<commit_message>
Added Servants of Cthulhu Illuminati
</commit_message>
<xml_diff>
--- a/Illuminati_Usecases.docx
+++ b/Illuminati_Usecases.docx
@@ -4565,6 +4565,20 @@
               <w:t xml:space="preserve"> Society can win by controlling five Weird Groups and has an addition +4 on all attempts to control such Groups. They are immune to Straight and Government Groups’ attacks. </w:t>
             </w:r>
           </w:p>
+          <w:p>
+            <w:pPr>
+              <w:spacing w:line="240" w:lineRule="auto"/>
+              <w:rPr>
+                <w:rFonts w:eastAsia="Times New Roman"/>
+              </w:rPr>
+            </w:pPr>
+            <w:r>
+              <w:rPr>
+                <w:rFonts w:eastAsia="Times New Roman"/>
+              </w:rPr>
+              <w:t xml:space="preserve">They have a power of 8/8 and income of 8 Megabucks at the beginning. </w:t>
+            </w:r>
+          </w:p>
         </w:tc>
       </w:tr>
       <w:tr>
@@ -5733,10 +5747,7 @@
             <w:pPr>
               <w:spacing w:line="240" w:lineRule="auto"/>
               <w:rPr>
-                <w:rFonts w:ascii="Times New Roman" w:eastAsia="Times New Roman" w:hAnsi="Times New Roman" w:cs="Times New Roman"/>
-                <w:color w:val="auto"/>
-                <w:sz w:val="24"/>
-                <w:szCs w:val="24"/>
+                <w:rFonts w:eastAsia="Times New Roman"/>
               </w:rPr>
             </w:pPr>
             <w:r>
@@ -5744,6 +5755,23 @@
                 <w:rFonts w:eastAsia="Times New Roman"/>
               </w:rPr>
               <w:t xml:space="preserve">The Gnomes of Zurich can win by having a total of 150 Megabucks throughout the treasuries of their whole Power Structure. They can move money freely among their Groups at the end of a turn. </w:t>
+            </w:r>
+          </w:p>
+          <w:p>
+            <w:pPr>
+              <w:spacing w:line="240" w:lineRule="auto"/>
+              <w:rPr>
+                <w:rFonts w:ascii="Times New Roman" w:eastAsia="Times New Roman" w:hAnsi="Times New Roman" w:cs="Times New Roman"/>
+                <w:color w:val="auto"/>
+                <w:sz w:val="24"/>
+                <w:szCs w:val="24"/>
+              </w:rPr>
+            </w:pPr>
+            <w:r>
+              <w:rPr>
+                <w:rFonts w:eastAsia="Times New Roman"/>
+              </w:rPr>
+              <w:t xml:space="preserve">They have a power of 7/7 and income of 12 Megabucks at the beginning. </w:t>
             </w:r>
           </w:p>
         </w:tc>
@@ -6707,10 +6735,2358 @@
         </w:tc>
       </w:tr>
     </w:tbl>
-    <w:p>
-      <w:bookmarkStart w:id="0" w:name="_GoBack"/>
-      <w:bookmarkEnd w:id="0"/>
-    </w:p>
+    <w:p/>
+    <w:tbl>
+      <w:tblPr>
+        <w:tblW w:w="0" w:type="auto"/>
+        <w:tblLook w:val="04A0" w:firstRow="1" w:lastRow="0" w:firstColumn="1" w:lastColumn="0" w:noHBand="0" w:noVBand="1"/>
+      </w:tblPr>
+      <w:tblGrid>
+        <w:gridCol w:w="1955"/>
+        <w:gridCol w:w="7385"/>
+      </w:tblGrid>
+      <w:tr>
+        <w:tc>
+          <w:tcPr>
+            <w:tcW w:w="0" w:type="auto"/>
+            <w:tcBorders>
+              <w:top w:val="single" w:sz="8" w:space="0" w:color="000000"/>
+              <w:left w:val="single" w:sz="8" w:space="0" w:color="000000"/>
+              <w:bottom w:val="single" w:sz="8" w:space="0" w:color="000000"/>
+              <w:right w:val="single" w:sz="8" w:space="0" w:color="000000"/>
+            </w:tcBorders>
+            <w:tcMar>
+              <w:top w:w="100" w:type="dxa"/>
+              <w:left w:w="100" w:type="dxa"/>
+              <w:bottom w:w="100" w:type="dxa"/>
+              <w:right w:w="100" w:type="dxa"/>
+            </w:tcMar>
+            <w:hideMark/>
+          </w:tcPr>
+          <w:p>
+            <w:pPr>
+              <w:spacing w:line="240" w:lineRule="auto"/>
+              <w:rPr>
+                <w:rFonts w:ascii="Times New Roman" w:eastAsia="Times New Roman" w:hAnsi="Times New Roman" w:cs="Times New Roman"/>
+                <w:color w:val="auto"/>
+                <w:sz w:val="24"/>
+                <w:szCs w:val="24"/>
+              </w:rPr>
+            </w:pPr>
+            <w:r>
+              <w:rPr>
+                <w:rFonts w:eastAsia="Times New Roman"/>
+              </w:rPr>
+              <w:t>ID</w:t>
+            </w:r>
+          </w:p>
+        </w:tc>
+        <w:tc>
+          <w:tcPr>
+            <w:tcW w:w="0" w:type="auto"/>
+            <w:tcBorders>
+              <w:top w:val="single" w:sz="8" w:space="0" w:color="000000"/>
+              <w:left w:val="single" w:sz="8" w:space="0" w:color="000000"/>
+              <w:bottom w:val="single" w:sz="8" w:space="0" w:color="000000"/>
+              <w:right w:val="single" w:sz="8" w:space="0" w:color="000000"/>
+            </w:tcBorders>
+            <w:tcMar>
+              <w:top w:w="100" w:type="dxa"/>
+              <w:left w:w="100" w:type="dxa"/>
+              <w:bottom w:w="100" w:type="dxa"/>
+              <w:right w:w="100" w:type="dxa"/>
+            </w:tcMar>
+            <w:hideMark/>
+          </w:tcPr>
+          <w:p>
+            <w:pPr>
+              <w:spacing w:line="240" w:lineRule="auto"/>
+              <w:rPr>
+                <w:rFonts w:ascii="Times New Roman" w:eastAsia="Times New Roman" w:hAnsi="Times New Roman" w:cs="Times New Roman"/>
+                <w:color w:val="auto"/>
+                <w:sz w:val="24"/>
+                <w:szCs w:val="24"/>
+              </w:rPr>
+            </w:pPr>
+            <w:r>
+              <w:rPr>
+                <w:rFonts w:eastAsia="Times New Roman"/>
+              </w:rPr>
+              <w:t>I - 5 (Illuminati – 5</w:t>
+            </w:r>
+            <w:r>
+              <w:rPr>
+                <w:rFonts w:eastAsia="Times New Roman"/>
+              </w:rPr>
+              <w:t>)</w:t>
+            </w:r>
+          </w:p>
+        </w:tc>
+      </w:tr>
+      <w:tr>
+        <w:tc>
+          <w:tcPr>
+            <w:tcW w:w="0" w:type="auto"/>
+            <w:tcBorders>
+              <w:top w:val="single" w:sz="8" w:space="0" w:color="000000"/>
+              <w:left w:val="single" w:sz="8" w:space="0" w:color="000000"/>
+              <w:bottom w:val="single" w:sz="8" w:space="0" w:color="000000"/>
+              <w:right w:val="single" w:sz="8" w:space="0" w:color="000000"/>
+            </w:tcBorders>
+            <w:tcMar>
+              <w:top w:w="100" w:type="dxa"/>
+              <w:left w:w="100" w:type="dxa"/>
+              <w:bottom w:w="100" w:type="dxa"/>
+              <w:right w:w="100" w:type="dxa"/>
+            </w:tcMar>
+            <w:hideMark/>
+          </w:tcPr>
+          <w:p>
+            <w:pPr>
+              <w:spacing w:line="240" w:lineRule="auto"/>
+              <w:rPr>
+                <w:rFonts w:ascii="Times New Roman" w:eastAsia="Times New Roman" w:hAnsi="Times New Roman" w:cs="Times New Roman"/>
+                <w:color w:val="auto"/>
+                <w:sz w:val="24"/>
+                <w:szCs w:val="24"/>
+              </w:rPr>
+            </w:pPr>
+            <w:r>
+              <w:rPr>
+                <w:rFonts w:eastAsia="Times New Roman"/>
+              </w:rPr>
+              <w:t>Title</w:t>
+            </w:r>
+          </w:p>
+        </w:tc>
+        <w:tc>
+          <w:tcPr>
+            <w:tcW w:w="0" w:type="auto"/>
+            <w:tcBorders>
+              <w:top w:val="single" w:sz="8" w:space="0" w:color="000000"/>
+              <w:left w:val="single" w:sz="8" w:space="0" w:color="000000"/>
+              <w:bottom w:val="single" w:sz="8" w:space="0" w:color="000000"/>
+              <w:right w:val="single" w:sz="8" w:space="0" w:color="000000"/>
+            </w:tcBorders>
+            <w:tcMar>
+              <w:top w:w="100" w:type="dxa"/>
+              <w:left w:w="100" w:type="dxa"/>
+              <w:bottom w:w="100" w:type="dxa"/>
+              <w:right w:w="100" w:type="dxa"/>
+            </w:tcMar>
+            <w:hideMark/>
+          </w:tcPr>
+          <w:p>
+            <w:pPr>
+              <w:spacing w:line="240" w:lineRule="auto"/>
+              <w:rPr>
+                <w:rFonts w:ascii="Times New Roman" w:eastAsia="Times New Roman" w:hAnsi="Times New Roman" w:cs="Times New Roman"/>
+                <w:color w:val="auto"/>
+                <w:sz w:val="24"/>
+                <w:szCs w:val="24"/>
+              </w:rPr>
+            </w:pPr>
+            <w:r>
+              <w:rPr>
+                <w:rFonts w:eastAsia="Times New Roman"/>
+              </w:rPr>
+              <w:t>The Network</w:t>
+            </w:r>
+          </w:p>
+        </w:tc>
+      </w:tr>
+      <w:tr>
+        <w:tc>
+          <w:tcPr>
+            <w:tcW w:w="0" w:type="auto"/>
+            <w:tcBorders>
+              <w:top w:val="single" w:sz="8" w:space="0" w:color="000000"/>
+              <w:left w:val="single" w:sz="8" w:space="0" w:color="000000"/>
+              <w:bottom w:val="single" w:sz="8" w:space="0" w:color="000000"/>
+              <w:right w:val="single" w:sz="8" w:space="0" w:color="000000"/>
+            </w:tcBorders>
+            <w:tcMar>
+              <w:top w:w="100" w:type="dxa"/>
+              <w:left w:w="100" w:type="dxa"/>
+              <w:bottom w:w="100" w:type="dxa"/>
+              <w:right w:w="100" w:type="dxa"/>
+            </w:tcMar>
+            <w:hideMark/>
+          </w:tcPr>
+          <w:p>
+            <w:pPr>
+              <w:spacing w:line="240" w:lineRule="auto"/>
+              <w:rPr>
+                <w:rFonts w:ascii="Times New Roman" w:eastAsia="Times New Roman" w:hAnsi="Times New Roman" w:cs="Times New Roman"/>
+                <w:color w:val="auto"/>
+                <w:sz w:val="24"/>
+                <w:szCs w:val="24"/>
+              </w:rPr>
+            </w:pPr>
+            <w:r>
+              <w:rPr>
+                <w:rFonts w:eastAsia="Times New Roman"/>
+              </w:rPr>
+              <w:t>Description</w:t>
+            </w:r>
+          </w:p>
+        </w:tc>
+        <w:tc>
+          <w:tcPr>
+            <w:tcW w:w="0" w:type="auto"/>
+            <w:tcBorders>
+              <w:top w:val="single" w:sz="8" w:space="0" w:color="000000"/>
+              <w:left w:val="single" w:sz="8" w:space="0" w:color="000000"/>
+              <w:bottom w:val="single" w:sz="8" w:space="0" w:color="000000"/>
+              <w:right w:val="single" w:sz="8" w:space="0" w:color="000000"/>
+            </w:tcBorders>
+            <w:tcMar>
+              <w:top w:w="100" w:type="dxa"/>
+              <w:left w:w="100" w:type="dxa"/>
+              <w:bottom w:w="100" w:type="dxa"/>
+              <w:right w:w="100" w:type="dxa"/>
+            </w:tcMar>
+            <w:hideMark/>
+          </w:tcPr>
+          <w:p>
+            <w:pPr>
+              <w:spacing w:line="240" w:lineRule="auto"/>
+              <w:rPr>
+                <w:rFonts w:eastAsia="Times New Roman"/>
+              </w:rPr>
+            </w:pPr>
+            <w:r>
+              <w:rPr>
+                <w:rFonts w:eastAsia="Times New Roman"/>
+              </w:rPr>
+              <w:t xml:space="preserve">They are technologically intelligent and are watching every move. They know everything first. </w:t>
+            </w:r>
+          </w:p>
+          <w:p>
+            <w:pPr>
+              <w:spacing w:line="240" w:lineRule="auto"/>
+              <w:rPr>
+                <w:rFonts w:eastAsia="Times New Roman"/>
+              </w:rPr>
+            </w:pPr>
+            <w:r>
+              <w:rPr>
+                <w:rFonts w:eastAsia="Times New Roman"/>
+              </w:rPr>
+              <w:t xml:space="preserve">The Network can win by collecting 25 points of transferable power, including its own 7 points. They have the advantage of drawing two cards every turn. </w:t>
+            </w:r>
+          </w:p>
+          <w:p>
+            <w:pPr>
+              <w:spacing w:line="240" w:lineRule="auto"/>
+              <w:rPr>
+                <w:rFonts w:ascii="Times New Roman" w:eastAsia="Times New Roman" w:hAnsi="Times New Roman" w:cs="Times New Roman"/>
+                <w:color w:val="auto"/>
+                <w:sz w:val="24"/>
+                <w:szCs w:val="24"/>
+              </w:rPr>
+            </w:pPr>
+            <w:r>
+              <w:rPr>
+                <w:rFonts w:eastAsia="Times New Roman"/>
+              </w:rPr>
+              <w:t>They have a power of 7/7 and an income of 9 Megabucks at the beginning.</w:t>
+            </w:r>
+          </w:p>
+        </w:tc>
+      </w:tr>
+      <w:tr>
+        <w:tc>
+          <w:tcPr>
+            <w:tcW w:w="0" w:type="auto"/>
+            <w:tcBorders>
+              <w:top w:val="single" w:sz="8" w:space="0" w:color="000000"/>
+              <w:left w:val="single" w:sz="8" w:space="0" w:color="000000"/>
+              <w:bottom w:val="single" w:sz="8" w:space="0" w:color="000000"/>
+              <w:right w:val="single" w:sz="8" w:space="0" w:color="000000"/>
+            </w:tcBorders>
+            <w:tcMar>
+              <w:top w:w="100" w:type="dxa"/>
+              <w:left w:w="100" w:type="dxa"/>
+              <w:bottom w:w="100" w:type="dxa"/>
+              <w:right w:w="100" w:type="dxa"/>
+            </w:tcMar>
+            <w:hideMark/>
+          </w:tcPr>
+          <w:p>
+            <w:pPr>
+              <w:spacing w:line="240" w:lineRule="auto"/>
+              <w:rPr>
+                <w:rFonts w:ascii="Times New Roman" w:eastAsia="Times New Roman" w:hAnsi="Times New Roman" w:cs="Times New Roman"/>
+                <w:color w:val="auto"/>
+                <w:sz w:val="24"/>
+                <w:szCs w:val="24"/>
+              </w:rPr>
+            </w:pPr>
+            <w:r>
+              <w:rPr>
+                <w:rFonts w:eastAsia="Times New Roman"/>
+              </w:rPr>
+              <w:t>Primary Actor</w:t>
+            </w:r>
+          </w:p>
+        </w:tc>
+        <w:tc>
+          <w:tcPr>
+            <w:tcW w:w="0" w:type="auto"/>
+            <w:tcBorders>
+              <w:top w:val="single" w:sz="8" w:space="0" w:color="000000"/>
+              <w:left w:val="single" w:sz="8" w:space="0" w:color="000000"/>
+              <w:bottom w:val="single" w:sz="8" w:space="0" w:color="000000"/>
+              <w:right w:val="single" w:sz="8" w:space="0" w:color="000000"/>
+            </w:tcBorders>
+            <w:tcMar>
+              <w:top w:w="100" w:type="dxa"/>
+              <w:left w:w="100" w:type="dxa"/>
+              <w:bottom w:w="100" w:type="dxa"/>
+              <w:right w:w="100" w:type="dxa"/>
+            </w:tcMar>
+            <w:hideMark/>
+          </w:tcPr>
+          <w:p>
+            <w:pPr>
+              <w:spacing w:line="240" w:lineRule="auto"/>
+              <w:rPr>
+                <w:rFonts w:ascii="Times New Roman" w:eastAsia="Times New Roman" w:hAnsi="Times New Roman" w:cs="Times New Roman"/>
+                <w:color w:val="auto"/>
+                <w:sz w:val="24"/>
+                <w:szCs w:val="24"/>
+              </w:rPr>
+            </w:pPr>
+            <w:r>
+              <w:rPr>
+                <w:rFonts w:eastAsia="Times New Roman"/>
+              </w:rPr>
+              <w:t>Current Player</w:t>
+            </w:r>
+          </w:p>
+        </w:tc>
+      </w:tr>
+      <w:tr>
+        <w:tc>
+          <w:tcPr>
+            <w:tcW w:w="0" w:type="auto"/>
+            <w:tcBorders>
+              <w:top w:val="single" w:sz="8" w:space="0" w:color="000000"/>
+              <w:left w:val="single" w:sz="8" w:space="0" w:color="000000"/>
+              <w:bottom w:val="single" w:sz="8" w:space="0" w:color="000000"/>
+              <w:right w:val="single" w:sz="8" w:space="0" w:color="000000"/>
+            </w:tcBorders>
+            <w:tcMar>
+              <w:top w:w="100" w:type="dxa"/>
+              <w:left w:w="100" w:type="dxa"/>
+              <w:bottom w:w="100" w:type="dxa"/>
+              <w:right w:w="100" w:type="dxa"/>
+            </w:tcMar>
+            <w:hideMark/>
+          </w:tcPr>
+          <w:p>
+            <w:pPr>
+              <w:spacing w:line="240" w:lineRule="auto"/>
+              <w:rPr>
+                <w:rFonts w:ascii="Times New Roman" w:eastAsia="Times New Roman" w:hAnsi="Times New Roman" w:cs="Times New Roman"/>
+                <w:color w:val="auto"/>
+                <w:sz w:val="24"/>
+                <w:szCs w:val="24"/>
+              </w:rPr>
+            </w:pPr>
+            <w:r>
+              <w:rPr>
+                <w:rFonts w:eastAsia="Times New Roman"/>
+              </w:rPr>
+              <w:t>Stakeholders</w:t>
+            </w:r>
+          </w:p>
+        </w:tc>
+        <w:tc>
+          <w:tcPr>
+            <w:tcW w:w="0" w:type="auto"/>
+            <w:tcBorders>
+              <w:top w:val="single" w:sz="8" w:space="0" w:color="000000"/>
+              <w:left w:val="single" w:sz="8" w:space="0" w:color="000000"/>
+              <w:bottom w:val="single" w:sz="8" w:space="0" w:color="000000"/>
+              <w:right w:val="single" w:sz="8" w:space="0" w:color="000000"/>
+            </w:tcBorders>
+            <w:tcMar>
+              <w:top w:w="100" w:type="dxa"/>
+              <w:left w:w="100" w:type="dxa"/>
+              <w:bottom w:w="100" w:type="dxa"/>
+              <w:right w:w="100" w:type="dxa"/>
+            </w:tcMar>
+            <w:hideMark/>
+          </w:tcPr>
+          <w:p>
+            <w:pPr>
+              <w:spacing w:line="240" w:lineRule="auto"/>
+              <w:rPr>
+                <w:rFonts w:ascii="Times New Roman" w:eastAsia="Times New Roman" w:hAnsi="Times New Roman" w:cs="Times New Roman"/>
+                <w:color w:val="auto"/>
+                <w:sz w:val="24"/>
+                <w:szCs w:val="24"/>
+              </w:rPr>
+            </w:pPr>
+            <w:r>
+              <w:rPr>
+                <w:rFonts w:eastAsia="Times New Roman"/>
+              </w:rPr>
+              <w:t>Other Players</w:t>
+            </w:r>
+          </w:p>
+        </w:tc>
+      </w:tr>
+      <w:tr>
+        <w:tc>
+          <w:tcPr>
+            <w:tcW w:w="0" w:type="auto"/>
+            <w:tcBorders>
+              <w:top w:val="single" w:sz="8" w:space="0" w:color="000000"/>
+              <w:left w:val="single" w:sz="8" w:space="0" w:color="000000"/>
+              <w:bottom w:val="single" w:sz="8" w:space="0" w:color="000000"/>
+              <w:right w:val="single" w:sz="8" w:space="0" w:color="000000"/>
+            </w:tcBorders>
+            <w:tcMar>
+              <w:top w:w="100" w:type="dxa"/>
+              <w:left w:w="100" w:type="dxa"/>
+              <w:bottom w:w="100" w:type="dxa"/>
+              <w:right w:w="100" w:type="dxa"/>
+            </w:tcMar>
+            <w:hideMark/>
+          </w:tcPr>
+          <w:p>
+            <w:pPr>
+              <w:spacing w:line="240" w:lineRule="auto"/>
+              <w:rPr>
+                <w:rFonts w:ascii="Times New Roman" w:eastAsia="Times New Roman" w:hAnsi="Times New Roman" w:cs="Times New Roman"/>
+                <w:color w:val="auto"/>
+                <w:sz w:val="24"/>
+                <w:szCs w:val="24"/>
+              </w:rPr>
+            </w:pPr>
+            <w:r>
+              <w:rPr>
+                <w:rFonts w:eastAsia="Times New Roman"/>
+              </w:rPr>
+              <w:t>Trigger</w:t>
+            </w:r>
+          </w:p>
+        </w:tc>
+        <w:tc>
+          <w:tcPr>
+            <w:tcW w:w="0" w:type="auto"/>
+            <w:tcBorders>
+              <w:top w:val="single" w:sz="8" w:space="0" w:color="000000"/>
+              <w:left w:val="single" w:sz="8" w:space="0" w:color="000000"/>
+              <w:bottom w:val="single" w:sz="8" w:space="0" w:color="000000"/>
+              <w:right w:val="single" w:sz="8" w:space="0" w:color="000000"/>
+            </w:tcBorders>
+            <w:tcMar>
+              <w:top w:w="100" w:type="dxa"/>
+              <w:left w:w="100" w:type="dxa"/>
+              <w:bottom w:w="100" w:type="dxa"/>
+              <w:right w:w="100" w:type="dxa"/>
+            </w:tcMar>
+            <w:hideMark/>
+          </w:tcPr>
+          <w:p>
+            <w:pPr>
+              <w:spacing w:line="240" w:lineRule="auto"/>
+              <w:rPr>
+                <w:rFonts w:eastAsia="Times New Roman"/>
+                <w:color w:val="auto"/>
+              </w:rPr>
+            </w:pPr>
+            <w:r>
+              <w:rPr>
+                <w:rFonts w:eastAsia="Times New Roman"/>
+                <w:color w:val="auto"/>
+              </w:rPr>
+              <w:t>Player randomly chooses the Illuminati</w:t>
+            </w:r>
+          </w:p>
+        </w:tc>
+      </w:tr>
+      <w:tr>
+        <w:tc>
+          <w:tcPr>
+            <w:tcW w:w="0" w:type="auto"/>
+            <w:tcBorders>
+              <w:top w:val="single" w:sz="8" w:space="0" w:color="000000"/>
+              <w:left w:val="single" w:sz="8" w:space="0" w:color="000000"/>
+              <w:bottom w:val="single" w:sz="8" w:space="0" w:color="000000"/>
+              <w:right w:val="single" w:sz="8" w:space="0" w:color="000000"/>
+            </w:tcBorders>
+            <w:tcMar>
+              <w:top w:w="100" w:type="dxa"/>
+              <w:left w:w="100" w:type="dxa"/>
+              <w:bottom w:w="100" w:type="dxa"/>
+              <w:right w:w="100" w:type="dxa"/>
+            </w:tcMar>
+            <w:hideMark/>
+          </w:tcPr>
+          <w:p>
+            <w:pPr>
+              <w:spacing w:line="240" w:lineRule="auto"/>
+              <w:rPr>
+                <w:rFonts w:ascii="Times New Roman" w:eastAsia="Times New Roman" w:hAnsi="Times New Roman" w:cs="Times New Roman"/>
+                <w:color w:val="auto"/>
+                <w:sz w:val="24"/>
+                <w:szCs w:val="24"/>
+              </w:rPr>
+            </w:pPr>
+            <w:r>
+              <w:rPr>
+                <w:rFonts w:eastAsia="Times New Roman"/>
+              </w:rPr>
+              <w:t>Preconditions</w:t>
+            </w:r>
+          </w:p>
+        </w:tc>
+        <w:tc>
+          <w:tcPr>
+            <w:tcW w:w="0" w:type="auto"/>
+            <w:tcBorders>
+              <w:top w:val="single" w:sz="8" w:space="0" w:color="000000"/>
+              <w:left w:val="single" w:sz="8" w:space="0" w:color="000000"/>
+              <w:bottom w:val="single" w:sz="8" w:space="0" w:color="000000"/>
+              <w:right w:val="single" w:sz="8" w:space="0" w:color="000000"/>
+            </w:tcBorders>
+            <w:tcMar>
+              <w:top w:w="100" w:type="dxa"/>
+              <w:left w:w="100" w:type="dxa"/>
+              <w:bottom w:w="100" w:type="dxa"/>
+              <w:right w:w="100" w:type="dxa"/>
+            </w:tcMar>
+            <w:hideMark/>
+          </w:tcPr>
+          <w:p>
+            <w:pPr>
+              <w:spacing w:line="240" w:lineRule="auto"/>
+              <w:rPr>
+                <w:rFonts w:ascii="Times New Roman" w:eastAsia="Times New Roman" w:hAnsi="Times New Roman" w:cs="Times New Roman"/>
+                <w:color w:val="auto"/>
+                <w:sz w:val="24"/>
+                <w:szCs w:val="24"/>
+              </w:rPr>
+            </w:pPr>
+            <w:r>
+              <w:rPr>
+                <w:rFonts w:eastAsia="Times New Roman"/>
+              </w:rPr>
+              <w:t>Player randomly chooses the Illuminati</w:t>
+            </w:r>
+          </w:p>
+        </w:tc>
+      </w:tr>
+      <w:tr>
+        <w:tc>
+          <w:tcPr>
+            <w:tcW w:w="0" w:type="auto"/>
+            <w:tcBorders>
+              <w:top w:val="single" w:sz="8" w:space="0" w:color="000000"/>
+              <w:left w:val="single" w:sz="8" w:space="0" w:color="000000"/>
+              <w:bottom w:val="single" w:sz="8" w:space="0" w:color="000000"/>
+              <w:right w:val="single" w:sz="8" w:space="0" w:color="000000"/>
+            </w:tcBorders>
+            <w:tcMar>
+              <w:top w:w="100" w:type="dxa"/>
+              <w:left w:w="100" w:type="dxa"/>
+              <w:bottom w:w="100" w:type="dxa"/>
+              <w:right w:w="100" w:type="dxa"/>
+            </w:tcMar>
+            <w:hideMark/>
+          </w:tcPr>
+          <w:p>
+            <w:pPr>
+              <w:spacing w:line="240" w:lineRule="auto"/>
+              <w:rPr>
+                <w:rFonts w:ascii="Times New Roman" w:eastAsia="Times New Roman" w:hAnsi="Times New Roman" w:cs="Times New Roman"/>
+                <w:color w:val="auto"/>
+                <w:sz w:val="24"/>
+                <w:szCs w:val="24"/>
+              </w:rPr>
+            </w:pPr>
+            <w:r>
+              <w:rPr>
+                <w:rFonts w:eastAsia="Times New Roman"/>
+              </w:rPr>
+              <w:t>Postconditions</w:t>
+            </w:r>
+          </w:p>
+        </w:tc>
+        <w:tc>
+          <w:tcPr>
+            <w:tcW w:w="0" w:type="auto"/>
+            <w:tcBorders>
+              <w:top w:val="single" w:sz="8" w:space="0" w:color="000000"/>
+              <w:left w:val="single" w:sz="8" w:space="0" w:color="000000"/>
+              <w:bottom w:val="single" w:sz="8" w:space="0" w:color="000000"/>
+              <w:right w:val="single" w:sz="8" w:space="0" w:color="000000"/>
+            </w:tcBorders>
+            <w:tcMar>
+              <w:top w:w="100" w:type="dxa"/>
+              <w:left w:w="100" w:type="dxa"/>
+              <w:bottom w:w="100" w:type="dxa"/>
+              <w:right w:w="100" w:type="dxa"/>
+            </w:tcMar>
+            <w:hideMark/>
+          </w:tcPr>
+          <w:p>
+            <w:pPr>
+              <w:spacing w:line="240" w:lineRule="auto"/>
+              <w:rPr>
+                <w:rFonts w:ascii="Times New Roman" w:eastAsia="Times New Roman" w:hAnsi="Times New Roman" w:cs="Times New Roman"/>
+                <w:color w:val="auto"/>
+                <w:sz w:val="24"/>
+                <w:szCs w:val="24"/>
+              </w:rPr>
+            </w:pPr>
+            <w:r>
+              <w:rPr>
+                <w:rFonts w:eastAsia="Times New Roman"/>
+              </w:rPr>
+              <w:t xml:space="preserve">Player reaches Illuminati goal by </w:t>
+            </w:r>
+            <w:r>
+              <w:rPr>
+                <w:rFonts w:eastAsia="Times New Roman"/>
+              </w:rPr>
+              <w:t xml:space="preserve">having 25 points of transferable power. </w:t>
+            </w:r>
+          </w:p>
+        </w:tc>
+      </w:tr>
+      <w:tr>
+        <w:tc>
+          <w:tcPr>
+            <w:tcW w:w="0" w:type="auto"/>
+            <w:tcBorders>
+              <w:top w:val="single" w:sz="8" w:space="0" w:color="000000"/>
+              <w:left w:val="single" w:sz="8" w:space="0" w:color="000000"/>
+              <w:bottom w:val="single" w:sz="8" w:space="0" w:color="000000"/>
+              <w:right w:val="single" w:sz="8" w:space="0" w:color="000000"/>
+            </w:tcBorders>
+            <w:tcMar>
+              <w:top w:w="100" w:type="dxa"/>
+              <w:left w:w="100" w:type="dxa"/>
+              <w:bottom w:w="100" w:type="dxa"/>
+              <w:right w:w="100" w:type="dxa"/>
+            </w:tcMar>
+            <w:hideMark/>
+          </w:tcPr>
+          <w:p>
+            <w:pPr>
+              <w:spacing w:line="240" w:lineRule="auto"/>
+              <w:rPr>
+                <w:rFonts w:ascii="Times New Roman" w:eastAsia="Times New Roman" w:hAnsi="Times New Roman" w:cs="Times New Roman"/>
+                <w:color w:val="auto"/>
+                <w:sz w:val="24"/>
+                <w:szCs w:val="24"/>
+              </w:rPr>
+            </w:pPr>
+            <w:r>
+              <w:rPr>
+                <w:rFonts w:eastAsia="Times New Roman"/>
+              </w:rPr>
+              <w:t>Main Success Scenario</w:t>
+            </w:r>
+          </w:p>
+        </w:tc>
+        <w:tc>
+          <w:tcPr>
+            <w:tcW w:w="0" w:type="auto"/>
+            <w:tcBorders>
+              <w:top w:val="single" w:sz="8" w:space="0" w:color="000000"/>
+              <w:left w:val="single" w:sz="8" w:space="0" w:color="000000"/>
+              <w:bottom w:val="single" w:sz="8" w:space="0" w:color="000000"/>
+              <w:right w:val="single" w:sz="8" w:space="0" w:color="000000"/>
+            </w:tcBorders>
+            <w:tcMar>
+              <w:top w:w="100" w:type="dxa"/>
+              <w:left w:w="100" w:type="dxa"/>
+              <w:bottom w:w="100" w:type="dxa"/>
+              <w:right w:w="100" w:type="dxa"/>
+            </w:tcMar>
+            <w:hideMark/>
+          </w:tcPr>
+          <w:p>
+            <w:pPr>
+              <w:numPr>
+                <w:ilvl w:val="0"/>
+                <w:numId w:val="16"/>
+              </w:numPr>
+              <w:spacing w:line="240" w:lineRule="auto"/>
+              <w:textAlignment w:val="baseline"/>
+              <w:rPr>
+                <w:rFonts w:eastAsia="Times New Roman"/>
+              </w:rPr>
+            </w:pPr>
+            <w:r>
+              <w:rPr>
+                <w:rFonts w:eastAsia="Times New Roman"/>
+              </w:rPr>
+              <w:t>Player chooses a random Illuminati before the start of the game</w:t>
+            </w:r>
+          </w:p>
+          <w:p>
+            <w:pPr>
+              <w:numPr>
+                <w:ilvl w:val="0"/>
+                <w:numId w:val="16"/>
+              </w:numPr>
+              <w:spacing w:line="240" w:lineRule="auto"/>
+              <w:textAlignment w:val="baseline"/>
+              <w:rPr>
+                <w:rFonts w:eastAsia="Times New Roman"/>
+              </w:rPr>
+            </w:pPr>
+            <w:r>
+              <w:rPr>
+                <w:rFonts w:eastAsia="Times New Roman"/>
+              </w:rPr>
+              <w:t xml:space="preserve">Player must hide what Illuminati is obtained </w:t>
+            </w:r>
+          </w:p>
+          <w:p>
+            <w:pPr>
+              <w:numPr>
+                <w:ilvl w:val="0"/>
+                <w:numId w:val="16"/>
+              </w:numPr>
+              <w:spacing w:line="240" w:lineRule="auto"/>
+              <w:textAlignment w:val="baseline"/>
+              <w:rPr>
+                <w:rFonts w:eastAsia="Times New Roman"/>
+              </w:rPr>
+            </w:pPr>
+            <w:r>
+              <w:rPr>
+                <w:rFonts w:eastAsia="Times New Roman"/>
+              </w:rPr>
+              <w:t>Player can draw two cards every turn – increases chances of getting good cards of all kinds.</w:t>
+            </w:r>
+          </w:p>
+          <w:p>
+            <w:pPr>
+              <w:numPr>
+                <w:ilvl w:val="0"/>
+                <w:numId w:val="16"/>
+              </w:numPr>
+              <w:spacing w:line="240" w:lineRule="auto"/>
+              <w:textAlignment w:val="baseline"/>
+              <w:rPr>
+                <w:rFonts w:eastAsia="Times New Roman"/>
+              </w:rPr>
+            </w:pPr>
+            <w:r>
+              <w:rPr>
+                <w:rFonts w:eastAsia="Times New Roman"/>
+              </w:rPr>
+              <w:t xml:space="preserve">Obtaining at least one Special card to bargain. </w:t>
+            </w:r>
+          </w:p>
+          <w:p>
+            <w:pPr>
+              <w:numPr>
+                <w:ilvl w:val="0"/>
+                <w:numId w:val="16"/>
+              </w:numPr>
+              <w:spacing w:line="240" w:lineRule="auto"/>
+              <w:textAlignment w:val="baseline"/>
+              <w:rPr>
+                <w:rFonts w:eastAsia="Times New Roman"/>
+              </w:rPr>
+            </w:pPr>
+            <w:r>
+              <w:rPr>
+                <w:rFonts w:eastAsia="Times New Roman"/>
+              </w:rPr>
+              <w:t>Inexperienced Players don’t go for Groups with transferable power</w:t>
+            </w:r>
+          </w:p>
+        </w:tc>
+      </w:tr>
+      <w:tr>
+        <w:tc>
+          <w:tcPr>
+            <w:tcW w:w="0" w:type="auto"/>
+            <w:tcBorders>
+              <w:top w:val="single" w:sz="8" w:space="0" w:color="000000"/>
+              <w:left w:val="single" w:sz="8" w:space="0" w:color="000000"/>
+              <w:bottom w:val="single" w:sz="8" w:space="0" w:color="000000"/>
+              <w:right w:val="single" w:sz="8" w:space="0" w:color="000000"/>
+            </w:tcBorders>
+            <w:tcMar>
+              <w:top w:w="100" w:type="dxa"/>
+              <w:left w:w="100" w:type="dxa"/>
+              <w:bottom w:w="100" w:type="dxa"/>
+              <w:right w:w="100" w:type="dxa"/>
+            </w:tcMar>
+            <w:hideMark/>
+          </w:tcPr>
+          <w:p>
+            <w:pPr>
+              <w:spacing w:line="240" w:lineRule="auto"/>
+              <w:rPr>
+                <w:rFonts w:ascii="Times New Roman" w:eastAsia="Times New Roman" w:hAnsi="Times New Roman" w:cs="Times New Roman"/>
+                <w:color w:val="auto"/>
+                <w:sz w:val="24"/>
+                <w:szCs w:val="24"/>
+              </w:rPr>
+            </w:pPr>
+            <w:r>
+              <w:rPr>
+                <w:rFonts w:eastAsia="Times New Roman"/>
+              </w:rPr>
+              <w:t>Extensions</w:t>
+            </w:r>
+          </w:p>
+        </w:tc>
+        <w:tc>
+          <w:tcPr>
+            <w:tcW w:w="0" w:type="auto"/>
+            <w:tcBorders>
+              <w:top w:val="single" w:sz="8" w:space="0" w:color="000000"/>
+              <w:left w:val="single" w:sz="8" w:space="0" w:color="000000"/>
+              <w:bottom w:val="single" w:sz="8" w:space="0" w:color="000000"/>
+              <w:right w:val="single" w:sz="8" w:space="0" w:color="000000"/>
+            </w:tcBorders>
+            <w:tcMar>
+              <w:top w:w="100" w:type="dxa"/>
+              <w:left w:w="100" w:type="dxa"/>
+              <w:bottom w:w="100" w:type="dxa"/>
+              <w:right w:w="100" w:type="dxa"/>
+            </w:tcMar>
+            <w:hideMark/>
+          </w:tcPr>
+          <w:p>
+            <w:pPr>
+              <w:numPr>
+                <w:ilvl w:val="0"/>
+                <w:numId w:val="15"/>
+              </w:numPr>
+              <w:spacing w:line="240" w:lineRule="auto"/>
+              <w:textAlignment w:val="baseline"/>
+              <w:rPr>
+                <w:rFonts w:eastAsia="Times New Roman"/>
+              </w:rPr>
+            </w:pPr>
+            <w:r>
+              <w:rPr>
+                <w:rFonts w:eastAsia="Times New Roman"/>
+              </w:rPr>
+              <w:t xml:space="preserve">Player does not obtain the </w:t>
+            </w:r>
+            <w:r>
+              <w:rPr>
+                <w:rFonts w:eastAsia="Times New Roman"/>
+              </w:rPr>
+              <w:t>Network</w:t>
+            </w:r>
+            <w:r>
+              <w:rPr>
+                <w:rFonts w:eastAsia="Times New Roman"/>
+              </w:rPr>
+              <w:t>.</w:t>
+            </w:r>
+          </w:p>
+          <w:p>
+            <w:pPr>
+              <w:numPr>
+                <w:ilvl w:val="0"/>
+                <w:numId w:val="15"/>
+              </w:numPr>
+              <w:spacing w:line="240" w:lineRule="auto"/>
+              <w:textAlignment w:val="baseline"/>
+              <w:rPr>
+                <w:rFonts w:eastAsia="Times New Roman"/>
+              </w:rPr>
+            </w:pPr>
+            <w:r>
+              <w:rPr>
+                <w:rFonts w:eastAsia="Times New Roman"/>
+              </w:rPr>
+              <w:t>Other Groups with high Transferable Power are targeted by every Player.</w:t>
+            </w:r>
+          </w:p>
+          <w:p>
+            <w:pPr>
+              <w:pStyle w:val="ListParagraph"/>
+              <w:numPr>
+                <w:ilvl w:val="1"/>
+                <w:numId w:val="16"/>
+              </w:numPr>
+              <w:spacing w:line="240" w:lineRule="auto"/>
+              <w:textAlignment w:val="baseline"/>
+              <w:rPr>
+                <w:rFonts w:eastAsia="Times New Roman"/>
+              </w:rPr>
+            </w:pPr>
+            <w:r>
+              <w:rPr>
+                <w:rFonts w:eastAsia="Times New Roman"/>
+              </w:rPr>
+              <w:t>Other Players take over high Transferable Power Groups</w:t>
+            </w:r>
+          </w:p>
+          <w:p>
+            <w:pPr>
+              <w:pStyle w:val="ListParagraph"/>
+              <w:numPr>
+                <w:ilvl w:val="0"/>
+                <w:numId w:val="15"/>
+              </w:numPr>
+              <w:spacing w:line="240" w:lineRule="auto"/>
+              <w:textAlignment w:val="baseline"/>
+              <w:rPr>
+                <w:rFonts w:eastAsia="Times New Roman"/>
+              </w:rPr>
+            </w:pPr>
+            <w:r>
+              <w:rPr>
+                <w:rFonts w:eastAsia="Times New Roman"/>
+              </w:rPr>
+              <w:t xml:space="preserve">Bavarian Illuminati is going against Player. </w:t>
+            </w:r>
+          </w:p>
+        </w:tc>
+      </w:tr>
+      <w:tr>
+        <w:tc>
+          <w:tcPr>
+            <w:tcW w:w="0" w:type="auto"/>
+            <w:tcBorders>
+              <w:top w:val="single" w:sz="8" w:space="0" w:color="000000"/>
+              <w:left w:val="single" w:sz="8" w:space="0" w:color="000000"/>
+              <w:bottom w:val="single" w:sz="8" w:space="0" w:color="000000"/>
+              <w:right w:val="single" w:sz="8" w:space="0" w:color="000000"/>
+            </w:tcBorders>
+            <w:tcMar>
+              <w:top w:w="100" w:type="dxa"/>
+              <w:left w:w="100" w:type="dxa"/>
+              <w:bottom w:w="100" w:type="dxa"/>
+              <w:right w:w="100" w:type="dxa"/>
+            </w:tcMar>
+            <w:hideMark/>
+          </w:tcPr>
+          <w:p>
+            <w:pPr>
+              <w:spacing w:line="240" w:lineRule="auto"/>
+              <w:rPr>
+                <w:rFonts w:ascii="Times New Roman" w:eastAsia="Times New Roman" w:hAnsi="Times New Roman" w:cs="Times New Roman"/>
+                <w:color w:val="auto"/>
+                <w:sz w:val="24"/>
+                <w:szCs w:val="24"/>
+              </w:rPr>
+            </w:pPr>
+            <w:r>
+              <w:rPr>
+                <w:rFonts w:eastAsia="Times New Roman"/>
+              </w:rPr>
+              <w:t>Frequency of Use</w:t>
+            </w:r>
+          </w:p>
+        </w:tc>
+        <w:tc>
+          <w:tcPr>
+            <w:tcW w:w="0" w:type="auto"/>
+            <w:tcBorders>
+              <w:top w:val="single" w:sz="8" w:space="0" w:color="000000"/>
+              <w:left w:val="single" w:sz="8" w:space="0" w:color="000000"/>
+              <w:bottom w:val="single" w:sz="8" w:space="0" w:color="000000"/>
+              <w:right w:val="single" w:sz="8" w:space="0" w:color="000000"/>
+            </w:tcBorders>
+            <w:tcMar>
+              <w:top w:w="100" w:type="dxa"/>
+              <w:left w:w="100" w:type="dxa"/>
+              <w:bottom w:w="100" w:type="dxa"/>
+              <w:right w:w="100" w:type="dxa"/>
+            </w:tcMar>
+            <w:hideMark/>
+          </w:tcPr>
+          <w:p>
+            <w:pPr>
+              <w:spacing w:line="240" w:lineRule="auto"/>
+              <w:rPr>
+                <w:rFonts w:ascii="Times New Roman" w:eastAsia="Times New Roman" w:hAnsi="Times New Roman" w:cs="Times New Roman"/>
+                <w:color w:val="auto"/>
+                <w:sz w:val="24"/>
+                <w:szCs w:val="24"/>
+              </w:rPr>
+            </w:pPr>
+            <w:r>
+              <w:rPr>
+                <w:rFonts w:eastAsia="Times New Roman"/>
+              </w:rPr>
+              <w:t>Each turn.</w:t>
+            </w:r>
+          </w:p>
+        </w:tc>
+      </w:tr>
+      <w:tr>
+        <w:tc>
+          <w:tcPr>
+            <w:tcW w:w="0" w:type="auto"/>
+            <w:tcBorders>
+              <w:top w:val="single" w:sz="8" w:space="0" w:color="000000"/>
+              <w:left w:val="single" w:sz="8" w:space="0" w:color="000000"/>
+              <w:bottom w:val="single" w:sz="8" w:space="0" w:color="000000"/>
+              <w:right w:val="single" w:sz="8" w:space="0" w:color="000000"/>
+            </w:tcBorders>
+            <w:tcMar>
+              <w:top w:w="100" w:type="dxa"/>
+              <w:left w:w="100" w:type="dxa"/>
+              <w:bottom w:w="100" w:type="dxa"/>
+              <w:right w:w="100" w:type="dxa"/>
+            </w:tcMar>
+            <w:hideMark/>
+          </w:tcPr>
+          <w:p>
+            <w:pPr>
+              <w:spacing w:line="240" w:lineRule="auto"/>
+              <w:rPr>
+                <w:rFonts w:ascii="Times New Roman" w:eastAsia="Times New Roman" w:hAnsi="Times New Roman" w:cs="Times New Roman"/>
+                <w:color w:val="auto"/>
+                <w:sz w:val="24"/>
+                <w:szCs w:val="24"/>
+              </w:rPr>
+            </w:pPr>
+            <w:r>
+              <w:rPr>
+                <w:rFonts w:eastAsia="Times New Roman"/>
+              </w:rPr>
+              <w:t>Status</w:t>
+            </w:r>
+          </w:p>
+        </w:tc>
+        <w:tc>
+          <w:tcPr>
+            <w:tcW w:w="0" w:type="auto"/>
+            <w:tcBorders>
+              <w:top w:val="single" w:sz="8" w:space="0" w:color="000000"/>
+              <w:left w:val="single" w:sz="8" w:space="0" w:color="000000"/>
+              <w:bottom w:val="single" w:sz="8" w:space="0" w:color="000000"/>
+              <w:right w:val="single" w:sz="8" w:space="0" w:color="000000"/>
+            </w:tcBorders>
+            <w:tcMar>
+              <w:top w:w="100" w:type="dxa"/>
+              <w:left w:w="100" w:type="dxa"/>
+              <w:bottom w:w="100" w:type="dxa"/>
+              <w:right w:w="100" w:type="dxa"/>
+            </w:tcMar>
+            <w:hideMark/>
+          </w:tcPr>
+          <w:p>
+            <w:pPr>
+              <w:rPr>
+                <w:rFonts w:ascii="Times New Roman" w:eastAsia="Times New Roman" w:hAnsi="Times New Roman" w:cs="Times New Roman"/>
+                <w:color w:val="auto"/>
+                <w:sz w:val="24"/>
+                <w:szCs w:val="24"/>
+              </w:rPr>
+            </w:pPr>
+          </w:p>
+        </w:tc>
+      </w:tr>
+      <w:tr>
+        <w:tc>
+          <w:tcPr>
+            <w:tcW w:w="0" w:type="auto"/>
+            <w:tcBorders>
+              <w:top w:val="single" w:sz="8" w:space="0" w:color="000000"/>
+              <w:left w:val="single" w:sz="8" w:space="0" w:color="000000"/>
+              <w:bottom w:val="single" w:sz="8" w:space="0" w:color="000000"/>
+              <w:right w:val="single" w:sz="8" w:space="0" w:color="000000"/>
+            </w:tcBorders>
+            <w:tcMar>
+              <w:top w:w="100" w:type="dxa"/>
+              <w:left w:w="100" w:type="dxa"/>
+              <w:bottom w:w="100" w:type="dxa"/>
+              <w:right w:w="100" w:type="dxa"/>
+            </w:tcMar>
+            <w:hideMark/>
+          </w:tcPr>
+          <w:p>
+            <w:pPr>
+              <w:spacing w:line="240" w:lineRule="auto"/>
+              <w:rPr>
+                <w:rFonts w:ascii="Times New Roman" w:eastAsia="Times New Roman" w:hAnsi="Times New Roman" w:cs="Times New Roman"/>
+                <w:color w:val="auto"/>
+                <w:sz w:val="24"/>
+                <w:szCs w:val="24"/>
+              </w:rPr>
+            </w:pPr>
+            <w:r>
+              <w:rPr>
+                <w:rFonts w:eastAsia="Times New Roman"/>
+              </w:rPr>
+              <w:t>Owner</w:t>
+            </w:r>
+          </w:p>
+        </w:tc>
+        <w:tc>
+          <w:tcPr>
+            <w:tcW w:w="0" w:type="auto"/>
+            <w:tcBorders>
+              <w:top w:val="single" w:sz="8" w:space="0" w:color="000000"/>
+              <w:left w:val="single" w:sz="8" w:space="0" w:color="000000"/>
+              <w:bottom w:val="single" w:sz="8" w:space="0" w:color="000000"/>
+              <w:right w:val="single" w:sz="8" w:space="0" w:color="000000"/>
+            </w:tcBorders>
+            <w:tcMar>
+              <w:top w:w="100" w:type="dxa"/>
+              <w:left w:w="100" w:type="dxa"/>
+              <w:bottom w:w="100" w:type="dxa"/>
+              <w:right w:w="100" w:type="dxa"/>
+            </w:tcMar>
+            <w:hideMark/>
+          </w:tcPr>
+          <w:p>
+            <w:pPr>
+              <w:spacing w:line="240" w:lineRule="auto"/>
+              <w:rPr>
+                <w:rFonts w:ascii="Times New Roman" w:eastAsia="Times New Roman" w:hAnsi="Times New Roman" w:cs="Times New Roman"/>
+                <w:color w:val="auto"/>
+                <w:sz w:val="24"/>
+                <w:szCs w:val="24"/>
+              </w:rPr>
+            </w:pPr>
+            <w:r>
+              <w:rPr>
+                <w:rFonts w:eastAsia="Times New Roman"/>
+              </w:rPr>
+              <w:t xml:space="preserve"> JT</w:t>
+            </w:r>
+          </w:p>
+        </w:tc>
+      </w:tr>
+    </w:tbl>
+    <w:p/>
+    <w:p/>
+    <w:p/>
+    <w:p/>
+    <w:p/>
+    <w:p/>
+    <w:p/>
+    <w:p/>
+    <w:p/>
+    <w:tbl>
+      <w:tblPr>
+        <w:tblW w:w="0" w:type="auto"/>
+        <w:tblLook w:val="04A0" w:firstRow="1" w:lastRow="0" w:firstColumn="1" w:lastColumn="0" w:noHBand="0" w:noVBand="1"/>
+      </w:tblPr>
+      <w:tblGrid>
+        <w:gridCol w:w="1937"/>
+        <w:gridCol w:w="7403"/>
+      </w:tblGrid>
+      <w:tr>
+        <w:tc>
+          <w:tcPr>
+            <w:tcW w:w="0" w:type="auto"/>
+            <w:tcBorders>
+              <w:top w:val="single" w:sz="8" w:space="0" w:color="000000"/>
+              <w:left w:val="single" w:sz="8" w:space="0" w:color="000000"/>
+              <w:bottom w:val="single" w:sz="8" w:space="0" w:color="000000"/>
+              <w:right w:val="single" w:sz="8" w:space="0" w:color="000000"/>
+            </w:tcBorders>
+            <w:tcMar>
+              <w:top w:w="100" w:type="dxa"/>
+              <w:left w:w="100" w:type="dxa"/>
+              <w:bottom w:w="100" w:type="dxa"/>
+              <w:right w:w="100" w:type="dxa"/>
+            </w:tcMar>
+            <w:hideMark/>
+          </w:tcPr>
+          <w:p>
+            <w:pPr>
+              <w:spacing w:line="240" w:lineRule="auto"/>
+              <w:rPr>
+                <w:rFonts w:ascii="Times New Roman" w:eastAsia="Times New Roman" w:hAnsi="Times New Roman" w:cs="Times New Roman"/>
+                <w:color w:val="auto"/>
+                <w:sz w:val="24"/>
+                <w:szCs w:val="24"/>
+              </w:rPr>
+            </w:pPr>
+            <w:r>
+              <w:rPr>
+                <w:rFonts w:eastAsia="Times New Roman"/>
+              </w:rPr>
+              <w:lastRenderedPageBreak/>
+              <w:t>ID</w:t>
+            </w:r>
+          </w:p>
+        </w:tc>
+        <w:tc>
+          <w:tcPr>
+            <w:tcW w:w="0" w:type="auto"/>
+            <w:tcBorders>
+              <w:top w:val="single" w:sz="8" w:space="0" w:color="000000"/>
+              <w:left w:val="single" w:sz="8" w:space="0" w:color="000000"/>
+              <w:bottom w:val="single" w:sz="8" w:space="0" w:color="000000"/>
+              <w:right w:val="single" w:sz="8" w:space="0" w:color="000000"/>
+            </w:tcBorders>
+            <w:tcMar>
+              <w:top w:w="100" w:type="dxa"/>
+              <w:left w:w="100" w:type="dxa"/>
+              <w:bottom w:w="100" w:type="dxa"/>
+              <w:right w:w="100" w:type="dxa"/>
+            </w:tcMar>
+            <w:hideMark/>
+          </w:tcPr>
+          <w:p>
+            <w:pPr>
+              <w:spacing w:line="240" w:lineRule="auto"/>
+              <w:rPr>
+                <w:rFonts w:ascii="Times New Roman" w:eastAsia="Times New Roman" w:hAnsi="Times New Roman" w:cs="Times New Roman"/>
+                <w:color w:val="auto"/>
+                <w:sz w:val="24"/>
+                <w:szCs w:val="24"/>
+              </w:rPr>
+            </w:pPr>
+            <w:r>
+              <w:rPr>
+                <w:rFonts w:eastAsia="Times New Roman"/>
+              </w:rPr>
+              <w:t>I - 6 (Illuminati – 6</w:t>
+            </w:r>
+            <w:r>
+              <w:rPr>
+                <w:rFonts w:eastAsia="Times New Roman"/>
+              </w:rPr>
+              <w:t>)</w:t>
+            </w:r>
+          </w:p>
+        </w:tc>
+      </w:tr>
+      <w:tr>
+        <w:tc>
+          <w:tcPr>
+            <w:tcW w:w="0" w:type="auto"/>
+            <w:tcBorders>
+              <w:top w:val="single" w:sz="8" w:space="0" w:color="000000"/>
+              <w:left w:val="single" w:sz="8" w:space="0" w:color="000000"/>
+              <w:bottom w:val="single" w:sz="8" w:space="0" w:color="000000"/>
+              <w:right w:val="single" w:sz="8" w:space="0" w:color="000000"/>
+            </w:tcBorders>
+            <w:tcMar>
+              <w:top w:w="100" w:type="dxa"/>
+              <w:left w:w="100" w:type="dxa"/>
+              <w:bottom w:w="100" w:type="dxa"/>
+              <w:right w:w="100" w:type="dxa"/>
+            </w:tcMar>
+            <w:hideMark/>
+          </w:tcPr>
+          <w:p>
+            <w:pPr>
+              <w:spacing w:line="240" w:lineRule="auto"/>
+              <w:rPr>
+                <w:rFonts w:ascii="Times New Roman" w:eastAsia="Times New Roman" w:hAnsi="Times New Roman" w:cs="Times New Roman"/>
+                <w:color w:val="auto"/>
+                <w:sz w:val="24"/>
+                <w:szCs w:val="24"/>
+              </w:rPr>
+            </w:pPr>
+            <w:r>
+              <w:rPr>
+                <w:rFonts w:eastAsia="Times New Roman"/>
+              </w:rPr>
+              <w:t>Title</w:t>
+            </w:r>
+          </w:p>
+        </w:tc>
+        <w:tc>
+          <w:tcPr>
+            <w:tcW w:w="0" w:type="auto"/>
+            <w:tcBorders>
+              <w:top w:val="single" w:sz="8" w:space="0" w:color="000000"/>
+              <w:left w:val="single" w:sz="8" w:space="0" w:color="000000"/>
+              <w:bottom w:val="single" w:sz="8" w:space="0" w:color="000000"/>
+              <w:right w:val="single" w:sz="8" w:space="0" w:color="000000"/>
+            </w:tcBorders>
+            <w:tcMar>
+              <w:top w:w="100" w:type="dxa"/>
+              <w:left w:w="100" w:type="dxa"/>
+              <w:bottom w:w="100" w:type="dxa"/>
+              <w:right w:w="100" w:type="dxa"/>
+            </w:tcMar>
+            <w:hideMark/>
+          </w:tcPr>
+          <w:p>
+            <w:pPr>
+              <w:spacing w:line="240" w:lineRule="auto"/>
+              <w:rPr>
+                <w:rFonts w:ascii="Times New Roman" w:eastAsia="Times New Roman" w:hAnsi="Times New Roman" w:cs="Times New Roman"/>
+                <w:color w:val="auto"/>
+                <w:sz w:val="24"/>
+                <w:szCs w:val="24"/>
+              </w:rPr>
+            </w:pPr>
+            <w:r>
+              <w:rPr>
+                <w:rFonts w:eastAsia="Times New Roman"/>
+              </w:rPr>
+              <w:t>The Servants of Cthulhu</w:t>
+            </w:r>
+          </w:p>
+        </w:tc>
+      </w:tr>
+      <w:tr>
+        <w:tc>
+          <w:tcPr>
+            <w:tcW w:w="0" w:type="auto"/>
+            <w:tcBorders>
+              <w:top w:val="single" w:sz="8" w:space="0" w:color="000000"/>
+              <w:left w:val="single" w:sz="8" w:space="0" w:color="000000"/>
+              <w:bottom w:val="single" w:sz="8" w:space="0" w:color="000000"/>
+              <w:right w:val="single" w:sz="8" w:space="0" w:color="000000"/>
+            </w:tcBorders>
+            <w:tcMar>
+              <w:top w:w="100" w:type="dxa"/>
+              <w:left w:w="100" w:type="dxa"/>
+              <w:bottom w:w="100" w:type="dxa"/>
+              <w:right w:w="100" w:type="dxa"/>
+            </w:tcMar>
+            <w:hideMark/>
+          </w:tcPr>
+          <w:p>
+            <w:pPr>
+              <w:spacing w:line="240" w:lineRule="auto"/>
+              <w:rPr>
+                <w:rFonts w:ascii="Times New Roman" w:eastAsia="Times New Roman" w:hAnsi="Times New Roman" w:cs="Times New Roman"/>
+                <w:color w:val="auto"/>
+                <w:sz w:val="24"/>
+                <w:szCs w:val="24"/>
+              </w:rPr>
+            </w:pPr>
+            <w:r>
+              <w:rPr>
+                <w:rFonts w:eastAsia="Times New Roman"/>
+              </w:rPr>
+              <w:t>Description</w:t>
+            </w:r>
+          </w:p>
+        </w:tc>
+        <w:tc>
+          <w:tcPr>
+            <w:tcW w:w="0" w:type="auto"/>
+            <w:tcBorders>
+              <w:top w:val="single" w:sz="8" w:space="0" w:color="000000"/>
+              <w:left w:val="single" w:sz="8" w:space="0" w:color="000000"/>
+              <w:bottom w:val="single" w:sz="8" w:space="0" w:color="000000"/>
+              <w:right w:val="single" w:sz="8" w:space="0" w:color="000000"/>
+            </w:tcBorders>
+            <w:tcMar>
+              <w:top w:w="100" w:type="dxa"/>
+              <w:left w:w="100" w:type="dxa"/>
+              <w:bottom w:w="100" w:type="dxa"/>
+              <w:right w:w="100" w:type="dxa"/>
+            </w:tcMar>
+            <w:hideMark/>
+          </w:tcPr>
+          <w:p>
+            <w:pPr>
+              <w:spacing w:line="240" w:lineRule="auto"/>
+              <w:rPr>
+                <w:rFonts w:eastAsia="Times New Roman"/>
+              </w:rPr>
+            </w:pPr>
+            <w:r>
+              <w:rPr>
+                <w:rFonts w:eastAsia="Times New Roman"/>
+              </w:rPr>
+              <w:t xml:space="preserve">They are students of the unknown and seek to learn the ungodly powers, risking their lives and souls. </w:t>
+            </w:r>
+          </w:p>
+          <w:p>
+            <w:pPr>
+              <w:spacing w:line="240" w:lineRule="auto"/>
+              <w:rPr>
+                <w:rFonts w:eastAsia="Times New Roman"/>
+              </w:rPr>
+            </w:pPr>
+            <w:r>
+              <w:rPr>
+                <w:rFonts w:eastAsia="Times New Roman"/>
+              </w:rPr>
+              <w:t xml:space="preserve">The Servants of Cthulhu can win by destroying eight other Groups, including </w:t>
+            </w:r>
+            <w:proofErr w:type="spellStart"/>
+            <w:r>
+              <w:rPr>
+                <w:rFonts w:eastAsia="Times New Roman"/>
+              </w:rPr>
+              <w:t>Illuminatis</w:t>
+            </w:r>
+            <w:proofErr w:type="spellEnd"/>
+            <w:r>
+              <w:rPr>
+                <w:rFonts w:eastAsia="Times New Roman"/>
+              </w:rPr>
+              <w:t xml:space="preserve">. The Player can get an extra +2 Power on any attempt to destroy any Group. </w:t>
+            </w:r>
+          </w:p>
+          <w:p>
+            <w:pPr>
+              <w:spacing w:line="240" w:lineRule="auto"/>
+              <w:rPr>
+                <w:rFonts w:ascii="Times New Roman" w:eastAsia="Times New Roman" w:hAnsi="Times New Roman" w:cs="Times New Roman"/>
+                <w:color w:val="auto"/>
+                <w:sz w:val="24"/>
+                <w:szCs w:val="24"/>
+              </w:rPr>
+            </w:pPr>
+            <w:r>
+              <w:rPr>
+                <w:rFonts w:eastAsia="Times New Roman"/>
+              </w:rPr>
+              <w:t xml:space="preserve">They have a power of 9/9 and income of 7 Megabucks at the beginning.  </w:t>
+            </w:r>
+          </w:p>
+        </w:tc>
+      </w:tr>
+      <w:tr>
+        <w:tc>
+          <w:tcPr>
+            <w:tcW w:w="0" w:type="auto"/>
+            <w:tcBorders>
+              <w:top w:val="single" w:sz="8" w:space="0" w:color="000000"/>
+              <w:left w:val="single" w:sz="8" w:space="0" w:color="000000"/>
+              <w:bottom w:val="single" w:sz="8" w:space="0" w:color="000000"/>
+              <w:right w:val="single" w:sz="8" w:space="0" w:color="000000"/>
+            </w:tcBorders>
+            <w:tcMar>
+              <w:top w:w="100" w:type="dxa"/>
+              <w:left w:w="100" w:type="dxa"/>
+              <w:bottom w:w="100" w:type="dxa"/>
+              <w:right w:w="100" w:type="dxa"/>
+            </w:tcMar>
+            <w:hideMark/>
+          </w:tcPr>
+          <w:p>
+            <w:pPr>
+              <w:spacing w:line="240" w:lineRule="auto"/>
+              <w:rPr>
+                <w:rFonts w:ascii="Times New Roman" w:eastAsia="Times New Roman" w:hAnsi="Times New Roman" w:cs="Times New Roman"/>
+                <w:color w:val="auto"/>
+                <w:sz w:val="24"/>
+                <w:szCs w:val="24"/>
+              </w:rPr>
+            </w:pPr>
+            <w:r>
+              <w:rPr>
+                <w:rFonts w:eastAsia="Times New Roman"/>
+              </w:rPr>
+              <w:t>Primary Actor</w:t>
+            </w:r>
+          </w:p>
+        </w:tc>
+        <w:tc>
+          <w:tcPr>
+            <w:tcW w:w="0" w:type="auto"/>
+            <w:tcBorders>
+              <w:top w:val="single" w:sz="8" w:space="0" w:color="000000"/>
+              <w:left w:val="single" w:sz="8" w:space="0" w:color="000000"/>
+              <w:bottom w:val="single" w:sz="8" w:space="0" w:color="000000"/>
+              <w:right w:val="single" w:sz="8" w:space="0" w:color="000000"/>
+            </w:tcBorders>
+            <w:tcMar>
+              <w:top w:w="100" w:type="dxa"/>
+              <w:left w:w="100" w:type="dxa"/>
+              <w:bottom w:w="100" w:type="dxa"/>
+              <w:right w:w="100" w:type="dxa"/>
+            </w:tcMar>
+            <w:hideMark/>
+          </w:tcPr>
+          <w:p>
+            <w:pPr>
+              <w:spacing w:line="240" w:lineRule="auto"/>
+              <w:rPr>
+                <w:rFonts w:ascii="Times New Roman" w:eastAsia="Times New Roman" w:hAnsi="Times New Roman" w:cs="Times New Roman"/>
+                <w:color w:val="auto"/>
+                <w:sz w:val="24"/>
+                <w:szCs w:val="24"/>
+              </w:rPr>
+            </w:pPr>
+            <w:r>
+              <w:rPr>
+                <w:rFonts w:eastAsia="Times New Roman"/>
+              </w:rPr>
+              <w:t>Current Player</w:t>
+            </w:r>
+          </w:p>
+        </w:tc>
+      </w:tr>
+      <w:tr>
+        <w:tc>
+          <w:tcPr>
+            <w:tcW w:w="0" w:type="auto"/>
+            <w:tcBorders>
+              <w:top w:val="single" w:sz="8" w:space="0" w:color="000000"/>
+              <w:left w:val="single" w:sz="8" w:space="0" w:color="000000"/>
+              <w:bottom w:val="single" w:sz="8" w:space="0" w:color="000000"/>
+              <w:right w:val="single" w:sz="8" w:space="0" w:color="000000"/>
+            </w:tcBorders>
+            <w:tcMar>
+              <w:top w:w="100" w:type="dxa"/>
+              <w:left w:w="100" w:type="dxa"/>
+              <w:bottom w:w="100" w:type="dxa"/>
+              <w:right w:w="100" w:type="dxa"/>
+            </w:tcMar>
+            <w:hideMark/>
+          </w:tcPr>
+          <w:p>
+            <w:pPr>
+              <w:spacing w:line="240" w:lineRule="auto"/>
+              <w:rPr>
+                <w:rFonts w:ascii="Times New Roman" w:eastAsia="Times New Roman" w:hAnsi="Times New Roman" w:cs="Times New Roman"/>
+                <w:color w:val="auto"/>
+                <w:sz w:val="24"/>
+                <w:szCs w:val="24"/>
+              </w:rPr>
+            </w:pPr>
+            <w:r>
+              <w:rPr>
+                <w:rFonts w:eastAsia="Times New Roman"/>
+              </w:rPr>
+              <w:t>Stakeholders</w:t>
+            </w:r>
+          </w:p>
+        </w:tc>
+        <w:tc>
+          <w:tcPr>
+            <w:tcW w:w="0" w:type="auto"/>
+            <w:tcBorders>
+              <w:top w:val="single" w:sz="8" w:space="0" w:color="000000"/>
+              <w:left w:val="single" w:sz="8" w:space="0" w:color="000000"/>
+              <w:bottom w:val="single" w:sz="8" w:space="0" w:color="000000"/>
+              <w:right w:val="single" w:sz="8" w:space="0" w:color="000000"/>
+            </w:tcBorders>
+            <w:tcMar>
+              <w:top w:w="100" w:type="dxa"/>
+              <w:left w:w="100" w:type="dxa"/>
+              <w:bottom w:w="100" w:type="dxa"/>
+              <w:right w:w="100" w:type="dxa"/>
+            </w:tcMar>
+            <w:hideMark/>
+          </w:tcPr>
+          <w:p>
+            <w:pPr>
+              <w:spacing w:line="240" w:lineRule="auto"/>
+              <w:rPr>
+                <w:rFonts w:ascii="Times New Roman" w:eastAsia="Times New Roman" w:hAnsi="Times New Roman" w:cs="Times New Roman"/>
+                <w:color w:val="auto"/>
+                <w:sz w:val="24"/>
+                <w:szCs w:val="24"/>
+              </w:rPr>
+            </w:pPr>
+            <w:r>
+              <w:rPr>
+                <w:rFonts w:eastAsia="Times New Roman"/>
+              </w:rPr>
+              <w:t>Other Players</w:t>
+            </w:r>
+          </w:p>
+        </w:tc>
+      </w:tr>
+      <w:tr>
+        <w:tc>
+          <w:tcPr>
+            <w:tcW w:w="0" w:type="auto"/>
+            <w:tcBorders>
+              <w:top w:val="single" w:sz="8" w:space="0" w:color="000000"/>
+              <w:left w:val="single" w:sz="8" w:space="0" w:color="000000"/>
+              <w:bottom w:val="single" w:sz="8" w:space="0" w:color="000000"/>
+              <w:right w:val="single" w:sz="8" w:space="0" w:color="000000"/>
+            </w:tcBorders>
+            <w:tcMar>
+              <w:top w:w="100" w:type="dxa"/>
+              <w:left w:w="100" w:type="dxa"/>
+              <w:bottom w:w="100" w:type="dxa"/>
+              <w:right w:w="100" w:type="dxa"/>
+            </w:tcMar>
+            <w:hideMark/>
+          </w:tcPr>
+          <w:p>
+            <w:pPr>
+              <w:spacing w:line="240" w:lineRule="auto"/>
+              <w:rPr>
+                <w:rFonts w:ascii="Times New Roman" w:eastAsia="Times New Roman" w:hAnsi="Times New Roman" w:cs="Times New Roman"/>
+                <w:color w:val="auto"/>
+                <w:sz w:val="24"/>
+                <w:szCs w:val="24"/>
+              </w:rPr>
+            </w:pPr>
+            <w:r>
+              <w:rPr>
+                <w:rFonts w:eastAsia="Times New Roman"/>
+              </w:rPr>
+              <w:t>Trigger</w:t>
+            </w:r>
+          </w:p>
+        </w:tc>
+        <w:tc>
+          <w:tcPr>
+            <w:tcW w:w="0" w:type="auto"/>
+            <w:tcBorders>
+              <w:top w:val="single" w:sz="8" w:space="0" w:color="000000"/>
+              <w:left w:val="single" w:sz="8" w:space="0" w:color="000000"/>
+              <w:bottom w:val="single" w:sz="8" w:space="0" w:color="000000"/>
+              <w:right w:val="single" w:sz="8" w:space="0" w:color="000000"/>
+            </w:tcBorders>
+            <w:tcMar>
+              <w:top w:w="100" w:type="dxa"/>
+              <w:left w:w="100" w:type="dxa"/>
+              <w:bottom w:w="100" w:type="dxa"/>
+              <w:right w:w="100" w:type="dxa"/>
+            </w:tcMar>
+            <w:hideMark/>
+          </w:tcPr>
+          <w:p>
+            <w:pPr>
+              <w:spacing w:line="240" w:lineRule="auto"/>
+              <w:rPr>
+                <w:rFonts w:eastAsia="Times New Roman"/>
+                <w:color w:val="auto"/>
+              </w:rPr>
+            </w:pPr>
+            <w:r>
+              <w:rPr>
+                <w:rFonts w:eastAsia="Times New Roman"/>
+                <w:color w:val="auto"/>
+              </w:rPr>
+              <w:t>Player randomly chooses the Illuminati</w:t>
+            </w:r>
+          </w:p>
+        </w:tc>
+      </w:tr>
+      <w:tr>
+        <w:tc>
+          <w:tcPr>
+            <w:tcW w:w="0" w:type="auto"/>
+            <w:tcBorders>
+              <w:top w:val="single" w:sz="8" w:space="0" w:color="000000"/>
+              <w:left w:val="single" w:sz="8" w:space="0" w:color="000000"/>
+              <w:bottom w:val="single" w:sz="8" w:space="0" w:color="000000"/>
+              <w:right w:val="single" w:sz="8" w:space="0" w:color="000000"/>
+            </w:tcBorders>
+            <w:tcMar>
+              <w:top w:w="100" w:type="dxa"/>
+              <w:left w:w="100" w:type="dxa"/>
+              <w:bottom w:w="100" w:type="dxa"/>
+              <w:right w:w="100" w:type="dxa"/>
+            </w:tcMar>
+            <w:hideMark/>
+          </w:tcPr>
+          <w:p>
+            <w:pPr>
+              <w:spacing w:line="240" w:lineRule="auto"/>
+              <w:rPr>
+                <w:rFonts w:ascii="Times New Roman" w:eastAsia="Times New Roman" w:hAnsi="Times New Roman" w:cs="Times New Roman"/>
+                <w:color w:val="auto"/>
+                <w:sz w:val="24"/>
+                <w:szCs w:val="24"/>
+              </w:rPr>
+            </w:pPr>
+            <w:r>
+              <w:rPr>
+                <w:rFonts w:eastAsia="Times New Roman"/>
+              </w:rPr>
+              <w:t>Preconditions</w:t>
+            </w:r>
+          </w:p>
+        </w:tc>
+        <w:tc>
+          <w:tcPr>
+            <w:tcW w:w="0" w:type="auto"/>
+            <w:tcBorders>
+              <w:top w:val="single" w:sz="8" w:space="0" w:color="000000"/>
+              <w:left w:val="single" w:sz="8" w:space="0" w:color="000000"/>
+              <w:bottom w:val="single" w:sz="8" w:space="0" w:color="000000"/>
+              <w:right w:val="single" w:sz="8" w:space="0" w:color="000000"/>
+            </w:tcBorders>
+            <w:tcMar>
+              <w:top w:w="100" w:type="dxa"/>
+              <w:left w:w="100" w:type="dxa"/>
+              <w:bottom w:w="100" w:type="dxa"/>
+              <w:right w:w="100" w:type="dxa"/>
+            </w:tcMar>
+            <w:hideMark/>
+          </w:tcPr>
+          <w:p>
+            <w:pPr>
+              <w:spacing w:line="240" w:lineRule="auto"/>
+              <w:rPr>
+                <w:rFonts w:ascii="Times New Roman" w:eastAsia="Times New Roman" w:hAnsi="Times New Roman" w:cs="Times New Roman"/>
+                <w:color w:val="auto"/>
+                <w:sz w:val="24"/>
+                <w:szCs w:val="24"/>
+              </w:rPr>
+            </w:pPr>
+            <w:r>
+              <w:rPr>
+                <w:rFonts w:eastAsia="Times New Roman"/>
+              </w:rPr>
+              <w:t>Player randomly chooses the Illuminati</w:t>
+            </w:r>
+          </w:p>
+        </w:tc>
+      </w:tr>
+      <w:tr>
+        <w:tc>
+          <w:tcPr>
+            <w:tcW w:w="0" w:type="auto"/>
+            <w:tcBorders>
+              <w:top w:val="single" w:sz="8" w:space="0" w:color="000000"/>
+              <w:left w:val="single" w:sz="8" w:space="0" w:color="000000"/>
+              <w:bottom w:val="single" w:sz="8" w:space="0" w:color="000000"/>
+              <w:right w:val="single" w:sz="8" w:space="0" w:color="000000"/>
+            </w:tcBorders>
+            <w:tcMar>
+              <w:top w:w="100" w:type="dxa"/>
+              <w:left w:w="100" w:type="dxa"/>
+              <w:bottom w:w="100" w:type="dxa"/>
+              <w:right w:w="100" w:type="dxa"/>
+            </w:tcMar>
+            <w:hideMark/>
+          </w:tcPr>
+          <w:p>
+            <w:pPr>
+              <w:spacing w:line="240" w:lineRule="auto"/>
+              <w:rPr>
+                <w:rFonts w:ascii="Times New Roman" w:eastAsia="Times New Roman" w:hAnsi="Times New Roman" w:cs="Times New Roman"/>
+                <w:color w:val="auto"/>
+                <w:sz w:val="24"/>
+                <w:szCs w:val="24"/>
+              </w:rPr>
+            </w:pPr>
+            <w:r>
+              <w:rPr>
+                <w:rFonts w:eastAsia="Times New Roman"/>
+              </w:rPr>
+              <w:t>Postconditions</w:t>
+            </w:r>
+          </w:p>
+        </w:tc>
+        <w:tc>
+          <w:tcPr>
+            <w:tcW w:w="0" w:type="auto"/>
+            <w:tcBorders>
+              <w:top w:val="single" w:sz="8" w:space="0" w:color="000000"/>
+              <w:left w:val="single" w:sz="8" w:space="0" w:color="000000"/>
+              <w:bottom w:val="single" w:sz="8" w:space="0" w:color="000000"/>
+              <w:right w:val="single" w:sz="8" w:space="0" w:color="000000"/>
+            </w:tcBorders>
+            <w:tcMar>
+              <w:top w:w="100" w:type="dxa"/>
+              <w:left w:w="100" w:type="dxa"/>
+              <w:bottom w:w="100" w:type="dxa"/>
+              <w:right w:w="100" w:type="dxa"/>
+            </w:tcMar>
+            <w:hideMark/>
+          </w:tcPr>
+          <w:p>
+            <w:pPr>
+              <w:spacing w:line="240" w:lineRule="auto"/>
+              <w:rPr>
+                <w:rFonts w:ascii="Times New Roman" w:eastAsia="Times New Roman" w:hAnsi="Times New Roman" w:cs="Times New Roman"/>
+                <w:color w:val="auto"/>
+                <w:sz w:val="24"/>
+                <w:szCs w:val="24"/>
+              </w:rPr>
+            </w:pPr>
+            <w:r>
+              <w:rPr>
+                <w:rFonts w:eastAsia="Times New Roman"/>
+              </w:rPr>
+              <w:t>Player re</w:t>
+            </w:r>
+            <w:r>
+              <w:rPr>
+                <w:rFonts w:eastAsia="Times New Roman"/>
+              </w:rPr>
+              <w:t xml:space="preserve">aches Illuminati goal by destroying eight other Groups. </w:t>
+            </w:r>
+          </w:p>
+        </w:tc>
+      </w:tr>
+      <w:tr>
+        <w:tc>
+          <w:tcPr>
+            <w:tcW w:w="0" w:type="auto"/>
+            <w:tcBorders>
+              <w:top w:val="single" w:sz="8" w:space="0" w:color="000000"/>
+              <w:left w:val="single" w:sz="8" w:space="0" w:color="000000"/>
+              <w:bottom w:val="single" w:sz="8" w:space="0" w:color="000000"/>
+              <w:right w:val="single" w:sz="8" w:space="0" w:color="000000"/>
+            </w:tcBorders>
+            <w:tcMar>
+              <w:top w:w="100" w:type="dxa"/>
+              <w:left w:w="100" w:type="dxa"/>
+              <w:bottom w:w="100" w:type="dxa"/>
+              <w:right w:w="100" w:type="dxa"/>
+            </w:tcMar>
+            <w:hideMark/>
+          </w:tcPr>
+          <w:p>
+            <w:pPr>
+              <w:spacing w:line="240" w:lineRule="auto"/>
+              <w:rPr>
+                <w:rFonts w:ascii="Times New Roman" w:eastAsia="Times New Roman" w:hAnsi="Times New Roman" w:cs="Times New Roman"/>
+                <w:color w:val="auto"/>
+                <w:sz w:val="24"/>
+                <w:szCs w:val="24"/>
+              </w:rPr>
+            </w:pPr>
+            <w:r>
+              <w:rPr>
+                <w:rFonts w:eastAsia="Times New Roman"/>
+              </w:rPr>
+              <w:t>Main Success Scenario</w:t>
+            </w:r>
+          </w:p>
+        </w:tc>
+        <w:tc>
+          <w:tcPr>
+            <w:tcW w:w="0" w:type="auto"/>
+            <w:tcBorders>
+              <w:top w:val="single" w:sz="8" w:space="0" w:color="000000"/>
+              <w:left w:val="single" w:sz="8" w:space="0" w:color="000000"/>
+              <w:bottom w:val="single" w:sz="8" w:space="0" w:color="000000"/>
+              <w:right w:val="single" w:sz="8" w:space="0" w:color="000000"/>
+            </w:tcBorders>
+            <w:tcMar>
+              <w:top w:w="100" w:type="dxa"/>
+              <w:left w:w="100" w:type="dxa"/>
+              <w:bottom w:w="100" w:type="dxa"/>
+              <w:right w:w="100" w:type="dxa"/>
+            </w:tcMar>
+            <w:hideMark/>
+          </w:tcPr>
+          <w:p>
+            <w:pPr>
+              <w:numPr>
+                <w:ilvl w:val="0"/>
+                <w:numId w:val="17"/>
+              </w:numPr>
+              <w:spacing w:line="240" w:lineRule="auto"/>
+              <w:textAlignment w:val="baseline"/>
+              <w:rPr>
+                <w:rFonts w:eastAsia="Times New Roman"/>
+              </w:rPr>
+            </w:pPr>
+            <w:r>
+              <w:rPr>
+                <w:rFonts w:eastAsia="Times New Roman"/>
+              </w:rPr>
+              <w:t>Player chooses a random Illuminati before the start of the game</w:t>
+            </w:r>
+          </w:p>
+          <w:p>
+            <w:pPr>
+              <w:numPr>
+                <w:ilvl w:val="0"/>
+                <w:numId w:val="17"/>
+              </w:numPr>
+              <w:spacing w:line="240" w:lineRule="auto"/>
+              <w:textAlignment w:val="baseline"/>
+              <w:rPr>
+                <w:rFonts w:eastAsia="Times New Roman"/>
+              </w:rPr>
+            </w:pPr>
+            <w:r>
+              <w:rPr>
+                <w:rFonts w:eastAsia="Times New Roman"/>
+              </w:rPr>
+              <w:t xml:space="preserve">Player must hide what Illuminati is obtained </w:t>
+            </w:r>
+          </w:p>
+          <w:p>
+            <w:pPr>
+              <w:numPr>
+                <w:ilvl w:val="0"/>
+                <w:numId w:val="17"/>
+              </w:numPr>
+              <w:spacing w:line="240" w:lineRule="auto"/>
+              <w:textAlignment w:val="baseline"/>
+              <w:rPr>
+                <w:rFonts w:eastAsia="Times New Roman"/>
+              </w:rPr>
+            </w:pPr>
+            <w:r>
+              <w:rPr>
+                <w:rFonts w:eastAsia="Times New Roman"/>
+              </w:rPr>
+              <w:t>Player destroys Groups early</w:t>
+            </w:r>
+          </w:p>
+          <w:p>
+            <w:pPr>
+              <w:numPr>
+                <w:ilvl w:val="0"/>
+                <w:numId w:val="17"/>
+              </w:numPr>
+              <w:spacing w:line="240" w:lineRule="auto"/>
+              <w:textAlignment w:val="baseline"/>
+              <w:rPr>
+                <w:rFonts w:eastAsia="Times New Roman"/>
+              </w:rPr>
+            </w:pPr>
+            <w:r>
+              <w:rPr>
+                <w:rFonts w:eastAsia="Times New Roman"/>
+              </w:rPr>
+              <w:t>Player offers the task of doing the destroying</w:t>
+            </w:r>
+          </w:p>
+          <w:p>
+            <w:pPr>
+              <w:numPr>
+                <w:ilvl w:val="0"/>
+                <w:numId w:val="17"/>
+              </w:numPr>
+              <w:spacing w:line="240" w:lineRule="auto"/>
+              <w:textAlignment w:val="baseline"/>
+              <w:rPr>
+                <w:rFonts w:eastAsia="Times New Roman"/>
+              </w:rPr>
+            </w:pPr>
+            <w:r>
+              <w:rPr>
+                <w:rFonts w:eastAsia="Times New Roman"/>
+              </w:rPr>
+              <w:t>Player knocks out Other Player to look Neutral to Other Players.</w:t>
+            </w:r>
+          </w:p>
+          <w:p>
+            <w:pPr>
+              <w:pStyle w:val="ListParagraph"/>
+              <w:numPr>
+                <w:ilvl w:val="1"/>
+                <w:numId w:val="17"/>
+              </w:numPr>
+              <w:spacing w:line="240" w:lineRule="auto"/>
+              <w:textAlignment w:val="baseline"/>
+              <w:rPr>
+                <w:rFonts w:eastAsia="Times New Roman"/>
+              </w:rPr>
+            </w:pPr>
+            <w:r>
+              <w:rPr>
+                <w:rFonts w:eastAsia="Times New Roman"/>
+              </w:rPr>
+              <w:t>Other Players lose track of Groups controlled</w:t>
+            </w:r>
+          </w:p>
+          <w:p>
+            <w:pPr>
+              <w:pStyle w:val="ListParagraph"/>
+              <w:numPr>
+                <w:ilvl w:val="0"/>
+                <w:numId w:val="17"/>
+              </w:numPr>
+              <w:spacing w:line="240" w:lineRule="auto"/>
+              <w:textAlignment w:val="baseline"/>
+              <w:rPr>
+                <w:rFonts w:eastAsia="Times New Roman"/>
+              </w:rPr>
+            </w:pPr>
+            <w:r>
+              <w:rPr>
+                <w:rFonts w:eastAsia="Times New Roman"/>
+              </w:rPr>
+              <w:t>Player has low-power Groups and uses them as sacrifice later in the game.</w:t>
+            </w:r>
+          </w:p>
+          <w:p>
+            <w:pPr>
+              <w:pStyle w:val="ListParagraph"/>
+              <w:numPr>
+                <w:ilvl w:val="0"/>
+                <w:numId w:val="17"/>
+              </w:numPr>
+              <w:spacing w:line="240" w:lineRule="auto"/>
+              <w:textAlignment w:val="baseline"/>
+              <w:rPr>
+                <w:rFonts w:eastAsia="Times New Roman"/>
+              </w:rPr>
+            </w:pPr>
+            <w:r>
+              <w:rPr>
+                <w:rFonts w:eastAsia="Times New Roman"/>
+              </w:rPr>
+              <w:t>Destroyed Illuminati counts as a kill.</w:t>
+            </w:r>
+          </w:p>
+        </w:tc>
+      </w:tr>
+      <w:tr>
+        <w:tc>
+          <w:tcPr>
+            <w:tcW w:w="0" w:type="auto"/>
+            <w:tcBorders>
+              <w:top w:val="single" w:sz="8" w:space="0" w:color="000000"/>
+              <w:left w:val="single" w:sz="8" w:space="0" w:color="000000"/>
+              <w:bottom w:val="single" w:sz="8" w:space="0" w:color="000000"/>
+              <w:right w:val="single" w:sz="8" w:space="0" w:color="000000"/>
+            </w:tcBorders>
+            <w:tcMar>
+              <w:top w:w="100" w:type="dxa"/>
+              <w:left w:w="100" w:type="dxa"/>
+              <w:bottom w:w="100" w:type="dxa"/>
+              <w:right w:w="100" w:type="dxa"/>
+            </w:tcMar>
+            <w:hideMark/>
+          </w:tcPr>
+          <w:p>
+            <w:pPr>
+              <w:spacing w:line="240" w:lineRule="auto"/>
+              <w:rPr>
+                <w:rFonts w:ascii="Times New Roman" w:eastAsia="Times New Roman" w:hAnsi="Times New Roman" w:cs="Times New Roman"/>
+                <w:color w:val="auto"/>
+                <w:sz w:val="24"/>
+                <w:szCs w:val="24"/>
+              </w:rPr>
+            </w:pPr>
+            <w:r>
+              <w:rPr>
+                <w:rFonts w:eastAsia="Times New Roman"/>
+              </w:rPr>
+              <w:t>Extensions</w:t>
+            </w:r>
+          </w:p>
+        </w:tc>
+        <w:tc>
+          <w:tcPr>
+            <w:tcW w:w="0" w:type="auto"/>
+            <w:tcBorders>
+              <w:top w:val="single" w:sz="8" w:space="0" w:color="000000"/>
+              <w:left w:val="single" w:sz="8" w:space="0" w:color="000000"/>
+              <w:bottom w:val="single" w:sz="8" w:space="0" w:color="000000"/>
+              <w:right w:val="single" w:sz="8" w:space="0" w:color="000000"/>
+            </w:tcBorders>
+            <w:tcMar>
+              <w:top w:w="100" w:type="dxa"/>
+              <w:left w:w="100" w:type="dxa"/>
+              <w:bottom w:w="100" w:type="dxa"/>
+              <w:right w:w="100" w:type="dxa"/>
+            </w:tcMar>
+            <w:hideMark/>
+          </w:tcPr>
+          <w:p>
+            <w:pPr>
+              <w:numPr>
+                <w:ilvl w:val="0"/>
+                <w:numId w:val="15"/>
+              </w:numPr>
+              <w:spacing w:line="240" w:lineRule="auto"/>
+              <w:textAlignment w:val="baseline"/>
+              <w:rPr>
+                <w:rFonts w:eastAsia="Times New Roman"/>
+              </w:rPr>
+            </w:pPr>
+            <w:r>
+              <w:rPr>
+                <w:rFonts w:eastAsia="Times New Roman"/>
+              </w:rPr>
+              <w:t>Player does not obtain the Servants of Cthul</w:t>
+            </w:r>
+            <w:r>
+              <w:rPr>
+                <w:rFonts w:eastAsia="Times New Roman"/>
+              </w:rPr>
+              <w:t>h</w:t>
+            </w:r>
+            <w:r>
+              <w:rPr>
+                <w:rFonts w:eastAsia="Times New Roman"/>
+              </w:rPr>
+              <w:t>u</w:t>
+            </w:r>
+          </w:p>
+          <w:p>
+            <w:pPr>
+              <w:numPr>
+                <w:ilvl w:val="0"/>
+                <w:numId w:val="15"/>
+              </w:numPr>
+              <w:spacing w:line="240" w:lineRule="auto"/>
+              <w:textAlignment w:val="baseline"/>
+              <w:rPr>
+                <w:rFonts w:eastAsia="Times New Roman"/>
+              </w:rPr>
+            </w:pPr>
+            <w:r>
+              <w:rPr>
+                <w:rFonts w:eastAsia="Times New Roman"/>
+              </w:rPr>
+              <w:t>Other Players destroy a Group before Player does</w:t>
+            </w:r>
+            <w:r>
+              <w:rPr>
+                <w:rFonts w:eastAsia="Times New Roman"/>
+              </w:rPr>
+              <w:t>.</w:t>
+            </w:r>
+          </w:p>
+          <w:p>
+            <w:pPr>
+              <w:pStyle w:val="ListParagraph"/>
+              <w:numPr>
+                <w:ilvl w:val="1"/>
+                <w:numId w:val="17"/>
+              </w:numPr>
+              <w:spacing w:line="240" w:lineRule="auto"/>
+              <w:textAlignment w:val="baseline"/>
+              <w:rPr>
+                <w:rFonts w:eastAsia="Times New Roman"/>
+              </w:rPr>
+            </w:pPr>
+            <w:r>
+              <w:rPr>
+                <w:rFonts w:eastAsia="Times New Roman"/>
+              </w:rPr>
+              <w:t>Low-powered Groups are taken and protected, or destroyed</w:t>
+            </w:r>
+          </w:p>
+          <w:p>
+            <w:pPr>
+              <w:pStyle w:val="ListParagraph"/>
+              <w:numPr>
+                <w:ilvl w:val="0"/>
+                <w:numId w:val="15"/>
+              </w:numPr>
+              <w:spacing w:line="240" w:lineRule="auto"/>
+              <w:textAlignment w:val="baseline"/>
+              <w:rPr>
+                <w:rFonts w:eastAsia="Times New Roman"/>
+              </w:rPr>
+            </w:pPr>
+            <w:r>
+              <w:rPr>
+                <w:rFonts w:eastAsia="Times New Roman"/>
+              </w:rPr>
+              <w:t>Other Players conspire to trick Player is heading to victory</w:t>
+            </w:r>
+            <w:bookmarkStart w:id="0" w:name="_GoBack"/>
+            <w:bookmarkEnd w:id="0"/>
+          </w:p>
+        </w:tc>
+      </w:tr>
+      <w:tr>
+        <w:tc>
+          <w:tcPr>
+            <w:tcW w:w="0" w:type="auto"/>
+            <w:tcBorders>
+              <w:top w:val="single" w:sz="8" w:space="0" w:color="000000"/>
+              <w:left w:val="single" w:sz="8" w:space="0" w:color="000000"/>
+              <w:bottom w:val="single" w:sz="8" w:space="0" w:color="000000"/>
+              <w:right w:val="single" w:sz="8" w:space="0" w:color="000000"/>
+            </w:tcBorders>
+            <w:tcMar>
+              <w:top w:w="100" w:type="dxa"/>
+              <w:left w:w="100" w:type="dxa"/>
+              <w:bottom w:w="100" w:type="dxa"/>
+              <w:right w:w="100" w:type="dxa"/>
+            </w:tcMar>
+            <w:hideMark/>
+          </w:tcPr>
+          <w:p>
+            <w:pPr>
+              <w:spacing w:line="240" w:lineRule="auto"/>
+              <w:rPr>
+                <w:rFonts w:ascii="Times New Roman" w:eastAsia="Times New Roman" w:hAnsi="Times New Roman" w:cs="Times New Roman"/>
+                <w:color w:val="auto"/>
+                <w:sz w:val="24"/>
+                <w:szCs w:val="24"/>
+              </w:rPr>
+            </w:pPr>
+            <w:r>
+              <w:rPr>
+                <w:rFonts w:eastAsia="Times New Roman"/>
+              </w:rPr>
+              <w:t>Frequency of Use</w:t>
+            </w:r>
+          </w:p>
+        </w:tc>
+        <w:tc>
+          <w:tcPr>
+            <w:tcW w:w="0" w:type="auto"/>
+            <w:tcBorders>
+              <w:top w:val="single" w:sz="8" w:space="0" w:color="000000"/>
+              <w:left w:val="single" w:sz="8" w:space="0" w:color="000000"/>
+              <w:bottom w:val="single" w:sz="8" w:space="0" w:color="000000"/>
+              <w:right w:val="single" w:sz="8" w:space="0" w:color="000000"/>
+            </w:tcBorders>
+            <w:tcMar>
+              <w:top w:w="100" w:type="dxa"/>
+              <w:left w:w="100" w:type="dxa"/>
+              <w:bottom w:w="100" w:type="dxa"/>
+              <w:right w:w="100" w:type="dxa"/>
+            </w:tcMar>
+            <w:hideMark/>
+          </w:tcPr>
+          <w:p>
+            <w:pPr>
+              <w:spacing w:line="240" w:lineRule="auto"/>
+              <w:rPr>
+                <w:rFonts w:ascii="Times New Roman" w:eastAsia="Times New Roman" w:hAnsi="Times New Roman" w:cs="Times New Roman"/>
+                <w:color w:val="auto"/>
+                <w:sz w:val="24"/>
+                <w:szCs w:val="24"/>
+              </w:rPr>
+            </w:pPr>
+            <w:r>
+              <w:rPr>
+                <w:rFonts w:eastAsia="Times New Roman"/>
+              </w:rPr>
+              <w:t>Each turn.</w:t>
+            </w:r>
+          </w:p>
+        </w:tc>
+      </w:tr>
+      <w:tr>
+        <w:tc>
+          <w:tcPr>
+            <w:tcW w:w="0" w:type="auto"/>
+            <w:tcBorders>
+              <w:top w:val="single" w:sz="8" w:space="0" w:color="000000"/>
+              <w:left w:val="single" w:sz="8" w:space="0" w:color="000000"/>
+              <w:bottom w:val="single" w:sz="8" w:space="0" w:color="000000"/>
+              <w:right w:val="single" w:sz="8" w:space="0" w:color="000000"/>
+            </w:tcBorders>
+            <w:tcMar>
+              <w:top w:w="100" w:type="dxa"/>
+              <w:left w:w="100" w:type="dxa"/>
+              <w:bottom w:w="100" w:type="dxa"/>
+              <w:right w:w="100" w:type="dxa"/>
+            </w:tcMar>
+            <w:hideMark/>
+          </w:tcPr>
+          <w:p>
+            <w:pPr>
+              <w:spacing w:line="240" w:lineRule="auto"/>
+              <w:rPr>
+                <w:rFonts w:ascii="Times New Roman" w:eastAsia="Times New Roman" w:hAnsi="Times New Roman" w:cs="Times New Roman"/>
+                <w:color w:val="auto"/>
+                <w:sz w:val="24"/>
+                <w:szCs w:val="24"/>
+              </w:rPr>
+            </w:pPr>
+            <w:r>
+              <w:rPr>
+                <w:rFonts w:eastAsia="Times New Roman"/>
+              </w:rPr>
+              <w:t>Status</w:t>
+            </w:r>
+          </w:p>
+        </w:tc>
+        <w:tc>
+          <w:tcPr>
+            <w:tcW w:w="0" w:type="auto"/>
+            <w:tcBorders>
+              <w:top w:val="single" w:sz="8" w:space="0" w:color="000000"/>
+              <w:left w:val="single" w:sz="8" w:space="0" w:color="000000"/>
+              <w:bottom w:val="single" w:sz="8" w:space="0" w:color="000000"/>
+              <w:right w:val="single" w:sz="8" w:space="0" w:color="000000"/>
+            </w:tcBorders>
+            <w:tcMar>
+              <w:top w:w="100" w:type="dxa"/>
+              <w:left w:w="100" w:type="dxa"/>
+              <w:bottom w:w="100" w:type="dxa"/>
+              <w:right w:w="100" w:type="dxa"/>
+            </w:tcMar>
+            <w:hideMark/>
+          </w:tcPr>
+          <w:p>
+            <w:pPr>
+              <w:rPr>
+                <w:rFonts w:ascii="Times New Roman" w:eastAsia="Times New Roman" w:hAnsi="Times New Roman" w:cs="Times New Roman"/>
+                <w:color w:val="auto"/>
+                <w:sz w:val="24"/>
+                <w:szCs w:val="24"/>
+              </w:rPr>
+            </w:pPr>
+          </w:p>
+        </w:tc>
+      </w:tr>
+      <w:tr>
+        <w:tc>
+          <w:tcPr>
+            <w:tcW w:w="0" w:type="auto"/>
+            <w:tcBorders>
+              <w:top w:val="single" w:sz="8" w:space="0" w:color="000000"/>
+              <w:left w:val="single" w:sz="8" w:space="0" w:color="000000"/>
+              <w:bottom w:val="single" w:sz="8" w:space="0" w:color="000000"/>
+              <w:right w:val="single" w:sz="8" w:space="0" w:color="000000"/>
+            </w:tcBorders>
+            <w:tcMar>
+              <w:top w:w="100" w:type="dxa"/>
+              <w:left w:w="100" w:type="dxa"/>
+              <w:bottom w:w="100" w:type="dxa"/>
+              <w:right w:w="100" w:type="dxa"/>
+            </w:tcMar>
+            <w:hideMark/>
+          </w:tcPr>
+          <w:p>
+            <w:pPr>
+              <w:spacing w:line="240" w:lineRule="auto"/>
+              <w:rPr>
+                <w:rFonts w:ascii="Times New Roman" w:eastAsia="Times New Roman" w:hAnsi="Times New Roman" w:cs="Times New Roman"/>
+                <w:color w:val="auto"/>
+                <w:sz w:val="24"/>
+                <w:szCs w:val="24"/>
+              </w:rPr>
+            </w:pPr>
+            <w:r>
+              <w:rPr>
+                <w:rFonts w:eastAsia="Times New Roman"/>
+              </w:rPr>
+              <w:t>Owner</w:t>
+            </w:r>
+          </w:p>
+        </w:tc>
+        <w:tc>
+          <w:tcPr>
+            <w:tcW w:w="0" w:type="auto"/>
+            <w:tcBorders>
+              <w:top w:val="single" w:sz="8" w:space="0" w:color="000000"/>
+              <w:left w:val="single" w:sz="8" w:space="0" w:color="000000"/>
+              <w:bottom w:val="single" w:sz="8" w:space="0" w:color="000000"/>
+              <w:right w:val="single" w:sz="8" w:space="0" w:color="000000"/>
+            </w:tcBorders>
+            <w:tcMar>
+              <w:top w:w="100" w:type="dxa"/>
+              <w:left w:w="100" w:type="dxa"/>
+              <w:bottom w:w="100" w:type="dxa"/>
+              <w:right w:w="100" w:type="dxa"/>
+            </w:tcMar>
+            <w:hideMark/>
+          </w:tcPr>
+          <w:p>
+            <w:pPr>
+              <w:spacing w:line="240" w:lineRule="auto"/>
+              <w:rPr>
+                <w:rFonts w:ascii="Times New Roman" w:eastAsia="Times New Roman" w:hAnsi="Times New Roman" w:cs="Times New Roman"/>
+                <w:color w:val="auto"/>
+                <w:sz w:val="24"/>
+                <w:szCs w:val="24"/>
+              </w:rPr>
+            </w:pPr>
+            <w:r>
+              <w:rPr>
+                <w:rFonts w:eastAsia="Times New Roman"/>
+              </w:rPr>
+              <w:t xml:space="preserve"> JT</w:t>
+            </w:r>
+          </w:p>
+        </w:tc>
+      </w:tr>
+    </w:tbl>
+    <w:p/>
     <w:sectPr>
       <w:pgSz w:w="12240" w:h="15840"/>
       <w:pgMar w:top="1440" w:right="1440" w:bottom="1440" w:left="1440" w:header="0" w:footer="720" w:gutter="0"/>
@@ -7401,6 +9777,118 @@
     </w:lvl>
   </w:abstractNum>
   <w:abstractNum w:abstractNumId="6" w15:restartNumberingAfterBreak="0">
+    <w:nsid w:val="39B50B81"/>
+    <w:multiLevelType w:val="multilevel"/>
+    <w:tmpl w:val="BED8197A"/>
+    <w:lvl w:ilvl="0">
+      <w:start w:val="1"/>
+      <w:numFmt w:val="decimal"/>
+      <w:lvlText w:val="%1."/>
+      <w:lvlJc w:val="left"/>
+      <w:pPr>
+        <w:tabs>
+          <w:tab w:val="num" w:pos="720"/>
+        </w:tabs>
+        <w:ind w:left="720" w:hanging="360"/>
+      </w:pPr>
+    </w:lvl>
+    <w:lvl w:ilvl="1">
+      <w:numFmt w:val="bullet"/>
+      <w:lvlText w:val="-"/>
+      <w:lvlJc w:val="left"/>
+      <w:pPr>
+        <w:ind w:left="1440" w:hanging="360"/>
+      </w:pPr>
+      <w:rPr>
+        <w:rFonts w:ascii="Arial" w:eastAsia="Times New Roman" w:hAnsi="Arial" w:cs="Arial" w:hint="default"/>
+      </w:rPr>
+    </w:lvl>
+    <w:lvl w:ilvl="2" w:tentative="1">
+      <w:start w:val="1"/>
+      <w:numFmt w:val="decimal"/>
+      <w:lvlText w:val="%3."/>
+      <w:lvlJc w:val="left"/>
+      <w:pPr>
+        <w:tabs>
+          <w:tab w:val="num" w:pos="2160"/>
+        </w:tabs>
+        <w:ind w:left="2160" w:hanging="360"/>
+      </w:pPr>
+    </w:lvl>
+    <w:lvl w:ilvl="3" w:tentative="1">
+      <w:start w:val="1"/>
+      <w:numFmt w:val="decimal"/>
+      <w:lvlText w:val="%4."/>
+      <w:lvlJc w:val="left"/>
+      <w:pPr>
+        <w:tabs>
+          <w:tab w:val="num" w:pos="2880"/>
+        </w:tabs>
+        <w:ind w:left="2880" w:hanging="360"/>
+      </w:pPr>
+    </w:lvl>
+    <w:lvl w:ilvl="4" w:tentative="1">
+      <w:start w:val="1"/>
+      <w:numFmt w:val="decimal"/>
+      <w:lvlText w:val="%5."/>
+      <w:lvlJc w:val="left"/>
+      <w:pPr>
+        <w:tabs>
+          <w:tab w:val="num" w:pos="3600"/>
+        </w:tabs>
+        <w:ind w:left="3600" w:hanging="360"/>
+      </w:pPr>
+    </w:lvl>
+    <w:lvl w:ilvl="5" w:tentative="1">
+      <w:start w:val="1"/>
+      <w:numFmt w:val="decimal"/>
+      <w:lvlText w:val="%6."/>
+      <w:lvlJc w:val="left"/>
+      <w:pPr>
+        <w:tabs>
+          <w:tab w:val="num" w:pos="4320"/>
+        </w:tabs>
+        <w:ind w:left="4320" w:hanging="360"/>
+      </w:pPr>
+    </w:lvl>
+    <w:lvl w:ilvl="6" w:tentative="1">
+      <w:start w:val="1"/>
+      <w:numFmt w:val="decimal"/>
+      <w:lvlText w:val="%7."/>
+      <w:lvlJc w:val="left"/>
+      <w:pPr>
+        <w:tabs>
+          <w:tab w:val="num" w:pos="5040"/>
+        </w:tabs>
+        <w:ind w:left="5040" w:hanging="360"/>
+      </w:pPr>
+    </w:lvl>
+    <w:lvl w:ilvl="7" w:tentative="1">
+      <w:start w:val="1"/>
+      <w:numFmt w:val="decimal"/>
+      <w:lvlText w:val="%8."/>
+      <w:lvlJc w:val="left"/>
+      <w:pPr>
+        <w:tabs>
+          <w:tab w:val="num" w:pos="5760"/>
+        </w:tabs>
+        <w:ind w:left="5760" w:hanging="360"/>
+      </w:pPr>
+    </w:lvl>
+    <w:lvl w:ilvl="8" w:tentative="1">
+      <w:start w:val="1"/>
+      <w:numFmt w:val="decimal"/>
+      <w:lvlText w:val="%9."/>
+      <w:lvlJc w:val="left"/>
+      <w:pPr>
+        <w:tabs>
+          <w:tab w:val="num" w:pos="6480"/>
+        </w:tabs>
+        <w:ind w:left="6480" w:hanging="360"/>
+      </w:pPr>
+    </w:lvl>
+  </w:abstractNum>
+  <w:abstractNum w:abstractNumId="7" w15:restartNumberingAfterBreak="0">
     <w:nsid w:val="41423DA5"/>
     <w:multiLevelType w:val="multilevel"/>
     <w:tmpl w:val="66E01248"/>
@@ -7513,7 +10001,7 @@
       </w:rPr>
     </w:lvl>
   </w:abstractNum>
-  <w:abstractNum w:abstractNumId="7" w15:restartNumberingAfterBreak="0">
+  <w:abstractNum w:abstractNumId="8" w15:restartNumberingAfterBreak="0">
     <w:nsid w:val="4E530202"/>
     <w:multiLevelType w:val="multilevel"/>
     <w:tmpl w:val="8C82DEE0"/>
@@ -7626,7 +10114,7 @@
       </w:pPr>
     </w:lvl>
   </w:abstractNum>
-  <w:abstractNum w:abstractNumId="8" w15:restartNumberingAfterBreak="0">
+  <w:abstractNum w:abstractNumId="9" w15:restartNumberingAfterBreak="0">
     <w:nsid w:val="50B73AD2"/>
     <w:multiLevelType w:val="multilevel"/>
     <w:tmpl w:val="788E5DBC"/>
@@ -7739,7 +10227,7 @@
       </w:rPr>
     </w:lvl>
   </w:abstractNum>
-  <w:abstractNum w:abstractNumId="9" w15:restartNumberingAfterBreak="0">
+  <w:abstractNum w:abstractNumId="10" w15:restartNumberingAfterBreak="0">
     <w:nsid w:val="5C56185F"/>
     <w:multiLevelType w:val="multilevel"/>
     <w:tmpl w:val="BED8197A"/>
@@ -7851,7 +10339,7 @@
       </w:pPr>
     </w:lvl>
   </w:abstractNum>
-  <w:abstractNum w:abstractNumId="10" w15:restartNumberingAfterBreak="0">
+  <w:abstractNum w:abstractNumId="11" w15:restartNumberingAfterBreak="0">
     <w:nsid w:val="5F5C2824"/>
     <w:multiLevelType w:val="multilevel"/>
     <w:tmpl w:val="62FCB248"/>
@@ -7964,7 +10452,7 @@
       </w:pPr>
     </w:lvl>
   </w:abstractNum>
-  <w:abstractNum w:abstractNumId="11" w15:restartNumberingAfterBreak="0">
+  <w:abstractNum w:abstractNumId="12" w15:restartNumberingAfterBreak="0">
     <w:nsid w:val="6010033B"/>
     <w:multiLevelType w:val="multilevel"/>
     <w:tmpl w:val="BED8197A"/>
@@ -8076,7 +10564,119 @@
       </w:pPr>
     </w:lvl>
   </w:abstractNum>
-  <w:abstractNum w:abstractNumId="12" w15:restartNumberingAfterBreak="0">
+  <w:abstractNum w:abstractNumId="13" w15:restartNumberingAfterBreak="0">
+    <w:nsid w:val="62C44E7B"/>
+    <w:multiLevelType w:val="multilevel"/>
+    <w:tmpl w:val="711CDE58"/>
+    <w:lvl w:ilvl="0">
+      <w:start w:val="1"/>
+      <w:numFmt w:val="decimal"/>
+      <w:lvlText w:val="%1."/>
+      <w:lvlJc w:val="left"/>
+      <w:pPr>
+        <w:tabs>
+          <w:tab w:val="num" w:pos="720"/>
+        </w:tabs>
+        <w:ind w:left="720" w:hanging="360"/>
+      </w:pPr>
+    </w:lvl>
+    <w:lvl w:ilvl="1">
+      <w:numFmt w:val="bullet"/>
+      <w:lvlText w:val="-"/>
+      <w:lvlJc w:val="left"/>
+      <w:pPr>
+        <w:ind w:left="1440" w:hanging="360"/>
+      </w:pPr>
+      <w:rPr>
+        <w:rFonts w:ascii="Arial" w:eastAsia="Times New Roman" w:hAnsi="Arial" w:cs="Arial" w:hint="default"/>
+      </w:rPr>
+    </w:lvl>
+    <w:lvl w:ilvl="2">
+      <w:start w:val="8"/>
+      <w:numFmt w:val="bullet"/>
+      <w:lvlText w:val=""/>
+      <w:lvlJc w:val="left"/>
+      <w:pPr>
+        <w:ind w:left="2160" w:hanging="360"/>
+      </w:pPr>
+      <w:rPr>
+        <w:rFonts w:ascii="Wingdings" w:eastAsia="Times New Roman" w:hAnsi="Wingdings" w:cs="Arial" w:hint="default"/>
+      </w:rPr>
+    </w:lvl>
+    <w:lvl w:ilvl="3" w:tentative="1">
+      <w:start w:val="1"/>
+      <w:numFmt w:val="decimal"/>
+      <w:lvlText w:val="%4."/>
+      <w:lvlJc w:val="left"/>
+      <w:pPr>
+        <w:tabs>
+          <w:tab w:val="num" w:pos="2880"/>
+        </w:tabs>
+        <w:ind w:left="2880" w:hanging="360"/>
+      </w:pPr>
+    </w:lvl>
+    <w:lvl w:ilvl="4" w:tentative="1">
+      <w:start w:val="1"/>
+      <w:numFmt w:val="decimal"/>
+      <w:lvlText w:val="%5."/>
+      <w:lvlJc w:val="left"/>
+      <w:pPr>
+        <w:tabs>
+          <w:tab w:val="num" w:pos="3600"/>
+        </w:tabs>
+        <w:ind w:left="3600" w:hanging="360"/>
+      </w:pPr>
+    </w:lvl>
+    <w:lvl w:ilvl="5" w:tentative="1">
+      <w:start w:val="1"/>
+      <w:numFmt w:val="decimal"/>
+      <w:lvlText w:val="%6."/>
+      <w:lvlJc w:val="left"/>
+      <w:pPr>
+        <w:tabs>
+          <w:tab w:val="num" w:pos="4320"/>
+        </w:tabs>
+        <w:ind w:left="4320" w:hanging="360"/>
+      </w:pPr>
+    </w:lvl>
+    <w:lvl w:ilvl="6" w:tentative="1">
+      <w:start w:val="1"/>
+      <w:numFmt w:val="decimal"/>
+      <w:lvlText w:val="%7."/>
+      <w:lvlJc w:val="left"/>
+      <w:pPr>
+        <w:tabs>
+          <w:tab w:val="num" w:pos="5040"/>
+        </w:tabs>
+        <w:ind w:left="5040" w:hanging="360"/>
+      </w:pPr>
+    </w:lvl>
+    <w:lvl w:ilvl="7" w:tentative="1">
+      <w:start w:val="1"/>
+      <w:numFmt w:val="decimal"/>
+      <w:lvlText w:val="%8."/>
+      <w:lvlJc w:val="left"/>
+      <w:pPr>
+        <w:tabs>
+          <w:tab w:val="num" w:pos="5760"/>
+        </w:tabs>
+        <w:ind w:left="5760" w:hanging="360"/>
+      </w:pPr>
+    </w:lvl>
+    <w:lvl w:ilvl="8" w:tentative="1">
+      <w:start w:val="1"/>
+      <w:numFmt w:val="decimal"/>
+      <w:lvlText w:val="%9."/>
+      <w:lvlJc w:val="left"/>
+      <w:pPr>
+        <w:tabs>
+          <w:tab w:val="num" w:pos="6480"/>
+        </w:tabs>
+        <w:ind w:left="6480" w:hanging="360"/>
+      </w:pPr>
+    </w:lvl>
+  </w:abstractNum>
+  <w:abstractNum w:abstractNumId="14" w15:restartNumberingAfterBreak="0">
     <w:nsid w:val="663E1AC4"/>
     <w:multiLevelType w:val="multilevel"/>
     <w:tmpl w:val="2B28E452"/>
@@ -8196,25 +10796,25 @@
     <w:abstractNumId w:val="3"/>
   </w:num>
   <w:num w:numId="3">
-    <w:abstractNumId w:val="6"/>
+    <w:abstractNumId w:val="7"/>
   </w:num>
   <w:num w:numId="4">
-    <w:abstractNumId w:val="8"/>
+    <w:abstractNumId w:val="9"/>
   </w:num>
   <w:num w:numId="5">
     <w:abstractNumId w:val="4"/>
   </w:num>
   <w:num w:numId="6">
-    <w:abstractNumId w:val="12"/>
+    <w:abstractNumId w:val="14"/>
   </w:num>
   <w:num w:numId="7">
-    <w:abstractNumId w:val="7"/>
+    <w:abstractNumId w:val="8"/>
   </w:num>
   <w:num w:numId="8">
-    <w:abstractNumId w:val="10"/>
+    <w:abstractNumId w:val="11"/>
   </w:num>
   <w:num w:numId="9">
-    <w:abstractNumId w:val="11"/>
+    <w:abstractNumId w:val="12"/>
   </w:num>
   <w:num w:numId="10">
     <w:abstractNumId w:val="0"/>
@@ -8226,7 +10826,7 @@
     <w:abstractNumId w:val="5"/>
   </w:num>
   <w:num w:numId="13">
-    <w:abstractNumId w:val="9"/>
+    <w:abstractNumId w:val="10"/>
   </w:num>
   <w:num w:numId="14">
     <w:abstractNumId w:val="2"/>
@@ -8285,6 +10885,12 @@
     <w:lvlOverride w:ilvl="8">
       <w:startOverride w:val="1"/>
     </w:lvlOverride>
+  </w:num>
+  <w:num w:numId="16">
+    <w:abstractNumId w:val="6"/>
+  </w:num>
+  <w:num w:numId="17">
+    <w:abstractNumId w:val="13"/>
   </w:num>
 </w:numbering>
 </file>

</xml_diff>

<commit_message>
Added Society of Assassins Illuminati
</commit_message>
<xml_diff>
--- a/Illuminati_Usecases.docx
+++ b/Illuminati_Usecases.docx
@@ -8871,8 +8871,6 @@
               </w:rPr>
               <w:t>Other Players conspire to trick Player is heading to victory</w:t>
             </w:r>
-            <w:bookmarkStart w:id="0" w:name="_GoBack"/>
-            <w:bookmarkEnd w:id="0"/>
           </w:p>
         </w:tc>
       </w:tr>
@@ -9087,6 +9085,1160 @@
       </w:tr>
     </w:tbl>
     <w:p/>
+    <w:p/>
+    <w:p/>
+    <w:p/>
+    <w:p/>
+    <w:p/>
+    <w:p/>
+    <w:p/>
+    <w:tbl>
+      <w:tblPr>
+        <w:tblW w:w="0" w:type="auto"/>
+        <w:tblLook w:val="04A0" w:firstRow="1" w:lastRow="0" w:firstColumn="1" w:lastColumn="0" w:noHBand="0" w:noVBand="1"/>
+      </w:tblPr>
+      <w:tblGrid>
+        <w:gridCol w:w="2265"/>
+        <w:gridCol w:w="7075"/>
+      </w:tblGrid>
+      <w:tr>
+        <w:tc>
+          <w:tcPr>
+            <w:tcW w:w="0" w:type="auto"/>
+            <w:tcBorders>
+              <w:top w:val="single" w:sz="8" w:space="0" w:color="000000"/>
+              <w:left w:val="single" w:sz="8" w:space="0" w:color="000000"/>
+              <w:bottom w:val="single" w:sz="8" w:space="0" w:color="000000"/>
+              <w:right w:val="single" w:sz="8" w:space="0" w:color="000000"/>
+            </w:tcBorders>
+            <w:tcMar>
+              <w:top w:w="100" w:type="dxa"/>
+              <w:left w:w="100" w:type="dxa"/>
+              <w:bottom w:w="100" w:type="dxa"/>
+              <w:right w:w="100" w:type="dxa"/>
+            </w:tcMar>
+            <w:hideMark/>
+          </w:tcPr>
+          <w:p>
+            <w:pPr>
+              <w:spacing w:line="240" w:lineRule="auto"/>
+              <w:rPr>
+                <w:rFonts w:ascii="Times New Roman" w:eastAsia="Times New Roman" w:hAnsi="Times New Roman" w:cs="Times New Roman"/>
+                <w:color w:val="auto"/>
+                <w:sz w:val="24"/>
+                <w:szCs w:val="24"/>
+              </w:rPr>
+            </w:pPr>
+            <w:r>
+              <w:rPr>
+                <w:rFonts w:eastAsia="Times New Roman"/>
+              </w:rPr>
+              <w:lastRenderedPageBreak/>
+              <w:t>ID</w:t>
+            </w:r>
+          </w:p>
+        </w:tc>
+        <w:tc>
+          <w:tcPr>
+            <w:tcW w:w="0" w:type="auto"/>
+            <w:tcBorders>
+              <w:top w:val="single" w:sz="8" w:space="0" w:color="000000"/>
+              <w:left w:val="single" w:sz="8" w:space="0" w:color="000000"/>
+              <w:bottom w:val="single" w:sz="8" w:space="0" w:color="000000"/>
+              <w:right w:val="single" w:sz="8" w:space="0" w:color="000000"/>
+            </w:tcBorders>
+            <w:tcMar>
+              <w:top w:w="100" w:type="dxa"/>
+              <w:left w:w="100" w:type="dxa"/>
+              <w:bottom w:w="100" w:type="dxa"/>
+              <w:right w:w="100" w:type="dxa"/>
+            </w:tcMar>
+            <w:hideMark/>
+          </w:tcPr>
+          <w:p>
+            <w:pPr>
+              <w:spacing w:line="240" w:lineRule="auto"/>
+              <w:rPr>
+                <w:rFonts w:ascii="Times New Roman" w:eastAsia="Times New Roman" w:hAnsi="Times New Roman" w:cs="Times New Roman"/>
+                <w:color w:val="auto"/>
+                <w:sz w:val="24"/>
+                <w:szCs w:val="24"/>
+              </w:rPr>
+            </w:pPr>
+            <w:r>
+              <w:rPr>
+                <w:rFonts w:eastAsia="Times New Roman"/>
+              </w:rPr>
+              <w:t>I - 7 (Illuminati – 7</w:t>
+            </w:r>
+            <w:r>
+              <w:rPr>
+                <w:rFonts w:eastAsia="Times New Roman"/>
+              </w:rPr>
+              <w:t>)</w:t>
+            </w:r>
+          </w:p>
+        </w:tc>
+      </w:tr>
+      <w:tr>
+        <w:tc>
+          <w:tcPr>
+            <w:tcW w:w="0" w:type="auto"/>
+            <w:tcBorders>
+              <w:top w:val="single" w:sz="8" w:space="0" w:color="000000"/>
+              <w:left w:val="single" w:sz="8" w:space="0" w:color="000000"/>
+              <w:bottom w:val="single" w:sz="8" w:space="0" w:color="000000"/>
+              <w:right w:val="single" w:sz="8" w:space="0" w:color="000000"/>
+            </w:tcBorders>
+            <w:tcMar>
+              <w:top w:w="100" w:type="dxa"/>
+              <w:left w:w="100" w:type="dxa"/>
+              <w:bottom w:w="100" w:type="dxa"/>
+              <w:right w:w="100" w:type="dxa"/>
+            </w:tcMar>
+            <w:hideMark/>
+          </w:tcPr>
+          <w:p>
+            <w:pPr>
+              <w:spacing w:line="240" w:lineRule="auto"/>
+              <w:rPr>
+                <w:rFonts w:ascii="Times New Roman" w:eastAsia="Times New Roman" w:hAnsi="Times New Roman" w:cs="Times New Roman"/>
+                <w:color w:val="auto"/>
+                <w:sz w:val="24"/>
+                <w:szCs w:val="24"/>
+              </w:rPr>
+            </w:pPr>
+            <w:r>
+              <w:rPr>
+                <w:rFonts w:eastAsia="Times New Roman"/>
+              </w:rPr>
+              <w:t>Title</w:t>
+            </w:r>
+          </w:p>
+        </w:tc>
+        <w:tc>
+          <w:tcPr>
+            <w:tcW w:w="0" w:type="auto"/>
+            <w:tcBorders>
+              <w:top w:val="single" w:sz="8" w:space="0" w:color="000000"/>
+              <w:left w:val="single" w:sz="8" w:space="0" w:color="000000"/>
+              <w:bottom w:val="single" w:sz="8" w:space="0" w:color="000000"/>
+              <w:right w:val="single" w:sz="8" w:space="0" w:color="000000"/>
+            </w:tcBorders>
+            <w:tcMar>
+              <w:top w:w="100" w:type="dxa"/>
+              <w:left w:w="100" w:type="dxa"/>
+              <w:bottom w:w="100" w:type="dxa"/>
+              <w:right w:w="100" w:type="dxa"/>
+            </w:tcMar>
+            <w:hideMark/>
+          </w:tcPr>
+          <w:p>
+            <w:pPr>
+              <w:spacing w:line="240" w:lineRule="auto"/>
+              <w:rPr>
+                <w:rFonts w:ascii="Times New Roman" w:eastAsia="Times New Roman" w:hAnsi="Times New Roman" w:cs="Times New Roman"/>
+                <w:color w:val="auto"/>
+                <w:sz w:val="24"/>
+                <w:szCs w:val="24"/>
+              </w:rPr>
+            </w:pPr>
+            <w:r>
+              <w:rPr>
+                <w:rFonts w:eastAsia="Times New Roman"/>
+              </w:rPr>
+              <w:t xml:space="preserve">The </w:t>
+            </w:r>
+            <w:r>
+              <w:rPr>
+                <w:rFonts w:eastAsia="Times New Roman"/>
+              </w:rPr>
+              <w:t>Society of Assassins</w:t>
+            </w:r>
+          </w:p>
+        </w:tc>
+      </w:tr>
+      <w:tr>
+        <w:tc>
+          <w:tcPr>
+            <w:tcW w:w="0" w:type="auto"/>
+            <w:tcBorders>
+              <w:top w:val="single" w:sz="8" w:space="0" w:color="000000"/>
+              <w:left w:val="single" w:sz="8" w:space="0" w:color="000000"/>
+              <w:bottom w:val="single" w:sz="8" w:space="0" w:color="000000"/>
+              <w:right w:val="single" w:sz="8" w:space="0" w:color="000000"/>
+            </w:tcBorders>
+            <w:tcMar>
+              <w:top w:w="100" w:type="dxa"/>
+              <w:left w:w="100" w:type="dxa"/>
+              <w:bottom w:w="100" w:type="dxa"/>
+              <w:right w:w="100" w:type="dxa"/>
+            </w:tcMar>
+            <w:hideMark/>
+          </w:tcPr>
+          <w:p>
+            <w:pPr>
+              <w:spacing w:line="240" w:lineRule="auto"/>
+              <w:rPr>
+                <w:rFonts w:ascii="Times New Roman" w:eastAsia="Times New Roman" w:hAnsi="Times New Roman" w:cs="Times New Roman"/>
+                <w:color w:val="auto"/>
+                <w:sz w:val="24"/>
+                <w:szCs w:val="24"/>
+              </w:rPr>
+            </w:pPr>
+            <w:r>
+              <w:rPr>
+                <w:rFonts w:eastAsia="Times New Roman"/>
+              </w:rPr>
+              <w:t>Description</w:t>
+            </w:r>
+          </w:p>
+        </w:tc>
+        <w:tc>
+          <w:tcPr>
+            <w:tcW w:w="0" w:type="auto"/>
+            <w:tcBorders>
+              <w:top w:val="single" w:sz="8" w:space="0" w:color="000000"/>
+              <w:left w:val="single" w:sz="8" w:space="0" w:color="000000"/>
+              <w:bottom w:val="single" w:sz="8" w:space="0" w:color="000000"/>
+              <w:right w:val="single" w:sz="8" w:space="0" w:color="000000"/>
+            </w:tcBorders>
+            <w:tcMar>
+              <w:top w:w="100" w:type="dxa"/>
+              <w:left w:w="100" w:type="dxa"/>
+              <w:bottom w:w="100" w:type="dxa"/>
+              <w:right w:w="100" w:type="dxa"/>
+            </w:tcMar>
+            <w:hideMark/>
+          </w:tcPr>
+          <w:p>
+            <w:pPr>
+              <w:spacing w:line="240" w:lineRule="auto"/>
+              <w:rPr>
+                <w:rFonts w:eastAsia="Times New Roman"/>
+              </w:rPr>
+            </w:pPr>
+            <w:r>
+              <w:rPr>
+                <w:rFonts w:eastAsia="Times New Roman"/>
+              </w:rPr>
+              <w:t xml:space="preserve">This Illuminati creates fear </w:t>
+            </w:r>
+            <w:r>
+              <w:rPr>
+                <w:rFonts w:eastAsia="Times New Roman"/>
+              </w:rPr>
+              <w:t xml:space="preserve">without even acting. </w:t>
+            </w:r>
+          </w:p>
+          <w:p>
+            <w:pPr>
+              <w:spacing w:line="240" w:lineRule="auto"/>
+              <w:rPr>
+                <w:rFonts w:eastAsia="Times New Roman"/>
+              </w:rPr>
+            </w:pPr>
+            <w:r>
+              <w:rPr>
+                <w:rFonts w:eastAsia="Times New Roman"/>
+              </w:rPr>
+              <w:t>The Society of Assassins can win by controlling six Violent Groups.</w:t>
+            </w:r>
+          </w:p>
+          <w:p>
+            <w:pPr>
+              <w:spacing w:line="240" w:lineRule="auto"/>
+              <w:rPr>
+                <w:rFonts w:eastAsia="Times New Roman"/>
+              </w:rPr>
+            </w:pPr>
+            <w:r>
+              <w:rPr>
+                <w:rFonts w:eastAsia="Times New Roman"/>
+              </w:rPr>
+              <w:t xml:space="preserve">They can gain an extra +4 power on any attempt to neutralize an enemy-controlled Group. </w:t>
+            </w:r>
+          </w:p>
+          <w:p>
+            <w:pPr>
+              <w:spacing w:line="240" w:lineRule="auto"/>
+              <w:rPr>
+                <w:rFonts w:eastAsia="Times New Roman"/>
+              </w:rPr>
+            </w:pPr>
+            <w:r>
+              <w:rPr>
+                <w:rFonts w:eastAsia="Times New Roman"/>
+              </w:rPr>
+              <w:t>They have a power of 8/8 and income of 8 Megabucks at the beginning</w:t>
+            </w:r>
+            <w:r>
+              <w:rPr>
+                <w:rFonts w:eastAsia="Times New Roman"/>
+              </w:rPr>
+              <w:t xml:space="preserve">  </w:t>
+            </w:r>
+          </w:p>
+        </w:tc>
+      </w:tr>
+      <w:tr>
+        <w:tc>
+          <w:tcPr>
+            <w:tcW w:w="0" w:type="auto"/>
+            <w:tcBorders>
+              <w:top w:val="single" w:sz="8" w:space="0" w:color="000000"/>
+              <w:left w:val="single" w:sz="8" w:space="0" w:color="000000"/>
+              <w:bottom w:val="single" w:sz="8" w:space="0" w:color="000000"/>
+              <w:right w:val="single" w:sz="8" w:space="0" w:color="000000"/>
+            </w:tcBorders>
+            <w:tcMar>
+              <w:top w:w="100" w:type="dxa"/>
+              <w:left w:w="100" w:type="dxa"/>
+              <w:bottom w:w="100" w:type="dxa"/>
+              <w:right w:w="100" w:type="dxa"/>
+            </w:tcMar>
+            <w:hideMark/>
+          </w:tcPr>
+          <w:p>
+            <w:pPr>
+              <w:spacing w:line="240" w:lineRule="auto"/>
+              <w:rPr>
+                <w:rFonts w:ascii="Times New Roman" w:eastAsia="Times New Roman" w:hAnsi="Times New Roman" w:cs="Times New Roman"/>
+                <w:color w:val="auto"/>
+                <w:sz w:val="24"/>
+                <w:szCs w:val="24"/>
+              </w:rPr>
+            </w:pPr>
+            <w:r>
+              <w:rPr>
+                <w:rFonts w:eastAsia="Times New Roman"/>
+              </w:rPr>
+              <w:t>Primary Actor</w:t>
+            </w:r>
+          </w:p>
+        </w:tc>
+        <w:tc>
+          <w:tcPr>
+            <w:tcW w:w="0" w:type="auto"/>
+            <w:tcBorders>
+              <w:top w:val="single" w:sz="8" w:space="0" w:color="000000"/>
+              <w:left w:val="single" w:sz="8" w:space="0" w:color="000000"/>
+              <w:bottom w:val="single" w:sz="8" w:space="0" w:color="000000"/>
+              <w:right w:val="single" w:sz="8" w:space="0" w:color="000000"/>
+            </w:tcBorders>
+            <w:tcMar>
+              <w:top w:w="100" w:type="dxa"/>
+              <w:left w:w="100" w:type="dxa"/>
+              <w:bottom w:w="100" w:type="dxa"/>
+              <w:right w:w="100" w:type="dxa"/>
+            </w:tcMar>
+            <w:hideMark/>
+          </w:tcPr>
+          <w:p>
+            <w:pPr>
+              <w:spacing w:line="240" w:lineRule="auto"/>
+              <w:rPr>
+                <w:rFonts w:ascii="Times New Roman" w:eastAsia="Times New Roman" w:hAnsi="Times New Roman" w:cs="Times New Roman"/>
+                <w:color w:val="auto"/>
+                <w:sz w:val="24"/>
+                <w:szCs w:val="24"/>
+              </w:rPr>
+            </w:pPr>
+            <w:r>
+              <w:rPr>
+                <w:rFonts w:eastAsia="Times New Roman"/>
+              </w:rPr>
+              <w:t>Current Player</w:t>
+            </w:r>
+          </w:p>
+        </w:tc>
+      </w:tr>
+      <w:tr>
+        <w:tc>
+          <w:tcPr>
+            <w:tcW w:w="0" w:type="auto"/>
+            <w:tcBorders>
+              <w:top w:val="single" w:sz="8" w:space="0" w:color="000000"/>
+              <w:left w:val="single" w:sz="8" w:space="0" w:color="000000"/>
+              <w:bottom w:val="single" w:sz="8" w:space="0" w:color="000000"/>
+              <w:right w:val="single" w:sz="8" w:space="0" w:color="000000"/>
+            </w:tcBorders>
+            <w:tcMar>
+              <w:top w:w="100" w:type="dxa"/>
+              <w:left w:w="100" w:type="dxa"/>
+              <w:bottom w:w="100" w:type="dxa"/>
+              <w:right w:w="100" w:type="dxa"/>
+            </w:tcMar>
+            <w:hideMark/>
+          </w:tcPr>
+          <w:p>
+            <w:pPr>
+              <w:spacing w:line="240" w:lineRule="auto"/>
+              <w:rPr>
+                <w:rFonts w:ascii="Times New Roman" w:eastAsia="Times New Roman" w:hAnsi="Times New Roman" w:cs="Times New Roman"/>
+                <w:color w:val="auto"/>
+                <w:sz w:val="24"/>
+                <w:szCs w:val="24"/>
+              </w:rPr>
+            </w:pPr>
+            <w:r>
+              <w:rPr>
+                <w:rFonts w:eastAsia="Times New Roman"/>
+              </w:rPr>
+              <w:t>Stakeholders</w:t>
+            </w:r>
+          </w:p>
+        </w:tc>
+        <w:tc>
+          <w:tcPr>
+            <w:tcW w:w="0" w:type="auto"/>
+            <w:tcBorders>
+              <w:top w:val="single" w:sz="8" w:space="0" w:color="000000"/>
+              <w:left w:val="single" w:sz="8" w:space="0" w:color="000000"/>
+              <w:bottom w:val="single" w:sz="8" w:space="0" w:color="000000"/>
+              <w:right w:val="single" w:sz="8" w:space="0" w:color="000000"/>
+            </w:tcBorders>
+            <w:tcMar>
+              <w:top w:w="100" w:type="dxa"/>
+              <w:left w:w="100" w:type="dxa"/>
+              <w:bottom w:w="100" w:type="dxa"/>
+              <w:right w:w="100" w:type="dxa"/>
+            </w:tcMar>
+            <w:hideMark/>
+          </w:tcPr>
+          <w:p>
+            <w:pPr>
+              <w:spacing w:line="240" w:lineRule="auto"/>
+              <w:rPr>
+                <w:rFonts w:ascii="Times New Roman" w:eastAsia="Times New Roman" w:hAnsi="Times New Roman" w:cs="Times New Roman"/>
+                <w:color w:val="auto"/>
+                <w:sz w:val="24"/>
+                <w:szCs w:val="24"/>
+              </w:rPr>
+            </w:pPr>
+            <w:r>
+              <w:rPr>
+                <w:rFonts w:eastAsia="Times New Roman"/>
+              </w:rPr>
+              <w:t>Other Players</w:t>
+            </w:r>
+          </w:p>
+        </w:tc>
+      </w:tr>
+      <w:tr>
+        <w:tc>
+          <w:tcPr>
+            <w:tcW w:w="0" w:type="auto"/>
+            <w:tcBorders>
+              <w:top w:val="single" w:sz="8" w:space="0" w:color="000000"/>
+              <w:left w:val="single" w:sz="8" w:space="0" w:color="000000"/>
+              <w:bottom w:val="single" w:sz="8" w:space="0" w:color="000000"/>
+              <w:right w:val="single" w:sz="8" w:space="0" w:color="000000"/>
+            </w:tcBorders>
+            <w:tcMar>
+              <w:top w:w="100" w:type="dxa"/>
+              <w:left w:w="100" w:type="dxa"/>
+              <w:bottom w:w="100" w:type="dxa"/>
+              <w:right w:w="100" w:type="dxa"/>
+            </w:tcMar>
+            <w:hideMark/>
+          </w:tcPr>
+          <w:p>
+            <w:pPr>
+              <w:spacing w:line="240" w:lineRule="auto"/>
+              <w:rPr>
+                <w:rFonts w:ascii="Times New Roman" w:eastAsia="Times New Roman" w:hAnsi="Times New Roman" w:cs="Times New Roman"/>
+                <w:color w:val="auto"/>
+                <w:sz w:val="24"/>
+                <w:szCs w:val="24"/>
+              </w:rPr>
+            </w:pPr>
+            <w:r>
+              <w:rPr>
+                <w:rFonts w:eastAsia="Times New Roman"/>
+              </w:rPr>
+              <w:t>Trigger</w:t>
+            </w:r>
+          </w:p>
+        </w:tc>
+        <w:tc>
+          <w:tcPr>
+            <w:tcW w:w="0" w:type="auto"/>
+            <w:tcBorders>
+              <w:top w:val="single" w:sz="8" w:space="0" w:color="000000"/>
+              <w:left w:val="single" w:sz="8" w:space="0" w:color="000000"/>
+              <w:bottom w:val="single" w:sz="8" w:space="0" w:color="000000"/>
+              <w:right w:val="single" w:sz="8" w:space="0" w:color="000000"/>
+            </w:tcBorders>
+            <w:tcMar>
+              <w:top w:w="100" w:type="dxa"/>
+              <w:left w:w="100" w:type="dxa"/>
+              <w:bottom w:w="100" w:type="dxa"/>
+              <w:right w:w="100" w:type="dxa"/>
+            </w:tcMar>
+            <w:hideMark/>
+          </w:tcPr>
+          <w:p>
+            <w:pPr>
+              <w:spacing w:line="240" w:lineRule="auto"/>
+              <w:rPr>
+                <w:rFonts w:eastAsia="Times New Roman"/>
+                <w:color w:val="auto"/>
+              </w:rPr>
+            </w:pPr>
+            <w:r>
+              <w:rPr>
+                <w:rFonts w:eastAsia="Times New Roman"/>
+                <w:color w:val="auto"/>
+              </w:rPr>
+              <w:t>Player randomly chooses the Illuminati</w:t>
+            </w:r>
+          </w:p>
+        </w:tc>
+      </w:tr>
+      <w:tr>
+        <w:tc>
+          <w:tcPr>
+            <w:tcW w:w="0" w:type="auto"/>
+            <w:tcBorders>
+              <w:top w:val="single" w:sz="8" w:space="0" w:color="000000"/>
+              <w:left w:val="single" w:sz="8" w:space="0" w:color="000000"/>
+              <w:bottom w:val="single" w:sz="8" w:space="0" w:color="000000"/>
+              <w:right w:val="single" w:sz="8" w:space="0" w:color="000000"/>
+            </w:tcBorders>
+            <w:tcMar>
+              <w:top w:w="100" w:type="dxa"/>
+              <w:left w:w="100" w:type="dxa"/>
+              <w:bottom w:w="100" w:type="dxa"/>
+              <w:right w:w="100" w:type="dxa"/>
+            </w:tcMar>
+            <w:hideMark/>
+          </w:tcPr>
+          <w:p>
+            <w:pPr>
+              <w:spacing w:line="240" w:lineRule="auto"/>
+              <w:rPr>
+                <w:rFonts w:ascii="Times New Roman" w:eastAsia="Times New Roman" w:hAnsi="Times New Roman" w:cs="Times New Roman"/>
+                <w:color w:val="auto"/>
+                <w:sz w:val="24"/>
+                <w:szCs w:val="24"/>
+              </w:rPr>
+            </w:pPr>
+            <w:r>
+              <w:rPr>
+                <w:rFonts w:eastAsia="Times New Roman"/>
+              </w:rPr>
+              <w:t>Preconditions</w:t>
+            </w:r>
+          </w:p>
+        </w:tc>
+        <w:tc>
+          <w:tcPr>
+            <w:tcW w:w="0" w:type="auto"/>
+            <w:tcBorders>
+              <w:top w:val="single" w:sz="8" w:space="0" w:color="000000"/>
+              <w:left w:val="single" w:sz="8" w:space="0" w:color="000000"/>
+              <w:bottom w:val="single" w:sz="8" w:space="0" w:color="000000"/>
+              <w:right w:val="single" w:sz="8" w:space="0" w:color="000000"/>
+            </w:tcBorders>
+            <w:tcMar>
+              <w:top w:w="100" w:type="dxa"/>
+              <w:left w:w="100" w:type="dxa"/>
+              <w:bottom w:w="100" w:type="dxa"/>
+              <w:right w:w="100" w:type="dxa"/>
+            </w:tcMar>
+            <w:hideMark/>
+          </w:tcPr>
+          <w:p>
+            <w:pPr>
+              <w:spacing w:line="240" w:lineRule="auto"/>
+              <w:rPr>
+                <w:rFonts w:ascii="Times New Roman" w:eastAsia="Times New Roman" w:hAnsi="Times New Roman" w:cs="Times New Roman"/>
+                <w:color w:val="auto"/>
+                <w:sz w:val="24"/>
+                <w:szCs w:val="24"/>
+              </w:rPr>
+            </w:pPr>
+            <w:r>
+              <w:rPr>
+                <w:rFonts w:eastAsia="Times New Roman"/>
+              </w:rPr>
+              <w:t>Player randomly chooses the Illuminati</w:t>
+            </w:r>
+          </w:p>
+        </w:tc>
+      </w:tr>
+      <w:tr>
+        <w:tc>
+          <w:tcPr>
+            <w:tcW w:w="0" w:type="auto"/>
+            <w:tcBorders>
+              <w:top w:val="single" w:sz="8" w:space="0" w:color="000000"/>
+              <w:left w:val="single" w:sz="8" w:space="0" w:color="000000"/>
+              <w:bottom w:val="single" w:sz="8" w:space="0" w:color="000000"/>
+              <w:right w:val="single" w:sz="8" w:space="0" w:color="000000"/>
+            </w:tcBorders>
+            <w:tcMar>
+              <w:top w:w="100" w:type="dxa"/>
+              <w:left w:w="100" w:type="dxa"/>
+              <w:bottom w:w="100" w:type="dxa"/>
+              <w:right w:w="100" w:type="dxa"/>
+            </w:tcMar>
+            <w:hideMark/>
+          </w:tcPr>
+          <w:p>
+            <w:pPr>
+              <w:spacing w:line="240" w:lineRule="auto"/>
+              <w:rPr>
+                <w:rFonts w:ascii="Times New Roman" w:eastAsia="Times New Roman" w:hAnsi="Times New Roman" w:cs="Times New Roman"/>
+                <w:color w:val="auto"/>
+                <w:sz w:val="24"/>
+                <w:szCs w:val="24"/>
+              </w:rPr>
+            </w:pPr>
+            <w:r>
+              <w:rPr>
+                <w:rFonts w:eastAsia="Times New Roman"/>
+              </w:rPr>
+              <w:t>Postconditions</w:t>
+            </w:r>
+          </w:p>
+        </w:tc>
+        <w:tc>
+          <w:tcPr>
+            <w:tcW w:w="0" w:type="auto"/>
+            <w:tcBorders>
+              <w:top w:val="single" w:sz="8" w:space="0" w:color="000000"/>
+              <w:left w:val="single" w:sz="8" w:space="0" w:color="000000"/>
+              <w:bottom w:val="single" w:sz="8" w:space="0" w:color="000000"/>
+              <w:right w:val="single" w:sz="8" w:space="0" w:color="000000"/>
+            </w:tcBorders>
+            <w:tcMar>
+              <w:top w:w="100" w:type="dxa"/>
+              <w:left w:w="100" w:type="dxa"/>
+              <w:bottom w:w="100" w:type="dxa"/>
+              <w:right w:w="100" w:type="dxa"/>
+            </w:tcMar>
+            <w:hideMark/>
+          </w:tcPr>
+          <w:p>
+            <w:pPr>
+              <w:spacing w:line="240" w:lineRule="auto"/>
+              <w:rPr>
+                <w:rFonts w:ascii="Times New Roman" w:eastAsia="Times New Roman" w:hAnsi="Times New Roman" w:cs="Times New Roman"/>
+                <w:color w:val="auto"/>
+                <w:sz w:val="24"/>
+                <w:szCs w:val="24"/>
+              </w:rPr>
+            </w:pPr>
+            <w:r>
+              <w:rPr>
+                <w:rFonts w:eastAsia="Times New Roman"/>
+              </w:rPr>
+              <w:t xml:space="preserve">Player reaches Illuminati goal by </w:t>
+            </w:r>
+            <w:r>
+              <w:rPr>
+                <w:rFonts w:eastAsia="Times New Roman"/>
+              </w:rPr>
+              <w:t>controlling six Violent Groups</w:t>
+            </w:r>
+            <w:r>
+              <w:rPr>
+                <w:rFonts w:eastAsia="Times New Roman"/>
+              </w:rPr>
+              <w:t xml:space="preserve"> </w:t>
+            </w:r>
+          </w:p>
+        </w:tc>
+      </w:tr>
+      <w:tr>
+        <w:tc>
+          <w:tcPr>
+            <w:tcW w:w="0" w:type="auto"/>
+            <w:tcBorders>
+              <w:top w:val="single" w:sz="8" w:space="0" w:color="000000"/>
+              <w:left w:val="single" w:sz="8" w:space="0" w:color="000000"/>
+              <w:bottom w:val="single" w:sz="8" w:space="0" w:color="000000"/>
+              <w:right w:val="single" w:sz="8" w:space="0" w:color="000000"/>
+            </w:tcBorders>
+            <w:tcMar>
+              <w:top w:w="100" w:type="dxa"/>
+              <w:left w:w="100" w:type="dxa"/>
+              <w:bottom w:w="100" w:type="dxa"/>
+              <w:right w:w="100" w:type="dxa"/>
+            </w:tcMar>
+            <w:hideMark/>
+          </w:tcPr>
+          <w:p>
+            <w:pPr>
+              <w:spacing w:line="240" w:lineRule="auto"/>
+              <w:rPr>
+                <w:rFonts w:ascii="Times New Roman" w:eastAsia="Times New Roman" w:hAnsi="Times New Roman" w:cs="Times New Roman"/>
+                <w:color w:val="auto"/>
+                <w:sz w:val="24"/>
+                <w:szCs w:val="24"/>
+              </w:rPr>
+            </w:pPr>
+            <w:r>
+              <w:rPr>
+                <w:rFonts w:eastAsia="Times New Roman"/>
+              </w:rPr>
+              <w:t>Main Success Scenario</w:t>
+            </w:r>
+          </w:p>
+        </w:tc>
+        <w:tc>
+          <w:tcPr>
+            <w:tcW w:w="0" w:type="auto"/>
+            <w:tcBorders>
+              <w:top w:val="single" w:sz="8" w:space="0" w:color="000000"/>
+              <w:left w:val="single" w:sz="8" w:space="0" w:color="000000"/>
+              <w:bottom w:val="single" w:sz="8" w:space="0" w:color="000000"/>
+              <w:right w:val="single" w:sz="8" w:space="0" w:color="000000"/>
+            </w:tcBorders>
+            <w:tcMar>
+              <w:top w:w="100" w:type="dxa"/>
+              <w:left w:w="100" w:type="dxa"/>
+              <w:bottom w:w="100" w:type="dxa"/>
+              <w:right w:w="100" w:type="dxa"/>
+            </w:tcMar>
+            <w:hideMark/>
+          </w:tcPr>
+          <w:p>
+            <w:pPr>
+              <w:numPr>
+                <w:ilvl w:val="0"/>
+                <w:numId w:val="18"/>
+              </w:numPr>
+              <w:spacing w:line="240" w:lineRule="auto"/>
+              <w:textAlignment w:val="baseline"/>
+              <w:rPr>
+                <w:rFonts w:eastAsia="Times New Roman"/>
+              </w:rPr>
+            </w:pPr>
+            <w:r>
+              <w:rPr>
+                <w:rFonts w:eastAsia="Times New Roman"/>
+              </w:rPr>
+              <w:t>Player chooses a random Illuminati before the start of the game</w:t>
+            </w:r>
+          </w:p>
+          <w:p>
+            <w:pPr>
+              <w:numPr>
+                <w:ilvl w:val="0"/>
+                <w:numId w:val="18"/>
+              </w:numPr>
+              <w:spacing w:line="240" w:lineRule="auto"/>
+              <w:textAlignment w:val="baseline"/>
+              <w:rPr>
+                <w:rFonts w:eastAsia="Times New Roman"/>
+              </w:rPr>
+            </w:pPr>
+            <w:r>
+              <w:rPr>
+                <w:rFonts w:eastAsia="Times New Roman"/>
+              </w:rPr>
+              <w:t xml:space="preserve">Player must hide what Illuminati is obtained </w:t>
+            </w:r>
+          </w:p>
+          <w:p>
+            <w:pPr>
+              <w:pStyle w:val="ListParagraph"/>
+              <w:numPr>
+                <w:ilvl w:val="0"/>
+                <w:numId w:val="18"/>
+              </w:numPr>
+              <w:spacing w:line="240" w:lineRule="auto"/>
+              <w:textAlignment w:val="baseline"/>
+              <w:rPr>
+                <w:rFonts w:eastAsia="Times New Roman"/>
+              </w:rPr>
+            </w:pPr>
+            <w:r>
+              <w:rPr>
+                <w:rFonts w:eastAsia="Times New Roman"/>
+              </w:rPr>
+              <w:t xml:space="preserve">Player sparingly uses Special Ability </w:t>
+            </w:r>
+          </w:p>
+          <w:p>
+            <w:pPr>
+              <w:pStyle w:val="ListParagraph"/>
+              <w:numPr>
+                <w:ilvl w:val="0"/>
+                <w:numId w:val="18"/>
+              </w:numPr>
+              <w:spacing w:line="240" w:lineRule="auto"/>
+              <w:textAlignment w:val="baseline"/>
+              <w:rPr>
+                <w:rFonts w:eastAsia="Times New Roman"/>
+              </w:rPr>
+            </w:pPr>
+            <w:r>
+              <w:rPr>
+                <w:rFonts w:eastAsia="Times New Roman"/>
+              </w:rPr>
+              <w:t>Other Players will help to neutralize or bribe to be left alone</w:t>
+            </w:r>
+          </w:p>
+          <w:p>
+            <w:pPr>
+              <w:pStyle w:val="ListParagraph"/>
+              <w:numPr>
+                <w:ilvl w:val="0"/>
+                <w:numId w:val="18"/>
+              </w:numPr>
+              <w:spacing w:line="240" w:lineRule="auto"/>
+              <w:textAlignment w:val="baseline"/>
+              <w:rPr>
+                <w:rFonts w:eastAsia="Times New Roman"/>
+              </w:rPr>
+            </w:pPr>
+            <w:r>
+              <w:rPr>
+                <w:rFonts w:eastAsia="Times New Roman"/>
+              </w:rPr>
+              <w:t xml:space="preserve">Player builds of income to increase chances of getting good Violent Groups. </w:t>
+            </w:r>
+          </w:p>
+        </w:tc>
+      </w:tr>
+      <w:tr>
+        <w:tc>
+          <w:tcPr>
+            <w:tcW w:w="0" w:type="auto"/>
+            <w:tcBorders>
+              <w:top w:val="single" w:sz="8" w:space="0" w:color="000000"/>
+              <w:left w:val="single" w:sz="8" w:space="0" w:color="000000"/>
+              <w:bottom w:val="single" w:sz="8" w:space="0" w:color="000000"/>
+              <w:right w:val="single" w:sz="8" w:space="0" w:color="000000"/>
+            </w:tcBorders>
+            <w:tcMar>
+              <w:top w:w="100" w:type="dxa"/>
+              <w:left w:w="100" w:type="dxa"/>
+              <w:bottom w:w="100" w:type="dxa"/>
+              <w:right w:w="100" w:type="dxa"/>
+            </w:tcMar>
+            <w:hideMark/>
+          </w:tcPr>
+          <w:p>
+            <w:pPr>
+              <w:spacing w:line="240" w:lineRule="auto"/>
+              <w:rPr>
+                <w:rFonts w:ascii="Times New Roman" w:eastAsia="Times New Roman" w:hAnsi="Times New Roman" w:cs="Times New Roman"/>
+                <w:color w:val="auto"/>
+                <w:sz w:val="24"/>
+                <w:szCs w:val="24"/>
+              </w:rPr>
+            </w:pPr>
+            <w:r>
+              <w:rPr>
+                <w:rFonts w:eastAsia="Times New Roman"/>
+              </w:rPr>
+              <w:t>Extensions</w:t>
+            </w:r>
+          </w:p>
+        </w:tc>
+        <w:tc>
+          <w:tcPr>
+            <w:tcW w:w="0" w:type="auto"/>
+            <w:tcBorders>
+              <w:top w:val="single" w:sz="8" w:space="0" w:color="000000"/>
+              <w:left w:val="single" w:sz="8" w:space="0" w:color="000000"/>
+              <w:bottom w:val="single" w:sz="8" w:space="0" w:color="000000"/>
+              <w:right w:val="single" w:sz="8" w:space="0" w:color="000000"/>
+            </w:tcBorders>
+            <w:tcMar>
+              <w:top w:w="100" w:type="dxa"/>
+              <w:left w:w="100" w:type="dxa"/>
+              <w:bottom w:w="100" w:type="dxa"/>
+              <w:right w:w="100" w:type="dxa"/>
+            </w:tcMar>
+            <w:hideMark/>
+          </w:tcPr>
+          <w:p>
+            <w:pPr>
+              <w:numPr>
+                <w:ilvl w:val="0"/>
+                <w:numId w:val="15"/>
+              </w:numPr>
+              <w:spacing w:line="240" w:lineRule="auto"/>
+              <w:textAlignment w:val="baseline"/>
+              <w:rPr>
+                <w:rFonts w:eastAsia="Times New Roman"/>
+              </w:rPr>
+            </w:pPr>
+            <w:r>
+              <w:rPr>
+                <w:rFonts w:eastAsia="Times New Roman"/>
+              </w:rPr>
+              <w:t xml:space="preserve">Player does not obtain the </w:t>
+            </w:r>
+            <w:r>
+              <w:rPr>
+                <w:rFonts w:eastAsia="Times New Roman"/>
+              </w:rPr>
+              <w:t>Society of Assassins</w:t>
+            </w:r>
+          </w:p>
+          <w:p>
+            <w:pPr>
+              <w:pStyle w:val="ListParagraph"/>
+              <w:numPr>
+                <w:ilvl w:val="0"/>
+                <w:numId w:val="15"/>
+              </w:numPr>
+              <w:spacing w:line="240" w:lineRule="auto"/>
+              <w:textAlignment w:val="baseline"/>
+              <w:rPr>
+                <w:rFonts w:eastAsia="Times New Roman"/>
+              </w:rPr>
+            </w:pPr>
+            <w:r>
+              <w:rPr>
+                <w:rFonts w:eastAsia="Times New Roman"/>
+              </w:rPr>
+              <w:t xml:space="preserve">Other Players helps neutralize to not become an enemy. </w:t>
+            </w:r>
+          </w:p>
+          <w:p>
+            <w:pPr>
+              <w:pStyle w:val="ListParagraph"/>
+              <w:numPr>
+                <w:ilvl w:val="0"/>
+                <w:numId w:val="15"/>
+              </w:numPr>
+              <w:spacing w:line="240" w:lineRule="auto"/>
+              <w:textAlignment w:val="baseline"/>
+              <w:rPr>
+                <w:rFonts w:eastAsia="Times New Roman"/>
+              </w:rPr>
+            </w:pPr>
+            <w:r>
+              <w:rPr>
+                <w:rFonts w:eastAsia="Times New Roman"/>
+              </w:rPr>
+              <w:t xml:space="preserve">Other Players grab good Violent Groups. </w:t>
+            </w:r>
+          </w:p>
+        </w:tc>
+      </w:tr>
+      <w:tr>
+        <w:tc>
+          <w:tcPr>
+            <w:tcW w:w="0" w:type="auto"/>
+            <w:tcBorders>
+              <w:top w:val="single" w:sz="8" w:space="0" w:color="000000"/>
+              <w:left w:val="single" w:sz="8" w:space="0" w:color="000000"/>
+              <w:bottom w:val="single" w:sz="8" w:space="0" w:color="000000"/>
+              <w:right w:val="single" w:sz="8" w:space="0" w:color="000000"/>
+            </w:tcBorders>
+            <w:tcMar>
+              <w:top w:w="100" w:type="dxa"/>
+              <w:left w:w="100" w:type="dxa"/>
+              <w:bottom w:w="100" w:type="dxa"/>
+              <w:right w:w="100" w:type="dxa"/>
+            </w:tcMar>
+            <w:hideMark/>
+          </w:tcPr>
+          <w:p>
+            <w:pPr>
+              <w:spacing w:line="240" w:lineRule="auto"/>
+              <w:rPr>
+                <w:rFonts w:ascii="Times New Roman" w:eastAsia="Times New Roman" w:hAnsi="Times New Roman" w:cs="Times New Roman"/>
+                <w:color w:val="auto"/>
+                <w:sz w:val="24"/>
+                <w:szCs w:val="24"/>
+              </w:rPr>
+            </w:pPr>
+            <w:r>
+              <w:rPr>
+                <w:rFonts w:eastAsia="Times New Roman"/>
+              </w:rPr>
+              <w:t>Frequency of Use</w:t>
+            </w:r>
+          </w:p>
+        </w:tc>
+        <w:tc>
+          <w:tcPr>
+            <w:tcW w:w="0" w:type="auto"/>
+            <w:tcBorders>
+              <w:top w:val="single" w:sz="8" w:space="0" w:color="000000"/>
+              <w:left w:val="single" w:sz="8" w:space="0" w:color="000000"/>
+              <w:bottom w:val="single" w:sz="8" w:space="0" w:color="000000"/>
+              <w:right w:val="single" w:sz="8" w:space="0" w:color="000000"/>
+            </w:tcBorders>
+            <w:tcMar>
+              <w:top w:w="100" w:type="dxa"/>
+              <w:left w:w="100" w:type="dxa"/>
+              <w:bottom w:w="100" w:type="dxa"/>
+              <w:right w:w="100" w:type="dxa"/>
+            </w:tcMar>
+            <w:hideMark/>
+          </w:tcPr>
+          <w:p>
+            <w:pPr>
+              <w:spacing w:line="240" w:lineRule="auto"/>
+              <w:rPr>
+                <w:rFonts w:ascii="Times New Roman" w:eastAsia="Times New Roman" w:hAnsi="Times New Roman" w:cs="Times New Roman"/>
+                <w:color w:val="auto"/>
+                <w:sz w:val="24"/>
+                <w:szCs w:val="24"/>
+              </w:rPr>
+            </w:pPr>
+            <w:r>
+              <w:rPr>
+                <w:rFonts w:eastAsia="Times New Roman"/>
+              </w:rPr>
+              <w:t>Each turn.</w:t>
+            </w:r>
+          </w:p>
+        </w:tc>
+      </w:tr>
+      <w:tr>
+        <w:tc>
+          <w:tcPr>
+            <w:tcW w:w="0" w:type="auto"/>
+            <w:tcBorders>
+              <w:top w:val="single" w:sz="8" w:space="0" w:color="000000"/>
+              <w:left w:val="single" w:sz="8" w:space="0" w:color="000000"/>
+              <w:bottom w:val="single" w:sz="8" w:space="0" w:color="000000"/>
+              <w:right w:val="single" w:sz="8" w:space="0" w:color="000000"/>
+            </w:tcBorders>
+            <w:tcMar>
+              <w:top w:w="100" w:type="dxa"/>
+              <w:left w:w="100" w:type="dxa"/>
+              <w:bottom w:w="100" w:type="dxa"/>
+              <w:right w:w="100" w:type="dxa"/>
+            </w:tcMar>
+            <w:hideMark/>
+          </w:tcPr>
+          <w:p>
+            <w:pPr>
+              <w:spacing w:line="240" w:lineRule="auto"/>
+              <w:rPr>
+                <w:rFonts w:ascii="Times New Roman" w:eastAsia="Times New Roman" w:hAnsi="Times New Roman" w:cs="Times New Roman"/>
+                <w:color w:val="auto"/>
+                <w:sz w:val="24"/>
+                <w:szCs w:val="24"/>
+              </w:rPr>
+            </w:pPr>
+            <w:r>
+              <w:rPr>
+                <w:rFonts w:eastAsia="Times New Roman"/>
+              </w:rPr>
+              <w:t>Status</w:t>
+            </w:r>
+          </w:p>
+        </w:tc>
+        <w:tc>
+          <w:tcPr>
+            <w:tcW w:w="0" w:type="auto"/>
+            <w:tcBorders>
+              <w:top w:val="single" w:sz="8" w:space="0" w:color="000000"/>
+              <w:left w:val="single" w:sz="8" w:space="0" w:color="000000"/>
+              <w:bottom w:val="single" w:sz="8" w:space="0" w:color="000000"/>
+              <w:right w:val="single" w:sz="8" w:space="0" w:color="000000"/>
+            </w:tcBorders>
+            <w:tcMar>
+              <w:top w:w="100" w:type="dxa"/>
+              <w:left w:w="100" w:type="dxa"/>
+              <w:bottom w:w="100" w:type="dxa"/>
+              <w:right w:w="100" w:type="dxa"/>
+            </w:tcMar>
+            <w:hideMark/>
+          </w:tcPr>
+          <w:p>
+            <w:pPr>
+              <w:rPr>
+                <w:rFonts w:ascii="Times New Roman" w:eastAsia="Times New Roman" w:hAnsi="Times New Roman" w:cs="Times New Roman"/>
+                <w:color w:val="auto"/>
+                <w:sz w:val="24"/>
+                <w:szCs w:val="24"/>
+              </w:rPr>
+            </w:pPr>
+          </w:p>
+        </w:tc>
+      </w:tr>
+      <w:tr>
+        <w:tc>
+          <w:tcPr>
+            <w:tcW w:w="0" w:type="auto"/>
+            <w:tcBorders>
+              <w:top w:val="single" w:sz="8" w:space="0" w:color="000000"/>
+              <w:left w:val="single" w:sz="8" w:space="0" w:color="000000"/>
+              <w:bottom w:val="single" w:sz="8" w:space="0" w:color="000000"/>
+              <w:right w:val="single" w:sz="8" w:space="0" w:color="000000"/>
+            </w:tcBorders>
+            <w:tcMar>
+              <w:top w:w="100" w:type="dxa"/>
+              <w:left w:w="100" w:type="dxa"/>
+              <w:bottom w:w="100" w:type="dxa"/>
+              <w:right w:w="100" w:type="dxa"/>
+            </w:tcMar>
+            <w:hideMark/>
+          </w:tcPr>
+          <w:p>
+            <w:pPr>
+              <w:spacing w:line="240" w:lineRule="auto"/>
+              <w:rPr>
+                <w:rFonts w:ascii="Times New Roman" w:eastAsia="Times New Roman" w:hAnsi="Times New Roman" w:cs="Times New Roman"/>
+                <w:color w:val="auto"/>
+                <w:sz w:val="24"/>
+                <w:szCs w:val="24"/>
+              </w:rPr>
+            </w:pPr>
+            <w:r>
+              <w:rPr>
+                <w:rFonts w:eastAsia="Times New Roman"/>
+              </w:rPr>
+              <w:t>Owner</w:t>
+            </w:r>
+          </w:p>
+        </w:tc>
+        <w:tc>
+          <w:tcPr>
+            <w:tcW w:w="0" w:type="auto"/>
+            <w:tcBorders>
+              <w:top w:val="single" w:sz="8" w:space="0" w:color="000000"/>
+              <w:left w:val="single" w:sz="8" w:space="0" w:color="000000"/>
+              <w:bottom w:val="single" w:sz="8" w:space="0" w:color="000000"/>
+              <w:right w:val="single" w:sz="8" w:space="0" w:color="000000"/>
+            </w:tcBorders>
+            <w:tcMar>
+              <w:top w:w="100" w:type="dxa"/>
+              <w:left w:w="100" w:type="dxa"/>
+              <w:bottom w:w="100" w:type="dxa"/>
+              <w:right w:w="100" w:type="dxa"/>
+            </w:tcMar>
+            <w:hideMark/>
+          </w:tcPr>
+          <w:p>
+            <w:pPr>
+              <w:spacing w:line="240" w:lineRule="auto"/>
+              <w:rPr>
+                <w:rFonts w:ascii="Times New Roman" w:eastAsia="Times New Roman" w:hAnsi="Times New Roman" w:cs="Times New Roman"/>
+                <w:color w:val="auto"/>
+                <w:sz w:val="24"/>
+                <w:szCs w:val="24"/>
+              </w:rPr>
+            </w:pPr>
+            <w:r>
+              <w:rPr>
+                <w:rFonts w:eastAsia="Times New Roman"/>
+              </w:rPr>
+              <w:t xml:space="preserve"> JT</w:t>
+            </w:r>
+          </w:p>
+        </w:tc>
+      </w:tr>
+    </w:tbl>
+    <w:p>
+      <w:bookmarkStart w:id="0" w:name="_GoBack"/>
+      <w:bookmarkEnd w:id="0"/>
+    </w:p>
     <w:sectPr>
       <w:pgSz w:w="12240" w:h="15840"/>
       <w:pgMar w:top="1440" w:right="1440" w:bottom="1440" w:left="1440" w:header="0" w:footer="720" w:gutter="0"/>
@@ -10787,6 +11939,118 @@
       <w:rPr>
         <w:u w:val="none"/>
       </w:rPr>
+    </w:lvl>
+  </w:abstractNum>
+  <w:abstractNum w:abstractNumId="15" w15:restartNumberingAfterBreak="0">
+    <w:nsid w:val="719063CA"/>
+    <w:multiLevelType w:val="multilevel"/>
+    <w:tmpl w:val="711CDE58"/>
+    <w:lvl w:ilvl="0">
+      <w:start w:val="1"/>
+      <w:numFmt w:val="decimal"/>
+      <w:lvlText w:val="%1."/>
+      <w:lvlJc w:val="left"/>
+      <w:pPr>
+        <w:tabs>
+          <w:tab w:val="num" w:pos="720"/>
+        </w:tabs>
+        <w:ind w:left="720" w:hanging="360"/>
+      </w:pPr>
+    </w:lvl>
+    <w:lvl w:ilvl="1">
+      <w:numFmt w:val="bullet"/>
+      <w:lvlText w:val="-"/>
+      <w:lvlJc w:val="left"/>
+      <w:pPr>
+        <w:ind w:left="1440" w:hanging="360"/>
+      </w:pPr>
+      <w:rPr>
+        <w:rFonts w:ascii="Arial" w:eastAsia="Times New Roman" w:hAnsi="Arial" w:cs="Arial" w:hint="default"/>
+      </w:rPr>
+    </w:lvl>
+    <w:lvl w:ilvl="2">
+      <w:start w:val="8"/>
+      <w:numFmt w:val="bullet"/>
+      <w:lvlText w:val=""/>
+      <w:lvlJc w:val="left"/>
+      <w:pPr>
+        <w:ind w:left="2160" w:hanging="360"/>
+      </w:pPr>
+      <w:rPr>
+        <w:rFonts w:ascii="Wingdings" w:eastAsia="Times New Roman" w:hAnsi="Wingdings" w:cs="Arial" w:hint="default"/>
+      </w:rPr>
+    </w:lvl>
+    <w:lvl w:ilvl="3" w:tentative="1">
+      <w:start w:val="1"/>
+      <w:numFmt w:val="decimal"/>
+      <w:lvlText w:val="%4."/>
+      <w:lvlJc w:val="left"/>
+      <w:pPr>
+        <w:tabs>
+          <w:tab w:val="num" w:pos="2880"/>
+        </w:tabs>
+        <w:ind w:left="2880" w:hanging="360"/>
+      </w:pPr>
+    </w:lvl>
+    <w:lvl w:ilvl="4" w:tentative="1">
+      <w:start w:val="1"/>
+      <w:numFmt w:val="decimal"/>
+      <w:lvlText w:val="%5."/>
+      <w:lvlJc w:val="left"/>
+      <w:pPr>
+        <w:tabs>
+          <w:tab w:val="num" w:pos="3600"/>
+        </w:tabs>
+        <w:ind w:left="3600" w:hanging="360"/>
+      </w:pPr>
+    </w:lvl>
+    <w:lvl w:ilvl="5" w:tentative="1">
+      <w:start w:val="1"/>
+      <w:numFmt w:val="decimal"/>
+      <w:lvlText w:val="%6."/>
+      <w:lvlJc w:val="left"/>
+      <w:pPr>
+        <w:tabs>
+          <w:tab w:val="num" w:pos="4320"/>
+        </w:tabs>
+        <w:ind w:left="4320" w:hanging="360"/>
+      </w:pPr>
+    </w:lvl>
+    <w:lvl w:ilvl="6" w:tentative="1">
+      <w:start w:val="1"/>
+      <w:numFmt w:val="decimal"/>
+      <w:lvlText w:val="%7."/>
+      <w:lvlJc w:val="left"/>
+      <w:pPr>
+        <w:tabs>
+          <w:tab w:val="num" w:pos="5040"/>
+        </w:tabs>
+        <w:ind w:left="5040" w:hanging="360"/>
+      </w:pPr>
+    </w:lvl>
+    <w:lvl w:ilvl="7" w:tentative="1">
+      <w:start w:val="1"/>
+      <w:numFmt w:val="decimal"/>
+      <w:lvlText w:val="%8."/>
+      <w:lvlJc w:val="left"/>
+      <w:pPr>
+        <w:tabs>
+          <w:tab w:val="num" w:pos="5760"/>
+        </w:tabs>
+        <w:ind w:left="5760" w:hanging="360"/>
+      </w:pPr>
+    </w:lvl>
+    <w:lvl w:ilvl="8" w:tentative="1">
+      <w:start w:val="1"/>
+      <w:numFmt w:val="decimal"/>
+      <w:lvlText w:val="%9."/>
+      <w:lvlJc w:val="left"/>
+      <w:pPr>
+        <w:tabs>
+          <w:tab w:val="num" w:pos="6480"/>
+        </w:tabs>
+        <w:ind w:left="6480" w:hanging="360"/>
+      </w:pPr>
     </w:lvl>
   </w:abstractNum>
   <w:num w:numId="1">
@@ -10891,6 +12155,9 @@
   </w:num>
   <w:num w:numId="17">
     <w:abstractNumId w:val="13"/>
+  </w:num>
+  <w:num w:numId="18">
+    <w:abstractNumId w:val="15"/>
   </w:num>
 </w:numbering>
 </file>

</xml_diff>

<commit_message>
Working on 3 Campaign cards
</commit_message>
<xml_diff>
--- a/Illuminati_Usecases.docx
+++ b/Illuminati_Usecases.docx
@@ -11265,10 +11265,2892 @@
         </w:tc>
       </w:tr>
     </w:tbl>
-    <w:p>
-      <w:bookmarkStart w:id="0" w:name="_GoBack"/>
-      <w:bookmarkEnd w:id="0"/>
-    </w:p>
+    <w:p/>
+    <w:p/>
+    <w:p/>
+    <w:p/>
+    <w:p/>
+    <w:p/>
+    <w:p/>
+    <w:p/>
+    <w:p/>
+    <w:p/>
+    <w:p/>
+    <w:tbl>
+      <w:tblPr>
+        <w:tblW w:w="0" w:type="auto"/>
+        <w:tblLook w:val="04A0" w:firstRow="1" w:lastRow="0" w:firstColumn="1" w:lastColumn="0" w:noHBand="0" w:noVBand="1"/>
+      </w:tblPr>
+      <w:tblGrid>
+        <w:gridCol w:w="1967"/>
+        <w:gridCol w:w="7373"/>
+      </w:tblGrid>
+      <w:tr>
+        <w:tc>
+          <w:tcPr>
+            <w:tcW w:w="0" w:type="auto"/>
+            <w:tcBorders>
+              <w:top w:val="single" w:sz="8" w:space="0" w:color="000000"/>
+              <w:left w:val="single" w:sz="8" w:space="0" w:color="000000"/>
+              <w:bottom w:val="single" w:sz="8" w:space="0" w:color="000000"/>
+              <w:right w:val="single" w:sz="8" w:space="0" w:color="000000"/>
+            </w:tcBorders>
+            <w:tcMar>
+              <w:top w:w="100" w:type="dxa"/>
+              <w:left w:w="100" w:type="dxa"/>
+              <w:bottom w:w="100" w:type="dxa"/>
+              <w:right w:w="100" w:type="dxa"/>
+            </w:tcMar>
+            <w:hideMark/>
+          </w:tcPr>
+          <w:p>
+            <w:pPr>
+              <w:spacing w:line="240" w:lineRule="auto"/>
+              <w:rPr>
+                <w:rFonts w:ascii="Times New Roman" w:eastAsia="Times New Roman" w:hAnsi="Times New Roman" w:cs="Times New Roman"/>
+                <w:color w:val="auto"/>
+                <w:sz w:val="24"/>
+                <w:szCs w:val="24"/>
+              </w:rPr>
+            </w:pPr>
+            <w:r>
+              <w:rPr>
+                <w:rFonts w:eastAsia="Times New Roman"/>
+              </w:rPr>
+              <w:lastRenderedPageBreak/>
+              <w:t>ID</w:t>
+            </w:r>
+          </w:p>
+        </w:tc>
+        <w:tc>
+          <w:tcPr>
+            <w:tcW w:w="0" w:type="auto"/>
+            <w:tcBorders>
+              <w:top w:val="single" w:sz="8" w:space="0" w:color="000000"/>
+              <w:left w:val="single" w:sz="8" w:space="0" w:color="000000"/>
+              <w:bottom w:val="single" w:sz="8" w:space="0" w:color="000000"/>
+              <w:right w:val="single" w:sz="8" w:space="0" w:color="000000"/>
+            </w:tcBorders>
+            <w:tcMar>
+              <w:top w:w="100" w:type="dxa"/>
+              <w:left w:w="100" w:type="dxa"/>
+              <w:bottom w:w="100" w:type="dxa"/>
+              <w:right w:w="100" w:type="dxa"/>
+            </w:tcMar>
+            <w:hideMark/>
+          </w:tcPr>
+          <w:p>
+            <w:pPr>
+              <w:spacing w:line="240" w:lineRule="auto"/>
+              <w:rPr>
+                <w:rFonts w:ascii="Times New Roman" w:eastAsia="Times New Roman" w:hAnsi="Times New Roman" w:cs="Times New Roman"/>
+                <w:color w:val="auto"/>
+                <w:sz w:val="24"/>
+                <w:szCs w:val="24"/>
+              </w:rPr>
+            </w:pPr>
+            <w:r>
+              <w:rPr>
+                <w:rFonts w:eastAsia="Times New Roman"/>
+              </w:rPr>
+              <w:t>CC - 1</w:t>
+            </w:r>
+            <w:r>
+              <w:rPr>
+                <w:rFonts w:eastAsia="Times New Roman"/>
+              </w:rPr>
+              <w:t xml:space="preserve"> (</w:t>
+            </w:r>
+            <w:r>
+              <w:rPr>
+                <w:rFonts w:eastAsia="Times New Roman"/>
+              </w:rPr>
+              <w:t>Campaign Card – 1</w:t>
+            </w:r>
+            <w:r>
+              <w:rPr>
+                <w:rFonts w:eastAsia="Times New Roman"/>
+              </w:rPr>
+              <w:t>)</w:t>
+            </w:r>
+          </w:p>
+        </w:tc>
+      </w:tr>
+      <w:tr>
+        <w:tc>
+          <w:tcPr>
+            <w:tcW w:w="0" w:type="auto"/>
+            <w:tcBorders>
+              <w:top w:val="single" w:sz="8" w:space="0" w:color="000000"/>
+              <w:left w:val="single" w:sz="8" w:space="0" w:color="000000"/>
+              <w:bottom w:val="single" w:sz="8" w:space="0" w:color="000000"/>
+              <w:right w:val="single" w:sz="8" w:space="0" w:color="000000"/>
+            </w:tcBorders>
+            <w:tcMar>
+              <w:top w:w="100" w:type="dxa"/>
+              <w:left w:w="100" w:type="dxa"/>
+              <w:bottom w:w="100" w:type="dxa"/>
+              <w:right w:w="100" w:type="dxa"/>
+            </w:tcMar>
+            <w:hideMark/>
+          </w:tcPr>
+          <w:p>
+            <w:pPr>
+              <w:spacing w:line="240" w:lineRule="auto"/>
+              <w:rPr>
+                <w:rFonts w:ascii="Times New Roman" w:eastAsia="Times New Roman" w:hAnsi="Times New Roman" w:cs="Times New Roman"/>
+                <w:color w:val="auto"/>
+                <w:sz w:val="24"/>
+                <w:szCs w:val="24"/>
+              </w:rPr>
+            </w:pPr>
+            <w:r>
+              <w:rPr>
+                <w:rFonts w:eastAsia="Times New Roman"/>
+              </w:rPr>
+              <w:t>Title</w:t>
+            </w:r>
+          </w:p>
+        </w:tc>
+        <w:tc>
+          <w:tcPr>
+            <w:tcW w:w="0" w:type="auto"/>
+            <w:tcBorders>
+              <w:top w:val="single" w:sz="8" w:space="0" w:color="000000"/>
+              <w:left w:val="single" w:sz="8" w:space="0" w:color="000000"/>
+              <w:bottom w:val="single" w:sz="8" w:space="0" w:color="000000"/>
+              <w:right w:val="single" w:sz="8" w:space="0" w:color="000000"/>
+            </w:tcBorders>
+            <w:tcMar>
+              <w:top w:w="100" w:type="dxa"/>
+              <w:left w:w="100" w:type="dxa"/>
+              <w:bottom w:w="100" w:type="dxa"/>
+              <w:right w:w="100" w:type="dxa"/>
+            </w:tcMar>
+            <w:hideMark/>
+          </w:tcPr>
+          <w:p>
+            <w:pPr>
+              <w:spacing w:line="240" w:lineRule="auto"/>
+              <w:rPr>
+                <w:rFonts w:ascii="Times New Roman" w:eastAsia="Times New Roman" w:hAnsi="Times New Roman" w:cs="Times New Roman"/>
+                <w:color w:val="auto"/>
+                <w:sz w:val="24"/>
+                <w:szCs w:val="24"/>
+              </w:rPr>
+            </w:pPr>
+            <w:r>
+              <w:rPr>
+                <w:rFonts w:eastAsia="Times New Roman"/>
+              </w:rPr>
+              <w:t>Assassination</w:t>
+            </w:r>
+          </w:p>
+        </w:tc>
+      </w:tr>
+      <w:tr>
+        <w:tc>
+          <w:tcPr>
+            <w:tcW w:w="0" w:type="auto"/>
+            <w:tcBorders>
+              <w:top w:val="single" w:sz="8" w:space="0" w:color="000000"/>
+              <w:left w:val="single" w:sz="8" w:space="0" w:color="000000"/>
+              <w:bottom w:val="single" w:sz="8" w:space="0" w:color="000000"/>
+              <w:right w:val="single" w:sz="8" w:space="0" w:color="000000"/>
+            </w:tcBorders>
+            <w:tcMar>
+              <w:top w:w="100" w:type="dxa"/>
+              <w:left w:w="100" w:type="dxa"/>
+              <w:bottom w:w="100" w:type="dxa"/>
+              <w:right w:w="100" w:type="dxa"/>
+            </w:tcMar>
+            <w:hideMark/>
+          </w:tcPr>
+          <w:p>
+            <w:pPr>
+              <w:spacing w:line="240" w:lineRule="auto"/>
+              <w:rPr>
+                <w:rFonts w:ascii="Times New Roman" w:eastAsia="Times New Roman" w:hAnsi="Times New Roman" w:cs="Times New Roman"/>
+                <w:color w:val="auto"/>
+                <w:sz w:val="24"/>
+                <w:szCs w:val="24"/>
+              </w:rPr>
+            </w:pPr>
+            <w:r>
+              <w:rPr>
+                <w:rFonts w:eastAsia="Times New Roman"/>
+              </w:rPr>
+              <w:t>Description</w:t>
+            </w:r>
+          </w:p>
+        </w:tc>
+        <w:tc>
+          <w:tcPr>
+            <w:tcW w:w="0" w:type="auto"/>
+            <w:tcBorders>
+              <w:top w:val="single" w:sz="8" w:space="0" w:color="000000"/>
+              <w:left w:val="single" w:sz="8" w:space="0" w:color="000000"/>
+              <w:bottom w:val="single" w:sz="8" w:space="0" w:color="000000"/>
+              <w:right w:val="single" w:sz="8" w:space="0" w:color="000000"/>
+            </w:tcBorders>
+            <w:tcMar>
+              <w:top w:w="100" w:type="dxa"/>
+              <w:left w:w="100" w:type="dxa"/>
+              <w:bottom w:w="100" w:type="dxa"/>
+              <w:right w:w="100" w:type="dxa"/>
+            </w:tcMar>
+            <w:hideMark/>
+          </w:tcPr>
+          <w:p>
+            <w:pPr>
+              <w:spacing w:line="240" w:lineRule="auto"/>
+              <w:rPr>
+                <w:rFonts w:ascii="Times New Roman" w:eastAsia="Times New Roman" w:hAnsi="Times New Roman" w:cs="Times New Roman"/>
+                <w:color w:val="auto"/>
+                <w:sz w:val="24"/>
+                <w:szCs w:val="24"/>
+              </w:rPr>
+            </w:pPr>
+            <w:r>
+              <w:rPr>
+                <w:rFonts w:eastAsia="Times New Roman"/>
+              </w:rPr>
+              <w:t xml:space="preserve">Play this card immediately after the dice are rolled on any attempt (by any player) to destroy, control, or neutralize. That roll is immediately changed, retroactively, to a 2. </w:t>
+            </w:r>
+            <w:r>
+              <w:rPr>
+                <w:rFonts w:eastAsia="Times New Roman"/>
+              </w:rPr>
+              <w:t xml:space="preserve">  </w:t>
+            </w:r>
+          </w:p>
+        </w:tc>
+      </w:tr>
+      <w:tr>
+        <w:tc>
+          <w:tcPr>
+            <w:tcW w:w="0" w:type="auto"/>
+            <w:tcBorders>
+              <w:top w:val="single" w:sz="8" w:space="0" w:color="000000"/>
+              <w:left w:val="single" w:sz="8" w:space="0" w:color="000000"/>
+              <w:bottom w:val="single" w:sz="8" w:space="0" w:color="000000"/>
+              <w:right w:val="single" w:sz="8" w:space="0" w:color="000000"/>
+            </w:tcBorders>
+            <w:tcMar>
+              <w:top w:w="100" w:type="dxa"/>
+              <w:left w:w="100" w:type="dxa"/>
+              <w:bottom w:w="100" w:type="dxa"/>
+              <w:right w:w="100" w:type="dxa"/>
+            </w:tcMar>
+            <w:hideMark/>
+          </w:tcPr>
+          <w:p>
+            <w:pPr>
+              <w:spacing w:line="240" w:lineRule="auto"/>
+              <w:rPr>
+                <w:rFonts w:ascii="Times New Roman" w:eastAsia="Times New Roman" w:hAnsi="Times New Roman" w:cs="Times New Roman"/>
+                <w:color w:val="auto"/>
+                <w:sz w:val="24"/>
+                <w:szCs w:val="24"/>
+              </w:rPr>
+            </w:pPr>
+            <w:r>
+              <w:rPr>
+                <w:rFonts w:eastAsia="Times New Roman"/>
+              </w:rPr>
+              <w:t>Primary Actor</w:t>
+            </w:r>
+          </w:p>
+        </w:tc>
+        <w:tc>
+          <w:tcPr>
+            <w:tcW w:w="0" w:type="auto"/>
+            <w:tcBorders>
+              <w:top w:val="single" w:sz="8" w:space="0" w:color="000000"/>
+              <w:left w:val="single" w:sz="8" w:space="0" w:color="000000"/>
+              <w:bottom w:val="single" w:sz="8" w:space="0" w:color="000000"/>
+              <w:right w:val="single" w:sz="8" w:space="0" w:color="000000"/>
+            </w:tcBorders>
+            <w:tcMar>
+              <w:top w:w="100" w:type="dxa"/>
+              <w:left w:w="100" w:type="dxa"/>
+              <w:bottom w:w="100" w:type="dxa"/>
+              <w:right w:w="100" w:type="dxa"/>
+            </w:tcMar>
+            <w:hideMark/>
+          </w:tcPr>
+          <w:p>
+            <w:pPr>
+              <w:spacing w:line="240" w:lineRule="auto"/>
+              <w:rPr>
+                <w:rFonts w:ascii="Times New Roman" w:eastAsia="Times New Roman" w:hAnsi="Times New Roman" w:cs="Times New Roman"/>
+                <w:color w:val="auto"/>
+                <w:sz w:val="24"/>
+                <w:szCs w:val="24"/>
+              </w:rPr>
+            </w:pPr>
+            <w:r>
+              <w:rPr>
+                <w:rFonts w:eastAsia="Times New Roman"/>
+              </w:rPr>
+              <w:t>Current Player</w:t>
+            </w:r>
+          </w:p>
+        </w:tc>
+      </w:tr>
+      <w:tr>
+        <w:tc>
+          <w:tcPr>
+            <w:tcW w:w="0" w:type="auto"/>
+            <w:tcBorders>
+              <w:top w:val="single" w:sz="8" w:space="0" w:color="000000"/>
+              <w:left w:val="single" w:sz="8" w:space="0" w:color="000000"/>
+              <w:bottom w:val="single" w:sz="8" w:space="0" w:color="000000"/>
+              <w:right w:val="single" w:sz="8" w:space="0" w:color="000000"/>
+            </w:tcBorders>
+            <w:tcMar>
+              <w:top w:w="100" w:type="dxa"/>
+              <w:left w:w="100" w:type="dxa"/>
+              <w:bottom w:w="100" w:type="dxa"/>
+              <w:right w:w="100" w:type="dxa"/>
+            </w:tcMar>
+            <w:hideMark/>
+          </w:tcPr>
+          <w:p>
+            <w:pPr>
+              <w:spacing w:line="240" w:lineRule="auto"/>
+              <w:rPr>
+                <w:rFonts w:ascii="Times New Roman" w:eastAsia="Times New Roman" w:hAnsi="Times New Roman" w:cs="Times New Roman"/>
+                <w:color w:val="auto"/>
+                <w:sz w:val="24"/>
+                <w:szCs w:val="24"/>
+              </w:rPr>
+            </w:pPr>
+            <w:r>
+              <w:rPr>
+                <w:rFonts w:eastAsia="Times New Roman"/>
+              </w:rPr>
+              <w:t>Stakeholders</w:t>
+            </w:r>
+          </w:p>
+        </w:tc>
+        <w:tc>
+          <w:tcPr>
+            <w:tcW w:w="0" w:type="auto"/>
+            <w:tcBorders>
+              <w:top w:val="single" w:sz="8" w:space="0" w:color="000000"/>
+              <w:left w:val="single" w:sz="8" w:space="0" w:color="000000"/>
+              <w:bottom w:val="single" w:sz="8" w:space="0" w:color="000000"/>
+              <w:right w:val="single" w:sz="8" w:space="0" w:color="000000"/>
+            </w:tcBorders>
+            <w:tcMar>
+              <w:top w:w="100" w:type="dxa"/>
+              <w:left w:w="100" w:type="dxa"/>
+              <w:bottom w:w="100" w:type="dxa"/>
+              <w:right w:w="100" w:type="dxa"/>
+            </w:tcMar>
+            <w:hideMark/>
+          </w:tcPr>
+          <w:p>
+            <w:pPr>
+              <w:spacing w:line="240" w:lineRule="auto"/>
+              <w:rPr>
+                <w:rFonts w:ascii="Times New Roman" w:eastAsia="Times New Roman" w:hAnsi="Times New Roman" w:cs="Times New Roman"/>
+                <w:color w:val="auto"/>
+                <w:sz w:val="24"/>
+                <w:szCs w:val="24"/>
+              </w:rPr>
+            </w:pPr>
+            <w:r>
+              <w:rPr>
+                <w:rFonts w:eastAsia="Times New Roman"/>
+              </w:rPr>
+              <w:t>Other Players</w:t>
+            </w:r>
+          </w:p>
+        </w:tc>
+      </w:tr>
+      <w:tr>
+        <w:tc>
+          <w:tcPr>
+            <w:tcW w:w="0" w:type="auto"/>
+            <w:tcBorders>
+              <w:top w:val="single" w:sz="8" w:space="0" w:color="000000"/>
+              <w:left w:val="single" w:sz="8" w:space="0" w:color="000000"/>
+              <w:bottom w:val="single" w:sz="8" w:space="0" w:color="000000"/>
+              <w:right w:val="single" w:sz="8" w:space="0" w:color="000000"/>
+            </w:tcBorders>
+            <w:tcMar>
+              <w:top w:w="100" w:type="dxa"/>
+              <w:left w:w="100" w:type="dxa"/>
+              <w:bottom w:w="100" w:type="dxa"/>
+              <w:right w:w="100" w:type="dxa"/>
+            </w:tcMar>
+            <w:hideMark/>
+          </w:tcPr>
+          <w:p>
+            <w:pPr>
+              <w:spacing w:line="240" w:lineRule="auto"/>
+              <w:rPr>
+                <w:rFonts w:ascii="Times New Roman" w:eastAsia="Times New Roman" w:hAnsi="Times New Roman" w:cs="Times New Roman"/>
+                <w:color w:val="auto"/>
+                <w:sz w:val="24"/>
+                <w:szCs w:val="24"/>
+              </w:rPr>
+            </w:pPr>
+            <w:r>
+              <w:rPr>
+                <w:rFonts w:eastAsia="Times New Roman"/>
+              </w:rPr>
+              <w:t>Trigger</w:t>
+            </w:r>
+          </w:p>
+        </w:tc>
+        <w:tc>
+          <w:tcPr>
+            <w:tcW w:w="0" w:type="auto"/>
+            <w:tcBorders>
+              <w:top w:val="single" w:sz="8" w:space="0" w:color="000000"/>
+              <w:left w:val="single" w:sz="8" w:space="0" w:color="000000"/>
+              <w:bottom w:val="single" w:sz="8" w:space="0" w:color="000000"/>
+              <w:right w:val="single" w:sz="8" w:space="0" w:color="000000"/>
+            </w:tcBorders>
+            <w:tcMar>
+              <w:top w:w="100" w:type="dxa"/>
+              <w:left w:w="100" w:type="dxa"/>
+              <w:bottom w:w="100" w:type="dxa"/>
+              <w:right w:w="100" w:type="dxa"/>
+            </w:tcMar>
+            <w:hideMark/>
+          </w:tcPr>
+          <w:p>
+            <w:pPr>
+              <w:spacing w:line="240" w:lineRule="auto"/>
+              <w:rPr>
+                <w:rFonts w:eastAsia="Times New Roman"/>
+                <w:color w:val="auto"/>
+              </w:rPr>
+            </w:pPr>
+            <w:r>
+              <w:rPr>
+                <w:rFonts w:eastAsia="Times New Roman"/>
+                <w:color w:val="auto"/>
+              </w:rPr>
+              <w:t xml:space="preserve">The attempt to destroy, control or neutralize by any player. </w:t>
+            </w:r>
+          </w:p>
+        </w:tc>
+      </w:tr>
+      <w:tr>
+        <w:tc>
+          <w:tcPr>
+            <w:tcW w:w="0" w:type="auto"/>
+            <w:tcBorders>
+              <w:top w:val="single" w:sz="8" w:space="0" w:color="000000"/>
+              <w:left w:val="single" w:sz="8" w:space="0" w:color="000000"/>
+              <w:bottom w:val="single" w:sz="8" w:space="0" w:color="000000"/>
+              <w:right w:val="single" w:sz="8" w:space="0" w:color="000000"/>
+            </w:tcBorders>
+            <w:tcMar>
+              <w:top w:w="100" w:type="dxa"/>
+              <w:left w:w="100" w:type="dxa"/>
+              <w:bottom w:w="100" w:type="dxa"/>
+              <w:right w:w="100" w:type="dxa"/>
+            </w:tcMar>
+            <w:hideMark/>
+          </w:tcPr>
+          <w:p>
+            <w:pPr>
+              <w:spacing w:line="240" w:lineRule="auto"/>
+              <w:rPr>
+                <w:rFonts w:ascii="Times New Roman" w:eastAsia="Times New Roman" w:hAnsi="Times New Roman" w:cs="Times New Roman"/>
+                <w:color w:val="auto"/>
+                <w:sz w:val="24"/>
+                <w:szCs w:val="24"/>
+              </w:rPr>
+            </w:pPr>
+            <w:r>
+              <w:rPr>
+                <w:rFonts w:eastAsia="Times New Roman"/>
+              </w:rPr>
+              <w:t>Preconditions</w:t>
+            </w:r>
+          </w:p>
+        </w:tc>
+        <w:tc>
+          <w:tcPr>
+            <w:tcW w:w="0" w:type="auto"/>
+            <w:tcBorders>
+              <w:top w:val="single" w:sz="8" w:space="0" w:color="000000"/>
+              <w:left w:val="single" w:sz="8" w:space="0" w:color="000000"/>
+              <w:bottom w:val="single" w:sz="8" w:space="0" w:color="000000"/>
+              <w:right w:val="single" w:sz="8" w:space="0" w:color="000000"/>
+            </w:tcBorders>
+            <w:tcMar>
+              <w:top w:w="100" w:type="dxa"/>
+              <w:left w:w="100" w:type="dxa"/>
+              <w:bottom w:w="100" w:type="dxa"/>
+              <w:right w:w="100" w:type="dxa"/>
+            </w:tcMar>
+            <w:hideMark/>
+          </w:tcPr>
+          <w:p>
+            <w:pPr>
+              <w:spacing w:line="240" w:lineRule="auto"/>
+              <w:rPr>
+                <w:rFonts w:ascii="Times New Roman" w:eastAsia="Times New Roman" w:hAnsi="Times New Roman" w:cs="Times New Roman"/>
+                <w:color w:val="auto"/>
+                <w:sz w:val="24"/>
+                <w:szCs w:val="24"/>
+              </w:rPr>
+            </w:pPr>
+            <w:r>
+              <w:rPr>
+                <w:rFonts w:eastAsia="Times New Roman"/>
+              </w:rPr>
+              <w:t>Player draws card</w:t>
+            </w:r>
+          </w:p>
+        </w:tc>
+      </w:tr>
+      <w:tr>
+        <w:tc>
+          <w:tcPr>
+            <w:tcW w:w="0" w:type="auto"/>
+            <w:tcBorders>
+              <w:top w:val="single" w:sz="8" w:space="0" w:color="000000"/>
+              <w:left w:val="single" w:sz="8" w:space="0" w:color="000000"/>
+              <w:bottom w:val="single" w:sz="8" w:space="0" w:color="000000"/>
+              <w:right w:val="single" w:sz="8" w:space="0" w:color="000000"/>
+            </w:tcBorders>
+            <w:tcMar>
+              <w:top w:w="100" w:type="dxa"/>
+              <w:left w:w="100" w:type="dxa"/>
+              <w:bottom w:w="100" w:type="dxa"/>
+              <w:right w:w="100" w:type="dxa"/>
+            </w:tcMar>
+            <w:hideMark/>
+          </w:tcPr>
+          <w:p>
+            <w:pPr>
+              <w:spacing w:line="240" w:lineRule="auto"/>
+              <w:rPr>
+                <w:rFonts w:ascii="Times New Roman" w:eastAsia="Times New Roman" w:hAnsi="Times New Roman" w:cs="Times New Roman"/>
+                <w:color w:val="auto"/>
+                <w:sz w:val="24"/>
+                <w:szCs w:val="24"/>
+              </w:rPr>
+            </w:pPr>
+            <w:r>
+              <w:rPr>
+                <w:rFonts w:eastAsia="Times New Roman"/>
+              </w:rPr>
+              <w:t>Postconditions</w:t>
+            </w:r>
+          </w:p>
+        </w:tc>
+        <w:tc>
+          <w:tcPr>
+            <w:tcW w:w="0" w:type="auto"/>
+            <w:tcBorders>
+              <w:top w:val="single" w:sz="8" w:space="0" w:color="000000"/>
+              <w:left w:val="single" w:sz="8" w:space="0" w:color="000000"/>
+              <w:bottom w:val="single" w:sz="8" w:space="0" w:color="000000"/>
+              <w:right w:val="single" w:sz="8" w:space="0" w:color="000000"/>
+            </w:tcBorders>
+            <w:tcMar>
+              <w:top w:w="100" w:type="dxa"/>
+              <w:left w:w="100" w:type="dxa"/>
+              <w:bottom w:w="100" w:type="dxa"/>
+              <w:right w:w="100" w:type="dxa"/>
+            </w:tcMar>
+            <w:hideMark/>
+          </w:tcPr>
+          <w:p>
+            <w:pPr>
+              <w:spacing w:line="240" w:lineRule="auto"/>
+              <w:rPr>
+                <w:rFonts w:ascii="Times New Roman" w:eastAsia="Times New Roman" w:hAnsi="Times New Roman" w:cs="Times New Roman"/>
+                <w:color w:val="auto"/>
+                <w:sz w:val="24"/>
+                <w:szCs w:val="24"/>
+              </w:rPr>
+            </w:pPr>
+            <w:r>
+              <w:rPr>
+                <w:rFonts w:eastAsia="Times New Roman"/>
+              </w:rPr>
+              <w:t>Player uses card; the roll is changed to a 2</w:t>
+            </w:r>
+          </w:p>
+        </w:tc>
+      </w:tr>
+      <w:tr>
+        <w:tc>
+          <w:tcPr>
+            <w:tcW w:w="0" w:type="auto"/>
+            <w:tcBorders>
+              <w:top w:val="single" w:sz="8" w:space="0" w:color="000000"/>
+              <w:left w:val="single" w:sz="8" w:space="0" w:color="000000"/>
+              <w:bottom w:val="single" w:sz="8" w:space="0" w:color="000000"/>
+              <w:right w:val="single" w:sz="8" w:space="0" w:color="000000"/>
+            </w:tcBorders>
+            <w:tcMar>
+              <w:top w:w="100" w:type="dxa"/>
+              <w:left w:w="100" w:type="dxa"/>
+              <w:bottom w:w="100" w:type="dxa"/>
+              <w:right w:w="100" w:type="dxa"/>
+            </w:tcMar>
+            <w:hideMark/>
+          </w:tcPr>
+          <w:p>
+            <w:pPr>
+              <w:spacing w:line="240" w:lineRule="auto"/>
+              <w:rPr>
+                <w:rFonts w:ascii="Times New Roman" w:eastAsia="Times New Roman" w:hAnsi="Times New Roman" w:cs="Times New Roman"/>
+                <w:color w:val="auto"/>
+                <w:sz w:val="24"/>
+                <w:szCs w:val="24"/>
+              </w:rPr>
+            </w:pPr>
+            <w:r>
+              <w:rPr>
+                <w:rFonts w:eastAsia="Times New Roman"/>
+              </w:rPr>
+              <w:t>Main Success Scenario</w:t>
+            </w:r>
+          </w:p>
+        </w:tc>
+        <w:tc>
+          <w:tcPr>
+            <w:tcW w:w="0" w:type="auto"/>
+            <w:tcBorders>
+              <w:top w:val="single" w:sz="8" w:space="0" w:color="000000"/>
+              <w:left w:val="single" w:sz="8" w:space="0" w:color="000000"/>
+              <w:bottom w:val="single" w:sz="8" w:space="0" w:color="000000"/>
+              <w:right w:val="single" w:sz="8" w:space="0" w:color="000000"/>
+            </w:tcBorders>
+            <w:tcMar>
+              <w:top w:w="100" w:type="dxa"/>
+              <w:left w:w="100" w:type="dxa"/>
+              <w:bottom w:w="100" w:type="dxa"/>
+              <w:right w:w="100" w:type="dxa"/>
+            </w:tcMar>
+            <w:hideMark/>
+          </w:tcPr>
+          <w:p>
+            <w:pPr>
+              <w:pStyle w:val="ListParagraph"/>
+              <w:numPr>
+                <w:ilvl w:val="0"/>
+                <w:numId w:val="20"/>
+              </w:numPr>
+              <w:spacing w:line="240" w:lineRule="auto"/>
+              <w:textAlignment w:val="baseline"/>
+              <w:rPr>
+                <w:rFonts w:eastAsia="Times New Roman"/>
+              </w:rPr>
+            </w:pPr>
+          </w:p>
+        </w:tc>
+      </w:tr>
+      <w:tr>
+        <w:tc>
+          <w:tcPr>
+            <w:tcW w:w="0" w:type="auto"/>
+            <w:tcBorders>
+              <w:top w:val="single" w:sz="8" w:space="0" w:color="000000"/>
+              <w:left w:val="single" w:sz="8" w:space="0" w:color="000000"/>
+              <w:bottom w:val="single" w:sz="8" w:space="0" w:color="000000"/>
+              <w:right w:val="single" w:sz="8" w:space="0" w:color="000000"/>
+            </w:tcBorders>
+            <w:tcMar>
+              <w:top w:w="100" w:type="dxa"/>
+              <w:left w:w="100" w:type="dxa"/>
+              <w:bottom w:w="100" w:type="dxa"/>
+              <w:right w:w="100" w:type="dxa"/>
+            </w:tcMar>
+            <w:hideMark/>
+          </w:tcPr>
+          <w:p>
+            <w:pPr>
+              <w:spacing w:line="240" w:lineRule="auto"/>
+              <w:rPr>
+                <w:rFonts w:ascii="Times New Roman" w:eastAsia="Times New Roman" w:hAnsi="Times New Roman" w:cs="Times New Roman"/>
+                <w:color w:val="auto"/>
+                <w:sz w:val="24"/>
+                <w:szCs w:val="24"/>
+              </w:rPr>
+            </w:pPr>
+            <w:r>
+              <w:rPr>
+                <w:rFonts w:eastAsia="Times New Roman"/>
+              </w:rPr>
+              <w:t>Extensions</w:t>
+            </w:r>
+          </w:p>
+        </w:tc>
+        <w:tc>
+          <w:tcPr>
+            <w:tcW w:w="0" w:type="auto"/>
+            <w:tcBorders>
+              <w:top w:val="single" w:sz="8" w:space="0" w:color="000000"/>
+              <w:left w:val="single" w:sz="8" w:space="0" w:color="000000"/>
+              <w:bottom w:val="single" w:sz="8" w:space="0" w:color="000000"/>
+              <w:right w:val="single" w:sz="8" w:space="0" w:color="000000"/>
+            </w:tcBorders>
+            <w:tcMar>
+              <w:top w:w="100" w:type="dxa"/>
+              <w:left w:w="100" w:type="dxa"/>
+              <w:bottom w:w="100" w:type="dxa"/>
+              <w:right w:w="100" w:type="dxa"/>
+            </w:tcMar>
+            <w:hideMark/>
+          </w:tcPr>
+          <w:p>
+            <w:pPr>
+              <w:pStyle w:val="ListParagraph"/>
+              <w:numPr>
+                <w:ilvl w:val="0"/>
+                <w:numId w:val="21"/>
+              </w:numPr>
+              <w:spacing w:line="240" w:lineRule="auto"/>
+              <w:textAlignment w:val="baseline"/>
+              <w:rPr>
+                <w:rFonts w:eastAsia="Times New Roman"/>
+              </w:rPr>
+            </w:pPr>
+          </w:p>
+        </w:tc>
+      </w:tr>
+      <w:tr>
+        <w:tc>
+          <w:tcPr>
+            <w:tcW w:w="0" w:type="auto"/>
+            <w:tcBorders>
+              <w:top w:val="single" w:sz="8" w:space="0" w:color="000000"/>
+              <w:left w:val="single" w:sz="8" w:space="0" w:color="000000"/>
+              <w:bottom w:val="single" w:sz="8" w:space="0" w:color="000000"/>
+              <w:right w:val="single" w:sz="8" w:space="0" w:color="000000"/>
+            </w:tcBorders>
+            <w:tcMar>
+              <w:top w:w="100" w:type="dxa"/>
+              <w:left w:w="100" w:type="dxa"/>
+              <w:bottom w:w="100" w:type="dxa"/>
+              <w:right w:w="100" w:type="dxa"/>
+            </w:tcMar>
+            <w:hideMark/>
+          </w:tcPr>
+          <w:p>
+            <w:pPr>
+              <w:spacing w:line="240" w:lineRule="auto"/>
+              <w:rPr>
+                <w:rFonts w:ascii="Times New Roman" w:eastAsia="Times New Roman" w:hAnsi="Times New Roman" w:cs="Times New Roman"/>
+                <w:color w:val="auto"/>
+                <w:sz w:val="24"/>
+                <w:szCs w:val="24"/>
+              </w:rPr>
+            </w:pPr>
+            <w:r>
+              <w:rPr>
+                <w:rFonts w:eastAsia="Times New Roman"/>
+              </w:rPr>
+              <w:t>Frequency of Use</w:t>
+            </w:r>
+          </w:p>
+        </w:tc>
+        <w:tc>
+          <w:tcPr>
+            <w:tcW w:w="0" w:type="auto"/>
+            <w:tcBorders>
+              <w:top w:val="single" w:sz="8" w:space="0" w:color="000000"/>
+              <w:left w:val="single" w:sz="8" w:space="0" w:color="000000"/>
+              <w:bottom w:val="single" w:sz="8" w:space="0" w:color="000000"/>
+              <w:right w:val="single" w:sz="8" w:space="0" w:color="000000"/>
+            </w:tcBorders>
+            <w:tcMar>
+              <w:top w:w="100" w:type="dxa"/>
+              <w:left w:w="100" w:type="dxa"/>
+              <w:bottom w:w="100" w:type="dxa"/>
+              <w:right w:w="100" w:type="dxa"/>
+            </w:tcMar>
+            <w:hideMark/>
+          </w:tcPr>
+          <w:p>
+            <w:pPr>
+              <w:spacing w:line="240" w:lineRule="auto"/>
+              <w:rPr>
+                <w:rFonts w:ascii="Times New Roman" w:eastAsia="Times New Roman" w:hAnsi="Times New Roman" w:cs="Times New Roman"/>
+                <w:color w:val="auto"/>
+                <w:sz w:val="24"/>
+                <w:szCs w:val="24"/>
+              </w:rPr>
+            </w:pPr>
+            <w:r>
+              <w:rPr>
+                <w:rFonts w:eastAsia="Times New Roman"/>
+              </w:rPr>
+              <w:t>Once – when the timing is right</w:t>
+            </w:r>
+          </w:p>
+        </w:tc>
+      </w:tr>
+      <w:tr>
+        <w:tc>
+          <w:tcPr>
+            <w:tcW w:w="0" w:type="auto"/>
+            <w:tcBorders>
+              <w:top w:val="single" w:sz="8" w:space="0" w:color="000000"/>
+              <w:left w:val="single" w:sz="8" w:space="0" w:color="000000"/>
+              <w:bottom w:val="single" w:sz="8" w:space="0" w:color="000000"/>
+              <w:right w:val="single" w:sz="8" w:space="0" w:color="000000"/>
+            </w:tcBorders>
+            <w:tcMar>
+              <w:top w:w="100" w:type="dxa"/>
+              <w:left w:w="100" w:type="dxa"/>
+              <w:bottom w:w="100" w:type="dxa"/>
+              <w:right w:w="100" w:type="dxa"/>
+            </w:tcMar>
+            <w:hideMark/>
+          </w:tcPr>
+          <w:p>
+            <w:pPr>
+              <w:spacing w:line="240" w:lineRule="auto"/>
+              <w:rPr>
+                <w:rFonts w:ascii="Times New Roman" w:eastAsia="Times New Roman" w:hAnsi="Times New Roman" w:cs="Times New Roman"/>
+                <w:color w:val="auto"/>
+                <w:sz w:val="24"/>
+                <w:szCs w:val="24"/>
+              </w:rPr>
+            </w:pPr>
+            <w:r>
+              <w:rPr>
+                <w:rFonts w:eastAsia="Times New Roman"/>
+              </w:rPr>
+              <w:t>Status</w:t>
+            </w:r>
+          </w:p>
+        </w:tc>
+        <w:tc>
+          <w:tcPr>
+            <w:tcW w:w="0" w:type="auto"/>
+            <w:tcBorders>
+              <w:top w:val="single" w:sz="8" w:space="0" w:color="000000"/>
+              <w:left w:val="single" w:sz="8" w:space="0" w:color="000000"/>
+              <w:bottom w:val="single" w:sz="8" w:space="0" w:color="000000"/>
+              <w:right w:val="single" w:sz="8" w:space="0" w:color="000000"/>
+            </w:tcBorders>
+            <w:tcMar>
+              <w:top w:w="100" w:type="dxa"/>
+              <w:left w:w="100" w:type="dxa"/>
+              <w:bottom w:w="100" w:type="dxa"/>
+              <w:right w:w="100" w:type="dxa"/>
+            </w:tcMar>
+            <w:hideMark/>
+          </w:tcPr>
+          <w:p>
+            <w:pPr>
+              <w:rPr>
+                <w:rFonts w:ascii="Times New Roman" w:eastAsia="Times New Roman" w:hAnsi="Times New Roman" w:cs="Times New Roman"/>
+                <w:color w:val="auto"/>
+                <w:sz w:val="24"/>
+                <w:szCs w:val="24"/>
+              </w:rPr>
+            </w:pPr>
+          </w:p>
+        </w:tc>
+      </w:tr>
+      <w:tr>
+        <w:tc>
+          <w:tcPr>
+            <w:tcW w:w="0" w:type="auto"/>
+            <w:tcBorders>
+              <w:top w:val="single" w:sz="8" w:space="0" w:color="000000"/>
+              <w:left w:val="single" w:sz="8" w:space="0" w:color="000000"/>
+              <w:bottom w:val="single" w:sz="8" w:space="0" w:color="000000"/>
+              <w:right w:val="single" w:sz="8" w:space="0" w:color="000000"/>
+            </w:tcBorders>
+            <w:tcMar>
+              <w:top w:w="100" w:type="dxa"/>
+              <w:left w:w="100" w:type="dxa"/>
+              <w:bottom w:w="100" w:type="dxa"/>
+              <w:right w:w="100" w:type="dxa"/>
+            </w:tcMar>
+            <w:hideMark/>
+          </w:tcPr>
+          <w:p>
+            <w:pPr>
+              <w:spacing w:line="240" w:lineRule="auto"/>
+              <w:rPr>
+                <w:rFonts w:ascii="Times New Roman" w:eastAsia="Times New Roman" w:hAnsi="Times New Roman" w:cs="Times New Roman"/>
+                <w:color w:val="auto"/>
+                <w:sz w:val="24"/>
+                <w:szCs w:val="24"/>
+              </w:rPr>
+            </w:pPr>
+            <w:r>
+              <w:rPr>
+                <w:rFonts w:eastAsia="Times New Roman"/>
+              </w:rPr>
+              <w:t>Owner</w:t>
+            </w:r>
+          </w:p>
+        </w:tc>
+        <w:tc>
+          <w:tcPr>
+            <w:tcW w:w="0" w:type="auto"/>
+            <w:tcBorders>
+              <w:top w:val="single" w:sz="8" w:space="0" w:color="000000"/>
+              <w:left w:val="single" w:sz="8" w:space="0" w:color="000000"/>
+              <w:bottom w:val="single" w:sz="8" w:space="0" w:color="000000"/>
+              <w:right w:val="single" w:sz="8" w:space="0" w:color="000000"/>
+            </w:tcBorders>
+            <w:tcMar>
+              <w:top w:w="100" w:type="dxa"/>
+              <w:left w:w="100" w:type="dxa"/>
+              <w:bottom w:w="100" w:type="dxa"/>
+              <w:right w:w="100" w:type="dxa"/>
+            </w:tcMar>
+            <w:hideMark/>
+          </w:tcPr>
+          <w:p>
+            <w:pPr>
+              <w:spacing w:line="240" w:lineRule="auto"/>
+              <w:rPr>
+                <w:rFonts w:ascii="Times New Roman" w:eastAsia="Times New Roman" w:hAnsi="Times New Roman" w:cs="Times New Roman"/>
+                <w:color w:val="auto"/>
+                <w:sz w:val="24"/>
+                <w:szCs w:val="24"/>
+              </w:rPr>
+            </w:pPr>
+            <w:r>
+              <w:rPr>
+                <w:rFonts w:eastAsia="Times New Roman"/>
+              </w:rPr>
+              <w:t xml:space="preserve"> JT</w:t>
+            </w:r>
+          </w:p>
+        </w:tc>
+      </w:tr>
+    </w:tbl>
+    <w:p/>
+    <w:tbl>
+      <w:tblPr>
+        <w:tblW w:w="0" w:type="auto"/>
+        <w:tblLook w:val="04A0" w:firstRow="1" w:lastRow="0" w:firstColumn="1" w:lastColumn="0" w:noHBand="0" w:noVBand="1"/>
+      </w:tblPr>
+      <w:tblGrid>
+        <w:gridCol w:w="2080"/>
+        <w:gridCol w:w="7260"/>
+      </w:tblGrid>
+      <w:tr>
+        <w:tc>
+          <w:tcPr>
+            <w:tcW w:w="0" w:type="auto"/>
+            <w:tcBorders>
+              <w:top w:val="single" w:sz="8" w:space="0" w:color="000000"/>
+              <w:left w:val="single" w:sz="8" w:space="0" w:color="000000"/>
+              <w:bottom w:val="single" w:sz="8" w:space="0" w:color="000000"/>
+              <w:right w:val="single" w:sz="8" w:space="0" w:color="000000"/>
+            </w:tcBorders>
+            <w:tcMar>
+              <w:top w:w="100" w:type="dxa"/>
+              <w:left w:w="100" w:type="dxa"/>
+              <w:bottom w:w="100" w:type="dxa"/>
+              <w:right w:w="100" w:type="dxa"/>
+            </w:tcMar>
+            <w:hideMark/>
+          </w:tcPr>
+          <w:p>
+            <w:pPr>
+              <w:spacing w:line="240" w:lineRule="auto"/>
+              <w:rPr>
+                <w:rFonts w:ascii="Times New Roman" w:eastAsia="Times New Roman" w:hAnsi="Times New Roman" w:cs="Times New Roman"/>
+                <w:color w:val="auto"/>
+                <w:sz w:val="24"/>
+                <w:szCs w:val="24"/>
+              </w:rPr>
+            </w:pPr>
+            <w:r>
+              <w:rPr>
+                <w:rFonts w:eastAsia="Times New Roman"/>
+              </w:rPr>
+              <w:t>ID</w:t>
+            </w:r>
+          </w:p>
+        </w:tc>
+        <w:tc>
+          <w:tcPr>
+            <w:tcW w:w="0" w:type="auto"/>
+            <w:tcBorders>
+              <w:top w:val="single" w:sz="8" w:space="0" w:color="000000"/>
+              <w:left w:val="single" w:sz="8" w:space="0" w:color="000000"/>
+              <w:bottom w:val="single" w:sz="8" w:space="0" w:color="000000"/>
+              <w:right w:val="single" w:sz="8" w:space="0" w:color="000000"/>
+            </w:tcBorders>
+            <w:tcMar>
+              <w:top w:w="100" w:type="dxa"/>
+              <w:left w:w="100" w:type="dxa"/>
+              <w:bottom w:w="100" w:type="dxa"/>
+              <w:right w:w="100" w:type="dxa"/>
+            </w:tcMar>
+            <w:hideMark/>
+          </w:tcPr>
+          <w:p>
+            <w:pPr>
+              <w:spacing w:line="240" w:lineRule="auto"/>
+              <w:rPr>
+                <w:rFonts w:ascii="Times New Roman" w:eastAsia="Times New Roman" w:hAnsi="Times New Roman" w:cs="Times New Roman"/>
+                <w:color w:val="auto"/>
+                <w:sz w:val="24"/>
+                <w:szCs w:val="24"/>
+              </w:rPr>
+            </w:pPr>
+            <w:r>
+              <w:rPr>
+                <w:rFonts w:eastAsia="Times New Roman"/>
+              </w:rPr>
+              <w:t>CC - 2</w:t>
+            </w:r>
+            <w:r>
+              <w:rPr>
+                <w:rFonts w:eastAsia="Times New Roman"/>
+              </w:rPr>
+              <w:t xml:space="preserve"> (</w:t>
+            </w:r>
+            <w:r>
+              <w:rPr>
+                <w:rFonts w:eastAsia="Times New Roman"/>
+              </w:rPr>
+              <w:t>Campaign Card – 2</w:t>
+            </w:r>
+            <w:r>
+              <w:rPr>
+                <w:rFonts w:eastAsia="Times New Roman"/>
+              </w:rPr>
+              <w:t>)</w:t>
+            </w:r>
+          </w:p>
+        </w:tc>
+      </w:tr>
+      <w:tr>
+        <w:tc>
+          <w:tcPr>
+            <w:tcW w:w="0" w:type="auto"/>
+            <w:tcBorders>
+              <w:top w:val="single" w:sz="8" w:space="0" w:color="000000"/>
+              <w:left w:val="single" w:sz="8" w:space="0" w:color="000000"/>
+              <w:bottom w:val="single" w:sz="8" w:space="0" w:color="000000"/>
+              <w:right w:val="single" w:sz="8" w:space="0" w:color="000000"/>
+            </w:tcBorders>
+            <w:tcMar>
+              <w:top w:w="100" w:type="dxa"/>
+              <w:left w:w="100" w:type="dxa"/>
+              <w:bottom w:w="100" w:type="dxa"/>
+              <w:right w:w="100" w:type="dxa"/>
+            </w:tcMar>
+            <w:hideMark/>
+          </w:tcPr>
+          <w:p>
+            <w:pPr>
+              <w:spacing w:line="240" w:lineRule="auto"/>
+              <w:rPr>
+                <w:rFonts w:ascii="Times New Roman" w:eastAsia="Times New Roman" w:hAnsi="Times New Roman" w:cs="Times New Roman"/>
+                <w:color w:val="auto"/>
+                <w:sz w:val="24"/>
+                <w:szCs w:val="24"/>
+              </w:rPr>
+            </w:pPr>
+            <w:r>
+              <w:rPr>
+                <w:rFonts w:eastAsia="Times New Roman"/>
+              </w:rPr>
+              <w:t>Title</w:t>
+            </w:r>
+          </w:p>
+        </w:tc>
+        <w:tc>
+          <w:tcPr>
+            <w:tcW w:w="0" w:type="auto"/>
+            <w:tcBorders>
+              <w:top w:val="single" w:sz="8" w:space="0" w:color="000000"/>
+              <w:left w:val="single" w:sz="8" w:space="0" w:color="000000"/>
+              <w:bottom w:val="single" w:sz="8" w:space="0" w:color="000000"/>
+              <w:right w:val="single" w:sz="8" w:space="0" w:color="000000"/>
+            </w:tcBorders>
+            <w:tcMar>
+              <w:top w:w="100" w:type="dxa"/>
+              <w:left w:w="100" w:type="dxa"/>
+              <w:bottom w:w="100" w:type="dxa"/>
+              <w:right w:w="100" w:type="dxa"/>
+            </w:tcMar>
+            <w:hideMark/>
+          </w:tcPr>
+          <w:p>
+            <w:pPr>
+              <w:spacing w:line="240" w:lineRule="auto"/>
+              <w:rPr>
+                <w:rFonts w:ascii="Times New Roman" w:eastAsia="Times New Roman" w:hAnsi="Times New Roman" w:cs="Times New Roman"/>
+                <w:color w:val="auto"/>
+                <w:sz w:val="24"/>
+                <w:szCs w:val="24"/>
+              </w:rPr>
+            </w:pPr>
+            <w:r>
+              <w:rPr>
+                <w:rFonts w:eastAsia="Times New Roman"/>
+              </w:rPr>
+              <w:t>Bribery</w:t>
+            </w:r>
+          </w:p>
+        </w:tc>
+      </w:tr>
+      <w:tr>
+        <w:tc>
+          <w:tcPr>
+            <w:tcW w:w="0" w:type="auto"/>
+            <w:tcBorders>
+              <w:top w:val="single" w:sz="8" w:space="0" w:color="000000"/>
+              <w:left w:val="single" w:sz="8" w:space="0" w:color="000000"/>
+              <w:bottom w:val="single" w:sz="8" w:space="0" w:color="000000"/>
+              <w:right w:val="single" w:sz="8" w:space="0" w:color="000000"/>
+            </w:tcBorders>
+            <w:tcMar>
+              <w:top w:w="100" w:type="dxa"/>
+              <w:left w:w="100" w:type="dxa"/>
+              <w:bottom w:w="100" w:type="dxa"/>
+              <w:right w:w="100" w:type="dxa"/>
+            </w:tcMar>
+            <w:hideMark/>
+          </w:tcPr>
+          <w:p>
+            <w:pPr>
+              <w:spacing w:line="240" w:lineRule="auto"/>
+              <w:rPr>
+                <w:rFonts w:ascii="Times New Roman" w:eastAsia="Times New Roman" w:hAnsi="Times New Roman" w:cs="Times New Roman"/>
+                <w:color w:val="auto"/>
+                <w:sz w:val="24"/>
+                <w:szCs w:val="24"/>
+              </w:rPr>
+            </w:pPr>
+            <w:r>
+              <w:rPr>
+                <w:rFonts w:eastAsia="Times New Roman"/>
+              </w:rPr>
+              <w:t>Description</w:t>
+            </w:r>
+          </w:p>
+        </w:tc>
+        <w:tc>
+          <w:tcPr>
+            <w:tcW w:w="0" w:type="auto"/>
+            <w:tcBorders>
+              <w:top w:val="single" w:sz="8" w:space="0" w:color="000000"/>
+              <w:left w:val="single" w:sz="8" w:space="0" w:color="000000"/>
+              <w:bottom w:val="single" w:sz="8" w:space="0" w:color="000000"/>
+              <w:right w:val="single" w:sz="8" w:space="0" w:color="000000"/>
+            </w:tcBorders>
+            <w:tcMar>
+              <w:top w:w="100" w:type="dxa"/>
+              <w:left w:w="100" w:type="dxa"/>
+              <w:bottom w:w="100" w:type="dxa"/>
+              <w:right w:w="100" w:type="dxa"/>
+            </w:tcMar>
+            <w:hideMark/>
+          </w:tcPr>
+          <w:p>
+            <w:pPr>
+              <w:spacing w:line="240" w:lineRule="auto"/>
+              <w:rPr>
+                <w:rFonts w:ascii="Times New Roman" w:eastAsia="Times New Roman" w:hAnsi="Times New Roman" w:cs="Times New Roman"/>
+                <w:color w:val="auto"/>
+                <w:sz w:val="24"/>
+                <w:szCs w:val="24"/>
+              </w:rPr>
+            </w:pPr>
+            <w:r>
+              <w:rPr>
+                <w:rFonts w:eastAsia="Times New Roman"/>
+              </w:rPr>
+              <w:t xml:space="preserve">Play this card during your turn to automatically take control of any one uncontrolled group. Playing this card counts as an action. </w:t>
+            </w:r>
+            <w:r>
+              <w:rPr>
+                <w:rFonts w:eastAsia="Times New Roman"/>
+              </w:rPr>
+              <w:t xml:space="preserve">   </w:t>
+            </w:r>
+          </w:p>
+        </w:tc>
+      </w:tr>
+      <w:tr>
+        <w:tc>
+          <w:tcPr>
+            <w:tcW w:w="0" w:type="auto"/>
+            <w:tcBorders>
+              <w:top w:val="single" w:sz="8" w:space="0" w:color="000000"/>
+              <w:left w:val="single" w:sz="8" w:space="0" w:color="000000"/>
+              <w:bottom w:val="single" w:sz="8" w:space="0" w:color="000000"/>
+              <w:right w:val="single" w:sz="8" w:space="0" w:color="000000"/>
+            </w:tcBorders>
+            <w:tcMar>
+              <w:top w:w="100" w:type="dxa"/>
+              <w:left w:w="100" w:type="dxa"/>
+              <w:bottom w:w="100" w:type="dxa"/>
+              <w:right w:w="100" w:type="dxa"/>
+            </w:tcMar>
+            <w:hideMark/>
+          </w:tcPr>
+          <w:p>
+            <w:pPr>
+              <w:spacing w:line="240" w:lineRule="auto"/>
+              <w:rPr>
+                <w:rFonts w:ascii="Times New Roman" w:eastAsia="Times New Roman" w:hAnsi="Times New Roman" w:cs="Times New Roman"/>
+                <w:color w:val="auto"/>
+                <w:sz w:val="24"/>
+                <w:szCs w:val="24"/>
+              </w:rPr>
+            </w:pPr>
+            <w:r>
+              <w:rPr>
+                <w:rFonts w:eastAsia="Times New Roman"/>
+              </w:rPr>
+              <w:t>Primary Actor</w:t>
+            </w:r>
+          </w:p>
+        </w:tc>
+        <w:tc>
+          <w:tcPr>
+            <w:tcW w:w="0" w:type="auto"/>
+            <w:tcBorders>
+              <w:top w:val="single" w:sz="8" w:space="0" w:color="000000"/>
+              <w:left w:val="single" w:sz="8" w:space="0" w:color="000000"/>
+              <w:bottom w:val="single" w:sz="8" w:space="0" w:color="000000"/>
+              <w:right w:val="single" w:sz="8" w:space="0" w:color="000000"/>
+            </w:tcBorders>
+            <w:tcMar>
+              <w:top w:w="100" w:type="dxa"/>
+              <w:left w:w="100" w:type="dxa"/>
+              <w:bottom w:w="100" w:type="dxa"/>
+              <w:right w:w="100" w:type="dxa"/>
+            </w:tcMar>
+            <w:hideMark/>
+          </w:tcPr>
+          <w:p>
+            <w:pPr>
+              <w:spacing w:line="240" w:lineRule="auto"/>
+              <w:rPr>
+                <w:rFonts w:ascii="Times New Roman" w:eastAsia="Times New Roman" w:hAnsi="Times New Roman" w:cs="Times New Roman"/>
+                <w:color w:val="auto"/>
+                <w:sz w:val="24"/>
+                <w:szCs w:val="24"/>
+              </w:rPr>
+            </w:pPr>
+            <w:r>
+              <w:rPr>
+                <w:rFonts w:eastAsia="Times New Roman"/>
+              </w:rPr>
+              <w:t>Current Player</w:t>
+            </w:r>
+          </w:p>
+        </w:tc>
+      </w:tr>
+      <w:tr>
+        <w:tc>
+          <w:tcPr>
+            <w:tcW w:w="0" w:type="auto"/>
+            <w:tcBorders>
+              <w:top w:val="single" w:sz="8" w:space="0" w:color="000000"/>
+              <w:left w:val="single" w:sz="8" w:space="0" w:color="000000"/>
+              <w:bottom w:val="single" w:sz="8" w:space="0" w:color="000000"/>
+              <w:right w:val="single" w:sz="8" w:space="0" w:color="000000"/>
+            </w:tcBorders>
+            <w:tcMar>
+              <w:top w:w="100" w:type="dxa"/>
+              <w:left w:w="100" w:type="dxa"/>
+              <w:bottom w:w="100" w:type="dxa"/>
+              <w:right w:w="100" w:type="dxa"/>
+            </w:tcMar>
+            <w:hideMark/>
+          </w:tcPr>
+          <w:p>
+            <w:pPr>
+              <w:spacing w:line="240" w:lineRule="auto"/>
+              <w:rPr>
+                <w:rFonts w:ascii="Times New Roman" w:eastAsia="Times New Roman" w:hAnsi="Times New Roman" w:cs="Times New Roman"/>
+                <w:color w:val="auto"/>
+                <w:sz w:val="24"/>
+                <w:szCs w:val="24"/>
+              </w:rPr>
+            </w:pPr>
+            <w:r>
+              <w:rPr>
+                <w:rFonts w:eastAsia="Times New Roman"/>
+              </w:rPr>
+              <w:t>Stakeholders</w:t>
+            </w:r>
+          </w:p>
+        </w:tc>
+        <w:tc>
+          <w:tcPr>
+            <w:tcW w:w="0" w:type="auto"/>
+            <w:tcBorders>
+              <w:top w:val="single" w:sz="8" w:space="0" w:color="000000"/>
+              <w:left w:val="single" w:sz="8" w:space="0" w:color="000000"/>
+              <w:bottom w:val="single" w:sz="8" w:space="0" w:color="000000"/>
+              <w:right w:val="single" w:sz="8" w:space="0" w:color="000000"/>
+            </w:tcBorders>
+            <w:tcMar>
+              <w:top w:w="100" w:type="dxa"/>
+              <w:left w:w="100" w:type="dxa"/>
+              <w:bottom w:w="100" w:type="dxa"/>
+              <w:right w:w="100" w:type="dxa"/>
+            </w:tcMar>
+            <w:hideMark/>
+          </w:tcPr>
+          <w:p>
+            <w:pPr>
+              <w:spacing w:line="240" w:lineRule="auto"/>
+              <w:rPr>
+                <w:rFonts w:ascii="Times New Roman" w:eastAsia="Times New Roman" w:hAnsi="Times New Roman" w:cs="Times New Roman"/>
+                <w:color w:val="auto"/>
+                <w:sz w:val="24"/>
+                <w:szCs w:val="24"/>
+              </w:rPr>
+            </w:pPr>
+            <w:r>
+              <w:rPr>
+                <w:rFonts w:eastAsia="Times New Roman"/>
+              </w:rPr>
+              <w:t>Other Players</w:t>
+            </w:r>
+          </w:p>
+        </w:tc>
+      </w:tr>
+      <w:tr>
+        <w:tc>
+          <w:tcPr>
+            <w:tcW w:w="0" w:type="auto"/>
+            <w:tcBorders>
+              <w:top w:val="single" w:sz="8" w:space="0" w:color="000000"/>
+              <w:left w:val="single" w:sz="8" w:space="0" w:color="000000"/>
+              <w:bottom w:val="single" w:sz="8" w:space="0" w:color="000000"/>
+              <w:right w:val="single" w:sz="8" w:space="0" w:color="000000"/>
+            </w:tcBorders>
+            <w:tcMar>
+              <w:top w:w="100" w:type="dxa"/>
+              <w:left w:w="100" w:type="dxa"/>
+              <w:bottom w:w="100" w:type="dxa"/>
+              <w:right w:w="100" w:type="dxa"/>
+            </w:tcMar>
+            <w:hideMark/>
+          </w:tcPr>
+          <w:p>
+            <w:pPr>
+              <w:spacing w:line="240" w:lineRule="auto"/>
+              <w:rPr>
+                <w:rFonts w:ascii="Times New Roman" w:eastAsia="Times New Roman" w:hAnsi="Times New Roman" w:cs="Times New Roman"/>
+                <w:color w:val="auto"/>
+                <w:sz w:val="24"/>
+                <w:szCs w:val="24"/>
+              </w:rPr>
+            </w:pPr>
+            <w:r>
+              <w:rPr>
+                <w:rFonts w:eastAsia="Times New Roman"/>
+              </w:rPr>
+              <w:t>Trigger</w:t>
+            </w:r>
+          </w:p>
+        </w:tc>
+        <w:tc>
+          <w:tcPr>
+            <w:tcW w:w="0" w:type="auto"/>
+            <w:tcBorders>
+              <w:top w:val="single" w:sz="8" w:space="0" w:color="000000"/>
+              <w:left w:val="single" w:sz="8" w:space="0" w:color="000000"/>
+              <w:bottom w:val="single" w:sz="8" w:space="0" w:color="000000"/>
+              <w:right w:val="single" w:sz="8" w:space="0" w:color="000000"/>
+            </w:tcBorders>
+            <w:tcMar>
+              <w:top w:w="100" w:type="dxa"/>
+              <w:left w:w="100" w:type="dxa"/>
+              <w:bottom w:w="100" w:type="dxa"/>
+              <w:right w:w="100" w:type="dxa"/>
+            </w:tcMar>
+            <w:hideMark/>
+          </w:tcPr>
+          <w:p>
+            <w:pPr>
+              <w:spacing w:line="240" w:lineRule="auto"/>
+              <w:rPr>
+                <w:rFonts w:eastAsia="Times New Roman"/>
+                <w:color w:val="auto"/>
+              </w:rPr>
+            </w:pPr>
+            <w:r>
+              <w:rPr>
+                <w:rFonts w:eastAsia="Times New Roman"/>
+                <w:color w:val="auto"/>
+              </w:rPr>
+              <w:t xml:space="preserve">An uncontrolled group is need. </w:t>
+            </w:r>
+          </w:p>
+        </w:tc>
+      </w:tr>
+      <w:tr>
+        <w:tc>
+          <w:tcPr>
+            <w:tcW w:w="0" w:type="auto"/>
+            <w:tcBorders>
+              <w:top w:val="single" w:sz="8" w:space="0" w:color="000000"/>
+              <w:left w:val="single" w:sz="8" w:space="0" w:color="000000"/>
+              <w:bottom w:val="single" w:sz="8" w:space="0" w:color="000000"/>
+              <w:right w:val="single" w:sz="8" w:space="0" w:color="000000"/>
+            </w:tcBorders>
+            <w:tcMar>
+              <w:top w:w="100" w:type="dxa"/>
+              <w:left w:w="100" w:type="dxa"/>
+              <w:bottom w:w="100" w:type="dxa"/>
+              <w:right w:w="100" w:type="dxa"/>
+            </w:tcMar>
+            <w:hideMark/>
+          </w:tcPr>
+          <w:p>
+            <w:pPr>
+              <w:spacing w:line="240" w:lineRule="auto"/>
+              <w:rPr>
+                <w:rFonts w:ascii="Times New Roman" w:eastAsia="Times New Roman" w:hAnsi="Times New Roman" w:cs="Times New Roman"/>
+                <w:color w:val="auto"/>
+                <w:sz w:val="24"/>
+                <w:szCs w:val="24"/>
+              </w:rPr>
+            </w:pPr>
+            <w:r>
+              <w:rPr>
+                <w:rFonts w:eastAsia="Times New Roman"/>
+              </w:rPr>
+              <w:t>Preconditions</w:t>
+            </w:r>
+          </w:p>
+        </w:tc>
+        <w:tc>
+          <w:tcPr>
+            <w:tcW w:w="0" w:type="auto"/>
+            <w:tcBorders>
+              <w:top w:val="single" w:sz="8" w:space="0" w:color="000000"/>
+              <w:left w:val="single" w:sz="8" w:space="0" w:color="000000"/>
+              <w:bottom w:val="single" w:sz="8" w:space="0" w:color="000000"/>
+              <w:right w:val="single" w:sz="8" w:space="0" w:color="000000"/>
+            </w:tcBorders>
+            <w:tcMar>
+              <w:top w:w="100" w:type="dxa"/>
+              <w:left w:w="100" w:type="dxa"/>
+              <w:bottom w:w="100" w:type="dxa"/>
+              <w:right w:w="100" w:type="dxa"/>
+            </w:tcMar>
+            <w:hideMark/>
+          </w:tcPr>
+          <w:p>
+            <w:pPr>
+              <w:spacing w:line="240" w:lineRule="auto"/>
+              <w:rPr>
+                <w:rFonts w:ascii="Times New Roman" w:eastAsia="Times New Roman" w:hAnsi="Times New Roman" w:cs="Times New Roman"/>
+                <w:color w:val="auto"/>
+                <w:sz w:val="24"/>
+                <w:szCs w:val="24"/>
+              </w:rPr>
+            </w:pPr>
+            <w:r>
+              <w:rPr>
+                <w:rFonts w:eastAsia="Times New Roman"/>
+              </w:rPr>
+              <w:t>Player draws card</w:t>
+            </w:r>
+          </w:p>
+        </w:tc>
+      </w:tr>
+      <w:tr>
+        <w:tc>
+          <w:tcPr>
+            <w:tcW w:w="0" w:type="auto"/>
+            <w:tcBorders>
+              <w:top w:val="single" w:sz="8" w:space="0" w:color="000000"/>
+              <w:left w:val="single" w:sz="8" w:space="0" w:color="000000"/>
+              <w:bottom w:val="single" w:sz="8" w:space="0" w:color="000000"/>
+              <w:right w:val="single" w:sz="8" w:space="0" w:color="000000"/>
+            </w:tcBorders>
+            <w:tcMar>
+              <w:top w:w="100" w:type="dxa"/>
+              <w:left w:w="100" w:type="dxa"/>
+              <w:bottom w:w="100" w:type="dxa"/>
+              <w:right w:w="100" w:type="dxa"/>
+            </w:tcMar>
+            <w:hideMark/>
+          </w:tcPr>
+          <w:p>
+            <w:pPr>
+              <w:spacing w:line="240" w:lineRule="auto"/>
+              <w:rPr>
+                <w:rFonts w:ascii="Times New Roman" w:eastAsia="Times New Roman" w:hAnsi="Times New Roman" w:cs="Times New Roman"/>
+                <w:color w:val="auto"/>
+                <w:sz w:val="24"/>
+                <w:szCs w:val="24"/>
+              </w:rPr>
+            </w:pPr>
+            <w:r>
+              <w:rPr>
+                <w:rFonts w:eastAsia="Times New Roman"/>
+              </w:rPr>
+              <w:t>Postconditions</w:t>
+            </w:r>
+          </w:p>
+        </w:tc>
+        <w:tc>
+          <w:tcPr>
+            <w:tcW w:w="0" w:type="auto"/>
+            <w:tcBorders>
+              <w:top w:val="single" w:sz="8" w:space="0" w:color="000000"/>
+              <w:left w:val="single" w:sz="8" w:space="0" w:color="000000"/>
+              <w:bottom w:val="single" w:sz="8" w:space="0" w:color="000000"/>
+              <w:right w:val="single" w:sz="8" w:space="0" w:color="000000"/>
+            </w:tcBorders>
+            <w:tcMar>
+              <w:top w:w="100" w:type="dxa"/>
+              <w:left w:w="100" w:type="dxa"/>
+              <w:bottom w:w="100" w:type="dxa"/>
+              <w:right w:w="100" w:type="dxa"/>
+            </w:tcMar>
+            <w:hideMark/>
+          </w:tcPr>
+          <w:p>
+            <w:pPr>
+              <w:spacing w:line="240" w:lineRule="auto"/>
+              <w:rPr>
+                <w:rFonts w:ascii="Times New Roman" w:eastAsia="Times New Roman" w:hAnsi="Times New Roman" w:cs="Times New Roman"/>
+                <w:color w:val="auto"/>
+                <w:sz w:val="24"/>
+                <w:szCs w:val="24"/>
+              </w:rPr>
+            </w:pPr>
+            <w:r>
+              <w:rPr>
+                <w:rFonts w:eastAsia="Times New Roman"/>
+              </w:rPr>
+              <w:t xml:space="preserve">Player obtains uncontrolled group. </w:t>
+            </w:r>
+          </w:p>
+        </w:tc>
+      </w:tr>
+      <w:tr>
+        <w:tc>
+          <w:tcPr>
+            <w:tcW w:w="0" w:type="auto"/>
+            <w:tcBorders>
+              <w:top w:val="single" w:sz="8" w:space="0" w:color="000000"/>
+              <w:left w:val="single" w:sz="8" w:space="0" w:color="000000"/>
+              <w:bottom w:val="single" w:sz="8" w:space="0" w:color="000000"/>
+              <w:right w:val="single" w:sz="8" w:space="0" w:color="000000"/>
+            </w:tcBorders>
+            <w:tcMar>
+              <w:top w:w="100" w:type="dxa"/>
+              <w:left w:w="100" w:type="dxa"/>
+              <w:bottom w:w="100" w:type="dxa"/>
+              <w:right w:w="100" w:type="dxa"/>
+            </w:tcMar>
+            <w:hideMark/>
+          </w:tcPr>
+          <w:p>
+            <w:pPr>
+              <w:spacing w:line="240" w:lineRule="auto"/>
+              <w:rPr>
+                <w:rFonts w:ascii="Times New Roman" w:eastAsia="Times New Roman" w:hAnsi="Times New Roman" w:cs="Times New Roman"/>
+                <w:color w:val="auto"/>
+                <w:sz w:val="24"/>
+                <w:szCs w:val="24"/>
+              </w:rPr>
+            </w:pPr>
+            <w:r>
+              <w:rPr>
+                <w:rFonts w:eastAsia="Times New Roman"/>
+              </w:rPr>
+              <w:t>Main Success Scenario</w:t>
+            </w:r>
+          </w:p>
+        </w:tc>
+        <w:tc>
+          <w:tcPr>
+            <w:tcW w:w="0" w:type="auto"/>
+            <w:tcBorders>
+              <w:top w:val="single" w:sz="8" w:space="0" w:color="000000"/>
+              <w:left w:val="single" w:sz="8" w:space="0" w:color="000000"/>
+              <w:bottom w:val="single" w:sz="8" w:space="0" w:color="000000"/>
+              <w:right w:val="single" w:sz="8" w:space="0" w:color="000000"/>
+            </w:tcBorders>
+            <w:tcMar>
+              <w:top w:w="100" w:type="dxa"/>
+              <w:left w:w="100" w:type="dxa"/>
+              <w:bottom w:w="100" w:type="dxa"/>
+              <w:right w:w="100" w:type="dxa"/>
+            </w:tcMar>
+            <w:hideMark/>
+          </w:tcPr>
+          <w:p>
+            <w:pPr>
+              <w:pStyle w:val="ListParagraph"/>
+              <w:numPr>
+                <w:ilvl w:val="0"/>
+                <w:numId w:val="20"/>
+              </w:numPr>
+              <w:spacing w:line="240" w:lineRule="auto"/>
+              <w:textAlignment w:val="baseline"/>
+              <w:rPr>
+                <w:rFonts w:eastAsia="Times New Roman"/>
+              </w:rPr>
+            </w:pPr>
+          </w:p>
+        </w:tc>
+      </w:tr>
+      <w:tr>
+        <w:tc>
+          <w:tcPr>
+            <w:tcW w:w="0" w:type="auto"/>
+            <w:tcBorders>
+              <w:top w:val="single" w:sz="8" w:space="0" w:color="000000"/>
+              <w:left w:val="single" w:sz="8" w:space="0" w:color="000000"/>
+              <w:bottom w:val="single" w:sz="8" w:space="0" w:color="000000"/>
+              <w:right w:val="single" w:sz="8" w:space="0" w:color="000000"/>
+            </w:tcBorders>
+            <w:tcMar>
+              <w:top w:w="100" w:type="dxa"/>
+              <w:left w:w="100" w:type="dxa"/>
+              <w:bottom w:w="100" w:type="dxa"/>
+              <w:right w:w="100" w:type="dxa"/>
+            </w:tcMar>
+            <w:hideMark/>
+          </w:tcPr>
+          <w:p>
+            <w:pPr>
+              <w:spacing w:line="240" w:lineRule="auto"/>
+              <w:rPr>
+                <w:rFonts w:ascii="Times New Roman" w:eastAsia="Times New Roman" w:hAnsi="Times New Roman" w:cs="Times New Roman"/>
+                <w:color w:val="auto"/>
+                <w:sz w:val="24"/>
+                <w:szCs w:val="24"/>
+              </w:rPr>
+            </w:pPr>
+            <w:r>
+              <w:rPr>
+                <w:rFonts w:eastAsia="Times New Roman"/>
+              </w:rPr>
+              <w:t>Extensions</w:t>
+            </w:r>
+          </w:p>
+        </w:tc>
+        <w:tc>
+          <w:tcPr>
+            <w:tcW w:w="0" w:type="auto"/>
+            <w:tcBorders>
+              <w:top w:val="single" w:sz="8" w:space="0" w:color="000000"/>
+              <w:left w:val="single" w:sz="8" w:space="0" w:color="000000"/>
+              <w:bottom w:val="single" w:sz="8" w:space="0" w:color="000000"/>
+              <w:right w:val="single" w:sz="8" w:space="0" w:color="000000"/>
+            </w:tcBorders>
+            <w:tcMar>
+              <w:top w:w="100" w:type="dxa"/>
+              <w:left w:w="100" w:type="dxa"/>
+              <w:bottom w:w="100" w:type="dxa"/>
+              <w:right w:w="100" w:type="dxa"/>
+            </w:tcMar>
+            <w:hideMark/>
+          </w:tcPr>
+          <w:p>
+            <w:pPr>
+              <w:pStyle w:val="ListParagraph"/>
+              <w:numPr>
+                <w:ilvl w:val="0"/>
+                <w:numId w:val="21"/>
+              </w:numPr>
+              <w:spacing w:line="240" w:lineRule="auto"/>
+              <w:textAlignment w:val="baseline"/>
+              <w:rPr>
+                <w:rFonts w:eastAsia="Times New Roman"/>
+              </w:rPr>
+            </w:pPr>
+          </w:p>
+        </w:tc>
+      </w:tr>
+      <w:tr>
+        <w:tc>
+          <w:tcPr>
+            <w:tcW w:w="0" w:type="auto"/>
+            <w:tcBorders>
+              <w:top w:val="single" w:sz="8" w:space="0" w:color="000000"/>
+              <w:left w:val="single" w:sz="8" w:space="0" w:color="000000"/>
+              <w:bottom w:val="single" w:sz="8" w:space="0" w:color="000000"/>
+              <w:right w:val="single" w:sz="8" w:space="0" w:color="000000"/>
+            </w:tcBorders>
+            <w:tcMar>
+              <w:top w:w="100" w:type="dxa"/>
+              <w:left w:w="100" w:type="dxa"/>
+              <w:bottom w:w="100" w:type="dxa"/>
+              <w:right w:w="100" w:type="dxa"/>
+            </w:tcMar>
+            <w:hideMark/>
+          </w:tcPr>
+          <w:p>
+            <w:pPr>
+              <w:spacing w:line="240" w:lineRule="auto"/>
+              <w:rPr>
+                <w:rFonts w:ascii="Times New Roman" w:eastAsia="Times New Roman" w:hAnsi="Times New Roman" w:cs="Times New Roman"/>
+                <w:color w:val="auto"/>
+                <w:sz w:val="24"/>
+                <w:szCs w:val="24"/>
+              </w:rPr>
+            </w:pPr>
+            <w:r>
+              <w:rPr>
+                <w:rFonts w:eastAsia="Times New Roman"/>
+              </w:rPr>
+              <w:t>Frequency of Use</w:t>
+            </w:r>
+          </w:p>
+        </w:tc>
+        <w:tc>
+          <w:tcPr>
+            <w:tcW w:w="0" w:type="auto"/>
+            <w:tcBorders>
+              <w:top w:val="single" w:sz="8" w:space="0" w:color="000000"/>
+              <w:left w:val="single" w:sz="8" w:space="0" w:color="000000"/>
+              <w:bottom w:val="single" w:sz="8" w:space="0" w:color="000000"/>
+              <w:right w:val="single" w:sz="8" w:space="0" w:color="000000"/>
+            </w:tcBorders>
+            <w:tcMar>
+              <w:top w:w="100" w:type="dxa"/>
+              <w:left w:w="100" w:type="dxa"/>
+              <w:bottom w:w="100" w:type="dxa"/>
+              <w:right w:w="100" w:type="dxa"/>
+            </w:tcMar>
+            <w:hideMark/>
+          </w:tcPr>
+          <w:p>
+            <w:pPr>
+              <w:spacing w:line="240" w:lineRule="auto"/>
+              <w:rPr>
+                <w:rFonts w:ascii="Times New Roman" w:eastAsia="Times New Roman" w:hAnsi="Times New Roman" w:cs="Times New Roman"/>
+                <w:color w:val="auto"/>
+                <w:sz w:val="24"/>
+                <w:szCs w:val="24"/>
+              </w:rPr>
+            </w:pPr>
+            <w:r>
+              <w:rPr>
+                <w:rFonts w:eastAsia="Times New Roman"/>
+              </w:rPr>
+              <w:t xml:space="preserve">Once </w:t>
+            </w:r>
+            <w:bookmarkStart w:id="0" w:name="_GoBack"/>
+            <w:bookmarkEnd w:id="0"/>
+          </w:p>
+        </w:tc>
+      </w:tr>
+      <w:tr>
+        <w:tc>
+          <w:tcPr>
+            <w:tcW w:w="0" w:type="auto"/>
+            <w:tcBorders>
+              <w:top w:val="single" w:sz="8" w:space="0" w:color="000000"/>
+              <w:left w:val="single" w:sz="8" w:space="0" w:color="000000"/>
+              <w:bottom w:val="single" w:sz="8" w:space="0" w:color="000000"/>
+              <w:right w:val="single" w:sz="8" w:space="0" w:color="000000"/>
+            </w:tcBorders>
+            <w:tcMar>
+              <w:top w:w="100" w:type="dxa"/>
+              <w:left w:w="100" w:type="dxa"/>
+              <w:bottom w:w="100" w:type="dxa"/>
+              <w:right w:w="100" w:type="dxa"/>
+            </w:tcMar>
+            <w:hideMark/>
+          </w:tcPr>
+          <w:p>
+            <w:pPr>
+              <w:spacing w:line="240" w:lineRule="auto"/>
+              <w:rPr>
+                <w:rFonts w:ascii="Times New Roman" w:eastAsia="Times New Roman" w:hAnsi="Times New Roman" w:cs="Times New Roman"/>
+                <w:color w:val="auto"/>
+                <w:sz w:val="24"/>
+                <w:szCs w:val="24"/>
+              </w:rPr>
+            </w:pPr>
+            <w:r>
+              <w:rPr>
+                <w:rFonts w:eastAsia="Times New Roman"/>
+              </w:rPr>
+              <w:lastRenderedPageBreak/>
+              <w:t>Status</w:t>
+            </w:r>
+          </w:p>
+        </w:tc>
+        <w:tc>
+          <w:tcPr>
+            <w:tcW w:w="0" w:type="auto"/>
+            <w:tcBorders>
+              <w:top w:val="single" w:sz="8" w:space="0" w:color="000000"/>
+              <w:left w:val="single" w:sz="8" w:space="0" w:color="000000"/>
+              <w:bottom w:val="single" w:sz="8" w:space="0" w:color="000000"/>
+              <w:right w:val="single" w:sz="8" w:space="0" w:color="000000"/>
+            </w:tcBorders>
+            <w:tcMar>
+              <w:top w:w="100" w:type="dxa"/>
+              <w:left w:w="100" w:type="dxa"/>
+              <w:bottom w:w="100" w:type="dxa"/>
+              <w:right w:w="100" w:type="dxa"/>
+            </w:tcMar>
+            <w:hideMark/>
+          </w:tcPr>
+          <w:p>
+            <w:pPr>
+              <w:rPr>
+                <w:rFonts w:ascii="Times New Roman" w:eastAsia="Times New Roman" w:hAnsi="Times New Roman" w:cs="Times New Roman"/>
+                <w:color w:val="auto"/>
+                <w:sz w:val="24"/>
+                <w:szCs w:val="24"/>
+              </w:rPr>
+            </w:pPr>
+          </w:p>
+        </w:tc>
+      </w:tr>
+      <w:tr>
+        <w:tc>
+          <w:tcPr>
+            <w:tcW w:w="0" w:type="auto"/>
+            <w:tcBorders>
+              <w:top w:val="single" w:sz="8" w:space="0" w:color="000000"/>
+              <w:left w:val="single" w:sz="8" w:space="0" w:color="000000"/>
+              <w:bottom w:val="single" w:sz="8" w:space="0" w:color="000000"/>
+              <w:right w:val="single" w:sz="8" w:space="0" w:color="000000"/>
+            </w:tcBorders>
+            <w:tcMar>
+              <w:top w:w="100" w:type="dxa"/>
+              <w:left w:w="100" w:type="dxa"/>
+              <w:bottom w:w="100" w:type="dxa"/>
+              <w:right w:w="100" w:type="dxa"/>
+            </w:tcMar>
+            <w:hideMark/>
+          </w:tcPr>
+          <w:p>
+            <w:pPr>
+              <w:spacing w:line="240" w:lineRule="auto"/>
+              <w:rPr>
+                <w:rFonts w:ascii="Times New Roman" w:eastAsia="Times New Roman" w:hAnsi="Times New Roman" w:cs="Times New Roman"/>
+                <w:color w:val="auto"/>
+                <w:sz w:val="24"/>
+                <w:szCs w:val="24"/>
+              </w:rPr>
+            </w:pPr>
+            <w:r>
+              <w:rPr>
+                <w:rFonts w:eastAsia="Times New Roman"/>
+              </w:rPr>
+              <w:t>Owner</w:t>
+            </w:r>
+          </w:p>
+        </w:tc>
+        <w:tc>
+          <w:tcPr>
+            <w:tcW w:w="0" w:type="auto"/>
+            <w:tcBorders>
+              <w:top w:val="single" w:sz="8" w:space="0" w:color="000000"/>
+              <w:left w:val="single" w:sz="8" w:space="0" w:color="000000"/>
+              <w:bottom w:val="single" w:sz="8" w:space="0" w:color="000000"/>
+              <w:right w:val="single" w:sz="8" w:space="0" w:color="000000"/>
+            </w:tcBorders>
+            <w:tcMar>
+              <w:top w:w="100" w:type="dxa"/>
+              <w:left w:w="100" w:type="dxa"/>
+              <w:bottom w:w="100" w:type="dxa"/>
+              <w:right w:w="100" w:type="dxa"/>
+            </w:tcMar>
+            <w:hideMark/>
+          </w:tcPr>
+          <w:p>
+            <w:pPr>
+              <w:spacing w:line="240" w:lineRule="auto"/>
+              <w:rPr>
+                <w:rFonts w:ascii="Times New Roman" w:eastAsia="Times New Roman" w:hAnsi="Times New Roman" w:cs="Times New Roman"/>
+                <w:color w:val="auto"/>
+                <w:sz w:val="24"/>
+                <w:szCs w:val="24"/>
+              </w:rPr>
+            </w:pPr>
+            <w:r>
+              <w:rPr>
+                <w:rFonts w:eastAsia="Times New Roman"/>
+              </w:rPr>
+              <w:t xml:space="preserve"> JT</w:t>
+            </w:r>
+          </w:p>
+        </w:tc>
+      </w:tr>
+    </w:tbl>
+    <w:p/>
+    <w:tbl>
+      <w:tblPr>
+        <w:tblW w:w="0" w:type="auto"/>
+        <w:tblLook w:val="04A0" w:firstRow="1" w:lastRow="0" w:firstColumn="1" w:lastColumn="0" w:noHBand="0" w:noVBand="1"/>
+      </w:tblPr>
+      <w:tblGrid>
+        <w:gridCol w:w="2157"/>
+        <w:gridCol w:w="7183"/>
+      </w:tblGrid>
+      <w:tr>
+        <w:tc>
+          <w:tcPr>
+            <w:tcW w:w="0" w:type="auto"/>
+            <w:tcBorders>
+              <w:top w:val="single" w:sz="8" w:space="0" w:color="000000"/>
+              <w:left w:val="single" w:sz="8" w:space="0" w:color="000000"/>
+              <w:bottom w:val="single" w:sz="8" w:space="0" w:color="000000"/>
+              <w:right w:val="single" w:sz="8" w:space="0" w:color="000000"/>
+            </w:tcBorders>
+            <w:tcMar>
+              <w:top w:w="100" w:type="dxa"/>
+              <w:left w:w="100" w:type="dxa"/>
+              <w:bottom w:w="100" w:type="dxa"/>
+              <w:right w:w="100" w:type="dxa"/>
+            </w:tcMar>
+            <w:hideMark/>
+          </w:tcPr>
+          <w:p>
+            <w:pPr>
+              <w:spacing w:line="240" w:lineRule="auto"/>
+              <w:rPr>
+                <w:rFonts w:ascii="Times New Roman" w:eastAsia="Times New Roman" w:hAnsi="Times New Roman" w:cs="Times New Roman"/>
+                <w:color w:val="auto"/>
+                <w:sz w:val="24"/>
+                <w:szCs w:val="24"/>
+              </w:rPr>
+            </w:pPr>
+            <w:r>
+              <w:rPr>
+                <w:rFonts w:eastAsia="Times New Roman"/>
+              </w:rPr>
+              <w:t>ID</w:t>
+            </w:r>
+          </w:p>
+        </w:tc>
+        <w:tc>
+          <w:tcPr>
+            <w:tcW w:w="0" w:type="auto"/>
+            <w:tcBorders>
+              <w:top w:val="single" w:sz="8" w:space="0" w:color="000000"/>
+              <w:left w:val="single" w:sz="8" w:space="0" w:color="000000"/>
+              <w:bottom w:val="single" w:sz="8" w:space="0" w:color="000000"/>
+              <w:right w:val="single" w:sz="8" w:space="0" w:color="000000"/>
+            </w:tcBorders>
+            <w:tcMar>
+              <w:top w:w="100" w:type="dxa"/>
+              <w:left w:w="100" w:type="dxa"/>
+              <w:bottom w:w="100" w:type="dxa"/>
+              <w:right w:w="100" w:type="dxa"/>
+            </w:tcMar>
+            <w:hideMark/>
+          </w:tcPr>
+          <w:p>
+            <w:pPr>
+              <w:spacing w:line="240" w:lineRule="auto"/>
+              <w:rPr>
+                <w:rFonts w:ascii="Times New Roman" w:eastAsia="Times New Roman" w:hAnsi="Times New Roman" w:cs="Times New Roman"/>
+                <w:color w:val="auto"/>
+                <w:sz w:val="24"/>
+                <w:szCs w:val="24"/>
+              </w:rPr>
+            </w:pPr>
+            <w:r>
+              <w:rPr>
+                <w:rFonts w:eastAsia="Times New Roman"/>
+              </w:rPr>
+              <w:t>CC - 3</w:t>
+            </w:r>
+            <w:r>
+              <w:rPr>
+                <w:rFonts w:eastAsia="Times New Roman"/>
+              </w:rPr>
+              <w:t xml:space="preserve"> (</w:t>
+            </w:r>
+            <w:r>
+              <w:rPr>
+                <w:rFonts w:eastAsia="Times New Roman"/>
+              </w:rPr>
+              <w:t>Campaign Card – 3</w:t>
+            </w:r>
+            <w:r>
+              <w:rPr>
+                <w:rFonts w:eastAsia="Times New Roman"/>
+              </w:rPr>
+              <w:t>)</w:t>
+            </w:r>
+          </w:p>
+        </w:tc>
+      </w:tr>
+      <w:tr>
+        <w:tc>
+          <w:tcPr>
+            <w:tcW w:w="0" w:type="auto"/>
+            <w:tcBorders>
+              <w:top w:val="single" w:sz="8" w:space="0" w:color="000000"/>
+              <w:left w:val="single" w:sz="8" w:space="0" w:color="000000"/>
+              <w:bottom w:val="single" w:sz="8" w:space="0" w:color="000000"/>
+              <w:right w:val="single" w:sz="8" w:space="0" w:color="000000"/>
+            </w:tcBorders>
+            <w:tcMar>
+              <w:top w:w="100" w:type="dxa"/>
+              <w:left w:w="100" w:type="dxa"/>
+              <w:bottom w:w="100" w:type="dxa"/>
+              <w:right w:w="100" w:type="dxa"/>
+            </w:tcMar>
+            <w:hideMark/>
+          </w:tcPr>
+          <w:p>
+            <w:pPr>
+              <w:spacing w:line="240" w:lineRule="auto"/>
+              <w:rPr>
+                <w:rFonts w:ascii="Times New Roman" w:eastAsia="Times New Roman" w:hAnsi="Times New Roman" w:cs="Times New Roman"/>
+                <w:color w:val="auto"/>
+                <w:sz w:val="24"/>
+                <w:szCs w:val="24"/>
+              </w:rPr>
+            </w:pPr>
+            <w:r>
+              <w:rPr>
+                <w:rFonts w:eastAsia="Times New Roman"/>
+              </w:rPr>
+              <w:t>Title</w:t>
+            </w:r>
+          </w:p>
+        </w:tc>
+        <w:tc>
+          <w:tcPr>
+            <w:tcW w:w="0" w:type="auto"/>
+            <w:tcBorders>
+              <w:top w:val="single" w:sz="8" w:space="0" w:color="000000"/>
+              <w:left w:val="single" w:sz="8" w:space="0" w:color="000000"/>
+              <w:bottom w:val="single" w:sz="8" w:space="0" w:color="000000"/>
+              <w:right w:val="single" w:sz="8" w:space="0" w:color="000000"/>
+            </w:tcBorders>
+            <w:tcMar>
+              <w:top w:w="100" w:type="dxa"/>
+              <w:left w:w="100" w:type="dxa"/>
+              <w:bottom w:w="100" w:type="dxa"/>
+              <w:right w:w="100" w:type="dxa"/>
+            </w:tcMar>
+            <w:hideMark/>
+          </w:tcPr>
+          <w:p>
+            <w:pPr>
+              <w:spacing w:line="240" w:lineRule="auto"/>
+              <w:rPr>
+                <w:rFonts w:ascii="Times New Roman" w:eastAsia="Times New Roman" w:hAnsi="Times New Roman" w:cs="Times New Roman"/>
+                <w:color w:val="auto"/>
+                <w:sz w:val="24"/>
+                <w:szCs w:val="24"/>
+              </w:rPr>
+            </w:pPr>
+            <w:r>
+              <w:rPr>
+                <w:rFonts w:eastAsia="Times New Roman"/>
+              </w:rPr>
+              <w:t>Computer Espionage</w:t>
+            </w:r>
+          </w:p>
+        </w:tc>
+      </w:tr>
+      <w:tr>
+        <w:tc>
+          <w:tcPr>
+            <w:tcW w:w="0" w:type="auto"/>
+            <w:tcBorders>
+              <w:top w:val="single" w:sz="8" w:space="0" w:color="000000"/>
+              <w:left w:val="single" w:sz="8" w:space="0" w:color="000000"/>
+              <w:bottom w:val="single" w:sz="8" w:space="0" w:color="000000"/>
+              <w:right w:val="single" w:sz="8" w:space="0" w:color="000000"/>
+            </w:tcBorders>
+            <w:tcMar>
+              <w:top w:w="100" w:type="dxa"/>
+              <w:left w:w="100" w:type="dxa"/>
+              <w:bottom w:w="100" w:type="dxa"/>
+              <w:right w:w="100" w:type="dxa"/>
+            </w:tcMar>
+            <w:hideMark/>
+          </w:tcPr>
+          <w:p>
+            <w:pPr>
+              <w:spacing w:line="240" w:lineRule="auto"/>
+              <w:rPr>
+                <w:rFonts w:ascii="Times New Roman" w:eastAsia="Times New Roman" w:hAnsi="Times New Roman" w:cs="Times New Roman"/>
+                <w:color w:val="auto"/>
+                <w:sz w:val="24"/>
+                <w:szCs w:val="24"/>
+              </w:rPr>
+            </w:pPr>
+            <w:r>
+              <w:rPr>
+                <w:rFonts w:eastAsia="Times New Roman"/>
+              </w:rPr>
+              <w:t>Description</w:t>
+            </w:r>
+          </w:p>
+        </w:tc>
+        <w:tc>
+          <w:tcPr>
+            <w:tcW w:w="0" w:type="auto"/>
+            <w:tcBorders>
+              <w:top w:val="single" w:sz="8" w:space="0" w:color="000000"/>
+              <w:left w:val="single" w:sz="8" w:space="0" w:color="000000"/>
+              <w:bottom w:val="single" w:sz="8" w:space="0" w:color="000000"/>
+              <w:right w:val="single" w:sz="8" w:space="0" w:color="000000"/>
+            </w:tcBorders>
+            <w:tcMar>
+              <w:top w:w="100" w:type="dxa"/>
+              <w:left w:w="100" w:type="dxa"/>
+              <w:bottom w:w="100" w:type="dxa"/>
+              <w:right w:w="100" w:type="dxa"/>
+            </w:tcMar>
+            <w:hideMark/>
+          </w:tcPr>
+          <w:p>
+            <w:pPr>
+              <w:spacing w:line="240" w:lineRule="auto"/>
+              <w:rPr>
+                <w:rFonts w:ascii="Times New Roman" w:eastAsia="Times New Roman" w:hAnsi="Times New Roman" w:cs="Times New Roman"/>
+                <w:color w:val="auto"/>
+                <w:sz w:val="24"/>
+                <w:szCs w:val="24"/>
+              </w:rPr>
+            </w:pPr>
+            <w:r>
+              <w:rPr>
+                <w:rFonts w:eastAsia="Times New Roman"/>
+              </w:rPr>
+              <w:t>Play this card any time to count the money or any one group card OR examine  all of one player’s special cards</w:t>
+            </w:r>
+            <w:r>
+              <w:rPr>
+                <w:rFonts w:eastAsia="Times New Roman"/>
+              </w:rPr>
+              <w:t xml:space="preserve">   </w:t>
+            </w:r>
+          </w:p>
+        </w:tc>
+      </w:tr>
+      <w:tr>
+        <w:tc>
+          <w:tcPr>
+            <w:tcW w:w="0" w:type="auto"/>
+            <w:tcBorders>
+              <w:top w:val="single" w:sz="8" w:space="0" w:color="000000"/>
+              <w:left w:val="single" w:sz="8" w:space="0" w:color="000000"/>
+              <w:bottom w:val="single" w:sz="8" w:space="0" w:color="000000"/>
+              <w:right w:val="single" w:sz="8" w:space="0" w:color="000000"/>
+            </w:tcBorders>
+            <w:tcMar>
+              <w:top w:w="100" w:type="dxa"/>
+              <w:left w:w="100" w:type="dxa"/>
+              <w:bottom w:w="100" w:type="dxa"/>
+              <w:right w:w="100" w:type="dxa"/>
+            </w:tcMar>
+            <w:hideMark/>
+          </w:tcPr>
+          <w:p>
+            <w:pPr>
+              <w:spacing w:line="240" w:lineRule="auto"/>
+              <w:rPr>
+                <w:rFonts w:ascii="Times New Roman" w:eastAsia="Times New Roman" w:hAnsi="Times New Roman" w:cs="Times New Roman"/>
+                <w:color w:val="auto"/>
+                <w:sz w:val="24"/>
+                <w:szCs w:val="24"/>
+              </w:rPr>
+            </w:pPr>
+            <w:r>
+              <w:rPr>
+                <w:rFonts w:eastAsia="Times New Roman"/>
+              </w:rPr>
+              <w:t>Primary Actor</w:t>
+            </w:r>
+          </w:p>
+        </w:tc>
+        <w:tc>
+          <w:tcPr>
+            <w:tcW w:w="0" w:type="auto"/>
+            <w:tcBorders>
+              <w:top w:val="single" w:sz="8" w:space="0" w:color="000000"/>
+              <w:left w:val="single" w:sz="8" w:space="0" w:color="000000"/>
+              <w:bottom w:val="single" w:sz="8" w:space="0" w:color="000000"/>
+              <w:right w:val="single" w:sz="8" w:space="0" w:color="000000"/>
+            </w:tcBorders>
+            <w:tcMar>
+              <w:top w:w="100" w:type="dxa"/>
+              <w:left w:w="100" w:type="dxa"/>
+              <w:bottom w:w="100" w:type="dxa"/>
+              <w:right w:w="100" w:type="dxa"/>
+            </w:tcMar>
+            <w:hideMark/>
+          </w:tcPr>
+          <w:p>
+            <w:pPr>
+              <w:spacing w:line="240" w:lineRule="auto"/>
+              <w:rPr>
+                <w:rFonts w:ascii="Times New Roman" w:eastAsia="Times New Roman" w:hAnsi="Times New Roman" w:cs="Times New Roman"/>
+                <w:color w:val="auto"/>
+                <w:sz w:val="24"/>
+                <w:szCs w:val="24"/>
+              </w:rPr>
+            </w:pPr>
+            <w:r>
+              <w:rPr>
+                <w:rFonts w:eastAsia="Times New Roman"/>
+              </w:rPr>
+              <w:t>Current Player</w:t>
+            </w:r>
+          </w:p>
+        </w:tc>
+      </w:tr>
+      <w:tr>
+        <w:tc>
+          <w:tcPr>
+            <w:tcW w:w="0" w:type="auto"/>
+            <w:tcBorders>
+              <w:top w:val="single" w:sz="8" w:space="0" w:color="000000"/>
+              <w:left w:val="single" w:sz="8" w:space="0" w:color="000000"/>
+              <w:bottom w:val="single" w:sz="8" w:space="0" w:color="000000"/>
+              <w:right w:val="single" w:sz="8" w:space="0" w:color="000000"/>
+            </w:tcBorders>
+            <w:tcMar>
+              <w:top w:w="100" w:type="dxa"/>
+              <w:left w:w="100" w:type="dxa"/>
+              <w:bottom w:w="100" w:type="dxa"/>
+              <w:right w:w="100" w:type="dxa"/>
+            </w:tcMar>
+            <w:hideMark/>
+          </w:tcPr>
+          <w:p>
+            <w:pPr>
+              <w:spacing w:line="240" w:lineRule="auto"/>
+              <w:rPr>
+                <w:rFonts w:ascii="Times New Roman" w:eastAsia="Times New Roman" w:hAnsi="Times New Roman" w:cs="Times New Roman"/>
+                <w:color w:val="auto"/>
+                <w:sz w:val="24"/>
+                <w:szCs w:val="24"/>
+              </w:rPr>
+            </w:pPr>
+            <w:r>
+              <w:rPr>
+                <w:rFonts w:eastAsia="Times New Roman"/>
+              </w:rPr>
+              <w:t>Stakeholders</w:t>
+            </w:r>
+          </w:p>
+        </w:tc>
+        <w:tc>
+          <w:tcPr>
+            <w:tcW w:w="0" w:type="auto"/>
+            <w:tcBorders>
+              <w:top w:val="single" w:sz="8" w:space="0" w:color="000000"/>
+              <w:left w:val="single" w:sz="8" w:space="0" w:color="000000"/>
+              <w:bottom w:val="single" w:sz="8" w:space="0" w:color="000000"/>
+              <w:right w:val="single" w:sz="8" w:space="0" w:color="000000"/>
+            </w:tcBorders>
+            <w:tcMar>
+              <w:top w:w="100" w:type="dxa"/>
+              <w:left w:w="100" w:type="dxa"/>
+              <w:bottom w:w="100" w:type="dxa"/>
+              <w:right w:w="100" w:type="dxa"/>
+            </w:tcMar>
+            <w:hideMark/>
+          </w:tcPr>
+          <w:p>
+            <w:pPr>
+              <w:spacing w:line="240" w:lineRule="auto"/>
+              <w:rPr>
+                <w:rFonts w:ascii="Times New Roman" w:eastAsia="Times New Roman" w:hAnsi="Times New Roman" w:cs="Times New Roman"/>
+                <w:color w:val="auto"/>
+                <w:sz w:val="24"/>
+                <w:szCs w:val="24"/>
+              </w:rPr>
+            </w:pPr>
+            <w:r>
+              <w:rPr>
+                <w:rFonts w:eastAsia="Times New Roman"/>
+              </w:rPr>
+              <w:t>Other Players</w:t>
+            </w:r>
+          </w:p>
+        </w:tc>
+      </w:tr>
+      <w:tr>
+        <w:tc>
+          <w:tcPr>
+            <w:tcW w:w="0" w:type="auto"/>
+            <w:tcBorders>
+              <w:top w:val="single" w:sz="8" w:space="0" w:color="000000"/>
+              <w:left w:val="single" w:sz="8" w:space="0" w:color="000000"/>
+              <w:bottom w:val="single" w:sz="8" w:space="0" w:color="000000"/>
+              <w:right w:val="single" w:sz="8" w:space="0" w:color="000000"/>
+            </w:tcBorders>
+            <w:tcMar>
+              <w:top w:w="100" w:type="dxa"/>
+              <w:left w:w="100" w:type="dxa"/>
+              <w:bottom w:w="100" w:type="dxa"/>
+              <w:right w:w="100" w:type="dxa"/>
+            </w:tcMar>
+            <w:hideMark/>
+          </w:tcPr>
+          <w:p>
+            <w:pPr>
+              <w:spacing w:line="240" w:lineRule="auto"/>
+              <w:rPr>
+                <w:rFonts w:ascii="Times New Roman" w:eastAsia="Times New Roman" w:hAnsi="Times New Roman" w:cs="Times New Roman"/>
+                <w:color w:val="auto"/>
+                <w:sz w:val="24"/>
+                <w:szCs w:val="24"/>
+              </w:rPr>
+            </w:pPr>
+            <w:r>
+              <w:rPr>
+                <w:rFonts w:eastAsia="Times New Roman"/>
+              </w:rPr>
+              <w:t>Trigger</w:t>
+            </w:r>
+          </w:p>
+        </w:tc>
+        <w:tc>
+          <w:tcPr>
+            <w:tcW w:w="0" w:type="auto"/>
+            <w:tcBorders>
+              <w:top w:val="single" w:sz="8" w:space="0" w:color="000000"/>
+              <w:left w:val="single" w:sz="8" w:space="0" w:color="000000"/>
+              <w:bottom w:val="single" w:sz="8" w:space="0" w:color="000000"/>
+              <w:right w:val="single" w:sz="8" w:space="0" w:color="000000"/>
+            </w:tcBorders>
+            <w:tcMar>
+              <w:top w:w="100" w:type="dxa"/>
+              <w:left w:w="100" w:type="dxa"/>
+              <w:bottom w:w="100" w:type="dxa"/>
+              <w:right w:w="100" w:type="dxa"/>
+            </w:tcMar>
+            <w:hideMark/>
+          </w:tcPr>
+          <w:p>
+            <w:pPr>
+              <w:spacing w:line="240" w:lineRule="auto"/>
+              <w:rPr>
+                <w:rFonts w:eastAsia="Times New Roman"/>
+                <w:color w:val="auto"/>
+              </w:rPr>
+            </w:pPr>
+            <w:r>
+              <w:rPr>
+                <w:rFonts w:eastAsia="Times New Roman"/>
+                <w:color w:val="auto"/>
+              </w:rPr>
+              <w:t xml:space="preserve">The attempt to destroy, control or neutralize by any player. </w:t>
+            </w:r>
+          </w:p>
+        </w:tc>
+      </w:tr>
+      <w:tr>
+        <w:tc>
+          <w:tcPr>
+            <w:tcW w:w="0" w:type="auto"/>
+            <w:tcBorders>
+              <w:top w:val="single" w:sz="8" w:space="0" w:color="000000"/>
+              <w:left w:val="single" w:sz="8" w:space="0" w:color="000000"/>
+              <w:bottom w:val="single" w:sz="8" w:space="0" w:color="000000"/>
+              <w:right w:val="single" w:sz="8" w:space="0" w:color="000000"/>
+            </w:tcBorders>
+            <w:tcMar>
+              <w:top w:w="100" w:type="dxa"/>
+              <w:left w:w="100" w:type="dxa"/>
+              <w:bottom w:w="100" w:type="dxa"/>
+              <w:right w:w="100" w:type="dxa"/>
+            </w:tcMar>
+            <w:hideMark/>
+          </w:tcPr>
+          <w:p>
+            <w:pPr>
+              <w:spacing w:line="240" w:lineRule="auto"/>
+              <w:rPr>
+                <w:rFonts w:ascii="Times New Roman" w:eastAsia="Times New Roman" w:hAnsi="Times New Roman" w:cs="Times New Roman"/>
+                <w:color w:val="auto"/>
+                <w:sz w:val="24"/>
+                <w:szCs w:val="24"/>
+              </w:rPr>
+            </w:pPr>
+            <w:r>
+              <w:rPr>
+                <w:rFonts w:eastAsia="Times New Roman"/>
+              </w:rPr>
+              <w:t>Preconditions</w:t>
+            </w:r>
+          </w:p>
+        </w:tc>
+        <w:tc>
+          <w:tcPr>
+            <w:tcW w:w="0" w:type="auto"/>
+            <w:tcBorders>
+              <w:top w:val="single" w:sz="8" w:space="0" w:color="000000"/>
+              <w:left w:val="single" w:sz="8" w:space="0" w:color="000000"/>
+              <w:bottom w:val="single" w:sz="8" w:space="0" w:color="000000"/>
+              <w:right w:val="single" w:sz="8" w:space="0" w:color="000000"/>
+            </w:tcBorders>
+            <w:tcMar>
+              <w:top w:w="100" w:type="dxa"/>
+              <w:left w:w="100" w:type="dxa"/>
+              <w:bottom w:w="100" w:type="dxa"/>
+              <w:right w:w="100" w:type="dxa"/>
+            </w:tcMar>
+            <w:hideMark/>
+          </w:tcPr>
+          <w:p>
+            <w:pPr>
+              <w:spacing w:line="240" w:lineRule="auto"/>
+              <w:rPr>
+                <w:rFonts w:ascii="Times New Roman" w:eastAsia="Times New Roman" w:hAnsi="Times New Roman" w:cs="Times New Roman"/>
+                <w:color w:val="auto"/>
+                <w:sz w:val="24"/>
+                <w:szCs w:val="24"/>
+              </w:rPr>
+            </w:pPr>
+            <w:r>
+              <w:rPr>
+                <w:rFonts w:eastAsia="Times New Roman"/>
+              </w:rPr>
+              <w:t>Player draws card</w:t>
+            </w:r>
+          </w:p>
+        </w:tc>
+      </w:tr>
+      <w:tr>
+        <w:tc>
+          <w:tcPr>
+            <w:tcW w:w="0" w:type="auto"/>
+            <w:tcBorders>
+              <w:top w:val="single" w:sz="8" w:space="0" w:color="000000"/>
+              <w:left w:val="single" w:sz="8" w:space="0" w:color="000000"/>
+              <w:bottom w:val="single" w:sz="8" w:space="0" w:color="000000"/>
+              <w:right w:val="single" w:sz="8" w:space="0" w:color="000000"/>
+            </w:tcBorders>
+            <w:tcMar>
+              <w:top w:w="100" w:type="dxa"/>
+              <w:left w:w="100" w:type="dxa"/>
+              <w:bottom w:w="100" w:type="dxa"/>
+              <w:right w:w="100" w:type="dxa"/>
+            </w:tcMar>
+            <w:hideMark/>
+          </w:tcPr>
+          <w:p>
+            <w:pPr>
+              <w:spacing w:line="240" w:lineRule="auto"/>
+              <w:rPr>
+                <w:rFonts w:ascii="Times New Roman" w:eastAsia="Times New Roman" w:hAnsi="Times New Roman" w:cs="Times New Roman"/>
+                <w:color w:val="auto"/>
+                <w:sz w:val="24"/>
+                <w:szCs w:val="24"/>
+              </w:rPr>
+            </w:pPr>
+            <w:r>
+              <w:rPr>
+                <w:rFonts w:eastAsia="Times New Roman"/>
+              </w:rPr>
+              <w:t>Postconditions</w:t>
+            </w:r>
+          </w:p>
+        </w:tc>
+        <w:tc>
+          <w:tcPr>
+            <w:tcW w:w="0" w:type="auto"/>
+            <w:tcBorders>
+              <w:top w:val="single" w:sz="8" w:space="0" w:color="000000"/>
+              <w:left w:val="single" w:sz="8" w:space="0" w:color="000000"/>
+              <w:bottom w:val="single" w:sz="8" w:space="0" w:color="000000"/>
+              <w:right w:val="single" w:sz="8" w:space="0" w:color="000000"/>
+            </w:tcBorders>
+            <w:tcMar>
+              <w:top w:w="100" w:type="dxa"/>
+              <w:left w:w="100" w:type="dxa"/>
+              <w:bottom w:w="100" w:type="dxa"/>
+              <w:right w:w="100" w:type="dxa"/>
+            </w:tcMar>
+            <w:hideMark/>
+          </w:tcPr>
+          <w:p>
+            <w:pPr>
+              <w:spacing w:line="240" w:lineRule="auto"/>
+              <w:rPr>
+                <w:rFonts w:ascii="Times New Roman" w:eastAsia="Times New Roman" w:hAnsi="Times New Roman" w:cs="Times New Roman"/>
+                <w:color w:val="auto"/>
+                <w:sz w:val="24"/>
+                <w:szCs w:val="24"/>
+              </w:rPr>
+            </w:pPr>
+            <w:r>
+              <w:rPr>
+                <w:rFonts w:eastAsia="Times New Roman"/>
+              </w:rPr>
+              <w:t>Player uses card; the roll is changed to a 2</w:t>
+            </w:r>
+          </w:p>
+        </w:tc>
+      </w:tr>
+      <w:tr>
+        <w:tc>
+          <w:tcPr>
+            <w:tcW w:w="0" w:type="auto"/>
+            <w:tcBorders>
+              <w:top w:val="single" w:sz="8" w:space="0" w:color="000000"/>
+              <w:left w:val="single" w:sz="8" w:space="0" w:color="000000"/>
+              <w:bottom w:val="single" w:sz="8" w:space="0" w:color="000000"/>
+              <w:right w:val="single" w:sz="8" w:space="0" w:color="000000"/>
+            </w:tcBorders>
+            <w:tcMar>
+              <w:top w:w="100" w:type="dxa"/>
+              <w:left w:w="100" w:type="dxa"/>
+              <w:bottom w:w="100" w:type="dxa"/>
+              <w:right w:w="100" w:type="dxa"/>
+            </w:tcMar>
+            <w:hideMark/>
+          </w:tcPr>
+          <w:p>
+            <w:pPr>
+              <w:spacing w:line="240" w:lineRule="auto"/>
+              <w:rPr>
+                <w:rFonts w:ascii="Times New Roman" w:eastAsia="Times New Roman" w:hAnsi="Times New Roman" w:cs="Times New Roman"/>
+                <w:color w:val="auto"/>
+                <w:sz w:val="24"/>
+                <w:szCs w:val="24"/>
+              </w:rPr>
+            </w:pPr>
+            <w:r>
+              <w:rPr>
+                <w:rFonts w:eastAsia="Times New Roman"/>
+              </w:rPr>
+              <w:t>Main Success Scenario</w:t>
+            </w:r>
+          </w:p>
+        </w:tc>
+        <w:tc>
+          <w:tcPr>
+            <w:tcW w:w="0" w:type="auto"/>
+            <w:tcBorders>
+              <w:top w:val="single" w:sz="8" w:space="0" w:color="000000"/>
+              <w:left w:val="single" w:sz="8" w:space="0" w:color="000000"/>
+              <w:bottom w:val="single" w:sz="8" w:space="0" w:color="000000"/>
+              <w:right w:val="single" w:sz="8" w:space="0" w:color="000000"/>
+            </w:tcBorders>
+            <w:tcMar>
+              <w:top w:w="100" w:type="dxa"/>
+              <w:left w:w="100" w:type="dxa"/>
+              <w:bottom w:w="100" w:type="dxa"/>
+              <w:right w:w="100" w:type="dxa"/>
+            </w:tcMar>
+            <w:hideMark/>
+          </w:tcPr>
+          <w:p>
+            <w:pPr>
+              <w:pStyle w:val="ListParagraph"/>
+              <w:numPr>
+                <w:ilvl w:val="0"/>
+                <w:numId w:val="20"/>
+              </w:numPr>
+              <w:spacing w:line="240" w:lineRule="auto"/>
+              <w:textAlignment w:val="baseline"/>
+              <w:rPr>
+                <w:rFonts w:eastAsia="Times New Roman"/>
+              </w:rPr>
+            </w:pPr>
+          </w:p>
+        </w:tc>
+      </w:tr>
+      <w:tr>
+        <w:tc>
+          <w:tcPr>
+            <w:tcW w:w="0" w:type="auto"/>
+            <w:tcBorders>
+              <w:top w:val="single" w:sz="8" w:space="0" w:color="000000"/>
+              <w:left w:val="single" w:sz="8" w:space="0" w:color="000000"/>
+              <w:bottom w:val="single" w:sz="8" w:space="0" w:color="000000"/>
+              <w:right w:val="single" w:sz="8" w:space="0" w:color="000000"/>
+            </w:tcBorders>
+            <w:tcMar>
+              <w:top w:w="100" w:type="dxa"/>
+              <w:left w:w="100" w:type="dxa"/>
+              <w:bottom w:w="100" w:type="dxa"/>
+              <w:right w:w="100" w:type="dxa"/>
+            </w:tcMar>
+            <w:hideMark/>
+          </w:tcPr>
+          <w:p>
+            <w:pPr>
+              <w:spacing w:line="240" w:lineRule="auto"/>
+              <w:rPr>
+                <w:rFonts w:ascii="Times New Roman" w:eastAsia="Times New Roman" w:hAnsi="Times New Roman" w:cs="Times New Roman"/>
+                <w:color w:val="auto"/>
+                <w:sz w:val="24"/>
+                <w:szCs w:val="24"/>
+              </w:rPr>
+            </w:pPr>
+            <w:r>
+              <w:rPr>
+                <w:rFonts w:eastAsia="Times New Roman"/>
+              </w:rPr>
+              <w:t>Extensions</w:t>
+            </w:r>
+          </w:p>
+        </w:tc>
+        <w:tc>
+          <w:tcPr>
+            <w:tcW w:w="0" w:type="auto"/>
+            <w:tcBorders>
+              <w:top w:val="single" w:sz="8" w:space="0" w:color="000000"/>
+              <w:left w:val="single" w:sz="8" w:space="0" w:color="000000"/>
+              <w:bottom w:val="single" w:sz="8" w:space="0" w:color="000000"/>
+              <w:right w:val="single" w:sz="8" w:space="0" w:color="000000"/>
+            </w:tcBorders>
+            <w:tcMar>
+              <w:top w:w="100" w:type="dxa"/>
+              <w:left w:w="100" w:type="dxa"/>
+              <w:bottom w:w="100" w:type="dxa"/>
+              <w:right w:w="100" w:type="dxa"/>
+            </w:tcMar>
+            <w:hideMark/>
+          </w:tcPr>
+          <w:p>
+            <w:pPr>
+              <w:pStyle w:val="ListParagraph"/>
+              <w:numPr>
+                <w:ilvl w:val="0"/>
+                <w:numId w:val="21"/>
+              </w:numPr>
+              <w:spacing w:line="240" w:lineRule="auto"/>
+              <w:textAlignment w:val="baseline"/>
+              <w:rPr>
+                <w:rFonts w:eastAsia="Times New Roman"/>
+              </w:rPr>
+            </w:pPr>
+          </w:p>
+        </w:tc>
+      </w:tr>
+      <w:tr>
+        <w:tc>
+          <w:tcPr>
+            <w:tcW w:w="0" w:type="auto"/>
+            <w:tcBorders>
+              <w:top w:val="single" w:sz="8" w:space="0" w:color="000000"/>
+              <w:left w:val="single" w:sz="8" w:space="0" w:color="000000"/>
+              <w:bottom w:val="single" w:sz="8" w:space="0" w:color="000000"/>
+              <w:right w:val="single" w:sz="8" w:space="0" w:color="000000"/>
+            </w:tcBorders>
+            <w:tcMar>
+              <w:top w:w="100" w:type="dxa"/>
+              <w:left w:w="100" w:type="dxa"/>
+              <w:bottom w:w="100" w:type="dxa"/>
+              <w:right w:w="100" w:type="dxa"/>
+            </w:tcMar>
+            <w:hideMark/>
+          </w:tcPr>
+          <w:p>
+            <w:pPr>
+              <w:spacing w:line="240" w:lineRule="auto"/>
+              <w:rPr>
+                <w:rFonts w:ascii="Times New Roman" w:eastAsia="Times New Roman" w:hAnsi="Times New Roman" w:cs="Times New Roman"/>
+                <w:color w:val="auto"/>
+                <w:sz w:val="24"/>
+                <w:szCs w:val="24"/>
+              </w:rPr>
+            </w:pPr>
+            <w:r>
+              <w:rPr>
+                <w:rFonts w:eastAsia="Times New Roman"/>
+              </w:rPr>
+              <w:t>Frequency of Use</w:t>
+            </w:r>
+          </w:p>
+        </w:tc>
+        <w:tc>
+          <w:tcPr>
+            <w:tcW w:w="0" w:type="auto"/>
+            <w:tcBorders>
+              <w:top w:val="single" w:sz="8" w:space="0" w:color="000000"/>
+              <w:left w:val="single" w:sz="8" w:space="0" w:color="000000"/>
+              <w:bottom w:val="single" w:sz="8" w:space="0" w:color="000000"/>
+              <w:right w:val="single" w:sz="8" w:space="0" w:color="000000"/>
+            </w:tcBorders>
+            <w:tcMar>
+              <w:top w:w="100" w:type="dxa"/>
+              <w:left w:w="100" w:type="dxa"/>
+              <w:bottom w:w="100" w:type="dxa"/>
+              <w:right w:w="100" w:type="dxa"/>
+            </w:tcMar>
+            <w:hideMark/>
+          </w:tcPr>
+          <w:p>
+            <w:pPr>
+              <w:spacing w:line="240" w:lineRule="auto"/>
+              <w:rPr>
+                <w:rFonts w:ascii="Times New Roman" w:eastAsia="Times New Roman" w:hAnsi="Times New Roman" w:cs="Times New Roman"/>
+                <w:color w:val="auto"/>
+                <w:sz w:val="24"/>
+                <w:szCs w:val="24"/>
+              </w:rPr>
+            </w:pPr>
+            <w:r>
+              <w:rPr>
+                <w:rFonts w:eastAsia="Times New Roman"/>
+              </w:rPr>
+              <w:t>Once – when the timing is right</w:t>
+            </w:r>
+          </w:p>
+        </w:tc>
+      </w:tr>
+      <w:tr>
+        <w:tc>
+          <w:tcPr>
+            <w:tcW w:w="0" w:type="auto"/>
+            <w:tcBorders>
+              <w:top w:val="single" w:sz="8" w:space="0" w:color="000000"/>
+              <w:left w:val="single" w:sz="8" w:space="0" w:color="000000"/>
+              <w:bottom w:val="single" w:sz="8" w:space="0" w:color="000000"/>
+              <w:right w:val="single" w:sz="8" w:space="0" w:color="000000"/>
+            </w:tcBorders>
+            <w:tcMar>
+              <w:top w:w="100" w:type="dxa"/>
+              <w:left w:w="100" w:type="dxa"/>
+              <w:bottom w:w="100" w:type="dxa"/>
+              <w:right w:w="100" w:type="dxa"/>
+            </w:tcMar>
+            <w:hideMark/>
+          </w:tcPr>
+          <w:p>
+            <w:pPr>
+              <w:spacing w:line="240" w:lineRule="auto"/>
+              <w:rPr>
+                <w:rFonts w:ascii="Times New Roman" w:eastAsia="Times New Roman" w:hAnsi="Times New Roman" w:cs="Times New Roman"/>
+                <w:color w:val="auto"/>
+                <w:sz w:val="24"/>
+                <w:szCs w:val="24"/>
+              </w:rPr>
+            </w:pPr>
+            <w:r>
+              <w:rPr>
+                <w:rFonts w:eastAsia="Times New Roman"/>
+              </w:rPr>
+              <w:t>Status</w:t>
+            </w:r>
+          </w:p>
+        </w:tc>
+        <w:tc>
+          <w:tcPr>
+            <w:tcW w:w="0" w:type="auto"/>
+            <w:tcBorders>
+              <w:top w:val="single" w:sz="8" w:space="0" w:color="000000"/>
+              <w:left w:val="single" w:sz="8" w:space="0" w:color="000000"/>
+              <w:bottom w:val="single" w:sz="8" w:space="0" w:color="000000"/>
+              <w:right w:val="single" w:sz="8" w:space="0" w:color="000000"/>
+            </w:tcBorders>
+            <w:tcMar>
+              <w:top w:w="100" w:type="dxa"/>
+              <w:left w:w="100" w:type="dxa"/>
+              <w:bottom w:w="100" w:type="dxa"/>
+              <w:right w:w="100" w:type="dxa"/>
+            </w:tcMar>
+            <w:hideMark/>
+          </w:tcPr>
+          <w:p>
+            <w:pPr>
+              <w:rPr>
+                <w:rFonts w:ascii="Times New Roman" w:eastAsia="Times New Roman" w:hAnsi="Times New Roman" w:cs="Times New Roman"/>
+                <w:color w:val="auto"/>
+                <w:sz w:val="24"/>
+                <w:szCs w:val="24"/>
+              </w:rPr>
+            </w:pPr>
+          </w:p>
+        </w:tc>
+      </w:tr>
+      <w:tr>
+        <w:tc>
+          <w:tcPr>
+            <w:tcW w:w="0" w:type="auto"/>
+            <w:tcBorders>
+              <w:top w:val="single" w:sz="8" w:space="0" w:color="000000"/>
+              <w:left w:val="single" w:sz="8" w:space="0" w:color="000000"/>
+              <w:bottom w:val="single" w:sz="8" w:space="0" w:color="000000"/>
+              <w:right w:val="single" w:sz="8" w:space="0" w:color="000000"/>
+            </w:tcBorders>
+            <w:tcMar>
+              <w:top w:w="100" w:type="dxa"/>
+              <w:left w:w="100" w:type="dxa"/>
+              <w:bottom w:w="100" w:type="dxa"/>
+              <w:right w:w="100" w:type="dxa"/>
+            </w:tcMar>
+            <w:hideMark/>
+          </w:tcPr>
+          <w:p>
+            <w:pPr>
+              <w:spacing w:line="240" w:lineRule="auto"/>
+              <w:rPr>
+                <w:rFonts w:ascii="Times New Roman" w:eastAsia="Times New Roman" w:hAnsi="Times New Roman" w:cs="Times New Roman"/>
+                <w:color w:val="auto"/>
+                <w:sz w:val="24"/>
+                <w:szCs w:val="24"/>
+              </w:rPr>
+            </w:pPr>
+            <w:r>
+              <w:rPr>
+                <w:rFonts w:eastAsia="Times New Roman"/>
+              </w:rPr>
+              <w:t>Owner</w:t>
+            </w:r>
+          </w:p>
+        </w:tc>
+        <w:tc>
+          <w:tcPr>
+            <w:tcW w:w="0" w:type="auto"/>
+            <w:tcBorders>
+              <w:top w:val="single" w:sz="8" w:space="0" w:color="000000"/>
+              <w:left w:val="single" w:sz="8" w:space="0" w:color="000000"/>
+              <w:bottom w:val="single" w:sz="8" w:space="0" w:color="000000"/>
+              <w:right w:val="single" w:sz="8" w:space="0" w:color="000000"/>
+            </w:tcBorders>
+            <w:tcMar>
+              <w:top w:w="100" w:type="dxa"/>
+              <w:left w:w="100" w:type="dxa"/>
+              <w:bottom w:w="100" w:type="dxa"/>
+              <w:right w:w="100" w:type="dxa"/>
+            </w:tcMar>
+            <w:hideMark/>
+          </w:tcPr>
+          <w:p>
+            <w:pPr>
+              <w:spacing w:line="240" w:lineRule="auto"/>
+              <w:rPr>
+                <w:rFonts w:ascii="Times New Roman" w:eastAsia="Times New Roman" w:hAnsi="Times New Roman" w:cs="Times New Roman"/>
+                <w:color w:val="auto"/>
+                <w:sz w:val="24"/>
+                <w:szCs w:val="24"/>
+              </w:rPr>
+            </w:pPr>
+            <w:r>
+              <w:rPr>
+                <w:rFonts w:eastAsia="Times New Roman"/>
+              </w:rPr>
+              <w:t xml:space="preserve"> JT</w:t>
+            </w:r>
+          </w:p>
+        </w:tc>
+      </w:tr>
+    </w:tbl>
+    <w:p/>
     <w:sectPr>
       <w:pgSz w:w="12240" w:h="15840"/>
       <w:pgMar w:top="1440" w:right="1440" w:bottom="1440" w:left="1440" w:header="0" w:footer="720" w:gutter="0"/>
@@ -11620,6 +14502,119 @@
     </w:lvl>
   </w:abstractNum>
   <w:abstractNum w:abstractNumId="3" w15:restartNumberingAfterBreak="0">
+    <w:nsid w:val="1A4325D8"/>
+    <w:multiLevelType w:val="multilevel"/>
+    <w:tmpl w:val="8FC04610"/>
+    <w:lvl w:ilvl="0">
+      <w:start w:val="1"/>
+      <w:numFmt w:val="decimal"/>
+      <w:lvlText w:val="%1."/>
+      <w:lvlJc w:val="left"/>
+      <w:pPr>
+        <w:tabs>
+          <w:tab w:val="num" w:pos="720"/>
+        </w:tabs>
+        <w:ind w:left="720" w:hanging="360"/>
+      </w:pPr>
+    </w:lvl>
+    <w:lvl w:ilvl="1" w:tentative="1">
+      <w:start w:val="1"/>
+      <w:numFmt w:val="decimal"/>
+      <w:lvlText w:val="%2."/>
+      <w:lvlJc w:val="left"/>
+      <w:pPr>
+        <w:tabs>
+          <w:tab w:val="num" w:pos="1440"/>
+        </w:tabs>
+        <w:ind w:left="1440" w:hanging="360"/>
+      </w:pPr>
+    </w:lvl>
+    <w:lvl w:ilvl="2" w:tentative="1">
+      <w:start w:val="1"/>
+      <w:numFmt w:val="decimal"/>
+      <w:lvlText w:val="%3."/>
+      <w:lvlJc w:val="left"/>
+      <w:pPr>
+        <w:tabs>
+          <w:tab w:val="num" w:pos="2160"/>
+        </w:tabs>
+        <w:ind w:left="2160" w:hanging="360"/>
+      </w:pPr>
+    </w:lvl>
+    <w:lvl w:ilvl="3" w:tentative="1">
+      <w:start w:val="1"/>
+      <w:numFmt w:val="decimal"/>
+      <w:lvlText w:val="%4."/>
+      <w:lvlJc w:val="left"/>
+      <w:pPr>
+        <w:tabs>
+          <w:tab w:val="num" w:pos="2880"/>
+        </w:tabs>
+        <w:ind w:left="2880" w:hanging="360"/>
+      </w:pPr>
+    </w:lvl>
+    <w:lvl w:ilvl="4" w:tentative="1">
+      <w:start w:val="1"/>
+      <w:numFmt w:val="decimal"/>
+      <w:lvlText w:val="%5."/>
+      <w:lvlJc w:val="left"/>
+      <w:pPr>
+        <w:tabs>
+          <w:tab w:val="num" w:pos="3600"/>
+        </w:tabs>
+        <w:ind w:left="3600" w:hanging="360"/>
+      </w:pPr>
+    </w:lvl>
+    <w:lvl w:ilvl="5" w:tentative="1">
+      <w:start w:val="1"/>
+      <w:numFmt w:val="decimal"/>
+      <w:lvlText w:val="%6."/>
+      <w:lvlJc w:val="left"/>
+      <w:pPr>
+        <w:tabs>
+          <w:tab w:val="num" w:pos="4320"/>
+        </w:tabs>
+        <w:ind w:left="4320" w:hanging="360"/>
+      </w:pPr>
+    </w:lvl>
+    <w:lvl w:ilvl="6" w:tentative="1">
+      <w:start w:val="1"/>
+      <w:numFmt w:val="decimal"/>
+      <w:lvlText w:val="%7."/>
+      <w:lvlJc w:val="left"/>
+      <w:pPr>
+        <w:tabs>
+          <w:tab w:val="num" w:pos="5040"/>
+        </w:tabs>
+        <w:ind w:left="5040" w:hanging="360"/>
+      </w:pPr>
+    </w:lvl>
+    <w:lvl w:ilvl="7" w:tentative="1">
+      <w:start w:val="1"/>
+      <w:numFmt w:val="decimal"/>
+      <w:lvlText w:val="%8."/>
+      <w:lvlJc w:val="left"/>
+      <w:pPr>
+        <w:tabs>
+          <w:tab w:val="num" w:pos="5760"/>
+        </w:tabs>
+        <w:ind w:left="5760" w:hanging="360"/>
+      </w:pPr>
+    </w:lvl>
+    <w:lvl w:ilvl="8" w:tentative="1">
+      <w:start w:val="1"/>
+      <w:numFmt w:val="decimal"/>
+      <w:lvlText w:val="%9."/>
+      <w:lvlJc w:val="left"/>
+      <w:pPr>
+        <w:tabs>
+          <w:tab w:val="num" w:pos="6480"/>
+        </w:tabs>
+        <w:ind w:left="6480" w:hanging="360"/>
+      </w:pPr>
+    </w:lvl>
+  </w:abstractNum>
+  <w:abstractNum w:abstractNumId="4" w15:restartNumberingAfterBreak="0">
     <w:nsid w:val="20AA59EB"/>
     <w:multiLevelType w:val="multilevel"/>
     <w:tmpl w:val="C040EBCC"/>
@@ -11732,7 +14727,7 @@
       </w:rPr>
     </w:lvl>
   </w:abstractNum>
-  <w:abstractNum w:abstractNumId="4" w15:restartNumberingAfterBreak="0">
+  <w:abstractNum w:abstractNumId="5" w15:restartNumberingAfterBreak="0">
     <w:nsid w:val="2BA93D3C"/>
     <w:multiLevelType w:val="multilevel"/>
     <w:tmpl w:val="E6D040B4"/>
@@ -11845,8 +14840,8 @@
       </w:rPr>
     </w:lvl>
   </w:abstractNum>
-  <w:abstractNum w:abstractNumId="5" w15:restartNumberingAfterBreak="0">
-    <w:nsid w:val="30A7243D"/>
+  <w:abstractNum w:abstractNumId="6" w15:restartNumberingAfterBreak="0">
+    <w:nsid w:val="2FB44A6E"/>
     <w:multiLevelType w:val="multilevel"/>
     <w:tmpl w:val="711CDE58"/>
     <w:lvl w:ilvl="0">
@@ -11957,7 +14952,119 @@
       </w:pPr>
     </w:lvl>
   </w:abstractNum>
-  <w:abstractNum w:abstractNumId="6" w15:restartNumberingAfterBreak="0">
+  <w:abstractNum w:abstractNumId="7" w15:restartNumberingAfterBreak="0">
+    <w:nsid w:val="30A7243D"/>
+    <w:multiLevelType w:val="multilevel"/>
+    <w:tmpl w:val="711CDE58"/>
+    <w:lvl w:ilvl="0">
+      <w:start w:val="1"/>
+      <w:numFmt w:val="decimal"/>
+      <w:lvlText w:val="%1."/>
+      <w:lvlJc w:val="left"/>
+      <w:pPr>
+        <w:tabs>
+          <w:tab w:val="num" w:pos="720"/>
+        </w:tabs>
+        <w:ind w:left="720" w:hanging="360"/>
+      </w:pPr>
+    </w:lvl>
+    <w:lvl w:ilvl="1">
+      <w:numFmt w:val="bullet"/>
+      <w:lvlText w:val="-"/>
+      <w:lvlJc w:val="left"/>
+      <w:pPr>
+        <w:ind w:left="1440" w:hanging="360"/>
+      </w:pPr>
+      <w:rPr>
+        <w:rFonts w:ascii="Arial" w:eastAsia="Times New Roman" w:hAnsi="Arial" w:cs="Arial" w:hint="default"/>
+      </w:rPr>
+    </w:lvl>
+    <w:lvl w:ilvl="2">
+      <w:start w:val="8"/>
+      <w:numFmt w:val="bullet"/>
+      <w:lvlText w:val=""/>
+      <w:lvlJc w:val="left"/>
+      <w:pPr>
+        <w:ind w:left="2160" w:hanging="360"/>
+      </w:pPr>
+      <w:rPr>
+        <w:rFonts w:ascii="Wingdings" w:eastAsia="Times New Roman" w:hAnsi="Wingdings" w:cs="Arial" w:hint="default"/>
+      </w:rPr>
+    </w:lvl>
+    <w:lvl w:ilvl="3" w:tentative="1">
+      <w:start w:val="1"/>
+      <w:numFmt w:val="decimal"/>
+      <w:lvlText w:val="%4."/>
+      <w:lvlJc w:val="left"/>
+      <w:pPr>
+        <w:tabs>
+          <w:tab w:val="num" w:pos="2880"/>
+        </w:tabs>
+        <w:ind w:left="2880" w:hanging="360"/>
+      </w:pPr>
+    </w:lvl>
+    <w:lvl w:ilvl="4" w:tentative="1">
+      <w:start w:val="1"/>
+      <w:numFmt w:val="decimal"/>
+      <w:lvlText w:val="%5."/>
+      <w:lvlJc w:val="left"/>
+      <w:pPr>
+        <w:tabs>
+          <w:tab w:val="num" w:pos="3600"/>
+        </w:tabs>
+        <w:ind w:left="3600" w:hanging="360"/>
+      </w:pPr>
+    </w:lvl>
+    <w:lvl w:ilvl="5" w:tentative="1">
+      <w:start w:val="1"/>
+      <w:numFmt w:val="decimal"/>
+      <w:lvlText w:val="%6."/>
+      <w:lvlJc w:val="left"/>
+      <w:pPr>
+        <w:tabs>
+          <w:tab w:val="num" w:pos="4320"/>
+        </w:tabs>
+        <w:ind w:left="4320" w:hanging="360"/>
+      </w:pPr>
+    </w:lvl>
+    <w:lvl w:ilvl="6" w:tentative="1">
+      <w:start w:val="1"/>
+      <w:numFmt w:val="decimal"/>
+      <w:lvlText w:val="%7."/>
+      <w:lvlJc w:val="left"/>
+      <w:pPr>
+        <w:tabs>
+          <w:tab w:val="num" w:pos="5040"/>
+        </w:tabs>
+        <w:ind w:left="5040" w:hanging="360"/>
+      </w:pPr>
+    </w:lvl>
+    <w:lvl w:ilvl="7" w:tentative="1">
+      <w:start w:val="1"/>
+      <w:numFmt w:val="decimal"/>
+      <w:lvlText w:val="%8."/>
+      <w:lvlJc w:val="left"/>
+      <w:pPr>
+        <w:tabs>
+          <w:tab w:val="num" w:pos="5760"/>
+        </w:tabs>
+        <w:ind w:left="5760" w:hanging="360"/>
+      </w:pPr>
+    </w:lvl>
+    <w:lvl w:ilvl="8" w:tentative="1">
+      <w:start w:val="1"/>
+      <w:numFmt w:val="decimal"/>
+      <w:lvlText w:val="%9."/>
+      <w:lvlJc w:val="left"/>
+      <w:pPr>
+        <w:tabs>
+          <w:tab w:val="num" w:pos="6480"/>
+        </w:tabs>
+        <w:ind w:left="6480" w:hanging="360"/>
+      </w:pPr>
+    </w:lvl>
+  </w:abstractNum>
+  <w:abstractNum w:abstractNumId="8" w15:restartNumberingAfterBreak="0">
     <w:nsid w:val="322B6905"/>
     <w:multiLevelType w:val="multilevel"/>
     <w:tmpl w:val="8FC04610"/>
@@ -12070,7 +15177,7 @@
       </w:pPr>
     </w:lvl>
   </w:abstractNum>
-  <w:abstractNum w:abstractNumId="7" w15:restartNumberingAfterBreak="0">
+  <w:abstractNum w:abstractNumId="9" w15:restartNumberingAfterBreak="0">
     <w:nsid w:val="39B50B81"/>
     <w:multiLevelType w:val="multilevel"/>
     <w:tmpl w:val="BED8197A"/>
@@ -12182,7 +15289,7 @@
       </w:pPr>
     </w:lvl>
   </w:abstractNum>
-  <w:abstractNum w:abstractNumId="8" w15:restartNumberingAfterBreak="0">
+  <w:abstractNum w:abstractNumId="10" w15:restartNumberingAfterBreak="0">
     <w:nsid w:val="41423DA5"/>
     <w:multiLevelType w:val="multilevel"/>
     <w:tmpl w:val="66E01248"/>
@@ -12295,7 +15402,7 @@
       </w:rPr>
     </w:lvl>
   </w:abstractNum>
-  <w:abstractNum w:abstractNumId="9" w15:restartNumberingAfterBreak="0">
+  <w:abstractNum w:abstractNumId="11" w15:restartNumberingAfterBreak="0">
     <w:nsid w:val="4E530202"/>
     <w:multiLevelType w:val="multilevel"/>
     <w:tmpl w:val="8C82DEE0"/>
@@ -12408,7 +15515,7 @@
       </w:pPr>
     </w:lvl>
   </w:abstractNum>
-  <w:abstractNum w:abstractNumId="10" w15:restartNumberingAfterBreak="0">
+  <w:abstractNum w:abstractNumId="12" w15:restartNumberingAfterBreak="0">
     <w:nsid w:val="50B73AD2"/>
     <w:multiLevelType w:val="multilevel"/>
     <w:tmpl w:val="788E5DBC"/>
@@ -12521,7 +15628,7 @@
       </w:rPr>
     </w:lvl>
   </w:abstractNum>
-  <w:abstractNum w:abstractNumId="11" w15:restartNumberingAfterBreak="0">
+  <w:abstractNum w:abstractNumId="13" w15:restartNumberingAfterBreak="0">
     <w:nsid w:val="5C56185F"/>
     <w:multiLevelType w:val="multilevel"/>
     <w:tmpl w:val="BED8197A"/>
@@ -12633,7 +15740,7 @@
       </w:pPr>
     </w:lvl>
   </w:abstractNum>
-  <w:abstractNum w:abstractNumId="12" w15:restartNumberingAfterBreak="0">
+  <w:abstractNum w:abstractNumId="14" w15:restartNumberingAfterBreak="0">
     <w:nsid w:val="5F5C2824"/>
     <w:multiLevelType w:val="multilevel"/>
     <w:tmpl w:val="62FCB248"/>
@@ -12746,7 +15853,7 @@
       </w:pPr>
     </w:lvl>
   </w:abstractNum>
-  <w:abstractNum w:abstractNumId="13" w15:restartNumberingAfterBreak="0">
+  <w:abstractNum w:abstractNumId="15" w15:restartNumberingAfterBreak="0">
     <w:nsid w:val="6010033B"/>
     <w:multiLevelType w:val="multilevel"/>
     <w:tmpl w:val="BED8197A"/>
@@ -12858,7 +15965,7 @@
       </w:pPr>
     </w:lvl>
   </w:abstractNum>
-  <w:abstractNum w:abstractNumId="14" w15:restartNumberingAfterBreak="0">
+  <w:abstractNum w:abstractNumId="16" w15:restartNumberingAfterBreak="0">
     <w:nsid w:val="62C44E7B"/>
     <w:multiLevelType w:val="multilevel"/>
     <w:tmpl w:val="711CDE58"/>
@@ -12970,7 +16077,7 @@
       </w:pPr>
     </w:lvl>
   </w:abstractNum>
-  <w:abstractNum w:abstractNumId="15" w15:restartNumberingAfterBreak="0">
+  <w:abstractNum w:abstractNumId="17" w15:restartNumberingAfterBreak="0">
     <w:nsid w:val="663E1AC4"/>
     <w:multiLevelType w:val="multilevel"/>
     <w:tmpl w:val="2B28E452"/>
@@ -13083,7 +16190,7 @@
       </w:rPr>
     </w:lvl>
   </w:abstractNum>
-  <w:abstractNum w:abstractNumId="16" w15:restartNumberingAfterBreak="0">
+  <w:abstractNum w:abstractNumId="18" w15:restartNumberingAfterBreak="0">
     <w:nsid w:val="719063CA"/>
     <w:multiLevelType w:val="multilevel"/>
     <w:tmpl w:val="711CDE58"/>
@@ -13199,28 +16306,28 @@
     <w:abstractNumId w:val="1"/>
   </w:num>
   <w:num w:numId="2">
-    <w:abstractNumId w:val="3"/>
+    <w:abstractNumId w:val="4"/>
   </w:num>
   <w:num w:numId="3">
-    <w:abstractNumId w:val="8"/>
+    <w:abstractNumId w:val="10"/>
   </w:num>
   <w:num w:numId="4">
-    <w:abstractNumId w:val="10"/>
+    <w:abstractNumId w:val="12"/>
   </w:num>
   <w:num w:numId="5">
-    <w:abstractNumId w:val="4"/>
+    <w:abstractNumId w:val="5"/>
   </w:num>
   <w:num w:numId="6">
-    <w:abstractNumId w:val="15"/>
+    <w:abstractNumId w:val="17"/>
   </w:num>
   <w:num w:numId="7">
-    <w:abstractNumId w:val="9"/>
+    <w:abstractNumId w:val="11"/>
   </w:num>
   <w:num w:numId="8">
-    <w:abstractNumId w:val="12"/>
+    <w:abstractNumId w:val="14"/>
   </w:num>
   <w:num w:numId="9">
-    <w:abstractNumId w:val="13"/>
+    <w:abstractNumId w:val="15"/>
   </w:num>
   <w:num w:numId="10">
     <w:abstractNumId w:val="0"/>
@@ -13229,10 +16336,10 @@
     <w:abstractNumId w:val="2"/>
   </w:num>
   <w:num w:numId="12">
-    <w:abstractNumId w:val="6"/>
+    <w:abstractNumId w:val="8"/>
   </w:num>
   <w:num w:numId="13">
-    <w:abstractNumId w:val="11"/>
+    <w:abstractNumId w:val="13"/>
   </w:num>
   <w:num w:numId="14">
     <w:abstractNumId w:val="2"/>
@@ -13263,7 +16370,7 @@
     </w:lvlOverride>
   </w:num>
   <w:num w:numId="15">
-    <w:abstractNumId w:val="6"/>
+    <w:abstractNumId w:val="8"/>
     <w:lvlOverride w:ilvl="0">
       <w:startOverride w:val="1"/>
     </w:lvlOverride>
@@ -13293,16 +16400,22 @@
     </w:lvlOverride>
   </w:num>
   <w:num w:numId="16">
+    <w:abstractNumId w:val="9"/>
+  </w:num>
+  <w:num w:numId="17">
+    <w:abstractNumId w:val="16"/>
+  </w:num>
+  <w:num w:numId="18">
+    <w:abstractNumId w:val="18"/>
+  </w:num>
+  <w:num w:numId="19">
     <w:abstractNumId w:val="7"/>
   </w:num>
-  <w:num w:numId="17">
-    <w:abstractNumId w:val="14"/>
+  <w:num w:numId="20">
+    <w:abstractNumId w:val="6"/>
   </w:num>
-  <w:num w:numId="18">
-    <w:abstractNumId w:val="16"/>
-  </w:num>
-  <w:num w:numId="19">
-    <w:abstractNumId w:val="5"/>
+  <w:num w:numId="21">
+    <w:abstractNumId w:val="3"/>
   </w:num>
 </w:numbering>
 </file>

</xml_diff>

<commit_message>
special card 8 and 9
</commit_message>
<xml_diff>
--- a/Illuminati_Usecases.docx
+++ b/Illuminati_Usecases.docx
@@ -10992,7 +10992,7 @@
             <w:pPr>
               <w:numPr>
                 <w:ilvl w:val="0"/>
-                <w:numId w:val="15"/>
+                <w:numId w:val="37"/>
               </w:numPr>
               <w:spacing w:line="240" w:lineRule="auto"/>
               <w:textAlignment w:val="baseline"/>
@@ -11018,7 +11018,7 @@
               <w:pStyle w:val="ListParagraph"/>
               <w:numPr>
                 <w:ilvl w:val="0"/>
-                <w:numId w:val="15"/>
+                <w:numId w:val="37"/>
               </w:numPr>
               <w:spacing w:line="240" w:lineRule="auto"/>
               <w:textAlignment w:val="baseline"/>
@@ -11038,7 +11038,7 @@
               <w:pStyle w:val="ListParagraph"/>
               <w:numPr>
                 <w:ilvl w:val="0"/>
-                <w:numId w:val="15"/>
+                <w:numId w:val="37"/>
               </w:numPr>
               <w:spacing w:line="240" w:lineRule="auto"/>
               <w:textAlignment w:val="baseline"/>
@@ -12045,6 +12045,66 @@
                 <w:rFonts w:eastAsia="Times New Roman"/>
               </w:rPr>
               <w:t>Other Players figure out the Player’s goal.</w:t>
+            </w:r>
+          </w:p>
+          <w:p>
+            <w:pPr>
+              <w:pStyle w:val="ListParagraph"/>
+              <w:numPr>
+                <w:ilvl w:val="0"/>
+                <w:numId w:val="21"/>
+              </w:numPr>
+              <w:spacing w:line="240" w:lineRule="auto"/>
+              <w:textAlignment w:val="baseline"/>
+              <w:rPr>
+                <w:rFonts w:eastAsia="Times New Roman"/>
+              </w:rPr>
+            </w:pPr>
+            <w:r>
+              <w:rPr>
+                <w:rFonts w:eastAsia="Times New Roman"/>
+              </w:rPr>
+              <w:t>Player does not obtain card</w:t>
+            </w:r>
+          </w:p>
+          <w:p>
+            <w:pPr>
+              <w:pStyle w:val="ListParagraph"/>
+              <w:numPr>
+                <w:ilvl w:val="0"/>
+                <w:numId w:val="21"/>
+              </w:numPr>
+              <w:spacing w:line="240" w:lineRule="auto"/>
+              <w:textAlignment w:val="baseline"/>
+              <w:rPr>
+                <w:rFonts w:eastAsia="Times New Roman"/>
+              </w:rPr>
+            </w:pPr>
+            <w:r>
+              <w:rPr>
+                <w:rFonts w:eastAsia="Times New Roman"/>
+              </w:rPr>
+              <w:t>Card is traded, sold, or given</w:t>
+            </w:r>
+          </w:p>
+          <w:p>
+            <w:pPr>
+              <w:pStyle w:val="ListParagraph"/>
+              <w:numPr>
+                <w:ilvl w:val="0"/>
+                <w:numId w:val="21"/>
+              </w:numPr>
+              <w:spacing w:line="240" w:lineRule="auto"/>
+              <w:textAlignment w:val="baseline"/>
+              <w:rPr>
+                <w:rFonts w:eastAsia="Times New Roman"/>
+              </w:rPr>
+            </w:pPr>
+            <w:r>
+              <w:rPr>
+                <w:rFonts w:eastAsia="Times New Roman"/>
+              </w:rPr>
+              <w:t>Secrets Man Was Not Meant to Know Special card interfered.</w:t>
             </w:r>
           </w:p>
         </w:tc>
@@ -12285,8 +12345,8 @@
         <w:tblLook w:val="04A0" w:firstRow="1" w:lastRow="0" w:firstColumn="1" w:lastColumn="0" w:noHBand="0" w:noVBand="1"/>
       </w:tblPr>
       <w:tblGrid>
-        <w:gridCol w:w="2070"/>
-        <w:gridCol w:w="7270"/>
+        <w:gridCol w:w="2065"/>
+        <w:gridCol w:w="7275"/>
       </w:tblGrid>
       <w:tr>
         <w:tc>
@@ -12320,7 +12380,6 @@
               <w:rPr>
                 <w:rFonts w:eastAsia="Times New Roman"/>
               </w:rPr>
-              <w:lastRenderedPageBreak/>
               <w:t>ID</w:t>
             </w:r>
           </w:p>
@@ -13042,6 +13101,66 @@
                 <w:rFonts w:eastAsia="Times New Roman"/>
               </w:rPr>
               <w:t>Other Players figure out Player’s Illuminati goal</w:t>
+            </w:r>
+          </w:p>
+          <w:p>
+            <w:pPr>
+              <w:pStyle w:val="ListParagraph"/>
+              <w:numPr>
+                <w:ilvl w:val="0"/>
+                <w:numId w:val="23"/>
+              </w:numPr>
+              <w:spacing w:line="240" w:lineRule="auto"/>
+              <w:textAlignment w:val="baseline"/>
+              <w:rPr>
+                <w:rFonts w:eastAsia="Times New Roman"/>
+              </w:rPr>
+            </w:pPr>
+            <w:r>
+              <w:rPr>
+                <w:rFonts w:eastAsia="Times New Roman"/>
+              </w:rPr>
+              <w:t>Player does not obtain card</w:t>
+            </w:r>
+          </w:p>
+          <w:p>
+            <w:pPr>
+              <w:pStyle w:val="ListParagraph"/>
+              <w:numPr>
+                <w:ilvl w:val="0"/>
+                <w:numId w:val="23"/>
+              </w:numPr>
+              <w:spacing w:line="240" w:lineRule="auto"/>
+              <w:textAlignment w:val="baseline"/>
+              <w:rPr>
+                <w:rFonts w:eastAsia="Times New Roman"/>
+              </w:rPr>
+            </w:pPr>
+            <w:r>
+              <w:rPr>
+                <w:rFonts w:eastAsia="Times New Roman"/>
+              </w:rPr>
+              <w:t>Card is traded, sold, or given</w:t>
+            </w:r>
+          </w:p>
+          <w:p>
+            <w:pPr>
+              <w:pStyle w:val="ListParagraph"/>
+              <w:numPr>
+                <w:ilvl w:val="0"/>
+                <w:numId w:val="23"/>
+              </w:numPr>
+              <w:spacing w:line="240" w:lineRule="auto"/>
+              <w:textAlignment w:val="baseline"/>
+              <w:rPr>
+                <w:rFonts w:eastAsia="Times New Roman"/>
+              </w:rPr>
+            </w:pPr>
+            <w:r>
+              <w:rPr>
+                <w:rFonts w:eastAsia="Times New Roman"/>
+              </w:rPr>
+              <w:t>Secrets Man Was Not Meant to Know Special card interfered.</w:t>
             </w:r>
           </w:p>
         </w:tc>
@@ -13283,8 +13402,8 @@
         <w:tblLook w:val="04A0" w:firstRow="1" w:lastRow="0" w:firstColumn="1" w:lastColumn="0" w:noHBand="0" w:noVBand="1"/>
       </w:tblPr>
       <w:tblGrid>
-        <w:gridCol w:w="2138"/>
-        <w:gridCol w:w="7202"/>
+        <w:gridCol w:w="2135"/>
+        <w:gridCol w:w="7205"/>
       </w:tblGrid>
       <w:tr>
         <w:tc>
@@ -13318,7 +13437,6 @@
               <w:rPr>
                 <w:rFonts w:eastAsia="Times New Roman"/>
               </w:rPr>
-              <w:lastRenderedPageBreak/>
               <w:t>ID</w:t>
             </w:r>
           </w:p>
@@ -14054,6 +14172,66 @@
                 <w:rFonts w:eastAsia="Times New Roman"/>
               </w:rPr>
               <w:t xml:space="preserve">Other Player may be close to Illuminati goal. </w:t>
+            </w:r>
+          </w:p>
+          <w:p>
+            <w:pPr>
+              <w:pStyle w:val="ListParagraph"/>
+              <w:numPr>
+                <w:ilvl w:val="0"/>
+                <w:numId w:val="25"/>
+              </w:numPr>
+              <w:spacing w:line="240" w:lineRule="auto"/>
+              <w:textAlignment w:val="baseline"/>
+              <w:rPr>
+                <w:rFonts w:eastAsia="Times New Roman"/>
+              </w:rPr>
+            </w:pPr>
+            <w:r>
+              <w:rPr>
+                <w:rFonts w:eastAsia="Times New Roman"/>
+              </w:rPr>
+              <w:t>Player does not obtain card</w:t>
+            </w:r>
+          </w:p>
+          <w:p>
+            <w:pPr>
+              <w:pStyle w:val="ListParagraph"/>
+              <w:numPr>
+                <w:ilvl w:val="0"/>
+                <w:numId w:val="25"/>
+              </w:numPr>
+              <w:spacing w:line="240" w:lineRule="auto"/>
+              <w:textAlignment w:val="baseline"/>
+              <w:rPr>
+                <w:rFonts w:eastAsia="Times New Roman"/>
+              </w:rPr>
+            </w:pPr>
+            <w:r>
+              <w:rPr>
+                <w:rFonts w:eastAsia="Times New Roman"/>
+              </w:rPr>
+              <w:t>Card is traded, sold, or given</w:t>
+            </w:r>
+          </w:p>
+          <w:p>
+            <w:pPr>
+              <w:pStyle w:val="ListParagraph"/>
+              <w:numPr>
+                <w:ilvl w:val="0"/>
+                <w:numId w:val="25"/>
+              </w:numPr>
+              <w:spacing w:line="240" w:lineRule="auto"/>
+              <w:textAlignment w:val="baseline"/>
+              <w:rPr>
+                <w:rFonts w:eastAsia="Times New Roman"/>
+              </w:rPr>
+            </w:pPr>
+            <w:r>
+              <w:rPr>
+                <w:rFonts w:eastAsia="Times New Roman"/>
+              </w:rPr>
+              <w:t>Secrets Man Was Not Meant to Know Special card interfered.</w:t>
             </w:r>
           </w:p>
         </w:tc>
@@ -14299,8 +14477,8 @@
         <w:tblLook w:val="04A0" w:firstRow="1" w:lastRow="0" w:firstColumn="1" w:lastColumn="0" w:noHBand="0" w:noVBand="1"/>
       </w:tblPr>
       <w:tblGrid>
-        <w:gridCol w:w="2101"/>
-        <w:gridCol w:w="7239"/>
+        <w:gridCol w:w="2097"/>
+        <w:gridCol w:w="7243"/>
       </w:tblGrid>
       <w:tr>
         <w:tc>
@@ -14334,7 +14512,6 @@
               <w:rPr>
                 <w:rFonts w:eastAsia="Times New Roman"/>
               </w:rPr>
-              <w:lastRenderedPageBreak/>
               <w:t>ID</w:t>
             </w:r>
           </w:p>
@@ -15076,6 +15253,66 @@
                 <w:rFonts w:eastAsia="Times New Roman"/>
               </w:rPr>
               <w:t>Other Players do not invoke privilege</w:t>
+            </w:r>
+          </w:p>
+          <w:p>
+            <w:pPr>
+              <w:pStyle w:val="ListParagraph"/>
+              <w:numPr>
+                <w:ilvl w:val="0"/>
+                <w:numId w:val="27"/>
+              </w:numPr>
+              <w:spacing w:line="240" w:lineRule="auto"/>
+              <w:textAlignment w:val="baseline"/>
+              <w:rPr>
+                <w:rFonts w:eastAsia="Times New Roman"/>
+              </w:rPr>
+            </w:pPr>
+            <w:r>
+              <w:rPr>
+                <w:rFonts w:eastAsia="Times New Roman"/>
+              </w:rPr>
+              <w:t>Player does not obtain card</w:t>
+            </w:r>
+          </w:p>
+          <w:p>
+            <w:pPr>
+              <w:pStyle w:val="ListParagraph"/>
+              <w:numPr>
+                <w:ilvl w:val="0"/>
+                <w:numId w:val="27"/>
+              </w:numPr>
+              <w:spacing w:line="240" w:lineRule="auto"/>
+              <w:textAlignment w:val="baseline"/>
+              <w:rPr>
+                <w:rFonts w:eastAsia="Times New Roman"/>
+              </w:rPr>
+            </w:pPr>
+            <w:r>
+              <w:rPr>
+                <w:rFonts w:eastAsia="Times New Roman"/>
+              </w:rPr>
+              <w:t>Card is traded, sold, or given</w:t>
+            </w:r>
+          </w:p>
+          <w:p>
+            <w:pPr>
+              <w:pStyle w:val="ListParagraph"/>
+              <w:numPr>
+                <w:ilvl w:val="0"/>
+                <w:numId w:val="27"/>
+              </w:numPr>
+              <w:spacing w:line="240" w:lineRule="auto"/>
+              <w:textAlignment w:val="baseline"/>
+              <w:rPr>
+                <w:rFonts w:eastAsia="Times New Roman"/>
+              </w:rPr>
+            </w:pPr>
+            <w:r>
+              <w:rPr>
+                <w:rFonts w:eastAsia="Times New Roman"/>
+              </w:rPr>
+              <w:t>Secrets Man Was Not Meant to Know Special card interfered.</w:t>
             </w:r>
           </w:p>
         </w:tc>
@@ -15322,8 +15559,8 @@
         <w:tblLook w:val="04A0" w:firstRow="1" w:lastRow="0" w:firstColumn="1" w:lastColumn="0" w:noHBand="0" w:noVBand="1"/>
       </w:tblPr>
       <w:tblGrid>
-        <w:gridCol w:w="2151"/>
-        <w:gridCol w:w="7189"/>
+        <w:gridCol w:w="2141"/>
+        <w:gridCol w:w="7199"/>
       </w:tblGrid>
       <w:tr>
         <w:tc>
@@ -15357,7 +15594,6 @@
               <w:rPr>
                 <w:rFonts w:eastAsia="Times New Roman"/>
               </w:rPr>
-              <w:lastRenderedPageBreak/>
               <w:t>ID</w:t>
             </w:r>
           </w:p>
@@ -16102,11 +16338,45 @@
               </w:rPr>
               <w:t>Player does not obtain card</w:t>
             </w:r>
-            <w:r>
-              <w:rPr>
-                <w:rFonts w:eastAsia="Times New Roman"/>
-              </w:rPr>
-              <w:t xml:space="preserve"> </w:t>
+          </w:p>
+          <w:p>
+            <w:pPr>
+              <w:pStyle w:val="ListParagraph"/>
+              <w:numPr>
+                <w:ilvl w:val="0"/>
+                <w:numId w:val="29"/>
+              </w:numPr>
+              <w:spacing w:line="240" w:lineRule="auto"/>
+              <w:textAlignment w:val="baseline"/>
+              <w:rPr>
+                <w:rFonts w:eastAsia="Times New Roman"/>
+              </w:rPr>
+            </w:pPr>
+            <w:r>
+              <w:rPr>
+                <w:rFonts w:eastAsia="Times New Roman"/>
+              </w:rPr>
+              <w:t>Card is traded, sold, or given</w:t>
+            </w:r>
+          </w:p>
+          <w:p>
+            <w:pPr>
+              <w:pStyle w:val="ListParagraph"/>
+              <w:numPr>
+                <w:ilvl w:val="0"/>
+                <w:numId w:val="29"/>
+              </w:numPr>
+              <w:spacing w:line="240" w:lineRule="auto"/>
+              <w:textAlignment w:val="baseline"/>
+              <w:rPr>
+                <w:rFonts w:eastAsia="Times New Roman"/>
+              </w:rPr>
+            </w:pPr>
+            <w:r>
+              <w:rPr>
+                <w:rFonts w:eastAsia="Times New Roman"/>
+              </w:rPr>
+              <w:t>Secrets Man Was Not Meant to Know Special card interfered.</w:t>
             </w:r>
           </w:p>
         </w:tc>
@@ -16389,7 +16659,6 @@
               <w:rPr>
                 <w:rFonts w:eastAsia="Times New Roman"/>
               </w:rPr>
-              <w:lastRenderedPageBreak/>
               <w:t>ID</w:t>
             </w:r>
           </w:p>
@@ -17173,6 +17442,46 @@
                 <w:rFonts w:eastAsia="Times New Roman"/>
               </w:rPr>
               <w:t>Player does not obtain card</w:t>
+            </w:r>
+          </w:p>
+          <w:p>
+            <w:pPr>
+              <w:pStyle w:val="ListParagraph"/>
+              <w:numPr>
+                <w:ilvl w:val="0"/>
+                <w:numId w:val="31"/>
+              </w:numPr>
+              <w:spacing w:line="240" w:lineRule="auto"/>
+              <w:textAlignment w:val="baseline"/>
+              <w:rPr>
+                <w:rFonts w:eastAsia="Times New Roman"/>
+              </w:rPr>
+            </w:pPr>
+            <w:r>
+              <w:rPr>
+                <w:rFonts w:eastAsia="Times New Roman"/>
+              </w:rPr>
+              <w:t>Card is traded, sold, or given</w:t>
+            </w:r>
+          </w:p>
+          <w:p>
+            <w:pPr>
+              <w:pStyle w:val="ListParagraph"/>
+              <w:numPr>
+                <w:ilvl w:val="0"/>
+                <w:numId w:val="31"/>
+              </w:numPr>
+              <w:spacing w:line="240" w:lineRule="auto"/>
+              <w:textAlignment w:val="baseline"/>
+              <w:rPr>
+                <w:rFonts w:eastAsia="Times New Roman"/>
+              </w:rPr>
+            </w:pPr>
+            <w:r>
+              <w:rPr>
+                <w:rFonts w:eastAsia="Times New Roman"/>
+              </w:rPr>
+              <w:t>Secrets Man Was Not Meant to Know Special card interfered.</w:t>
             </w:r>
           </w:p>
         </w:tc>
@@ -17417,8 +17726,8 @@
         <w:tblLook w:val="04A0" w:firstRow="1" w:lastRow="0" w:firstColumn="1" w:lastColumn="0" w:noHBand="0" w:noVBand="1"/>
       </w:tblPr>
       <w:tblGrid>
-        <w:gridCol w:w="2144"/>
-        <w:gridCol w:w="7196"/>
+        <w:gridCol w:w="2140"/>
+        <w:gridCol w:w="7200"/>
       </w:tblGrid>
       <w:tr>
         <w:tc>
@@ -17452,7 +17761,6 @@
               <w:rPr>
                 <w:rFonts w:eastAsia="Times New Roman"/>
               </w:rPr>
-              <w:lastRenderedPageBreak/>
               <w:t>ID</w:t>
             </w:r>
           </w:p>
@@ -18203,19 +18511,47 @@
               <w:rPr>
                 <w:rFonts w:eastAsia="Times New Roman"/>
               </w:rPr>
-              <w:t>Play</w:t>
-            </w:r>
-            <w:r>
-              <w:rPr>
-                <w:rFonts w:eastAsia="Times New Roman"/>
-              </w:rPr>
-              <w:t>er</w:t>
-            </w:r>
-            <w:r>
-              <w:rPr>
-                <w:rFonts w:eastAsia="Times New Roman"/>
-              </w:rPr>
-              <w:t xml:space="preserve"> does not obtain card</w:t>
+              <w:t>Player does not obtain card</w:t>
+            </w:r>
+          </w:p>
+          <w:p>
+            <w:pPr>
+              <w:pStyle w:val="ListParagraph"/>
+              <w:numPr>
+                <w:ilvl w:val="0"/>
+                <w:numId w:val="34"/>
+              </w:numPr>
+              <w:spacing w:line="240" w:lineRule="auto"/>
+              <w:textAlignment w:val="baseline"/>
+              <w:rPr>
+                <w:rFonts w:eastAsia="Times New Roman"/>
+              </w:rPr>
+            </w:pPr>
+            <w:r>
+              <w:rPr>
+                <w:rFonts w:eastAsia="Times New Roman"/>
+              </w:rPr>
+              <w:t>Card is traded, sold, or given</w:t>
+            </w:r>
+          </w:p>
+          <w:p>
+            <w:pPr>
+              <w:pStyle w:val="ListParagraph"/>
+              <w:numPr>
+                <w:ilvl w:val="0"/>
+                <w:numId w:val="34"/>
+              </w:numPr>
+              <w:spacing w:line="240" w:lineRule="auto"/>
+              <w:textAlignment w:val="baseline"/>
+              <w:rPr>
+                <w:rFonts w:eastAsia="Times New Roman"/>
+              </w:rPr>
+            </w:pPr>
+            <w:r>
+              <w:rPr>
+                <w:rFonts w:eastAsia="Times New Roman"/>
+              </w:rPr>
+              <w:t>Secrets Man Was Not Meant to Know Special card interfered.</w:t>
             </w:r>
           </w:p>
         </w:tc>
@@ -18289,8 +18625,2177 @@
               </w:rPr>
               <w:t xml:space="preserve">Once </w:t>
             </w:r>
+          </w:p>
+        </w:tc>
+      </w:tr>
+      <w:tr>
+        <w:tc>
+          <w:tcPr>
+            <w:tcW w:w="0" w:type="auto"/>
+            <w:tcBorders>
+              <w:top w:val="single" w:sz="8" w:space="0" w:color="000000"/>
+              <w:left w:val="single" w:sz="8" w:space="0" w:color="000000"/>
+              <w:bottom w:val="single" w:sz="8" w:space="0" w:color="000000"/>
+              <w:right w:val="single" w:sz="8" w:space="0" w:color="000000"/>
+            </w:tcBorders>
+            <w:tcMar>
+              <w:top w:w="100" w:type="dxa"/>
+              <w:left w:w="100" w:type="dxa"/>
+              <w:bottom w:w="100" w:type="dxa"/>
+              <w:right w:w="100" w:type="dxa"/>
+            </w:tcMar>
+            <w:hideMark/>
+          </w:tcPr>
+          <w:p>
+            <w:pPr>
+              <w:spacing w:line="240" w:lineRule="auto"/>
+              <w:rPr>
+                <w:rFonts w:ascii="Times New Roman" w:eastAsia="Times New Roman" w:hAnsi="Times New Roman" w:cs="Times New Roman"/>
+                <w:color w:val="auto"/>
+                <w:sz w:val="24"/>
+                <w:szCs w:val="24"/>
+              </w:rPr>
+            </w:pPr>
+            <w:r>
+              <w:rPr>
+                <w:rFonts w:eastAsia="Times New Roman"/>
+              </w:rPr>
+              <w:t>Status</w:t>
+            </w:r>
+          </w:p>
+        </w:tc>
+        <w:tc>
+          <w:tcPr>
+            <w:tcW w:w="0" w:type="auto"/>
+            <w:tcBorders>
+              <w:top w:val="single" w:sz="8" w:space="0" w:color="000000"/>
+              <w:left w:val="single" w:sz="8" w:space="0" w:color="000000"/>
+              <w:bottom w:val="single" w:sz="8" w:space="0" w:color="000000"/>
+              <w:right w:val="single" w:sz="8" w:space="0" w:color="000000"/>
+            </w:tcBorders>
+            <w:tcMar>
+              <w:top w:w="100" w:type="dxa"/>
+              <w:left w:w="100" w:type="dxa"/>
+              <w:bottom w:w="100" w:type="dxa"/>
+              <w:right w:w="100" w:type="dxa"/>
+            </w:tcMar>
+            <w:hideMark/>
+          </w:tcPr>
+          <w:p>
+            <w:pPr>
+              <w:rPr>
+                <w:rFonts w:ascii="Times New Roman" w:eastAsia="Times New Roman" w:hAnsi="Times New Roman" w:cs="Times New Roman"/>
+                <w:color w:val="auto"/>
+                <w:sz w:val="24"/>
+                <w:szCs w:val="24"/>
+              </w:rPr>
+            </w:pPr>
+          </w:p>
+        </w:tc>
+      </w:tr>
+      <w:tr>
+        <w:tc>
+          <w:tcPr>
+            <w:tcW w:w="0" w:type="auto"/>
+            <w:tcBorders>
+              <w:top w:val="single" w:sz="8" w:space="0" w:color="000000"/>
+              <w:left w:val="single" w:sz="8" w:space="0" w:color="000000"/>
+              <w:bottom w:val="single" w:sz="8" w:space="0" w:color="000000"/>
+              <w:right w:val="single" w:sz="8" w:space="0" w:color="000000"/>
+            </w:tcBorders>
+            <w:tcMar>
+              <w:top w:w="100" w:type="dxa"/>
+              <w:left w:w="100" w:type="dxa"/>
+              <w:bottom w:w="100" w:type="dxa"/>
+              <w:right w:w="100" w:type="dxa"/>
+            </w:tcMar>
+            <w:hideMark/>
+          </w:tcPr>
+          <w:p>
+            <w:pPr>
+              <w:spacing w:line="240" w:lineRule="auto"/>
+              <w:rPr>
+                <w:rFonts w:ascii="Times New Roman" w:eastAsia="Times New Roman" w:hAnsi="Times New Roman" w:cs="Times New Roman"/>
+                <w:color w:val="auto"/>
+                <w:sz w:val="24"/>
+                <w:szCs w:val="24"/>
+              </w:rPr>
+            </w:pPr>
+            <w:r>
+              <w:rPr>
+                <w:rFonts w:eastAsia="Times New Roman"/>
+              </w:rPr>
+              <w:t>Owner</w:t>
+            </w:r>
+          </w:p>
+        </w:tc>
+        <w:tc>
+          <w:tcPr>
+            <w:tcW w:w="0" w:type="auto"/>
+            <w:tcBorders>
+              <w:top w:val="single" w:sz="8" w:space="0" w:color="000000"/>
+              <w:left w:val="single" w:sz="8" w:space="0" w:color="000000"/>
+              <w:bottom w:val="single" w:sz="8" w:space="0" w:color="000000"/>
+              <w:right w:val="single" w:sz="8" w:space="0" w:color="000000"/>
+            </w:tcBorders>
+            <w:tcMar>
+              <w:top w:w="100" w:type="dxa"/>
+              <w:left w:w="100" w:type="dxa"/>
+              <w:bottom w:w="100" w:type="dxa"/>
+              <w:right w:w="100" w:type="dxa"/>
+            </w:tcMar>
+            <w:hideMark/>
+          </w:tcPr>
+          <w:p>
+            <w:pPr>
+              <w:spacing w:line="240" w:lineRule="auto"/>
+              <w:rPr>
+                <w:rFonts w:ascii="Times New Roman" w:eastAsia="Times New Roman" w:hAnsi="Times New Roman" w:cs="Times New Roman"/>
+                <w:color w:val="auto"/>
+                <w:sz w:val="24"/>
+                <w:szCs w:val="24"/>
+              </w:rPr>
+            </w:pPr>
+            <w:r>
+              <w:rPr>
+                <w:rFonts w:eastAsia="Times New Roman"/>
+              </w:rPr>
+              <w:t xml:space="preserve"> JT</w:t>
+            </w:r>
+          </w:p>
+        </w:tc>
+      </w:tr>
+    </w:tbl>
+    <w:p/>
+    <w:p/>
+    <w:p/>
+    <w:p/>
+    <w:p/>
+    <w:p/>
+    <w:p/>
+    <w:p/>
+    <w:p/>
+    <w:p/>
+    <w:p/>
+    <w:p/>
+    <w:p/>
+    <w:p/>
+    <w:p/>
+    <w:p/>
+    <w:p/>
+    <w:p/>
+    <w:p/>
+    <w:tbl>
+      <w:tblPr>
+        <w:tblW w:w="0" w:type="auto"/>
+        <w:tblLook w:val="04A0" w:firstRow="1" w:lastRow="0" w:firstColumn="1" w:lastColumn="0" w:noHBand="0" w:noVBand="1"/>
+      </w:tblPr>
+      <w:tblGrid>
+        <w:gridCol w:w="1956"/>
+        <w:gridCol w:w="7384"/>
+      </w:tblGrid>
+      <w:tr>
+        <w:tc>
+          <w:tcPr>
+            <w:tcW w:w="0" w:type="auto"/>
+            <w:tcBorders>
+              <w:top w:val="single" w:sz="8" w:space="0" w:color="000000"/>
+              <w:left w:val="single" w:sz="8" w:space="0" w:color="000000"/>
+              <w:bottom w:val="single" w:sz="8" w:space="0" w:color="000000"/>
+              <w:right w:val="single" w:sz="8" w:space="0" w:color="000000"/>
+            </w:tcBorders>
+            <w:tcMar>
+              <w:top w:w="100" w:type="dxa"/>
+              <w:left w:w="100" w:type="dxa"/>
+              <w:bottom w:w="100" w:type="dxa"/>
+              <w:right w:w="100" w:type="dxa"/>
+            </w:tcMar>
+            <w:hideMark/>
+          </w:tcPr>
+          <w:p>
+            <w:pPr>
+              <w:spacing w:line="240" w:lineRule="auto"/>
+              <w:rPr>
+                <w:rFonts w:ascii="Times New Roman" w:eastAsia="Times New Roman" w:hAnsi="Times New Roman" w:cs="Times New Roman"/>
+                <w:color w:val="auto"/>
+                <w:sz w:val="24"/>
+                <w:szCs w:val="24"/>
+              </w:rPr>
+            </w:pPr>
+            <w:r>
+              <w:rPr>
+                <w:rFonts w:eastAsia="Times New Roman"/>
+              </w:rPr>
+              <w:t>ID</w:t>
+            </w:r>
+          </w:p>
+        </w:tc>
+        <w:tc>
+          <w:tcPr>
+            <w:tcW w:w="0" w:type="auto"/>
+            <w:tcBorders>
+              <w:top w:val="single" w:sz="8" w:space="0" w:color="000000"/>
+              <w:left w:val="single" w:sz="8" w:space="0" w:color="000000"/>
+              <w:bottom w:val="single" w:sz="8" w:space="0" w:color="000000"/>
+              <w:right w:val="single" w:sz="8" w:space="0" w:color="000000"/>
+            </w:tcBorders>
+            <w:tcMar>
+              <w:top w:w="100" w:type="dxa"/>
+              <w:left w:w="100" w:type="dxa"/>
+              <w:bottom w:w="100" w:type="dxa"/>
+              <w:right w:w="100" w:type="dxa"/>
+            </w:tcMar>
+            <w:hideMark/>
+          </w:tcPr>
+          <w:p>
+            <w:pPr>
+              <w:spacing w:line="240" w:lineRule="auto"/>
+              <w:rPr>
+                <w:rFonts w:ascii="Times New Roman" w:eastAsia="Times New Roman" w:hAnsi="Times New Roman" w:cs="Times New Roman"/>
+                <w:color w:val="auto"/>
+                <w:sz w:val="24"/>
+                <w:szCs w:val="24"/>
+              </w:rPr>
+            </w:pPr>
+            <w:r>
+              <w:rPr>
+                <w:rFonts w:eastAsia="Times New Roman"/>
+              </w:rPr>
+              <w:t xml:space="preserve">SC - </w:t>
+            </w:r>
+            <w:r>
+              <w:rPr>
+                <w:rFonts w:eastAsia="Times New Roman"/>
+              </w:rPr>
+              <w:t>8</w:t>
+            </w:r>
+            <w:r>
+              <w:rPr>
+                <w:rFonts w:eastAsia="Times New Roman"/>
+              </w:rPr>
+              <w:t xml:space="preserve"> (Special Card – </w:t>
+            </w:r>
+            <w:r>
+              <w:rPr>
+                <w:rFonts w:eastAsia="Times New Roman"/>
+              </w:rPr>
+              <w:t>8</w:t>
+            </w:r>
+            <w:r>
+              <w:rPr>
+                <w:rFonts w:eastAsia="Times New Roman"/>
+              </w:rPr>
+              <w:t>)</w:t>
+            </w:r>
+          </w:p>
+        </w:tc>
+      </w:tr>
+      <w:tr>
+        <w:tc>
+          <w:tcPr>
+            <w:tcW w:w="0" w:type="auto"/>
+            <w:tcBorders>
+              <w:top w:val="single" w:sz="8" w:space="0" w:color="000000"/>
+              <w:left w:val="single" w:sz="8" w:space="0" w:color="000000"/>
+              <w:bottom w:val="single" w:sz="8" w:space="0" w:color="000000"/>
+              <w:right w:val="single" w:sz="8" w:space="0" w:color="000000"/>
+            </w:tcBorders>
+            <w:tcMar>
+              <w:top w:w="100" w:type="dxa"/>
+              <w:left w:w="100" w:type="dxa"/>
+              <w:bottom w:w="100" w:type="dxa"/>
+              <w:right w:w="100" w:type="dxa"/>
+            </w:tcMar>
+            <w:hideMark/>
+          </w:tcPr>
+          <w:p>
+            <w:pPr>
+              <w:spacing w:line="240" w:lineRule="auto"/>
+              <w:rPr>
+                <w:rFonts w:ascii="Times New Roman" w:eastAsia="Times New Roman" w:hAnsi="Times New Roman" w:cs="Times New Roman"/>
+                <w:color w:val="auto"/>
+                <w:sz w:val="24"/>
+                <w:szCs w:val="24"/>
+              </w:rPr>
+            </w:pPr>
+            <w:r>
+              <w:rPr>
+                <w:rFonts w:eastAsia="Times New Roman"/>
+              </w:rPr>
+              <w:t>Title</w:t>
+            </w:r>
+          </w:p>
+        </w:tc>
+        <w:tc>
+          <w:tcPr>
+            <w:tcW w:w="0" w:type="auto"/>
+            <w:tcBorders>
+              <w:top w:val="single" w:sz="8" w:space="0" w:color="000000"/>
+              <w:left w:val="single" w:sz="8" w:space="0" w:color="000000"/>
+              <w:bottom w:val="single" w:sz="8" w:space="0" w:color="000000"/>
+              <w:right w:val="single" w:sz="8" w:space="0" w:color="000000"/>
+            </w:tcBorders>
+            <w:tcMar>
+              <w:top w:w="100" w:type="dxa"/>
+              <w:left w:w="100" w:type="dxa"/>
+              <w:bottom w:w="100" w:type="dxa"/>
+              <w:right w:w="100" w:type="dxa"/>
+            </w:tcMar>
+            <w:hideMark/>
+          </w:tcPr>
+          <w:p>
+            <w:pPr>
+              <w:spacing w:line="240" w:lineRule="auto"/>
+              <w:rPr>
+                <w:rFonts w:ascii="Times New Roman" w:eastAsia="Times New Roman" w:hAnsi="Times New Roman" w:cs="Times New Roman"/>
+                <w:color w:val="auto"/>
+                <w:sz w:val="24"/>
+                <w:szCs w:val="24"/>
+              </w:rPr>
+            </w:pPr>
+            <w:r>
+              <w:rPr>
+                <w:rFonts w:eastAsia="Times New Roman"/>
+              </w:rPr>
+              <w:t>Murphy’s Law</w:t>
+            </w:r>
+          </w:p>
+        </w:tc>
+      </w:tr>
+      <w:tr>
+        <w:tc>
+          <w:tcPr>
+            <w:tcW w:w="0" w:type="auto"/>
+            <w:tcBorders>
+              <w:top w:val="single" w:sz="8" w:space="0" w:color="000000"/>
+              <w:left w:val="single" w:sz="8" w:space="0" w:color="000000"/>
+              <w:bottom w:val="single" w:sz="8" w:space="0" w:color="000000"/>
+              <w:right w:val="single" w:sz="8" w:space="0" w:color="000000"/>
+            </w:tcBorders>
+            <w:tcMar>
+              <w:top w:w="100" w:type="dxa"/>
+              <w:left w:w="100" w:type="dxa"/>
+              <w:bottom w:w="100" w:type="dxa"/>
+              <w:right w:w="100" w:type="dxa"/>
+            </w:tcMar>
+            <w:hideMark/>
+          </w:tcPr>
+          <w:p>
+            <w:pPr>
+              <w:spacing w:line="240" w:lineRule="auto"/>
+              <w:rPr>
+                <w:rFonts w:ascii="Times New Roman" w:eastAsia="Times New Roman" w:hAnsi="Times New Roman" w:cs="Times New Roman"/>
+                <w:color w:val="auto"/>
+                <w:sz w:val="24"/>
+                <w:szCs w:val="24"/>
+              </w:rPr>
+            </w:pPr>
+            <w:r>
+              <w:rPr>
+                <w:rFonts w:eastAsia="Times New Roman"/>
+              </w:rPr>
+              <w:t>Description</w:t>
+            </w:r>
+          </w:p>
+        </w:tc>
+        <w:tc>
+          <w:tcPr>
+            <w:tcW w:w="0" w:type="auto"/>
+            <w:tcBorders>
+              <w:top w:val="single" w:sz="8" w:space="0" w:color="000000"/>
+              <w:left w:val="single" w:sz="8" w:space="0" w:color="000000"/>
+              <w:bottom w:val="single" w:sz="8" w:space="0" w:color="000000"/>
+              <w:right w:val="single" w:sz="8" w:space="0" w:color="000000"/>
+            </w:tcBorders>
+            <w:tcMar>
+              <w:top w:w="100" w:type="dxa"/>
+              <w:left w:w="100" w:type="dxa"/>
+              <w:bottom w:w="100" w:type="dxa"/>
+              <w:right w:w="100" w:type="dxa"/>
+            </w:tcMar>
+            <w:hideMark/>
+          </w:tcPr>
+          <w:p>
+            <w:pPr>
+              <w:spacing w:line="240" w:lineRule="auto"/>
+              <w:rPr>
+                <w:rFonts w:eastAsia="Times New Roman"/>
+              </w:rPr>
+            </w:pPr>
+            <w:r>
+              <w:rPr>
+                <w:rFonts w:eastAsia="Times New Roman"/>
+              </w:rPr>
+              <w:t>Play this card immediately after the dice are rolled on any attempt (by any player) to destroy, control, or neutralize. That roll is immediate changed, retroactively, to a 12</w:t>
+            </w:r>
+            <w:r>
+              <w:rPr>
+                <w:rFonts w:eastAsia="Times New Roman"/>
+              </w:rPr>
+              <w:t>.</w:t>
+            </w:r>
+            <w:r>
+              <w:rPr>
+                <w:rFonts w:eastAsia="Times New Roman"/>
+              </w:rPr>
+              <w:t xml:space="preserve">    </w:t>
+            </w:r>
+          </w:p>
+        </w:tc>
+      </w:tr>
+      <w:tr>
+        <w:tc>
+          <w:tcPr>
+            <w:tcW w:w="0" w:type="auto"/>
+            <w:tcBorders>
+              <w:top w:val="single" w:sz="8" w:space="0" w:color="000000"/>
+              <w:left w:val="single" w:sz="8" w:space="0" w:color="000000"/>
+              <w:bottom w:val="single" w:sz="8" w:space="0" w:color="000000"/>
+              <w:right w:val="single" w:sz="8" w:space="0" w:color="000000"/>
+            </w:tcBorders>
+            <w:tcMar>
+              <w:top w:w="100" w:type="dxa"/>
+              <w:left w:w="100" w:type="dxa"/>
+              <w:bottom w:w="100" w:type="dxa"/>
+              <w:right w:w="100" w:type="dxa"/>
+            </w:tcMar>
+            <w:hideMark/>
+          </w:tcPr>
+          <w:p>
+            <w:pPr>
+              <w:spacing w:line="240" w:lineRule="auto"/>
+              <w:rPr>
+                <w:rFonts w:ascii="Times New Roman" w:eastAsia="Times New Roman" w:hAnsi="Times New Roman" w:cs="Times New Roman"/>
+                <w:color w:val="auto"/>
+                <w:sz w:val="24"/>
+                <w:szCs w:val="24"/>
+              </w:rPr>
+            </w:pPr>
+            <w:r>
+              <w:rPr>
+                <w:rFonts w:eastAsia="Times New Roman"/>
+              </w:rPr>
+              <w:t>Primary Actor</w:t>
+            </w:r>
+          </w:p>
+        </w:tc>
+        <w:tc>
+          <w:tcPr>
+            <w:tcW w:w="0" w:type="auto"/>
+            <w:tcBorders>
+              <w:top w:val="single" w:sz="8" w:space="0" w:color="000000"/>
+              <w:left w:val="single" w:sz="8" w:space="0" w:color="000000"/>
+              <w:bottom w:val="single" w:sz="8" w:space="0" w:color="000000"/>
+              <w:right w:val="single" w:sz="8" w:space="0" w:color="000000"/>
+            </w:tcBorders>
+            <w:tcMar>
+              <w:top w:w="100" w:type="dxa"/>
+              <w:left w:w="100" w:type="dxa"/>
+              <w:bottom w:w="100" w:type="dxa"/>
+              <w:right w:w="100" w:type="dxa"/>
+            </w:tcMar>
+            <w:hideMark/>
+          </w:tcPr>
+          <w:p>
+            <w:pPr>
+              <w:spacing w:line="240" w:lineRule="auto"/>
+              <w:rPr>
+                <w:rFonts w:ascii="Times New Roman" w:eastAsia="Times New Roman" w:hAnsi="Times New Roman" w:cs="Times New Roman"/>
+                <w:color w:val="auto"/>
+                <w:sz w:val="24"/>
+                <w:szCs w:val="24"/>
+              </w:rPr>
+            </w:pPr>
+            <w:r>
+              <w:rPr>
+                <w:rFonts w:eastAsia="Times New Roman"/>
+              </w:rPr>
+              <w:t>Current Player</w:t>
+            </w:r>
+          </w:p>
+        </w:tc>
+      </w:tr>
+      <w:tr>
+        <w:tc>
+          <w:tcPr>
+            <w:tcW w:w="0" w:type="auto"/>
+            <w:tcBorders>
+              <w:top w:val="single" w:sz="8" w:space="0" w:color="000000"/>
+              <w:left w:val="single" w:sz="8" w:space="0" w:color="000000"/>
+              <w:bottom w:val="single" w:sz="8" w:space="0" w:color="000000"/>
+              <w:right w:val="single" w:sz="8" w:space="0" w:color="000000"/>
+            </w:tcBorders>
+            <w:tcMar>
+              <w:top w:w="100" w:type="dxa"/>
+              <w:left w:w="100" w:type="dxa"/>
+              <w:bottom w:w="100" w:type="dxa"/>
+              <w:right w:w="100" w:type="dxa"/>
+            </w:tcMar>
+            <w:hideMark/>
+          </w:tcPr>
+          <w:p>
+            <w:pPr>
+              <w:spacing w:line="240" w:lineRule="auto"/>
+              <w:rPr>
+                <w:rFonts w:ascii="Times New Roman" w:eastAsia="Times New Roman" w:hAnsi="Times New Roman" w:cs="Times New Roman"/>
+                <w:color w:val="auto"/>
+                <w:sz w:val="24"/>
+                <w:szCs w:val="24"/>
+              </w:rPr>
+            </w:pPr>
+            <w:r>
+              <w:rPr>
+                <w:rFonts w:eastAsia="Times New Roman"/>
+              </w:rPr>
+              <w:t>Stakeholders</w:t>
+            </w:r>
+          </w:p>
+        </w:tc>
+        <w:tc>
+          <w:tcPr>
+            <w:tcW w:w="0" w:type="auto"/>
+            <w:tcBorders>
+              <w:top w:val="single" w:sz="8" w:space="0" w:color="000000"/>
+              <w:left w:val="single" w:sz="8" w:space="0" w:color="000000"/>
+              <w:bottom w:val="single" w:sz="8" w:space="0" w:color="000000"/>
+              <w:right w:val="single" w:sz="8" w:space="0" w:color="000000"/>
+            </w:tcBorders>
+            <w:tcMar>
+              <w:top w:w="100" w:type="dxa"/>
+              <w:left w:w="100" w:type="dxa"/>
+              <w:bottom w:w="100" w:type="dxa"/>
+              <w:right w:w="100" w:type="dxa"/>
+            </w:tcMar>
+            <w:hideMark/>
+          </w:tcPr>
+          <w:p>
+            <w:pPr>
+              <w:spacing w:line="240" w:lineRule="auto"/>
+              <w:rPr>
+                <w:rFonts w:ascii="Times New Roman" w:eastAsia="Times New Roman" w:hAnsi="Times New Roman" w:cs="Times New Roman"/>
+                <w:color w:val="auto"/>
+                <w:sz w:val="24"/>
+                <w:szCs w:val="24"/>
+              </w:rPr>
+            </w:pPr>
+            <w:r>
+              <w:rPr>
+                <w:rFonts w:eastAsia="Times New Roman"/>
+              </w:rPr>
+              <w:t>Other Players</w:t>
+            </w:r>
+          </w:p>
+        </w:tc>
+      </w:tr>
+      <w:tr>
+        <w:tc>
+          <w:tcPr>
+            <w:tcW w:w="0" w:type="auto"/>
+            <w:tcBorders>
+              <w:top w:val="single" w:sz="8" w:space="0" w:color="000000"/>
+              <w:left w:val="single" w:sz="8" w:space="0" w:color="000000"/>
+              <w:bottom w:val="single" w:sz="8" w:space="0" w:color="000000"/>
+              <w:right w:val="single" w:sz="8" w:space="0" w:color="000000"/>
+            </w:tcBorders>
+            <w:tcMar>
+              <w:top w:w="100" w:type="dxa"/>
+              <w:left w:w="100" w:type="dxa"/>
+              <w:bottom w:w="100" w:type="dxa"/>
+              <w:right w:w="100" w:type="dxa"/>
+            </w:tcMar>
+            <w:hideMark/>
+          </w:tcPr>
+          <w:p>
+            <w:pPr>
+              <w:spacing w:line="240" w:lineRule="auto"/>
+              <w:rPr>
+                <w:rFonts w:ascii="Times New Roman" w:eastAsia="Times New Roman" w:hAnsi="Times New Roman" w:cs="Times New Roman"/>
+                <w:color w:val="auto"/>
+                <w:sz w:val="24"/>
+                <w:szCs w:val="24"/>
+              </w:rPr>
+            </w:pPr>
+            <w:r>
+              <w:rPr>
+                <w:rFonts w:eastAsia="Times New Roman"/>
+              </w:rPr>
+              <w:t>Trigger</w:t>
+            </w:r>
+          </w:p>
+        </w:tc>
+        <w:tc>
+          <w:tcPr>
+            <w:tcW w:w="0" w:type="auto"/>
+            <w:tcBorders>
+              <w:top w:val="single" w:sz="8" w:space="0" w:color="000000"/>
+              <w:left w:val="single" w:sz="8" w:space="0" w:color="000000"/>
+              <w:bottom w:val="single" w:sz="8" w:space="0" w:color="000000"/>
+              <w:right w:val="single" w:sz="8" w:space="0" w:color="000000"/>
+            </w:tcBorders>
+            <w:tcMar>
+              <w:top w:w="100" w:type="dxa"/>
+              <w:left w:w="100" w:type="dxa"/>
+              <w:bottom w:w="100" w:type="dxa"/>
+              <w:right w:w="100" w:type="dxa"/>
+            </w:tcMar>
+            <w:hideMark/>
+          </w:tcPr>
+          <w:p>
+            <w:pPr>
+              <w:spacing w:line="240" w:lineRule="auto"/>
+              <w:rPr>
+                <w:rFonts w:eastAsia="Times New Roman"/>
+                <w:color w:val="auto"/>
+              </w:rPr>
+            </w:pPr>
+            <w:r>
+              <w:rPr>
+                <w:rFonts w:eastAsia="Times New Roman"/>
+                <w:color w:val="auto"/>
+              </w:rPr>
+              <w:t>Player uses card</w:t>
+            </w:r>
+          </w:p>
+        </w:tc>
+      </w:tr>
+      <w:tr>
+        <w:tc>
+          <w:tcPr>
+            <w:tcW w:w="0" w:type="auto"/>
+            <w:tcBorders>
+              <w:top w:val="single" w:sz="8" w:space="0" w:color="000000"/>
+              <w:left w:val="single" w:sz="8" w:space="0" w:color="000000"/>
+              <w:bottom w:val="single" w:sz="8" w:space="0" w:color="000000"/>
+              <w:right w:val="single" w:sz="8" w:space="0" w:color="000000"/>
+            </w:tcBorders>
+            <w:tcMar>
+              <w:top w:w="100" w:type="dxa"/>
+              <w:left w:w="100" w:type="dxa"/>
+              <w:bottom w:w="100" w:type="dxa"/>
+              <w:right w:w="100" w:type="dxa"/>
+            </w:tcMar>
+            <w:hideMark/>
+          </w:tcPr>
+          <w:p>
+            <w:pPr>
+              <w:spacing w:line="240" w:lineRule="auto"/>
+              <w:rPr>
+                <w:rFonts w:ascii="Times New Roman" w:eastAsia="Times New Roman" w:hAnsi="Times New Roman" w:cs="Times New Roman"/>
+                <w:color w:val="auto"/>
+                <w:sz w:val="24"/>
+                <w:szCs w:val="24"/>
+              </w:rPr>
+            </w:pPr>
+            <w:r>
+              <w:rPr>
+                <w:rFonts w:eastAsia="Times New Roman"/>
+              </w:rPr>
+              <w:t>Preconditions</w:t>
+            </w:r>
+          </w:p>
+        </w:tc>
+        <w:tc>
+          <w:tcPr>
+            <w:tcW w:w="0" w:type="auto"/>
+            <w:tcBorders>
+              <w:top w:val="single" w:sz="8" w:space="0" w:color="000000"/>
+              <w:left w:val="single" w:sz="8" w:space="0" w:color="000000"/>
+              <w:bottom w:val="single" w:sz="8" w:space="0" w:color="000000"/>
+              <w:right w:val="single" w:sz="8" w:space="0" w:color="000000"/>
+            </w:tcBorders>
+            <w:tcMar>
+              <w:top w:w="100" w:type="dxa"/>
+              <w:left w:w="100" w:type="dxa"/>
+              <w:bottom w:w="100" w:type="dxa"/>
+              <w:right w:w="100" w:type="dxa"/>
+            </w:tcMar>
+            <w:hideMark/>
+          </w:tcPr>
+          <w:p>
+            <w:pPr>
+              <w:spacing w:line="240" w:lineRule="auto"/>
+              <w:rPr>
+                <w:rFonts w:ascii="Times New Roman" w:eastAsia="Times New Roman" w:hAnsi="Times New Roman" w:cs="Times New Roman"/>
+                <w:color w:val="auto"/>
+                <w:sz w:val="24"/>
+                <w:szCs w:val="24"/>
+              </w:rPr>
+            </w:pPr>
+            <w:r>
+              <w:rPr>
+                <w:rFonts w:eastAsia="Times New Roman"/>
+              </w:rPr>
+              <w:t>Player draws card</w:t>
+            </w:r>
+          </w:p>
+        </w:tc>
+      </w:tr>
+      <w:tr>
+        <w:tc>
+          <w:tcPr>
+            <w:tcW w:w="0" w:type="auto"/>
+            <w:tcBorders>
+              <w:top w:val="single" w:sz="8" w:space="0" w:color="000000"/>
+              <w:left w:val="single" w:sz="8" w:space="0" w:color="000000"/>
+              <w:bottom w:val="single" w:sz="8" w:space="0" w:color="000000"/>
+              <w:right w:val="single" w:sz="8" w:space="0" w:color="000000"/>
+            </w:tcBorders>
+            <w:tcMar>
+              <w:top w:w="100" w:type="dxa"/>
+              <w:left w:w="100" w:type="dxa"/>
+              <w:bottom w:w="100" w:type="dxa"/>
+              <w:right w:w="100" w:type="dxa"/>
+            </w:tcMar>
+            <w:hideMark/>
+          </w:tcPr>
+          <w:p>
+            <w:pPr>
+              <w:spacing w:line="240" w:lineRule="auto"/>
+              <w:rPr>
+                <w:rFonts w:ascii="Times New Roman" w:eastAsia="Times New Roman" w:hAnsi="Times New Roman" w:cs="Times New Roman"/>
+                <w:color w:val="auto"/>
+                <w:sz w:val="24"/>
+                <w:szCs w:val="24"/>
+              </w:rPr>
+            </w:pPr>
+            <w:r>
+              <w:rPr>
+                <w:rFonts w:eastAsia="Times New Roman"/>
+              </w:rPr>
+              <w:t>Postconditions</w:t>
+            </w:r>
+          </w:p>
+        </w:tc>
+        <w:tc>
+          <w:tcPr>
+            <w:tcW w:w="0" w:type="auto"/>
+            <w:tcBorders>
+              <w:top w:val="single" w:sz="8" w:space="0" w:color="000000"/>
+              <w:left w:val="single" w:sz="8" w:space="0" w:color="000000"/>
+              <w:bottom w:val="single" w:sz="8" w:space="0" w:color="000000"/>
+              <w:right w:val="single" w:sz="8" w:space="0" w:color="000000"/>
+            </w:tcBorders>
+            <w:tcMar>
+              <w:top w:w="100" w:type="dxa"/>
+              <w:left w:w="100" w:type="dxa"/>
+              <w:bottom w:w="100" w:type="dxa"/>
+              <w:right w:w="100" w:type="dxa"/>
+            </w:tcMar>
+            <w:hideMark/>
+          </w:tcPr>
+          <w:p>
+            <w:pPr>
+              <w:spacing w:line="240" w:lineRule="auto"/>
+              <w:rPr>
+                <w:rFonts w:ascii="Times New Roman" w:eastAsia="Times New Roman" w:hAnsi="Times New Roman" w:cs="Times New Roman"/>
+                <w:color w:val="auto"/>
+                <w:sz w:val="24"/>
+                <w:szCs w:val="24"/>
+              </w:rPr>
+            </w:pPr>
+            <w:r>
+              <w:rPr>
+                <w:rFonts w:eastAsia="Times New Roman"/>
+              </w:rPr>
+              <w:t xml:space="preserve">Player </w:t>
+            </w:r>
+            <w:r>
+              <w:rPr>
+                <w:rFonts w:eastAsia="Times New Roman"/>
+              </w:rPr>
+              <w:t>destroys, controls or neutralizes</w:t>
+            </w:r>
+            <w:r>
+              <w:rPr>
+                <w:rFonts w:eastAsia="Times New Roman"/>
+              </w:rPr>
+              <w:t>.</w:t>
+            </w:r>
+            <w:r>
+              <w:rPr>
+                <w:rFonts w:eastAsia="Times New Roman"/>
+              </w:rPr>
+              <w:t xml:space="preserve"> The dice roll automatically changes to a 12.</w:t>
+            </w:r>
+            <w:r>
+              <w:rPr>
+                <w:rFonts w:eastAsia="Times New Roman"/>
+              </w:rPr>
+              <w:t xml:space="preserve"> Card is no longer available.</w:t>
+            </w:r>
+          </w:p>
+        </w:tc>
+      </w:tr>
+      <w:tr>
+        <w:tc>
+          <w:tcPr>
+            <w:tcW w:w="0" w:type="auto"/>
+            <w:tcBorders>
+              <w:top w:val="single" w:sz="8" w:space="0" w:color="000000"/>
+              <w:left w:val="single" w:sz="8" w:space="0" w:color="000000"/>
+              <w:bottom w:val="single" w:sz="8" w:space="0" w:color="000000"/>
+              <w:right w:val="single" w:sz="8" w:space="0" w:color="000000"/>
+            </w:tcBorders>
+            <w:tcMar>
+              <w:top w:w="100" w:type="dxa"/>
+              <w:left w:w="100" w:type="dxa"/>
+              <w:bottom w:w="100" w:type="dxa"/>
+              <w:right w:w="100" w:type="dxa"/>
+            </w:tcMar>
+            <w:hideMark/>
+          </w:tcPr>
+          <w:p>
+            <w:pPr>
+              <w:spacing w:line="240" w:lineRule="auto"/>
+              <w:rPr>
+                <w:rFonts w:ascii="Times New Roman" w:eastAsia="Times New Roman" w:hAnsi="Times New Roman" w:cs="Times New Roman"/>
+                <w:color w:val="auto"/>
+                <w:sz w:val="24"/>
+                <w:szCs w:val="24"/>
+              </w:rPr>
+            </w:pPr>
+            <w:r>
+              <w:rPr>
+                <w:rFonts w:eastAsia="Times New Roman"/>
+              </w:rPr>
+              <w:t>Main Success Scenario</w:t>
+            </w:r>
+          </w:p>
+        </w:tc>
+        <w:tc>
+          <w:tcPr>
+            <w:tcW w:w="0" w:type="auto"/>
+            <w:tcBorders>
+              <w:top w:val="single" w:sz="8" w:space="0" w:color="000000"/>
+              <w:left w:val="single" w:sz="8" w:space="0" w:color="000000"/>
+              <w:bottom w:val="single" w:sz="8" w:space="0" w:color="000000"/>
+              <w:right w:val="single" w:sz="8" w:space="0" w:color="000000"/>
+            </w:tcBorders>
+            <w:tcMar>
+              <w:top w:w="100" w:type="dxa"/>
+              <w:left w:w="100" w:type="dxa"/>
+              <w:bottom w:w="100" w:type="dxa"/>
+              <w:right w:w="100" w:type="dxa"/>
+            </w:tcMar>
+            <w:hideMark/>
+          </w:tcPr>
+          <w:p>
+            <w:pPr>
+              <w:pStyle w:val="ListParagraph"/>
+              <w:numPr>
+                <w:ilvl w:val="0"/>
+                <w:numId w:val="35"/>
+              </w:numPr>
+              <w:spacing w:line="240" w:lineRule="auto"/>
+              <w:textAlignment w:val="baseline"/>
+              <w:rPr>
+                <w:rFonts w:eastAsia="Times New Roman"/>
+              </w:rPr>
+            </w:pPr>
+            <w:r>
+              <w:rPr>
+                <w:rFonts w:eastAsia="Times New Roman"/>
+              </w:rPr>
+              <w:t>Player obtains special card</w:t>
+            </w:r>
+          </w:p>
+          <w:p>
+            <w:pPr>
+              <w:pStyle w:val="ListParagraph"/>
+              <w:numPr>
+                <w:ilvl w:val="0"/>
+                <w:numId w:val="35"/>
+              </w:numPr>
+              <w:spacing w:line="240" w:lineRule="auto"/>
+              <w:textAlignment w:val="baseline"/>
+              <w:rPr>
+                <w:rFonts w:eastAsia="Times New Roman"/>
+              </w:rPr>
+            </w:pPr>
+            <w:r>
+              <w:rPr>
+                <w:rFonts w:eastAsia="Times New Roman"/>
+              </w:rPr>
+              <w:t>Players uses card</w:t>
+            </w:r>
+            <w:r>
+              <w:rPr>
+                <w:rFonts w:eastAsia="Times New Roman"/>
+              </w:rPr>
+              <w:t xml:space="preserve"> after dice are rolled </w:t>
+            </w:r>
+          </w:p>
+        </w:tc>
+      </w:tr>
+      <w:tr>
+        <w:tc>
+          <w:tcPr>
+            <w:tcW w:w="0" w:type="auto"/>
+            <w:tcBorders>
+              <w:top w:val="single" w:sz="8" w:space="0" w:color="000000"/>
+              <w:left w:val="single" w:sz="8" w:space="0" w:color="000000"/>
+              <w:bottom w:val="single" w:sz="8" w:space="0" w:color="000000"/>
+              <w:right w:val="single" w:sz="8" w:space="0" w:color="000000"/>
+            </w:tcBorders>
+            <w:tcMar>
+              <w:top w:w="100" w:type="dxa"/>
+              <w:left w:w="100" w:type="dxa"/>
+              <w:bottom w:w="100" w:type="dxa"/>
+              <w:right w:w="100" w:type="dxa"/>
+            </w:tcMar>
+            <w:hideMark/>
+          </w:tcPr>
+          <w:p>
+            <w:pPr>
+              <w:spacing w:line="240" w:lineRule="auto"/>
+              <w:rPr>
+                <w:rFonts w:ascii="Times New Roman" w:eastAsia="Times New Roman" w:hAnsi="Times New Roman" w:cs="Times New Roman"/>
+                <w:color w:val="auto"/>
+                <w:sz w:val="24"/>
+                <w:szCs w:val="24"/>
+              </w:rPr>
+            </w:pPr>
+            <w:r>
+              <w:rPr>
+                <w:rFonts w:eastAsia="Times New Roman"/>
+              </w:rPr>
+              <w:t>Extensions</w:t>
+            </w:r>
+          </w:p>
+        </w:tc>
+        <w:tc>
+          <w:tcPr>
+            <w:tcW w:w="0" w:type="auto"/>
+            <w:tcBorders>
+              <w:top w:val="single" w:sz="8" w:space="0" w:color="000000"/>
+              <w:left w:val="single" w:sz="8" w:space="0" w:color="000000"/>
+              <w:bottom w:val="single" w:sz="8" w:space="0" w:color="000000"/>
+              <w:right w:val="single" w:sz="8" w:space="0" w:color="000000"/>
+            </w:tcBorders>
+            <w:tcMar>
+              <w:top w:w="100" w:type="dxa"/>
+              <w:left w:w="100" w:type="dxa"/>
+              <w:bottom w:w="100" w:type="dxa"/>
+              <w:right w:w="100" w:type="dxa"/>
+            </w:tcMar>
+            <w:hideMark/>
+          </w:tcPr>
+          <w:p>
+            <w:pPr>
+              <w:pStyle w:val="ListParagraph"/>
+              <w:numPr>
+                <w:ilvl w:val="0"/>
+                <w:numId w:val="36"/>
+              </w:numPr>
+              <w:spacing w:line="240" w:lineRule="auto"/>
+              <w:textAlignment w:val="baseline"/>
+              <w:rPr>
+                <w:rFonts w:eastAsia="Times New Roman"/>
+              </w:rPr>
+            </w:pPr>
+            <w:r>
+              <w:rPr>
+                <w:rFonts w:eastAsia="Times New Roman"/>
+              </w:rPr>
+              <w:t>Play</w:t>
+            </w:r>
+            <w:r>
+              <w:rPr>
+                <w:rFonts w:eastAsia="Times New Roman"/>
+              </w:rPr>
+              <w:t>er</w:t>
+            </w:r>
+            <w:r>
+              <w:rPr>
+                <w:rFonts w:eastAsia="Times New Roman"/>
+              </w:rPr>
+              <w:t xml:space="preserve"> does not obtain card</w:t>
+            </w:r>
+          </w:p>
+          <w:p>
+            <w:pPr>
+              <w:pStyle w:val="ListParagraph"/>
+              <w:numPr>
+                <w:ilvl w:val="0"/>
+                <w:numId w:val="36"/>
+              </w:numPr>
+              <w:spacing w:line="240" w:lineRule="auto"/>
+              <w:textAlignment w:val="baseline"/>
+              <w:rPr>
+                <w:rFonts w:eastAsia="Times New Roman"/>
+              </w:rPr>
+            </w:pPr>
+            <w:r>
+              <w:rPr>
+                <w:rFonts w:eastAsia="Times New Roman"/>
+              </w:rPr>
+              <w:t>Card is traded, sold, or given</w:t>
+            </w:r>
+          </w:p>
+          <w:p>
+            <w:pPr>
+              <w:pStyle w:val="ListParagraph"/>
+              <w:numPr>
+                <w:ilvl w:val="0"/>
+                <w:numId w:val="36"/>
+              </w:numPr>
+              <w:spacing w:line="240" w:lineRule="auto"/>
+              <w:textAlignment w:val="baseline"/>
+              <w:rPr>
+                <w:rFonts w:eastAsia="Times New Roman"/>
+              </w:rPr>
+            </w:pPr>
+            <w:r>
+              <w:rPr>
+                <w:rFonts w:eastAsia="Times New Roman"/>
+              </w:rPr>
+              <w:t>Secrets Man Was Not Meant to Know Special card interfered.</w:t>
+            </w:r>
+          </w:p>
+        </w:tc>
+      </w:tr>
+      <w:tr>
+        <w:tc>
+          <w:tcPr>
+            <w:tcW w:w="0" w:type="auto"/>
+            <w:tcBorders>
+              <w:top w:val="single" w:sz="8" w:space="0" w:color="000000"/>
+              <w:left w:val="single" w:sz="8" w:space="0" w:color="000000"/>
+              <w:bottom w:val="single" w:sz="8" w:space="0" w:color="000000"/>
+              <w:right w:val="single" w:sz="8" w:space="0" w:color="000000"/>
+            </w:tcBorders>
+            <w:tcMar>
+              <w:top w:w="100" w:type="dxa"/>
+              <w:left w:w="100" w:type="dxa"/>
+              <w:bottom w:w="100" w:type="dxa"/>
+              <w:right w:w="100" w:type="dxa"/>
+            </w:tcMar>
+            <w:hideMark/>
+          </w:tcPr>
+          <w:p>
+            <w:pPr>
+              <w:spacing w:line="240" w:lineRule="auto"/>
+              <w:rPr>
+                <w:rFonts w:ascii="Times New Roman" w:eastAsia="Times New Roman" w:hAnsi="Times New Roman" w:cs="Times New Roman"/>
+                <w:color w:val="auto"/>
+                <w:sz w:val="24"/>
+                <w:szCs w:val="24"/>
+              </w:rPr>
+            </w:pPr>
+            <w:r>
+              <w:rPr>
+                <w:rFonts w:eastAsia="Times New Roman"/>
+              </w:rPr>
+              <w:t>Frequency of Use</w:t>
+            </w:r>
+          </w:p>
+        </w:tc>
+        <w:tc>
+          <w:tcPr>
+            <w:tcW w:w="0" w:type="auto"/>
+            <w:tcBorders>
+              <w:top w:val="single" w:sz="8" w:space="0" w:color="000000"/>
+              <w:left w:val="single" w:sz="8" w:space="0" w:color="000000"/>
+              <w:bottom w:val="single" w:sz="8" w:space="0" w:color="000000"/>
+              <w:right w:val="single" w:sz="8" w:space="0" w:color="000000"/>
+            </w:tcBorders>
+            <w:tcMar>
+              <w:top w:w="100" w:type="dxa"/>
+              <w:left w:w="100" w:type="dxa"/>
+              <w:bottom w:w="100" w:type="dxa"/>
+              <w:right w:w="100" w:type="dxa"/>
+            </w:tcMar>
+            <w:hideMark/>
+          </w:tcPr>
+          <w:p>
+            <w:pPr>
+              <w:spacing w:line="240" w:lineRule="auto"/>
+              <w:rPr>
+                <w:rFonts w:ascii="Times New Roman" w:eastAsia="Times New Roman" w:hAnsi="Times New Roman" w:cs="Times New Roman"/>
+                <w:color w:val="auto"/>
+                <w:sz w:val="24"/>
+                <w:szCs w:val="24"/>
+              </w:rPr>
+            </w:pPr>
+            <w:r>
+              <w:rPr>
+                <w:rFonts w:eastAsia="Times New Roman"/>
+              </w:rPr>
+              <w:t xml:space="preserve">Once at any time. </w:t>
+            </w:r>
+          </w:p>
+        </w:tc>
+      </w:tr>
+      <w:tr>
+        <w:tc>
+          <w:tcPr>
+            <w:tcW w:w="0" w:type="auto"/>
+            <w:tcBorders>
+              <w:top w:val="single" w:sz="8" w:space="0" w:color="000000"/>
+              <w:left w:val="single" w:sz="8" w:space="0" w:color="000000"/>
+              <w:bottom w:val="single" w:sz="8" w:space="0" w:color="000000"/>
+              <w:right w:val="single" w:sz="8" w:space="0" w:color="000000"/>
+            </w:tcBorders>
+            <w:tcMar>
+              <w:top w:w="100" w:type="dxa"/>
+              <w:left w:w="100" w:type="dxa"/>
+              <w:bottom w:w="100" w:type="dxa"/>
+              <w:right w:w="100" w:type="dxa"/>
+            </w:tcMar>
+            <w:hideMark/>
+          </w:tcPr>
+          <w:p>
+            <w:pPr>
+              <w:spacing w:line="240" w:lineRule="auto"/>
+              <w:rPr>
+                <w:rFonts w:ascii="Times New Roman" w:eastAsia="Times New Roman" w:hAnsi="Times New Roman" w:cs="Times New Roman"/>
+                <w:color w:val="auto"/>
+                <w:sz w:val="24"/>
+                <w:szCs w:val="24"/>
+              </w:rPr>
+            </w:pPr>
+            <w:r>
+              <w:rPr>
+                <w:rFonts w:eastAsia="Times New Roman"/>
+              </w:rPr>
+              <w:t>Status</w:t>
+            </w:r>
+          </w:p>
+        </w:tc>
+        <w:tc>
+          <w:tcPr>
+            <w:tcW w:w="0" w:type="auto"/>
+            <w:tcBorders>
+              <w:top w:val="single" w:sz="8" w:space="0" w:color="000000"/>
+              <w:left w:val="single" w:sz="8" w:space="0" w:color="000000"/>
+              <w:bottom w:val="single" w:sz="8" w:space="0" w:color="000000"/>
+              <w:right w:val="single" w:sz="8" w:space="0" w:color="000000"/>
+            </w:tcBorders>
+            <w:tcMar>
+              <w:top w:w="100" w:type="dxa"/>
+              <w:left w:w="100" w:type="dxa"/>
+              <w:bottom w:w="100" w:type="dxa"/>
+              <w:right w:w="100" w:type="dxa"/>
+            </w:tcMar>
+            <w:hideMark/>
+          </w:tcPr>
+          <w:p>
+            <w:pPr>
+              <w:rPr>
+                <w:rFonts w:ascii="Times New Roman" w:eastAsia="Times New Roman" w:hAnsi="Times New Roman" w:cs="Times New Roman"/>
+                <w:color w:val="auto"/>
+                <w:sz w:val="24"/>
+                <w:szCs w:val="24"/>
+              </w:rPr>
+            </w:pPr>
+          </w:p>
+        </w:tc>
+      </w:tr>
+      <w:tr>
+        <w:tc>
+          <w:tcPr>
+            <w:tcW w:w="0" w:type="auto"/>
+            <w:tcBorders>
+              <w:top w:val="single" w:sz="8" w:space="0" w:color="000000"/>
+              <w:left w:val="single" w:sz="8" w:space="0" w:color="000000"/>
+              <w:bottom w:val="single" w:sz="8" w:space="0" w:color="000000"/>
+              <w:right w:val="single" w:sz="8" w:space="0" w:color="000000"/>
+            </w:tcBorders>
+            <w:tcMar>
+              <w:top w:w="100" w:type="dxa"/>
+              <w:left w:w="100" w:type="dxa"/>
+              <w:bottom w:w="100" w:type="dxa"/>
+              <w:right w:w="100" w:type="dxa"/>
+            </w:tcMar>
+            <w:hideMark/>
+          </w:tcPr>
+          <w:p>
+            <w:pPr>
+              <w:spacing w:line="240" w:lineRule="auto"/>
+              <w:rPr>
+                <w:rFonts w:ascii="Times New Roman" w:eastAsia="Times New Roman" w:hAnsi="Times New Roman" w:cs="Times New Roman"/>
+                <w:color w:val="auto"/>
+                <w:sz w:val="24"/>
+                <w:szCs w:val="24"/>
+              </w:rPr>
+            </w:pPr>
+            <w:r>
+              <w:rPr>
+                <w:rFonts w:eastAsia="Times New Roman"/>
+              </w:rPr>
+              <w:t>Owner</w:t>
+            </w:r>
+          </w:p>
+        </w:tc>
+        <w:tc>
+          <w:tcPr>
+            <w:tcW w:w="0" w:type="auto"/>
+            <w:tcBorders>
+              <w:top w:val="single" w:sz="8" w:space="0" w:color="000000"/>
+              <w:left w:val="single" w:sz="8" w:space="0" w:color="000000"/>
+              <w:bottom w:val="single" w:sz="8" w:space="0" w:color="000000"/>
+              <w:right w:val="single" w:sz="8" w:space="0" w:color="000000"/>
+            </w:tcBorders>
+            <w:tcMar>
+              <w:top w:w="100" w:type="dxa"/>
+              <w:left w:w="100" w:type="dxa"/>
+              <w:bottom w:w="100" w:type="dxa"/>
+              <w:right w:w="100" w:type="dxa"/>
+            </w:tcMar>
+            <w:hideMark/>
+          </w:tcPr>
+          <w:p>
+            <w:pPr>
+              <w:spacing w:line="240" w:lineRule="auto"/>
+              <w:rPr>
+                <w:rFonts w:ascii="Times New Roman" w:eastAsia="Times New Roman" w:hAnsi="Times New Roman" w:cs="Times New Roman"/>
+                <w:color w:val="auto"/>
+                <w:sz w:val="24"/>
+                <w:szCs w:val="24"/>
+              </w:rPr>
+            </w:pPr>
+            <w:r>
+              <w:rPr>
+                <w:rFonts w:eastAsia="Times New Roman"/>
+              </w:rPr>
+              <w:t xml:space="preserve"> JT</w:t>
+            </w:r>
+          </w:p>
+        </w:tc>
+      </w:tr>
+    </w:tbl>
+    <w:p/>
+    <w:p/>
+    <w:p/>
+    <w:p/>
+    <w:p/>
+    <w:p/>
+    <w:p/>
+    <w:p/>
+    <w:p/>
+    <w:p/>
+    <w:p/>
+    <w:p/>
+    <w:tbl>
+      <w:tblPr>
+        <w:tblW w:w="0" w:type="auto"/>
+        <w:tblLook w:val="04A0" w:firstRow="1" w:lastRow="0" w:firstColumn="1" w:lastColumn="0" w:noHBand="0" w:noVBand="1"/>
+      </w:tblPr>
+      <w:tblGrid>
+        <w:gridCol w:w="2000"/>
+        <w:gridCol w:w="7340"/>
+      </w:tblGrid>
+      <w:tr>
+        <w:tc>
+          <w:tcPr>
+            <w:tcW w:w="0" w:type="auto"/>
+            <w:tcBorders>
+              <w:top w:val="single" w:sz="8" w:space="0" w:color="000000"/>
+              <w:left w:val="single" w:sz="8" w:space="0" w:color="000000"/>
+              <w:bottom w:val="single" w:sz="8" w:space="0" w:color="000000"/>
+              <w:right w:val="single" w:sz="8" w:space="0" w:color="000000"/>
+            </w:tcBorders>
+            <w:tcMar>
+              <w:top w:w="100" w:type="dxa"/>
+              <w:left w:w="100" w:type="dxa"/>
+              <w:bottom w:w="100" w:type="dxa"/>
+              <w:right w:w="100" w:type="dxa"/>
+            </w:tcMar>
+            <w:hideMark/>
+          </w:tcPr>
+          <w:p>
+            <w:pPr>
+              <w:spacing w:line="240" w:lineRule="auto"/>
+              <w:rPr>
+                <w:rFonts w:ascii="Times New Roman" w:eastAsia="Times New Roman" w:hAnsi="Times New Roman" w:cs="Times New Roman"/>
+                <w:color w:val="auto"/>
+                <w:sz w:val="24"/>
+                <w:szCs w:val="24"/>
+              </w:rPr>
+            </w:pPr>
+            <w:r>
+              <w:rPr>
+                <w:rFonts w:eastAsia="Times New Roman"/>
+              </w:rPr>
+              <w:t>ID</w:t>
+            </w:r>
+          </w:p>
+        </w:tc>
+        <w:tc>
+          <w:tcPr>
+            <w:tcW w:w="0" w:type="auto"/>
+            <w:tcBorders>
+              <w:top w:val="single" w:sz="8" w:space="0" w:color="000000"/>
+              <w:left w:val="single" w:sz="8" w:space="0" w:color="000000"/>
+              <w:bottom w:val="single" w:sz="8" w:space="0" w:color="000000"/>
+              <w:right w:val="single" w:sz="8" w:space="0" w:color="000000"/>
+            </w:tcBorders>
+            <w:tcMar>
+              <w:top w:w="100" w:type="dxa"/>
+              <w:left w:w="100" w:type="dxa"/>
+              <w:bottom w:w="100" w:type="dxa"/>
+              <w:right w:w="100" w:type="dxa"/>
+            </w:tcMar>
+            <w:hideMark/>
+          </w:tcPr>
+          <w:p>
+            <w:pPr>
+              <w:spacing w:line="240" w:lineRule="auto"/>
+              <w:rPr>
+                <w:rFonts w:ascii="Times New Roman" w:eastAsia="Times New Roman" w:hAnsi="Times New Roman" w:cs="Times New Roman"/>
+                <w:color w:val="auto"/>
+                <w:sz w:val="24"/>
+                <w:szCs w:val="24"/>
+              </w:rPr>
+            </w:pPr>
+            <w:r>
+              <w:rPr>
+                <w:rFonts w:eastAsia="Times New Roman"/>
+              </w:rPr>
+              <w:t xml:space="preserve">SC - </w:t>
+            </w:r>
+            <w:r>
+              <w:rPr>
+                <w:rFonts w:eastAsia="Times New Roman"/>
+              </w:rPr>
+              <w:t>9</w:t>
+            </w:r>
+            <w:r>
+              <w:rPr>
+                <w:rFonts w:eastAsia="Times New Roman"/>
+              </w:rPr>
+              <w:t xml:space="preserve"> (Special Card – </w:t>
+            </w:r>
+            <w:r>
+              <w:rPr>
+                <w:rFonts w:eastAsia="Times New Roman"/>
+              </w:rPr>
+              <w:t>9</w:t>
+            </w:r>
+            <w:r>
+              <w:rPr>
+                <w:rFonts w:eastAsia="Times New Roman"/>
+              </w:rPr>
+              <w:t>)</w:t>
+            </w:r>
+          </w:p>
+        </w:tc>
+      </w:tr>
+      <w:tr>
+        <w:tc>
+          <w:tcPr>
+            <w:tcW w:w="0" w:type="auto"/>
+            <w:tcBorders>
+              <w:top w:val="single" w:sz="8" w:space="0" w:color="000000"/>
+              <w:left w:val="single" w:sz="8" w:space="0" w:color="000000"/>
+              <w:bottom w:val="single" w:sz="8" w:space="0" w:color="000000"/>
+              <w:right w:val="single" w:sz="8" w:space="0" w:color="000000"/>
+            </w:tcBorders>
+            <w:tcMar>
+              <w:top w:w="100" w:type="dxa"/>
+              <w:left w:w="100" w:type="dxa"/>
+              <w:bottom w:w="100" w:type="dxa"/>
+              <w:right w:w="100" w:type="dxa"/>
+            </w:tcMar>
+            <w:hideMark/>
+          </w:tcPr>
+          <w:p>
+            <w:pPr>
+              <w:spacing w:line="240" w:lineRule="auto"/>
+              <w:rPr>
+                <w:rFonts w:ascii="Times New Roman" w:eastAsia="Times New Roman" w:hAnsi="Times New Roman" w:cs="Times New Roman"/>
+                <w:color w:val="auto"/>
+                <w:sz w:val="24"/>
+                <w:szCs w:val="24"/>
+              </w:rPr>
+            </w:pPr>
+            <w:r>
+              <w:rPr>
+                <w:rFonts w:eastAsia="Times New Roman"/>
+              </w:rPr>
+              <w:t>Title</w:t>
+            </w:r>
+          </w:p>
+        </w:tc>
+        <w:tc>
+          <w:tcPr>
+            <w:tcW w:w="0" w:type="auto"/>
+            <w:tcBorders>
+              <w:top w:val="single" w:sz="8" w:space="0" w:color="000000"/>
+              <w:left w:val="single" w:sz="8" w:space="0" w:color="000000"/>
+              <w:bottom w:val="single" w:sz="8" w:space="0" w:color="000000"/>
+              <w:right w:val="single" w:sz="8" w:space="0" w:color="000000"/>
+            </w:tcBorders>
+            <w:tcMar>
+              <w:top w:w="100" w:type="dxa"/>
+              <w:left w:w="100" w:type="dxa"/>
+              <w:bottom w:w="100" w:type="dxa"/>
+              <w:right w:w="100" w:type="dxa"/>
+            </w:tcMar>
+            <w:hideMark/>
+          </w:tcPr>
+          <w:p>
+            <w:pPr>
+              <w:spacing w:line="240" w:lineRule="auto"/>
+              <w:rPr>
+                <w:rFonts w:ascii="Times New Roman" w:eastAsia="Times New Roman" w:hAnsi="Times New Roman" w:cs="Times New Roman"/>
+                <w:color w:val="auto"/>
+                <w:sz w:val="24"/>
+                <w:szCs w:val="24"/>
+              </w:rPr>
+            </w:pPr>
+            <w:r>
+              <w:rPr>
+                <w:rFonts w:eastAsia="Times New Roman"/>
+              </w:rPr>
+              <w:t>Secrets Man Was Not Meant to Know</w:t>
+            </w:r>
+          </w:p>
+        </w:tc>
+      </w:tr>
+      <w:tr>
+        <w:tc>
+          <w:tcPr>
+            <w:tcW w:w="0" w:type="auto"/>
+            <w:tcBorders>
+              <w:top w:val="single" w:sz="8" w:space="0" w:color="000000"/>
+              <w:left w:val="single" w:sz="8" w:space="0" w:color="000000"/>
+              <w:bottom w:val="single" w:sz="8" w:space="0" w:color="000000"/>
+              <w:right w:val="single" w:sz="8" w:space="0" w:color="000000"/>
+            </w:tcBorders>
+            <w:tcMar>
+              <w:top w:w="100" w:type="dxa"/>
+              <w:left w:w="100" w:type="dxa"/>
+              <w:bottom w:w="100" w:type="dxa"/>
+              <w:right w:w="100" w:type="dxa"/>
+            </w:tcMar>
+            <w:hideMark/>
+          </w:tcPr>
+          <w:p>
+            <w:pPr>
+              <w:spacing w:line="240" w:lineRule="auto"/>
+              <w:rPr>
+                <w:rFonts w:ascii="Times New Roman" w:eastAsia="Times New Roman" w:hAnsi="Times New Roman" w:cs="Times New Roman"/>
+                <w:color w:val="auto"/>
+                <w:sz w:val="24"/>
+                <w:szCs w:val="24"/>
+              </w:rPr>
+            </w:pPr>
+            <w:r>
+              <w:rPr>
+                <w:rFonts w:eastAsia="Times New Roman"/>
+              </w:rPr>
+              <w:t>Description</w:t>
+            </w:r>
+          </w:p>
+        </w:tc>
+        <w:tc>
+          <w:tcPr>
+            <w:tcW w:w="0" w:type="auto"/>
+            <w:tcBorders>
+              <w:top w:val="single" w:sz="8" w:space="0" w:color="000000"/>
+              <w:left w:val="single" w:sz="8" w:space="0" w:color="000000"/>
+              <w:bottom w:val="single" w:sz="8" w:space="0" w:color="000000"/>
+              <w:right w:val="single" w:sz="8" w:space="0" w:color="000000"/>
+            </w:tcBorders>
+            <w:tcMar>
+              <w:top w:w="100" w:type="dxa"/>
+              <w:left w:w="100" w:type="dxa"/>
+              <w:bottom w:w="100" w:type="dxa"/>
+              <w:right w:w="100" w:type="dxa"/>
+            </w:tcMar>
+            <w:hideMark/>
+          </w:tcPr>
+          <w:p>
+            <w:pPr>
+              <w:spacing w:line="240" w:lineRule="auto"/>
+              <w:rPr>
+                <w:rFonts w:eastAsia="Times New Roman"/>
+              </w:rPr>
+            </w:pPr>
+            <w:r>
+              <w:rPr>
+                <w:rFonts w:eastAsia="Times New Roman"/>
+              </w:rPr>
+              <w:t>Play this card when any other Special card is played, for ANY purpose</w:t>
+            </w:r>
+            <w:r>
+              <w:rPr>
+                <w:rFonts w:eastAsia="Times New Roman"/>
+              </w:rPr>
+              <w:t>.</w:t>
+            </w:r>
+            <w:r>
+              <w:rPr>
+                <w:rFonts w:eastAsia="Times New Roman"/>
+              </w:rPr>
+              <w:t xml:space="preserve"> That card is immediately neutralized; it has no effect. Both cards are discarded.</w:t>
+            </w:r>
+            <w:r>
+              <w:rPr>
+                <w:rFonts w:eastAsia="Times New Roman"/>
+              </w:rPr>
+              <w:t xml:space="preserve">    </w:t>
+            </w:r>
+          </w:p>
+        </w:tc>
+      </w:tr>
+      <w:tr>
+        <w:tc>
+          <w:tcPr>
+            <w:tcW w:w="0" w:type="auto"/>
+            <w:tcBorders>
+              <w:top w:val="single" w:sz="8" w:space="0" w:color="000000"/>
+              <w:left w:val="single" w:sz="8" w:space="0" w:color="000000"/>
+              <w:bottom w:val="single" w:sz="8" w:space="0" w:color="000000"/>
+              <w:right w:val="single" w:sz="8" w:space="0" w:color="000000"/>
+            </w:tcBorders>
+            <w:tcMar>
+              <w:top w:w="100" w:type="dxa"/>
+              <w:left w:w="100" w:type="dxa"/>
+              <w:bottom w:w="100" w:type="dxa"/>
+              <w:right w:w="100" w:type="dxa"/>
+            </w:tcMar>
+            <w:hideMark/>
+          </w:tcPr>
+          <w:p>
+            <w:pPr>
+              <w:spacing w:line="240" w:lineRule="auto"/>
+              <w:rPr>
+                <w:rFonts w:ascii="Times New Roman" w:eastAsia="Times New Roman" w:hAnsi="Times New Roman" w:cs="Times New Roman"/>
+                <w:color w:val="auto"/>
+                <w:sz w:val="24"/>
+                <w:szCs w:val="24"/>
+              </w:rPr>
+            </w:pPr>
+            <w:r>
+              <w:rPr>
+                <w:rFonts w:eastAsia="Times New Roman"/>
+              </w:rPr>
+              <w:t>Primary Actor</w:t>
+            </w:r>
+          </w:p>
+        </w:tc>
+        <w:tc>
+          <w:tcPr>
+            <w:tcW w:w="0" w:type="auto"/>
+            <w:tcBorders>
+              <w:top w:val="single" w:sz="8" w:space="0" w:color="000000"/>
+              <w:left w:val="single" w:sz="8" w:space="0" w:color="000000"/>
+              <w:bottom w:val="single" w:sz="8" w:space="0" w:color="000000"/>
+              <w:right w:val="single" w:sz="8" w:space="0" w:color="000000"/>
+            </w:tcBorders>
+            <w:tcMar>
+              <w:top w:w="100" w:type="dxa"/>
+              <w:left w:w="100" w:type="dxa"/>
+              <w:bottom w:w="100" w:type="dxa"/>
+              <w:right w:w="100" w:type="dxa"/>
+            </w:tcMar>
+            <w:hideMark/>
+          </w:tcPr>
+          <w:p>
+            <w:pPr>
+              <w:spacing w:line="240" w:lineRule="auto"/>
+              <w:rPr>
+                <w:rFonts w:ascii="Times New Roman" w:eastAsia="Times New Roman" w:hAnsi="Times New Roman" w:cs="Times New Roman"/>
+                <w:color w:val="auto"/>
+                <w:sz w:val="24"/>
+                <w:szCs w:val="24"/>
+              </w:rPr>
+            </w:pPr>
+            <w:r>
+              <w:rPr>
+                <w:rFonts w:eastAsia="Times New Roman"/>
+              </w:rPr>
+              <w:t>Current Player</w:t>
+            </w:r>
+          </w:p>
+        </w:tc>
+      </w:tr>
+      <w:tr>
+        <w:tc>
+          <w:tcPr>
+            <w:tcW w:w="0" w:type="auto"/>
+            <w:tcBorders>
+              <w:top w:val="single" w:sz="8" w:space="0" w:color="000000"/>
+              <w:left w:val="single" w:sz="8" w:space="0" w:color="000000"/>
+              <w:bottom w:val="single" w:sz="8" w:space="0" w:color="000000"/>
+              <w:right w:val="single" w:sz="8" w:space="0" w:color="000000"/>
+            </w:tcBorders>
+            <w:tcMar>
+              <w:top w:w="100" w:type="dxa"/>
+              <w:left w:w="100" w:type="dxa"/>
+              <w:bottom w:w="100" w:type="dxa"/>
+              <w:right w:w="100" w:type="dxa"/>
+            </w:tcMar>
+            <w:hideMark/>
+          </w:tcPr>
+          <w:p>
+            <w:pPr>
+              <w:spacing w:line="240" w:lineRule="auto"/>
+              <w:rPr>
+                <w:rFonts w:ascii="Times New Roman" w:eastAsia="Times New Roman" w:hAnsi="Times New Roman" w:cs="Times New Roman"/>
+                <w:color w:val="auto"/>
+                <w:sz w:val="24"/>
+                <w:szCs w:val="24"/>
+              </w:rPr>
+            </w:pPr>
+            <w:r>
+              <w:rPr>
+                <w:rFonts w:eastAsia="Times New Roman"/>
+              </w:rPr>
+              <w:t>Stakeholders</w:t>
+            </w:r>
+          </w:p>
+        </w:tc>
+        <w:tc>
+          <w:tcPr>
+            <w:tcW w:w="0" w:type="auto"/>
+            <w:tcBorders>
+              <w:top w:val="single" w:sz="8" w:space="0" w:color="000000"/>
+              <w:left w:val="single" w:sz="8" w:space="0" w:color="000000"/>
+              <w:bottom w:val="single" w:sz="8" w:space="0" w:color="000000"/>
+              <w:right w:val="single" w:sz="8" w:space="0" w:color="000000"/>
+            </w:tcBorders>
+            <w:tcMar>
+              <w:top w:w="100" w:type="dxa"/>
+              <w:left w:w="100" w:type="dxa"/>
+              <w:bottom w:w="100" w:type="dxa"/>
+              <w:right w:w="100" w:type="dxa"/>
+            </w:tcMar>
+            <w:hideMark/>
+          </w:tcPr>
+          <w:p>
+            <w:pPr>
+              <w:spacing w:line="240" w:lineRule="auto"/>
+              <w:rPr>
+                <w:rFonts w:ascii="Times New Roman" w:eastAsia="Times New Roman" w:hAnsi="Times New Roman" w:cs="Times New Roman"/>
+                <w:color w:val="auto"/>
+                <w:sz w:val="24"/>
+                <w:szCs w:val="24"/>
+              </w:rPr>
+            </w:pPr>
+            <w:r>
+              <w:rPr>
+                <w:rFonts w:eastAsia="Times New Roman"/>
+              </w:rPr>
+              <w:t>Other Players</w:t>
+            </w:r>
+          </w:p>
+        </w:tc>
+      </w:tr>
+      <w:tr>
+        <w:tc>
+          <w:tcPr>
+            <w:tcW w:w="0" w:type="auto"/>
+            <w:tcBorders>
+              <w:top w:val="single" w:sz="8" w:space="0" w:color="000000"/>
+              <w:left w:val="single" w:sz="8" w:space="0" w:color="000000"/>
+              <w:bottom w:val="single" w:sz="8" w:space="0" w:color="000000"/>
+              <w:right w:val="single" w:sz="8" w:space="0" w:color="000000"/>
+            </w:tcBorders>
+            <w:tcMar>
+              <w:top w:w="100" w:type="dxa"/>
+              <w:left w:w="100" w:type="dxa"/>
+              <w:bottom w:w="100" w:type="dxa"/>
+              <w:right w:w="100" w:type="dxa"/>
+            </w:tcMar>
+            <w:hideMark/>
+          </w:tcPr>
+          <w:p>
+            <w:pPr>
+              <w:spacing w:line="240" w:lineRule="auto"/>
+              <w:rPr>
+                <w:rFonts w:ascii="Times New Roman" w:eastAsia="Times New Roman" w:hAnsi="Times New Roman" w:cs="Times New Roman"/>
+                <w:color w:val="auto"/>
+                <w:sz w:val="24"/>
+                <w:szCs w:val="24"/>
+              </w:rPr>
+            </w:pPr>
+            <w:r>
+              <w:rPr>
+                <w:rFonts w:eastAsia="Times New Roman"/>
+              </w:rPr>
+              <w:t>Trigger</w:t>
+            </w:r>
+          </w:p>
+        </w:tc>
+        <w:tc>
+          <w:tcPr>
+            <w:tcW w:w="0" w:type="auto"/>
+            <w:tcBorders>
+              <w:top w:val="single" w:sz="8" w:space="0" w:color="000000"/>
+              <w:left w:val="single" w:sz="8" w:space="0" w:color="000000"/>
+              <w:bottom w:val="single" w:sz="8" w:space="0" w:color="000000"/>
+              <w:right w:val="single" w:sz="8" w:space="0" w:color="000000"/>
+            </w:tcBorders>
+            <w:tcMar>
+              <w:top w:w="100" w:type="dxa"/>
+              <w:left w:w="100" w:type="dxa"/>
+              <w:bottom w:w="100" w:type="dxa"/>
+              <w:right w:w="100" w:type="dxa"/>
+            </w:tcMar>
+            <w:hideMark/>
+          </w:tcPr>
+          <w:p>
+            <w:pPr>
+              <w:spacing w:line="240" w:lineRule="auto"/>
+              <w:rPr>
+                <w:rFonts w:eastAsia="Times New Roman"/>
+                <w:color w:val="auto"/>
+              </w:rPr>
+            </w:pPr>
+            <w:r>
+              <w:rPr>
+                <w:rFonts w:eastAsia="Times New Roman"/>
+                <w:color w:val="auto"/>
+              </w:rPr>
+              <w:t>Player uses card</w:t>
+            </w:r>
+          </w:p>
+        </w:tc>
+      </w:tr>
+      <w:tr>
+        <w:tc>
+          <w:tcPr>
+            <w:tcW w:w="0" w:type="auto"/>
+            <w:tcBorders>
+              <w:top w:val="single" w:sz="8" w:space="0" w:color="000000"/>
+              <w:left w:val="single" w:sz="8" w:space="0" w:color="000000"/>
+              <w:bottom w:val="single" w:sz="8" w:space="0" w:color="000000"/>
+              <w:right w:val="single" w:sz="8" w:space="0" w:color="000000"/>
+            </w:tcBorders>
+            <w:tcMar>
+              <w:top w:w="100" w:type="dxa"/>
+              <w:left w:w="100" w:type="dxa"/>
+              <w:bottom w:w="100" w:type="dxa"/>
+              <w:right w:w="100" w:type="dxa"/>
+            </w:tcMar>
+            <w:hideMark/>
+          </w:tcPr>
+          <w:p>
+            <w:pPr>
+              <w:spacing w:line="240" w:lineRule="auto"/>
+              <w:rPr>
+                <w:rFonts w:ascii="Times New Roman" w:eastAsia="Times New Roman" w:hAnsi="Times New Roman" w:cs="Times New Roman"/>
+                <w:color w:val="auto"/>
+                <w:sz w:val="24"/>
+                <w:szCs w:val="24"/>
+              </w:rPr>
+            </w:pPr>
+            <w:r>
+              <w:rPr>
+                <w:rFonts w:eastAsia="Times New Roman"/>
+              </w:rPr>
+              <w:t>Preconditions</w:t>
+            </w:r>
+          </w:p>
+        </w:tc>
+        <w:tc>
+          <w:tcPr>
+            <w:tcW w:w="0" w:type="auto"/>
+            <w:tcBorders>
+              <w:top w:val="single" w:sz="8" w:space="0" w:color="000000"/>
+              <w:left w:val="single" w:sz="8" w:space="0" w:color="000000"/>
+              <w:bottom w:val="single" w:sz="8" w:space="0" w:color="000000"/>
+              <w:right w:val="single" w:sz="8" w:space="0" w:color="000000"/>
+            </w:tcBorders>
+            <w:tcMar>
+              <w:top w:w="100" w:type="dxa"/>
+              <w:left w:w="100" w:type="dxa"/>
+              <w:bottom w:w="100" w:type="dxa"/>
+              <w:right w:w="100" w:type="dxa"/>
+            </w:tcMar>
+            <w:hideMark/>
+          </w:tcPr>
+          <w:p>
+            <w:pPr>
+              <w:spacing w:line="240" w:lineRule="auto"/>
+              <w:rPr>
+                <w:rFonts w:ascii="Times New Roman" w:eastAsia="Times New Roman" w:hAnsi="Times New Roman" w:cs="Times New Roman"/>
+                <w:color w:val="auto"/>
+                <w:sz w:val="24"/>
+                <w:szCs w:val="24"/>
+              </w:rPr>
+            </w:pPr>
+            <w:r>
+              <w:rPr>
+                <w:rFonts w:eastAsia="Times New Roman"/>
+              </w:rPr>
+              <w:t>Player draws card</w:t>
+            </w:r>
+          </w:p>
+        </w:tc>
+      </w:tr>
+      <w:tr>
+        <w:tc>
+          <w:tcPr>
+            <w:tcW w:w="0" w:type="auto"/>
+            <w:tcBorders>
+              <w:top w:val="single" w:sz="8" w:space="0" w:color="000000"/>
+              <w:left w:val="single" w:sz="8" w:space="0" w:color="000000"/>
+              <w:bottom w:val="single" w:sz="8" w:space="0" w:color="000000"/>
+              <w:right w:val="single" w:sz="8" w:space="0" w:color="000000"/>
+            </w:tcBorders>
+            <w:tcMar>
+              <w:top w:w="100" w:type="dxa"/>
+              <w:left w:w="100" w:type="dxa"/>
+              <w:bottom w:w="100" w:type="dxa"/>
+              <w:right w:w="100" w:type="dxa"/>
+            </w:tcMar>
+            <w:hideMark/>
+          </w:tcPr>
+          <w:p>
+            <w:pPr>
+              <w:spacing w:line="240" w:lineRule="auto"/>
+              <w:rPr>
+                <w:rFonts w:ascii="Times New Roman" w:eastAsia="Times New Roman" w:hAnsi="Times New Roman" w:cs="Times New Roman"/>
+                <w:color w:val="auto"/>
+                <w:sz w:val="24"/>
+                <w:szCs w:val="24"/>
+              </w:rPr>
+            </w:pPr>
+            <w:r>
+              <w:rPr>
+                <w:rFonts w:eastAsia="Times New Roman"/>
+              </w:rPr>
+              <w:t>Postconditions</w:t>
+            </w:r>
+          </w:p>
+        </w:tc>
+        <w:tc>
+          <w:tcPr>
+            <w:tcW w:w="0" w:type="auto"/>
+            <w:tcBorders>
+              <w:top w:val="single" w:sz="8" w:space="0" w:color="000000"/>
+              <w:left w:val="single" w:sz="8" w:space="0" w:color="000000"/>
+              <w:bottom w:val="single" w:sz="8" w:space="0" w:color="000000"/>
+              <w:right w:val="single" w:sz="8" w:space="0" w:color="000000"/>
+            </w:tcBorders>
+            <w:tcMar>
+              <w:top w:w="100" w:type="dxa"/>
+              <w:left w:w="100" w:type="dxa"/>
+              <w:bottom w:w="100" w:type="dxa"/>
+              <w:right w:w="100" w:type="dxa"/>
+            </w:tcMar>
+            <w:hideMark/>
+          </w:tcPr>
+          <w:p>
+            <w:pPr>
+              <w:spacing w:line="240" w:lineRule="auto"/>
+              <w:rPr>
+                <w:rFonts w:ascii="Times New Roman" w:eastAsia="Times New Roman" w:hAnsi="Times New Roman" w:cs="Times New Roman"/>
+                <w:color w:val="auto"/>
+                <w:sz w:val="24"/>
+                <w:szCs w:val="24"/>
+              </w:rPr>
+            </w:pPr>
+            <w:r>
+              <w:rPr>
+                <w:rFonts w:eastAsia="Times New Roman"/>
+              </w:rPr>
+              <w:t>Other Special card is neutralized.</w:t>
+            </w:r>
+            <w:r>
+              <w:rPr>
+                <w:rFonts w:eastAsia="Times New Roman"/>
+              </w:rPr>
+              <w:t xml:space="preserve"> </w:t>
+            </w:r>
+            <w:r>
+              <w:rPr>
+                <w:rFonts w:eastAsia="Times New Roman"/>
+              </w:rPr>
+              <w:t xml:space="preserve">Current </w:t>
+            </w:r>
+            <w:r>
+              <w:rPr>
+                <w:rFonts w:eastAsia="Times New Roman"/>
+              </w:rPr>
+              <w:t>Card is no longer available.</w:t>
+            </w:r>
+          </w:p>
+        </w:tc>
+      </w:tr>
+      <w:tr>
+        <w:tc>
+          <w:tcPr>
+            <w:tcW w:w="0" w:type="auto"/>
+            <w:tcBorders>
+              <w:top w:val="single" w:sz="8" w:space="0" w:color="000000"/>
+              <w:left w:val="single" w:sz="8" w:space="0" w:color="000000"/>
+              <w:bottom w:val="single" w:sz="8" w:space="0" w:color="000000"/>
+              <w:right w:val="single" w:sz="8" w:space="0" w:color="000000"/>
+            </w:tcBorders>
+            <w:tcMar>
+              <w:top w:w="100" w:type="dxa"/>
+              <w:left w:w="100" w:type="dxa"/>
+              <w:bottom w:w="100" w:type="dxa"/>
+              <w:right w:w="100" w:type="dxa"/>
+            </w:tcMar>
+            <w:hideMark/>
+          </w:tcPr>
+          <w:p>
+            <w:pPr>
+              <w:spacing w:line="240" w:lineRule="auto"/>
+              <w:rPr>
+                <w:rFonts w:ascii="Times New Roman" w:eastAsia="Times New Roman" w:hAnsi="Times New Roman" w:cs="Times New Roman"/>
+                <w:color w:val="auto"/>
+                <w:sz w:val="24"/>
+                <w:szCs w:val="24"/>
+              </w:rPr>
+            </w:pPr>
+            <w:r>
+              <w:rPr>
+                <w:rFonts w:eastAsia="Times New Roman"/>
+              </w:rPr>
+              <w:t>Main Success Scenario</w:t>
+            </w:r>
+          </w:p>
+        </w:tc>
+        <w:tc>
+          <w:tcPr>
+            <w:tcW w:w="0" w:type="auto"/>
+            <w:tcBorders>
+              <w:top w:val="single" w:sz="8" w:space="0" w:color="000000"/>
+              <w:left w:val="single" w:sz="8" w:space="0" w:color="000000"/>
+              <w:bottom w:val="single" w:sz="8" w:space="0" w:color="000000"/>
+              <w:right w:val="single" w:sz="8" w:space="0" w:color="000000"/>
+            </w:tcBorders>
+            <w:tcMar>
+              <w:top w:w="100" w:type="dxa"/>
+              <w:left w:w="100" w:type="dxa"/>
+              <w:bottom w:w="100" w:type="dxa"/>
+              <w:right w:w="100" w:type="dxa"/>
+            </w:tcMar>
+            <w:hideMark/>
+          </w:tcPr>
+          <w:p>
+            <w:pPr>
+              <w:pStyle w:val="ListParagraph"/>
+              <w:numPr>
+                <w:ilvl w:val="0"/>
+                <w:numId w:val="38"/>
+              </w:numPr>
+              <w:spacing w:line="240" w:lineRule="auto"/>
+              <w:textAlignment w:val="baseline"/>
+              <w:rPr>
+                <w:rFonts w:eastAsia="Times New Roman"/>
+              </w:rPr>
+            </w:pPr>
+            <w:r>
+              <w:rPr>
+                <w:rFonts w:eastAsia="Times New Roman"/>
+              </w:rPr>
+              <w:t>Player obtains special card</w:t>
+            </w:r>
+          </w:p>
+          <w:p>
+            <w:pPr>
+              <w:pStyle w:val="ListParagraph"/>
+              <w:numPr>
+                <w:ilvl w:val="0"/>
+                <w:numId w:val="38"/>
+              </w:numPr>
+              <w:spacing w:line="240" w:lineRule="auto"/>
+              <w:textAlignment w:val="baseline"/>
+              <w:rPr>
+                <w:rFonts w:eastAsia="Times New Roman"/>
+              </w:rPr>
+            </w:pPr>
+            <w:r>
+              <w:rPr>
+                <w:rFonts w:eastAsia="Times New Roman"/>
+              </w:rPr>
+              <w:t>Player uses to stop Other Player reach Illuminati Goal if the Other Special Card is useful to Other Player.</w:t>
+            </w:r>
             <w:bookmarkStart w:id="0" w:name="_GoBack"/>
             <w:bookmarkEnd w:id="0"/>
+            <w:r>
+              <w:rPr>
+                <w:rFonts w:eastAsia="Times New Roman"/>
+              </w:rPr>
+              <w:t xml:space="preserve"> </w:t>
+            </w:r>
+          </w:p>
+        </w:tc>
+      </w:tr>
+      <w:tr>
+        <w:tc>
+          <w:tcPr>
+            <w:tcW w:w="0" w:type="auto"/>
+            <w:tcBorders>
+              <w:top w:val="single" w:sz="8" w:space="0" w:color="000000"/>
+              <w:left w:val="single" w:sz="8" w:space="0" w:color="000000"/>
+              <w:bottom w:val="single" w:sz="8" w:space="0" w:color="000000"/>
+              <w:right w:val="single" w:sz="8" w:space="0" w:color="000000"/>
+            </w:tcBorders>
+            <w:tcMar>
+              <w:top w:w="100" w:type="dxa"/>
+              <w:left w:w="100" w:type="dxa"/>
+              <w:bottom w:w="100" w:type="dxa"/>
+              <w:right w:w="100" w:type="dxa"/>
+            </w:tcMar>
+            <w:hideMark/>
+          </w:tcPr>
+          <w:p>
+            <w:pPr>
+              <w:spacing w:line="240" w:lineRule="auto"/>
+              <w:rPr>
+                <w:rFonts w:ascii="Times New Roman" w:eastAsia="Times New Roman" w:hAnsi="Times New Roman" w:cs="Times New Roman"/>
+                <w:color w:val="auto"/>
+                <w:sz w:val="24"/>
+                <w:szCs w:val="24"/>
+              </w:rPr>
+            </w:pPr>
+            <w:r>
+              <w:rPr>
+                <w:rFonts w:eastAsia="Times New Roman"/>
+              </w:rPr>
+              <w:t>Extensions</w:t>
+            </w:r>
+          </w:p>
+        </w:tc>
+        <w:tc>
+          <w:tcPr>
+            <w:tcW w:w="0" w:type="auto"/>
+            <w:tcBorders>
+              <w:top w:val="single" w:sz="8" w:space="0" w:color="000000"/>
+              <w:left w:val="single" w:sz="8" w:space="0" w:color="000000"/>
+              <w:bottom w:val="single" w:sz="8" w:space="0" w:color="000000"/>
+              <w:right w:val="single" w:sz="8" w:space="0" w:color="000000"/>
+            </w:tcBorders>
+            <w:tcMar>
+              <w:top w:w="100" w:type="dxa"/>
+              <w:left w:w="100" w:type="dxa"/>
+              <w:bottom w:w="100" w:type="dxa"/>
+              <w:right w:w="100" w:type="dxa"/>
+            </w:tcMar>
+            <w:hideMark/>
+          </w:tcPr>
+          <w:p>
+            <w:pPr>
+              <w:pStyle w:val="ListParagraph"/>
+              <w:numPr>
+                <w:ilvl w:val="0"/>
+                <w:numId w:val="39"/>
+              </w:numPr>
+              <w:spacing w:line="240" w:lineRule="auto"/>
+              <w:textAlignment w:val="baseline"/>
+              <w:rPr>
+                <w:rFonts w:eastAsia="Times New Roman"/>
+              </w:rPr>
+            </w:pPr>
+            <w:r>
+              <w:rPr>
+                <w:rFonts w:eastAsia="Times New Roman"/>
+              </w:rPr>
+              <w:t>Player does not obtain card</w:t>
+            </w:r>
+          </w:p>
+          <w:p>
+            <w:pPr>
+              <w:pStyle w:val="ListParagraph"/>
+              <w:numPr>
+                <w:ilvl w:val="0"/>
+                <w:numId w:val="39"/>
+              </w:numPr>
+              <w:spacing w:line="240" w:lineRule="auto"/>
+              <w:textAlignment w:val="baseline"/>
+              <w:rPr>
+                <w:rFonts w:eastAsia="Times New Roman"/>
+              </w:rPr>
+            </w:pPr>
+            <w:r>
+              <w:rPr>
+                <w:rFonts w:eastAsia="Times New Roman"/>
+              </w:rPr>
+              <w:t>Card is traded, sold, or given</w:t>
+            </w:r>
+          </w:p>
+        </w:tc>
+      </w:tr>
+      <w:tr>
+        <w:tc>
+          <w:tcPr>
+            <w:tcW w:w="0" w:type="auto"/>
+            <w:tcBorders>
+              <w:top w:val="single" w:sz="8" w:space="0" w:color="000000"/>
+              <w:left w:val="single" w:sz="8" w:space="0" w:color="000000"/>
+              <w:bottom w:val="single" w:sz="8" w:space="0" w:color="000000"/>
+              <w:right w:val="single" w:sz="8" w:space="0" w:color="000000"/>
+            </w:tcBorders>
+            <w:tcMar>
+              <w:top w:w="100" w:type="dxa"/>
+              <w:left w:w="100" w:type="dxa"/>
+              <w:bottom w:w="100" w:type="dxa"/>
+              <w:right w:w="100" w:type="dxa"/>
+            </w:tcMar>
+            <w:hideMark/>
+          </w:tcPr>
+          <w:p>
+            <w:pPr>
+              <w:spacing w:line="240" w:lineRule="auto"/>
+              <w:rPr>
+                <w:rFonts w:ascii="Times New Roman" w:eastAsia="Times New Roman" w:hAnsi="Times New Roman" w:cs="Times New Roman"/>
+                <w:color w:val="auto"/>
+                <w:sz w:val="24"/>
+                <w:szCs w:val="24"/>
+              </w:rPr>
+            </w:pPr>
+            <w:r>
+              <w:rPr>
+                <w:rFonts w:eastAsia="Times New Roman"/>
+              </w:rPr>
+              <w:t>Frequency of Use</w:t>
+            </w:r>
+          </w:p>
+        </w:tc>
+        <w:tc>
+          <w:tcPr>
+            <w:tcW w:w="0" w:type="auto"/>
+            <w:tcBorders>
+              <w:top w:val="single" w:sz="8" w:space="0" w:color="000000"/>
+              <w:left w:val="single" w:sz="8" w:space="0" w:color="000000"/>
+              <w:bottom w:val="single" w:sz="8" w:space="0" w:color="000000"/>
+              <w:right w:val="single" w:sz="8" w:space="0" w:color="000000"/>
+            </w:tcBorders>
+            <w:tcMar>
+              <w:top w:w="100" w:type="dxa"/>
+              <w:left w:w="100" w:type="dxa"/>
+              <w:bottom w:w="100" w:type="dxa"/>
+              <w:right w:w="100" w:type="dxa"/>
+            </w:tcMar>
+            <w:hideMark/>
+          </w:tcPr>
+          <w:p>
+            <w:pPr>
+              <w:spacing w:line="240" w:lineRule="auto"/>
+              <w:rPr>
+                <w:rFonts w:ascii="Times New Roman" w:eastAsia="Times New Roman" w:hAnsi="Times New Roman" w:cs="Times New Roman"/>
+                <w:color w:val="auto"/>
+                <w:sz w:val="24"/>
+                <w:szCs w:val="24"/>
+              </w:rPr>
+            </w:pPr>
+            <w:r>
+              <w:rPr>
+                <w:rFonts w:eastAsia="Times New Roman"/>
+              </w:rPr>
+              <w:t xml:space="preserve">Once </w:t>
+            </w:r>
+            <w:r>
+              <w:rPr>
+                <w:rFonts w:eastAsia="Times New Roman"/>
+              </w:rPr>
+              <w:t>when Other Player uses a Special Card</w:t>
+            </w:r>
+            <w:r>
+              <w:rPr>
+                <w:rFonts w:eastAsia="Times New Roman"/>
+              </w:rPr>
+              <w:t xml:space="preserve"> </w:t>
+            </w:r>
           </w:p>
         </w:tc>
       </w:tr>
@@ -18672,6 +21177,119 @@
     </w:lvl>
   </w:abstractNum>
   <w:abstractNum w:abstractNumId="2" w15:restartNumberingAfterBreak="0">
+    <w:nsid w:val="02AC22AE"/>
+    <w:multiLevelType w:val="multilevel"/>
+    <w:tmpl w:val="8FC04610"/>
+    <w:lvl w:ilvl="0">
+      <w:start w:val="1"/>
+      <w:numFmt w:val="decimal"/>
+      <w:lvlText w:val="%1."/>
+      <w:lvlJc w:val="left"/>
+      <w:pPr>
+        <w:tabs>
+          <w:tab w:val="num" w:pos="720"/>
+        </w:tabs>
+        <w:ind w:left="720" w:hanging="360"/>
+      </w:pPr>
+    </w:lvl>
+    <w:lvl w:ilvl="1" w:tentative="1">
+      <w:start w:val="1"/>
+      <w:numFmt w:val="decimal"/>
+      <w:lvlText w:val="%2."/>
+      <w:lvlJc w:val="left"/>
+      <w:pPr>
+        <w:tabs>
+          <w:tab w:val="num" w:pos="1440"/>
+        </w:tabs>
+        <w:ind w:left="1440" w:hanging="360"/>
+      </w:pPr>
+    </w:lvl>
+    <w:lvl w:ilvl="2" w:tentative="1">
+      <w:start w:val="1"/>
+      <w:numFmt w:val="decimal"/>
+      <w:lvlText w:val="%3."/>
+      <w:lvlJc w:val="left"/>
+      <w:pPr>
+        <w:tabs>
+          <w:tab w:val="num" w:pos="2160"/>
+        </w:tabs>
+        <w:ind w:left="2160" w:hanging="360"/>
+      </w:pPr>
+    </w:lvl>
+    <w:lvl w:ilvl="3" w:tentative="1">
+      <w:start w:val="1"/>
+      <w:numFmt w:val="decimal"/>
+      <w:lvlText w:val="%4."/>
+      <w:lvlJc w:val="left"/>
+      <w:pPr>
+        <w:tabs>
+          <w:tab w:val="num" w:pos="2880"/>
+        </w:tabs>
+        <w:ind w:left="2880" w:hanging="360"/>
+      </w:pPr>
+    </w:lvl>
+    <w:lvl w:ilvl="4" w:tentative="1">
+      <w:start w:val="1"/>
+      <w:numFmt w:val="decimal"/>
+      <w:lvlText w:val="%5."/>
+      <w:lvlJc w:val="left"/>
+      <w:pPr>
+        <w:tabs>
+          <w:tab w:val="num" w:pos="3600"/>
+        </w:tabs>
+        <w:ind w:left="3600" w:hanging="360"/>
+      </w:pPr>
+    </w:lvl>
+    <w:lvl w:ilvl="5" w:tentative="1">
+      <w:start w:val="1"/>
+      <w:numFmt w:val="decimal"/>
+      <w:lvlText w:val="%6."/>
+      <w:lvlJc w:val="left"/>
+      <w:pPr>
+        <w:tabs>
+          <w:tab w:val="num" w:pos="4320"/>
+        </w:tabs>
+        <w:ind w:left="4320" w:hanging="360"/>
+      </w:pPr>
+    </w:lvl>
+    <w:lvl w:ilvl="6" w:tentative="1">
+      <w:start w:val="1"/>
+      <w:numFmt w:val="decimal"/>
+      <w:lvlText w:val="%7."/>
+      <w:lvlJc w:val="left"/>
+      <w:pPr>
+        <w:tabs>
+          <w:tab w:val="num" w:pos="5040"/>
+        </w:tabs>
+        <w:ind w:left="5040" w:hanging="360"/>
+      </w:pPr>
+    </w:lvl>
+    <w:lvl w:ilvl="7" w:tentative="1">
+      <w:start w:val="1"/>
+      <w:numFmt w:val="decimal"/>
+      <w:lvlText w:val="%8."/>
+      <w:lvlJc w:val="left"/>
+      <w:pPr>
+        <w:tabs>
+          <w:tab w:val="num" w:pos="5760"/>
+        </w:tabs>
+        <w:ind w:left="5760" w:hanging="360"/>
+      </w:pPr>
+    </w:lvl>
+    <w:lvl w:ilvl="8" w:tentative="1">
+      <w:start w:val="1"/>
+      <w:numFmt w:val="decimal"/>
+      <w:lvlText w:val="%9."/>
+      <w:lvlJc w:val="left"/>
+      <w:pPr>
+        <w:tabs>
+          <w:tab w:val="num" w:pos="6480"/>
+        </w:tabs>
+        <w:ind w:left="6480" w:hanging="360"/>
+      </w:pPr>
+    </w:lvl>
+  </w:abstractNum>
+  <w:abstractNum w:abstractNumId="3" w15:restartNumberingAfterBreak="0">
     <w:nsid w:val="07614534"/>
     <w:multiLevelType w:val="multilevel"/>
     <w:tmpl w:val="8FC04610"/>
@@ -18784,7 +21402,7 @@
       </w:pPr>
     </w:lvl>
   </w:abstractNum>
-  <w:abstractNum w:abstractNumId="3" w15:restartNumberingAfterBreak="0">
+  <w:abstractNum w:abstractNumId="4" w15:restartNumberingAfterBreak="0">
     <w:nsid w:val="07951E22"/>
     <w:multiLevelType w:val="multilevel"/>
     <w:tmpl w:val="BED8197A"/>
@@ -18896,7 +21514,7 @@
       </w:pPr>
     </w:lvl>
   </w:abstractNum>
-  <w:abstractNum w:abstractNumId="4" w15:restartNumberingAfterBreak="0">
+  <w:abstractNum w:abstractNumId="5" w15:restartNumberingAfterBreak="0">
     <w:nsid w:val="0DE65EA3"/>
     <w:multiLevelType w:val="multilevel"/>
     <w:tmpl w:val="711CDE58"/>
@@ -19008,7 +21626,7 @@
       </w:pPr>
     </w:lvl>
   </w:abstractNum>
-  <w:abstractNum w:abstractNumId="5" w15:restartNumberingAfterBreak="0">
+  <w:abstractNum w:abstractNumId="6" w15:restartNumberingAfterBreak="0">
     <w:nsid w:val="10937D1D"/>
     <w:multiLevelType w:val="multilevel"/>
     <w:tmpl w:val="711CDE58"/>
@@ -19120,7 +21738,119 @@
       </w:pPr>
     </w:lvl>
   </w:abstractNum>
-  <w:abstractNum w:abstractNumId="6" w15:restartNumberingAfterBreak="0">
+  <w:abstractNum w:abstractNumId="7" w15:restartNumberingAfterBreak="0">
+    <w:nsid w:val="15AA434E"/>
+    <w:multiLevelType w:val="multilevel"/>
+    <w:tmpl w:val="711CDE58"/>
+    <w:lvl w:ilvl="0">
+      <w:start w:val="1"/>
+      <w:numFmt w:val="decimal"/>
+      <w:lvlText w:val="%1."/>
+      <w:lvlJc w:val="left"/>
+      <w:pPr>
+        <w:tabs>
+          <w:tab w:val="num" w:pos="720"/>
+        </w:tabs>
+        <w:ind w:left="720" w:hanging="360"/>
+      </w:pPr>
+    </w:lvl>
+    <w:lvl w:ilvl="1">
+      <w:numFmt w:val="bullet"/>
+      <w:lvlText w:val="-"/>
+      <w:lvlJc w:val="left"/>
+      <w:pPr>
+        <w:ind w:left="1440" w:hanging="360"/>
+      </w:pPr>
+      <w:rPr>
+        <w:rFonts w:ascii="Arial" w:eastAsia="Times New Roman" w:hAnsi="Arial" w:cs="Arial" w:hint="default"/>
+      </w:rPr>
+    </w:lvl>
+    <w:lvl w:ilvl="2">
+      <w:start w:val="8"/>
+      <w:numFmt w:val="bullet"/>
+      <w:lvlText w:val=""/>
+      <w:lvlJc w:val="left"/>
+      <w:pPr>
+        <w:ind w:left="2160" w:hanging="360"/>
+      </w:pPr>
+      <w:rPr>
+        <w:rFonts w:ascii="Wingdings" w:eastAsia="Times New Roman" w:hAnsi="Wingdings" w:cs="Arial" w:hint="default"/>
+      </w:rPr>
+    </w:lvl>
+    <w:lvl w:ilvl="3" w:tentative="1">
+      <w:start w:val="1"/>
+      <w:numFmt w:val="decimal"/>
+      <w:lvlText w:val="%4."/>
+      <w:lvlJc w:val="left"/>
+      <w:pPr>
+        <w:tabs>
+          <w:tab w:val="num" w:pos="2880"/>
+        </w:tabs>
+        <w:ind w:left="2880" w:hanging="360"/>
+      </w:pPr>
+    </w:lvl>
+    <w:lvl w:ilvl="4" w:tentative="1">
+      <w:start w:val="1"/>
+      <w:numFmt w:val="decimal"/>
+      <w:lvlText w:val="%5."/>
+      <w:lvlJc w:val="left"/>
+      <w:pPr>
+        <w:tabs>
+          <w:tab w:val="num" w:pos="3600"/>
+        </w:tabs>
+        <w:ind w:left="3600" w:hanging="360"/>
+      </w:pPr>
+    </w:lvl>
+    <w:lvl w:ilvl="5" w:tentative="1">
+      <w:start w:val="1"/>
+      <w:numFmt w:val="decimal"/>
+      <w:lvlText w:val="%6."/>
+      <w:lvlJc w:val="left"/>
+      <w:pPr>
+        <w:tabs>
+          <w:tab w:val="num" w:pos="4320"/>
+        </w:tabs>
+        <w:ind w:left="4320" w:hanging="360"/>
+      </w:pPr>
+    </w:lvl>
+    <w:lvl w:ilvl="6" w:tentative="1">
+      <w:start w:val="1"/>
+      <w:numFmt w:val="decimal"/>
+      <w:lvlText w:val="%7."/>
+      <w:lvlJc w:val="left"/>
+      <w:pPr>
+        <w:tabs>
+          <w:tab w:val="num" w:pos="5040"/>
+        </w:tabs>
+        <w:ind w:left="5040" w:hanging="360"/>
+      </w:pPr>
+    </w:lvl>
+    <w:lvl w:ilvl="7" w:tentative="1">
+      <w:start w:val="1"/>
+      <w:numFmt w:val="decimal"/>
+      <w:lvlText w:val="%8."/>
+      <w:lvlJc w:val="left"/>
+      <w:pPr>
+        <w:tabs>
+          <w:tab w:val="num" w:pos="5760"/>
+        </w:tabs>
+        <w:ind w:left="5760" w:hanging="360"/>
+      </w:pPr>
+    </w:lvl>
+    <w:lvl w:ilvl="8" w:tentative="1">
+      <w:start w:val="1"/>
+      <w:numFmt w:val="decimal"/>
+      <w:lvlText w:val="%9."/>
+      <w:lvlJc w:val="left"/>
+      <w:pPr>
+        <w:tabs>
+          <w:tab w:val="num" w:pos="6480"/>
+        </w:tabs>
+        <w:ind w:left="6480" w:hanging="360"/>
+      </w:pPr>
+    </w:lvl>
+  </w:abstractNum>
+  <w:abstractNum w:abstractNumId="8" w15:restartNumberingAfterBreak="0">
     <w:nsid w:val="1A4325D8"/>
     <w:multiLevelType w:val="multilevel"/>
     <w:tmpl w:val="8FC04610"/>
@@ -19233,7 +21963,7 @@
       </w:pPr>
     </w:lvl>
   </w:abstractNum>
-  <w:abstractNum w:abstractNumId="7" w15:restartNumberingAfterBreak="0">
+  <w:abstractNum w:abstractNumId="9" w15:restartNumberingAfterBreak="0">
     <w:nsid w:val="1B386A32"/>
     <w:multiLevelType w:val="multilevel"/>
     <w:tmpl w:val="8FC04610"/>
@@ -19346,7 +22076,7 @@
       </w:pPr>
     </w:lvl>
   </w:abstractNum>
-  <w:abstractNum w:abstractNumId="8" w15:restartNumberingAfterBreak="0">
+  <w:abstractNum w:abstractNumId="10" w15:restartNumberingAfterBreak="0">
     <w:nsid w:val="20290BA4"/>
     <w:multiLevelType w:val="multilevel"/>
     <w:tmpl w:val="711CDE58"/>
@@ -19458,7 +22188,7 @@
       </w:pPr>
     </w:lvl>
   </w:abstractNum>
-  <w:abstractNum w:abstractNumId="9" w15:restartNumberingAfterBreak="0">
+  <w:abstractNum w:abstractNumId="11" w15:restartNumberingAfterBreak="0">
     <w:nsid w:val="20AA59EB"/>
     <w:multiLevelType w:val="multilevel"/>
     <w:tmpl w:val="C040EBCC"/>
@@ -19571,7 +22301,119 @@
       </w:rPr>
     </w:lvl>
   </w:abstractNum>
-  <w:abstractNum w:abstractNumId="10" w15:restartNumberingAfterBreak="0">
+  <w:abstractNum w:abstractNumId="12" w15:restartNumberingAfterBreak="0">
+    <w:nsid w:val="21741F8E"/>
+    <w:multiLevelType w:val="multilevel"/>
+    <w:tmpl w:val="711CDE58"/>
+    <w:lvl w:ilvl="0">
+      <w:start w:val="1"/>
+      <w:numFmt w:val="decimal"/>
+      <w:lvlText w:val="%1."/>
+      <w:lvlJc w:val="left"/>
+      <w:pPr>
+        <w:tabs>
+          <w:tab w:val="num" w:pos="720"/>
+        </w:tabs>
+        <w:ind w:left="720" w:hanging="360"/>
+      </w:pPr>
+    </w:lvl>
+    <w:lvl w:ilvl="1">
+      <w:numFmt w:val="bullet"/>
+      <w:lvlText w:val="-"/>
+      <w:lvlJc w:val="left"/>
+      <w:pPr>
+        <w:ind w:left="1440" w:hanging="360"/>
+      </w:pPr>
+      <w:rPr>
+        <w:rFonts w:ascii="Arial" w:eastAsia="Times New Roman" w:hAnsi="Arial" w:cs="Arial" w:hint="default"/>
+      </w:rPr>
+    </w:lvl>
+    <w:lvl w:ilvl="2">
+      <w:start w:val="8"/>
+      <w:numFmt w:val="bullet"/>
+      <w:lvlText w:val=""/>
+      <w:lvlJc w:val="left"/>
+      <w:pPr>
+        <w:ind w:left="2160" w:hanging="360"/>
+      </w:pPr>
+      <w:rPr>
+        <w:rFonts w:ascii="Wingdings" w:eastAsia="Times New Roman" w:hAnsi="Wingdings" w:cs="Arial" w:hint="default"/>
+      </w:rPr>
+    </w:lvl>
+    <w:lvl w:ilvl="3" w:tentative="1">
+      <w:start w:val="1"/>
+      <w:numFmt w:val="decimal"/>
+      <w:lvlText w:val="%4."/>
+      <w:lvlJc w:val="left"/>
+      <w:pPr>
+        <w:tabs>
+          <w:tab w:val="num" w:pos="2880"/>
+        </w:tabs>
+        <w:ind w:left="2880" w:hanging="360"/>
+      </w:pPr>
+    </w:lvl>
+    <w:lvl w:ilvl="4" w:tentative="1">
+      <w:start w:val="1"/>
+      <w:numFmt w:val="decimal"/>
+      <w:lvlText w:val="%5."/>
+      <w:lvlJc w:val="left"/>
+      <w:pPr>
+        <w:tabs>
+          <w:tab w:val="num" w:pos="3600"/>
+        </w:tabs>
+        <w:ind w:left="3600" w:hanging="360"/>
+      </w:pPr>
+    </w:lvl>
+    <w:lvl w:ilvl="5" w:tentative="1">
+      <w:start w:val="1"/>
+      <w:numFmt w:val="decimal"/>
+      <w:lvlText w:val="%6."/>
+      <w:lvlJc w:val="left"/>
+      <w:pPr>
+        <w:tabs>
+          <w:tab w:val="num" w:pos="4320"/>
+        </w:tabs>
+        <w:ind w:left="4320" w:hanging="360"/>
+      </w:pPr>
+    </w:lvl>
+    <w:lvl w:ilvl="6" w:tentative="1">
+      <w:start w:val="1"/>
+      <w:numFmt w:val="decimal"/>
+      <w:lvlText w:val="%7."/>
+      <w:lvlJc w:val="left"/>
+      <w:pPr>
+        <w:tabs>
+          <w:tab w:val="num" w:pos="5040"/>
+        </w:tabs>
+        <w:ind w:left="5040" w:hanging="360"/>
+      </w:pPr>
+    </w:lvl>
+    <w:lvl w:ilvl="7" w:tentative="1">
+      <w:start w:val="1"/>
+      <w:numFmt w:val="decimal"/>
+      <w:lvlText w:val="%8."/>
+      <w:lvlJc w:val="left"/>
+      <w:pPr>
+        <w:tabs>
+          <w:tab w:val="num" w:pos="5760"/>
+        </w:tabs>
+        <w:ind w:left="5760" w:hanging="360"/>
+      </w:pPr>
+    </w:lvl>
+    <w:lvl w:ilvl="8" w:tentative="1">
+      <w:start w:val="1"/>
+      <w:numFmt w:val="decimal"/>
+      <w:lvlText w:val="%9."/>
+      <w:lvlJc w:val="left"/>
+      <w:pPr>
+        <w:tabs>
+          <w:tab w:val="num" w:pos="6480"/>
+        </w:tabs>
+        <w:ind w:left="6480" w:hanging="360"/>
+      </w:pPr>
+    </w:lvl>
+  </w:abstractNum>
+  <w:abstractNum w:abstractNumId="13" w15:restartNumberingAfterBreak="0">
     <w:nsid w:val="2BA93D3C"/>
     <w:multiLevelType w:val="multilevel"/>
     <w:tmpl w:val="E6D040B4"/>
@@ -19684,7 +22526,120 @@
       </w:rPr>
     </w:lvl>
   </w:abstractNum>
-  <w:abstractNum w:abstractNumId="11" w15:restartNumberingAfterBreak="0">
+  <w:abstractNum w:abstractNumId="14" w15:restartNumberingAfterBreak="0">
+    <w:nsid w:val="2ED14741"/>
+    <w:multiLevelType w:val="multilevel"/>
+    <w:tmpl w:val="8FC04610"/>
+    <w:lvl w:ilvl="0">
+      <w:start w:val="1"/>
+      <w:numFmt w:val="decimal"/>
+      <w:lvlText w:val="%1."/>
+      <w:lvlJc w:val="left"/>
+      <w:pPr>
+        <w:tabs>
+          <w:tab w:val="num" w:pos="720"/>
+        </w:tabs>
+        <w:ind w:left="720" w:hanging="360"/>
+      </w:pPr>
+    </w:lvl>
+    <w:lvl w:ilvl="1" w:tentative="1">
+      <w:start w:val="1"/>
+      <w:numFmt w:val="decimal"/>
+      <w:lvlText w:val="%2."/>
+      <w:lvlJc w:val="left"/>
+      <w:pPr>
+        <w:tabs>
+          <w:tab w:val="num" w:pos="1440"/>
+        </w:tabs>
+        <w:ind w:left="1440" w:hanging="360"/>
+      </w:pPr>
+    </w:lvl>
+    <w:lvl w:ilvl="2" w:tentative="1">
+      <w:start w:val="1"/>
+      <w:numFmt w:val="decimal"/>
+      <w:lvlText w:val="%3."/>
+      <w:lvlJc w:val="left"/>
+      <w:pPr>
+        <w:tabs>
+          <w:tab w:val="num" w:pos="2160"/>
+        </w:tabs>
+        <w:ind w:left="2160" w:hanging="360"/>
+      </w:pPr>
+    </w:lvl>
+    <w:lvl w:ilvl="3" w:tentative="1">
+      <w:start w:val="1"/>
+      <w:numFmt w:val="decimal"/>
+      <w:lvlText w:val="%4."/>
+      <w:lvlJc w:val="left"/>
+      <w:pPr>
+        <w:tabs>
+          <w:tab w:val="num" w:pos="2880"/>
+        </w:tabs>
+        <w:ind w:left="2880" w:hanging="360"/>
+      </w:pPr>
+    </w:lvl>
+    <w:lvl w:ilvl="4" w:tentative="1">
+      <w:start w:val="1"/>
+      <w:numFmt w:val="decimal"/>
+      <w:lvlText w:val="%5."/>
+      <w:lvlJc w:val="left"/>
+      <w:pPr>
+        <w:tabs>
+          <w:tab w:val="num" w:pos="3600"/>
+        </w:tabs>
+        <w:ind w:left="3600" w:hanging="360"/>
+      </w:pPr>
+    </w:lvl>
+    <w:lvl w:ilvl="5" w:tentative="1">
+      <w:start w:val="1"/>
+      <w:numFmt w:val="decimal"/>
+      <w:lvlText w:val="%6."/>
+      <w:lvlJc w:val="left"/>
+      <w:pPr>
+        <w:tabs>
+          <w:tab w:val="num" w:pos="4320"/>
+        </w:tabs>
+        <w:ind w:left="4320" w:hanging="360"/>
+      </w:pPr>
+    </w:lvl>
+    <w:lvl w:ilvl="6" w:tentative="1">
+      <w:start w:val="1"/>
+      <w:numFmt w:val="decimal"/>
+      <w:lvlText w:val="%7."/>
+      <w:lvlJc w:val="left"/>
+      <w:pPr>
+        <w:tabs>
+          <w:tab w:val="num" w:pos="5040"/>
+        </w:tabs>
+        <w:ind w:left="5040" w:hanging="360"/>
+      </w:pPr>
+    </w:lvl>
+    <w:lvl w:ilvl="7" w:tentative="1">
+      <w:start w:val="1"/>
+      <w:numFmt w:val="decimal"/>
+      <w:lvlText w:val="%8."/>
+      <w:lvlJc w:val="left"/>
+      <w:pPr>
+        <w:tabs>
+          <w:tab w:val="num" w:pos="5760"/>
+        </w:tabs>
+        <w:ind w:left="5760" w:hanging="360"/>
+      </w:pPr>
+    </w:lvl>
+    <w:lvl w:ilvl="8" w:tentative="1">
+      <w:start w:val="1"/>
+      <w:numFmt w:val="decimal"/>
+      <w:lvlText w:val="%9."/>
+      <w:lvlJc w:val="left"/>
+      <w:pPr>
+        <w:tabs>
+          <w:tab w:val="num" w:pos="6480"/>
+        </w:tabs>
+        <w:ind w:left="6480" w:hanging="360"/>
+      </w:pPr>
+    </w:lvl>
+  </w:abstractNum>
+  <w:abstractNum w:abstractNumId="15" w15:restartNumberingAfterBreak="0">
     <w:nsid w:val="2FB44A6E"/>
     <w:multiLevelType w:val="multilevel"/>
     <w:tmpl w:val="711CDE58"/>
@@ -19796,7 +22751,7 @@
       </w:pPr>
     </w:lvl>
   </w:abstractNum>
-  <w:abstractNum w:abstractNumId="12" w15:restartNumberingAfterBreak="0">
+  <w:abstractNum w:abstractNumId="16" w15:restartNumberingAfterBreak="0">
     <w:nsid w:val="30A7243D"/>
     <w:multiLevelType w:val="multilevel"/>
     <w:tmpl w:val="711CDE58"/>
@@ -19908,7 +22863,7 @@
       </w:pPr>
     </w:lvl>
   </w:abstractNum>
-  <w:abstractNum w:abstractNumId="13" w15:restartNumberingAfterBreak="0">
+  <w:abstractNum w:abstractNumId="17" w15:restartNumberingAfterBreak="0">
     <w:nsid w:val="322B6905"/>
     <w:multiLevelType w:val="multilevel"/>
     <w:tmpl w:val="8FC04610"/>
@@ -20021,7 +22976,7 @@
       </w:pPr>
     </w:lvl>
   </w:abstractNum>
-  <w:abstractNum w:abstractNumId="14" w15:restartNumberingAfterBreak="0">
+  <w:abstractNum w:abstractNumId="18" w15:restartNumberingAfterBreak="0">
     <w:nsid w:val="39B50B81"/>
     <w:multiLevelType w:val="multilevel"/>
     <w:tmpl w:val="BED8197A"/>
@@ -20133,7 +23088,7 @@
       </w:pPr>
     </w:lvl>
   </w:abstractNum>
-  <w:abstractNum w:abstractNumId="15" w15:restartNumberingAfterBreak="0">
+  <w:abstractNum w:abstractNumId="19" w15:restartNumberingAfterBreak="0">
     <w:nsid w:val="39D85D42"/>
     <w:multiLevelType w:val="multilevel"/>
     <w:tmpl w:val="8FC04610"/>
@@ -20246,7 +23201,7 @@
       </w:pPr>
     </w:lvl>
   </w:abstractNum>
-  <w:abstractNum w:abstractNumId="16" w15:restartNumberingAfterBreak="0">
+  <w:abstractNum w:abstractNumId="20" w15:restartNumberingAfterBreak="0">
     <w:nsid w:val="41423DA5"/>
     <w:multiLevelType w:val="multilevel"/>
     <w:tmpl w:val="66E01248"/>
@@ -20359,7 +23314,7 @@
       </w:rPr>
     </w:lvl>
   </w:abstractNum>
-  <w:abstractNum w:abstractNumId="17" w15:restartNumberingAfterBreak="0">
+  <w:abstractNum w:abstractNumId="21" w15:restartNumberingAfterBreak="0">
     <w:nsid w:val="42963188"/>
     <w:multiLevelType w:val="multilevel"/>
     <w:tmpl w:val="711CDE58"/>
@@ -20471,7 +23426,7 @@
       </w:pPr>
     </w:lvl>
   </w:abstractNum>
-  <w:abstractNum w:abstractNumId="18" w15:restartNumberingAfterBreak="0">
+  <w:abstractNum w:abstractNumId="22" w15:restartNumberingAfterBreak="0">
     <w:nsid w:val="465454FF"/>
     <w:multiLevelType w:val="multilevel"/>
     <w:tmpl w:val="8FC04610"/>
@@ -20584,7 +23539,120 @@
       </w:pPr>
     </w:lvl>
   </w:abstractNum>
-  <w:abstractNum w:abstractNumId="19" w15:restartNumberingAfterBreak="0">
+  <w:abstractNum w:abstractNumId="23" w15:restartNumberingAfterBreak="0">
+    <w:nsid w:val="4B233902"/>
+    <w:multiLevelType w:val="multilevel"/>
+    <w:tmpl w:val="8FC04610"/>
+    <w:lvl w:ilvl="0">
+      <w:start w:val="1"/>
+      <w:numFmt w:val="decimal"/>
+      <w:lvlText w:val="%1."/>
+      <w:lvlJc w:val="left"/>
+      <w:pPr>
+        <w:tabs>
+          <w:tab w:val="num" w:pos="720"/>
+        </w:tabs>
+        <w:ind w:left="720" w:hanging="360"/>
+      </w:pPr>
+    </w:lvl>
+    <w:lvl w:ilvl="1" w:tentative="1">
+      <w:start w:val="1"/>
+      <w:numFmt w:val="decimal"/>
+      <w:lvlText w:val="%2."/>
+      <w:lvlJc w:val="left"/>
+      <w:pPr>
+        <w:tabs>
+          <w:tab w:val="num" w:pos="1440"/>
+        </w:tabs>
+        <w:ind w:left="1440" w:hanging="360"/>
+      </w:pPr>
+    </w:lvl>
+    <w:lvl w:ilvl="2" w:tentative="1">
+      <w:start w:val="1"/>
+      <w:numFmt w:val="decimal"/>
+      <w:lvlText w:val="%3."/>
+      <w:lvlJc w:val="left"/>
+      <w:pPr>
+        <w:tabs>
+          <w:tab w:val="num" w:pos="2160"/>
+        </w:tabs>
+        <w:ind w:left="2160" w:hanging="360"/>
+      </w:pPr>
+    </w:lvl>
+    <w:lvl w:ilvl="3" w:tentative="1">
+      <w:start w:val="1"/>
+      <w:numFmt w:val="decimal"/>
+      <w:lvlText w:val="%4."/>
+      <w:lvlJc w:val="left"/>
+      <w:pPr>
+        <w:tabs>
+          <w:tab w:val="num" w:pos="2880"/>
+        </w:tabs>
+        <w:ind w:left="2880" w:hanging="360"/>
+      </w:pPr>
+    </w:lvl>
+    <w:lvl w:ilvl="4" w:tentative="1">
+      <w:start w:val="1"/>
+      <w:numFmt w:val="decimal"/>
+      <w:lvlText w:val="%5."/>
+      <w:lvlJc w:val="left"/>
+      <w:pPr>
+        <w:tabs>
+          <w:tab w:val="num" w:pos="3600"/>
+        </w:tabs>
+        <w:ind w:left="3600" w:hanging="360"/>
+      </w:pPr>
+    </w:lvl>
+    <w:lvl w:ilvl="5" w:tentative="1">
+      <w:start w:val="1"/>
+      <w:numFmt w:val="decimal"/>
+      <w:lvlText w:val="%6."/>
+      <w:lvlJc w:val="left"/>
+      <w:pPr>
+        <w:tabs>
+          <w:tab w:val="num" w:pos="4320"/>
+        </w:tabs>
+        <w:ind w:left="4320" w:hanging="360"/>
+      </w:pPr>
+    </w:lvl>
+    <w:lvl w:ilvl="6" w:tentative="1">
+      <w:start w:val="1"/>
+      <w:numFmt w:val="decimal"/>
+      <w:lvlText w:val="%7."/>
+      <w:lvlJc w:val="left"/>
+      <w:pPr>
+        <w:tabs>
+          <w:tab w:val="num" w:pos="5040"/>
+        </w:tabs>
+        <w:ind w:left="5040" w:hanging="360"/>
+      </w:pPr>
+    </w:lvl>
+    <w:lvl w:ilvl="7" w:tentative="1">
+      <w:start w:val="1"/>
+      <w:numFmt w:val="decimal"/>
+      <w:lvlText w:val="%8."/>
+      <w:lvlJc w:val="left"/>
+      <w:pPr>
+        <w:tabs>
+          <w:tab w:val="num" w:pos="5760"/>
+        </w:tabs>
+        <w:ind w:left="5760" w:hanging="360"/>
+      </w:pPr>
+    </w:lvl>
+    <w:lvl w:ilvl="8" w:tentative="1">
+      <w:start w:val="1"/>
+      <w:numFmt w:val="decimal"/>
+      <w:lvlText w:val="%9."/>
+      <w:lvlJc w:val="left"/>
+      <w:pPr>
+        <w:tabs>
+          <w:tab w:val="num" w:pos="6480"/>
+        </w:tabs>
+        <w:ind w:left="6480" w:hanging="360"/>
+      </w:pPr>
+    </w:lvl>
+  </w:abstractNum>
+  <w:abstractNum w:abstractNumId="24" w15:restartNumberingAfterBreak="0">
     <w:nsid w:val="4E530202"/>
     <w:multiLevelType w:val="multilevel"/>
     <w:tmpl w:val="8C82DEE0"/>
@@ -20697,7 +23765,7 @@
       </w:pPr>
     </w:lvl>
   </w:abstractNum>
-  <w:abstractNum w:abstractNumId="20" w15:restartNumberingAfterBreak="0">
+  <w:abstractNum w:abstractNumId="25" w15:restartNumberingAfterBreak="0">
     <w:nsid w:val="50B73AD2"/>
     <w:multiLevelType w:val="multilevel"/>
     <w:tmpl w:val="788E5DBC"/>
@@ -20810,7 +23878,7 @@
       </w:rPr>
     </w:lvl>
   </w:abstractNum>
-  <w:abstractNum w:abstractNumId="21" w15:restartNumberingAfterBreak="0">
+  <w:abstractNum w:abstractNumId="26" w15:restartNumberingAfterBreak="0">
     <w:nsid w:val="5C56185F"/>
     <w:multiLevelType w:val="multilevel"/>
     <w:tmpl w:val="BED8197A"/>
@@ -20922,7 +23990,7 @@
       </w:pPr>
     </w:lvl>
   </w:abstractNum>
-  <w:abstractNum w:abstractNumId="22" w15:restartNumberingAfterBreak="0">
+  <w:abstractNum w:abstractNumId="27" w15:restartNumberingAfterBreak="0">
     <w:nsid w:val="5EE94C3A"/>
     <w:multiLevelType w:val="multilevel"/>
     <w:tmpl w:val="711CDE58"/>
@@ -21034,7 +24102,7 @@
       </w:pPr>
     </w:lvl>
   </w:abstractNum>
-  <w:abstractNum w:abstractNumId="23" w15:restartNumberingAfterBreak="0">
+  <w:abstractNum w:abstractNumId="28" w15:restartNumberingAfterBreak="0">
     <w:nsid w:val="5F5C2824"/>
     <w:multiLevelType w:val="multilevel"/>
     <w:tmpl w:val="62FCB248"/>
@@ -21147,7 +24215,7 @@
       </w:pPr>
     </w:lvl>
   </w:abstractNum>
-  <w:abstractNum w:abstractNumId="24" w15:restartNumberingAfterBreak="0">
+  <w:abstractNum w:abstractNumId="29" w15:restartNumberingAfterBreak="0">
     <w:nsid w:val="5FCF584B"/>
     <w:multiLevelType w:val="multilevel"/>
     <w:tmpl w:val="711CDE58"/>
@@ -21259,7 +24327,7 @@
       </w:pPr>
     </w:lvl>
   </w:abstractNum>
-  <w:abstractNum w:abstractNumId="25" w15:restartNumberingAfterBreak="0">
+  <w:abstractNum w:abstractNumId="30" w15:restartNumberingAfterBreak="0">
     <w:nsid w:val="6010033B"/>
     <w:multiLevelType w:val="multilevel"/>
     <w:tmpl w:val="BED8197A"/>
@@ -21371,7 +24439,7 @@
       </w:pPr>
     </w:lvl>
   </w:abstractNum>
-  <w:abstractNum w:abstractNumId="26" w15:restartNumberingAfterBreak="0">
+  <w:abstractNum w:abstractNumId="31" w15:restartNumberingAfterBreak="0">
     <w:nsid w:val="62C44E7B"/>
     <w:multiLevelType w:val="multilevel"/>
     <w:tmpl w:val="711CDE58"/>
@@ -21483,7 +24551,7 @@
       </w:pPr>
     </w:lvl>
   </w:abstractNum>
-  <w:abstractNum w:abstractNumId="27" w15:restartNumberingAfterBreak="0">
+  <w:abstractNum w:abstractNumId="32" w15:restartNumberingAfterBreak="0">
     <w:nsid w:val="66273CA4"/>
     <w:multiLevelType w:val="multilevel"/>
     <w:tmpl w:val="8FC04610"/>
@@ -21596,7 +24664,7 @@
       </w:pPr>
     </w:lvl>
   </w:abstractNum>
-  <w:abstractNum w:abstractNumId="28" w15:restartNumberingAfterBreak="0">
+  <w:abstractNum w:abstractNumId="33" w15:restartNumberingAfterBreak="0">
     <w:nsid w:val="663E1AC4"/>
     <w:multiLevelType w:val="multilevel"/>
     <w:tmpl w:val="2B28E452"/>
@@ -21709,7 +24777,7 @@
       </w:rPr>
     </w:lvl>
   </w:abstractNum>
-  <w:abstractNum w:abstractNumId="29" w15:restartNumberingAfterBreak="0">
+  <w:abstractNum w:abstractNumId="34" w15:restartNumberingAfterBreak="0">
     <w:nsid w:val="67520022"/>
     <w:multiLevelType w:val="multilevel"/>
     <w:tmpl w:val="711CDE58"/>
@@ -21821,7 +24889,7 @@
       </w:pPr>
     </w:lvl>
   </w:abstractNum>
-  <w:abstractNum w:abstractNumId="30" w15:restartNumberingAfterBreak="0">
+  <w:abstractNum w:abstractNumId="35" w15:restartNumberingAfterBreak="0">
     <w:nsid w:val="719063CA"/>
     <w:multiLevelType w:val="multilevel"/>
     <w:tmpl w:val="711CDE58"/>
@@ -21933,7 +25001,7 @@
       </w:pPr>
     </w:lvl>
   </w:abstractNum>
-  <w:abstractNum w:abstractNumId="31" w15:restartNumberingAfterBreak="0">
+  <w:abstractNum w:abstractNumId="36" w15:restartNumberingAfterBreak="0">
     <w:nsid w:val="7DDA64DD"/>
     <w:multiLevelType w:val="multilevel"/>
     <w:tmpl w:val="8FC04610"/>
@@ -22050,43 +25118,43 @@
     <w:abstractNumId w:val="1"/>
   </w:num>
   <w:num w:numId="2">
-    <w:abstractNumId w:val="9"/>
+    <w:abstractNumId w:val="11"/>
   </w:num>
   <w:num w:numId="3">
-    <w:abstractNumId w:val="16"/>
+    <w:abstractNumId w:val="20"/>
   </w:num>
   <w:num w:numId="4">
-    <w:abstractNumId w:val="20"/>
+    <w:abstractNumId w:val="25"/>
   </w:num>
   <w:num w:numId="5">
-    <w:abstractNumId w:val="10"/>
+    <w:abstractNumId w:val="13"/>
   </w:num>
   <w:num w:numId="6">
+    <w:abstractNumId w:val="33"/>
+  </w:num>
+  <w:num w:numId="7">
+    <w:abstractNumId w:val="24"/>
+  </w:num>
+  <w:num w:numId="8">
     <w:abstractNumId w:val="28"/>
   </w:num>
-  <w:num w:numId="7">
-    <w:abstractNumId w:val="19"/>
-  </w:num>
-  <w:num w:numId="8">
-    <w:abstractNumId w:val="23"/>
-  </w:num>
   <w:num w:numId="9">
-    <w:abstractNumId w:val="25"/>
+    <w:abstractNumId w:val="30"/>
   </w:num>
   <w:num w:numId="10">
     <w:abstractNumId w:val="0"/>
   </w:num>
   <w:num w:numId="11">
-    <w:abstractNumId w:val="3"/>
+    <w:abstractNumId w:val="4"/>
   </w:num>
   <w:num w:numId="12">
-    <w:abstractNumId w:val="13"/>
+    <w:abstractNumId w:val="17"/>
   </w:num>
   <w:num w:numId="13">
-    <w:abstractNumId w:val="21"/>
+    <w:abstractNumId w:val="26"/>
   </w:num>
   <w:num w:numId="14">
-    <w:abstractNumId w:val="3"/>
+    <w:abstractNumId w:val="4"/>
     <w:lvlOverride w:ilvl="0">
       <w:startOverride w:val="1"/>
     </w:lvlOverride>
@@ -22114,7 +25182,7 @@
     </w:lvlOverride>
   </w:num>
   <w:num w:numId="15">
-    <w:abstractNumId w:val="13"/>
+    <w:abstractNumId w:val="17"/>
     <w:lvlOverride w:ilvl="0">
       <w:startOverride w:val="1"/>
     </w:lvlOverride>
@@ -22144,61 +25212,76 @@
     </w:lvlOverride>
   </w:num>
   <w:num w:numId="16">
+    <w:abstractNumId w:val="18"/>
+  </w:num>
+  <w:num w:numId="17">
+    <w:abstractNumId w:val="31"/>
+  </w:num>
+  <w:num w:numId="18">
+    <w:abstractNumId w:val="35"/>
+  </w:num>
+  <w:num w:numId="19">
+    <w:abstractNumId w:val="16"/>
+  </w:num>
+  <w:num w:numId="20">
+    <w:abstractNumId w:val="15"/>
+  </w:num>
+  <w:num w:numId="21">
+    <w:abstractNumId w:val="8"/>
+  </w:num>
+  <w:num w:numId="22">
+    <w:abstractNumId w:val="6"/>
+  </w:num>
+  <w:num w:numId="23">
+    <w:abstractNumId w:val="3"/>
+  </w:num>
+  <w:num w:numId="24">
+    <w:abstractNumId w:val="5"/>
+  </w:num>
+  <w:num w:numId="25">
+    <w:abstractNumId w:val="32"/>
+  </w:num>
+  <w:num w:numId="26">
+    <w:abstractNumId w:val="10"/>
+  </w:num>
+  <w:num w:numId="27">
+    <w:abstractNumId w:val="22"/>
+  </w:num>
+  <w:num w:numId="28">
+    <w:abstractNumId w:val="29"/>
+  </w:num>
+  <w:num w:numId="29">
+    <w:abstractNumId w:val="36"/>
+  </w:num>
+  <w:num w:numId="30">
+    <w:abstractNumId w:val="27"/>
+  </w:num>
+  <w:num w:numId="31">
+    <w:abstractNumId w:val="9"/>
+  </w:num>
+  <w:num w:numId="32">
+    <w:abstractNumId w:val="21"/>
+  </w:num>
+  <w:num w:numId="33">
+    <w:abstractNumId w:val="34"/>
+  </w:num>
+  <w:num w:numId="34">
+    <w:abstractNumId w:val="19"/>
+  </w:num>
+  <w:num w:numId="35">
+    <w:abstractNumId w:val="7"/>
+  </w:num>
+  <w:num w:numId="36">
+    <w:abstractNumId w:val="23"/>
+  </w:num>
+  <w:num w:numId="37">
     <w:abstractNumId w:val="14"/>
   </w:num>
-  <w:num w:numId="17">
-    <w:abstractNumId w:val="26"/>
-  </w:num>
-  <w:num w:numId="18">
-    <w:abstractNumId w:val="30"/>
-  </w:num>
-  <w:num w:numId="19">
+  <w:num w:numId="38">
     <w:abstractNumId w:val="12"/>
   </w:num>
-  <w:num w:numId="20">
-    <w:abstractNumId w:val="11"/>
-  </w:num>
-  <w:num w:numId="21">
-    <w:abstractNumId w:val="6"/>
-  </w:num>
-  <w:num w:numId="22">
-    <w:abstractNumId w:val="5"/>
-  </w:num>
-  <w:num w:numId="23">
+  <w:num w:numId="39">
     <w:abstractNumId w:val="2"/>
-  </w:num>
-  <w:num w:numId="24">
-    <w:abstractNumId w:val="4"/>
-  </w:num>
-  <w:num w:numId="25">
-    <w:abstractNumId w:val="27"/>
-  </w:num>
-  <w:num w:numId="26">
-    <w:abstractNumId w:val="8"/>
-  </w:num>
-  <w:num w:numId="27">
-    <w:abstractNumId w:val="18"/>
-  </w:num>
-  <w:num w:numId="28">
-    <w:abstractNumId w:val="24"/>
-  </w:num>
-  <w:num w:numId="29">
-    <w:abstractNumId w:val="31"/>
-  </w:num>
-  <w:num w:numId="30">
-    <w:abstractNumId w:val="22"/>
-  </w:num>
-  <w:num w:numId="31">
-    <w:abstractNumId w:val="7"/>
-  </w:num>
-  <w:num w:numId="32">
-    <w:abstractNumId w:val="17"/>
-  </w:num>
-  <w:num w:numId="33">
-    <w:abstractNumId w:val="29"/>
-  </w:num>
-  <w:num w:numId="34">
-    <w:abstractNumId w:val="15"/>
   </w:num>
 </w:numbering>
 </file>

</xml_diff>

<commit_message>
special card 14. All Special Cards Done
</commit_message>
<xml_diff>
--- a/Illuminati_Usecases.docx
+++ b/Illuminati_Usecases.docx
@@ -15527,25 +15527,7 @@
               <w:rPr>
                 <w:rFonts w:eastAsia="Times New Roman"/>
               </w:rPr>
-              <w:t>SC - 5</w:t>
-            </w:r>
-            <w:r>
-              <w:rPr>
-                <w:rFonts w:eastAsia="Times New Roman"/>
-              </w:rPr>
-              <w:t xml:space="preserve"> (Special</w:t>
-            </w:r>
-            <w:r>
-              <w:rPr>
-                <w:rFonts w:eastAsia="Times New Roman"/>
-              </w:rPr>
-              <w:t xml:space="preserve"> Card – 5</w:t>
-            </w:r>
-            <w:r>
-              <w:rPr>
-                <w:rFonts w:eastAsia="Times New Roman"/>
-              </w:rPr>
-              <w:t>)</w:t>
+              <w:t>SC - 5 (Special Card – 5)</w:t>
             </w:r>
           </w:p>
         </w:tc>
@@ -15910,14 +15892,7 @@
                 <w:rFonts w:eastAsia="Times New Roman"/>
                 <w:color w:val="auto"/>
               </w:rPr>
-              <w:t xml:space="preserve">Player </w:t>
-            </w:r>
-            <w:r>
-              <w:rPr>
-                <w:rFonts w:eastAsia="Times New Roman"/>
-                <w:color w:val="auto"/>
-              </w:rPr>
-              <w:t>use card</w:t>
+              <w:t>Player use card</w:t>
             </w:r>
           </w:p>
         </w:tc>
@@ -16058,13 +16033,7 @@
               <w:rPr>
                 <w:rFonts w:eastAsia="Times New Roman"/>
               </w:rPr>
-              <w:t xml:space="preserve">Player’s interference is successful. </w:t>
-            </w:r>
-            <w:r>
-              <w:rPr>
-                <w:rFonts w:eastAsia="Times New Roman"/>
-              </w:rPr>
-              <w:t>Card is no longer available.</w:t>
+              <w:t>Player’s interference is successful. Card is no longer available.</w:t>
             </w:r>
           </w:p>
         </w:tc>
@@ -16346,13 +16315,7 @@
               <w:rPr>
                 <w:rFonts w:eastAsia="Times New Roman"/>
               </w:rPr>
-              <w:t xml:space="preserve">Once </w:t>
-            </w:r>
-            <w:r>
-              <w:rPr>
-                <w:rFonts w:eastAsia="Times New Roman"/>
-              </w:rPr>
-              <w:t>according to rule of the card</w:t>
+              <w:t>Once according to rule of the card</w:t>
             </w:r>
           </w:p>
         </w:tc>
@@ -16592,25 +16555,7 @@
               <w:rPr>
                 <w:rFonts w:eastAsia="Times New Roman"/>
               </w:rPr>
-              <w:t>SC - 6</w:t>
-            </w:r>
-            <w:r>
-              <w:rPr>
-                <w:rFonts w:eastAsia="Times New Roman"/>
-              </w:rPr>
-              <w:t xml:space="preserve"> (Special</w:t>
-            </w:r>
-            <w:r>
-              <w:rPr>
-                <w:rFonts w:eastAsia="Times New Roman"/>
-              </w:rPr>
-              <w:t xml:space="preserve"> Card – 6</w:t>
-            </w:r>
-            <w:r>
-              <w:rPr>
-                <w:rFonts w:eastAsia="Times New Roman"/>
-              </w:rPr>
-              <w:t>)</w:t>
+              <w:t>SC - 6 (Special Card – 6)</w:t>
             </w:r>
           </w:p>
         </w:tc>
@@ -16765,13 +16710,7 @@
               <w:rPr>
                 <w:rFonts w:eastAsia="Times New Roman"/>
               </w:rPr>
-              <w:t xml:space="preserve">This card does not allow the IRS to collect twice or require the Post Office to pay twice. </w:t>
-            </w:r>
-            <w:r>
-              <w:rPr>
-                <w:rFonts w:eastAsia="Times New Roman"/>
-              </w:rPr>
-              <w:t xml:space="preserve">   </w:t>
+              <w:t xml:space="preserve">This card does not allow the IRS to collect twice or require the Post Office to pay twice.    </w:t>
             </w:r>
           </w:p>
         </w:tc>
@@ -17694,25 +17633,7 @@
               <w:rPr>
                 <w:rFonts w:eastAsia="Times New Roman"/>
               </w:rPr>
-              <w:t>SC - 7</w:t>
-            </w:r>
-            <w:r>
-              <w:rPr>
-                <w:rFonts w:eastAsia="Times New Roman"/>
-              </w:rPr>
-              <w:t xml:space="preserve"> (Special</w:t>
-            </w:r>
-            <w:r>
-              <w:rPr>
-                <w:rFonts w:eastAsia="Times New Roman"/>
-              </w:rPr>
-              <w:t xml:space="preserve"> Card – 7</w:t>
-            </w:r>
-            <w:r>
-              <w:rPr>
-                <w:rFonts w:eastAsia="Times New Roman"/>
-              </w:rPr>
-              <w:t>)</w:t>
+              <w:t>SC - 7 (Special Card – 7)</w:t>
             </w:r>
           </w:p>
         </w:tc>
@@ -18082,14 +18003,7 @@
                 <w:rFonts w:eastAsia="Times New Roman"/>
                 <w:color w:val="auto"/>
               </w:rPr>
-              <w:t>Player uses card</w:t>
-            </w:r>
-            <w:r>
-              <w:rPr>
-                <w:rFonts w:eastAsia="Times New Roman"/>
-                <w:color w:val="auto"/>
-              </w:rPr>
-              <w:t xml:space="preserve"> to revive a destroyed group</w:t>
+              <w:t>Player uses card to revive a destroyed group</w:t>
             </w:r>
           </w:p>
         </w:tc>
@@ -18233,13 +18147,7 @@
               <w:rPr>
                 <w:rFonts w:eastAsia="Times New Roman"/>
               </w:rPr>
-              <w:t>The group is revived and now uncontrolled.</w:t>
-            </w:r>
-            <w:r>
-              <w:rPr>
-                <w:rFonts w:eastAsia="Times New Roman"/>
-              </w:rPr>
-              <w:t xml:space="preserve"> Card is no longer available.</w:t>
+              <w:t>The group is revived and now uncontrolled. Card is no longer available.</w:t>
             </w:r>
           </w:p>
         </w:tc>
@@ -18759,31 +18667,7 @@
               <w:rPr>
                 <w:rFonts w:eastAsia="Times New Roman"/>
               </w:rPr>
-              <w:t xml:space="preserve">SC - </w:t>
-            </w:r>
-            <w:r>
-              <w:rPr>
-                <w:rFonts w:eastAsia="Times New Roman"/>
-              </w:rPr>
-              <w:t>8</w:t>
-            </w:r>
-            <w:r>
-              <w:rPr>
-                <w:rFonts w:eastAsia="Times New Roman"/>
-              </w:rPr>
-              <w:t xml:space="preserve"> (Special Card – </w:t>
-            </w:r>
-            <w:r>
-              <w:rPr>
-                <w:rFonts w:eastAsia="Times New Roman"/>
-              </w:rPr>
-              <w:t>8</w:t>
-            </w:r>
-            <w:r>
-              <w:rPr>
-                <w:rFonts w:eastAsia="Times New Roman"/>
-              </w:rPr>
-              <w:t>)</w:t>
+              <w:t>SC - 8 (Special Card – 8)</w:t>
             </w:r>
           </w:p>
         </w:tc>
@@ -19844,31 +19728,7 @@
               <w:rPr>
                 <w:rFonts w:eastAsia="Times New Roman"/>
               </w:rPr>
-              <w:t xml:space="preserve">SC - </w:t>
-            </w:r>
-            <w:r>
-              <w:rPr>
-                <w:rFonts w:eastAsia="Times New Roman"/>
-              </w:rPr>
-              <w:t>9</w:t>
-            </w:r>
-            <w:r>
-              <w:rPr>
-                <w:rFonts w:eastAsia="Times New Roman"/>
-              </w:rPr>
-              <w:t xml:space="preserve"> (Special Card – </w:t>
-            </w:r>
-            <w:r>
-              <w:rPr>
-                <w:rFonts w:eastAsia="Times New Roman"/>
-              </w:rPr>
-              <w:t>9</w:t>
-            </w:r>
-            <w:r>
-              <w:rPr>
-                <w:rFonts w:eastAsia="Times New Roman"/>
-              </w:rPr>
-              <w:t>)</w:t>
+              <w:t>SC - 9 (Special Card – 9)</w:t>
             </w:r>
           </w:p>
         </w:tc>
@@ -20009,25 +19869,7 @@
               <w:rPr>
                 <w:rFonts w:eastAsia="Times New Roman"/>
               </w:rPr>
-              <w:t>Play this card when any other Special card is played, for ANY purpose</w:t>
-            </w:r>
-            <w:r>
-              <w:rPr>
-                <w:rFonts w:eastAsia="Times New Roman"/>
-              </w:rPr>
-              <w:t>.</w:t>
-            </w:r>
-            <w:r>
-              <w:rPr>
-                <w:rFonts w:eastAsia="Times New Roman"/>
-              </w:rPr>
-              <w:t xml:space="preserve"> That card is immediately neutralized; it has no effect. Both cards are discarded.</w:t>
-            </w:r>
-            <w:r>
-              <w:rPr>
-                <w:rFonts w:eastAsia="Times New Roman"/>
-              </w:rPr>
-              <w:t xml:space="preserve">    </w:t>
+              <w:t xml:space="preserve">Play this card when any other Special card is played, for ANY purpose. That card is immediately neutralized; it has no effect. Both cards are discarded.    </w:t>
             </w:r>
           </w:p>
         </w:tc>
@@ -20386,25 +20228,7 @@
               <w:rPr>
                 <w:rFonts w:eastAsia="Times New Roman"/>
               </w:rPr>
-              <w:t>Other Special card is neutralized.</w:t>
-            </w:r>
-            <w:r>
-              <w:rPr>
-                <w:rFonts w:eastAsia="Times New Roman"/>
-              </w:rPr>
-              <w:t xml:space="preserve"> </w:t>
-            </w:r>
-            <w:r>
-              <w:rPr>
-                <w:rFonts w:eastAsia="Times New Roman"/>
-              </w:rPr>
-              <w:t xml:space="preserve">Current </w:t>
-            </w:r>
-            <w:r>
-              <w:rPr>
-                <w:rFonts w:eastAsia="Times New Roman"/>
-              </w:rPr>
-              <w:t>Card is no longer available.</w:t>
+              <w:t>Other Special card is neutralized. Current Card is no longer available.</w:t>
             </w:r>
           </w:p>
         </w:tc>
@@ -20672,19 +20496,7 @@
               <w:rPr>
                 <w:rFonts w:eastAsia="Times New Roman"/>
               </w:rPr>
-              <w:t xml:space="preserve">Once </w:t>
-            </w:r>
-            <w:r>
-              <w:rPr>
-                <w:rFonts w:eastAsia="Times New Roman"/>
-              </w:rPr>
-              <w:t>when Other Player uses a Special Card</w:t>
-            </w:r>
-            <w:r>
-              <w:rPr>
-                <w:rFonts w:eastAsia="Times New Roman"/>
-              </w:rPr>
-              <w:t xml:space="preserve"> </w:t>
+              <w:t xml:space="preserve">Once when Other Player uses a Special Card </w:t>
             </w:r>
           </w:p>
         </w:tc>
@@ -20923,31 +20735,7 @@
               <w:rPr>
                 <w:rFonts w:eastAsia="Times New Roman"/>
               </w:rPr>
-              <w:t xml:space="preserve">SC - </w:t>
-            </w:r>
-            <w:r>
-              <w:rPr>
-                <w:rFonts w:eastAsia="Times New Roman"/>
-              </w:rPr>
-              <w:t>10</w:t>
-            </w:r>
-            <w:r>
-              <w:rPr>
-                <w:rFonts w:eastAsia="Times New Roman"/>
-              </w:rPr>
-              <w:t xml:space="preserve"> (Special Card – </w:t>
-            </w:r>
-            <w:r>
-              <w:rPr>
-                <w:rFonts w:eastAsia="Times New Roman"/>
-              </w:rPr>
-              <w:t>10</w:t>
-            </w:r>
-            <w:r>
-              <w:rPr>
-                <w:rFonts w:eastAsia="Times New Roman"/>
-              </w:rPr>
-              <w:t>)</w:t>
+              <w:t>SC - 10 (Special Card – 10)</w:t>
             </w:r>
           </w:p>
         </w:tc>
@@ -21088,13 +20876,7 @@
               <w:rPr>
                 <w:rFonts w:eastAsia="Times New Roman"/>
               </w:rPr>
-              <w:t>Play this card at the beginning of any other player’s turn. That player loses his turn completely.</w:t>
-            </w:r>
-            <w:r>
-              <w:rPr>
-                <w:rFonts w:eastAsia="Times New Roman"/>
-              </w:rPr>
-              <w:t xml:space="preserve">    </w:t>
+              <w:t xml:space="preserve">Play this card at the beginning of any other player’s turn. That player loses his turn completely.    </w:t>
             </w:r>
           </w:p>
         </w:tc>
@@ -21992,31 +21774,7 @@
               <w:rPr>
                 <w:rFonts w:eastAsia="Times New Roman"/>
               </w:rPr>
-              <w:t xml:space="preserve">SC - </w:t>
-            </w:r>
-            <w:r>
-              <w:rPr>
-                <w:rFonts w:eastAsia="Times New Roman"/>
-              </w:rPr>
-              <w:t>11</w:t>
-            </w:r>
-            <w:r>
-              <w:rPr>
-                <w:rFonts w:eastAsia="Times New Roman"/>
-              </w:rPr>
-              <w:t xml:space="preserve"> (Special Card – </w:t>
-            </w:r>
-            <w:r>
-              <w:rPr>
-                <w:rFonts w:eastAsia="Times New Roman"/>
-              </w:rPr>
-              <w:t>11</w:t>
-            </w:r>
-            <w:r>
-              <w:rPr>
-                <w:rFonts w:eastAsia="Times New Roman"/>
-              </w:rPr>
-              <w:t>)</w:t>
+              <w:t>SC - 11 (Special Card – 11)</w:t>
             </w:r>
           </w:p>
         </w:tc>
@@ -22157,13 +21915,7 @@
               <w:rPr>
                 <w:rFonts w:eastAsia="Times New Roman"/>
               </w:rPr>
-              <w:t>Exchange this card, at any time, for 15 Mega Bucks to be placed in your Illuminati treasury.</w:t>
-            </w:r>
-            <w:r>
-              <w:rPr>
-                <w:rFonts w:eastAsia="Times New Roman"/>
-              </w:rPr>
-              <w:t xml:space="preserve">    </w:t>
+              <w:t xml:space="preserve">Exchange this card, at any time, for 15 Mega Bucks to be placed in your Illuminati treasury.    </w:t>
             </w:r>
           </w:p>
         </w:tc>
@@ -22522,13 +22274,7 @@
               <w:rPr>
                 <w:rFonts w:eastAsia="Times New Roman"/>
               </w:rPr>
-              <w:t>Player has 15MB in Illuminati treasury</w:t>
-            </w:r>
-            <w:r>
-              <w:rPr>
-                <w:rFonts w:eastAsia="Times New Roman"/>
-              </w:rPr>
-              <w:t>. Card is no longer available.</w:t>
+              <w:t>Player has 15MB in Illuminati treasury. Card is no longer available.</w:t>
             </w:r>
           </w:p>
         </w:tc>
@@ -22816,13 +22562,7 @@
               <w:rPr>
                 <w:rFonts w:eastAsia="Times New Roman"/>
               </w:rPr>
-              <w:t xml:space="preserve">Once </w:t>
-            </w:r>
-            <w:r>
-              <w:rPr>
-                <w:rFonts w:eastAsia="Times New Roman"/>
-              </w:rPr>
-              <w:t>at any time</w:t>
+              <w:t>Once at any time</w:t>
             </w:r>
           </w:p>
         </w:tc>
@@ -23061,31 +22801,7 @@
               <w:rPr>
                 <w:rFonts w:eastAsia="Times New Roman"/>
               </w:rPr>
-              <w:t xml:space="preserve">SC - </w:t>
-            </w:r>
-            <w:r>
-              <w:rPr>
-                <w:rFonts w:eastAsia="Times New Roman"/>
-              </w:rPr>
-              <w:t>12</w:t>
-            </w:r>
-            <w:r>
-              <w:rPr>
-                <w:rFonts w:eastAsia="Times New Roman"/>
-              </w:rPr>
-              <w:t xml:space="preserve"> (Special Card – </w:t>
-            </w:r>
-            <w:r>
-              <w:rPr>
-                <w:rFonts w:eastAsia="Times New Roman"/>
-              </w:rPr>
-              <w:t>12</w:t>
-            </w:r>
-            <w:r>
-              <w:rPr>
-                <w:rFonts w:eastAsia="Times New Roman"/>
-              </w:rPr>
-              <w:t>)</w:t>
+              <w:t>SC - 12 (Special Card – 12)</w:t>
             </w:r>
           </w:p>
         </w:tc>
@@ -23585,13 +23301,7 @@
               <w:rPr>
                 <w:rFonts w:eastAsia="Times New Roman"/>
               </w:rPr>
-              <w:t>Player has 25MB in Illuminati treasury.</w:t>
-            </w:r>
-            <w:r>
-              <w:rPr>
-                <w:rFonts w:eastAsia="Times New Roman"/>
-              </w:rPr>
-              <w:t xml:space="preserve"> Card is no longer available.</w:t>
+              <w:t>Player has 25MB in Illuminati treasury. Card is no longer available.</w:t>
             </w:r>
           </w:p>
         </w:tc>
@@ -23686,13 +23396,7 @@
               <w:rPr>
                 <w:rFonts w:eastAsia="Times New Roman"/>
               </w:rPr>
-              <w:t xml:space="preserve">Player </w:t>
-            </w:r>
-            <w:r>
-              <w:rPr>
-                <w:rFonts w:eastAsia="Times New Roman"/>
-              </w:rPr>
-              <w:t>is low in income.</w:t>
+              <w:t>Player is low in income.</w:t>
             </w:r>
             <w:r>
               <w:rPr>
@@ -24124,31 +23828,7 @@
               <w:rPr>
                 <w:rFonts w:eastAsia="Times New Roman"/>
               </w:rPr>
-              <w:t xml:space="preserve">SC - </w:t>
-            </w:r>
-            <w:r>
-              <w:rPr>
-                <w:rFonts w:eastAsia="Times New Roman"/>
-              </w:rPr>
-              <w:t>13</w:t>
-            </w:r>
-            <w:r>
-              <w:rPr>
-                <w:rFonts w:eastAsia="Times New Roman"/>
-              </w:rPr>
-              <w:t xml:space="preserve"> (Special Card – </w:t>
-            </w:r>
-            <w:r>
-              <w:rPr>
-                <w:rFonts w:eastAsia="Times New Roman"/>
-              </w:rPr>
-              <w:t>13</w:t>
-            </w:r>
-            <w:r>
-              <w:rPr>
-                <w:rFonts w:eastAsia="Times New Roman"/>
-              </w:rPr>
-              <w:t>)</w:t>
+              <w:t>SC - 13 (Special Card – 13)</w:t>
             </w:r>
           </w:p>
         </w:tc>
@@ -24303,13 +23983,7 @@
               <w:rPr>
                 <w:rFonts w:eastAsia="Times New Roman"/>
               </w:rPr>
-              <w:t xml:space="preserve">Playing this card is not an action but the attack itself is an action. </w:t>
-            </w:r>
-            <w:r>
-              <w:rPr>
-                <w:rFonts w:eastAsia="Times New Roman"/>
-              </w:rPr>
-              <w:t xml:space="preserve">    </w:t>
+              <w:t xml:space="preserve">Playing this card is not an action but the attack itself is an action.     </w:t>
             </w:r>
           </w:p>
         </w:tc>
@@ -24668,13 +24342,7 @@
               <w:rPr>
                 <w:rFonts w:eastAsia="Times New Roman"/>
               </w:rPr>
-              <w:t>Group is destroyed</w:t>
-            </w:r>
-            <w:r>
-              <w:rPr>
-                <w:rFonts w:eastAsia="Times New Roman"/>
-              </w:rPr>
-              <w:t>. Card is no longer available.</w:t>
+              <w:t>Group is destroyed. Card is no longer available.</w:t>
             </w:r>
           </w:p>
         </w:tc>
@@ -24984,73 +24652,1111 @@
               </w:rPr>
               <w:t>Once</w:t>
             </w:r>
+          </w:p>
+        </w:tc>
+      </w:tr>
+      <w:tr>
+        <w:tc>
+          <w:tcPr>
+            <w:tcW w:w="0" w:type="auto"/>
+            <w:tcBorders>
+              <w:top w:val="single" w:sz="8" w:space="0" w:color="000000"/>
+              <w:left w:val="single" w:sz="8" w:space="0" w:color="000000"/>
+              <w:bottom w:val="single" w:sz="8" w:space="0" w:color="000000"/>
+              <w:right w:val="single" w:sz="8" w:space="0" w:color="000000"/>
+            </w:tcBorders>
+            <w:tcMar>
+              <w:top w:w="100" w:type="dxa"/>
+              <w:left w:w="100" w:type="dxa"/>
+              <w:bottom w:w="100" w:type="dxa"/>
+              <w:right w:w="100" w:type="dxa"/>
+            </w:tcMar>
+            <w:hideMark/>
+          </w:tcPr>
+          <w:p>
+            <w:pPr>
+              <w:spacing w:line="240" w:lineRule="auto"/>
+              <w:rPr>
+                <w:rFonts w:ascii="Times New Roman" w:eastAsia="Times New Roman" w:hAnsi="Times New Roman" w:cs="Times New Roman"/>
+                <w:color w:val="auto"/>
+                <w:sz w:val="24"/>
+                <w:szCs w:val="24"/>
+              </w:rPr>
+            </w:pPr>
+            <w:r>
+              <w:rPr>
+                <w:rFonts w:eastAsia="Times New Roman"/>
+              </w:rPr>
+              <w:t>Status</w:t>
+            </w:r>
+          </w:p>
+        </w:tc>
+        <w:tc>
+          <w:tcPr>
+            <w:tcW w:w="0" w:type="auto"/>
+            <w:tcBorders>
+              <w:top w:val="single" w:sz="8" w:space="0" w:color="000000"/>
+              <w:left w:val="single" w:sz="8" w:space="0" w:color="000000"/>
+              <w:bottom w:val="single" w:sz="8" w:space="0" w:color="000000"/>
+              <w:right w:val="single" w:sz="8" w:space="0" w:color="000000"/>
+            </w:tcBorders>
+            <w:tcMar>
+              <w:top w:w="100" w:type="dxa"/>
+              <w:left w:w="100" w:type="dxa"/>
+              <w:bottom w:w="100" w:type="dxa"/>
+              <w:right w:w="100" w:type="dxa"/>
+            </w:tcMar>
+            <w:hideMark/>
+          </w:tcPr>
+          <w:p>
+            <w:pPr>
+              <w:rPr>
+                <w:rFonts w:ascii="Times New Roman" w:eastAsia="Times New Roman" w:hAnsi="Times New Roman" w:cs="Times New Roman"/>
+                <w:color w:val="auto"/>
+                <w:sz w:val="24"/>
+                <w:szCs w:val="24"/>
+              </w:rPr>
+            </w:pPr>
+          </w:p>
+        </w:tc>
+      </w:tr>
+      <w:tr>
+        <w:tc>
+          <w:tcPr>
+            <w:tcW w:w="0" w:type="auto"/>
+            <w:tcBorders>
+              <w:top w:val="single" w:sz="8" w:space="0" w:color="000000"/>
+              <w:left w:val="single" w:sz="8" w:space="0" w:color="000000"/>
+              <w:bottom w:val="single" w:sz="8" w:space="0" w:color="000000"/>
+              <w:right w:val="single" w:sz="8" w:space="0" w:color="000000"/>
+            </w:tcBorders>
+            <w:tcMar>
+              <w:top w:w="100" w:type="dxa"/>
+              <w:left w:w="100" w:type="dxa"/>
+              <w:bottom w:w="100" w:type="dxa"/>
+              <w:right w:w="100" w:type="dxa"/>
+            </w:tcMar>
+            <w:hideMark/>
+          </w:tcPr>
+          <w:p>
+            <w:pPr>
+              <w:spacing w:line="240" w:lineRule="auto"/>
+              <w:rPr>
+                <w:rFonts w:ascii="Times New Roman" w:eastAsia="Times New Roman" w:hAnsi="Times New Roman" w:cs="Times New Roman"/>
+                <w:color w:val="auto"/>
+                <w:sz w:val="24"/>
+                <w:szCs w:val="24"/>
+              </w:rPr>
+            </w:pPr>
+            <w:r>
+              <w:rPr>
+                <w:rFonts w:eastAsia="Times New Roman"/>
+              </w:rPr>
+              <w:t>Owner</w:t>
+            </w:r>
+          </w:p>
+        </w:tc>
+        <w:tc>
+          <w:tcPr>
+            <w:tcW w:w="0" w:type="auto"/>
+            <w:tcBorders>
+              <w:top w:val="single" w:sz="8" w:space="0" w:color="000000"/>
+              <w:left w:val="single" w:sz="8" w:space="0" w:color="000000"/>
+              <w:bottom w:val="single" w:sz="8" w:space="0" w:color="000000"/>
+              <w:right w:val="single" w:sz="8" w:space="0" w:color="000000"/>
+            </w:tcBorders>
+            <w:tcMar>
+              <w:top w:w="100" w:type="dxa"/>
+              <w:left w:w="100" w:type="dxa"/>
+              <w:bottom w:w="100" w:type="dxa"/>
+              <w:right w:w="100" w:type="dxa"/>
+            </w:tcMar>
+            <w:hideMark/>
+          </w:tcPr>
+          <w:p>
+            <w:pPr>
+              <w:spacing w:line="240" w:lineRule="auto"/>
+              <w:rPr>
+                <w:rFonts w:ascii="Times New Roman" w:eastAsia="Times New Roman" w:hAnsi="Times New Roman" w:cs="Times New Roman"/>
+                <w:color w:val="auto"/>
+                <w:sz w:val="24"/>
+                <w:szCs w:val="24"/>
+              </w:rPr>
+            </w:pPr>
+            <w:r>
+              <w:rPr>
+                <w:rFonts w:eastAsia="Times New Roman"/>
+              </w:rPr>
+              <w:t xml:space="preserve"> JT</w:t>
+            </w:r>
+          </w:p>
+        </w:tc>
+      </w:tr>
+    </w:tbl>
+    <w:p/>
+    <w:p/>
+    <w:p/>
+    <w:p/>
+    <w:p/>
+    <w:p/>
+    <w:p/>
+    <w:p/>
+    <w:p/>
+    <w:p/>
+    <w:p/>
+    <w:p/>
+    <w:p/>
+    <w:p/>
+    <w:p/>
+    <w:p/>
+    <w:p/>
+    <w:tbl>
+      <w:tblPr>
+        <w:tblW w:w="0" w:type="auto"/>
+        <w:tblLook w:val="04A0" w:firstRow="1" w:lastRow="0" w:firstColumn="1" w:lastColumn="0" w:noHBand="0" w:noVBand="1"/>
+      </w:tblPr>
+      <w:tblGrid>
+        <w:gridCol w:w="1906"/>
+        <w:gridCol w:w="7434"/>
+      </w:tblGrid>
+      <w:tr>
+        <w:tc>
+          <w:tcPr>
+            <w:tcW w:w="0" w:type="auto"/>
+            <w:tcBorders>
+              <w:top w:val="single" w:sz="8" w:space="0" w:color="000000"/>
+              <w:left w:val="single" w:sz="8" w:space="0" w:color="000000"/>
+              <w:bottom w:val="single" w:sz="8" w:space="0" w:color="000000"/>
+              <w:right w:val="single" w:sz="8" w:space="0" w:color="000000"/>
+            </w:tcBorders>
+            <w:tcMar>
+              <w:top w:w="100" w:type="dxa"/>
+              <w:left w:w="100" w:type="dxa"/>
+              <w:bottom w:w="100" w:type="dxa"/>
+              <w:right w:w="100" w:type="dxa"/>
+            </w:tcMar>
+            <w:hideMark/>
+          </w:tcPr>
+          <w:p>
+            <w:pPr>
+              <w:spacing w:line="240" w:lineRule="auto"/>
+              <w:rPr>
+                <w:rFonts w:ascii="Times New Roman" w:eastAsia="Times New Roman" w:hAnsi="Times New Roman" w:cs="Times New Roman"/>
+                <w:color w:val="auto"/>
+                <w:sz w:val="24"/>
+                <w:szCs w:val="24"/>
+              </w:rPr>
+            </w:pPr>
+            <w:r>
+              <w:rPr>
+                <w:rFonts w:eastAsia="Times New Roman"/>
+              </w:rPr>
+              <w:lastRenderedPageBreak/>
+              <w:t>ID</w:t>
+            </w:r>
+          </w:p>
+        </w:tc>
+        <w:tc>
+          <w:tcPr>
+            <w:tcW w:w="0" w:type="auto"/>
+            <w:tcBorders>
+              <w:top w:val="single" w:sz="8" w:space="0" w:color="000000"/>
+              <w:left w:val="single" w:sz="8" w:space="0" w:color="000000"/>
+              <w:bottom w:val="single" w:sz="8" w:space="0" w:color="000000"/>
+              <w:right w:val="single" w:sz="8" w:space="0" w:color="000000"/>
+            </w:tcBorders>
+            <w:tcMar>
+              <w:top w:w="100" w:type="dxa"/>
+              <w:left w:w="100" w:type="dxa"/>
+              <w:bottom w:w="100" w:type="dxa"/>
+              <w:right w:w="100" w:type="dxa"/>
+            </w:tcMar>
+            <w:hideMark/>
+          </w:tcPr>
+          <w:p>
+            <w:pPr>
+              <w:spacing w:line="240" w:lineRule="auto"/>
+              <w:rPr>
+                <w:rFonts w:ascii="Times New Roman" w:eastAsia="Times New Roman" w:hAnsi="Times New Roman" w:cs="Times New Roman"/>
+                <w:color w:val="auto"/>
+                <w:sz w:val="24"/>
+                <w:szCs w:val="24"/>
+              </w:rPr>
+            </w:pPr>
+            <w:r>
+              <w:rPr>
+                <w:rFonts w:eastAsia="Times New Roman"/>
+              </w:rPr>
+              <w:t>SC - 14 (Special Card – 14)</w:t>
+            </w:r>
+          </w:p>
+        </w:tc>
+      </w:tr>
+      <w:tr>
+        <w:tc>
+          <w:tcPr>
+            <w:tcW w:w="0" w:type="auto"/>
+            <w:tcBorders>
+              <w:top w:val="single" w:sz="8" w:space="0" w:color="000000"/>
+              <w:left w:val="single" w:sz="8" w:space="0" w:color="000000"/>
+              <w:bottom w:val="single" w:sz="8" w:space="0" w:color="000000"/>
+              <w:right w:val="single" w:sz="8" w:space="0" w:color="000000"/>
+            </w:tcBorders>
+            <w:tcMar>
+              <w:top w:w="100" w:type="dxa"/>
+              <w:left w:w="100" w:type="dxa"/>
+              <w:bottom w:w="100" w:type="dxa"/>
+              <w:right w:w="100" w:type="dxa"/>
+            </w:tcMar>
+            <w:hideMark/>
+          </w:tcPr>
+          <w:p>
+            <w:pPr>
+              <w:spacing w:line="240" w:lineRule="auto"/>
+              <w:rPr>
+                <w:rFonts w:ascii="Times New Roman" w:eastAsia="Times New Roman" w:hAnsi="Times New Roman" w:cs="Times New Roman"/>
+                <w:color w:val="auto"/>
+                <w:sz w:val="24"/>
+                <w:szCs w:val="24"/>
+              </w:rPr>
+            </w:pPr>
+            <w:r>
+              <w:rPr>
+                <w:rFonts w:eastAsia="Times New Roman"/>
+              </w:rPr>
+              <w:t>Title</w:t>
+            </w:r>
+          </w:p>
+        </w:tc>
+        <w:tc>
+          <w:tcPr>
+            <w:tcW w:w="0" w:type="auto"/>
+            <w:tcBorders>
+              <w:top w:val="single" w:sz="8" w:space="0" w:color="000000"/>
+              <w:left w:val="single" w:sz="8" w:space="0" w:color="000000"/>
+              <w:bottom w:val="single" w:sz="8" w:space="0" w:color="000000"/>
+              <w:right w:val="single" w:sz="8" w:space="0" w:color="000000"/>
+            </w:tcBorders>
+            <w:tcMar>
+              <w:top w:w="100" w:type="dxa"/>
+              <w:left w:w="100" w:type="dxa"/>
+              <w:bottom w:w="100" w:type="dxa"/>
+              <w:right w:w="100" w:type="dxa"/>
+            </w:tcMar>
+            <w:hideMark/>
+          </w:tcPr>
+          <w:p>
+            <w:pPr>
+              <w:spacing w:line="240" w:lineRule="auto"/>
+              <w:rPr>
+                <w:rFonts w:ascii="Times New Roman" w:eastAsia="Times New Roman" w:hAnsi="Times New Roman" w:cs="Times New Roman"/>
+                <w:color w:val="auto"/>
+                <w:sz w:val="24"/>
+                <w:szCs w:val="24"/>
+              </w:rPr>
+            </w:pPr>
+            <w:r>
+              <w:rPr>
+                <w:rFonts w:eastAsia="Times New Roman"/>
+              </w:rPr>
+              <w:t>White Collar Crime</w:t>
+            </w:r>
+          </w:p>
+        </w:tc>
+      </w:tr>
+      <w:tr>
+        <w:tc>
+          <w:tcPr>
+            <w:tcW w:w="0" w:type="auto"/>
+            <w:tcBorders>
+              <w:top w:val="single" w:sz="8" w:space="0" w:color="000000"/>
+              <w:left w:val="single" w:sz="8" w:space="0" w:color="000000"/>
+              <w:bottom w:val="single" w:sz="8" w:space="0" w:color="000000"/>
+              <w:right w:val="single" w:sz="8" w:space="0" w:color="000000"/>
+            </w:tcBorders>
+            <w:tcMar>
+              <w:top w:w="100" w:type="dxa"/>
+              <w:left w:w="100" w:type="dxa"/>
+              <w:bottom w:w="100" w:type="dxa"/>
+              <w:right w:w="100" w:type="dxa"/>
+            </w:tcMar>
+            <w:hideMark/>
+          </w:tcPr>
+          <w:p>
+            <w:pPr>
+              <w:spacing w:line="240" w:lineRule="auto"/>
+              <w:rPr>
+                <w:rFonts w:ascii="Times New Roman" w:eastAsia="Times New Roman" w:hAnsi="Times New Roman" w:cs="Times New Roman"/>
+                <w:color w:val="auto"/>
+                <w:sz w:val="24"/>
+                <w:szCs w:val="24"/>
+              </w:rPr>
+            </w:pPr>
+            <w:r>
+              <w:rPr>
+                <w:rFonts w:eastAsia="Times New Roman"/>
+              </w:rPr>
+              <w:t>Description</w:t>
+            </w:r>
+          </w:p>
+        </w:tc>
+        <w:tc>
+          <w:tcPr>
+            <w:tcW w:w="0" w:type="auto"/>
+            <w:tcBorders>
+              <w:top w:val="single" w:sz="8" w:space="0" w:color="000000"/>
+              <w:left w:val="single" w:sz="8" w:space="0" w:color="000000"/>
+              <w:bottom w:val="single" w:sz="8" w:space="0" w:color="000000"/>
+              <w:right w:val="single" w:sz="8" w:space="0" w:color="000000"/>
+            </w:tcBorders>
+            <w:tcMar>
+              <w:top w:w="100" w:type="dxa"/>
+              <w:left w:w="100" w:type="dxa"/>
+              <w:bottom w:w="100" w:type="dxa"/>
+              <w:right w:w="100" w:type="dxa"/>
+            </w:tcMar>
+            <w:hideMark/>
+          </w:tcPr>
+          <w:p>
+            <w:pPr>
+              <w:spacing w:line="240" w:lineRule="auto"/>
+              <w:rPr>
+                <w:rFonts w:eastAsia="Times New Roman"/>
+              </w:rPr>
+            </w:pPr>
+            <w:r>
+              <w:rPr>
+                <w:rFonts w:eastAsia="Times New Roman"/>
+              </w:rPr>
+              <w:t xml:space="preserve">Play this card at any time to reorganize all your money freely – that is, any amount(s) may be moved between any groups. You also get an extra 5 Mega Bucks which may be placed anywhere.    </w:t>
+            </w:r>
+          </w:p>
+        </w:tc>
+      </w:tr>
+      <w:tr>
+        <w:tc>
+          <w:tcPr>
+            <w:tcW w:w="0" w:type="auto"/>
+            <w:tcBorders>
+              <w:top w:val="single" w:sz="8" w:space="0" w:color="000000"/>
+              <w:left w:val="single" w:sz="8" w:space="0" w:color="000000"/>
+              <w:bottom w:val="single" w:sz="8" w:space="0" w:color="000000"/>
+              <w:right w:val="single" w:sz="8" w:space="0" w:color="000000"/>
+            </w:tcBorders>
+            <w:tcMar>
+              <w:top w:w="100" w:type="dxa"/>
+              <w:left w:w="100" w:type="dxa"/>
+              <w:bottom w:w="100" w:type="dxa"/>
+              <w:right w:w="100" w:type="dxa"/>
+            </w:tcMar>
+            <w:hideMark/>
+          </w:tcPr>
+          <w:p>
+            <w:pPr>
+              <w:spacing w:line="240" w:lineRule="auto"/>
+              <w:rPr>
+                <w:rFonts w:ascii="Times New Roman" w:eastAsia="Times New Roman" w:hAnsi="Times New Roman" w:cs="Times New Roman"/>
+                <w:color w:val="auto"/>
+                <w:sz w:val="24"/>
+                <w:szCs w:val="24"/>
+              </w:rPr>
+            </w:pPr>
+            <w:r>
+              <w:rPr>
+                <w:rFonts w:eastAsia="Times New Roman"/>
+              </w:rPr>
+              <w:t>Primary Actor</w:t>
+            </w:r>
+          </w:p>
+        </w:tc>
+        <w:tc>
+          <w:tcPr>
+            <w:tcW w:w="0" w:type="auto"/>
+            <w:tcBorders>
+              <w:top w:val="single" w:sz="8" w:space="0" w:color="000000"/>
+              <w:left w:val="single" w:sz="8" w:space="0" w:color="000000"/>
+              <w:bottom w:val="single" w:sz="8" w:space="0" w:color="000000"/>
+              <w:right w:val="single" w:sz="8" w:space="0" w:color="000000"/>
+            </w:tcBorders>
+            <w:tcMar>
+              <w:top w:w="100" w:type="dxa"/>
+              <w:left w:w="100" w:type="dxa"/>
+              <w:bottom w:w="100" w:type="dxa"/>
+              <w:right w:w="100" w:type="dxa"/>
+            </w:tcMar>
+            <w:hideMark/>
+          </w:tcPr>
+          <w:p>
+            <w:pPr>
+              <w:spacing w:line="240" w:lineRule="auto"/>
+              <w:rPr>
+                <w:rFonts w:ascii="Times New Roman" w:eastAsia="Times New Roman" w:hAnsi="Times New Roman" w:cs="Times New Roman"/>
+                <w:color w:val="auto"/>
+                <w:sz w:val="24"/>
+                <w:szCs w:val="24"/>
+              </w:rPr>
+            </w:pPr>
+            <w:r>
+              <w:rPr>
+                <w:rFonts w:eastAsia="Times New Roman"/>
+              </w:rPr>
+              <w:t>Current Player</w:t>
+            </w:r>
+          </w:p>
+        </w:tc>
+      </w:tr>
+      <w:tr>
+        <w:tc>
+          <w:tcPr>
+            <w:tcW w:w="0" w:type="auto"/>
+            <w:tcBorders>
+              <w:top w:val="single" w:sz="8" w:space="0" w:color="000000"/>
+              <w:left w:val="single" w:sz="8" w:space="0" w:color="000000"/>
+              <w:bottom w:val="single" w:sz="8" w:space="0" w:color="000000"/>
+              <w:right w:val="single" w:sz="8" w:space="0" w:color="000000"/>
+            </w:tcBorders>
+            <w:tcMar>
+              <w:top w:w="100" w:type="dxa"/>
+              <w:left w:w="100" w:type="dxa"/>
+              <w:bottom w:w="100" w:type="dxa"/>
+              <w:right w:w="100" w:type="dxa"/>
+            </w:tcMar>
+            <w:hideMark/>
+          </w:tcPr>
+          <w:p>
+            <w:pPr>
+              <w:spacing w:line="240" w:lineRule="auto"/>
+              <w:rPr>
+                <w:rFonts w:ascii="Times New Roman" w:eastAsia="Times New Roman" w:hAnsi="Times New Roman" w:cs="Times New Roman"/>
+                <w:color w:val="auto"/>
+                <w:sz w:val="24"/>
+                <w:szCs w:val="24"/>
+              </w:rPr>
+            </w:pPr>
+            <w:r>
+              <w:rPr>
+                <w:rFonts w:eastAsia="Times New Roman"/>
+              </w:rPr>
+              <w:t>Stakeholders</w:t>
+            </w:r>
+          </w:p>
+        </w:tc>
+        <w:tc>
+          <w:tcPr>
+            <w:tcW w:w="0" w:type="auto"/>
+            <w:tcBorders>
+              <w:top w:val="single" w:sz="8" w:space="0" w:color="000000"/>
+              <w:left w:val="single" w:sz="8" w:space="0" w:color="000000"/>
+              <w:bottom w:val="single" w:sz="8" w:space="0" w:color="000000"/>
+              <w:right w:val="single" w:sz="8" w:space="0" w:color="000000"/>
+            </w:tcBorders>
+            <w:tcMar>
+              <w:top w:w="100" w:type="dxa"/>
+              <w:left w:w="100" w:type="dxa"/>
+              <w:bottom w:w="100" w:type="dxa"/>
+              <w:right w:w="100" w:type="dxa"/>
+            </w:tcMar>
+            <w:hideMark/>
+          </w:tcPr>
+          <w:p>
+            <w:pPr>
+              <w:spacing w:line="240" w:lineRule="auto"/>
+              <w:rPr>
+                <w:rFonts w:ascii="Times New Roman" w:eastAsia="Times New Roman" w:hAnsi="Times New Roman" w:cs="Times New Roman"/>
+                <w:color w:val="auto"/>
+                <w:sz w:val="24"/>
+                <w:szCs w:val="24"/>
+              </w:rPr>
+            </w:pPr>
+            <w:r>
+              <w:rPr>
+                <w:rFonts w:eastAsia="Times New Roman"/>
+              </w:rPr>
+              <w:t>Other Players</w:t>
+            </w:r>
+          </w:p>
+        </w:tc>
+      </w:tr>
+      <w:tr>
+        <w:tc>
+          <w:tcPr>
+            <w:tcW w:w="0" w:type="auto"/>
+            <w:tcBorders>
+              <w:top w:val="single" w:sz="8" w:space="0" w:color="000000"/>
+              <w:left w:val="single" w:sz="8" w:space="0" w:color="000000"/>
+              <w:bottom w:val="single" w:sz="8" w:space="0" w:color="000000"/>
+              <w:right w:val="single" w:sz="8" w:space="0" w:color="000000"/>
+            </w:tcBorders>
+            <w:tcMar>
+              <w:top w:w="100" w:type="dxa"/>
+              <w:left w:w="100" w:type="dxa"/>
+              <w:bottom w:w="100" w:type="dxa"/>
+              <w:right w:w="100" w:type="dxa"/>
+            </w:tcMar>
+            <w:hideMark/>
+          </w:tcPr>
+          <w:p>
+            <w:pPr>
+              <w:spacing w:line="240" w:lineRule="auto"/>
+              <w:rPr>
+                <w:rFonts w:ascii="Times New Roman" w:eastAsia="Times New Roman" w:hAnsi="Times New Roman" w:cs="Times New Roman"/>
+                <w:color w:val="auto"/>
+                <w:sz w:val="24"/>
+                <w:szCs w:val="24"/>
+              </w:rPr>
+            </w:pPr>
+            <w:r>
+              <w:rPr>
+                <w:rFonts w:eastAsia="Times New Roman"/>
+              </w:rPr>
+              <w:t>Trigger</w:t>
+            </w:r>
+          </w:p>
+        </w:tc>
+        <w:tc>
+          <w:tcPr>
+            <w:tcW w:w="0" w:type="auto"/>
+            <w:tcBorders>
+              <w:top w:val="single" w:sz="8" w:space="0" w:color="000000"/>
+              <w:left w:val="single" w:sz="8" w:space="0" w:color="000000"/>
+              <w:bottom w:val="single" w:sz="8" w:space="0" w:color="000000"/>
+              <w:right w:val="single" w:sz="8" w:space="0" w:color="000000"/>
+            </w:tcBorders>
+            <w:tcMar>
+              <w:top w:w="100" w:type="dxa"/>
+              <w:left w:w="100" w:type="dxa"/>
+              <w:bottom w:w="100" w:type="dxa"/>
+              <w:right w:w="100" w:type="dxa"/>
+            </w:tcMar>
+            <w:hideMark/>
+          </w:tcPr>
+          <w:p>
+            <w:pPr>
+              <w:spacing w:line="240" w:lineRule="auto"/>
+              <w:rPr>
+                <w:rFonts w:eastAsia="Times New Roman"/>
+                <w:color w:val="auto"/>
+              </w:rPr>
+            </w:pPr>
+            <w:r>
+              <w:rPr>
+                <w:rFonts w:eastAsia="Times New Roman"/>
+                <w:color w:val="auto"/>
+              </w:rPr>
+              <w:t xml:space="preserve">Player </w:t>
+            </w:r>
+            <w:r>
+              <w:rPr>
+                <w:rFonts w:eastAsia="Times New Roman"/>
+                <w:color w:val="auto"/>
+              </w:rPr>
+              <w:t>decides to reorganize money within Groups</w:t>
+            </w:r>
+          </w:p>
+        </w:tc>
+      </w:tr>
+      <w:tr>
+        <w:tc>
+          <w:tcPr>
+            <w:tcW w:w="0" w:type="auto"/>
+            <w:tcBorders>
+              <w:top w:val="single" w:sz="8" w:space="0" w:color="000000"/>
+              <w:left w:val="single" w:sz="8" w:space="0" w:color="000000"/>
+              <w:bottom w:val="single" w:sz="8" w:space="0" w:color="000000"/>
+              <w:right w:val="single" w:sz="8" w:space="0" w:color="000000"/>
+            </w:tcBorders>
+            <w:tcMar>
+              <w:top w:w="100" w:type="dxa"/>
+              <w:left w:w="100" w:type="dxa"/>
+              <w:bottom w:w="100" w:type="dxa"/>
+              <w:right w:w="100" w:type="dxa"/>
+            </w:tcMar>
+            <w:hideMark/>
+          </w:tcPr>
+          <w:p>
+            <w:pPr>
+              <w:spacing w:line="240" w:lineRule="auto"/>
+              <w:rPr>
+                <w:rFonts w:ascii="Times New Roman" w:eastAsia="Times New Roman" w:hAnsi="Times New Roman" w:cs="Times New Roman"/>
+                <w:color w:val="auto"/>
+                <w:sz w:val="24"/>
+                <w:szCs w:val="24"/>
+              </w:rPr>
+            </w:pPr>
+            <w:r>
+              <w:rPr>
+                <w:rFonts w:eastAsia="Times New Roman"/>
+              </w:rPr>
+              <w:t>Preconditions</w:t>
+            </w:r>
+          </w:p>
+        </w:tc>
+        <w:tc>
+          <w:tcPr>
+            <w:tcW w:w="0" w:type="auto"/>
+            <w:tcBorders>
+              <w:top w:val="single" w:sz="8" w:space="0" w:color="000000"/>
+              <w:left w:val="single" w:sz="8" w:space="0" w:color="000000"/>
+              <w:bottom w:val="single" w:sz="8" w:space="0" w:color="000000"/>
+              <w:right w:val="single" w:sz="8" w:space="0" w:color="000000"/>
+            </w:tcBorders>
+            <w:tcMar>
+              <w:top w:w="100" w:type="dxa"/>
+              <w:left w:w="100" w:type="dxa"/>
+              <w:bottom w:w="100" w:type="dxa"/>
+              <w:right w:w="100" w:type="dxa"/>
+            </w:tcMar>
+            <w:hideMark/>
+          </w:tcPr>
+          <w:p>
+            <w:pPr>
+              <w:spacing w:line="240" w:lineRule="auto"/>
+              <w:rPr>
+                <w:rFonts w:ascii="Times New Roman" w:eastAsia="Times New Roman" w:hAnsi="Times New Roman" w:cs="Times New Roman"/>
+                <w:color w:val="auto"/>
+                <w:sz w:val="24"/>
+                <w:szCs w:val="24"/>
+              </w:rPr>
+            </w:pPr>
+            <w:r>
+              <w:rPr>
+                <w:rFonts w:eastAsia="Times New Roman"/>
+              </w:rPr>
+              <w:t>Player draws card</w:t>
+            </w:r>
+          </w:p>
+        </w:tc>
+      </w:tr>
+      <w:tr>
+        <w:tc>
+          <w:tcPr>
+            <w:tcW w:w="0" w:type="auto"/>
+            <w:tcBorders>
+              <w:top w:val="single" w:sz="8" w:space="0" w:color="000000"/>
+              <w:left w:val="single" w:sz="8" w:space="0" w:color="000000"/>
+              <w:bottom w:val="single" w:sz="8" w:space="0" w:color="000000"/>
+              <w:right w:val="single" w:sz="8" w:space="0" w:color="000000"/>
+            </w:tcBorders>
+            <w:tcMar>
+              <w:top w:w="100" w:type="dxa"/>
+              <w:left w:w="100" w:type="dxa"/>
+              <w:bottom w:w="100" w:type="dxa"/>
+              <w:right w:w="100" w:type="dxa"/>
+            </w:tcMar>
+            <w:hideMark/>
+          </w:tcPr>
+          <w:p>
+            <w:pPr>
+              <w:spacing w:line="240" w:lineRule="auto"/>
+              <w:rPr>
+                <w:rFonts w:ascii="Times New Roman" w:eastAsia="Times New Roman" w:hAnsi="Times New Roman" w:cs="Times New Roman"/>
+                <w:color w:val="auto"/>
+                <w:sz w:val="24"/>
+                <w:szCs w:val="24"/>
+              </w:rPr>
+            </w:pPr>
+            <w:r>
+              <w:rPr>
+                <w:rFonts w:eastAsia="Times New Roman"/>
+              </w:rPr>
+              <w:t>Postconditions</w:t>
+            </w:r>
+          </w:p>
+        </w:tc>
+        <w:tc>
+          <w:tcPr>
+            <w:tcW w:w="0" w:type="auto"/>
+            <w:tcBorders>
+              <w:top w:val="single" w:sz="8" w:space="0" w:color="000000"/>
+              <w:left w:val="single" w:sz="8" w:space="0" w:color="000000"/>
+              <w:bottom w:val="single" w:sz="8" w:space="0" w:color="000000"/>
+              <w:right w:val="single" w:sz="8" w:space="0" w:color="000000"/>
+            </w:tcBorders>
+            <w:tcMar>
+              <w:top w:w="100" w:type="dxa"/>
+              <w:left w:w="100" w:type="dxa"/>
+              <w:bottom w:w="100" w:type="dxa"/>
+              <w:right w:w="100" w:type="dxa"/>
+            </w:tcMar>
+            <w:hideMark/>
+          </w:tcPr>
+          <w:p>
+            <w:pPr>
+              <w:spacing w:line="240" w:lineRule="auto"/>
+              <w:rPr>
+                <w:rFonts w:ascii="Times New Roman" w:eastAsia="Times New Roman" w:hAnsi="Times New Roman" w:cs="Times New Roman"/>
+                <w:color w:val="auto"/>
+                <w:sz w:val="24"/>
+                <w:szCs w:val="24"/>
+              </w:rPr>
+            </w:pPr>
+            <w:r>
+              <w:rPr>
+                <w:rFonts w:eastAsia="Times New Roman"/>
+              </w:rPr>
+              <w:t>Player moves money around and gains an extra 5MB</w:t>
+            </w:r>
+            <w:r>
+              <w:rPr>
+                <w:rFonts w:eastAsia="Times New Roman"/>
+              </w:rPr>
+              <w:t>. Card is no longer available.</w:t>
+            </w:r>
+          </w:p>
+        </w:tc>
+      </w:tr>
+      <w:tr>
+        <w:tc>
+          <w:tcPr>
+            <w:tcW w:w="0" w:type="auto"/>
+            <w:tcBorders>
+              <w:top w:val="single" w:sz="8" w:space="0" w:color="000000"/>
+              <w:left w:val="single" w:sz="8" w:space="0" w:color="000000"/>
+              <w:bottom w:val="single" w:sz="8" w:space="0" w:color="000000"/>
+              <w:right w:val="single" w:sz="8" w:space="0" w:color="000000"/>
+            </w:tcBorders>
+            <w:tcMar>
+              <w:top w:w="100" w:type="dxa"/>
+              <w:left w:w="100" w:type="dxa"/>
+              <w:bottom w:w="100" w:type="dxa"/>
+              <w:right w:w="100" w:type="dxa"/>
+            </w:tcMar>
+            <w:hideMark/>
+          </w:tcPr>
+          <w:p>
+            <w:pPr>
+              <w:spacing w:line="240" w:lineRule="auto"/>
+              <w:rPr>
+                <w:rFonts w:ascii="Times New Roman" w:eastAsia="Times New Roman" w:hAnsi="Times New Roman" w:cs="Times New Roman"/>
+                <w:color w:val="auto"/>
+                <w:sz w:val="24"/>
+                <w:szCs w:val="24"/>
+              </w:rPr>
+            </w:pPr>
+            <w:r>
+              <w:rPr>
+                <w:rFonts w:eastAsia="Times New Roman"/>
+              </w:rPr>
+              <w:t>Main Success Scenario</w:t>
+            </w:r>
+          </w:p>
+        </w:tc>
+        <w:tc>
+          <w:tcPr>
+            <w:tcW w:w="0" w:type="auto"/>
+            <w:tcBorders>
+              <w:top w:val="single" w:sz="8" w:space="0" w:color="000000"/>
+              <w:left w:val="single" w:sz="8" w:space="0" w:color="000000"/>
+              <w:bottom w:val="single" w:sz="8" w:space="0" w:color="000000"/>
+              <w:right w:val="single" w:sz="8" w:space="0" w:color="000000"/>
+            </w:tcBorders>
+            <w:tcMar>
+              <w:top w:w="100" w:type="dxa"/>
+              <w:left w:w="100" w:type="dxa"/>
+              <w:bottom w:w="100" w:type="dxa"/>
+              <w:right w:w="100" w:type="dxa"/>
+            </w:tcMar>
+            <w:hideMark/>
+          </w:tcPr>
+          <w:p>
+            <w:pPr>
+              <w:pStyle w:val="ListParagraph"/>
+              <w:numPr>
+                <w:ilvl w:val="0"/>
+                <w:numId w:val="48"/>
+              </w:numPr>
+              <w:spacing w:line="240" w:lineRule="auto"/>
+              <w:textAlignment w:val="baseline"/>
+              <w:rPr>
+                <w:rFonts w:eastAsia="Times New Roman"/>
+              </w:rPr>
+            </w:pPr>
+            <w:r>
+              <w:rPr>
+                <w:rFonts w:eastAsia="Times New Roman"/>
+              </w:rPr>
+              <w:t>Player obtains special card</w:t>
+            </w:r>
+          </w:p>
+          <w:p>
+            <w:pPr>
+              <w:pStyle w:val="ListParagraph"/>
+              <w:numPr>
+                <w:ilvl w:val="0"/>
+                <w:numId w:val="48"/>
+              </w:numPr>
+              <w:spacing w:line="240" w:lineRule="auto"/>
+              <w:textAlignment w:val="baseline"/>
+              <w:rPr>
+                <w:rFonts w:eastAsia="Times New Roman"/>
+              </w:rPr>
+            </w:pPr>
+            <w:r>
+              <w:rPr>
+                <w:rFonts w:eastAsia="Times New Roman"/>
+              </w:rPr>
+              <w:t>Player is able to separate his income strategically.</w:t>
+            </w:r>
+            <w:r>
+              <w:rPr>
+                <w:rFonts w:eastAsia="Times New Roman"/>
+              </w:rPr>
+              <w:t xml:space="preserve"> </w:t>
+            </w:r>
+          </w:p>
+        </w:tc>
+      </w:tr>
+      <w:tr>
+        <w:tc>
+          <w:tcPr>
+            <w:tcW w:w="0" w:type="auto"/>
+            <w:tcBorders>
+              <w:top w:val="single" w:sz="8" w:space="0" w:color="000000"/>
+              <w:left w:val="single" w:sz="8" w:space="0" w:color="000000"/>
+              <w:bottom w:val="single" w:sz="8" w:space="0" w:color="000000"/>
+              <w:right w:val="single" w:sz="8" w:space="0" w:color="000000"/>
+            </w:tcBorders>
+            <w:tcMar>
+              <w:top w:w="100" w:type="dxa"/>
+              <w:left w:w="100" w:type="dxa"/>
+              <w:bottom w:w="100" w:type="dxa"/>
+              <w:right w:w="100" w:type="dxa"/>
+            </w:tcMar>
+            <w:hideMark/>
+          </w:tcPr>
+          <w:p>
+            <w:pPr>
+              <w:spacing w:line="240" w:lineRule="auto"/>
+              <w:rPr>
+                <w:rFonts w:ascii="Times New Roman" w:eastAsia="Times New Roman" w:hAnsi="Times New Roman" w:cs="Times New Roman"/>
+                <w:color w:val="auto"/>
+                <w:sz w:val="24"/>
+                <w:szCs w:val="24"/>
+              </w:rPr>
+            </w:pPr>
+            <w:r>
+              <w:rPr>
+                <w:rFonts w:eastAsia="Times New Roman"/>
+              </w:rPr>
+              <w:t>Extensions</w:t>
+            </w:r>
+          </w:p>
+        </w:tc>
+        <w:tc>
+          <w:tcPr>
+            <w:tcW w:w="0" w:type="auto"/>
+            <w:tcBorders>
+              <w:top w:val="single" w:sz="8" w:space="0" w:color="000000"/>
+              <w:left w:val="single" w:sz="8" w:space="0" w:color="000000"/>
+              <w:bottom w:val="single" w:sz="8" w:space="0" w:color="000000"/>
+              <w:right w:val="single" w:sz="8" w:space="0" w:color="000000"/>
+            </w:tcBorders>
+            <w:tcMar>
+              <w:top w:w="100" w:type="dxa"/>
+              <w:left w:w="100" w:type="dxa"/>
+              <w:bottom w:w="100" w:type="dxa"/>
+              <w:right w:w="100" w:type="dxa"/>
+            </w:tcMar>
+            <w:hideMark/>
+          </w:tcPr>
+          <w:p>
+            <w:pPr>
+              <w:pStyle w:val="ListParagraph"/>
+              <w:numPr>
+                <w:ilvl w:val="0"/>
+                <w:numId w:val="49"/>
+              </w:numPr>
+              <w:spacing w:line="240" w:lineRule="auto"/>
+              <w:textAlignment w:val="baseline"/>
+              <w:rPr>
+                <w:rFonts w:eastAsia="Times New Roman"/>
+              </w:rPr>
+            </w:pPr>
+            <w:r>
+              <w:rPr>
+                <w:rFonts w:eastAsia="Times New Roman"/>
+              </w:rPr>
+              <w:t>Player does not obtain card</w:t>
+            </w:r>
+          </w:p>
+          <w:p>
+            <w:pPr>
+              <w:pStyle w:val="ListParagraph"/>
+              <w:numPr>
+                <w:ilvl w:val="0"/>
+                <w:numId w:val="49"/>
+              </w:numPr>
+              <w:spacing w:line="240" w:lineRule="auto"/>
+              <w:textAlignment w:val="baseline"/>
+              <w:rPr>
+                <w:rFonts w:eastAsia="Times New Roman"/>
+              </w:rPr>
+            </w:pPr>
+            <w:r>
+              <w:rPr>
+                <w:rFonts w:eastAsia="Times New Roman"/>
+              </w:rPr>
+              <w:t>Card is traded, sold, or given</w:t>
+            </w:r>
+          </w:p>
+          <w:p>
+            <w:pPr>
+              <w:pStyle w:val="ListParagraph"/>
+              <w:numPr>
+                <w:ilvl w:val="0"/>
+                <w:numId w:val="49"/>
+              </w:numPr>
+              <w:spacing w:line="240" w:lineRule="auto"/>
+              <w:textAlignment w:val="baseline"/>
+              <w:rPr>
+                <w:rFonts w:eastAsia="Times New Roman"/>
+              </w:rPr>
+            </w:pPr>
+            <w:r>
+              <w:rPr>
+                <w:rFonts w:eastAsia="Times New Roman"/>
+              </w:rPr>
+              <w:t>Secrets Man Was Not Meant to Know Special card interfered.</w:t>
+            </w:r>
+          </w:p>
+        </w:tc>
+      </w:tr>
+      <w:tr>
+        <w:tc>
+          <w:tcPr>
+            <w:tcW w:w="0" w:type="auto"/>
+            <w:tcBorders>
+              <w:top w:val="single" w:sz="8" w:space="0" w:color="000000"/>
+              <w:left w:val="single" w:sz="8" w:space="0" w:color="000000"/>
+              <w:bottom w:val="single" w:sz="8" w:space="0" w:color="000000"/>
+              <w:right w:val="single" w:sz="8" w:space="0" w:color="000000"/>
+            </w:tcBorders>
+            <w:tcMar>
+              <w:top w:w="100" w:type="dxa"/>
+              <w:left w:w="100" w:type="dxa"/>
+              <w:bottom w:w="100" w:type="dxa"/>
+              <w:right w:w="100" w:type="dxa"/>
+            </w:tcMar>
+            <w:hideMark/>
+          </w:tcPr>
+          <w:p>
+            <w:pPr>
+              <w:spacing w:line="240" w:lineRule="auto"/>
+              <w:rPr>
+                <w:rFonts w:ascii="Times New Roman" w:eastAsia="Times New Roman" w:hAnsi="Times New Roman" w:cs="Times New Roman"/>
+                <w:color w:val="auto"/>
+                <w:sz w:val="24"/>
+                <w:szCs w:val="24"/>
+              </w:rPr>
+            </w:pPr>
+            <w:r>
+              <w:rPr>
+                <w:rFonts w:eastAsia="Times New Roman"/>
+              </w:rPr>
+              <w:t>Frequency of Use</w:t>
+            </w:r>
+          </w:p>
+        </w:tc>
+        <w:tc>
+          <w:tcPr>
+            <w:tcW w:w="0" w:type="auto"/>
+            <w:tcBorders>
+              <w:top w:val="single" w:sz="8" w:space="0" w:color="000000"/>
+              <w:left w:val="single" w:sz="8" w:space="0" w:color="000000"/>
+              <w:bottom w:val="single" w:sz="8" w:space="0" w:color="000000"/>
+              <w:right w:val="single" w:sz="8" w:space="0" w:color="000000"/>
+            </w:tcBorders>
+            <w:tcMar>
+              <w:top w:w="100" w:type="dxa"/>
+              <w:left w:w="100" w:type="dxa"/>
+              <w:bottom w:w="100" w:type="dxa"/>
+              <w:right w:w="100" w:type="dxa"/>
+            </w:tcMar>
+            <w:hideMark/>
+          </w:tcPr>
+          <w:p>
+            <w:pPr>
+              <w:spacing w:line="240" w:lineRule="auto"/>
+              <w:rPr>
+                <w:rFonts w:ascii="Times New Roman" w:eastAsia="Times New Roman" w:hAnsi="Times New Roman" w:cs="Times New Roman"/>
+                <w:color w:val="auto"/>
+                <w:sz w:val="24"/>
+                <w:szCs w:val="24"/>
+              </w:rPr>
+            </w:pPr>
+            <w:r>
+              <w:rPr>
+                <w:rFonts w:eastAsia="Times New Roman"/>
+              </w:rPr>
+              <w:t xml:space="preserve">Once </w:t>
+            </w:r>
+          </w:p>
+        </w:tc>
+      </w:tr>
+      <w:tr>
+        <w:tc>
+          <w:tcPr>
+            <w:tcW w:w="0" w:type="auto"/>
+            <w:tcBorders>
+              <w:top w:val="single" w:sz="8" w:space="0" w:color="000000"/>
+              <w:left w:val="single" w:sz="8" w:space="0" w:color="000000"/>
+              <w:bottom w:val="single" w:sz="8" w:space="0" w:color="000000"/>
+              <w:right w:val="single" w:sz="8" w:space="0" w:color="000000"/>
+            </w:tcBorders>
+            <w:tcMar>
+              <w:top w:w="100" w:type="dxa"/>
+              <w:left w:w="100" w:type="dxa"/>
+              <w:bottom w:w="100" w:type="dxa"/>
+              <w:right w:w="100" w:type="dxa"/>
+            </w:tcMar>
+            <w:hideMark/>
+          </w:tcPr>
+          <w:p>
+            <w:pPr>
+              <w:spacing w:line="240" w:lineRule="auto"/>
+              <w:rPr>
+                <w:rFonts w:ascii="Times New Roman" w:eastAsia="Times New Roman" w:hAnsi="Times New Roman" w:cs="Times New Roman"/>
+                <w:color w:val="auto"/>
+                <w:sz w:val="24"/>
+                <w:szCs w:val="24"/>
+              </w:rPr>
+            </w:pPr>
+            <w:r>
+              <w:rPr>
+                <w:rFonts w:eastAsia="Times New Roman"/>
+              </w:rPr>
+              <w:t>Status</w:t>
+            </w:r>
+          </w:p>
+        </w:tc>
+        <w:tc>
+          <w:tcPr>
+            <w:tcW w:w="0" w:type="auto"/>
+            <w:tcBorders>
+              <w:top w:val="single" w:sz="8" w:space="0" w:color="000000"/>
+              <w:left w:val="single" w:sz="8" w:space="0" w:color="000000"/>
+              <w:bottom w:val="single" w:sz="8" w:space="0" w:color="000000"/>
+              <w:right w:val="single" w:sz="8" w:space="0" w:color="000000"/>
+            </w:tcBorders>
+            <w:tcMar>
+              <w:top w:w="100" w:type="dxa"/>
+              <w:left w:w="100" w:type="dxa"/>
+              <w:bottom w:w="100" w:type="dxa"/>
+              <w:right w:w="100" w:type="dxa"/>
+            </w:tcMar>
+            <w:hideMark/>
+          </w:tcPr>
+          <w:p>
+            <w:pPr>
+              <w:rPr>
+                <w:rFonts w:ascii="Times New Roman" w:eastAsia="Times New Roman" w:hAnsi="Times New Roman" w:cs="Times New Roman"/>
+                <w:color w:val="auto"/>
+                <w:sz w:val="24"/>
+                <w:szCs w:val="24"/>
+              </w:rPr>
+            </w:pPr>
             <w:bookmarkStart w:id="0" w:name="_GoBack"/>
             <w:bookmarkEnd w:id="0"/>
-          </w:p>
-        </w:tc>
-      </w:tr>
-      <w:tr>
-        <w:tc>
-          <w:tcPr>
-            <w:tcW w:w="0" w:type="auto"/>
-            <w:tcBorders>
-              <w:top w:val="single" w:sz="8" w:space="0" w:color="000000"/>
-              <w:left w:val="single" w:sz="8" w:space="0" w:color="000000"/>
-              <w:bottom w:val="single" w:sz="8" w:space="0" w:color="000000"/>
-              <w:right w:val="single" w:sz="8" w:space="0" w:color="000000"/>
-            </w:tcBorders>
-            <w:tcMar>
-              <w:top w:w="100" w:type="dxa"/>
-              <w:left w:w="100" w:type="dxa"/>
-              <w:bottom w:w="100" w:type="dxa"/>
-              <w:right w:w="100" w:type="dxa"/>
-            </w:tcMar>
-            <w:hideMark/>
-          </w:tcPr>
-          <w:p>
-            <w:pPr>
-              <w:spacing w:line="240" w:lineRule="auto"/>
-              <w:rPr>
-                <w:rFonts w:ascii="Times New Roman" w:eastAsia="Times New Roman" w:hAnsi="Times New Roman" w:cs="Times New Roman"/>
-                <w:color w:val="auto"/>
-                <w:sz w:val="24"/>
-                <w:szCs w:val="24"/>
-              </w:rPr>
-            </w:pPr>
-            <w:r>
-              <w:rPr>
-                <w:rFonts w:eastAsia="Times New Roman"/>
-              </w:rPr>
-              <w:t>Status</w:t>
-            </w:r>
-          </w:p>
-        </w:tc>
-        <w:tc>
-          <w:tcPr>
-            <w:tcW w:w="0" w:type="auto"/>
-            <w:tcBorders>
-              <w:top w:val="single" w:sz="8" w:space="0" w:color="000000"/>
-              <w:left w:val="single" w:sz="8" w:space="0" w:color="000000"/>
-              <w:bottom w:val="single" w:sz="8" w:space="0" w:color="000000"/>
-              <w:right w:val="single" w:sz="8" w:space="0" w:color="000000"/>
-            </w:tcBorders>
-            <w:tcMar>
-              <w:top w:w="100" w:type="dxa"/>
-              <w:left w:w="100" w:type="dxa"/>
-              <w:bottom w:w="100" w:type="dxa"/>
-              <w:right w:w="100" w:type="dxa"/>
-            </w:tcMar>
-            <w:hideMark/>
-          </w:tcPr>
-          <w:p>
-            <w:pPr>
-              <w:rPr>
-                <w:rFonts w:ascii="Times New Roman" w:eastAsia="Times New Roman" w:hAnsi="Times New Roman" w:cs="Times New Roman"/>
-                <w:color w:val="auto"/>
-                <w:sz w:val="24"/>
-                <w:szCs w:val="24"/>
-              </w:rPr>
-            </w:pPr>
           </w:p>
         </w:tc>
       </w:tr>
@@ -27554,6 +28260,118 @@
     </w:lvl>
   </w:abstractNum>
   <w:abstractNum w:abstractNumId="21" w15:restartNumberingAfterBreak="0">
+    <w:nsid w:val="359A1290"/>
+    <w:multiLevelType w:val="multilevel"/>
+    <w:tmpl w:val="711CDE58"/>
+    <w:lvl w:ilvl="0">
+      <w:start w:val="1"/>
+      <w:numFmt w:val="decimal"/>
+      <w:lvlText w:val="%1."/>
+      <w:lvlJc w:val="left"/>
+      <w:pPr>
+        <w:tabs>
+          <w:tab w:val="num" w:pos="720"/>
+        </w:tabs>
+        <w:ind w:left="720" w:hanging="360"/>
+      </w:pPr>
+    </w:lvl>
+    <w:lvl w:ilvl="1">
+      <w:numFmt w:val="bullet"/>
+      <w:lvlText w:val="-"/>
+      <w:lvlJc w:val="left"/>
+      <w:pPr>
+        <w:ind w:left="1440" w:hanging="360"/>
+      </w:pPr>
+      <w:rPr>
+        <w:rFonts w:ascii="Arial" w:eastAsia="Times New Roman" w:hAnsi="Arial" w:cs="Arial" w:hint="default"/>
+      </w:rPr>
+    </w:lvl>
+    <w:lvl w:ilvl="2">
+      <w:start w:val="8"/>
+      <w:numFmt w:val="bullet"/>
+      <w:lvlText w:val=""/>
+      <w:lvlJc w:val="left"/>
+      <w:pPr>
+        <w:ind w:left="2160" w:hanging="360"/>
+      </w:pPr>
+      <w:rPr>
+        <w:rFonts w:ascii="Wingdings" w:eastAsia="Times New Roman" w:hAnsi="Wingdings" w:cs="Arial" w:hint="default"/>
+      </w:rPr>
+    </w:lvl>
+    <w:lvl w:ilvl="3" w:tentative="1">
+      <w:start w:val="1"/>
+      <w:numFmt w:val="decimal"/>
+      <w:lvlText w:val="%4."/>
+      <w:lvlJc w:val="left"/>
+      <w:pPr>
+        <w:tabs>
+          <w:tab w:val="num" w:pos="2880"/>
+        </w:tabs>
+        <w:ind w:left="2880" w:hanging="360"/>
+      </w:pPr>
+    </w:lvl>
+    <w:lvl w:ilvl="4" w:tentative="1">
+      <w:start w:val="1"/>
+      <w:numFmt w:val="decimal"/>
+      <w:lvlText w:val="%5."/>
+      <w:lvlJc w:val="left"/>
+      <w:pPr>
+        <w:tabs>
+          <w:tab w:val="num" w:pos="3600"/>
+        </w:tabs>
+        <w:ind w:left="3600" w:hanging="360"/>
+      </w:pPr>
+    </w:lvl>
+    <w:lvl w:ilvl="5" w:tentative="1">
+      <w:start w:val="1"/>
+      <w:numFmt w:val="decimal"/>
+      <w:lvlText w:val="%6."/>
+      <w:lvlJc w:val="left"/>
+      <w:pPr>
+        <w:tabs>
+          <w:tab w:val="num" w:pos="4320"/>
+        </w:tabs>
+        <w:ind w:left="4320" w:hanging="360"/>
+      </w:pPr>
+    </w:lvl>
+    <w:lvl w:ilvl="6" w:tentative="1">
+      <w:start w:val="1"/>
+      <w:numFmt w:val="decimal"/>
+      <w:lvlText w:val="%7."/>
+      <w:lvlJc w:val="left"/>
+      <w:pPr>
+        <w:tabs>
+          <w:tab w:val="num" w:pos="5040"/>
+        </w:tabs>
+        <w:ind w:left="5040" w:hanging="360"/>
+      </w:pPr>
+    </w:lvl>
+    <w:lvl w:ilvl="7" w:tentative="1">
+      <w:start w:val="1"/>
+      <w:numFmt w:val="decimal"/>
+      <w:lvlText w:val="%8."/>
+      <w:lvlJc w:val="left"/>
+      <w:pPr>
+        <w:tabs>
+          <w:tab w:val="num" w:pos="5760"/>
+        </w:tabs>
+        <w:ind w:left="5760" w:hanging="360"/>
+      </w:pPr>
+    </w:lvl>
+    <w:lvl w:ilvl="8" w:tentative="1">
+      <w:start w:val="1"/>
+      <w:numFmt w:val="decimal"/>
+      <w:lvlText w:val="%9."/>
+      <w:lvlJc w:val="left"/>
+      <w:pPr>
+        <w:tabs>
+          <w:tab w:val="num" w:pos="6480"/>
+        </w:tabs>
+        <w:ind w:left="6480" w:hanging="360"/>
+      </w:pPr>
+    </w:lvl>
+  </w:abstractNum>
+  <w:abstractNum w:abstractNumId="22" w15:restartNumberingAfterBreak="0">
     <w:nsid w:val="39B50B81"/>
     <w:multiLevelType w:val="multilevel"/>
     <w:tmpl w:val="BED8197A"/>
@@ -27665,7 +28483,7 @@
       </w:pPr>
     </w:lvl>
   </w:abstractNum>
-  <w:abstractNum w:abstractNumId="22" w15:restartNumberingAfterBreak="0">
+  <w:abstractNum w:abstractNumId="23" w15:restartNumberingAfterBreak="0">
     <w:nsid w:val="39D5505E"/>
     <w:multiLevelType w:val="multilevel"/>
     <w:tmpl w:val="711CDE58"/>
@@ -27777,7 +28595,7 @@
       </w:pPr>
     </w:lvl>
   </w:abstractNum>
-  <w:abstractNum w:abstractNumId="23" w15:restartNumberingAfterBreak="0">
+  <w:abstractNum w:abstractNumId="24" w15:restartNumberingAfterBreak="0">
     <w:nsid w:val="39D85D42"/>
     <w:multiLevelType w:val="multilevel"/>
     <w:tmpl w:val="8FC04610"/>
@@ -27890,7 +28708,7 @@
       </w:pPr>
     </w:lvl>
   </w:abstractNum>
-  <w:abstractNum w:abstractNumId="24" w15:restartNumberingAfterBreak="0">
+  <w:abstractNum w:abstractNumId="25" w15:restartNumberingAfterBreak="0">
     <w:nsid w:val="40287578"/>
     <w:multiLevelType w:val="multilevel"/>
     <w:tmpl w:val="8FC04610"/>
@@ -28003,7 +28821,7 @@
       </w:pPr>
     </w:lvl>
   </w:abstractNum>
-  <w:abstractNum w:abstractNumId="25" w15:restartNumberingAfterBreak="0">
+  <w:abstractNum w:abstractNumId="26" w15:restartNumberingAfterBreak="0">
     <w:nsid w:val="41423DA5"/>
     <w:multiLevelType w:val="multilevel"/>
     <w:tmpl w:val="66E01248"/>
@@ -28116,7 +28934,7 @@
       </w:rPr>
     </w:lvl>
   </w:abstractNum>
-  <w:abstractNum w:abstractNumId="26" w15:restartNumberingAfterBreak="0">
+  <w:abstractNum w:abstractNumId="27" w15:restartNumberingAfterBreak="0">
     <w:nsid w:val="42963188"/>
     <w:multiLevelType w:val="multilevel"/>
     <w:tmpl w:val="711CDE58"/>
@@ -28228,7 +29046,7 @@
       </w:pPr>
     </w:lvl>
   </w:abstractNum>
-  <w:abstractNum w:abstractNumId="27" w15:restartNumberingAfterBreak="0">
+  <w:abstractNum w:abstractNumId="28" w15:restartNumberingAfterBreak="0">
     <w:nsid w:val="465454FF"/>
     <w:multiLevelType w:val="multilevel"/>
     <w:tmpl w:val="8FC04610"/>
@@ -28341,7 +29159,7 @@
       </w:pPr>
     </w:lvl>
   </w:abstractNum>
-  <w:abstractNum w:abstractNumId="28" w15:restartNumberingAfterBreak="0">
+  <w:abstractNum w:abstractNumId="29" w15:restartNumberingAfterBreak="0">
     <w:nsid w:val="4B233902"/>
     <w:multiLevelType w:val="multilevel"/>
     <w:tmpl w:val="8FC04610"/>
@@ -28454,7 +29272,7 @@
       </w:pPr>
     </w:lvl>
   </w:abstractNum>
-  <w:abstractNum w:abstractNumId="29" w15:restartNumberingAfterBreak="0">
+  <w:abstractNum w:abstractNumId="30" w15:restartNumberingAfterBreak="0">
     <w:nsid w:val="4E530202"/>
     <w:multiLevelType w:val="multilevel"/>
     <w:tmpl w:val="8C82DEE0"/>
@@ -28567,7 +29385,7 @@
       </w:pPr>
     </w:lvl>
   </w:abstractNum>
-  <w:abstractNum w:abstractNumId="30" w15:restartNumberingAfterBreak="0">
+  <w:abstractNum w:abstractNumId="31" w15:restartNumberingAfterBreak="0">
     <w:nsid w:val="50B73AD2"/>
     <w:multiLevelType w:val="multilevel"/>
     <w:tmpl w:val="788E5DBC"/>
@@ -28680,7 +29498,7 @@
       </w:rPr>
     </w:lvl>
   </w:abstractNum>
-  <w:abstractNum w:abstractNumId="31" w15:restartNumberingAfterBreak="0">
+  <w:abstractNum w:abstractNumId="32" w15:restartNumberingAfterBreak="0">
     <w:nsid w:val="51C941EE"/>
     <w:multiLevelType w:val="multilevel"/>
     <w:tmpl w:val="711CDE58"/>
@@ -28792,7 +29610,120 @@
       </w:pPr>
     </w:lvl>
   </w:abstractNum>
-  <w:abstractNum w:abstractNumId="32" w15:restartNumberingAfterBreak="0">
+  <w:abstractNum w:abstractNumId="33" w15:restartNumberingAfterBreak="0">
+    <w:nsid w:val="5C347BAA"/>
+    <w:multiLevelType w:val="multilevel"/>
+    <w:tmpl w:val="8FC04610"/>
+    <w:lvl w:ilvl="0">
+      <w:start w:val="1"/>
+      <w:numFmt w:val="decimal"/>
+      <w:lvlText w:val="%1."/>
+      <w:lvlJc w:val="left"/>
+      <w:pPr>
+        <w:tabs>
+          <w:tab w:val="num" w:pos="720"/>
+        </w:tabs>
+        <w:ind w:left="720" w:hanging="360"/>
+      </w:pPr>
+    </w:lvl>
+    <w:lvl w:ilvl="1" w:tentative="1">
+      <w:start w:val="1"/>
+      <w:numFmt w:val="decimal"/>
+      <w:lvlText w:val="%2."/>
+      <w:lvlJc w:val="left"/>
+      <w:pPr>
+        <w:tabs>
+          <w:tab w:val="num" w:pos="1440"/>
+        </w:tabs>
+        <w:ind w:left="1440" w:hanging="360"/>
+      </w:pPr>
+    </w:lvl>
+    <w:lvl w:ilvl="2" w:tentative="1">
+      <w:start w:val="1"/>
+      <w:numFmt w:val="decimal"/>
+      <w:lvlText w:val="%3."/>
+      <w:lvlJc w:val="left"/>
+      <w:pPr>
+        <w:tabs>
+          <w:tab w:val="num" w:pos="2160"/>
+        </w:tabs>
+        <w:ind w:left="2160" w:hanging="360"/>
+      </w:pPr>
+    </w:lvl>
+    <w:lvl w:ilvl="3" w:tentative="1">
+      <w:start w:val="1"/>
+      <w:numFmt w:val="decimal"/>
+      <w:lvlText w:val="%4."/>
+      <w:lvlJc w:val="left"/>
+      <w:pPr>
+        <w:tabs>
+          <w:tab w:val="num" w:pos="2880"/>
+        </w:tabs>
+        <w:ind w:left="2880" w:hanging="360"/>
+      </w:pPr>
+    </w:lvl>
+    <w:lvl w:ilvl="4" w:tentative="1">
+      <w:start w:val="1"/>
+      <w:numFmt w:val="decimal"/>
+      <w:lvlText w:val="%5."/>
+      <w:lvlJc w:val="left"/>
+      <w:pPr>
+        <w:tabs>
+          <w:tab w:val="num" w:pos="3600"/>
+        </w:tabs>
+        <w:ind w:left="3600" w:hanging="360"/>
+      </w:pPr>
+    </w:lvl>
+    <w:lvl w:ilvl="5" w:tentative="1">
+      <w:start w:val="1"/>
+      <w:numFmt w:val="decimal"/>
+      <w:lvlText w:val="%6."/>
+      <w:lvlJc w:val="left"/>
+      <w:pPr>
+        <w:tabs>
+          <w:tab w:val="num" w:pos="4320"/>
+        </w:tabs>
+        <w:ind w:left="4320" w:hanging="360"/>
+      </w:pPr>
+    </w:lvl>
+    <w:lvl w:ilvl="6" w:tentative="1">
+      <w:start w:val="1"/>
+      <w:numFmt w:val="decimal"/>
+      <w:lvlText w:val="%7."/>
+      <w:lvlJc w:val="left"/>
+      <w:pPr>
+        <w:tabs>
+          <w:tab w:val="num" w:pos="5040"/>
+        </w:tabs>
+        <w:ind w:left="5040" w:hanging="360"/>
+      </w:pPr>
+    </w:lvl>
+    <w:lvl w:ilvl="7" w:tentative="1">
+      <w:start w:val="1"/>
+      <w:numFmt w:val="decimal"/>
+      <w:lvlText w:val="%8."/>
+      <w:lvlJc w:val="left"/>
+      <w:pPr>
+        <w:tabs>
+          <w:tab w:val="num" w:pos="5760"/>
+        </w:tabs>
+        <w:ind w:left="5760" w:hanging="360"/>
+      </w:pPr>
+    </w:lvl>
+    <w:lvl w:ilvl="8" w:tentative="1">
+      <w:start w:val="1"/>
+      <w:numFmt w:val="decimal"/>
+      <w:lvlText w:val="%9."/>
+      <w:lvlJc w:val="left"/>
+      <w:pPr>
+        <w:tabs>
+          <w:tab w:val="num" w:pos="6480"/>
+        </w:tabs>
+        <w:ind w:left="6480" w:hanging="360"/>
+      </w:pPr>
+    </w:lvl>
+  </w:abstractNum>
+  <w:abstractNum w:abstractNumId="34" w15:restartNumberingAfterBreak="0">
     <w:nsid w:val="5C56185F"/>
     <w:multiLevelType w:val="multilevel"/>
     <w:tmpl w:val="BED8197A"/>
@@ -28904,7 +29835,7 @@
       </w:pPr>
     </w:lvl>
   </w:abstractNum>
-  <w:abstractNum w:abstractNumId="33" w15:restartNumberingAfterBreak="0">
+  <w:abstractNum w:abstractNumId="35" w15:restartNumberingAfterBreak="0">
     <w:nsid w:val="5EE94C3A"/>
     <w:multiLevelType w:val="multilevel"/>
     <w:tmpl w:val="711CDE58"/>
@@ -29016,7 +29947,7 @@
       </w:pPr>
     </w:lvl>
   </w:abstractNum>
-  <w:abstractNum w:abstractNumId="34" w15:restartNumberingAfterBreak="0">
+  <w:abstractNum w:abstractNumId="36" w15:restartNumberingAfterBreak="0">
     <w:nsid w:val="5F5C2824"/>
     <w:multiLevelType w:val="multilevel"/>
     <w:tmpl w:val="62FCB248"/>
@@ -29129,7 +30060,7 @@
       </w:pPr>
     </w:lvl>
   </w:abstractNum>
-  <w:abstractNum w:abstractNumId="35" w15:restartNumberingAfterBreak="0">
+  <w:abstractNum w:abstractNumId="37" w15:restartNumberingAfterBreak="0">
     <w:nsid w:val="5FCF584B"/>
     <w:multiLevelType w:val="multilevel"/>
     <w:tmpl w:val="711CDE58"/>
@@ -29241,7 +30172,7 @@
       </w:pPr>
     </w:lvl>
   </w:abstractNum>
-  <w:abstractNum w:abstractNumId="36" w15:restartNumberingAfterBreak="0">
+  <w:abstractNum w:abstractNumId="38" w15:restartNumberingAfterBreak="0">
     <w:nsid w:val="6010033B"/>
     <w:multiLevelType w:val="multilevel"/>
     <w:tmpl w:val="BED8197A"/>
@@ -29353,7 +30284,7 @@
       </w:pPr>
     </w:lvl>
   </w:abstractNum>
-  <w:abstractNum w:abstractNumId="37" w15:restartNumberingAfterBreak="0">
+  <w:abstractNum w:abstractNumId="39" w15:restartNumberingAfterBreak="0">
     <w:nsid w:val="62C44E7B"/>
     <w:multiLevelType w:val="multilevel"/>
     <w:tmpl w:val="711CDE58"/>
@@ -29465,7 +30396,7 @@
       </w:pPr>
     </w:lvl>
   </w:abstractNum>
-  <w:abstractNum w:abstractNumId="38" w15:restartNumberingAfterBreak="0">
+  <w:abstractNum w:abstractNumId="40" w15:restartNumberingAfterBreak="0">
     <w:nsid w:val="66273CA4"/>
     <w:multiLevelType w:val="multilevel"/>
     <w:tmpl w:val="8FC04610"/>
@@ -29578,7 +30509,7 @@
       </w:pPr>
     </w:lvl>
   </w:abstractNum>
-  <w:abstractNum w:abstractNumId="39" w15:restartNumberingAfterBreak="0">
+  <w:abstractNum w:abstractNumId="41" w15:restartNumberingAfterBreak="0">
     <w:nsid w:val="663E1AC4"/>
     <w:multiLevelType w:val="multilevel"/>
     <w:tmpl w:val="2B28E452"/>
@@ -29691,7 +30622,7 @@
       </w:rPr>
     </w:lvl>
   </w:abstractNum>
-  <w:abstractNum w:abstractNumId="40" w15:restartNumberingAfterBreak="0">
+  <w:abstractNum w:abstractNumId="42" w15:restartNumberingAfterBreak="0">
     <w:nsid w:val="66CC7594"/>
     <w:multiLevelType w:val="multilevel"/>
     <w:tmpl w:val="8FC04610"/>
@@ -29804,7 +30735,7 @@
       </w:pPr>
     </w:lvl>
   </w:abstractNum>
-  <w:abstractNum w:abstractNumId="41" w15:restartNumberingAfterBreak="0">
+  <w:abstractNum w:abstractNumId="43" w15:restartNumberingAfterBreak="0">
     <w:nsid w:val="67520022"/>
     <w:multiLevelType w:val="multilevel"/>
     <w:tmpl w:val="711CDE58"/>
@@ -29916,7 +30847,7 @@
       </w:pPr>
     </w:lvl>
   </w:abstractNum>
-  <w:abstractNum w:abstractNumId="42" w15:restartNumberingAfterBreak="0">
+  <w:abstractNum w:abstractNumId="44" w15:restartNumberingAfterBreak="0">
     <w:nsid w:val="719063CA"/>
     <w:multiLevelType w:val="multilevel"/>
     <w:tmpl w:val="711CDE58"/>
@@ -30028,7 +30959,7 @@
       </w:pPr>
     </w:lvl>
   </w:abstractNum>
-  <w:abstractNum w:abstractNumId="43" w15:restartNumberingAfterBreak="0">
+  <w:abstractNum w:abstractNumId="45" w15:restartNumberingAfterBreak="0">
     <w:nsid w:val="7C742F9F"/>
     <w:multiLevelType w:val="multilevel"/>
     <w:tmpl w:val="8FC04610"/>
@@ -30141,7 +31072,7 @@
       </w:pPr>
     </w:lvl>
   </w:abstractNum>
-  <w:abstractNum w:abstractNumId="44" w15:restartNumberingAfterBreak="0">
+  <w:abstractNum w:abstractNumId="46" w15:restartNumberingAfterBreak="0">
     <w:nsid w:val="7DDA64DD"/>
     <w:multiLevelType w:val="multilevel"/>
     <w:tmpl w:val="8FC04610"/>
@@ -30261,25 +31192,25 @@
     <w:abstractNumId w:val="14"/>
   </w:num>
   <w:num w:numId="3">
-    <w:abstractNumId w:val="25"/>
+    <w:abstractNumId w:val="26"/>
   </w:num>
   <w:num w:numId="4">
-    <w:abstractNumId w:val="30"/>
+    <w:abstractNumId w:val="31"/>
   </w:num>
   <w:num w:numId="5">
     <w:abstractNumId w:val="16"/>
   </w:num>
   <w:num w:numId="6">
-    <w:abstractNumId w:val="39"/>
+    <w:abstractNumId w:val="41"/>
   </w:num>
   <w:num w:numId="7">
-    <w:abstractNumId w:val="29"/>
+    <w:abstractNumId w:val="30"/>
   </w:num>
   <w:num w:numId="8">
-    <w:abstractNumId w:val="34"/>
+    <w:abstractNumId w:val="36"/>
   </w:num>
   <w:num w:numId="9">
-    <w:abstractNumId w:val="36"/>
+    <w:abstractNumId w:val="38"/>
   </w:num>
   <w:num w:numId="10">
     <w:abstractNumId w:val="0"/>
@@ -30291,7 +31222,7 @@
     <w:abstractNumId w:val="20"/>
   </w:num>
   <w:num w:numId="13">
-    <w:abstractNumId w:val="32"/>
+    <w:abstractNumId w:val="34"/>
   </w:num>
   <w:num w:numId="14">
     <w:abstractNumId w:val="5"/>
@@ -30352,13 +31283,13 @@
     </w:lvlOverride>
   </w:num>
   <w:num w:numId="16">
-    <w:abstractNumId w:val="21"/>
+    <w:abstractNumId w:val="22"/>
   </w:num>
   <w:num w:numId="17">
-    <w:abstractNumId w:val="37"/>
+    <w:abstractNumId w:val="39"/>
   </w:num>
   <w:num w:numId="18">
-    <w:abstractNumId w:val="42"/>
+    <w:abstractNumId w:val="44"/>
   </w:num>
   <w:num w:numId="19">
     <w:abstractNumId w:val="19"/>
@@ -30379,40 +31310,40 @@
     <w:abstractNumId w:val="7"/>
   </w:num>
   <w:num w:numId="25">
-    <w:abstractNumId w:val="38"/>
+    <w:abstractNumId w:val="40"/>
   </w:num>
   <w:num w:numId="26">
     <w:abstractNumId w:val="13"/>
   </w:num>
   <w:num w:numId="27">
-    <w:abstractNumId w:val="27"/>
+    <w:abstractNumId w:val="28"/>
   </w:num>
   <w:num w:numId="28">
-    <w:abstractNumId w:val="35"/>
+    <w:abstractNumId w:val="37"/>
   </w:num>
   <w:num w:numId="29">
-    <w:abstractNumId w:val="44"/>
+    <w:abstractNumId w:val="46"/>
   </w:num>
   <w:num w:numId="30">
-    <w:abstractNumId w:val="33"/>
+    <w:abstractNumId w:val="35"/>
   </w:num>
   <w:num w:numId="31">
     <w:abstractNumId w:val="12"/>
   </w:num>
   <w:num w:numId="32">
-    <w:abstractNumId w:val="26"/>
+    <w:abstractNumId w:val="27"/>
   </w:num>
   <w:num w:numId="33">
-    <w:abstractNumId w:val="41"/>
+    <w:abstractNumId w:val="43"/>
   </w:num>
   <w:num w:numId="34">
-    <w:abstractNumId w:val="23"/>
+    <w:abstractNumId w:val="24"/>
   </w:num>
   <w:num w:numId="35">
     <w:abstractNumId w:val="9"/>
   </w:num>
   <w:num w:numId="36">
-    <w:abstractNumId w:val="28"/>
+    <w:abstractNumId w:val="29"/>
   </w:num>
   <w:num w:numId="37">
     <w:abstractNumId w:val="17"/>
@@ -30424,10 +31355,10 @@
     <w:abstractNumId w:val="3"/>
   </w:num>
   <w:num w:numId="40">
-    <w:abstractNumId w:val="22"/>
+    <w:abstractNumId w:val="23"/>
   </w:num>
   <w:num w:numId="41">
-    <w:abstractNumId w:val="40"/>
+    <w:abstractNumId w:val="42"/>
   </w:num>
   <w:num w:numId="42">
     <w:abstractNumId w:val="6"/>
@@ -30436,16 +31367,22 @@
     <w:abstractNumId w:val="10"/>
   </w:num>
   <w:num w:numId="44">
-    <w:abstractNumId w:val="31"/>
+    <w:abstractNumId w:val="32"/>
   </w:num>
   <w:num w:numId="45">
-    <w:abstractNumId w:val="43"/>
+    <w:abstractNumId w:val="45"/>
   </w:num>
   <w:num w:numId="46">
     <w:abstractNumId w:val="2"/>
   </w:num>
   <w:num w:numId="47">
-    <w:abstractNumId w:val="24"/>
+    <w:abstractNumId w:val="25"/>
+  </w:num>
+  <w:num w:numId="48">
+    <w:abstractNumId w:val="21"/>
+  </w:num>
+  <w:num w:numId="49">
+    <w:abstractNumId w:val="33"/>
   </w:num>
 </w:numbering>
 </file>

</xml_diff>

<commit_message>
group 4 and 5 done
</commit_message>
<xml_diff>
--- a/Illuminati_Usecases.docx
+++ b/Illuminati_Usecases.docx
@@ -27315,7 +27315,7 @@
                 <w:rFonts w:eastAsia="Times New Roman"/>
                 <w:color w:val="auto"/>
               </w:rPr>
-              <w:t>Player builds Power Structure with Group.</w:t>
+              <w:t>Player builds Power Structure, Resistance Structure, or Income with Group.</w:t>
             </w:r>
           </w:p>
         </w:tc>
@@ -27920,7 +27920,6 @@
               <w:rPr>
                 <w:rFonts w:eastAsia="Times New Roman"/>
               </w:rPr>
-              <w:lastRenderedPageBreak/>
               <w:t>ID</w:t>
             </w:r>
           </w:p>
@@ -28348,21 +28347,7 @@
                 <w:rFonts w:eastAsia="Times New Roman"/>
                 <w:color w:val="auto"/>
               </w:rPr>
-              <w:t xml:space="preserve">Player builds </w:t>
-            </w:r>
-            <w:r>
-              <w:rPr>
-                <w:rFonts w:eastAsia="Times New Roman"/>
-                <w:color w:val="auto"/>
-              </w:rPr>
-              <w:t xml:space="preserve">Resistance </w:t>
-            </w:r>
-            <w:r>
-              <w:rPr>
-                <w:rFonts w:eastAsia="Times New Roman"/>
-                <w:color w:val="auto"/>
-              </w:rPr>
-              <w:t>Structure with Group.</w:t>
+              <w:t>Player builds Power Structure, Resistance Structure, or Income with Group.</w:t>
             </w:r>
           </w:p>
         </w:tc>
@@ -28685,6 +28670,2055 @@
               <w:numPr>
                 <w:ilvl w:val="0"/>
                 <w:numId w:val="52"/>
+              </w:numPr>
+              <w:spacing w:line="240" w:lineRule="auto"/>
+              <w:textAlignment w:val="baseline"/>
+              <w:rPr>
+                <w:rFonts w:eastAsia="Times New Roman"/>
+              </w:rPr>
+            </w:pPr>
+            <w:r>
+              <w:rPr>
+                <w:rFonts w:eastAsia="Times New Roman"/>
+              </w:rPr>
+              <w:t>Group is destroyed or controlled by Other Player</w:t>
+            </w:r>
+          </w:p>
+        </w:tc>
+      </w:tr>
+      <w:tr>
+        <w:tc>
+          <w:tcPr>
+            <w:tcW w:w="0" w:type="auto"/>
+            <w:tcBorders>
+              <w:top w:val="single" w:sz="8" w:space="0" w:color="000000"/>
+              <w:left w:val="single" w:sz="8" w:space="0" w:color="000000"/>
+              <w:bottom w:val="single" w:sz="8" w:space="0" w:color="000000"/>
+              <w:right w:val="single" w:sz="8" w:space="0" w:color="000000"/>
+            </w:tcBorders>
+            <w:tcMar>
+              <w:top w:w="100" w:type="dxa"/>
+              <w:left w:w="100" w:type="dxa"/>
+              <w:bottom w:w="100" w:type="dxa"/>
+              <w:right w:w="100" w:type="dxa"/>
+            </w:tcMar>
+            <w:hideMark/>
+          </w:tcPr>
+          <w:p>
+            <w:pPr>
+              <w:spacing w:line="240" w:lineRule="auto"/>
+              <w:rPr>
+                <w:rFonts w:ascii="Times New Roman" w:eastAsia="Times New Roman" w:hAnsi="Times New Roman" w:cs="Times New Roman"/>
+                <w:color w:val="auto"/>
+                <w:sz w:val="24"/>
+                <w:szCs w:val="24"/>
+              </w:rPr>
+            </w:pPr>
+            <w:r>
+              <w:rPr>
+                <w:rFonts w:eastAsia="Times New Roman"/>
+              </w:rPr>
+              <w:t>Frequency of Use</w:t>
+            </w:r>
+          </w:p>
+        </w:tc>
+        <w:tc>
+          <w:tcPr>
+            <w:tcW w:w="0" w:type="auto"/>
+            <w:tcBorders>
+              <w:top w:val="single" w:sz="8" w:space="0" w:color="000000"/>
+              <w:left w:val="single" w:sz="8" w:space="0" w:color="000000"/>
+              <w:bottom w:val="single" w:sz="8" w:space="0" w:color="000000"/>
+              <w:right w:val="single" w:sz="8" w:space="0" w:color="000000"/>
+            </w:tcBorders>
+            <w:tcMar>
+              <w:top w:w="100" w:type="dxa"/>
+              <w:left w:w="100" w:type="dxa"/>
+              <w:bottom w:w="100" w:type="dxa"/>
+              <w:right w:w="100" w:type="dxa"/>
+            </w:tcMar>
+            <w:hideMark/>
+          </w:tcPr>
+          <w:p>
+            <w:pPr>
+              <w:spacing w:line="240" w:lineRule="auto"/>
+              <w:rPr>
+                <w:rFonts w:eastAsia="Times New Roman"/>
+                <w:color w:val="auto"/>
+              </w:rPr>
+            </w:pPr>
+            <w:r>
+              <w:rPr>
+                <w:rFonts w:eastAsia="Times New Roman"/>
+                <w:color w:val="auto"/>
+              </w:rPr>
+              <w:t>Occasionally</w:t>
+            </w:r>
+          </w:p>
+        </w:tc>
+      </w:tr>
+      <w:tr>
+        <w:tc>
+          <w:tcPr>
+            <w:tcW w:w="0" w:type="auto"/>
+            <w:tcBorders>
+              <w:top w:val="single" w:sz="8" w:space="0" w:color="000000"/>
+              <w:left w:val="single" w:sz="8" w:space="0" w:color="000000"/>
+              <w:bottom w:val="single" w:sz="8" w:space="0" w:color="000000"/>
+              <w:right w:val="single" w:sz="8" w:space="0" w:color="000000"/>
+            </w:tcBorders>
+            <w:tcMar>
+              <w:top w:w="100" w:type="dxa"/>
+              <w:left w:w="100" w:type="dxa"/>
+              <w:bottom w:w="100" w:type="dxa"/>
+              <w:right w:w="100" w:type="dxa"/>
+            </w:tcMar>
+            <w:hideMark/>
+          </w:tcPr>
+          <w:p>
+            <w:pPr>
+              <w:spacing w:line="240" w:lineRule="auto"/>
+              <w:rPr>
+                <w:rFonts w:ascii="Times New Roman" w:eastAsia="Times New Roman" w:hAnsi="Times New Roman" w:cs="Times New Roman"/>
+                <w:color w:val="auto"/>
+                <w:sz w:val="24"/>
+                <w:szCs w:val="24"/>
+              </w:rPr>
+            </w:pPr>
+            <w:r>
+              <w:rPr>
+                <w:rFonts w:eastAsia="Times New Roman"/>
+              </w:rPr>
+              <w:t>Status</w:t>
+            </w:r>
+          </w:p>
+        </w:tc>
+        <w:tc>
+          <w:tcPr>
+            <w:tcW w:w="0" w:type="auto"/>
+            <w:tcBorders>
+              <w:top w:val="single" w:sz="8" w:space="0" w:color="000000"/>
+              <w:left w:val="single" w:sz="8" w:space="0" w:color="000000"/>
+              <w:bottom w:val="single" w:sz="8" w:space="0" w:color="000000"/>
+              <w:right w:val="single" w:sz="8" w:space="0" w:color="000000"/>
+            </w:tcBorders>
+            <w:tcMar>
+              <w:top w:w="100" w:type="dxa"/>
+              <w:left w:w="100" w:type="dxa"/>
+              <w:bottom w:w="100" w:type="dxa"/>
+              <w:right w:w="100" w:type="dxa"/>
+            </w:tcMar>
+            <w:hideMark/>
+          </w:tcPr>
+          <w:p>
+            <w:pPr>
+              <w:rPr>
+                <w:rFonts w:ascii="Times New Roman" w:eastAsia="Times New Roman" w:hAnsi="Times New Roman" w:cs="Times New Roman"/>
+                <w:color w:val="auto"/>
+                <w:sz w:val="24"/>
+                <w:szCs w:val="24"/>
+              </w:rPr>
+            </w:pPr>
+          </w:p>
+        </w:tc>
+      </w:tr>
+      <w:tr>
+        <w:tc>
+          <w:tcPr>
+            <w:tcW w:w="0" w:type="auto"/>
+            <w:tcBorders>
+              <w:top w:val="single" w:sz="8" w:space="0" w:color="000000"/>
+              <w:left w:val="single" w:sz="8" w:space="0" w:color="000000"/>
+              <w:bottom w:val="single" w:sz="8" w:space="0" w:color="000000"/>
+              <w:right w:val="single" w:sz="8" w:space="0" w:color="000000"/>
+            </w:tcBorders>
+            <w:tcMar>
+              <w:top w:w="100" w:type="dxa"/>
+              <w:left w:w="100" w:type="dxa"/>
+              <w:bottom w:w="100" w:type="dxa"/>
+              <w:right w:w="100" w:type="dxa"/>
+            </w:tcMar>
+            <w:hideMark/>
+          </w:tcPr>
+          <w:p>
+            <w:pPr>
+              <w:spacing w:line="240" w:lineRule="auto"/>
+              <w:rPr>
+                <w:rFonts w:ascii="Times New Roman" w:eastAsia="Times New Roman" w:hAnsi="Times New Roman" w:cs="Times New Roman"/>
+                <w:color w:val="auto"/>
+                <w:sz w:val="24"/>
+                <w:szCs w:val="24"/>
+              </w:rPr>
+            </w:pPr>
+            <w:r>
+              <w:rPr>
+                <w:rFonts w:eastAsia="Times New Roman"/>
+              </w:rPr>
+              <w:t>Owner</w:t>
+            </w:r>
+          </w:p>
+        </w:tc>
+        <w:tc>
+          <w:tcPr>
+            <w:tcW w:w="0" w:type="auto"/>
+            <w:tcBorders>
+              <w:top w:val="single" w:sz="8" w:space="0" w:color="000000"/>
+              <w:left w:val="single" w:sz="8" w:space="0" w:color="000000"/>
+              <w:bottom w:val="single" w:sz="8" w:space="0" w:color="000000"/>
+              <w:right w:val="single" w:sz="8" w:space="0" w:color="000000"/>
+            </w:tcBorders>
+            <w:tcMar>
+              <w:top w:w="100" w:type="dxa"/>
+              <w:left w:w="100" w:type="dxa"/>
+              <w:bottom w:w="100" w:type="dxa"/>
+              <w:right w:w="100" w:type="dxa"/>
+            </w:tcMar>
+            <w:hideMark/>
+          </w:tcPr>
+          <w:p>
+            <w:pPr>
+              <w:spacing w:line="240" w:lineRule="auto"/>
+              <w:rPr>
+                <w:rFonts w:ascii="Times New Roman" w:eastAsia="Times New Roman" w:hAnsi="Times New Roman" w:cs="Times New Roman"/>
+                <w:color w:val="auto"/>
+                <w:sz w:val="24"/>
+                <w:szCs w:val="24"/>
+              </w:rPr>
+            </w:pPr>
+            <w:r>
+              <w:rPr>
+                <w:rFonts w:eastAsia="Times New Roman"/>
+              </w:rPr>
+              <w:t xml:space="preserve"> JT</w:t>
+            </w:r>
+          </w:p>
+        </w:tc>
+      </w:tr>
+    </w:tbl>
+    <w:p/>
+    <w:p/>
+    <w:p/>
+    <w:p/>
+    <w:p/>
+    <w:p/>
+    <w:p/>
+    <w:p/>
+    <w:p/>
+    <w:p/>
+    <w:p/>
+    <w:p/>
+    <w:p/>
+    <w:p/>
+    <w:p/>
+    <w:p/>
+    <w:p/>
+    <w:p/>
+    <w:tbl>
+      <w:tblPr>
+        <w:tblW w:w="0" w:type="auto"/>
+        <w:tblLook w:val="04A0" w:firstRow="1" w:lastRow="0" w:firstColumn="1" w:lastColumn="0" w:noHBand="0" w:noVBand="1"/>
+      </w:tblPr>
+      <w:tblGrid>
+        <w:gridCol w:w="1974"/>
+        <w:gridCol w:w="7366"/>
+      </w:tblGrid>
+      <w:tr>
+        <w:tc>
+          <w:tcPr>
+            <w:tcW w:w="0" w:type="auto"/>
+            <w:tcBorders>
+              <w:top w:val="single" w:sz="8" w:space="0" w:color="000000"/>
+              <w:left w:val="single" w:sz="8" w:space="0" w:color="000000"/>
+              <w:bottom w:val="single" w:sz="8" w:space="0" w:color="000000"/>
+              <w:right w:val="single" w:sz="8" w:space="0" w:color="000000"/>
+            </w:tcBorders>
+            <w:tcMar>
+              <w:top w:w="100" w:type="dxa"/>
+              <w:left w:w="100" w:type="dxa"/>
+              <w:bottom w:w="100" w:type="dxa"/>
+              <w:right w:w="100" w:type="dxa"/>
+            </w:tcMar>
+            <w:hideMark/>
+          </w:tcPr>
+          <w:p>
+            <w:pPr>
+              <w:spacing w:line="240" w:lineRule="auto"/>
+              <w:rPr>
+                <w:rFonts w:ascii="Times New Roman" w:eastAsia="Times New Roman" w:hAnsi="Times New Roman" w:cs="Times New Roman"/>
+                <w:color w:val="auto"/>
+                <w:sz w:val="24"/>
+                <w:szCs w:val="24"/>
+              </w:rPr>
+            </w:pPr>
+            <w:r>
+              <w:rPr>
+                <w:rFonts w:eastAsia="Times New Roman"/>
+              </w:rPr>
+              <w:t>ID</w:t>
+            </w:r>
+          </w:p>
+        </w:tc>
+        <w:tc>
+          <w:tcPr>
+            <w:tcW w:w="0" w:type="auto"/>
+            <w:tcBorders>
+              <w:top w:val="single" w:sz="8" w:space="0" w:color="000000"/>
+              <w:left w:val="single" w:sz="8" w:space="0" w:color="000000"/>
+              <w:bottom w:val="single" w:sz="8" w:space="0" w:color="000000"/>
+              <w:right w:val="single" w:sz="8" w:space="0" w:color="000000"/>
+            </w:tcBorders>
+            <w:tcMar>
+              <w:top w:w="100" w:type="dxa"/>
+              <w:left w:w="100" w:type="dxa"/>
+              <w:bottom w:w="100" w:type="dxa"/>
+              <w:right w:w="100" w:type="dxa"/>
+            </w:tcMar>
+            <w:hideMark/>
+          </w:tcPr>
+          <w:p>
+            <w:pPr>
+              <w:spacing w:line="240" w:lineRule="auto"/>
+              <w:rPr>
+                <w:rFonts w:ascii="Times New Roman" w:eastAsia="Times New Roman" w:hAnsi="Times New Roman" w:cs="Times New Roman"/>
+                <w:color w:val="auto"/>
+                <w:sz w:val="24"/>
+                <w:szCs w:val="24"/>
+              </w:rPr>
+            </w:pPr>
+            <w:r>
+              <w:rPr>
+                <w:rFonts w:eastAsia="Times New Roman"/>
+              </w:rPr>
+              <w:t>G – 4 (Group – 4</w:t>
+            </w:r>
+            <w:r>
+              <w:rPr>
+                <w:rFonts w:eastAsia="Times New Roman"/>
+              </w:rPr>
+              <w:t>)</w:t>
+            </w:r>
+          </w:p>
+        </w:tc>
+      </w:tr>
+      <w:tr>
+        <w:tc>
+          <w:tcPr>
+            <w:tcW w:w="0" w:type="auto"/>
+            <w:tcBorders>
+              <w:top w:val="single" w:sz="8" w:space="0" w:color="000000"/>
+              <w:left w:val="single" w:sz="8" w:space="0" w:color="000000"/>
+              <w:bottom w:val="single" w:sz="8" w:space="0" w:color="000000"/>
+              <w:right w:val="single" w:sz="8" w:space="0" w:color="000000"/>
+            </w:tcBorders>
+            <w:tcMar>
+              <w:top w:w="100" w:type="dxa"/>
+              <w:left w:w="100" w:type="dxa"/>
+              <w:bottom w:w="100" w:type="dxa"/>
+              <w:right w:w="100" w:type="dxa"/>
+            </w:tcMar>
+            <w:hideMark/>
+          </w:tcPr>
+          <w:p>
+            <w:pPr>
+              <w:spacing w:line="240" w:lineRule="auto"/>
+              <w:rPr>
+                <w:rFonts w:ascii="Times New Roman" w:eastAsia="Times New Roman" w:hAnsi="Times New Roman" w:cs="Times New Roman"/>
+                <w:color w:val="auto"/>
+                <w:sz w:val="24"/>
+                <w:szCs w:val="24"/>
+              </w:rPr>
+            </w:pPr>
+            <w:r>
+              <w:rPr>
+                <w:rFonts w:eastAsia="Times New Roman"/>
+              </w:rPr>
+              <w:t>Title</w:t>
+            </w:r>
+          </w:p>
+        </w:tc>
+        <w:tc>
+          <w:tcPr>
+            <w:tcW w:w="0" w:type="auto"/>
+            <w:tcBorders>
+              <w:top w:val="single" w:sz="8" w:space="0" w:color="000000"/>
+              <w:left w:val="single" w:sz="8" w:space="0" w:color="000000"/>
+              <w:bottom w:val="single" w:sz="8" w:space="0" w:color="000000"/>
+              <w:right w:val="single" w:sz="8" w:space="0" w:color="000000"/>
+            </w:tcBorders>
+            <w:tcMar>
+              <w:top w:w="100" w:type="dxa"/>
+              <w:left w:w="100" w:type="dxa"/>
+              <w:bottom w:w="100" w:type="dxa"/>
+              <w:right w:w="100" w:type="dxa"/>
+            </w:tcMar>
+            <w:hideMark/>
+          </w:tcPr>
+          <w:p>
+            <w:pPr>
+              <w:spacing w:line="240" w:lineRule="auto"/>
+              <w:rPr>
+                <w:rFonts w:ascii="Times New Roman" w:eastAsia="Times New Roman" w:hAnsi="Times New Roman" w:cs="Times New Roman"/>
+                <w:color w:val="auto"/>
+                <w:sz w:val="24"/>
+                <w:szCs w:val="24"/>
+              </w:rPr>
+            </w:pPr>
+            <w:r>
+              <w:rPr>
+                <w:rFonts w:eastAsia="Times New Roman"/>
+              </w:rPr>
+              <w:t>Big Media</w:t>
+            </w:r>
+          </w:p>
+        </w:tc>
+      </w:tr>
+      <w:tr>
+        <w:tc>
+          <w:tcPr>
+            <w:tcW w:w="0" w:type="auto"/>
+            <w:tcBorders>
+              <w:top w:val="single" w:sz="8" w:space="0" w:color="000000"/>
+              <w:left w:val="single" w:sz="8" w:space="0" w:color="000000"/>
+              <w:bottom w:val="single" w:sz="8" w:space="0" w:color="000000"/>
+              <w:right w:val="single" w:sz="8" w:space="0" w:color="000000"/>
+            </w:tcBorders>
+            <w:tcMar>
+              <w:top w:w="100" w:type="dxa"/>
+              <w:left w:w="100" w:type="dxa"/>
+              <w:bottom w:w="100" w:type="dxa"/>
+              <w:right w:w="100" w:type="dxa"/>
+            </w:tcMar>
+            <w:hideMark/>
+          </w:tcPr>
+          <w:p>
+            <w:pPr>
+              <w:spacing w:line="240" w:lineRule="auto"/>
+              <w:rPr>
+                <w:rFonts w:ascii="Times New Roman" w:eastAsia="Times New Roman" w:hAnsi="Times New Roman" w:cs="Times New Roman"/>
+                <w:color w:val="auto"/>
+                <w:sz w:val="24"/>
+                <w:szCs w:val="24"/>
+              </w:rPr>
+            </w:pPr>
+            <w:r>
+              <w:rPr>
+                <w:rFonts w:eastAsia="Times New Roman"/>
+              </w:rPr>
+              <w:t>Description</w:t>
+            </w:r>
+          </w:p>
+        </w:tc>
+        <w:tc>
+          <w:tcPr>
+            <w:tcW w:w="0" w:type="auto"/>
+            <w:tcBorders>
+              <w:top w:val="single" w:sz="8" w:space="0" w:color="000000"/>
+              <w:left w:val="single" w:sz="8" w:space="0" w:color="000000"/>
+              <w:bottom w:val="single" w:sz="8" w:space="0" w:color="000000"/>
+              <w:right w:val="single" w:sz="8" w:space="0" w:color="000000"/>
+            </w:tcBorders>
+            <w:tcMar>
+              <w:top w:w="100" w:type="dxa"/>
+              <w:left w:w="100" w:type="dxa"/>
+              <w:bottom w:w="100" w:type="dxa"/>
+              <w:right w:w="100" w:type="dxa"/>
+            </w:tcMar>
+            <w:hideMark/>
+          </w:tcPr>
+          <w:p>
+            <w:pPr>
+              <w:spacing w:line="240" w:lineRule="auto"/>
+              <w:rPr>
+                <w:rFonts w:eastAsia="Times New Roman"/>
+              </w:rPr>
+            </w:pPr>
+            <w:r>
+              <w:rPr>
+                <w:rFonts w:eastAsia="Times New Roman"/>
+              </w:rPr>
+              <w:t>This group has a Power of 4/3, Resistance of 6, and Income of 3. They are aligned as Liberal and Straight</w:t>
+            </w:r>
+            <w:r>
+              <w:rPr>
+                <w:rFonts w:eastAsia="Times New Roman"/>
+              </w:rPr>
+              <w:t xml:space="preserve">. They can be controlled and control </w:t>
+            </w:r>
+            <w:r>
+              <w:rPr>
+                <w:rFonts w:eastAsia="Times New Roman"/>
+              </w:rPr>
+              <w:t>three Groups.</w:t>
+            </w:r>
+            <w:r>
+              <w:rPr>
+                <w:rFonts w:eastAsia="Times New Roman"/>
+              </w:rPr>
+              <w:t xml:space="preserve">    </w:t>
+            </w:r>
+          </w:p>
+        </w:tc>
+      </w:tr>
+      <w:tr>
+        <w:tc>
+          <w:tcPr>
+            <w:tcW w:w="0" w:type="auto"/>
+            <w:tcBorders>
+              <w:top w:val="single" w:sz="8" w:space="0" w:color="000000"/>
+              <w:left w:val="single" w:sz="8" w:space="0" w:color="000000"/>
+              <w:bottom w:val="single" w:sz="8" w:space="0" w:color="000000"/>
+              <w:right w:val="single" w:sz="8" w:space="0" w:color="000000"/>
+            </w:tcBorders>
+            <w:tcMar>
+              <w:top w:w="100" w:type="dxa"/>
+              <w:left w:w="100" w:type="dxa"/>
+              <w:bottom w:w="100" w:type="dxa"/>
+              <w:right w:w="100" w:type="dxa"/>
+            </w:tcMar>
+            <w:hideMark/>
+          </w:tcPr>
+          <w:p>
+            <w:pPr>
+              <w:spacing w:line="240" w:lineRule="auto"/>
+              <w:rPr>
+                <w:rFonts w:ascii="Times New Roman" w:eastAsia="Times New Roman" w:hAnsi="Times New Roman" w:cs="Times New Roman"/>
+                <w:color w:val="auto"/>
+                <w:sz w:val="24"/>
+                <w:szCs w:val="24"/>
+              </w:rPr>
+            </w:pPr>
+            <w:r>
+              <w:rPr>
+                <w:rFonts w:eastAsia="Times New Roman"/>
+              </w:rPr>
+              <w:t>Primary Actor</w:t>
+            </w:r>
+          </w:p>
+        </w:tc>
+        <w:tc>
+          <w:tcPr>
+            <w:tcW w:w="0" w:type="auto"/>
+            <w:tcBorders>
+              <w:top w:val="single" w:sz="8" w:space="0" w:color="000000"/>
+              <w:left w:val="single" w:sz="8" w:space="0" w:color="000000"/>
+              <w:bottom w:val="single" w:sz="8" w:space="0" w:color="000000"/>
+              <w:right w:val="single" w:sz="8" w:space="0" w:color="000000"/>
+            </w:tcBorders>
+            <w:tcMar>
+              <w:top w:w="100" w:type="dxa"/>
+              <w:left w:w="100" w:type="dxa"/>
+              <w:bottom w:w="100" w:type="dxa"/>
+              <w:right w:w="100" w:type="dxa"/>
+            </w:tcMar>
+            <w:hideMark/>
+          </w:tcPr>
+          <w:p>
+            <w:pPr>
+              <w:spacing w:line="240" w:lineRule="auto"/>
+              <w:rPr>
+                <w:rFonts w:ascii="Times New Roman" w:eastAsia="Times New Roman" w:hAnsi="Times New Roman" w:cs="Times New Roman"/>
+                <w:color w:val="auto"/>
+                <w:sz w:val="24"/>
+                <w:szCs w:val="24"/>
+              </w:rPr>
+            </w:pPr>
+            <w:r>
+              <w:rPr>
+                <w:rFonts w:eastAsia="Times New Roman"/>
+              </w:rPr>
+              <w:t>Current Player</w:t>
+            </w:r>
+          </w:p>
+        </w:tc>
+      </w:tr>
+      <w:tr>
+        <w:tc>
+          <w:tcPr>
+            <w:tcW w:w="0" w:type="auto"/>
+            <w:tcBorders>
+              <w:top w:val="single" w:sz="8" w:space="0" w:color="000000"/>
+              <w:left w:val="single" w:sz="8" w:space="0" w:color="000000"/>
+              <w:bottom w:val="single" w:sz="8" w:space="0" w:color="000000"/>
+              <w:right w:val="single" w:sz="8" w:space="0" w:color="000000"/>
+            </w:tcBorders>
+            <w:tcMar>
+              <w:top w:w="100" w:type="dxa"/>
+              <w:left w:w="100" w:type="dxa"/>
+              <w:bottom w:w="100" w:type="dxa"/>
+              <w:right w:w="100" w:type="dxa"/>
+            </w:tcMar>
+            <w:hideMark/>
+          </w:tcPr>
+          <w:p>
+            <w:pPr>
+              <w:spacing w:line="240" w:lineRule="auto"/>
+              <w:rPr>
+                <w:rFonts w:ascii="Times New Roman" w:eastAsia="Times New Roman" w:hAnsi="Times New Roman" w:cs="Times New Roman"/>
+                <w:color w:val="auto"/>
+                <w:sz w:val="24"/>
+                <w:szCs w:val="24"/>
+              </w:rPr>
+            </w:pPr>
+            <w:r>
+              <w:rPr>
+                <w:rFonts w:eastAsia="Times New Roman"/>
+              </w:rPr>
+              <w:t>Stakeholders</w:t>
+            </w:r>
+          </w:p>
+        </w:tc>
+        <w:tc>
+          <w:tcPr>
+            <w:tcW w:w="0" w:type="auto"/>
+            <w:tcBorders>
+              <w:top w:val="single" w:sz="8" w:space="0" w:color="000000"/>
+              <w:left w:val="single" w:sz="8" w:space="0" w:color="000000"/>
+              <w:bottom w:val="single" w:sz="8" w:space="0" w:color="000000"/>
+              <w:right w:val="single" w:sz="8" w:space="0" w:color="000000"/>
+            </w:tcBorders>
+            <w:tcMar>
+              <w:top w:w="100" w:type="dxa"/>
+              <w:left w:w="100" w:type="dxa"/>
+              <w:bottom w:w="100" w:type="dxa"/>
+              <w:right w:w="100" w:type="dxa"/>
+            </w:tcMar>
+            <w:hideMark/>
+          </w:tcPr>
+          <w:p>
+            <w:pPr>
+              <w:spacing w:line="240" w:lineRule="auto"/>
+              <w:rPr>
+                <w:rFonts w:ascii="Times New Roman" w:eastAsia="Times New Roman" w:hAnsi="Times New Roman" w:cs="Times New Roman"/>
+                <w:color w:val="auto"/>
+                <w:sz w:val="24"/>
+                <w:szCs w:val="24"/>
+              </w:rPr>
+            </w:pPr>
+            <w:r>
+              <w:rPr>
+                <w:rFonts w:eastAsia="Times New Roman"/>
+              </w:rPr>
+              <w:t>Other Players</w:t>
+            </w:r>
+          </w:p>
+        </w:tc>
+      </w:tr>
+      <w:tr>
+        <w:tc>
+          <w:tcPr>
+            <w:tcW w:w="0" w:type="auto"/>
+            <w:tcBorders>
+              <w:top w:val="single" w:sz="8" w:space="0" w:color="000000"/>
+              <w:left w:val="single" w:sz="8" w:space="0" w:color="000000"/>
+              <w:bottom w:val="single" w:sz="8" w:space="0" w:color="000000"/>
+              <w:right w:val="single" w:sz="8" w:space="0" w:color="000000"/>
+            </w:tcBorders>
+            <w:tcMar>
+              <w:top w:w="100" w:type="dxa"/>
+              <w:left w:w="100" w:type="dxa"/>
+              <w:bottom w:w="100" w:type="dxa"/>
+              <w:right w:w="100" w:type="dxa"/>
+            </w:tcMar>
+            <w:hideMark/>
+          </w:tcPr>
+          <w:p>
+            <w:pPr>
+              <w:spacing w:line="240" w:lineRule="auto"/>
+              <w:rPr>
+                <w:rFonts w:ascii="Times New Roman" w:eastAsia="Times New Roman" w:hAnsi="Times New Roman" w:cs="Times New Roman"/>
+                <w:color w:val="auto"/>
+                <w:sz w:val="24"/>
+                <w:szCs w:val="24"/>
+              </w:rPr>
+            </w:pPr>
+            <w:r>
+              <w:rPr>
+                <w:rFonts w:eastAsia="Times New Roman"/>
+              </w:rPr>
+              <w:t>Trigger</w:t>
+            </w:r>
+          </w:p>
+        </w:tc>
+        <w:tc>
+          <w:tcPr>
+            <w:tcW w:w="0" w:type="auto"/>
+            <w:tcBorders>
+              <w:top w:val="single" w:sz="8" w:space="0" w:color="000000"/>
+              <w:left w:val="single" w:sz="8" w:space="0" w:color="000000"/>
+              <w:bottom w:val="single" w:sz="8" w:space="0" w:color="000000"/>
+              <w:right w:val="single" w:sz="8" w:space="0" w:color="000000"/>
+            </w:tcBorders>
+            <w:tcMar>
+              <w:top w:w="100" w:type="dxa"/>
+              <w:left w:w="100" w:type="dxa"/>
+              <w:bottom w:w="100" w:type="dxa"/>
+              <w:right w:w="100" w:type="dxa"/>
+            </w:tcMar>
+            <w:hideMark/>
+          </w:tcPr>
+          <w:p>
+            <w:pPr>
+              <w:spacing w:line="240" w:lineRule="auto"/>
+              <w:rPr>
+                <w:rFonts w:eastAsia="Times New Roman"/>
+                <w:color w:val="auto"/>
+              </w:rPr>
+            </w:pPr>
+            <w:r>
+              <w:rPr>
+                <w:rFonts w:eastAsia="Times New Roman"/>
+                <w:color w:val="auto"/>
+              </w:rPr>
+              <w:t>Player builds Power Structure</w:t>
+            </w:r>
+            <w:r>
+              <w:rPr>
+                <w:rFonts w:eastAsia="Times New Roman"/>
+                <w:color w:val="auto"/>
+              </w:rPr>
+              <w:t>, Resistance Structure, or Income</w:t>
+            </w:r>
+            <w:r>
+              <w:rPr>
+                <w:rFonts w:eastAsia="Times New Roman"/>
+                <w:color w:val="auto"/>
+              </w:rPr>
+              <w:t xml:space="preserve"> with Group.</w:t>
+            </w:r>
+          </w:p>
+        </w:tc>
+      </w:tr>
+      <w:tr>
+        <w:tc>
+          <w:tcPr>
+            <w:tcW w:w="0" w:type="auto"/>
+            <w:tcBorders>
+              <w:top w:val="single" w:sz="8" w:space="0" w:color="000000"/>
+              <w:left w:val="single" w:sz="8" w:space="0" w:color="000000"/>
+              <w:bottom w:val="single" w:sz="8" w:space="0" w:color="000000"/>
+              <w:right w:val="single" w:sz="8" w:space="0" w:color="000000"/>
+            </w:tcBorders>
+            <w:tcMar>
+              <w:top w:w="100" w:type="dxa"/>
+              <w:left w:w="100" w:type="dxa"/>
+              <w:bottom w:w="100" w:type="dxa"/>
+              <w:right w:w="100" w:type="dxa"/>
+            </w:tcMar>
+            <w:hideMark/>
+          </w:tcPr>
+          <w:p>
+            <w:pPr>
+              <w:spacing w:line="240" w:lineRule="auto"/>
+              <w:rPr>
+                <w:rFonts w:ascii="Times New Roman" w:eastAsia="Times New Roman" w:hAnsi="Times New Roman" w:cs="Times New Roman"/>
+                <w:color w:val="auto"/>
+                <w:sz w:val="24"/>
+                <w:szCs w:val="24"/>
+              </w:rPr>
+            </w:pPr>
+            <w:r>
+              <w:rPr>
+                <w:rFonts w:eastAsia="Times New Roman"/>
+              </w:rPr>
+              <w:t>Preconditions</w:t>
+            </w:r>
+          </w:p>
+        </w:tc>
+        <w:tc>
+          <w:tcPr>
+            <w:tcW w:w="0" w:type="auto"/>
+            <w:tcBorders>
+              <w:top w:val="single" w:sz="8" w:space="0" w:color="000000"/>
+              <w:left w:val="single" w:sz="8" w:space="0" w:color="000000"/>
+              <w:bottom w:val="single" w:sz="8" w:space="0" w:color="000000"/>
+              <w:right w:val="single" w:sz="8" w:space="0" w:color="000000"/>
+            </w:tcBorders>
+            <w:tcMar>
+              <w:top w:w="100" w:type="dxa"/>
+              <w:left w:w="100" w:type="dxa"/>
+              <w:bottom w:w="100" w:type="dxa"/>
+              <w:right w:w="100" w:type="dxa"/>
+            </w:tcMar>
+            <w:hideMark/>
+          </w:tcPr>
+          <w:p>
+            <w:pPr>
+              <w:spacing w:line="240" w:lineRule="auto"/>
+              <w:rPr>
+                <w:rFonts w:ascii="Times New Roman" w:eastAsia="Times New Roman" w:hAnsi="Times New Roman" w:cs="Times New Roman"/>
+                <w:color w:val="auto"/>
+                <w:sz w:val="24"/>
+                <w:szCs w:val="24"/>
+              </w:rPr>
+            </w:pPr>
+            <w:r>
+              <w:rPr>
+                <w:rFonts w:eastAsia="Times New Roman"/>
+              </w:rPr>
+              <w:t>Card is uncontrolled.</w:t>
+            </w:r>
+          </w:p>
+        </w:tc>
+      </w:tr>
+      <w:tr>
+        <w:tc>
+          <w:tcPr>
+            <w:tcW w:w="0" w:type="auto"/>
+            <w:tcBorders>
+              <w:top w:val="single" w:sz="8" w:space="0" w:color="000000"/>
+              <w:left w:val="single" w:sz="8" w:space="0" w:color="000000"/>
+              <w:bottom w:val="single" w:sz="8" w:space="0" w:color="000000"/>
+              <w:right w:val="single" w:sz="8" w:space="0" w:color="000000"/>
+            </w:tcBorders>
+            <w:tcMar>
+              <w:top w:w="100" w:type="dxa"/>
+              <w:left w:w="100" w:type="dxa"/>
+              <w:bottom w:w="100" w:type="dxa"/>
+              <w:right w:w="100" w:type="dxa"/>
+            </w:tcMar>
+            <w:hideMark/>
+          </w:tcPr>
+          <w:p>
+            <w:pPr>
+              <w:spacing w:line="240" w:lineRule="auto"/>
+              <w:rPr>
+                <w:rFonts w:ascii="Times New Roman" w:eastAsia="Times New Roman" w:hAnsi="Times New Roman" w:cs="Times New Roman"/>
+                <w:color w:val="auto"/>
+                <w:sz w:val="24"/>
+                <w:szCs w:val="24"/>
+              </w:rPr>
+            </w:pPr>
+            <w:r>
+              <w:rPr>
+                <w:rFonts w:eastAsia="Times New Roman"/>
+              </w:rPr>
+              <w:t>Postconditions</w:t>
+            </w:r>
+          </w:p>
+        </w:tc>
+        <w:tc>
+          <w:tcPr>
+            <w:tcW w:w="0" w:type="auto"/>
+            <w:tcBorders>
+              <w:top w:val="single" w:sz="8" w:space="0" w:color="000000"/>
+              <w:left w:val="single" w:sz="8" w:space="0" w:color="000000"/>
+              <w:bottom w:val="single" w:sz="8" w:space="0" w:color="000000"/>
+              <w:right w:val="single" w:sz="8" w:space="0" w:color="000000"/>
+            </w:tcBorders>
+            <w:tcMar>
+              <w:top w:w="100" w:type="dxa"/>
+              <w:left w:w="100" w:type="dxa"/>
+              <w:bottom w:w="100" w:type="dxa"/>
+              <w:right w:w="100" w:type="dxa"/>
+            </w:tcMar>
+            <w:hideMark/>
+          </w:tcPr>
+          <w:p>
+            <w:pPr>
+              <w:spacing w:line="240" w:lineRule="auto"/>
+              <w:rPr>
+                <w:rFonts w:ascii="Times New Roman" w:eastAsia="Times New Roman" w:hAnsi="Times New Roman" w:cs="Times New Roman"/>
+                <w:color w:val="auto"/>
+                <w:sz w:val="24"/>
+                <w:szCs w:val="24"/>
+              </w:rPr>
+            </w:pPr>
+            <w:r>
+              <w:rPr>
+                <w:rFonts w:eastAsia="Times New Roman"/>
+              </w:rPr>
+              <w:t xml:space="preserve">Player controls Group. </w:t>
+            </w:r>
+          </w:p>
+        </w:tc>
+      </w:tr>
+      <w:tr>
+        <w:tc>
+          <w:tcPr>
+            <w:tcW w:w="0" w:type="auto"/>
+            <w:tcBorders>
+              <w:top w:val="single" w:sz="8" w:space="0" w:color="000000"/>
+              <w:left w:val="single" w:sz="8" w:space="0" w:color="000000"/>
+              <w:bottom w:val="single" w:sz="8" w:space="0" w:color="000000"/>
+              <w:right w:val="single" w:sz="8" w:space="0" w:color="000000"/>
+            </w:tcBorders>
+            <w:tcMar>
+              <w:top w:w="100" w:type="dxa"/>
+              <w:left w:w="100" w:type="dxa"/>
+              <w:bottom w:w="100" w:type="dxa"/>
+              <w:right w:w="100" w:type="dxa"/>
+            </w:tcMar>
+            <w:hideMark/>
+          </w:tcPr>
+          <w:p>
+            <w:pPr>
+              <w:spacing w:line="240" w:lineRule="auto"/>
+              <w:rPr>
+                <w:rFonts w:ascii="Times New Roman" w:eastAsia="Times New Roman" w:hAnsi="Times New Roman" w:cs="Times New Roman"/>
+                <w:color w:val="auto"/>
+                <w:sz w:val="24"/>
+                <w:szCs w:val="24"/>
+              </w:rPr>
+            </w:pPr>
+            <w:r>
+              <w:rPr>
+                <w:rFonts w:eastAsia="Times New Roman"/>
+              </w:rPr>
+              <w:t>Main Success Scenario</w:t>
+            </w:r>
+          </w:p>
+        </w:tc>
+        <w:tc>
+          <w:tcPr>
+            <w:tcW w:w="0" w:type="auto"/>
+            <w:tcBorders>
+              <w:top w:val="single" w:sz="8" w:space="0" w:color="000000"/>
+              <w:left w:val="single" w:sz="8" w:space="0" w:color="000000"/>
+              <w:bottom w:val="single" w:sz="8" w:space="0" w:color="000000"/>
+              <w:right w:val="single" w:sz="8" w:space="0" w:color="000000"/>
+            </w:tcBorders>
+            <w:tcMar>
+              <w:top w:w="100" w:type="dxa"/>
+              <w:left w:w="100" w:type="dxa"/>
+              <w:bottom w:w="100" w:type="dxa"/>
+              <w:right w:w="100" w:type="dxa"/>
+            </w:tcMar>
+            <w:hideMark/>
+          </w:tcPr>
+          <w:p>
+            <w:pPr>
+              <w:pStyle w:val="ListParagraph"/>
+              <w:numPr>
+                <w:ilvl w:val="0"/>
+                <w:numId w:val="53"/>
+              </w:numPr>
+              <w:spacing w:line="240" w:lineRule="auto"/>
+              <w:textAlignment w:val="baseline"/>
+              <w:rPr>
+                <w:rFonts w:eastAsia="Times New Roman"/>
+              </w:rPr>
+            </w:pPr>
+            <w:r>
+              <w:rPr>
+                <w:rFonts w:eastAsia="Times New Roman"/>
+              </w:rPr>
+              <w:t>Player picks up card and is placed with other face-up uncontrolled groups</w:t>
+            </w:r>
+          </w:p>
+          <w:p>
+            <w:pPr>
+              <w:pStyle w:val="ListParagraph"/>
+              <w:numPr>
+                <w:ilvl w:val="0"/>
+                <w:numId w:val="53"/>
+              </w:numPr>
+              <w:spacing w:line="240" w:lineRule="auto"/>
+              <w:textAlignment w:val="baseline"/>
+              <w:rPr>
+                <w:rFonts w:eastAsia="Times New Roman"/>
+              </w:rPr>
+            </w:pPr>
+            <w:r>
+              <w:rPr>
+                <w:rFonts w:eastAsia="Times New Roman"/>
+              </w:rPr>
+              <w:t>The chosen attacking group’s power is greater than this group’s resistance and Player rolls dice to the total difference or less to control group.</w:t>
+            </w:r>
+          </w:p>
+        </w:tc>
+      </w:tr>
+      <w:tr>
+        <w:tc>
+          <w:tcPr>
+            <w:tcW w:w="0" w:type="auto"/>
+            <w:tcBorders>
+              <w:top w:val="single" w:sz="8" w:space="0" w:color="000000"/>
+              <w:left w:val="single" w:sz="8" w:space="0" w:color="000000"/>
+              <w:bottom w:val="single" w:sz="8" w:space="0" w:color="000000"/>
+              <w:right w:val="single" w:sz="8" w:space="0" w:color="000000"/>
+            </w:tcBorders>
+            <w:tcMar>
+              <w:top w:w="100" w:type="dxa"/>
+              <w:left w:w="100" w:type="dxa"/>
+              <w:bottom w:w="100" w:type="dxa"/>
+              <w:right w:w="100" w:type="dxa"/>
+            </w:tcMar>
+            <w:hideMark/>
+          </w:tcPr>
+          <w:p>
+            <w:pPr>
+              <w:spacing w:line="240" w:lineRule="auto"/>
+              <w:rPr>
+                <w:rFonts w:ascii="Times New Roman" w:eastAsia="Times New Roman" w:hAnsi="Times New Roman" w:cs="Times New Roman"/>
+                <w:color w:val="auto"/>
+                <w:sz w:val="24"/>
+                <w:szCs w:val="24"/>
+              </w:rPr>
+            </w:pPr>
+            <w:r>
+              <w:rPr>
+                <w:rFonts w:eastAsia="Times New Roman"/>
+              </w:rPr>
+              <w:t>Extensions</w:t>
+            </w:r>
+          </w:p>
+        </w:tc>
+        <w:tc>
+          <w:tcPr>
+            <w:tcW w:w="0" w:type="auto"/>
+            <w:tcBorders>
+              <w:top w:val="single" w:sz="8" w:space="0" w:color="000000"/>
+              <w:left w:val="single" w:sz="8" w:space="0" w:color="000000"/>
+              <w:bottom w:val="single" w:sz="8" w:space="0" w:color="000000"/>
+              <w:right w:val="single" w:sz="8" w:space="0" w:color="000000"/>
+            </w:tcBorders>
+            <w:tcMar>
+              <w:top w:w="100" w:type="dxa"/>
+              <w:left w:w="100" w:type="dxa"/>
+              <w:bottom w:w="100" w:type="dxa"/>
+              <w:right w:w="100" w:type="dxa"/>
+            </w:tcMar>
+            <w:hideMark/>
+          </w:tcPr>
+          <w:p>
+            <w:pPr>
+              <w:pStyle w:val="ListParagraph"/>
+              <w:numPr>
+                <w:ilvl w:val="0"/>
+                <w:numId w:val="54"/>
+              </w:numPr>
+              <w:spacing w:line="240" w:lineRule="auto"/>
+              <w:textAlignment w:val="baseline"/>
+              <w:rPr>
+                <w:rFonts w:eastAsia="Times New Roman"/>
+              </w:rPr>
+            </w:pPr>
+            <w:r>
+              <w:rPr>
+                <w:rFonts w:eastAsia="Times New Roman"/>
+              </w:rPr>
+              <w:t>Player rolls above the total difference.</w:t>
+            </w:r>
+          </w:p>
+          <w:p>
+            <w:pPr>
+              <w:pStyle w:val="ListParagraph"/>
+              <w:numPr>
+                <w:ilvl w:val="0"/>
+                <w:numId w:val="54"/>
+              </w:numPr>
+              <w:spacing w:line="240" w:lineRule="auto"/>
+              <w:textAlignment w:val="baseline"/>
+              <w:rPr>
+                <w:rFonts w:eastAsia="Times New Roman"/>
+              </w:rPr>
+            </w:pPr>
+            <w:r>
+              <w:rPr>
+                <w:rFonts w:eastAsia="Times New Roman"/>
+              </w:rPr>
+              <w:t>Group is destroyed or controlled by Other Player</w:t>
+            </w:r>
+          </w:p>
+        </w:tc>
+      </w:tr>
+      <w:tr>
+        <w:tc>
+          <w:tcPr>
+            <w:tcW w:w="0" w:type="auto"/>
+            <w:tcBorders>
+              <w:top w:val="single" w:sz="8" w:space="0" w:color="000000"/>
+              <w:left w:val="single" w:sz="8" w:space="0" w:color="000000"/>
+              <w:bottom w:val="single" w:sz="8" w:space="0" w:color="000000"/>
+              <w:right w:val="single" w:sz="8" w:space="0" w:color="000000"/>
+            </w:tcBorders>
+            <w:tcMar>
+              <w:top w:w="100" w:type="dxa"/>
+              <w:left w:w="100" w:type="dxa"/>
+              <w:bottom w:w="100" w:type="dxa"/>
+              <w:right w:w="100" w:type="dxa"/>
+            </w:tcMar>
+            <w:hideMark/>
+          </w:tcPr>
+          <w:p>
+            <w:pPr>
+              <w:spacing w:line="240" w:lineRule="auto"/>
+              <w:rPr>
+                <w:rFonts w:ascii="Times New Roman" w:eastAsia="Times New Roman" w:hAnsi="Times New Roman" w:cs="Times New Roman"/>
+                <w:color w:val="auto"/>
+                <w:sz w:val="24"/>
+                <w:szCs w:val="24"/>
+              </w:rPr>
+            </w:pPr>
+            <w:r>
+              <w:rPr>
+                <w:rFonts w:eastAsia="Times New Roman"/>
+              </w:rPr>
+              <w:t>Frequency of Use</w:t>
+            </w:r>
+          </w:p>
+        </w:tc>
+        <w:tc>
+          <w:tcPr>
+            <w:tcW w:w="0" w:type="auto"/>
+            <w:tcBorders>
+              <w:top w:val="single" w:sz="8" w:space="0" w:color="000000"/>
+              <w:left w:val="single" w:sz="8" w:space="0" w:color="000000"/>
+              <w:bottom w:val="single" w:sz="8" w:space="0" w:color="000000"/>
+              <w:right w:val="single" w:sz="8" w:space="0" w:color="000000"/>
+            </w:tcBorders>
+            <w:tcMar>
+              <w:top w:w="100" w:type="dxa"/>
+              <w:left w:w="100" w:type="dxa"/>
+              <w:bottom w:w="100" w:type="dxa"/>
+              <w:right w:w="100" w:type="dxa"/>
+            </w:tcMar>
+            <w:hideMark/>
+          </w:tcPr>
+          <w:p>
+            <w:pPr>
+              <w:spacing w:line="240" w:lineRule="auto"/>
+              <w:rPr>
+                <w:rFonts w:eastAsia="Times New Roman"/>
+                <w:color w:val="auto"/>
+              </w:rPr>
+            </w:pPr>
+            <w:r>
+              <w:rPr>
+                <w:rFonts w:eastAsia="Times New Roman"/>
+                <w:color w:val="auto"/>
+              </w:rPr>
+              <w:t>Occasionally</w:t>
+            </w:r>
+          </w:p>
+        </w:tc>
+      </w:tr>
+      <w:tr>
+        <w:tc>
+          <w:tcPr>
+            <w:tcW w:w="0" w:type="auto"/>
+            <w:tcBorders>
+              <w:top w:val="single" w:sz="8" w:space="0" w:color="000000"/>
+              <w:left w:val="single" w:sz="8" w:space="0" w:color="000000"/>
+              <w:bottom w:val="single" w:sz="8" w:space="0" w:color="000000"/>
+              <w:right w:val="single" w:sz="8" w:space="0" w:color="000000"/>
+            </w:tcBorders>
+            <w:tcMar>
+              <w:top w:w="100" w:type="dxa"/>
+              <w:left w:w="100" w:type="dxa"/>
+              <w:bottom w:w="100" w:type="dxa"/>
+              <w:right w:w="100" w:type="dxa"/>
+            </w:tcMar>
+            <w:hideMark/>
+          </w:tcPr>
+          <w:p>
+            <w:pPr>
+              <w:spacing w:line="240" w:lineRule="auto"/>
+              <w:rPr>
+                <w:rFonts w:ascii="Times New Roman" w:eastAsia="Times New Roman" w:hAnsi="Times New Roman" w:cs="Times New Roman"/>
+                <w:color w:val="auto"/>
+                <w:sz w:val="24"/>
+                <w:szCs w:val="24"/>
+              </w:rPr>
+            </w:pPr>
+            <w:r>
+              <w:rPr>
+                <w:rFonts w:eastAsia="Times New Roman"/>
+              </w:rPr>
+              <w:t>Status</w:t>
+            </w:r>
+          </w:p>
+        </w:tc>
+        <w:tc>
+          <w:tcPr>
+            <w:tcW w:w="0" w:type="auto"/>
+            <w:tcBorders>
+              <w:top w:val="single" w:sz="8" w:space="0" w:color="000000"/>
+              <w:left w:val="single" w:sz="8" w:space="0" w:color="000000"/>
+              <w:bottom w:val="single" w:sz="8" w:space="0" w:color="000000"/>
+              <w:right w:val="single" w:sz="8" w:space="0" w:color="000000"/>
+            </w:tcBorders>
+            <w:tcMar>
+              <w:top w:w="100" w:type="dxa"/>
+              <w:left w:w="100" w:type="dxa"/>
+              <w:bottom w:w="100" w:type="dxa"/>
+              <w:right w:w="100" w:type="dxa"/>
+            </w:tcMar>
+            <w:hideMark/>
+          </w:tcPr>
+          <w:p>
+            <w:pPr>
+              <w:rPr>
+                <w:rFonts w:ascii="Times New Roman" w:eastAsia="Times New Roman" w:hAnsi="Times New Roman" w:cs="Times New Roman"/>
+                <w:color w:val="auto"/>
+                <w:sz w:val="24"/>
+                <w:szCs w:val="24"/>
+              </w:rPr>
+            </w:pPr>
+          </w:p>
+        </w:tc>
+      </w:tr>
+      <w:tr>
+        <w:tc>
+          <w:tcPr>
+            <w:tcW w:w="0" w:type="auto"/>
+            <w:tcBorders>
+              <w:top w:val="single" w:sz="8" w:space="0" w:color="000000"/>
+              <w:left w:val="single" w:sz="8" w:space="0" w:color="000000"/>
+              <w:bottom w:val="single" w:sz="8" w:space="0" w:color="000000"/>
+              <w:right w:val="single" w:sz="8" w:space="0" w:color="000000"/>
+            </w:tcBorders>
+            <w:tcMar>
+              <w:top w:w="100" w:type="dxa"/>
+              <w:left w:w="100" w:type="dxa"/>
+              <w:bottom w:w="100" w:type="dxa"/>
+              <w:right w:w="100" w:type="dxa"/>
+            </w:tcMar>
+            <w:hideMark/>
+          </w:tcPr>
+          <w:p>
+            <w:pPr>
+              <w:spacing w:line="240" w:lineRule="auto"/>
+              <w:rPr>
+                <w:rFonts w:ascii="Times New Roman" w:eastAsia="Times New Roman" w:hAnsi="Times New Roman" w:cs="Times New Roman"/>
+                <w:color w:val="auto"/>
+                <w:sz w:val="24"/>
+                <w:szCs w:val="24"/>
+              </w:rPr>
+            </w:pPr>
+            <w:r>
+              <w:rPr>
+                <w:rFonts w:eastAsia="Times New Roman"/>
+              </w:rPr>
+              <w:t>Owner</w:t>
+            </w:r>
+          </w:p>
+        </w:tc>
+        <w:tc>
+          <w:tcPr>
+            <w:tcW w:w="0" w:type="auto"/>
+            <w:tcBorders>
+              <w:top w:val="single" w:sz="8" w:space="0" w:color="000000"/>
+              <w:left w:val="single" w:sz="8" w:space="0" w:color="000000"/>
+              <w:bottom w:val="single" w:sz="8" w:space="0" w:color="000000"/>
+              <w:right w:val="single" w:sz="8" w:space="0" w:color="000000"/>
+            </w:tcBorders>
+            <w:tcMar>
+              <w:top w:w="100" w:type="dxa"/>
+              <w:left w:w="100" w:type="dxa"/>
+              <w:bottom w:w="100" w:type="dxa"/>
+              <w:right w:w="100" w:type="dxa"/>
+            </w:tcMar>
+            <w:hideMark/>
+          </w:tcPr>
+          <w:p>
+            <w:pPr>
+              <w:spacing w:line="240" w:lineRule="auto"/>
+              <w:rPr>
+                <w:rFonts w:ascii="Times New Roman" w:eastAsia="Times New Roman" w:hAnsi="Times New Roman" w:cs="Times New Roman"/>
+                <w:color w:val="auto"/>
+                <w:sz w:val="24"/>
+                <w:szCs w:val="24"/>
+              </w:rPr>
+            </w:pPr>
+            <w:r>
+              <w:rPr>
+                <w:rFonts w:eastAsia="Times New Roman"/>
+              </w:rPr>
+              <w:t xml:space="preserve"> JT</w:t>
+            </w:r>
+          </w:p>
+        </w:tc>
+      </w:tr>
+    </w:tbl>
+    <w:p/>
+    <w:p/>
+    <w:p/>
+    <w:p/>
+    <w:p/>
+    <w:p/>
+    <w:p/>
+    <w:p/>
+    <w:p/>
+    <w:p/>
+    <w:p/>
+    <w:p/>
+    <w:p/>
+    <w:p/>
+    <w:tbl>
+      <w:tblPr>
+        <w:tblW w:w="0" w:type="auto"/>
+        <w:tblLook w:val="04A0" w:firstRow="1" w:lastRow="0" w:firstColumn="1" w:lastColumn="0" w:noHBand="0" w:noVBand="1"/>
+      </w:tblPr>
+      <w:tblGrid>
+        <w:gridCol w:w="1992"/>
+        <w:gridCol w:w="7348"/>
+      </w:tblGrid>
+      <w:tr>
+        <w:tc>
+          <w:tcPr>
+            <w:tcW w:w="0" w:type="auto"/>
+            <w:tcBorders>
+              <w:top w:val="single" w:sz="8" w:space="0" w:color="000000"/>
+              <w:left w:val="single" w:sz="8" w:space="0" w:color="000000"/>
+              <w:bottom w:val="single" w:sz="8" w:space="0" w:color="000000"/>
+              <w:right w:val="single" w:sz="8" w:space="0" w:color="000000"/>
+            </w:tcBorders>
+            <w:tcMar>
+              <w:top w:w="100" w:type="dxa"/>
+              <w:left w:w="100" w:type="dxa"/>
+              <w:bottom w:w="100" w:type="dxa"/>
+              <w:right w:w="100" w:type="dxa"/>
+            </w:tcMar>
+            <w:hideMark/>
+          </w:tcPr>
+          <w:p>
+            <w:pPr>
+              <w:spacing w:line="240" w:lineRule="auto"/>
+              <w:rPr>
+                <w:rFonts w:ascii="Times New Roman" w:eastAsia="Times New Roman" w:hAnsi="Times New Roman" w:cs="Times New Roman"/>
+                <w:color w:val="auto"/>
+                <w:sz w:val="24"/>
+                <w:szCs w:val="24"/>
+              </w:rPr>
+            </w:pPr>
+            <w:r>
+              <w:rPr>
+                <w:rFonts w:eastAsia="Times New Roman"/>
+              </w:rPr>
+              <w:lastRenderedPageBreak/>
+              <w:t>ID</w:t>
+            </w:r>
+          </w:p>
+        </w:tc>
+        <w:tc>
+          <w:tcPr>
+            <w:tcW w:w="0" w:type="auto"/>
+            <w:tcBorders>
+              <w:top w:val="single" w:sz="8" w:space="0" w:color="000000"/>
+              <w:left w:val="single" w:sz="8" w:space="0" w:color="000000"/>
+              <w:bottom w:val="single" w:sz="8" w:space="0" w:color="000000"/>
+              <w:right w:val="single" w:sz="8" w:space="0" w:color="000000"/>
+            </w:tcBorders>
+            <w:tcMar>
+              <w:top w:w="100" w:type="dxa"/>
+              <w:left w:w="100" w:type="dxa"/>
+              <w:bottom w:w="100" w:type="dxa"/>
+              <w:right w:w="100" w:type="dxa"/>
+            </w:tcMar>
+            <w:hideMark/>
+          </w:tcPr>
+          <w:p>
+            <w:pPr>
+              <w:spacing w:line="240" w:lineRule="auto"/>
+              <w:rPr>
+                <w:rFonts w:ascii="Times New Roman" w:eastAsia="Times New Roman" w:hAnsi="Times New Roman" w:cs="Times New Roman"/>
+                <w:color w:val="auto"/>
+                <w:sz w:val="24"/>
+                <w:szCs w:val="24"/>
+              </w:rPr>
+            </w:pPr>
+            <w:r>
+              <w:rPr>
+                <w:rFonts w:eastAsia="Times New Roman"/>
+              </w:rPr>
+              <w:t>G – 5 (Group – 5</w:t>
+            </w:r>
+            <w:r>
+              <w:rPr>
+                <w:rFonts w:eastAsia="Times New Roman"/>
+              </w:rPr>
+              <w:t>)</w:t>
+            </w:r>
+          </w:p>
+        </w:tc>
+      </w:tr>
+      <w:tr>
+        <w:tc>
+          <w:tcPr>
+            <w:tcW w:w="0" w:type="auto"/>
+            <w:tcBorders>
+              <w:top w:val="single" w:sz="8" w:space="0" w:color="000000"/>
+              <w:left w:val="single" w:sz="8" w:space="0" w:color="000000"/>
+              <w:bottom w:val="single" w:sz="8" w:space="0" w:color="000000"/>
+              <w:right w:val="single" w:sz="8" w:space="0" w:color="000000"/>
+            </w:tcBorders>
+            <w:tcMar>
+              <w:top w:w="100" w:type="dxa"/>
+              <w:left w:w="100" w:type="dxa"/>
+              <w:bottom w:w="100" w:type="dxa"/>
+              <w:right w:w="100" w:type="dxa"/>
+            </w:tcMar>
+            <w:hideMark/>
+          </w:tcPr>
+          <w:p>
+            <w:pPr>
+              <w:spacing w:line="240" w:lineRule="auto"/>
+              <w:rPr>
+                <w:rFonts w:ascii="Times New Roman" w:eastAsia="Times New Roman" w:hAnsi="Times New Roman" w:cs="Times New Roman"/>
+                <w:color w:val="auto"/>
+                <w:sz w:val="24"/>
+                <w:szCs w:val="24"/>
+              </w:rPr>
+            </w:pPr>
+            <w:r>
+              <w:rPr>
+                <w:rFonts w:eastAsia="Times New Roman"/>
+              </w:rPr>
+              <w:t>Title</w:t>
+            </w:r>
+          </w:p>
+        </w:tc>
+        <w:tc>
+          <w:tcPr>
+            <w:tcW w:w="0" w:type="auto"/>
+            <w:tcBorders>
+              <w:top w:val="single" w:sz="8" w:space="0" w:color="000000"/>
+              <w:left w:val="single" w:sz="8" w:space="0" w:color="000000"/>
+              <w:bottom w:val="single" w:sz="8" w:space="0" w:color="000000"/>
+              <w:right w:val="single" w:sz="8" w:space="0" w:color="000000"/>
+            </w:tcBorders>
+            <w:tcMar>
+              <w:top w:w="100" w:type="dxa"/>
+              <w:left w:w="100" w:type="dxa"/>
+              <w:bottom w:w="100" w:type="dxa"/>
+              <w:right w:w="100" w:type="dxa"/>
+            </w:tcMar>
+            <w:hideMark/>
+          </w:tcPr>
+          <w:p>
+            <w:pPr>
+              <w:spacing w:line="240" w:lineRule="auto"/>
+              <w:rPr>
+                <w:rFonts w:ascii="Times New Roman" w:eastAsia="Times New Roman" w:hAnsi="Times New Roman" w:cs="Times New Roman"/>
+                <w:color w:val="auto"/>
+                <w:sz w:val="24"/>
+                <w:szCs w:val="24"/>
+              </w:rPr>
+            </w:pPr>
+            <w:r>
+              <w:rPr>
+                <w:rFonts w:eastAsia="Times New Roman"/>
+              </w:rPr>
+              <w:t>Boy Sprouts</w:t>
+            </w:r>
+          </w:p>
+        </w:tc>
+      </w:tr>
+      <w:tr>
+        <w:tc>
+          <w:tcPr>
+            <w:tcW w:w="0" w:type="auto"/>
+            <w:tcBorders>
+              <w:top w:val="single" w:sz="8" w:space="0" w:color="000000"/>
+              <w:left w:val="single" w:sz="8" w:space="0" w:color="000000"/>
+              <w:bottom w:val="single" w:sz="8" w:space="0" w:color="000000"/>
+              <w:right w:val="single" w:sz="8" w:space="0" w:color="000000"/>
+            </w:tcBorders>
+            <w:tcMar>
+              <w:top w:w="100" w:type="dxa"/>
+              <w:left w:w="100" w:type="dxa"/>
+              <w:bottom w:w="100" w:type="dxa"/>
+              <w:right w:w="100" w:type="dxa"/>
+            </w:tcMar>
+            <w:hideMark/>
+          </w:tcPr>
+          <w:p>
+            <w:pPr>
+              <w:spacing w:line="240" w:lineRule="auto"/>
+              <w:rPr>
+                <w:rFonts w:ascii="Times New Roman" w:eastAsia="Times New Roman" w:hAnsi="Times New Roman" w:cs="Times New Roman"/>
+                <w:color w:val="auto"/>
+                <w:sz w:val="24"/>
+                <w:szCs w:val="24"/>
+              </w:rPr>
+            </w:pPr>
+            <w:r>
+              <w:rPr>
+                <w:rFonts w:eastAsia="Times New Roman"/>
+              </w:rPr>
+              <w:t>Description</w:t>
+            </w:r>
+          </w:p>
+        </w:tc>
+        <w:tc>
+          <w:tcPr>
+            <w:tcW w:w="0" w:type="auto"/>
+            <w:tcBorders>
+              <w:top w:val="single" w:sz="8" w:space="0" w:color="000000"/>
+              <w:left w:val="single" w:sz="8" w:space="0" w:color="000000"/>
+              <w:bottom w:val="single" w:sz="8" w:space="0" w:color="000000"/>
+              <w:right w:val="single" w:sz="8" w:space="0" w:color="000000"/>
+            </w:tcBorders>
+            <w:tcMar>
+              <w:top w:w="100" w:type="dxa"/>
+              <w:left w:w="100" w:type="dxa"/>
+              <w:bottom w:w="100" w:type="dxa"/>
+              <w:right w:w="100" w:type="dxa"/>
+            </w:tcMar>
+            <w:hideMark/>
+          </w:tcPr>
+          <w:p>
+            <w:pPr>
+              <w:spacing w:line="240" w:lineRule="auto"/>
+              <w:rPr>
+                <w:rFonts w:eastAsia="Times New Roman"/>
+              </w:rPr>
+            </w:pPr>
+            <w:r>
+              <w:rPr>
+                <w:rFonts w:eastAsia="Times New Roman"/>
+              </w:rPr>
+              <w:t>This group has a Resistance of 3, and Income of 1</w:t>
+            </w:r>
+            <w:r>
+              <w:rPr>
+                <w:rFonts w:eastAsia="Times New Roman"/>
+              </w:rPr>
+              <w:t xml:space="preserve">. They are aligned as </w:t>
+            </w:r>
+            <w:r>
+              <w:rPr>
+                <w:rFonts w:eastAsia="Times New Roman"/>
+              </w:rPr>
+              <w:t>Straight and Peaceful. They can only be controlled.</w:t>
+            </w:r>
+          </w:p>
+        </w:tc>
+      </w:tr>
+      <w:tr>
+        <w:tc>
+          <w:tcPr>
+            <w:tcW w:w="0" w:type="auto"/>
+            <w:tcBorders>
+              <w:top w:val="single" w:sz="8" w:space="0" w:color="000000"/>
+              <w:left w:val="single" w:sz="8" w:space="0" w:color="000000"/>
+              <w:bottom w:val="single" w:sz="8" w:space="0" w:color="000000"/>
+              <w:right w:val="single" w:sz="8" w:space="0" w:color="000000"/>
+            </w:tcBorders>
+            <w:tcMar>
+              <w:top w:w="100" w:type="dxa"/>
+              <w:left w:w="100" w:type="dxa"/>
+              <w:bottom w:w="100" w:type="dxa"/>
+              <w:right w:w="100" w:type="dxa"/>
+            </w:tcMar>
+            <w:hideMark/>
+          </w:tcPr>
+          <w:p>
+            <w:pPr>
+              <w:spacing w:line="240" w:lineRule="auto"/>
+              <w:rPr>
+                <w:rFonts w:ascii="Times New Roman" w:eastAsia="Times New Roman" w:hAnsi="Times New Roman" w:cs="Times New Roman"/>
+                <w:color w:val="auto"/>
+                <w:sz w:val="24"/>
+                <w:szCs w:val="24"/>
+              </w:rPr>
+            </w:pPr>
+            <w:r>
+              <w:rPr>
+                <w:rFonts w:eastAsia="Times New Roman"/>
+              </w:rPr>
+              <w:t>Primary Actor</w:t>
+            </w:r>
+          </w:p>
+        </w:tc>
+        <w:tc>
+          <w:tcPr>
+            <w:tcW w:w="0" w:type="auto"/>
+            <w:tcBorders>
+              <w:top w:val="single" w:sz="8" w:space="0" w:color="000000"/>
+              <w:left w:val="single" w:sz="8" w:space="0" w:color="000000"/>
+              <w:bottom w:val="single" w:sz="8" w:space="0" w:color="000000"/>
+              <w:right w:val="single" w:sz="8" w:space="0" w:color="000000"/>
+            </w:tcBorders>
+            <w:tcMar>
+              <w:top w:w="100" w:type="dxa"/>
+              <w:left w:w="100" w:type="dxa"/>
+              <w:bottom w:w="100" w:type="dxa"/>
+              <w:right w:w="100" w:type="dxa"/>
+            </w:tcMar>
+            <w:hideMark/>
+          </w:tcPr>
+          <w:p>
+            <w:pPr>
+              <w:spacing w:line="240" w:lineRule="auto"/>
+              <w:rPr>
+                <w:rFonts w:ascii="Times New Roman" w:eastAsia="Times New Roman" w:hAnsi="Times New Roman" w:cs="Times New Roman"/>
+                <w:color w:val="auto"/>
+                <w:sz w:val="24"/>
+                <w:szCs w:val="24"/>
+              </w:rPr>
+            </w:pPr>
+            <w:r>
+              <w:rPr>
+                <w:rFonts w:eastAsia="Times New Roman"/>
+              </w:rPr>
+              <w:t>Current Player</w:t>
+            </w:r>
+          </w:p>
+        </w:tc>
+      </w:tr>
+      <w:tr>
+        <w:tc>
+          <w:tcPr>
+            <w:tcW w:w="0" w:type="auto"/>
+            <w:tcBorders>
+              <w:top w:val="single" w:sz="8" w:space="0" w:color="000000"/>
+              <w:left w:val="single" w:sz="8" w:space="0" w:color="000000"/>
+              <w:bottom w:val="single" w:sz="8" w:space="0" w:color="000000"/>
+              <w:right w:val="single" w:sz="8" w:space="0" w:color="000000"/>
+            </w:tcBorders>
+            <w:tcMar>
+              <w:top w:w="100" w:type="dxa"/>
+              <w:left w:w="100" w:type="dxa"/>
+              <w:bottom w:w="100" w:type="dxa"/>
+              <w:right w:w="100" w:type="dxa"/>
+            </w:tcMar>
+            <w:hideMark/>
+          </w:tcPr>
+          <w:p>
+            <w:pPr>
+              <w:spacing w:line="240" w:lineRule="auto"/>
+              <w:rPr>
+                <w:rFonts w:ascii="Times New Roman" w:eastAsia="Times New Roman" w:hAnsi="Times New Roman" w:cs="Times New Roman"/>
+                <w:color w:val="auto"/>
+                <w:sz w:val="24"/>
+                <w:szCs w:val="24"/>
+              </w:rPr>
+            </w:pPr>
+            <w:r>
+              <w:rPr>
+                <w:rFonts w:eastAsia="Times New Roman"/>
+              </w:rPr>
+              <w:t>Stakeholders</w:t>
+            </w:r>
+          </w:p>
+        </w:tc>
+        <w:tc>
+          <w:tcPr>
+            <w:tcW w:w="0" w:type="auto"/>
+            <w:tcBorders>
+              <w:top w:val="single" w:sz="8" w:space="0" w:color="000000"/>
+              <w:left w:val="single" w:sz="8" w:space="0" w:color="000000"/>
+              <w:bottom w:val="single" w:sz="8" w:space="0" w:color="000000"/>
+              <w:right w:val="single" w:sz="8" w:space="0" w:color="000000"/>
+            </w:tcBorders>
+            <w:tcMar>
+              <w:top w:w="100" w:type="dxa"/>
+              <w:left w:w="100" w:type="dxa"/>
+              <w:bottom w:w="100" w:type="dxa"/>
+              <w:right w:w="100" w:type="dxa"/>
+            </w:tcMar>
+            <w:hideMark/>
+          </w:tcPr>
+          <w:p>
+            <w:pPr>
+              <w:spacing w:line="240" w:lineRule="auto"/>
+              <w:rPr>
+                <w:rFonts w:ascii="Times New Roman" w:eastAsia="Times New Roman" w:hAnsi="Times New Roman" w:cs="Times New Roman"/>
+                <w:color w:val="auto"/>
+                <w:sz w:val="24"/>
+                <w:szCs w:val="24"/>
+              </w:rPr>
+            </w:pPr>
+            <w:r>
+              <w:rPr>
+                <w:rFonts w:eastAsia="Times New Roman"/>
+              </w:rPr>
+              <w:t>Other Players</w:t>
+            </w:r>
+          </w:p>
+        </w:tc>
+      </w:tr>
+      <w:tr>
+        <w:tc>
+          <w:tcPr>
+            <w:tcW w:w="0" w:type="auto"/>
+            <w:tcBorders>
+              <w:top w:val="single" w:sz="8" w:space="0" w:color="000000"/>
+              <w:left w:val="single" w:sz="8" w:space="0" w:color="000000"/>
+              <w:bottom w:val="single" w:sz="8" w:space="0" w:color="000000"/>
+              <w:right w:val="single" w:sz="8" w:space="0" w:color="000000"/>
+            </w:tcBorders>
+            <w:tcMar>
+              <w:top w:w="100" w:type="dxa"/>
+              <w:left w:w="100" w:type="dxa"/>
+              <w:bottom w:w="100" w:type="dxa"/>
+              <w:right w:w="100" w:type="dxa"/>
+            </w:tcMar>
+            <w:hideMark/>
+          </w:tcPr>
+          <w:p>
+            <w:pPr>
+              <w:spacing w:line="240" w:lineRule="auto"/>
+              <w:rPr>
+                <w:rFonts w:ascii="Times New Roman" w:eastAsia="Times New Roman" w:hAnsi="Times New Roman" w:cs="Times New Roman"/>
+                <w:color w:val="auto"/>
+                <w:sz w:val="24"/>
+                <w:szCs w:val="24"/>
+              </w:rPr>
+            </w:pPr>
+            <w:r>
+              <w:rPr>
+                <w:rFonts w:eastAsia="Times New Roman"/>
+              </w:rPr>
+              <w:t>Trigger</w:t>
+            </w:r>
+          </w:p>
+        </w:tc>
+        <w:tc>
+          <w:tcPr>
+            <w:tcW w:w="0" w:type="auto"/>
+            <w:tcBorders>
+              <w:top w:val="single" w:sz="8" w:space="0" w:color="000000"/>
+              <w:left w:val="single" w:sz="8" w:space="0" w:color="000000"/>
+              <w:bottom w:val="single" w:sz="8" w:space="0" w:color="000000"/>
+              <w:right w:val="single" w:sz="8" w:space="0" w:color="000000"/>
+            </w:tcBorders>
+            <w:tcMar>
+              <w:top w:w="100" w:type="dxa"/>
+              <w:left w:w="100" w:type="dxa"/>
+              <w:bottom w:w="100" w:type="dxa"/>
+              <w:right w:w="100" w:type="dxa"/>
+            </w:tcMar>
+            <w:hideMark/>
+          </w:tcPr>
+          <w:p>
+            <w:pPr>
+              <w:spacing w:line="240" w:lineRule="auto"/>
+              <w:rPr>
+                <w:rFonts w:eastAsia="Times New Roman"/>
+                <w:color w:val="auto"/>
+              </w:rPr>
+            </w:pPr>
+            <w:r>
+              <w:rPr>
+                <w:rFonts w:eastAsia="Times New Roman"/>
+                <w:color w:val="auto"/>
+              </w:rPr>
+              <w:t>Player builds Power Structure, Resistance Structure, or Income with Group.</w:t>
+            </w:r>
+          </w:p>
+        </w:tc>
+      </w:tr>
+      <w:tr>
+        <w:tc>
+          <w:tcPr>
+            <w:tcW w:w="0" w:type="auto"/>
+            <w:tcBorders>
+              <w:top w:val="single" w:sz="8" w:space="0" w:color="000000"/>
+              <w:left w:val="single" w:sz="8" w:space="0" w:color="000000"/>
+              <w:bottom w:val="single" w:sz="8" w:space="0" w:color="000000"/>
+              <w:right w:val="single" w:sz="8" w:space="0" w:color="000000"/>
+            </w:tcBorders>
+            <w:tcMar>
+              <w:top w:w="100" w:type="dxa"/>
+              <w:left w:w="100" w:type="dxa"/>
+              <w:bottom w:w="100" w:type="dxa"/>
+              <w:right w:w="100" w:type="dxa"/>
+            </w:tcMar>
+            <w:hideMark/>
+          </w:tcPr>
+          <w:p>
+            <w:pPr>
+              <w:spacing w:line="240" w:lineRule="auto"/>
+              <w:rPr>
+                <w:rFonts w:ascii="Times New Roman" w:eastAsia="Times New Roman" w:hAnsi="Times New Roman" w:cs="Times New Roman"/>
+                <w:color w:val="auto"/>
+                <w:sz w:val="24"/>
+                <w:szCs w:val="24"/>
+              </w:rPr>
+            </w:pPr>
+            <w:r>
+              <w:rPr>
+                <w:rFonts w:eastAsia="Times New Roman"/>
+              </w:rPr>
+              <w:t>Preconditions</w:t>
+            </w:r>
+          </w:p>
+        </w:tc>
+        <w:tc>
+          <w:tcPr>
+            <w:tcW w:w="0" w:type="auto"/>
+            <w:tcBorders>
+              <w:top w:val="single" w:sz="8" w:space="0" w:color="000000"/>
+              <w:left w:val="single" w:sz="8" w:space="0" w:color="000000"/>
+              <w:bottom w:val="single" w:sz="8" w:space="0" w:color="000000"/>
+              <w:right w:val="single" w:sz="8" w:space="0" w:color="000000"/>
+            </w:tcBorders>
+            <w:tcMar>
+              <w:top w:w="100" w:type="dxa"/>
+              <w:left w:w="100" w:type="dxa"/>
+              <w:bottom w:w="100" w:type="dxa"/>
+              <w:right w:w="100" w:type="dxa"/>
+            </w:tcMar>
+            <w:hideMark/>
+          </w:tcPr>
+          <w:p>
+            <w:pPr>
+              <w:spacing w:line="240" w:lineRule="auto"/>
+              <w:rPr>
+                <w:rFonts w:ascii="Times New Roman" w:eastAsia="Times New Roman" w:hAnsi="Times New Roman" w:cs="Times New Roman"/>
+                <w:color w:val="auto"/>
+                <w:sz w:val="24"/>
+                <w:szCs w:val="24"/>
+              </w:rPr>
+            </w:pPr>
+            <w:r>
+              <w:rPr>
+                <w:rFonts w:eastAsia="Times New Roman"/>
+              </w:rPr>
+              <w:t>Card is uncontrolled.</w:t>
+            </w:r>
+          </w:p>
+        </w:tc>
+      </w:tr>
+      <w:tr>
+        <w:tc>
+          <w:tcPr>
+            <w:tcW w:w="0" w:type="auto"/>
+            <w:tcBorders>
+              <w:top w:val="single" w:sz="8" w:space="0" w:color="000000"/>
+              <w:left w:val="single" w:sz="8" w:space="0" w:color="000000"/>
+              <w:bottom w:val="single" w:sz="8" w:space="0" w:color="000000"/>
+              <w:right w:val="single" w:sz="8" w:space="0" w:color="000000"/>
+            </w:tcBorders>
+            <w:tcMar>
+              <w:top w:w="100" w:type="dxa"/>
+              <w:left w:w="100" w:type="dxa"/>
+              <w:bottom w:w="100" w:type="dxa"/>
+              <w:right w:w="100" w:type="dxa"/>
+            </w:tcMar>
+            <w:hideMark/>
+          </w:tcPr>
+          <w:p>
+            <w:pPr>
+              <w:spacing w:line="240" w:lineRule="auto"/>
+              <w:rPr>
+                <w:rFonts w:ascii="Times New Roman" w:eastAsia="Times New Roman" w:hAnsi="Times New Roman" w:cs="Times New Roman"/>
+                <w:color w:val="auto"/>
+                <w:sz w:val="24"/>
+                <w:szCs w:val="24"/>
+              </w:rPr>
+            </w:pPr>
+            <w:r>
+              <w:rPr>
+                <w:rFonts w:eastAsia="Times New Roman"/>
+              </w:rPr>
+              <w:t>Postconditions</w:t>
+            </w:r>
+          </w:p>
+        </w:tc>
+        <w:tc>
+          <w:tcPr>
+            <w:tcW w:w="0" w:type="auto"/>
+            <w:tcBorders>
+              <w:top w:val="single" w:sz="8" w:space="0" w:color="000000"/>
+              <w:left w:val="single" w:sz="8" w:space="0" w:color="000000"/>
+              <w:bottom w:val="single" w:sz="8" w:space="0" w:color="000000"/>
+              <w:right w:val="single" w:sz="8" w:space="0" w:color="000000"/>
+            </w:tcBorders>
+            <w:tcMar>
+              <w:top w:w="100" w:type="dxa"/>
+              <w:left w:w="100" w:type="dxa"/>
+              <w:bottom w:w="100" w:type="dxa"/>
+              <w:right w:w="100" w:type="dxa"/>
+            </w:tcMar>
+            <w:hideMark/>
+          </w:tcPr>
+          <w:p>
+            <w:pPr>
+              <w:spacing w:line="240" w:lineRule="auto"/>
+              <w:rPr>
+                <w:rFonts w:ascii="Times New Roman" w:eastAsia="Times New Roman" w:hAnsi="Times New Roman" w:cs="Times New Roman"/>
+                <w:color w:val="auto"/>
+                <w:sz w:val="24"/>
+                <w:szCs w:val="24"/>
+              </w:rPr>
+            </w:pPr>
+            <w:r>
+              <w:rPr>
+                <w:rFonts w:eastAsia="Times New Roman"/>
+              </w:rPr>
+              <w:t xml:space="preserve">Player controls Group. </w:t>
+            </w:r>
+          </w:p>
+        </w:tc>
+      </w:tr>
+      <w:tr>
+        <w:tc>
+          <w:tcPr>
+            <w:tcW w:w="0" w:type="auto"/>
+            <w:tcBorders>
+              <w:top w:val="single" w:sz="8" w:space="0" w:color="000000"/>
+              <w:left w:val="single" w:sz="8" w:space="0" w:color="000000"/>
+              <w:bottom w:val="single" w:sz="8" w:space="0" w:color="000000"/>
+              <w:right w:val="single" w:sz="8" w:space="0" w:color="000000"/>
+            </w:tcBorders>
+            <w:tcMar>
+              <w:top w:w="100" w:type="dxa"/>
+              <w:left w:w="100" w:type="dxa"/>
+              <w:bottom w:w="100" w:type="dxa"/>
+              <w:right w:w="100" w:type="dxa"/>
+            </w:tcMar>
+            <w:hideMark/>
+          </w:tcPr>
+          <w:p>
+            <w:pPr>
+              <w:spacing w:line="240" w:lineRule="auto"/>
+              <w:rPr>
+                <w:rFonts w:ascii="Times New Roman" w:eastAsia="Times New Roman" w:hAnsi="Times New Roman" w:cs="Times New Roman"/>
+                <w:color w:val="auto"/>
+                <w:sz w:val="24"/>
+                <w:szCs w:val="24"/>
+              </w:rPr>
+            </w:pPr>
+            <w:r>
+              <w:rPr>
+                <w:rFonts w:eastAsia="Times New Roman"/>
+              </w:rPr>
+              <w:t>Main Success Scenario</w:t>
+            </w:r>
+          </w:p>
+        </w:tc>
+        <w:tc>
+          <w:tcPr>
+            <w:tcW w:w="0" w:type="auto"/>
+            <w:tcBorders>
+              <w:top w:val="single" w:sz="8" w:space="0" w:color="000000"/>
+              <w:left w:val="single" w:sz="8" w:space="0" w:color="000000"/>
+              <w:bottom w:val="single" w:sz="8" w:space="0" w:color="000000"/>
+              <w:right w:val="single" w:sz="8" w:space="0" w:color="000000"/>
+            </w:tcBorders>
+            <w:tcMar>
+              <w:top w:w="100" w:type="dxa"/>
+              <w:left w:w="100" w:type="dxa"/>
+              <w:bottom w:w="100" w:type="dxa"/>
+              <w:right w:w="100" w:type="dxa"/>
+            </w:tcMar>
+            <w:hideMark/>
+          </w:tcPr>
+          <w:p>
+            <w:pPr>
+              <w:pStyle w:val="ListParagraph"/>
+              <w:numPr>
+                <w:ilvl w:val="0"/>
+                <w:numId w:val="55"/>
+              </w:numPr>
+              <w:spacing w:line="240" w:lineRule="auto"/>
+              <w:textAlignment w:val="baseline"/>
+              <w:rPr>
+                <w:rFonts w:eastAsia="Times New Roman"/>
+              </w:rPr>
+            </w:pPr>
+            <w:r>
+              <w:rPr>
+                <w:rFonts w:eastAsia="Times New Roman"/>
+              </w:rPr>
+              <w:t>Player picks up card and is placed with other face-up uncontrolled groups</w:t>
+            </w:r>
+          </w:p>
+          <w:p>
+            <w:pPr>
+              <w:pStyle w:val="ListParagraph"/>
+              <w:numPr>
+                <w:ilvl w:val="0"/>
+                <w:numId w:val="55"/>
+              </w:numPr>
+              <w:spacing w:line="240" w:lineRule="auto"/>
+              <w:textAlignment w:val="baseline"/>
+              <w:rPr>
+                <w:rFonts w:eastAsia="Times New Roman"/>
+              </w:rPr>
+            </w:pPr>
+            <w:r>
+              <w:rPr>
+                <w:rFonts w:eastAsia="Times New Roman"/>
+              </w:rPr>
+              <w:t>The chosen attacking group’s power is greater than this group’s resistance and Player rolls dice to the total difference or less to control group.</w:t>
+            </w:r>
+          </w:p>
+        </w:tc>
+      </w:tr>
+      <w:tr>
+        <w:tc>
+          <w:tcPr>
+            <w:tcW w:w="0" w:type="auto"/>
+            <w:tcBorders>
+              <w:top w:val="single" w:sz="8" w:space="0" w:color="000000"/>
+              <w:left w:val="single" w:sz="8" w:space="0" w:color="000000"/>
+              <w:bottom w:val="single" w:sz="8" w:space="0" w:color="000000"/>
+              <w:right w:val="single" w:sz="8" w:space="0" w:color="000000"/>
+            </w:tcBorders>
+            <w:tcMar>
+              <w:top w:w="100" w:type="dxa"/>
+              <w:left w:w="100" w:type="dxa"/>
+              <w:bottom w:w="100" w:type="dxa"/>
+              <w:right w:w="100" w:type="dxa"/>
+            </w:tcMar>
+            <w:hideMark/>
+          </w:tcPr>
+          <w:p>
+            <w:pPr>
+              <w:spacing w:line="240" w:lineRule="auto"/>
+              <w:rPr>
+                <w:rFonts w:ascii="Times New Roman" w:eastAsia="Times New Roman" w:hAnsi="Times New Roman" w:cs="Times New Roman"/>
+                <w:color w:val="auto"/>
+                <w:sz w:val="24"/>
+                <w:szCs w:val="24"/>
+              </w:rPr>
+            </w:pPr>
+            <w:r>
+              <w:rPr>
+                <w:rFonts w:eastAsia="Times New Roman"/>
+              </w:rPr>
+              <w:t>Extensions</w:t>
+            </w:r>
+          </w:p>
+        </w:tc>
+        <w:tc>
+          <w:tcPr>
+            <w:tcW w:w="0" w:type="auto"/>
+            <w:tcBorders>
+              <w:top w:val="single" w:sz="8" w:space="0" w:color="000000"/>
+              <w:left w:val="single" w:sz="8" w:space="0" w:color="000000"/>
+              <w:bottom w:val="single" w:sz="8" w:space="0" w:color="000000"/>
+              <w:right w:val="single" w:sz="8" w:space="0" w:color="000000"/>
+            </w:tcBorders>
+            <w:tcMar>
+              <w:top w:w="100" w:type="dxa"/>
+              <w:left w:w="100" w:type="dxa"/>
+              <w:bottom w:w="100" w:type="dxa"/>
+              <w:right w:w="100" w:type="dxa"/>
+            </w:tcMar>
+            <w:hideMark/>
+          </w:tcPr>
+          <w:p>
+            <w:pPr>
+              <w:pStyle w:val="ListParagraph"/>
+              <w:numPr>
+                <w:ilvl w:val="0"/>
+                <w:numId w:val="56"/>
+              </w:numPr>
+              <w:spacing w:line="240" w:lineRule="auto"/>
+              <w:textAlignment w:val="baseline"/>
+              <w:rPr>
+                <w:rFonts w:eastAsia="Times New Roman"/>
+              </w:rPr>
+            </w:pPr>
+            <w:r>
+              <w:rPr>
+                <w:rFonts w:eastAsia="Times New Roman"/>
+              </w:rPr>
+              <w:t>Player rolls above the total difference.</w:t>
+            </w:r>
+          </w:p>
+          <w:p>
+            <w:pPr>
+              <w:pStyle w:val="ListParagraph"/>
+              <w:numPr>
+                <w:ilvl w:val="0"/>
+                <w:numId w:val="56"/>
               </w:numPr>
               <w:spacing w:line="240" w:lineRule="auto"/>
               <w:textAlignment w:val="baseline"/>
@@ -31002,6 +33036,118 @@
     </w:lvl>
   </w:abstractNum>
   <w:abstractNum w:abstractNumId="18" w15:restartNumberingAfterBreak="0">
+    <w:nsid w:val="23DC7798"/>
+    <w:multiLevelType w:val="multilevel"/>
+    <w:tmpl w:val="711CDE58"/>
+    <w:lvl w:ilvl="0">
+      <w:start w:val="1"/>
+      <w:numFmt w:val="decimal"/>
+      <w:lvlText w:val="%1."/>
+      <w:lvlJc w:val="left"/>
+      <w:pPr>
+        <w:tabs>
+          <w:tab w:val="num" w:pos="720"/>
+        </w:tabs>
+        <w:ind w:left="720" w:hanging="360"/>
+      </w:pPr>
+    </w:lvl>
+    <w:lvl w:ilvl="1">
+      <w:numFmt w:val="bullet"/>
+      <w:lvlText w:val="-"/>
+      <w:lvlJc w:val="left"/>
+      <w:pPr>
+        <w:ind w:left="1440" w:hanging="360"/>
+      </w:pPr>
+      <w:rPr>
+        <w:rFonts w:ascii="Arial" w:eastAsia="Times New Roman" w:hAnsi="Arial" w:cs="Arial" w:hint="default"/>
+      </w:rPr>
+    </w:lvl>
+    <w:lvl w:ilvl="2">
+      <w:start w:val="8"/>
+      <w:numFmt w:val="bullet"/>
+      <w:lvlText w:val=""/>
+      <w:lvlJc w:val="left"/>
+      <w:pPr>
+        <w:ind w:left="2160" w:hanging="360"/>
+      </w:pPr>
+      <w:rPr>
+        <w:rFonts w:ascii="Wingdings" w:eastAsia="Times New Roman" w:hAnsi="Wingdings" w:cs="Arial" w:hint="default"/>
+      </w:rPr>
+    </w:lvl>
+    <w:lvl w:ilvl="3" w:tentative="1">
+      <w:start w:val="1"/>
+      <w:numFmt w:val="decimal"/>
+      <w:lvlText w:val="%4."/>
+      <w:lvlJc w:val="left"/>
+      <w:pPr>
+        <w:tabs>
+          <w:tab w:val="num" w:pos="2880"/>
+        </w:tabs>
+        <w:ind w:left="2880" w:hanging="360"/>
+      </w:pPr>
+    </w:lvl>
+    <w:lvl w:ilvl="4" w:tentative="1">
+      <w:start w:val="1"/>
+      <w:numFmt w:val="decimal"/>
+      <w:lvlText w:val="%5."/>
+      <w:lvlJc w:val="left"/>
+      <w:pPr>
+        <w:tabs>
+          <w:tab w:val="num" w:pos="3600"/>
+        </w:tabs>
+        <w:ind w:left="3600" w:hanging="360"/>
+      </w:pPr>
+    </w:lvl>
+    <w:lvl w:ilvl="5" w:tentative="1">
+      <w:start w:val="1"/>
+      <w:numFmt w:val="decimal"/>
+      <w:lvlText w:val="%6."/>
+      <w:lvlJc w:val="left"/>
+      <w:pPr>
+        <w:tabs>
+          <w:tab w:val="num" w:pos="4320"/>
+        </w:tabs>
+        <w:ind w:left="4320" w:hanging="360"/>
+      </w:pPr>
+    </w:lvl>
+    <w:lvl w:ilvl="6" w:tentative="1">
+      <w:start w:val="1"/>
+      <w:numFmt w:val="decimal"/>
+      <w:lvlText w:val="%7."/>
+      <w:lvlJc w:val="left"/>
+      <w:pPr>
+        <w:tabs>
+          <w:tab w:val="num" w:pos="5040"/>
+        </w:tabs>
+        <w:ind w:left="5040" w:hanging="360"/>
+      </w:pPr>
+    </w:lvl>
+    <w:lvl w:ilvl="7" w:tentative="1">
+      <w:start w:val="1"/>
+      <w:numFmt w:val="decimal"/>
+      <w:lvlText w:val="%8."/>
+      <w:lvlJc w:val="left"/>
+      <w:pPr>
+        <w:tabs>
+          <w:tab w:val="num" w:pos="5760"/>
+        </w:tabs>
+        <w:ind w:left="5760" w:hanging="360"/>
+      </w:pPr>
+    </w:lvl>
+    <w:lvl w:ilvl="8" w:tentative="1">
+      <w:start w:val="1"/>
+      <w:numFmt w:val="decimal"/>
+      <w:lvlText w:val="%9."/>
+      <w:lvlJc w:val="left"/>
+      <w:pPr>
+        <w:tabs>
+          <w:tab w:val="num" w:pos="6480"/>
+        </w:tabs>
+        <w:ind w:left="6480" w:hanging="360"/>
+      </w:pPr>
+    </w:lvl>
+  </w:abstractNum>
+  <w:abstractNum w:abstractNumId="19" w15:restartNumberingAfterBreak="0">
     <w:nsid w:val="287835F4"/>
     <w:multiLevelType w:val="multilevel"/>
     <w:tmpl w:val="8FC04610"/>
@@ -31114,7 +33260,7 @@
       </w:pPr>
     </w:lvl>
   </w:abstractNum>
-  <w:abstractNum w:abstractNumId="19" w15:restartNumberingAfterBreak="0">
+  <w:abstractNum w:abstractNumId="20" w15:restartNumberingAfterBreak="0">
     <w:nsid w:val="2BA93D3C"/>
     <w:multiLevelType w:val="multilevel"/>
     <w:tmpl w:val="E6D040B4"/>
@@ -31227,7 +33373,7 @@
       </w:rPr>
     </w:lvl>
   </w:abstractNum>
-  <w:abstractNum w:abstractNumId="20" w15:restartNumberingAfterBreak="0">
+  <w:abstractNum w:abstractNumId="21" w15:restartNumberingAfterBreak="0">
     <w:nsid w:val="2ED14741"/>
     <w:multiLevelType w:val="multilevel"/>
     <w:tmpl w:val="8FC04610"/>
@@ -31340,7 +33486,7 @@
       </w:pPr>
     </w:lvl>
   </w:abstractNum>
-  <w:abstractNum w:abstractNumId="21" w15:restartNumberingAfterBreak="0">
+  <w:abstractNum w:abstractNumId="22" w15:restartNumberingAfterBreak="0">
     <w:nsid w:val="2FB44A6E"/>
     <w:multiLevelType w:val="multilevel"/>
     <w:tmpl w:val="711CDE58"/>
@@ -31452,7 +33598,7 @@
       </w:pPr>
     </w:lvl>
   </w:abstractNum>
-  <w:abstractNum w:abstractNumId="22" w15:restartNumberingAfterBreak="0">
+  <w:abstractNum w:abstractNumId="23" w15:restartNumberingAfterBreak="0">
     <w:nsid w:val="30A7243D"/>
     <w:multiLevelType w:val="multilevel"/>
     <w:tmpl w:val="711CDE58"/>
@@ -31564,7 +33710,7 @@
       </w:pPr>
     </w:lvl>
   </w:abstractNum>
-  <w:abstractNum w:abstractNumId="23" w15:restartNumberingAfterBreak="0">
+  <w:abstractNum w:abstractNumId="24" w15:restartNumberingAfterBreak="0">
     <w:nsid w:val="322B6905"/>
     <w:multiLevelType w:val="multilevel"/>
     <w:tmpl w:val="8FC04610"/>
@@ -31677,7 +33823,7 @@
       </w:pPr>
     </w:lvl>
   </w:abstractNum>
-  <w:abstractNum w:abstractNumId="24" w15:restartNumberingAfterBreak="0">
+  <w:abstractNum w:abstractNumId="25" w15:restartNumberingAfterBreak="0">
     <w:nsid w:val="359A1290"/>
     <w:multiLevelType w:val="multilevel"/>
     <w:tmpl w:val="711CDE58"/>
@@ -31789,7 +33935,7 @@
       </w:pPr>
     </w:lvl>
   </w:abstractNum>
-  <w:abstractNum w:abstractNumId="25" w15:restartNumberingAfterBreak="0">
+  <w:abstractNum w:abstractNumId="26" w15:restartNumberingAfterBreak="0">
     <w:nsid w:val="39B50B81"/>
     <w:multiLevelType w:val="multilevel"/>
     <w:tmpl w:val="BED8197A"/>
@@ -31901,7 +34047,7 @@
       </w:pPr>
     </w:lvl>
   </w:abstractNum>
-  <w:abstractNum w:abstractNumId="26" w15:restartNumberingAfterBreak="0">
+  <w:abstractNum w:abstractNumId="27" w15:restartNumberingAfterBreak="0">
     <w:nsid w:val="39D5505E"/>
     <w:multiLevelType w:val="multilevel"/>
     <w:tmpl w:val="711CDE58"/>
@@ -32013,7 +34159,7 @@
       </w:pPr>
     </w:lvl>
   </w:abstractNum>
-  <w:abstractNum w:abstractNumId="27" w15:restartNumberingAfterBreak="0">
+  <w:abstractNum w:abstractNumId="28" w15:restartNumberingAfterBreak="0">
     <w:nsid w:val="39D85D42"/>
     <w:multiLevelType w:val="multilevel"/>
     <w:tmpl w:val="8FC04610"/>
@@ -32126,7 +34272,7 @@
       </w:pPr>
     </w:lvl>
   </w:abstractNum>
-  <w:abstractNum w:abstractNumId="28" w15:restartNumberingAfterBreak="0">
+  <w:abstractNum w:abstractNumId="29" w15:restartNumberingAfterBreak="0">
     <w:nsid w:val="40287578"/>
     <w:multiLevelType w:val="multilevel"/>
     <w:tmpl w:val="8FC04610"/>
@@ -32239,7 +34385,7 @@
       </w:pPr>
     </w:lvl>
   </w:abstractNum>
-  <w:abstractNum w:abstractNumId="29" w15:restartNumberingAfterBreak="0">
+  <w:abstractNum w:abstractNumId="30" w15:restartNumberingAfterBreak="0">
     <w:nsid w:val="41423DA5"/>
     <w:multiLevelType w:val="multilevel"/>
     <w:tmpl w:val="66E01248"/>
@@ -32352,7 +34498,7 @@
       </w:rPr>
     </w:lvl>
   </w:abstractNum>
-  <w:abstractNum w:abstractNumId="30" w15:restartNumberingAfterBreak="0">
+  <w:abstractNum w:abstractNumId="31" w15:restartNumberingAfterBreak="0">
     <w:nsid w:val="465454FF"/>
     <w:multiLevelType w:val="multilevel"/>
     <w:tmpl w:val="8FC04610"/>
@@ -32465,7 +34611,119 @@
       </w:pPr>
     </w:lvl>
   </w:abstractNum>
-  <w:abstractNum w:abstractNumId="31" w15:restartNumberingAfterBreak="0">
+  <w:abstractNum w:abstractNumId="32" w15:restartNumberingAfterBreak="0">
+    <w:nsid w:val="484B2663"/>
+    <w:multiLevelType w:val="multilevel"/>
+    <w:tmpl w:val="711CDE58"/>
+    <w:lvl w:ilvl="0">
+      <w:start w:val="1"/>
+      <w:numFmt w:val="decimal"/>
+      <w:lvlText w:val="%1."/>
+      <w:lvlJc w:val="left"/>
+      <w:pPr>
+        <w:tabs>
+          <w:tab w:val="num" w:pos="720"/>
+        </w:tabs>
+        <w:ind w:left="720" w:hanging="360"/>
+      </w:pPr>
+    </w:lvl>
+    <w:lvl w:ilvl="1">
+      <w:numFmt w:val="bullet"/>
+      <w:lvlText w:val="-"/>
+      <w:lvlJc w:val="left"/>
+      <w:pPr>
+        <w:ind w:left="1440" w:hanging="360"/>
+      </w:pPr>
+      <w:rPr>
+        <w:rFonts w:ascii="Arial" w:eastAsia="Times New Roman" w:hAnsi="Arial" w:cs="Arial" w:hint="default"/>
+      </w:rPr>
+    </w:lvl>
+    <w:lvl w:ilvl="2">
+      <w:start w:val="8"/>
+      <w:numFmt w:val="bullet"/>
+      <w:lvlText w:val=""/>
+      <w:lvlJc w:val="left"/>
+      <w:pPr>
+        <w:ind w:left="2160" w:hanging="360"/>
+      </w:pPr>
+      <w:rPr>
+        <w:rFonts w:ascii="Wingdings" w:eastAsia="Times New Roman" w:hAnsi="Wingdings" w:cs="Arial" w:hint="default"/>
+      </w:rPr>
+    </w:lvl>
+    <w:lvl w:ilvl="3" w:tentative="1">
+      <w:start w:val="1"/>
+      <w:numFmt w:val="decimal"/>
+      <w:lvlText w:val="%4."/>
+      <w:lvlJc w:val="left"/>
+      <w:pPr>
+        <w:tabs>
+          <w:tab w:val="num" w:pos="2880"/>
+        </w:tabs>
+        <w:ind w:left="2880" w:hanging="360"/>
+      </w:pPr>
+    </w:lvl>
+    <w:lvl w:ilvl="4" w:tentative="1">
+      <w:start w:val="1"/>
+      <w:numFmt w:val="decimal"/>
+      <w:lvlText w:val="%5."/>
+      <w:lvlJc w:val="left"/>
+      <w:pPr>
+        <w:tabs>
+          <w:tab w:val="num" w:pos="3600"/>
+        </w:tabs>
+        <w:ind w:left="3600" w:hanging="360"/>
+      </w:pPr>
+    </w:lvl>
+    <w:lvl w:ilvl="5" w:tentative="1">
+      <w:start w:val="1"/>
+      <w:numFmt w:val="decimal"/>
+      <w:lvlText w:val="%6."/>
+      <w:lvlJc w:val="left"/>
+      <w:pPr>
+        <w:tabs>
+          <w:tab w:val="num" w:pos="4320"/>
+        </w:tabs>
+        <w:ind w:left="4320" w:hanging="360"/>
+      </w:pPr>
+    </w:lvl>
+    <w:lvl w:ilvl="6" w:tentative="1">
+      <w:start w:val="1"/>
+      <w:numFmt w:val="decimal"/>
+      <w:lvlText w:val="%7."/>
+      <w:lvlJc w:val="left"/>
+      <w:pPr>
+        <w:tabs>
+          <w:tab w:val="num" w:pos="5040"/>
+        </w:tabs>
+        <w:ind w:left="5040" w:hanging="360"/>
+      </w:pPr>
+    </w:lvl>
+    <w:lvl w:ilvl="7" w:tentative="1">
+      <w:start w:val="1"/>
+      <w:numFmt w:val="decimal"/>
+      <w:lvlText w:val="%8."/>
+      <w:lvlJc w:val="left"/>
+      <w:pPr>
+        <w:tabs>
+          <w:tab w:val="num" w:pos="5760"/>
+        </w:tabs>
+        <w:ind w:left="5760" w:hanging="360"/>
+      </w:pPr>
+    </w:lvl>
+    <w:lvl w:ilvl="8" w:tentative="1">
+      <w:start w:val="1"/>
+      <w:numFmt w:val="decimal"/>
+      <w:lvlText w:val="%9."/>
+      <w:lvlJc w:val="left"/>
+      <w:pPr>
+        <w:tabs>
+          <w:tab w:val="num" w:pos="6480"/>
+        </w:tabs>
+        <w:ind w:left="6480" w:hanging="360"/>
+      </w:pPr>
+    </w:lvl>
+  </w:abstractNum>
+  <w:abstractNum w:abstractNumId="33" w15:restartNumberingAfterBreak="0">
     <w:nsid w:val="4B233902"/>
     <w:multiLevelType w:val="multilevel"/>
     <w:tmpl w:val="8FC04610"/>
@@ -32578,7 +34836,120 @@
       </w:pPr>
     </w:lvl>
   </w:abstractNum>
-  <w:abstractNum w:abstractNumId="32" w15:restartNumberingAfterBreak="0">
+  <w:abstractNum w:abstractNumId="34" w15:restartNumberingAfterBreak="0">
+    <w:nsid w:val="4B400A09"/>
+    <w:multiLevelType w:val="multilevel"/>
+    <w:tmpl w:val="8FC04610"/>
+    <w:lvl w:ilvl="0">
+      <w:start w:val="1"/>
+      <w:numFmt w:val="decimal"/>
+      <w:lvlText w:val="%1."/>
+      <w:lvlJc w:val="left"/>
+      <w:pPr>
+        <w:tabs>
+          <w:tab w:val="num" w:pos="720"/>
+        </w:tabs>
+        <w:ind w:left="720" w:hanging="360"/>
+      </w:pPr>
+    </w:lvl>
+    <w:lvl w:ilvl="1" w:tentative="1">
+      <w:start w:val="1"/>
+      <w:numFmt w:val="decimal"/>
+      <w:lvlText w:val="%2."/>
+      <w:lvlJc w:val="left"/>
+      <w:pPr>
+        <w:tabs>
+          <w:tab w:val="num" w:pos="1440"/>
+        </w:tabs>
+        <w:ind w:left="1440" w:hanging="360"/>
+      </w:pPr>
+    </w:lvl>
+    <w:lvl w:ilvl="2" w:tentative="1">
+      <w:start w:val="1"/>
+      <w:numFmt w:val="decimal"/>
+      <w:lvlText w:val="%3."/>
+      <w:lvlJc w:val="left"/>
+      <w:pPr>
+        <w:tabs>
+          <w:tab w:val="num" w:pos="2160"/>
+        </w:tabs>
+        <w:ind w:left="2160" w:hanging="360"/>
+      </w:pPr>
+    </w:lvl>
+    <w:lvl w:ilvl="3" w:tentative="1">
+      <w:start w:val="1"/>
+      <w:numFmt w:val="decimal"/>
+      <w:lvlText w:val="%4."/>
+      <w:lvlJc w:val="left"/>
+      <w:pPr>
+        <w:tabs>
+          <w:tab w:val="num" w:pos="2880"/>
+        </w:tabs>
+        <w:ind w:left="2880" w:hanging="360"/>
+      </w:pPr>
+    </w:lvl>
+    <w:lvl w:ilvl="4" w:tentative="1">
+      <w:start w:val="1"/>
+      <w:numFmt w:val="decimal"/>
+      <w:lvlText w:val="%5."/>
+      <w:lvlJc w:val="left"/>
+      <w:pPr>
+        <w:tabs>
+          <w:tab w:val="num" w:pos="3600"/>
+        </w:tabs>
+        <w:ind w:left="3600" w:hanging="360"/>
+      </w:pPr>
+    </w:lvl>
+    <w:lvl w:ilvl="5" w:tentative="1">
+      <w:start w:val="1"/>
+      <w:numFmt w:val="decimal"/>
+      <w:lvlText w:val="%6."/>
+      <w:lvlJc w:val="left"/>
+      <w:pPr>
+        <w:tabs>
+          <w:tab w:val="num" w:pos="4320"/>
+        </w:tabs>
+        <w:ind w:left="4320" w:hanging="360"/>
+      </w:pPr>
+    </w:lvl>
+    <w:lvl w:ilvl="6" w:tentative="1">
+      <w:start w:val="1"/>
+      <w:numFmt w:val="decimal"/>
+      <w:lvlText w:val="%7."/>
+      <w:lvlJc w:val="left"/>
+      <w:pPr>
+        <w:tabs>
+          <w:tab w:val="num" w:pos="5040"/>
+        </w:tabs>
+        <w:ind w:left="5040" w:hanging="360"/>
+      </w:pPr>
+    </w:lvl>
+    <w:lvl w:ilvl="7" w:tentative="1">
+      <w:start w:val="1"/>
+      <w:numFmt w:val="decimal"/>
+      <w:lvlText w:val="%8."/>
+      <w:lvlJc w:val="left"/>
+      <w:pPr>
+        <w:tabs>
+          <w:tab w:val="num" w:pos="5760"/>
+        </w:tabs>
+        <w:ind w:left="5760" w:hanging="360"/>
+      </w:pPr>
+    </w:lvl>
+    <w:lvl w:ilvl="8" w:tentative="1">
+      <w:start w:val="1"/>
+      <w:numFmt w:val="decimal"/>
+      <w:lvlText w:val="%9."/>
+      <w:lvlJc w:val="left"/>
+      <w:pPr>
+        <w:tabs>
+          <w:tab w:val="num" w:pos="6480"/>
+        </w:tabs>
+        <w:ind w:left="6480" w:hanging="360"/>
+      </w:pPr>
+    </w:lvl>
+  </w:abstractNum>
+  <w:abstractNum w:abstractNumId="35" w15:restartNumberingAfterBreak="0">
     <w:nsid w:val="4B764531"/>
     <w:multiLevelType w:val="multilevel"/>
     <w:tmpl w:val="711CDE58"/>
@@ -32690,7 +35061,7 @@
       </w:pPr>
     </w:lvl>
   </w:abstractNum>
-  <w:abstractNum w:abstractNumId="33" w15:restartNumberingAfterBreak="0">
+  <w:abstractNum w:abstractNumId="36" w15:restartNumberingAfterBreak="0">
     <w:nsid w:val="50B73AD2"/>
     <w:multiLevelType w:val="multilevel"/>
     <w:tmpl w:val="788E5DBC"/>
@@ -32803,7 +35174,7 @@
       </w:rPr>
     </w:lvl>
   </w:abstractNum>
-  <w:abstractNum w:abstractNumId="34" w15:restartNumberingAfterBreak="0">
+  <w:abstractNum w:abstractNumId="37" w15:restartNumberingAfterBreak="0">
     <w:nsid w:val="51C941EE"/>
     <w:multiLevelType w:val="multilevel"/>
     <w:tmpl w:val="711CDE58"/>
@@ -32915,7 +35286,7 @@
       </w:pPr>
     </w:lvl>
   </w:abstractNum>
-  <w:abstractNum w:abstractNumId="35" w15:restartNumberingAfterBreak="0">
+  <w:abstractNum w:abstractNumId="38" w15:restartNumberingAfterBreak="0">
     <w:nsid w:val="5C347BAA"/>
     <w:multiLevelType w:val="multilevel"/>
     <w:tmpl w:val="8FC04610"/>
@@ -33028,7 +35399,7 @@
       </w:pPr>
     </w:lvl>
   </w:abstractNum>
-  <w:abstractNum w:abstractNumId="36" w15:restartNumberingAfterBreak="0">
+  <w:abstractNum w:abstractNumId="39" w15:restartNumberingAfterBreak="0">
     <w:nsid w:val="5C56185F"/>
     <w:multiLevelType w:val="multilevel"/>
     <w:tmpl w:val="BED8197A"/>
@@ -33140,7 +35511,7 @@
       </w:pPr>
     </w:lvl>
   </w:abstractNum>
-  <w:abstractNum w:abstractNumId="37" w15:restartNumberingAfterBreak="0">
+  <w:abstractNum w:abstractNumId="40" w15:restartNumberingAfterBreak="0">
     <w:nsid w:val="5EE94C3A"/>
     <w:multiLevelType w:val="multilevel"/>
     <w:tmpl w:val="711CDE58"/>
@@ -33252,7 +35623,7 @@
       </w:pPr>
     </w:lvl>
   </w:abstractNum>
-  <w:abstractNum w:abstractNumId="38" w15:restartNumberingAfterBreak="0">
+  <w:abstractNum w:abstractNumId="41" w15:restartNumberingAfterBreak="0">
     <w:nsid w:val="5FCF584B"/>
     <w:multiLevelType w:val="multilevel"/>
     <w:tmpl w:val="711CDE58"/>
@@ -33364,7 +35735,7 @@
       </w:pPr>
     </w:lvl>
   </w:abstractNum>
-  <w:abstractNum w:abstractNumId="39" w15:restartNumberingAfterBreak="0">
+  <w:abstractNum w:abstractNumId="42" w15:restartNumberingAfterBreak="0">
     <w:nsid w:val="6010033B"/>
     <w:multiLevelType w:val="multilevel"/>
     <w:tmpl w:val="BED8197A"/>
@@ -33476,7 +35847,7 @@
       </w:pPr>
     </w:lvl>
   </w:abstractNum>
-  <w:abstractNum w:abstractNumId="40" w15:restartNumberingAfterBreak="0">
+  <w:abstractNum w:abstractNumId="43" w15:restartNumberingAfterBreak="0">
     <w:nsid w:val="62C44E7B"/>
     <w:multiLevelType w:val="multilevel"/>
     <w:tmpl w:val="711CDE58"/>
@@ -33588,7 +35959,7 @@
       </w:pPr>
     </w:lvl>
   </w:abstractNum>
-  <w:abstractNum w:abstractNumId="41" w15:restartNumberingAfterBreak="0">
+  <w:abstractNum w:abstractNumId="44" w15:restartNumberingAfterBreak="0">
     <w:nsid w:val="66273CA4"/>
     <w:multiLevelType w:val="multilevel"/>
     <w:tmpl w:val="8FC04610"/>
@@ -33701,7 +36072,7 @@
       </w:pPr>
     </w:lvl>
   </w:abstractNum>
-  <w:abstractNum w:abstractNumId="42" w15:restartNumberingAfterBreak="0">
+  <w:abstractNum w:abstractNumId="45" w15:restartNumberingAfterBreak="0">
     <w:nsid w:val="663E1AC4"/>
     <w:multiLevelType w:val="multilevel"/>
     <w:tmpl w:val="2B28E452"/>
@@ -33814,7 +36185,7 @@
       </w:rPr>
     </w:lvl>
   </w:abstractNum>
-  <w:abstractNum w:abstractNumId="43" w15:restartNumberingAfterBreak="0">
+  <w:abstractNum w:abstractNumId="46" w15:restartNumberingAfterBreak="0">
     <w:nsid w:val="66407572"/>
     <w:multiLevelType w:val="multilevel"/>
     <w:tmpl w:val="711CDE58"/>
@@ -33926,7 +36297,7 @@
       </w:pPr>
     </w:lvl>
   </w:abstractNum>
-  <w:abstractNum w:abstractNumId="44" w15:restartNumberingAfterBreak="0">
+  <w:abstractNum w:abstractNumId="47" w15:restartNumberingAfterBreak="0">
     <w:nsid w:val="66CC7594"/>
     <w:multiLevelType w:val="multilevel"/>
     <w:tmpl w:val="8FC04610"/>
@@ -34039,7 +36410,7 @@
       </w:pPr>
     </w:lvl>
   </w:abstractNum>
-  <w:abstractNum w:abstractNumId="45" w15:restartNumberingAfterBreak="0">
+  <w:abstractNum w:abstractNumId="48" w15:restartNumberingAfterBreak="0">
     <w:nsid w:val="67520022"/>
     <w:multiLevelType w:val="multilevel"/>
     <w:tmpl w:val="711CDE58"/>
@@ -34151,7 +36522,120 @@
       </w:pPr>
     </w:lvl>
   </w:abstractNum>
-  <w:abstractNum w:abstractNumId="46" w15:restartNumberingAfterBreak="0">
+  <w:abstractNum w:abstractNumId="49" w15:restartNumberingAfterBreak="0">
+    <w:nsid w:val="6F985B82"/>
+    <w:multiLevelType w:val="multilevel"/>
+    <w:tmpl w:val="8FC04610"/>
+    <w:lvl w:ilvl="0">
+      <w:start w:val="1"/>
+      <w:numFmt w:val="decimal"/>
+      <w:lvlText w:val="%1."/>
+      <w:lvlJc w:val="left"/>
+      <w:pPr>
+        <w:tabs>
+          <w:tab w:val="num" w:pos="720"/>
+        </w:tabs>
+        <w:ind w:left="720" w:hanging="360"/>
+      </w:pPr>
+    </w:lvl>
+    <w:lvl w:ilvl="1" w:tentative="1">
+      <w:start w:val="1"/>
+      <w:numFmt w:val="decimal"/>
+      <w:lvlText w:val="%2."/>
+      <w:lvlJc w:val="left"/>
+      <w:pPr>
+        <w:tabs>
+          <w:tab w:val="num" w:pos="1440"/>
+        </w:tabs>
+        <w:ind w:left="1440" w:hanging="360"/>
+      </w:pPr>
+    </w:lvl>
+    <w:lvl w:ilvl="2" w:tentative="1">
+      <w:start w:val="1"/>
+      <w:numFmt w:val="decimal"/>
+      <w:lvlText w:val="%3."/>
+      <w:lvlJc w:val="left"/>
+      <w:pPr>
+        <w:tabs>
+          <w:tab w:val="num" w:pos="2160"/>
+        </w:tabs>
+        <w:ind w:left="2160" w:hanging="360"/>
+      </w:pPr>
+    </w:lvl>
+    <w:lvl w:ilvl="3" w:tentative="1">
+      <w:start w:val="1"/>
+      <w:numFmt w:val="decimal"/>
+      <w:lvlText w:val="%4."/>
+      <w:lvlJc w:val="left"/>
+      <w:pPr>
+        <w:tabs>
+          <w:tab w:val="num" w:pos="2880"/>
+        </w:tabs>
+        <w:ind w:left="2880" w:hanging="360"/>
+      </w:pPr>
+    </w:lvl>
+    <w:lvl w:ilvl="4" w:tentative="1">
+      <w:start w:val="1"/>
+      <w:numFmt w:val="decimal"/>
+      <w:lvlText w:val="%5."/>
+      <w:lvlJc w:val="left"/>
+      <w:pPr>
+        <w:tabs>
+          <w:tab w:val="num" w:pos="3600"/>
+        </w:tabs>
+        <w:ind w:left="3600" w:hanging="360"/>
+      </w:pPr>
+    </w:lvl>
+    <w:lvl w:ilvl="5" w:tentative="1">
+      <w:start w:val="1"/>
+      <w:numFmt w:val="decimal"/>
+      <w:lvlText w:val="%6."/>
+      <w:lvlJc w:val="left"/>
+      <w:pPr>
+        <w:tabs>
+          <w:tab w:val="num" w:pos="4320"/>
+        </w:tabs>
+        <w:ind w:left="4320" w:hanging="360"/>
+      </w:pPr>
+    </w:lvl>
+    <w:lvl w:ilvl="6" w:tentative="1">
+      <w:start w:val="1"/>
+      <w:numFmt w:val="decimal"/>
+      <w:lvlText w:val="%7."/>
+      <w:lvlJc w:val="left"/>
+      <w:pPr>
+        <w:tabs>
+          <w:tab w:val="num" w:pos="5040"/>
+        </w:tabs>
+        <w:ind w:left="5040" w:hanging="360"/>
+      </w:pPr>
+    </w:lvl>
+    <w:lvl w:ilvl="7" w:tentative="1">
+      <w:start w:val="1"/>
+      <w:numFmt w:val="decimal"/>
+      <w:lvlText w:val="%8."/>
+      <w:lvlJc w:val="left"/>
+      <w:pPr>
+        <w:tabs>
+          <w:tab w:val="num" w:pos="5760"/>
+        </w:tabs>
+        <w:ind w:left="5760" w:hanging="360"/>
+      </w:pPr>
+    </w:lvl>
+    <w:lvl w:ilvl="8" w:tentative="1">
+      <w:start w:val="1"/>
+      <w:numFmt w:val="decimal"/>
+      <w:lvlText w:val="%9."/>
+      <w:lvlJc w:val="left"/>
+      <w:pPr>
+        <w:tabs>
+          <w:tab w:val="num" w:pos="6480"/>
+        </w:tabs>
+        <w:ind w:left="6480" w:hanging="360"/>
+      </w:pPr>
+    </w:lvl>
+  </w:abstractNum>
+  <w:abstractNum w:abstractNumId="50" w15:restartNumberingAfterBreak="0">
     <w:nsid w:val="703D1A42"/>
     <w:multiLevelType w:val="multilevel"/>
     <w:tmpl w:val="8FC04610"/>
@@ -34264,7 +36748,7 @@
       </w:pPr>
     </w:lvl>
   </w:abstractNum>
-  <w:abstractNum w:abstractNumId="47" w15:restartNumberingAfterBreak="0">
+  <w:abstractNum w:abstractNumId="51" w15:restartNumberingAfterBreak="0">
     <w:nsid w:val="719063CA"/>
     <w:multiLevelType w:val="multilevel"/>
     <w:tmpl w:val="711CDE58"/>
@@ -34376,7 +36860,7 @@
       </w:pPr>
     </w:lvl>
   </w:abstractNum>
-  <w:abstractNum w:abstractNumId="48" w15:restartNumberingAfterBreak="0">
+  <w:abstractNum w:abstractNumId="52" w15:restartNumberingAfterBreak="0">
     <w:nsid w:val="7C742F9F"/>
     <w:multiLevelType w:val="multilevel"/>
     <w:tmpl w:val="8FC04610"/>
@@ -34489,7 +36973,7 @@
       </w:pPr>
     </w:lvl>
   </w:abstractNum>
-  <w:abstractNum w:abstractNumId="49" w15:restartNumberingAfterBreak="0">
+  <w:abstractNum w:abstractNumId="53" w15:restartNumberingAfterBreak="0">
     <w:nsid w:val="7DDA64DD"/>
     <w:multiLevelType w:val="multilevel"/>
     <w:tmpl w:val="8FC04610"/>
@@ -34609,19 +37093,19 @@
     <w:abstractNumId w:val="15"/>
   </w:num>
   <w:num w:numId="3">
-    <w:abstractNumId w:val="29"/>
+    <w:abstractNumId w:val="30"/>
   </w:num>
   <w:num w:numId="4">
-    <w:abstractNumId w:val="33"/>
+    <w:abstractNumId w:val="36"/>
   </w:num>
   <w:num w:numId="5">
-    <w:abstractNumId w:val="19"/>
+    <w:abstractNumId w:val="20"/>
   </w:num>
   <w:num w:numId="6">
-    <w:abstractNumId w:val="42"/>
+    <w:abstractNumId w:val="45"/>
   </w:num>
   <w:num w:numId="7">
-    <w:abstractNumId w:val="39"/>
+    <w:abstractNumId w:val="42"/>
   </w:num>
   <w:num w:numId="8">
     <w:abstractNumId w:val="0"/>
@@ -34630,10 +37114,10 @@
     <w:abstractNumId w:val="6"/>
   </w:num>
   <w:num w:numId="10">
-    <w:abstractNumId w:val="23"/>
+    <w:abstractNumId w:val="24"/>
   </w:num>
   <w:num w:numId="11">
-    <w:abstractNumId w:val="36"/>
+    <w:abstractNumId w:val="39"/>
   </w:num>
   <w:num w:numId="12">
     <w:abstractNumId w:val="6"/>
@@ -34664,7 +37148,7 @@
     </w:lvlOverride>
   </w:num>
   <w:num w:numId="13">
-    <w:abstractNumId w:val="23"/>
+    <w:abstractNumId w:val="24"/>
     <w:lvlOverride w:ilvl="0">
       <w:startOverride w:val="1"/>
     </w:lvlOverride>
@@ -34694,19 +37178,19 @@
     </w:lvlOverride>
   </w:num>
   <w:num w:numId="14">
-    <w:abstractNumId w:val="25"/>
+    <w:abstractNumId w:val="26"/>
   </w:num>
   <w:num w:numId="15">
-    <w:abstractNumId w:val="40"/>
+    <w:abstractNumId w:val="43"/>
   </w:num>
   <w:num w:numId="16">
-    <w:abstractNumId w:val="47"/>
+    <w:abstractNumId w:val="51"/>
   </w:num>
   <w:num w:numId="17">
-    <w:abstractNumId w:val="22"/>
+    <w:abstractNumId w:val="23"/>
   </w:num>
   <w:num w:numId="18">
-    <w:abstractNumId w:val="21"/>
+    <w:abstractNumId w:val="22"/>
   </w:num>
   <w:num w:numId="19">
     <w:abstractNumId w:val="12"/>
@@ -34721,40 +37205,40 @@
     <w:abstractNumId w:val="8"/>
   </w:num>
   <w:num w:numId="23">
-    <w:abstractNumId w:val="41"/>
+    <w:abstractNumId w:val="44"/>
   </w:num>
   <w:num w:numId="24">
     <w:abstractNumId w:val="14"/>
   </w:num>
   <w:num w:numId="25">
-    <w:abstractNumId w:val="30"/>
+    <w:abstractNumId w:val="31"/>
   </w:num>
   <w:num w:numId="26">
-    <w:abstractNumId w:val="38"/>
+    <w:abstractNumId w:val="41"/>
   </w:num>
   <w:num w:numId="27">
-    <w:abstractNumId w:val="49"/>
+    <w:abstractNumId w:val="53"/>
   </w:num>
   <w:num w:numId="28">
-    <w:abstractNumId w:val="37"/>
+    <w:abstractNumId w:val="40"/>
   </w:num>
   <w:num w:numId="29">
     <w:abstractNumId w:val="13"/>
   </w:num>
   <w:num w:numId="30">
-    <w:abstractNumId w:val="45"/>
+    <w:abstractNumId w:val="48"/>
   </w:num>
   <w:num w:numId="31">
-    <w:abstractNumId w:val="27"/>
+    <w:abstractNumId w:val="28"/>
   </w:num>
   <w:num w:numId="32">
     <w:abstractNumId w:val="10"/>
   </w:num>
   <w:num w:numId="33">
-    <w:abstractNumId w:val="31"/>
+    <w:abstractNumId w:val="33"/>
   </w:num>
   <w:num w:numId="34">
-    <w:abstractNumId w:val="20"/>
+    <w:abstractNumId w:val="21"/>
   </w:num>
   <w:num w:numId="35">
     <w:abstractNumId w:val="16"/>
@@ -34763,10 +37247,10 @@
     <w:abstractNumId w:val="3"/>
   </w:num>
   <w:num w:numId="37">
-    <w:abstractNumId w:val="26"/>
+    <w:abstractNumId w:val="27"/>
   </w:num>
   <w:num w:numId="38">
-    <w:abstractNumId w:val="44"/>
+    <w:abstractNumId w:val="47"/>
   </w:num>
   <w:num w:numId="39">
     <w:abstractNumId w:val="7"/>
@@ -34775,28 +37259,28 @@
     <w:abstractNumId w:val="11"/>
   </w:num>
   <w:num w:numId="41">
-    <w:abstractNumId w:val="34"/>
+    <w:abstractNumId w:val="37"/>
   </w:num>
   <w:num w:numId="42">
-    <w:abstractNumId w:val="48"/>
+    <w:abstractNumId w:val="52"/>
   </w:num>
   <w:num w:numId="43">
     <w:abstractNumId w:val="2"/>
   </w:num>
   <w:num w:numId="44">
-    <w:abstractNumId w:val="28"/>
+    <w:abstractNumId w:val="29"/>
   </w:num>
   <w:num w:numId="45">
-    <w:abstractNumId w:val="24"/>
+    <w:abstractNumId w:val="25"/>
   </w:num>
   <w:num w:numId="46">
+    <w:abstractNumId w:val="38"/>
+  </w:num>
+  <w:num w:numId="47">
     <w:abstractNumId w:val="35"/>
   </w:num>
-  <w:num w:numId="47">
-    <w:abstractNumId w:val="32"/>
-  </w:num>
   <w:num w:numId="48">
-    <w:abstractNumId w:val="18"/>
+    <w:abstractNumId w:val="19"/>
   </w:num>
   <w:num w:numId="49">
     <w:abstractNumId w:val="17"/>
@@ -34805,10 +37289,22 @@
     <w:abstractNumId w:val="4"/>
   </w:num>
   <w:num w:numId="51">
-    <w:abstractNumId w:val="43"/>
+    <w:abstractNumId w:val="46"/>
   </w:num>
   <w:num w:numId="52">
-    <w:abstractNumId w:val="46"/>
+    <w:abstractNumId w:val="50"/>
+  </w:num>
+  <w:num w:numId="53">
+    <w:abstractNumId w:val="18"/>
+  </w:num>
+  <w:num w:numId="54">
+    <w:abstractNumId w:val="34"/>
+  </w:num>
+  <w:num w:numId="55">
+    <w:abstractNumId w:val="32"/>
+  </w:num>
+  <w:num w:numId="56">
+    <w:abstractNumId w:val="49"/>
   </w:num>
   <w:numIdMacAtCleanup w:val="48"/>
 </w:numbering>

</xml_diff>

<commit_message>
group 6, 7, 8 done
</commit_message>
<xml_diff>
--- a/Illuminati_Usecases.docx
+++ b/Illuminati_Usecases.docx
@@ -28911,8 +28911,6 @@
     <w:p/>
     <w:p/>
     <w:p/>
-    <w:p/>
-    <w:p/>
     <w:tbl>
       <w:tblPr>
         <w:tblW w:w="0" w:type="auto"/>
@@ -28954,6 +28952,7 @@
               <w:rPr>
                 <w:rFonts w:eastAsia="Times New Roman"/>
               </w:rPr>
+              <w:lastRenderedPageBreak/>
               <w:t>ID</w:t>
             </w:r>
           </w:p>
@@ -29931,6 +29930,7 @@
         </w:tc>
       </w:tr>
     </w:tbl>
+    <w:p/>
     <w:p/>
     <w:p/>
     <w:p/>
@@ -30719,6 +30719,3118 @@
               <w:numPr>
                 <w:ilvl w:val="0"/>
                 <w:numId w:val="56"/>
+              </w:numPr>
+              <w:spacing w:line="240" w:lineRule="auto"/>
+              <w:textAlignment w:val="baseline"/>
+              <w:rPr>
+                <w:rFonts w:eastAsia="Times New Roman"/>
+              </w:rPr>
+            </w:pPr>
+            <w:r>
+              <w:rPr>
+                <w:rFonts w:eastAsia="Times New Roman"/>
+              </w:rPr>
+              <w:t>Group is destroyed or controlled by Other Player</w:t>
+            </w:r>
+          </w:p>
+        </w:tc>
+      </w:tr>
+      <w:tr>
+        <w:tc>
+          <w:tcPr>
+            <w:tcW w:w="0" w:type="auto"/>
+            <w:tcBorders>
+              <w:top w:val="single" w:sz="8" w:space="0" w:color="000000"/>
+              <w:left w:val="single" w:sz="8" w:space="0" w:color="000000"/>
+              <w:bottom w:val="single" w:sz="8" w:space="0" w:color="000000"/>
+              <w:right w:val="single" w:sz="8" w:space="0" w:color="000000"/>
+            </w:tcBorders>
+            <w:tcMar>
+              <w:top w:w="100" w:type="dxa"/>
+              <w:left w:w="100" w:type="dxa"/>
+              <w:bottom w:w="100" w:type="dxa"/>
+              <w:right w:w="100" w:type="dxa"/>
+            </w:tcMar>
+            <w:hideMark/>
+          </w:tcPr>
+          <w:p>
+            <w:pPr>
+              <w:spacing w:line="240" w:lineRule="auto"/>
+              <w:rPr>
+                <w:rFonts w:ascii="Times New Roman" w:eastAsia="Times New Roman" w:hAnsi="Times New Roman" w:cs="Times New Roman"/>
+                <w:color w:val="auto"/>
+                <w:sz w:val="24"/>
+                <w:szCs w:val="24"/>
+              </w:rPr>
+            </w:pPr>
+            <w:r>
+              <w:rPr>
+                <w:rFonts w:eastAsia="Times New Roman"/>
+              </w:rPr>
+              <w:t>Frequency of Use</w:t>
+            </w:r>
+          </w:p>
+        </w:tc>
+        <w:tc>
+          <w:tcPr>
+            <w:tcW w:w="0" w:type="auto"/>
+            <w:tcBorders>
+              <w:top w:val="single" w:sz="8" w:space="0" w:color="000000"/>
+              <w:left w:val="single" w:sz="8" w:space="0" w:color="000000"/>
+              <w:bottom w:val="single" w:sz="8" w:space="0" w:color="000000"/>
+              <w:right w:val="single" w:sz="8" w:space="0" w:color="000000"/>
+            </w:tcBorders>
+            <w:tcMar>
+              <w:top w:w="100" w:type="dxa"/>
+              <w:left w:w="100" w:type="dxa"/>
+              <w:bottom w:w="100" w:type="dxa"/>
+              <w:right w:w="100" w:type="dxa"/>
+            </w:tcMar>
+            <w:hideMark/>
+          </w:tcPr>
+          <w:p>
+            <w:pPr>
+              <w:spacing w:line="240" w:lineRule="auto"/>
+              <w:rPr>
+                <w:rFonts w:eastAsia="Times New Roman"/>
+                <w:color w:val="auto"/>
+              </w:rPr>
+            </w:pPr>
+            <w:r>
+              <w:rPr>
+                <w:rFonts w:eastAsia="Times New Roman"/>
+                <w:color w:val="auto"/>
+              </w:rPr>
+              <w:t>Occasionally</w:t>
+            </w:r>
+          </w:p>
+        </w:tc>
+      </w:tr>
+      <w:tr>
+        <w:tc>
+          <w:tcPr>
+            <w:tcW w:w="0" w:type="auto"/>
+            <w:tcBorders>
+              <w:top w:val="single" w:sz="8" w:space="0" w:color="000000"/>
+              <w:left w:val="single" w:sz="8" w:space="0" w:color="000000"/>
+              <w:bottom w:val="single" w:sz="8" w:space="0" w:color="000000"/>
+              <w:right w:val="single" w:sz="8" w:space="0" w:color="000000"/>
+            </w:tcBorders>
+            <w:tcMar>
+              <w:top w:w="100" w:type="dxa"/>
+              <w:left w:w="100" w:type="dxa"/>
+              <w:bottom w:w="100" w:type="dxa"/>
+              <w:right w:w="100" w:type="dxa"/>
+            </w:tcMar>
+            <w:hideMark/>
+          </w:tcPr>
+          <w:p>
+            <w:pPr>
+              <w:spacing w:line="240" w:lineRule="auto"/>
+              <w:rPr>
+                <w:rFonts w:ascii="Times New Roman" w:eastAsia="Times New Roman" w:hAnsi="Times New Roman" w:cs="Times New Roman"/>
+                <w:color w:val="auto"/>
+                <w:sz w:val="24"/>
+                <w:szCs w:val="24"/>
+              </w:rPr>
+            </w:pPr>
+            <w:r>
+              <w:rPr>
+                <w:rFonts w:eastAsia="Times New Roman"/>
+              </w:rPr>
+              <w:t>Status</w:t>
+            </w:r>
+          </w:p>
+        </w:tc>
+        <w:tc>
+          <w:tcPr>
+            <w:tcW w:w="0" w:type="auto"/>
+            <w:tcBorders>
+              <w:top w:val="single" w:sz="8" w:space="0" w:color="000000"/>
+              <w:left w:val="single" w:sz="8" w:space="0" w:color="000000"/>
+              <w:bottom w:val="single" w:sz="8" w:space="0" w:color="000000"/>
+              <w:right w:val="single" w:sz="8" w:space="0" w:color="000000"/>
+            </w:tcBorders>
+            <w:tcMar>
+              <w:top w:w="100" w:type="dxa"/>
+              <w:left w:w="100" w:type="dxa"/>
+              <w:bottom w:w="100" w:type="dxa"/>
+              <w:right w:w="100" w:type="dxa"/>
+            </w:tcMar>
+            <w:hideMark/>
+          </w:tcPr>
+          <w:p>
+            <w:pPr>
+              <w:rPr>
+                <w:rFonts w:ascii="Times New Roman" w:eastAsia="Times New Roman" w:hAnsi="Times New Roman" w:cs="Times New Roman"/>
+                <w:color w:val="auto"/>
+                <w:sz w:val="24"/>
+                <w:szCs w:val="24"/>
+              </w:rPr>
+            </w:pPr>
+          </w:p>
+        </w:tc>
+      </w:tr>
+      <w:tr>
+        <w:tc>
+          <w:tcPr>
+            <w:tcW w:w="0" w:type="auto"/>
+            <w:tcBorders>
+              <w:top w:val="single" w:sz="8" w:space="0" w:color="000000"/>
+              <w:left w:val="single" w:sz="8" w:space="0" w:color="000000"/>
+              <w:bottom w:val="single" w:sz="8" w:space="0" w:color="000000"/>
+              <w:right w:val="single" w:sz="8" w:space="0" w:color="000000"/>
+            </w:tcBorders>
+            <w:tcMar>
+              <w:top w:w="100" w:type="dxa"/>
+              <w:left w:w="100" w:type="dxa"/>
+              <w:bottom w:w="100" w:type="dxa"/>
+              <w:right w:w="100" w:type="dxa"/>
+            </w:tcMar>
+            <w:hideMark/>
+          </w:tcPr>
+          <w:p>
+            <w:pPr>
+              <w:spacing w:line="240" w:lineRule="auto"/>
+              <w:rPr>
+                <w:rFonts w:ascii="Times New Roman" w:eastAsia="Times New Roman" w:hAnsi="Times New Roman" w:cs="Times New Roman"/>
+                <w:color w:val="auto"/>
+                <w:sz w:val="24"/>
+                <w:szCs w:val="24"/>
+              </w:rPr>
+            </w:pPr>
+            <w:r>
+              <w:rPr>
+                <w:rFonts w:eastAsia="Times New Roman"/>
+              </w:rPr>
+              <w:t>Owner</w:t>
+            </w:r>
+          </w:p>
+        </w:tc>
+        <w:tc>
+          <w:tcPr>
+            <w:tcW w:w="0" w:type="auto"/>
+            <w:tcBorders>
+              <w:top w:val="single" w:sz="8" w:space="0" w:color="000000"/>
+              <w:left w:val="single" w:sz="8" w:space="0" w:color="000000"/>
+              <w:bottom w:val="single" w:sz="8" w:space="0" w:color="000000"/>
+              <w:right w:val="single" w:sz="8" w:space="0" w:color="000000"/>
+            </w:tcBorders>
+            <w:tcMar>
+              <w:top w:w="100" w:type="dxa"/>
+              <w:left w:w="100" w:type="dxa"/>
+              <w:bottom w:w="100" w:type="dxa"/>
+              <w:right w:w="100" w:type="dxa"/>
+            </w:tcMar>
+            <w:hideMark/>
+          </w:tcPr>
+          <w:p>
+            <w:pPr>
+              <w:spacing w:line="240" w:lineRule="auto"/>
+              <w:rPr>
+                <w:rFonts w:ascii="Times New Roman" w:eastAsia="Times New Roman" w:hAnsi="Times New Roman" w:cs="Times New Roman"/>
+                <w:color w:val="auto"/>
+                <w:sz w:val="24"/>
+                <w:szCs w:val="24"/>
+              </w:rPr>
+            </w:pPr>
+            <w:r>
+              <w:rPr>
+                <w:rFonts w:eastAsia="Times New Roman"/>
+              </w:rPr>
+              <w:t xml:space="preserve"> JT</w:t>
+            </w:r>
+          </w:p>
+        </w:tc>
+      </w:tr>
+    </w:tbl>
+    <w:p/>
+    <w:p/>
+    <w:p/>
+    <w:p/>
+    <w:p/>
+    <w:p/>
+    <w:p/>
+    <w:p/>
+    <w:p/>
+    <w:p/>
+    <w:p/>
+    <w:p/>
+    <w:p/>
+    <w:p/>
+    <w:p/>
+    <w:p/>
+    <w:p/>
+    <w:tbl>
+      <w:tblPr>
+        <w:tblW w:w="0" w:type="auto"/>
+        <w:tblLook w:val="04A0" w:firstRow="1" w:lastRow="0" w:firstColumn="1" w:lastColumn="0" w:noHBand="0" w:noVBand="1"/>
+      </w:tblPr>
+      <w:tblGrid>
+        <w:gridCol w:w="1955"/>
+        <w:gridCol w:w="7385"/>
+      </w:tblGrid>
+      <w:tr>
+        <w:tc>
+          <w:tcPr>
+            <w:tcW w:w="0" w:type="auto"/>
+            <w:tcBorders>
+              <w:top w:val="single" w:sz="8" w:space="0" w:color="000000"/>
+              <w:left w:val="single" w:sz="8" w:space="0" w:color="000000"/>
+              <w:bottom w:val="single" w:sz="8" w:space="0" w:color="000000"/>
+              <w:right w:val="single" w:sz="8" w:space="0" w:color="000000"/>
+            </w:tcBorders>
+            <w:tcMar>
+              <w:top w:w="100" w:type="dxa"/>
+              <w:left w:w="100" w:type="dxa"/>
+              <w:bottom w:w="100" w:type="dxa"/>
+              <w:right w:w="100" w:type="dxa"/>
+            </w:tcMar>
+            <w:hideMark/>
+          </w:tcPr>
+          <w:p>
+            <w:pPr>
+              <w:spacing w:line="240" w:lineRule="auto"/>
+              <w:rPr>
+                <w:rFonts w:ascii="Times New Roman" w:eastAsia="Times New Roman" w:hAnsi="Times New Roman" w:cs="Times New Roman"/>
+                <w:color w:val="auto"/>
+                <w:sz w:val="24"/>
+                <w:szCs w:val="24"/>
+              </w:rPr>
+            </w:pPr>
+            <w:r>
+              <w:rPr>
+                <w:rFonts w:eastAsia="Times New Roman"/>
+              </w:rPr>
+              <w:lastRenderedPageBreak/>
+              <w:t>ID</w:t>
+            </w:r>
+          </w:p>
+        </w:tc>
+        <w:tc>
+          <w:tcPr>
+            <w:tcW w:w="0" w:type="auto"/>
+            <w:tcBorders>
+              <w:top w:val="single" w:sz="8" w:space="0" w:color="000000"/>
+              <w:left w:val="single" w:sz="8" w:space="0" w:color="000000"/>
+              <w:bottom w:val="single" w:sz="8" w:space="0" w:color="000000"/>
+              <w:right w:val="single" w:sz="8" w:space="0" w:color="000000"/>
+            </w:tcBorders>
+            <w:tcMar>
+              <w:top w:w="100" w:type="dxa"/>
+              <w:left w:w="100" w:type="dxa"/>
+              <w:bottom w:w="100" w:type="dxa"/>
+              <w:right w:w="100" w:type="dxa"/>
+            </w:tcMar>
+            <w:hideMark/>
+          </w:tcPr>
+          <w:p>
+            <w:pPr>
+              <w:spacing w:line="240" w:lineRule="auto"/>
+              <w:rPr>
+                <w:rFonts w:ascii="Times New Roman" w:eastAsia="Times New Roman" w:hAnsi="Times New Roman" w:cs="Times New Roman"/>
+                <w:color w:val="auto"/>
+                <w:sz w:val="24"/>
+                <w:szCs w:val="24"/>
+              </w:rPr>
+            </w:pPr>
+            <w:r>
+              <w:rPr>
+                <w:rFonts w:eastAsia="Times New Roman"/>
+              </w:rPr>
+              <w:t>G – 6 (Group – 6</w:t>
+            </w:r>
+            <w:r>
+              <w:rPr>
+                <w:rFonts w:eastAsia="Times New Roman"/>
+              </w:rPr>
+              <w:t>)</w:t>
+            </w:r>
+          </w:p>
+        </w:tc>
+      </w:tr>
+      <w:tr>
+        <w:tc>
+          <w:tcPr>
+            <w:tcW w:w="0" w:type="auto"/>
+            <w:tcBorders>
+              <w:top w:val="single" w:sz="8" w:space="0" w:color="000000"/>
+              <w:left w:val="single" w:sz="8" w:space="0" w:color="000000"/>
+              <w:bottom w:val="single" w:sz="8" w:space="0" w:color="000000"/>
+              <w:right w:val="single" w:sz="8" w:space="0" w:color="000000"/>
+            </w:tcBorders>
+            <w:tcMar>
+              <w:top w:w="100" w:type="dxa"/>
+              <w:left w:w="100" w:type="dxa"/>
+              <w:bottom w:w="100" w:type="dxa"/>
+              <w:right w:w="100" w:type="dxa"/>
+            </w:tcMar>
+            <w:hideMark/>
+          </w:tcPr>
+          <w:p>
+            <w:pPr>
+              <w:spacing w:line="240" w:lineRule="auto"/>
+              <w:rPr>
+                <w:rFonts w:ascii="Times New Roman" w:eastAsia="Times New Roman" w:hAnsi="Times New Roman" w:cs="Times New Roman"/>
+                <w:color w:val="auto"/>
+                <w:sz w:val="24"/>
+                <w:szCs w:val="24"/>
+              </w:rPr>
+            </w:pPr>
+            <w:r>
+              <w:rPr>
+                <w:rFonts w:eastAsia="Times New Roman"/>
+              </w:rPr>
+              <w:t>Title</w:t>
+            </w:r>
+          </w:p>
+        </w:tc>
+        <w:tc>
+          <w:tcPr>
+            <w:tcW w:w="0" w:type="auto"/>
+            <w:tcBorders>
+              <w:top w:val="single" w:sz="8" w:space="0" w:color="000000"/>
+              <w:left w:val="single" w:sz="8" w:space="0" w:color="000000"/>
+              <w:bottom w:val="single" w:sz="8" w:space="0" w:color="000000"/>
+              <w:right w:val="single" w:sz="8" w:space="0" w:color="000000"/>
+            </w:tcBorders>
+            <w:tcMar>
+              <w:top w:w="100" w:type="dxa"/>
+              <w:left w:w="100" w:type="dxa"/>
+              <w:bottom w:w="100" w:type="dxa"/>
+              <w:right w:w="100" w:type="dxa"/>
+            </w:tcMar>
+            <w:hideMark/>
+          </w:tcPr>
+          <w:p>
+            <w:pPr>
+              <w:spacing w:line="240" w:lineRule="auto"/>
+              <w:rPr>
+                <w:rFonts w:ascii="Times New Roman" w:eastAsia="Times New Roman" w:hAnsi="Times New Roman" w:cs="Times New Roman"/>
+                <w:color w:val="auto"/>
+                <w:sz w:val="24"/>
+                <w:szCs w:val="24"/>
+              </w:rPr>
+            </w:pPr>
+            <w:r>
+              <w:rPr>
+                <w:rFonts w:eastAsia="Times New Roman"/>
+              </w:rPr>
+              <w:t>California</w:t>
+            </w:r>
+          </w:p>
+        </w:tc>
+      </w:tr>
+      <w:tr>
+        <w:tc>
+          <w:tcPr>
+            <w:tcW w:w="0" w:type="auto"/>
+            <w:tcBorders>
+              <w:top w:val="single" w:sz="8" w:space="0" w:color="000000"/>
+              <w:left w:val="single" w:sz="8" w:space="0" w:color="000000"/>
+              <w:bottom w:val="single" w:sz="8" w:space="0" w:color="000000"/>
+              <w:right w:val="single" w:sz="8" w:space="0" w:color="000000"/>
+            </w:tcBorders>
+            <w:tcMar>
+              <w:top w:w="100" w:type="dxa"/>
+              <w:left w:w="100" w:type="dxa"/>
+              <w:bottom w:w="100" w:type="dxa"/>
+              <w:right w:w="100" w:type="dxa"/>
+            </w:tcMar>
+            <w:hideMark/>
+          </w:tcPr>
+          <w:p>
+            <w:pPr>
+              <w:spacing w:line="240" w:lineRule="auto"/>
+              <w:rPr>
+                <w:rFonts w:ascii="Times New Roman" w:eastAsia="Times New Roman" w:hAnsi="Times New Roman" w:cs="Times New Roman"/>
+                <w:color w:val="auto"/>
+                <w:sz w:val="24"/>
+                <w:szCs w:val="24"/>
+              </w:rPr>
+            </w:pPr>
+            <w:r>
+              <w:rPr>
+                <w:rFonts w:eastAsia="Times New Roman"/>
+              </w:rPr>
+              <w:t>Description</w:t>
+            </w:r>
+          </w:p>
+        </w:tc>
+        <w:tc>
+          <w:tcPr>
+            <w:tcW w:w="0" w:type="auto"/>
+            <w:tcBorders>
+              <w:top w:val="single" w:sz="8" w:space="0" w:color="000000"/>
+              <w:left w:val="single" w:sz="8" w:space="0" w:color="000000"/>
+              <w:bottom w:val="single" w:sz="8" w:space="0" w:color="000000"/>
+              <w:right w:val="single" w:sz="8" w:space="0" w:color="000000"/>
+            </w:tcBorders>
+            <w:tcMar>
+              <w:top w:w="100" w:type="dxa"/>
+              <w:left w:w="100" w:type="dxa"/>
+              <w:bottom w:w="100" w:type="dxa"/>
+              <w:right w:w="100" w:type="dxa"/>
+            </w:tcMar>
+            <w:hideMark/>
+          </w:tcPr>
+          <w:p>
+            <w:pPr>
+              <w:spacing w:line="240" w:lineRule="auto"/>
+              <w:rPr>
+                <w:rFonts w:eastAsia="Times New Roman"/>
+              </w:rPr>
+            </w:pPr>
+            <w:r>
+              <w:rPr>
+                <w:rFonts w:eastAsia="Times New Roman"/>
+              </w:rPr>
+              <w:t>This group has a Power of 5, Resistance of 4, and Income of 5</w:t>
+            </w:r>
+            <w:r>
+              <w:rPr>
+                <w:rFonts w:eastAsia="Times New Roman"/>
+              </w:rPr>
+              <w:t>. They are aligned as Liberal</w:t>
+            </w:r>
+            <w:r>
+              <w:rPr>
+                <w:rFonts w:eastAsia="Times New Roman"/>
+              </w:rPr>
+              <w:t>, Weird and Government</w:t>
+            </w:r>
+            <w:r>
+              <w:rPr>
+                <w:rFonts w:eastAsia="Times New Roman"/>
+              </w:rPr>
+              <w:t xml:space="preserve">. They can be controlled and control </w:t>
+            </w:r>
+            <w:r>
+              <w:rPr>
+                <w:rFonts w:eastAsia="Times New Roman"/>
+              </w:rPr>
+              <w:t>two</w:t>
+            </w:r>
+            <w:r>
+              <w:rPr>
+                <w:rFonts w:eastAsia="Times New Roman"/>
+              </w:rPr>
+              <w:t xml:space="preserve"> Groups.    </w:t>
+            </w:r>
+          </w:p>
+        </w:tc>
+      </w:tr>
+      <w:tr>
+        <w:tc>
+          <w:tcPr>
+            <w:tcW w:w="0" w:type="auto"/>
+            <w:tcBorders>
+              <w:top w:val="single" w:sz="8" w:space="0" w:color="000000"/>
+              <w:left w:val="single" w:sz="8" w:space="0" w:color="000000"/>
+              <w:bottom w:val="single" w:sz="8" w:space="0" w:color="000000"/>
+              <w:right w:val="single" w:sz="8" w:space="0" w:color="000000"/>
+            </w:tcBorders>
+            <w:tcMar>
+              <w:top w:w="100" w:type="dxa"/>
+              <w:left w:w="100" w:type="dxa"/>
+              <w:bottom w:w="100" w:type="dxa"/>
+              <w:right w:w="100" w:type="dxa"/>
+            </w:tcMar>
+            <w:hideMark/>
+          </w:tcPr>
+          <w:p>
+            <w:pPr>
+              <w:spacing w:line="240" w:lineRule="auto"/>
+              <w:rPr>
+                <w:rFonts w:ascii="Times New Roman" w:eastAsia="Times New Roman" w:hAnsi="Times New Roman" w:cs="Times New Roman"/>
+                <w:color w:val="auto"/>
+                <w:sz w:val="24"/>
+                <w:szCs w:val="24"/>
+              </w:rPr>
+            </w:pPr>
+            <w:r>
+              <w:rPr>
+                <w:rFonts w:eastAsia="Times New Roman"/>
+              </w:rPr>
+              <w:t>Primary Actor</w:t>
+            </w:r>
+          </w:p>
+        </w:tc>
+        <w:tc>
+          <w:tcPr>
+            <w:tcW w:w="0" w:type="auto"/>
+            <w:tcBorders>
+              <w:top w:val="single" w:sz="8" w:space="0" w:color="000000"/>
+              <w:left w:val="single" w:sz="8" w:space="0" w:color="000000"/>
+              <w:bottom w:val="single" w:sz="8" w:space="0" w:color="000000"/>
+              <w:right w:val="single" w:sz="8" w:space="0" w:color="000000"/>
+            </w:tcBorders>
+            <w:tcMar>
+              <w:top w:w="100" w:type="dxa"/>
+              <w:left w:w="100" w:type="dxa"/>
+              <w:bottom w:w="100" w:type="dxa"/>
+              <w:right w:w="100" w:type="dxa"/>
+            </w:tcMar>
+            <w:hideMark/>
+          </w:tcPr>
+          <w:p>
+            <w:pPr>
+              <w:spacing w:line="240" w:lineRule="auto"/>
+              <w:rPr>
+                <w:rFonts w:ascii="Times New Roman" w:eastAsia="Times New Roman" w:hAnsi="Times New Roman" w:cs="Times New Roman"/>
+                <w:color w:val="auto"/>
+                <w:sz w:val="24"/>
+                <w:szCs w:val="24"/>
+              </w:rPr>
+            </w:pPr>
+            <w:r>
+              <w:rPr>
+                <w:rFonts w:eastAsia="Times New Roman"/>
+              </w:rPr>
+              <w:t>Current Player</w:t>
+            </w:r>
+          </w:p>
+        </w:tc>
+      </w:tr>
+      <w:tr>
+        <w:tc>
+          <w:tcPr>
+            <w:tcW w:w="0" w:type="auto"/>
+            <w:tcBorders>
+              <w:top w:val="single" w:sz="8" w:space="0" w:color="000000"/>
+              <w:left w:val="single" w:sz="8" w:space="0" w:color="000000"/>
+              <w:bottom w:val="single" w:sz="8" w:space="0" w:color="000000"/>
+              <w:right w:val="single" w:sz="8" w:space="0" w:color="000000"/>
+            </w:tcBorders>
+            <w:tcMar>
+              <w:top w:w="100" w:type="dxa"/>
+              <w:left w:w="100" w:type="dxa"/>
+              <w:bottom w:w="100" w:type="dxa"/>
+              <w:right w:w="100" w:type="dxa"/>
+            </w:tcMar>
+            <w:hideMark/>
+          </w:tcPr>
+          <w:p>
+            <w:pPr>
+              <w:spacing w:line="240" w:lineRule="auto"/>
+              <w:rPr>
+                <w:rFonts w:ascii="Times New Roman" w:eastAsia="Times New Roman" w:hAnsi="Times New Roman" w:cs="Times New Roman"/>
+                <w:color w:val="auto"/>
+                <w:sz w:val="24"/>
+                <w:szCs w:val="24"/>
+              </w:rPr>
+            </w:pPr>
+            <w:r>
+              <w:rPr>
+                <w:rFonts w:eastAsia="Times New Roman"/>
+              </w:rPr>
+              <w:t>Stakeholders</w:t>
+            </w:r>
+          </w:p>
+        </w:tc>
+        <w:tc>
+          <w:tcPr>
+            <w:tcW w:w="0" w:type="auto"/>
+            <w:tcBorders>
+              <w:top w:val="single" w:sz="8" w:space="0" w:color="000000"/>
+              <w:left w:val="single" w:sz="8" w:space="0" w:color="000000"/>
+              <w:bottom w:val="single" w:sz="8" w:space="0" w:color="000000"/>
+              <w:right w:val="single" w:sz="8" w:space="0" w:color="000000"/>
+            </w:tcBorders>
+            <w:tcMar>
+              <w:top w:w="100" w:type="dxa"/>
+              <w:left w:w="100" w:type="dxa"/>
+              <w:bottom w:w="100" w:type="dxa"/>
+              <w:right w:w="100" w:type="dxa"/>
+            </w:tcMar>
+            <w:hideMark/>
+          </w:tcPr>
+          <w:p>
+            <w:pPr>
+              <w:spacing w:line="240" w:lineRule="auto"/>
+              <w:rPr>
+                <w:rFonts w:ascii="Times New Roman" w:eastAsia="Times New Roman" w:hAnsi="Times New Roman" w:cs="Times New Roman"/>
+                <w:color w:val="auto"/>
+                <w:sz w:val="24"/>
+                <w:szCs w:val="24"/>
+              </w:rPr>
+            </w:pPr>
+            <w:r>
+              <w:rPr>
+                <w:rFonts w:eastAsia="Times New Roman"/>
+              </w:rPr>
+              <w:t>Other Players</w:t>
+            </w:r>
+          </w:p>
+        </w:tc>
+      </w:tr>
+      <w:tr>
+        <w:tc>
+          <w:tcPr>
+            <w:tcW w:w="0" w:type="auto"/>
+            <w:tcBorders>
+              <w:top w:val="single" w:sz="8" w:space="0" w:color="000000"/>
+              <w:left w:val="single" w:sz="8" w:space="0" w:color="000000"/>
+              <w:bottom w:val="single" w:sz="8" w:space="0" w:color="000000"/>
+              <w:right w:val="single" w:sz="8" w:space="0" w:color="000000"/>
+            </w:tcBorders>
+            <w:tcMar>
+              <w:top w:w="100" w:type="dxa"/>
+              <w:left w:w="100" w:type="dxa"/>
+              <w:bottom w:w="100" w:type="dxa"/>
+              <w:right w:w="100" w:type="dxa"/>
+            </w:tcMar>
+            <w:hideMark/>
+          </w:tcPr>
+          <w:p>
+            <w:pPr>
+              <w:spacing w:line="240" w:lineRule="auto"/>
+              <w:rPr>
+                <w:rFonts w:ascii="Times New Roman" w:eastAsia="Times New Roman" w:hAnsi="Times New Roman" w:cs="Times New Roman"/>
+                <w:color w:val="auto"/>
+                <w:sz w:val="24"/>
+                <w:szCs w:val="24"/>
+              </w:rPr>
+            </w:pPr>
+            <w:r>
+              <w:rPr>
+                <w:rFonts w:eastAsia="Times New Roman"/>
+              </w:rPr>
+              <w:t>Trigger</w:t>
+            </w:r>
+          </w:p>
+        </w:tc>
+        <w:tc>
+          <w:tcPr>
+            <w:tcW w:w="0" w:type="auto"/>
+            <w:tcBorders>
+              <w:top w:val="single" w:sz="8" w:space="0" w:color="000000"/>
+              <w:left w:val="single" w:sz="8" w:space="0" w:color="000000"/>
+              <w:bottom w:val="single" w:sz="8" w:space="0" w:color="000000"/>
+              <w:right w:val="single" w:sz="8" w:space="0" w:color="000000"/>
+            </w:tcBorders>
+            <w:tcMar>
+              <w:top w:w="100" w:type="dxa"/>
+              <w:left w:w="100" w:type="dxa"/>
+              <w:bottom w:w="100" w:type="dxa"/>
+              <w:right w:w="100" w:type="dxa"/>
+            </w:tcMar>
+            <w:hideMark/>
+          </w:tcPr>
+          <w:p>
+            <w:pPr>
+              <w:spacing w:line="240" w:lineRule="auto"/>
+              <w:rPr>
+                <w:rFonts w:eastAsia="Times New Roman"/>
+                <w:color w:val="auto"/>
+              </w:rPr>
+            </w:pPr>
+            <w:r>
+              <w:rPr>
+                <w:rFonts w:eastAsia="Times New Roman"/>
+                <w:color w:val="auto"/>
+              </w:rPr>
+              <w:t>Player builds Power Structure, Resistance Structure, or Income with Group.</w:t>
+            </w:r>
+          </w:p>
+        </w:tc>
+      </w:tr>
+      <w:tr>
+        <w:tc>
+          <w:tcPr>
+            <w:tcW w:w="0" w:type="auto"/>
+            <w:tcBorders>
+              <w:top w:val="single" w:sz="8" w:space="0" w:color="000000"/>
+              <w:left w:val="single" w:sz="8" w:space="0" w:color="000000"/>
+              <w:bottom w:val="single" w:sz="8" w:space="0" w:color="000000"/>
+              <w:right w:val="single" w:sz="8" w:space="0" w:color="000000"/>
+            </w:tcBorders>
+            <w:tcMar>
+              <w:top w:w="100" w:type="dxa"/>
+              <w:left w:w="100" w:type="dxa"/>
+              <w:bottom w:w="100" w:type="dxa"/>
+              <w:right w:w="100" w:type="dxa"/>
+            </w:tcMar>
+            <w:hideMark/>
+          </w:tcPr>
+          <w:p>
+            <w:pPr>
+              <w:spacing w:line="240" w:lineRule="auto"/>
+              <w:rPr>
+                <w:rFonts w:ascii="Times New Roman" w:eastAsia="Times New Roman" w:hAnsi="Times New Roman" w:cs="Times New Roman"/>
+                <w:color w:val="auto"/>
+                <w:sz w:val="24"/>
+                <w:szCs w:val="24"/>
+              </w:rPr>
+            </w:pPr>
+            <w:r>
+              <w:rPr>
+                <w:rFonts w:eastAsia="Times New Roman"/>
+              </w:rPr>
+              <w:t>Preconditions</w:t>
+            </w:r>
+          </w:p>
+        </w:tc>
+        <w:tc>
+          <w:tcPr>
+            <w:tcW w:w="0" w:type="auto"/>
+            <w:tcBorders>
+              <w:top w:val="single" w:sz="8" w:space="0" w:color="000000"/>
+              <w:left w:val="single" w:sz="8" w:space="0" w:color="000000"/>
+              <w:bottom w:val="single" w:sz="8" w:space="0" w:color="000000"/>
+              <w:right w:val="single" w:sz="8" w:space="0" w:color="000000"/>
+            </w:tcBorders>
+            <w:tcMar>
+              <w:top w:w="100" w:type="dxa"/>
+              <w:left w:w="100" w:type="dxa"/>
+              <w:bottom w:w="100" w:type="dxa"/>
+              <w:right w:w="100" w:type="dxa"/>
+            </w:tcMar>
+            <w:hideMark/>
+          </w:tcPr>
+          <w:p>
+            <w:pPr>
+              <w:spacing w:line="240" w:lineRule="auto"/>
+              <w:rPr>
+                <w:rFonts w:ascii="Times New Roman" w:eastAsia="Times New Roman" w:hAnsi="Times New Roman" w:cs="Times New Roman"/>
+                <w:color w:val="auto"/>
+                <w:sz w:val="24"/>
+                <w:szCs w:val="24"/>
+              </w:rPr>
+            </w:pPr>
+            <w:r>
+              <w:rPr>
+                <w:rFonts w:eastAsia="Times New Roman"/>
+              </w:rPr>
+              <w:t>Card is uncontrolled.</w:t>
+            </w:r>
+          </w:p>
+        </w:tc>
+      </w:tr>
+      <w:tr>
+        <w:tc>
+          <w:tcPr>
+            <w:tcW w:w="0" w:type="auto"/>
+            <w:tcBorders>
+              <w:top w:val="single" w:sz="8" w:space="0" w:color="000000"/>
+              <w:left w:val="single" w:sz="8" w:space="0" w:color="000000"/>
+              <w:bottom w:val="single" w:sz="8" w:space="0" w:color="000000"/>
+              <w:right w:val="single" w:sz="8" w:space="0" w:color="000000"/>
+            </w:tcBorders>
+            <w:tcMar>
+              <w:top w:w="100" w:type="dxa"/>
+              <w:left w:w="100" w:type="dxa"/>
+              <w:bottom w:w="100" w:type="dxa"/>
+              <w:right w:w="100" w:type="dxa"/>
+            </w:tcMar>
+            <w:hideMark/>
+          </w:tcPr>
+          <w:p>
+            <w:pPr>
+              <w:spacing w:line="240" w:lineRule="auto"/>
+              <w:rPr>
+                <w:rFonts w:ascii="Times New Roman" w:eastAsia="Times New Roman" w:hAnsi="Times New Roman" w:cs="Times New Roman"/>
+                <w:color w:val="auto"/>
+                <w:sz w:val="24"/>
+                <w:szCs w:val="24"/>
+              </w:rPr>
+            </w:pPr>
+            <w:r>
+              <w:rPr>
+                <w:rFonts w:eastAsia="Times New Roman"/>
+              </w:rPr>
+              <w:t>Postconditions</w:t>
+            </w:r>
+          </w:p>
+        </w:tc>
+        <w:tc>
+          <w:tcPr>
+            <w:tcW w:w="0" w:type="auto"/>
+            <w:tcBorders>
+              <w:top w:val="single" w:sz="8" w:space="0" w:color="000000"/>
+              <w:left w:val="single" w:sz="8" w:space="0" w:color="000000"/>
+              <w:bottom w:val="single" w:sz="8" w:space="0" w:color="000000"/>
+              <w:right w:val="single" w:sz="8" w:space="0" w:color="000000"/>
+            </w:tcBorders>
+            <w:tcMar>
+              <w:top w:w="100" w:type="dxa"/>
+              <w:left w:w="100" w:type="dxa"/>
+              <w:bottom w:w="100" w:type="dxa"/>
+              <w:right w:w="100" w:type="dxa"/>
+            </w:tcMar>
+            <w:hideMark/>
+          </w:tcPr>
+          <w:p>
+            <w:pPr>
+              <w:spacing w:line="240" w:lineRule="auto"/>
+              <w:rPr>
+                <w:rFonts w:ascii="Times New Roman" w:eastAsia="Times New Roman" w:hAnsi="Times New Roman" w:cs="Times New Roman"/>
+                <w:color w:val="auto"/>
+                <w:sz w:val="24"/>
+                <w:szCs w:val="24"/>
+              </w:rPr>
+            </w:pPr>
+            <w:r>
+              <w:rPr>
+                <w:rFonts w:eastAsia="Times New Roman"/>
+              </w:rPr>
+              <w:t xml:space="preserve">Player controls Group. </w:t>
+            </w:r>
+          </w:p>
+        </w:tc>
+      </w:tr>
+      <w:tr>
+        <w:tc>
+          <w:tcPr>
+            <w:tcW w:w="0" w:type="auto"/>
+            <w:tcBorders>
+              <w:top w:val="single" w:sz="8" w:space="0" w:color="000000"/>
+              <w:left w:val="single" w:sz="8" w:space="0" w:color="000000"/>
+              <w:bottom w:val="single" w:sz="8" w:space="0" w:color="000000"/>
+              <w:right w:val="single" w:sz="8" w:space="0" w:color="000000"/>
+            </w:tcBorders>
+            <w:tcMar>
+              <w:top w:w="100" w:type="dxa"/>
+              <w:left w:w="100" w:type="dxa"/>
+              <w:bottom w:w="100" w:type="dxa"/>
+              <w:right w:w="100" w:type="dxa"/>
+            </w:tcMar>
+            <w:hideMark/>
+          </w:tcPr>
+          <w:p>
+            <w:pPr>
+              <w:spacing w:line="240" w:lineRule="auto"/>
+              <w:rPr>
+                <w:rFonts w:ascii="Times New Roman" w:eastAsia="Times New Roman" w:hAnsi="Times New Roman" w:cs="Times New Roman"/>
+                <w:color w:val="auto"/>
+                <w:sz w:val="24"/>
+                <w:szCs w:val="24"/>
+              </w:rPr>
+            </w:pPr>
+            <w:r>
+              <w:rPr>
+                <w:rFonts w:eastAsia="Times New Roman"/>
+              </w:rPr>
+              <w:t>Main Success Scenario</w:t>
+            </w:r>
+          </w:p>
+        </w:tc>
+        <w:tc>
+          <w:tcPr>
+            <w:tcW w:w="0" w:type="auto"/>
+            <w:tcBorders>
+              <w:top w:val="single" w:sz="8" w:space="0" w:color="000000"/>
+              <w:left w:val="single" w:sz="8" w:space="0" w:color="000000"/>
+              <w:bottom w:val="single" w:sz="8" w:space="0" w:color="000000"/>
+              <w:right w:val="single" w:sz="8" w:space="0" w:color="000000"/>
+            </w:tcBorders>
+            <w:tcMar>
+              <w:top w:w="100" w:type="dxa"/>
+              <w:left w:w="100" w:type="dxa"/>
+              <w:bottom w:w="100" w:type="dxa"/>
+              <w:right w:w="100" w:type="dxa"/>
+            </w:tcMar>
+            <w:hideMark/>
+          </w:tcPr>
+          <w:p>
+            <w:pPr>
+              <w:pStyle w:val="ListParagraph"/>
+              <w:numPr>
+                <w:ilvl w:val="0"/>
+                <w:numId w:val="57"/>
+              </w:numPr>
+              <w:spacing w:line="240" w:lineRule="auto"/>
+              <w:textAlignment w:val="baseline"/>
+              <w:rPr>
+                <w:rFonts w:eastAsia="Times New Roman"/>
+              </w:rPr>
+            </w:pPr>
+            <w:r>
+              <w:rPr>
+                <w:rFonts w:eastAsia="Times New Roman"/>
+              </w:rPr>
+              <w:t>Player picks up card and is placed with other face-up uncontrolled groups</w:t>
+            </w:r>
+          </w:p>
+          <w:p>
+            <w:pPr>
+              <w:pStyle w:val="ListParagraph"/>
+              <w:numPr>
+                <w:ilvl w:val="0"/>
+                <w:numId w:val="57"/>
+              </w:numPr>
+              <w:spacing w:line="240" w:lineRule="auto"/>
+              <w:textAlignment w:val="baseline"/>
+              <w:rPr>
+                <w:rFonts w:eastAsia="Times New Roman"/>
+              </w:rPr>
+            </w:pPr>
+            <w:r>
+              <w:rPr>
+                <w:rFonts w:eastAsia="Times New Roman"/>
+              </w:rPr>
+              <w:t>The chosen attacking group’s power is greater than this group’s resistance and Player rolls dice to the total difference or less to control group.</w:t>
+            </w:r>
+          </w:p>
+        </w:tc>
+      </w:tr>
+      <w:tr>
+        <w:tc>
+          <w:tcPr>
+            <w:tcW w:w="0" w:type="auto"/>
+            <w:tcBorders>
+              <w:top w:val="single" w:sz="8" w:space="0" w:color="000000"/>
+              <w:left w:val="single" w:sz="8" w:space="0" w:color="000000"/>
+              <w:bottom w:val="single" w:sz="8" w:space="0" w:color="000000"/>
+              <w:right w:val="single" w:sz="8" w:space="0" w:color="000000"/>
+            </w:tcBorders>
+            <w:tcMar>
+              <w:top w:w="100" w:type="dxa"/>
+              <w:left w:w="100" w:type="dxa"/>
+              <w:bottom w:w="100" w:type="dxa"/>
+              <w:right w:w="100" w:type="dxa"/>
+            </w:tcMar>
+            <w:hideMark/>
+          </w:tcPr>
+          <w:p>
+            <w:pPr>
+              <w:spacing w:line="240" w:lineRule="auto"/>
+              <w:rPr>
+                <w:rFonts w:ascii="Times New Roman" w:eastAsia="Times New Roman" w:hAnsi="Times New Roman" w:cs="Times New Roman"/>
+                <w:color w:val="auto"/>
+                <w:sz w:val="24"/>
+                <w:szCs w:val="24"/>
+              </w:rPr>
+            </w:pPr>
+            <w:r>
+              <w:rPr>
+                <w:rFonts w:eastAsia="Times New Roman"/>
+              </w:rPr>
+              <w:t>Extensions</w:t>
+            </w:r>
+          </w:p>
+        </w:tc>
+        <w:tc>
+          <w:tcPr>
+            <w:tcW w:w="0" w:type="auto"/>
+            <w:tcBorders>
+              <w:top w:val="single" w:sz="8" w:space="0" w:color="000000"/>
+              <w:left w:val="single" w:sz="8" w:space="0" w:color="000000"/>
+              <w:bottom w:val="single" w:sz="8" w:space="0" w:color="000000"/>
+              <w:right w:val="single" w:sz="8" w:space="0" w:color="000000"/>
+            </w:tcBorders>
+            <w:tcMar>
+              <w:top w:w="100" w:type="dxa"/>
+              <w:left w:w="100" w:type="dxa"/>
+              <w:bottom w:w="100" w:type="dxa"/>
+              <w:right w:w="100" w:type="dxa"/>
+            </w:tcMar>
+            <w:hideMark/>
+          </w:tcPr>
+          <w:p>
+            <w:pPr>
+              <w:pStyle w:val="ListParagraph"/>
+              <w:numPr>
+                <w:ilvl w:val="0"/>
+                <w:numId w:val="58"/>
+              </w:numPr>
+              <w:spacing w:line="240" w:lineRule="auto"/>
+              <w:textAlignment w:val="baseline"/>
+              <w:rPr>
+                <w:rFonts w:eastAsia="Times New Roman"/>
+              </w:rPr>
+            </w:pPr>
+            <w:r>
+              <w:rPr>
+                <w:rFonts w:eastAsia="Times New Roman"/>
+              </w:rPr>
+              <w:t>Player rolls above the total difference.</w:t>
+            </w:r>
+          </w:p>
+          <w:p>
+            <w:pPr>
+              <w:pStyle w:val="ListParagraph"/>
+              <w:numPr>
+                <w:ilvl w:val="0"/>
+                <w:numId w:val="58"/>
+              </w:numPr>
+              <w:spacing w:line="240" w:lineRule="auto"/>
+              <w:textAlignment w:val="baseline"/>
+              <w:rPr>
+                <w:rFonts w:eastAsia="Times New Roman"/>
+              </w:rPr>
+            </w:pPr>
+            <w:r>
+              <w:rPr>
+                <w:rFonts w:eastAsia="Times New Roman"/>
+              </w:rPr>
+              <w:t>Group is destroyed or controlled by Other Player</w:t>
+            </w:r>
+          </w:p>
+        </w:tc>
+      </w:tr>
+      <w:tr>
+        <w:tc>
+          <w:tcPr>
+            <w:tcW w:w="0" w:type="auto"/>
+            <w:tcBorders>
+              <w:top w:val="single" w:sz="8" w:space="0" w:color="000000"/>
+              <w:left w:val="single" w:sz="8" w:space="0" w:color="000000"/>
+              <w:bottom w:val="single" w:sz="8" w:space="0" w:color="000000"/>
+              <w:right w:val="single" w:sz="8" w:space="0" w:color="000000"/>
+            </w:tcBorders>
+            <w:tcMar>
+              <w:top w:w="100" w:type="dxa"/>
+              <w:left w:w="100" w:type="dxa"/>
+              <w:bottom w:w="100" w:type="dxa"/>
+              <w:right w:w="100" w:type="dxa"/>
+            </w:tcMar>
+            <w:hideMark/>
+          </w:tcPr>
+          <w:p>
+            <w:pPr>
+              <w:spacing w:line="240" w:lineRule="auto"/>
+              <w:rPr>
+                <w:rFonts w:ascii="Times New Roman" w:eastAsia="Times New Roman" w:hAnsi="Times New Roman" w:cs="Times New Roman"/>
+                <w:color w:val="auto"/>
+                <w:sz w:val="24"/>
+                <w:szCs w:val="24"/>
+              </w:rPr>
+            </w:pPr>
+            <w:r>
+              <w:rPr>
+                <w:rFonts w:eastAsia="Times New Roman"/>
+              </w:rPr>
+              <w:t>Frequency of Use</w:t>
+            </w:r>
+          </w:p>
+        </w:tc>
+        <w:tc>
+          <w:tcPr>
+            <w:tcW w:w="0" w:type="auto"/>
+            <w:tcBorders>
+              <w:top w:val="single" w:sz="8" w:space="0" w:color="000000"/>
+              <w:left w:val="single" w:sz="8" w:space="0" w:color="000000"/>
+              <w:bottom w:val="single" w:sz="8" w:space="0" w:color="000000"/>
+              <w:right w:val="single" w:sz="8" w:space="0" w:color="000000"/>
+            </w:tcBorders>
+            <w:tcMar>
+              <w:top w:w="100" w:type="dxa"/>
+              <w:left w:w="100" w:type="dxa"/>
+              <w:bottom w:w="100" w:type="dxa"/>
+              <w:right w:w="100" w:type="dxa"/>
+            </w:tcMar>
+            <w:hideMark/>
+          </w:tcPr>
+          <w:p>
+            <w:pPr>
+              <w:spacing w:line="240" w:lineRule="auto"/>
+              <w:rPr>
+                <w:rFonts w:eastAsia="Times New Roman"/>
+                <w:color w:val="auto"/>
+              </w:rPr>
+            </w:pPr>
+            <w:r>
+              <w:rPr>
+                <w:rFonts w:eastAsia="Times New Roman"/>
+                <w:color w:val="auto"/>
+              </w:rPr>
+              <w:t>Occasionally</w:t>
+            </w:r>
+          </w:p>
+        </w:tc>
+      </w:tr>
+      <w:tr>
+        <w:tc>
+          <w:tcPr>
+            <w:tcW w:w="0" w:type="auto"/>
+            <w:tcBorders>
+              <w:top w:val="single" w:sz="8" w:space="0" w:color="000000"/>
+              <w:left w:val="single" w:sz="8" w:space="0" w:color="000000"/>
+              <w:bottom w:val="single" w:sz="8" w:space="0" w:color="000000"/>
+              <w:right w:val="single" w:sz="8" w:space="0" w:color="000000"/>
+            </w:tcBorders>
+            <w:tcMar>
+              <w:top w:w="100" w:type="dxa"/>
+              <w:left w:w="100" w:type="dxa"/>
+              <w:bottom w:w="100" w:type="dxa"/>
+              <w:right w:w="100" w:type="dxa"/>
+            </w:tcMar>
+            <w:hideMark/>
+          </w:tcPr>
+          <w:p>
+            <w:pPr>
+              <w:spacing w:line="240" w:lineRule="auto"/>
+              <w:rPr>
+                <w:rFonts w:ascii="Times New Roman" w:eastAsia="Times New Roman" w:hAnsi="Times New Roman" w:cs="Times New Roman"/>
+                <w:color w:val="auto"/>
+                <w:sz w:val="24"/>
+                <w:szCs w:val="24"/>
+              </w:rPr>
+            </w:pPr>
+            <w:r>
+              <w:rPr>
+                <w:rFonts w:eastAsia="Times New Roman"/>
+              </w:rPr>
+              <w:t>Status</w:t>
+            </w:r>
+          </w:p>
+        </w:tc>
+        <w:tc>
+          <w:tcPr>
+            <w:tcW w:w="0" w:type="auto"/>
+            <w:tcBorders>
+              <w:top w:val="single" w:sz="8" w:space="0" w:color="000000"/>
+              <w:left w:val="single" w:sz="8" w:space="0" w:color="000000"/>
+              <w:bottom w:val="single" w:sz="8" w:space="0" w:color="000000"/>
+              <w:right w:val="single" w:sz="8" w:space="0" w:color="000000"/>
+            </w:tcBorders>
+            <w:tcMar>
+              <w:top w:w="100" w:type="dxa"/>
+              <w:left w:w="100" w:type="dxa"/>
+              <w:bottom w:w="100" w:type="dxa"/>
+              <w:right w:w="100" w:type="dxa"/>
+            </w:tcMar>
+            <w:hideMark/>
+          </w:tcPr>
+          <w:p>
+            <w:pPr>
+              <w:rPr>
+                <w:rFonts w:ascii="Times New Roman" w:eastAsia="Times New Roman" w:hAnsi="Times New Roman" w:cs="Times New Roman"/>
+                <w:color w:val="auto"/>
+                <w:sz w:val="24"/>
+                <w:szCs w:val="24"/>
+              </w:rPr>
+            </w:pPr>
+          </w:p>
+        </w:tc>
+      </w:tr>
+      <w:tr>
+        <w:tc>
+          <w:tcPr>
+            <w:tcW w:w="0" w:type="auto"/>
+            <w:tcBorders>
+              <w:top w:val="single" w:sz="8" w:space="0" w:color="000000"/>
+              <w:left w:val="single" w:sz="8" w:space="0" w:color="000000"/>
+              <w:bottom w:val="single" w:sz="8" w:space="0" w:color="000000"/>
+              <w:right w:val="single" w:sz="8" w:space="0" w:color="000000"/>
+            </w:tcBorders>
+            <w:tcMar>
+              <w:top w:w="100" w:type="dxa"/>
+              <w:left w:w="100" w:type="dxa"/>
+              <w:bottom w:w="100" w:type="dxa"/>
+              <w:right w:w="100" w:type="dxa"/>
+            </w:tcMar>
+            <w:hideMark/>
+          </w:tcPr>
+          <w:p>
+            <w:pPr>
+              <w:spacing w:line="240" w:lineRule="auto"/>
+              <w:rPr>
+                <w:rFonts w:ascii="Times New Roman" w:eastAsia="Times New Roman" w:hAnsi="Times New Roman" w:cs="Times New Roman"/>
+                <w:color w:val="auto"/>
+                <w:sz w:val="24"/>
+                <w:szCs w:val="24"/>
+              </w:rPr>
+            </w:pPr>
+            <w:r>
+              <w:rPr>
+                <w:rFonts w:eastAsia="Times New Roman"/>
+              </w:rPr>
+              <w:t>Owner</w:t>
+            </w:r>
+          </w:p>
+        </w:tc>
+        <w:tc>
+          <w:tcPr>
+            <w:tcW w:w="0" w:type="auto"/>
+            <w:tcBorders>
+              <w:top w:val="single" w:sz="8" w:space="0" w:color="000000"/>
+              <w:left w:val="single" w:sz="8" w:space="0" w:color="000000"/>
+              <w:bottom w:val="single" w:sz="8" w:space="0" w:color="000000"/>
+              <w:right w:val="single" w:sz="8" w:space="0" w:color="000000"/>
+            </w:tcBorders>
+            <w:tcMar>
+              <w:top w:w="100" w:type="dxa"/>
+              <w:left w:w="100" w:type="dxa"/>
+              <w:bottom w:w="100" w:type="dxa"/>
+              <w:right w:w="100" w:type="dxa"/>
+            </w:tcMar>
+            <w:hideMark/>
+          </w:tcPr>
+          <w:p>
+            <w:pPr>
+              <w:spacing w:line="240" w:lineRule="auto"/>
+              <w:rPr>
+                <w:rFonts w:ascii="Times New Roman" w:eastAsia="Times New Roman" w:hAnsi="Times New Roman" w:cs="Times New Roman"/>
+                <w:color w:val="auto"/>
+                <w:sz w:val="24"/>
+                <w:szCs w:val="24"/>
+              </w:rPr>
+            </w:pPr>
+            <w:r>
+              <w:rPr>
+                <w:rFonts w:eastAsia="Times New Roman"/>
+              </w:rPr>
+              <w:t xml:space="preserve"> JT</w:t>
+            </w:r>
+          </w:p>
+        </w:tc>
+      </w:tr>
+    </w:tbl>
+    <w:p/>
+    <w:p/>
+    <w:p/>
+    <w:p/>
+    <w:p/>
+    <w:p/>
+    <w:p/>
+    <w:p/>
+    <w:p/>
+    <w:p/>
+    <w:p/>
+    <w:p/>
+    <w:p/>
+    <w:p/>
+    <w:p/>
+    <w:p/>
+    <w:tbl>
+      <w:tblPr>
+        <w:tblW w:w="0" w:type="auto"/>
+        <w:tblLook w:val="04A0" w:firstRow="1" w:lastRow="0" w:firstColumn="1" w:lastColumn="0" w:noHBand="0" w:noVBand="1"/>
+      </w:tblPr>
+      <w:tblGrid>
+        <w:gridCol w:w="1992"/>
+        <w:gridCol w:w="7348"/>
+      </w:tblGrid>
+      <w:tr>
+        <w:tc>
+          <w:tcPr>
+            <w:tcW w:w="0" w:type="auto"/>
+            <w:tcBorders>
+              <w:top w:val="single" w:sz="8" w:space="0" w:color="000000"/>
+              <w:left w:val="single" w:sz="8" w:space="0" w:color="000000"/>
+              <w:bottom w:val="single" w:sz="8" w:space="0" w:color="000000"/>
+              <w:right w:val="single" w:sz="8" w:space="0" w:color="000000"/>
+            </w:tcBorders>
+            <w:tcMar>
+              <w:top w:w="100" w:type="dxa"/>
+              <w:left w:w="100" w:type="dxa"/>
+              <w:bottom w:w="100" w:type="dxa"/>
+              <w:right w:w="100" w:type="dxa"/>
+            </w:tcMar>
+            <w:hideMark/>
+          </w:tcPr>
+          <w:p>
+            <w:pPr>
+              <w:spacing w:line="240" w:lineRule="auto"/>
+              <w:rPr>
+                <w:rFonts w:ascii="Times New Roman" w:eastAsia="Times New Roman" w:hAnsi="Times New Roman" w:cs="Times New Roman"/>
+                <w:color w:val="auto"/>
+                <w:sz w:val="24"/>
+                <w:szCs w:val="24"/>
+              </w:rPr>
+            </w:pPr>
+            <w:r>
+              <w:rPr>
+                <w:rFonts w:eastAsia="Times New Roman"/>
+              </w:rPr>
+              <w:lastRenderedPageBreak/>
+              <w:t>ID</w:t>
+            </w:r>
+          </w:p>
+        </w:tc>
+        <w:tc>
+          <w:tcPr>
+            <w:tcW w:w="0" w:type="auto"/>
+            <w:tcBorders>
+              <w:top w:val="single" w:sz="8" w:space="0" w:color="000000"/>
+              <w:left w:val="single" w:sz="8" w:space="0" w:color="000000"/>
+              <w:bottom w:val="single" w:sz="8" w:space="0" w:color="000000"/>
+              <w:right w:val="single" w:sz="8" w:space="0" w:color="000000"/>
+            </w:tcBorders>
+            <w:tcMar>
+              <w:top w:w="100" w:type="dxa"/>
+              <w:left w:w="100" w:type="dxa"/>
+              <w:bottom w:w="100" w:type="dxa"/>
+              <w:right w:w="100" w:type="dxa"/>
+            </w:tcMar>
+            <w:hideMark/>
+          </w:tcPr>
+          <w:p>
+            <w:pPr>
+              <w:spacing w:line="240" w:lineRule="auto"/>
+              <w:rPr>
+                <w:rFonts w:ascii="Times New Roman" w:eastAsia="Times New Roman" w:hAnsi="Times New Roman" w:cs="Times New Roman"/>
+                <w:color w:val="auto"/>
+                <w:sz w:val="24"/>
+                <w:szCs w:val="24"/>
+              </w:rPr>
+            </w:pPr>
+            <w:r>
+              <w:rPr>
+                <w:rFonts w:eastAsia="Times New Roman"/>
+              </w:rPr>
+              <w:t>G – 7 (Group – 7</w:t>
+            </w:r>
+            <w:r>
+              <w:rPr>
+                <w:rFonts w:eastAsia="Times New Roman"/>
+              </w:rPr>
+              <w:t>)</w:t>
+            </w:r>
+          </w:p>
+        </w:tc>
+      </w:tr>
+      <w:tr>
+        <w:tc>
+          <w:tcPr>
+            <w:tcW w:w="0" w:type="auto"/>
+            <w:tcBorders>
+              <w:top w:val="single" w:sz="8" w:space="0" w:color="000000"/>
+              <w:left w:val="single" w:sz="8" w:space="0" w:color="000000"/>
+              <w:bottom w:val="single" w:sz="8" w:space="0" w:color="000000"/>
+              <w:right w:val="single" w:sz="8" w:space="0" w:color="000000"/>
+            </w:tcBorders>
+            <w:tcMar>
+              <w:top w:w="100" w:type="dxa"/>
+              <w:left w:w="100" w:type="dxa"/>
+              <w:bottom w:w="100" w:type="dxa"/>
+              <w:right w:w="100" w:type="dxa"/>
+            </w:tcMar>
+            <w:hideMark/>
+          </w:tcPr>
+          <w:p>
+            <w:pPr>
+              <w:spacing w:line="240" w:lineRule="auto"/>
+              <w:rPr>
+                <w:rFonts w:ascii="Times New Roman" w:eastAsia="Times New Roman" w:hAnsi="Times New Roman" w:cs="Times New Roman"/>
+                <w:color w:val="auto"/>
+                <w:sz w:val="24"/>
+                <w:szCs w:val="24"/>
+              </w:rPr>
+            </w:pPr>
+            <w:r>
+              <w:rPr>
+                <w:rFonts w:eastAsia="Times New Roman"/>
+              </w:rPr>
+              <w:t>Title</w:t>
+            </w:r>
+          </w:p>
+        </w:tc>
+        <w:tc>
+          <w:tcPr>
+            <w:tcW w:w="0" w:type="auto"/>
+            <w:tcBorders>
+              <w:top w:val="single" w:sz="8" w:space="0" w:color="000000"/>
+              <w:left w:val="single" w:sz="8" w:space="0" w:color="000000"/>
+              <w:bottom w:val="single" w:sz="8" w:space="0" w:color="000000"/>
+              <w:right w:val="single" w:sz="8" w:space="0" w:color="000000"/>
+            </w:tcBorders>
+            <w:tcMar>
+              <w:top w:w="100" w:type="dxa"/>
+              <w:left w:w="100" w:type="dxa"/>
+              <w:bottom w:w="100" w:type="dxa"/>
+              <w:right w:w="100" w:type="dxa"/>
+            </w:tcMar>
+            <w:hideMark/>
+          </w:tcPr>
+          <w:p>
+            <w:pPr>
+              <w:spacing w:line="240" w:lineRule="auto"/>
+              <w:rPr>
+                <w:rFonts w:ascii="Times New Roman" w:eastAsia="Times New Roman" w:hAnsi="Times New Roman" w:cs="Times New Roman"/>
+                <w:color w:val="auto"/>
+                <w:sz w:val="24"/>
+                <w:szCs w:val="24"/>
+              </w:rPr>
+            </w:pPr>
+            <w:r>
+              <w:rPr>
+                <w:rFonts w:eastAsia="Times New Roman"/>
+              </w:rPr>
+              <w:t>CFL-AIO</w:t>
+            </w:r>
+          </w:p>
+        </w:tc>
+      </w:tr>
+      <w:tr>
+        <w:tc>
+          <w:tcPr>
+            <w:tcW w:w="0" w:type="auto"/>
+            <w:tcBorders>
+              <w:top w:val="single" w:sz="8" w:space="0" w:color="000000"/>
+              <w:left w:val="single" w:sz="8" w:space="0" w:color="000000"/>
+              <w:bottom w:val="single" w:sz="8" w:space="0" w:color="000000"/>
+              <w:right w:val="single" w:sz="8" w:space="0" w:color="000000"/>
+            </w:tcBorders>
+            <w:tcMar>
+              <w:top w:w="100" w:type="dxa"/>
+              <w:left w:w="100" w:type="dxa"/>
+              <w:bottom w:w="100" w:type="dxa"/>
+              <w:right w:w="100" w:type="dxa"/>
+            </w:tcMar>
+            <w:hideMark/>
+          </w:tcPr>
+          <w:p>
+            <w:pPr>
+              <w:spacing w:line="240" w:lineRule="auto"/>
+              <w:rPr>
+                <w:rFonts w:ascii="Times New Roman" w:eastAsia="Times New Roman" w:hAnsi="Times New Roman" w:cs="Times New Roman"/>
+                <w:color w:val="auto"/>
+                <w:sz w:val="24"/>
+                <w:szCs w:val="24"/>
+              </w:rPr>
+            </w:pPr>
+            <w:r>
+              <w:rPr>
+                <w:rFonts w:eastAsia="Times New Roman"/>
+              </w:rPr>
+              <w:t>Description</w:t>
+            </w:r>
+          </w:p>
+        </w:tc>
+        <w:tc>
+          <w:tcPr>
+            <w:tcW w:w="0" w:type="auto"/>
+            <w:tcBorders>
+              <w:top w:val="single" w:sz="8" w:space="0" w:color="000000"/>
+              <w:left w:val="single" w:sz="8" w:space="0" w:color="000000"/>
+              <w:bottom w:val="single" w:sz="8" w:space="0" w:color="000000"/>
+              <w:right w:val="single" w:sz="8" w:space="0" w:color="000000"/>
+            </w:tcBorders>
+            <w:tcMar>
+              <w:top w:w="100" w:type="dxa"/>
+              <w:left w:w="100" w:type="dxa"/>
+              <w:bottom w:w="100" w:type="dxa"/>
+              <w:right w:w="100" w:type="dxa"/>
+            </w:tcMar>
+            <w:hideMark/>
+          </w:tcPr>
+          <w:p>
+            <w:pPr>
+              <w:spacing w:line="240" w:lineRule="auto"/>
+              <w:rPr>
+                <w:rFonts w:eastAsia="Times New Roman"/>
+              </w:rPr>
+            </w:pPr>
+            <w:r>
+              <w:rPr>
+                <w:rFonts w:eastAsia="Times New Roman"/>
+              </w:rPr>
+              <w:t xml:space="preserve">This group has a Power of </w:t>
+            </w:r>
+            <w:r>
+              <w:rPr>
+                <w:rFonts w:eastAsia="Times New Roman"/>
+              </w:rPr>
+              <w:t>6, Resistance of 5</w:t>
+            </w:r>
+            <w:r>
+              <w:rPr>
+                <w:rFonts w:eastAsia="Times New Roman"/>
+              </w:rPr>
+              <w:t>, and Income o</w:t>
+            </w:r>
+            <w:r>
+              <w:rPr>
+                <w:rFonts w:eastAsia="Times New Roman"/>
+              </w:rPr>
+              <w:t>f 3. They are aligned as Liberal</w:t>
+            </w:r>
+            <w:r>
+              <w:rPr>
+                <w:rFonts w:eastAsia="Times New Roman"/>
+              </w:rPr>
+              <w:t xml:space="preserve">. They can be controlled and control three Groups.    </w:t>
+            </w:r>
+          </w:p>
+        </w:tc>
+      </w:tr>
+      <w:tr>
+        <w:tc>
+          <w:tcPr>
+            <w:tcW w:w="0" w:type="auto"/>
+            <w:tcBorders>
+              <w:top w:val="single" w:sz="8" w:space="0" w:color="000000"/>
+              <w:left w:val="single" w:sz="8" w:space="0" w:color="000000"/>
+              <w:bottom w:val="single" w:sz="8" w:space="0" w:color="000000"/>
+              <w:right w:val="single" w:sz="8" w:space="0" w:color="000000"/>
+            </w:tcBorders>
+            <w:tcMar>
+              <w:top w:w="100" w:type="dxa"/>
+              <w:left w:w="100" w:type="dxa"/>
+              <w:bottom w:w="100" w:type="dxa"/>
+              <w:right w:w="100" w:type="dxa"/>
+            </w:tcMar>
+            <w:hideMark/>
+          </w:tcPr>
+          <w:p>
+            <w:pPr>
+              <w:spacing w:line="240" w:lineRule="auto"/>
+              <w:rPr>
+                <w:rFonts w:ascii="Times New Roman" w:eastAsia="Times New Roman" w:hAnsi="Times New Roman" w:cs="Times New Roman"/>
+                <w:color w:val="auto"/>
+                <w:sz w:val="24"/>
+                <w:szCs w:val="24"/>
+              </w:rPr>
+            </w:pPr>
+            <w:r>
+              <w:rPr>
+                <w:rFonts w:eastAsia="Times New Roman"/>
+              </w:rPr>
+              <w:t>Primary Actor</w:t>
+            </w:r>
+          </w:p>
+        </w:tc>
+        <w:tc>
+          <w:tcPr>
+            <w:tcW w:w="0" w:type="auto"/>
+            <w:tcBorders>
+              <w:top w:val="single" w:sz="8" w:space="0" w:color="000000"/>
+              <w:left w:val="single" w:sz="8" w:space="0" w:color="000000"/>
+              <w:bottom w:val="single" w:sz="8" w:space="0" w:color="000000"/>
+              <w:right w:val="single" w:sz="8" w:space="0" w:color="000000"/>
+            </w:tcBorders>
+            <w:tcMar>
+              <w:top w:w="100" w:type="dxa"/>
+              <w:left w:w="100" w:type="dxa"/>
+              <w:bottom w:w="100" w:type="dxa"/>
+              <w:right w:w="100" w:type="dxa"/>
+            </w:tcMar>
+            <w:hideMark/>
+          </w:tcPr>
+          <w:p>
+            <w:pPr>
+              <w:spacing w:line="240" w:lineRule="auto"/>
+              <w:rPr>
+                <w:rFonts w:ascii="Times New Roman" w:eastAsia="Times New Roman" w:hAnsi="Times New Roman" w:cs="Times New Roman"/>
+                <w:color w:val="auto"/>
+                <w:sz w:val="24"/>
+                <w:szCs w:val="24"/>
+              </w:rPr>
+            </w:pPr>
+            <w:r>
+              <w:rPr>
+                <w:rFonts w:eastAsia="Times New Roman"/>
+              </w:rPr>
+              <w:t>Current Player</w:t>
+            </w:r>
+          </w:p>
+        </w:tc>
+      </w:tr>
+      <w:tr>
+        <w:tc>
+          <w:tcPr>
+            <w:tcW w:w="0" w:type="auto"/>
+            <w:tcBorders>
+              <w:top w:val="single" w:sz="8" w:space="0" w:color="000000"/>
+              <w:left w:val="single" w:sz="8" w:space="0" w:color="000000"/>
+              <w:bottom w:val="single" w:sz="8" w:space="0" w:color="000000"/>
+              <w:right w:val="single" w:sz="8" w:space="0" w:color="000000"/>
+            </w:tcBorders>
+            <w:tcMar>
+              <w:top w:w="100" w:type="dxa"/>
+              <w:left w:w="100" w:type="dxa"/>
+              <w:bottom w:w="100" w:type="dxa"/>
+              <w:right w:w="100" w:type="dxa"/>
+            </w:tcMar>
+            <w:hideMark/>
+          </w:tcPr>
+          <w:p>
+            <w:pPr>
+              <w:spacing w:line="240" w:lineRule="auto"/>
+              <w:rPr>
+                <w:rFonts w:ascii="Times New Roman" w:eastAsia="Times New Roman" w:hAnsi="Times New Roman" w:cs="Times New Roman"/>
+                <w:color w:val="auto"/>
+                <w:sz w:val="24"/>
+                <w:szCs w:val="24"/>
+              </w:rPr>
+            </w:pPr>
+            <w:r>
+              <w:rPr>
+                <w:rFonts w:eastAsia="Times New Roman"/>
+              </w:rPr>
+              <w:t>Stakeholders</w:t>
+            </w:r>
+          </w:p>
+        </w:tc>
+        <w:tc>
+          <w:tcPr>
+            <w:tcW w:w="0" w:type="auto"/>
+            <w:tcBorders>
+              <w:top w:val="single" w:sz="8" w:space="0" w:color="000000"/>
+              <w:left w:val="single" w:sz="8" w:space="0" w:color="000000"/>
+              <w:bottom w:val="single" w:sz="8" w:space="0" w:color="000000"/>
+              <w:right w:val="single" w:sz="8" w:space="0" w:color="000000"/>
+            </w:tcBorders>
+            <w:tcMar>
+              <w:top w:w="100" w:type="dxa"/>
+              <w:left w:w="100" w:type="dxa"/>
+              <w:bottom w:w="100" w:type="dxa"/>
+              <w:right w:w="100" w:type="dxa"/>
+            </w:tcMar>
+            <w:hideMark/>
+          </w:tcPr>
+          <w:p>
+            <w:pPr>
+              <w:spacing w:line="240" w:lineRule="auto"/>
+              <w:rPr>
+                <w:rFonts w:ascii="Times New Roman" w:eastAsia="Times New Roman" w:hAnsi="Times New Roman" w:cs="Times New Roman"/>
+                <w:color w:val="auto"/>
+                <w:sz w:val="24"/>
+                <w:szCs w:val="24"/>
+              </w:rPr>
+            </w:pPr>
+            <w:r>
+              <w:rPr>
+                <w:rFonts w:eastAsia="Times New Roman"/>
+              </w:rPr>
+              <w:t>Other Players</w:t>
+            </w:r>
+          </w:p>
+        </w:tc>
+      </w:tr>
+      <w:tr>
+        <w:tc>
+          <w:tcPr>
+            <w:tcW w:w="0" w:type="auto"/>
+            <w:tcBorders>
+              <w:top w:val="single" w:sz="8" w:space="0" w:color="000000"/>
+              <w:left w:val="single" w:sz="8" w:space="0" w:color="000000"/>
+              <w:bottom w:val="single" w:sz="8" w:space="0" w:color="000000"/>
+              <w:right w:val="single" w:sz="8" w:space="0" w:color="000000"/>
+            </w:tcBorders>
+            <w:tcMar>
+              <w:top w:w="100" w:type="dxa"/>
+              <w:left w:w="100" w:type="dxa"/>
+              <w:bottom w:w="100" w:type="dxa"/>
+              <w:right w:w="100" w:type="dxa"/>
+            </w:tcMar>
+            <w:hideMark/>
+          </w:tcPr>
+          <w:p>
+            <w:pPr>
+              <w:spacing w:line="240" w:lineRule="auto"/>
+              <w:rPr>
+                <w:rFonts w:ascii="Times New Roman" w:eastAsia="Times New Roman" w:hAnsi="Times New Roman" w:cs="Times New Roman"/>
+                <w:color w:val="auto"/>
+                <w:sz w:val="24"/>
+                <w:szCs w:val="24"/>
+              </w:rPr>
+            </w:pPr>
+            <w:r>
+              <w:rPr>
+                <w:rFonts w:eastAsia="Times New Roman"/>
+              </w:rPr>
+              <w:t>Trigger</w:t>
+            </w:r>
+          </w:p>
+        </w:tc>
+        <w:tc>
+          <w:tcPr>
+            <w:tcW w:w="0" w:type="auto"/>
+            <w:tcBorders>
+              <w:top w:val="single" w:sz="8" w:space="0" w:color="000000"/>
+              <w:left w:val="single" w:sz="8" w:space="0" w:color="000000"/>
+              <w:bottom w:val="single" w:sz="8" w:space="0" w:color="000000"/>
+              <w:right w:val="single" w:sz="8" w:space="0" w:color="000000"/>
+            </w:tcBorders>
+            <w:tcMar>
+              <w:top w:w="100" w:type="dxa"/>
+              <w:left w:w="100" w:type="dxa"/>
+              <w:bottom w:w="100" w:type="dxa"/>
+              <w:right w:w="100" w:type="dxa"/>
+            </w:tcMar>
+            <w:hideMark/>
+          </w:tcPr>
+          <w:p>
+            <w:pPr>
+              <w:spacing w:line="240" w:lineRule="auto"/>
+              <w:rPr>
+                <w:rFonts w:eastAsia="Times New Roman"/>
+                <w:color w:val="auto"/>
+              </w:rPr>
+            </w:pPr>
+            <w:r>
+              <w:rPr>
+                <w:rFonts w:eastAsia="Times New Roman"/>
+                <w:color w:val="auto"/>
+              </w:rPr>
+              <w:t>Player builds Power Structure, Resistance Structure, or Income with Group.</w:t>
+            </w:r>
+          </w:p>
+        </w:tc>
+      </w:tr>
+      <w:tr>
+        <w:tc>
+          <w:tcPr>
+            <w:tcW w:w="0" w:type="auto"/>
+            <w:tcBorders>
+              <w:top w:val="single" w:sz="8" w:space="0" w:color="000000"/>
+              <w:left w:val="single" w:sz="8" w:space="0" w:color="000000"/>
+              <w:bottom w:val="single" w:sz="8" w:space="0" w:color="000000"/>
+              <w:right w:val="single" w:sz="8" w:space="0" w:color="000000"/>
+            </w:tcBorders>
+            <w:tcMar>
+              <w:top w:w="100" w:type="dxa"/>
+              <w:left w:w="100" w:type="dxa"/>
+              <w:bottom w:w="100" w:type="dxa"/>
+              <w:right w:w="100" w:type="dxa"/>
+            </w:tcMar>
+            <w:hideMark/>
+          </w:tcPr>
+          <w:p>
+            <w:pPr>
+              <w:spacing w:line="240" w:lineRule="auto"/>
+              <w:rPr>
+                <w:rFonts w:ascii="Times New Roman" w:eastAsia="Times New Roman" w:hAnsi="Times New Roman" w:cs="Times New Roman"/>
+                <w:color w:val="auto"/>
+                <w:sz w:val="24"/>
+                <w:szCs w:val="24"/>
+              </w:rPr>
+            </w:pPr>
+            <w:r>
+              <w:rPr>
+                <w:rFonts w:eastAsia="Times New Roman"/>
+              </w:rPr>
+              <w:t>Preconditions</w:t>
+            </w:r>
+          </w:p>
+        </w:tc>
+        <w:tc>
+          <w:tcPr>
+            <w:tcW w:w="0" w:type="auto"/>
+            <w:tcBorders>
+              <w:top w:val="single" w:sz="8" w:space="0" w:color="000000"/>
+              <w:left w:val="single" w:sz="8" w:space="0" w:color="000000"/>
+              <w:bottom w:val="single" w:sz="8" w:space="0" w:color="000000"/>
+              <w:right w:val="single" w:sz="8" w:space="0" w:color="000000"/>
+            </w:tcBorders>
+            <w:tcMar>
+              <w:top w:w="100" w:type="dxa"/>
+              <w:left w:w="100" w:type="dxa"/>
+              <w:bottom w:w="100" w:type="dxa"/>
+              <w:right w:w="100" w:type="dxa"/>
+            </w:tcMar>
+            <w:hideMark/>
+          </w:tcPr>
+          <w:p>
+            <w:pPr>
+              <w:spacing w:line="240" w:lineRule="auto"/>
+              <w:rPr>
+                <w:rFonts w:ascii="Times New Roman" w:eastAsia="Times New Roman" w:hAnsi="Times New Roman" w:cs="Times New Roman"/>
+                <w:color w:val="auto"/>
+                <w:sz w:val="24"/>
+                <w:szCs w:val="24"/>
+              </w:rPr>
+            </w:pPr>
+            <w:r>
+              <w:rPr>
+                <w:rFonts w:eastAsia="Times New Roman"/>
+              </w:rPr>
+              <w:t>Card is uncontrolled.</w:t>
+            </w:r>
+          </w:p>
+        </w:tc>
+      </w:tr>
+      <w:tr>
+        <w:tc>
+          <w:tcPr>
+            <w:tcW w:w="0" w:type="auto"/>
+            <w:tcBorders>
+              <w:top w:val="single" w:sz="8" w:space="0" w:color="000000"/>
+              <w:left w:val="single" w:sz="8" w:space="0" w:color="000000"/>
+              <w:bottom w:val="single" w:sz="8" w:space="0" w:color="000000"/>
+              <w:right w:val="single" w:sz="8" w:space="0" w:color="000000"/>
+            </w:tcBorders>
+            <w:tcMar>
+              <w:top w:w="100" w:type="dxa"/>
+              <w:left w:w="100" w:type="dxa"/>
+              <w:bottom w:w="100" w:type="dxa"/>
+              <w:right w:w="100" w:type="dxa"/>
+            </w:tcMar>
+            <w:hideMark/>
+          </w:tcPr>
+          <w:p>
+            <w:pPr>
+              <w:spacing w:line="240" w:lineRule="auto"/>
+              <w:rPr>
+                <w:rFonts w:ascii="Times New Roman" w:eastAsia="Times New Roman" w:hAnsi="Times New Roman" w:cs="Times New Roman"/>
+                <w:color w:val="auto"/>
+                <w:sz w:val="24"/>
+                <w:szCs w:val="24"/>
+              </w:rPr>
+            </w:pPr>
+            <w:r>
+              <w:rPr>
+                <w:rFonts w:eastAsia="Times New Roman"/>
+              </w:rPr>
+              <w:t>Postconditions</w:t>
+            </w:r>
+          </w:p>
+        </w:tc>
+        <w:tc>
+          <w:tcPr>
+            <w:tcW w:w="0" w:type="auto"/>
+            <w:tcBorders>
+              <w:top w:val="single" w:sz="8" w:space="0" w:color="000000"/>
+              <w:left w:val="single" w:sz="8" w:space="0" w:color="000000"/>
+              <w:bottom w:val="single" w:sz="8" w:space="0" w:color="000000"/>
+              <w:right w:val="single" w:sz="8" w:space="0" w:color="000000"/>
+            </w:tcBorders>
+            <w:tcMar>
+              <w:top w:w="100" w:type="dxa"/>
+              <w:left w:w="100" w:type="dxa"/>
+              <w:bottom w:w="100" w:type="dxa"/>
+              <w:right w:w="100" w:type="dxa"/>
+            </w:tcMar>
+            <w:hideMark/>
+          </w:tcPr>
+          <w:p>
+            <w:pPr>
+              <w:spacing w:line="240" w:lineRule="auto"/>
+              <w:rPr>
+                <w:rFonts w:ascii="Times New Roman" w:eastAsia="Times New Roman" w:hAnsi="Times New Roman" w:cs="Times New Roman"/>
+                <w:color w:val="auto"/>
+                <w:sz w:val="24"/>
+                <w:szCs w:val="24"/>
+              </w:rPr>
+            </w:pPr>
+            <w:r>
+              <w:rPr>
+                <w:rFonts w:eastAsia="Times New Roman"/>
+              </w:rPr>
+              <w:t xml:space="preserve">Player controls Group. </w:t>
+            </w:r>
+          </w:p>
+        </w:tc>
+      </w:tr>
+      <w:tr>
+        <w:tc>
+          <w:tcPr>
+            <w:tcW w:w="0" w:type="auto"/>
+            <w:tcBorders>
+              <w:top w:val="single" w:sz="8" w:space="0" w:color="000000"/>
+              <w:left w:val="single" w:sz="8" w:space="0" w:color="000000"/>
+              <w:bottom w:val="single" w:sz="8" w:space="0" w:color="000000"/>
+              <w:right w:val="single" w:sz="8" w:space="0" w:color="000000"/>
+            </w:tcBorders>
+            <w:tcMar>
+              <w:top w:w="100" w:type="dxa"/>
+              <w:left w:w="100" w:type="dxa"/>
+              <w:bottom w:w="100" w:type="dxa"/>
+              <w:right w:w="100" w:type="dxa"/>
+            </w:tcMar>
+            <w:hideMark/>
+          </w:tcPr>
+          <w:p>
+            <w:pPr>
+              <w:spacing w:line="240" w:lineRule="auto"/>
+              <w:rPr>
+                <w:rFonts w:ascii="Times New Roman" w:eastAsia="Times New Roman" w:hAnsi="Times New Roman" w:cs="Times New Roman"/>
+                <w:color w:val="auto"/>
+                <w:sz w:val="24"/>
+                <w:szCs w:val="24"/>
+              </w:rPr>
+            </w:pPr>
+            <w:r>
+              <w:rPr>
+                <w:rFonts w:eastAsia="Times New Roman"/>
+              </w:rPr>
+              <w:t>Main Success Scenario</w:t>
+            </w:r>
+          </w:p>
+        </w:tc>
+        <w:tc>
+          <w:tcPr>
+            <w:tcW w:w="0" w:type="auto"/>
+            <w:tcBorders>
+              <w:top w:val="single" w:sz="8" w:space="0" w:color="000000"/>
+              <w:left w:val="single" w:sz="8" w:space="0" w:color="000000"/>
+              <w:bottom w:val="single" w:sz="8" w:space="0" w:color="000000"/>
+              <w:right w:val="single" w:sz="8" w:space="0" w:color="000000"/>
+            </w:tcBorders>
+            <w:tcMar>
+              <w:top w:w="100" w:type="dxa"/>
+              <w:left w:w="100" w:type="dxa"/>
+              <w:bottom w:w="100" w:type="dxa"/>
+              <w:right w:w="100" w:type="dxa"/>
+            </w:tcMar>
+            <w:hideMark/>
+          </w:tcPr>
+          <w:p>
+            <w:pPr>
+              <w:pStyle w:val="ListParagraph"/>
+              <w:numPr>
+                <w:ilvl w:val="0"/>
+                <w:numId w:val="59"/>
+              </w:numPr>
+              <w:spacing w:line="240" w:lineRule="auto"/>
+              <w:textAlignment w:val="baseline"/>
+              <w:rPr>
+                <w:rFonts w:eastAsia="Times New Roman"/>
+              </w:rPr>
+            </w:pPr>
+            <w:r>
+              <w:rPr>
+                <w:rFonts w:eastAsia="Times New Roman"/>
+              </w:rPr>
+              <w:t>Player picks up card and is placed with other face-up uncontrolled groups</w:t>
+            </w:r>
+          </w:p>
+          <w:p>
+            <w:pPr>
+              <w:pStyle w:val="ListParagraph"/>
+              <w:numPr>
+                <w:ilvl w:val="0"/>
+                <w:numId w:val="59"/>
+              </w:numPr>
+              <w:spacing w:line="240" w:lineRule="auto"/>
+              <w:textAlignment w:val="baseline"/>
+              <w:rPr>
+                <w:rFonts w:eastAsia="Times New Roman"/>
+              </w:rPr>
+            </w:pPr>
+            <w:r>
+              <w:rPr>
+                <w:rFonts w:eastAsia="Times New Roman"/>
+              </w:rPr>
+              <w:t>The chosen attacking group’s power is greater than this group’s resistance and Player rolls dice to the total difference or less to control group.</w:t>
+            </w:r>
+          </w:p>
+        </w:tc>
+      </w:tr>
+      <w:tr>
+        <w:tc>
+          <w:tcPr>
+            <w:tcW w:w="0" w:type="auto"/>
+            <w:tcBorders>
+              <w:top w:val="single" w:sz="8" w:space="0" w:color="000000"/>
+              <w:left w:val="single" w:sz="8" w:space="0" w:color="000000"/>
+              <w:bottom w:val="single" w:sz="8" w:space="0" w:color="000000"/>
+              <w:right w:val="single" w:sz="8" w:space="0" w:color="000000"/>
+            </w:tcBorders>
+            <w:tcMar>
+              <w:top w:w="100" w:type="dxa"/>
+              <w:left w:w="100" w:type="dxa"/>
+              <w:bottom w:w="100" w:type="dxa"/>
+              <w:right w:w="100" w:type="dxa"/>
+            </w:tcMar>
+            <w:hideMark/>
+          </w:tcPr>
+          <w:p>
+            <w:pPr>
+              <w:spacing w:line="240" w:lineRule="auto"/>
+              <w:rPr>
+                <w:rFonts w:ascii="Times New Roman" w:eastAsia="Times New Roman" w:hAnsi="Times New Roman" w:cs="Times New Roman"/>
+                <w:color w:val="auto"/>
+                <w:sz w:val="24"/>
+                <w:szCs w:val="24"/>
+              </w:rPr>
+            </w:pPr>
+            <w:r>
+              <w:rPr>
+                <w:rFonts w:eastAsia="Times New Roman"/>
+              </w:rPr>
+              <w:t>Extensions</w:t>
+            </w:r>
+          </w:p>
+        </w:tc>
+        <w:tc>
+          <w:tcPr>
+            <w:tcW w:w="0" w:type="auto"/>
+            <w:tcBorders>
+              <w:top w:val="single" w:sz="8" w:space="0" w:color="000000"/>
+              <w:left w:val="single" w:sz="8" w:space="0" w:color="000000"/>
+              <w:bottom w:val="single" w:sz="8" w:space="0" w:color="000000"/>
+              <w:right w:val="single" w:sz="8" w:space="0" w:color="000000"/>
+            </w:tcBorders>
+            <w:tcMar>
+              <w:top w:w="100" w:type="dxa"/>
+              <w:left w:w="100" w:type="dxa"/>
+              <w:bottom w:w="100" w:type="dxa"/>
+              <w:right w:w="100" w:type="dxa"/>
+            </w:tcMar>
+            <w:hideMark/>
+          </w:tcPr>
+          <w:p>
+            <w:pPr>
+              <w:pStyle w:val="ListParagraph"/>
+              <w:numPr>
+                <w:ilvl w:val="0"/>
+                <w:numId w:val="60"/>
+              </w:numPr>
+              <w:spacing w:line="240" w:lineRule="auto"/>
+              <w:textAlignment w:val="baseline"/>
+              <w:rPr>
+                <w:rFonts w:eastAsia="Times New Roman"/>
+              </w:rPr>
+            </w:pPr>
+            <w:r>
+              <w:rPr>
+                <w:rFonts w:eastAsia="Times New Roman"/>
+              </w:rPr>
+              <w:t>Player rolls above the total difference.</w:t>
+            </w:r>
+          </w:p>
+          <w:p>
+            <w:pPr>
+              <w:pStyle w:val="ListParagraph"/>
+              <w:numPr>
+                <w:ilvl w:val="0"/>
+                <w:numId w:val="60"/>
+              </w:numPr>
+              <w:spacing w:line="240" w:lineRule="auto"/>
+              <w:textAlignment w:val="baseline"/>
+              <w:rPr>
+                <w:rFonts w:eastAsia="Times New Roman"/>
+              </w:rPr>
+            </w:pPr>
+            <w:r>
+              <w:rPr>
+                <w:rFonts w:eastAsia="Times New Roman"/>
+              </w:rPr>
+              <w:t>Group is destroyed or controlled by Other Player</w:t>
+            </w:r>
+          </w:p>
+        </w:tc>
+      </w:tr>
+      <w:tr>
+        <w:tc>
+          <w:tcPr>
+            <w:tcW w:w="0" w:type="auto"/>
+            <w:tcBorders>
+              <w:top w:val="single" w:sz="8" w:space="0" w:color="000000"/>
+              <w:left w:val="single" w:sz="8" w:space="0" w:color="000000"/>
+              <w:bottom w:val="single" w:sz="8" w:space="0" w:color="000000"/>
+              <w:right w:val="single" w:sz="8" w:space="0" w:color="000000"/>
+            </w:tcBorders>
+            <w:tcMar>
+              <w:top w:w="100" w:type="dxa"/>
+              <w:left w:w="100" w:type="dxa"/>
+              <w:bottom w:w="100" w:type="dxa"/>
+              <w:right w:w="100" w:type="dxa"/>
+            </w:tcMar>
+            <w:hideMark/>
+          </w:tcPr>
+          <w:p>
+            <w:pPr>
+              <w:spacing w:line="240" w:lineRule="auto"/>
+              <w:rPr>
+                <w:rFonts w:ascii="Times New Roman" w:eastAsia="Times New Roman" w:hAnsi="Times New Roman" w:cs="Times New Roman"/>
+                <w:color w:val="auto"/>
+                <w:sz w:val="24"/>
+                <w:szCs w:val="24"/>
+              </w:rPr>
+            </w:pPr>
+            <w:r>
+              <w:rPr>
+                <w:rFonts w:eastAsia="Times New Roman"/>
+              </w:rPr>
+              <w:t>Frequency of Use</w:t>
+            </w:r>
+          </w:p>
+        </w:tc>
+        <w:tc>
+          <w:tcPr>
+            <w:tcW w:w="0" w:type="auto"/>
+            <w:tcBorders>
+              <w:top w:val="single" w:sz="8" w:space="0" w:color="000000"/>
+              <w:left w:val="single" w:sz="8" w:space="0" w:color="000000"/>
+              <w:bottom w:val="single" w:sz="8" w:space="0" w:color="000000"/>
+              <w:right w:val="single" w:sz="8" w:space="0" w:color="000000"/>
+            </w:tcBorders>
+            <w:tcMar>
+              <w:top w:w="100" w:type="dxa"/>
+              <w:left w:w="100" w:type="dxa"/>
+              <w:bottom w:w="100" w:type="dxa"/>
+              <w:right w:w="100" w:type="dxa"/>
+            </w:tcMar>
+            <w:hideMark/>
+          </w:tcPr>
+          <w:p>
+            <w:pPr>
+              <w:spacing w:line="240" w:lineRule="auto"/>
+              <w:rPr>
+                <w:rFonts w:eastAsia="Times New Roman"/>
+                <w:color w:val="auto"/>
+              </w:rPr>
+            </w:pPr>
+            <w:r>
+              <w:rPr>
+                <w:rFonts w:eastAsia="Times New Roman"/>
+                <w:color w:val="auto"/>
+              </w:rPr>
+              <w:t>Occasionally</w:t>
+            </w:r>
+          </w:p>
+        </w:tc>
+      </w:tr>
+      <w:tr>
+        <w:tc>
+          <w:tcPr>
+            <w:tcW w:w="0" w:type="auto"/>
+            <w:tcBorders>
+              <w:top w:val="single" w:sz="8" w:space="0" w:color="000000"/>
+              <w:left w:val="single" w:sz="8" w:space="0" w:color="000000"/>
+              <w:bottom w:val="single" w:sz="8" w:space="0" w:color="000000"/>
+              <w:right w:val="single" w:sz="8" w:space="0" w:color="000000"/>
+            </w:tcBorders>
+            <w:tcMar>
+              <w:top w:w="100" w:type="dxa"/>
+              <w:left w:w="100" w:type="dxa"/>
+              <w:bottom w:w="100" w:type="dxa"/>
+              <w:right w:w="100" w:type="dxa"/>
+            </w:tcMar>
+            <w:hideMark/>
+          </w:tcPr>
+          <w:p>
+            <w:pPr>
+              <w:spacing w:line="240" w:lineRule="auto"/>
+              <w:rPr>
+                <w:rFonts w:ascii="Times New Roman" w:eastAsia="Times New Roman" w:hAnsi="Times New Roman" w:cs="Times New Roman"/>
+                <w:color w:val="auto"/>
+                <w:sz w:val="24"/>
+                <w:szCs w:val="24"/>
+              </w:rPr>
+            </w:pPr>
+            <w:r>
+              <w:rPr>
+                <w:rFonts w:eastAsia="Times New Roman"/>
+              </w:rPr>
+              <w:t>Status</w:t>
+            </w:r>
+          </w:p>
+        </w:tc>
+        <w:tc>
+          <w:tcPr>
+            <w:tcW w:w="0" w:type="auto"/>
+            <w:tcBorders>
+              <w:top w:val="single" w:sz="8" w:space="0" w:color="000000"/>
+              <w:left w:val="single" w:sz="8" w:space="0" w:color="000000"/>
+              <w:bottom w:val="single" w:sz="8" w:space="0" w:color="000000"/>
+              <w:right w:val="single" w:sz="8" w:space="0" w:color="000000"/>
+            </w:tcBorders>
+            <w:tcMar>
+              <w:top w:w="100" w:type="dxa"/>
+              <w:left w:w="100" w:type="dxa"/>
+              <w:bottom w:w="100" w:type="dxa"/>
+              <w:right w:w="100" w:type="dxa"/>
+            </w:tcMar>
+            <w:hideMark/>
+          </w:tcPr>
+          <w:p>
+            <w:pPr>
+              <w:rPr>
+                <w:rFonts w:ascii="Times New Roman" w:eastAsia="Times New Roman" w:hAnsi="Times New Roman" w:cs="Times New Roman"/>
+                <w:color w:val="auto"/>
+                <w:sz w:val="24"/>
+                <w:szCs w:val="24"/>
+              </w:rPr>
+            </w:pPr>
+          </w:p>
+        </w:tc>
+      </w:tr>
+      <w:tr>
+        <w:tc>
+          <w:tcPr>
+            <w:tcW w:w="0" w:type="auto"/>
+            <w:tcBorders>
+              <w:top w:val="single" w:sz="8" w:space="0" w:color="000000"/>
+              <w:left w:val="single" w:sz="8" w:space="0" w:color="000000"/>
+              <w:bottom w:val="single" w:sz="8" w:space="0" w:color="000000"/>
+              <w:right w:val="single" w:sz="8" w:space="0" w:color="000000"/>
+            </w:tcBorders>
+            <w:tcMar>
+              <w:top w:w="100" w:type="dxa"/>
+              <w:left w:w="100" w:type="dxa"/>
+              <w:bottom w:w="100" w:type="dxa"/>
+              <w:right w:w="100" w:type="dxa"/>
+            </w:tcMar>
+            <w:hideMark/>
+          </w:tcPr>
+          <w:p>
+            <w:pPr>
+              <w:spacing w:line="240" w:lineRule="auto"/>
+              <w:rPr>
+                <w:rFonts w:ascii="Times New Roman" w:eastAsia="Times New Roman" w:hAnsi="Times New Roman" w:cs="Times New Roman"/>
+                <w:color w:val="auto"/>
+                <w:sz w:val="24"/>
+                <w:szCs w:val="24"/>
+              </w:rPr>
+            </w:pPr>
+            <w:r>
+              <w:rPr>
+                <w:rFonts w:eastAsia="Times New Roman"/>
+              </w:rPr>
+              <w:t>Owner</w:t>
+            </w:r>
+          </w:p>
+        </w:tc>
+        <w:tc>
+          <w:tcPr>
+            <w:tcW w:w="0" w:type="auto"/>
+            <w:tcBorders>
+              <w:top w:val="single" w:sz="8" w:space="0" w:color="000000"/>
+              <w:left w:val="single" w:sz="8" w:space="0" w:color="000000"/>
+              <w:bottom w:val="single" w:sz="8" w:space="0" w:color="000000"/>
+              <w:right w:val="single" w:sz="8" w:space="0" w:color="000000"/>
+            </w:tcBorders>
+            <w:tcMar>
+              <w:top w:w="100" w:type="dxa"/>
+              <w:left w:w="100" w:type="dxa"/>
+              <w:bottom w:w="100" w:type="dxa"/>
+              <w:right w:w="100" w:type="dxa"/>
+            </w:tcMar>
+            <w:hideMark/>
+          </w:tcPr>
+          <w:p>
+            <w:pPr>
+              <w:spacing w:line="240" w:lineRule="auto"/>
+              <w:rPr>
+                <w:rFonts w:ascii="Times New Roman" w:eastAsia="Times New Roman" w:hAnsi="Times New Roman" w:cs="Times New Roman"/>
+                <w:color w:val="auto"/>
+                <w:sz w:val="24"/>
+                <w:szCs w:val="24"/>
+              </w:rPr>
+            </w:pPr>
+            <w:r>
+              <w:rPr>
+                <w:rFonts w:eastAsia="Times New Roman"/>
+              </w:rPr>
+              <w:t xml:space="preserve"> JT</w:t>
+            </w:r>
+          </w:p>
+        </w:tc>
+      </w:tr>
+    </w:tbl>
+    <w:p/>
+    <w:p/>
+    <w:p/>
+    <w:p/>
+    <w:p/>
+    <w:p/>
+    <w:p/>
+    <w:p/>
+    <w:p/>
+    <w:p/>
+    <w:p/>
+    <w:p/>
+    <w:p/>
+    <w:p/>
+    <w:p/>
+    <w:p/>
+    <w:tbl>
+      <w:tblPr>
+        <w:tblW w:w="0" w:type="auto"/>
+        <w:tblLook w:val="04A0" w:firstRow="1" w:lastRow="0" w:firstColumn="1" w:lastColumn="0" w:noHBand="0" w:noVBand="1"/>
+      </w:tblPr>
+      <w:tblGrid>
+        <w:gridCol w:w="1850"/>
+        <w:gridCol w:w="7490"/>
+      </w:tblGrid>
+      <w:tr>
+        <w:tc>
+          <w:tcPr>
+            <w:tcW w:w="0" w:type="auto"/>
+            <w:tcBorders>
+              <w:top w:val="single" w:sz="8" w:space="0" w:color="000000"/>
+              <w:left w:val="single" w:sz="8" w:space="0" w:color="000000"/>
+              <w:bottom w:val="single" w:sz="8" w:space="0" w:color="000000"/>
+              <w:right w:val="single" w:sz="8" w:space="0" w:color="000000"/>
+            </w:tcBorders>
+            <w:tcMar>
+              <w:top w:w="100" w:type="dxa"/>
+              <w:left w:w="100" w:type="dxa"/>
+              <w:bottom w:w="100" w:type="dxa"/>
+              <w:right w:w="100" w:type="dxa"/>
+            </w:tcMar>
+            <w:hideMark/>
+          </w:tcPr>
+          <w:p>
+            <w:pPr>
+              <w:spacing w:line="240" w:lineRule="auto"/>
+              <w:rPr>
+                <w:rFonts w:ascii="Times New Roman" w:eastAsia="Times New Roman" w:hAnsi="Times New Roman" w:cs="Times New Roman"/>
+                <w:color w:val="auto"/>
+                <w:sz w:val="24"/>
+                <w:szCs w:val="24"/>
+              </w:rPr>
+            </w:pPr>
+            <w:r>
+              <w:rPr>
+                <w:rFonts w:eastAsia="Times New Roman"/>
+              </w:rPr>
+              <w:lastRenderedPageBreak/>
+              <w:t>ID</w:t>
+            </w:r>
+          </w:p>
+        </w:tc>
+        <w:tc>
+          <w:tcPr>
+            <w:tcW w:w="0" w:type="auto"/>
+            <w:tcBorders>
+              <w:top w:val="single" w:sz="8" w:space="0" w:color="000000"/>
+              <w:left w:val="single" w:sz="8" w:space="0" w:color="000000"/>
+              <w:bottom w:val="single" w:sz="8" w:space="0" w:color="000000"/>
+              <w:right w:val="single" w:sz="8" w:space="0" w:color="000000"/>
+            </w:tcBorders>
+            <w:tcMar>
+              <w:top w:w="100" w:type="dxa"/>
+              <w:left w:w="100" w:type="dxa"/>
+              <w:bottom w:w="100" w:type="dxa"/>
+              <w:right w:w="100" w:type="dxa"/>
+            </w:tcMar>
+            <w:hideMark/>
+          </w:tcPr>
+          <w:p>
+            <w:pPr>
+              <w:spacing w:line="240" w:lineRule="auto"/>
+              <w:rPr>
+                <w:rFonts w:ascii="Times New Roman" w:eastAsia="Times New Roman" w:hAnsi="Times New Roman" w:cs="Times New Roman"/>
+                <w:color w:val="auto"/>
+                <w:sz w:val="24"/>
+                <w:szCs w:val="24"/>
+              </w:rPr>
+            </w:pPr>
+            <w:r>
+              <w:rPr>
+                <w:rFonts w:eastAsia="Times New Roman"/>
+              </w:rPr>
+              <w:t>G – 8 (Group – 8</w:t>
+            </w:r>
+            <w:r>
+              <w:rPr>
+                <w:rFonts w:eastAsia="Times New Roman"/>
+              </w:rPr>
+              <w:t>)</w:t>
+            </w:r>
+          </w:p>
+        </w:tc>
+      </w:tr>
+      <w:tr>
+        <w:tc>
+          <w:tcPr>
+            <w:tcW w:w="0" w:type="auto"/>
+            <w:tcBorders>
+              <w:top w:val="single" w:sz="8" w:space="0" w:color="000000"/>
+              <w:left w:val="single" w:sz="8" w:space="0" w:color="000000"/>
+              <w:bottom w:val="single" w:sz="8" w:space="0" w:color="000000"/>
+              <w:right w:val="single" w:sz="8" w:space="0" w:color="000000"/>
+            </w:tcBorders>
+            <w:tcMar>
+              <w:top w:w="100" w:type="dxa"/>
+              <w:left w:w="100" w:type="dxa"/>
+              <w:bottom w:w="100" w:type="dxa"/>
+              <w:right w:w="100" w:type="dxa"/>
+            </w:tcMar>
+            <w:hideMark/>
+          </w:tcPr>
+          <w:p>
+            <w:pPr>
+              <w:spacing w:line="240" w:lineRule="auto"/>
+              <w:rPr>
+                <w:rFonts w:ascii="Times New Roman" w:eastAsia="Times New Roman" w:hAnsi="Times New Roman" w:cs="Times New Roman"/>
+                <w:color w:val="auto"/>
+                <w:sz w:val="24"/>
+                <w:szCs w:val="24"/>
+              </w:rPr>
+            </w:pPr>
+            <w:r>
+              <w:rPr>
+                <w:rFonts w:eastAsia="Times New Roman"/>
+              </w:rPr>
+              <w:t>Title</w:t>
+            </w:r>
+          </w:p>
+        </w:tc>
+        <w:tc>
+          <w:tcPr>
+            <w:tcW w:w="0" w:type="auto"/>
+            <w:tcBorders>
+              <w:top w:val="single" w:sz="8" w:space="0" w:color="000000"/>
+              <w:left w:val="single" w:sz="8" w:space="0" w:color="000000"/>
+              <w:bottom w:val="single" w:sz="8" w:space="0" w:color="000000"/>
+              <w:right w:val="single" w:sz="8" w:space="0" w:color="000000"/>
+            </w:tcBorders>
+            <w:tcMar>
+              <w:top w:w="100" w:type="dxa"/>
+              <w:left w:w="100" w:type="dxa"/>
+              <w:bottom w:w="100" w:type="dxa"/>
+              <w:right w:w="100" w:type="dxa"/>
+            </w:tcMar>
+            <w:hideMark/>
+          </w:tcPr>
+          <w:p>
+            <w:pPr>
+              <w:spacing w:line="240" w:lineRule="auto"/>
+              <w:rPr>
+                <w:rFonts w:ascii="Times New Roman" w:eastAsia="Times New Roman" w:hAnsi="Times New Roman" w:cs="Times New Roman"/>
+                <w:color w:val="auto"/>
+                <w:sz w:val="24"/>
+                <w:szCs w:val="24"/>
+              </w:rPr>
+            </w:pPr>
+            <w:r>
+              <w:rPr>
+                <w:rFonts w:eastAsia="Times New Roman"/>
+              </w:rPr>
+              <w:t>Chinese Campaign Donors</w:t>
+            </w:r>
+          </w:p>
+        </w:tc>
+      </w:tr>
+      <w:tr>
+        <w:tc>
+          <w:tcPr>
+            <w:tcW w:w="0" w:type="auto"/>
+            <w:tcBorders>
+              <w:top w:val="single" w:sz="8" w:space="0" w:color="000000"/>
+              <w:left w:val="single" w:sz="8" w:space="0" w:color="000000"/>
+              <w:bottom w:val="single" w:sz="8" w:space="0" w:color="000000"/>
+              <w:right w:val="single" w:sz="8" w:space="0" w:color="000000"/>
+            </w:tcBorders>
+            <w:tcMar>
+              <w:top w:w="100" w:type="dxa"/>
+              <w:left w:w="100" w:type="dxa"/>
+              <w:bottom w:w="100" w:type="dxa"/>
+              <w:right w:w="100" w:type="dxa"/>
+            </w:tcMar>
+            <w:hideMark/>
+          </w:tcPr>
+          <w:p>
+            <w:pPr>
+              <w:spacing w:line="240" w:lineRule="auto"/>
+              <w:rPr>
+                <w:rFonts w:ascii="Times New Roman" w:eastAsia="Times New Roman" w:hAnsi="Times New Roman" w:cs="Times New Roman"/>
+                <w:color w:val="auto"/>
+                <w:sz w:val="24"/>
+                <w:szCs w:val="24"/>
+              </w:rPr>
+            </w:pPr>
+            <w:r>
+              <w:rPr>
+                <w:rFonts w:eastAsia="Times New Roman"/>
+              </w:rPr>
+              <w:t>Description</w:t>
+            </w:r>
+          </w:p>
+        </w:tc>
+        <w:tc>
+          <w:tcPr>
+            <w:tcW w:w="0" w:type="auto"/>
+            <w:tcBorders>
+              <w:top w:val="single" w:sz="8" w:space="0" w:color="000000"/>
+              <w:left w:val="single" w:sz="8" w:space="0" w:color="000000"/>
+              <w:bottom w:val="single" w:sz="8" w:space="0" w:color="000000"/>
+              <w:right w:val="single" w:sz="8" w:space="0" w:color="000000"/>
+            </w:tcBorders>
+            <w:tcMar>
+              <w:top w:w="100" w:type="dxa"/>
+              <w:left w:w="100" w:type="dxa"/>
+              <w:bottom w:w="100" w:type="dxa"/>
+              <w:right w:w="100" w:type="dxa"/>
+            </w:tcMar>
+            <w:hideMark/>
+          </w:tcPr>
+          <w:p>
+            <w:pPr>
+              <w:spacing w:line="240" w:lineRule="auto"/>
+              <w:rPr>
+                <w:rFonts w:eastAsia="Times New Roman"/>
+              </w:rPr>
+            </w:pPr>
+            <w:r>
+              <w:rPr>
+                <w:rFonts w:eastAsia="Times New Roman"/>
+              </w:rPr>
+              <w:t>This group has a Power of 3, Resistance of 2</w:t>
+            </w:r>
+            <w:r>
+              <w:rPr>
+                <w:rFonts w:eastAsia="Times New Roman"/>
+              </w:rPr>
+              <w:t xml:space="preserve">, and Income of 3. They are aligned as </w:t>
+            </w:r>
+            <w:r>
+              <w:rPr>
+                <w:rFonts w:eastAsia="Times New Roman"/>
+              </w:rPr>
+              <w:t>Communist</w:t>
+            </w:r>
+            <w:r>
+              <w:rPr>
+                <w:rFonts w:eastAsia="Times New Roman"/>
+              </w:rPr>
+              <w:t xml:space="preserve">. They can be controlled and control </w:t>
+            </w:r>
+            <w:r>
+              <w:rPr>
+                <w:rFonts w:eastAsia="Times New Roman"/>
+              </w:rPr>
+              <w:t>two</w:t>
+            </w:r>
+            <w:r>
+              <w:rPr>
+                <w:rFonts w:eastAsia="Times New Roman"/>
+              </w:rPr>
+              <w:t xml:space="preserve"> Groups.</w:t>
+            </w:r>
+            <w:r>
+              <w:rPr>
+                <w:rFonts w:eastAsia="Times New Roman"/>
+              </w:rPr>
+              <w:t xml:space="preserve"> </w:t>
+            </w:r>
+            <w:r>
+              <w:rPr>
+                <w:rFonts w:eastAsia="Times New Roman"/>
+              </w:rPr>
+              <w:t xml:space="preserve">It will be treated as a Government alignment when it attempts to control a Government group. </w:t>
+            </w:r>
+            <w:r>
+              <w:rPr>
+                <w:rFonts w:eastAsia="Times New Roman"/>
+              </w:rPr>
+              <w:t xml:space="preserve">  </w:t>
+            </w:r>
+          </w:p>
+        </w:tc>
+      </w:tr>
+      <w:tr>
+        <w:tc>
+          <w:tcPr>
+            <w:tcW w:w="0" w:type="auto"/>
+            <w:tcBorders>
+              <w:top w:val="single" w:sz="8" w:space="0" w:color="000000"/>
+              <w:left w:val="single" w:sz="8" w:space="0" w:color="000000"/>
+              <w:bottom w:val="single" w:sz="8" w:space="0" w:color="000000"/>
+              <w:right w:val="single" w:sz="8" w:space="0" w:color="000000"/>
+            </w:tcBorders>
+            <w:tcMar>
+              <w:top w:w="100" w:type="dxa"/>
+              <w:left w:w="100" w:type="dxa"/>
+              <w:bottom w:w="100" w:type="dxa"/>
+              <w:right w:w="100" w:type="dxa"/>
+            </w:tcMar>
+            <w:hideMark/>
+          </w:tcPr>
+          <w:p>
+            <w:pPr>
+              <w:spacing w:line="240" w:lineRule="auto"/>
+              <w:rPr>
+                <w:rFonts w:ascii="Times New Roman" w:eastAsia="Times New Roman" w:hAnsi="Times New Roman" w:cs="Times New Roman"/>
+                <w:color w:val="auto"/>
+                <w:sz w:val="24"/>
+                <w:szCs w:val="24"/>
+              </w:rPr>
+            </w:pPr>
+            <w:r>
+              <w:rPr>
+                <w:rFonts w:eastAsia="Times New Roman"/>
+              </w:rPr>
+              <w:t>Primary Actor</w:t>
+            </w:r>
+          </w:p>
+        </w:tc>
+        <w:tc>
+          <w:tcPr>
+            <w:tcW w:w="0" w:type="auto"/>
+            <w:tcBorders>
+              <w:top w:val="single" w:sz="8" w:space="0" w:color="000000"/>
+              <w:left w:val="single" w:sz="8" w:space="0" w:color="000000"/>
+              <w:bottom w:val="single" w:sz="8" w:space="0" w:color="000000"/>
+              <w:right w:val="single" w:sz="8" w:space="0" w:color="000000"/>
+            </w:tcBorders>
+            <w:tcMar>
+              <w:top w:w="100" w:type="dxa"/>
+              <w:left w:w="100" w:type="dxa"/>
+              <w:bottom w:w="100" w:type="dxa"/>
+              <w:right w:w="100" w:type="dxa"/>
+            </w:tcMar>
+            <w:hideMark/>
+          </w:tcPr>
+          <w:p>
+            <w:pPr>
+              <w:spacing w:line="240" w:lineRule="auto"/>
+              <w:rPr>
+                <w:rFonts w:ascii="Times New Roman" w:eastAsia="Times New Roman" w:hAnsi="Times New Roman" w:cs="Times New Roman"/>
+                <w:color w:val="auto"/>
+                <w:sz w:val="24"/>
+                <w:szCs w:val="24"/>
+              </w:rPr>
+            </w:pPr>
+            <w:r>
+              <w:rPr>
+                <w:rFonts w:eastAsia="Times New Roman"/>
+              </w:rPr>
+              <w:t>Current Player</w:t>
+            </w:r>
+          </w:p>
+        </w:tc>
+      </w:tr>
+      <w:tr>
+        <w:tc>
+          <w:tcPr>
+            <w:tcW w:w="0" w:type="auto"/>
+            <w:tcBorders>
+              <w:top w:val="single" w:sz="8" w:space="0" w:color="000000"/>
+              <w:left w:val="single" w:sz="8" w:space="0" w:color="000000"/>
+              <w:bottom w:val="single" w:sz="8" w:space="0" w:color="000000"/>
+              <w:right w:val="single" w:sz="8" w:space="0" w:color="000000"/>
+            </w:tcBorders>
+            <w:tcMar>
+              <w:top w:w="100" w:type="dxa"/>
+              <w:left w:w="100" w:type="dxa"/>
+              <w:bottom w:w="100" w:type="dxa"/>
+              <w:right w:w="100" w:type="dxa"/>
+            </w:tcMar>
+            <w:hideMark/>
+          </w:tcPr>
+          <w:p>
+            <w:pPr>
+              <w:spacing w:line="240" w:lineRule="auto"/>
+              <w:rPr>
+                <w:rFonts w:ascii="Times New Roman" w:eastAsia="Times New Roman" w:hAnsi="Times New Roman" w:cs="Times New Roman"/>
+                <w:color w:val="auto"/>
+                <w:sz w:val="24"/>
+                <w:szCs w:val="24"/>
+              </w:rPr>
+            </w:pPr>
+            <w:r>
+              <w:rPr>
+                <w:rFonts w:eastAsia="Times New Roman"/>
+              </w:rPr>
+              <w:t>Stakeholders</w:t>
+            </w:r>
+          </w:p>
+        </w:tc>
+        <w:tc>
+          <w:tcPr>
+            <w:tcW w:w="0" w:type="auto"/>
+            <w:tcBorders>
+              <w:top w:val="single" w:sz="8" w:space="0" w:color="000000"/>
+              <w:left w:val="single" w:sz="8" w:space="0" w:color="000000"/>
+              <w:bottom w:val="single" w:sz="8" w:space="0" w:color="000000"/>
+              <w:right w:val="single" w:sz="8" w:space="0" w:color="000000"/>
+            </w:tcBorders>
+            <w:tcMar>
+              <w:top w:w="100" w:type="dxa"/>
+              <w:left w:w="100" w:type="dxa"/>
+              <w:bottom w:w="100" w:type="dxa"/>
+              <w:right w:w="100" w:type="dxa"/>
+            </w:tcMar>
+            <w:hideMark/>
+          </w:tcPr>
+          <w:p>
+            <w:pPr>
+              <w:spacing w:line="240" w:lineRule="auto"/>
+              <w:rPr>
+                <w:rFonts w:ascii="Times New Roman" w:eastAsia="Times New Roman" w:hAnsi="Times New Roman" w:cs="Times New Roman"/>
+                <w:color w:val="auto"/>
+                <w:sz w:val="24"/>
+                <w:szCs w:val="24"/>
+              </w:rPr>
+            </w:pPr>
+            <w:r>
+              <w:rPr>
+                <w:rFonts w:eastAsia="Times New Roman"/>
+              </w:rPr>
+              <w:t>Other Players</w:t>
+            </w:r>
+          </w:p>
+        </w:tc>
+      </w:tr>
+      <w:tr>
+        <w:tc>
+          <w:tcPr>
+            <w:tcW w:w="0" w:type="auto"/>
+            <w:tcBorders>
+              <w:top w:val="single" w:sz="8" w:space="0" w:color="000000"/>
+              <w:left w:val="single" w:sz="8" w:space="0" w:color="000000"/>
+              <w:bottom w:val="single" w:sz="8" w:space="0" w:color="000000"/>
+              <w:right w:val="single" w:sz="8" w:space="0" w:color="000000"/>
+            </w:tcBorders>
+            <w:tcMar>
+              <w:top w:w="100" w:type="dxa"/>
+              <w:left w:w="100" w:type="dxa"/>
+              <w:bottom w:w="100" w:type="dxa"/>
+              <w:right w:w="100" w:type="dxa"/>
+            </w:tcMar>
+            <w:hideMark/>
+          </w:tcPr>
+          <w:p>
+            <w:pPr>
+              <w:spacing w:line="240" w:lineRule="auto"/>
+              <w:rPr>
+                <w:rFonts w:ascii="Times New Roman" w:eastAsia="Times New Roman" w:hAnsi="Times New Roman" w:cs="Times New Roman"/>
+                <w:color w:val="auto"/>
+                <w:sz w:val="24"/>
+                <w:szCs w:val="24"/>
+              </w:rPr>
+            </w:pPr>
+            <w:r>
+              <w:rPr>
+                <w:rFonts w:eastAsia="Times New Roman"/>
+              </w:rPr>
+              <w:t>Trigger</w:t>
+            </w:r>
+          </w:p>
+        </w:tc>
+        <w:tc>
+          <w:tcPr>
+            <w:tcW w:w="0" w:type="auto"/>
+            <w:tcBorders>
+              <w:top w:val="single" w:sz="8" w:space="0" w:color="000000"/>
+              <w:left w:val="single" w:sz="8" w:space="0" w:color="000000"/>
+              <w:bottom w:val="single" w:sz="8" w:space="0" w:color="000000"/>
+              <w:right w:val="single" w:sz="8" w:space="0" w:color="000000"/>
+            </w:tcBorders>
+            <w:tcMar>
+              <w:top w:w="100" w:type="dxa"/>
+              <w:left w:w="100" w:type="dxa"/>
+              <w:bottom w:w="100" w:type="dxa"/>
+              <w:right w:w="100" w:type="dxa"/>
+            </w:tcMar>
+            <w:hideMark/>
+          </w:tcPr>
+          <w:p>
+            <w:pPr>
+              <w:spacing w:line="240" w:lineRule="auto"/>
+              <w:rPr>
+                <w:rFonts w:eastAsia="Times New Roman"/>
+                <w:color w:val="auto"/>
+              </w:rPr>
+            </w:pPr>
+            <w:r>
+              <w:rPr>
+                <w:rFonts w:eastAsia="Times New Roman"/>
+                <w:color w:val="auto"/>
+              </w:rPr>
+              <w:t>Player builds Power Structure, Resistance Structure, or Income with Group.</w:t>
+            </w:r>
+          </w:p>
+        </w:tc>
+      </w:tr>
+      <w:tr>
+        <w:tc>
+          <w:tcPr>
+            <w:tcW w:w="0" w:type="auto"/>
+            <w:tcBorders>
+              <w:top w:val="single" w:sz="8" w:space="0" w:color="000000"/>
+              <w:left w:val="single" w:sz="8" w:space="0" w:color="000000"/>
+              <w:bottom w:val="single" w:sz="8" w:space="0" w:color="000000"/>
+              <w:right w:val="single" w:sz="8" w:space="0" w:color="000000"/>
+            </w:tcBorders>
+            <w:tcMar>
+              <w:top w:w="100" w:type="dxa"/>
+              <w:left w:w="100" w:type="dxa"/>
+              <w:bottom w:w="100" w:type="dxa"/>
+              <w:right w:w="100" w:type="dxa"/>
+            </w:tcMar>
+            <w:hideMark/>
+          </w:tcPr>
+          <w:p>
+            <w:pPr>
+              <w:spacing w:line="240" w:lineRule="auto"/>
+              <w:rPr>
+                <w:rFonts w:ascii="Times New Roman" w:eastAsia="Times New Roman" w:hAnsi="Times New Roman" w:cs="Times New Roman"/>
+                <w:color w:val="auto"/>
+                <w:sz w:val="24"/>
+                <w:szCs w:val="24"/>
+              </w:rPr>
+            </w:pPr>
+            <w:r>
+              <w:rPr>
+                <w:rFonts w:eastAsia="Times New Roman"/>
+              </w:rPr>
+              <w:t>Preconditions</w:t>
+            </w:r>
+          </w:p>
+        </w:tc>
+        <w:tc>
+          <w:tcPr>
+            <w:tcW w:w="0" w:type="auto"/>
+            <w:tcBorders>
+              <w:top w:val="single" w:sz="8" w:space="0" w:color="000000"/>
+              <w:left w:val="single" w:sz="8" w:space="0" w:color="000000"/>
+              <w:bottom w:val="single" w:sz="8" w:space="0" w:color="000000"/>
+              <w:right w:val="single" w:sz="8" w:space="0" w:color="000000"/>
+            </w:tcBorders>
+            <w:tcMar>
+              <w:top w:w="100" w:type="dxa"/>
+              <w:left w:w="100" w:type="dxa"/>
+              <w:bottom w:w="100" w:type="dxa"/>
+              <w:right w:w="100" w:type="dxa"/>
+            </w:tcMar>
+            <w:hideMark/>
+          </w:tcPr>
+          <w:p>
+            <w:pPr>
+              <w:spacing w:line="240" w:lineRule="auto"/>
+              <w:rPr>
+                <w:rFonts w:ascii="Times New Roman" w:eastAsia="Times New Roman" w:hAnsi="Times New Roman" w:cs="Times New Roman"/>
+                <w:color w:val="auto"/>
+                <w:sz w:val="24"/>
+                <w:szCs w:val="24"/>
+              </w:rPr>
+            </w:pPr>
+            <w:r>
+              <w:rPr>
+                <w:rFonts w:eastAsia="Times New Roman"/>
+              </w:rPr>
+              <w:t>Card is uncontrolled.</w:t>
+            </w:r>
+          </w:p>
+        </w:tc>
+      </w:tr>
+      <w:tr>
+        <w:tc>
+          <w:tcPr>
+            <w:tcW w:w="0" w:type="auto"/>
+            <w:tcBorders>
+              <w:top w:val="single" w:sz="8" w:space="0" w:color="000000"/>
+              <w:left w:val="single" w:sz="8" w:space="0" w:color="000000"/>
+              <w:bottom w:val="single" w:sz="8" w:space="0" w:color="000000"/>
+              <w:right w:val="single" w:sz="8" w:space="0" w:color="000000"/>
+            </w:tcBorders>
+            <w:tcMar>
+              <w:top w:w="100" w:type="dxa"/>
+              <w:left w:w="100" w:type="dxa"/>
+              <w:bottom w:w="100" w:type="dxa"/>
+              <w:right w:w="100" w:type="dxa"/>
+            </w:tcMar>
+            <w:hideMark/>
+          </w:tcPr>
+          <w:p>
+            <w:pPr>
+              <w:spacing w:line="240" w:lineRule="auto"/>
+              <w:rPr>
+                <w:rFonts w:ascii="Times New Roman" w:eastAsia="Times New Roman" w:hAnsi="Times New Roman" w:cs="Times New Roman"/>
+                <w:color w:val="auto"/>
+                <w:sz w:val="24"/>
+                <w:szCs w:val="24"/>
+              </w:rPr>
+            </w:pPr>
+            <w:r>
+              <w:rPr>
+                <w:rFonts w:eastAsia="Times New Roman"/>
+              </w:rPr>
+              <w:t>Postconditions</w:t>
+            </w:r>
+          </w:p>
+        </w:tc>
+        <w:tc>
+          <w:tcPr>
+            <w:tcW w:w="0" w:type="auto"/>
+            <w:tcBorders>
+              <w:top w:val="single" w:sz="8" w:space="0" w:color="000000"/>
+              <w:left w:val="single" w:sz="8" w:space="0" w:color="000000"/>
+              <w:bottom w:val="single" w:sz="8" w:space="0" w:color="000000"/>
+              <w:right w:val="single" w:sz="8" w:space="0" w:color="000000"/>
+            </w:tcBorders>
+            <w:tcMar>
+              <w:top w:w="100" w:type="dxa"/>
+              <w:left w:w="100" w:type="dxa"/>
+              <w:bottom w:w="100" w:type="dxa"/>
+              <w:right w:w="100" w:type="dxa"/>
+            </w:tcMar>
+            <w:hideMark/>
+          </w:tcPr>
+          <w:p>
+            <w:pPr>
+              <w:spacing w:line="240" w:lineRule="auto"/>
+              <w:rPr>
+                <w:rFonts w:ascii="Times New Roman" w:eastAsia="Times New Roman" w:hAnsi="Times New Roman" w:cs="Times New Roman"/>
+                <w:color w:val="auto"/>
+                <w:sz w:val="24"/>
+                <w:szCs w:val="24"/>
+              </w:rPr>
+            </w:pPr>
+            <w:r>
+              <w:rPr>
+                <w:rFonts w:eastAsia="Times New Roman"/>
+              </w:rPr>
+              <w:t xml:space="preserve">Player controls Group. </w:t>
+            </w:r>
+          </w:p>
+        </w:tc>
+      </w:tr>
+      <w:tr>
+        <w:tc>
+          <w:tcPr>
+            <w:tcW w:w="0" w:type="auto"/>
+            <w:tcBorders>
+              <w:top w:val="single" w:sz="8" w:space="0" w:color="000000"/>
+              <w:left w:val="single" w:sz="8" w:space="0" w:color="000000"/>
+              <w:bottom w:val="single" w:sz="8" w:space="0" w:color="000000"/>
+              <w:right w:val="single" w:sz="8" w:space="0" w:color="000000"/>
+            </w:tcBorders>
+            <w:tcMar>
+              <w:top w:w="100" w:type="dxa"/>
+              <w:left w:w="100" w:type="dxa"/>
+              <w:bottom w:w="100" w:type="dxa"/>
+              <w:right w:w="100" w:type="dxa"/>
+            </w:tcMar>
+            <w:hideMark/>
+          </w:tcPr>
+          <w:p>
+            <w:pPr>
+              <w:spacing w:line="240" w:lineRule="auto"/>
+              <w:rPr>
+                <w:rFonts w:ascii="Times New Roman" w:eastAsia="Times New Roman" w:hAnsi="Times New Roman" w:cs="Times New Roman"/>
+                <w:color w:val="auto"/>
+                <w:sz w:val="24"/>
+                <w:szCs w:val="24"/>
+              </w:rPr>
+            </w:pPr>
+            <w:r>
+              <w:rPr>
+                <w:rFonts w:eastAsia="Times New Roman"/>
+              </w:rPr>
+              <w:t>Main Success Scenario</w:t>
+            </w:r>
+          </w:p>
+        </w:tc>
+        <w:tc>
+          <w:tcPr>
+            <w:tcW w:w="0" w:type="auto"/>
+            <w:tcBorders>
+              <w:top w:val="single" w:sz="8" w:space="0" w:color="000000"/>
+              <w:left w:val="single" w:sz="8" w:space="0" w:color="000000"/>
+              <w:bottom w:val="single" w:sz="8" w:space="0" w:color="000000"/>
+              <w:right w:val="single" w:sz="8" w:space="0" w:color="000000"/>
+            </w:tcBorders>
+            <w:tcMar>
+              <w:top w:w="100" w:type="dxa"/>
+              <w:left w:w="100" w:type="dxa"/>
+              <w:bottom w:w="100" w:type="dxa"/>
+              <w:right w:w="100" w:type="dxa"/>
+            </w:tcMar>
+            <w:hideMark/>
+          </w:tcPr>
+          <w:p>
+            <w:pPr>
+              <w:pStyle w:val="ListParagraph"/>
+              <w:numPr>
+                <w:ilvl w:val="0"/>
+                <w:numId w:val="61"/>
+              </w:numPr>
+              <w:spacing w:line="240" w:lineRule="auto"/>
+              <w:textAlignment w:val="baseline"/>
+              <w:rPr>
+                <w:rFonts w:eastAsia="Times New Roman"/>
+              </w:rPr>
+            </w:pPr>
+            <w:r>
+              <w:rPr>
+                <w:rFonts w:eastAsia="Times New Roman"/>
+              </w:rPr>
+              <w:t>Player picks up card and is placed with other face-up uncontrolled groups</w:t>
+            </w:r>
+          </w:p>
+          <w:p>
+            <w:pPr>
+              <w:pStyle w:val="ListParagraph"/>
+              <w:numPr>
+                <w:ilvl w:val="0"/>
+                <w:numId w:val="61"/>
+              </w:numPr>
+              <w:spacing w:line="240" w:lineRule="auto"/>
+              <w:textAlignment w:val="baseline"/>
+              <w:rPr>
+                <w:rFonts w:eastAsia="Times New Roman"/>
+              </w:rPr>
+            </w:pPr>
+            <w:r>
+              <w:rPr>
+                <w:rFonts w:eastAsia="Times New Roman"/>
+              </w:rPr>
+              <w:t>The chosen attacking group’s power is greater than this group’s resistance and Player rolls dice to the total difference or less to control group.</w:t>
+            </w:r>
+          </w:p>
+        </w:tc>
+      </w:tr>
+      <w:tr>
+        <w:tc>
+          <w:tcPr>
+            <w:tcW w:w="0" w:type="auto"/>
+            <w:tcBorders>
+              <w:top w:val="single" w:sz="8" w:space="0" w:color="000000"/>
+              <w:left w:val="single" w:sz="8" w:space="0" w:color="000000"/>
+              <w:bottom w:val="single" w:sz="8" w:space="0" w:color="000000"/>
+              <w:right w:val="single" w:sz="8" w:space="0" w:color="000000"/>
+            </w:tcBorders>
+            <w:tcMar>
+              <w:top w:w="100" w:type="dxa"/>
+              <w:left w:w="100" w:type="dxa"/>
+              <w:bottom w:w="100" w:type="dxa"/>
+              <w:right w:w="100" w:type="dxa"/>
+            </w:tcMar>
+            <w:hideMark/>
+          </w:tcPr>
+          <w:p>
+            <w:pPr>
+              <w:spacing w:line="240" w:lineRule="auto"/>
+              <w:rPr>
+                <w:rFonts w:ascii="Times New Roman" w:eastAsia="Times New Roman" w:hAnsi="Times New Roman" w:cs="Times New Roman"/>
+                <w:color w:val="auto"/>
+                <w:sz w:val="24"/>
+                <w:szCs w:val="24"/>
+              </w:rPr>
+            </w:pPr>
+            <w:r>
+              <w:rPr>
+                <w:rFonts w:eastAsia="Times New Roman"/>
+              </w:rPr>
+              <w:t>Extensions</w:t>
+            </w:r>
+          </w:p>
+        </w:tc>
+        <w:tc>
+          <w:tcPr>
+            <w:tcW w:w="0" w:type="auto"/>
+            <w:tcBorders>
+              <w:top w:val="single" w:sz="8" w:space="0" w:color="000000"/>
+              <w:left w:val="single" w:sz="8" w:space="0" w:color="000000"/>
+              <w:bottom w:val="single" w:sz="8" w:space="0" w:color="000000"/>
+              <w:right w:val="single" w:sz="8" w:space="0" w:color="000000"/>
+            </w:tcBorders>
+            <w:tcMar>
+              <w:top w:w="100" w:type="dxa"/>
+              <w:left w:w="100" w:type="dxa"/>
+              <w:bottom w:w="100" w:type="dxa"/>
+              <w:right w:w="100" w:type="dxa"/>
+            </w:tcMar>
+            <w:hideMark/>
+          </w:tcPr>
+          <w:p>
+            <w:pPr>
+              <w:pStyle w:val="ListParagraph"/>
+              <w:numPr>
+                <w:ilvl w:val="0"/>
+                <w:numId w:val="62"/>
+              </w:numPr>
+              <w:spacing w:line="240" w:lineRule="auto"/>
+              <w:textAlignment w:val="baseline"/>
+              <w:rPr>
+                <w:rFonts w:eastAsia="Times New Roman"/>
+              </w:rPr>
+            </w:pPr>
+            <w:r>
+              <w:rPr>
+                <w:rFonts w:eastAsia="Times New Roman"/>
+              </w:rPr>
+              <w:t>Player rolls above the total difference.</w:t>
+            </w:r>
+          </w:p>
+          <w:p>
+            <w:pPr>
+              <w:pStyle w:val="ListParagraph"/>
+              <w:numPr>
+                <w:ilvl w:val="0"/>
+                <w:numId w:val="62"/>
               </w:numPr>
               <w:spacing w:line="240" w:lineRule="auto"/>
               <w:textAlignment w:val="baseline"/>
@@ -32024,6 +35136,118 @@
     </w:lvl>
   </w:abstractNum>
   <w:abstractNum w:abstractNumId="9" w15:restartNumberingAfterBreak="0">
+    <w:nsid w:val="0F206DF7"/>
+    <w:multiLevelType w:val="multilevel"/>
+    <w:tmpl w:val="711CDE58"/>
+    <w:lvl w:ilvl="0">
+      <w:start w:val="1"/>
+      <w:numFmt w:val="decimal"/>
+      <w:lvlText w:val="%1."/>
+      <w:lvlJc w:val="left"/>
+      <w:pPr>
+        <w:tabs>
+          <w:tab w:val="num" w:pos="720"/>
+        </w:tabs>
+        <w:ind w:left="720" w:hanging="360"/>
+      </w:pPr>
+    </w:lvl>
+    <w:lvl w:ilvl="1">
+      <w:numFmt w:val="bullet"/>
+      <w:lvlText w:val="-"/>
+      <w:lvlJc w:val="left"/>
+      <w:pPr>
+        <w:ind w:left="1440" w:hanging="360"/>
+      </w:pPr>
+      <w:rPr>
+        <w:rFonts w:ascii="Arial" w:eastAsia="Times New Roman" w:hAnsi="Arial" w:cs="Arial" w:hint="default"/>
+      </w:rPr>
+    </w:lvl>
+    <w:lvl w:ilvl="2">
+      <w:start w:val="8"/>
+      <w:numFmt w:val="bullet"/>
+      <w:lvlText w:val=""/>
+      <w:lvlJc w:val="left"/>
+      <w:pPr>
+        <w:ind w:left="2160" w:hanging="360"/>
+      </w:pPr>
+      <w:rPr>
+        <w:rFonts w:ascii="Wingdings" w:eastAsia="Times New Roman" w:hAnsi="Wingdings" w:cs="Arial" w:hint="default"/>
+      </w:rPr>
+    </w:lvl>
+    <w:lvl w:ilvl="3" w:tentative="1">
+      <w:start w:val="1"/>
+      <w:numFmt w:val="decimal"/>
+      <w:lvlText w:val="%4."/>
+      <w:lvlJc w:val="left"/>
+      <w:pPr>
+        <w:tabs>
+          <w:tab w:val="num" w:pos="2880"/>
+        </w:tabs>
+        <w:ind w:left="2880" w:hanging="360"/>
+      </w:pPr>
+    </w:lvl>
+    <w:lvl w:ilvl="4" w:tentative="1">
+      <w:start w:val="1"/>
+      <w:numFmt w:val="decimal"/>
+      <w:lvlText w:val="%5."/>
+      <w:lvlJc w:val="left"/>
+      <w:pPr>
+        <w:tabs>
+          <w:tab w:val="num" w:pos="3600"/>
+        </w:tabs>
+        <w:ind w:left="3600" w:hanging="360"/>
+      </w:pPr>
+    </w:lvl>
+    <w:lvl w:ilvl="5" w:tentative="1">
+      <w:start w:val="1"/>
+      <w:numFmt w:val="decimal"/>
+      <w:lvlText w:val="%6."/>
+      <w:lvlJc w:val="left"/>
+      <w:pPr>
+        <w:tabs>
+          <w:tab w:val="num" w:pos="4320"/>
+        </w:tabs>
+        <w:ind w:left="4320" w:hanging="360"/>
+      </w:pPr>
+    </w:lvl>
+    <w:lvl w:ilvl="6" w:tentative="1">
+      <w:start w:val="1"/>
+      <w:numFmt w:val="decimal"/>
+      <w:lvlText w:val="%7."/>
+      <w:lvlJc w:val="left"/>
+      <w:pPr>
+        <w:tabs>
+          <w:tab w:val="num" w:pos="5040"/>
+        </w:tabs>
+        <w:ind w:left="5040" w:hanging="360"/>
+      </w:pPr>
+    </w:lvl>
+    <w:lvl w:ilvl="7" w:tentative="1">
+      <w:start w:val="1"/>
+      <w:numFmt w:val="decimal"/>
+      <w:lvlText w:val="%8."/>
+      <w:lvlJc w:val="left"/>
+      <w:pPr>
+        <w:tabs>
+          <w:tab w:val="num" w:pos="5760"/>
+        </w:tabs>
+        <w:ind w:left="5760" w:hanging="360"/>
+      </w:pPr>
+    </w:lvl>
+    <w:lvl w:ilvl="8" w:tentative="1">
+      <w:start w:val="1"/>
+      <w:numFmt w:val="decimal"/>
+      <w:lvlText w:val="%9."/>
+      <w:lvlJc w:val="left"/>
+      <w:pPr>
+        <w:tabs>
+          <w:tab w:val="num" w:pos="6480"/>
+        </w:tabs>
+        <w:ind w:left="6480" w:hanging="360"/>
+      </w:pPr>
+    </w:lvl>
+  </w:abstractNum>
+  <w:abstractNum w:abstractNumId="10" w15:restartNumberingAfterBreak="0">
     <w:nsid w:val="10937D1D"/>
     <w:multiLevelType w:val="multilevel"/>
     <w:tmpl w:val="711CDE58"/>
@@ -32135,7 +35359,232 @@
       </w:pPr>
     </w:lvl>
   </w:abstractNum>
-  <w:abstractNum w:abstractNumId="10" w15:restartNumberingAfterBreak="0">
+  <w:abstractNum w:abstractNumId="11" w15:restartNumberingAfterBreak="0">
+    <w:nsid w:val="1335130D"/>
+    <w:multiLevelType w:val="multilevel"/>
+    <w:tmpl w:val="8FC04610"/>
+    <w:lvl w:ilvl="0">
+      <w:start w:val="1"/>
+      <w:numFmt w:val="decimal"/>
+      <w:lvlText w:val="%1."/>
+      <w:lvlJc w:val="left"/>
+      <w:pPr>
+        <w:tabs>
+          <w:tab w:val="num" w:pos="720"/>
+        </w:tabs>
+        <w:ind w:left="720" w:hanging="360"/>
+      </w:pPr>
+    </w:lvl>
+    <w:lvl w:ilvl="1" w:tentative="1">
+      <w:start w:val="1"/>
+      <w:numFmt w:val="decimal"/>
+      <w:lvlText w:val="%2."/>
+      <w:lvlJc w:val="left"/>
+      <w:pPr>
+        <w:tabs>
+          <w:tab w:val="num" w:pos="1440"/>
+        </w:tabs>
+        <w:ind w:left="1440" w:hanging="360"/>
+      </w:pPr>
+    </w:lvl>
+    <w:lvl w:ilvl="2" w:tentative="1">
+      <w:start w:val="1"/>
+      <w:numFmt w:val="decimal"/>
+      <w:lvlText w:val="%3."/>
+      <w:lvlJc w:val="left"/>
+      <w:pPr>
+        <w:tabs>
+          <w:tab w:val="num" w:pos="2160"/>
+        </w:tabs>
+        <w:ind w:left="2160" w:hanging="360"/>
+      </w:pPr>
+    </w:lvl>
+    <w:lvl w:ilvl="3" w:tentative="1">
+      <w:start w:val="1"/>
+      <w:numFmt w:val="decimal"/>
+      <w:lvlText w:val="%4."/>
+      <w:lvlJc w:val="left"/>
+      <w:pPr>
+        <w:tabs>
+          <w:tab w:val="num" w:pos="2880"/>
+        </w:tabs>
+        <w:ind w:left="2880" w:hanging="360"/>
+      </w:pPr>
+    </w:lvl>
+    <w:lvl w:ilvl="4" w:tentative="1">
+      <w:start w:val="1"/>
+      <w:numFmt w:val="decimal"/>
+      <w:lvlText w:val="%5."/>
+      <w:lvlJc w:val="left"/>
+      <w:pPr>
+        <w:tabs>
+          <w:tab w:val="num" w:pos="3600"/>
+        </w:tabs>
+        <w:ind w:left="3600" w:hanging="360"/>
+      </w:pPr>
+    </w:lvl>
+    <w:lvl w:ilvl="5" w:tentative="1">
+      <w:start w:val="1"/>
+      <w:numFmt w:val="decimal"/>
+      <w:lvlText w:val="%6."/>
+      <w:lvlJc w:val="left"/>
+      <w:pPr>
+        <w:tabs>
+          <w:tab w:val="num" w:pos="4320"/>
+        </w:tabs>
+        <w:ind w:left="4320" w:hanging="360"/>
+      </w:pPr>
+    </w:lvl>
+    <w:lvl w:ilvl="6" w:tentative="1">
+      <w:start w:val="1"/>
+      <w:numFmt w:val="decimal"/>
+      <w:lvlText w:val="%7."/>
+      <w:lvlJc w:val="left"/>
+      <w:pPr>
+        <w:tabs>
+          <w:tab w:val="num" w:pos="5040"/>
+        </w:tabs>
+        <w:ind w:left="5040" w:hanging="360"/>
+      </w:pPr>
+    </w:lvl>
+    <w:lvl w:ilvl="7" w:tentative="1">
+      <w:start w:val="1"/>
+      <w:numFmt w:val="decimal"/>
+      <w:lvlText w:val="%8."/>
+      <w:lvlJc w:val="left"/>
+      <w:pPr>
+        <w:tabs>
+          <w:tab w:val="num" w:pos="5760"/>
+        </w:tabs>
+        <w:ind w:left="5760" w:hanging="360"/>
+      </w:pPr>
+    </w:lvl>
+    <w:lvl w:ilvl="8" w:tentative="1">
+      <w:start w:val="1"/>
+      <w:numFmt w:val="decimal"/>
+      <w:lvlText w:val="%9."/>
+      <w:lvlJc w:val="left"/>
+      <w:pPr>
+        <w:tabs>
+          <w:tab w:val="num" w:pos="6480"/>
+        </w:tabs>
+        <w:ind w:left="6480" w:hanging="360"/>
+      </w:pPr>
+    </w:lvl>
+  </w:abstractNum>
+  <w:abstractNum w:abstractNumId="12" w15:restartNumberingAfterBreak="0">
+    <w:nsid w:val="13682F2A"/>
+    <w:multiLevelType w:val="multilevel"/>
+    <w:tmpl w:val="711CDE58"/>
+    <w:lvl w:ilvl="0">
+      <w:start w:val="1"/>
+      <w:numFmt w:val="decimal"/>
+      <w:lvlText w:val="%1."/>
+      <w:lvlJc w:val="left"/>
+      <w:pPr>
+        <w:tabs>
+          <w:tab w:val="num" w:pos="720"/>
+        </w:tabs>
+        <w:ind w:left="720" w:hanging="360"/>
+      </w:pPr>
+    </w:lvl>
+    <w:lvl w:ilvl="1">
+      <w:numFmt w:val="bullet"/>
+      <w:lvlText w:val="-"/>
+      <w:lvlJc w:val="left"/>
+      <w:pPr>
+        <w:ind w:left="1440" w:hanging="360"/>
+      </w:pPr>
+      <w:rPr>
+        <w:rFonts w:ascii="Arial" w:eastAsia="Times New Roman" w:hAnsi="Arial" w:cs="Arial" w:hint="default"/>
+      </w:rPr>
+    </w:lvl>
+    <w:lvl w:ilvl="2">
+      <w:start w:val="8"/>
+      <w:numFmt w:val="bullet"/>
+      <w:lvlText w:val=""/>
+      <w:lvlJc w:val="left"/>
+      <w:pPr>
+        <w:ind w:left="2160" w:hanging="360"/>
+      </w:pPr>
+      <w:rPr>
+        <w:rFonts w:ascii="Wingdings" w:eastAsia="Times New Roman" w:hAnsi="Wingdings" w:cs="Arial" w:hint="default"/>
+      </w:rPr>
+    </w:lvl>
+    <w:lvl w:ilvl="3" w:tentative="1">
+      <w:start w:val="1"/>
+      <w:numFmt w:val="decimal"/>
+      <w:lvlText w:val="%4."/>
+      <w:lvlJc w:val="left"/>
+      <w:pPr>
+        <w:tabs>
+          <w:tab w:val="num" w:pos="2880"/>
+        </w:tabs>
+        <w:ind w:left="2880" w:hanging="360"/>
+      </w:pPr>
+    </w:lvl>
+    <w:lvl w:ilvl="4" w:tentative="1">
+      <w:start w:val="1"/>
+      <w:numFmt w:val="decimal"/>
+      <w:lvlText w:val="%5."/>
+      <w:lvlJc w:val="left"/>
+      <w:pPr>
+        <w:tabs>
+          <w:tab w:val="num" w:pos="3600"/>
+        </w:tabs>
+        <w:ind w:left="3600" w:hanging="360"/>
+      </w:pPr>
+    </w:lvl>
+    <w:lvl w:ilvl="5" w:tentative="1">
+      <w:start w:val="1"/>
+      <w:numFmt w:val="decimal"/>
+      <w:lvlText w:val="%6."/>
+      <w:lvlJc w:val="left"/>
+      <w:pPr>
+        <w:tabs>
+          <w:tab w:val="num" w:pos="4320"/>
+        </w:tabs>
+        <w:ind w:left="4320" w:hanging="360"/>
+      </w:pPr>
+    </w:lvl>
+    <w:lvl w:ilvl="6" w:tentative="1">
+      <w:start w:val="1"/>
+      <w:numFmt w:val="decimal"/>
+      <w:lvlText w:val="%7."/>
+      <w:lvlJc w:val="left"/>
+      <w:pPr>
+        <w:tabs>
+          <w:tab w:val="num" w:pos="5040"/>
+        </w:tabs>
+        <w:ind w:left="5040" w:hanging="360"/>
+      </w:pPr>
+    </w:lvl>
+    <w:lvl w:ilvl="7" w:tentative="1">
+      <w:start w:val="1"/>
+      <w:numFmt w:val="decimal"/>
+      <w:lvlText w:val="%8."/>
+      <w:lvlJc w:val="left"/>
+      <w:pPr>
+        <w:tabs>
+          <w:tab w:val="num" w:pos="5760"/>
+        </w:tabs>
+        <w:ind w:left="5760" w:hanging="360"/>
+      </w:pPr>
+    </w:lvl>
+    <w:lvl w:ilvl="8" w:tentative="1">
+      <w:start w:val="1"/>
+      <w:numFmt w:val="decimal"/>
+      <w:lvlText w:val="%9."/>
+      <w:lvlJc w:val="left"/>
+      <w:pPr>
+        <w:tabs>
+          <w:tab w:val="num" w:pos="6480"/>
+        </w:tabs>
+        <w:ind w:left="6480" w:hanging="360"/>
+      </w:pPr>
+    </w:lvl>
+  </w:abstractNum>
+  <w:abstractNum w:abstractNumId="13" w15:restartNumberingAfterBreak="0">
     <w:nsid w:val="15AA434E"/>
     <w:multiLevelType w:val="multilevel"/>
     <w:tmpl w:val="711CDE58"/>
@@ -32247,7 +35696,7 @@
       </w:pPr>
     </w:lvl>
   </w:abstractNum>
-  <w:abstractNum w:abstractNumId="11" w15:restartNumberingAfterBreak="0">
+  <w:abstractNum w:abstractNumId="14" w15:restartNumberingAfterBreak="0">
     <w:nsid w:val="19F76060"/>
     <w:multiLevelType w:val="multilevel"/>
     <w:tmpl w:val="8FC04610"/>
@@ -32360,7 +35809,7 @@
       </w:pPr>
     </w:lvl>
   </w:abstractNum>
-  <w:abstractNum w:abstractNumId="12" w15:restartNumberingAfterBreak="0">
+  <w:abstractNum w:abstractNumId="15" w15:restartNumberingAfterBreak="0">
     <w:nsid w:val="1A4325D8"/>
     <w:multiLevelType w:val="multilevel"/>
     <w:tmpl w:val="8FC04610"/>
@@ -32473,7 +35922,7 @@
       </w:pPr>
     </w:lvl>
   </w:abstractNum>
-  <w:abstractNum w:abstractNumId="13" w15:restartNumberingAfterBreak="0">
+  <w:abstractNum w:abstractNumId="16" w15:restartNumberingAfterBreak="0">
     <w:nsid w:val="1B386A32"/>
     <w:multiLevelType w:val="multilevel"/>
     <w:tmpl w:val="8FC04610"/>
@@ -32586,7 +36035,7 @@
       </w:pPr>
     </w:lvl>
   </w:abstractNum>
-  <w:abstractNum w:abstractNumId="14" w15:restartNumberingAfterBreak="0">
+  <w:abstractNum w:abstractNumId="17" w15:restartNumberingAfterBreak="0">
     <w:nsid w:val="20290BA4"/>
     <w:multiLevelType w:val="multilevel"/>
     <w:tmpl w:val="711CDE58"/>
@@ -32698,7 +36147,7 @@
       </w:pPr>
     </w:lvl>
   </w:abstractNum>
-  <w:abstractNum w:abstractNumId="15" w15:restartNumberingAfterBreak="0">
+  <w:abstractNum w:abstractNumId="18" w15:restartNumberingAfterBreak="0">
     <w:nsid w:val="20AA59EB"/>
     <w:multiLevelType w:val="multilevel"/>
     <w:tmpl w:val="C040EBCC"/>
@@ -32811,7 +36260,7 @@
       </w:rPr>
     </w:lvl>
   </w:abstractNum>
-  <w:abstractNum w:abstractNumId="16" w15:restartNumberingAfterBreak="0">
+  <w:abstractNum w:abstractNumId="19" w15:restartNumberingAfterBreak="0">
     <w:nsid w:val="21741F8E"/>
     <w:multiLevelType w:val="multilevel"/>
     <w:tmpl w:val="711CDE58"/>
@@ -32923,7 +36372,7 @@
       </w:pPr>
     </w:lvl>
   </w:abstractNum>
-  <w:abstractNum w:abstractNumId="17" w15:restartNumberingAfterBreak="0">
+  <w:abstractNum w:abstractNumId="20" w15:restartNumberingAfterBreak="0">
     <w:nsid w:val="22350F0D"/>
     <w:multiLevelType w:val="multilevel"/>
     <w:tmpl w:val="711CDE58"/>
@@ -33035,7 +36484,7 @@
       </w:pPr>
     </w:lvl>
   </w:abstractNum>
-  <w:abstractNum w:abstractNumId="18" w15:restartNumberingAfterBreak="0">
+  <w:abstractNum w:abstractNumId="21" w15:restartNumberingAfterBreak="0">
     <w:nsid w:val="23DC7798"/>
     <w:multiLevelType w:val="multilevel"/>
     <w:tmpl w:val="711CDE58"/>
@@ -33147,7 +36596,7 @@
       </w:pPr>
     </w:lvl>
   </w:abstractNum>
-  <w:abstractNum w:abstractNumId="19" w15:restartNumberingAfterBreak="0">
+  <w:abstractNum w:abstractNumId="22" w15:restartNumberingAfterBreak="0">
     <w:nsid w:val="287835F4"/>
     <w:multiLevelType w:val="multilevel"/>
     <w:tmpl w:val="8FC04610"/>
@@ -33260,7 +36709,7 @@
       </w:pPr>
     </w:lvl>
   </w:abstractNum>
-  <w:abstractNum w:abstractNumId="20" w15:restartNumberingAfterBreak="0">
+  <w:abstractNum w:abstractNumId="23" w15:restartNumberingAfterBreak="0">
     <w:nsid w:val="2BA93D3C"/>
     <w:multiLevelType w:val="multilevel"/>
     <w:tmpl w:val="E6D040B4"/>
@@ -33373,7 +36822,119 @@
       </w:rPr>
     </w:lvl>
   </w:abstractNum>
-  <w:abstractNum w:abstractNumId="21" w15:restartNumberingAfterBreak="0">
+  <w:abstractNum w:abstractNumId="24" w15:restartNumberingAfterBreak="0">
+    <w:nsid w:val="2C027C1E"/>
+    <w:multiLevelType w:val="multilevel"/>
+    <w:tmpl w:val="711CDE58"/>
+    <w:lvl w:ilvl="0">
+      <w:start w:val="1"/>
+      <w:numFmt w:val="decimal"/>
+      <w:lvlText w:val="%1."/>
+      <w:lvlJc w:val="left"/>
+      <w:pPr>
+        <w:tabs>
+          <w:tab w:val="num" w:pos="720"/>
+        </w:tabs>
+        <w:ind w:left="720" w:hanging="360"/>
+      </w:pPr>
+    </w:lvl>
+    <w:lvl w:ilvl="1">
+      <w:numFmt w:val="bullet"/>
+      <w:lvlText w:val="-"/>
+      <w:lvlJc w:val="left"/>
+      <w:pPr>
+        <w:ind w:left="1440" w:hanging="360"/>
+      </w:pPr>
+      <w:rPr>
+        <w:rFonts w:ascii="Arial" w:eastAsia="Times New Roman" w:hAnsi="Arial" w:cs="Arial" w:hint="default"/>
+      </w:rPr>
+    </w:lvl>
+    <w:lvl w:ilvl="2">
+      <w:start w:val="8"/>
+      <w:numFmt w:val="bullet"/>
+      <w:lvlText w:val=""/>
+      <w:lvlJc w:val="left"/>
+      <w:pPr>
+        <w:ind w:left="2160" w:hanging="360"/>
+      </w:pPr>
+      <w:rPr>
+        <w:rFonts w:ascii="Wingdings" w:eastAsia="Times New Roman" w:hAnsi="Wingdings" w:cs="Arial" w:hint="default"/>
+      </w:rPr>
+    </w:lvl>
+    <w:lvl w:ilvl="3" w:tentative="1">
+      <w:start w:val="1"/>
+      <w:numFmt w:val="decimal"/>
+      <w:lvlText w:val="%4."/>
+      <w:lvlJc w:val="left"/>
+      <w:pPr>
+        <w:tabs>
+          <w:tab w:val="num" w:pos="2880"/>
+        </w:tabs>
+        <w:ind w:left="2880" w:hanging="360"/>
+      </w:pPr>
+    </w:lvl>
+    <w:lvl w:ilvl="4" w:tentative="1">
+      <w:start w:val="1"/>
+      <w:numFmt w:val="decimal"/>
+      <w:lvlText w:val="%5."/>
+      <w:lvlJc w:val="left"/>
+      <w:pPr>
+        <w:tabs>
+          <w:tab w:val="num" w:pos="3600"/>
+        </w:tabs>
+        <w:ind w:left="3600" w:hanging="360"/>
+      </w:pPr>
+    </w:lvl>
+    <w:lvl w:ilvl="5" w:tentative="1">
+      <w:start w:val="1"/>
+      <w:numFmt w:val="decimal"/>
+      <w:lvlText w:val="%6."/>
+      <w:lvlJc w:val="left"/>
+      <w:pPr>
+        <w:tabs>
+          <w:tab w:val="num" w:pos="4320"/>
+        </w:tabs>
+        <w:ind w:left="4320" w:hanging="360"/>
+      </w:pPr>
+    </w:lvl>
+    <w:lvl w:ilvl="6" w:tentative="1">
+      <w:start w:val="1"/>
+      <w:numFmt w:val="decimal"/>
+      <w:lvlText w:val="%7."/>
+      <w:lvlJc w:val="left"/>
+      <w:pPr>
+        <w:tabs>
+          <w:tab w:val="num" w:pos="5040"/>
+        </w:tabs>
+        <w:ind w:left="5040" w:hanging="360"/>
+      </w:pPr>
+    </w:lvl>
+    <w:lvl w:ilvl="7" w:tentative="1">
+      <w:start w:val="1"/>
+      <w:numFmt w:val="decimal"/>
+      <w:lvlText w:val="%8."/>
+      <w:lvlJc w:val="left"/>
+      <w:pPr>
+        <w:tabs>
+          <w:tab w:val="num" w:pos="5760"/>
+        </w:tabs>
+        <w:ind w:left="5760" w:hanging="360"/>
+      </w:pPr>
+    </w:lvl>
+    <w:lvl w:ilvl="8" w:tentative="1">
+      <w:start w:val="1"/>
+      <w:numFmt w:val="decimal"/>
+      <w:lvlText w:val="%9."/>
+      <w:lvlJc w:val="left"/>
+      <w:pPr>
+        <w:tabs>
+          <w:tab w:val="num" w:pos="6480"/>
+        </w:tabs>
+        <w:ind w:left="6480" w:hanging="360"/>
+      </w:pPr>
+    </w:lvl>
+  </w:abstractNum>
+  <w:abstractNum w:abstractNumId="25" w15:restartNumberingAfterBreak="0">
     <w:nsid w:val="2ED14741"/>
     <w:multiLevelType w:val="multilevel"/>
     <w:tmpl w:val="8FC04610"/>
@@ -33486,7 +37047,7 @@
       </w:pPr>
     </w:lvl>
   </w:abstractNum>
-  <w:abstractNum w:abstractNumId="22" w15:restartNumberingAfterBreak="0">
+  <w:abstractNum w:abstractNumId="26" w15:restartNumberingAfterBreak="0">
     <w:nsid w:val="2FB44A6E"/>
     <w:multiLevelType w:val="multilevel"/>
     <w:tmpl w:val="711CDE58"/>
@@ -33598,7 +37159,7 @@
       </w:pPr>
     </w:lvl>
   </w:abstractNum>
-  <w:abstractNum w:abstractNumId="23" w15:restartNumberingAfterBreak="0">
+  <w:abstractNum w:abstractNumId="27" w15:restartNumberingAfterBreak="0">
     <w:nsid w:val="30A7243D"/>
     <w:multiLevelType w:val="multilevel"/>
     <w:tmpl w:val="711CDE58"/>
@@ -33710,7 +37271,7 @@
       </w:pPr>
     </w:lvl>
   </w:abstractNum>
-  <w:abstractNum w:abstractNumId="24" w15:restartNumberingAfterBreak="0">
+  <w:abstractNum w:abstractNumId="28" w15:restartNumberingAfterBreak="0">
     <w:nsid w:val="322B6905"/>
     <w:multiLevelType w:val="multilevel"/>
     <w:tmpl w:val="8FC04610"/>
@@ -33823,7 +37384,7 @@
       </w:pPr>
     </w:lvl>
   </w:abstractNum>
-  <w:abstractNum w:abstractNumId="25" w15:restartNumberingAfterBreak="0">
+  <w:abstractNum w:abstractNumId="29" w15:restartNumberingAfterBreak="0">
     <w:nsid w:val="359A1290"/>
     <w:multiLevelType w:val="multilevel"/>
     <w:tmpl w:val="711CDE58"/>
@@ -33935,7 +37496,7 @@
       </w:pPr>
     </w:lvl>
   </w:abstractNum>
-  <w:abstractNum w:abstractNumId="26" w15:restartNumberingAfterBreak="0">
+  <w:abstractNum w:abstractNumId="30" w15:restartNumberingAfterBreak="0">
     <w:nsid w:val="39B50B81"/>
     <w:multiLevelType w:val="multilevel"/>
     <w:tmpl w:val="BED8197A"/>
@@ -34047,7 +37608,7 @@
       </w:pPr>
     </w:lvl>
   </w:abstractNum>
-  <w:abstractNum w:abstractNumId="27" w15:restartNumberingAfterBreak="0">
+  <w:abstractNum w:abstractNumId="31" w15:restartNumberingAfterBreak="0">
     <w:nsid w:val="39D5505E"/>
     <w:multiLevelType w:val="multilevel"/>
     <w:tmpl w:val="711CDE58"/>
@@ -34159,7 +37720,7 @@
       </w:pPr>
     </w:lvl>
   </w:abstractNum>
-  <w:abstractNum w:abstractNumId="28" w15:restartNumberingAfterBreak="0">
+  <w:abstractNum w:abstractNumId="32" w15:restartNumberingAfterBreak="0">
     <w:nsid w:val="39D85D42"/>
     <w:multiLevelType w:val="multilevel"/>
     <w:tmpl w:val="8FC04610"/>
@@ -34272,7 +37833,7 @@
       </w:pPr>
     </w:lvl>
   </w:abstractNum>
-  <w:abstractNum w:abstractNumId="29" w15:restartNumberingAfterBreak="0">
+  <w:abstractNum w:abstractNumId="33" w15:restartNumberingAfterBreak="0">
     <w:nsid w:val="40287578"/>
     <w:multiLevelType w:val="multilevel"/>
     <w:tmpl w:val="8FC04610"/>
@@ -34385,7 +37946,7 @@
       </w:pPr>
     </w:lvl>
   </w:abstractNum>
-  <w:abstractNum w:abstractNumId="30" w15:restartNumberingAfterBreak="0">
+  <w:abstractNum w:abstractNumId="34" w15:restartNumberingAfterBreak="0">
     <w:nsid w:val="41423DA5"/>
     <w:multiLevelType w:val="multilevel"/>
     <w:tmpl w:val="66E01248"/>
@@ -34498,7 +38059,7 @@
       </w:rPr>
     </w:lvl>
   </w:abstractNum>
-  <w:abstractNum w:abstractNumId="31" w15:restartNumberingAfterBreak="0">
+  <w:abstractNum w:abstractNumId="35" w15:restartNumberingAfterBreak="0">
     <w:nsid w:val="465454FF"/>
     <w:multiLevelType w:val="multilevel"/>
     <w:tmpl w:val="8FC04610"/>
@@ -34611,7 +38172,7 @@
       </w:pPr>
     </w:lvl>
   </w:abstractNum>
-  <w:abstractNum w:abstractNumId="32" w15:restartNumberingAfterBreak="0">
+  <w:abstractNum w:abstractNumId="36" w15:restartNumberingAfterBreak="0">
     <w:nsid w:val="484B2663"/>
     <w:multiLevelType w:val="multilevel"/>
     <w:tmpl w:val="711CDE58"/>
@@ -34723,7 +38284,7 @@
       </w:pPr>
     </w:lvl>
   </w:abstractNum>
-  <w:abstractNum w:abstractNumId="33" w15:restartNumberingAfterBreak="0">
+  <w:abstractNum w:abstractNumId="37" w15:restartNumberingAfterBreak="0">
     <w:nsid w:val="4B233902"/>
     <w:multiLevelType w:val="multilevel"/>
     <w:tmpl w:val="8FC04610"/>
@@ -34836,7 +38397,7 @@
       </w:pPr>
     </w:lvl>
   </w:abstractNum>
-  <w:abstractNum w:abstractNumId="34" w15:restartNumberingAfterBreak="0">
+  <w:abstractNum w:abstractNumId="38" w15:restartNumberingAfterBreak="0">
     <w:nsid w:val="4B400A09"/>
     <w:multiLevelType w:val="multilevel"/>
     <w:tmpl w:val="8FC04610"/>
@@ -34949,7 +38510,7 @@
       </w:pPr>
     </w:lvl>
   </w:abstractNum>
-  <w:abstractNum w:abstractNumId="35" w15:restartNumberingAfterBreak="0">
+  <w:abstractNum w:abstractNumId="39" w15:restartNumberingAfterBreak="0">
     <w:nsid w:val="4B764531"/>
     <w:multiLevelType w:val="multilevel"/>
     <w:tmpl w:val="711CDE58"/>
@@ -35061,7 +38622,7 @@
       </w:pPr>
     </w:lvl>
   </w:abstractNum>
-  <w:abstractNum w:abstractNumId="36" w15:restartNumberingAfterBreak="0">
+  <w:abstractNum w:abstractNumId="40" w15:restartNumberingAfterBreak="0">
     <w:nsid w:val="50B73AD2"/>
     <w:multiLevelType w:val="multilevel"/>
     <w:tmpl w:val="788E5DBC"/>
@@ -35174,7 +38735,7 @@
       </w:rPr>
     </w:lvl>
   </w:abstractNum>
-  <w:abstractNum w:abstractNumId="37" w15:restartNumberingAfterBreak="0">
+  <w:abstractNum w:abstractNumId="41" w15:restartNumberingAfterBreak="0">
     <w:nsid w:val="51C941EE"/>
     <w:multiLevelType w:val="multilevel"/>
     <w:tmpl w:val="711CDE58"/>
@@ -35286,7 +38847,7 @@
       </w:pPr>
     </w:lvl>
   </w:abstractNum>
-  <w:abstractNum w:abstractNumId="38" w15:restartNumberingAfterBreak="0">
+  <w:abstractNum w:abstractNumId="42" w15:restartNumberingAfterBreak="0">
     <w:nsid w:val="5C347BAA"/>
     <w:multiLevelType w:val="multilevel"/>
     <w:tmpl w:val="8FC04610"/>
@@ -35399,7 +38960,7 @@
       </w:pPr>
     </w:lvl>
   </w:abstractNum>
-  <w:abstractNum w:abstractNumId="39" w15:restartNumberingAfterBreak="0">
+  <w:abstractNum w:abstractNumId="43" w15:restartNumberingAfterBreak="0">
     <w:nsid w:val="5C56185F"/>
     <w:multiLevelType w:val="multilevel"/>
     <w:tmpl w:val="BED8197A"/>
@@ -35511,7 +39072,7 @@
       </w:pPr>
     </w:lvl>
   </w:abstractNum>
-  <w:abstractNum w:abstractNumId="40" w15:restartNumberingAfterBreak="0">
+  <w:abstractNum w:abstractNumId="44" w15:restartNumberingAfterBreak="0">
     <w:nsid w:val="5EE94C3A"/>
     <w:multiLevelType w:val="multilevel"/>
     <w:tmpl w:val="711CDE58"/>
@@ -35623,7 +39184,7 @@
       </w:pPr>
     </w:lvl>
   </w:abstractNum>
-  <w:abstractNum w:abstractNumId="41" w15:restartNumberingAfterBreak="0">
+  <w:abstractNum w:abstractNumId="45" w15:restartNumberingAfterBreak="0">
     <w:nsid w:val="5FCF584B"/>
     <w:multiLevelType w:val="multilevel"/>
     <w:tmpl w:val="711CDE58"/>
@@ -35735,7 +39296,7 @@
       </w:pPr>
     </w:lvl>
   </w:abstractNum>
-  <w:abstractNum w:abstractNumId="42" w15:restartNumberingAfterBreak="0">
+  <w:abstractNum w:abstractNumId="46" w15:restartNumberingAfterBreak="0">
     <w:nsid w:val="6010033B"/>
     <w:multiLevelType w:val="multilevel"/>
     <w:tmpl w:val="BED8197A"/>
@@ -35847,7 +39408,7 @@
       </w:pPr>
     </w:lvl>
   </w:abstractNum>
-  <w:abstractNum w:abstractNumId="43" w15:restartNumberingAfterBreak="0">
+  <w:abstractNum w:abstractNumId="47" w15:restartNumberingAfterBreak="0">
     <w:nsid w:val="62C44E7B"/>
     <w:multiLevelType w:val="multilevel"/>
     <w:tmpl w:val="711CDE58"/>
@@ -35959,7 +39520,7 @@
       </w:pPr>
     </w:lvl>
   </w:abstractNum>
-  <w:abstractNum w:abstractNumId="44" w15:restartNumberingAfterBreak="0">
+  <w:abstractNum w:abstractNumId="48" w15:restartNumberingAfterBreak="0">
     <w:nsid w:val="66273CA4"/>
     <w:multiLevelType w:val="multilevel"/>
     <w:tmpl w:val="8FC04610"/>
@@ -36072,7 +39633,7 @@
       </w:pPr>
     </w:lvl>
   </w:abstractNum>
-  <w:abstractNum w:abstractNumId="45" w15:restartNumberingAfterBreak="0">
+  <w:abstractNum w:abstractNumId="49" w15:restartNumberingAfterBreak="0">
     <w:nsid w:val="663E1AC4"/>
     <w:multiLevelType w:val="multilevel"/>
     <w:tmpl w:val="2B28E452"/>
@@ -36185,7 +39746,7 @@
       </w:rPr>
     </w:lvl>
   </w:abstractNum>
-  <w:abstractNum w:abstractNumId="46" w15:restartNumberingAfterBreak="0">
+  <w:abstractNum w:abstractNumId="50" w15:restartNumberingAfterBreak="0">
     <w:nsid w:val="66407572"/>
     <w:multiLevelType w:val="multilevel"/>
     <w:tmpl w:val="711CDE58"/>
@@ -36297,7 +39858,7 @@
       </w:pPr>
     </w:lvl>
   </w:abstractNum>
-  <w:abstractNum w:abstractNumId="47" w15:restartNumberingAfterBreak="0">
+  <w:abstractNum w:abstractNumId="51" w15:restartNumberingAfterBreak="0">
     <w:nsid w:val="66CC7594"/>
     <w:multiLevelType w:val="multilevel"/>
     <w:tmpl w:val="8FC04610"/>
@@ -36410,7 +39971,7 @@
       </w:pPr>
     </w:lvl>
   </w:abstractNum>
-  <w:abstractNum w:abstractNumId="48" w15:restartNumberingAfterBreak="0">
+  <w:abstractNum w:abstractNumId="52" w15:restartNumberingAfterBreak="0">
     <w:nsid w:val="67520022"/>
     <w:multiLevelType w:val="multilevel"/>
     <w:tmpl w:val="711CDE58"/>
@@ -36522,7 +40083,120 @@
       </w:pPr>
     </w:lvl>
   </w:abstractNum>
-  <w:abstractNum w:abstractNumId="49" w15:restartNumberingAfterBreak="0">
+  <w:abstractNum w:abstractNumId="53" w15:restartNumberingAfterBreak="0">
+    <w:nsid w:val="69E0065B"/>
+    <w:multiLevelType w:val="multilevel"/>
+    <w:tmpl w:val="8FC04610"/>
+    <w:lvl w:ilvl="0">
+      <w:start w:val="1"/>
+      <w:numFmt w:val="decimal"/>
+      <w:lvlText w:val="%1."/>
+      <w:lvlJc w:val="left"/>
+      <w:pPr>
+        <w:tabs>
+          <w:tab w:val="num" w:pos="720"/>
+        </w:tabs>
+        <w:ind w:left="720" w:hanging="360"/>
+      </w:pPr>
+    </w:lvl>
+    <w:lvl w:ilvl="1" w:tentative="1">
+      <w:start w:val="1"/>
+      <w:numFmt w:val="decimal"/>
+      <w:lvlText w:val="%2."/>
+      <w:lvlJc w:val="left"/>
+      <w:pPr>
+        <w:tabs>
+          <w:tab w:val="num" w:pos="1440"/>
+        </w:tabs>
+        <w:ind w:left="1440" w:hanging="360"/>
+      </w:pPr>
+    </w:lvl>
+    <w:lvl w:ilvl="2" w:tentative="1">
+      <w:start w:val="1"/>
+      <w:numFmt w:val="decimal"/>
+      <w:lvlText w:val="%3."/>
+      <w:lvlJc w:val="left"/>
+      <w:pPr>
+        <w:tabs>
+          <w:tab w:val="num" w:pos="2160"/>
+        </w:tabs>
+        <w:ind w:left="2160" w:hanging="360"/>
+      </w:pPr>
+    </w:lvl>
+    <w:lvl w:ilvl="3" w:tentative="1">
+      <w:start w:val="1"/>
+      <w:numFmt w:val="decimal"/>
+      <w:lvlText w:val="%4."/>
+      <w:lvlJc w:val="left"/>
+      <w:pPr>
+        <w:tabs>
+          <w:tab w:val="num" w:pos="2880"/>
+        </w:tabs>
+        <w:ind w:left="2880" w:hanging="360"/>
+      </w:pPr>
+    </w:lvl>
+    <w:lvl w:ilvl="4" w:tentative="1">
+      <w:start w:val="1"/>
+      <w:numFmt w:val="decimal"/>
+      <w:lvlText w:val="%5."/>
+      <w:lvlJc w:val="left"/>
+      <w:pPr>
+        <w:tabs>
+          <w:tab w:val="num" w:pos="3600"/>
+        </w:tabs>
+        <w:ind w:left="3600" w:hanging="360"/>
+      </w:pPr>
+    </w:lvl>
+    <w:lvl w:ilvl="5" w:tentative="1">
+      <w:start w:val="1"/>
+      <w:numFmt w:val="decimal"/>
+      <w:lvlText w:val="%6."/>
+      <w:lvlJc w:val="left"/>
+      <w:pPr>
+        <w:tabs>
+          <w:tab w:val="num" w:pos="4320"/>
+        </w:tabs>
+        <w:ind w:left="4320" w:hanging="360"/>
+      </w:pPr>
+    </w:lvl>
+    <w:lvl w:ilvl="6" w:tentative="1">
+      <w:start w:val="1"/>
+      <w:numFmt w:val="decimal"/>
+      <w:lvlText w:val="%7."/>
+      <w:lvlJc w:val="left"/>
+      <w:pPr>
+        <w:tabs>
+          <w:tab w:val="num" w:pos="5040"/>
+        </w:tabs>
+        <w:ind w:left="5040" w:hanging="360"/>
+      </w:pPr>
+    </w:lvl>
+    <w:lvl w:ilvl="7" w:tentative="1">
+      <w:start w:val="1"/>
+      <w:numFmt w:val="decimal"/>
+      <w:lvlText w:val="%8."/>
+      <w:lvlJc w:val="left"/>
+      <w:pPr>
+        <w:tabs>
+          <w:tab w:val="num" w:pos="5760"/>
+        </w:tabs>
+        <w:ind w:left="5760" w:hanging="360"/>
+      </w:pPr>
+    </w:lvl>
+    <w:lvl w:ilvl="8" w:tentative="1">
+      <w:start w:val="1"/>
+      <w:numFmt w:val="decimal"/>
+      <w:lvlText w:val="%9."/>
+      <w:lvlJc w:val="left"/>
+      <w:pPr>
+        <w:tabs>
+          <w:tab w:val="num" w:pos="6480"/>
+        </w:tabs>
+        <w:ind w:left="6480" w:hanging="360"/>
+      </w:pPr>
+    </w:lvl>
+  </w:abstractNum>
+  <w:abstractNum w:abstractNumId="54" w15:restartNumberingAfterBreak="0">
     <w:nsid w:val="6F985B82"/>
     <w:multiLevelType w:val="multilevel"/>
     <w:tmpl w:val="8FC04610"/>
@@ -36635,7 +40309,7 @@
       </w:pPr>
     </w:lvl>
   </w:abstractNum>
-  <w:abstractNum w:abstractNumId="50" w15:restartNumberingAfterBreak="0">
+  <w:abstractNum w:abstractNumId="55" w15:restartNumberingAfterBreak="0">
     <w:nsid w:val="703D1A42"/>
     <w:multiLevelType w:val="multilevel"/>
     <w:tmpl w:val="8FC04610"/>
@@ -36748,7 +40422,7 @@
       </w:pPr>
     </w:lvl>
   </w:abstractNum>
-  <w:abstractNum w:abstractNumId="51" w15:restartNumberingAfterBreak="0">
+  <w:abstractNum w:abstractNumId="56" w15:restartNumberingAfterBreak="0">
     <w:nsid w:val="719063CA"/>
     <w:multiLevelType w:val="multilevel"/>
     <w:tmpl w:val="711CDE58"/>
@@ -36860,7 +40534,120 @@
       </w:pPr>
     </w:lvl>
   </w:abstractNum>
-  <w:abstractNum w:abstractNumId="52" w15:restartNumberingAfterBreak="0">
+  <w:abstractNum w:abstractNumId="57" w15:restartNumberingAfterBreak="0">
+    <w:nsid w:val="73EC697E"/>
+    <w:multiLevelType w:val="multilevel"/>
+    <w:tmpl w:val="8FC04610"/>
+    <w:lvl w:ilvl="0">
+      <w:start w:val="1"/>
+      <w:numFmt w:val="decimal"/>
+      <w:lvlText w:val="%1."/>
+      <w:lvlJc w:val="left"/>
+      <w:pPr>
+        <w:tabs>
+          <w:tab w:val="num" w:pos="720"/>
+        </w:tabs>
+        <w:ind w:left="720" w:hanging="360"/>
+      </w:pPr>
+    </w:lvl>
+    <w:lvl w:ilvl="1" w:tentative="1">
+      <w:start w:val="1"/>
+      <w:numFmt w:val="decimal"/>
+      <w:lvlText w:val="%2."/>
+      <w:lvlJc w:val="left"/>
+      <w:pPr>
+        <w:tabs>
+          <w:tab w:val="num" w:pos="1440"/>
+        </w:tabs>
+        <w:ind w:left="1440" w:hanging="360"/>
+      </w:pPr>
+    </w:lvl>
+    <w:lvl w:ilvl="2" w:tentative="1">
+      <w:start w:val="1"/>
+      <w:numFmt w:val="decimal"/>
+      <w:lvlText w:val="%3."/>
+      <w:lvlJc w:val="left"/>
+      <w:pPr>
+        <w:tabs>
+          <w:tab w:val="num" w:pos="2160"/>
+        </w:tabs>
+        <w:ind w:left="2160" w:hanging="360"/>
+      </w:pPr>
+    </w:lvl>
+    <w:lvl w:ilvl="3" w:tentative="1">
+      <w:start w:val="1"/>
+      <w:numFmt w:val="decimal"/>
+      <w:lvlText w:val="%4."/>
+      <w:lvlJc w:val="left"/>
+      <w:pPr>
+        <w:tabs>
+          <w:tab w:val="num" w:pos="2880"/>
+        </w:tabs>
+        <w:ind w:left="2880" w:hanging="360"/>
+      </w:pPr>
+    </w:lvl>
+    <w:lvl w:ilvl="4" w:tentative="1">
+      <w:start w:val="1"/>
+      <w:numFmt w:val="decimal"/>
+      <w:lvlText w:val="%5."/>
+      <w:lvlJc w:val="left"/>
+      <w:pPr>
+        <w:tabs>
+          <w:tab w:val="num" w:pos="3600"/>
+        </w:tabs>
+        <w:ind w:left="3600" w:hanging="360"/>
+      </w:pPr>
+    </w:lvl>
+    <w:lvl w:ilvl="5" w:tentative="1">
+      <w:start w:val="1"/>
+      <w:numFmt w:val="decimal"/>
+      <w:lvlText w:val="%6."/>
+      <w:lvlJc w:val="left"/>
+      <w:pPr>
+        <w:tabs>
+          <w:tab w:val="num" w:pos="4320"/>
+        </w:tabs>
+        <w:ind w:left="4320" w:hanging="360"/>
+      </w:pPr>
+    </w:lvl>
+    <w:lvl w:ilvl="6" w:tentative="1">
+      <w:start w:val="1"/>
+      <w:numFmt w:val="decimal"/>
+      <w:lvlText w:val="%7."/>
+      <w:lvlJc w:val="left"/>
+      <w:pPr>
+        <w:tabs>
+          <w:tab w:val="num" w:pos="5040"/>
+        </w:tabs>
+        <w:ind w:left="5040" w:hanging="360"/>
+      </w:pPr>
+    </w:lvl>
+    <w:lvl w:ilvl="7" w:tentative="1">
+      <w:start w:val="1"/>
+      <w:numFmt w:val="decimal"/>
+      <w:lvlText w:val="%8."/>
+      <w:lvlJc w:val="left"/>
+      <w:pPr>
+        <w:tabs>
+          <w:tab w:val="num" w:pos="5760"/>
+        </w:tabs>
+        <w:ind w:left="5760" w:hanging="360"/>
+      </w:pPr>
+    </w:lvl>
+    <w:lvl w:ilvl="8" w:tentative="1">
+      <w:start w:val="1"/>
+      <w:numFmt w:val="decimal"/>
+      <w:lvlText w:val="%9."/>
+      <w:lvlJc w:val="left"/>
+      <w:pPr>
+        <w:tabs>
+          <w:tab w:val="num" w:pos="6480"/>
+        </w:tabs>
+        <w:ind w:left="6480" w:hanging="360"/>
+      </w:pPr>
+    </w:lvl>
+  </w:abstractNum>
+  <w:abstractNum w:abstractNumId="58" w15:restartNumberingAfterBreak="0">
     <w:nsid w:val="7C742F9F"/>
     <w:multiLevelType w:val="multilevel"/>
     <w:tmpl w:val="8FC04610"/>
@@ -36973,7 +40760,7 @@
       </w:pPr>
     </w:lvl>
   </w:abstractNum>
-  <w:abstractNum w:abstractNumId="53" w15:restartNumberingAfterBreak="0">
+  <w:abstractNum w:abstractNumId="59" w15:restartNumberingAfterBreak="0">
     <w:nsid w:val="7DDA64DD"/>
     <w:multiLevelType w:val="multilevel"/>
     <w:tmpl w:val="8FC04610"/>
@@ -37090,22 +40877,22 @@
     <w:abstractNumId w:val="1"/>
   </w:num>
   <w:num w:numId="2">
-    <w:abstractNumId w:val="15"/>
+    <w:abstractNumId w:val="18"/>
   </w:num>
   <w:num w:numId="3">
-    <w:abstractNumId w:val="30"/>
+    <w:abstractNumId w:val="34"/>
   </w:num>
   <w:num w:numId="4">
-    <w:abstractNumId w:val="36"/>
+    <w:abstractNumId w:val="40"/>
   </w:num>
   <w:num w:numId="5">
-    <w:abstractNumId w:val="20"/>
+    <w:abstractNumId w:val="23"/>
   </w:num>
   <w:num w:numId="6">
-    <w:abstractNumId w:val="45"/>
+    <w:abstractNumId w:val="49"/>
   </w:num>
   <w:num w:numId="7">
-    <w:abstractNumId w:val="42"/>
+    <w:abstractNumId w:val="46"/>
   </w:num>
   <w:num w:numId="8">
     <w:abstractNumId w:val="0"/>
@@ -37114,10 +40901,10 @@
     <w:abstractNumId w:val="6"/>
   </w:num>
   <w:num w:numId="10">
-    <w:abstractNumId w:val="24"/>
+    <w:abstractNumId w:val="28"/>
   </w:num>
   <w:num w:numId="11">
-    <w:abstractNumId w:val="39"/>
+    <w:abstractNumId w:val="43"/>
   </w:num>
   <w:num w:numId="12">
     <w:abstractNumId w:val="6"/>
@@ -37148,7 +40935,7 @@
     </w:lvlOverride>
   </w:num>
   <w:num w:numId="13">
-    <w:abstractNumId w:val="24"/>
+    <w:abstractNumId w:val="28"/>
     <w:lvlOverride w:ilvl="0">
       <w:startOverride w:val="1"/>
     </w:lvlOverride>
@@ -37178,25 +40965,25 @@
     </w:lvlOverride>
   </w:num>
   <w:num w:numId="14">
+    <w:abstractNumId w:val="30"/>
+  </w:num>
+  <w:num w:numId="15">
+    <w:abstractNumId w:val="47"/>
+  </w:num>
+  <w:num w:numId="16">
+    <w:abstractNumId w:val="56"/>
+  </w:num>
+  <w:num w:numId="17">
+    <w:abstractNumId w:val="27"/>
+  </w:num>
+  <w:num w:numId="18">
     <w:abstractNumId w:val="26"/>
   </w:num>
-  <w:num w:numId="15">
-    <w:abstractNumId w:val="43"/>
-  </w:num>
-  <w:num w:numId="16">
-    <w:abstractNumId w:val="51"/>
-  </w:num>
-  <w:num w:numId="17">
-    <w:abstractNumId w:val="23"/>
-  </w:num>
-  <w:num w:numId="18">
-    <w:abstractNumId w:val="22"/>
-  </w:num>
   <w:num w:numId="19">
-    <w:abstractNumId w:val="12"/>
+    <w:abstractNumId w:val="15"/>
   </w:num>
   <w:num w:numId="20">
-    <w:abstractNumId w:val="9"/>
+    <w:abstractNumId w:val="10"/>
   </w:num>
   <w:num w:numId="21">
     <w:abstractNumId w:val="5"/>
@@ -37205,108 +40992,126 @@
     <w:abstractNumId w:val="8"/>
   </w:num>
   <w:num w:numId="23">
+    <w:abstractNumId w:val="48"/>
+  </w:num>
+  <w:num w:numId="24">
+    <w:abstractNumId w:val="17"/>
+  </w:num>
+  <w:num w:numId="25">
+    <w:abstractNumId w:val="35"/>
+  </w:num>
+  <w:num w:numId="26">
+    <w:abstractNumId w:val="45"/>
+  </w:num>
+  <w:num w:numId="27">
+    <w:abstractNumId w:val="59"/>
+  </w:num>
+  <w:num w:numId="28">
     <w:abstractNumId w:val="44"/>
   </w:num>
-  <w:num w:numId="24">
-    <w:abstractNumId w:val="14"/>
+  <w:num w:numId="29">
+    <w:abstractNumId w:val="16"/>
   </w:num>
-  <w:num w:numId="25">
-    <w:abstractNumId w:val="31"/>
+  <w:num w:numId="30">
+    <w:abstractNumId w:val="52"/>
   </w:num>
-  <w:num w:numId="26">
-    <w:abstractNumId w:val="41"/>
+  <w:num w:numId="31">
+    <w:abstractNumId w:val="32"/>
   </w:num>
-  <w:num w:numId="27">
-    <w:abstractNumId w:val="53"/>
-  </w:num>
-  <w:num w:numId="28">
-    <w:abstractNumId w:val="40"/>
-  </w:num>
-  <w:num w:numId="29">
+  <w:num w:numId="32">
     <w:abstractNumId w:val="13"/>
   </w:num>
-  <w:num w:numId="30">
-    <w:abstractNumId w:val="48"/>
-  </w:num>
-  <w:num w:numId="31">
-    <w:abstractNumId w:val="28"/>
-  </w:num>
-  <w:num w:numId="32">
-    <w:abstractNumId w:val="10"/>
-  </w:num>
   <w:num w:numId="33">
-    <w:abstractNumId w:val="33"/>
+    <w:abstractNumId w:val="37"/>
   </w:num>
   <w:num w:numId="34">
-    <w:abstractNumId w:val="21"/>
+    <w:abstractNumId w:val="25"/>
   </w:num>
   <w:num w:numId="35">
-    <w:abstractNumId w:val="16"/>
+    <w:abstractNumId w:val="19"/>
   </w:num>
   <w:num w:numId="36">
     <w:abstractNumId w:val="3"/>
   </w:num>
   <w:num w:numId="37">
-    <w:abstractNumId w:val="27"/>
+    <w:abstractNumId w:val="31"/>
   </w:num>
   <w:num w:numId="38">
-    <w:abstractNumId w:val="47"/>
+    <w:abstractNumId w:val="51"/>
   </w:num>
   <w:num w:numId="39">
     <w:abstractNumId w:val="7"/>
   </w:num>
   <w:num w:numId="40">
-    <w:abstractNumId w:val="11"/>
+    <w:abstractNumId w:val="14"/>
   </w:num>
   <w:num w:numId="41">
-    <w:abstractNumId w:val="37"/>
+    <w:abstractNumId w:val="41"/>
   </w:num>
   <w:num w:numId="42">
-    <w:abstractNumId w:val="52"/>
+    <w:abstractNumId w:val="58"/>
   </w:num>
   <w:num w:numId="43">
     <w:abstractNumId w:val="2"/>
   </w:num>
   <w:num w:numId="44">
+    <w:abstractNumId w:val="33"/>
+  </w:num>
+  <w:num w:numId="45">
     <w:abstractNumId w:val="29"/>
   </w:num>
-  <w:num w:numId="45">
-    <w:abstractNumId w:val="25"/>
-  </w:num>
   <w:num w:numId="46">
-    <w:abstractNumId w:val="38"/>
+    <w:abstractNumId w:val="42"/>
   </w:num>
   <w:num w:numId="47">
-    <w:abstractNumId w:val="35"/>
+    <w:abstractNumId w:val="39"/>
   </w:num>
   <w:num w:numId="48">
-    <w:abstractNumId w:val="19"/>
+    <w:abstractNumId w:val="22"/>
   </w:num>
   <w:num w:numId="49">
-    <w:abstractNumId w:val="17"/>
+    <w:abstractNumId w:val="20"/>
   </w:num>
   <w:num w:numId="50">
     <w:abstractNumId w:val="4"/>
   </w:num>
   <w:num w:numId="51">
-    <w:abstractNumId w:val="46"/>
+    <w:abstractNumId w:val="50"/>
   </w:num>
   <w:num w:numId="52">
-    <w:abstractNumId w:val="50"/>
+    <w:abstractNumId w:val="55"/>
   </w:num>
   <w:num w:numId="53">
-    <w:abstractNumId w:val="18"/>
+    <w:abstractNumId w:val="21"/>
   </w:num>
   <w:num w:numId="54">
-    <w:abstractNumId w:val="34"/>
+    <w:abstractNumId w:val="38"/>
   </w:num>
   <w:num w:numId="55">
-    <w:abstractNumId w:val="32"/>
+    <w:abstractNumId w:val="36"/>
   </w:num>
   <w:num w:numId="56">
-    <w:abstractNumId w:val="49"/>
+    <w:abstractNumId w:val="54"/>
   </w:num>
-  <w:numIdMacAtCleanup w:val="48"/>
+  <w:num w:numId="57">
+    <w:abstractNumId w:val="24"/>
+  </w:num>
+  <w:num w:numId="58">
+    <w:abstractNumId w:val="53"/>
+  </w:num>
+  <w:num w:numId="59">
+    <w:abstractNumId w:val="12"/>
+  </w:num>
+  <w:num w:numId="60">
+    <w:abstractNumId w:val="11"/>
+  </w:num>
+  <w:num w:numId="61">
+    <w:abstractNumId w:val="9"/>
+  </w:num>
+  <w:num w:numId="62">
+    <w:abstractNumId w:val="57"/>
+  </w:num>
+  <w:numIdMacAtCleanup w:val="62"/>
 </w:numbering>
 </file>
 

</xml_diff>

<commit_message>
group 10, 11, 12 done
</commit_message>
<xml_diff>
--- a/Illuminati_Usecases.docx
+++ b/Illuminati_Usecases.docx
@@ -28929,8 +28929,8 @@
         <w:tblLook w:val="04A0" w:firstRow="1" w:lastRow="0" w:firstColumn="1" w:lastColumn="0" w:noHBand="0" w:noVBand="1"/>
       </w:tblPr>
       <w:tblGrid>
-        <w:gridCol w:w="1974"/>
-        <w:gridCol w:w="7366"/>
+        <w:gridCol w:w="1911"/>
+        <w:gridCol w:w="7429"/>
       </w:tblGrid>
       <w:tr>
         <w:tc>
@@ -29147,7 +29147,25 @@
               <w:rPr>
                 <w:rFonts w:eastAsia="Times New Roman"/>
               </w:rPr>
-              <w:t>This group has a Power of 4/3, Resistance of 6, and Income of 3. They are aligned as Liberal and Straight</w:t>
+              <w:t xml:space="preserve">This group has a Power of 4, Transferable Power of </w:t>
+            </w:r>
+            <w:r>
+              <w:rPr>
+                <w:rFonts w:eastAsia="Times New Roman"/>
+              </w:rPr>
+              <w:t>3</w:t>
+            </w:r>
+            <w:r>
+              <w:rPr>
+                <w:rFonts w:eastAsia="Times New Roman"/>
+              </w:rPr>
+              <w:t xml:space="preserve"> to assist</w:t>
+            </w:r>
+            <w:r>
+              <w:rPr>
+                <w:rFonts w:eastAsia="Times New Roman"/>
+              </w:rPr>
+              <w:t>, Resistance of 6, and Income of 3. They are aligned as Liberal and Straight</w:t>
             </w:r>
             <w:r>
               <w:rPr>
@@ -34100,8 +34118,8 @@
         <w:tblLook w:val="04A0" w:firstRow="1" w:lastRow="0" w:firstColumn="1" w:lastColumn="0" w:noHBand="0" w:noVBand="1"/>
       </w:tblPr>
       <w:tblGrid>
-        <w:gridCol w:w="1963"/>
-        <w:gridCol w:w="7377"/>
+        <w:gridCol w:w="1901"/>
+        <w:gridCol w:w="7439"/>
       </w:tblGrid>
       <w:tr>
         <w:tc>
@@ -34318,7 +34336,31 @@
               <w:rPr>
                 <w:rFonts w:eastAsia="Times New Roman"/>
               </w:rPr>
-              <w:t>This group has a Power of 6/4, Resistance of 5, and Income of 0</w:t>
+              <w:t xml:space="preserve">This group has a Power of </w:t>
+            </w:r>
+            <w:r>
+              <w:rPr>
+                <w:rFonts w:eastAsia="Times New Roman"/>
+              </w:rPr>
+              <w:t xml:space="preserve">6, a Transferable Power of </w:t>
+            </w:r>
+            <w:r>
+              <w:rPr>
+                <w:rFonts w:eastAsia="Times New Roman"/>
+              </w:rPr>
+              <w:t>4</w:t>
+            </w:r>
+            <w:r>
+              <w:rPr>
+                <w:rFonts w:eastAsia="Times New Roman"/>
+              </w:rPr>
+              <w:t xml:space="preserve"> to assist</w:t>
+            </w:r>
+            <w:r>
+              <w:rPr>
+                <w:rFonts w:eastAsia="Times New Roman"/>
+              </w:rPr>
+              <w:t>, Resistance of 5, and Income of 0</w:t>
             </w:r>
             <w:r>
               <w:rPr>
@@ -35099,10 +35141,3213 @@
         </w:tc>
       </w:tr>
     </w:tbl>
-    <w:p>
-      <w:bookmarkStart w:id="0" w:name="_GoBack"/>
-      <w:bookmarkEnd w:id="0"/>
-    </w:p>
+    <w:p/>
+    <w:p/>
+    <w:p/>
+    <w:p/>
+    <w:p/>
+    <w:p/>
+    <w:p/>
+    <w:p/>
+    <w:p/>
+    <w:p/>
+    <w:p/>
+    <w:p/>
+    <w:p/>
+    <w:p/>
+    <w:p/>
+    <w:p/>
+    <w:tbl>
+      <w:tblPr>
+        <w:tblW w:w="0" w:type="auto"/>
+        <w:tblLook w:val="04A0" w:firstRow="1" w:lastRow="0" w:firstColumn="1" w:lastColumn="0" w:noHBand="0" w:noVBand="1"/>
+      </w:tblPr>
+      <w:tblGrid>
+        <w:gridCol w:w="1825"/>
+        <w:gridCol w:w="7515"/>
+      </w:tblGrid>
+      <w:tr>
+        <w:tc>
+          <w:tcPr>
+            <w:tcW w:w="0" w:type="auto"/>
+            <w:tcBorders>
+              <w:top w:val="single" w:sz="8" w:space="0" w:color="000000"/>
+              <w:left w:val="single" w:sz="8" w:space="0" w:color="000000"/>
+              <w:bottom w:val="single" w:sz="8" w:space="0" w:color="000000"/>
+              <w:right w:val="single" w:sz="8" w:space="0" w:color="000000"/>
+            </w:tcBorders>
+            <w:tcMar>
+              <w:top w:w="100" w:type="dxa"/>
+              <w:left w:w="100" w:type="dxa"/>
+              <w:bottom w:w="100" w:type="dxa"/>
+              <w:right w:w="100" w:type="dxa"/>
+            </w:tcMar>
+            <w:hideMark/>
+          </w:tcPr>
+          <w:p>
+            <w:pPr>
+              <w:spacing w:line="240" w:lineRule="auto"/>
+              <w:rPr>
+                <w:rFonts w:ascii="Times New Roman" w:eastAsia="Times New Roman" w:hAnsi="Times New Roman" w:cs="Times New Roman"/>
+                <w:color w:val="auto"/>
+                <w:sz w:val="24"/>
+                <w:szCs w:val="24"/>
+              </w:rPr>
+            </w:pPr>
+            <w:r>
+              <w:rPr>
+                <w:rFonts w:eastAsia="Times New Roman"/>
+              </w:rPr>
+              <w:t>ID</w:t>
+            </w:r>
+          </w:p>
+        </w:tc>
+        <w:tc>
+          <w:tcPr>
+            <w:tcW w:w="0" w:type="auto"/>
+            <w:tcBorders>
+              <w:top w:val="single" w:sz="8" w:space="0" w:color="000000"/>
+              <w:left w:val="single" w:sz="8" w:space="0" w:color="000000"/>
+              <w:bottom w:val="single" w:sz="8" w:space="0" w:color="000000"/>
+              <w:right w:val="single" w:sz="8" w:space="0" w:color="000000"/>
+            </w:tcBorders>
+            <w:tcMar>
+              <w:top w:w="100" w:type="dxa"/>
+              <w:left w:w="100" w:type="dxa"/>
+              <w:bottom w:w="100" w:type="dxa"/>
+              <w:right w:w="100" w:type="dxa"/>
+            </w:tcMar>
+            <w:hideMark/>
+          </w:tcPr>
+          <w:p>
+            <w:pPr>
+              <w:spacing w:line="240" w:lineRule="auto"/>
+              <w:rPr>
+                <w:rFonts w:ascii="Times New Roman" w:eastAsia="Times New Roman" w:hAnsi="Times New Roman" w:cs="Times New Roman"/>
+                <w:color w:val="auto"/>
+                <w:sz w:val="24"/>
+                <w:szCs w:val="24"/>
+              </w:rPr>
+            </w:pPr>
+            <w:r>
+              <w:rPr>
+                <w:rFonts w:eastAsia="Times New Roman"/>
+              </w:rPr>
+              <w:t xml:space="preserve">G – </w:t>
+            </w:r>
+            <w:r>
+              <w:rPr>
+                <w:rFonts w:eastAsia="Times New Roman"/>
+              </w:rPr>
+              <w:t>10</w:t>
+            </w:r>
+            <w:r>
+              <w:rPr>
+                <w:rFonts w:eastAsia="Times New Roman"/>
+              </w:rPr>
+              <w:t xml:space="preserve"> (Group – </w:t>
+            </w:r>
+            <w:r>
+              <w:rPr>
+                <w:rFonts w:eastAsia="Times New Roman"/>
+              </w:rPr>
+              <w:t>10</w:t>
+            </w:r>
+            <w:r>
+              <w:rPr>
+                <w:rFonts w:eastAsia="Times New Roman"/>
+              </w:rPr>
+              <w:t>)</w:t>
+            </w:r>
+          </w:p>
+        </w:tc>
+      </w:tr>
+      <w:tr>
+        <w:tc>
+          <w:tcPr>
+            <w:tcW w:w="0" w:type="auto"/>
+            <w:tcBorders>
+              <w:top w:val="single" w:sz="8" w:space="0" w:color="000000"/>
+              <w:left w:val="single" w:sz="8" w:space="0" w:color="000000"/>
+              <w:bottom w:val="single" w:sz="8" w:space="0" w:color="000000"/>
+              <w:right w:val="single" w:sz="8" w:space="0" w:color="000000"/>
+            </w:tcBorders>
+            <w:tcMar>
+              <w:top w:w="100" w:type="dxa"/>
+              <w:left w:w="100" w:type="dxa"/>
+              <w:bottom w:w="100" w:type="dxa"/>
+              <w:right w:w="100" w:type="dxa"/>
+            </w:tcMar>
+            <w:hideMark/>
+          </w:tcPr>
+          <w:p>
+            <w:pPr>
+              <w:spacing w:line="240" w:lineRule="auto"/>
+              <w:rPr>
+                <w:rFonts w:ascii="Times New Roman" w:eastAsia="Times New Roman" w:hAnsi="Times New Roman" w:cs="Times New Roman"/>
+                <w:color w:val="auto"/>
+                <w:sz w:val="24"/>
+                <w:szCs w:val="24"/>
+              </w:rPr>
+            </w:pPr>
+            <w:r>
+              <w:rPr>
+                <w:rFonts w:eastAsia="Times New Roman"/>
+              </w:rPr>
+              <w:t>Title</w:t>
+            </w:r>
+          </w:p>
+        </w:tc>
+        <w:tc>
+          <w:tcPr>
+            <w:tcW w:w="0" w:type="auto"/>
+            <w:tcBorders>
+              <w:top w:val="single" w:sz="8" w:space="0" w:color="000000"/>
+              <w:left w:val="single" w:sz="8" w:space="0" w:color="000000"/>
+              <w:bottom w:val="single" w:sz="8" w:space="0" w:color="000000"/>
+              <w:right w:val="single" w:sz="8" w:space="0" w:color="000000"/>
+            </w:tcBorders>
+            <w:tcMar>
+              <w:top w:w="100" w:type="dxa"/>
+              <w:left w:w="100" w:type="dxa"/>
+              <w:bottom w:w="100" w:type="dxa"/>
+              <w:right w:w="100" w:type="dxa"/>
+            </w:tcMar>
+            <w:hideMark/>
+          </w:tcPr>
+          <w:p>
+            <w:pPr>
+              <w:spacing w:line="240" w:lineRule="auto"/>
+              <w:rPr>
+                <w:rFonts w:ascii="Times New Roman" w:eastAsia="Times New Roman" w:hAnsi="Times New Roman" w:cs="Times New Roman"/>
+                <w:color w:val="auto"/>
+                <w:sz w:val="24"/>
+                <w:szCs w:val="24"/>
+              </w:rPr>
+            </w:pPr>
+            <w:r>
+              <w:rPr>
+                <w:rFonts w:eastAsia="Times New Roman"/>
+              </w:rPr>
+              <w:t>Clone Arrangers</w:t>
+            </w:r>
+          </w:p>
+        </w:tc>
+      </w:tr>
+      <w:tr>
+        <w:tc>
+          <w:tcPr>
+            <w:tcW w:w="0" w:type="auto"/>
+            <w:tcBorders>
+              <w:top w:val="single" w:sz="8" w:space="0" w:color="000000"/>
+              <w:left w:val="single" w:sz="8" w:space="0" w:color="000000"/>
+              <w:bottom w:val="single" w:sz="8" w:space="0" w:color="000000"/>
+              <w:right w:val="single" w:sz="8" w:space="0" w:color="000000"/>
+            </w:tcBorders>
+            <w:tcMar>
+              <w:top w:w="100" w:type="dxa"/>
+              <w:left w:w="100" w:type="dxa"/>
+              <w:bottom w:w="100" w:type="dxa"/>
+              <w:right w:w="100" w:type="dxa"/>
+            </w:tcMar>
+            <w:hideMark/>
+          </w:tcPr>
+          <w:p>
+            <w:pPr>
+              <w:spacing w:line="240" w:lineRule="auto"/>
+              <w:rPr>
+                <w:rFonts w:ascii="Times New Roman" w:eastAsia="Times New Roman" w:hAnsi="Times New Roman" w:cs="Times New Roman"/>
+                <w:color w:val="auto"/>
+                <w:sz w:val="24"/>
+                <w:szCs w:val="24"/>
+              </w:rPr>
+            </w:pPr>
+            <w:r>
+              <w:rPr>
+                <w:rFonts w:eastAsia="Times New Roman"/>
+              </w:rPr>
+              <w:t>Description</w:t>
+            </w:r>
+          </w:p>
+        </w:tc>
+        <w:tc>
+          <w:tcPr>
+            <w:tcW w:w="0" w:type="auto"/>
+            <w:tcBorders>
+              <w:top w:val="single" w:sz="8" w:space="0" w:color="000000"/>
+              <w:left w:val="single" w:sz="8" w:space="0" w:color="000000"/>
+              <w:bottom w:val="single" w:sz="8" w:space="0" w:color="000000"/>
+              <w:right w:val="single" w:sz="8" w:space="0" w:color="000000"/>
+            </w:tcBorders>
+            <w:tcMar>
+              <w:top w:w="100" w:type="dxa"/>
+              <w:left w:w="100" w:type="dxa"/>
+              <w:bottom w:w="100" w:type="dxa"/>
+              <w:right w:w="100" w:type="dxa"/>
+            </w:tcMar>
+            <w:hideMark/>
+          </w:tcPr>
+          <w:p>
+            <w:pPr>
+              <w:spacing w:line="240" w:lineRule="auto"/>
+              <w:rPr>
+                <w:rFonts w:eastAsia="Times New Roman"/>
+              </w:rPr>
+            </w:pPr>
+            <w:r>
+              <w:rPr>
+                <w:rFonts w:eastAsia="Times New Roman"/>
+              </w:rPr>
+              <w:t>This group has a Power of 6, a Transferable Power of 2 to assist</w:t>
+            </w:r>
+            <w:r>
+              <w:rPr>
+                <w:rFonts w:eastAsia="Times New Roman"/>
+              </w:rPr>
+              <w:t xml:space="preserve">, Resistance of 6, and Income of 3. They are aligned as </w:t>
+            </w:r>
+            <w:r>
+              <w:rPr>
+                <w:rFonts w:eastAsia="Times New Roman"/>
+              </w:rPr>
+              <w:t>Violent, Communist, and Criminal</w:t>
+            </w:r>
+            <w:r>
+              <w:rPr>
+                <w:rFonts w:eastAsia="Times New Roman"/>
+              </w:rPr>
+              <w:t xml:space="preserve">. They can be controlled and control </w:t>
+            </w:r>
+            <w:r>
+              <w:rPr>
+                <w:rFonts w:eastAsia="Times New Roman"/>
+              </w:rPr>
+              <w:t xml:space="preserve">two </w:t>
+            </w:r>
+            <w:r>
+              <w:rPr>
+                <w:rFonts w:eastAsia="Times New Roman"/>
+              </w:rPr>
+              <w:t>Groups.</w:t>
+            </w:r>
+            <w:r>
+              <w:rPr>
+                <w:rFonts w:eastAsia="Times New Roman"/>
+              </w:rPr>
+              <w:t xml:space="preserve"> They can obtain +3 Power on any attempt to destroy any</w:t>
+            </w:r>
+            <w:bookmarkStart w:id="0" w:name="_GoBack"/>
+            <w:bookmarkEnd w:id="0"/>
+            <w:r>
+              <w:rPr>
+                <w:rFonts w:eastAsia="Times New Roman"/>
+              </w:rPr>
+              <w:t xml:space="preserve"> group.</w:t>
+            </w:r>
+            <w:r>
+              <w:rPr>
+                <w:rFonts w:eastAsia="Times New Roman"/>
+              </w:rPr>
+              <w:t xml:space="preserve">    </w:t>
+            </w:r>
+          </w:p>
+        </w:tc>
+      </w:tr>
+      <w:tr>
+        <w:tc>
+          <w:tcPr>
+            <w:tcW w:w="0" w:type="auto"/>
+            <w:tcBorders>
+              <w:top w:val="single" w:sz="8" w:space="0" w:color="000000"/>
+              <w:left w:val="single" w:sz="8" w:space="0" w:color="000000"/>
+              <w:bottom w:val="single" w:sz="8" w:space="0" w:color="000000"/>
+              <w:right w:val="single" w:sz="8" w:space="0" w:color="000000"/>
+            </w:tcBorders>
+            <w:tcMar>
+              <w:top w:w="100" w:type="dxa"/>
+              <w:left w:w="100" w:type="dxa"/>
+              <w:bottom w:w="100" w:type="dxa"/>
+              <w:right w:w="100" w:type="dxa"/>
+            </w:tcMar>
+            <w:hideMark/>
+          </w:tcPr>
+          <w:p>
+            <w:pPr>
+              <w:spacing w:line="240" w:lineRule="auto"/>
+              <w:rPr>
+                <w:rFonts w:ascii="Times New Roman" w:eastAsia="Times New Roman" w:hAnsi="Times New Roman" w:cs="Times New Roman"/>
+                <w:color w:val="auto"/>
+                <w:sz w:val="24"/>
+                <w:szCs w:val="24"/>
+              </w:rPr>
+            </w:pPr>
+            <w:r>
+              <w:rPr>
+                <w:rFonts w:eastAsia="Times New Roman"/>
+              </w:rPr>
+              <w:t>Primary Actor</w:t>
+            </w:r>
+          </w:p>
+        </w:tc>
+        <w:tc>
+          <w:tcPr>
+            <w:tcW w:w="0" w:type="auto"/>
+            <w:tcBorders>
+              <w:top w:val="single" w:sz="8" w:space="0" w:color="000000"/>
+              <w:left w:val="single" w:sz="8" w:space="0" w:color="000000"/>
+              <w:bottom w:val="single" w:sz="8" w:space="0" w:color="000000"/>
+              <w:right w:val="single" w:sz="8" w:space="0" w:color="000000"/>
+            </w:tcBorders>
+            <w:tcMar>
+              <w:top w:w="100" w:type="dxa"/>
+              <w:left w:w="100" w:type="dxa"/>
+              <w:bottom w:w="100" w:type="dxa"/>
+              <w:right w:w="100" w:type="dxa"/>
+            </w:tcMar>
+            <w:hideMark/>
+          </w:tcPr>
+          <w:p>
+            <w:pPr>
+              <w:spacing w:line="240" w:lineRule="auto"/>
+              <w:rPr>
+                <w:rFonts w:ascii="Times New Roman" w:eastAsia="Times New Roman" w:hAnsi="Times New Roman" w:cs="Times New Roman"/>
+                <w:color w:val="auto"/>
+                <w:sz w:val="24"/>
+                <w:szCs w:val="24"/>
+              </w:rPr>
+            </w:pPr>
+            <w:r>
+              <w:rPr>
+                <w:rFonts w:eastAsia="Times New Roman"/>
+              </w:rPr>
+              <w:t>Current Player</w:t>
+            </w:r>
+          </w:p>
+        </w:tc>
+      </w:tr>
+      <w:tr>
+        <w:tc>
+          <w:tcPr>
+            <w:tcW w:w="0" w:type="auto"/>
+            <w:tcBorders>
+              <w:top w:val="single" w:sz="8" w:space="0" w:color="000000"/>
+              <w:left w:val="single" w:sz="8" w:space="0" w:color="000000"/>
+              <w:bottom w:val="single" w:sz="8" w:space="0" w:color="000000"/>
+              <w:right w:val="single" w:sz="8" w:space="0" w:color="000000"/>
+            </w:tcBorders>
+            <w:tcMar>
+              <w:top w:w="100" w:type="dxa"/>
+              <w:left w:w="100" w:type="dxa"/>
+              <w:bottom w:w="100" w:type="dxa"/>
+              <w:right w:w="100" w:type="dxa"/>
+            </w:tcMar>
+            <w:hideMark/>
+          </w:tcPr>
+          <w:p>
+            <w:pPr>
+              <w:spacing w:line="240" w:lineRule="auto"/>
+              <w:rPr>
+                <w:rFonts w:ascii="Times New Roman" w:eastAsia="Times New Roman" w:hAnsi="Times New Roman" w:cs="Times New Roman"/>
+                <w:color w:val="auto"/>
+                <w:sz w:val="24"/>
+                <w:szCs w:val="24"/>
+              </w:rPr>
+            </w:pPr>
+            <w:r>
+              <w:rPr>
+                <w:rFonts w:eastAsia="Times New Roman"/>
+              </w:rPr>
+              <w:t>Stakeholders</w:t>
+            </w:r>
+          </w:p>
+        </w:tc>
+        <w:tc>
+          <w:tcPr>
+            <w:tcW w:w="0" w:type="auto"/>
+            <w:tcBorders>
+              <w:top w:val="single" w:sz="8" w:space="0" w:color="000000"/>
+              <w:left w:val="single" w:sz="8" w:space="0" w:color="000000"/>
+              <w:bottom w:val="single" w:sz="8" w:space="0" w:color="000000"/>
+              <w:right w:val="single" w:sz="8" w:space="0" w:color="000000"/>
+            </w:tcBorders>
+            <w:tcMar>
+              <w:top w:w="100" w:type="dxa"/>
+              <w:left w:w="100" w:type="dxa"/>
+              <w:bottom w:w="100" w:type="dxa"/>
+              <w:right w:w="100" w:type="dxa"/>
+            </w:tcMar>
+            <w:hideMark/>
+          </w:tcPr>
+          <w:p>
+            <w:pPr>
+              <w:spacing w:line="240" w:lineRule="auto"/>
+              <w:rPr>
+                <w:rFonts w:ascii="Times New Roman" w:eastAsia="Times New Roman" w:hAnsi="Times New Roman" w:cs="Times New Roman"/>
+                <w:color w:val="auto"/>
+                <w:sz w:val="24"/>
+                <w:szCs w:val="24"/>
+              </w:rPr>
+            </w:pPr>
+            <w:r>
+              <w:rPr>
+                <w:rFonts w:eastAsia="Times New Roman"/>
+              </w:rPr>
+              <w:t>Other Players</w:t>
+            </w:r>
+          </w:p>
+        </w:tc>
+      </w:tr>
+      <w:tr>
+        <w:tc>
+          <w:tcPr>
+            <w:tcW w:w="0" w:type="auto"/>
+            <w:tcBorders>
+              <w:top w:val="single" w:sz="8" w:space="0" w:color="000000"/>
+              <w:left w:val="single" w:sz="8" w:space="0" w:color="000000"/>
+              <w:bottom w:val="single" w:sz="8" w:space="0" w:color="000000"/>
+              <w:right w:val="single" w:sz="8" w:space="0" w:color="000000"/>
+            </w:tcBorders>
+            <w:tcMar>
+              <w:top w:w="100" w:type="dxa"/>
+              <w:left w:w="100" w:type="dxa"/>
+              <w:bottom w:w="100" w:type="dxa"/>
+              <w:right w:w="100" w:type="dxa"/>
+            </w:tcMar>
+            <w:hideMark/>
+          </w:tcPr>
+          <w:p>
+            <w:pPr>
+              <w:spacing w:line="240" w:lineRule="auto"/>
+              <w:rPr>
+                <w:rFonts w:ascii="Times New Roman" w:eastAsia="Times New Roman" w:hAnsi="Times New Roman" w:cs="Times New Roman"/>
+                <w:color w:val="auto"/>
+                <w:sz w:val="24"/>
+                <w:szCs w:val="24"/>
+              </w:rPr>
+            </w:pPr>
+            <w:r>
+              <w:rPr>
+                <w:rFonts w:eastAsia="Times New Roman"/>
+              </w:rPr>
+              <w:t>Trigger</w:t>
+            </w:r>
+          </w:p>
+        </w:tc>
+        <w:tc>
+          <w:tcPr>
+            <w:tcW w:w="0" w:type="auto"/>
+            <w:tcBorders>
+              <w:top w:val="single" w:sz="8" w:space="0" w:color="000000"/>
+              <w:left w:val="single" w:sz="8" w:space="0" w:color="000000"/>
+              <w:bottom w:val="single" w:sz="8" w:space="0" w:color="000000"/>
+              <w:right w:val="single" w:sz="8" w:space="0" w:color="000000"/>
+            </w:tcBorders>
+            <w:tcMar>
+              <w:top w:w="100" w:type="dxa"/>
+              <w:left w:w="100" w:type="dxa"/>
+              <w:bottom w:w="100" w:type="dxa"/>
+              <w:right w:w="100" w:type="dxa"/>
+            </w:tcMar>
+            <w:hideMark/>
+          </w:tcPr>
+          <w:p>
+            <w:pPr>
+              <w:spacing w:line="240" w:lineRule="auto"/>
+              <w:rPr>
+                <w:rFonts w:eastAsia="Times New Roman"/>
+                <w:color w:val="auto"/>
+              </w:rPr>
+            </w:pPr>
+            <w:r>
+              <w:rPr>
+                <w:rFonts w:eastAsia="Times New Roman"/>
+                <w:color w:val="auto"/>
+              </w:rPr>
+              <w:t>Player builds Power Structure, Resistance Structure, or Income with Group.</w:t>
+            </w:r>
+          </w:p>
+        </w:tc>
+      </w:tr>
+      <w:tr>
+        <w:tc>
+          <w:tcPr>
+            <w:tcW w:w="0" w:type="auto"/>
+            <w:tcBorders>
+              <w:top w:val="single" w:sz="8" w:space="0" w:color="000000"/>
+              <w:left w:val="single" w:sz="8" w:space="0" w:color="000000"/>
+              <w:bottom w:val="single" w:sz="8" w:space="0" w:color="000000"/>
+              <w:right w:val="single" w:sz="8" w:space="0" w:color="000000"/>
+            </w:tcBorders>
+            <w:tcMar>
+              <w:top w:w="100" w:type="dxa"/>
+              <w:left w:w="100" w:type="dxa"/>
+              <w:bottom w:w="100" w:type="dxa"/>
+              <w:right w:w="100" w:type="dxa"/>
+            </w:tcMar>
+            <w:hideMark/>
+          </w:tcPr>
+          <w:p>
+            <w:pPr>
+              <w:spacing w:line="240" w:lineRule="auto"/>
+              <w:rPr>
+                <w:rFonts w:ascii="Times New Roman" w:eastAsia="Times New Roman" w:hAnsi="Times New Roman" w:cs="Times New Roman"/>
+                <w:color w:val="auto"/>
+                <w:sz w:val="24"/>
+                <w:szCs w:val="24"/>
+              </w:rPr>
+            </w:pPr>
+            <w:r>
+              <w:rPr>
+                <w:rFonts w:eastAsia="Times New Roman"/>
+              </w:rPr>
+              <w:t>Preconditions</w:t>
+            </w:r>
+          </w:p>
+        </w:tc>
+        <w:tc>
+          <w:tcPr>
+            <w:tcW w:w="0" w:type="auto"/>
+            <w:tcBorders>
+              <w:top w:val="single" w:sz="8" w:space="0" w:color="000000"/>
+              <w:left w:val="single" w:sz="8" w:space="0" w:color="000000"/>
+              <w:bottom w:val="single" w:sz="8" w:space="0" w:color="000000"/>
+              <w:right w:val="single" w:sz="8" w:space="0" w:color="000000"/>
+            </w:tcBorders>
+            <w:tcMar>
+              <w:top w:w="100" w:type="dxa"/>
+              <w:left w:w="100" w:type="dxa"/>
+              <w:bottom w:w="100" w:type="dxa"/>
+              <w:right w:w="100" w:type="dxa"/>
+            </w:tcMar>
+            <w:hideMark/>
+          </w:tcPr>
+          <w:p>
+            <w:pPr>
+              <w:spacing w:line="240" w:lineRule="auto"/>
+              <w:rPr>
+                <w:rFonts w:ascii="Times New Roman" w:eastAsia="Times New Roman" w:hAnsi="Times New Roman" w:cs="Times New Roman"/>
+                <w:color w:val="auto"/>
+                <w:sz w:val="24"/>
+                <w:szCs w:val="24"/>
+              </w:rPr>
+            </w:pPr>
+            <w:r>
+              <w:rPr>
+                <w:rFonts w:eastAsia="Times New Roman"/>
+              </w:rPr>
+              <w:t>Card is uncontrolled.</w:t>
+            </w:r>
+          </w:p>
+        </w:tc>
+      </w:tr>
+      <w:tr>
+        <w:tc>
+          <w:tcPr>
+            <w:tcW w:w="0" w:type="auto"/>
+            <w:tcBorders>
+              <w:top w:val="single" w:sz="8" w:space="0" w:color="000000"/>
+              <w:left w:val="single" w:sz="8" w:space="0" w:color="000000"/>
+              <w:bottom w:val="single" w:sz="8" w:space="0" w:color="000000"/>
+              <w:right w:val="single" w:sz="8" w:space="0" w:color="000000"/>
+            </w:tcBorders>
+            <w:tcMar>
+              <w:top w:w="100" w:type="dxa"/>
+              <w:left w:w="100" w:type="dxa"/>
+              <w:bottom w:w="100" w:type="dxa"/>
+              <w:right w:w="100" w:type="dxa"/>
+            </w:tcMar>
+            <w:hideMark/>
+          </w:tcPr>
+          <w:p>
+            <w:pPr>
+              <w:spacing w:line="240" w:lineRule="auto"/>
+              <w:rPr>
+                <w:rFonts w:ascii="Times New Roman" w:eastAsia="Times New Roman" w:hAnsi="Times New Roman" w:cs="Times New Roman"/>
+                <w:color w:val="auto"/>
+                <w:sz w:val="24"/>
+                <w:szCs w:val="24"/>
+              </w:rPr>
+            </w:pPr>
+            <w:r>
+              <w:rPr>
+                <w:rFonts w:eastAsia="Times New Roman"/>
+              </w:rPr>
+              <w:t>Postconditions</w:t>
+            </w:r>
+          </w:p>
+        </w:tc>
+        <w:tc>
+          <w:tcPr>
+            <w:tcW w:w="0" w:type="auto"/>
+            <w:tcBorders>
+              <w:top w:val="single" w:sz="8" w:space="0" w:color="000000"/>
+              <w:left w:val="single" w:sz="8" w:space="0" w:color="000000"/>
+              <w:bottom w:val="single" w:sz="8" w:space="0" w:color="000000"/>
+              <w:right w:val="single" w:sz="8" w:space="0" w:color="000000"/>
+            </w:tcBorders>
+            <w:tcMar>
+              <w:top w:w="100" w:type="dxa"/>
+              <w:left w:w="100" w:type="dxa"/>
+              <w:bottom w:w="100" w:type="dxa"/>
+              <w:right w:w="100" w:type="dxa"/>
+            </w:tcMar>
+            <w:hideMark/>
+          </w:tcPr>
+          <w:p>
+            <w:pPr>
+              <w:spacing w:line="240" w:lineRule="auto"/>
+              <w:rPr>
+                <w:rFonts w:ascii="Times New Roman" w:eastAsia="Times New Roman" w:hAnsi="Times New Roman" w:cs="Times New Roman"/>
+                <w:color w:val="auto"/>
+                <w:sz w:val="24"/>
+                <w:szCs w:val="24"/>
+              </w:rPr>
+            </w:pPr>
+            <w:r>
+              <w:rPr>
+                <w:rFonts w:eastAsia="Times New Roman"/>
+              </w:rPr>
+              <w:t xml:space="preserve">Player controls Group. </w:t>
+            </w:r>
+          </w:p>
+        </w:tc>
+      </w:tr>
+      <w:tr>
+        <w:tc>
+          <w:tcPr>
+            <w:tcW w:w="0" w:type="auto"/>
+            <w:tcBorders>
+              <w:top w:val="single" w:sz="8" w:space="0" w:color="000000"/>
+              <w:left w:val="single" w:sz="8" w:space="0" w:color="000000"/>
+              <w:bottom w:val="single" w:sz="8" w:space="0" w:color="000000"/>
+              <w:right w:val="single" w:sz="8" w:space="0" w:color="000000"/>
+            </w:tcBorders>
+            <w:tcMar>
+              <w:top w:w="100" w:type="dxa"/>
+              <w:left w:w="100" w:type="dxa"/>
+              <w:bottom w:w="100" w:type="dxa"/>
+              <w:right w:w="100" w:type="dxa"/>
+            </w:tcMar>
+            <w:hideMark/>
+          </w:tcPr>
+          <w:p>
+            <w:pPr>
+              <w:spacing w:line="240" w:lineRule="auto"/>
+              <w:rPr>
+                <w:rFonts w:ascii="Times New Roman" w:eastAsia="Times New Roman" w:hAnsi="Times New Roman" w:cs="Times New Roman"/>
+                <w:color w:val="auto"/>
+                <w:sz w:val="24"/>
+                <w:szCs w:val="24"/>
+              </w:rPr>
+            </w:pPr>
+            <w:r>
+              <w:rPr>
+                <w:rFonts w:eastAsia="Times New Roman"/>
+              </w:rPr>
+              <w:t>Main Success Scenario</w:t>
+            </w:r>
+          </w:p>
+        </w:tc>
+        <w:tc>
+          <w:tcPr>
+            <w:tcW w:w="0" w:type="auto"/>
+            <w:tcBorders>
+              <w:top w:val="single" w:sz="8" w:space="0" w:color="000000"/>
+              <w:left w:val="single" w:sz="8" w:space="0" w:color="000000"/>
+              <w:bottom w:val="single" w:sz="8" w:space="0" w:color="000000"/>
+              <w:right w:val="single" w:sz="8" w:space="0" w:color="000000"/>
+            </w:tcBorders>
+            <w:tcMar>
+              <w:top w:w="100" w:type="dxa"/>
+              <w:left w:w="100" w:type="dxa"/>
+              <w:bottom w:w="100" w:type="dxa"/>
+              <w:right w:w="100" w:type="dxa"/>
+            </w:tcMar>
+            <w:hideMark/>
+          </w:tcPr>
+          <w:p>
+            <w:pPr>
+              <w:pStyle w:val="ListParagraph"/>
+              <w:numPr>
+                <w:ilvl w:val="0"/>
+                <w:numId w:val="65"/>
+              </w:numPr>
+              <w:spacing w:line="240" w:lineRule="auto"/>
+              <w:textAlignment w:val="baseline"/>
+              <w:rPr>
+                <w:rFonts w:eastAsia="Times New Roman"/>
+              </w:rPr>
+            </w:pPr>
+            <w:r>
+              <w:rPr>
+                <w:rFonts w:eastAsia="Times New Roman"/>
+              </w:rPr>
+              <w:t>Player picks up card and is placed with other face-up uncontrolled groups</w:t>
+            </w:r>
+          </w:p>
+          <w:p>
+            <w:pPr>
+              <w:pStyle w:val="ListParagraph"/>
+              <w:numPr>
+                <w:ilvl w:val="0"/>
+                <w:numId w:val="65"/>
+              </w:numPr>
+              <w:spacing w:line="240" w:lineRule="auto"/>
+              <w:textAlignment w:val="baseline"/>
+              <w:rPr>
+                <w:rFonts w:eastAsia="Times New Roman"/>
+              </w:rPr>
+            </w:pPr>
+            <w:r>
+              <w:rPr>
+                <w:rFonts w:eastAsia="Times New Roman"/>
+              </w:rPr>
+              <w:t>The chosen attacking group’s power is greater than this group’s resistance and Player rolls dice to the total difference or less to control group.</w:t>
+            </w:r>
+          </w:p>
+        </w:tc>
+      </w:tr>
+      <w:tr>
+        <w:tc>
+          <w:tcPr>
+            <w:tcW w:w="0" w:type="auto"/>
+            <w:tcBorders>
+              <w:top w:val="single" w:sz="8" w:space="0" w:color="000000"/>
+              <w:left w:val="single" w:sz="8" w:space="0" w:color="000000"/>
+              <w:bottom w:val="single" w:sz="8" w:space="0" w:color="000000"/>
+              <w:right w:val="single" w:sz="8" w:space="0" w:color="000000"/>
+            </w:tcBorders>
+            <w:tcMar>
+              <w:top w:w="100" w:type="dxa"/>
+              <w:left w:w="100" w:type="dxa"/>
+              <w:bottom w:w="100" w:type="dxa"/>
+              <w:right w:w="100" w:type="dxa"/>
+            </w:tcMar>
+            <w:hideMark/>
+          </w:tcPr>
+          <w:p>
+            <w:pPr>
+              <w:spacing w:line="240" w:lineRule="auto"/>
+              <w:rPr>
+                <w:rFonts w:ascii="Times New Roman" w:eastAsia="Times New Roman" w:hAnsi="Times New Roman" w:cs="Times New Roman"/>
+                <w:color w:val="auto"/>
+                <w:sz w:val="24"/>
+                <w:szCs w:val="24"/>
+              </w:rPr>
+            </w:pPr>
+            <w:r>
+              <w:rPr>
+                <w:rFonts w:eastAsia="Times New Roman"/>
+              </w:rPr>
+              <w:t>Extensions</w:t>
+            </w:r>
+          </w:p>
+        </w:tc>
+        <w:tc>
+          <w:tcPr>
+            <w:tcW w:w="0" w:type="auto"/>
+            <w:tcBorders>
+              <w:top w:val="single" w:sz="8" w:space="0" w:color="000000"/>
+              <w:left w:val="single" w:sz="8" w:space="0" w:color="000000"/>
+              <w:bottom w:val="single" w:sz="8" w:space="0" w:color="000000"/>
+              <w:right w:val="single" w:sz="8" w:space="0" w:color="000000"/>
+            </w:tcBorders>
+            <w:tcMar>
+              <w:top w:w="100" w:type="dxa"/>
+              <w:left w:w="100" w:type="dxa"/>
+              <w:bottom w:w="100" w:type="dxa"/>
+              <w:right w:w="100" w:type="dxa"/>
+            </w:tcMar>
+            <w:hideMark/>
+          </w:tcPr>
+          <w:p>
+            <w:pPr>
+              <w:pStyle w:val="ListParagraph"/>
+              <w:numPr>
+                <w:ilvl w:val="0"/>
+                <w:numId w:val="66"/>
+              </w:numPr>
+              <w:spacing w:line="240" w:lineRule="auto"/>
+              <w:textAlignment w:val="baseline"/>
+              <w:rPr>
+                <w:rFonts w:eastAsia="Times New Roman"/>
+              </w:rPr>
+            </w:pPr>
+            <w:r>
+              <w:rPr>
+                <w:rFonts w:eastAsia="Times New Roman"/>
+              </w:rPr>
+              <w:t>Player rolls above the total difference.</w:t>
+            </w:r>
+          </w:p>
+          <w:p>
+            <w:pPr>
+              <w:pStyle w:val="ListParagraph"/>
+              <w:numPr>
+                <w:ilvl w:val="0"/>
+                <w:numId w:val="66"/>
+              </w:numPr>
+              <w:spacing w:line="240" w:lineRule="auto"/>
+              <w:textAlignment w:val="baseline"/>
+              <w:rPr>
+                <w:rFonts w:eastAsia="Times New Roman"/>
+              </w:rPr>
+            </w:pPr>
+            <w:r>
+              <w:rPr>
+                <w:rFonts w:eastAsia="Times New Roman"/>
+              </w:rPr>
+              <w:t>Group is destroyed or controlled by Other Player</w:t>
+            </w:r>
+          </w:p>
+        </w:tc>
+      </w:tr>
+      <w:tr>
+        <w:tc>
+          <w:tcPr>
+            <w:tcW w:w="0" w:type="auto"/>
+            <w:tcBorders>
+              <w:top w:val="single" w:sz="8" w:space="0" w:color="000000"/>
+              <w:left w:val="single" w:sz="8" w:space="0" w:color="000000"/>
+              <w:bottom w:val="single" w:sz="8" w:space="0" w:color="000000"/>
+              <w:right w:val="single" w:sz="8" w:space="0" w:color="000000"/>
+            </w:tcBorders>
+            <w:tcMar>
+              <w:top w:w="100" w:type="dxa"/>
+              <w:left w:w="100" w:type="dxa"/>
+              <w:bottom w:w="100" w:type="dxa"/>
+              <w:right w:w="100" w:type="dxa"/>
+            </w:tcMar>
+            <w:hideMark/>
+          </w:tcPr>
+          <w:p>
+            <w:pPr>
+              <w:spacing w:line="240" w:lineRule="auto"/>
+              <w:rPr>
+                <w:rFonts w:ascii="Times New Roman" w:eastAsia="Times New Roman" w:hAnsi="Times New Roman" w:cs="Times New Roman"/>
+                <w:color w:val="auto"/>
+                <w:sz w:val="24"/>
+                <w:szCs w:val="24"/>
+              </w:rPr>
+            </w:pPr>
+            <w:r>
+              <w:rPr>
+                <w:rFonts w:eastAsia="Times New Roman"/>
+              </w:rPr>
+              <w:t>Frequency of Use</w:t>
+            </w:r>
+          </w:p>
+        </w:tc>
+        <w:tc>
+          <w:tcPr>
+            <w:tcW w:w="0" w:type="auto"/>
+            <w:tcBorders>
+              <w:top w:val="single" w:sz="8" w:space="0" w:color="000000"/>
+              <w:left w:val="single" w:sz="8" w:space="0" w:color="000000"/>
+              <w:bottom w:val="single" w:sz="8" w:space="0" w:color="000000"/>
+              <w:right w:val="single" w:sz="8" w:space="0" w:color="000000"/>
+            </w:tcBorders>
+            <w:tcMar>
+              <w:top w:w="100" w:type="dxa"/>
+              <w:left w:w="100" w:type="dxa"/>
+              <w:bottom w:w="100" w:type="dxa"/>
+              <w:right w:w="100" w:type="dxa"/>
+            </w:tcMar>
+            <w:hideMark/>
+          </w:tcPr>
+          <w:p>
+            <w:pPr>
+              <w:spacing w:line="240" w:lineRule="auto"/>
+              <w:rPr>
+                <w:rFonts w:eastAsia="Times New Roman"/>
+                <w:color w:val="auto"/>
+              </w:rPr>
+            </w:pPr>
+            <w:r>
+              <w:rPr>
+                <w:rFonts w:eastAsia="Times New Roman"/>
+                <w:color w:val="auto"/>
+              </w:rPr>
+              <w:t>Occasionally</w:t>
+            </w:r>
+          </w:p>
+        </w:tc>
+      </w:tr>
+      <w:tr>
+        <w:tc>
+          <w:tcPr>
+            <w:tcW w:w="0" w:type="auto"/>
+            <w:tcBorders>
+              <w:top w:val="single" w:sz="8" w:space="0" w:color="000000"/>
+              <w:left w:val="single" w:sz="8" w:space="0" w:color="000000"/>
+              <w:bottom w:val="single" w:sz="8" w:space="0" w:color="000000"/>
+              <w:right w:val="single" w:sz="8" w:space="0" w:color="000000"/>
+            </w:tcBorders>
+            <w:tcMar>
+              <w:top w:w="100" w:type="dxa"/>
+              <w:left w:w="100" w:type="dxa"/>
+              <w:bottom w:w="100" w:type="dxa"/>
+              <w:right w:w="100" w:type="dxa"/>
+            </w:tcMar>
+            <w:hideMark/>
+          </w:tcPr>
+          <w:p>
+            <w:pPr>
+              <w:spacing w:line="240" w:lineRule="auto"/>
+              <w:rPr>
+                <w:rFonts w:ascii="Times New Roman" w:eastAsia="Times New Roman" w:hAnsi="Times New Roman" w:cs="Times New Roman"/>
+                <w:color w:val="auto"/>
+                <w:sz w:val="24"/>
+                <w:szCs w:val="24"/>
+              </w:rPr>
+            </w:pPr>
+            <w:r>
+              <w:rPr>
+                <w:rFonts w:eastAsia="Times New Roman"/>
+              </w:rPr>
+              <w:t>Status</w:t>
+            </w:r>
+          </w:p>
+        </w:tc>
+        <w:tc>
+          <w:tcPr>
+            <w:tcW w:w="0" w:type="auto"/>
+            <w:tcBorders>
+              <w:top w:val="single" w:sz="8" w:space="0" w:color="000000"/>
+              <w:left w:val="single" w:sz="8" w:space="0" w:color="000000"/>
+              <w:bottom w:val="single" w:sz="8" w:space="0" w:color="000000"/>
+              <w:right w:val="single" w:sz="8" w:space="0" w:color="000000"/>
+            </w:tcBorders>
+            <w:tcMar>
+              <w:top w:w="100" w:type="dxa"/>
+              <w:left w:w="100" w:type="dxa"/>
+              <w:bottom w:w="100" w:type="dxa"/>
+              <w:right w:w="100" w:type="dxa"/>
+            </w:tcMar>
+            <w:hideMark/>
+          </w:tcPr>
+          <w:p>
+            <w:pPr>
+              <w:rPr>
+                <w:rFonts w:ascii="Times New Roman" w:eastAsia="Times New Roman" w:hAnsi="Times New Roman" w:cs="Times New Roman"/>
+                <w:color w:val="auto"/>
+                <w:sz w:val="24"/>
+                <w:szCs w:val="24"/>
+              </w:rPr>
+            </w:pPr>
+          </w:p>
+        </w:tc>
+      </w:tr>
+      <w:tr>
+        <w:tc>
+          <w:tcPr>
+            <w:tcW w:w="0" w:type="auto"/>
+            <w:tcBorders>
+              <w:top w:val="single" w:sz="8" w:space="0" w:color="000000"/>
+              <w:left w:val="single" w:sz="8" w:space="0" w:color="000000"/>
+              <w:bottom w:val="single" w:sz="8" w:space="0" w:color="000000"/>
+              <w:right w:val="single" w:sz="8" w:space="0" w:color="000000"/>
+            </w:tcBorders>
+            <w:tcMar>
+              <w:top w:w="100" w:type="dxa"/>
+              <w:left w:w="100" w:type="dxa"/>
+              <w:bottom w:w="100" w:type="dxa"/>
+              <w:right w:w="100" w:type="dxa"/>
+            </w:tcMar>
+            <w:hideMark/>
+          </w:tcPr>
+          <w:p>
+            <w:pPr>
+              <w:spacing w:line="240" w:lineRule="auto"/>
+              <w:rPr>
+                <w:rFonts w:ascii="Times New Roman" w:eastAsia="Times New Roman" w:hAnsi="Times New Roman" w:cs="Times New Roman"/>
+                <w:color w:val="auto"/>
+                <w:sz w:val="24"/>
+                <w:szCs w:val="24"/>
+              </w:rPr>
+            </w:pPr>
+            <w:r>
+              <w:rPr>
+                <w:rFonts w:eastAsia="Times New Roman"/>
+              </w:rPr>
+              <w:t>Owner</w:t>
+            </w:r>
+          </w:p>
+        </w:tc>
+        <w:tc>
+          <w:tcPr>
+            <w:tcW w:w="0" w:type="auto"/>
+            <w:tcBorders>
+              <w:top w:val="single" w:sz="8" w:space="0" w:color="000000"/>
+              <w:left w:val="single" w:sz="8" w:space="0" w:color="000000"/>
+              <w:bottom w:val="single" w:sz="8" w:space="0" w:color="000000"/>
+              <w:right w:val="single" w:sz="8" w:space="0" w:color="000000"/>
+            </w:tcBorders>
+            <w:tcMar>
+              <w:top w:w="100" w:type="dxa"/>
+              <w:left w:w="100" w:type="dxa"/>
+              <w:bottom w:w="100" w:type="dxa"/>
+              <w:right w:w="100" w:type="dxa"/>
+            </w:tcMar>
+            <w:hideMark/>
+          </w:tcPr>
+          <w:p>
+            <w:pPr>
+              <w:spacing w:line="240" w:lineRule="auto"/>
+              <w:rPr>
+                <w:rFonts w:ascii="Times New Roman" w:eastAsia="Times New Roman" w:hAnsi="Times New Roman" w:cs="Times New Roman"/>
+                <w:color w:val="auto"/>
+                <w:sz w:val="24"/>
+                <w:szCs w:val="24"/>
+              </w:rPr>
+            </w:pPr>
+            <w:r>
+              <w:rPr>
+                <w:rFonts w:eastAsia="Times New Roman"/>
+              </w:rPr>
+              <w:t xml:space="preserve"> JT</w:t>
+            </w:r>
+          </w:p>
+        </w:tc>
+      </w:tr>
+    </w:tbl>
+    <w:p/>
+    <w:p/>
+    <w:p/>
+    <w:p/>
+    <w:p/>
+    <w:p/>
+    <w:p/>
+    <w:p/>
+    <w:p/>
+    <w:p/>
+    <w:p/>
+    <w:p/>
+    <w:p/>
+    <w:tbl>
+      <w:tblPr>
+        <w:tblW w:w="0" w:type="auto"/>
+        <w:tblLook w:val="04A0" w:firstRow="1" w:lastRow="0" w:firstColumn="1" w:lastColumn="0" w:noHBand="0" w:noVBand="1"/>
+      </w:tblPr>
+      <w:tblGrid>
+        <w:gridCol w:w="1992"/>
+        <w:gridCol w:w="7348"/>
+      </w:tblGrid>
+      <w:tr>
+        <w:tc>
+          <w:tcPr>
+            <w:tcW w:w="0" w:type="auto"/>
+            <w:tcBorders>
+              <w:top w:val="single" w:sz="8" w:space="0" w:color="000000"/>
+              <w:left w:val="single" w:sz="8" w:space="0" w:color="000000"/>
+              <w:bottom w:val="single" w:sz="8" w:space="0" w:color="000000"/>
+              <w:right w:val="single" w:sz="8" w:space="0" w:color="000000"/>
+            </w:tcBorders>
+            <w:tcMar>
+              <w:top w:w="100" w:type="dxa"/>
+              <w:left w:w="100" w:type="dxa"/>
+              <w:bottom w:w="100" w:type="dxa"/>
+              <w:right w:w="100" w:type="dxa"/>
+            </w:tcMar>
+            <w:hideMark/>
+          </w:tcPr>
+          <w:p>
+            <w:pPr>
+              <w:spacing w:line="240" w:lineRule="auto"/>
+              <w:rPr>
+                <w:rFonts w:ascii="Times New Roman" w:eastAsia="Times New Roman" w:hAnsi="Times New Roman" w:cs="Times New Roman"/>
+                <w:color w:val="auto"/>
+                <w:sz w:val="24"/>
+                <w:szCs w:val="24"/>
+              </w:rPr>
+            </w:pPr>
+            <w:r>
+              <w:rPr>
+                <w:rFonts w:eastAsia="Times New Roman"/>
+              </w:rPr>
+              <w:lastRenderedPageBreak/>
+              <w:t>ID</w:t>
+            </w:r>
+          </w:p>
+        </w:tc>
+        <w:tc>
+          <w:tcPr>
+            <w:tcW w:w="0" w:type="auto"/>
+            <w:tcBorders>
+              <w:top w:val="single" w:sz="8" w:space="0" w:color="000000"/>
+              <w:left w:val="single" w:sz="8" w:space="0" w:color="000000"/>
+              <w:bottom w:val="single" w:sz="8" w:space="0" w:color="000000"/>
+              <w:right w:val="single" w:sz="8" w:space="0" w:color="000000"/>
+            </w:tcBorders>
+            <w:tcMar>
+              <w:top w:w="100" w:type="dxa"/>
+              <w:left w:w="100" w:type="dxa"/>
+              <w:bottom w:w="100" w:type="dxa"/>
+              <w:right w:w="100" w:type="dxa"/>
+            </w:tcMar>
+            <w:hideMark/>
+          </w:tcPr>
+          <w:p>
+            <w:pPr>
+              <w:spacing w:line="240" w:lineRule="auto"/>
+              <w:rPr>
+                <w:rFonts w:ascii="Times New Roman" w:eastAsia="Times New Roman" w:hAnsi="Times New Roman" w:cs="Times New Roman"/>
+                <w:color w:val="auto"/>
+                <w:sz w:val="24"/>
+                <w:szCs w:val="24"/>
+              </w:rPr>
+            </w:pPr>
+            <w:r>
+              <w:rPr>
+                <w:rFonts w:eastAsia="Times New Roman"/>
+              </w:rPr>
+              <w:t xml:space="preserve">G – </w:t>
+            </w:r>
+            <w:r>
+              <w:rPr>
+                <w:rFonts w:eastAsia="Times New Roman"/>
+              </w:rPr>
+              <w:t>11</w:t>
+            </w:r>
+            <w:r>
+              <w:rPr>
+                <w:rFonts w:eastAsia="Times New Roman"/>
+              </w:rPr>
+              <w:t xml:space="preserve"> (Group – </w:t>
+            </w:r>
+            <w:r>
+              <w:rPr>
+                <w:rFonts w:eastAsia="Times New Roman"/>
+              </w:rPr>
+              <w:t>11</w:t>
+            </w:r>
+            <w:r>
+              <w:rPr>
+                <w:rFonts w:eastAsia="Times New Roman"/>
+              </w:rPr>
+              <w:t>)</w:t>
+            </w:r>
+          </w:p>
+        </w:tc>
+      </w:tr>
+      <w:tr>
+        <w:tc>
+          <w:tcPr>
+            <w:tcW w:w="0" w:type="auto"/>
+            <w:tcBorders>
+              <w:top w:val="single" w:sz="8" w:space="0" w:color="000000"/>
+              <w:left w:val="single" w:sz="8" w:space="0" w:color="000000"/>
+              <w:bottom w:val="single" w:sz="8" w:space="0" w:color="000000"/>
+              <w:right w:val="single" w:sz="8" w:space="0" w:color="000000"/>
+            </w:tcBorders>
+            <w:tcMar>
+              <w:top w:w="100" w:type="dxa"/>
+              <w:left w:w="100" w:type="dxa"/>
+              <w:bottom w:w="100" w:type="dxa"/>
+              <w:right w:w="100" w:type="dxa"/>
+            </w:tcMar>
+            <w:hideMark/>
+          </w:tcPr>
+          <w:p>
+            <w:pPr>
+              <w:spacing w:line="240" w:lineRule="auto"/>
+              <w:rPr>
+                <w:rFonts w:ascii="Times New Roman" w:eastAsia="Times New Roman" w:hAnsi="Times New Roman" w:cs="Times New Roman"/>
+                <w:color w:val="auto"/>
+                <w:sz w:val="24"/>
+                <w:szCs w:val="24"/>
+              </w:rPr>
+            </w:pPr>
+            <w:r>
+              <w:rPr>
+                <w:rFonts w:eastAsia="Times New Roman"/>
+              </w:rPr>
+              <w:t>Title</w:t>
+            </w:r>
+          </w:p>
+        </w:tc>
+        <w:tc>
+          <w:tcPr>
+            <w:tcW w:w="0" w:type="auto"/>
+            <w:tcBorders>
+              <w:top w:val="single" w:sz="8" w:space="0" w:color="000000"/>
+              <w:left w:val="single" w:sz="8" w:space="0" w:color="000000"/>
+              <w:bottom w:val="single" w:sz="8" w:space="0" w:color="000000"/>
+              <w:right w:val="single" w:sz="8" w:space="0" w:color="000000"/>
+            </w:tcBorders>
+            <w:tcMar>
+              <w:top w:w="100" w:type="dxa"/>
+              <w:left w:w="100" w:type="dxa"/>
+              <w:bottom w:w="100" w:type="dxa"/>
+              <w:right w:w="100" w:type="dxa"/>
+            </w:tcMar>
+            <w:hideMark/>
+          </w:tcPr>
+          <w:p>
+            <w:pPr>
+              <w:spacing w:line="240" w:lineRule="auto"/>
+              <w:rPr>
+                <w:rFonts w:ascii="Times New Roman" w:eastAsia="Times New Roman" w:hAnsi="Times New Roman" w:cs="Times New Roman"/>
+                <w:color w:val="auto"/>
+                <w:sz w:val="24"/>
+                <w:szCs w:val="24"/>
+              </w:rPr>
+            </w:pPr>
+            <w:r>
+              <w:rPr>
+                <w:rFonts w:eastAsia="Times New Roman"/>
+              </w:rPr>
+              <w:t>Copy Shops</w:t>
+            </w:r>
+          </w:p>
+        </w:tc>
+      </w:tr>
+      <w:tr>
+        <w:tc>
+          <w:tcPr>
+            <w:tcW w:w="0" w:type="auto"/>
+            <w:tcBorders>
+              <w:top w:val="single" w:sz="8" w:space="0" w:color="000000"/>
+              <w:left w:val="single" w:sz="8" w:space="0" w:color="000000"/>
+              <w:bottom w:val="single" w:sz="8" w:space="0" w:color="000000"/>
+              <w:right w:val="single" w:sz="8" w:space="0" w:color="000000"/>
+            </w:tcBorders>
+            <w:tcMar>
+              <w:top w:w="100" w:type="dxa"/>
+              <w:left w:w="100" w:type="dxa"/>
+              <w:bottom w:w="100" w:type="dxa"/>
+              <w:right w:w="100" w:type="dxa"/>
+            </w:tcMar>
+            <w:hideMark/>
+          </w:tcPr>
+          <w:p>
+            <w:pPr>
+              <w:spacing w:line="240" w:lineRule="auto"/>
+              <w:rPr>
+                <w:rFonts w:ascii="Times New Roman" w:eastAsia="Times New Roman" w:hAnsi="Times New Roman" w:cs="Times New Roman"/>
+                <w:color w:val="auto"/>
+                <w:sz w:val="24"/>
+                <w:szCs w:val="24"/>
+              </w:rPr>
+            </w:pPr>
+            <w:r>
+              <w:rPr>
+                <w:rFonts w:eastAsia="Times New Roman"/>
+              </w:rPr>
+              <w:t>Description</w:t>
+            </w:r>
+          </w:p>
+        </w:tc>
+        <w:tc>
+          <w:tcPr>
+            <w:tcW w:w="0" w:type="auto"/>
+            <w:tcBorders>
+              <w:top w:val="single" w:sz="8" w:space="0" w:color="000000"/>
+              <w:left w:val="single" w:sz="8" w:space="0" w:color="000000"/>
+              <w:bottom w:val="single" w:sz="8" w:space="0" w:color="000000"/>
+              <w:right w:val="single" w:sz="8" w:space="0" w:color="000000"/>
+            </w:tcBorders>
+            <w:tcMar>
+              <w:top w:w="100" w:type="dxa"/>
+              <w:left w:w="100" w:type="dxa"/>
+              <w:bottom w:w="100" w:type="dxa"/>
+              <w:right w:w="100" w:type="dxa"/>
+            </w:tcMar>
+            <w:hideMark/>
+          </w:tcPr>
+          <w:p>
+            <w:pPr>
+              <w:spacing w:line="240" w:lineRule="auto"/>
+              <w:rPr>
+                <w:rFonts w:eastAsia="Times New Roman"/>
+              </w:rPr>
+            </w:pPr>
+            <w:r>
+              <w:rPr>
+                <w:rFonts w:eastAsia="Times New Roman"/>
+              </w:rPr>
+              <w:t>This group has a Power of 1, Resistance of 3, and Income of 4</w:t>
+            </w:r>
+            <w:r>
+              <w:rPr>
+                <w:rFonts w:eastAsia="Times New Roman"/>
+              </w:rPr>
+              <w:t xml:space="preserve">. They are aligned as </w:t>
+            </w:r>
+            <w:r>
+              <w:rPr>
+                <w:rFonts w:eastAsia="Times New Roman"/>
+              </w:rPr>
+              <w:t>Peaceful</w:t>
+            </w:r>
+            <w:r>
+              <w:rPr>
+                <w:rFonts w:eastAsia="Times New Roman"/>
+              </w:rPr>
+              <w:t xml:space="preserve">. They can be controlled and control </w:t>
+            </w:r>
+            <w:r>
+              <w:rPr>
+                <w:rFonts w:eastAsia="Times New Roman"/>
+              </w:rPr>
+              <w:t>one</w:t>
+            </w:r>
+            <w:r>
+              <w:rPr>
+                <w:rFonts w:eastAsia="Times New Roman"/>
+              </w:rPr>
+              <w:t xml:space="preserve"> </w:t>
+            </w:r>
+            <w:r>
+              <w:rPr>
+                <w:rFonts w:eastAsia="Times New Roman"/>
+              </w:rPr>
+              <w:t>Group</w:t>
+            </w:r>
+            <w:r>
+              <w:rPr>
+                <w:rFonts w:eastAsia="Times New Roman"/>
+              </w:rPr>
+              <w:t xml:space="preserve">. </w:t>
+            </w:r>
+          </w:p>
+        </w:tc>
+      </w:tr>
+      <w:tr>
+        <w:tc>
+          <w:tcPr>
+            <w:tcW w:w="0" w:type="auto"/>
+            <w:tcBorders>
+              <w:top w:val="single" w:sz="8" w:space="0" w:color="000000"/>
+              <w:left w:val="single" w:sz="8" w:space="0" w:color="000000"/>
+              <w:bottom w:val="single" w:sz="8" w:space="0" w:color="000000"/>
+              <w:right w:val="single" w:sz="8" w:space="0" w:color="000000"/>
+            </w:tcBorders>
+            <w:tcMar>
+              <w:top w:w="100" w:type="dxa"/>
+              <w:left w:w="100" w:type="dxa"/>
+              <w:bottom w:w="100" w:type="dxa"/>
+              <w:right w:w="100" w:type="dxa"/>
+            </w:tcMar>
+            <w:hideMark/>
+          </w:tcPr>
+          <w:p>
+            <w:pPr>
+              <w:spacing w:line="240" w:lineRule="auto"/>
+              <w:rPr>
+                <w:rFonts w:ascii="Times New Roman" w:eastAsia="Times New Roman" w:hAnsi="Times New Roman" w:cs="Times New Roman"/>
+                <w:color w:val="auto"/>
+                <w:sz w:val="24"/>
+                <w:szCs w:val="24"/>
+              </w:rPr>
+            </w:pPr>
+            <w:r>
+              <w:rPr>
+                <w:rFonts w:eastAsia="Times New Roman"/>
+              </w:rPr>
+              <w:t>Primary Actor</w:t>
+            </w:r>
+          </w:p>
+        </w:tc>
+        <w:tc>
+          <w:tcPr>
+            <w:tcW w:w="0" w:type="auto"/>
+            <w:tcBorders>
+              <w:top w:val="single" w:sz="8" w:space="0" w:color="000000"/>
+              <w:left w:val="single" w:sz="8" w:space="0" w:color="000000"/>
+              <w:bottom w:val="single" w:sz="8" w:space="0" w:color="000000"/>
+              <w:right w:val="single" w:sz="8" w:space="0" w:color="000000"/>
+            </w:tcBorders>
+            <w:tcMar>
+              <w:top w:w="100" w:type="dxa"/>
+              <w:left w:w="100" w:type="dxa"/>
+              <w:bottom w:w="100" w:type="dxa"/>
+              <w:right w:w="100" w:type="dxa"/>
+            </w:tcMar>
+            <w:hideMark/>
+          </w:tcPr>
+          <w:p>
+            <w:pPr>
+              <w:spacing w:line="240" w:lineRule="auto"/>
+              <w:rPr>
+                <w:rFonts w:ascii="Times New Roman" w:eastAsia="Times New Roman" w:hAnsi="Times New Roman" w:cs="Times New Roman"/>
+                <w:color w:val="auto"/>
+                <w:sz w:val="24"/>
+                <w:szCs w:val="24"/>
+              </w:rPr>
+            </w:pPr>
+            <w:r>
+              <w:rPr>
+                <w:rFonts w:eastAsia="Times New Roman"/>
+              </w:rPr>
+              <w:t>Current Player</w:t>
+            </w:r>
+          </w:p>
+        </w:tc>
+      </w:tr>
+      <w:tr>
+        <w:tc>
+          <w:tcPr>
+            <w:tcW w:w="0" w:type="auto"/>
+            <w:tcBorders>
+              <w:top w:val="single" w:sz="8" w:space="0" w:color="000000"/>
+              <w:left w:val="single" w:sz="8" w:space="0" w:color="000000"/>
+              <w:bottom w:val="single" w:sz="8" w:space="0" w:color="000000"/>
+              <w:right w:val="single" w:sz="8" w:space="0" w:color="000000"/>
+            </w:tcBorders>
+            <w:tcMar>
+              <w:top w:w="100" w:type="dxa"/>
+              <w:left w:w="100" w:type="dxa"/>
+              <w:bottom w:w="100" w:type="dxa"/>
+              <w:right w:w="100" w:type="dxa"/>
+            </w:tcMar>
+            <w:hideMark/>
+          </w:tcPr>
+          <w:p>
+            <w:pPr>
+              <w:spacing w:line="240" w:lineRule="auto"/>
+              <w:rPr>
+                <w:rFonts w:ascii="Times New Roman" w:eastAsia="Times New Roman" w:hAnsi="Times New Roman" w:cs="Times New Roman"/>
+                <w:color w:val="auto"/>
+                <w:sz w:val="24"/>
+                <w:szCs w:val="24"/>
+              </w:rPr>
+            </w:pPr>
+            <w:r>
+              <w:rPr>
+                <w:rFonts w:eastAsia="Times New Roman"/>
+              </w:rPr>
+              <w:t>Stakeholders</w:t>
+            </w:r>
+          </w:p>
+        </w:tc>
+        <w:tc>
+          <w:tcPr>
+            <w:tcW w:w="0" w:type="auto"/>
+            <w:tcBorders>
+              <w:top w:val="single" w:sz="8" w:space="0" w:color="000000"/>
+              <w:left w:val="single" w:sz="8" w:space="0" w:color="000000"/>
+              <w:bottom w:val="single" w:sz="8" w:space="0" w:color="000000"/>
+              <w:right w:val="single" w:sz="8" w:space="0" w:color="000000"/>
+            </w:tcBorders>
+            <w:tcMar>
+              <w:top w:w="100" w:type="dxa"/>
+              <w:left w:w="100" w:type="dxa"/>
+              <w:bottom w:w="100" w:type="dxa"/>
+              <w:right w:w="100" w:type="dxa"/>
+            </w:tcMar>
+            <w:hideMark/>
+          </w:tcPr>
+          <w:p>
+            <w:pPr>
+              <w:spacing w:line="240" w:lineRule="auto"/>
+              <w:rPr>
+                <w:rFonts w:ascii="Times New Roman" w:eastAsia="Times New Roman" w:hAnsi="Times New Roman" w:cs="Times New Roman"/>
+                <w:color w:val="auto"/>
+                <w:sz w:val="24"/>
+                <w:szCs w:val="24"/>
+              </w:rPr>
+            </w:pPr>
+            <w:r>
+              <w:rPr>
+                <w:rFonts w:eastAsia="Times New Roman"/>
+              </w:rPr>
+              <w:t>Other Players</w:t>
+            </w:r>
+          </w:p>
+        </w:tc>
+      </w:tr>
+      <w:tr>
+        <w:tc>
+          <w:tcPr>
+            <w:tcW w:w="0" w:type="auto"/>
+            <w:tcBorders>
+              <w:top w:val="single" w:sz="8" w:space="0" w:color="000000"/>
+              <w:left w:val="single" w:sz="8" w:space="0" w:color="000000"/>
+              <w:bottom w:val="single" w:sz="8" w:space="0" w:color="000000"/>
+              <w:right w:val="single" w:sz="8" w:space="0" w:color="000000"/>
+            </w:tcBorders>
+            <w:tcMar>
+              <w:top w:w="100" w:type="dxa"/>
+              <w:left w:w="100" w:type="dxa"/>
+              <w:bottom w:w="100" w:type="dxa"/>
+              <w:right w:w="100" w:type="dxa"/>
+            </w:tcMar>
+            <w:hideMark/>
+          </w:tcPr>
+          <w:p>
+            <w:pPr>
+              <w:spacing w:line="240" w:lineRule="auto"/>
+              <w:rPr>
+                <w:rFonts w:ascii="Times New Roman" w:eastAsia="Times New Roman" w:hAnsi="Times New Roman" w:cs="Times New Roman"/>
+                <w:color w:val="auto"/>
+                <w:sz w:val="24"/>
+                <w:szCs w:val="24"/>
+              </w:rPr>
+            </w:pPr>
+            <w:r>
+              <w:rPr>
+                <w:rFonts w:eastAsia="Times New Roman"/>
+              </w:rPr>
+              <w:t>Trigger</w:t>
+            </w:r>
+          </w:p>
+        </w:tc>
+        <w:tc>
+          <w:tcPr>
+            <w:tcW w:w="0" w:type="auto"/>
+            <w:tcBorders>
+              <w:top w:val="single" w:sz="8" w:space="0" w:color="000000"/>
+              <w:left w:val="single" w:sz="8" w:space="0" w:color="000000"/>
+              <w:bottom w:val="single" w:sz="8" w:space="0" w:color="000000"/>
+              <w:right w:val="single" w:sz="8" w:space="0" w:color="000000"/>
+            </w:tcBorders>
+            <w:tcMar>
+              <w:top w:w="100" w:type="dxa"/>
+              <w:left w:w="100" w:type="dxa"/>
+              <w:bottom w:w="100" w:type="dxa"/>
+              <w:right w:w="100" w:type="dxa"/>
+            </w:tcMar>
+            <w:hideMark/>
+          </w:tcPr>
+          <w:p>
+            <w:pPr>
+              <w:spacing w:line="240" w:lineRule="auto"/>
+              <w:rPr>
+                <w:rFonts w:eastAsia="Times New Roman"/>
+                <w:color w:val="auto"/>
+              </w:rPr>
+            </w:pPr>
+            <w:r>
+              <w:rPr>
+                <w:rFonts w:eastAsia="Times New Roman"/>
+                <w:color w:val="auto"/>
+              </w:rPr>
+              <w:t>Player builds Power Structure, Resistance Structure, or Income with Group.</w:t>
+            </w:r>
+          </w:p>
+        </w:tc>
+      </w:tr>
+      <w:tr>
+        <w:tc>
+          <w:tcPr>
+            <w:tcW w:w="0" w:type="auto"/>
+            <w:tcBorders>
+              <w:top w:val="single" w:sz="8" w:space="0" w:color="000000"/>
+              <w:left w:val="single" w:sz="8" w:space="0" w:color="000000"/>
+              <w:bottom w:val="single" w:sz="8" w:space="0" w:color="000000"/>
+              <w:right w:val="single" w:sz="8" w:space="0" w:color="000000"/>
+            </w:tcBorders>
+            <w:tcMar>
+              <w:top w:w="100" w:type="dxa"/>
+              <w:left w:w="100" w:type="dxa"/>
+              <w:bottom w:w="100" w:type="dxa"/>
+              <w:right w:w="100" w:type="dxa"/>
+            </w:tcMar>
+            <w:hideMark/>
+          </w:tcPr>
+          <w:p>
+            <w:pPr>
+              <w:spacing w:line="240" w:lineRule="auto"/>
+              <w:rPr>
+                <w:rFonts w:ascii="Times New Roman" w:eastAsia="Times New Roman" w:hAnsi="Times New Roman" w:cs="Times New Roman"/>
+                <w:color w:val="auto"/>
+                <w:sz w:val="24"/>
+                <w:szCs w:val="24"/>
+              </w:rPr>
+            </w:pPr>
+            <w:r>
+              <w:rPr>
+                <w:rFonts w:eastAsia="Times New Roman"/>
+              </w:rPr>
+              <w:t>Preconditions</w:t>
+            </w:r>
+          </w:p>
+        </w:tc>
+        <w:tc>
+          <w:tcPr>
+            <w:tcW w:w="0" w:type="auto"/>
+            <w:tcBorders>
+              <w:top w:val="single" w:sz="8" w:space="0" w:color="000000"/>
+              <w:left w:val="single" w:sz="8" w:space="0" w:color="000000"/>
+              <w:bottom w:val="single" w:sz="8" w:space="0" w:color="000000"/>
+              <w:right w:val="single" w:sz="8" w:space="0" w:color="000000"/>
+            </w:tcBorders>
+            <w:tcMar>
+              <w:top w:w="100" w:type="dxa"/>
+              <w:left w:w="100" w:type="dxa"/>
+              <w:bottom w:w="100" w:type="dxa"/>
+              <w:right w:w="100" w:type="dxa"/>
+            </w:tcMar>
+            <w:hideMark/>
+          </w:tcPr>
+          <w:p>
+            <w:pPr>
+              <w:spacing w:line="240" w:lineRule="auto"/>
+              <w:rPr>
+                <w:rFonts w:ascii="Times New Roman" w:eastAsia="Times New Roman" w:hAnsi="Times New Roman" w:cs="Times New Roman"/>
+                <w:color w:val="auto"/>
+                <w:sz w:val="24"/>
+                <w:szCs w:val="24"/>
+              </w:rPr>
+            </w:pPr>
+            <w:r>
+              <w:rPr>
+                <w:rFonts w:eastAsia="Times New Roman"/>
+              </w:rPr>
+              <w:t>Card is uncontrolled.</w:t>
+            </w:r>
+          </w:p>
+        </w:tc>
+      </w:tr>
+      <w:tr>
+        <w:tc>
+          <w:tcPr>
+            <w:tcW w:w="0" w:type="auto"/>
+            <w:tcBorders>
+              <w:top w:val="single" w:sz="8" w:space="0" w:color="000000"/>
+              <w:left w:val="single" w:sz="8" w:space="0" w:color="000000"/>
+              <w:bottom w:val="single" w:sz="8" w:space="0" w:color="000000"/>
+              <w:right w:val="single" w:sz="8" w:space="0" w:color="000000"/>
+            </w:tcBorders>
+            <w:tcMar>
+              <w:top w:w="100" w:type="dxa"/>
+              <w:left w:w="100" w:type="dxa"/>
+              <w:bottom w:w="100" w:type="dxa"/>
+              <w:right w:w="100" w:type="dxa"/>
+            </w:tcMar>
+            <w:hideMark/>
+          </w:tcPr>
+          <w:p>
+            <w:pPr>
+              <w:spacing w:line="240" w:lineRule="auto"/>
+              <w:rPr>
+                <w:rFonts w:ascii="Times New Roman" w:eastAsia="Times New Roman" w:hAnsi="Times New Roman" w:cs="Times New Roman"/>
+                <w:color w:val="auto"/>
+                <w:sz w:val="24"/>
+                <w:szCs w:val="24"/>
+              </w:rPr>
+            </w:pPr>
+            <w:r>
+              <w:rPr>
+                <w:rFonts w:eastAsia="Times New Roman"/>
+              </w:rPr>
+              <w:t>Postconditions</w:t>
+            </w:r>
+          </w:p>
+        </w:tc>
+        <w:tc>
+          <w:tcPr>
+            <w:tcW w:w="0" w:type="auto"/>
+            <w:tcBorders>
+              <w:top w:val="single" w:sz="8" w:space="0" w:color="000000"/>
+              <w:left w:val="single" w:sz="8" w:space="0" w:color="000000"/>
+              <w:bottom w:val="single" w:sz="8" w:space="0" w:color="000000"/>
+              <w:right w:val="single" w:sz="8" w:space="0" w:color="000000"/>
+            </w:tcBorders>
+            <w:tcMar>
+              <w:top w:w="100" w:type="dxa"/>
+              <w:left w:w="100" w:type="dxa"/>
+              <w:bottom w:w="100" w:type="dxa"/>
+              <w:right w:w="100" w:type="dxa"/>
+            </w:tcMar>
+            <w:hideMark/>
+          </w:tcPr>
+          <w:p>
+            <w:pPr>
+              <w:spacing w:line="240" w:lineRule="auto"/>
+              <w:rPr>
+                <w:rFonts w:ascii="Times New Roman" w:eastAsia="Times New Roman" w:hAnsi="Times New Roman" w:cs="Times New Roman"/>
+                <w:color w:val="auto"/>
+                <w:sz w:val="24"/>
+                <w:szCs w:val="24"/>
+              </w:rPr>
+            </w:pPr>
+            <w:r>
+              <w:rPr>
+                <w:rFonts w:eastAsia="Times New Roman"/>
+              </w:rPr>
+              <w:t xml:space="preserve">Player controls Group. </w:t>
+            </w:r>
+          </w:p>
+        </w:tc>
+      </w:tr>
+      <w:tr>
+        <w:tc>
+          <w:tcPr>
+            <w:tcW w:w="0" w:type="auto"/>
+            <w:tcBorders>
+              <w:top w:val="single" w:sz="8" w:space="0" w:color="000000"/>
+              <w:left w:val="single" w:sz="8" w:space="0" w:color="000000"/>
+              <w:bottom w:val="single" w:sz="8" w:space="0" w:color="000000"/>
+              <w:right w:val="single" w:sz="8" w:space="0" w:color="000000"/>
+            </w:tcBorders>
+            <w:tcMar>
+              <w:top w:w="100" w:type="dxa"/>
+              <w:left w:w="100" w:type="dxa"/>
+              <w:bottom w:w="100" w:type="dxa"/>
+              <w:right w:w="100" w:type="dxa"/>
+            </w:tcMar>
+            <w:hideMark/>
+          </w:tcPr>
+          <w:p>
+            <w:pPr>
+              <w:spacing w:line="240" w:lineRule="auto"/>
+              <w:rPr>
+                <w:rFonts w:ascii="Times New Roman" w:eastAsia="Times New Roman" w:hAnsi="Times New Roman" w:cs="Times New Roman"/>
+                <w:color w:val="auto"/>
+                <w:sz w:val="24"/>
+                <w:szCs w:val="24"/>
+              </w:rPr>
+            </w:pPr>
+            <w:r>
+              <w:rPr>
+                <w:rFonts w:eastAsia="Times New Roman"/>
+              </w:rPr>
+              <w:t>Main Success Scenario</w:t>
+            </w:r>
+          </w:p>
+        </w:tc>
+        <w:tc>
+          <w:tcPr>
+            <w:tcW w:w="0" w:type="auto"/>
+            <w:tcBorders>
+              <w:top w:val="single" w:sz="8" w:space="0" w:color="000000"/>
+              <w:left w:val="single" w:sz="8" w:space="0" w:color="000000"/>
+              <w:bottom w:val="single" w:sz="8" w:space="0" w:color="000000"/>
+              <w:right w:val="single" w:sz="8" w:space="0" w:color="000000"/>
+            </w:tcBorders>
+            <w:tcMar>
+              <w:top w:w="100" w:type="dxa"/>
+              <w:left w:w="100" w:type="dxa"/>
+              <w:bottom w:w="100" w:type="dxa"/>
+              <w:right w:w="100" w:type="dxa"/>
+            </w:tcMar>
+            <w:hideMark/>
+          </w:tcPr>
+          <w:p>
+            <w:pPr>
+              <w:pStyle w:val="ListParagraph"/>
+              <w:numPr>
+                <w:ilvl w:val="0"/>
+                <w:numId w:val="67"/>
+              </w:numPr>
+              <w:spacing w:line="240" w:lineRule="auto"/>
+              <w:textAlignment w:val="baseline"/>
+              <w:rPr>
+                <w:rFonts w:eastAsia="Times New Roman"/>
+              </w:rPr>
+            </w:pPr>
+            <w:r>
+              <w:rPr>
+                <w:rFonts w:eastAsia="Times New Roman"/>
+              </w:rPr>
+              <w:t>Player picks up card and is placed with other face-up uncontrolled groups</w:t>
+            </w:r>
+          </w:p>
+          <w:p>
+            <w:pPr>
+              <w:pStyle w:val="ListParagraph"/>
+              <w:numPr>
+                <w:ilvl w:val="0"/>
+                <w:numId w:val="67"/>
+              </w:numPr>
+              <w:spacing w:line="240" w:lineRule="auto"/>
+              <w:textAlignment w:val="baseline"/>
+              <w:rPr>
+                <w:rFonts w:eastAsia="Times New Roman"/>
+              </w:rPr>
+            </w:pPr>
+            <w:r>
+              <w:rPr>
+                <w:rFonts w:eastAsia="Times New Roman"/>
+              </w:rPr>
+              <w:t>The chosen attacking group’s power is greater than this group’s resistance and Player rolls dice to the total difference or less to control group.</w:t>
+            </w:r>
+          </w:p>
+        </w:tc>
+      </w:tr>
+      <w:tr>
+        <w:tc>
+          <w:tcPr>
+            <w:tcW w:w="0" w:type="auto"/>
+            <w:tcBorders>
+              <w:top w:val="single" w:sz="8" w:space="0" w:color="000000"/>
+              <w:left w:val="single" w:sz="8" w:space="0" w:color="000000"/>
+              <w:bottom w:val="single" w:sz="8" w:space="0" w:color="000000"/>
+              <w:right w:val="single" w:sz="8" w:space="0" w:color="000000"/>
+            </w:tcBorders>
+            <w:tcMar>
+              <w:top w:w="100" w:type="dxa"/>
+              <w:left w:w="100" w:type="dxa"/>
+              <w:bottom w:w="100" w:type="dxa"/>
+              <w:right w:w="100" w:type="dxa"/>
+            </w:tcMar>
+            <w:hideMark/>
+          </w:tcPr>
+          <w:p>
+            <w:pPr>
+              <w:spacing w:line="240" w:lineRule="auto"/>
+              <w:rPr>
+                <w:rFonts w:ascii="Times New Roman" w:eastAsia="Times New Roman" w:hAnsi="Times New Roman" w:cs="Times New Roman"/>
+                <w:color w:val="auto"/>
+                <w:sz w:val="24"/>
+                <w:szCs w:val="24"/>
+              </w:rPr>
+            </w:pPr>
+            <w:r>
+              <w:rPr>
+                <w:rFonts w:eastAsia="Times New Roman"/>
+              </w:rPr>
+              <w:t>Extensions</w:t>
+            </w:r>
+          </w:p>
+        </w:tc>
+        <w:tc>
+          <w:tcPr>
+            <w:tcW w:w="0" w:type="auto"/>
+            <w:tcBorders>
+              <w:top w:val="single" w:sz="8" w:space="0" w:color="000000"/>
+              <w:left w:val="single" w:sz="8" w:space="0" w:color="000000"/>
+              <w:bottom w:val="single" w:sz="8" w:space="0" w:color="000000"/>
+              <w:right w:val="single" w:sz="8" w:space="0" w:color="000000"/>
+            </w:tcBorders>
+            <w:tcMar>
+              <w:top w:w="100" w:type="dxa"/>
+              <w:left w:w="100" w:type="dxa"/>
+              <w:bottom w:w="100" w:type="dxa"/>
+              <w:right w:w="100" w:type="dxa"/>
+            </w:tcMar>
+            <w:hideMark/>
+          </w:tcPr>
+          <w:p>
+            <w:pPr>
+              <w:pStyle w:val="ListParagraph"/>
+              <w:numPr>
+                <w:ilvl w:val="0"/>
+                <w:numId w:val="68"/>
+              </w:numPr>
+              <w:spacing w:line="240" w:lineRule="auto"/>
+              <w:textAlignment w:val="baseline"/>
+              <w:rPr>
+                <w:rFonts w:eastAsia="Times New Roman"/>
+              </w:rPr>
+            </w:pPr>
+            <w:r>
+              <w:rPr>
+                <w:rFonts w:eastAsia="Times New Roman"/>
+              </w:rPr>
+              <w:t>Player rolls above the total difference.</w:t>
+            </w:r>
+          </w:p>
+          <w:p>
+            <w:pPr>
+              <w:pStyle w:val="ListParagraph"/>
+              <w:numPr>
+                <w:ilvl w:val="0"/>
+                <w:numId w:val="68"/>
+              </w:numPr>
+              <w:spacing w:line="240" w:lineRule="auto"/>
+              <w:textAlignment w:val="baseline"/>
+              <w:rPr>
+                <w:rFonts w:eastAsia="Times New Roman"/>
+              </w:rPr>
+            </w:pPr>
+            <w:r>
+              <w:rPr>
+                <w:rFonts w:eastAsia="Times New Roman"/>
+              </w:rPr>
+              <w:t>Group is destroyed or controlled by Other Player</w:t>
+            </w:r>
+          </w:p>
+        </w:tc>
+      </w:tr>
+      <w:tr>
+        <w:tc>
+          <w:tcPr>
+            <w:tcW w:w="0" w:type="auto"/>
+            <w:tcBorders>
+              <w:top w:val="single" w:sz="8" w:space="0" w:color="000000"/>
+              <w:left w:val="single" w:sz="8" w:space="0" w:color="000000"/>
+              <w:bottom w:val="single" w:sz="8" w:space="0" w:color="000000"/>
+              <w:right w:val="single" w:sz="8" w:space="0" w:color="000000"/>
+            </w:tcBorders>
+            <w:tcMar>
+              <w:top w:w="100" w:type="dxa"/>
+              <w:left w:w="100" w:type="dxa"/>
+              <w:bottom w:w="100" w:type="dxa"/>
+              <w:right w:w="100" w:type="dxa"/>
+            </w:tcMar>
+            <w:hideMark/>
+          </w:tcPr>
+          <w:p>
+            <w:pPr>
+              <w:spacing w:line="240" w:lineRule="auto"/>
+              <w:rPr>
+                <w:rFonts w:ascii="Times New Roman" w:eastAsia="Times New Roman" w:hAnsi="Times New Roman" w:cs="Times New Roman"/>
+                <w:color w:val="auto"/>
+                <w:sz w:val="24"/>
+                <w:szCs w:val="24"/>
+              </w:rPr>
+            </w:pPr>
+            <w:r>
+              <w:rPr>
+                <w:rFonts w:eastAsia="Times New Roman"/>
+              </w:rPr>
+              <w:t>Frequency of Use</w:t>
+            </w:r>
+          </w:p>
+        </w:tc>
+        <w:tc>
+          <w:tcPr>
+            <w:tcW w:w="0" w:type="auto"/>
+            <w:tcBorders>
+              <w:top w:val="single" w:sz="8" w:space="0" w:color="000000"/>
+              <w:left w:val="single" w:sz="8" w:space="0" w:color="000000"/>
+              <w:bottom w:val="single" w:sz="8" w:space="0" w:color="000000"/>
+              <w:right w:val="single" w:sz="8" w:space="0" w:color="000000"/>
+            </w:tcBorders>
+            <w:tcMar>
+              <w:top w:w="100" w:type="dxa"/>
+              <w:left w:w="100" w:type="dxa"/>
+              <w:bottom w:w="100" w:type="dxa"/>
+              <w:right w:w="100" w:type="dxa"/>
+            </w:tcMar>
+            <w:hideMark/>
+          </w:tcPr>
+          <w:p>
+            <w:pPr>
+              <w:spacing w:line="240" w:lineRule="auto"/>
+              <w:rPr>
+                <w:rFonts w:eastAsia="Times New Roman"/>
+                <w:color w:val="auto"/>
+              </w:rPr>
+            </w:pPr>
+            <w:r>
+              <w:rPr>
+                <w:rFonts w:eastAsia="Times New Roman"/>
+                <w:color w:val="auto"/>
+              </w:rPr>
+              <w:t>Occasionally</w:t>
+            </w:r>
+          </w:p>
+        </w:tc>
+      </w:tr>
+      <w:tr>
+        <w:tc>
+          <w:tcPr>
+            <w:tcW w:w="0" w:type="auto"/>
+            <w:tcBorders>
+              <w:top w:val="single" w:sz="8" w:space="0" w:color="000000"/>
+              <w:left w:val="single" w:sz="8" w:space="0" w:color="000000"/>
+              <w:bottom w:val="single" w:sz="8" w:space="0" w:color="000000"/>
+              <w:right w:val="single" w:sz="8" w:space="0" w:color="000000"/>
+            </w:tcBorders>
+            <w:tcMar>
+              <w:top w:w="100" w:type="dxa"/>
+              <w:left w:w="100" w:type="dxa"/>
+              <w:bottom w:w="100" w:type="dxa"/>
+              <w:right w:w="100" w:type="dxa"/>
+            </w:tcMar>
+            <w:hideMark/>
+          </w:tcPr>
+          <w:p>
+            <w:pPr>
+              <w:spacing w:line="240" w:lineRule="auto"/>
+              <w:rPr>
+                <w:rFonts w:ascii="Times New Roman" w:eastAsia="Times New Roman" w:hAnsi="Times New Roman" w:cs="Times New Roman"/>
+                <w:color w:val="auto"/>
+                <w:sz w:val="24"/>
+                <w:szCs w:val="24"/>
+              </w:rPr>
+            </w:pPr>
+            <w:r>
+              <w:rPr>
+                <w:rFonts w:eastAsia="Times New Roman"/>
+              </w:rPr>
+              <w:t>Status</w:t>
+            </w:r>
+          </w:p>
+        </w:tc>
+        <w:tc>
+          <w:tcPr>
+            <w:tcW w:w="0" w:type="auto"/>
+            <w:tcBorders>
+              <w:top w:val="single" w:sz="8" w:space="0" w:color="000000"/>
+              <w:left w:val="single" w:sz="8" w:space="0" w:color="000000"/>
+              <w:bottom w:val="single" w:sz="8" w:space="0" w:color="000000"/>
+              <w:right w:val="single" w:sz="8" w:space="0" w:color="000000"/>
+            </w:tcBorders>
+            <w:tcMar>
+              <w:top w:w="100" w:type="dxa"/>
+              <w:left w:w="100" w:type="dxa"/>
+              <w:bottom w:w="100" w:type="dxa"/>
+              <w:right w:w="100" w:type="dxa"/>
+            </w:tcMar>
+            <w:hideMark/>
+          </w:tcPr>
+          <w:p>
+            <w:pPr>
+              <w:rPr>
+                <w:rFonts w:ascii="Times New Roman" w:eastAsia="Times New Roman" w:hAnsi="Times New Roman" w:cs="Times New Roman"/>
+                <w:color w:val="auto"/>
+                <w:sz w:val="24"/>
+                <w:szCs w:val="24"/>
+              </w:rPr>
+            </w:pPr>
+          </w:p>
+        </w:tc>
+      </w:tr>
+      <w:tr>
+        <w:tc>
+          <w:tcPr>
+            <w:tcW w:w="0" w:type="auto"/>
+            <w:tcBorders>
+              <w:top w:val="single" w:sz="8" w:space="0" w:color="000000"/>
+              <w:left w:val="single" w:sz="8" w:space="0" w:color="000000"/>
+              <w:bottom w:val="single" w:sz="8" w:space="0" w:color="000000"/>
+              <w:right w:val="single" w:sz="8" w:space="0" w:color="000000"/>
+            </w:tcBorders>
+            <w:tcMar>
+              <w:top w:w="100" w:type="dxa"/>
+              <w:left w:w="100" w:type="dxa"/>
+              <w:bottom w:w="100" w:type="dxa"/>
+              <w:right w:w="100" w:type="dxa"/>
+            </w:tcMar>
+            <w:hideMark/>
+          </w:tcPr>
+          <w:p>
+            <w:pPr>
+              <w:spacing w:line="240" w:lineRule="auto"/>
+              <w:rPr>
+                <w:rFonts w:ascii="Times New Roman" w:eastAsia="Times New Roman" w:hAnsi="Times New Roman" w:cs="Times New Roman"/>
+                <w:color w:val="auto"/>
+                <w:sz w:val="24"/>
+                <w:szCs w:val="24"/>
+              </w:rPr>
+            </w:pPr>
+            <w:r>
+              <w:rPr>
+                <w:rFonts w:eastAsia="Times New Roman"/>
+              </w:rPr>
+              <w:t>Owner</w:t>
+            </w:r>
+          </w:p>
+        </w:tc>
+        <w:tc>
+          <w:tcPr>
+            <w:tcW w:w="0" w:type="auto"/>
+            <w:tcBorders>
+              <w:top w:val="single" w:sz="8" w:space="0" w:color="000000"/>
+              <w:left w:val="single" w:sz="8" w:space="0" w:color="000000"/>
+              <w:bottom w:val="single" w:sz="8" w:space="0" w:color="000000"/>
+              <w:right w:val="single" w:sz="8" w:space="0" w:color="000000"/>
+            </w:tcBorders>
+            <w:tcMar>
+              <w:top w:w="100" w:type="dxa"/>
+              <w:left w:w="100" w:type="dxa"/>
+              <w:bottom w:w="100" w:type="dxa"/>
+              <w:right w:w="100" w:type="dxa"/>
+            </w:tcMar>
+            <w:hideMark/>
+          </w:tcPr>
+          <w:p>
+            <w:pPr>
+              <w:spacing w:line="240" w:lineRule="auto"/>
+              <w:rPr>
+                <w:rFonts w:ascii="Times New Roman" w:eastAsia="Times New Roman" w:hAnsi="Times New Roman" w:cs="Times New Roman"/>
+                <w:color w:val="auto"/>
+                <w:sz w:val="24"/>
+                <w:szCs w:val="24"/>
+              </w:rPr>
+            </w:pPr>
+            <w:r>
+              <w:rPr>
+                <w:rFonts w:eastAsia="Times New Roman"/>
+              </w:rPr>
+              <w:t xml:space="preserve"> JT</w:t>
+            </w:r>
+          </w:p>
+        </w:tc>
+      </w:tr>
+    </w:tbl>
+    <w:p/>
+    <w:p/>
+    <w:p/>
+    <w:p/>
+    <w:p/>
+    <w:p/>
+    <w:p/>
+    <w:p/>
+    <w:p/>
+    <w:p/>
+    <w:p/>
+    <w:p/>
+    <w:p/>
+    <w:p/>
+    <w:p/>
+    <w:p/>
+    <w:p/>
+    <w:tbl>
+      <w:tblPr>
+        <w:tblW w:w="0" w:type="auto"/>
+        <w:tblLook w:val="04A0" w:firstRow="1" w:lastRow="0" w:firstColumn="1" w:lastColumn="0" w:noHBand="0" w:noVBand="1"/>
+      </w:tblPr>
+      <w:tblGrid>
+        <w:gridCol w:w="1900"/>
+        <w:gridCol w:w="7440"/>
+      </w:tblGrid>
+      <w:tr>
+        <w:tc>
+          <w:tcPr>
+            <w:tcW w:w="0" w:type="auto"/>
+            <w:tcBorders>
+              <w:top w:val="single" w:sz="8" w:space="0" w:color="000000"/>
+              <w:left w:val="single" w:sz="8" w:space="0" w:color="000000"/>
+              <w:bottom w:val="single" w:sz="8" w:space="0" w:color="000000"/>
+              <w:right w:val="single" w:sz="8" w:space="0" w:color="000000"/>
+            </w:tcBorders>
+            <w:tcMar>
+              <w:top w:w="100" w:type="dxa"/>
+              <w:left w:w="100" w:type="dxa"/>
+              <w:bottom w:w="100" w:type="dxa"/>
+              <w:right w:w="100" w:type="dxa"/>
+            </w:tcMar>
+            <w:hideMark/>
+          </w:tcPr>
+          <w:p>
+            <w:pPr>
+              <w:spacing w:line="240" w:lineRule="auto"/>
+              <w:rPr>
+                <w:rFonts w:ascii="Times New Roman" w:eastAsia="Times New Roman" w:hAnsi="Times New Roman" w:cs="Times New Roman"/>
+                <w:color w:val="auto"/>
+                <w:sz w:val="24"/>
+                <w:szCs w:val="24"/>
+              </w:rPr>
+            </w:pPr>
+            <w:r>
+              <w:rPr>
+                <w:rFonts w:eastAsia="Times New Roman"/>
+              </w:rPr>
+              <w:lastRenderedPageBreak/>
+              <w:t>ID</w:t>
+            </w:r>
+          </w:p>
+        </w:tc>
+        <w:tc>
+          <w:tcPr>
+            <w:tcW w:w="0" w:type="auto"/>
+            <w:tcBorders>
+              <w:top w:val="single" w:sz="8" w:space="0" w:color="000000"/>
+              <w:left w:val="single" w:sz="8" w:space="0" w:color="000000"/>
+              <w:bottom w:val="single" w:sz="8" w:space="0" w:color="000000"/>
+              <w:right w:val="single" w:sz="8" w:space="0" w:color="000000"/>
+            </w:tcBorders>
+            <w:tcMar>
+              <w:top w:w="100" w:type="dxa"/>
+              <w:left w:w="100" w:type="dxa"/>
+              <w:bottom w:w="100" w:type="dxa"/>
+              <w:right w:w="100" w:type="dxa"/>
+            </w:tcMar>
+            <w:hideMark/>
+          </w:tcPr>
+          <w:p>
+            <w:pPr>
+              <w:spacing w:line="240" w:lineRule="auto"/>
+              <w:rPr>
+                <w:rFonts w:ascii="Times New Roman" w:eastAsia="Times New Roman" w:hAnsi="Times New Roman" w:cs="Times New Roman"/>
+                <w:color w:val="auto"/>
+                <w:sz w:val="24"/>
+                <w:szCs w:val="24"/>
+              </w:rPr>
+            </w:pPr>
+            <w:r>
+              <w:rPr>
+                <w:rFonts w:eastAsia="Times New Roman"/>
+              </w:rPr>
+              <w:t xml:space="preserve">G – </w:t>
+            </w:r>
+            <w:r>
+              <w:rPr>
+                <w:rFonts w:eastAsia="Times New Roman"/>
+              </w:rPr>
+              <w:t>12</w:t>
+            </w:r>
+            <w:r>
+              <w:rPr>
+                <w:rFonts w:eastAsia="Times New Roman"/>
+              </w:rPr>
+              <w:t xml:space="preserve"> (Group – </w:t>
+            </w:r>
+            <w:r>
+              <w:rPr>
+                <w:rFonts w:eastAsia="Times New Roman"/>
+              </w:rPr>
+              <w:t>12</w:t>
+            </w:r>
+            <w:r>
+              <w:rPr>
+                <w:rFonts w:eastAsia="Times New Roman"/>
+              </w:rPr>
+              <w:t>)</w:t>
+            </w:r>
+          </w:p>
+        </w:tc>
+      </w:tr>
+      <w:tr>
+        <w:tc>
+          <w:tcPr>
+            <w:tcW w:w="0" w:type="auto"/>
+            <w:tcBorders>
+              <w:top w:val="single" w:sz="8" w:space="0" w:color="000000"/>
+              <w:left w:val="single" w:sz="8" w:space="0" w:color="000000"/>
+              <w:bottom w:val="single" w:sz="8" w:space="0" w:color="000000"/>
+              <w:right w:val="single" w:sz="8" w:space="0" w:color="000000"/>
+            </w:tcBorders>
+            <w:tcMar>
+              <w:top w:w="100" w:type="dxa"/>
+              <w:left w:w="100" w:type="dxa"/>
+              <w:bottom w:w="100" w:type="dxa"/>
+              <w:right w:w="100" w:type="dxa"/>
+            </w:tcMar>
+            <w:hideMark/>
+          </w:tcPr>
+          <w:p>
+            <w:pPr>
+              <w:spacing w:line="240" w:lineRule="auto"/>
+              <w:rPr>
+                <w:rFonts w:ascii="Times New Roman" w:eastAsia="Times New Roman" w:hAnsi="Times New Roman" w:cs="Times New Roman"/>
+                <w:color w:val="auto"/>
+                <w:sz w:val="24"/>
+                <w:szCs w:val="24"/>
+              </w:rPr>
+            </w:pPr>
+            <w:r>
+              <w:rPr>
+                <w:rFonts w:eastAsia="Times New Roman"/>
+              </w:rPr>
+              <w:t>Title</w:t>
+            </w:r>
+          </w:p>
+        </w:tc>
+        <w:tc>
+          <w:tcPr>
+            <w:tcW w:w="0" w:type="auto"/>
+            <w:tcBorders>
+              <w:top w:val="single" w:sz="8" w:space="0" w:color="000000"/>
+              <w:left w:val="single" w:sz="8" w:space="0" w:color="000000"/>
+              <w:bottom w:val="single" w:sz="8" w:space="0" w:color="000000"/>
+              <w:right w:val="single" w:sz="8" w:space="0" w:color="000000"/>
+            </w:tcBorders>
+            <w:tcMar>
+              <w:top w:w="100" w:type="dxa"/>
+              <w:left w:w="100" w:type="dxa"/>
+              <w:bottom w:w="100" w:type="dxa"/>
+              <w:right w:w="100" w:type="dxa"/>
+            </w:tcMar>
+            <w:hideMark/>
+          </w:tcPr>
+          <w:p>
+            <w:pPr>
+              <w:spacing w:line="240" w:lineRule="auto"/>
+              <w:rPr>
+                <w:rFonts w:ascii="Times New Roman" w:eastAsia="Times New Roman" w:hAnsi="Times New Roman" w:cs="Times New Roman"/>
+                <w:color w:val="auto"/>
+                <w:sz w:val="24"/>
+                <w:szCs w:val="24"/>
+              </w:rPr>
+            </w:pPr>
+            <w:r>
+              <w:rPr>
+                <w:rFonts w:eastAsia="Times New Roman"/>
+              </w:rPr>
+              <w:t>Cycle Gangs</w:t>
+            </w:r>
+          </w:p>
+        </w:tc>
+      </w:tr>
+      <w:tr>
+        <w:tc>
+          <w:tcPr>
+            <w:tcW w:w="0" w:type="auto"/>
+            <w:tcBorders>
+              <w:top w:val="single" w:sz="8" w:space="0" w:color="000000"/>
+              <w:left w:val="single" w:sz="8" w:space="0" w:color="000000"/>
+              <w:bottom w:val="single" w:sz="8" w:space="0" w:color="000000"/>
+              <w:right w:val="single" w:sz="8" w:space="0" w:color="000000"/>
+            </w:tcBorders>
+            <w:tcMar>
+              <w:top w:w="100" w:type="dxa"/>
+              <w:left w:w="100" w:type="dxa"/>
+              <w:bottom w:w="100" w:type="dxa"/>
+              <w:right w:w="100" w:type="dxa"/>
+            </w:tcMar>
+            <w:hideMark/>
+          </w:tcPr>
+          <w:p>
+            <w:pPr>
+              <w:spacing w:line="240" w:lineRule="auto"/>
+              <w:rPr>
+                <w:rFonts w:ascii="Times New Roman" w:eastAsia="Times New Roman" w:hAnsi="Times New Roman" w:cs="Times New Roman"/>
+                <w:color w:val="auto"/>
+                <w:sz w:val="24"/>
+                <w:szCs w:val="24"/>
+              </w:rPr>
+            </w:pPr>
+            <w:r>
+              <w:rPr>
+                <w:rFonts w:eastAsia="Times New Roman"/>
+              </w:rPr>
+              <w:t>Description</w:t>
+            </w:r>
+          </w:p>
+        </w:tc>
+        <w:tc>
+          <w:tcPr>
+            <w:tcW w:w="0" w:type="auto"/>
+            <w:tcBorders>
+              <w:top w:val="single" w:sz="8" w:space="0" w:color="000000"/>
+              <w:left w:val="single" w:sz="8" w:space="0" w:color="000000"/>
+              <w:bottom w:val="single" w:sz="8" w:space="0" w:color="000000"/>
+              <w:right w:val="single" w:sz="8" w:space="0" w:color="000000"/>
+            </w:tcBorders>
+            <w:tcMar>
+              <w:top w:w="100" w:type="dxa"/>
+              <w:left w:w="100" w:type="dxa"/>
+              <w:bottom w:w="100" w:type="dxa"/>
+              <w:right w:w="100" w:type="dxa"/>
+            </w:tcMar>
+            <w:hideMark/>
+          </w:tcPr>
+          <w:p>
+            <w:pPr>
+              <w:spacing w:line="240" w:lineRule="auto"/>
+              <w:rPr>
+                <w:rFonts w:eastAsia="Times New Roman"/>
+              </w:rPr>
+            </w:pPr>
+            <w:r>
+              <w:rPr>
+                <w:rFonts w:eastAsia="Times New Roman"/>
+              </w:rPr>
+              <w:t>This group has a Power of 0, Resistance of 4, and Income of 0</w:t>
+            </w:r>
+            <w:r>
+              <w:rPr>
+                <w:rFonts w:eastAsia="Times New Roman"/>
+              </w:rPr>
+              <w:t xml:space="preserve">. They are aligned as </w:t>
+            </w:r>
+            <w:r>
+              <w:rPr>
+                <w:rFonts w:eastAsia="Times New Roman"/>
+              </w:rPr>
+              <w:t>Violent and Weird.</w:t>
+            </w:r>
+            <w:r>
+              <w:rPr>
+                <w:rFonts w:eastAsia="Times New Roman"/>
+              </w:rPr>
+              <w:t xml:space="preserve"> They can </w:t>
+            </w:r>
+            <w:r>
+              <w:rPr>
+                <w:rFonts w:eastAsia="Times New Roman"/>
+              </w:rPr>
+              <w:t>only be controlled</w:t>
+            </w:r>
+            <w:r>
+              <w:rPr>
+                <w:rFonts w:eastAsia="Times New Roman"/>
+              </w:rPr>
+              <w:t>.</w:t>
+            </w:r>
+            <w:r>
+              <w:rPr>
+                <w:rFonts w:eastAsia="Times New Roman"/>
+              </w:rPr>
+              <w:t xml:space="preserve"> They can obtain +2</w:t>
+            </w:r>
+            <w:r>
+              <w:rPr>
+                <w:rFonts w:eastAsia="Times New Roman"/>
+              </w:rPr>
+              <w:t xml:space="preserve"> Pow</w:t>
+            </w:r>
+            <w:r>
+              <w:rPr>
+                <w:rFonts w:eastAsia="Times New Roman"/>
+              </w:rPr>
+              <w:t>er on any attempt to destroy any</w:t>
+            </w:r>
+            <w:r>
+              <w:rPr>
+                <w:rFonts w:eastAsia="Times New Roman"/>
+              </w:rPr>
+              <w:t xml:space="preserve"> group.    </w:t>
+            </w:r>
+          </w:p>
+        </w:tc>
+      </w:tr>
+      <w:tr>
+        <w:tc>
+          <w:tcPr>
+            <w:tcW w:w="0" w:type="auto"/>
+            <w:tcBorders>
+              <w:top w:val="single" w:sz="8" w:space="0" w:color="000000"/>
+              <w:left w:val="single" w:sz="8" w:space="0" w:color="000000"/>
+              <w:bottom w:val="single" w:sz="8" w:space="0" w:color="000000"/>
+              <w:right w:val="single" w:sz="8" w:space="0" w:color="000000"/>
+            </w:tcBorders>
+            <w:tcMar>
+              <w:top w:w="100" w:type="dxa"/>
+              <w:left w:w="100" w:type="dxa"/>
+              <w:bottom w:w="100" w:type="dxa"/>
+              <w:right w:w="100" w:type="dxa"/>
+            </w:tcMar>
+            <w:hideMark/>
+          </w:tcPr>
+          <w:p>
+            <w:pPr>
+              <w:spacing w:line="240" w:lineRule="auto"/>
+              <w:rPr>
+                <w:rFonts w:ascii="Times New Roman" w:eastAsia="Times New Roman" w:hAnsi="Times New Roman" w:cs="Times New Roman"/>
+                <w:color w:val="auto"/>
+                <w:sz w:val="24"/>
+                <w:szCs w:val="24"/>
+              </w:rPr>
+            </w:pPr>
+            <w:r>
+              <w:rPr>
+                <w:rFonts w:eastAsia="Times New Roman"/>
+              </w:rPr>
+              <w:t>Primary Actor</w:t>
+            </w:r>
+          </w:p>
+        </w:tc>
+        <w:tc>
+          <w:tcPr>
+            <w:tcW w:w="0" w:type="auto"/>
+            <w:tcBorders>
+              <w:top w:val="single" w:sz="8" w:space="0" w:color="000000"/>
+              <w:left w:val="single" w:sz="8" w:space="0" w:color="000000"/>
+              <w:bottom w:val="single" w:sz="8" w:space="0" w:color="000000"/>
+              <w:right w:val="single" w:sz="8" w:space="0" w:color="000000"/>
+            </w:tcBorders>
+            <w:tcMar>
+              <w:top w:w="100" w:type="dxa"/>
+              <w:left w:w="100" w:type="dxa"/>
+              <w:bottom w:w="100" w:type="dxa"/>
+              <w:right w:w="100" w:type="dxa"/>
+            </w:tcMar>
+            <w:hideMark/>
+          </w:tcPr>
+          <w:p>
+            <w:pPr>
+              <w:spacing w:line="240" w:lineRule="auto"/>
+              <w:rPr>
+                <w:rFonts w:ascii="Times New Roman" w:eastAsia="Times New Roman" w:hAnsi="Times New Roman" w:cs="Times New Roman"/>
+                <w:color w:val="auto"/>
+                <w:sz w:val="24"/>
+                <w:szCs w:val="24"/>
+              </w:rPr>
+            </w:pPr>
+            <w:r>
+              <w:rPr>
+                <w:rFonts w:eastAsia="Times New Roman"/>
+              </w:rPr>
+              <w:t>Current Player</w:t>
+            </w:r>
+          </w:p>
+        </w:tc>
+      </w:tr>
+      <w:tr>
+        <w:tc>
+          <w:tcPr>
+            <w:tcW w:w="0" w:type="auto"/>
+            <w:tcBorders>
+              <w:top w:val="single" w:sz="8" w:space="0" w:color="000000"/>
+              <w:left w:val="single" w:sz="8" w:space="0" w:color="000000"/>
+              <w:bottom w:val="single" w:sz="8" w:space="0" w:color="000000"/>
+              <w:right w:val="single" w:sz="8" w:space="0" w:color="000000"/>
+            </w:tcBorders>
+            <w:tcMar>
+              <w:top w:w="100" w:type="dxa"/>
+              <w:left w:w="100" w:type="dxa"/>
+              <w:bottom w:w="100" w:type="dxa"/>
+              <w:right w:w="100" w:type="dxa"/>
+            </w:tcMar>
+            <w:hideMark/>
+          </w:tcPr>
+          <w:p>
+            <w:pPr>
+              <w:spacing w:line="240" w:lineRule="auto"/>
+              <w:rPr>
+                <w:rFonts w:ascii="Times New Roman" w:eastAsia="Times New Roman" w:hAnsi="Times New Roman" w:cs="Times New Roman"/>
+                <w:color w:val="auto"/>
+                <w:sz w:val="24"/>
+                <w:szCs w:val="24"/>
+              </w:rPr>
+            </w:pPr>
+            <w:r>
+              <w:rPr>
+                <w:rFonts w:eastAsia="Times New Roman"/>
+              </w:rPr>
+              <w:t>Stakeholders</w:t>
+            </w:r>
+          </w:p>
+        </w:tc>
+        <w:tc>
+          <w:tcPr>
+            <w:tcW w:w="0" w:type="auto"/>
+            <w:tcBorders>
+              <w:top w:val="single" w:sz="8" w:space="0" w:color="000000"/>
+              <w:left w:val="single" w:sz="8" w:space="0" w:color="000000"/>
+              <w:bottom w:val="single" w:sz="8" w:space="0" w:color="000000"/>
+              <w:right w:val="single" w:sz="8" w:space="0" w:color="000000"/>
+            </w:tcBorders>
+            <w:tcMar>
+              <w:top w:w="100" w:type="dxa"/>
+              <w:left w:w="100" w:type="dxa"/>
+              <w:bottom w:w="100" w:type="dxa"/>
+              <w:right w:w="100" w:type="dxa"/>
+            </w:tcMar>
+            <w:hideMark/>
+          </w:tcPr>
+          <w:p>
+            <w:pPr>
+              <w:spacing w:line="240" w:lineRule="auto"/>
+              <w:rPr>
+                <w:rFonts w:ascii="Times New Roman" w:eastAsia="Times New Roman" w:hAnsi="Times New Roman" w:cs="Times New Roman"/>
+                <w:color w:val="auto"/>
+                <w:sz w:val="24"/>
+                <w:szCs w:val="24"/>
+              </w:rPr>
+            </w:pPr>
+            <w:r>
+              <w:rPr>
+                <w:rFonts w:eastAsia="Times New Roman"/>
+              </w:rPr>
+              <w:t>Other Players</w:t>
+            </w:r>
+          </w:p>
+        </w:tc>
+      </w:tr>
+      <w:tr>
+        <w:tc>
+          <w:tcPr>
+            <w:tcW w:w="0" w:type="auto"/>
+            <w:tcBorders>
+              <w:top w:val="single" w:sz="8" w:space="0" w:color="000000"/>
+              <w:left w:val="single" w:sz="8" w:space="0" w:color="000000"/>
+              <w:bottom w:val="single" w:sz="8" w:space="0" w:color="000000"/>
+              <w:right w:val="single" w:sz="8" w:space="0" w:color="000000"/>
+            </w:tcBorders>
+            <w:tcMar>
+              <w:top w:w="100" w:type="dxa"/>
+              <w:left w:w="100" w:type="dxa"/>
+              <w:bottom w:w="100" w:type="dxa"/>
+              <w:right w:w="100" w:type="dxa"/>
+            </w:tcMar>
+            <w:hideMark/>
+          </w:tcPr>
+          <w:p>
+            <w:pPr>
+              <w:spacing w:line="240" w:lineRule="auto"/>
+              <w:rPr>
+                <w:rFonts w:ascii="Times New Roman" w:eastAsia="Times New Roman" w:hAnsi="Times New Roman" w:cs="Times New Roman"/>
+                <w:color w:val="auto"/>
+                <w:sz w:val="24"/>
+                <w:szCs w:val="24"/>
+              </w:rPr>
+            </w:pPr>
+            <w:r>
+              <w:rPr>
+                <w:rFonts w:eastAsia="Times New Roman"/>
+              </w:rPr>
+              <w:t>Trigger</w:t>
+            </w:r>
+          </w:p>
+        </w:tc>
+        <w:tc>
+          <w:tcPr>
+            <w:tcW w:w="0" w:type="auto"/>
+            <w:tcBorders>
+              <w:top w:val="single" w:sz="8" w:space="0" w:color="000000"/>
+              <w:left w:val="single" w:sz="8" w:space="0" w:color="000000"/>
+              <w:bottom w:val="single" w:sz="8" w:space="0" w:color="000000"/>
+              <w:right w:val="single" w:sz="8" w:space="0" w:color="000000"/>
+            </w:tcBorders>
+            <w:tcMar>
+              <w:top w:w="100" w:type="dxa"/>
+              <w:left w:w="100" w:type="dxa"/>
+              <w:bottom w:w="100" w:type="dxa"/>
+              <w:right w:w="100" w:type="dxa"/>
+            </w:tcMar>
+            <w:hideMark/>
+          </w:tcPr>
+          <w:p>
+            <w:pPr>
+              <w:spacing w:line="240" w:lineRule="auto"/>
+              <w:rPr>
+                <w:rFonts w:eastAsia="Times New Roman"/>
+                <w:color w:val="auto"/>
+              </w:rPr>
+            </w:pPr>
+            <w:r>
+              <w:rPr>
+                <w:rFonts w:eastAsia="Times New Roman"/>
+                <w:color w:val="auto"/>
+              </w:rPr>
+              <w:t>Player builds Power Structure, Resistance Structure, or Income with Group.</w:t>
+            </w:r>
+          </w:p>
+        </w:tc>
+      </w:tr>
+      <w:tr>
+        <w:tc>
+          <w:tcPr>
+            <w:tcW w:w="0" w:type="auto"/>
+            <w:tcBorders>
+              <w:top w:val="single" w:sz="8" w:space="0" w:color="000000"/>
+              <w:left w:val="single" w:sz="8" w:space="0" w:color="000000"/>
+              <w:bottom w:val="single" w:sz="8" w:space="0" w:color="000000"/>
+              <w:right w:val="single" w:sz="8" w:space="0" w:color="000000"/>
+            </w:tcBorders>
+            <w:tcMar>
+              <w:top w:w="100" w:type="dxa"/>
+              <w:left w:w="100" w:type="dxa"/>
+              <w:bottom w:w="100" w:type="dxa"/>
+              <w:right w:w="100" w:type="dxa"/>
+            </w:tcMar>
+            <w:hideMark/>
+          </w:tcPr>
+          <w:p>
+            <w:pPr>
+              <w:spacing w:line="240" w:lineRule="auto"/>
+              <w:rPr>
+                <w:rFonts w:ascii="Times New Roman" w:eastAsia="Times New Roman" w:hAnsi="Times New Roman" w:cs="Times New Roman"/>
+                <w:color w:val="auto"/>
+                <w:sz w:val="24"/>
+                <w:szCs w:val="24"/>
+              </w:rPr>
+            </w:pPr>
+            <w:r>
+              <w:rPr>
+                <w:rFonts w:eastAsia="Times New Roman"/>
+              </w:rPr>
+              <w:t>Preconditions</w:t>
+            </w:r>
+          </w:p>
+        </w:tc>
+        <w:tc>
+          <w:tcPr>
+            <w:tcW w:w="0" w:type="auto"/>
+            <w:tcBorders>
+              <w:top w:val="single" w:sz="8" w:space="0" w:color="000000"/>
+              <w:left w:val="single" w:sz="8" w:space="0" w:color="000000"/>
+              <w:bottom w:val="single" w:sz="8" w:space="0" w:color="000000"/>
+              <w:right w:val="single" w:sz="8" w:space="0" w:color="000000"/>
+            </w:tcBorders>
+            <w:tcMar>
+              <w:top w:w="100" w:type="dxa"/>
+              <w:left w:w="100" w:type="dxa"/>
+              <w:bottom w:w="100" w:type="dxa"/>
+              <w:right w:w="100" w:type="dxa"/>
+            </w:tcMar>
+            <w:hideMark/>
+          </w:tcPr>
+          <w:p>
+            <w:pPr>
+              <w:spacing w:line="240" w:lineRule="auto"/>
+              <w:rPr>
+                <w:rFonts w:ascii="Times New Roman" w:eastAsia="Times New Roman" w:hAnsi="Times New Roman" w:cs="Times New Roman"/>
+                <w:color w:val="auto"/>
+                <w:sz w:val="24"/>
+                <w:szCs w:val="24"/>
+              </w:rPr>
+            </w:pPr>
+            <w:r>
+              <w:rPr>
+                <w:rFonts w:eastAsia="Times New Roman"/>
+              </w:rPr>
+              <w:t>Card is uncontrolled.</w:t>
+            </w:r>
+          </w:p>
+        </w:tc>
+      </w:tr>
+      <w:tr>
+        <w:tc>
+          <w:tcPr>
+            <w:tcW w:w="0" w:type="auto"/>
+            <w:tcBorders>
+              <w:top w:val="single" w:sz="8" w:space="0" w:color="000000"/>
+              <w:left w:val="single" w:sz="8" w:space="0" w:color="000000"/>
+              <w:bottom w:val="single" w:sz="8" w:space="0" w:color="000000"/>
+              <w:right w:val="single" w:sz="8" w:space="0" w:color="000000"/>
+            </w:tcBorders>
+            <w:tcMar>
+              <w:top w:w="100" w:type="dxa"/>
+              <w:left w:w="100" w:type="dxa"/>
+              <w:bottom w:w="100" w:type="dxa"/>
+              <w:right w:w="100" w:type="dxa"/>
+            </w:tcMar>
+            <w:hideMark/>
+          </w:tcPr>
+          <w:p>
+            <w:pPr>
+              <w:spacing w:line="240" w:lineRule="auto"/>
+              <w:rPr>
+                <w:rFonts w:ascii="Times New Roman" w:eastAsia="Times New Roman" w:hAnsi="Times New Roman" w:cs="Times New Roman"/>
+                <w:color w:val="auto"/>
+                <w:sz w:val="24"/>
+                <w:szCs w:val="24"/>
+              </w:rPr>
+            </w:pPr>
+            <w:r>
+              <w:rPr>
+                <w:rFonts w:eastAsia="Times New Roman"/>
+              </w:rPr>
+              <w:t>Postconditions</w:t>
+            </w:r>
+          </w:p>
+        </w:tc>
+        <w:tc>
+          <w:tcPr>
+            <w:tcW w:w="0" w:type="auto"/>
+            <w:tcBorders>
+              <w:top w:val="single" w:sz="8" w:space="0" w:color="000000"/>
+              <w:left w:val="single" w:sz="8" w:space="0" w:color="000000"/>
+              <w:bottom w:val="single" w:sz="8" w:space="0" w:color="000000"/>
+              <w:right w:val="single" w:sz="8" w:space="0" w:color="000000"/>
+            </w:tcBorders>
+            <w:tcMar>
+              <w:top w:w="100" w:type="dxa"/>
+              <w:left w:w="100" w:type="dxa"/>
+              <w:bottom w:w="100" w:type="dxa"/>
+              <w:right w:w="100" w:type="dxa"/>
+            </w:tcMar>
+            <w:hideMark/>
+          </w:tcPr>
+          <w:p>
+            <w:pPr>
+              <w:spacing w:line="240" w:lineRule="auto"/>
+              <w:rPr>
+                <w:rFonts w:ascii="Times New Roman" w:eastAsia="Times New Roman" w:hAnsi="Times New Roman" w:cs="Times New Roman"/>
+                <w:color w:val="auto"/>
+                <w:sz w:val="24"/>
+                <w:szCs w:val="24"/>
+              </w:rPr>
+            </w:pPr>
+            <w:r>
+              <w:rPr>
+                <w:rFonts w:eastAsia="Times New Roman"/>
+              </w:rPr>
+              <w:t xml:space="preserve">Player controls Group. </w:t>
+            </w:r>
+          </w:p>
+        </w:tc>
+      </w:tr>
+      <w:tr>
+        <w:tc>
+          <w:tcPr>
+            <w:tcW w:w="0" w:type="auto"/>
+            <w:tcBorders>
+              <w:top w:val="single" w:sz="8" w:space="0" w:color="000000"/>
+              <w:left w:val="single" w:sz="8" w:space="0" w:color="000000"/>
+              <w:bottom w:val="single" w:sz="8" w:space="0" w:color="000000"/>
+              <w:right w:val="single" w:sz="8" w:space="0" w:color="000000"/>
+            </w:tcBorders>
+            <w:tcMar>
+              <w:top w:w="100" w:type="dxa"/>
+              <w:left w:w="100" w:type="dxa"/>
+              <w:bottom w:w="100" w:type="dxa"/>
+              <w:right w:w="100" w:type="dxa"/>
+            </w:tcMar>
+            <w:hideMark/>
+          </w:tcPr>
+          <w:p>
+            <w:pPr>
+              <w:spacing w:line="240" w:lineRule="auto"/>
+              <w:rPr>
+                <w:rFonts w:ascii="Times New Roman" w:eastAsia="Times New Roman" w:hAnsi="Times New Roman" w:cs="Times New Roman"/>
+                <w:color w:val="auto"/>
+                <w:sz w:val="24"/>
+                <w:szCs w:val="24"/>
+              </w:rPr>
+            </w:pPr>
+            <w:r>
+              <w:rPr>
+                <w:rFonts w:eastAsia="Times New Roman"/>
+              </w:rPr>
+              <w:t>Main Success Scenario</w:t>
+            </w:r>
+          </w:p>
+        </w:tc>
+        <w:tc>
+          <w:tcPr>
+            <w:tcW w:w="0" w:type="auto"/>
+            <w:tcBorders>
+              <w:top w:val="single" w:sz="8" w:space="0" w:color="000000"/>
+              <w:left w:val="single" w:sz="8" w:space="0" w:color="000000"/>
+              <w:bottom w:val="single" w:sz="8" w:space="0" w:color="000000"/>
+              <w:right w:val="single" w:sz="8" w:space="0" w:color="000000"/>
+            </w:tcBorders>
+            <w:tcMar>
+              <w:top w:w="100" w:type="dxa"/>
+              <w:left w:w="100" w:type="dxa"/>
+              <w:bottom w:w="100" w:type="dxa"/>
+              <w:right w:w="100" w:type="dxa"/>
+            </w:tcMar>
+            <w:hideMark/>
+          </w:tcPr>
+          <w:p>
+            <w:pPr>
+              <w:pStyle w:val="ListParagraph"/>
+              <w:numPr>
+                <w:ilvl w:val="0"/>
+                <w:numId w:val="65"/>
+              </w:numPr>
+              <w:spacing w:line="240" w:lineRule="auto"/>
+              <w:textAlignment w:val="baseline"/>
+              <w:rPr>
+                <w:rFonts w:eastAsia="Times New Roman"/>
+              </w:rPr>
+            </w:pPr>
+            <w:r>
+              <w:rPr>
+                <w:rFonts w:eastAsia="Times New Roman"/>
+              </w:rPr>
+              <w:t>Player picks up card and is placed with other face-up uncontrolled groups</w:t>
+            </w:r>
+          </w:p>
+          <w:p>
+            <w:pPr>
+              <w:pStyle w:val="ListParagraph"/>
+              <w:numPr>
+                <w:ilvl w:val="0"/>
+                <w:numId w:val="65"/>
+              </w:numPr>
+              <w:spacing w:line="240" w:lineRule="auto"/>
+              <w:textAlignment w:val="baseline"/>
+              <w:rPr>
+                <w:rFonts w:eastAsia="Times New Roman"/>
+              </w:rPr>
+            </w:pPr>
+            <w:r>
+              <w:rPr>
+                <w:rFonts w:eastAsia="Times New Roman"/>
+              </w:rPr>
+              <w:t>The chosen attacking group’s power is greater than this group’s resistance and Player rolls dice to the total difference or less to control group.</w:t>
+            </w:r>
+          </w:p>
+        </w:tc>
+      </w:tr>
+      <w:tr>
+        <w:tc>
+          <w:tcPr>
+            <w:tcW w:w="0" w:type="auto"/>
+            <w:tcBorders>
+              <w:top w:val="single" w:sz="8" w:space="0" w:color="000000"/>
+              <w:left w:val="single" w:sz="8" w:space="0" w:color="000000"/>
+              <w:bottom w:val="single" w:sz="8" w:space="0" w:color="000000"/>
+              <w:right w:val="single" w:sz="8" w:space="0" w:color="000000"/>
+            </w:tcBorders>
+            <w:tcMar>
+              <w:top w:w="100" w:type="dxa"/>
+              <w:left w:w="100" w:type="dxa"/>
+              <w:bottom w:w="100" w:type="dxa"/>
+              <w:right w:w="100" w:type="dxa"/>
+            </w:tcMar>
+            <w:hideMark/>
+          </w:tcPr>
+          <w:p>
+            <w:pPr>
+              <w:spacing w:line="240" w:lineRule="auto"/>
+              <w:rPr>
+                <w:rFonts w:ascii="Times New Roman" w:eastAsia="Times New Roman" w:hAnsi="Times New Roman" w:cs="Times New Roman"/>
+                <w:color w:val="auto"/>
+                <w:sz w:val="24"/>
+                <w:szCs w:val="24"/>
+              </w:rPr>
+            </w:pPr>
+            <w:r>
+              <w:rPr>
+                <w:rFonts w:eastAsia="Times New Roman"/>
+              </w:rPr>
+              <w:t>Extensions</w:t>
+            </w:r>
+          </w:p>
+        </w:tc>
+        <w:tc>
+          <w:tcPr>
+            <w:tcW w:w="0" w:type="auto"/>
+            <w:tcBorders>
+              <w:top w:val="single" w:sz="8" w:space="0" w:color="000000"/>
+              <w:left w:val="single" w:sz="8" w:space="0" w:color="000000"/>
+              <w:bottom w:val="single" w:sz="8" w:space="0" w:color="000000"/>
+              <w:right w:val="single" w:sz="8" w:space="0" w:color="000000"/>
+            </w:tcBorders>
+            <w:tcMar>
+              <w:top w:w="100" w:type="dxa"/>
+              <w:left w:w="100" w:type="dxa"/>
+              <w:bottom w:w="100" w:type="dxa"/>
+              <w:right w:w="100" w:type="dxa"/>
+            </w:tcMar>
+            <w:hideMark/>
+          </w:tcPr>
+          <w:p>
+            <w:pPr>
+              <w:pStyle w:val="ListParagraph"/>
+              <w:numPr>
+                <w:ilvl w:val="0"/>
+                <w:numId w:val="66"/>
+              </w:numPr>
+              <w:spacing w:line="240" w:lineRule="auto"/>
+              <w:textAlignment w:val="baseline"/>
+              <w:rPr>
+                <w:rFonts w:eastAsia="Times New Roman"/>
+              </w:rPr>
+            </w:pPr>
+            <w:r>
+              <w:rPr>
+                <w:rFonts w:eastAsia="Times New Roman"/>
+              </w:rPr>
+              <w:t>Player rolls above the total difference.</w:t>
+            </w:r>
+          </w:p>
+          <w:p>
+            <w:pPr>
+              <w:pStyle w:val="ListParagraph"/>
+              <w:numPr>
+                <w:ilvl w:val="0"/>
+                <w:numId w:val="66"/>
+              </w:numPr>
+              <w:spacing w:line="240" w:lineRule="auto"/>
+              <w:textAlignment w:val="baseline"/>
+              <w:rPr>
+                <w:rFonts w:eastAsia="Times New Roman"/>
+              </w:rPr>
+            </w:pPr>
+            <w:r>
+              <w:rPr>
+                <w:rFonts w:eastAsia="Times New Roman"/>
+              </w:rPr>
+              <w:t>Group is destroyed or controlled by Other Player</w:t>
+            </w:r>
+          </w:p>
+        </w:tc>
+      </w:tr>
+      <w:tr>
+        <w:tc>
+          <w:tcPr>
+            <w:tcW w:w="0" w:type="auto"/>
+            <w:tcBorders>
+              <w:top w:val="single" w:sz="8" w:space="0" w:color="000000"/>
+              <w:left w:val="single" w:sz="8" w:space="0" w:color="000000"/>
+              <w:bottom w:val="single" w:sz="8" w:space="0" w:color="000000"/>
+              <w:right w:val="single" w:sz="8" w:space="0" w:color="000000"/>
+            </w:tcBorders>
+            <w:tcMar>
+              <w:top w:w="100" w:type="dxa"/>
+              <w:left w:w="100" w:type="dxa"/>
+              <w:bottom w:w="100" w:type="dxa"/>
+              <w:right w:w="100" w:type="dxa"/>
+            </w:tcMar>
+            <w:hideMark/>
+          </w:tcPr>
+          <w:p>
+            <w:pPr>
+              <w:spacing w:line="240" w:lineRule="auto"/>
+              <w:rPr>
+                <w:rFonts w:ascii="Times New Roman" w:eastAsia="Times New Roman" w:hAnsi="Times New Roman" w:cs="Times New Roman"/>
+                <w:color w:val="auto"/>
+                <w:sz w:val="24"/>
+                <w:szCs w:val="24"/>
+              </w:rPr>
+            </w:pPr>
+            <w:r>
+              <w:rPr>
+                <w:rFonts w:eastAsia="Times New Roman"/>
+              </w:rPr>
+              <w:t>Frequency of Use</w:t>
+            </w:r>
+          </w:p>
+        </w:tc>
+        <w:tc>
+          <w:tcPr>
+            <w:tcW w:w="0" w:type="auto"/>
+            <w:tcBorders>
+              <w:top w:val="single" w:sz="8" w:space="0" w:color="000000"/>
+              <w:left w:val="single" w:sz="8" w:space="0" w:color="000000"/>
+              <w:bottom w:val="single" w:sz="8" w:space="0" w:color="000000"/>
+              <w:right w:val="single" w:sz="8" w:space="0" w:color="000000"/>
+            </w:tcBorders>
+            <w:tcMar>
+              <w:top w:w="100" w:type="dxa"/>
+              <w:left w:w="100" w:type="dxa"/>
+              <w:bottom w:w="100" w:type="dxa"/>
+              <w:right w:w="100" w:type="dxa"/>
+            </w:tcMar>
+            <w:hideMark/>
+          </w:tcPr>
+          <w:p>
+            <w:pPr>
+              <w:spacing w:line="240" w:lineRule="auto"/>
+              <w:rPr>
+                <w:rFonts w:eastAsia="Times New Roman"/>
+                <w:color w:val="auto"/>
+              </w:rPr>
+            </w:pPr>
+            <w:r>
+              <w:rPr>
+                <w:rFonts w:eastAsia="Times New Roman"/>
+                <w:color w:val="auto"/>
+              </w:rPr>
+              <w:t>Occasionally</w:t>
+            </w:r>
+          </w:p>
+        </w:tc>
+      </w:tr>
+      <w:tr>
+        <w:tc>
+          <w:tcPr>
+            <w:tcW w:w="0" w:type="auto"/>
+            <w:tcBorders>
+              <w:top w:val="single" w:sz="8" w:space="0" w:color="000000"/>
+              <w:left w:val="single" w:sz="8" w:space="0" w:color="000000"/>
+              <w:bottom w:val="single" w:sz="8" w:space="0" w:color="000000"/>
+              <w:right w:val="single" w:sz="8" w:space="0" w:color="000000"/>
+            </w:tcBorders>
+            <w:tcMar>
+              <w:top w:w="100" w:type="dxa"/>
+              <w:left w:w="100" w:type="dxa"/>
+              <w:bottom w:w="100" w:type="dxa"/>
+              <w:right w:w="100" w:type="dxa"/>
+            </w:tcMar>
+            <w:hideMark/>
+          </w:tcPr>
+          <w:p>
+            <w:pPr>
+              <w:spacing w:line="240" w:lineRule="auto"/>
+              <w:rPr>
+                <w:rFonts w:ascii="Times New Roman" w:eastAsia="Times New Roman" w:hAnsi="Times New Roman" w:cs="Times New Roman"/>
+                <w:color w:val="auto"/>
+                <w:sz w:val="24"/>
+                <w:szCs w:val="24"/>
+              </w:rPr>
+            </w:pPr>
+            <w:r>
+              <w:rPr>
+                <w:rFonts w:eastAsia="Times New Roman"/>
+              </w:rPr>
+              <w:t>Status</w:t>
+            </w:r>
+          </w:p>
+        </w:tc>
+        <w:tc>
+          <w:tcPr>
+            <w:tcW w:w="0" w:type="auto"/>
+            <w:tcBorders>
+              <w:top w:val="single" w:sz="8" w:space="0" w:color="000000"/>
+              <w:left w:val="single" w:sz="8" w:space="0" w:color="000000"/>
+              <w:bottom w:val="single" w:sz="8" w:space="0" w:color="000000"/>
+              <w:right w:val="single" w:sz="8" w:space="0" w:color="000000"/>
+            </w:tcBorders>
+            <w:tcMar>
+              <w:top w:w="100" w:type="dxa"/>
+              <w:left w:w="100" w:type="dxa"/>
+              <w:bottom w:w="100" w:type="dxa"/>
+              <w:right w:w="100" w:type="dxa"/>
+            </w:tcMar>
+            <w:hideMark/>
+          </w:tcPr>
+          <w:p>
+            <w:pPr>
+              <w:rPr>
+                <w:rFonts w:ascii="Times New Roman" w:eastAsia="Times New Roman" w:hAnsi="Times New Roman" w:cs="Times New Roman"/>
+                <w:color w:val="auto"/>
+                <w:sz w:val="24"/>
+                <w:szCs w:val="24"/>
+              </w:rPr>
+            </w:pPr>
+          </w:p>
+        </w:tc>
+      </w:tr>
+      <w:tr>
+        <w:tc>
+          <w:tcPr>
+            <w:tcW w:w="0" w:type="auto"/>
+            <w:tcBorders>
+              <w:top w:val="single" w:sz="8" w:space="0" w:color="000000"/>
+              <w:left w:val="single" w:sz="8" w:space="0" w:color="000000"/>
+              <w:bottom w:val="single" w:sz="8" w:space="0" w:color="000000"/>
+              <w:right w:val="single" w:sz="8" w:space="0" w:color="000000"/>
+            </w:tcBorders>
+            <w:tcMar>
+              <w:top w:w="100" w:type="dxa"/>
+              <w:left w:w="100" w:type="dxa"/>
+              <w:bottom w:w="100" w:type="dxa"/>
+              <w:right w:w="100" w:type="dxa"/>
+            </w:tcMar>
+            <w:hideMark/>
+          </w:tcPr>
+          <w:p>
+            <w:pPr>
+              <w:spacing w:line="240" w:lineRule="auto"/>
+              <w:rPr>
+                <w:rFonts w:ascii="Times New Roman" w:eastAsia="Times New Roman" w:hAnsi="Times New Roman" w:cs="Times New Roman"/>
+                <w:color w:val="auto"/>
+                <w:sz w:val="24"/>
+                <w:szCs w:val="24"/>
+              </w:rPr>
+            </w:pPr>
+            <w:r>
+              <w:rPr>
+                <w:rFonts w:eastAsia="Times New Roman"/>
+              </w:rPr>
+              <w:t>Owner</w:t>
+            </w:r>
+          </w:p>
+        </w:tc>
+        <w:tc>
+          <w:tcPr>
+            <w:tcW w:w="0" w:type="auto"/>
+            <w:tcBorders>
+              <w:top w:val="single" w:sz="8" w:space="0" w:color="000000"/>
+              <w:left w:val="single" w:sz="8" w:space="0" w:color="000000"/>
+              <w:bottom w:val="single" w:sz="8" w:space="0" w:color="000000"/>
+              <w:right w:val="single" w:sz="8" w:space="0" w:color="000000"/>
+            </w:tcBorders>
+            <w:tcMar>
+              <w:top w:w="100" w:type="dxa"/>
+              <w:left w:w="100" w:type="dxa"/>
+              <w:bottom w:w="100" w:type="dxa"/>
+              <w:right w:w="100" w:type="dxa"/>
+            </w:tcMar>
+            <w:hideMark/>
+          </w:tcPr>
+          <w:p>
+            <w:pPr>
+              <w:spacing w:line="240" w:lineRule="auto"/>
+              <w:rPr>
+                <w:rFonts w:ascii="Times New Roman" w:eastAsia="Times New Roman" w:hAnsi="Times New Roman" w:cs="Times New Roman"/>
+                <w:color w:val="auto"/>
+                <w:sz w:val="24"/>
+                <w:szCs w:val="24"/>
+              </w:rPr>
+            </w:pPr>
+            <w:r>
+              <w:rPr>
+                <w:rFonts w:eastAsia="Times New Roman"/>
+              </w:rPr>
+              <w:t xml:space="preserve"> JT</w:t>
+            </w:r>
+          </w:p>
+        </w:tc>
+      </w:tr>
+    </w:tbl>
+    <w:p/>
     <w:sectPr>
       <w:pgSz w:w="12240" w:h="15840"/>
       <w:pgMar w:top="1440" w:right="1440" w:bottom="1440" w:left="1440" w:header="0" w:footer="720" w:gutter="0"/>
@@ -35617,6 +38862,118 @@
     </w:lvl>
   </w:abstractNum>
   <w:abstractNum w:abstractNumId="4" w15:restartNumberingAfterBreak="0">
+    <w:nsid w:val="032D72F5"/>
+    <w:multiLevelType w:val="multilevel"/>
+    <w:tmpl w:val="711CDE58"/>
+    <w:lvl w:ilvl="0">
+      <w:start w:val="1"/>
+      <w:numFmt w:val="decimal"/>
+      <w:lvlText w:val="%1."/>
+      <w:lvlJc w:val="left"/>
+      <w:pPr>
+        <w:tabs>
+          <w:tab w:val="num" w:pos="720"/>
+        </w:tabs>
+        <w:ind w:left="720" w:hanging="360"/>
+      </w:pPr>
+    </w:lvl>
+    <w:lvl w:ilvl="1">
+      <w:numFmt w:val="bullet"/>
+      <w:lvlText w:val="-"/>
+      <w:lvlJc w:val="left"/>
+      <w:pPr>
+        <w:ind w:left="1440" w:hanging="360"/>
+      </w:pPr>
+      <w:rPr>
+        <w:rFonts w:ascii="Arial" w:eastAsia="Times New Roman" w:hAnsi="Arial" w:cs="Arial" w:hint="default"/>
+      </w:rPr>
+    </w:lvl>
+    <w:lvl w:ilvl="2">
+      <w:start w:val="8"/>
+      <w:numFmt w:val="bullet"/>
+      <w:lvlText w:val=""/>
+      <w:lvlJc w:val="left"/>
+      <w:pPr>
+        <w:ind w:left="2160" w:hanging="360"/>
+      </w:pPr>
+      <w:rPr>
+        <w:rFonts w:ascii="Wingdings" w:eastAsia="Times New Roman" w:hAnsi="Wingdings" w:cs="Arial" w:hint="default"/>
+      </w:rPr>
+    </w:lvl>
+    <w:lvl w:ilvl="3" w:tentative="1">
+      <w:start w:val="1"/>
+      <w:numFmt w:val="decimal"/>
+      <w:lvlText w:val="%4."/>
+      <w:lvlJc w:val="left"/>
+      <w:pPr>
+        <w:tabs>
+          <w:tab w:val="num" w:pos="2880"/>
+        </w:tabs>
+        <w:ind w:left="2880" w:hanging="360"/>
+      </w:pPr>
+    </w:lvl>
+    <w:lvl w:ilvl="4" w:tentative="1">
+      <w:start w:val="1"/>
+      <w:numFmt w:val="decimal"/>
+      <w:lvlText w:val="%5."/>
+      <w:lvlJc w:val="left"/>
+      <w:pPr>
+        <w:tabs>
+          <w:tab w:val="num" w:pos="3600"/>
+        </w:tabs>
+        <w:ind w:left="3600" w:hanging="360"/>
+      </w:pPr>
+    </w:lvl>
+    <w:lvl w:ilvl="5" w:tentative="1">
+      <w:start w:val="1"/>
+      <w:numFmt w:val="decimal"/>
+      <w:lvlText w:val="%6."/>
+      <w:lvlJc w:val="left"/>
+      <w:pPr>
+        <w:tabs>
+          <w:tab w:val="num" w:pos="4320"/>
+        </w:tabs>
+        <w:ind w:left="4320" w:hanging="360"/>
+      </w:pPr>
+    </w:lvl>
+    <w:lvl w:ilvl="6" w:tentative="1">
+      <w:start w:val="1"/>
+      <w:numFmt w:val="decimal"/>
+      <w:lvlText w:val="%7."/>
+      <w:lvlJc w:val="left"/>
+      <w:pPr>
+        <w:tabs>
+          <w:tab w:val="num" w:pos="5040"/>
+        </w:tabs>
+        <w:ind w:left="5040" w:hanging="360"/>
+      </w:pPr>
+    </w:lvl>
+    <w:lvl w:ilvl="7" w:tentative="1">
+      <w:start w:val="1"/>
+      <w:numFmt w:val="decimal"/>
+      <w:lvlText w:val="%8."/>
+      <w:lvlJc w:val="left"/>
+      <w:pPr>
+        <w:tabs>
+          <w:tab w:val="num" w:pos="5760"/>
+        </w:tabs>
+        <w:ind w:left="5760" w:hanging="360"/>
+      </w:pPr>
+    </w:lvl>
+    <w:lvl w:ilvl="8" w:tentative="1">
+      <w:start w:val="1"/>
+      <w:numFmt w:val="decimal"/>
+      <w:lvlText w:val="%9."/>
+      <w:lvlJc w:val="left"/>
+      <w:pPr>
+        <w:tabs>
+          <w:tab w:val="num" w:pos="6480"/>
+        </w:tabs>
+        <w:ind w:left="6480" w:hanging="360"/>
+      </w:pPr>
+    </w:lvl>
+  </w:abstractNum>
+  <w:abstractNum w:abstractNumId="5" w15:restartNumberingAfterBreak="0">
     <w:nsid w:val="073C274D"/>
     <w:multiLevelType w:val="multilevel"/>
     <w:tmpl w:val="8FC04610"/>
@@ -35729,7 +39086,7 @@
       </w:pPr>
     </w:lvl>
   </w:abstractNum>
-  <w:abstractNum w:abstractNumId="5" w15:restartNumberingAfterBreak="0">
+  <w:abstractNum w:abstractNumId="6" w15:restartNumberingAfterBreak="0">
     <w:nsid w:val="07614534"/>
     <w:multiLevelType w:val="multilevel"/>
     <w:tmpl w:val="8FC04610"/>
@@ -35842,7 +39199,7 @@
       </w:pPr>
     </w:lvl>
   </w:abstractNum>
-  <w:abstractNum w:abstractNumId="6" w15:restartNumberingAfterBreak="0">
+  <w:abstractNum w:abstractNumId="7" w15:restartNumberingAfterBreak="0">
     <w:nsid w:val="07951E22"/>
     <w:multiLevelType w:val="multilevel"/>
     <w:tmpl w:val="BED8197A"/>
@@ -35954,7 +39311,7 @@
       </w:pPr>
     </w:lvl>
   </w:abstractNum>
-  <w:abstractNum w:abstractNumId="7" w15:restartNumberingAfterBreak="0">
+  <w:abstractNum w:abstractNumId="8" w15:restartNumberingAfterBreak="0">
     <w:nsid w:val="0A5F7F58"/>
     <w:multiLevelType w:val="multilevel"/>
     <w:tmpl w:val="711CDE58"/>
@@ -36066,7 +39423,7 @@
       </w:pPr>
     </w:lvl>
   </w:abstractNum>
-  <w:abstractNum w:abstractNumId="8" w15:restartNumberingAfterBreak="0">
+  <w:abstractNum w:abstractNumId="9" w15:restartNumberingAfterBreak="0">
     <w:nsid w:val="0DE65EA3"/>
     <w:multiLevelType w:val="multilevel"/>
     <w:tmpl w:val="711CDE58"/>
@@ -36178,7 +39535,7 @@
       </w:pPr>
     </w:lvl>
   </w:abstractNum>
-  <w:abstractNum w:abstractNumId="9" w15:restartNumberingAfterBreak="0">
+  <w:abstractNum w:abstractNumId="10" w15:restartNumberingAfterBreak="0">
     <w:nsid w:val="0F206DF7"/>
     <w:multiLevelType w:val="multilevel"/>
     <w:tmpl w:val="711CDE58"/>
@@ -36290,7 +39647,7 @@
       </w:pPr>
     </w:lvl>
   </w:abstractNum>
-  <w:abstractNum w:abstractNumId="10" w15:restartNumberingAfterBreak="0">
+  <w:abstractNum w:abstractNumId="11" w15:restartNumberingAfterBreak="0">
     <w:nsid w:val="10937D1D"/>
     <w:multiLevelType w:val="multilevel"/>
     <w:tmpl w:val="711CDE58"/>
@@ -36402,7 +39759,7 @@
       </w:pPr>
     </w:lvl>
   </w:abstractNum>
-  <w:abstractNum w:abstractNumId="11" w15:restartNumberingAfterBreak="0">
+  <w:abstractNum w:abstractNumId="12" w15:restartNumberingAfterBreak="0">
     <w:nsid w:val="1335130D"/>
     <w:multiLevelType w:val="multilevel"/>
     <w:tmpl w:val="8FC04610"/>
@@ -36515,7 +39872,7 @@
       </w:pPr>
     </w:lvl>
   </w:abstractNum>
-  <w:abstractNum w:abstractNumId="12" w15:restartNumberingAfterBreak="0">
+  <w:abstractNum w:abstractNumId="13" w15:restartNumberingAfterBreak="0">
     <w:nsid w:val="13682F2A"/>
     <w:multiLevelType w:val="multilevel"/>
     <w:tmpl w:val="711CDE58"/>
@@ -36627,7 +39984,7 @@
       </w:pPr>
     </w:lvl>
   </w:abstractNum>
-  <w:abstractNum w:abstractNumId="13" w15:restartNumberingAfterBreak="0">
+  <w:abstractNum w:abstractNumId="14" w15:restartNumberingAfterBreak="0">
     <w:nsid w:val="15AA434E"/>
     <w:multiLevelType w:val="multilevel"/>
     <w:tmpl w:val="711CDE58"/>
@@ -36739,7 +40096,7 @@
       </w:pPr>
     </w:lvl>
   </w:abstractNum>
-  <w:abstractNum w:abstractNumId="14" w15:restartNumberingAfterBreak="0">
+  <w:abstractNum w:abstractNumId="15" w15:restartNumberingAfterBreak="0">
     <w:nsid w:val="19F76060"/>
     <w:multiLevelType w:val="multilevel"/>
     <w:tmpl w:val="8FC04610"/>
@@ -36852,7 +40209,7 @@
       </w:pPr>
     </w:lvl>
   </w:abstractNum>
-  <w:abstractNum w:abstractNumId="15" w15:restartNumberingAfterBreak="0">
+  <w:abstractNum w:abstractNumId="16" w15:restartNumberingAfterBreak="0">
     <w:nsid w:val="1A4325D8"/>
     <w:multiLevelType w:val="multilevel"/>
     <w:tmpl w:val="8FC04610"/>
@@ -36965,7 +40322,7 @@
       </w:pPr>
     </w:lvl>
   </w:abstractNum>
-  <w:abstractNum w:abstractNumId="16" w15:restartNumberingAfterBreak="0">
+  <w:abstractNum w:abstractNumId="17" w15:restartNumberingAfterBreak="0">
     <w:nsid w:val="1B386A32"/>
     <w:multiLevelType w:val="multilevel"/>
     <w:tmpl w:val="8FC04610"/>
@@ -37078,7 +40435,119 @@
       </w:pPr>
     </w:lvl>
   </w:abstractNum>
-  <w:abstractNum w:abstractNumId="17" w15:restartNumberingAfterBreak="0">
+  <w:abstractNum w:abstractNumId="18" w15:restartNumberingAfterBreak="0">
+    <w:nsid w:val="1CBD292D"/>
+    <w:multiLevelType w:val="multilevel"/>
+    <w:tmpl w:val="711CDE58"/>
+    <w:lvl w:ilvl="0">
+      <w:start w:val="1"/>
+      <w:numFmt w:val="decimal"/>
+      <w:lvlText w:val="%1."/>
+      <w:lvlJc w:val="left"/>
+      <w:pPr>
+        <w:tabs>
+          <w:tab w:val="num" w:pos="720"/>
+        </w:tabs>
+        <w:ind w:left="720" w:hanging="360"/>
+      </w:pPr>
+    </w:lvl>
+    <w:lvl w:ilvl="1">
+      <w:numFmt w:val="bullet"/>
+      <w:lvlText w:val="-"/>
+      <w:lvlJc w:val="left"/>
+      <w:pPr>
+        <w:ind w:left="1440" w:hanging="360"/>
+      </w:pPr>
+      <w:rPr>
+        <w:rFonts w:ascii="Arial" w:eastAsia="Times New Roman" w:hAnsi="Arial" w:cs="Arial" w:hint="default"/>
+      </w:rPr>
+    </w:lvl>
+    <w:lvl w:ilvl="2">
+      <w:start w:val="8"/>
+      <w:numFmt w:val="bullet"/>
+      <w:lvlText w:val=""/>
+      <w:lvlJc w:val="left"/>
+      <w:pPr>
+        <w:ind w:left="2160" w:hanging="360"/>
+      </w:pPr>
+      <w:rPr>
+        <w:rFonts w:ascii="Wingdings" w:eastAsia="Times New Roman" w:hAnsi="Wingdings" w:cs="Arial" w:hint="default"/>
+      </w:rPr>
+    </w:lvl>
+    <w:lvl w:ilvl="3" w:tentative="1">
+      <w:start w:val="1"/>
+      <w:numFmt w:val="decimal"/>
+      <w:lvlText w:val="%4."/>
+      <w:lvlJc w:val="left"/>
+      <w:pPr>
+        <w:tabs>
+          <w:tab w:val="num" w:pos="2880"/>
+        </w:tabs>
+        <w:ind w:left="2880" w:hanging="360"/>
+      </w:pPr>
+    </w:lvl>
+    <w:lvl w:ilvl="4" w:tentative="1">
+      <w:start w:val="1"/>
+      <w:numFmt w:val="decimal"/>
+      <w:lvlText w:val="%5."/>
+      <w:lvlJc w:val="left"/>
+      <w:pPr>
+        <w:tabs>
+          <w:tab w:val="num" w:pos="3600"/>
+        </w:tabs>
+        <w:ind w:left="3600" w:hanging="360"/>
+      </w:pPr>
+    </w:lvl>
+    <w:lvl w:ilvl="5" w:tentative="1">
+      <w:start w:val="1"/>
+      <w:numFmt w:val="decimal"/>
+      <w:lvlText w:val="%6."/>
+      <w:lvlJc w:val="left"/>
+      <w:pPr>
+        <w:tabs>
+          <w:tab w:val="num" w:pos="4320"/>
+        </w:tabs>
+        <w:ind w:left="4320" w:hanging="360"/>
+      </w:pPr>
+    </w:lvl>
+    <w:lvl w:ilvl="6" w:tentative="1">
+      <w:start w:val="1"/>
+      <w:numFmt w:val="decimal"/>
+      <w:lvlText w:val="%7."/>
+      <w:lvlJc w:val="left"/>
+      <w:pPr>
+        <w:tabs>
+          <w:tab w:val="num" w:pos="5040"/>
+        </w:tabs>
+        <w:ind w:left="5040" w:hanging="360"/>
+      </w:pPr>
+    </w:lvl>
+    <w:lvl w:ilvl="7" w:tentative="1">
+      <w:start w:val="1"/>
+      <w:numFmt w:val="decimal"/>
+      <w:lvlText w:val="%8."/>
+      <w:lvlJc w:val="left"/>
+      <w:pPr>
+        <w:tabs>
+          <w:tab w:val="num" w:pos="5760"/>
+        </w:tabs>
+        <w:ind w:left="5760" w:hanging="360"/>
+      </w:pPr>
+    </w:lvl>
+    <w:lvl w:ilvl="8" w:tentative="1">
+      <w:start w:val="1"/>
+      <w:numFmt w:val="decimal"/>
+      <w:lvlText w:val="%9."/>
+      <w:lvlJc w:val="left"/>
+      <w:pPr>
+        <w:tabs>
+          <w:tab w:val="num" w:pos="6480"/>
+        </w:tabs>
+        <w:ind w:left="6480" w:hanging="360"/>
+      </w:pPr>
+    </w:lvl>
+  </w:abstractNum>
+  <w:abstractNum w:abstractNumId="19" w15:restartNumberingAfterBreak="0">
     <w:nsid w:val="20290BA4"/>
     <w:multiLevelType w:val="multilevel"/>
     <w:tmpl w:val="711CDE58"/>
@@ -37190,7 +40659,7 @@
       </w:pPr>
     </w:lvl>
   </w:abstractNum>
-  <w:abstractNum w:abstractNumId="18" w15:restartNumberingAfterBreak="0">
+  <w:abstractNum w:abstractNumId="20" w15:restartNumberingAfterBreak="0">
     <w:nsid w:val="20AA59EB"/>
     <w:multiLevelType w:val="multilevel"/>
     <w:tmpl w:val="C040EBCC"/>
@@ -37303,7 +40772,7 @@
       </w:rPr>
     </w:lvl>
   </w:abstractNum>
-  <w:abstractNum w:abstractNumId="19" w15:restartNumberingAfterBreak="0">
+  <w:abstractNum w:abstractNumId="21" w15:restartNumberingAfterBreak="0">
     <w:nsid w:val="21741F8E"/>
     <w:multiLevelType w:val="multilevel"/>
     <w:tmpl w:val="711CDE58"/>
@@ -37415,7 +40884,7 @@
       </w:pPr>
     </w:lvl>
   </w:abstractNum>
-  <w:abstractNum w:abstractNumId="20" w15:restartNumberingAfterBreak="0">
+  <w:abstractNum w:abstractNumId="22" w15:restartNumberingAfterBreak="0">
     <w:nsid w:val="22350F0D"/>
     <w:multiLevelType w:val="multilevel"/>
     <w:tmpl w:val="711CDE58"/>
@@ -37527,7 +40996,7 @@
       </w:pPr>
     </w:lvl>
   </w:abstractNum>
-  <w:abstractNum w:abstractNumId="21" w15:restartNumberingAfterBreak="0">
+  <w:abstractNum w:abstractNumId="23" w15:restartNumberingAfterBreak="0">
     <w:nsid w:val="23DC7798"/>
     <w:multiLevelType w:val="multilevel"/>
     <w:tmpl w:val="711CDE58"/>
@@ -37639,7 +41108,7 @@
       </w:pPr>
     </w:lvl>
   </w:abstractNum>
-  <w:abstractNum w:abstractNumId="22" w15:restartNumberingAfterBreak="0">
+  <w:abstractNum w:abstractNumId="24" w15:restartNumberingAfterBreak="0">
     <w:nsid w:val="287835F4"/>
     <w:multiLevelType w:val="multilevel"/>
     <w:tmpl w:val="8FC04610"/>
@@ -37752,7 +41221,7 @@
       </w:pPr>
     </w:lvl>
   </w:abstractNum>
-  <w:abstractNum w:abstractNumId="23" w15:restartNumberingAfterBreak="0">
+  <w:abstractNum w:abstractNumId="25" w15:restartNumberingAfterBreak="0">
     <w:nsid w:val="2BA93D3C"/>
     <w:multiLevelType w:val="multilevel"/>
     <w:tmpl w:val="E6D040B4"/>
@@ -37865,7 +41334,7 @@
       </w:rPr>
     </w:lvl>
   </w:abstractNum>
-  <w:abstractNum w:abstractNumId="24" w15:restartNumberingAfterBreak="0">
+  <w:abstractNum w:abstractNumId="26" w15:restartNumberingAfterBreak="0">
     <w:nsid w:val="2C027C1E"/>
     <w:multiLevelType w:val="multilevel"/>
     <w:tmpl w:val="711CDE58"/>
@@ -37977,7 +41446,7 @@
       </w:pPr>
     </w:lvl>
   </w:abstractNum>
-  <w:abstractNum w:abstractNumId="25" w15:restartNumberingAfterBreak="0">
+  <w:abstractNum w:abstractNumId="27" w15:restartNumberingAfterBreak="0">
     <w:nsid w:val="2ED14741"/>
     <w:multiLevelType w:val="multilevel"/>
     <w:tmpl w:val="8FC04610"/>
@@ -38090,7 +41559,7 @@
       </w:pPr>
     </w:lvl>
   </w:abstractNum>
-  <w:abstractNum w:abstractNumId="26" w15:restartNumberingAfterBreak="0">
+  <w:abstractNum w:abstractNumId="28" w15:restartNumberingAfterBreak="0">
     <w:nsid w:val="2FB44A6E"/>
     <w:multiLevelType w:val="multilevel"/>
     <w:tmpl w:val="711CDE58"/>
@@ -38202,7 +41671,7 @@
       </w:pPr>
     </w:lvl>
   </w:abstractNum>
-  <w:abstractNum w:abstractNumId="27" w15:restartNumberingAfterBreak="0">
+  <w:abstractNum w:abstractNumId="29" w15:restartNumberingAfterBreak="0">
     <w:nsid w:val="30A7243D"/>
     <w:multiLevelType w:val="multilevel"/>
     <w:tmpl w:val="711CDE58"/>
@@ -38314,7 +41783,7 @@
       </w:pPr>
     </w:lvl>
   </w:abstractNum>
-  <w:abstractNum w:abstractNumId="28" w15:restartNumberingAfterBreak="0">
+  <w:abstractNum w:abstractNumId="30" w15:restartNumberingAfterBreak="0">
     <w:nsid w:val="322B6905"/>
     <w:multiLevelType w:val="multilevel"/>
     <w:tmpl w:val="8FC04610"/>
@@ -38427,7 +41896,7 @@
       </w:pPr>
     </w:lvl>
   </w:abstractNum>
-  <w:abstractNum w:abstractNumId="29" w15:restartNumberingAfterBreak="0">
+  <w:abstractNum w:abstractNumId="31" w15:restartNumberingAfterBreak="0">
     <w:nsid w:val="359A1290"/>
     <w:multiLevelType w:val="multilevel"/>
     <w:tmpl w:val="711CDE58"/>
@@ -38539,7 +42008,7 @@
       </w:pPr>
     </w:lvl>
   </w:abstractNum>
-  <w:abstractNum w:abstractNumId="30" w15:restartNumberingAfterBreak="0">
+  <w:abstractNum w:abstractNumId="32" w15:restartNumberingAfterBreak="0">
     <w:nsid w:val="364A7FFA"/>
     <w:multiLevelType w:val="multilevel"/>
     <w:tmpl w:val="8FC04610"/>
@@ -38652,7 +42121,7 @@
       </w:pPr>
     </w:lvl>
   </w:abstractNum>
-  <w:abstractNum w:abstractNumId="31" w15:restartNumberingAfterBreak="0">
+  <w:abstractNum w:abstractNumId="33" w15:restartNumberingAfterBreak="0">
     <w:nsid w:val="39B50B81"/>
     <w:multiLevelType w:val="multilevel"/>
     <w:tmpl w:val="BED8197A"/>
@@ -38764,7 +42233,7 @@
       </w:pPr>
     </w:lvl>
   </w:abstractNum>
-  <w:abstractNum w:abstractNumId="32" w15:restartNumberingAfterBreak="0">
+  <w:abstractNum w:abstractNumId="34" w15:restartNumberingAfterBreak="0">
     <w:nsid w:val="39D5505E"/>
     <w:multiLevelType w:val="multilevel"/>
     <w:tmpl w:val="711CDE58"/>
@@ -38876,7 +42345,7 @@
       </w:pPr>
     </w:lvl>
   </w:abstractNum>
-  <w:abstractNum w:abstractNumId="33" w15:restartNumberingAfterBreak="0">
+  <w:abstractNum w:abstractNumId="35" w15:restartNumberingAfterBreak="0">
     <w:nsid w:val="39D85D42"/>
     <w:multiLevelType w:val="multilevel"/>
     <w:tmpl w:val="8FC04610"/>
@@ -38989,7 +42458,7 @@
       </w:pPr>
     </w:lvl>
   </w:abstractNum>
-  <w:abstractNum w:abstractNumId="34" w15:restartNumberingAfterBreak="0">
+  <w:abstractNum w:abstractNumId="36" w15:restartNumberingAfterBreak="0">
     <w:nsid w:val="40287578"/>
     <w:multiLevelType w:val="multilevel"/>
     <w:tmpl w:val="8FC04610"/>
@@ -39102,7 +42571,7 @@
       </w:pPr>
     </w:lvl>
   </w:abstractNum>
-  <w:abstractNum w:abstractNumId="35" w15:restartNumberingAfterBreak="0">
+  <w:abstractNum w:abstractNumId="37" w15:restartNumberingAfterBreak="0">
     <w:nsid w:val="41423DA5"/>
     <w:multiLevelType w:val="multilevel"/>
     <w:tmpl w:val="66E01248"/>
@@ -39215,7 +42684,7 @@
       </w:rPr>
     </w:lvl>
   </w:abstractNum>
-  <w:abstractNum w:abstractNumId="36" w15:restartNumberingAfterBreak="0">
+  <w:abstractNum w:abstractNumId="38" w15:restartNumberingAfterBreak="0">
     <w:nsid w:val="432C3317"/>
     <w:multiLevelType w:val="multilevel"/>
     <w:tmpl w:val="711CDE58"/>
@@ -39327,7 +42796,7 @@
       </w:pPr>
     </w:lvl>
   </w:abstractNum>
-  <w:abstractNum w:abstractNumId="37" w15:restartNumberingAfterBreak="0">
+  <w:abstractNum w:abstractNumId="39" w15:restartNumberingAfterBreak="0">
     <w:nsid w:val="465454FF"/>
     <w:multiLevelType w:val="multilevel"/>
     <w:tmpl w:val="8FC04610"/>
@@ -39440,7 +42909,7 @@
       </w:pPr>
     </w:lvl>
   </w:abstractNum>
-  <w:abstractNum w:abstractNumId="38" w15:restartNumberingAfterBreak="0">
+  <w:abstractNum w:abstractNumId="40" w15:restartNumberingAfterBreak="0">
     <w:nsid w:val="484B2663"/>
     <w:multiLevelType w:val="multilevel"/>
     <w:tmpl w:val="711CDE58"/>
@@ -39552,7 +43021,7 @@
       </w:pPr>
     </w:lvl>
   </w:abstractNum>
-  <w:abstractNum w:abstractNumId="39" w15:restartNumberingAfterBreak="0">
+  <w:abstractNum w:abstractNumId="41" w15:restartNumberingAfterBreak="0">
     <w:nsid w:val="4B233902"/>
     <w:multiLevelType w:val="multilevel"/>
     <w:tmpl w:val="8FC04610"/>
@@ -39665,7 +43134,7 @@
       </w:pPr>
     </w:lvl>
   </w:abstractNum>
-  <w:abstractNum w:abstractNumId="40" w15:restartNumberingAfterBreak="0">
+  <w:abstractNum w:abstractNumId="42" w15:restartNumberingAfterBreak="0">
     <w:nsid w:val="4B400A09"/>
     <w:multiLevelType w:val="multilevel"/>
     <w:tmpl w:val="8FC04610"/>
@@ -39778,7 +43247,7 @@
       </w:pPr>
     </w:lvl>
   </w:abstractNum>
-  <w:abstractNum w:abstractNumId="41" w15:restartNumberingAfterBreak="0">
+  <w:abstractNum w:abstractNumId="43" w15:restartNumberingAfterBreak="0">
     <w:nsid w:val="4B764531"/>
     <w:multiLevelType w:val="multilevel"/>
     <w:tmpl w:val="711CDE58"/>
@@ -39890,7 +43359,7 @@
       </w:pPr>
     </w:lvl>
   </w:abstractNum>
-  <w:abstractNum w:abstractNumId="42" w15:restartNumberingAfterBreak="0">
+  <w:abstractNum w:abstractNumId="44" w15:restartNumberingAfterBreak="0">
     <w:nsid w:val="50B73AD2"/>
     <w:multiLevelType w:val="multilevel"/>
     <w:tmpl w:val="788E5DBC"/>
@@ -40003,7 +43472,7 @@
       </w:rPr>
     </w:lvl>
   </w:abstractNum>
-  <w:abstractNum w:abstractNumId="43" w15:restartNumberingAfterBreak="0">
+  <w:abstractNum w:abstractNumId="45" w15:restartNumberingAfterBreak="0">
     <w:nsid w:val="51C941EE"/>
     <w:multiLevelType w:val="multilevel"/>
     <w:tmpl w:val="711CDE58"/>
@@ -40115,7 +43584,120 @@
       </w:pPr>
     </w:lvl>
   </w:abstractNum>
-  <w:abstractNum w:abstractNumId="44" w15:restartNumberingAfterBreak="0">
+  <w:abstractNum w:abstractNumId="46" w15:restartNumberingAfterBreak="0">
+    <w:nsid w:val="56832365"/>
+    <w:multiLevelType w:val="multilevel"/>
+    <w:tmpl w:val="8FC04610"/>
+    <w:lvl w:ilvl="0">
+      <w:start w:val="1"/>
+      <w:numFmt w:val="decimal"/>
+      <w:lvlText w:val="%1."/>
+      <w:lvlJc w:val="left"/>
+      <w:pPr>
+        <w:tabs>
+          <w:tab w:val="num" w:pos="720"/>
+        </w:tabs>
+        <w:ind w:left="720" w:hanging="360"/>
+      </w:pPr>
+    </w:lvl>
+    <w:lvl w:ilvl="1" w:tentative="1">
+      <w:start w:val="1"/>
+      <w:numFmt w:val="decimal"/>
+      <w:lvlText w:val="%2."/>
+      <w:lvlJc w:val="left"/>
+      <w:pPr>
+        <w:tabs>
+          <w:tab w:val="num" w:pos="1440"/>
+        </w:tabs>
+        <w:ind w:left="1440" w:hanging="360"/>
+      </w:pPr>
+    </w:lvl>
+    <w:lvl w:ilvl="2" w:tentative="1">
+      <w:start w:val="1"/>
+      <w:numFmt w:val="decimal"/>
+      <w:lvlText w:val="%3."/>
+      <w:lvlJc w:val="left"/>
+      <w:pPr>
+        <w:tabs>
+          <w:tab w:val="num" w:pos="2160"/>
+        </w:tabs>
+        <w:ind w:left="2160" w:hanging="360"/>
+      </w:pPr>
+    </w:lvl>
+    <w:lvl w:ilvl="3" w:tentative="1">
+      <w:start w:val="1"/>
+      <w:numFmt w:val="decimal"/>
+      <w:lvlText w:val="%4."/>
+      <w:lvlJc w:val="left"/>
+      <w:pPr>
+        <w:tabs>
+          <w:tab w:val="num" w:pos="2880"/>
+        </w:tabs>
+        <w:ind w:left="2880" w:hanging="360"/>
+      </w:pPr>
+    </w:lvl>
+    <w:lvl w:ilvl="4" w:tentative="1">
+      <w:start w:val="1"/>
+      <w:numFmt w:val="decimal"/>
+      <w:lvlText w:val="%5."/>
+      <w:lvlJc w:val="left"/>
+      <w:pPr>
+        <w:tabs>
+          <w:tab w:val="num" w:pos="3600"/>
+        </w:tabs>
+        <w:ind w:left="3600" w:hanging="360"/>
+      </w:pPr>
+    </w:lvl>
+    <w:lvl w:ilvl="5" w:tentative="1">
+      <w:start w:val="1"/>
+      <w:numFmt w:val="decimal"/>
+      <w:lvlText w:val="%6."/>
+      <w:lvlJc w:val="left"/>
+      <w:pPr>
+        <w:tabs>
+          <w:tab w:val="num" w:pos="4320"/>
+        </w:tabs>
+        <w:ind w:left="4320" w:hanging="360"/>
+      </w:pPr>
+    </w:lvl>
+    <w:lvl w:ilvl="6" w:tentative="1">
+      <w:start w:val="1"/>
+      <w:numFmt w:val="decimal"/>
+      <w:lvlText w:val="%7."/>
+      <w:lvlJc w:val="left"/>
+      <w:pPr>
+        <w:tabs>
+          <w:tab w:val="num" w:pos="5040"/>
+        </w:tabs>
+        <w:ind w:left="5040" w:hanging="360"/>
+      </w:pPr>
+    </w:lvl>
+    <w:lvl w:ilvl="7" w:tentative="1">
+      <w:start w:val="1"/>
+      <w:numFmt w:val="decimal"/>
+      <w:lvlText w:val="%8."/>
+      <w:lvlJc w:val="left"/>
+      <w:pPr>
+        <w:tabs>
+          <w:tab w:val="num" w:pos="5760"/>
+        </w:tabs>
+        <w:ind w:left="5760" w:hanging="360"/>
+      </w:pPr>
+    </w:lvl>
+    <w:lvl w:ilvl="8" w:tentative="1">
+      <w:start w:val="1"/>
+      <w:numFmt w:val="decimal"/>
+      <w:lvlText w:val="%9."/>
+      <w:lvlJc w:val="left"/>
+      <w:pPr>
+        <w:tabs>
+          <w:tab w:val="num" w:pos="6480"/>
+        </w:tabs>
+        <w:ind w:left="6480" w:hanging="360"/>
+      </w:pPr>
+    </w:lvl>
+  </w:abstractNum>
+  <w:abstractNum w:abstractNumId="47" w15:restartNumberingAfterBreak="0">
     <w:nsid w:val="5C347BAA"/>
     <w:multiLevelType w:val="multilevel"/>
     <w:tmpl w:val="8FC04610"/>
@@ -40228,7 +43810,7 @@
       </w:pPr>
     </w:lvl>
   </w:abstractNum>
-  <w:abstractNum w:abstractNumId="45" w15:restartNumberingAfterBreak="0">
+  <w:abstractNum w:abstractNumId="48" w15:restartNumberingAfterBreak="0">
     <w:nsid w:val="5C56185F"/>
     <w:multiLevelType w:val="multilevel"/>
     <w:tmpl w:val="BED8197A"/>
@@ -40340,7 +43922,7 @@
       </w:pPr>
     </w:lvl>
   </w:abstractNum>
-  <w:abstractNum w:abstractNumId="46" w15:restartNumberingAfterBreak="0">
+  <w:abstractNum w:abstractNumId="49" w15:restartNumberingAfterBreak="0">
     <w:nsid w:val="5EE94C3A"/>
     <w:multiLevelType w:val="multilevel"/>
     <w:tmpl w:val="711CDE58"/>
@@ -40452,7 +44034,7 @@
       </w:pPr>
     </w:lvl>
   </w:abstractNum>
-  <w:abstractNum w:abstractNumId="47" w15:restartNumberingAfterBreak="0">
+  <w:abstractNum w:abstractNumId="50" w15:restartNumberingAfterBreak="0">
     <w:nsid w:val="5FCF584B"/>
     <w:multiLevelType w:val="multilevel"/>
     <w:tmpl w:val="711CDE58"/>
@@ -40564,7 +44146,7 @@
       </w:pPr>
     </w:lvl>
   </w:abstractNum>
-  <w:abstractNum w:abstractNumId="48" w15:restartNumberingAfterBreak="0">
+  <w:abstractNum w:abstractNumId="51" w15:restartNumberingAfterBreak="0">
     <w:nsid w:val="6010033B"/>
     <w:multiLevelType w:val="multilevel"/>
     <w:tmpl w:val="BED8197A"/>
@@ -40676,7 +44258,7 @@
       </w:pPr>
     </w:lvl>
   </w:abstractNum>
-  <w:abstractNum w:abstractNumId="49" w15:restartNumberingAfterBreak="0">
+  <w:abstractNum w:abstractNumId="52" w15:restartNumberingAfterBreak="0">
     <w:nsid w:val="62C44E7B"/>
     <w:multiLevelType w:val="multilevel"/>
     <w:tmpl w:val="711CDE58"/>
@@ -40788,7 +44370,7 @@
       </w:pPr>
     </w:lvl>
   </w:abstractNum>
-  <w:abstractNum w:abstractNumId="50" w15:restartNumberingAfterBreak="0">
+  <w:abstractNum w:abstractNumId="53" w15:restartNumberingAfterBreak="0">
     <w:nsid w:val="66273CA4"/>
     <w:multiLevelType w:val="multilevel"/>
     <w:tmpl w:val="8FC04610"/>
@@ -40901,7 +44483,7 @@
       </w:pPr>
     </w:lvl>
   </w:abstractNum>
-  <w:abstractNum w:abstractNumId="51" w15:restartNumberingAfterBreak="0">
+  <w:abstractNum w:abstractNumId="54" w15:restartNumberingAfterBreak="0">
     <w:nsid w:val="663E1AC4"/>
     <w:multiLevelType w:val="multilevel"/>
     <w:tmpl w:val="2B28E452"/>
@@ -41014,7 +44596,7 @@
       </w:rPr>
     </w:lvl>
   </w:abstractNum>
-  <w:abstractNum w:abstractNumId="52" w15:restartNumberingAfterBreak="0">
+  <w:abstractNum w:abstractNumId="55" w15:restartNumberingAfterBreak="0">
     <w:nsid w:val="66407572"/>
     <w:multiLevelType w:val="multilevel"/>
     <w:tmpl w:val="711CDE58"/>
@@ -41126,7 +44708,7 @@
       </w:pPr>
     </w:lvl>
   </w:abstractNum>
-  <w:abstractNum w:abstractNumId="53" w15:restartNumberingAfterBreak="0">
+  <w:abstractNum w:abstractNumId="56" w15:restartNumberingAfterBreak="0">
     <w:nsid w:val="66CC7594"/>
     <w:multiLevelType w:val="multilevel"/>
     <w:tmpl w:val="8FC04610"/>
@@ -41239,7 +44821,7 @@
       </w:pPr>
     </w:lvl>
   </w:abstractNum>
-  <w:abstractNum w:abstractNumId="54" w15:restartNumberingAfterBreak="0">
+  <w:abstractNum w:abstractNumId="57" w15:restartNumberingAfterBreak="0">
     <w:nsid w:val="67520022"/>
     <w:multiLevelType w:val="multilevel"/>
     <w:tmpl w:val="711CDE58"/>
@@ -41351,7 +44933,7 @@
       </w:pPr>
     </w:lvl>
   </w:abstractNum>
-  <w:abstractNum w:abstractNumId="55" w15:restartNumberingAfterBreak="0">
+  <w:abstractNum w:abstractNumId="58" w15:restartNumberingAfterBreak="0">
     <w:nsid w:val="69E0065B"/>
     <w:multiLevelType w:val="multilevel"/>
     <w:tmpl w:val="8FC04610"/>
@@ -41464,7 +45046,120 @@
       </w:pPr>
     </w:lvl>
   </w:abstractNum>
-  <w:abstractNum w:abstractNumId="56" w15:restartNumberingAfterBreak="0">
+  <w:abstractNum w:abstractNumId="59" w15:restartNumberingAfterBreak="0">
+    <w:nsid w:val="6A685E00"/>
+    <w:multiLevelType w:val="multilevel"/>
+    <w:tmpl w:val="8FC04610"/>
+    <w:lvl w:ilvl="0">
+      <w:start w:val="1"/>
+      <w:numFmt w:val="decimal"/>
+      <w:lvlText w:val="%1."/>
+      <w:lvlJc w:val="left"/>
+      <w:pPr>
+        <w:tabs>
+          <w:tab w:val="num" w:pos="720"/>
+        </w:tabs>
+        <w:ind w:left="720" w:hanging="360"/>
+      </w:pPr>
+    </w:lvl>
+    <w:lvl w:ilvl="1" w:tentative="1">
+      <w:start w:val="1"/>
+      <w:numFmt w:val="decimal"/>
+      <w:lvlText w:val="%2."/>
+      <w:lvlJc w:val="left"/>
+      <w:pPr>
+        <w:tabs>
+          <w:tab w:val="num" w:pos="1440"/>
+        </w:tabs>
+        <w:ind w:left="1440" w:hanging="360"/>
+      </w:pPr>
+    </w:lvl>
+    <w:lvl w:ilvl="2" w:tentative="1">
+      <w:start w:val="1"/>
+      <w:numFmt w:val="decimal"/>
+      <w:lvlText w:val="%3."/>
+      <w:lvlJc w:val="left"/>
+      <w:pPr>
+        <w:tabs>
+          <w:tab w:val="num" w:pos="2160"/>
+        </w:tabs>
+        <w:ind w:left="2160" w:hanging="360"/>
+      </w:pPr>
+    </w:lvl>
+    <w:lvl w:ilvl="3" w:tentative="1">
+      <w:start w:val="1"/>
+      <w:numFmt w:val="decimal"/>
+      <w:lvlText w:val="%4."/>
+      <w:lvlJc w:val="left"/>
+      <w:pPr>
+        <w:tabs>
+          <w:tab w:val="num" w:pos="2880"/>
+        </w:tabs>
+        <w:ind w:left="2880" w:hanging="360"/>
+      </w:pPr>
+    </w:lvl>
+    <w:lvl w:ilvl="4" w:tentative="1">
+      <w:start w:val="1"/>
+      <w:numFmt w:val="decimal"/>
+      <w:lvlText w:val="%5."/>
+      <w:lvlJc w:val="left"/>
+      <w:pPr>
+        <w:tabs>
+          <w:tab w:val="num" w:pos="3600"/>
+        </w:tabs>
+        <w:ind w:left="3600" w:hanging="360"/>
+      </w:pPr>
+    </w:lvl>
+    <w:lvl w:ilvl="5" w:tentative="1">
+      <w:start w:val="1"/>
+      <w:numFmt w:val="decimal"/>
+      <w:lvlText w:val="%6."/>
+      <w:lvlJc w:val="left"/>
+      <w:pPr>
+        <w:tabs>
+          <w:tab w:val="num" w:pos="4320"/>
+        </w:tabs>
+        <w:ind w:left="4320" w:hanging="360"/>
+      </w:pPr>
+    </w:lvl>
+    <w:lvl w:ilvl="6" w:tentative="1">
+      <w:start w:val="1"/>
+      <w:numFmt w:val="decimal"/>
+      <w:lvlText w:val="%7."/>
+      <w:lvlJc w:val="left"/>
+      <w:pPr>
+        <w:tabs>
+          <w:tab w:val="num" w:pos="5040"/>
+        </w:tabs>
+        <w:ind w:left="5040" w:hanging="360"/>
+      </w:pPr>
+    </w:lvl>
+    <w:lvl w:ilvl="7" w:tentative="1">
+      <w:start w:val="1"/>
+      <w:numFmt w:val="decimal"/>
+      <w:lvlText w:val="%8."/>
+      <w:lvlJc w:val="left"/>
+      <w:pPr>
+        <w:tabs>
+          <w:tab w:val="num" w:pos="5760"/>
+        </w:tabs>
+        <w:ind w:left="5760" w:hanging="360"/>
+      </w:pPr>
+    </w:lvl>
+    <w:lvl w:ilvl="8" w:tentative="1">
+      <w:start w:val="1"/>
+      <w:numFmt w:val="decimal"/>
+      <w:lvlText w:val="%9."/>
+      <w:lvlJc w:val="left"/>
+      <w:pPr>
+        <w:tabs>
+          <w:tab w:val="num" w:pos="6480"/>
+        </w:tabs>
+        <w:ind w:left="6480" w:hanging="360"/>
+      </w:pPr>
+    </w:lvl>
+  </w:abstractNum>
+  <w:abstractNum w:abstractNumId="60" w15:restartNumberingAfterBreak="0">
     <w:nsid w:val="6F985B82"/>
     <w:multiLevelType w:val="multilevel"/>
     <w:tmpl w:val="8FC04610"/>
@@ -41577,7 +45272,7 @@
       </w:pPr>
     </w:lvl>
   </w:abstractNum>
-  <w:abstractNum w:abstractNumId="57" w15:restartNumberingAfterBreak="0">
+  <w:abstractNum w:abstractNumId="61" w15:restartNumberingAfterBreak="0">
     <w:nsid w:val="703D1A42"/>
     <w:multiLevelType w:val="multilevel"/>
     <w:tmpl w:val="8FC04610"/>
@@ -41690,7 +45385,7 @@
       </w:pPr>
     </w:lvl>
   </w:abstractNum>
-  <w:abstractNum w:abstractNumId="58" w15:restartNumberingAfterBreak="0">
+  <w:abstractNum w:abstractNumId="62" w15:restartNumberingAfterBreak="0">
     <w:nsid w:val="719063CA"/>
     <w:multiLevelType w:val="multilevel"/>
     <w:tmpl w:val="711CDE58"/>
@@ -41802,7 +45497,7 @@
       </w:pPr>
     </w:lvl>
   </w:abstractNum>
-  <w:abstractNum w:abstractNumId="59" w15:restartNumberingAfterBreak="0">
+  <w:abstractNum w:abstractNumId="63" w15:restartNumberingAfterBreak="0">
     <w:nsid w:val="73EC697E"/>
     <w:multiLevelType w:val="multilevel"/>
     <w:tmpl w:val="8FC04610"/>
@@ -41915,7 +45610,7 @@
       </w:pPr>
     </w:lvl>
   </w:abstractNum>
-  <w:abstractNum w:abstractNumId="60" w15:restartNumberingAfterBreak="0">
+  <w:abstractNum w:abstractNumId="64" w15:restartNumberingAfterBreak="0">
     <w:nsid w:val="7C742F9F"/>
     <w:multiLevelType w:val="multilevel"/>
     <w:tmpl w:val="8FC04610"/>
@@ -42028,7 +45723,7 @@
       </w:pPr>
     </w:lvl>
   </w:abstractNum>
-  <w:abstractNum w:abstractNumId="61" w15:restartNumberingAfterBreak="0">
+  <w:abstractNum w:abstractNumId="65" w15:restartNumberingAfterBreak="0">
     <w:nsid w:val="7DDA64DD"/>
     <w:multiLevelType w:val="multilevel"/>
     <w:tmpl w:val="8FC04610"/>
@@ -42145,37 +45840,37 @@
     <w:abstractNumId w:val="1"/>
   </w:num>
   <w:num w:numId="2">
-    <w:abstractNumId w:val="18"/>
+    <w:abstractNumId w:val="20"/>
   </w:num>
   <w:num w:numId="3">
-    <w:abstractNumId w:val="35"/>
+    <w:abstractNumId w:val="37"/>
   </w:num>
   <w:num w:numId="4">
-    <w:abstractNumId w:val="42"/>
+    <w:abstractNumId w:val="44"/>
   </w:num>
   <w:num w:numId="5">
-    <w:abstractNumId w:val="23"/>
+    <w:abstractNumId w:val="25"/>
   </w:num>
   <w:num w:numId="6">
-    <w:abstractNumId w:val="51"/>
+    <w:abstractNumId w:val="54"/>
   </w:num>
   <w:num w:numId="7">
-    <w:abstractNumId w:val="48"/>
+    <w:abstractNumId w:val="51"/>
   </w:num>
   <w:num w:numId="8">
     <w:abstractNumId w:val="0"/>
   </w:num>
   <w:num w:numId="9">
-    <w:abstractNumId w:val="6"/>
+    <w:abstractNumId w:val="7"/>
   </w:num>
   <w:num w:numId="10">
-    <w:abstractNumId w:val="28"/>
+    <w:abstractNumId w:val="30"/>
   </w:num>
   <w:num w:numId="11">
-    <w:abstractNumId w:val="45"/>
+    <w:abstractNumId w:val="48"/>
   </w:num>
   <w:num w:numId="12">
-    <w:abstractNumId w:val="6"/>
+    <w:abstractNumId w:val="7"/>
     <w:lvlOverride w:ilvl="0">
       <w:startOverride w:val="1"/>
     </w:lvlOverride>
@@ -42203,7 +45898,7 @@
     </w:lvlOverride>
   </w:num>
   <w:num w:numId="13">
-    <w:abstractNumId w:val="28"/>
+    <w:abstractNumId w:val="30"/>
     <w:lvlOverride w:ilvl="0">
       <w:startOverride w:val="1"/>
     </w:lvlOverride>
@@ -42233,159 +45928,171 @@
     </w:lvlOverride>
   </w:num>
   <w:num w:numId="14">
-    <w:abstractNumId w:val="31"/>
+    <w:abstractNumId w:val="33"/>
   </w:num>
   <w:num w:numId="15">
+    <w:abstractNumId w:val="52"/>
+  </w:num>
+  <w:num w:numId="16">
+    <w:abstractNumId w:val="62"/>
+  </w:num>
+  <w:num w:numId="17">
+    <w:abstractNumId w:val="29"/>
+  </w:num>
+  <w:num w:numId="18">
+    <w:abstractNumId w:val="28"/>
+  </w:num>
+  <w:num w:numId="19">
+    <w:abstractNumId w:val="16"/>
+  </w:num>
+  <w:num w:numId="20">
+    <w:abstractNumId w:val="11"/>
+  </w:num>
+  <w:num w:numId="21">
+    <w:abstractNumId w:val="6"/>
+  </w:num>
+  <w:num w:numId="22">
+    <w:abstractNumId w:val="9"/>
+  </w:num>
+  <w:num w:numId="23">
+    <w:abstractNumId w:val="53"/>
+  </w:num>
+  <w:num w:numId="24">
+    <w:abstractNumId w:val="19"/>
+  </w:num>
+  <w:num w:numId="25">
+    <w:abstractNumId w:val="39"/>
+  </w:num>
+  <w:num w:numId="26">
+    <w:abstractNumId w:val="50"/>
+  </w:num>
+  <w:num w:numId="27">
+    <w:abstractNumId w:val="65"/>
+  </w:num>
+  <w:num w:numId="28">
     <w:abstractNumId w:val="49"/>
   </w:num>
-  <w:num w:numId="16">
-    <w:abstractNumId w:val="58"/>
+  <w:num w:numId="29">
+    <w:abstractNumId w:val="17"/>
   </w:num>
-  <w:num w:numId="17">
+  <w:num w:numId="30">
+    <w:abstractNumId w:val="57"/>
+  </w:num>
+  <w:num w:numId="31">
+    <w:abstractNumId w:val="35"/>
+  </w:num>
+  <w:num w:numId="32">
+    <w:abstractNumId w:val="14"/>
+  </w:num>
+  <w:num w:numId="33">
+    <w:abstractNumId w:val="41"/>
+  </w:num>
+  <w:num w:numId="34">
     <w:abstractNumId w:val="27"/>
   </w:num>
-  <w:num w:numId="18">
-    <w:abstractNumId w:val="26"/>
-  </w:num>
-  <w:num w:numId="19">
-    <w:abstractNumId w:val="15"/>
-  </w:num>
-  <w:num w:numId="20">
-    <w:abstractNumId w:val="10"/>
-  </w:num>
-  <w:num w:numId="21">
-    <w:abstractNumId w:val="5"/>
-  </w:num>
-  <w:num w:numId="22">
-    <w:abstractNumId w:val="8"/>
-  </w:num>
-  <w:num w:numId="23">
-    <w:abstractNumId w:val="50"/>
-  </w:num>
-  <w:num w:numId="24">
-    <w:abstractNumId w:val="17"/>
-  </w:num>
-  <w:num w:numId="25">
-    <w:abstractNumId w:val="37"/>
-  </w:num>
-  <w:num w:numId="26">
-    <w:abstractNumId w:val="47"/>
-  </w:num>
-  <w:num w:numId="27">
-    <w:abstractNumId w:val="61"/>
-  </w:num>
-  <w:num w:numId="28">
-    <w:abstractNumId w:val="46"/>
-  </w:num>
-  <w:num w:numId="29">
-    <w:abstractNumId w:val="16"/>
-  </w:num>
-  <w:num w:numId="30">
-    <w:abstractNumId w:val="54"/>
-  </w:num>
-  <w:num w:numId="31">
-    <w:abstractNumId w:val="33"/>
-  </w:num>
-  <w:num w:numId="32">
-    <w:abstractNumId w:val="13"/>
-  </w:num>
-  <w:num w:numId="33">
-    <w:abstractNumId w:val="39"/>
-  </w:num>
-  <w:num w:numId="34">
-    <w:abstractNumId w:val="25"/>
-  </w:num>
   <w:num w:numId="35">
-    <w:abstractNumId w:val="19"/>
+    <w:abstractNumId w:val="21"/>
   </w:num>
   <w:num w:numId="36">
     <w:abstractNumId w:val="3"/>
   </w:num>
   <w:num w:numId="37">
-    <w:abstractNumId w:val="32"/>
+    <w:abstractNumId w:val="34"/>
   </w:num>
   <w:num w:numId="38">
-    <w:abstractNumId w:val="53"/>
+    <w:abstractNumId w:val="56"/>
   </w:num>
   <w:num w:numId="39">
-    <w:abstractNumId w:val="7"/>
+    <w:abstractNumId w:val="8"/>
   </w:num>
   <w:num w:numId="40">
-    <w:abstractNumId w:val="14"/>
+    <w:abstractNumId w:val="15"/>
   </w:num>
   <w:num w:numId="41">
-    <w:abstractNumId w:val="43"/>
+    <w:abstractNumId w:val="45"/>
   </w:num>
   <w:num w:numId="42">
-    <w:abstractNumId w:val="60"/>
+    <w:abstractNumId w:val="64"/>
   </w:num>
   <w:num w:numId="43">
     <w:abstractNumId w:val="2"/>
   </w:num>
   <w:num w:numId="44">
-    <w:abstractNumId w:val="34"/>
+    <w:abstractNumId w:val="36"/>
   </w:num>
   <w:num w:numId="45">
-    <w:abstractNumId w:val="29"/>
+    <w:abstractNumId w:val="31"/>
   </w:num>
   <w:num w:numId="46">
-    <w:abstractNumId w:val="44"/>
+    <w:abstractNumId w:val="47"/>
   </w:num>
   <w:num w:numId="47">
-    <w:abstractNumId w:val="41"/>
+    <w:abstractNumId w:val="43"/>
   </w:num>
   <w:num w:numId="48">
+    <w:abstractNumId w:val="24"/>
+  </w:num>
+  <w:num w:numId="49">
     <w:abstractNumId w:val="22"/>
   </w:num>
-  <w:num w:numId="49">
-    <w:abstractNumId w:val="20"/>
+  <w:num w:numId="50">
+    <w:abstractNumId w:val="5"/>
   </w:num>
-  <w:num w:numId="50">
+  <w:num w:numId="51">
+    <w:abstractNumId w:val="55"/>
+  </w:num>
+  <w:num w:numId="52">
+    <w:abstractNumId w:val="61"/>
+  </w:num>
+  <w:num w:numId="53">
+    <w:abstractNumId w:val="23"/>
+  </w:num>
+  <w:num w:numId="54">
+    <w:abstractNumId w:val="42"/>
+  </w:num>
+  <w:num w:numId="55">
+    <w:abstractNumId w:val="40"/>
+  </w:num>
+  <w:num w:numId="56">
+    <w:abstractNumId w:val="60"/>
+  </w:num>
+  <w:num w:numId="57">
+    <w:abstractNumId w:val="26"/>
+  </w:num>
+  <w:num w:numId="58">
+    <w:abstractNumId w:val="58"/>
+  </w:num>
+  <w:num w:numId="59">
+    <w:abstractNumId w:val="13"/>
+  </w:num>
+  <w:num w:numId="60">
+    <w:abstractNumId w:val="12"/>
+  </w:num>
+  <w:num w:numId="61">
+    <w:abstractNumId w:val="10"/>
+  </w:num>
+  <w:num w:numId="62">
+    <w:abstractNumId w:val="63"/>
+  </w:num>
+  <w:num w:numId="63">
+    <w:abstractNumId w:val="38"/>
+  </w:num>
+  <w:num w:numId="64">
+    <w:abstractNumId w:val="32"/>
+  </w:num>
+  <w:num w:numId="65">
     <w:abstractNumId w:val="4"/>
   </w:num>
-  <w:num w:numId="51">
-    <w:abstractNumId w:val="52"/>
-  </w:num>
-  <w:num w:numId="52">
-    <w:abstractNumId w:val="57"/>
-  </w:num>
-  <w:num w:numId="53">
-    <w:abstractNumId w:val="21"/>
-  </w:num>
-  <w:num w:numId="54">
-    <w:abstractNumId w:val="40"/>
-  </w:num>
-  <w:num w:numId="55">
-    <w:abstractNumId w:val="38"/>
-  </w:num>
-  <w:num w:numId="56">
-    <w:abstractNumId w:val="56"/>
-  </w:num>
-  <w:num w:numId="57">
-    <w:abstractNumId w:val="24"/>
-  </w:num>
-  <w:num w:numId="58">
-    <w:abstractNumId w:val="55"/>
-  </w:num>
-  <w:num w:numId="59">
-    <w:abstractNumId w:val="12"/>
-  </w:num>
-  <w:num w:numId="60">
-    <w:abstractNumId w:val="11"/>
-  </w:num>
-  <w:num w:numId="61">
-    <w:abstractNumId w:val="9"/>
-  </w:num>
-  <w:num w:numId="62">
+  <w:num w:numId="66">
     <w:abstractNumId w:val="59"/>
   </w:num>
-  <w:num w:numId="63">
-    <w:abstractNumId w:val="36"/>
+  <w:num w:numId="67">
+    <w:abstractNumId w:val="18"/>
   </w:num>
-  <w:num w:numId="64">
-    <w:abstractNumId w:val="30"/>
+  <w:num w:numId="68">
+    <w:abstractNumId w:val="46"/>
   </w:num>
-  <w:numIdMacAtCleanup w:val="64"/>
+  <w:numIdMacAtCleanup w:val="68"/>
 </w:numbering>
 </file>
 

</xml_diff>

<commit_message>
group 13, 14 done
</commit_message>
<xml_diff>
--- a/Illuminati_Usecases.docx
+++ b/Illuminati_Usecases.docx
@@ -35434,15 +35434,7 @@
               <w:rPr>
                 <w:rFonts w:eastAsia="Times New Roman"/>
               </w:rPr>
-              <w:t xml:space="preserve"> They can obtain +3 Power on any attempt to destroy any</w:t>
-            </w:r>
-            <w:bookmarkStart w:id="0" w:name="_GoBack"/>
-            <w:bookmarkEnd w:id="0"/>
-            <w:r>
-              <w:rPr>
-                <w:rFonts w:eastAsia="Times New Roman"/>
-              </w:rPr>
-              <w:t xml:space="preserve"> group.</w:t>
+              <w:t xml:space="preserve"> They can obtain +3 Power on any attempt to destroy any group.</w:t>
             </w:r>
             <w:r>
               <w:rPr>
@@ -38006,7 +37998,7 @@
               <w:pStyle w:val="ListParagraph"/>
               <w:numPr>
                 <w:ilvl w:val="0"/>
-                <w:numId w:val="65"/>
+                <w:numId w:val="69"/>
               </w:numPr>
               <w:spacing w:line="240" w:lineRule="auto"/>
               <w:textAlignment w:val="baseline"/>
@@ -38026,7 +38018,7 @@
               <w:pStyle w:val="ListParagraph"/>
               <w:numPr>
                 <w:ilvl w:val="0"/>
-                <w:numId w:val="65"/>
+                <w:numId w:val="69"/>
               </w:numPr>
               <w:spacing w:line="240" w:lineRule="auto"/>
               <w:textAlignment w:val="baseline"/>
@@ -38101,7 +38093,7 @@
               <w:pStyle w:val="ListParagraph"/>
               <w:numPr>
                 <w:ilvl w:val="0"/>
-                <w:numId w:val="66"/>
+                <w:numId w:val="70"/>
               </w:numPr>
               <w:spacing w:line="240" w:lineRule="auto"/>
               <w:textAlignment w:val="baseline"/>
@@ -38121,7 +38113,7 @@
               <w:pStyle w:val="ListParagraph"/>
               <w:numPr>
                 <w:ilvl w:val="0"/>
-                <w:numId w:val="66"/>
+                <w:numId w:val="70"/>
               </w:numPr>
               <w:spacing w:line="240" w:lineRule="auto"/>
               <w:textAlignment w:val="baseline"/>
@@ -38348,6 +38340,2105 @@
       </w:tr>
     </w:tbl>
     <w:p/>
+    <w:p/>
+    <w:p/>
+    <w:p/>
+    <w:p/>
+    <w:p/>
+    <w:p/>
+    <w:p/>
+    <w:p/>
+    <w:p/>
+    <w:p/>
+    <w:p/>
+    <w:p/>
+    <w:p/>
+    <w:p/>
+    <w:tbl>
+      <w:tblPr>
+        <w:tblW w:w="0" w:type="auto"/>
+        <w:tblLook w:val="04A0" w:firstRow="1" w:lastRow="0" w:firstColumn="1" w:lastColumn="0" w:noHBand="0" w:noVBand="1"/>
+      </w:tblPr>
+      <w:tblGrid>
+        <w:gridCol w:w="1992"/>
+        <w:gridCol w:w="7348"/>
+      </w:tblGrid>
+      <w:tr>
+        <w:tc>
+          <w:tcPr>
+            <w:tcW w:w="0" w:type="auto"/>
+            <w:tcBorders>
+              <w:top w:val="single" w:sz="8" w:space="0" w:color="000000"/>
+              <w:left w:val="single" w:sz="8" w:space="0" w:color="000000"/>
+              <w:bottom w:val="single" w:sz="8" w:space="0" w:color="000000"/>
+              <w:right w:val="single" w:sz="8" w:space="0" w:color="000000"/>
+            </w:tcBorders>
+            <w:tcMar>
+              <w:top w:w="100" w:type="dxa"/>
+              <w:left w:w="100" w:type="dxa"/>
+              <w:bottom w:w="100" w:type="dxa"/>
+              <w:right w:w="100" w:type="dxa"/>
+            </w:tcMar>
+            <w:hideMark/>
+          </w:tcPr>
+          <w:p>
+            <w:pPr>
+              <w:spacing w:line="240" w:lineRule="auto"/>
+              <w:rPr>
+                <w:rFonts w:ascii="Times New Roman" w:eastAsia="Times New Roman" w:hAnsi="Times New Roman" w:cs="Times New Roman"/>
+                <w:color w:val="auto"/>
+                <w:sz w:val="24"/>
+                <w:szCs w:val="24"/>
+              </w:rPr>
+            </w:pPr>
+            <w:r>
+              <w:rPr>
+                <w:rFonts w:eastAsia="Times New Roman"/>
+              </w:rPr>
+              <w:lastRenderedPageBreak/>
+              <w:t>ID</w:t>
+            </w:r>
+          </w:p>
+        </w:tc>
+        <w:tc>
+          <w:tcPr>
+            <w:tcW w:w="0" w:type="auto"/>
+            <w:tcBorders>
+              <w:top w:val="single" w:sz="8" w:space="0" w:color="000000"/>
+              <w:left w:val="single" w:sz="8" w:space="0" w:color="000000"/>
+              <w:bottom w:val="single" w:sz="8" w:space="0" w:color="000000"/>
+              <w:right w:val="single" w:sz="8" w:space="0" w:color="000000"/>
+            </w:tcBorders>
+            <w:tcMar>
+              <w:top w:w="100" w:type="dxa"/>
+              <w:left w:w="100" w:type="dxa"/>
+              <w:bottom w:w="100" w:type="dxa"/>
+              <w:right w:w="100" w:type="dxa"/>
+            </w:tcMar>
+            <w:hideMark/>
+          </w:tcPr>
+          <w:p>
+            <w:pPr>
+              <w:spacing w:line="240" w:lineRule="auto"/>
+              <w:rPr>
+                <w:rFonts w:ascii="Times New Roman" w:eastAsia="Times New Roman" w:hAnsi="Times New Roman" w:cs="Times New Roman"/>
+                <w:color w:val="auto"/>
+                <w:sz w:val="24"/>
+                <w:szCs w:val="24"/>
+              </w:rPr>
+            </w:pPr>
+            <w:r>
+              <w:rPr>
+                <w:rFonts w:eastAsia="Times New Roman"/>
+              </w:rPr>
+              <w:t xml:space="preserve">G – </w:t>
+            </w:r>
+            <w:r>
+              <w:rPr>
+                <w:rFonts w:eastAsia="Times New Roman"/>
+              </w:rPr>
+              <w:t>13</w:t>
+            </w:r>
+            <w:r>
+              <w:rPr>
+                <w:rFonts w:eastAsia="Times New Roman"/>
+              </w:rPr>
+              <w:t xml:space="preserve"> (Group – </w:t>
+            </w:r>
+            <w:r>
+              <w:rPr>
+                <w:rFonts w:eastAsia="Times New Roman"/>
+              </w:rPr>
+              <w:t>13</w:t>
+            </w:r>
+            <w:r>
+              <w:rPr>
+                <w:rFonts w:eastAsia="Times New Roman"/>
+              </w:rPr>
+              <w:t>)</w:t>
+            </w:r>
+          </w:p>
+        </w:tc>
+      </w:tr>
+      <w:tr>
+        <w:tc>
+          <w:tcPr>
+            <w:tcW w:w="0" w:type="auto"/>
+            <w:tcBorders>
+              <w:top w:val="single" w:sz="8" w:space="0" w:color="000000"/>
+              <w:left w:val="single" w:sz="8" w:space="0" w:color="000000"/>
+              <w:bottom w:val="single" w:sz="8" w:space="0" w:color="000000"/>
+              <w:right w:val="single" w:sz="8" w:space="0" w:color="000000"/>
+            </w:tcBorders>
+            <w:tcMar>
+              <w:top w:w="100" w:type="dxa"/>
+              <w:left w:w="100" w:type="dxa"/>
+              <w:bottom w:w="100" w:type="dxa"/>
+              <w:right w:w="100" w:type="dxa"/>
+            </w:tcMar>
+            <w:hideMark/>
+          </w:tcPr>
+          <w:p>
+            <w:pPr>
+              <w:spacing w:line="240" w:lineRule="auto"/>
+              <w:rPr>
+                <w:rFonts w:ascii="Times New Roman" w:eastAsia="Times New Roman" w:hAnsi="Times New Roman" w:cs="Times New Roman"/>
+                <w:color w:val="auto"/>
+                <w:sz w:val="24"/>
+                <w:szCs w:val="24"/>
+              </w:rPr>
+            </w:pPr>
+            <w:r>
+              <w:rPr>
+                <w:rFonts w:eastAsia="Times New Roman"/>
+              </w:rPr>
+              <w:t>Title</w:t>
+            </w:r>
+          </w:p>
+        </w:tc>
+        <w:tc>
+          <w:tcPr>
+            <w:tcW w:w="0" w:type="auto"/>
+            <w:tcBorders>
+              <w:top w:val="single" w:sz="8" w:space="0" w:color="000000"/>
+              <w:left w:val="single" w:sz="8" w:space="0" w:color="000000"/>
+              <w:bottom w:val="single" w:sz="8" w:space="0" w:color="000000"/>
+              <w:right w:val="single" w:sz="8" w:space="0" w:color="000000"/>
+            </w:tcBorders>
+            <w:tcMar>
+              <w:top w:w="100" w:type="dxa"/>
+              <w:left w:w="100" w:type="dxa"/>
+              <w:bottom w:w="100" w:type="dxa"/>
+              <w:right w:w="100" w:type="dxa"/>
+            </w:tcMar>
+            <w:hideMark/>
+          </w:tcPr>
+          <w:p>
+            <w:pPr>
+              <w:spacing w:line="240" w:lineRule="auto"/>
+              <w:rPr>
+                <w:rFonts w:ascii="Times New Roman" w:eastAsia="Times New Roman" w:hAnsi="Times New Roman" w:cs="Times New Roman"/>
+                <w:color w:val="auto"/>
+                <w:sz w:val="24"/>
+                <w:szCs w:val="24"/>
+              </w:rPr>
+            </w:pPr>
+            <w:r>
+              <w:rPr>
+                <w:rFonts w:eastAsia="Times New Roman"/>
+              </w:rPr>
+              <w:t>Democrats</w:t>
+            </w:r>
+          </w:p>
+        </w:tc>
+      </w:tr>
+      <w:tr>
+        <w:tc>
+          <w:tcPr>
+            <w:tcW w:w="0" w:type="auto"/>
+            <w:tcBorders>
+              <w:top w:val="single" w:sz="8" w:space="0" w:color="000000"/>
+              <w:left w:val="single" w:sz="8" w:space="0" w:color="000000"/>
+              <w:bottom w:val="single" w:sz="8" w:space="0" w:color="000000"/>
+              <w:right w:val="single" w:sz="8" w:space="0" w:color="000000"/>
+            </w:tcBorders>
+            <w:tcMar>
+              <w:top w:w="100" w:type="dxa"/>
+              <w:left w:w="100" w:type="dxa"/>
+              <w:bottom w:w="100" w:type="dxa"/>
+              <w:right w:w="100" w:type="dxa"/>
+            </w:tcMar>
+            <w:hideMark/>
+          </w:tcPr>
+          <w:p>
+            <w:pPr>
+              <w:spacing w:line="240" w:lineRule="auto"/>
+              <w:rPr>
+                <w:rFonts w:ascii="Times New Roman" w:eastAsia="Times New Roman" w:hAnsi="Times New Roman" w:cs="Times New Roman"/>
+                <w:color w:val="auto"/>
+                <w:sz w:val="24"/>
+                <w:szCs w:val="24"/>
+              </w:rPr>
+            </w:pPr>
+            <w:r>
+              <w:rPr>
+                <w:rFonts w:eastAsia="Times New Roman"/>
+              </w:rPr>
+              <w:t>Description</w:t>
+            </w:r>
+          </w:p>
+        </w:tc>
+        <w:tc>
+          <w:tcPr>
+            <w:tcW w:w="0" w:type="auto"/>
+            <w:tcBorders>
+              <w:top w:val="single" w:sz="8" w:space="0" w:color="000000"/>
+              <w:left w:val="single" w:sz="8" w:space="0" w:color="000000"/>
+              <w:bottom w:val="single" w:sz="8" w:space="0" w:color="000000"/>
+              <w:right w:val="single" w:sz="8" w:space="0" w:color="000000"/>
+            </w:tcBorders>
+            <w:tcMar>
+              <w:top w:w="100" w:type="dxa"/>
+              <w:left w:w="100" w:type="dxa"/>
+              <w:bottom w:w="100" w:type="dxa"/>
+              <w:right w:w="100" w:type="dxa"/>
+            </w:tcMar>
+            <w:hideMark/>
+          </w:tcPr>
+          <w:p>
+            <w:pPr>
+              <w:spacing w:line="240" w:lineRule="auto"/>
+              <w:rPr>
+                <w:rFonts w:eastAsia="Times New Roman"/>
+              </w:rPr>
+            </w:pPr>
+            <w:r>
+              <w:rPr>
+                <w:rFonts w:eastAsia="Times New Roman"/>
+              </w:rPr>
+              <w:t>This group has a Power of 5</w:t>
+            </w:r>
+            <w:r>
+              <w:rPr>
+                <w:rFonts w:eastAsia="Times New Roman"/>
+              </w:rPr>
+              <w:t>, Resistance of 4</w:t>
+            </w:r>
+            <w:r>
+              <w:rPr>
+                <w:rFonts w:eastAsia="Times New Roman"/>
+              </w:rPr>
+              <w:t>, and Income of 3</w:t>
+            </w:r>
+            <w:r>
+              <w:rPr>
+                <w:rFonts w:eastAsia="Times New Roman"/>
+              </w:rPr>
+              <w:t xml:space="preserve">. They are aligned as </w:t>
+            </w:r>
+            <w:r>
+              <w:rPr>
+                <w:rFonts w:eastAsia="Times New Roman"/>
+              </w:rPr>
+              <w:t>Liberal</w:t>
+            </w:r>
+            <w:r>
+              <w:rPr>
+                <w:rFonts w:eastAsia="Times New Roman"/>
+              </w:rPr>
+              <w:t xml:space="preserve">. They can </w:t>
+            </w:r>
+            <w:r>
+              <w:rPr>
+                <w:rFonts w:eastAsia="Times New Roman"/>
+              </w:rPr>
+              <w:t>be controlled and control two Groups</w:t>
+            </w:r>
+            <w:r>
+              <w:rPr>
+                <w:rFonts w:eastAsia="Times New Roman"/>
+              </w:rPr>
+              <w:t xml:space="preserve">. </w:t>
+            </w:r>
+          </w:p>
+        </w:tc>
+      </w:tr>
+      <w:tr>
+        <w:tc>
+          <w:tcPr>
+            <w:tcW w:w="0" w:type="auto"/>
+            <w:tcBorders>
+              <w:top w:val="single" w:sz="8" w:space="0" w:color="000000"/>
+              <w:left w:val="single" w:sz="8" w:space="0" w:color="000000"/>
+              <w:bottom w:val="single" w:sz="8" w:space="0" w:color="000000"/>
+              <w:right w:val="single" w:sz="8" w:space="0" w:color="000000"/>
+            </w:tcBorders>
+            <w:tcMar>
+              <w:top w:w="100" w:type="dxa"/>
+              <w:left w:w="100" w:type="dxa"/>
+              <w:bottom w:w="100" w:type="dxa"/>
+              <w:right w:w="100" w:type="dxa"/>
+            </w:tcMar>
+            <w:hideMark/>
+          </w:tcPr>
+          <w:p>
+            <w:pPr>
+              <w:spacing w:line="240" w:lineRule="auto"/>
+              <w:rPr>
+                <w:rFonts w:ascii="Times New Roman" w:eastAsia="Times New Roman" w:hAnsi="Times New Roman" w:cs="Times New Roman"/>
+                <w:color w:val="auto"/>
+                <w:sz w:val="24"/>
+                <w:szCs w:val="24"/>
+              </w:rPr>
+            </w:pPr>
+            <w:r>
+              <w:rPr>
+                <w:rFonts w:eastAsia="Times New Roman"/>
+              </w:rPr>
+              <w:t>Primary Actor</w:t>
+            </w:r>
+          </w:p>
+        </w:tc>
+        <w:tc>
+          <w:tcPr>
+            <w:tcW w:w="0" w:type="auto"/>
+            <w:tcBorders>
+              <w:top w:val="single" w:sz="8" w:space="0" w:color="000000"/>
+              <w:left w:val="single" w:sz="8" w:space="0" w:color="000000"/>
+              <w:bottom w:val="single" w:sz="8" w:space="0" w:color="000000"/>
+              <w:right w:val="single" w:sz="8" w:space="0" w:color="000000"/>
+            </w:tcBorders>
+            <w:tcMar>
+              <w:top w:w="100" w:type="dxa"/>
+              <w:left w:w="100" w:type="dxa"/>
+              <w:bottom w:w="100" w:type="dxa"/>
+              <w:right w:w="100" w:type="dxa"/>
+            </w:tcMar>
+            <w:hideMark/>
+          </w:tcPr>
+          <w:p>
+            <w:pPr>
+              <w:spacing w:line="240" w:lineRule="auto"/>
+              <w:rPr>
+                <w:rFonts w:ascii="Times New Roman" w:eastAsia="Times New Roman" w:hAnsi="Times New Roman" w:cs="Times New Roman"/>
+                <w:color w:val="auto"/>
+                <w:sz w:val="24"/>
+                <w:szCs w:val="24"/>
+              </w:rPr>
+            </w:pPr>
+            <w:r>
+              <w:rPr>
+                <w:rFonts w:eastAsia="Times New Roman"/>
+              </w:rPr>
+              <w:t>Current Player</w:t>
+            </w:r>
+          </w:p>
+        </w:tc>
+      </w:tr>
+      <w:tr>
+        <w:tc>
+          <w:tcPr>
+            <w:tcW w:w="0" w:type="auto"/>
+            <w:tcBorders>
+              <w:top w:val="single" w:sz="8" w:space="0" w:color="000000"/>
+              <w:left w:val="single" w:sz="8" w:space="0" w:color="000000"/>
+              <w:bottom w:val="single" w:sz="8" w:space="0" w:color="000000"/>
+              <w:right w:val="single" w:sz="8" w:space="0" w:color="000000"/>
+            </w:tcBorders>
+            <w:tcMar>
+              <w:top w:w="100" w:type="dxa"/>
+              <w:left w:w="100" w:type="dxa"/>
+              <w:bottom w:w="100" w:type="dxa"/>
+              <w:right w:w="100" w:type="dxa"/>
+            </w:tcMar>
+            <w:hideMark/>
+          </w:tcPr>
+          <w:p>
+            <w:pPr>
+              <w:spacing w:line="240" w:lineRule="auto"/>
+              <w:rPr>
+                <w:rFonts w:ascii="Times New Roman" w:eastAsia="Times New Roman" w:hAnsi="Times New Roman" w:cs="Times New Roman"/>
+                <w:color w:val="auto"/>
+                <w:sz w:val="24"/>
+                <w:szCs w:val="24"/>
+              </w:rPr>
+            </w:pPr>
+            <w:r>
+              <w:rPr>
+                <w:rFonts w:eastAsia="Times New Roman"/>
+              </w:rPr>
+              <w:t>Stakeholders</w:t>
+            </w:r>
+          </w:p>
+        </w:tc>
+        <w:tc>
+          <w:tcPr>
+            <w:tcW w:w="0" w:type="auto"/>
+            <w:tcBorders>
+              <w:top w:val="single" w:sz="8" w:space="0" w:color="000000"/>
+              <w:left w:val="single" w:sz="8" w:space="0" w:color="000000"/>
+              <w:bottom w:val="single" w:sz="8" w:space="0" w:color="000000"/>
+              <w:right w:val="single" w:sz="8" w:space="0" w:color="000000"/>
+            </w:tcBorders>
+            <w:tcMar>
+              <w:top w:w="100" w:type="dxa"/>
+              <w:left w:w="100" w:type="dxa"/>
+              <w:bottom w:w="100" w:type="dxa"/>
+              <w:right w:w="100" w:type="dxa"/>
+            </w:tcMar>
+            <w:hideMark/>
+          </w:tcPr>
+          <w:p>
+            <w:pPr>
+              <w:spacing w:line="240" w:lineRule="auto"/>
+              <w:rPr>
+                <w:rFonts w:ascii="Times New Roman" w:eastAsia="Times New Roman" w:hAnsi="Times New Roman" w:cs="Times New Roman"/>
+                <w:color w:val="auto"/>
+                <w:sz w:val="24"/>
+                <w:szCs w:val="24"/>
+              </w:rPr>
+            </w:pPr>
+            <w:r>
+              <w:rPr>
+                <w:rFonts w:eastAsia="Times New Roman"/>
+              </w:rPr>
+              <w:t>Other Players</w:t>
+            </w:r>
+          </w:p>
+        </w:tc>
+      </w:tr>
+      <w:tr>
+        <w:tc>
+          <w:tcPr>
+            <w:tcW w:w="0" w:type="auto"/>
+            <w:tcBorders>
+              <w:top w:val="single" w:sz="8" w:space="0" w:color="000000"/>
+              <w:left w:val="single" w:sz="8" w:space="0" w:color="000000"/>
+              <w:bottom w:val="single" w:sz="8" w:space="0" w:color="000000"/>
+              <w:right w:val="single" w:sz="8" w:space="0" w:color="000000"/>
+            </w:tcBorders>
+            <w:tcMar>
+              <w:top w:w="100" w:type="dxa"/>
+              <w:left w:w="100" w:type="dxa"/>
+              <w:bottom w:w="100" w:type="dxa"/>
+              <w:right w:w="100" w:type="dxa"/>
+            </w:tcMar>
+            <w:hideMark/>
+          </w:tcPr>
+          <w:p>
+            <w:pPr>
+              <w:spacing w:line="240" w:lineRule="auto"/>
+              <w:rPr>
+                <w:rFonts w:ascii="Times New Roman" w:eastAsia="Times New Roman" w:hAnsi="Times New Roman" w:cs="Times New Roman"/>
+                <w:color w:val="auto"/>
+                <w:sz w:val="24"/>
+                <w:szCs w:val="24"/>
+              </w:rPr>
+            </w:pPr>
+            <w:r>
+              <w:rPr>
+                <w:rFonts w:eastAsia="Times New Roman"/>
+              </w:rPr>
+              <w:t>Trigger</w:t>
+            </w:r>
+          </w:p>
+        </w:tc>
+        <w:tc>
+          <w:tcPr>
+            <w:tcW w:w="0" w:type="auto"/>
+            <w:tcBorders>
+              <w:top w:val="single" w:sz="8" w:space="0" w:color="000000"/>
+              <w:left w:val="single" w:sz="8" w:space="0" w:color="000000"/>
+              <w:bottom w:val="single" w:sz="8" w:space="0" w:color="000000"/>
+              <w:right w:val="single" w:sz="8" w:space="0" w:color="000000"/>
+            </w:tcBorders>
+            <w:tcMar>
+              <w:top w:w="100" w:type="dxa"/>
+              <w:left w:w="100" w:type="dxa"/>
+              <w:bottom w:w="100" w:type="dxa"/>
+              <w:right w:w="100" w:type="dxa"/>
+            </w:tcMar>
+            <w:hideMark/>
+          </w:tcPr>
+          <w:p>
+            <w:pPr>
+              <w:spacing w:line="240" w:lineRule="auto"/>
+              <w:rPr>
+                <w:rFonts w:eastAsia="Times New Roman"/>
+                <w:color w:val="auto"/>
+              </w:rPr>
+            </w:pPr>
+            <w:r>
+              <w:rPr>
+                <w:rFonts w:eastAsia="Times New Roman"/>
+                <w:color w:val="auto"/>
+              </w:rPr>
+              <w:t>Player builds Power Structure, Resistance Structure, or Income with Group.</w:t>
+            </w:r>
+          </w:p>
+        </w:tc>
+      </w:tr>
+      <w:tr>
+        <w:tc>
+          <w:tcPr>
+            <w:tcW w:w="0" w:type="auto"/>
+            <w:tcBorders>
+              <w:top w:val="single" w:sz="8" w:space="0" w:color="000000"/>
+              <w:left w:val="single" w:sz="8" w:space="0" w:color="000000"/>
+              <w:bottom w:val="single" w:sz="8" w:space="0" w:color="000000"/>
+              <w:right w:val="single" w:sz="8" w:space="0" w:color="000000"/>
+            </w:tcBorders>
+            <w:tcMar>
+              <w:top w:w="100" w:type="dxa"/>
+              <w:left w:w="100" w:type="dxa"/>
+              <w:bottom w:w="100" w:type="dxa"/>
+              <w:right w:w="100" w:type="dxa"/>
+            </w:tcMar>
+            <w:hideMark/>
+          </w:tcPr>
+          <w:p>
+            <w:pPr>
+              <w:spacing w:line="240" w:lineRule="auto"/>
+              <w:rPr>
+                <w:rFonts w:ascii="Times New Roman" w:eastAsia="Times New Roman" w:hAnsi="Times New Roman" w:cs="Times New Roman"/>
+                <w:color w:val="auto"/>
+                <w:sz w:val="24"/>
+                <w:szCs w:val="24"/>
+              </w:rPr>
+            </w:pPr>
+            <w:r>
+              <w:rPr>
+                <w:rFonts w:eastAsia="Times New Roman"/>
+              </w:rPr>
+              <w:t>Preconditions</w:t>
+            </w:r>
+          </w:p>
+        </w:tc>
+        <w:tc>
+          <w:tcPr>
+            <w:tcW w:w="0" w:type="auto"/>
+            <w:tcBorders>
+              <w:top w:val="single" w:sz="8" w:space="0" w:color="000000"/>
+              <w:left w:val="single" w:sz="8" w:space="0" w:color="000000"/>
+              <w:bottom w:val="single" w:sz="8" w:space="0" w:color="000000"/>
+              <w:right w:val="single" w:sz="8" w:space="0" w:color="000000"/>
+            </w:tcBorders>
+            <w:tcMar>
+              <w:top w:w="100" w:type="dxa"/>
+              <w:left w:w="100" w:type="dxa"/>
+              <w:bottom w:w="100" w:type="dxa"/>
+              <w:right w:w="100" w:type="dxa"/>
+            </w:tcMar>
+            <w:hideMark/>
+          </w:tcPr>
+          <w:p>
+            <w:pPr>
+              <w:spacing w:line="240" w:lineRule="auto"/>
+              <w:rPr>
+                <w:rFonts w:ascii="Times New Roman" w:eastAsia="Times New Roman" w:hAnsi="Times New Roman" w:cs="Times New Roman"/>
+                <w:color w:val="auto"/>
+                <w:sz w:val="24"/>
+                <w:szCs w:val="24"/>
+              </w:rPr>
+            </w:pPr>
+            <w:r>
+              <w:rPr>
+                <w:rFonts w:eastAsia="Times New Roman"/>
+              </w:rPr>
+              <w:t>Card is uncontrolled.</w:t>
+            </w:r>
+          </w:p>
+        </w:tc>
+      </w:tr>
+      <w:tr>
+        <w:tc>
+          <w:tcPr>
+            <w:tcW w:w="0" w:type="auto"/>
+            <w:tcBorders>
+              <w:top w:val="single" w:sz="8" w:space="0" w:color="000000"/>
+              <w:left w:val="single" w:sz="8" w:space="0" w:color="000000"/>
+              <w:bottom w:val="single" w:sz="8" w:space="0" w:color="000000"/>
+              <w:right w:val="single" w:sz="8" w:space="0" w:color="000000"/>
+            </w:tcBorders>
+            <w:tcMar>
+              <w:top w:w="100" w:type="dxa"/>
+              <w:left w:w="100" w:type="dxa"/>
+              <w:bottom w:w="100" w:type="dxa"/>
+              <w:right w:w="100" w:type="dxa"/>
+            </w:tcMar>
+            <w:hideMark/>
+          </w:tcPr>
+          <w:p>
+            <w:pPr>
+              <w:spacing w:line="240" w:lineRule="auto"/>
+              <w:rPr>
+                <w:rFonts w:ascii="Times New Roman" w:eastAsia="Times New Roman" w:hAnsi="Times New Roman" w:cs="Times New Roman"/>
+                <w:color w:val="auto"/>
+                <w:sz w:val="24"/>
+                <w:szCs w:val="24"/>
+              </w:rPr>
+            </w:pPr>
+            <w:r>
+              <w:rPr>
+                <w:rFonts w:eastAsia="Times New Roman"/>
+              </w:rPr>
+              <w:t>Postconditions</w:t>
+            </w:r>
+          </w:p>
+        </w:tc>
+        <w:tc>
+          <w:tcPr>
+            <w:tcW w:w="0" w:type="auto"/>
+            <w:tcBorders>
+              <w:top w:val="single" w:sz="8" w:space="0" w:color="000000"/>
+              <w:left w:val="single" w:sz="8" w:space="0" w:color="000000"/>
+              <w:bottom w:val="single" w:sz="8" w:space="0" w:color="000000"/>
+              <w:right w:val="single" w:sz="8" w:space="0" w:color="000000"/>
+            </w:tcBorders>
+            <w:tcMar>
+              <w:top w:w="100" w:type="dxa"/>
+              <w:left w:w="100" w:type="dxa"/>
+              <w:bottom w:w="100" w:type="dxa"/>
+              <w:right w:w="100" w:type="dxa"/>
+            </w:tcMar>
+            <w:hideMark/>
+          </w:tcPr>
+          <w:p>
+            <w:pPr>
+              <w:spacing w:line="240" w:lineRule="auto"/>
+              <w:rPr>
+                <w:rFonts w:ascii="Times New Roman" w:eastAsia="Times New Roman" w:hAnsi="Times New Roman" w:cs="Times New Roman"/>
+                <w:color w:val="auto"/>
+                <w:sz w:val="24"/>
+                <w:szCs w:val="24"/>
+              </w:rPr>
+            </w:pPr>
+            <w:r>
+              <w:rPr>
+                <w:rFonts w:eastAsia="Times New Roman"/>
+              </w:rPr>
+              <w:t xml:space="preserve">Player controls Group. </w:t>
+            </w:r>
+          </w:p>
+        </w:tc>
+      </w:tr>
+      <w:tr>
+        <w:tc>
+          <w:tcPr>
+            <w:tcW w:w="0" w:type="auto"/>
+            <w:tcBorders>
+              <w:top w:val="single" w:sz="8" w:space="0" w:color="000000"/>
+              <w:left w:val="single" w:sz="8" w:space="0" w:color="000000"/>
+              <w:bottom w:val="single" w:sz="8" w:space="0" w:color="000000"/>
+              <w:right w:val="single" w:sz="8" w:space="0" w:color="000000"/>
+            </w:tcBorders>
+            <w:tcMar>
+              <w:top w:w="100" w:type="dxa"/>
+              <w:left w:w="100" w:type="dxa"/>
+              <w:bottom w:w="100" w:type="dxa"/>
+              <w:right w:w="100" w:type="dxa"/>
+            </w:tcMar>
+            <w:hideMark/>
+          </w:tcPr>
+          <w:p>
+            <w:pPr>
+              <w:spacing w:line="240" w:lineRule="auto"/>
+              <w:rPr>
+                <w:rFonts w:ascii="Times New Roman" w:eastAsia="Times New Roman" w:hAnsi="Times New Roman" w:cs="Times New Roman"/>
+                <w:color w:val="auto"/>
+                <w:sz w:val="24"/>
+                <w:szCs w:val="24"/>
+              </w:rPr>
+            </w:pPr>
+            <w:r>
+              <w:rPr>
+                <w:rFonts w:eastAsia="Times New Roman"/>
+              </w:rPr>
+              <w:t>Main Success Scenario</w:t>
+            </w:r>
+          </w:p>
+        </w:tc>
+        <w:tc>
+          <w:tcPr>
+            <w:tcW w:w="0" w:type="auto"/>
+            <w:tcBorders>
+              <w:top w:val="single" w:sz="8" w:space="0" w:color="000000"/>
+              <w:left w:val="single" w:sz="8" w:space="0" w:color="000000"/>
+              <w:bottom w:val="single" w:sz="8" w:space="0" w:color="000000"/>
+              <w:right w:val="single" w:sz="8" w:space="0" w:color="000000"/>
+            </w:tcBorders>
+            <w:tcMar>
+              <w:top w:w="100" w:type="dxa"/>
+              <w:left w:w="100" w:type="dxa"/>
+              <w:bottom w:w="100" w:type="dxa"/>
+              <w:right w:w="100" w:type="dxa"/>
+            </w:tcMar>
+            <w:hideMark/>
+          </w:tcPr>
+          <w:p>
+            <w:pPr>
+              <w:pStyle w:val="ListParagraph"/>
+              <w:numPr>
+                <w:ilvl w:val="0"/>
+                <w:numId w:val="71"/>
+              </w:numPr>
+              <w:spacing w:line="240" w:lineRule="auto"/>
+              <w:textAlignment w:val="baseline"/>
+              <w:rPr>
+                <w:rFonts w:eastAsia="Times New Roman"/>
+              </w:rPr>
+            </w:pPr>
+            <w:r>
+              <w:rPr>
+                <w:rFonts w:eastAsia="Times New Roman"/>
+              </w:rPr>
+              <w:t>Player picks up card and is placed with other face-up uncontrolled groups</w:t>
+            </w:r>
+          </w:p>
+          <w:p>
+            <w:pPr>
+              <w:pStyle w:val="ListParagraph"/>
+              <w:numPr>
+                <w:ilvl w:val="0"/>
+                <w:numId w:val="71"/>
+              </w:numPr>
+              <w:spacing w:line="240" w:lineRule="auto"/>
+              <w:textAlignment w:val="baseline"/>
+              <w:rPr>
+                <w:rFonts w:eastAsia="Times New Roman"/>
+              </w:rPr>
+            </w:pPr>
+            <w:r>
+              <w:rPr>
+                <w:rFonts w:eastAsia="Times New Roman"/>
+              </w:rPr>
+              <w:t>The chosen attacking group’s power is greater than this group’s resistance and Player rolls dice to the total difference or less to control group.</w:t>
+            </w:r>
+          </w:p>
+        </w:tc>
+      </w:tr>
+      <w:tr>
+        <w:tc>
+          <w:tcPr>
+            <w:tcW w:w="0" w:type="auto"/>
+            <w:tcBorders>
+              <w:top w:val="single" w:sz="8" w:space="0" w:color="000000"/>
+              <w:left w:val="single" w:sz="8" w:space="0" w:color="000000"/>
+              <w:bottom w:val="single" w:sz="8" w:space="0" w:color="000000"/>
+              <w:right w:val="single" w:sz="8" w:space="0" w:color="000000"/>
+            </w:tcBorders>
+            <w:tcMar>
+              <w:top w:w="100" w:type="dxa"/>
+              <w:left w:w="100" w:type="dxa"/>
+              <w:bottom w:w="100" w:type="dxa"/>
+              <w:right w:w="100" w:type="dxa"/>
+            </w:tcMar>
+            <w:hideMark/>
+          </w:tcPr>
+          <w:p>
+            <w:pPr>
+              <w:spacing w:line="240" w:lineRule="auto"/>
+              <w:rPr>
+                <w:rFonts w:ascii="Times New Roman" w:eastAsia="Times New Roman" w:hAnsi="Times New Roman" w:cs="Times New Roman"/>
+                <w:color w:val="auto"/>
+                <w:sz w:val="24"/>
+                <w:szCs w:val="24"/>
+              </w:rPr>
+            </w:pPr>
+            <w:r>
+              <w:rPr>
+                <w:rFonts w:eastAsia="Times New Roman"/>
+              </w:rPr>
+              <w:t>Extensions</w:t>
+            </w:r>
+          </w:p>
+        </w:tc>
+        <w:tc>
+          <w:tcPr>
+            <w:tcW w:w="0" w:type="auto"/>
+            <w:tcBorders>
+              <w:top w:val="single" w:sz="8" w:space="0" w:color="000000"/>
+              <w:left w:val="single" w:sz="8" w:space="0" w:color="000000"/>
+              <w:bottom w:val="single" w:sz="8" w:space="0" w:color="000000"/>
+              <w:right w:val="single" w:sz="8" w:space="0" w:color="000000"/>
+            </w:tcBorders>
+            <w:tcMar>
+              <w:top w:w="100" w:type="dxa"/>
+              <w:left w:w="100" w:type="dxa"/>
+              <w:bottom w:w="100" w:type="dxa"/>
+              <w:right w:w="100" w:type="dxa"/>
+            </w:tcMar>
+            <w:hideMark/>
+          </w:tcPr>
+          <w:p>
+            <w:pPr>
+              <w:pStyle w:val="ListParagraph"/>
+              <w:numPr>
+                <w:ilvl w:val="0"/>
+                <w:numId w:val="72"/>
+              </w:numPr>
+              <w:spacing w:line="240" w:lineRule="auto"/>
+              <w:textAlignment w:val="baseline"/>
+              <w:rPr>
+                <w:rFonts w:eastAsia="Times New Roman"/>
+              </w:rPr>
+            </w:pPr>
+            <w:r>
+              <w:rPr>
+                <w:rFonts w:eastAsia="Times New Roman"/>
+              </w:rPr>
+              <w:t>Player rolls above the total difference.</w:t>
+            </w:r>
+          </w:p>
+          <w:p>
+            <w:pPr>
+              <w:pStyle w:val="ListParagraph"/>
+              <w:numPr>
+                <w:ilvl w:val="0"/>
+                <w:numId w:val="72"/>
+              </w:numPr>
+              <w:spacing w:line="240" w:lineRule="auto"/>
+              <w:textAlignment w:val="baseline"/>
+              <w:rPr>
+                <w:rFonts w:eastAsia="Times New Roman"/>
+              </w:rPr>
+            </w:pPr>
+            <w:r>
+              <w:rPr>
+                <w:rFonts w:eastAsia="Times New Roman"/>
+              </w:rPr>
+              <w:t>Group is destroyed or controlled by Other Player</w:t>
+            </w:r>
+          </w:p>
+        </w:tc>
+      </w:tr>
+      <w:tr>
+        <w:tc>
+          <w:tcPr>
+            <w:tcW w:w="0" w:type="auto"/>
+            <w:tcBorders>
+              <w:top w:val="single" w:sz="8" w:space="0" w:color="000000"/>
+              <w:left w:val="single" w:sz="8" w:space="0" w:color="000000"/>
+              <w:bottom w:val="single" w:sz="8" w:space="0" w:color="000000"/>
+              <w:right w:val="single" w:sz="8" w:space="0" w:color="000000"/>
+            </w:tcBorders>
+            <w:tcMar>
+              <w:top w:w="100" w:type="dxa"/>
+              <w:left w:w="100" w:type="dxa"/>
+              <w:bottom w:w="100" w:type="dxa"/>
+              <w:right w:w="100" w:type="dxa"/>
+            </w:tcMar>
+            <w:hideMark/>
+          </w:tcPr>
+          <w:p>
+            <w:pPr>
+              <w:spacing w:line="240" w:lineRule="auto"/>
+              <w:rPr>
+                <w:rFonts w:ascii="Times New Roman" w:eastAsia="Times New Roman" w:hAnsi="Times New Roman" w:cs="Times New Roman"/>
+                <w:color w:val="auto"/>
+                <w:sz w:val="24"/>
+                <w:szCs w:val="24"/>
+              </w:rPr>
+            </w:pPr>
+            <w:r>
+              <w:rPr>
+                <w:rFonts w:eastAsia="Times New Roman"/>
+              </w:rPr>
+              <w:t>Frequency of Use</w:t>
+            </w:r>
+          </w:p>
+        </w:tc>
+        <w:tc>
+          <w:tcPr>
+            <w:tcW w:w="0" w:type="auto"/>
+            <w:tcBorders>
+              <w:top w:val="single" w:sz="8" w:space="0" w:color="000000"/>
+              <w:left w:val="single" w:sz="8" w:space="0" w:color="000000"/>
+              <w:bottom w:val="single" w:sz="8" w:space="0" w:color="000000"/>
+              <w:right w:val="single" w:sz="8" w:space="0" w:color="000000"/>
+            </w:tcBorders>
+            <w:tcMar>
+              <w:top w:w="100" w:type="dxa"/>
+              <w:left w:w="100" w:type="dxa"/>
+              <w:bottom w:w="100" w:type="dxa"/>
+              <w:right w:w="100" w:type="dxa"/>
+            </w:tcMar>
+            <w:hideMark/>
+          </w:tcPr>
+          <w:p>
+            <w:pPr>
+              <w:spacing w:line="240" w:lineRule="auto"/>
+              <w:rPr>
+                <w:rFonts w:eastAsia="Times New Roman"/>
+                <w:color w:val="auto"/>
+              </w:rPr>
+            </w:pPr>
+            <w:r>
+              <w:rPr>
+                <w:rFonts w:eastAsia="Times New Roman"/>
+                <w:color w:val="auto"/>
+              </w:rPr>
+              <w:t>Occasionally</w:t>
+            </w:r>
+          </w:p>
+        </w:tc>
+      </w:tr>
+      <w:tr>
+        <w:tc>
+          <w:tcPr>
+            <w:tcW w:w="0" w:type="auto"/>
+            <w:tcBorders>
+              <w:top w:val="single" w:sz="8" w:space="0" w:color="000000"/>
+              <w:left w:val="single" w:sz="8" w:space="0" w:color="000000"/>
+              <w:bottom w:val="single" w:sz="8" w:space="0" w:color="000000"/>
+              <w:right w:val="single" w:sz="8" w:space="0" w:color="000000"/>
+            </w:tcBorders>
+            <w:tcMar>
+              <w:top w:w="100" w:type="dxa"/>
+              <w:left w:w="100" w:type="dxa"/>
+              <w:bottom w:w="100" w:type="dxa"/>
+              <w:right w:w="100" w:type="dxa"/>
+            </w:tcMar>
+            <w:hideMark/>
+          </w:tcPr>
+          <w:p>
+            <w:pPr>
+              <w:spacing w:line="240" w:lineRule="auto"/>
+              <w:rPr>
+                <w:rFonts w:ascii="Times New Roman" w:eastAsia="Times New Roman" w:hAnsi="Times New Roman" w:cs="Times New Roman"/>
+                <w:color w:val="auto"/>
+                <w:sz w:val="24"/>
+                <w:szCs w:val="24"/>
+              </w:rPr>
+            </w:pPr>
+            <w:r>
+              <w:rPr>
+                <w:rFonts w:eastAsia="Times New Roman"/>
+              </w:rPr>
+              <w:t>Status</w:t>
+            </w:r>
+          </w:p>
+        </w:tc>
+        <w:tc>
+          <w:tcPr>
+            <w:tcW w:w="0" w:type="auto"/>
+            <w:tcBorders>
+              <w:top w:val="single" w:sz="8" w:space="0" w:color="000000"/>
+              <w:left w:val="single" w:sz="8" w:space="0" w:color="000000"/>
+              <w:bottom w:val="single" w:sz="8" w:space="0" w:color="000000"/>
+              <w:right w:val="single" w:sz="8" w:space="0" w:color="000000"/>
+            </w:tcBorders>
+            <w:tcMar>
+              <w:top w:w="100" w:type="dxa"/>
+              <w:left w:w="100" w:type="dxa"/>
+              <w:bottom w:w="100" w:type="dxa"/>
+              <w:right w:w="100" w:type="dxa"/>
+            </w:tcMar>
+            <w:hideMark/>
+          </w:tcPr>
+          <w:p>
+            <w:pPr>
+              <w:rPr>
+                <w:rFonts w:ascii="Times New Roman" w:eastAsia="Times New Roman" w:hAnsi="Times New Roman" w:cs="Times New Roman"/>
+                <w:color w:val="auto"/>
+                <w:sz w:val="24"/>
+                <w:szCs w:val="24"/>
+              </w:rPr>
+            </w:pPr>
+          </w:p>
+        </w:tc>
+      </w:tr>
+      <w:tr>
+        <w:tc>
+          <w:tcPr>
+            <w:tcW w:w="0" w:type="auto"/>
+            <w:tcBorders>
+              <w:top w:val="single" w:sz="8" w:space="0" w:color="000000"/>
+              <w:left w:val="single" w:sz="8" w:space="0" w:color="000000"/>
+              <w:bottom w:val="single" w:sz="8" w:space="0" w:color="000000"/>
+              <w:right w:val="single" w:sz="8" w:space="0" w:color="000000"/>
+            </w:tcBorders>
+            <w:tcMar>
+              <w:top w:w="100" w:type="dxa"/>
+              <w:left w:w="100" w:type="dxa"/>
+              <w:bottom w:w="100" w:type="dxa"/>
+              <w:right w:w="100" w:type="dxa"/>
+            </w:tcMar>
+            <w:hideMark/>
+          </w:tcPr>
+          <w:p>
+            <w:pPr>
+              <w:spacing w:line="240" w:lineRule="auto"/>
+              <w:rPr>
+                <w:rFonts w:ascii="Times New Roman" w:eastAsia="Times New Roman" w:hAnsi="Times New Roman" w:cs="Times New Roman"/>
+                <w:color w:val="auto"/>
+                <w:sz w:val="24"/>
+                <w:szCs w:val="24"/>
+              </w:rPr>
+            </w:pPr>
+            <w:r>
+              <w:rPr>
+                <w:rFonts w:eastAsia="Times New Roman"/>
+              </w:rPr>
+              <w:t>Owner</w:t>
+            </w:r>
+          </w:p>
+        </w:tc>
+        <w:tc>
+          <w:tcPr>
+            <w:tcW w:w="0" w:type="auto"/>
+            <w:tcBorders>
+              <w:top w:val="single" w:sz="8" w:space="0" w:color="000000"/>
+              <w:left w:val="single" w:sz="8" w:space="0" w:color="000000"/>
+              <w:bottom w:val="single" w:sz="8" w:space="0" w:color="000000"/>
+              <w:right w:val="single" w:sz="8" w:space="0" w:color="000000"/>
+            </w:tcBorders>
+            <w:tcMar>
+              <w:top w:w="100" w:type="dxa"/>
+              <w:left w:w="100" w:type="dxa"/>
+              <w:bottom w:w="100" w:type="dxa"/>
+              <w:right w:w="100" w:type="dxa"/>
+            </w:tcMar>
+            <w:hideMark/>
+          </w:tcPr>
+          <w:p>
+            <w:pPr>
+              <w:spacing w:line="240" w:lineRule="auto"/>
+              <w:rPr>
+                <w:rFonts w:ascii="Times New Roman" w:eastAsia="Times New Roman" w:hAnsi="Times New Roman" w:cs="Times New Roman"/>
+                <w:color w:val="auto"/>
+                <w:sz w:val="24"/>
+                <w:szCs w:val="24"/>
+              </w:rPr>
+            </w:pPr>
+            <w:r>
+              <w:rPr>
+                <w:rFonts w:eastAsia="Times New Roman"/>
+              </w:rPr>
+              <w:t xml:space="preserve"> JT</w:t>
+            </w:r>
+          </w:p>
+        </w:tc>
+      </w:tr>
+    </w:tbl>
+    <w:p/>
+    <w:p/>
+    <w:p/>
+    <w:p/>
+    <w:p/>
+    <w:p/>
+    <w:p/>
+    <w:p/>
+    <w:p/>
+    <w:p/>
+    <w:p/>
+    <w:p/>
+    <w:p/>
+    <w:p/>
+    <w:p/>
+    <w:p/>
+    <w:p/>
+    <w:tbl>
+      <w:tblPr>
+        <w:tblW w:w="0" w:type="auto"/>
+        <w:tblLook w:val="04A0" w:firstRow="1" w:lastRow="0" w:firstColumn="1" w:lastColumn="0" w:noHBand="0" w:noVBand="1"/>
+      </w:tblPr>
+      <w:tblGrid>
+        <w:gridCol w:w="1992"/>
+        <w:gridCol w:w="7348"/>
+      </w:tblGrid>
+      <w:tr>
+        <w:tc>
+          <w:tcPr>
+            <w:tcW w:w="0" w:type="auto"/>
+            <w:tcBorders>
+              <w:top w:val="single" w:sz="8" w:space="0" w:color="000000"/>
+              <w:left w:val="single" w:sz="8" w:space="0" w:color="000000"/>
+              <w:bottom w:val="single" w:sz="8" w:space="0" w:color="000000"/>
+              <w:right w:val="single" w:sz="8" w:space="0" w:color="000000"/>
+            </w:tcBorders>
+            <w:tcMar>
+              <w:top w:w="100" w:type="dxa"/>
+              <w:left w:w="100" w:type="dxa"/>
+              <w:bottom w:w="100" w:type="dxa"/>
+              <w:right w:w="100" w:type="dxa"/>
+            </w:tcMar>
+            <w:hideMark/>
+          </w:tcPr>
+          <w:p>
+            <w:pPr>
+              <w:spacing w:line="240" w:lineRule="auto"/>
+              <w:rPr>
+                <w:rFonts w:ascii="Times New Roman" w:eastAsia="Times New Roman" w:hAnsi="Times New Roman" w:cs="Times New Roman"/>
+                <w:color w:val="auto"/>
+                <w:sz w:val="24"/>
+                <w:szCs w:val="24"/>
+              </w:rPr>
+            </w:pPr>
+            <w:r>
+              <w:rPr>
+                <w:rFonts w:eastAsia="Times New Roman"/>
+              </w:rPr>
+              <w:lastRenderedPageBreak/>
+              <w:t>ID</w:t>
+            </w:r>
+          </w:p>
+        </w:tc>
+        <w:tc>
+          <w:tcPr>
+            <w:tcW w:w="0" w:type="auto"/>
+            <w:tcBorders>
+              <w:top w:val="single" w:sz="8" w:space="0" w:color="000000"/>
+              <w:left w:val="single" w:sz="8" w:space="0" w:color="000000"/>
+              <w:bottom w:val="single" w:sz="8" w:space="0" w:color="000000"/>
+              <w:right w:val="single" w:sz="8" w:space="0" w:color="000000"/>
+            </w:tcBorders>
+            <w:tcMar>
+              <w:top w:w="100" w:type="dxa"/>
+              <w:left w:w="100" w:type="dxa"/>
+              <w:bottom w:w="100" w:type="dxa"/>
+              <w:right w:w="100" w:type="dxa"/>
+            </w:tcMar>
+            <w:hideMark/>
+          </w:tcPr>
+          <w:p>
+            <w:pPr>
+              <w:spacing w:line="240" w:lineRule="auto"/>
+              <w:rPr>
+                <w:rFonts w:ascii="Times New Roman" w:eastAsia="Times New Roman" w:hAnsi="Times New Roman" w:cs="Times New Roman"/>
+                <w:color w:val="auto"/>
+                <w:sz w:val="24"/>
+                <w:szCs w:val="24"/>
+              </w:rPr>
+            </w:pPr>
+            <w:r>
+              <w:rPr>
+                <w:rFonts w:eastAsia="Times New Roman"/>
+              </w:rPr>
+              <w:t xml:space="preserve">G – </w:t>
+            </w:r>
+            <w:r>
+              <w:rPr>
+                <w:rFonts w:eastAsia="Times New Roman"/>
+              </w:rPr>
+              <w:t>14</w:t>
+            </w:r>
+            <w:r>
+              <w:rPr>
+                <w:rFonts w:eastAsia="Times New Roman"/>
+              </w:rPr>
+              <w:t xml:space="preserve"> (Group – 14)</w:t>
+            </w:r>
+          </w:p>
+        </w:tc>
+      </w:tr>
+      <w:tr>
+        <w:tc>
+          <w:tcPr>
+            <w:tcW w:w="0" w:type="auto"/>
+            <w:tcBorders>
+              <w:top w:val="single" w:sz="8" w:space="0" w:color="000000"/>
+              <w:left w:val="single" w:sz="8" w:space="0" w:color="000000"/>
+              <w:bottom w:val="single" w:sz="8" w:space="0" w:color="000000"/>
+              <w:right w:val="single" w:sz="8" w:space="0" w:color="000000"/>
+            </w:tcBorders>
+            <w:tcMar>
+              <w:top w:w="100" w:type="dxa"/>
+              <w:left w:w="100" w:type="dxa"/>
+              <w:bottom w:w="100" w:type="dxa"/>
+              <w:right w:w="100" w:type="dxa"/>
+            </w:tcMar>
+            <w:hideMark/>
+          </w:tcPr>
+          <w:p>
+            <w:pPr>
+              <w:spacing w:line="240" w:lineRule="auto"/>
+              <w:rPr>
+                <w:rFonts w:ascii="Times New Roman" w:eastAsia="Times New Roman" w:hAnsi="Times New Roman" w:cs="Times New Roman"/>
+                <w:color w:val="auto"/>
+                <w:sz w:val="24"/>
+                <w:szCs w:val="24"/>
+              </w:rPr>
+            </w:pPr>
+            <w:r>
+              <w:rPr>
+                <w:rFonts w:eastAsia="Times New Roman"/>
+              </w:rPr>
+              <w:t>Title</w:t>
+            </w:r>
+          </w:p>
+        </w:tc>
+        <w:tc>
+          <w:tcPr>
+            <w:tcW w:w="0" w:type="auto"/>
+            <w:tcBorders>
+              <w:top w:val="single" w:sz="8" w:space="0" w:color="000000"/>
+              <w:left w:val="single" w:sz="8" w:space="0" w:color="000000"/>
+              <w:bottom w:val="single" w:sz="8" w:space="0" w:color="000000"/>
+              <w:right w:val="single" w:sz="8" w:space="0" w:color="000000"/>
+            </w:tcBorders>
+            <w:tcMar>
+              <w:top w:w="100" w:type="dxa"/>
+              <w:left w:w="100" w:type="dxa"/>
+              <w:bottom w:w="100" w:type="dxa"/>
+              <w:right w:w="100" w:type="dxa"/>
+            </w:tcMar>
+            <w:hideMark/>
+          </w:tcPr>
+          <w:p>
+            <w:pPr>
+              <w:spacing w:line="240" w:lineRule="auto"/>
+              <w:rPr>
+                <w:rFonts w:ascii="Times New Roman" w:eastAsia="Times New Roman" w:hAnsi="Times New Roman" w:cs="Times New Roman"/>
+                <w:color w:val="auto"/>
+                <w:sz w:val="24"/>
+                <w:szCs w:val="24"/>
+              </w:rPr>
+            </w:pPr>
+            <w:r>
+              <w:rPr>
+                <w:rFonts w:eastAsia="Times New Roman"/>
+              </w:rPr>
+              <w:t>Eco-Guerrillas</w:t>
+            </w:r>
+          </w:p>
+        </w:tc>
+      </w:tr>
+      <w:tr>
+        <w:tc>
+          <w:tcPr>
+            <w:tcW w:w="0" w:type="auto"/>
+            <w:tcBorders>
+              <w:top w:val="single" w:sz="8" w:space="0" w:color="000000"/>
+              <w:left w:val="single" w:sz="8" w:space="0" w:color="000000"/>
+              <w:bottom w:val="single" w:sz="8" w:space="0" w:color="000000"/>
+              <w:right w:val="single" w:sz="8" w:space="0" w:color="000000"/>
+            </w:tcBorders>
+            <w:tcMar>
+              <w:top w:w="100" w:type="dxa"/>
+              <w:left w:w="100" w:type="dxa"/>
+              <w:bottom w:w="100" w:type="dxa"/>
+              <w:right w:w="100" w:type="dxa"/>
+            </w:tcMar>
+            <w:hideMark/>
+          </w:tcPr>
+          <w:p>
+            <w:pPr>
+              <w:spacing w:line="240" w:lineRule="auto"/>
+              <w:rPr>
+                <w:rFonts w:ascii="Times New Roman" w:eastAsia="Times New Roman" w:hAnsi="Times New Roman" w:cs="Times New Roman"/>
+                <w:color w:val="auto"/>
+                <w:sz w:val="24"/>
+                <w:szCs w:val="24"/>
+              </w:rPr>
+            </w:pPr>
+            <w:r>
+              <w:rPr>
+                <w:rFonts w:eastAsia="Times New Roman"/>
+              </w:rPr>
+              <w:t>Description</w:t>
+            </w:r>
+          </w:p>
+        </w:tc>
+        <w:tc>
+          <w:tcPr>
+            <w:tcW w:w="0" w:type="auto"/>
+            <w:tcBorders>
+              <w:top w:val="single" w:sz="8" w:space="0" w:color="000000"/>
+              <w:left w:val="single" w:sz="8" w:space="0" w:color="000000"/>
+              <w:bottom w:val="single" w:sz="8" w:space="0" w:color="000000"/>
+              <w:right w:val="single" w:sz="8" w:space="0" w:color="000000"/>
+            </w:tcBorders>
+            <w:tcMar>
+              <w:top w:w="100" w:type="dxa"/>
+              <w:left w:w="100" w:type="dxa"/>
+              <w:bottom w:w="100" w:type="dxa"/>
+              <w:right w:w="100" w:type="dxa"/>
+            </w:tcMar>
+            <w:hideMark/>
+          </w:tcPr>
+          <w:p>
+            <w:pPr>
+              <w:spacing w:line="240" w:lineRule="auto"/>
+              <w:rPr>
+                <w:rFonts w:eastAsia="Times New Roman"/>
+              </w:rPr>
+            </w:pPr>
+            <w:r>
+              <w:rPr>
+                <w:rFonts w:eastAsia="Times New Roman"/>
+              </w:rPr>
+              <w:t>This group h</w:t>
+            </w:r>
+            <w:r>
+              <w:rPr>
+                <w:rFonts w:eastAsia="Times New Roman"/>
+              </w:rPr>
+              <w:t>as a Power of 0, Resistance of 6, and Income of 1</w:t>
+            </w:r>
+            <w:r>
+              <w:rPr>
+                <w:rFonts w:eastAsia="Times New Roman"/>
+              </w:rPr>
+              <w:t xml:space="preserve">. They are aligned as </w:t>
+            </w:r>
+            <w:r>
+              <w:rPr>
+                <w:rFonts w:eastAsia="Times New Roman"/>
+              </w:rPr>
+              <w:t>Liberal, Violent, and Weird.</w:t>
+            </w:r>
+            <w:r>
+              <w:rPr>
+                <w:rFonts w:eastAsia="Times New Roman"/>
+              </w:rPr>
+              <w:t xml:space="preserve"> They can only be controlled. </w:t>
+            </w:r>
+          </w:p>
+        </w:tc>
+      </w:tr>
+      <w:tr>
+        <w:tc>
+          <w:tcPr>
+            <w:tcW w:w="0" w:type="auto"/>
+            <w:tcBorders>
+              <w:top w:val="single" w:sz="8" w:space="0" w:color="000000"/>
+              <w:left w:val="single" w:sz="8" w:space="0" w:color="000000"/>
+              <w:bottom w:val="single" w:sz="8" w:space="0" w:color="000000"/>
+              <w:right w:val="single" w:sz="8" w:space="0" w:color="000000"/>
+            </w:tcBorders>
+            <w:tcMar>
+              <w:top w:w="100" w:type="dxa"/>
+              <w:left w:w="100" w:type="dxa"/>
+              <w:bottom w:w="100" w:type="dxa"/>
+              <w:right w:w="100" w:type="dxa"/>
+            </w:tcMar>
+            <w:hideMark/>
+          </w:tcPr>
+          <w:p>
+            <w:pPr>
+              <w:spacing w:line="240" w:lineRule="auto"/>
+              <w:rPr>
+                <w:rFonts w:ascii="Times New Roman" w:eastAsia="Times New Roman" w:hAnsi="Times New Roman" w:cs="Times New Roman"/>
+                <w:color w:val="auto"/>
+                <w:sz w:val="24"/>
+                <w:szCs w:val="24"/>
+              </w:rPr>
+            </w:pPr>
+            <w:r>
+              <w:rPr>
+                <w:rFonts w:eastAsia="Times New Roman"/>
+              </w:rPr>
+              <w:t>Primary Actor</w:t>
+            </w:r>
+          </w:p>
+        </w:tc>
+        <w:tc>
+          <w:tcPr>
+            <w:tcW w:w="0" w:type="auto"/>
+            <w:tcBorders>
+              <w:top w:val="single" w:sz="8" w:space="0" w:color="000000"/>
+              <w:left w:val="single" w:sz="8" w:space="0" w:color="000000"/>
+              <w:bottom w:val="single" w:sz="8" w:space="0" w:color="000000"/>
+              <w:right w:val="single" w:sz="8" w:space="0" w:color="000000"/>
+            </w:tcBorders>
+            <w:tcMar>
+              <w:top w:w="100" w:type="dxa"/>
+              <w:left w:w="100" w:type="dxa"/>
+              <w:bottom w:w="100" w:type="dxa"/>
+              <w:right w:w="100" w:type="dxa"/>
+            </w:tcMar>
+            <w:hideMark/>
+          </w:tcPr>
+          <w:p>
+            <w:pPr>
+              <w:spacing w:line="240" w:lineRule="auto"/>
+              <w:rPr>
+                <w:rFonts w:ascii="Times New Roman" w:eastAsia="Times New Roman" w:hAnsi="Times New Roman" w:cs="Times New Roman"/>
+                <w:color w:val="auto"/>
+                <w:sz w:val="24"/>
+                <w:szCs w:val="24"/>
+              </w:rPr>
+            </w:pPr>
+            <w:r>
+              <w:rPr>
+                <w:rFonts w:eastAsia="Times New Roman"/>
+              </w:rPr>
+              <w:t>Current Player</w:t>
+            </w:r>
+          </w:p>
+        </w:tc>
+      </w:tr>
+      <w:tr>
+        <w:tc>
+          <w:tcPr>
+            <w:tcW w:w="0" w:type="auto"/>
+            <w:tcBorders>
+              <w:top w:val="single" w:sz="8" w:space="0" w:color="000000"/>
+              <w:left w:val="single" w:sz="8" w:space="0" w:color="000000"/>
+              <w:bottom w:val="single" w:sz="8" w:space="0" w:color="000000"/>
+              <w:right w:val="single" w:sz="8" w:space="0" w:color="000000"/>
+            </w:tcBorders>
+            <w:tcMar>
+              <w:top w:w="100" w:type="dxa"/>
+              <w:left w:w="100" w:type="dxa"/>
+              <w:bottom w:w="100" w:type="dxa"/>
+              <w:right w:w="100" w:type="dxa"/>
+            </w:tcMar>
+            <w:hideMark/>
+          </w:tcPr>
+          <w:p>
+            <w:pPr>
+              <w:spacing w:line="240" w:lineRule="auto"/>
+              <w:rPr>
+                <w:rFonts w:ascii="Times New Roman" w:eastAsia="Times New Roman" w:hAnsi="Times New Roman" w:cs="Times New Roman"/>
+                <w:color w:val="auto"/>
+                <w:sz w:val="24"/>
+                <w:szCs w:val="24"/>
+              </w:rPr>
+            </w:pPr>
+            <w:r>
+              <w:rPr>
+                <w:rFonts w:eastAsia="Times New Roman"/>
+              </w:rPr>
+              <w:t>Stakeholders</w:t>
+            </w:r>
+          </w:p>
+        </w:tc>
+        <w:tc>
+          <w:tcPr>
+            <w:tcW w:w="0" w:type="auto"/>
+            <w:tcBorders>
+              <w:top w:val="single" w:sz="8" w:space="0" w:color="000000"/>
+              <w:left w:val="single" w:sz="8" w:space="0" w:color="000000"/>
+              <w:bottom w:val="single" w:sz="8" w:space="0" w:color="000000"/>
+              <w:right w:val="single" w:sz="8" w:space="0" w:color="000000"/>
+            </w:tcBorders>
+            <w:tcMar>
+              <w:top w:w="100" w:type="dxa"/>
+              <w:left w:w="100" w:type="dxa"/>
+              <w:bottom w:w="100" w:type="dxa"/>
+              <w:right w:w="100" w:type="dxa"/>
+            </w:tcMar>
+            <w:hideMark/>
+          </w:tcPr>
+          <w:p>
+            <w:pPr>
+              <w:spacing w:line="240" w:lineRule="auto"/>
+              <w:rPr>
+                <w:rFonts w:ascii="Times New Roman" w:eastAsia="Times New Roman" w:hAnsi="Times New Roman" w:cs="Times New Roman"/>
+                <w:color w:val="auto"/>
+                <w:sz w:val="24"/>
+                <w:szCs w:val="24"/>
+              </w:rPr>
+            </w:pPr>
+            <w:r>
+              <w:rPr>
+                <w:rFonts w:eastAsia="Times New Roman"/>
+              </w:rPr>
+              <w:t>Other Players</w:t>
+            </w:r>
+          </w:p>
+        </w:tc>
+      </w:tr>
+      <w:tr>
+        <w:tc>
+          <w:tcPr>
+            <w:tcW w:w="0" w:type="auto"/>
+            <w:tcBorders>
+              <w:top w:val="single" w:sz="8" w:space="0" w:color="000000"/>
+              <w:left w:val="single" w:sz="8" w:space="0" w:color="000000"/>
+              <w:bottom w:val="single" w:sz="8" w:space="0" w:color="000000"/>
+              <w:right w:val="single" w:sz="8" w:space="0" w:color="000000"/>
+            </w:tcBorders>
+            <w:tcMar>
+              <w:top w:w="100" w:type="dxa"/>
+              <w:left w:w="100" w:type="dxa"/>
+              <w:bottom w:w="100" w:type="dxa"/>
+              <w:right w:w="100" w:type="dxa"/>
+            </w:tcMar>
+            <w:hideMark/>
+          </w:tcPr>
+          <w:p>
+            <w:pPr>
+              <w:spacing w:line="240" w:lineRule="auto"/>
+              <w:rPr>
+                <w:rFonts w:ascii="Times New Roman" w:eastAsia="Times New Roman" w:hAnsi="Times New Roman" w:cs="Times New Roman"/>
+                <w:color w:val="auto"/>
+                <w:sz w:val="24"/>
+                <w:szCs w:val="24"/>
+              </w:rPr>
+            </w:pPr>
+            <w:r>
+              <w:rPr>
+                <w:rFonts w:eastAsia="Times New Roman"/>
+              </w:rPr>
+              <w:t>Trigger</w:t>
+            </w:r>
+          </w:p>
+        </w:tc>
+        <w:tc>
+          <w:tcPr>
+            <w:tcW w:w="0" w:type="auto"/>
+            <w:tcBorders>
+              <w:top w:val="single" w:sz="8" w:space="0" w:color="000000"/>
+              <w:left w:val="single" w:sz="8" w:space="0" w:color="000000"/>
+              <w:bottom w:val="single" w:sz="8" w:space="0" w:color="000000"/>
+              <w:right w:val="single" w:sz="8" w:space="0" w:color="000000"/>
+            </w:tcBorders>
+            <w:tcMar>
+              <w:top w:w="100" w:type="dxa"/>
+              <w:left w:w="100" w:type="dxa"/>
+              <w:bottom w:w="100" w:type="dxa"/>
+              <w:right w:w="100" w:type="dxa"/>
+            </w:tcMar>
+            <w:hideMark/>
+          </w:tcPr>
+          <w:p>
+            <w:pPr>
+              <w:spacing w:line="240" w:lineRule="auto"/>
+              <w:rPr>
+                <w:rFonts w:eastAsia="Times New Roman"/>
+                <w:color w:val="auto"/>
+              </w:rPr>
+            </w:pPr>
+            <w:r>
+              <w:rPr>
+                <w:rFonts w:eastAsia="Times New Roman"/>
+                <w:color w:val="auto"/>
+              </w:rPr>
+              <w:t>Player builds Power Structure, Resistance Structure, or Income with Group.</w:t>
+            </w:r>
+          </w:p>
+        </w:tc>
+      </w:tr>
+      <w:tr>
+        <w:tc>
+          <w:tcPr>
+            <w:tcW w:w="0" w:type="auto"/>
+            <w:tcBorders>
+              <w:top w:val="single" w:sz="8" w:space="0" w:color="000000"/>
+              <w:left w:val="single" w:sz="8" w:space="0" w:color="000000"/>
+              <w:bottom w:val="single" w:sz="8" w:space="0" w:color="000000"/>
+              <w:right w:val="single" w:sz="8" w:space="0" w:color="000000"/>
+            </w:tcBorders>
+            <w:tcMar>
+              <w:top w:w="100" w:type="dxa"/>
+              <w:left w:w="100" w:type="dxa"/>
+              <w:bottom w:w="100" w:type="dxa"/>
+              <w:right w:w="100" w:type="dxa"/>
+            </w:tcMar>
+            <w:hideMark/>
+          </w:tcPr>
+          <w:p>
+            <w:pPr>
+              <w:spacing w:line="240" w:lineRule="auto"/>
+              <w:rPr>
+                <w:rFonts w:ascii="Times New Roman" w:eastAsia="Times New Roman" w:hAnsi="Times New Roman" w:cs="Times New Roman"/>
+                <w:color w:val="auto"/>
+                <w:sz w:val="24"/>
+                <w:szCs w:val="24"/>
+              </w:rPr>
+            </w:pPr>
+            <w:r>
+              <w:rPr>
+                <w:rFonts w:eastAsia="Times New Roman"/>
+              </w:rPr>
+              <w:t>Preconditions</w:t>
+            </w:r>
+          </w:p>
+        </w:tc>
+        <w:tc>
+          <w:tcPr>
+            <w:tcW w:w="0" w:type="auto"/>
+            <w:tcBorders>
+              <w:top w:val="single" w:sz="8" w:space="0" w:color="000000"/>
+              <w:left w:val="single" w:sz="8" w:space="0" w:color="000000"/>
+              <w:bottom w:val="single" w:sz="8" w:space="0" w:color="000000"/>
+              <w:right w:val="single" w:sz="8" w:space="0" w:color="000000"/>
+            </w:tcBorders>
+            <w:tcMar>
+              <w:top w:w="100" w:type="dxa"/>
+              <w:left w:w="100" w:type="dxa"/>
+              <w:bottom w:w="100" w:type="dxa"/>
+              <w:right w:w="100" w:type="dxa"/>
+            </w:tcMar>
+            <w:hideMark/>
+          </w:tcPr>
+          <w:p>
+            <w:pPr>
+              <w:spacing w:line="240" w:lineRule="auto"/>
+              <w:rPr>
+                <w:rFonts w:ascii="Times New Roman" w:eastAsia="Times New Roman" w:hAnsi="Times New Roman" w:cs="Times New Roman"/>
+                <w:color w:val="auto"/>
+                <w:sz w:val="24"/>
+                <w:szCs w:val="24"/>
+              </w:rPr>
+            </w:pPr>
+            <w:r>
+              <w:rPr>
+                <w:rFonts w:eastAsia="Times New Roman"/>
+              </w:rPr>
+              <w:t>Card is uncontrolled.</w:t>
+            </w:r>
+          </w:p>
+        </w:tc>
+      </w:tr>
+      <w:tr>
+        <w:tc>
+          <w:tcPr>
+            <w:tcW w:w="0" w:type="auto"/>
+            <w:tcBorders>
+              <w:top w:val="single" w:sz="8" w:space="0" w:color="000000"/>
+              <w:left w:val="single" w:sz="8" w:space="0" w:color="000000"/>
+              <w:bottom w:val="single" w:sz="8" w:space="0" w:color="000000"/>
+              <w:right w:val="single" w:sz="8" w:space="0" w:color="000000"/>
+            </w:tcBorders>
+            <w:tcMar>
+              <w:top w:w="100" w:type="dxa"/>
+              <w:left w:w="100" w:type="dxa"/>
+              <w:bottom w:w="100" w:type="dxa"/>
+              <w:right w:w="100" w:type="dxa"/>
+            </w:tcMar>
+            <w:hideMark/>
+          </w:tcPr>
+          <w:p>
+            <w:pPr>
+              <w:spacing w:line="240" w:lineRule="auto"/>
+              <w:rPr>
+                <w:rFonts w:ascii="Times New Roman" w:eastAsia="Times New Roman" w:hAnsi="Times New Roman" w:cs="Times New Roman"/>
+                <w:color w:val="auto"/>
+                <w:sz w:val="24"/>
+                <w:szCs w:val="24"/>
+              </w:rPr>
+            </w:pPr>
+            <w:r>
+              <w:rPr>
+                <w:rFonts w:eastAsia="Times New Roman"/>
+              </w:rPr>
+              <w:t>Postconditions</w:t>
+            </w:r>
+          </w:p>
+        </w:tc>
+        <w:tc>
+          <w:tcPr>
+            <w:tcW w:w="0" w:type="auto"/>
+            <w:tcBorders>
+              <w:top w:val="single" w:sz="8" w:space="0" w:color="000000"/>
+              <w:left w:val="single" w:sz="8" w:space="0" w:color="000000"/>
+              <w:bottom w:val="single" w:sz="8" w:space="0" w:color="000000"/>
+              <w:right w:val="single" w:sz="8" w:space="0" w:color="000000"/>
+            </w:tcBorders>
+            <w:tcMar>
+              <w:top w:w="100" w:type="dxa"/>
+              <w:left w:w="100" w:type="dxa"/>
+              <w:bottom w:w="100" w:type="dxa"/>
+              <w:right w:w="100" w:type="dxa"/>
+            </w:tcMar>
+            <w:hideMark/>
+          </w:tcPr>
+          <w:p>
+            <w:pPr>
+              <w:spacing w:line="240" w:lineRule="auto"/>
+              <w:rPr>
+                <w:rFonts w:ascii="Times New Roman" w:eastAsia="Times New Roman" w:hAnsi="Times New Roman" w:cs="Times New Roman"/>
+                <w:color w:val="auto"/>
+                <w:sz w:val="24"/>
+                <w:szCs w:val="24"/>
+              </w:rPr>
+            </w:pPr>
+            <w:r>
+              <w:rPr>
+                <w:rFonts w:eastAsia="Times New Roman"/>
+              </w:rPr>
+              <w:t xml:space="preserve">Player controls Group. </w:t>
+            </w:r>
+          </w:p>
+        </w:tc>
+      </w:tr>
+      <w:tr>
+        <w:tc>
+          <w:tcPr>
+            <w:tcW w:w="0" w:type="auto"/>
+            <w:tcBorders>
+              <w:top w:val="single" w:sz="8" w:space="0" w:color="000000"/>
+              <w:left w:val="single" w:sz="8" w:space="0" w:color="000000"/>
+              <w:bottom w:val="single" w:sz="8" w:space="0" w:color="000000"/>
+              <w:right w:val="single" w:sz="8" w:space="0" w:color="000000"/>
+            </w:tcBorders>
+            <w:tcMar>
+              <w:top w:w="100" w:type="dxa"/>
+              <w:left w:w="100" w:type="dxa"/>
+              <w:bottom w:w="100" w:type="dxa"/>
+              <w:right w:w="100" w:type="dxa"/>
+            </w:tcMar>
+            <w:hideMark/>
+          </w:tcPr>
+          <w:p>
+            <w:pPr>
+              <w:spacing w:line="240" w:lineRule="auto"/>
+              <w:rPr>
+                <w:rFonts w:ascii="Times New Roman" w:eastAsia="Times New Roman" w:hAnsi="Times New Roman" w:cs="Times New Roman"/>
+                <w:color w:val="auto"/>
+                <w:sz w:val="24"/>
+                <w:szCs w:val="24"/>
+              </w:rPr>
+            </w:pPr>
+            <w:r>
+              <w:rPr>
+                <w:rFonts w:eastAsia="Times New Roman"/>
+              </w:rPr>
+              <w:t>Main Success Scenario</w:t>
+            </w:r>
+          </w:p>
+        </w:tc>
+        <w:tc>
+          <w:tcPr>
+            <w:tcW w:w="0" w:type="auto"/>
+            <w:tcBorders>
+              <w:top w:val="single" w:sz="8" w:space="0" w:color="000000"/>
+              <w:left w:val="single" w:sz="8" w:space="0" w:color="000000"/>
+              <w:bottom w:val="single" w:sz="8" w:space="0" w:color="000000"/>
+              <w:right w:val="single" w:sz="8" w:space="0" w:color="000000"/>
+            </w:tcBorders>
+            <w:tcMar>
+              <w:top w:w="100" w:type="dxa"/>
+              <w:left w:w="100" w:type="dxa"/>
+              <w:bottom w:w="100" w:type="dxa"/>
+              <w:right w:w="100" w:type="dxa"/>
+            </w:tcMar>
+            <w:hideMark/>
+          </w:tcPr>
+          <w:p>
+            <w:pPr>
+              <w:pStyle w:val="ListParagraph"/>
+              <w:numPr>
+                <w:ilvl w:val="0"/>
+                <w:numId w:val="73"/>
+              </w:numPr>
+              <w:spacing w:line="240" w:lineRule="auto"/>
+              <w:textAlignment w:val="baseline"/>
+              <w:rPr>
+                <w:rFonts w:eastAsia="Times New Roman"/>
+              </w:rPr>
+            </w:pPr>
+            <w:r>
+              <w:rPr>
+                <w:rFonts w:eastAsia="Times New Roman"/>
+              </w:rPr>
+              <w:t>Player picks up card and is placed with other face-up uncontrolled groups</w:t>
+            </w:r>
+          </w:p>
+          <w:p>
+            <w:pPr>
+              <w:pStyle w:val="ListParagraph"/>
+              <w:numPr>
+                <w:ilvl w:val="0"/>
+                <w:numId w:val="73"/>
+              </w:numPr>
+              <w:spacing w:line="240" w:lineRule="auto"/>
+              <w:textAlignment w:val="baseline"/>
+              <w:rPr>
+                <w:rFonts w:eastAsia="Times New Roman"/>
+              </w:rPr>
+            </w:pPr>
+            <w:r>
+              <w:rPr>
+                <w:rFonts w:eastAsia="Times New Roman"/>
+              </w:rPr>
+              <w:t>The chosen attacking group’s power is greater than this group’s resistance and Player rolls dice to the total difference or less to control group.</w:t>
+            </w:r>
+          </w:p>
+        </w:tc>
+      </w:tr>
+      <w:tr>
+        <w:tc>
+          <w:tcPr>
+            <w:tcW w:w="0" w:type="auto"/>
+            <w:tcBorders>
+              <w:top w:val="single" w:sz="8" w:space="0" w:color="000000"/>
+              <w:left w:val="single" w:sz="8" w:space="0" w:color="000000"/>
+              <w:bottom w:val="single" w:sz="8" w:space="0" w:color="000000"/>
+              <w:right w:val="single" w:sz="8" w:space="0" w:color="000000"/>
+            </w:tcBorders>
+            <w:tcMar>
+              <w:top w:w="100" w:type="dxa"/>
+              <w:left w:w="100" w:type="dxa"/>
+              <w:bottom w:w="100" w:type="dxa"/>
+              <w:right w:w="100" w:type="dxa"/>
+            </w:tcMar>
+            <w:hideMark/>
+          </w:tcPr>
+          <w:p>
+            <w:pPr>
+              <w:spacing w:line="240" w:lineRule="auto"/>
+              <w:rPr>
+                <w:rFonts w:ascii="Times New Roman" w:eastAsia="Times New Roman" w:hAnsi="Times New Roman" w:cs="Times New Roman"/>
+                <w:color w:val="auto"/>
+                <w:sz w:val="24"/>
+                <w:szCs w:val="24"/>
+              </w:rPr>
+            </w:pPr>
+            <w:r>
+              <w:rPr>
+                <w:rFonts w:eastAsia="Times New Roman"/>
+              </w:rPr>
+              <w:t>Extensions</w:t>
+            </w:r>
+          </w:p>
+        </w:tc>
+        <w:tc>
+          <w:tcPr>
+            <w:tcW w:w="0" w:type="auto"/>
+            <w:tcBorders>
+              <w:top w:val="single" w:sz="8" w:space="0" w:color="000000"/>
+              <w:left w:val="single" w:sz="8" w:space="0" w:color="000000"/>
+              <w:bottom w:val="single" w:sz="8" w:space="0" w:color="000000"/>
+              <w:right w:val="single" w:sz="8" w:space="0" w:color="000000"/>
+            </w:tcBorders>
+            <w:tcMar>
+              <w:top w:w="100" w:type="dxa"/>
+              <w:left w:w="100" w:type="dxa"/>
+              <w:bottom w:w="100" w:type="dxa"/>
+              <w:right w:w="100" w:type="dxa"/>
+            </w:tcMar>
+            <w:hideMark/>
+          </w:tcPr>
+          <w:p>
+            <w:pPr>
+              <w:pStyle w:val="ListParagraph"/>
+              <w:numPr>
+                <w:ilvl w:val="0"/>
+                <w:numId w:val="74"/>
+              </w:numPr>
+              <w:spacing w:line="240" w:lineRule="auto"/>
+              <w:textAlignment w:val="baseline"/>
+              <w:rPr>
+                <w:rFonts w:eastAsia="Times New Roman"/>
+              </w:rPr>
+            </w:pPr>
+            <w:r>
+              <w:rPr>
+                <w:rFonts w:eastAsia="Times New Roman"/>
+              </w:rPr>
+              <w:t>Player rolls above the total difference.</w:t>
+            </w:r>
+          </w:p>
+          <w:p>
+            <w:pPr>
+              <w:pStyle w:val="ListParagraph"/>
+              <w:numPr>
+                <w:ilvl w:val="0"/>
+                <w:numId w:val="74"/>
+              </w:numPr>
+              <w:spacing w:line="240" w:lineRule="auto"/>
+              <w:textAlignment w:val="baseline"/>
+              <w:rPr>
+                <w:rFonts w:eastAsia="Times New Roman"/>
+              </w:rPr>
+            </w:pPr>
+            <w:r>
+              <w:rPr>
+                <w:rFonts w:eastAsia="Times New Roman"/>
+              </w:rPr>
+              <w:t>Group is destroyed or controlled by Other Player</w:t>
+            </w:r>
+          </w:p>
+        </w:tc>
+      </w:tr>
+      <w:tr>
+        <w:tc>
+          <w:tcPr>
+            <w:tcW w:w="0" w:type="auto"/>
+            <w:tcBorders>
+              <w:top w:val="single" w:sz="8" w:space="0" w:color="000000"/>
+              <w:left w:val="single" w:sz="8" w:space="0" w:color="000000"/>
+              <w:bottom w:val="single" w:sz="8" w:space="0" w:color="000000"/>
+              <w:right w:val="single" w:sz="8" w:space="0" w:color="000000"/>
+            </w:tcBorders>
+            <w:tcMar>
+              <w:top w:w="100" w:type="dxa"/>
+              <w:left w:w="100" w:type="dxa"/>
+              <w:bottom w:w="100" w:type="dxa"/>
+              <w:right w:w="100" w:type="dxa"/>
+            </w:tcMar>
+            <w:hideMark/>
+          </w:tcPr>
+          <w:p>
+            <w:pPr>
+              <w:spacing w:line="240" w:lineRule="auto"/>
+              <w:rPr>
+                <w:rFonts w:ascii="Times New Roman" w:eastAsia="Times New Roman" w:hAnsi="Times New Roman" w:cs="Times New Roman"/>
+                <w:color w:val="auto"/>
+                <w:sz w:val="24"/>
+                <w:szCs w:val="24"/>
+              </w:rPr>
+            </w:pPr>
+            <w:r>
+              <w:rPr>
+                <w:rFonts w:eastAsia="Times New Roman"/>
+              </w:rPr>
+              <w:t>Frequency of Use</w:t>
+            </w:r>
+          </w:p>
+        </w:tc>
+        <w:tc>
+          <w:tcPr>
+            <w:tcW w:w="0" w:type="auto"/>
+            <w:tcBorders>
+              <w:top w:val="single" w:sz="8" w:space="0" w:color="000000"/>
+              <w:left w:val="single" w:sz="8" w:space="0" w:color="000000"/>
+              <w:bottom w:val="single" w:sz="8" w:space="0" w:color="000000"/>
+              <w:right w:val="single" w:sz="8" w:space="0" w:color="000000"/>
+            </w:tcBorders>
+            <w:tcMar>
+              <w:top w:w="100" w:type="dxa"/>
+              <w:left w:w="100" w:type="dxa"/>
+              <w:bottom w:w="100" w:type="dxa"/>
+              <w:right w:w="100" w:type="dxa"/>
+            </w:tcMar>
+            <w:hideMark/>
+          </w:tcPr>
+          <w:p>
+            <w:pPr>
+              <w:spacing w:line="240" w:lineRule="auto"/>
+              <w:rPr>
+                <w:rFonts w:eastAsia="Times New Roman"/>
+                <w:color w:val="auto"/>
+              </w:rPr>
+            </w:pPr>
+            <w:r>
+              <w:rPr>
+                <w:rFonts w:eastAsia="Times New Roman"/>
+                <w:color w:val="auto"/>
+              </w:rPr>
+              <w:t>Occasionally</w:t>
+            </w:r>
+          </w:p>
+        </w:tc>
+      </w:tr>
+      <w:tr>
+        <w:tc>
+          <w:tcPr>
+            <w:tcW w:w="0" w:type="auto"/>
+            <w:tcBorders>
+              <w:top w:val="single" w:sz="8" w:space="0" w:color="000000"/>
+              <w:left w:val="single" w:sz="8" w:space="0" w:color="000000"/>
+              <w:bottom w:val="single" w:sz="8" w:space="0" w:color="000000"/>
+              <w:right w:val="single" w:sz="8" w:space="0" w:color="000000"/>
+            </w:tcBorders>
+            <w:tcMar>
+              <w:top w:w="100" w:type="dxa"/>
+              <w:left w:w="100" w:type="dxa"/>
+              <w:bottom w:w="100" w:type="dxa"/>
+              <w:right w:w="100" w:type="dxa"/>
+            </w:tcMar>
+            <w:hideMark/>
+          </w:tcPr>
+          <w:p>
+            <w:pPr>
+              <w:spacing w:line="240" w:lineRule="auto"/>
+              <w:rPr>
+                <w:rFonts w:ascii="Times New Roman" w:eastAsia="Times New Roman" w:hAnsi="Times New Roman" w:cs="Times New Roman"/>
+                <w:color w:val="auto"/>
+                <w:sz w:val="24"/>
+                <w:szCs w:val="24"/>
+              </w:rPr>
+            </w:pPr>
+            <w:r>
+              <w:rPr>
+                <w:rFonts w:eastAsia="Times New Roman"/>
+              </w:rPr>
+              <w:t>Status</w:t>
+            </w:r>
+          </w:p>
+        </w:tc>
+        <w:tc>
+          <w:tcPr>
+            <w:tcW w:w="0" w:type="auto"/>
+            <w:tcBorders>
+              <w:top w:val="single" w:sz="8" w:space="0" w:color="000000"/>
+              <w:left w:val="single" w:sz="8" w:space="0" w:color="000000"/>
+              <w:bottom w:val="single" w:sz="8" w:space="0" w:color="000000"/>
+              <w:right w:val="single" w:sz="8" w:space="0" w:color="000000"/>
+            </w:tcBorders>
+            <w:tcMar>
+              <w:top w:w="100" w:type="dxa"/>
+              <w:left w:w="100" w:type="dxa"/>
+              <w:bottom w:w="100" w:type="dxa"/>
+              <w:right w:w="100" w:type="dxa"/>
+            </w:tcMar>
+            <w:hideMark/>
+          </w:tcPr>
+          <w:p>
+            <w:pPr>
+              <w:rPr>
+                <w:rFonts w:ascii="Times New Roman" w:eastAsia="Times New Roman" w:hAnsi="Times New Roman" w:cs="Times New Roman"/>
+                <w:color w:val="auto"/>
+                <w:sz w:val="24"/>
+                <w:szCs w:val="24"/>
+              </w:rPr>
+            </w:pPr>
+          </w:p>
+        </w:tc>
+      </w:tr>
+      <w:tr>
+        <w:tc>
+          <w:tcPr>
+            <w:tcW w:w="0" w:type="auto"/>
+            <w:tcBorders>
+              <w:top w:val="single" w:sz="8" w:space="0" w:color="000000"/>
+              <w:left w:val="single" w:sz="8" w:space="0" w:color="000000"/>
+              <w:bottom w:val="single" w:sz="8" w:space="0" w:color="000000"/>
+              <w:right w:val="single" w:sz="8" w:space="0" w:color="000000"/>
+            </w:tcBorders>
+            <w:tcMar>
+              <w:top w:w="100" w:type="dxa"/>
+              <w:left w:w="100" w:type="dxa"/>
+              <w:bottom w:w="100" w:type="dxa"/>
+              <w:right w:w="100" w:type="dxa"/>
+            </w:tcMar>
+            <w:hideMark/>
+          </w:tcPr>
+          <w:p>
+            <w:pPr>
+              <w:spacing w:line="240" w:lineRule="auto"/>
+              <w:rPr>
+                <w:rFonts w:ascii="Times New Roman" w:eastAsia="Times New Roman" w:hAnsi="Times New Roman" w:cs="Times New Roman"/>
+                <w:color w:val="auto"/>
+                <w:sz w:val="24"/>
+                <w:szCs w:val="24"/>
+              </w:rPr>
+            </w:pPr>
+            <w:r>
+              <w:rPr>
+                <w:rFonts w:eastAsia="Times New Roman"/>
+              </w:rPr>
+              <w:t>Owner</w:t>
+            </w:r>
+          </w:p>
+        </w:tc>
+        <w:tc>
+          <w:tcPr>
+            <w:tcW w:w="0" w:type="auto"/>
+            <w:tcBorders>
+              <w:top w:val="single" w:sz="8" w:space="0" w:color="000000"/>
+              <w:left w:val="single" w:sz="8" w:space="0" w:color="000000"/>
+              <w:bottom w:val="single" w:sz="8" w:space="0" w:color="000000"/>
+              <w:right w:val="single" w:sz="8" w:space="0" w:color="000000"/>
+            </w:tcBorders>
+            <w:tcMar>
+              <w:top w:w="100" w:type="dxa"/>
+              <w:left w:w="100" w:type="dxa"/>
+              <w:bottom w:w="100" w:type="dxa"/>
+              <w:right w:w="100" w:type="dxa"/>
+            </w:tcMar>
+            <w:hideMark/>
+          </w:tcPr>
+          <w:p>
+            <w:pPr>
+              <w:spacing w:line="240" w:lineRule="auto"/>
+              <w:rPr>
+                <w:rFonts w:ascii="Times New Roman" w:eastAsia="Times New Roman" w:hAnsi="Times New Roman" w:cs="Times New Roman"/>
+                <w:color w:val="auto"/>
+                <w:sz w:val="24"/>
+                <w:szCs w:val="24"/>
+              </w:rPr>
+            </w:pPr>
+            <w:r>
+              <w:rPr>
+                <w:rFonts w:eastAsia="Times New Roman"/>
+              </w:rPr>
+              <w:t xml:space="preserve"> JT</w:t>
+            </w:r>
+          </w:p>
+        </w:tc>
+      </w:tr>
+    </w:tbl>
+    <w:p>
+      <w:bookmarkStart w:id="0" w:name="_GoBack"/>
+      <w:bookmarkEnd w:id="0"/>
+    </w:p>
     <w:sectPr>
       <w:pgSz w:w="12240" w:h="15840"/>
       <w:pgMar w:top="1440" w:right="1440" w:bottom="1440" w:left="1440" w:header="0" w:footer="720" w:gutter="0"/>
@@ -40097,6 +42188,119 @@
     </w:lvl>
   </w:abstractNum>
   <w:abstractNum w:abstractNumId="15" w15:restartNumberingAfterBreak="0">
+    <w:nsid w:val="18176471"/>
+    <w:multiLevelType w:val="multilevel"/>
+    <w:tmpl w:val="8FC04610"/>
+    <w:lvl w:ilvl="0">
+      <w:start w:val="1"/>
+      <w:numFmt w:val="decimal"/>
+      <w:lvlText w:val="%1."/>
+      <w:lvlJc w:val="left"/>
+      <w:pPr>
+        <w:tabs>
+          <w:tab w:val="num" w:pos="720"/>
+        </w:tabs>
+        <w:ind w:left="720" w:hanging="360"/>
+      </w:pPr>
+    </w:lvl>
+    <w:lvl w:ilvl="1" w:tentative="1">
+      <w:start w:val="1"/>
+      <w:numFmt w:val="decimal"/>
+      <w:lvlText w:val="%2."/>
+      <w:lvlJc w:val="left"/>
+      <w:pPr>
+        <w:tabs>
+          <w:tab w:val="num" w:pos="1440"/>
+        </w:tabs>
+        <w:ind w:left="1440" w:hanging="360"/>
+      </w:pPr>
+    </w:lvl>
+    <w:lvl w:ilvl="2" w:tentative="1">
+      <w:start w:val="1"/>
+      <w:numFmt w:val="decimal"/>
+      <w:lvlText w:val="%3."/>
+      <w:lvlJc w:val="left"/>
+      <w:pPr>
+        <w:tabs>
+          <w:tab w:val="num" w:pos="2160"/>
+        </w:tabs>
+        <w:ind w:left="2160" w:hanging="360"/>
+      </w:pPr>
+    </w:lvl>
+    <w:lvl w:ilvl="3" w:tentative="1">
+      <w:start w:val="1"/>
+      <w:numFmt w:val="decimal"/>
+      <w:lvlText w:val="%4."/>
+      <w:lvlJc w:val="left"/>
+      <w:pPr>
+        <w:tabs>
+          <w:tab w:val="num" w:pos="2880"/>
+        </w:tabs>
+        <w:ind w:left="2880" w:hanging="360"/>
+      </w:pPr>
+    </w:lvl>
+    <w:lvl w:ilvl="4" w:tentative="1">
+      <w:start w:val="1"/>
+      <w:numFmt w:val="decimal"/>
+      <w:lvlText w:val="%5."/>
+      <w:lvlJc w:val="left"/>
+      <w:pPr>
+        <w:tabs>
+          <w:tab w:val="num" w:pos="3600"/>
+        </w:tabs>
+        <w:ind w:left="3600" w:hanging="360"/>
+      </w:pPr>
+    </w:lvl>
+    <w:lvl w:ilvl="5" w:tentative="1">
+      <w:start w:val="1"/>
+      <w:numFmt w:val="decimal"/>
+      <w:lvlText w:val="%6."/>
+      <w:lvlJc w:val="left"/>
+      <w:pPr>
+        <w:tabs>
+          <w:tab w:val="num" w:pos="4320"/>
+        </w:tabs>
+        <w:ind w:left="4320" w:hanging="360"/>
+      </w:pPr>
+    </w:lvl>
+    <w:lvl w:ilvl="6" w:tentative="1">
+      <w:start w:val="1"/>
+      <w:numFmt w:val="decimal"/>
+      <w:lvlText w:val="%7."/>
+      <w:lvlJc w:val="left"/>
+      <w:pPr>
+        <w:tabs>
+          <w:tab w:val="num" w:pos="5040"/>
+        </w:tabs>
+        <w:ind w:left="5040" w:hanging="360"/>
+      </w:pPr>
+    </w:lvl>
+    <w:lvl w:ilvl="7" w:tentative="1">
+      <w:start w:val="1"/>
+      <w:numFmt w:val="decimal"/>
+      <w:lvlText w:val="%8."/>
+      <w:lvlJc w:val="left"/>
+      <w:pPr>
+        <w:tabs>
+          <w:tab w:val="num" w:pos="5760"/>
+        </w:tabs>
+        <w:ind w:left="5760" w:hanging="360"/>
+      </w:pPr>
+    </w:lvl>
+    <w:lvl w:ilvl="8" w:tentative="1">
+      <w:start w:val="1"/>
+      <w:numFmt w:val="decimal"/>
+      <w:lvlText w:val="%9."/>
+      <w:lvlJc w:val="left"/>
+      <w:pPr>
+        <w:tabs>
+          <w:tab w:val="num" w:pos="6480"/>
+        </w:tabs>
+        <w:ind w:left="6480" w:hanging="360"/>
+      </w:pPr>
+    </w:lvl>
+  </w:abstractNum>
+  <w:abstractNum w:abstractNumId="16" w15:restartNumberingAfterBreak="0">
     <w:nsid w:val="19F76060"/>
     <w:multiLevelType w:val="multilevel"/>
     <w:tmpl w:val="8FC04610"/>
@@ -40209,7 +42413,7 @@
       </w:pPr>
     </w:lvl>
   </w:abstractNum>
-  <w:abstractNum w:abstractNumId="16" w15:restartNumberingAfterBreak="0">
+  <w:abstractNum w:abstractNumId="17" w15:restartNumberingAfterBreak="0">
     <w:nsid w:val="1A4325D8"/>
     <w:multiLevelType w:val="multilevel"/>
     <w:tmpl w:val="8FC04610"/>
@@ -40322,7 +42526,7 @@
       </w:pPr>
     </w:lvl>
   </w:abstractNum>
-  <w:abstractNum w:abstractNumId="17" w15:restartNumberingAfterBreak="0">
+  <w:abstractNum w:abstractNumId="18" w15:restartNumberingAfterBreak="0">
     <w:nsid w:val="1B386A32"/>
     <w:multiLevelType w:val="multilevel"/>
     <w:tmpl w:val="8FC04610"/>
@@ -40435,7 +42639,7 @@
       </w:pPr>
     </w:lvl>
   </w:abstractNum>
-  <w:abstractNum w:abstractNumId="18" w15:restartNumberingAfterBreak="0">
+  <w:abstractNum w:abstractNumId="19" w15:restartNumberingAfterBreak="0">
     <w:nsid w:val="1CBD292D"/>
     <w:multiLevelType w:val="multilevel"/>
     <w:tmpl w:val="711CDE58"/>
@@ -40547,7 +42751,7 @@
       </w:pPr>
     </w:lvl>
   </w:abstractNum>
-  <w:abstractNum w:abstractNumId="19" w15:restartNumberingAfterBreak="0">
+  <w:abstractNum w:abstractNumId="20" w15:restartNumberingAfterBreak="0">
     <w:nsid w:val="20290BA4"/>
     <w:multiLevelType w:val="multilevel"/>
     <w:tmpl w:val="711CDE58"/>
@@ -40659,7 +42863,7 @@
       </w:pPr>
     </w:lvl>
   </w:abstractNum>
-  <w:abstractNum w:abstractNumId="20" w15:restartNumberingAfterBreak="0">
+  <w:abstractNum w:abstractNumId="21" w15:restartNumberingAfterBreak="0">
     <w:nsid w:val="20AA59EB"/>
     <w:multiLevelType w:val="multilevel"/>
     <w:tmpl w:val="C040EBCC"/>
@@ -40772,7 +42976,7 @@
       </w:rPr>
     </w:lvl>
   </w:abstractNum>
-  <w:abstractNum w:abstractNumId="21" w15:restartNumberingAfterBreak="0">
+  <w:abstractNum w:abstractNumId="22" w15:restartNumberingAfterBreak="0">
     <w:nsid w:val="21741F8E"/>
     <w:multiLevelType w:val="multilevel"/>
     <w:tmpl w:val="711CDE58"/>
@@ -40884,7 +43088,7 @@
       </w:pPr>
     </w:lvl>
   </w:abstractNum>
-  <w:abstractNum w:abstractNumId="22" w15:restartNumberingAfterBreak="0">
+  <w:abstractNum w:abstractNumId="23" w15:restartNumberingAfterBreak="0">
     <w:nsid w:val="22350F0D"/>
     <w:multiLevelType w:val="multilevel"/>
     <w:tmpl w:val="711CDE58"/>
@@ -40996,7 +43200,7 @@
       </w:pPr>
     </w:lvl>
   </w:abstractNum>
-  <w:abstractNum w:abstractNumId="23" w15:restartNumberingAfterBreak="0">
+  <w:abstractNum w:abstractNumId="24" w15:restartNumberingAfterBreak="0">
     <w:nsid w:val="23DC7798"/>
     <w:multiLevelType w:val="multilevel"/>
     <w:tmpl w:val="711CDE58"/>
@@ -41108,7 +43312,7 @@
       </w:pPr>
     </w:lvl>
   </w:abstractNum>
-  <w:abstractNum w:abstractNumId="24" w15:restartNumberingAfterBreak="0">
+  <w:abstractNum w:abstractNumId="25" w15:restartNumberingAfterBreak="0">
     <w:nsid w:val="287835F4"/>
     <w:multiLevelType w:val="multilevel"/>
     <w:tmpl w:val="8FC04610"/>
@@ -41221,7 +43425,7 @@
       </w:pPr>
     </w:lvl>
   </w:abstractNum>
-  <w:abstractNum w:abstractNumId="25" w15:restartNumberingAfterBreak="0">
+  <w:abstractNum w:abstractNumId="26" w15:restartNumberingAfterBreak="0">
     <w:nsid w:val="2BA93D3C"/>
     <w:multiLevelType w:val="multilevel"/>
     <w:tmpl w:val="E6D040B4"/>
@@ -41334,7 +43538,7 @@
       </w:rPr>
     </w:lvl>
   </w:abstractNum>
-  <w:abstractNum w:abstractNumId="26" w15:restartNumberingAfterBreak="0">
+  <w:abstractNum w:abstractNumId="27" w15:restartNumberingAfterBreak="0">
     <w:nsid w:val="2C027C1E"/>
     <w:multiLevelType w:val="multilevel"/>
     <w:tmpl w:val="711CDE58"/>
@@ -41446,7 +43650,7 @@
       </w:pPr>
     </w:lvl>
   </w:abstractNum>
-  <w:abstractNum w:abstractNumId="27" w15:restartNumberingAfterBreak="0">
+  <w:abstractNum w:abstractNumId="28" w15:restartNumberingAfterBreak="0">
     <w:nsid w:val="2ED14741"/>
     <w:multiLevelType w:val="multilevel"/>
     <w:tmpl w:val="8FC04610"/>
@@ -41559,7 +43763,7 @@
       </w:pPr>
     </w:lvl>
   </w:abstractNum>
-  <w:abstractNum w:abstractNumId="28" w15:restartNumberingAfterBreak="0">
+  <w:abstractNum w:abstractNumId="29" w15:restartNumberingAfterBreak="0">
     <w:nsid w:val="2FB44A6E"/>
     <w:multiLevelType w:val="multilevel"/>
     <w:tmpl w:val="711CDE58"/>
@@ -41671,7 +43875,119 @@
       </w:pPr>
     </w:lvl>
   </w:abstractNum>
-  <w:abstractNum w:abstractNumId="29" w15:restartNumberingAfterBreak="0">
+  <w:abstractNum w:abstractNumId="30" w15:restartNumberingAfterBreak="0">
+    <w:nsid w:val="308C3195"/>
+    <w:multiLevelType w:val="multilevel"/>
+    <w:tmpl w:val="711CDE58"/>
+    <w:lvl w:ilvl="0">
+      <w:start w:val="1"/>
+      <w:numFmt w:val="decimal"/>
+      <w:lvlText w:val="%1."/>
+      <w:lvlJc w:val="left"/>
+      <w:pPr>
+        <w:tabs>
+          <w:tab w:val="num" w:pos="720"/>
+        </w:tabs>
+        <w:ind w:left="720" w:hanging="360"/>
+      </w:pPr>
+    </w:lvl>
+    <w:lvl w:ilvl="1">
+      <w:numFmt w:val="bullet"/>
+      <w:lvlText w:val="-"/>
+      <w:lvlJc w:val="left"/>
+      <w:pPr>
+        <w:ind w:left="1440" w:hanging="360"/>
+      </w:pPr>
+      <w:rPr>
+        <w:rFonts w:ascii="Arial" w:eastAsia="Times New Roman" w:hAnsi="Arial" w:cs="Arial" w:hint="default"/>
+      </w:rPr>
+    </w:lvl>
+    <w:lvl w:ilvl="2">
+      <w:start w:val="8"/>
+      <w:numFmt w:val="bullet"/>
+      <w:lvlText w:val=""/>
+      <w:lvlJc w:val="left"/>
+      <w:pPr>
+        <w:ind w:left="2160" w:hanging="360"/>
+      </w:pPr>
+      <w:rPr>
+        <w:rFonts w:ascii="Wingdings" w:eastAsia="Times New Roman" w:hAnsi="Wingdings" w:cs="Arial" w:hint="default"/>
+      </w:rPr>
+    </w:lvl>
+    <w:lvl w:ilvl="3" w:tentative="1">
+      <w:start w:val="1"/>
+      <w:numFmt w:val="decimal"/>
+      <w:lvlText w:val="%4."/>
+      <w:lvlJc w:val="left"/>
+      <w:pPr>
+        <w:tabs>
+          <w:tab w:val="num" w:pos="2880"/>
+        </w:tabs>
+        <w:ind w:left="2880" w:hanging="360"/>
+      </w:pPr>
+    </w:lvl>
+    <w:lvl w:ilvl="4" w:tentative="1">
+      <w:start w:val="1"/>
+      <w:numFmt w:val="decimal"/>
+      <w:lvlText w:val="%5."/>
+      <w:lvlJc w:val="left"/>
+      <w:pPr>
+        <w:tabs>
+          <w:tab w:val="num" w:pos="3600"/>
+        </w:tabs>
+        <w:ind w:left="3600" w:hanging="360"/>
+      </w:pPr>
+    </w:lvl>
+    <w:lvl w:ilvl="5" w:tentative="1">
+      <w:start w:val="1"/>
+      <w:numFmt w:val="decimal"/>
+      <w:lvlText w:val="%6."/>
+      <w:lvlJc w:val="left"/>
+      <w:pPr>
+        <w:tabs>
+          <w:tab w:val="num" w:pos="4320"/>
+        </w:tabs>
+        <w:ind w:left="4320" w:hanging="360"/>
+      </w:pPr>
+    </w:lvl>
+    <w:lvl w:ilvl="6" w:tentative="1">
+      <w:start w:val="1"/>
+      <w:numFmt w:val="decimal"/>
+      <w:lvlText w:val="%7."/>
+      <w:lvlJc w:val="left"/>
+      <w:pPr>
+        <w:tabs>
+          <w:tab w:val="num" w:pos="5040"/>
+        </w:tabs>
+        <w:ind w:left="5040" w:hanging="360"/>
+      </w:pPr>
+    </w:lvl>
+    <w:lvl w:ilvl="7" w:tentative="1">
+      <w:start w:val="1"/>
+      <w:numFmt w:val="decimal"/>
+      <w:lvlText w:val="%8."/>
+      <w:lvlJc w:val="left"/>
+      <w:pPr>
+        <w:tabs>
+          <w:tab w:val="num" w:pos="5760"/>
+        </w:tabs>
+        <w:ind w:left="5760" w:hanging="360"/>
+      </w:pPr>
+    </w:lvl>
+    <w:lvl w:ilvl="8" w:tentative="1">
+      <w:start w:val="1"/>
+      <w:numFmt w:val="decimal"/>
+      <w:lvlText w:val="%9."/>
+      <w:lvlJc w:val="left"/>
+      <w:pPr>
+        <w:tabs>
+          <w:tab w:val="num" w:pos="6480"/>
+        </w:tabs>
+        <w:ind w:left="6480" w:hanging="360"/>
+      </w:pPr>
+    </w:lvl>
+  </w:abstractNum>
+  <w:abstractNum w:abstractNumId="31" w15:restartNumberingAfterBreak="0">
     <w:nsid w:val="30A7243D"/>
     <w:multiLevelType w:val="multilevel"/>
     <w:tmpl w:val="711CDE58"/>
@@ -41783,7 +44099,7 @@
       </w:pPr>
     </w:lvl>
   </w:abstractNum>
-  <w:abstractNum w:abstractNumId="30" w15:restartNumberingAfterBreak="0">
+  <w:abstractNum w:abstractNumId="32" w15:restartNumberingAfterBreak="0">
     <w:nsid w:val="322B6905"/>
     <w:multiLevelType w:val="multilevel"/>
     <w:tmpl w:val="8FC04610"/>
@@ -41896,7 +44212,7 @@
       </w:pPr>
     </w:lvl>
   </w:abstractNum>
-  <w:abstractNum w:abstractNumId="31" w15:restartNumberingAfterBreak="0">
+  <w:abstractNum w:abstractNumId="33" w15:restartNumberingAfterBreak="0">
     <w:nsid w:val="359A1290"/>
     <w:multiLevelType w:val="multilevel"/>
     <w:tmpl w:val="711CDE58"/>
@@ -42008,7 +44324,7 @@
       </w:pPr>
     </w:lvl>
   </w:abstractNum>
-  <w:abstractNum w:abstractNumId="32" w15:restartNumberingAfterBreak="0">
+  <w:abstractNum w:abstractNumId="34" w15:restartNumberingAfterBreak="0">
     <w:nsid w:val="364A7FFA"/>
     <w:multiLevelType w:val="multilevel"/>
     <w:tmpl w:val="8FC04610"/>
@@ -42121,7 +44437,7 @@
       </w:pPr>
     </w:lvl>
   </w:abstractNum>
-  <w:abstractNum w:abstractNumId="33" w15:restartNumberingAfterBreak="0">
+  <w:abstractNum w:abstractNumId="35" w15:restartNumberingAfterBreak="0">
     <w:nsid w:val="39B50B81"/>
     <w:multiLevelType w:val="multilevel"/>
     <w:tmpl w:val="BED8197A"/>
@@ -42233,7 +44549,7 @@
       </w:pPr>
     </w:lvl>
   </w:abstractNum>
-  <w:abstractNum w:abstractNumId="34" w15:restartNumberingAfterBreak="0">
+  <w:abstractNum w:abstractNumId="36" w15:restartNumberingAfterBreak="0">
     <w:nsid w:val="39D5505E"/>
     <w:multiLevelType w:val="multilevel"/>
     <w:tmpl w:val="711CDE58"/>
@@ -42345,7 +44661,7 @@
       </w:pPr>
     </w:lvl>
   </w:abstractNum>
-  <w:abstractNum w:abstractNumId="35" w15:restartNumberingAfterBreak="0">
+  <w:abstractNum w:abstractNumId="37" w15:restartNumberingAfterBreak="0">
     <w:nsid w:val="39D85D42"/>
     <w:multiLevelType w:val="multilevel"/>
     <w:tmpl w:val="8FC04610"/>
@@ -42458,7 +44774,232 @@
       </w:pPr>
     </w:lvl>
   </w:abstractNum>
-  <w:abstractNum w:abstractNumId="36" w15:restartNumberingAfterBreak="0">
+  <w:abstractNum w:abstractNumId="38" w15:restartNumberingAfterBreak="0">
+    <w:nsid w:val="3A453442"/>
+    <w:multiLevelType w:val="multilevel"/>
+    <w:tmpl w:val="711CDE58"/>
+    <w:lvl w:ilvl="0">
+      <w:start w:val="1"/>
+      <w:numFmt w:val="decimal"/>
+      <w:lvlText w:val="%1."/>
+      <w:lvlJc w:val="left"/>
+      <w:pPr>
+        <w:tabs>
+          <w:tab w:val="num" w:pos="720"/>
+        </w:tabs>
+        <w:ind w:left="720" w:hanging="360"/>
+      </w:pPr>
+    </w:lvl>
+    <w:lvl w:ilvl="1">
+      <w:numFmt w:val="bullet"/>
+      <w:lvlText w:val="-"/>
+      <w:lvlJc w:val="left"/>
+      <w:pPr>
+        <w:ind w:left="1440" w:hanging="360"/>
+      </w:pPr>
+      <w:rPr>
+        <w:rFonts w:ascii="Arial" w:eastAsia="Times New Roman" w:hAnsi="Arial" w:cs="Arial" w:hint="default"/>
+      </w:rPr>
+    </w:lvl>
+    <w:lvl w:ilvl="2">
+      <w:start w:val="8"/>
+      <w:numFmt w:val="bullet"/>
+      <w:lvlText w:val=""/>
+      <w:lvlJc w:val="left"/>
+      <w:pPr>
+        <w:ind w:left="2160" w:hanging="360"/>
+      </w:pPr>
+      <w:rPr>
+        <w:rFonts w:ascii="Wingdings" w:eastAsia="Times New Roman" w:hAnsi="Wingdings" w:cs="Arial" w:hint="default"/>
+      </w:rPr>
+    </w:lvl>
+    <w:lvl w:ilvl="3" w:tentative="1">
+      <w:start w:val="1"/>
+      <w:numFmt w:val="decimal"/>
+      <w:lvlText w:val="%4."/>
+      <w:lvlJc w:val="left"/>
+      <w:pPr>
+        <w:tabs>
+          <w:tab w:val="num" w:pos="2880"/>
+        </w:tabs>
+        <w:ind w:left="2880" w:hanging="360"/>
+      </w:pPr>
+    </w:lvl>
+    <w:lvl w:ilvl="4" w:tentative="1">
+      <w:start w:val="1"/>
+      <w:numFmt w:val="decimal"/>
+      <w:lvlText w:val="%5."/>
+      <w:lvlJc w:val="left"/>
+      <w:pPr>
+        <w:tabs>
+          <w:tab w:val="num" w:pos="3600"/>
+        </w:tabs>
+        <w:ind w:left="3600" w:hanging="360"/>
+      </w:pPr>
+    </w:lvl>
+    <w:lvl w:ilvl="5" w:tentative="1">
+      <w:start w:val="1"/>
+      <w:numFmt w:val="decimal"/>
+      <w:lvlText w:val="%6."/>
+      <w:lvlJc w:val="left"/>
+      <w:pPr>
+        <w:tabs>
+          <w:tab w:val="num" w:pos="4320"/>
+        </w:tabs>
+        <w:ind w:left="4320" w:hanging="360"/>
+      </w:pPr>
+    </w:lvl>
+    <w:lvl w:ilvl="6" w:tentative="1">
+      <w:start w:val="1"/>
+      <w:numFmt w:val="decimal"/>
+      <w:lvlText w:val="%7."/>
+      <w:lvlJc w:val="left"/>
+      <w:pPr>
+        <w:tabs>
+          <w:tab w:val="num" w:pos="5040"/>
+        </w:tabs>
+        <w:ind w:left="5040" w:hanging="360"/>
+      </w:pPr>
+    </w:lvl>
+    <w:lvl w:ilvl="7" w:tentative="1">
+      <w:start w:val="1"/>
+      <w:numFmt w:val="decimal"/>
+      <w:lvlText w:val="%8."/>
+      <w:lvlJc w:val="left"/>
+      <w:pPr>
+        <w:tabs>
+          <w:tab w:val="num" w:pos="5760"/>
+        </w:tabs>
+        <w:ind w:left="5760" w:hanging="360"/>
+      </w:pPr>
+    </w:lvl>
+    <w:lvl w:ilvl="8" w:tentative="1">
+      <w:start w:val="1"/>
+      <w:numFmt w:val="decimal"/>
+      <w:lvlText w:val="%9."/>
+      <w:lvlJc w:val="left"/>
+      <w:pPr>
+        <w:tabs>
+          <w:tab w:val="num" w:pos="6480"/>
+        </w:tabs>
+        <w:ind w:left="6480" w:hanging="360"/>
+      </w:pPr>
+    </w:lvl>
+  </w:abstractNum>
+  <w:abstractNum w:abstractNumId="39" w15:restartNumberingAfterBreak="0">
+    <w:nsid w:val="3A7D17E5"/>
+    <w:multiLevelType w:val="multilevel"/>
+    <w:tmpl w:val="8FC04610"/>
+    <w:lvl w:ilvl="0">
+      <w:start w:val="1"/>
+      <w:numFmt w:val="decimal"/>
+      <w:lvlText w:val="%1."/>
+      <w:lvlJc w:val="left"/>
+      <w:pPr>
+        <w:tabs>
+          <w:tab w:val="num" w:pos="720"/>
+        </w:tabs>
+        <w:ind w:left="720" w:hanging="360"/>
+      </w:pPr>
+    </w:lvl>
+    <w:lvl w:ilvl="1" w:tentative="1">
+      <w:start w:val="1"/>
+      <w:numFmt w:val="decimal"/>
+      <w:lvlText w:val="%2."/>
+      <w:lvlJc w:val="left"/>
+      <w:pPr>
+        <w:tabs>
+          <w:tab w:val="num" w:pos="1440"/>
+        </w:tabs>
+        <w:ind w:left="1440" w:hanging="360"/>
+      </w:pPr>
+    </w:lvl>
+    <w:lvl w:ilvl="2" w:tentative="1">
+      <w:start w:val="1"/>
+      <w:numFmt w:val="decimal"/>
+      <w:lvlText w:val="%3."/>
+      <w:lvlJc w:val="left"/>
+      <w:pPr>
+        <w:tabs>
+          <w:tab w:val="num" w:pos="2160"/>
+        </w:tabs>
+        <w:ind w:left="2160" w:hanging="360"/>
+      </w:pPr>
+    </w:lvl>
+    <w:lvl w:ilvl="3" w:tentative="1">
+      <w:start w:val="1"/>
+      <w:numFmt w:val="decimal"/>
+      <w:lvlText w:val="%4."/>
+      <w:lvlJc w:val="left"/>
+      <w:pPr>
+        <w:tabs>
+          <w:tab w:val="num" w:pos="2880"/>
+        </w:tabs>
+        <w:ind w:left="2880" w:hanging="360"/>
+      </w:pPr>
+    </w:lvl>
+    <w:lvl w:ilvl="4" w:tentative="1">
+      <w:start w:val="1"/>
+      <w:numFmt w:val="decimal"/>
+      <w:lvlText w:val="%5."/>
+      <w:lvlJc w:val="left"/>
+      <w:pPr>
+        <w:tabs>
+          <w:tab w:val="num" w:pos="3600"/>
+        </w:tabs>
+        <w:ind w:left="3600" w:hanging="360"/>
+      </w:pPr>
+    </w:lvl>
+    <w:lvl w:ilvl="5" w:tentative="1">
+      <w:start w:val="1"/>
+      <w:numFmt w:val="decimal"/>
+      <w:lvlText w:val="%6."/>
+      <w:lvlJc w:val="left"/>
+      <w:pPr>
+        <w:tabs>
+          <w:tab w:val="num" w:pos="4320"/>
+        </w:tabs>
+        <w:ind w:left="4320" w:hanging="360"/>
+      </w:pPr>
+    </w:lvl>
+    <w:lvl w:ilvl="6" w:tentative="1">
+      <w:start w:val="1"/>
+      <w:numFmt w:val="decimal"/>
+      <w:lvlText w:val="%7."/>
+      <w:lvlJc w:val="left"/>
+      <w:pPr>
+        <w:tabs>
+          <w:tab w:val="num" w:pos="5040"/>
+        </w:tabs>
+        <w:ind w:left="5040" w:hanging="360"/>
+      </w:pPr>
+    </w:lvl>
+    <w:lvl w:ilvl="7" w:tentative="1">
+      <w:start w:val="1"/>
+      <w:numFmt w:val="decimal"/>
+      <w:lvlText w:val="%8."/>
+      <w:lvlJc w:val="left"/>
+      <w:pPr>
+        <w:tabs>
+          <w:tab w:val="num" w:pos="5760"/>
+        </w:tabs>
+        <w:ind w:left="5760" w:hanging="360"/>
+      </w:pPr>
+    </w:lvl>
+    <w:lvl w:ilvl="8" w:tentative="1">
+      <w:start w:val="1"/>
+      <w:numFmt w:val="decimal"/>
+      <w:lvlText w:val="%9."/>
+      <w:lvlJc w:val="left"/>
+      <w:pPr>
+        <w:tabs>
+          <w:tab w:val="num" w:pos="6480"/>
+        </w:tabs>
+        <w:ind w:left="6480" w:hanging="360"/>
+      </w:pPr>
+    </w:lvl>
+  </w:abstractNum>
+  <w:abstractNum w:abstractNumId="40" w15:restartNumberingAfterBreak="0">
     <w:nsid w:val="40287578"/>
     <w:multiLevelType w:val="multilevel"/>
     <w:tmpl w:val="8FC04610"/>
@@ -42571,7 +45112,7 @@
       </w:pPr>
     </w:lvl>
   </w:abstractNum>
-  <w:abstractNum w:abstractNumId="37" w15:restartNumberingAfterBreak="0">
+  <w:abstractNum w:abstractNumId="41" w15:restartNumberingAfterBreak="0">
     <w:nsid w:val="41423DA5"/>
     <w:multiLevelType w:val="multilevel"/>
     <w:tmpl w:val="66E01248"/>
@@ -42684,7 +45225,7 @@
       </w:rPr>
     </w:lvl>
   </w:abstractNum>
-  <w:abstractNum w:abstractNumId="38" w15:restartNumberingAfterBreak="0">
+  <w:abstractNum w:abstractNumId="42" w15:restartNumberingAfterBreak="0">
     <w:nsid w:val="432C3317"/>
     <w:multiLevelType w:val="multilevel"/>
     <w:tmpl w:val="711CDE58"/>
@@ -42796,7 +45337,7 @@
       </w:pPr>
     </w:lvl>
   </w:abstractNum>
-  <w:abstractNum w:abstractNumId="39" w15:restartNumberingAfterBreak="0">
+  <w:abstractNum w:abstractNumId="43" w15:restartNumberingAfterBreak="0">
     <w:nsid w:val="465454FF"/>
     <w:multiLevelType w:val="multilevel"/>
     <w:tmpl w:val="8FC04610"/>
@@ -42909,7 +45450,7 @@
       </w:pPr>
     </w:lvl>
   </w:abstractNum>
-  <w:abstractNum w:abstractNumId="40" w15:restartNumberingAfterBreak="0">
+  <w:abstractNum w:abstractNumId="44" w15:restartNumberingAfterBreak="0">
     <w:nsid w:val="484B2663"/>
     <w:multiLevelType w:val="multilevel"/>
     <w:tmpl w:val="711CDE58"/>
@@ -43021,7 +45562,7 @@
       </w:pPr>
     </w:lvl>
   </w:abstractNum>
-  <w:abstractNum w:abstractNumId="41" w15:restartNumberingAfterBreak="0">
+  <w:abstractNum w:abstractNumId="45" w15:restartNumberingAfterBreak="0">
     <w:nsid w:val="4B233902"/>
     <w:multiLevelType w:val="multilevel"/>
     <w:tmpl w:val="8FC04610"/>
@@ -43134,7 +45675,7 @@
       </w:pPr>
     </w:lvl>
   </w:abstractNum>
-  <w:abstractNum w:abstractNumId="42" w15:restartNumberingAfterBreak="0">
+  <w:abstractNum w:abstractNumId="46" w15:restartNumberingAfterBreak="0">
     <w:nsid w:val="4B400A09"/>
     <w:multiLevelType w:val="multilevel"/>
     <w:tmpl w:val="8FC04610"/>
@@ -43247,7 +45788,7 @@
       </w:pPr>
     </w:lvl>
   </w:abstractNum>
-  <w:abstractNum w:abstractNumId="43" w15:restartNumberingAfterBreak="0">
+  <w:abstractNum w:abstractNumId="47" w15:restartNumberingAfterBreak="0">
     <w:nsid w:val="4B764531"/>
     <w:multiLevelType w:val="multilevel"/>
     <w:tmpl w:val="711CDE58"/>
@@ -43359,7 +45900,7 @@
       </w:pPr>
     </w:lvl>
   </w:abstractNum>
-  <w:abstractNum w:abstractNumId="44" w15:restartNumberingAfterBreak="0">
+  <w:abstractNum w:abstractNumId="48" w15:restartNumberingAfterBreak="0">
     <w:nsid w:val="50B73AD2"/>
     <w:multiLevelType w:val="multilevel"/>
     <w:tmpl w:val="788E5DBC"/>
@@ -43472,7 +46013,7 @@
       </w:rPr>
     </w:lvl>
   </w:abstractNum>
-  <w:abstractNum w:abstractNumId="45" w15:restartNumberingAfterBreak="0">
+  <w:abstractNum w:abstractNumId="49" w15:restartNumberingAfterBreak="0">
     <w:nsid w:val="51C941EE"/>
     <w:multiLevelType w:val="multilevel"/>
     <w:tmpl w:val="711CDE58"/>
@@ -43584,7 +46125,7 @@
       </w:pPr>
     </w:lvl>
   </w:abstractNum>
-  <w:abstractNum w:abstractNumId="46" w15:restartNumberingAfterBreak="0">
+  <w:abstractNum w:abstractNumId="50" w15:restartNumberingAfterBreak="0">
     <w:nsid w:val="56832365"/>
     <w:multiLevelType w:val="multilevel"/>
     <w:tmpl w:val="8FC04610"/>
@@ -43697,7 +46238,232 @@
       </w:pPr>
     </w:lvl>
   </w:abstractNum>
-  <w:abstractNum w:abstractNumId="47" w15:restartNumberingAfterBreak="0">
+  <w:abstractNum w:abstractNumId="51" w15:restartNumberingAfterBreak="0">
+    <w:nsid w:val="56C62CD2"/>
+    <w:multiLevelType w:val="multilevel"/>
+    <w:tmpl w:val="8FC04610"/>
+    <w:lvl w:ilvl="0">
+      <w:start w:val="1"/>
+      <w:numFmt w:val="decimal"/>
+      <w:lvlText w:val="%1."/>
+      <w:lvlJc w:val="left"/>
+      <w:pPr>
+        <w:tabs>
+          <w:tab w:val="num" w:pos="720"/>
+        </w:tabs>
+        <w:ind w:left="720" w:hanging="360"/>
+      </w:pPr>
+    </w:lvl>
+    <w:lvl w:ilvl="1" w:tentative="1">
+      <w:start w:val="1"/>
+      <w:numFmt w:val="decimal"/>
+      <w:lvlText w:val="%2."/>
+      <w:lvlJc w:val="left"/>
+      <w:pPr>
+        <w:tabs>
+          <w:tab w:val="num" w:pos="1440"/>
+        </w:tabs>
+        <w:ind w:left="1440" w:hanging="360"/>
+      </w:pPr>
+    </w:lvl>
+    <w:lvl w:ilvl="2" w:tentative="1">
+      <w:start w:val="1"/>
+      <w:numFmt w:val="decimal"/>
+      <w:lvlText w:val="%3."/>
+      <w:lvlJc w:val="left"/>
+      <w:pPr>
+        <w:tabs>
+          <w:tab w:val="num" w:pos="2160"/>
+        </w:tabs>
+        <w:ind w:left="2160" w:hanging="360"/>
+      </w:pPr>
+    </w:lvl>
+    <w:lvl w:ilvl="3" w:tentative="1">
+      <w:start w:val="1"/>
+      <w:numFmt w:val="decimal"/>
+      <w:lvlText w:val="%4."/>
+      <w:lvlJc w:val="left"/>
+      <w:pPr>
+        <w:tabs>
+          <w:tab w:val="num" w:pos="2880"/>
+        </w:tabs>
+        <w:ind w:left="2880" w:hanging="360"/>
+      </w:pPr>
+    </w:lvl>
+    <w:lvl w:ilvl="4" w:tentative="1">
+      <w:start w:val="1"/>
+      <w:numFmt w:val="decimal"/>
+      <w:lvlText w:val="%5."/>
+      <w:lvlJc w:val="left"/>
+      <w:pPr>
+        <w:tabs>
+          <w:tab w:val="num" w:pos="3600"/>
+        </w:tabs>
+        <w:ind w:left="3600" w:hanging="360"/>
+      </w:pPr>
+    </w:lvl>
+    <w:lvl w:ilvl="5" w:tentative="1">
+      <w:start w:val="1"/>
+      <w:numFmt w:val="decimal"/>
+      <w:lvlText w:val="%6."/>
+      <w:lvlJc w:val="left"/>
+      <w:pPr>
+        <w:tabs>
+          <w:tab w:val="num" w:pos="4320"/>
+        </w:tabs>
+        <w:ind w:left="4320" w:hanging="360"/>
+      </w:pPr>
+    </w:lvl>
+    <w:lvl w:ilvl="6" w:tentative="1">
+      <w:start w:val="1"/>
+      <w:numFmt w:val="decimal"/>
+      <w:lvlText w:val="%7."/>
+      <w:lvlJc w:val="left"/>
+      <w:pPr>
+        <w:tabs>
+          <w:tab w:val="num" w:pos="5040"/>
+        </w:tabs>
+        <w:ind w:left="5040" w:hanging="360"/>
+      </w:pPr>
+    </w:lvl>
+    <w:lvl w:ilvl="7" w:tentative="1">
+      <w:start w:val="1"/>
+      <w:numFmt w:val="decimal"/>
+      <w:lvlText w:val="%8."/>
+      <w:lvlJc w:val="left"/>
+      <w:pPr>
+        <w:tabs>
+          <w:tab w:val="num" w:pos="5760"/>
+        </w:tabs>
+        <w:ind w:left="5760" w:hanging="360"/>
+      </w:pPr>
+    </w:lvl>
+    <w:lvl w:ilvl="8" w:tentative="1">
+      <w:start w:val="1"/>
+      <w:numFmt w:val="decimal"/>
+      <w:lvlText w:val="%9."/>
+      <w:lvlJc w:val="left"/>
+      <w:pPr>
+        <w:tabs>
+          <w:tab w:val="num" w:pos="6480"/>
+        </w:tabs>
+        <w:ind w:left="6480" w:hanging="360"/>
+      </w:pPr>
+    </w:lvl>
+  </w:abstractNum>
+  <w:abstractNum w:abstractNumId="52" w15:restartNumberingAfterBreak="0">
+    <w:nsid w:val="5A3D2337"/>
+    <w:multiLevelType w:val="multilevel"/>
+    <w:tmpl w:val="711CDE58"/>
+    <w:lvl w:ilvl="0">
+      <w:start w:val="1"/>
+      <w:numFmt w:val="decimal"/>
+      <w:lvlText w:val="%1."/>
+      <w:lvlJc w:val="left"/>
+      <w:pPr>
+        <w:tabs>
+          <w:tab w:val="num" w:pos="720"/>
+        </w:tabs>
+        <w:ind w:left="720" w:hanging="360"/>
+      </w:pPr>
+    </w:lvl>
+    <w:lvl w:ilvl="1">
+      <w:numFmt w:val="bullet"/>
+      <w:lvlText w:val="-"/>
+      <w:lvlJc w:val="left"/>
+      <w:pPr>
+        <w:ind w:left="1440" w:hanging="360"/>
+      </w:pPr>
+      <w:rPr>
+        <w:rFonts w:ascii="Arial" w:eastAsia="Times New Roman" w:hAnsi="Arial" w:cs="Arial" w:hint="default"/>
+      </w:rPr>
+    </w:lvl>
+    <w:lvl w:ilvl="2">
+      <w:start w:val="8"/>
+      <w:numFmt w:val="bullet"/>
+      <w:lvlText w:val=""/>
+      <w:lvlJc w:val="left"/>
+      <w:pPr>
+        <w:ind w:left="2160" w:hanging="360"/>
+      </w:pPr>
+      <w:rPr>
+        <w:rFonts w:ascii="Wingdings" w:eastAsia="Times New Roman" w:hAnsi="Wingdings" w:cs="Arial" w:hint="default"/>
+      </w:rPr>
+    </w:lvl>
+    <w:lvl w:ilvl="3" w:tentative="1">
+      <w:start w:val="1"/>
+      <w:numFmt w:val="decimal"/>
+      <w:lvlText w:val="%4."/>
+      <w:lvlJc w:val="left"/>
+      <w:pPr>
+        <w:tabs>
+          <w:tab w:val="num" w:pos="2880"/>
+        </w:tabs>
+        <w:ind w:left="2880" w:hanging="360"/>
+      </w:pPr>
+    </w:lvl>
+    <w:lvl w:ilvl="4" w:tentative="1">
+      <w:start w:val="1"/>
+      <w:numFmt w:val="decimal"/>
+      <w:lvlText w:val="%5."/>
+      <w:lvlJc w:val="left"/>
+      <w:pPr>
+        <w:tabs>
+          <w:tab w:val="num" w:pos="3600"/>
+        </w:tabs>
+        <w:ind w:left="3600" w:hanging="360"/>
+      </w:pPr>
+    </w:lvl>
+    <w:lvl w:ilvl="5" w:tentative="1">
+      <w:start w:val="1"/>
+      <w:numFmt w:val="decimal"/>
+      <w:lvlText w:val="%6."/>
+      <w:lvlJc w:val="left"/>
+      <w:pPr>
+        <w:tabs>
+          <w:tab w:val="num" w:pos="4320"/>
+        </w:tabs>
+        <w:ind w:left="4320" w:hanging="360"/>
+      </w:pPr>
+    </w:lvl>
+    <w:lvl w:ilvl="6" w:tentative="1">
+      <w:start w:val="1"/>
+      <w:numFmt w:val="decimal"/>
+      <w:lvlText w:val="%7."/>
+      <w:lvlJc w:val="left"/>
+      <w:pPr>
+        <w:tabs>
+          <w:tab w:val="num" w:pos="5040"/>
+        </w:tabs>
+        <w:ind w:left="5040" w:hanging="360"/>
+      </w:pPr>
+    </w:lvl>
+    <w:lvl w:ilvl="7" w:tentative="1">
+      <w:start w:val="1"/>
+      <w:numFmt w:val="decimal"/>
+      <w:lvlText w:val="%8."/>
+      <w:lvlJc w:val="left"/>
+      <w:pPr>
+        <w:tabs>
+          <w:tab w:val="num" w:pos="5760"/>
+        </w:tabs>
+        <w:ind w:left="5760" w:hanging="360"/>
+      </w:pPr>
+    </w:lvl>
+    <w:lvl w:ilvl="8" w:tentative="1">
+      <w:start w:val="1"/>
+      <w:numFmt w:val="decimal"/>
+      <w:lvlText w:val="%9."/>
+      <w:lvlJc w:val="left"/>
+      <w:pPr>
+        <w:tabs>
+          <w:tab w:val="num" w:pos="6480"/>
+        </w:tabs>
+        <w:ind w:left="6480" w:hanging="360"/>
+      </w:pPr>
+    </w:lvl>
+  </w:abstractNum>
+  <w:abstractNum w:abstractNumId="53" w15:restartNumberingAfterBreak="0">
     <w:nsid w:val="5C347BAA"/>
     <w:multiLevelType w:val="multilevel"/>
     <w:tmpl w:val="8FC04610"/>
@@ -43810,7 +46576,7 @@
       </w:pPr>
     </w:lvl>
   </w:abstractNum>
-  <w:abstractNum w:abstractNumId="48" w15:restartNumberingAfterBreak="0">
+  <w:abstractNum w:abstractNumId="54" w15:restartNumberingAfterBreak="0">
     <w:nsid w:val="5C56185F"/>
     <w:multiLevelType w:val="multilevel"/>
     <w:tmpl w:val="BED8197A"/>
@@ -43922,7 +46688,7 @@
       </w:pPr>
     </w:lvl>
   </w:abstractNum>
-  <w:abstractNum w:abstractNumId="49" w15:restartNumberingAfterBreak="0">
+  <w:abstractNum w:abstractNumId="55" w15:restartNumberingAfterBreak="0">
     <w:nsid w:val="5EE94C3A"/>
     <w:multiLevelType w:val="multilevel"/>
     <w:tmpl w:val="711CDE58"/>
@@ -44034,7 +46800,7 @@
       </w:pPr>
     </w:lvl>
   </w:abstractNum>
-  <w:abstractNum w:abstractNumId="50" w15:restartNumberingAfterBreak="0">
+  <w:abstractNum w:abstractNumId="56" w15:restartNumberingAfterBreak="0">
     <w:nsid w:val="5FCF584B"/>
     <w:multiLevelType w:val="multilevel"/>
     <w:tmpl w:val="711CDE58"/>
@@ -44146,7 +46912,7 @@
       </w:pPr>
     </w:lvl>
   </w:abstractNum>
-  <w:abstractNum w:abstractNumId="51" w15:restartNumberingAfterBreak="0">
+  <w:abstractNum w:abstractNumId="57" w15:restartNumberingAfterBreak="0">
     <w:nsid w:val="6010033B"/>
     <w:multiLevelType w:val="multilevel"/>
     <w:tmpl w:val="BED8197A"/>
@@ -44258,7 +47024,7 @@
       </w:pPr>
     </w:lvl>
   </w:abstractNum>
-  <w:abstractNum w:abstractNumId="52" w15:restartNumberingAfterBreak="0">
+  <w:abstractNum w:abstractNumId="58" w15:restartNumberingAfterBreak="0">
     <w:nsid w:val="62C44E7B"/>
     <w:multiLevelType w:val="multilevel"/>
     <w:tmpl w:val="711CDE58"/>
@@ -44370,7 +47136,7 @@
       </w:pPr>
     </w:lvl>
   </w:abstractNum>
-  <w:abstractNum w:abstractNumId="53" w15:restartNumberingAfterBreak="0">
+  <w:abstractNum w:abstractNumId="59" w15:restartNumberingAfterBreak="0">
     <w:nsid w:val="66273CA4"/>
     <w:multiLevelType w:val="multilevel"/>
     <w:tmpl w:val="8FC04610"/>
@@ -44483,7 +47249,7 @@
       </w:pPr>
     </w:lvl>
   </w:abstractNum>
-  <w:abstractNum w:abstractNumId="54" w15:restartNumberingAfterBreak="0">
+  <w:abstractNum w:abstractNumId="60" w15:restartNumberingAfterBreak="0">
     <w:nsid w:val="663E1AC4"/>
     <w:multiLevelType w:val="multilevel"/>
     <w:tmpl w:val="2B28E452"/>
@@ -44596,7 +47362,7 @@
       </w:rPr>
     </w:lvl>
   </w:abstractNum>
-  <w:abstractNum w:abstractNumId="55" w15:restartNumberingAfterBreak="0">
+  <w:abstractNum w:abstractNumId="61" w15:restartNumberingAfterBreak="0">
     <w:nsid w:val="66407572"/>
     <w:multiLevelType w:val="multilevel"/>
     <w:tmpl w:val="711CDE58"/>
@@ -44708,7 +47474,7 @@
       </w:pPr>
     </w:lvl>
   </w:abstractNum>
-  <w:abstractNum w:abstractNumId="56" w15:restartNumberingAfterBreak="0">
+  <w:abstractNum w:abstractNumId="62" w15:restartNumberingAfterBreak="0">
     <w:nsid w:val="66CC7594"/>
     <w:multiLevelType w:val="multilevel"/>
     <w:tmpl w:val="8FC04610"/>
@@ -44821,7 +47587,7 @@
       </w:pPr>
     </w:lvl>
   </w:abstractNum>
-  <w:abstractNum w:abstractNumId="57" w15:restartNumberingAfterBreak="0">
+  <w:abstractNum w:abstractNumId="63" w15:restartNumberingAfterBreak="0">
     <w:nsid w:val="67520022"/>
     <w:multiLevelType w:val="multilevel"/>
     <w:tmpl w:val="711CDE58"/>
@@ -44933,7 +47699,7 @@
       </w:pPr>
     </w:lvl>
   </w:abstractNum>
-  <w:abstractNum w:abstractNumId="58" w15:restartNumberingAfterBreak="0">
+  <w:abstractNum w:abstractNumId="64" w15:restartNumberingAfterBreak="0">
     <w:nsid w:val="69E0065B"/>
     <w:multiLevelType w:val="multilevel"/>
     <w:tmpl w:val="8FC04610"/>
@@ -45046,7 +47812,7 @@
       </w:pPr>
     </w:lvl>
   </w:abstractNum>
-  <w:abstractNum w:abstractNumId="59" w15:restartNumberingAfterBreak="0">
+  <w:abstractNum w:abstractNumId="65" w15:restartNumberingAfterBreak="0">
     <w:nsid w:val="6A685E00"/>
     <w:multiLevelType w:val="multilevel"/>
     <w:tmpl w:val="8FC04610"/>
@@ -45159,7 +47925,7 @@
       </w:pPr>
     </w:lvl>
   </w:abstractNum>
-  <w:abstractNum w:abstractNumId="60" w15:restartNumberingAfterBreak="0">
+  <w:abstractNum w:abstractNumId="66" w15:restartNumberingAfterBreak="0">
     <w:nsid w:val="6F985B82"/>
     <w:multiLevelType w:val="multilevel"/>
     <w:tmpl w:val="8FC04610"/>
@@ -45272,7 +48038,7 @@
       </w:pPr>
     </w:lvl>
   </w:abstractNum>
-  <w:abstractNum w:abstractNumId="61" w15:restartNumberingAfterBreak="0">
+  <w:abstractNum w:abstractNumId="67" w15:restartNumberingAfterBreak="0">
     <w:nsid w:val="703D1A42"/>
     <w:multiLevelType w:val="multilevel"/>
     <w:tmpl w:val="8FC04610"/>
@@ -45385,7 +48151,7 @@
       </w:pPr>
     </w:lvl>
   </w:abstractNum>
-  <w:abstractNum w:abstractNumId="62" w15:restartNumberingAfterBreak="0">
+  <w:abstractNum w:abstractNumId="68" w15:restartNumberingAfterBreak="0">
     <w:nsid w:val="719063CA"/>
     <w:multiLevelType w:val="multilevel"/>
     <w:tmpl w:val="711CDE58"/>
@@ -45497,7 +48263,7 @@
       </w:pPr>
     </w:lvl>
   </w:abstractNum>
-  <w:abstractNum w:abstractNumId="63" w15:restartNumberingAfterBreak="0">
+  <w:abstractNum w:abstractNumId="69" w15:restartNumberingAfterBreak="0">
     <w:nsid w:val="73EC697E"/>
     <w:multiLevelType w:val="multilevel"/>
     <w:tmpl w:val="8FC04610"/>
@@ -45610,7 +48376,7 @@
       </w:pPr>
     </w:lvl>
   </w:abstractNum>
-  <w:abstractNum w:abstractNumId="64" w15:restartNumberingAfterBreak="0">
+  <w:abstractNum w:abstractNumId="70" w15:restartNumberingAfterBreak="0">
     <w:nsid w:val="7C742F9F"/>
     <w:multiLevelType w:val="multilevel"/>
     <w:tmpl w:val="8FC04610"/>
@@ -45723,7 +48489,7 @@
       </w:pPr>
     </w:lvl>
   </w:abstractNum>
-  <w:abstractNum w:abstractNumId="65" w15:restartNumberingAfterBreak="0">
+  <w:abstractNum w:abstractNumId="71" w15:restartNumberingAfterBreak="0">
     <w:nsid w:val="7DDA64DD"/>
     <w:multiLevelType w:val="multilevel"/>
     <w:tmpl w:val="8FC04610"/>
@@ -45840,22 +48606,22 @@
     <w:abstractNumId w:val="1"/>
   </w:num>
   <w:num w:numId="2">
-    <w:abstractNumId w:val="20"/>
+    <w:abstractNumId w:val="21"/>
   </w:num>
   <w:num w:numId="3">
-    <w:abstractNumId w:val="37"/>
+    <w:abstractNumId w:val="41"/>
   </w:num>
   <w:num w:numId="4">
-    <w:abstractNumId w:val="44"/>
+    <w:abstractNumId w:val="48"/>
   </w:num>
   <w:num w:numId="5">
-    <w:abstractNumId w:val="25"/>
+    <w:abstractNumId w:val="26"/>
   </w:num>
   <w:num w:numId="6">
-    <w:abstractNumId w:val="54"/>
+    <w:abstractNumId w:val="60"/>
   </w:num>
   <w:num w:numId="7">
-    <w:abstractNumId w:val="51"/>
+    <w:abstractNumId w:val="57"/>
   </w:num>
   <w:num w:numId="8">
     <w:abstractNumId w:val="0"/>
@@ -45864,10 +48630,10 @@
     <w:abstractNumId w:val="7"/>
   </w:num>
   <w:num w:numId="10">
-    <w:abstractNumId w:val="30"/>
+    <w:abstractNumId w:val="32"/>
   </w:num>
   <w:num w:numId="11">
-    <w:abstractNumId w:val="48"/>
+    <w:abstractNumId w:val="54"/>
   </w:num>
   <w:num w:numId="12">
     <w:abstractNumId w:val="7"/>
@@ -45898,7 +48664,7 @@
     </w:lvlOverride>
   </w:num>
   <w:num w:numId="13">
-    <w:abstractNumId w:val="30"/>
+    <w:abstractNumId w:val="32"/>
     <w:lvlOverride w:ilvl="0">
       <w:startOverride w:val="1"/>
     </w:lvlOverride>
@@ -45928,22 +48694,22 @@
     </w:lvlOverride>
   </w:num>
   <w:num w:numId="14">
-    <w:abstractNumId w:val="33"/>
+    <w:abstractNumId w:val="35"/>
   </w:num>
   <w:num w:numId="15">
-    <w:abstractNumId w:val="52"/>
+    <w:abstractNumId w:val="58"/>
   </w:num>
   <w:num w:numId="16">
-    <w:abstractNumId w:val="62"/>
+    <w:abstractNumId w:val="68"/>
   </w:num>
   <w:num w:numId="17">
+    <w:abstractNumId w:val="31"/>
+  </w:num>
+  <w:num w:numId="18">
     <w:abstractNumId w:val="29"/>
   </w:num>
-  <w:num w:numId="18">
-    <w:abstractNumId w:val="28"/>
-  </w:num>
   <w:num w:numId="19">
-    <w:abstractNumId w:val="16"/>
+    <w:abstractNumId w:val="17"/>
   </w:num>
   <w:num w:numId="20">
     <w:abstractNumId w:val="11"/>
@@ -45955,112 +48721,112 @@
     <w:abstractNumId w:val="9"/>
   </w:num>
   <w:num w:numId="23">
-    <w:abstractNumId w:val="53"/>
+    <w:abstractNumId w:val="59"/>
   </w:num>
   <w:num w:numId="24">
-    <w:abstractNumId w:val="19"/>
+    <w:abstractNumId w:val="20"/>
   </w:num>
   <w:num w:numId="25">
-    <w:abstractNumId w:val="39"/>
+    <w:abstractNumId w:val="43"/>
   </w:num>
   <w:num w:numId="26">
-    <w:abstractNumId w:val="50"/>
+    <w:abstractNumId w:val="56"/>
   </w:num>
   <w:num w:numId="27">
-    <w:abstractNumId w:val="65"/>
+    <w:abstractNumId w:val="71"/>
   </w:num>
   <w:num w:numId="28">
-    <w:abstractNumId w:val="49"/>
+    <w:abstractNumId w:val="55"/>
   </w:num>
   <w:num w:numId="29">
-    <w:abstractNumId w:val="17"/>
+    <w:abstractNumId w:val="18"/>
   </w:num>
   <w:num w:numId="30">
-    <w:abstractNumId w:val="57"/>
+    <w:abstractNumId w:val="63"/>
   </w:num>
   <w:num w:numId="31">
-    <w:abstractNumId w:val="35"/>
+    <w:abstractNumId w:val="37"/>
   </w:num>
   <w:num w:numId="32">
     <w:abstractNumId w:val="14"/>
   </w:num>
   <w:num w:numId="33">
-    <w:abstractNumId w:val="41"/>
+    <w:abstractNumId w:val="45"/>
   </w:num>
   <w:num w:numId="34">
-    <w:abstractNumId w:val="27"/>
+    <w:abstractNumId w:val="28"/>
   </w:num>
   <w:num w:numId="35">
-    <w:abstractNumId w:val="21"/>
+    <w:abstractNumId w:val="22"/>
   </w:num>
   <w:num w:numId="36">
     <w:abstractNumId w:val="3"/>
   </w:num>
   <w:num w:numId="37">
-    <w:abstractNumId w:val="34"/>
+    <w:abstractNumId w:val="36"/>
   </w:num>
   <w:num w:numId="38">
-    <w:abstractNumId w:val="56"/>
+    <w:abstractNumId w:val="62"/>
   </w:num>
   <w:num w:numId="39">
     <w:abstractNumId w:val="8"/>
   </w:num>
   <w:num w:numId="40">
-    <w:abstractNumId w:val="15"/>
+    <w:abstractNumId w:val="16"/>
   </w:num>
   <w:num w:numId="41">
-    <w:abstractNumId w:val="45"/>
+    <w:abstractNumId w:val="49"/>
   </w:num>
   <w:num w:numId="42">
-    <w:abstractNumId w:val="64"/>
+    <w:abstractNumId w:val="70"/>
   </w:num>
   <w:num w:numId="43">
     <w:abstractNumId w:val="2"/>
   </w:num>
   <w:num w:numId="44">
-    <w:abstractNumId w:val="36"/>
+    <w:abstractNumId w:val="40"/>
   </w:num>
   <w:num w:numId="45">
-    <w:abstractNumId w:val="31"/>
+    <w:abstractNumId w:val="33"/>
   </w:num>
   <w:num w:numId="46">
+    <w:abstractNumId w:val="53"/>
+  </w:num>
+  <w:num w:numId="47">
     <w:abstractNumId w:val="47"/>
   </w:num>
-  <w:num w:numId="47">
-    <w:abstractNumId w:val="43"/>
-  </w:num>
   <w:num w:numId="48">
-    <w:abstractNumId w:val="24"/>
+    <w:abstractNumId w:val="25"/>
   </w:num>
   <w:num w:numId="49">
-    <w:abstractNumId w:val="22"/>
+    <w:abstractNumId w:val="23"/>
   </w:num>
   <w:num w:numId="50">
     <w:abstractNumId w:val="5"/>
   </w:num>
   <w:num w:numId="51">
-    <w:abstractNumId w:val="55"/>
+    <w:abstractNumId w:val="61"/>
   </w:num>
   <w:num w:numId="52">
-    <w:abstractNumId w:val="61"/>
+    <w:abstractNumId w:val="67"/>
   </w:num>
   <w:num w:numId="53">
-    <w:abstractNumId w:val="23"/>
+    <w:abstractNumId w:val="24"/>
   </w:num>
   <w:num w:numId="54">
-    <w:abstractNumId w:val="42"/>
+    <w:abstractNumId w:val="46"/>
   </w:num>
   <w:num w:numId="55">
-    <w:abstractNumId w:val="40"/>
+    <w:abstractNumId w:val="44"/>
   </w:num>
   <w:num w:numId="56">
-    <w:abstractNumId w:val="60"/>
+    <w:abstractNumId w:val="66"/>
   </w:num>
   <w:num w:numId="57">
-    <w:abstractNumId w:val="26"/>
+    <w:abstractNumId w:val="27"/>
   </w:num>
   <w:num w:numId="58">
-    <w:abstractNumId w:val="58"/>
+    <w:abstractNumId w:val="64"/>
   </w:num>
   <w:num w:numId="59">
     <w:abstractNumId w:val="13"/>
@@ -46072,27 +48838,45 @@
     <w:abstractNumId w:val="10"/>
   </w:num>
   <w:num w:numId="62">
-    <w:abstractNumId w:val="63"/>
+    <w:abstractNumId w:val="69"/>
   </w:num>
   <w:num w:numId="63">
-    <w:abstractNumId w:val="38"/>
+    <w:abstractNumId w:val="42"/>
   </w:num>
   <w:num w:numId="64">
-    <w:abstractNumId w:val="32"/>
+    <w:abstractNumId w:val="34"/>
   </w:num>
   <w:num w:numId="65">
     <w:abstractNumId w:val="4"/>
   </w:num>
   <w:num w:numId="66">
-    <w:abstractNumId w:val="59"/>
+    <w:abstractNumId w:val="65"/>
   </w:num>
   <w:num w:numId="67">
-    <w:abstractNumId w:val="18"/>
+    <w:abstractNumId w:val="19"/>
   </w:num>
   <w:num w:numId="68">
-    <w:abstractNumId w:val="46"/>
+    <w:abstractNumId w:val="50"/>
   </w:num>
-  <w:numIdMacAtCleanup w:val="68"/>
+  <w:num w:numId="69">
+    <w:abstractNumId w:val="30"/>
+  </w:num>
+  <w:num w:numId="70">
+    <w:abstractNumId w:val="51"/>
+  </w:num>
+  <w:num w:numId="71">
+    <w:abstractNumId w:val="38"/>
+  </w:num>
+  <w:num w:numId="72">
+    <w:abstractNumId w:val="15"/>
+  </w:num>
+  <w:num w:numId="73">
+    <w:abstractNumId w:val="52"/>
+  </w:num>
+  <w:num w:numId="74">
+    <w:abstractNumId w:val="39"/>
+  </w:num>
+  <w:numIdMacAtCleanup w:val="74"/>
 </w:numbering>
 </file>
 

</xml_diff>

<commit_message>
group 15, 16 done
</commit_message>
<xml_diff>
--- a/Illuminati_Usecases.docx
+++ b/Illuminati_Usecases.docx
@@ -40435,6 +40435,2134 @@
         </w:tc>
       </w:tr>
     </w:tbl>
+    <w:p/>
+    <w:p/>
+    <w:p/>
+    <w:p/>
+    <w:p/>
+    <w:p/>
+    <w:p/>
+    <w:p/>
+    <w:p/>
+    <w:p/>
+    <w:p/>
+    <w:p/>
+    <w:p/>
+    <w:p/>
+    <w:p/>
+    <w:p/>
+    <w:p/>
+    <w:tbl>
+      <w:tblPr>
+        <w:tblW w:w="0" w:type="auto"/>
+        <w:tblLook w:val="04A0" w:firstRow="1" w:lastRow="0" w:firstColumn="1" w:lastColumn="0" w:noHBand="0" w:noVBand="1"/>
+      </w:tblPr>
+      <w:tblGrid>
+        <w:gridCol w:w="1992"/>
+        <w:gridCol w:w="7348"/>
+      </w:tblGrid>
+      <w:tr>
+        <w:tc>
+          <w:tcPr>
+            <w:tcW w:w="0" w:type="auto"/>
+            <w:tcBorders>
+              <w:top w:val="single" w:sz="8" w:space="0" w:color="000000"/>
+              <w:left w:val="single" w:sz="8" w:space="0" w:color="000000"/>
+              <w:bottom w:val="single" w:sz="8" w:space="0" w:color="000000"/>
+              <w:right w:val="single" w:sz="8" w:space="0" w:color="000000"/>
+            </w:tcBorders>
+            <w:tcMar>
+              <w:top w:w="100" w:type="dxa"/>
+              <w:left w:w="100" w:type="dxa"/>
+              <w:bottom w:w="100" w:type="dxa"/>
+              <w:right w:w="100" w:type="dxa"/>
+            </w:tcMar>
+            <w:hideMark/>
+          </w:tcPr>
+          <w:p>
+            <w:pPr>
+              <w:spacing w:line="240" w:lineRule="auto"/>
+              <w:rPr>
+                <w:rFonts w:ascii="Times New Roman" w:eastAsia="Times New Roman" w:hAnsi="Times New Roman" w:cs="Times New Roman"/>
+                <w:color w:val="auto"/>
+                <w:sz w:val="24"/>
+                <w:szCs w:val="24"/>
+              </w:rPr>
+            </w:pPr>
+            <w:r>
+              <w:rPr>
+                <w:rFonts w:eastAsia="Times New Roman"/>
+              </w:rPr>
+              <w:lastRenderedPageBreak/>
+              <w:t>ID</w:t>
+            </w:r>
+          </w:p>
+        </w:tc>
+        <w:tc>
+          <w:tcPr>
+            <w:tcW w:w="0" w:type="auto"/>
+            <w:tcBorders>
+              <w:top w:val="single" w:sz="8" w:space="0" w:color="000000"/>
+              <w:left w:val="single" w:sz="8" w:space="0" w:color="000000"/>
+              <w:bottom w:val="single" w:sz="8" w:space="0" w:color="000000"/>
+              <w:right w:val="single" w:sz="8" w:space="0" w:color="000000"/>
+            </w:tcBorders>
+            <w:tcMar>
+              <w:top w:w="100" w:type="dxa"/>
+              <w:left w:w="100" w:type="dxa"/>
+              <w:bottom w:w="100" w:type="dxa"/>
+              <w:right w:w="100" w:type="dxa"/>
+            </w:tcMar>
+            <w:hideMark/>
+          </w:tcPr>
+          <w:p>
+            <w:pPr>
+              <w:spacing w:line="240" w:lineRule="auto"/>
+              <w:rPr>
+                <w:rFonts w:ascii="Times New Roman" w:eastAsia="Times New Roman" w:hAnsi="Times New Roman" w:cs="Times New Roman"/>
+                <w:color w:val="auto"/>
+                <w:sz w:val="24"/>
+                <w:szCs w:val="24"/>
+              </w:rPr>
+            </w:pPr>
+            <w:r>
+              <w:rPr>
+                <w:rFonts w:eastAsia="Times New Roman"/>
+              </w:rPr>
+              <w:t>G – 1</w:t>
+            </w:r>
+            <w:r>
+              <w:rPr>
+                <w:rFonts w:eastAsia="Times New Roman"/>
+              </w:rPr>
+              <w:t>5</w:t>
+            </w:r>
+            <w:r>
+              <w:rPr>
+                <w:rFonts w:eastAsia="Times New Roman"/>
+              </w:rPr>
+              <w:t xml:space="preserve"> (Group – </w:t>
+            </w:r>
+            <w:r>
+              <w:rPr>
+                <w:rFonts w:eastAsia="Times New Roman"/>
+              </w:rPr>
+              <w:t>15</w:t>
+            </w:r>
+            <w:r>
+              <w:rPr>
+                <w:rFonts w:eastAsia="Times New Roman"/>
+              </w:rPr>
+              <w:t>)</w:t>
+            </w:r>
+          </w:p>
+        </w:tc>
+      </w:tr>
+      <w:tr>
+        <w:tc>
+          <w:tcPr>
+            <w:tcW w:w="0" w:type="auto"/>
+            <w:tcBorders>
+              <w:top w:val="single" w:sz="8" w:space="0" w:color="000000"/>
+              <w:left w:val="single" w:sz="8" w:space="0" w:color="000000"/>
+              <w:bottom w:val="single" w:sz="8" w:space="0" w:color="000000"/>
+              <w:right w:val="single" w:sz="8" w:space="0" w:color="000000"/>
+            </w:tcBorders>
+            <w:tcMar>
+              <w:top w:w="100" w:type="dxa"/>
+              <w:left w:w="100" w:type="dxa"/>
+              <w:bottom w:w="100" w:type="dxa"/>
+              <w:right w:w="100" w:type="dxa"/>
+            </w:tcMar>
+            <w:hideMark/>
+          </w:tcPr>
+          <w:p>
+            <w:pPr>
+              <w:spacing w:line="240" w:lineRule="auto"/>
+              <w:rPr>
+                <w:rFonts w:ascii="Times New Roman" w:eastAsia="Times New Roman" w:hAnsi="Times New Roman" w:cs="Times New Roman"/>
+                <w:color w:val="auto"/>
+                <w:sz w:val="24"/>
+                <w:szCs w:val="24"/>
+              </w:rPr>
+            </w:pPr>
+            <w:r>
+              <w:rPr>
+                <w:rFonts w:eastAsia="Times New Roman"/>
+              </w:rPr>
+              <w:t>Title</w:t>
+            </w:r>
+          </w:p>
+        </w:tc>
+        <w:tc>
+          <w:tcPr>
+            <w:tcW w:w="0" w:type="auto"/>
+            <w:tcBorders>
+              <w:top w:val="single" w:sz="8" w:space="0" w:color="000000"/>
+              <w:left w:val="single" w:sz="8" w:space="0" w:color="000000"/>
+              <w:bottom w:val="single" w:sz="8" w:space="0" w:color="000000"/>
+              <w:right w:val="single" w:sz="8" w:space="0" w:color="000000"/>
+            </w:tcBorders>
+            <w:tcMar>
+              <w:top w:w="100" w:type="dxa"/>
+              <w:left w:w="100" w:type="dxa"/>
+              <w:bottom w:w="100" w:type="dxa"/>
+              <w:right w:w="100" w:type="dxa"/>
+            </w:tcMar>
+            <w:hideMark/>
+          </w:tcPr>
+          <w:p>
+            <w:pPr>
+              <w:spacing w:line="240" w:lineRule="auto"/>
+              <w:rPr>
+                <w:rFonts w:ascii="Times New Roman" w:eastAsia="Times New Roman" w:hAnsi="Times New Roman" w:cs="Times New Roman"/>
+                <w:color w:val="auto"/>
+                <w:sz w:val="24"/>
+                <w:szCs w:val="24"/>
+              </w:rPr>
+            </w:pPr>
+            <w:r>
+              <w:rPr>
+                <w:rFonts w:eastAsia="Times New Roman"/>
+              </w:rPr>
+              <w:t>Empty Vee</w:t>
+            </w:r>
+          </w:p>
+        </w:tc>
+      </w:tr>
+      <w:tr>
+        <w:tc>
+          <w:tcPr>
+            <w:tcW w:w="0" w:type="auto"/>
+            <w:tcBorders>
+              <w:top w:val="single" w:sz="8" w:space="0" w:color="000000"/>
+              <w:left w:val="single" w:sz="8" w:space="0" w:color="000000"/>
+              <w:bottom w:val="single" w:sz="8" w:space="0" w:color="000000"/>
+              <w:right w:val="single" w:sz="8" w:space="0" w:color="000000"/>
+            </w:tcBorders>
+            <w:tcMar>
+              <w:top w:w="100" w:type="dxa"/>
+              <w:left w:w="100" w:type="dxa"/>
+              <w:bottom w:w="100" w:type="dxa"/>
+              <w:right w:w="100" w:type="dxa"/>
+            </w:tcMar>
+            <w:hideMark/>
+          </w:tcPr>
+          <w:p>
+            <w:pPr>
+              <w:spacing w:line="240" w:lineRule="auto"/>
+              <w:rPr>
+                <w:rFonts w:ascii="Times New Roman" w:eastAsia="Times New Roman" w:hAnsi="Times New Roman" w:cs="Times New Roman"/>
+                <w:color w:val="auto"/>
+                <w:sz w:val="24"/>
+                <w:szCs w:val="24"/>
+              </w:rPr>
+            </w:pPr>
+            <w:r>
+              <w:rPr>
+                <w:rFonts w:eastAsia="Times New Roman"/>
+              </w:rPr>
+              <w:t>Description</w:t>
+            </w:r>
+          </w:p>
+        </w:tc>
+        <w:tc>
+          <w:tcPr>
+            <w:tcW w:w="0" w:type="auto"/>
+            <w:tcBorders>
+              <w:top w:val="single" w:sz="8" w:space="0" w:color="000000"/>
+              <w:left w:val="single" w:sz="8" w:space="0" w:color="000000"/>
+              <w:bottom w:val="single" w:sz="8" w:space="0" w:color="000000"/>
+              <w:right w:val="single" w:sz="8" w:space="0" w:color="000000"/>
+            </w:tcBorders>
+            <w:tcMar>
+              <w:top w:w="100" w:type="dxa"/>
+              <w:left w:w="100" w:type="dxa"/>
+              <w:bottom w:w="100" w:type="dxa"/>
+              <w:right w:w="100" w:type="dxa"/>
+            </w:tcMar>
+            <w:hideMark/>
+          </w:tcPr>
+          <w:p>
+            <w:pPr>
+              <w:spacing w:line="240" w:lineRule="auto"/>
+              <w:rPr>
+                <w:rFonts w:eastAsia="Times New Roman"/>
+              </w:rPr>
+            </w:pPr>
+            <w:r>
+              <w:rPr>
+                <w:rFonts w:eastAsia="Times New Roman"/>
+              </w:rPr>
+              <w:t>This group h</w:t>
+            </w:r>
+            <w:r>
+              <w:rPr>
+                <w:rFonts w:eastAsia="Times New Roman"/>
+              </w:rPr>
+              <w:t>as a Power of 3</w:t>
+            </w:r>
+            <w:r>
+              <w:rPr>
+                <w:rFonts w:eastAsia="Times New Roman"/>
+              </w:rPr>
+              <w:t xml:space="preserve">, Resistance of </w:t>
+            </w:r>
+            <w:r>
+              <w:rPr>
+                <w:rFonts w:eastAsia="Times New Roman"/>
+              </w:rPr>
+              <w:t>3</w:t>
+            </w:r>
+            <w:r>
+              <w:rPr>
+                <w:rFonts w:eastAsia="Times New Roman"/>
+              </w:rPr>
+              <w:t xml:space="preserve">, and Income of </w:t>
+            </w:r>
+            <w:r>
+              <w:rPr>
+                <w:rFonts w:eastAsia="Times New Roman"/>
+              </w:rPr>
+              <w:t>4</w:t>
+            </w:r>
+            <w:r>
+              <w:rPr>
+                <w:rFonts w:eastAsia="Times New Roman"/>
+              </w:rPr>
+              <w:t xml:space="preserve">. </w:t>
+            </w:r>
+            <w:r>
+              <w:rPr>
+                <w:rFonts w:eastAsia="Times New Roman"/>
+              </w:rPr>
+              <w:t xml:space="preserve">They have no alignment. </w:t>
+            </w:r>
+            <w:r>
+              <w:rPr>
+                <w:rFonts w:eastAsia="Times New Roman"/>
+              </w:rPr>
+              <w:t xml:space="preserve">They can </w:t>
+            </w:r>
+            <w:r>
+              <w:rPr>
+                <w:rFonts w:eastAsia="Times New Roman"/>
+              </w:rPr>
+              <w:t>be controlled and control two Groups.</w:t>
+            </w:r>
+            <w:r>
+              <w:rPr>
+                <w:rFonts w:eastAsia="Times New Roman"/>
+              </w:rPr>
+              <w:t xml:space="preserve"> </w:t>
+            </w:r>
+          </w:p>
+        </w:tc>
+      </w:tr>
+      <w:tr>
+        <w:tc>
+          <w:tcPr>
+            <w:tcW w:w="0" w:type="auto"/>
+            <w:tcBorders>
+              <w:top w:val="single" w:sz="8" w:space="0" w:color="000000"/>
+              <w:left w:val="single" w:sz="8" w:space="0" w:color="000000"/>
+              <w:bottom w:val="single" w:sz="8" w:space="0" w:color="000000"/>
+              <w:right w:val="single" w:sz="8" w:space="0" w:color="000000"/>
+            </w:tcBorders>
+            <w:tcMar>
+              <w:top w:w="100" w:type="dxa"/>
+              <w:left w:w="100" w:type="dxa"/>
+              <w:bottom w:w="100" w:type="dxa"/>
+              <w:right w:w="100" w:type="dxa"/>
+            </w:tcMar>
+            <w:hideMark/>
+          </w:tcPr>
+          <w:p>
+            <w:pPr>
+              <w:spacing w:line="240" w:lineRule="auto"/>
+              <w:rPr>
+                <w:rFonts w:ascii="Times New Roman" w:eastAsia="Times New Roman" w:hAnsi="Times New Roman" w:cs="Times New Roman"/>
+                <w:color w:val="auto"/>
+                <w:sz w:val="24"/>
+                <w:szCs w:val="24"/>
+              </w:rPr>
+            </w:pPr>
+            <w:r>
+              <w:rPr>
+                <w:rFonts w:eastAsia="Times New Roman"/>
+              </w:rPr>
+              <w:t>Primary Actor</w:t>
+            </w:r>
+          </w:p>
+        </w:tc>
+        <w:tc>
+          <w:tcPr>
+            <w:tcW w:w="0" w:type="auto"/>
+            <w:tcBorders>
+              <w:top w:val="single" w:sz="8" w:space="0" w:color="000000"/>
+              <w:left w:val="single" w:sz="8" w:space="0" w:color="000000"/>
+              <w:bottom w:val="single" w:sz="8" w:space="0" w:color="000000"/>
+              <w:right w:val="single" w:sz="8" w:space="0" w:color="000000"/>
+            </w:tcBorders>
+            <w:tcMar>
+              <w:top w:w="100" w:type="dxa"/>
+              <w:left w:w="100" w:type="dxa"/>
+              <w:bottom w:w="100" w:type="dxa"/>
+              <w:right w:w="100" w:type="dxa"/>
+            </w:tcMar>
+            <w:hideMark/>
+          </w:tcPr>
+          <w:p>
+            <w:pPr>
+              <w:spacing w:line="240" w:lineRule="auto"/>
+              <w:rPr>
+                <w:rFonts w:ascii="Times New Roman" w:eastAsia="Times New Roman" w:hAnsi="Times New Roman" w:cs="Times New Roman"/>
+                <w:color w:val="auto"/>
+                <w:sz w:val="24"/>
+                <w:szCs w:val="24"/>
+              </w:rPr>
+            </w:pPr>
+            <w:r>
+              <w:rPr>
+                <w:rFonts w:eastAsia="Times New Roman"/>
+              </w:rPr>
+              <w:t>Current Player</w:t>
+            </w:r>
+          </w:p>
+        </w:tc>
+      </w:tr>
+      <w:tr>
+        <w:tc>
+          <w:tcPr>
+            <w:tcW w:w="0" w:type="auto"/>
+            <w:tcBorders>
+              <w:top w:val="single" w:sz="8" w:space="0" w:color="000000"/>
+              <w:left w:val="single" w:sz="8" w:space="0" w:color="000000"/>
+              <w:bottom w:val="single" w:sz="8" w:space="0" w:color="000000"/>
+              <w:right w:val="single" w:sz="8" w:space="0" w:color="000000"/>
+            </w:tcBorders>
+            <w:tcMar>
+              <w:top w:w="100" w:type="dxa"/>
+              <w:left w:w="100" w:type="dxa"/>
+              <w:bottom w:w="100" w:type="dxa"/>
+              <w:right w:w="100" w:type="dxa"/>
+            </w:tcMar>
+            <w:hideMark/>
+          </w:tcPr>
+          <w:p>
+            <w:pPr>
+              <w:spacing w:line="240" w:lineRule="auto"/>
+              <w:rPr>
+                <w:rFonts w:ascii="Times New Roman" w:eastAsia="Times New Roman" w:hAnsi="Times New Roman" w:cs="Times New Roman"/>
+                <w:color w:val="auto"/>
+                <w:sz w:val="24"/>
+                <w:szCs w:val="24"/>
+              </w:rPr>
+            </w:pPr>
+            <w:r>
+              <w:rPr>
+                <w:rFonts w:eastAsia="Times New Roman"/>
+              </w:rPr>
+              <w:t>Stakeholders</w:t>
+            </w:r>
+          </w:p>
+        </w:tc>
+        <w:tc>
+          <w:tcPr>
+            <w:tcW w:w="0" w:type="auto"/>
+            <w:tcBorders>
+              <w:top w:val="single" w:sz="8" w:space="0" w:color="000000"/>
+              <w:left w:val="single" w:sz="8" w:space="0" w:color="000000"/>
+              <w:bottom w:val="single" w:sz="8" w:space="0" w:color="000000"/>
+              <w:right w:val="single" w:sz="8" w:space="0" w:color="000000"/>
+            </w:tcBorders>
+            <w:tcMar>
+              <w:top w:w="100" w:type="dxa"/>
+              <w:left w:w="100" w:type="dxa"/>
+              <w:bottom w:w="100" w:type="dxa"/>
+              <w:right w:w="100" w:type="dxa"/>
+            </w:tcMar>
+            <w:hideMark/>
+          </w:tcPr>
+          <w:p>
+            <w:pPr>
+              <w:spacing w:line="240" w:lineRule="auto"/>
+              <w:rPr>
+                <w:rFonts w:ascii="Times New Roman" w:eastAsia="Times New Roman" w:hAnsi="Times New Roman" w:cs="Times New Roman"/>
+                <w:color w:val="auto"/>
+                <w:sz w:val="24"/>
+                <w:szCs w:val="24"/>
+              </w:rPr>
+            </w:pPr>
+            <w:r>
+              <w:rPr>
+                <w:rFonts w:eastAsia="Times New Roman"/>
+              </w:rPr>
+              <w:t>Other Players</w:t>
+            </w:r>
+          </w:p>
+        </w:tc>
+      </w:tr>
+      <w:tr>
+        <w:tc>
+          <w:tcPr>
+            <w:tcW w:w="0" w:type="auto"/>
+            <w:tcBorders>
+              <w:top w:val="single" w:sz="8" w:space="0" w:color="000000"/>
+              <w:left w:val="single" w:sz="8" w:space="0" w:color="000000"/>
+              <w:bottom w:val="single" w:sz="8" w:space="0" w:color="000000"/>
+              <w:right w:val="single" w:sz="8" w:space="0" w:color="000000"/>
+            </w:tcBorders>
+            <w:tcMar>
+              <w:top w:w="100" w:type="dxa"/>
+              <w:left w:w="100" w:type="dxa"/>
+              <w:bottom w:w="100" w:type="dxa"/>
+              <w:right w:w="100" w:type="dxa"/>
+            </w:tcMar>
+            <w:hideMark/>
+          </w:tcPr>
+          <w:p>
+            <w:pPr>
+              <w:spacing w:line="240" w:lineRule="auto"/>
+              <w:rPr>
+                <w:rFonts w:ascii="Times New Roman" w:eastAsia="Times New Roman" w:hAnsi="Times New Roman" w:cs="Times New Roman"/>
+                <w:color w:val="auto"/>
+                <w:sz w:val="24"/>
+                <w:szCs w:val="24"/>
+              </w:rPr>
+            </w:pPr>
+            <w:r>
+              <w:rPr>
+                <w:rFonts w:eastAsia="Times New Roman"/>
+              </w:rPr>
+              <w:t>Trigger</w:t>
+            </w:r>
+          </w:p>
+        </w:tc>
+        <w:tc>
+          <w:tcPr>
+            <w:tcW w:w="0" w:type="auto"/>
+            <w:tcBorders>
+              <w:top w:val="single" w:sz="8" w:space="0" w:color="000000"/>
+              <w:left w:val="single" w:sz="8" w:space="0" w:color="000000"/>
+              <w:bottom w:val="single" w:sz="8" w:space="0" w:color="000000"/>
+              <w:right w:val="single" w:sz="8" w:space="0" w:color="000000"/>
+            </w:tcBorders>
+            <w:tcMar>
+              <w:top w:w="100" w:type="dxa"/>
+              <w:left w:w="100" w:type="dxa"/>
+              <w:bottom w:w="100" w:type="dxa"/>
+              <w:right w:w="100" w:type="dxa"/>
+            </w:tcMar>
+            <w:hideMark/>
+          </w:tcPr>
+          <w:p>
+            <w:pPr>
+              <w:spacing w:line="240" w:lineRule="auto"/>
+              <w:rPr>
+                <w:rFonts w:eastAsia="Times New Roman"/>
+                <w:color w:val="auto"/>
+              </w:rPr>
+            </w:pPr>
+            <w:r>
+              <w:rPr>
+                <w:rFonts w:eastAsia="Times New Roman"/>
+                <w:color w:val="auto"/>
+              </w:rPr>
+              <w:t>Player builds Power Structure, Resistance Structure, or Income with Group.</w:t>
+            </w:r>
+          </w:p>
+        </w:tc>
+      </w:tr>
+      <w:tr>
+        <w:tc>
+          <w:tcPr>
+            <w:tcW w:w="0" w:type="auto"/>
+            <w:tcBorders>
+              <w:top w:val="single" w:sz="8" w:space="0" w:color="000000"/>
+              <w:left w:val="single" w:sz="8" w:space="0" w:color="000000"/>
+              <w:bottom w:val="single" w:sz="8" w:space="0" w:color="000000"/>
+              <w:right w:val="single" w:sz="8" w:space="0" w:color="000000"/>
+            </w:tcBorders>
+            <w:tcMar>
+              <w:top w:w="100" w:type="dxa"/>
+              <w:left w:w="100" w:type="dxa"/>
+              <w:bottom w:w="100" w:type="dxa"/>
+              <w:right w:w="100" w:type="dxa"/>
+            </w:tcMar>
+            <w:hideMark/>
+          </w:tcPr>
+          <w:p>
+            <w:pPr>
+              <w:spacing w:line="240" w:lineRule="auto"/>
+              <w:rPr>
+                <w:rFonts w:ascii="Times New Roman" w:eastAsia="Times New Roman" w:hAnsi="Times New Roman" w:cs="Times New Roman"/>
+                <w:color w:val="auto"/>
+                <w:sz w:val="24"/>
+                <w:szCs w:val="24"/>
+              </w:rPr>
+            </w:pPr>
+            <w:r>
+              <w:rPr>
+                <w:rFonts w:eastAsia="Times New Roman"/>
+              </w:rPr>
+              <w:t>Preconditions</w:t>
+            </w:r>
+          </w:p>
+        </w:tc>
+        <w:tc>
+          <w:tcPr>
+            <w:tcW w:w="0" w:type="auto"/>
+            <w:tcBorders>
+              <w:top w:val="single" w:sz="8" w:space="0" w:color="000000"/>
+              <w:left w:val="single" w:sz="8" w:space="0" w:color="000000"/>
+              <w:bottom w:val="single" w:sz="8" w:space="0" w:color="000000"/>
+              <w:right w:val="single" w:sz="8" w:space="0" w:color="000000"/>
+            </w:tcBorders>
+            <w:tcMar>
+              <w:top w:w="100" w:type="dxa"/>
+              <w:left w:w="100" w:type="dxa"/>
+              <w:bottom w:w="100" w:type="dxa"/>
+              <w:right w:w="100" w:type="dxa"/>
+            </w:tcMar>
+            <w:hideMark/>
+          </w:tcPr>
+          <w:p>
+            <w:pPr>
+              <w:spacing w:line="240" w:lineRule="auto"/>
+              <w:rPr>
+                <w:rFonts w:ascii="Times New Roman" w:eastAsia="Times New Roman" w:hAnsi="Times New Roman" w:cs="Times New Roman"/>
+                <w:color w:val="auto"/>
+                <w:sz w:val="24"/>
+                <w:szCs w:val="24"/>
+              </w:rPr>
+            </w:pPr>
+            <w:r>
+              <w:rPr>
+                <w:rFonts w:eastAsia="Times New Roman"/>
+              </w:rPr>
+              <w:t>Card is uncontrolled.</w:t>
+            </w:r>
+          </w:p>
+        </w:tc>
+      </w:tr>
+      <w:tr>
+        <w:tc>
+          <w:tcPr>
+            <w:tcW w:w="0" w:type="auto"/>
+            <w:tcBorders>
+              <w:top w:val="single" w:sz="8" w:space="0" w:color="000000"/>
+              <w:left w:val="single" w:sz="8" w:space="0" w:color="000000"/>
+              <w:bottom w:val="single" w:sz="8" w:space="0" w:color="000000"/>
+              <w:right w:val="single" w:sz="8" w:space="0" w:color="000000"/>
+            </w:tcBorders>
+            <w:tcMar>
+              <w:top w:w="100" w:type="dxa"/>
+              <w:left w:w="100" w:type="dxa"/>
+              <w:bottom w:w="100" w:type="dxa"/>
+              <w:right w:w="100" w:type="dxa"/>
+            </w:tcMar>
+            <w:hideMark/>
+          </w:tcPr>
+          <w:p>
+            <w:pPr>
+              <w:spacing w:line="240" w:lineRule="auto"/>
+              <w:rPr>
+                <w:rFonts w:ascii="Times New Roman" w:eastAsia="Times New Roman" w:hAnsi="Times New Roman" w:cs="Times New Roman"/>
+                <w:color w:val="auto"/>
+                <w:sz w:val="24"/>
+                <w:szCs w:val="24"/>
+              </w:rPr>
+            </w:pPr>
+            <w:r>
+              <w:rPr>
+                <w:rFonts w:eastAsia="Times New Roman"/>
+              </w:rPr>
+              <w:t>Postconditions</w:t>
+            </w:r>
+          </w:p>
+        </w:tc>
+        <w:tc>
+          <w:tcPr>
+            <w:tcW w:w="0" w:type="auto"/>
+            <w:tcBorders>
+              <w:top w:val="single" w:sz="8" w:space="0" w:color="000000"/>
+              <w:left w:val="single" w:sz="8" w:space="0" w:color="000000"/>
+              <w:bottom w:val="single" w:sz="8" w:space="0" w:color="000000"/>
+              <w:right w:val="single" w:sz="8" w:space="0" w:color="000000"/>
+            </w:tcBorders>
+            <w:tcMar>
+              <w:top w:w="100" w:type="dxa"/>
+              <w:left w:w="100" w:type="dxa"/>
+              <w:bottom w:w="100" w:type="dxa"/>
+              <w:right w:w="100" w:type="dxa"/>
+            </w:tcMar>
+            <w:hideMark/>
+          </w:tcPr>
+          <w:p>
+            <w:pPr>
+              <w:spacing w:line="240" w:lineRule="auto"/>
+              <w:rPr>
+                <w:rFonts w:ascii="Times New Roman" w:eastAsia="Times New Roman" w:hAnsi="Times New Roman" w:cs="Times New Roman"/>
+                <w:color w:val="auto"/>
+                <w:sz w:val="24"/>
+                <w:szCs w:val="24"/>
+              </w:rPr>
+            </w:pPr>
+            <w:r>
+              <w:rPr>
+                <w:rFonts w:eastAsia="Times New Roman"/>
+              </w:rPr>
+              <w:t xml:space="preserve">Player controls Group. </w:t>
+            </w:r>
+          </w:p>
+        </w:tc>
+      </w:tr>
+      <w:tr>
+        <w:tc>
+          <w:tcPr>
+            <w:tcW w:w="0" w:type="auto"/>
+            <w:tcBorders>
+              <w:top w:val="single" w:sz="8" w:space="0" w:color="000000"/>
+              <w:left w:val="single" w:sz="8" w:space="0" w:color="000000"/>
+              <w:bottom w:val="single" w:sz="8" w:space="0" w:color="000000"/>
+              <w:right w:val="single" w:sz="8" w:space="0" w:color="000000"/>
+            </w:tcBorders>
+            <w:tcMar>
+              <w:top w:w="100" w:type="dxa"/>
+              <w:left w:w="100" w:type="dxa"/>
+              <w:bottom w:w="100" w:type="dxa"/>
+              <w:right w:w="100" w:type="dxa"/>
+            </w:tcMar>
+            <w:hideMark/>
+          </w:tcPr>
+          <w:p>
+            <w:pPr>
+              <w:spacing w:line="240" w:lineRule="auto"/>
+              <w:rPr>
+                <w:rFonts w:ascii="Times New Roman" w:eastAsia="Times New Roman" w:hAnsi="Times New Roman" w:cs="Times New Roman"/>
+                <w:color w:val="auto"/>
+                <w:sz w:val="24"/>
+                <w:szCs w:val="24"/>
+              </w:rPr>
+            </w:pPr>
+            <w:r>
+              <w:rPr>
+                <w:rFonts w:eastAsia="Times New Roman"/>
+              </w:rPr>
+              <w:t>Main Success Scenario</w:t>
+            </w:r>
+          </w:p>
+        </w:tc>
+        <w:tc>
+          <w:tcPr>
+            <w:tcW w:w="0" w:type="auto"/>
+            <w:tcBorders>
+              <w:top w:val="single" w:sz="8" w:space="0" w:color="000000"/>
+              <w:left w:val="single" w:sz="8" w:space="0" w:color="000000"/>
+              <w:bottom w:val="single" w:sz="8" w:space="0" w:color="000000"/>
+              <w:right w:val="single" w:sz="8" w:space="0" w:color="000000"/>
+            </w:tcBorders>
+            <w:tcMar>
+              <w:top w:w="100" w:type="dxa"/>
+              <w:left w:w="100" w:type="dxa"/>
+              <w:bottom w:w="100" w:type="dxa"/>
+              <w:right w:w="100" w:type="dxa"/>
+            </w:tcMar>
+            <w:hideMark/>
+          </w:tcPr>
+          <w:p>
+            <w:pPr>
+              <w:pStyle w:val="ListParagraph"/>
+              <w:numPr>
+                <w:ilvl w:val="0"/>
+                <w:numId w:val="75"/>
+              </w:numPr>
+              <w:spacing w:line="240" w:lineRule="auto"/>
+              <w:textAlignment w:val="baseline"/>
+              <w:rPr>
+                <w:rFonts w:eastAsia="Times New Roman"/>
+              </w:rPr>
+            </w:pPr>
+            <w:r>
+              <w:rPr>
+                <w:rFonts w:eastAsia="Times New Roman"/>
+              </w:rPr>
+              <w:t>Player picks up card and is placed with other face-up uncontrolled groups</w:t>
+            </w:r>
+          </w:p>
+          <w:p>
+            <w:pPr>
+              <w:pStyle w:val="ListParagraph"/>
+              <w:numPr>
+                <w:ilvl w:val="0"/>
+                <w:numId w:val="75"/>
+              </w:numPr>
+              <w:spacing w:line="240" w:lineRule="auto"/>
+              <w:textAlignment w:val="baseline"/>
+              <w:rPr>
+                <w:rFonts w:eastAsia="Times New Roman"/>
+              </w:rPr>
+            </w:pPr>
+            <w:r>
+              <w:rPr>
+                <w:rFonts w:eastAsia="Times New Roman"/>
+              </w:rPr>
+              <w:t>The chosen attacking group’s power is greater than this group’s resistance and Player rolls dice to the total difference or less to control group.</w:t>
+            </w:r>
+          </w:p>
+        </w:tc>
+      </w:tr>
+      <w:tr>
+        <w:tc>
+          <w:tcPr>
+            <w:tcW w:w="0" w:type="auto"/>
+            <w:tcBorders>
+              <w:top w:val="single" w:sz="8" w:space="0" w:color="000000"/>
+              <w:left w:val="single" w:sz="8" w:space="0" w:color="000000"/>
+              <w:bottom w:val="single" w:sz="8" w:space="0" w:color="000000"/>
+              <w:right w:val="single" w:sz="8" w:space="0" w:color="000000"/>
+            </w:tcBorders>
+            <w:tcMar>
+              <w:top w:w="100" w:type="dxa"/>
+              <w:left w:w="100" w:type="dxa"/>
+              <w:bottom w:w="100" w:type="dxa"/>
+              <w:right w:w="100" w:type="dxa"/>
+            </w:tcMar>
+            <w:hideMark/>
+          </w:tcPr>
+          <w:p>
+            <w:pPr>
+              <w:spacing w:line="240" w:lineRule="auto"/>
+              <w:rPr>
+                <w:rFonts w:ascii="Times New Roman" w:eastAsia="Times New Roman" w:hAnsi="Times New Roman" w:cs="Times New Roman"/>
+                <w:color w:val="auto"/>
+                <w:sz w:val="24"/>
+                <w:szCs w:val="24"/>
+              </w:rPr>
+            </w:pPr>
+            <w:r>
+              <w:rPr>
+                <w:rFonts w:eastAsia="Times New Roman"/>
+              </w:rPr>
+              <w:t>Extensions</w:t>
+            </w:r>
+          </w:p>
+        </w:tc>
+        <w:tc>
+          <w:tcPr>
+            <w:tcW w:w="0" w:type="auto"/>
+            <w:tcBorders>
+              <w:top w:val="single" w:sz="8" w:space="0" w:color="000000"/>
+              <w:left w:val="single" w:sz="8" w:space="0" w:color="000000"/>
+              <w:bottom w:val="single" w:sz="8" w:space="0" w:color="000000"/>
+              <w:right w:val="single" w:sz="8" w:space="0" w:color="000000"/>
+            </w:tcBorders>
+            <w:tcMar>
+              <w:top w:w="100" w:type="dxa"/>
+              <w:left w:w="100" w:type="dxa"/>
+              <w:bottom w:w="100" w:type="dxa"/>
+              <w:right w:w="100" w:type="dxa"/>
+            </w:tcMar>
+            <w:hideMark/>
+          </w:tcPr>
+          <w:p>
+            <w:pPr>
+              <w:pStyle w:val="ListParagraph"/>
+              <w:numPr>
+                <w:ilvl w:val="0"/>
+                <w:numId w:val="76"/>
+              </w:numPr>
+              <w:spacing w:line="240" w:lineRule="auto"/>
+              <w:textAlignment w:val="baseline"/>
+              <w:rPr>
+                <w:rFonts w:eastAsia="Times New Roman"/>
+              </w:rPr>
+            </w:pPr>
+            <w:r>
+              <w:rPr>
+                <w:rFonts w:eastAsia="Times New Roman"/>
+              </w:rPr>
+              <w:t>Player rolls above the total difference.</w:t>
+            </w:r>
+          </w:p>
+          <w:p>
+            <w:pPr>
+              <w:pStyle w:val="ListParagraph"/>
+              <w:numPr>
+                <w:ilvl w:val="0"/>
+                <w:numId w:val="76"/>
+              </w:numPr>
+              <w:spacing w:line="240" w:lineRule="auto"/>
+              <w:textAlignment w:val="baseline"/>
+              <w:rPr>
+                <w:rFonts w:eastAsia="Times New Roman"/>
+              </w:rPr>
+            </w:pPr>
+            <w:r>
+              <w:rPr>
+                <w:rFonts w:eastAsia="Times New Roman"/>
+              </w:rPr>
+              <w:t>Group is destroyed or controlled by Other Player</w:t>
+            </w:r>
+          </w:p>
+        </w:tc>
+      </w:tr>
+      <w:tr>
+        <w:tc>
+          <w:tcPr>
+            <w:tcW w:w="0" w:type="auto"/>
+            <w:tcBorders>
+              <w:top w:val="single" w:sz="8" w:space="0" w:color="000000"/>
+              <w:left w:val="single" w:sz="8" w:space="0" w:color="000000"/>
+              <w:bottom w:val="single" w:sz="8" w:space="0" w:color="000000"/>
+              <w:right w:val="single" w:sz="8" w:space="0" w:color="000000"/>
+            </w:tcBorders>
+            <w:tcMar>
+              <w:top w:w="100" w:type="dxa"/>
+              <w:left w:w="100" w:type="dxa"/>
+              <w:bottom w:w="100" w:type="dxa"/>
+              <w:right w:w="100" w:type="dxa"/>
+            </w:tcMar>
+            <w:hideMark/>
+          </w:tcPr>
+          <w:p>
+            <w:pPr>
+              <w:spacing w:line="240" w:lineRule="auto"/>
+              <w:rPr>
+                <w:rFonts w:ascii="Times New Roman" w:eastAsia="Times New Roman" w:hAnsi="Times New Roman" w:cs="Times New Roman"/>
+                <w:color w:val="auto"/>
+                <w:sz w:val="24"/>
+                <w:szCs w:val="24"/>
+              </w:rPr>
+            </w:pPr>
+            <w:r>
+              <w:rPr>
+                <w:rFonts w:eastAsia="Times New Roman"/>
+              </w:rPr>
+              <w:t>Frequency of Use</w:t>
+            </w:r>
+          </w:p>
+        </w:tc>
+        <w:tc>
+          <w:tcPr>
+            <w:tcW w:w="0" w:type="auto"/>
+            <w:tcBorders>
+              <w:top w:val="single" w:sz="8" w:space="0" w:color="000000"/>
+              <w:left w:val="single" w:sz="8" w:space="0" w:color="000000"/>
+              <w:bottom w:val="single" w:sz="8" w:space="0" w:color="000000"/>
+              <w:right w:val="single" w:sz="8" w:space="0" w:color="000000"/>
+            </w:tcBorders>
+            <w:tcMar>
+              <w:top w:w="100" w:type="dxa"/>
+              <w:left w:w="100" w:type="dxa"/>
+              <w:bottom w:w="100" w:type="dxa"/>
+              <w:right w:w="100" w:type="dxa"/>
+            </w:tcMar>
+            <w:hideMark/>
+          </w:tcPr>
+          <w:p>
+            <w:pPr>
+              <w:spacing w:line="240" w:lineRule="auto"/>
+              <w:rPr>
+                <w:rFonts w:eastAsia="Times New Roman"/>
+                <w:color w:val="auto"/>
+              </w:rPr>
+            </w:pPr>
+            <w:r>
+              <w:rPr>
+                <w:rFonts w:eastAsia="Times New Roman"/>
+                <w:color w:val="auto"/>
+              </w:rPr>
+              <w:t>Occasionally</w:t>
+            </w:r>
+          </w:p>
+        </w:tc>
+      </w:tr>
+      <w:tr>
+        <w:tc>
+          <w:tcPr>
+            <w:tcW w:w="0" w:type="auto"/>
+            <w:tcBorders>
+              <w:top w:val="single" w:sz="8" w:space="0" w:color="000000"/>
+              <w:left w:val="single" w:sz="8" w:space="0" w:color="000000"/>
+              <w:bottom w:val="single" w:sz="8" w:space="0" w:color="000000"/>
+              <w:right w:val="single" w:sz="8" w:space="0" w:color="000000"/>
+            </w:tcBorders>
+            <w:tcMar>
+              <w:top w:w="100" w:type="dxa"/>
+              <w:left w:w="100" w:type="dxa"/>
+              <w:bottom w:w="100" w:type="dxa"/>
+              <w:right w:w="100" w:type="dxa"/>
+            </w:tcMar>
+            <w:hideMark/>
+          </w:tcPr>
+          <w:p>
+            <w:pPr>
+              <w:spacing w:line="240" w:lineRule="auto"/>
+              <w:rPr>
+                <w:rFonts w:ascii="Times New Roman" w:eastAsia="Times New Roman" w:hAnsi="Times New Roman" w:cs="Times New Roman"/>
+                <w:color w:val="auto"/>
+                <w:sz w:val="24"/>
+                <w:szCs w:val="24"/>
+              </w:rPr>
+            </w:pPr>
+            <w:r>
+              <w:rPr>
+                <w:rFonts w:eastAsia="Times New Roman"/>
+              </w:rPr>
+              <w:t>Status</w:t>
+            </w:r>
+          </w:p>
+        </w:tc>
+        <w:tc>
+          <w:tcPr>
+            <w:tcW w:w="0" w:type="auto"/>
+            <w:tcBorders>
+              <w:top w:val="single" w:sz="8" w:space="0" w:color="000000"/>
+              <w:left w:val="single" w:sz="8" w:space="0" w:color="000000"/>
+              <w:bottom w:val="single" w:sz="8" w:space="0" w:color="000000"/>
+              <w:right w:val="single" w:sz="8" w:space="0" w:color="000000"/>
+            </w:tcBorders>
+            <w:tcMar>
+              <w:top w:w="100" w:type="dxa"/>
+              <w:left w:w="100" w:type="dxa"/>
+              <w:bottom w:w="100" w:type="dxa"/>
+              <w:right w:w="100" w:type="dxa"/>
+            </w:tcMar>
+            <w:hideMark/>
+          </w:tcPr>
+          <w:p>
+            <w:pPr>
+              <w:rPr>
+                <w:rFonts w:ascii="Times New Roman" w:eastAsia="Times New Roman" w:hAnsi="Times New Roman" w:cs="Times New Roman"/>
+                <w:color w:val="auto"/>
+                <w:sz w:val="24"/>
+                <w:szCs w:val="24"/>
+              </w:rPr>
+            </w:pPr>
+          </w:p>
+        </w:tc>
+      </w:tr>
+      <w:tr>
+        <w:tc>
+          <w:tcPr>
+            <w:tcW w:w="0" w:type="auto"/>
+            <w:tcBorders>
+              <w:top w:val="single" w:sz="8" w:space="0" w:color="000000"/>
+              <w:left w:val="single" w:sz="8" w:space="0" w:color="000000"/>
+              <w:bottom w:val="single" w:sz="8" w:space="0" w:color="000000"/>
+              <w:right w:val="single" w:sz="8" w:space="0" w:color="000000"/>
+            </w:tcBorders>
+            <w:tcMar>
+              <w:top w:w="100" w:type="dxa"/>
+              <w:left w:w="100" w:type="dxa"/>
+              <w:bottom w:w="100" w:type="dxa"/>
+              <w:right w:w="100" w:type="dxa"/>
+            </w:tcMar>
+            <w:hideMark/>
+          </w:tcPr>
+          <w:p>
+            <w:pPr>
+              <w:spacing w:line="240" w:lineRule="auto"/>
+              <w:rPr>
+                <w:rFonts w:ascii="Times New Roman" w:eastAsia="Times New Roman" w:hAnsi="Times New Roman" w:cs="Times New Roman"/>
+                <w:color w:val="auto"/>
+                <w:sz w:val="24"/>
+                <w:szCs w:val="24"/>
+              </w:rPr>
+            </w:pPr>
+            <w:r>
+              <w:rPr>
+                <w:rFonts w:eastAsia="Times New Roman"/>
+              </w:rPr>
+              <w:t>Owner</w:t>
+            </w:r>
+          </w:p>
+        </w:tc>
+        <w:tc>
+          <w:tcPr>
+            <w:tcW w:w="0" w:type="auto"/>
+            <w:tcBorders>
+              <w:top w:val="single" w:sz="8" w:space="0" w:color="000000"/>
+              <w:left w:val="single" w:sz="8" w:space="0" w:color="000000"/>
+              <w:bottom w:val="single" w:sz="8" w:space="0" w:color="000000"/>
+              <w:right w:val="single" w:sz="8" w:space="0" w:color="000000"/>
+            </w:tcBorders>
+            <w:tcMar>
+              <w:top w:w="100" w:type="dxa"/>
+              <w:left w:w="100" w:type="dxa"/>
+              <w:bottom w:w="100" w:type="dxa"/>
+              <w:right w:w="100" w:type="dxa"/>
+            </w:tcMar>
+            <w:hideMark/>
+          </w:tcPr>
+          <w:p>
+            <w:pPr>
+              <w:spacing w:line="240" w:lineRule="auto"/>
+              <w:rPr>
+                <w:rFonts w:ascii="Times New Roman" w:eastAsia="Times New Roman" w:hAnsi="Times New Roman" w:cs="Times New Roman"/>
+                <w:color w:val="auto"/>
+                <w:sz w:val="24"/>
+                <w:szCs w:val="24"/>
+              </w:rPr>
+            </w:pPr>
+            <w:r>
+              <w:rPr>
+                <w:rFonts w:eastAsia="Times New Roman"/>
+              </w:rPr>
+              <w:t xml:space="preserve"> JT</w:t>
+            </w:r>
+          </w:p>
+        </w:tc>
+      </w:tr>
+    </w:tbl>
+    <w:p/>
+    <w:p/>
+    <w:p/>
+    <w:p/>
+    <w:p/>
+    <w:p/>
+    <w:p/>
+    <w:p/>
+    <w:p/>
+    <w:p/>
+    <w:p/>
+    <w:p/>
+    <w:p/>
+    <w:p/>
+    <w:p/>
+    <w:p/>
+    <w:p/>
+    <w:tbl>
+      <w:tblPr>
+        <w:tblW w:w="0" w:type="auto"/>
+        <w:tblLook w:val="04A0" w:firstRow="1" w:lastRow="0" w:firstColumn="1" w:lastColumn="0" w:noHBand="0" w:noVBand="1"/>
+      </w:tblPr>
+      <w:tblGrid>
+        <w:gridCol w:w="1966"/>
+        <w:gridCol w:w="7374"/>
+      </w:tblGrid>
+      <w:tr>
+        <w:tc>
+          <w:tcPr>
+            <w:tcW w:w="0" w:type="auto"/>
+            <w:tcBorders>
+              <w:top w:val="single" w:sz="8" w:space="0" w:color="000000"/>
+              <w:left w:val="single" w:sz="8" w:space="0" w:color="000000"/>
+              <w:bottom w:val="single" w:sz="8" w:space="0" w:color="000000"/>
+              <w:right w:val="single" w:sz="8" w:space="0" w:color="000000"/>
+            </w:tcBorders>
+            <w:tcMar>
+              <w:top w:w="100" w:type="dxa"/>
+              <w:left w:w="100" w:type="dxa"/>
+              <w:bottom w:w="100" w:type="dxa"/>
+              <w:right w:w="100" w:type="dxa"/>
+            </w:tcMar>
+            <w:hideMark/>
+          </w:tcPr>
+          <w:p>
+            <w:pPr>
+              <w:spacing w:line="240" w:lineRule="auto"/>
+              <w:rPr>
+                <w:rFonts w:ascii="Times New Roman" w:eastAsia="Times New Roman" w:hAnsi="Times New Roman" w:cs="Times New Roman"/>
+                <w:color w:val="auto"/>
+                <w:sz w:val="24"/>
+                <w:szCs w:val="24"/>
+              </w:rPr>
+            </w:pPr>
+            <w:r>
+              <w:rPr>
+                <w:rFonts w:eastAsia="Times New Roman"/>
+              </w:rPr>
+              <w:lastRenderedPageBreak/>
+              <w:t>ID</w:t>
+            </w:r>
+          </w:p>
+        </w:tc>
+        <w:tc>
+          <w:tcPr>
+            <w:tcW w:w="0" w:type="auto"/>
+            <w:tcBorders>
+              <w:top w:val="single" w:sz="8" w:space="0" w:color="000000"/>
+              <w:left w:val="single" w:sz="8" w:space="0" w:color="000000"/>
+              <w:bottom w:val="single" w:sz="8" w:space="0" w:color="000000"/>
+              <w:right w:val="single" w:sz="8" w:space="0" w:color="000000"/>
+            </w:tcBorders>
+            <w:tcMar>
+              <w:top w:w="100" w:type="dxa"/>
+              <w:left w:w="100" w:type="dxa"/>
+              <w:bottom w:w="100" w:type="dxa"/>
+              <w:right w:w="100" w:type="dxa"/>
+            </w:tcMar>
+            <w:hideMark/>
+          </w:tcPr>
+          <w:p>
+            <w:pPr>
+              <w:spacing w:line="240" w:lineRule="auto"/>
+              <w:rPr>
+                <w:rFonts w:ascii="Times New Roman" w:eastAsia="Times New Roman" w:hAnsi="Times New Roman" w:cs="Times New Roman"/>
+                <w:color w:val="auto"/>
+                <w:sz w:val="24"/>
+                <w:szCs w:val="24"/>
+              </w:rPr>
+            </w:pPr>
+            <w:r>
+              <w:rPr>
+                <w:rFonts w:eastAsia="Times New Roman"/>
+              </w:rPr>
+              <w:t>G – 1</w:t>
+            </w:r>
+            <w:r>
+              <w:rPr>
+                <w:rFonts w:eastAsia="Times New Roman"/>
+              </w:rPr>
+              <w:t>6</w:t>
+            </w:r>
+            <w:r>
+              <w:rPr>
+                <w:rFonts w:eastAsia="Times New Roman"/>
+              </w:rPr>
+              <w:t xml:space="preserve"> (Group – 1</w:t>
+            </w:r>
+            <w:r>
+              <w:rPr>
+                <w:rFonts w:eastAsia="Times New Roman"/>
+              </w:rPr>
+              <w:t>6</w:t>
+            </w:r>
+            <w:r>
+              <w:rPr>
+                <w:rFonts w:eastAsia="Times New Roman"/>
+              </w:rPr>
+              <w:t>)</w:t>
+            </w:r>
+          </w:p>
+        </w:tc>
+      </w:tr>
+      <w:tr>
+        <w:tc>
+          <w:tcPr>
+            <w:tcW w:w="0" w:type="auto"/>
+            <w:tcBorders>
+              <w:top w:val="single" w:sz="8" w:space="0" w:color="000000"/>
+              <w:left w:val="single" w:sz="8" w:space="0" w:color="000000"/>
+              <w:bottom w:val="single" w:sz="8" w:space="0" w:color="000000"/>
+              <w:right w:val="single" w:sz="8" w:space="0" w:color="000000"/>
+            </w:tcBorders>
+            <w:tcMar>
+              <w:top w:w="100" w:type="dxa"/>
+              <w:left w:w="100" w:type="dxa"/>
+              <w:bottom w:w="100" w:type="dxa"/>
+              <w:right w:w="100" w:type="dxa"/>
+            </w:tcMar>
+            <w:hideMark/>
+          </w:tcPr>
+          <w:p>
+            <w:pPr>
+              <w:spacing w:line="240" w:lineRule="auto"/>
+              <w:rPr>
+                <w:rFonts w:ascii="Times New Roman" w:eastAsia="Times New Roman" w:hAnsi="Times New Roman" w:cs="Times New Roman"/>
+                <w:color w:val="auto"/>
+                <w:sz w:val="24"/>
+                <w:szCs w:val="24"/>
+              </w:rPr>
+            </w:pPr>
+            <w:r>
+              <w:rPr>
+                <w:rFonts w:eastAsia="Times New Roman"/>
+              </w:rPr>
+              <w:t>Title</w:t>
+            </w:r>
+          </w:p>
+        </w:tc>
+        <w:tc>
+          <w:tcPr>
+            <w:tcW w:w="0" w:type="auto"/>
+            <w:tcBorders>
+              <w:top w:val="single" w:sz="8" w:space="0" w:color="000000"/>
+              <w:left w:val="single" w:sz="8" w:space="0" w:color="000000"/>
+              <w:bottom w:val="single" w:sz="8" w:space="0" w:color="000000"/>
+              <w:right w:val="single" w:sz="8" w:space="0" w:color="000000"/>
+            </w:tcBorders>
+            <w:tcMar>
+              <w:top w:w="100" w:type="dxa"/>
+              <w:left w:w="100" w:type="dxa"/>
+              <w:bottom w:w="100" w:type="dxa"/>
+              <w:right w:w="100" w:type="dxa"/>
+            </w:tcMar>
+            <w:hideMark/>
+          </w:tcPr>
+          <w:p>
+            <w:pPr>
+              <w:spacing w:line="240" w:lineRule="auto"/>
+              <w:rPr>
+                <w:rFonts w:ascii="Times New Roman" w:eastAsia="Times New Roman" w:hAnsi="Times New Roman" w:cs="Times New Roman"/>
+                <w:color w:val="auto"/>
+                <w:sz w:val="24"/>
+                <w:szCs w:val="24"/>
+              </w:rPr>
+            </w:pPr>
+            <w:r>
+              <w:rPr>
+                <w:rFonts w:eastAsia="Times New Roman"/>
+              </w:rPr>
+              <w:t>Evil Geniuses for a Better Tomorrow</w:t>
+            </w:r>
+          </w:p>
+        </w:tc>
+      </w:tr>
+      <w:tr>
+        <w:tc>
+          <w:tcPr>
+            <w:tcW w:w="0" w:type="auto"/>
+            <w:tcBorders>
+              <w:top w:val="single" w:sz="8" w:space="0" w:color="000000"/>
+              <w:left w:val="single" w:sz="8" w:space="0" w:color="000000"/>
+              <w:bottom w:val="single" w:sz="8" w:space="0" w:color="000000"/>
+              <w:right w:val="single" w:sz="8" w:space="0" w:color="000000"/>
+            </w:tcBorders>
+            <w:tcMar>
+              <w:top w:w="100" w:type="dxa"/>
+              <w:left w:w="100" w:type="dxa"/>
+              <w:bottom w:w="100" w:type="dxa"/>
+              <w:right w:w="100" w:type="dxa"/>
+            </w:tcMar>
+            <w:hideMark/>
+          </w:tcPr>
+          <w:p>
+            <w:pPr>
+              <w:spacing w:line="240" w:lineRule="auto"/>
+              <w:rPr>
+                <w:rFonts w:ascii="Times New Roman" w:eastAsia="Times New Roman" w:hAnsi="Times New Roman" w:cs="Times New Roman"/>
+                <w:color w:val="auto"/>
+                <w:sz w:val="24"/>
+                <w:szCs w:val="24"/>
+              </w:rPr>
+            </w:pPr>
+            <w:r>
+              <w:rPr>
+                <w:rFonts w:eastAsia="Times New Roman"/>
+              </w:rPr>
+              <w:t>Description</w:t>
+            </w:r>
+          </w:p>
+        </w:tc>
+        <w:tc>
+          <w:tcPr>
+            <w:tcW w:w="0" w:type="auto"/>
+            <w:tcBorders>
+              <w:top w:val="single" w:sz="8" w:space="0" w:color="000000"/>
+              <w:left w:val="single" w:sz="8" w:space="0" w:color="000000"/>
+              <w:bottom w:val="single" w:sz="8" w:space="0" w:color="000000"/>
+              <w:right w:val="single" w:sz="8" w:space="0" w:color="000000"/>
+            </w:tcBorders>
+            <w:tcMar>
+              <w:top w:w="100" w:type="dxa"/>
+              <w:left w:w="100" w:type="dxa"/>
+              <w:bottom w:w="100" w:type="dxa"/>
+              <w:right w:w="100" w:type="dxa"/>
+            </w:tcMar>
+            <w:hideMark/>
+          </w:tcPr>
+          <w:p>
+            <w:pPr>
+              <w:spacing w:line="240" w:lineRule="auto"/>
+              <w:rPr>
+                <w:rFonts w:eastAsia="Times New Roman"/>
+              </w:rPr>
+            </w:pPr>
+            <w:r>
+              <w:rPr>
+                <w:rFonts w:eastAsia="Times New Roman"/>
+              </w:rPr>
+              <w:t>This group has a Power of 0,</w:t>
+            </w:r>
+            <w:r>
+              <w:rPr>
+                <w:rFonts w:eastAsia="Times New Roman"/>
+              </w:rPr>
+              <w:t xml:space="preserve"> a Transferable Power of 2,</w:t>
+            </w:r>
+            <w:r>
+              <w:rPr>
+                <w:rFonts w:eastAsia="Times New Roman"/>
+              </w:rPr>
+              <w:t xml:space="preserve"> Resistance of 6, and Income of </w:t>
+            </w:r>
+            <w:r>
+              <w:rPr>
+                <w:rFonts w:eastAsia="Times New Roman"/>
+              </w:rPr>
+              <w:t>3. They are aligned as</w:t>
+            </w:r>
+            <w:r>
+              <w:rPr>
+                <w:rFonts w:eastAsia="Times New Roman"/>
+              </w:rPr>
+              <w:t xml:space="preserve"> Violent, and Weird. They can only be controlled. </w:t>
+            </w:r>
+          </w:p>
+        </w:tc>
+      </w:tr>
+      <w:tr>
+        <w:tc>
+          <w:tcPr>
+            <w:tcW w:w="0" w:type="auto"/>
+            <w:tcBorders>
+              <w:top w:val="single" w:sz="8" w:space="0" w:color="000000"/>
+              <w:left w:val="single" w:sz="8" w:space="0" w:color="000000"/>
+              <w:bottom w:val="single" w:sz="8" w:space="0" w:color="000000"/>
+              <w:right w:val="single" w:sz="8" w:space="0" w:color="000000"/>
+            </w:tcBorders>
+            <w:tcMar>
+              <w:top w:w="100" w:type="dxa"/>
+              <w:left w:w="100" w:type="dxa"/>
+              <w:bottom w:w="100" w:type="dxa"/>
+              <w:right w:w="100" w:type="dxa"/>
+            </w:tcMar>
+            <w:hideMark/>
+          </w:tcPr>
+          <w:p>
+            <w:pPr>
+              <w:spacing w:line="240" w:lineRule="auto"/>
+              <w:rPr>
+                <w:rFonts w:ascii="Times New Roman" w:eastAsia="Times New Roman" w:hAnsi="Times New Roman" w:cs="Times New Roman"/>
+                <w:color w:val="auto"/>
+                <w:sz w:val="24"/>
+                <w:szCs w:val="24"/>
+              </w:rPr>
+            </w:pPr>
+            <w:r>
+              <w:rPr>
+                <w:rFonts w:eastAsia="Times New Roman"/>
+              </w:rPr>
+              <w:t>Primary Actor</w:t>
+            </w:r>
+          </w:p>
+        </w:tc>
+        <w:tc>
+          <w:tcPr>
+            <w:tcW w:w="0" w:type="auto"/>
+            <w:tcBorders>
+              <w:top w:val="single" w:sz="8" w:space="0" w:color="000000"/>
+              <w:left w:val="single" w:sz="8" w:space="0" w:color="000000"/>
+              <w:bottom w:val="single" w:sz="8" w:space="0" w:color="000000"/>
+              <w:right w:val="single" w:sz="8" w:space="0" w:color="000000"/>
+            </w:tcBorders>
+            <w:tcMar>
+              <w:top w:w="100" w:type="dxa"/>
+              <w:left w:w="100" w:type="dxa"/>
+              <w:bottom w:w="100" w:type="dxa"/>
+              <w:right w:w="100" w:type="dxa"/>
+            </w:tcMar>
+            <w:hideMark/>
+          </w:tcPr>
+          <w:p>
+            <w:pPr>
+              <w:spacing w:line="240" w:lineRule="auto"/>
+              <w:rPr>
+                <w:rFonts w:ascii="Times New Roman" w:eastAsia="Times New Roman" w:hAnsi="Times New Roman" w:cs="Times New Roman"/>
+                <w:color w:val="auto"/>
+                <w:sz w:val="24"/>
+                <w:szCs w:val="24"/>
+              </w:rPr>
+            </w:pPr>
+            <w:r>
+              <w:rPr>
+                <w:rFonts w:eastAsia="Times New Roman"/>
+              </w:rPr>
+              <w:t>Current Player</w:t>
+            </w:r>
+          </w:p>
+        </w:tc>
+      </w:tr>
+      <w:tr>
+        <w:tc>
+          <w:tcPr>
+            <w:tcW w:w="0" w:type="auto"/>
+            <w:tcBorders>
+              <w:top w:val="single" w:sz="8" w:space="0" w:color="000000"/>
+              <w:left w:val="single" w:sz="8" w:space="0" w:color="000000"/>
+              <w:bottom w:val="single" w:sz="8" w:space="0" w:color="000000"/>
+              <w:right w:val="single" w:sz="8" w:space="0" w:color="000000"/>
+            </w:tcBorders>
+            <w:tcMar>
+              <w:top w:w="100" w:type="dxa"/>
+              <w:left w:w="100" w:type="dxa"/>
+              <w:bottom w:w="100" w:type="dxa"/>
+              <w:right w:w="100" w:type="dxa"/>
+            </w:tcMar>
+            <w:hideMark/>
+          </w:tcPr>
+          <w:p>
+            <w:pPr>
+              <w:spacing w:line="240" w:lineRule="auto"/>
+              <w:rPr>
+                <w:rFonts w:ascii="Times New Roman" w:eastAsia="Times New Roman" w:hAnsi="Times New Roman" w:cs="Times New Roman"/>
+                <w:color w:val="auto"/>
+                <w:sz w:val="24"/>
+                <w:szCs w:val="24"/>
+              </w:rPr>
+            </w:pPr>
+            <w:r>
+              <w:rPr>
+                <w:rFonts w:eastAsia="Times New Roman"/>
+              </w:rPr>
+              <w:t>Stakeholders</w:t>
+            </w:r>
+          </w:p>
+        </w:tc>
+        <w:tc>
+          <w:tcPr>
+            <w:tcW w:w="0" w:type="auto"/>
+            <w:tcBorders>
+              <w:top w:val="single" w:sz="8" w:space="0" w:color="000000"/>
+              <w:left w:val="single" w:sz="8" w:space="0" w:color="000000"/>
+              <w:bottom w:val="single" w:sz="8" w:space="0" w:color="000000"/>
+              <w:right w:val="single" w:sz="8" w:space="0" w:color="000000"/>
+            </w:tcBorders>
+            <w:tcMar>
+              <w:top w:w="100" w:type="dxa"/>
+              <w:left w:w="100" w:type="dxa"/>
+              <w:bottom w:w="100" w:type="dxa"/>
+              <w:right w:w="100" w:type="dxa"/>
+            </w:tcMar>
+            <w:hideMark/>
+          </w:tcPr>
+          <w:p>
+            <w:pPr>
+              <w:spacing w:line="240" w:lineRule="auto"/>
+              <w:rPr>
+                <w:rFonts w:ascii="Times New Roman" w:eastAsia="Times New Roman" w:hAnsi="Times New Roman" w:cs="Times New Roman"/>
+                <w:color w:val="auto"/>
+                <w:sz w:val="24"/>
+                <w:szCs w:val="24"/>
+              </w:rPr>
+            </w:pPr>
+            <w:r>
+              <w:rPr>
+                <w:rFonts w:eastAsia="Times New Roman"/>
+              </w:rPr>
+              <w:t>Other Players</w:t>
+            </w:r>
+          </w:p>
+        </w:tc>
+      </w:tr>
+      <w:tr>
+        <w:tc>
+          <w:tcPr>
+            <w:tcW w:w="0" w:type="auto"/>
+            <w:tcBorders>
+              <w:top w:val="single" w:sz="8" w:space="0" w:color="000000"/>
+              <w:left w:val="single" w:sz="8" w:space="0" w:color="000000"/>
+              <w:bottom w:val="single" w:sz="8" w:space="0" w:color="000000"/>
+              <w:right w:val="single" w:sz="8" w:space="0" w:color="000000"/>
+            </w:tcBorders>
+            <w:tcMar>
+              <w:top w:w="100" w:type="dxa"/>
+              <w:left w:w="100" w:type="dxa"/>
+              <w:bottom w:w="100" w:type="dxa"/>
+              <w:right w:w="100" w:type="dxa"/>
+            </w:tcMar>
+            <w:hideMark/>
+          </w:tcPr>
+          <w:p>
+            <w:pPr>
+              <w:spacing w:line="240" w:lineRule="auto"/>
+              <w:rPr>
+                <w:rFonts w:ascii="Times New Roman" w:eastAsia="Times New Roman" w:hAnsi="Times New Roman" w:cs="Times New Roman"/>
+                <w:color w:val="auto"/>
+                <w:sz w:val="24"/>
+                <w:szCs w:val="24"/>
+              </w:rPr>
+            </w:pPr>
+            <w:r>
+              <w:rPr>
+                <w:rFonts w:eastAsia="Times New Roman"/>
+              </w:rPr>
+              <w:t>Trigger</w:t>
+            </w:r>
+          </w:p>
+        </w:tc>
+        <w:tc>
+          <w:tcPr>
+            <w:tcW w:w="0" w:type="auto"/>
+            <w:tcBorders>
+              <w:top w:val="single" w:sz="8" w:space="0" w:color="000000"/>
+              <w:left w:val="single" w:sz="8" w:space="0" w:color="000000"/>
+              <w:bottom w:val="single" w:sz="8" w:space="0" w:color="000000"/>
+              <w:right w:val="single" w:sz="8" w:space="0" w:color="000000"/>
+            </w:tcBorders>
+            <w:tcMar>
+              <w:top w:w="100" w:type="dxa"/>
+              <w:left w:w="100" w:type="dxa"/>
+              <w:bottom w:w="100" w:type="dxa"/>
+              <w:right w:w="100" w:type="dxa"/>
+            </w:tcMar>
+            <w:hideMark/>
+          </w:tcPr>
+          <w:p>
+            <w:pPr>
+              <w:spacing w:line="240" w:lineRule="auto"/>
+              <w:rPr>
+                <w:rFonts w:eastAsia="Times New Roman"/>
+                <w:color w:val="auto"/>
+              </w:rPr>
+            </w:pPr>
+            <w:r>
+              <w:rPr>
+                <w:rFonts w:eastAsia="Times New Roman"/>
+                <w:color w:val="auto"/>
+              </w:rPr>
+              <w:t>Player builds Power Structure, Resistance Structure, or Income with Group.</w:t>
+            </w:r>
+          </w:p>
+        </w:tc>
+      </w:tr>
+      <w:tr>
+        <w:tc>
+          <w:tcPr>
+            <w:tcW w:w="0" w:type="auto"/>
+            <w:tcBorders>
+              <w:top w:val="single" w:sz="8" w:space="0" w:color="000000"/>
+              <w:left w:val="single" w:sz="8" w:space="0" w:color="000000"/>
+              <w:bottom w:val="single" w:sz="8" w:space="0" w:color="000000"/>
+              <w:right w:val="single" w:sz="8" w:space="0" w:color="000000"/>
+            </w:tcBorders>
+            <w:tcMar>
+              <w:top w:w="100" w:type="dxa"/>
+              <w:left w:w="100" w:type="dxa"/>
+              <w:bottom w:w="100" w:type="dxa"/>
+              <w:right w:w="100" w:type="dxa"/>
+            </w:tcMar>
+            <w:hideMark/>
+          </w:tcPr>
+          <w:p>
+            <w:pPr>
+              <w:spacing w:line="240" w:lineRule="auto"/>
+              <w:rPr>
+                <w:rFonts w:ascii="Times New Roman" w:eastAsia="Times New Roman" w:hAnsi="Times New Roman" w:cs="Times New Roman"/>
+                <w:color w:val="auto"/>
+                <w:sz w:val="24"/>
+                <w:szCs w:val="24"/>
+              </w:rPr>
+            </w:pPr>
+            <w:r>
+              <w:rPr>
+                <w:rFonts w:eastAsia="Times New Roman"/>
+              </w:rPr>
+              <w:t>Preconditions</w:t>
+            </w:r>
+          </w:p>
+        </w:tc>
+        <w:tc>
+          <w:tcPr>
+            <w:tcW w:w="0" w:type="auto"/>
+            <w:tcBorders>
+              <w:top w:val="single" w:sz="8" w:space="0" w:color="000000"/>
+              <w:left w:val="single" w:sz="8" w:space="0" w:color="000000"/>
+              <w:bottom w:val="single" w:sz="8" w:space="0" w:color="000000"/>
+              <w:right w:val="single" w:sz="8" w:space="0" w:color="000000"/>
+            </w:tcBorders>
+            <w:tcMar>
+              <w:top w:w="100" w:type="dxa"/>
+              <w:left w:w="100" w:type="dxa"/>
+              <w:bottom w:w="100" w:type="dxa"/>
+              <w:right w:w="100" w:type="dxa"/>
+            </w:tcMar>
+            <w:hideMark/>
+          </w:tcPr>
+          <w:p>
+            <w:pPr>
+              <w:spacing w:line="240" w:lineRule="auto"/>
+              <w:rPr>
+                <w:rFonts w:ascii="Times New Roman" w:eastAsia="Times New Roman" w:hAnsi="Times New Roman" w:cs="Times New Roman"/>
+                <w:color w:val="auto"/>
+                <w:sz w:val="24"/>
+                <w:szCs w:val="24"/>
+              </w:rPr>
+            </w:pPr>
+            <w:r>
+              <w:rPr>
+                <w:rFonts w:eastAsia="Times New Roman"/>
+              </w:rPr>
+              <w:t>Card is uncontrolled.</w:t>
+            </w:r>
+          </w:p>
+        </w:tc>
+      </w:tr>
+      <w:tr>
+        <w:tc>
+          <w:tcPr>
+            <w:tcW w:w="0" w:type="auto"/>
+            <w:tcBorders>
+              <w:top w:val="single" w:sz="8" w:space="0" w:color="000000"/>
+              <w:left w:val="single" w:sz="8" w:space="0" w:color="000000"/>
+              <w:bottom w:val="single" w:sz="8" w:space="0" w:color="000000"/>
+              <w:right w:val="single" w:sz="8" w:space="0" w:color="000000"/>
+            </w:tcBorders>
+            <w:tcMar>
+              <w:top w:w="100" w:type="dxa"/>
+              <w:left w:w="100" w:type="dxa"/>
+              <w:bottom w:w="100" w:type="dxa"/>
+              <w:right w:w="100" w:type="dxa"/>
+            </w:tcMar>
+            <w:hideMark/>
+          </w:tcPr>
+          <w:p>
+            <w:pPr>
+              <w:spacing w:line="240" w:lineRule="auto"/>
+              <w:rPr>
+                <w:rFonts w:ascii="Times New Roman" w:eastAsia="Times New Roman" w:hAnsi="Times New Roman" w:cs="Times New Roman"/>
+                <w:color w:val="auto"/>
+                <w:sz w:val="24"/>
+                <w:szCs w:val="24"/>
+              </w:rPr>
+            </w:pPr>
+            <w:r>
+              <w:rPr>
+                <w:rFonts w:eastAsia="Times New Roman"/>
+              </w:rPr>
+              <w:t>Postconditions</w:t>
+            </w:r>
+          </w:p>
+        </w:tc>
+        <w:tc>
+          <w:tcPr>
+            <w:tcW w:w="0" w:type="auto"/>
+            <w:tcBorders>
+              <w:top w:val="single" w:sz="8" w:space="0" w:color="000000"/>
+              <w:left w:val="single" w:sz="8" w:space="0" w:color="000000"/>
+              <w:bottom w:val="single" w:sz="8" w:space="0" w:color="000000"/>
+              <w:right w:val="single" w:sz="8" w:space="0" w:color="000000"/>
+            </w:tcBorders>
+            <w:tcMar>
+              <w:top w:w="100" w:type="dxa"/>
+              <w:left w:w="100" w:type="dxa"/>
+              <w:bottom w:w="100" w:type="dxa"/>
+              <w:right w:w="100" w:type="dxa"/>
+            </w:tcMar>
+            <w:hideMark/>
+          </w:tcPr>
+          <w:p>
+            <w:pPr>
+              <w:spacing w:line="240" w:lineRule="auto"/>
+              <w:rPr>
+                <w:rFonts w:ascii="Times New Roman" w:eastAsia="Times New Roman" w:hAnsi="Times New Roman" w:cs="Times New Roman"/>
+                <w:color w:val="auto"/>
+                <w:sz w:val="24"/>
+                <w:szCs w:val="24"/>
+              </w:rPr>
+            </w:pPr>
+            <w:r>
+              <w:rPr>
+                <w:rFonts w:eastAsia="Times New Roman"/>
+              </w:rPr>
+              <w:t xml:space="preserve">Player controls Group. </w:t>
+            </w:r>
+          </w:p>
+        </w:tc>
+      </w:tr>
+      <w:tr>
+        <w:tc>
+          <w:tcPr>
+            <w:tcW w:w="0" w:type="auto"/>
+            <w:tcBorders>
+              <w:top w:val="single" w:sz="8" w:space="0" w:color="000000"/>
+              <w:left w:val="single" w:sz="8" w:space="0" w:color="000000"/>
+              <w:bottom w:val="single" w:sz="8" w:space="0" w:color="000000"/>
+              <w:right w:val="single" w:sz="8" w:space="0" w:color="000000"/>
+            </w:tcBorders>
+            <w:tcMar>
+              <w:top w:w="100" w:type="dxa"/>
+              <w:left w:w="100" w:type="dxa"/>
+              <w:bottom w:w="100" w:type="dxa"/>
+              <w:right w:w="100" w:type="dxa"/>
+            </w:tcMar>
+            <w:hideMark/>
+          </w:tcPr>
+          <w:p>
+            <w:pPr>
+              <w:spacing w:line="240" w:lineRule="auto"/>
+              <w:rPr>
+                <w:rFonts w:ascii="Times New Roman" w:eastAsia="Times New Roman" w:hAnsi="Times New Roman" w:cs="Times New Roman"/>
+                <w:color w:val="auto"/>
+                <w:sz w:val="24"/>
+                <w:szCs w:val="24"/>
+              </w:rPr>
+            </w:pPr>
+            <w:r>
+              <w:rPr>
+                <w:rFonts w:eastAsia="Times New Roman"/>
+              </w:rPr>
+              <w:t>Main Success Scenario</w:t>
+            </w:r>
+          </w:p>
+        </w:tc>
+        <w:tc>
+          <w:tcPr>
+            <w:tcW w:w="0" w:type="auto"/>
+            <w:tcBorders>
+              <w:top w:val="single" w:sz="8" w:space="0" w:color="000000"/>
+              <w:left w:val="single" w:sz="8" w:space="0" w:color="000000"/>
+              <w:bottom w:val="single" w:sz="8" w:space="0" w:color="000000"/>
+              <w:right w:val="single" w:sz="8" w:space="0" w:color="000000"/>
+            </w:tcBorders>
+            <w:tcMar>
+              <w:top w:w="100" w:type="dxa"/>
+              <w:left w:w="100" w:type="dxa"/>
+              <w:bottom w:w="100" w:type="dxa"/>
+              <w:right w:w="100" w:type="dxa"/>
+            </w:tcMar>
+            <w:hideMark/>
+          </w:tcPr>
+          <w:p>
+            <w:pPr>
+              <w:pStyle w:val="ListParagraph"/>
+              <w:numPr>
+                <w:ilvl w:val="0"/>
+                <w:numId w:val="77"/>
+              </w:numPr>
+              <w:spacing w:line="240" w:lineRule="auto"/>
+              <w:textAlignment w:val="baseline"/>
+              <w:rPr>
+                <w:rFonts w:eastAsia="Times New Roman"/>
+              </w:rPr>
+            </w:pPr>
+            <w:r>
+              <w:rPr>
+                <w:rFonts w:eastAsia="Times New Roman"/>
+              </w:rPr>
+              <w:t>Player picks up card and is placed with other face-up uncontrolled groups</w:t>
+            </w:r>
+          </w:p>
+          <w:p>
+            <w:pPr>
+              <w:pStyle w:val="ListParagraph"/>
+              <w:numPr>
+                <w:ilvl w:val="0"/>
+                <w:numId w:val="77"/>
+              </w:numPr>
+              <w:spacing w:line="240" w:lineRule="auto"/>
+              <w:textAlignment w:val="baseline"/>
+              <w:rPr>
+                <w:rFonts w:eastAsia="Times New Roman"/>
+              </w:rPr>
+            </w:pPr>
+            <w:r>
+              <w:rPr>
+                <w:rFonts w:eastAsia="Times New Roman"/>
+              </w:rPr>
+              <w:t>The chosen attacking group’s power is greater than this group’s resistance and Player rolls dice to the total difference or less to control group.</w:t>
+            </w:r>
+          </w:p>
+        </w:tc>
+      </w:tr>
+      <w:tr>
+        <w:tc>
+          <w:tcPr>
+            <w:tcW w:w="0" w:type="auto"/>
+            <w:tcBorders>
+              <w:top w:val="single" w:sz="8" w:space="0" w:color="000000"/>
+              <w:left w:val="single" w:sz="8" w:space="0" w:color="000000"/>
+              <w:bottom w:val="single" w:sz="8" w:space="0" w:color="000000"/>
+              <w:right w:val="single" w:sz="8" w:space="0" w:color="000000"/>
+            </w:tcBorders>
+            <w:tcMar>
+              <w:top w:w="100" w:type="dxa"/>
+              <w:left w:w="100" w:type="dxa"/>
+              <w:bottom w:w="100" w:type="dxa"/>
+              <w:right w:w="100" w:type="dxa"/>
+            </w:tcMar>
+            <w:hideMark/>
+          </w:tcPr>
+          <w:p>
+            <w:pPr>
+              <w:spacing w:line="240" w:lineRule="auto"/>
+              <w:rPr>
+                <w:rFonts w:ascii="Times New Roman" w:eastAsia="Times New Roman" w:hAnsi="Times New Roman" w:cs="Times New Roman"/>
+                <w:color w:val="auto"/>
+                <w:sz w:val="24"/>
+                <w:szCs w:val="24"/>
+              </w:rPr>
+            </w:pPr>
+            <w:r>
+              <w:rPr>
+                <w:rFonts w:eastAsia="Times New Roman"/>
+              </w:rPr>
+              <w:t>Extensions</w:t>
+            </w:r>
+          </w:p>
+        </w:tc>
+        <w:tc>
+          <w:tcPr>
+            <w:tcW w:w="0" w:type="auto"/>
+            <w:tcBorders>
+              <w:top w:val="single" w:sz="8" w:space="0" w:color="000000"/>
+              <w:left w:val="single" w:sz="8" w:space="0" w:color="000000"/>
+              <w:bottom w:val="single" w:sz="8" w:space="0" w:color="000000"/>
+              <w:right w:val="single" w:sz="8" w:space="0" w:color="000000"/>
+            </w:tcBorders>
+            <w:tcMar>
+              <w:top w:w="100" w:type="dxa"/>
+              <w:left w:w="100" w:type="dxa"/>
+              <w:bottom w:w="100" w:type="dxa"/>
+              <w:right w:w="100" w:type="dxa"/>
+            </w:tcMar>
+            <w:hideMark/>
+          </w:tcPr>
+          <w:p>
+            <w:pPr>
+              <w:pStyle w:val="ListParagraph"/>
+              <w:numPr>
+                <w:ilvl w:val="0"/>
+                <w:numId w:val="78"/>
+              </w:numPr>
+              <w:spacing w:line="240" w:lineRule="auto"/>
+              <w:textAlignment w:val="baseline"/>
+              <w:rPr>
+                <w:rFonts w:eastAsia="Times New Roman"/>
+              </w:rPr>
+            </w:pPr>
+            <w:r>
+              <w:rPr>
+                <w:rFonts w:eastAsia="Times New Roman"/>
+              </w:rPr>
+              <w:t>Player rolls above the total difference.</w:t>
+            </w:r>
+          </w:p>
+          <w:p>
+            <w:pPr>
+              <w:pStyle w:val="ListParagraph"/>
+              <w:numPr>
+                <w:ilvl w:val="0"/>
+                <w:numId w:val="78"/>
+              </w:numPr>
+              <w:spacing w:line="240" w:lineRule="auto"/>
+              <w:textAlignment w:val="baseline"/>
+              <w:rPr>
+                <w:rFonts w:eastAsia="Times New Roman"/>
+              </w:rPr>
+            </w:pPr>
+            <w:r>
+              <w:rPr>
+                <w:rFonts w:eastAsia="Times New Roman"/>
+              </w:rPr>
+              <w:t>Group is destroyed or controlled by Other Player</w:t>
+            </w:r>
+          </w:p>
+        </w:tc>
+      </w:tr>
+      <w:tr>
+        <w:tc>
+          <w:tcPr>
+            <w:tcW w:w="0" w:type="auto"/>
+            <w:tcBorders>
+              <w:top w:val="single" w:sz="8" w:space="0" w:color="000000"/>
+              <w:left w:val="single" w:sz="8" w:space="0" w:color="000000"/>
+              <w:bottom w:val="single" w:sz="8" w:space="0" w:color="000000"/>
+              <w:right w:val="single" w:sz="8" w:space="0" w:color="000000"/>
+            </w:tcBorders>
+            <w:tcMar>
+              <w:top w:w="100" w:type="dxa"/>
+              <w:left w:w="100" w:type="dxa"/>
+              <w:bottom w:w="100" w:type="dxa"/>
+              <w:right w:w="100" w:type="dxa"/>
+            </w:tcMar>
+            <w:hideMark/>
+          </w:tcPr>
+          <w:p>
+            <w:pPr>
+              <w:spacing w:line="240" w:lineRule="auto"/>
+              <w:rPr>
+                <w:rFonts w:ascii="Times New Roman" w:eastAsia="Times New Roman" w:hAnsi="Times New Roman" w:cs="Times New Roman"/>
+                <w:color w:val="auto"/>
+                <w:sz w:val="24"/>
+                <w:szCs w:val="24"/>
+              </w:rPr>
+            </w:pPr>
+            <w:r>
+              <w:rPr>
+                <w:rFonts w:eastAsia="Times New Roman"/>
+              </w:rPr>
+              <w:t>Frequency of Use</w:t>
+            </w:r>
+          </w:p>
+        </w:tc>
+        <w:tc>
+          <w:tcPr>
+            <w:tcW w:w="0" w:type="auto"/>
+            <w:tcBorders>
+              <w:top w:val="single" w:sz="8" w:space="0" w:color="000000"/>
+              <w:left w:val="single" w:sz="8" w:space="0" w:color="000000"/>
+              <w:bottom w:val="single" w:sz="8" w:space="0" w:color="000000"/>
+              <w:right w:val="single" w:sz="8" w:space="0" w:color="000000"/>
+            </w:tcBorders>
+            <w:tcMar>
+              <w:top w:w="100" w:type="dxa"/>
+              <w:left w:w="100" w:type="dxa"/>
+              <w:bottom w:w="100" w:type="dxa"/>
+              <w:right w:w="100" w:type="dxa"/>
+            </w:tcMar>
+            <w:hideMark/>
+          </w:tcPr>
+          <w:p>
+            <w:pPr>
+              <w:spacing w:line="240" w:lineRule="auto"/>
+              <w:rPr>
+                <w:rFonts w:eastAsia="Times New Roman"/>
+                <w:color w:val="auto"/>
+              </w:rPr>
+            </w:pPr>
+            <w:r>
+              <w:rPr>
+                <w:rFonts w:eastAsia="Times New Roman"/>
+                <w:color w:val="auto"/>
+              </w:rPr>
+              <w:t>Occasionally</w:t>
+            </w:r>
+          </w:p>
+        </w:tc>
+      </w:tr>
+      <w:tr>
+        <w:tc>
+          <w:tcPr>
+            <w:tcW w:w="0" w:type="auto"/>
+            <w:tcBorders>
+              <w:top w:val="single" w:sz="8" w:space="0" w:color="000000"/>
+              <w:left w:val="single" w:sz="8" w:space="0" w:color="000000"/>
+              <w:bottom w:val="single" w:sz="8" w:space="0" w:color="000000"/>
+              <w:right w:val="single" w:sz="8" w:space="0" w:color="000000"/>
+            </w:tcBorders>
+            <w:tcMar>
+              <w:top w:w="100" w:type="dxa"/>
+              <w:left w:w="100" w:type="dxa"/>
+              <w:bottom w:w="100" w:type="dxa"/>
+              <w:right w:w="100" w:type="dxa"/>
+            </w:tcMar>
+            <w:hideMark/>
+          </w:tcPr>
+          <w:p>
+            <w:pPr>
+              <w:spacing w:line="240" w:lineRule="auto"/>
+              <w:rPr>
+                <w:rFonts w:ascii="Times New Roman" w:eastAsia="Times New Roman" w:hAnsi="Times New Roman" w:cs="Times New Roman"/>
+                <w:color w:val="auto"/>
+                <w:sz w:val="24"/>
+                <w:szCs w:val="24"/>
+              </w:rPr>
+            </w:pPr>
+            <w:r>
+              <w:rPr>
+                <w:rFonts w:eastAsia="Times New Roman"/>
+              </w:rPr>
+              <w:t>Status</w:t>
+            </w:r>
+          </w:p>
+        </w:tc>
+        <w:tc>
+          <w:tcPr>
+            <w:tcW w:w="0" w:type="auto"/>
+            <w:tcBorders>
+              <w:top w:val="single" w:sz="8" w:space="0" w:color="000000"/>
+              <w:left w:val="single" w:sz="8" w:space="0" w:color="000000"/>
+              <w:bottom w:val="single" w:sz="8" w:space="0" w:color="000000"/>
+              <w:right w:val="single" w:sz="8" w:space="0" w:color="000000"/>
+            </w:tcBorders>
+            <w:tcMar>
+              <w:top w:w="100" w:type="dxa"/>
+              <w:left w:w="100" w:type="dxa"/>
+              <w:bottom w:w="100" w:type="dxa"/>
+              <w:right w:w="100" w:type="dxa"/>
+            </w:tcMar>
+            <w:hideMark/>
+          </w:tcPr>
+          <w:p>
+            <w:pPr>
+              <w:rPr>
+                <w:rFonts w:ascii="Times New Roman" w:eastAsia="Times New Roman" w:hAnsi="Times New Roman" w:cs="Times New Roman"/>
+                <w:color w:val="auto"/>
+                <w:sz w:val="24"/>
+                <w:szCs w:val="24"/>
+              </w:rPr>
+            </w:pPr>
+          </w:p>
+        </w:tc>
+      </w:tr>
+      <w:tr>
+        <w:tc>
+          <w:tcPr>
+            <w:tcW w:w="0" w:type="auto"/>
+            <w:tcBorders>
+              <w:top w:val="single" w:sz="8" w:space="0" w:color="000000"/>
+              <w:left w:val="single" w:sz="8" w:space="0" w:color="000000"/>
+              <w:bottom w:val="single" w:sz="8" w:space="0" w:color="000000"/>
+              <w:right w:val="single" w:sz="8" w:space="0" w:color="000000"/>
+            </w:tcBorders>
+            <w:tcMar>
+              <w:top w:w="100" w:type="dxa"/>
+              <w:left w:w="100" w:type="dxa"/>
+              <w:bottom w:w="100" w:type="dxa"/>
+              <w:right w:w="100" w:type="dxa"/>
+            </w:tcMar>
+            <w:hideMark/>
+          </w:tcPr>
+          <w:p>
+            <w:pPr>
+              <w:spacing w:line="240" w:lineRule="auto"/>
+              <w:rPr>
+                <w:rFonts w:ascii="Times New Roman" w:eastAsia="Times New Roman" w:hAnsi="Times New Roman" w:cs="Times New Roman"/>
+                <w:color w:val="auto"/>
+                <w:sz w:val="24"/>
+                <w:szCs w:val="24"/>
+              </w:rPr>
+            </w:pPr>
+            <w:r>
+              <w:rPr>
+                <w:rFonts w:eastAsia="Times New Roman"/>
+              </w:rPr>
+              <w:t>Owner</w:t>
+            </w:r>
+          </w:p>
+        </w:tc>
+        <w:tc>
+          <w:tcPr>
+            <w:tcW w:w="0" w:type="auto"/>
+            <w:tcBorders>
+              <w:top w:val="single" w:sz="8" w:space="0" w:color="000000"/>
+              <w:left w:val="single" w:sz="8" w:space="0" w:color="000000"/>
+              <w:bottom w:val="single" w:sz="8" w:space="0" w:color="000000"/>
+              <w:right w:val="single" w:sz="8" w:space="0" w:color="000000"/>
+            </w:tcBorders>
+            <w:tcMar>
+              <w:top w:w="100" w:type="dxa"/>
+              <w:left w:w="100" w:type="dxa"/>
+              <w:bottom w:w="100" w:type="dxa"/>
+              <w:right w:w="100" w:type="dxa"/>
+            </w:tcMar>
+            <w:hideMark/>
+          </w:tcPr>
+          <w:p>
+            <w:pPr>
+              <w:spacing w:line="240" w:lineRule="auto"/>
+              <w:rPr>
+                <w:rFonts w:ascii="Times New Roman" w:eastAsia="Times New Roman" w:hAnsi="Times New Roman" w:cs="Times New Roman"/>
+                <w:color w:val="auto"/>
+                <w:sz w:val="24"/>
+                <w:szCs w:val="24"/>
+              </w:rPr>
+            </w:pPr>
+            <w:r>
+              <w:rPr>
+                <w:rFonts w:eastAsia="Times New Roman"/>
+              </w:rPr>
+              <w:t xml:space="preserve"> JT</w:t>
+            </w:r>
+          </w:p>
+        </w:tc>
+      </w:tr>
+    </w:tbl>
     <w:p>
       <w:bookmarkStart w:id="0" w:name="_GoBack"/>
       <w:bookmarkEnd w:id="0"/>
@@ -40953,6 +43081,118 @@
     </w:lvl>
   </w:abstractNum>
   <w:abstractNum w:abstractNumId="4" w15:restartNumberingAfterBreak="0">
+    <w:nsid w:val="0308086E"/>
+    <w:multiLevelType w:val="multilevel"/>
+    <w:tmpl w:val="711CDE58"/>
+    <w:lvl w:ilvl="0">
+      <w:start w:val="1"/>
+      <w:numFmt w:val="decimal"/>
+      <w:lvlText w:val="%1."/>
+      <w:lvlJc w:val="left"/>
+      <w:pPr>
+        <w:tabs>
+          <w:tab w:val="num" w:pos="720"/>
+        </w:tabs>
+        <w:ind w:left="720" w:hanging="360"/>
+      </w:pPr>
+    </w:lvl>
+    <w:lvl w:ilvl="1">
+      <w:numFmt w:val="bullet"/>
+      <w:lvlText w:val="-"/>
+      <w:lvlJc w:val="left"/>
+      <w:pPr>
+        <w:ind w:left="1440" w:hanging="360"/>
+      </w:pPr>
+      <w:rPr>
+        <w:rFonts w:ascii="Arial" w:eastAsia="Times New Roman" w:hAnsi="Arial" w:cs="Arial" w:hint="default"/>
+      </w:rPr>
+    </w:lvl>
+    <w:lvl w:ilvl="2">
+      <w:start w:val="8"/>
+      <w:numFmt w:val="bullet"/>
+      <w:lvlText w:val=""/>
+      <w:lvlJc w:val="left"/>
+      <w:pPr>
+        <w:ind w:left="2160" w:hanging="360"/>
+      </w:pPr>
+      <w:rPr>
+        <w:rFonts w:ascii="Wingdings" w:eastAsia="Times New Roman" w:hAnsi="Wingdings" w:cs="Arial" w:hint="default"/>
+      </w:rPr>
+    </w:lvl>
+    <w:lvl w:ilvl="3" w:tentative="1">
+      <w:start w:val="1"/>
+      <w:numFmt w:val="decimal"/>
+      <w:lvlText w:val="%4."/>
+      <w:lvlJc w:val="left"/>
+      <w:pPr>
+        <w:tabs>
+          <w:tab w:val="num" w:pos="2880"/>
+        </w:tabs>
+        <w:ind w:left="2880" w:hanging="360"/>
+      </w:pPr>
+    </w:lvl>
+    <w:lvl w:ilvl="4" w:tentative="1">
+      <w:start w:val="1"/>
+      <w:numFmt w:val="decimal"/>
+      <w:lvlText w:val="%5."/>
+      <w:lvlJc w:val="left"/>
+      <w:pPr>
+        <w:tabs>
+          <w:tab w:val="num" w:pos="3600"/>
+        </w:tabs>
+        <w:ind w:left="3600" w:hanging="360"/>
+      </w:pPr>
+    </w:lvl>
+    <w:lvl w:ilvl="5" w:tentative="1">
+      <w:start w:val="1"/>
+      <w:numFmt w:val="decimal"/>
+      <w:lvlText w:val="%6."/>
+      <w:lvlJc w:val="left"/>
+      <w:pPr>
+        <w:tabs>
+          <w:tab w:val="num" w:pos="4320"/>
+        </w:tabs>
+        <w:ind w:left="4320" w:hanging="360"/>
+      </w:pPr>
+    </w:lvl>
+    <w:lvl w:ilvl="6" w:tentative="1">
+      <w:start w:val="1"/>
+      <w:numFmt w:val="decimal"/>
+      <w:lvlText w:val="%7."/>
+      <w:lvlJc w:val="left"/>
+      <w:pPr>
+        <w:tabs>
+          <w:tab w:val="num" w:pos="5040"/>
+        </w:tabs>
+        <w:ind w:left="5040" w:hanging="360"/>
+      </w:pPr>
+    </w:lvl>
+    <w:lvl w:ilvl="7" w:tentative="1">
+      <w:start w:val="1"/>
+      <w:numFmt w:val="decimal"/>
+      <w:lvlText w:val="%8."/>
+      <w:lvlJc w:val="left"/>
+      <w:pPr>
+        <w:tabs>
+          <w:tab w:val="num" w:pos="5760"/>
+        </w:tabs>
+        <w:ind w:left="5760" w:hanging="360"/>
+      </w:pPr>
+    </w:lvl>
+    <w:lvl w:ilvl="8" w:tentative="1">
+      <w:start w:val="1"/>
+      <w:numFmt w:val="decimal"/>
+      <w:lvlText w:val="%9."/>
+      <w:lvlJc w:val="left"/>
+      <w:pPr>
+        <w:tabs>
+          <w:tab w:val="num" w:pos="6480"/>
+        </w:tabs>
+        <w:ind w:left="6480" w:hanging="360"/>
+      </w:pPr>
+    </w:lvl>
+  </w:abstractNum>
+  <w:abstractNum w:abstractNumId="5" w15:restartNumberingAfterBreak="0">
     <w:nsid w:val="032D72F5"/>
     <w:multiLevelType w:val="multilevel"/>
     <w:tmpl w:val="711CDE58"/>
@@ -41064,7 +43304,7 @@
       </w:pPr>
     </w:lvl>
   </w:abstractNum>
-  <w:abstractNum w:abstractNumId="5" w15:restartNumberingAfterBreak="0">
+  <w:abstractNum w:abstractNumId="6" w15:restartNumberingAfterBreak="0">
     <w:nsid w:val="073C274D"/>
     <w:multiLevelType w:val="multilevel"/>
     <w:tmpl w:val="8FC04610"/>
@@ -41177,7 +43417,7 @@
       </w:pPr>
     </w:lvl>
   </w:abstractNum>
-  <w:abstractNum w:abstractNumId="6" w15:restartNumberingAfterBreak="0">
+  <w:abstractNum w:abstractNumId="7" w15:restartNumberingAfterBreak="0">
     <w:nsid w:val="07614534"/>
     <w:multiLevelType w:val="multilevel"/>
     <w:tmpl w:val="8FC04610"/>
@@ -41290,7 +43530,7 @@
       </w:pPr>
     </w:lvl>
   </w:abstractNum>
-  <w:abstractNum w:abstractNumId="7" w15:restartNumberingAfterBreak="0">
+  <w:abstractNum w:abstractNumId="8" w15:restartNumberingAfterBreak="0">
     <w:nsid w:val="07951E22"/>
     <w:multiLevelType w:val="multilevel"/>
     <w:tmpl w:val="BED8197A"/>
@@ -41402,7 +43642,7 @@
       </w:pPr>
     </w:lvl>
   </w:abstractNum>
-  <w:abstractNum w:abstractNumId="8" w15:restartNumberingAfterBreak="0">
+  <w:abstractNum w:abstractNumId="9" w15:restartNumberingAfterBreak="0">
     <w:nsid w:val="0A5F7F58"/>
     <w:multiLevelType w:val="multilevel"/>
     <w:tmpl w:val="711CDE58"/>
@@ -41514,7 +43754,7 @@
       </w:pPr>
     </w:lvl>
   </w:abstractNum>
-  <w:abstractNum w:abstractNumId="9" w15:restartNumberingAfterBreak="0">
+  <w:abstractNum w:abstractNumId="10" w15:restartNumberingAfterBreak="0">
     <w:nsid w:val="0DE65EA3"/>
     <w:multiLevelType w:val="multilevel"/>
     <w:tmpl w:val="711CDE58"/>
@@ -41626,7 +43866,7 @@
       </w:pPr>
     </w:lvl>
   </w:abstractNum>
-  <w:abstractNum w:abstractNumId="10" w15:restartNumberingAfterBreak="0">
+  <w:abstractNum w:abstractNumId="11" w15:restartNumberingAfterBreak="0">
     <w:nsid w:val="0F206DF7"/>
     <w:multiLevelType w:val="multilevel"/>
     <w:tmpl w:val="711CDE58"/>
@@ -41738,7 +43978,7 @@
       </w:pPr>
     </w:lvl>
   </w:abstractNum>
-  <w:abstractNum w:abstractNumId="11" w15:restartNumberingAfterBreak="0">
+  <w:abstractNum w:abstractNumId="12" w15:restartNumberingAfterBreak="0">
     <w:nsid w:val="10937D1D"/>
     <w:multiLevelType w:val="multilevel"/>
     <w:tmpl w:val="711CDE58"/>
@@ -41850,7 +44090,7 @@
       </w:pPr>
     </w:lvl>
   </w:abstractNum>
-  <w:abstractNum w:abstractNumId="12" w15:restartNumberingAfterBreak="0">
+  <w:abstractNum w:abstractNumId="13" w15:restartNumberingAfterBreak="0">
     <w:nsid w:val="1335130D"/>
     <w:multiLevelType w:val="multilevel"/>
     <w:tmpl w:val="8FC04610"/>
@@ -41963,7 +44203,7 @@
       </w:pPr>
     </w:lvl>
   </w:abstractNum>
-  <w:abstractNum w:abstractNumId="13" w15:restartNumberingAfterBreak="0">
+  <w:abstractNum w:abstractNumId="14" w15:restartNumberingAfterBreak="0">
     <w:nsid w:val="13682F2A"/>
     <w:multiLevelType w:val="multilevel"/>
     <w:tmpl w:val="711CDE58"/>
@@ -42075,7 +44315,120 @@
       </w:pPr>
     </w:lvl>
   </w:abstractNum>
-  <w:abstractNum w:abstractNumId="14" w15:restartNumberingAfterBreak="0">
+  <w:abstractNum w:abstractNumId="15" w15:restartNumberingAfterBreak="0">
+    <w:nsid w:val="13DC1358"/>
+    <w:multiLevelType w:val="multilevel"/>
+    <w:tmpl w:val="8FC04610"/>
+    <w:lvl w:ilvl="0">
+      <w:start w:val="1"/>
+      <w:numFmt w:val="decimal"/>
+      <w:lvlText w:val="%1."/>
+      <w:lvlJc w:val="left"/>
+      <w:pPr>
+        <w:tabs>
+          <w:tab w:val="num" w:pos="720"/>
+        </w:tabs>
+        <w:ind w:left="720" w:hanging="360"/>
+      </w:pPr>
+    </w:lvl>
+    <w:lvl w:ilvl="1" w:tentative="1">
+      <w:start w:val="1"/>
+      <w:numFmt w:val="decimal"/>
+      <w:lvlText w:val="%2."/>
+      <w:lvlJc w:val="left"/>
+      <w:pPr>
+        <w:tabs>
+          <w:tab w:val="num" w:pos="1440"/>
+        </w:tabs>
+        <w:ind w:left="1440" w:hanging="360"/>
+      </w:pPr>
+    </w:lvl>
+    <w:lvl w:ilvl="2" w:tentative="1">
+      <w:start w:val="1"/>
+      <w:numFmt w:val="decimal"/>
+      <w:lvlText w:val="%3."/>
+      <w:lvlJc w:val="left"/>
+      <w:pPr>
+        <w:tabs>
+          <w:tab w:val="num" w:pos="2160"/>
+        </w:tabs>
+        <w:ind w:left="2160" w:hanging="360"/>
+      </w:pPr>
+    </w:lvl>
+    <w:lvl w:ilvl="3" w:tentative="1">
+      <w:start w:val="1"/>
+      <w:numFmt w:val="decimal"/>
+      <w:lvlText w:val="%4."/>
+      <w:lvlJc w:val="left"/>
+      <w:pPr>
+        <w:tabs>
+          <w:tab w:val="num" w:pos="2880"/>
+        </w:tabs>
+        <w:ind w:left="2880" w:hanging="360"/>
+      </w:pPr>
+    </w:lvl>
+    <w:lvl w:ilvl="4" w:tentative="1">
+      <w:start w:val="1"/>
+      <w:numFmt w:val="decimal"/>
+      <w:lvlText w:val="%5."/>
+      <w:lvlJc w:val="left"/>
+      <w:pPr>
+        <w:tabs>
+          <w:tab w:val="num" w:pos="3600"/>
+        </w:tabs>
+        <w:ind w:left="3600" w:hanging="360"/>
+      </w:pPr>
+    </w:lvl>
+    <w:lvl w:ilvl="5" w:tentative="1">
+      <w:start w:val="1"/>
+      <w:numFmt w:val="decimal"/>
+      <w:lvlText w:val="%6."/>
+      <w:lvlJc w:val="left"/>
+      <w:pPr>
+        <w:tabs>
+          <w:tab w:val="num" w:pos="4320"/>
+        </w:tabs>
+        <w:ind w:left="4320" w:hanging="360"/>
+      </w:pPr>
+    </w:lvl>
+    <w:lvl w:ilvl="6" w:tentative="1">
+      <w:start w:val="1"/>
+      <w:numFmt w:val="decimal"/>
+      <w:lvlText w:val="%7."/>
+      <w:lvlJc w:val="left"/>
+      <w:pPr>
+        <w:tabs>
+          <w:tab w:val="num" w:pos="5040"/>
+        </w:tabs>
+        <w:ind w:left="5040" w:hanging="360"/>
+      </w:pPr>
+    </w:lvl>
+    <w:lvl w:ilvl="7" w:tentative="1">
+      <w:start w:val="1"/>
+      <w:numFmt w:val="decimal"/>
+      <w:lvlText w:val="%8."/>
+      <w:lvlJc w:val="left"/>
+      <w:pPr>
+        <w:tabs>
+          <w:tab w:val="num" w:pos="5760"/>
+        </w:tabs>
+        <w:ind w:left="5760" w:hanging="360"/>
+      </w:pPr>
+    </w:lvl>
+    <w:lvl w:ilvl="8" w:tentative="1">
+      <w:start w:val="1"/>
+      <w:numFmt w:val="decimal"/>
+      <w:lvlText w:val="%9."/>
+      <w:lvlJc w:val="left"/>
+      <w:pPr>
+        <w:tabs>
+          <w:tab w:val="num" w:pos="6480"/>
+        </w:tabs>
+        <w:ind w:left="6480" w:hanging="360"/>
+      </w:pPr>
+    </w:lvl>
+  </w:abstractNum>
+  <w:abstractNum w:abstractNumId="16" w15:restartNumberingAfterBreak="0">
     <w:nsid w:val="15AA434E"/>
     <w:multiLevelType w:val="multilevel"/>
     <w:tmpl w:val="711CDE58"/>
@@ -42187,7 +44540,7 @@
       </w:pPr>
     </w:lvl>
   </w:abstractNum>
-  <w:abstractNum w:abstractNumId="15" w15:restartNumberingAfterBreak="0">
+  <w:abstractNum w:abstractNumId="17" w15:restartNumberingAfterBreak="0">
     <w:nsid w:val="18176471"/>
     <w:multiLevelType w:val="multilevel"/>
     <w:tmpl w:val="8FC04610"/>
@@ -42300,7 +44653,7 @@
       </w:pPr>
     </w:lvl>
   </w:abstractNum>
-  <w:abstractNum w:abstractNumId="16" w15:restartNumberingAfterBreak="0">
+  <w:abstractNum w:abstractNumId="18" w15:restartNumberingAfterBreak="0">
     <w:nsid w:val="19F76060"/>
     <w:multiLevelType w:val="multilevel"/>
     <w:tmpl w:val="8FC04610"/>
@@ -42413,7 +44766,7 @@
       </w:pPr>
     </w:lvl>
   </w:abstractNum>
-  <w:abstractNum w:abstractNumId="17" w15:restartNumberingAfterBreak="0">
+  <w:abstractNum w:abstractNumId="19" w15:restartNumberingAfterBreak="0">
     <w:nsid w:val="1A4325D8"/>
     <w:multiLevelType w:val="multilevel"/>
     <w:tmpl w:val="8FC04610"/>
@@ -42526,7 +44879,7 @@
       </w:pPr>
     </w:lvl>
   </w:abstractNum>
-  <w:abstractNum w:abstractNumId="18" w15:restartNumberingAfterBreak="0">
+  <w:abstractNum w:abstractNumId="20" w15:restartNumberingAfterBreak="0">
     <w:nsid w:val="1B386A32"/>
     <w:multiLevelType w:val="multilevel"/>
     <w:tmpl w:val="8FC04610"/>
@@ -42639,7 +44992,7 @@
       </w:pPr>
     </w:lvl>
   </w:abstractNum>
-  <w:abstractNum w:abstractNumId="19" w15:restartNumberingAfterBreak="0">
+  <w:abstractNum w:abstractNumId="21" w15:restartNumberingAfterBreak="0">
     <w:nsid w:val="1CBD292D"/>
     <w:multiLevelType w:val="multilevel"/>
     <w:tmpl w:val="711CDE58"/>
@@ -42751,7 +45104,7 @@
       </w:pPr>
     </w:lvl>
   </w:abstractNum>
-  <w:abstractNum w:abstractNumId="20" w15:restartNumberingAfterBreak="0">
+  <w:abstractNum w:abstractNumId="22" w15:restartNumberingAfterBreak="0">
     <w:nsid w:val="20290BA4"/>
     <w:multiLevelType w:val="multilevel"/>
     <w:tmpl w:val="711CDE58"/>
@@ -42863,7 +45216,7 @@
       </w:pPr>
     </w:lvl>
   </w:abstractNum>
-  <w:abstractNum w:abstractNumId="21" w15:restartNumberingAfterBreak="0">
+  <w:abstractNum w:abstractNumId="23" w15:restartNumberingAfterBreak="0">
     <w:nsid w:val="20AA59EB"/>
     <w:multiLevelType w:val="multilevel"/>
     <w:tmpl w:val="C040EBCC"/>
@@ -42976,7 +45329,7 @@
       </w:rPr>
     </w:lvl>
   </w:abstractNum>
-  <w:abstractNum w:abstractNumId="22" w15:restartNumberingAfterBreak="0">
+  <w:abstractNum w:abstractNumId="24" w15:restartNumberingAfterBreak="0">
     <w:nsid w:val="21741F8E"/>
     <w:multiLevelType w:val="multilevel"/>
     <w:tmpl w:val="711CDE58"/>
@@ -43088,7 +45441,7 @@
       </w:pPr>
     </w:lvl>
   </w:abstractNum>
-  <w:abstractNum w:abstractNumId="23" w15:restartNumberingAfterBreak="0">
+  <w:abstractNum w:abstractNumId="25" w15:restartNumberingAfterBreak="0">
     <w:nsid w:val="22350F0D"/>
     <w:multiLevelType w:val="multilevel"/>
     <w:tmpl w:val="711CDE58"/>
@@ -43200,7 +45553,7 @@
       </w:pPr>
     </w:lvl>
   </w:abstractNum>
-  <w:abstractNum w:abstractNumId="24" w15:restartNumberingAfterBreak="0">
+  <w:abstractNum w:abstractNumId="26" w15:restartNumberingAfterBreak="0">
     <w:nsid w:val="23DC7798"/>
     <w:multiLevelType w:val="multilevel"/>
     <w:tmpl w:val="711CDE58"/>
@@ -43312,7 +45665,7 @@
       </w:pPr>
     </w:lvl>
   </w:abstractNum>
-  <w:abstractNum w:abstractNumId="25" w15:restartNumberingAfterBreak="0">
+  <w:abstractNum w:abstractNumId="27" w15:restartNumberingAfterBreak="0">
     <w:nsid w:val="287835F4"/>
     <w:multiLevelType w:val="multilevel"/>
     <w:tmpl w:val="8FC04610"/>
@@ -43425,7 +45778,7 @@
       </w:pPr>
     </w:lvl>
   </w:abstractNum>
-  <w:abstractNum w:abstractNumId="26" w15:restartNumberingAfterBreak="0">
+  <w:abstractNum w:abstractNumId="28" w15:restartNumberingAfterBreak="0">
     <w:nsid w:val="2BA93D3C"/>
     <w:multiLevelType w:val="multilevel"/>
     <w:tmpl w:val="E6D040B4"/>
@@ -43538,7 +45891,7 @@
       </w:rPr>
     </w:lvl>
   </w:abstractNum>
-  <w:abstractNum w:abstractNumId="27" w15:restartNumberingAfterBreak="0">
+  <w:abstractNum w:abstractNumId="29" w15:restartNumberingAfterBreak="0">
     <w:nsid w:val="2C027C1E"/>
     <w:multiLevelType w:val="multilevel"/>
     <w:tmpl w:val="711CDE58"/>
@@ -43650,7 +46003,7 @@
       </w:pPr>
     </w:lvl>
   </w:abstractNum>
-  <w:abstractNum w:abstractNumId="28" w15:restartNumberingAfterBreak="0">
+  <w:abstractNum w:abstractNumId="30" w15:restartNumberingAfterBreak="0">
     <w:nsid w:val="2ED14741"/>
     <w:multiLevelType w:val="multilevel"/>
     <w:tmpl w:val="8FC04610"/>
@@ -43763,7 +46116,7 @@
       </w:pPr>
     </w:lvl>
   </w:abstractNum>
-  <w:abstractNum w:abstractNumId="29" w15:restartNumberingAfterBreak="0">
+  <w:abstractNum w:abstractNumId="31" w15:restartNumberingAfterBreak="0">
     <w:nsid w:val="2FB44A6E"/>
     <w:multiLevelType w:val="multilevel"/>
     <w:tmpl w:val="711CDE58"/>
@@ -43875,7 +46228,7 @@
       </w:pPr>
     </w:lvl>
   </w:abstractNum>
-  <w:abstractNum w:abstractNumId="30" w15:restartNumberingAfterBreak="0">
+  <w:abstractNum w:abstractNumId="32" w15:restartNumberingAfterBreak="0">
     <w:nsid w:val="308C3195"/>
     <w:multiLevelType w:val="multilevel"/>
     <w:tmpl w:val="711CDE58"/>
@@ -43987,7 +46340,7 @@
       </w:pPr>
     </w:lvl>
   </w:abstractNum>
-  <w:abstractNum w:abstractNumId="31" w15:restartNumberingAfterBreak="0">
+  <w:abstractNum w:abstractNumId="33" w15:restartNumberingAfterBreak="0">
     <w:nsid w:val="30A7243D"/>
     <w:multiLevelType w:val="multilevel"/>
     <w:tmpl w:val="711CDE58"/>
@@ -44099,7 +46452,7 @@
       </w:pPr>
     </w:lvl>
   </w:abstractNum>
-  <w:abstractNum w:abstractNumId="32" w15:restartNumberingAfterBreak="0">
+  <w:abstractNum w:abstractNumId="34" w15:restartNumberingAfterBreak="0">
     <w:nsid w:val="322B6905"/>
     <w:multiLevelType w:val="multilevel"/>
     <w:tmpl w:val="8FC04610"/>
@@ -44212,7 +46565,7 @@
       </w:pPr>
     </w:lvl>
   </w:abstractNum>
-  <w:abstractNum w:abstractNumId="33" w15:restartNumberingAfterBreak="0">
+  <w:abstractNum w:abstractNumId="35" w15:restartNumberingAfterBreak="0">
     <w:nsid w:val="359A1290"/>
     <w:multiLevelType w:val="multilevel"/>
     <w:tmpl w:val="711CDE58"/>
@@ -44324,7 +46677,7 @@
       </w:pPr>
     </w:lvl>
   </w:abstractNum>
-  <w:abstractNum w:abstractNumId="34" w15:restartNumberingAfterBreak="0">
+  <w:abstractNum w:abstractNumId="36" w15:restartNumberingAfterBreak="0">
     <w:nsid w:val="364A7FFA"/>
     <w:multiLevelType w:val="multilevel"/>
     <w:tmpl w:val="8FC04610"/>
@@ -44437,7 +46790,7 @@
       </w:pPr>
     </w:lvl>
   </w:abstractNum>
-  <w:abstractNum w:abstractNumId="35" w15:restartNumberingAfterBreak="0">
+  <w:abstractNum w:abstractNumId="37" w15:restartNumberingAfterBreak="0">
     <w:nsid w:val="39B50B81"/>
     <w:multiLevelType w:val="multilevel"/>
     <w:tmpl w:val="BED8197A"/>
@@ -44549,7 +46902,7 @@
       </w:pPr>
     </w:lvl>
   </w:abstractNum>
-  <w:abstractNum w:abstractNumId="36" w15:restartNumberingAfterBreak="0">
+  <w:abstractNum w:abstractNumId="38" w15:restartNumberingAfterBreak="0">
     <w:nsid w:val="39D5505E"/>
     <w:multiLevelType w:val="multilevel"/>
     <w:tmpl w:val="711CDE58"/>
@@ -44661,7 +47014,7 @@
       </w:pPr>
     </w:lvl>
   </w:abstractNum>
-  <w:abstractNum w:abstractNumId="37" w15:restartNumberingAfterBreak="0">
+  <w:abstractNum w:abstractNumId="39" w15:restartNumberingAfterBreak="0">
     <w:nsid w:val="39D85D42"/>
     <w:multiLevelType w:val="multilevel"/>
     <w:tmpl w:val="8FC04610"/>
@@ -44774,7 +47127,7 @@
       </w:pPr>
     </w:lvl>
   </w:abstractNum>
-  <w:abstractNum w:abstractNumId="38" w15:restartNumberingAfterBreak="0">
+  <w:abstractNum w:abstractNumId="40" w15:restartNumberingAfterBreak="0">
     <w:nsid w:val="3A453442"/>
     <w:multiLevelType w:val="multilevel"/>
     <w:tmpl w:val="711CDE58"/>
@@ -44886,7 +47239,7 @@
       </w:pPr>
     </w:lvl>
   </w:abstractNum>
-  <w:abstractNum w:abstractNumId="39" w15:restartNumberingAfterBreak="0">
+  <w:abstractNum w:abstractNumId="41" w15:restartNumberingAfterBreak="0">
     <w:nsid w:val="3A7D17E5"/>
     <w:multiLevelType w:val="multilevel"/>
     <w:tmpl w:val="8FC04610"/>
@@ -44999,7 +47352,119 @@
       </w:pPr>
     </w:lvl>
   </w:abstractNum>
-  <w:abstractNum w:abstractNumId="40" w15:restartNumberingAfterBreak="0">
+  <w:abstractNum w:abstractNumId="42" w15:restartNumberingAfterBreak="0">
+    <w:nsid w:val="3D7F603B"/>
+    <w:multiLevelType w:val="multilevel"/>
+    <w:tmpl w:val="711CDE58"/>
+    <w:lvl w:ilvl="0">
+      <w:start w:val="1"/>
+      <w:numFmt w:val="decimal"/>
+      <w:lvlText w:val="%1."/>
+      <w:lvlJc w:val="left"/>
+      <w:pPr>
+        <w:tabs>
+          <w:tab w:val="num" w:pos="720"/>
+        </w:tabs>
+        <w:ind w:left="720" w:hanging="360"/>
+      </w:pPr>
+    </w:lvl>
+    <w:lvl w:ilvl="1">
+      <w:numFmt w:val="bullet"/>
+      <w:lvlText w:val="-"/>
+      <w:lvlJc w:val="left"/>
+      <w:pPr>
+        <w:ind w:left="1440" w:hanging="360"/>
+      </w:pPr>
+      <w:rPr>
+        <w:rFonts w:ascii="Arial" w:eastAsia="Times New Roman" w:hAnsi="Arial" w:cs="Arial" w:hint="default"/>
+      </w:rPr>
+    </w:lvl>
+    <w:lvl w:ilvl="2">
+      <w:start w:val="8"/>
+      <w:numFmt w:val="bullet"/>
+      <w:lvlText w:val=""/>
+      <w:lvlJc w:val="left"/>
+      <w:pPr>
+        <w:ind w:left="2160" w:hanging="360"/>
+      </w:pPr>
+      <w:rPr>
+        <w:rFonts w:ascii="Wingdings" w:eastAsia="Times New Roman" w:hAnsi="Wingdings" w:cs="Arial" w:hint="default"/>
+      </w:rPr>
+    </w:lvl>
+    <w:lvl w:ilvl="3" w:tentative="1">
+      <w:start w:val="1"/>
+      <w:numFmt w:val="decimal"/>
+      <w:lvlText w:val="%4."/>
+      <w:lvlJc w:val="left"/>
+      <w:pPr>
+        <w:tabs>
+          <w:tab w:val="num" w:pos="2880"/>
+        </w:tabs>
+        <w:ind w:left="2880" w:hanging="360"/>
+      </w:pPr>
+    </w:lvl>
+    <w:lvl w:ilvl="4" w:tentative="1">
+      <w:start w:val="1"/>
+      <w:numFmt w:val="decimal"/>
+      <w:lvlText w:val="%5."/>
+      <w:lvlJc w:val="left"/>
+      <w:pPr>
+        <w:tabs>
+          <w:tab w:val="num" w:pos="3600"/>
+        </w:tabs>
+        <w:ind w:left="3600" w:hanging="360"/>
+      </w:pPr>
+    </w:lvl>
+    <w:lvl w:ilvl="5" w:tentative="1">
+      <w:start w:val="1"/>
+      <w:numFmt w:val="decimal"/>
+      <w:lvlText w:val="%6."/>
+      <w:lvlJc w:val="left"/>
+      <w:pPr>
+        <w:tabs>
+          <w:tab w:val="num" w:pos="4320"/>
+        </w:tabs>
+        <w:ind w:left="4320" w:hanging="360"/>
+      </w:pPr>
+    </w:lvl>
+    <w:lvl w:ilvl="6" w:tentative="1">
+      <w:start w:val="1"/>
+      <w:numFmt w:val="decimal"/>
+      <w:lvlText w:val="%7."/>
+      <w:lvlJc w:val="left"/>
+      <w:pPr>
+        <w:tabs>
+          <w:tab w:val="num" w:pos="5040"/>
+        </w:tabs>
+        <w:ind w:left="5040" w:hanging="360"/>
+      </w:pPr>
+    </w:lvl>
+    <w:lvl w:ilvl="7" w:tentative="1">
+      <w:start w:val="1"/>
+      <w:numFmt w:val="decimal"/>
+      <w:lvlText w:val="%8."/>
+      <w:lvlJc w:val="left"/>
+      <w:pPr>
+        <w:tabs>
+          <w:tab w:val="num" w:pos="5760"/>
+        </w:tabs>
+        <w:ind w:left="5760" w:hanging="360"/>
+      </w:pPr>
+    </w:lvl>
+    <w:lvl w:ilvl="8" w:tentative="1">
+      <w:start w:val="1"/>
+      <w:numFmt w:val="decimal"/>
+      <w:lvlText w:val="%9."/>
+      <w:lvlJc w:val="left"/>
+      <w:pPr>
+        <w:tabs>
+          <w:tab w:val="num" w:pos="6480"/>
+        </w:tabs>
+        <w:ind w:left="6480" w:hanging="360"/>
+      </w:pPr>
+    </w:lvl>
+  </w:abstractNum>
+  <w:abstractNum w:abstractNumId="43" w15:restartNumberingAfterBreak="0">
     <w:nsid w:val="40287578"/>
     <w:multiLevelType w:val="multilevel"/>
     <w:tmpl w:val="8FC04610"/>
@@ -45112,7 +47577,7 @@
       </w:pPr>
     </w:lvl>
   </w:abstractNum>
-  <w:abstractNum w:abstractNumId="41" w15:restartNumberingAfterBreak="0">
+  <w:abstractNum w:abstractNumId="44" w15:restartNumberingAfterBreak="0">
     <w:nsid w:val="41423DA5"/>
     <w:multiLevelType w:val="multilevel"/>
     <w:tmpl w:val="66E01248"/>
@@ -45225,7 +47690,7 @@
       </w:rPr>
     </w:lvl>
   </w:abstractNum>
-  <w:abstractNum w:abstractNumId="42" w15:restartNumberingAfterBreak="0">
+  <w:abstractNum w:abstractNumId="45" w15:restartNumberingAfterBreak="0">
     <w:nsid w:val="432C3317"/>
     <w:multiLevelType w:val="multilevel"/>
     <w:tmpl w:val="711CDE58"/>
@@ -45337,7 +47802,7 @@
       </w:pPr>
     </w:lvl>
   </w:abstractNum>
-  <w:abstractNum w:abstractNumId="43" w15:restartNumberingAfterBreak="0">
+  <w:abstractNum w:abstractNumId="46" w15:restartNumberingAfterBreak="0">
     <w:nsid w:val="465454FF"/>
     <w:multiLevelType w:val="multilevel"/>
     <w:tmpl w:val="8FC04610"/>
@@ -45450,7 +47915,7 @@
       </w:pPr>
     </w:lvl>
   </w:abstractNum>
-  <w:abstractNum w:abstractNumId="44" w15:restartNumberingAfterBreak="0">
+  <w:abstractNum w:abstractNumId="47" w15:restartNumberingAfterBreak="0">
     <w:nsid w:val="484B2663"/>
     <w:multiLevelType w:val="multilevel"/>
     <w:tmpl w:val="711CDE58"/>
@@ -45562,7 +48027,7 @@
       </w:pPr>
     </w:lvl>
   </w:abstractNum>
-  <w:abstractNum w:abstractNumId="45" w15:restartNumberingAfterBreak="0">
+  <w:abstractNum w:abstractNumId="48" w15:restartNumberingAfterBreak="0">
     <w:nsid w:val="4B233902"/>
     <w:multiLevelType w:val="multilevel"/>
     <w:tmpl w:val="8FC04610"/>
@@ -45675,7 +48140,7 @@
       </w:pPr>
     </w:lvl>
   </w:abstractNum>
-  <w:abstractNum w:abstractNumId="46" w15:restartNumberingAfterBreak="0">
+  <w:abstractNum w:abstractNumId="49" w15:restartNumberingAfterBreak="0">
     <w:nsid w:val="4B400A09"/>
     <w:multiLevelType w:val="multilevel"/>
     <w:tmpl w:val="8FC04610"/>
@@ -45788,7 +48253,7 @@
       </w:pPr>
     </w:lvl>
   </w:abstractNum>
-  <w:abstractNum w:abstractNumId="47" w15:restartNumberingAfterBreak="0">
+  <w:abstractNum w:abstractNumId="50" w15:restartNumberingAfterBreak="0">
     <w:nsid w:val="4B764531"/>
     <w:multiLevelType w:val="multilevel"/>
     <w:tmpl w:val="711CDE58"/>
@@ -45900,7 +48365,7 @@
       </w:pPr>
     </w:lvl>
   </w:abstractNum>
-  <w:abstractNum w:abstractNumId="48" w15:restartNumberingAfterBreak="0">
+  <w:abstractNum w:abstractNumId="51" w15:restartNumberingAfterBreak="0">
     <w:nsid w:val="50B73AD2"/>
     <w:multiLevelType w:val="multilevel"/>
     <w:tmpl w:val="788E5DBC"/>
@@ -46013,7 +48478,7 @@
       </w:rPr>
     </w:lvl>
   </w:abstractNum>
-  <w:abstractNum w:abstractNumId="49" w15:restartNumberingAfterBreak="0">
+  <w:abstractNum w:abstractNumId="52" w15:restartNumberingAfterBreak="0">
     <w:nsid w:val="51C941EE"/>
     <w:multiLevelType w:val="multilevel"/>
     <w:tmpl w:val="711CDE58"/>
@@ -46125,7 +48590,7 @@
       </w:pPr>
     </w:lvl>
   </w:abstractNum>
-  <w:abstractNum w:abstractNumId="50" w15:restartNumberingAfterBreak="0">
+  <w:abstractNum w:abstractNumId="53" w15:restartNumberingAfterBreak="0">
     <w:nsid w:val="56832365"/>
     <w:multiLevelType w:val="multilevel"/>
     <w:tmpl w:val="8FC04610"/>
@@ -46238,7 +48703,7 @@
       </w:pPr>
     </w:lvl>
   </w:abstractNum>
-  <w:abstractNum w:abstractNumId="51" w15:restartNumberingAfterBreak="0">
+  <w:abstractNum w:abstractNumId="54" w15:restartNumberingAfterBreak="0">
     <w:nsid w:val="56C62CD2"/>
     <w:multiLevelType w:val="multilevel"/>
     <w:tmpl w:val="8FC04610"/>
@@ -46351,7 +48816,7 @@
       </w:pPr>
     </w:lvl>
   </w:abstractNum>
-  <w:abstractNum w:abstractNumId="52" w15:restartNumberingAfterBreak="0">
+  <w:abstractNum w:abstractNumId="55" w15:restartNumberingAfterBreak="0">
     <w:nsid w:val="5A3D2337"/>
     <w:multiLevelType w:val="multilevel"/>
     <w:tmpl w:val="711CDE58"/>
@@ -46463,7 +48928,7 @@
       </w:pPr>
     </w:lvl>
   </w:abstractNum>
-  <w:abstractNum w:abstractNumId="53" w15:restartNumberingAfterBreak="0">
+  <w:abstractNum w:abstractNumId="56" w15:restartNumberingAfterBreak="0">
     <w:nsid w:val="5C347BAA"/>
     <w:multiLevelType w:val="multilevel"/>
     <w:tmpl w:val="8FC04610"/>
@@ -46576,7 +49041,7 @@
       </w:pPr>
     </w:lvl>
   </w:abstractNum>
-  <w:abstractNum w:abstractNumId="54" w15:restartNumberingAfterBreak="0">
+  <w:abstractNum w:abstractNumId="57" w15:restartNumberingAfterBreak="0">
     <w:nsid w:val="5C56185F"/>
     <w:multiLevelType w:val="multilevel"/>
     <w:tmpl w:val="BED8197A"/>
@@ -46688,7 +49153,7 @@
       </w:pPr>
     </w:lvl>
   </w:abstractNum>
-  <w:abstractNum w:abstractNumId="55" w15:restartNumberingAfterBreak="0">
+  <w:abstractNum w:abstractNumId="58" w15:restartNumberingAfterBreak="0">
     <w:nsid w:val="5EE94C3A"/>
     <w:multiLevelType w:val="multilevel"/>
     <w:tmpl w:val="711CDE58"/>
@@ -46800,7 +49265,7 @@
       </w:pPr>
     </w:lvl>
   </w:abstractNum>
-  <w:abstractNum w:abstractNumId="56" w15:restartNumberingAfterBreak="0">
+  <w:abstractNum w:abstractNumId="59" w15:restartNumberingAfterBreak="0">
     <w:nsid w:val="5FCF584B"/>
     <w:multiLevelType w:val="multilevel"/>
     <w:tmpl w:val="711CDE58"/>
@@ -46912,7 +49377,7 @@
       </w:pPr>
     </w:lvl>
   </w:abstractNum>
-  <w:abstractNum w:abstractNumId="57" w15:restartNumberingAfterBreak="0">
+  <w:abstractNum w:abstractNumId="60" w15:restartNumberingAfterBreak="0">
     <w:nsid w:val="6010033B"/>
     <w:multiLevelType w:val="multilevel"/>
     <w:tmpl w:val="BED8197A"/>
@@ -47024,7 +49489,7 @@
       </w:pPr>
     </w:lvl>
   </w:abstractNum>
-  <w:abstractNum w:abstractNumId="58" w15:restartNumberingAfterBreak="0">
+  <w:abstractNum w:abstractNumId="61" w15:restartNumberingAfterBreak="0">
     <w:nsid w:val="62C44E7B"/>
     <w:multiLevelType w:val="multilevel"/>
     <w:tmpl w:val="711CDE58"/>
@@ -47136,7 +49601,7 @@
       </w:pPr>
     </w:lvl>
   </w:abstractNum>
-  <w:abstractNum w:abstractNumId="59" w15:restartNumberingAfterBreak="0">
+  <w:abstractNum w:abstractNumId="62" w15:restartNumberingAfterBreak="0">
     <w:nsid w:val="66273CA4"/>
     <w:multiLevelType w:val="multilevel"/>
     <w:tmpl w:val="8FC04610"/>
@@ -47249,7 +49714,7 @@
       </w:pPr>
     </w:lvl>
   </w:abstractNum>
-  <w:abstractNum w:abstractNumId="60" w15:restartNumberingAfterBreak="0">
+  <w:abstractNum w:abstractNumId="63" w15:restartNumberingAfterBreak="0">
     <w:nsid w:val="663E1AC4"/>
     <w:multiLevelType w:val="multilevel"/>
     <w:tmpl w:val="2B28E452"/>
@@ -47362,7 +49827,7 @@
       </w:rPr>
     </w:lvl>
   </w:abstractNum>
-  <w:abstractNum w:abstractNumId="61" w15:restartNumberingAfterBreak="0">
+  <w:abstractNum w:abstractNumId="64" w15:restartNumberingAfterBreak="0">
     <w:nsid w:val="66407572"/>
     <w:multiLevelType w:val="multilevel"/>
     <w:tmpl w:val="711CDE58"/>
@@ -47474,7 +49939,7 @@
       </w:pPr>
     </w:lvl>
   </w:abstractNum>
-  <w:abstractNum w:abstractNumId="62" w15:restartNumberingAfterBreak="0">
+  <w:abstractNum w:abstractNumId="65" w15:restartNumberingAfterBreak="0">
     <w:nsid w:val="66CC7594"/>
     <w:multiLevelType w:val="multilevel"/>
     <w:tmpl w:val="8FC04610"/>
@@ -47587,7 +50052,7 @@
       </w:pPr>
     </w:lvl>
   </w:abstractNum>
-  <w:abstractNum w:abstractNumId="63" w15:restartNumberingAfterBreak="0">
+  <w:abstractNum w:abstractNumId="66" w15:restartNumberingAfterBreak="0">
     <w:nsid w:val="67520022"/>
     <w:multiLevelType w:val="multilevel"/>
     <w:tmpl w:val="711CDE58"/>
@@ -47699,7 +50164,7 @@
       </w:pPr>
     </w:lvl>
   </w:abstractNum>
-  <w:abstractNum w:abstractNumId="64" w15:restartNumberingAfterBreak="0">
+  <w:abstractNum w:abstractNumId="67" w15:restartNumberingAfterBreak="0">
     <w:nsid w:val="69E0065B"/>
     <w:multiLevelType w:val="multilevel"/>
     <w:tmpl w:val="8FC04610"/>
@@ -47812,7 +50277,7 @@
       </w:pPr>
     </w:lvl>
   </w:abstractNum>
-  <w:abstractNum w:abstractNumId="65" w15:restartNumberingAfterBreak="0">
+  <w:abstractNum w:abstractNumId="68" w15:restartNumberingAfterBreak="0">
     <w:nsid w:val="6A685E00"/>
     <w:multiLevelType w:val="multilevel"/>
     <w:tmpl w:val="8FC04610"/>
@@ -47925,7 +50390,7 @@
       </w:pPr>
     </w:lvl>
   </w:abstractNum>
-  <w:abstractNum w:abstractNumId="66" w15:restartNumberingAfterBreak="0">
+  <w:abstractNum w:abstractNumId="69" w15:restartNumberingAfterBreak="0">
     <w:nsid w:val="6F985B82"/>
     <w:multiLevelType w:val="multilevel"/>
     <w:tmpl w:val="8FC04610"/>
@@ -48038,7 +50503,7 @@
       </w:pPr>
     </w:lvl>
   </w:abstractNum>
-  <w:abstractNum w:abstractNumId="67" w15:restartNumberingAfterBreak="0">
+  <w:abstractNum w:abstractNumId="70" w15:restartNumberingAfterBreak="0">
     <w:nsid w:val="703D1A42"/>
     <w:multiLevelType w:val="multilevel"/>
     <w:tmpl w:val="8FC04610"/>
@@ -48151,7 +50616,7 @@
       </w:pPr>
     </w:lvl>
   </w:abstractNum>
-  <w:abstractNum w:abstractNumId="68" w15:restartNumberingAfterBreak="0">
+  <w:abstractNum w:abstractNumId="71" w15:restartNumberingAfterBreak="0">
     <w:nsid w:val="719063CA"/>
     <w:multiLevelType w:val="multilevel"/>
     <w:tmpl w:val="711CDE58"/>
@@ -48263,7 +50728,7 @@
       </w:pPr>
     </w:lvl>
   </w:abstractNum>
-  <w:abstractNum w:abstractNumId="69" w15:restartNumberingAfterBreak="0">
+  <w:abstractNum w:abstractNumId="72" w15:restartNumberingAfterBreak="0">
     <w:nsid w:val="73EC697E"/>
     <w:multiLevelType w:val="multilevel"/>
     <w:tmpl w:val="8FC04610"/>
@@ -48376,7 +50841,120 @@
       </w:pPr>
     </w:lvl>
   </w:abstractNum>
-  <w:abstractNum w:abstractNumId="70" w15:restartNumberingAfterBreak="0">
+  <w:abstractNum w:abstractNumId="73" w15:restartNumberingAfterBreak="0">
+    <w:nsid w:val="75F03989"/>
+    <w:multiLevelType w:val="multilevel"/>
+    <w:tmpl w:val="8FC04610"/>
+    <w:lvl w:ilvl="0">
+      <w:start w:val="1"/>
+      <w:numFmt w:val="decimal"/>
+      <w:lvlText w:val="%1."/>
+      <w:lvlJc w:val="left"/>
+      <w:pPr>
+        <w:tabs>
+          <w:tab w:val="num" w:pos="720"/>
+        </w:tabs>
+        <w:ind w:left="720" w:hanging="360"/>
+      </w:pPr>
+    </w:lvl>
+    <w:lvl w:ilvl="1" w:tentative="1">
+      <w:start w:val="1"/>
+      <w:numFmt w:val="decimal"/>
+      <w:lvlText w:val="%2."/>
+      <w:lvlJc w:val="left"/>
+      <w:pPr>
+        <w:tabs>
+          <w:tab w:val="num" w:pos="1440"/>
+        </w:tabs>
+        <w:ind w:left="1440" w:hanging="360"/>
+      </w:pPr>
+    </w:lvl>
+    <w:lvl w:ilvl="2" w:tentative="1">
+      <w:start w:val="1"/>
+      <w:numFmt w:val="decimal"/>
+      <w:lvlText w:val="%3."/>
+      <w:lvlJc w:val="left"/>
+      <w:pPr>
+        <w:tabs>
+          <w:tab w:val="num" w:pos="2160"/>
+        </w:tabs>
+        <w:ind w:left="2160" w:hanging="360"/>
+      </w:pPr>
+    </w:lvl>
+    <w:lvl w:ilvl="3" w:tentative="1">
+      <w:start w:val="1"/>
+      <w:numFmt w:val="decimal"/>
+      <w:lvlText w:val="%4."/>
+      <w:lvlJc w:val="left"/>
+      <w:pPr>
+        <w:tabs>
+          <w:tab w:val="num" w:pos="2880"/>
+        </w:tabs>
+        <w:ind w:left="2880" w:hanging="360"/>
+      </w:pPr>
+    </w:lvl>
+    <w:lvl w:ilvl="4" w:tentative="1">
+      <w:start w:val="1"/>
+      <w:numFmt w:val="decimal"/>
+      <w:lvlText w:val="%5."/>
+      <w:lvlJc w:val="left"/>
+      <w:pPr>
+        <w:tabs>
+          <w:tab w:val="num" w:pos="3600"/>
+        </w:tabs>
+        <w:ind w:left="3600" w:hanging="360"/>
+      </w:pPr>
+    </w:lvl>
+    <w:lvl w:ilvl="5" w:tentative="1">
+      <w:start w:val="1"/>
+      <w:numFmt w:val="decimal"/>
+      <w:lvlText w:val="%6."/>
+      <w:lvlJc w:val="left"/>
+      <w:pPr>
+        <w:tabs>
+          <w:tab w:val="num" w:pos="4320"/>
+        </w:tabs>
+        <w:ind w:left="4320" w:hanging="360"/>
+      </w:pPr>
+    </w:lvl>
+    <w:lvl w:ilvl="6" w:tentative="1">
+      <w:start w:val="1"/>
+      <w:numFmt w:val="decimal"/>
+      <w:lvlText w:val="%7."/>
+      <w:lvlJc w:val="left"/>
+      <w:pPr>
+        <w:tabs>
+          <w:tab w:val="num" w:pos="5040"/>
+        </w:tabs>
+        <w:ind w:left="5040" w:hanging="360"/>
+      </w:pPr>
+    </w:lvl>
+    <w:lvl w:ilvl="7" w:tentative="1">
+      <w:start w:val="1"/>
+      <w:numFmt w:val="decimal"/>
+      <w:lvlText w:val="%8."/>
+      <w:lvlJc w:val="left"/>
+      <w:pPr>
+        <w:tabs>
+          <w:tab w:val="num" w:pos="5760"/>
+        </w:tabs>
+        <w:ind w:left="5760" w:hanging="360"/>
+      </w:pPr>
+    </w:lvl>
+    <w:lvl w:ilvl="8" w:tentative="1">
+      <w:start w:val="1"/>
+      <w:numFmt w:val="decimal"/>
+      <w:lvlText w:val="%9."/>
+      <w:lvlJc w:val="left"/>
+      <w:pPr>
+        <w:tabs>
+          <w:tab w:val="num" w:pos="6480"/>
+        </w:tabs>
+        <w:ind w:left="6480" w:hanging="360"/>
+      </w:pPr>
+    </w:lvl>
+  </w:abstractNum>
+  <w:abstractNum w:abstractNumId="74" w15:restartNumberingAfterBreak="0">
     <w:nsid w:val="7C742F9F"/>
     <w:multiLevelType w:val="multilevel"/>
     <w:tmpl w:val="8FC04610"/>
@@ -48489,7 +51067,7 @@
       </w:pPr>
     </w:lvl>
   </w:abstractNum>
-  <w:abstractNum w:abstractNumId="71" w15:restartNumberingAfterBreak="0">
+  <w:abstractNum w:abstractNumId="75" w15:restartNumberingAfterBreak="0">
     <w:nsid w:val="7DDA64DD"/>
     <w:multiLevelType w:val="multilevel"/>
     <w:tmpl w:val="8FC04610"/>
@@ -48606,37 +51184,37 @@
     <w:abstractNumId w:val="1"/>
   </w:num>
   <w:num w:numId="2">
-    <w:abstractNumId w:val="21"/>
+    <w:abstractNumId w:val="23"/>
   </w:num>
   <w:num w:numId="3">
-    <w:abstractNumId w:val="41"/>
+    <w:abstractNumId w:val="44"/>
   </w:num>
   <w:num w:numId="4">
-    <w:abstractNumId w:val="48"/>
+    <w:abstractNumId w:val="51"/>
   </w:num>
   <w:num w:numId="5">
-    <w:abstractNumId w:val="26"/>
+    <w:abstractNumId w:val="28"/>
   </w:num>
   <w:num w:numId="6">
-    <w:abstractNumId w:val="60"/>
+    <w:abstractNumId w:val="63"/>
   </w:num>
   <w:num w:numId="7">
-    <w:abstractNumId w:val="57"/>
+    <w:abstractNumId w:val="60"/>
   </w:num>
   <w:num w:numId="8">
     <w:abstractNumId w:val="0"/>
   </w:num>
   <w:num w:numId="9">
-    <w:abstractNumId w:val="7"/>
+    <w:abstractNumId w:val="8"/>
   </w:num>
   <w:num w:numId="10">
-    <w:abstractNumId w:val="32"/>
+    <w:abstractNumId w:val="34"/>
   </w:num>
   <w:num w:numId="11">
-    <w:abstractNumId w:val="54"/>
+    <w:abstractNumId w:val="57"/>
   </w:num>
   <w:num w:numId="12">
-    <w:abstractNumId w:val="7"/>
+    <w:abstractNumId w:val="8"/>
     <w:lvlOverride w:ilvl="0">
       <w:startOverride w:val="1"/>
     </w:lvlOverride>
@@ -48664,7 +51242,7 @@
     </w:lvlOverride>
   </w:num>
   <w:num w:numId="13">
-    <w:abstractNumId w:val="32"/>
+    <w:abstractNumId w:val="34"/>
     <w:lvlOverride w:ilvl="0">
       <w:startOverride w:val="1"/>
     </w:lvlOverride>
@@ -48694,189 +51272,201 @@
     </w:lvlOverride>
   </w:num>
   <w:num w:numId="14">
-    <w:abstractNumId w:val="35"/>
+    <w:abstractNumId w:val="37"/>
   </w:num>
   <w:num w:numId="15">
+    <w:abstractNumId w:val="61"/>
+  </w:num>
+  <w:num w:numId="16">
+    <w:abstractNumId w:val="71"/>
+  </w:num>
+  <w:num w:numId="17">
+    <w:abstractNumId w:val="33"/>
+  </w:num>
+  <w:num w:numId="18">
+    <w:abstractNumId w:val="31"/>
+  </w:num>
+  <w:num w:numId="19">
+    <w:abstractNumId w:val="19"/>
+  </w:num>
+  <w:num w:numId="20">
+    <w:abstractNumId w:val="12"/>
+  </w:num>
+  <w:num w:numId="21">
+    <w:abstractNumId w:val="7"/>
+  </w:num>
+  <w:num w:numId="22">
+    <w:abstractNumId w:val="10"/>
+  </w:num>
+  <w:num w:numId="23">
+    <w:abstractNumId w:val="62"/>
+  </w:num>
+  <w:num w:numId="24">
+    <w:abstractNumId w:val="22"/>
+  </w:num>
+  <w:num w:numId="25">
+    <w:abstractNumId w:val="46"/>
+  </w:num>
+  <w:num w:numId="26">
+    <w:abstractNumId w:val="59"/>
+  </w:num>
+  <w:num w:numId="27">
+    <w:abstractNumId w:val="75"/>
+  </w:num>
+  <w:num w:numId="28">
     <w:abstractNumId w:val="58"/>
   </w:num>
-  <w:num w:numId="16">
-    <w:abstractNumId w:val="68"/>
-  </w:num>
-  <w:num w:numId="17">
-    <w:abstractNumId w:val="31"/>
-  </w:num>
-  <w:num w:numId="18">
-    <w:abstractNumId w:val="29"/>
-  </w:num>
-  <w:num w:numId="19">
-    <w:abstractNumId w:val="17"/>
-  </w:num>
-  <w:num w:numId="20">
-    <w:abstractNumId w:val="11"/>
-  </w:num>
-  <w:num w:numId="21">
-    <w:abstractNumId w:val="6"/>
-  </w:num>
-  <w:num w:numId="22">
-    <w:abstractNumId w:val="9"/>
-  </w:num>
-  <w:num w:numId="23">
-    <w:abstractNumId w:val="59"/>
-  </w:num>
-  <w:num w:numId="24">
+  <w:num w:numId="29">
     <w:abstractNumId w:val="20"/>
   </w:num>
-  <w:num w:numId="25">
-    <w:abstractNumId w:val="43"/>
-  </w:num>
-  <w:num w:numId="26">
-    <w:abstractNumId w:val="56"/>
-  </w:num>
-  <w:num w:numId="27">
-    <w:abstractNumId w:val="71"/>
-  </w:num>
-  <w:num w:numId="28">
-    <w:abstractNumId w:val="55"/>
-  </w:num>
-  <w:num w:numId="29">
-    <w:abstractNumId w:val="18"/>
-  </w:num>
   <w:num w:numId="30">
-    <w:abstractNumId w:val="63"/>
+    <w:abstractNumId w:val="66"/>
   </w:num>
   <w:num w:numId="31">
-    <w:abstractNumId w:val="37"/>
+    <w:abstractNumId w:val="39"/>
   </w:num>
   <w:num w:numId="32">
-    <w:abstractNumId w:val="14"/>
+    <w:abstractNumId w:val="16"/>
   </w:num>
   <w:num w:numId="33">
-    <w:abstractNumId w:val="45"/>
+    <w:abstractNumId w:val="48"/>
   </w:num>
   <w:num w:numId="34">
-    <w:abstractNumId w:val="28"/>
+    <w:abstractNumId w:val="30"/>
   </w:num>
   <w:num w:numId="35">
-    <w:abstractNumId w:val="22"/>
+    <w:abstractNumId w:val="24"/>
   </w:num>
   <w:num w:numId="36">
     <w:abstractNumId w:val="3"/>
   </w:num>
   <w:num w:numId="37">
-    <w:abstractNumId w:val="36"/>
+    <w:abstractNumId w:val="38"/>
   </w:num>
   <w:num w:numId="38">
-    <w:abstractNumId w:val="62"/>
+    <w:abstractNumId w:val="65"/>
   </w:num>
   <w:num w:numId="39">
-    <w:abstractNumId w:val="8"/>
+    <w:abstractNumId w:val="9"/>
   </w:num>
   <w:num w:numId="40">
-    <w:abstractNumId w:val="16"/>
+    <w:abstractNumId w:val="18"/>
   </w:num>
   <w:num w:numId="41">
-    <w:abstractNumId w:val="49"/>
+    <w:abstractNumId w:val="52"/>
   </w:num>
   <w:num w:numId="42">
-    <w:abstractNumId w:val="70"/>
+    <w:abstractNumId w:val="74"/>
   </w:num>
   <w:num w:numId="43">
     <w:abstractNumId w:val="2"/>
   </w:num>
   <w:num w:numId="44">
+    <w:abstractNumId w:val="43"/>
+  </w:num>
+  <w:num w:numId="45">
+    <w:abstractNumId w:val="35"/>
+  </w:num>
+  <w:num w:numId="46">
+    <w:abstractNumId w:val="56"/>
+  </w:num>
+  <w:num w:numId="47">
+    <w:abstractNumId w:val="50"/>
+  </w:num>
+  <w:num w:numId="48">
+    <w:abstractNumId w:val="27"/>
+  </w:num>
+  <w:num w:numId="49">
+    <w:abstractNumId w:val="25"/>
+  </w:num>
+  <w:num w:numId="50">
+    <w:abstractNumId w:val="6"/>
+  </w:num>
+  <w:num w:numId="51">
+    <w:abstractNumId w:val="64"/>
+  </w:num>
+  <w:num w:numId="52">
+    <w:abstractNumId w:val="70"/>
+  </w:num>
+  <w:num w:numId="53">
+    <w:abstractNumId w:val="26"/>
+  </w:num>
+  <w:num w:numId="54">
+    <w:abstractNumId w:val="49"/>
+  </w:num>
+  <w:num w:numId="55">
+    <w:abstractNumId w:val="47"/>
+  </w:num>
+  <w:num w:numId="56">
+    <w:abstractNumId w:val="69"/>
+  </w:num>
+  <w:num w:numId="57">
+    <w:abstractNumId w:val="29"/>
+  </w:num>
+  <w:num w:numId="58">
+    <w:abstractNumId w:val="67"/>
+  </w:num>
+  <w:num w:numId="59">
+    <w:abstractNumId w:val="14"/>
+  </w:num>
+  <w:num w:numId="60">
+    <w:abstractNumId w:val="13"/>
+  </w:num>
+  <w:num w:numId="61">
+    <w:abstractNumId w:val="11"/>
+  </w:num>
+  <w:num w:numId="62">
+    <w:abstractNumId w:val="72"/>
+  </w:num>
+  <w:num w:numId="63">
+    <w:abstractNumId w:val="45"/>
+  </w:num>
+  <w:num w:numId="64">
+    <w:abstractNumId w:val="36"/>
+  </w:num>
+  <w:num w:numId="65">
+    <w:abstractNumId w:val="5"/>
+  </w:num>
+  <w:num w:numId="66">
+    <w:abstractNumId w:val="68"/>
+  </w:num>
+  <w:num w:numId="67">
+    <w:abstractNumId w:val="21"/>
+  </w:num>
+  <w:num w:numId="68">
+    <w:abstractNumId w:val="53"/>
+  </w:num>
+  <w:num w:numId="69">
+    <w:abstractNumId w:val="32"/>
+  </w:num>
+  <w:num w:numId="70">
+    <w:abstractNumId w:val="54"/>
+  </w:num>
+  <w:num w:numId="71">
     <w:abstractNumId w:val="40"/>
   </w:num>
-  <w:num w:numId="45">
-    <w:abstractNumId w:val="33"/>
+  <w:num w:numId="72">
+    <w:abstractNumId w:val="17"/>
   </w:num>
-  <w:num w:numId="46">
-    <w:abstractNumId w:val="53"/>
+  <w:num w:numId="73">
+    <w:abstractNumId w:val="55"/>
   </w:num>
-  <w:num w:numId="47">
-    <w:abstractNumId w:val="47"/>
+  <w:num w:numId="74">
+    <w:abstractNumId w:val="41"/>
   </w:num>
-  <w:num w:numId="48">
-    <w:abstractNumId w:val="25"/>
+  <w:num w:numId="75">
+    <w:abstractNumId w:val="4"/>
   </w:num>
-  <w:num w:numId="49">
-    <w:abstractNumId w:val="23"/>
+  <w:num w:numId="76">
+    <w:abstractNumId w:val="15"/>
   </w:num>
-  <w:num w:numId="50">
-    <w:abstractNumId w:val="5"/>
-  </w:num>
-  <w:num w:numId="51">
-    <w:abstractNumId w:val="61"/>
-  </w:num>
-  <w:num w:numId="52">
-    <w:abstractNumId w:val="67"/>
-  </w:num>
-  <w:num w:numId="53">
-    <w:abstractNumId w:val="24"/>
-  </w:num>
-  <w:num w:numId="54">
-    <w:abstractNumId w:val="46"/>
-  </w:num>
-  <w:num w:numId="55">
-    <w:abstractNumId w:val="44"/>
-  </w:num>
-  <w:num w:numId="56">
-    <w:abstractNumId w:val="66"/>
-  </w:num>
-  <w:num w:numId="57">
-    <w:abstractNumId w:val="27"/>
-  </w:num>
-  <w:num w:numId="58">
-    <w:abstractNumId w:val="64"/>
-  </w:num>
-  <w:num w:numId="59">
-    <w:abstractNumId w:val="13"/>
-  </w:num>
-  <w:num w:numId="60">
-    <w:abstractNumId w:val="12"/>
-  </w:num>
-  <w:num w:numId="61">
-    <w:abstractNumId w:val="10"/>
-  </w:num>
-  <w:num w:numId="62">
-    <w:abstractNumId w:val="69"/>
-  </w:num>
-  <w:num w:numId="63">
+  <w:num w:numId="77">
     <w:abstractNumId w:val="42"/>
   </w:num>
-  <w:num w:numId="64">
-    <w:abstractNumId w:val="34"/>
+  <w:num w:numId="78">
+    <w:abstractNumId w:val="73"/>
   </w:num>
-  <w:num w:numId="65">
-    <w:abstractNumId w:val="4"/>
-  </w:num>
-  <w:num w:numId="66">
-    <w:abstractNumId w:val="65"/>
-  </w:num>
-  <w:num w:numId="67">
-    <w:abstractNumId w:val="19"/>
-  </w:num>
-  <w:num w:numId="68">
-    <w:abstractNumId w:val="50"/>
-  </w:num>
-  <w:num w:numId="69">
-    <w:abstractNumId w:val="30"/>
-  </w:num>
-  <w:num w:numId="70">
-    <w:abstractNumId w:val="51"/>
-  </w:num>
-  <w:num w:numId="71">
-    <w:abstractNumId w:val="38"/>
-  </w:num>
-  <w:num w:numId="72">
-    <w:abstractNumId w:val="15"/>
-  </w:num>
-  <w:num w:numId="73">
-    <w:abstractNumId w:val="52"/>
-  </w:num>
-  <w:num w:numId="74">
-    <w:abstractNumId w:val="39"/>
-  </w:num>
-  <w:numIdMacAtCleanup w:val="74"/>
+  <w:numIdMacAtCleanup w:val="78"/>
 </w:numbering>
 </file>
 
@@ -49821,4 +52411,16 @@
     </a:ext>
   </a:extLst>
 </a:theme>
+</file>
+
+<file path=customXml/item1.xml><?xml version="1.0" encoding="utf-8"?>
+<b:Sources xmlns:b="http://schemas.openxmlformats.org/officeDocument/2006/bibliography" xmlns="http://schemas.openxmlformats.org/officeDocument/2006/bibliography" SelectedStyle="\APASixthEditionOfficeOnline.xsl" StyleName="APA" Version="6"/>
+</file>
+
+<file path=customXml/itemProps1.xml><?xml version="1.0" encoding="utf-8"?>
+<ds:datastoreItem xmlns:ds="http://schemas.openxmlformats.org/officeDocument/2006/customXml" ds:itemID="{D0AFA68A-D1BE-4BB4-9ED0-946950145203}">
+  <ds:schemaRefs>
+    <ds:schemaRef ds:uri="http://schemas.openxmlformats.org/officeDocument/2006/bibliography"/>
+  </ds:schemaRefs>
+</ds:datastoreItem>
 </file>
</xml_diff>

<commit_message>
group 17, 18 done
</commit_message>
<xml_diff>
--- a/Illuminati_Usecases.docx
+++ b/Illuminati_Usecases.docx
@@ -26929,13 +26929,7 @@
               <w:rPr>
                 <w:rFonts w:eastAsia="Times New Roman"/>
               </w:rPr>
-              <w:t>G – 2 (Group – 2</w:t>
-            </w:r>
-            <w:r>
-              <w:rPr>
-                <w:rFonts w:eastAsia="Times New Roman"/>
-              </w:rPr>
-              <w:t>)</w:t>
+              <w:t>G – 2 (Group – 2)</w:t>
             </w:r>
           </w:p>
         </w:tc>
@@ -27076,31 +27070,7 @@
               <w:rPr>
                 <w:rFonts w:eastAsia="Times New Roman"/>
               </w:rPr>
-              <w:t>This group has a Power of 2</w:t>
-            </w:r>
-            <w:r>
-              <w:rPr>
-                <w:rFonts w:eastAsia="Times New Roman"/>
-              </w:rPr>
-              <w:t xml:space="preserve">, Resistance of 5, and Income of 1. They are aligned as </w:t>
-            </w:r>
-            <w:r>
-              <w:rPr>
-                <w:rFonts w:eastAsia="Times New Roman"/>
-              </w:rPr>
-              <w:t>Liberal</w:t>
-            </w:r>
-            <w:r>
-              <w:rPr>
-                <w:rFonts w:eastAsia="Times New Roman"/>
-              </w:rPr>
-              <w:t>. They can be controlled and control one Group.</w:t>
-            </w:r>
-            <w:r>
-              <w:rPr>
-                <w:rFonts w:eastAsia="Times New Roman"/>
-              </w:rPr>
-              <w:t xml:space="preserve"> It can obtain +2 Power on any attempt to destroy Nuclear Power Companies. </w:t>
+              <w:t xml:space="preserve">This group has a Power of 2, Resistance of 5, and Income of 1. They are aligned as Liberal. They can be controlled and control one Group. It can obtain +2 Power on any attempt to destroy Nuclear Power Companies. </w:t>
             </w:r>
           </w:p>
         </w:tc>
@@ -27955,13 +27925,7 @@
               <w:rPr>
                 <w:rFonts w:eastAsia="Times New Roman"/>
               </w:rPr>
-              <w:t>G – 3 (Group – 3</w:t>
-            </w:r>
-            <w:r>
-              <w:rPr>
-                <w:rFonts w:eastAsia="Times New Roman"/>
-              </w:rPr>
-              <w:t>)</w:t>
+              <w:t>G – 3 (Group – 3)</w:t>
             </w:r>
           </w:p>
         </w:tc>
@@ -28114,37 +28078,7 @@
               <w:rPr>
                 <w:rFonts w:eastAsia="Times New Roman"/>
               </w:rPr>
-              <w:t>Resistance of 3</w:t>
-            </w:r>
-            <w:r>
-              <w:rPr>
-                <w:rFonts w:eastAsia="Times New Roman"/>
-              </w:rPr>
-              <w:t xml:space="preserve">, and Income of 1. They are aligned as </w:t>
-            </w:r>
-            <w:r>
-              <w:rPr>
-                <w:rFonts w:eastAsia="Times New Roman"/>
-              </w:rPr>
-              <w:t>Peaceful and Liberal.</w:t>
-            </w:r>
-            <w:r>
-              <w:rPr>
-                <w:rFonts w:eastAsia="Times New Roman"/>
-              </w:rPr>
-              <w:t xml:space="preserve"> They can </w:t>
-            </w:r>
-            <w:r>
-              <w:rPr>
-                <w:rFonts w:eastAsia="Times New Roman"/>
-              </w:rPr>
-              <w:t>only be controlled.</w:t>
-            </w:r>
-            <w:r>
-              <w:rPr>
-                <w:rFonts w:eastAsia="Times New Roman"/>
-              </w:rPr>
-              <w:t xml:space="preserve">    </w:t>
+              <w:t xml:space="preserve">Resistance of 3, and Income of 1. They are aligned as Peaceful and Liberal. They can only be controlled.    </w:t>
             </w:r>
           </w:p>
         </w:tc>
@@ -29000,13 +28934,7 @@
               <w:rPr>
                 <w:rFonts w:eastAsia="Times New Roman"/>
               </w:rPr>
-              <w:t>G – 4 (Group – 4</w:t>
-            </w:r>
-            <w:r>
-              <w:rPr>
-                <w:rFonts w:eastAsia="Times New Roman"/>
-              </w:rPr>
-              <w:t>)</w:t>
+              <w:t>G – 4 (Group – 4)</w:t>
             </w:r>
           </w:p>
         </w:tc>
@@ -29165,25 +29093,7 @@
               <w:rPr>
                 <w:rFonts w:eastAsia="Times New Roman"/>
               </w:rPr>
-              <w:t>, Resistance of 6, and Income of 3. They are aligned as Liberal and Straight</w:t>
-            </w:r>
-            <w:r>
-              <w:rPr>
-                <w:rFonts w:eastAsia="Times New Roman"/>
-              </w:rPr>
-              <w:t xml:space="preserve">. They can be controlled and control </w:t>
-            </w:r>
-            <w:r>
-              <w:rPr>
-                <w:rFonts w:eastAsia="Times New Roman"/>
-              </w:rPr>
-              <w:t>three Groups.</w:t>
-            </w:r>
-            <w:r>
-              <w:rPr>
-                <w:rFonts w:eastAsia="Times New Roman"/>
-              </w:rPr>
-              <w:t xml:space="preserve">    </w:t>
+              <w:t xml:space="preserve">, Resistance of 6, and Income of 3. They are aligned as Liberal and Straight. They can be controlled and control three Groups.    </w:t>
             </w:r>
           </w:p>
         </w:tc>
@@ -29398,21 +29308,7 @@
                 <w:rFonts w:eastAsia="Times New Roman"/>
                 <w:color w:val="auto"/>
               </w:rPr>
-              <w:t>Player builds Power Structure</w:t>
-            </w:r>
-            <w:r>
-              <w:rPr>
-                <w:rFonts w:eastAsia="Times New Roman"/>
-                <w:color w:val="auto"/>
-              </w:rPr>
-              <w:t>, Resistance Structure, or Income</w:t>
-            </w:r>
-            <w:r>
-              <w:rPr>
-                <w:rFonts w:eastAsia="Times New Roman"/>
-                <w:color w:val="auto"/>
-              </w:rPr>
-              <w:t xml:space="preserve"> with Group.</w:t>
+              <w:t>Player builds Power Structure, Resistance Structure, or Income with Group.</w:t>
             </w:r>
           </w:p>
         </w:tc>
@@ -30052,13 +29948,7 @@
               <w:rPr>
                 <w:rFonts w:eastAsia="Times New Roman"/>
               </w:rPr>
-              <w:t>G – 5 (Group – 5</w:t>
-            </w:r>
-            <w:r>
-              <w:rPr>
-                <w:rFonts w:eastAsia="Times New Roman"/>
-              </w:rPr>
-              <w:t>)</w:t>
+              <w:t>G – 5 (Group – 5)</w:t>
             </w:r>
           </w:p>
         </w:tc>
@@ -31080,13 +30970,7 @@
               <w:rPr>
                 <w:rFonts w:eastAsia="Times New Roman"/>
               </w:rPr>
-              <w:t>G – 6 (Group – 6</w:t>
-            </w:r>
-            <w:r>
-              <w:rPr>
-                <w:rFonts w:eastAsia="Times New Roman"/>
-              </w:rPr>
-              <w:t>)</w:t>
+              <w:t>G – 6 (Group – 6)</w:t>
             </w:r>
           </w:p>
         </w:tc>
@@ -31227,37 +31111,7 @@
               <w:rPr>
                 <w:rFonts w:eastAsia="Times New Roman"/>
               </w:rPr>
-              <w:t>This group has a Power of 5, Resistance of 4, and Income of 5</w:t>
-            </w:r>
-            <w:r>
-              <w:rPr>
-                <w:rFonts w:eastAsia="Times New Roman"/>
-              </w:rPr>
-              <w:t>. They are aligned as Liberal</w:t>
-            </w:r>
-            <w:r>
-              <w:rPr>
-                <w:rFonts w:eastAsia="Times New Roman"/>
-              </w:rPr>
-              <w:t>, Weird and Government</w:t>
-            </w:r>
-            <w:r>
-              <w:rPr>
-                <w:rFonts w:eastAsia="Times New Roman"/>
-              </w:rPr>
-              <w:t xml:space="preserve">. They can be controlled and control </w:t>
-            </w:r>
-            <w:r>
-              <w:rPr>
-                <w:rFonts w:eastAsia="Times New Roman"/>
-              </w:rPr>
-              <w:t>two</w:t>
-            </w:r>
-            <w:r>
-              <w:rPr>
-                <w:rFonts w:eastAsia="Times New Roman"/>
-              </w:rPr>
-              <w:t xml:space="preserve"> Groups.    </w:t>
+              <w:t xml:space="preserve">This group has a Power of 5, Resistance of 4, and Income of 5. They are aligned as Liberal, Weird and Government. They can be controlled and control two Groups.    </w:t>
             </w:r>
           </w:p>
         </w:tc>
@@ -32113,13 +31967,7 @@
               <w:rPr>
                 <w:rFonts w:eastAsia="Times New Roman"/>
               </w:rPr>
-              <w:t>G – 7 (Group – 7</w:t>
-            </w:r>
-            <w:r>
-              <w:rPr>
-                <w:rFonts w:eastAsia="Times New Roman"/>
-              </w:rPr>
-              <w:t>)</w:t>
+              <w:t>G – 7 (Group – 7)</w:t>
             </w:r>
           </w:p>
         </w:tc>
@@ -32260,31 +32108,7 @@
               <w:rPr>
                 <w:rFonts w:eastAsia="Times New Roman"/>
               </w:rPr>
-              <w:t xml:space="preserve">This group has a Power of </w:t>
-            </w:r>
-            <w:r>
-              <w:rPr>
-                <w:rFonts w:eastAsia="Times New Roman"/>
-              </w:rPr>
-              <w:t>6, Resistance of 5</w:t>
-            </w:r>
-            <w:r>
-              <w:rPr>
-                <w:rFonts w:eastAsia="Times New Roman"/>
-              </w:rPr>
-              <w:t>, and Income o</w:t>
-            </w:r>
-            <w:r>
-              <w:rPr>
-                <w:rFonts w:eastAsia="Times New Roman"/>
-              </w:rPr>
-              <w:t>f 3. They are aligned as Liberal</w:t>
-            </w:r>
-            <w:r>
-              <w:rPr>
-                <w:rFonts w:eastAsia="Times New Roman"/>
-              </w:rPr>
-              <w:t xml:space="preserve">. They can be controlled and control three Groups.    </w:t>
+              <w:t xml:space="preserve">This group has a Power of 6, Resistance of 5, and Income of 3. They are aligned as Liberal. They can be controlled and control three Groups.    </w:t>
             </w:r>
           </w:p>
         </w:tc>
@@ -33140,13 +32964,7 @@
               <w:rPr>
                 <w:rFonts w:eastAsia="Times New Roman"/>
               </w:rPr>
-              <w:t>G – 8 (Group – 8</w:t>
-            </w:r>
-            <w:r>
-              <w:rPr>
-                <w:rFonts w:eastAsia="Times New Roman"/>
-              </w:rPr>
-              <w:t>)</w:t>
+              <w:t>G – 8 (Group – 8)</w:t>
             </w:r>
           </w:p>
         </w:tc>
@@ -33287,43 +33105,7 @@
               <w:rPr>
                 <w:rFonts w:eastAsia="Times New Roman"/>
               </w:rPr>
-              <w:t>This group has a Power of 3, Resistance of 2</w:t>
-            </w:r>
-            <w:r>
-              <w:rPr>
-                <w:rFonts w:eastAsia="Times New Roman"/>
-              </w:rPr>
-              <w:t xml:space="preserve">, and Income of 3. They are aligned as </w:t>
-            </w:r>
-            <w:r>
-              <w:rPr>
-                <w:rFonts w:eastAsia="Times New Roman"/>
-              </w:rPr>
-              <w:t>Communist</w:t>
-            </w:r>
-            <w:r>
-              <w:rPr>
-                <w:rFonts w:eastAsia="Times New Roman"/>
-              </w:rPr>
-              <w:t xml:space="preserve">. They can be controlled and control </w:t>
-            </w:r>
-            <w:r>
-              <w:rPr>
-                <w:rFonts w:eastAsia="Times New Roman"/>
-              </w:rPr>
-              <w:t>two</w:t>
-            </w:r>
-            <w:r>
-              <w:rPr>
-                <w:rFonts w:eastAsia="Times New Roman"/>
-              </w:rPr>
-              <w:t xml:space="preserve"> Groups.</w:t>
-            </w:r>
-            <w:r>
-              <w:rPr>
-                <w:rFonts w:eastAsia="Times New Roman"/>
-              </w:rPr>
-              <w:t xml:space="preserve"> </w:t>
+              <w:t xml:space="preserve">This group has a Power of 3, Resistance of 2, and Income of 3. They are aligned as Communist. They can be controlled and control two Groups. </w:t>
             </w:r>
             <w:r>
               <w:rPr>
@@ -34189,13 +33971,7 @@
               <w:rPr>
                 <w:rFonts w:eastAsia="Times New Roman"/>
               </w:rPr>
-              <w:t>G – 9 (Group – 9</w:t>
-            </w:r>
-            <w:r>
-              <w:rPr>
-                <w:rFonts w:eastAsia="Times New Roman"/>
-              </w:rPr>
-              <w:t>)</w:t>
+              <w:t>G – 9 (Group – 9)</w:t>
             </w:r>
           </w:p>
         </w:tc>
@@ -34360,25 +34136,7 @@
               <w:rPr>
                 <w:rFonts w:eastAsia="Times New Roman"/>
               </w:rPr>
-              <w:t>, Resistance of 5, and Income of 0</w:t>
-            </w:r>
-            <w:r>
-              <w:rPr>
-                <w:rFonts w:eastAsia="Times New Roman"/>
-              </w:rPr>
-              <w:t xml:space="preserve">. They are aligned as </w:t>
-            </w:r>
-            <w:r>
-              <w:rPr>
-                <w:rFonts w:eastAsia="Times New Roman"/>
-              </w:rPr>
-              <w:t>Government and Violent</w:t>
-            </w:r>
-            <w:r>
-              <w:rPr>
-                <w:rFonts w:eastAsia="Times New Roman"/>
-              </w:rPr>
-              <w:t>. They can be controlled and control three Groups.</w:t>
+              <w:t>, Resistance of 5, and Income of 0. They are aligned as Government and Violent. They can be controlled and control three Groups.</w:t>
             </w:r>
           </w:p>
         </w:tc>
@@ -35233,31 +34991,7 @@
               <w:rPr>
                 <w:rFonts w:eastAsia="Times New Roman"/>
               </w:rPr>
-              <w:t xml:space="preserve">G – </w:t>
-            </w:r>
-            <w:r>
-              <w:rPr>
-                <w:rFonts w:eastAsia="Times New Roman"/>
-              </w:rPr>
-              <w:t>10</w:t>
-            </w:r>
-            <w:r>
-              <w:rPr>
-                <w:rFonts w:eastAsia="Times New Roman"/>
-              </w:rPr>
-              <w:t xml:space="preserve"> (Group – </w:t>
-            </w:r>
-            <w:r>
-              <w:rPr>
-                <w:rFonts w:eastAsia="Times New Roman"/>
-              </w:rPr>
-              <w:t>10</w:t>
-            </w:r>
-            <w:r>
-              <w:rPr>
-                <w:rFonts w:eastAsia="Times New Roman"/>
-              </w:rPr>
-              <w:t>)</w:t>
+              <w:t>G – 10 (Group – 10)</w:t>
             </w:r>
           </w:p>
         </w:tc>
@@ -35398,49 +35132,7 @@
               <w:rPr>
                 <w:rFonts w:eastAsia="Times New Roman"/>
               </w:rPr>
-              <w:t>This group has a Power of 6, a Transferable Power of 2 to assist</w:t>
-            </w:r>
-            <w:r>
-              <w:rPr>
-                <w:rFonts w:eastAsia="Times New Roman"/>
-              </w:rPr>
-              <w:t xml:space="preserve">, Resistance of 6, and Income of 3. They are aligned as </w:t>
-            </w:r>
-            <w:r>
-              <w:rPr>
-                <w:rFonts w:eastAsia="Times New Roman"/>
-              </w:rPr>
-              <w:t>Violent, Communist, and Criminal</w:t>
-            </w:r>
-            <w:r>
-              <w:rPr>
-                <w:rFonts w:eastAsia="Times New Roman"/>
-              </w:rPr>
-              <w:t xml:space="preserve">. They can be controlled and control </w:t>
-            </w:r>
-            <w:r>
-              <w:rPr>
-                <w:rFonts w:eastAsia="Times New Roman"/>
-              </w:rPr>
-              <w:t xml:space="preserve">two </w:t>
-            </w:r>
-            <w:r>
-              <w:rPr>
-                <w:rFonts w:eastAsia="Times New Roman"/>
-              </w:rPr>
-              <w:t>Groups.</w:t>
-            </w:r>
-            <w:r>
-              <w:rPr>
-                <w:rFonts w:eastAsia="Times New Roman"/>
-              </w:rPr>
-              <w:t xml:space="preserve"> They can obtain +3 Power on any attempt to destroy any group.</w:t>
-            </w:r>
-            <w:r>
-              <w:rPr>
-                <w:rFonts w:eastAsia="Times New Roman"/>
-              </w:rPr>
-              <w:t xml:space="preserve">    </w:t>
+              <w:t xml:space="preserve">This group has a Power of 6, a Transferable Power of 2 to assist, Resistance of 6, and Income of 3. They are aligned as Violent, Communist, and Criminal. They can be controlled and control two Groups. They can obtain +3 Power on any attempt to destroy any group.    </w:t>
             </w:r>
           </w:p>
         </w:tc>
@@ -36293,31 +35985,7 @@
               <w:rPr>
                 <w:rFonts w:eastAsia="Times New Roman"/>
               </w:rPr>
-              <w:t xml:space="preserve">G – </w:t>
-            </w:r>
-            <w:r>
-              <w:rPr>
-                <w:rFonts w:eastAsia="Times New Roman"/>
-              </w:rPr>
-              <w:t>11</w:t>
-            </w:r>
-            <w:r>
-              <w:rPr>
-                <w:rFonts w:eastAsia="Times New Roman"/>
-              </w:rPr>
-              <w:t xml:space="preserve"> (Group – </w:t>
-            </w:r>
-            <w:r>
-              <w:rPr>
-                <w:rFonts w:eastAsia="Times New Roman"/>
-              </w:rPr>
-              <w:t>11</w:t>
-            </w:r>
-            <w:r>
-              <w:rPr>
-                <w:rFonts w:eastAsia="Times New Roman"/>
-              </w:rPr>
-              <w:t>)</w:t>
+              <w:t>G – 11 (Group – 11)</w:t>
             </w:r>
           </w:p>
         </w:tc>
@@ -36458,49 +36126,7 @@
               <w:rPr>
                 <w:rFonts w:eastAsia="Times New Roman"/>
               </w:rPr>
-              <w:t>This group has a Power of 1, Resistance of 3, and Income of 4</w:t>
-            </w:r>
-            <w:r>
-              <w:rPr>
-                <w:rFonts w:eastAsia="Times New Roman"/>
-              </w:rPr>
-              <w:t xml:space="preserve">. They are aligned as </w:t>
-            </w:r>
-            <w:r>
-              <w:rPr>
-                <w:rFonts w:eastAsia="Times New Roman"/>
-              </w:rPr>
-              <w:t>Peaceful</w:t>
-            </w:r>
-            <w:r>
-              <w:rPr>
-                <w:rFonts w:eastAsia="Times New Roman"/>
-              </w:rPr>
-              <w:t xml:space="preserve">. They can be controlled and control </w:t>
-            </w:r>
-            <w:r>
-              <w:rPr>
-                <w:rFonts w:eastAsia="Times New Roman"/>
-              </w:rPr>
-              <w:t>one</w:t>
-            </w:r>
-            <w:r>
-              <w:rPr>
-                <w:rFonts w:eastAsia="Times New Roman"/>
-              </w:rPr>
-              <w:t xml:space="preserve"> </w:t>
-            </w:r>
-            <w:r>
-              <w:rPr>
-                <w:rFonts w:eastAsia="Times New Roman"/>
-              </w:rPr>
-              <w:t>Group</w:t>
-            </w:r>
-            <w:r>
-              <w:rPr>
-                <w:rFonts w:eastAsia="Times New Roman"/>
-              </w:rPr>
-              <w:t xml:space="preserve">. </w:t>
+              <w:t xml:space="preserve">This group has a Power of 1, Resistance of 3, and Income of 4. They are aligned as Peaceful. They can be controlled and control one Group. </w:t>
             </w:r>
           </w:p>
         </w:tc>
@@ -37357,31 +36983,7 @@
               <w:rPr>
                 <w:rFonts w:eastAsia="Times New Roman"/>
               </w:rPr>
-              <w:t xml:space="preserve">G – </w:t>
-            </w:r>
-            <w:r>
-              <w:rPr>
-                <w:rFonts w:eastAsia="Times New Roman"/>
-              </w:rPr>
-              <w:t>12</w:t>
-            </w:r>
-            <w:r>
-              <w:rPr>
-                <w:rFonts w:eastAsia="Times New Roman"/>
-              </w:rPr>
-              <w:t xml:space="preserve"> (Group – </w:t>
-            </w:r>
-            <w:r>
-              <w:rPr>
-                <w:rFonts w:eastAsia="Times New Roman"/>
-              </w:rPr>
-              <w:t>12</w:t>
-            </w:r>
-            <w:r>
-              <w:rPr>
-                <w:rFonts w:eastAsia="Times New Roman"/>
-              </w:rPr>
-              <w:t>)</w:t>
+              <w:t>G – 12 (Group – 12)</w:t>
             </w:r>
           </w:p>
         </w:tc>
@@ -37522,61 +37124,7 @@
               <w:rPr>
                 <w:rFonts w:eastAsia="Times New Roman"/>
               </w:rPr>
-              <w:t>This group has a Power of 0, Resistance of 4, and Income of 0</w:t>
-            </w:r>
-            <w:r>
-              <w:rPr>
-                <w:rFonts w:eastAsia="Times New Roman"/>
-              </w:rPr>
-              <w:t xml:space="preserve">. They are aligned as </w:t>
-            </w:r>
-            <w:r>
-              <w:rPr>
-                <w:rFonts w:eastAsia="Times New Roman"/>
-              </w:rPr>
-              <w:t>Violent and Weird.</w:t>
-            </w:r>
-            <w:r>
-              <w:rPr>
-                <w:rFonts w:eastAsia="Times New Roman"/>
-              </w:rPr>
-              <w:t xml:space="preserve"> They can </w:t>
-            </w:r>
-            <w:r>
-              <w:rPr>
-                <w:rFonts w:eastAsia="Times New Roman"/>
-              </w:rPr>
-              <w:t>only be controlled</w:t>
-            </w:r>
-            <w:r>
-              <w:rPr>
-                <w:rFonts w:eastAsia="Times New Roman"/>
-              </w:rPr>
-              <w:t>.</w:t>
-            </w:r>
-            <w:r>
-              <w:rPr>
-                <w:rFonts w:eastAsia="Times New Roman"/>
-              </w:rPr>
-              <w:t xml:space="preserve"> They can obtain +2</w:t>
-            </w:r>
-            <w:r>
-              <w:rPr>
-                <w:rFonts w:eastAsia="Times New Roman"/>
-              </w:rPr>
-              <w:t xml:space="preserve"> Pow</w:t>
-            </w:r>
-            <w:r>
-              <w:rPr>
-                <w:rFonts w:eastAsia="Times New Roman"/>
-              </w:rPr>
-              <w:t>er on any attempt to destroy any</w:t>
-            </w:r>
-            <w:r>
-              <w:rPr>
-                <w:rFonts w:eastAsia="Times New Roman"/>
-              </w:rPr>
-              <w:t xml:space="preserve"> group.    </w:t>
+              <w:t xml:space="preserve">This group has a Power of 0, Resistance of 4, and Income of 0. They are aligned as Violent and Weird. They can only be controlled. They can obtain +2 Power on any attempt to destroy any group.    </w:t>
             </w:r>
           </w:p>
         </w:tc>
@@ -39495,19 +39043,7 @@
               <w:rPr>
                 <w:rFonts w:eastAsia="Times New Roman"/>
               </w:rPr>
-              <w:t xml:space="preserve">G – </w:t>
-            </w:r>
-            <w:r>
-              <w:rPr>
-                <w:rFonts w:eastAsia="Times New Roman"/>
-              </w:rPr>
-              <w:t>14</w:t>
-            </w:r>
-            <w:r>
-              <w:rPr>
-                <w:rFonts w:eastAsia="Times New Roman"/>
-              </w:rPr>
-              <w:t xml:space="preserve"> (Group – 14)</w:t>
+              <w:t>G – 14 (Group – 14)</w:t>
             </w:r>
           </w:p>
         </w:tc>
@@ -39648,31 +39184,7 @@
               <w:rPr>
                 <w:rFonts w:eastAsia="Times New Roman"/>
               </w:rPr>
-              <w:t>This group h</w:t>
-            </w:r>
-            <w:r>
-              <w:rPr>
-                <w:rFonts w:eastAsia="Times New Roman"/>
-              </w:rPr>
-              <w:t>as a Power of 0, Resistance of 6, and Income of 1</w:t>
-            </w:r>
-            <w:r>
-              <w:rPr>
-                <w:rFonts w:eastAsia="Times New Roman"/>
-              </w:rPr>
-              <w:t xml:space="preserve">. They are aligned as </w:t>
-            </w:r>
-            <w:r>
-              <w:rPr>
-                <w:rFonts w:eastAsia="Times New Roman"/>
-              </w:rPr>
-              <w:t>Liberal, Violent, and Weird.</w:t>
-            </w:r>
-            <w:r>
-              <w:rPr>
-                <w:rFonts w:eastAsia="Times New Roman"/>
-              </w:rPr>
-              <w:t xml:space="preserve"> They can only be controlled. </w:t>
+              <w:t xml:space="preserve">This group has a Power of 0, Resistance of 6, and Income of 1. They are aligned as Liberal, Violent, and Weird. They can only be controlled. </w:t>
             </w:r>
           </w:p>
         </w:tc>
@@ -40529,31 +40041,7 @@
               <w:rPr>
                 <w:rFonts w:eastAsia="Times New Roman"/>
               </w:rPr>
-              <w:t>G – 1</w:t>
-            </w:r>
-            <w:r>
-              <w:rPr>
-                <w:rFonts w:eastAsia="Times New Roman"/>
-              </w:rPr>
-              <w:t>5</w:t>
-            </w:r>
-            <w:r>
-              <w:rPr>
-                <w:rFonts w:eastAsia="Times New Roman"/>
-              </w:rPr>
-              <w:t xml:space="preserve"> (Group – </w:t>
-            </w:r>
-            <w:r>
-              <w:rPr>
-                <w:rFonts w:eastAsia="Times New Roman"/>
-              </w:rPr>
-              <w:t>15</w:t>
-            </w:r>
-            <w:r>
-              <w:rPr>
-                <w:rFonts w:eastAsia="Times New Roman"/>
-              </w:rPr>
-              <w:t>)</w:t>
+              <w:t>G – 15 (Group – 15)</w:t>
             </w:r>
           </w:p>
         </w:tc>
@@ -40694,67 +40182,7 @@
               <w:rPr>
                 <w:rFonts w:eastAsia="Times New Roman"/>
               </w:rPr>
-              <w:t>This group h</w:t>
-            </w:r>
-            <w:r>
-              <w:rPr>
-                <w:rFonts w:eastAsia="Times New Roman"/>
-              </w:rPr>
-              <w:t>as a Power of 3</w:t>
-            </w:r>
-            <w:r>
-              <w:rPr>
-                <w:rFonts w:eastAsia="Times New Roman"/>
-              </w:rPr>
-              <w:t xml:space="preserve">, Resistance of </w:t>
-            </w:r>
-            <w:r>
-              <w:rPr>
-                <w:rFonts w:eastAsia="Times New Roman"/>
-              </w:rPr>
-              <w:t>3</w:t>
-            </w:r>
-            <w:r>
-              <w:rPr>
-                <w:rFonts w:eastAsia="Times New Roman"/>
-              </w:rPr>
-              <w:t xml:space="preserve">, and Income of </w:t>
-            </w:r>
-            <w:r>
-              <w:rPr>
-                <w:rFonts w:eastAsia="Times New Roman"/>
-              </w:rPr>
-              <w:t>4</w:t>
-            </w:r>
-            <w:r>
-              <w:rPr>
-                <w:rFonts w:eastAsia="Times New Roman"/>
-              </w:rPr>
-              <w:t xml:space="preserve">. </w:t>
-            </w:r>
-            <w:r>
-              <w:rPr>
-                <w:rFonts w:eastAsia="Times New Roman"/>
-              </w:rPr>
-              <w:t xml:space="preserve">They have no alignment. </w:t>
-            </w:r>
-            <w:r>
-              <w:rPr>
-                <w:rFonts w:eastAsia="Times New Roman"/>
-              </w:rPr>
-              <w:t xml:space="preserve">They can </w:t>
-            </w:r>
-            <w:r>
-              <w:rPr>
-                <w:rFonts w:eastAsia="Times New Roman"/>
-              </w:rPr>
-              <w:t>be controlled and control two Groups.</w:t>
-            </w:r>
-            <w:r>
-              <w:rPr>
-                <w:rFonts w:eastAsia="Times New Roman"/>
-              </w:rPr>
-              <w:t xml:space="preserve"> </w:t>
+              <w:t xml:space="preserve">This group has a Power of 3, Resistance of 3, and Income of 4. They have no alignment. They can be controlled and control two Groups. </w:t>
             </w:r>
           </w:p>
         </w:tc>
@@ -41540,8 +40968,8 @@
         <w:tblLook w:val="04A0" w:firstRow="1" w:lastRow="0" w:firstColumn="1" w:lastColumn="0" w:noHBand="0" w:noVBand="1"/>
       </w:tblPr>
       <w:tblGrid>
-        <w:gridCol w:w="1966"/>
-        <w:gridCol w:w="7374"/>
+        <w:gridCol w:w="1826"/>
+        <w:gridCol w:w="7514"/>
       </w:tblGrid>
       <w:tr>
         <w:tc>
@@ -41611,31 +41039,7 @@
               <w:rPr>
                 <w:rFonts w:eastAsia="Times New Roman"/>
               </w:rPr>
-              <w:t>G – 1</w:t>
-            </w:r>
-            <w:r>
-              <w:rPr>
-                <w:rFonts w:eastAsia="Times New Roman"/>
-              </w:rPr>
-              <w:t>6</w:t>
-            </w:r>
-            <w:r>
-              <w:rPr>
-                <w:rFonts w:eastAsia="Times New Roman"/>
-              </w:rPr>
-              <w:t xml:space="preserve"> (Group – 1</w:t>
-            </w:r>
-            <w:r>
-              <w:rPr>
-                <w:rFonts w:eastAsia="Times New Roman"/>
-              </w:rPr>
-              <w:t>6</w:t>
-            </w:r>
-            <w:r>
-              <w:rPr>
-                <w:rFonts w:eastAsia="Times New Roman"/>
-              </w:rPr>
-              <w:t>)</w:t>
+              <w:t>G – 16 (Group – 16)</w:t>
             </w:r>
           </w:p>
         </w:tc>
@@ -41776,31 +41180,13 @@
               <w:rPr>
                 <w:rFonts w:eastAsia="Times New Roman"/>
               </w:rPr>
-              <w:t>This group has a Power of 0,</w:t>
-            </w:r>
-            <w:r>
-              <w:rPr>
-                <w:rFonts w:eastAsia="Times New Roman"/>
-              </w:rPr>
-              <w:t xml:space="preserve"> a Transferable Power of 2,</w:t>
-            </w:r>
-            <w:r>
-              <w:rPr>
-                <w:rFonts w:eastAsia="Times New Roman"/>
-              </w:rPr>
-              <w:t xml:space="preserve"> Resistance of 6, and Income of </w:t>
-            </w:r>
-            <w:r>
-              <w:rPr>
-                <w:rFonts w:eastAsia="Times New Roman"/>
-              </w:rPr>
-              <w:t>3. They are aligned as</w:t>
-            </w:r>
-            <w:r>
-              <w:rPr>
-                <w:rFonts w:eastAsia="Times New Roman"/>
-              </w:rPr>
-              <w:t xml:space="preserve"> Violent, and Weird. They can only be controlled. </w:t>
+              <w:t xml:space="preserve">This group has a Power of 0, a Transferable Power of 2, Resistance of 6, and Income of 3. They are aligned as Violent, and Weird. They can only be controlled. </w:t>
+            </w:r>
+            <w:r>
+              <w:rPr>
+                <w:rFonts w:eastAsia="Times New Roman"/>
+              </w:rPr>
+              <w:t>They can obtain +4 Power for any attempt to control, neutralize, or destroy the Orbital Mind Control Lasers.</w:t>
             </w:r>
           </w:p>
         </w:tc>
@@ -42563,10 +41949,2002 @@
         </w:tc>
       </w:tr>
     </w:tbl>
-    <w:p>
-      <w:bookmarkStart w:id="0" w:name="_GoBack"/>
-      <w:bookmarkEnd w:id="0"/>
-    </w:p>
+    <w:p/>
+    <w:p/>
+    <w:p/>
+    <w:p/>
+    <w:p/>
+    <w:p/>
+    <w:p/>
+    <w:p/>
+    <w:p/>
+    <w:p/>
+    <w:p/>
+    <w:p/>
+    <w:p/>
+    <w:p/>
+    <w:tbl>
+      <w:tblPr>
+        <w:tblW w:w="0" w:type="auto"/>
+        <w:tblLook w:val="04A0" w:firstRow="1" w:lastRow="0" w:firstColumn="1" w:lastColumn="0" w:noHBand="0" w:noVBand="1"/>
+      </w:tblPr>
+      <w:tblGrid>
+        <w:gridCol w:w="1992"/>
+        <w:gridCol w:w="7348"/>
+      </w:tblGrid>
+      <w:tr>
+        <w:tc>
+          <w:tcPr>
+            <w:tcW w:w="0" w:type="auto"/>
+            <w:tcBorders>
+              <w:top w:val="single" w:sz="8" w:space="0" w:color="000000"/>
+              <w:left w:val="single" w:sz="8" w:space="0" w:color="000000"/>
+              <w:bottom w:val="single" w:sz="8" w:space="0" w:color="000000"/>
+              <w:right w:val="single" w:sz="8" w:space="0" w:color="000000"/>
+            </w:tcBorders>
+            <w:tcMar>
+              <w:top w:w="100" w:type="dxa"/>
+              <w:left w:w="100" w:type="dxa"/>
+              <w:bottom w:w="100" w:type="dxa"/>
+              <w:right w:w="100" w:type="dxa"/>
+            </w:tcMar>
+            <w:hideMark/>
+          </w:tcPr>
+          <w:p>
+            <w:pPr>
+              <w:spacing w:line="240" w:lineRule="auto"/>
+              <w:rPr>
+                <w:rFonts w:ascii="Times New Roman" w:eastAsia="Times New Roman" w:hAnsi="Times New Roman" w:cs="Times New Roman"/>
+                <w:color w:val="auto"/>
+                <w:sz w:val="24"/>
+                <w:szCs w:val="24"/>
+              </w:rPr>
+            </w:pPr>
+            <w:r>
+              <w:rPr>
+                <w:rFonts w:eastAsia="Times New Roman"/>
+              </w:rPr>
+              <w:lastRenderedPageBreak/>
+              <w:t>ID</w:t>
+            </w:r>
+          </w:p>
+        </w:tc>
+        <w:tc>
+          <w:tcPr>
+            <w:tcW w:w="0" w:type="auto"/>
+            <w:tcBorders>
+              <w:top w:val="single" w:sz="8" w:space="0" w:color="000000"/>
+              <w:left w:val="single" w:sz="8" w:space="0" w:color="000000"/>
+              <w:bottom w:val="single" w:sz="8" w:space="0" w:color="000000"/>
+              <w:right w:val="single" w:sz="8" w:space="0" w:color="000000"/>
+            </w:tcBorders>
+            <w:tcMar>
+              <w:top w:w="100" w:type="dxa"/>
+              <w:left w:w="100" w:type="dxa"/>
+              <w:bottom w:w="100" w:type="dxa"/>
+              <w:right w:w="100" w:type="dxa"/>
+            </w:tcMar>
+            <w:hideMark/>
+          </w:tcPr>
+          <w:p>
+            <w:pPr>
+              <w:spacing w:line="240" w:lineRule="auto"/>
+              <w:rPr>
+                <w:rFonts w:ascii="Times New Roman" w:eastAsia="Times New Roman" w:hAnsi="Times New Roman" w:cs="Times New Roman"/>
+                <w:color w:val="auto"/>
+                <w:sz w:val="24"/>
+                <w:szCs w:val="24"/>
+              </w:rPr>
+            </w:pPr>
+            <w:r>
+              <w:rPr>
+                <w:rFonts w:eastAsia="Times New Roman"/>
+              </w:rPr>
+              <w:t>G – 17 (Group – 17)</w:t>
+            </w:r>
+          </w:p>
+        </w:tc>
+      </w:tr>
+      <w:tr>
+        <w:tc>
+          <w:tcPr>
+            <w:tcW w:w="0" w:type="auto"/>
+            <w:tcBorders>
+              <w:top w:val="single" w:sz="8" w:space="0" w:color="000000"/>
+              <w:left w:val="single" w:sz="8" w:space="0" w:color="000000"/>
+              <w:bottom w:val="single" w:sz="8" w:space="0" w:color="000000"/>
+              <w:right w:val="single" w:sz="8" w:space="0" w:color="000000"/>
+            </w:tcBorders>
+            <w:tcMar>
+              <w:top w:w="100" w:type="dxa"/>
+              <w:left w:w="100" w:type="dxa"/>
+              <w:bottom w:w="100" w:type="dxa"/>
+              <w:right w:w="100" w:type="dxa"/>
+            </w:tcMar>
+            <w:hideMark/>
+          </w:tcPr>
+          <w:p>
+            <w:pPr>
+              <w:spacing w:line="240" w:lineRule="auto"/>
+              <w:rPr>
+                <w:rFonts w:ascii="Times New Roman" w:eastAsia="Times New Roman" w:hAnsi="Times New Roman" w:cs="Times New Roman"/>
+                <w:color w:val="auto"/>
+                <w:sz w:val="24"/>
+                <w:szCs w:val="24"/>
+              </w:rPr>
+            </w:pPr>
+            <w:r>
+              <w:rPr>
+                <w:rFonts w:eastAsia="Times New Roman"/>
+              </w:rPr>
+              <w:t>Title</w:t>
+            </w:r>
+          </w:p>
+        </w:tc>
+        <w:tc>
+          <w:tcPr>
+            <w:tcW w:w="0" w:type="auto"/>
+            <w:tcBorders>
+              <w:top w:val="single" w:sz="8" w:space="0" w:color="000000"/>
+              <w:left w:val="single" w:sz="8" w:space="0" w:color="000000"/>
+              <w:bottom w:val="single" w:sz="8" w:space="0" w:color="000000"/>
+              <w:right w:val="single" w:sz="8" w:space="0" w:color="000000"/>
+            </w:tcBorders>
+            <w:tcMar>
+              <w:top w:w="100" w:type="dxa"/>
+              <w:left w:w="100" w:type="dxa"/>
+              <w:bottom w:w="100" w:type="dxa"/>
+              <w:right w:w="100" w:type="dxa"/>
+            </w:tcMar>
+            <w:hideMark/>
+          </w:tcPr>
+          <w:p>
+            <w:pPr>
+              <w:spacing w:line="240" w:lineRule="auto"/>
+              <w:rPr>
+                <w:rFonts w:ascii="Times New Roman" w:eastAsia="Times New Roman" w:hAnsi="Times New Roman" w:cs="Times New Roman"/>
+                <w:color w:val="auto"/>
+                <w:sz w:val="24"/>
+                <w:szCs w:val="24"/>
+              </w:rPr>
+            </w:pPr>
+            <w:r>
+              <w:rPr>
+                <w:rFonts w:eastAsia="Times New Roman"/>
+              </w:rPr>
+              <w:t>Fast Food Chains</w:t>
+            </w:r>
+          </w:p>
+        </w:tc>
+      </w:tr>
+      <w:tr>
+        <w:tc>
+          <w:tcPr>
+            <w:tcW w:w="0" w:type="auto"/>
+            <w:tcBorders>
+              <w:top w:val="single" w:sz="8" w:space="0" w:color="000000"/>
+              <w:left w:val="single" w:sz="8" w:space="0" w:color="000000"/>
+              <w:bottom w:val="single" w:sz="8" w:space="0" w:color="000000"/>
+              <w:right w:val="single" w:sz="8" w:space="0" w:color="000000"/>
+            </w:tcBorders>
+            <w:tcMar>
+              <w:top w:w="100" w:type="dxa"/>
+              <w:left w:w="100" w:type="dxa"/>
+              <w:bottom w:w="100" w:type="dxa"/>
+              <w:right w:w="100" w:type="dxa"/>
+            </w:tcMar>
+            <w:hideMark/>
+          </w:tcPr>
+          <w:p>
+            <w:pPr>
+              <w:spacing w:line="240" w:lineRule="auto"/>
+              <w:rPr>
+                <w:rFonts w:ascii="Times New Roman" w:eastAsia="Times New Roman" w:hAnsi="Times New Roman" w:cs="Times New Roman"/>
+                <w:color w:val="auto"/>
+                <w:sz w:val="24"/>
+                <w:szCs w:val="24"/>
+              </w:rPr>
+            </w:pPr>
+            <w:r>
+              <w:rPr>
+                <w:rFonts w:eastAsia="Times New Roman"/>
+              </w:rPr>
+              <w:t>Description</w:t>
+            </w:r>
+          </w:p>
+        </w:tc>
+        <w:tc>
+          <w:tcPr>
+            <w:tcW w:w="0" w:type="auto"/>
+            <w:tcBorders>
+              <w:top w:val="single" w:sz="8" w:space="0" w:color="000000"/>
+              <w:left w:val="single" w:sz="8" w:space="0" w:color="000000"/>
+              <w:bottom w:val="single" w:sz="8" w:space="0" w:color="000000"/>
+              <w:right w:val="single" w:sz="8" w:space="0" w:color="000000"/>
+            </w:tcBorders>
+            <w:tcMar>
+              <w:top w:w="100" w:type="dxa"/>
+              <w:left w:w="100" w:type="dxa"/>
+              <w:bottom w:w="100" w:type="dxa"/>
+              <w:right w:w="100" w:type="dxa"/>
+            </w:tcMar>
+            <w:hideMark/>
+          </w:tcPr>
+          <w:p>
+            <w:pPr>
+              <w:spacing w:line="240" w:lineRule="auto"/>
+              <w:rPr>
+                <w:rFonts w:eastAsia="Times New Roman"/>
+              </w:rPr>
+            </w:pPr>
+            <w:r>
+              <w:rPr>
+                <w:rFonts w:eastAsia="Times New Roman"/>
+              </w:rPr>
+              <w:t>This group has a Power of 2, Resistance of 4, and Income of 3. They are aligned as Straight. They can be controlled and control one Group.</w:t>
+            </w:r>
+          </w:p>
+        </w:tc>
+      </w:tr>
+      <w:tr>
+        <w:tc>
+          <w:tcPr>
+            <w:tcW w:w="0" w:type="auto"/>
+            <w:tcBorders>
+              <w:top w:val="single" w:sz="8" w:space="0" w:color="000000"/>
+              <w:left w:val="single" w:sz="8" w:space="0" w:color="000000"/>
+              <w:bottom w:val="single" w:sz="8" w:space="0" w:color="000000"/>
+              <w:right w:val="single" w:sz="8" w:space="0" w:color="000000"/>
+            </w:tcBorders>
+            <w:tcMar>
+              <w:top w:w="100" w:type="dxa"/>
+              <w:left w:w="100" w:type="dxa"/>
+              <w:bottom w:w="100" w:type="dxa"/>
+              <w:right w:w="100" w:type="dxa"/>
+            </w:tcMar>
+            <w:hideMark/>
+          </w:tcPr>
+          <w:p>
+            <w:pPr>
+              <w:spacing w:line="240" w:lineRule="auto"/>
+              <w:rPr>
+                <w:rFonts w:ascii="Times New Roman" w:eastAsia="Times New Roman" w:hAnsi="Times New Roman" w:cs="Times New Roman"/>
+                <w:color w:val="auto"/>
+                <w:sz w:val="24"/>
+                <w:szCs w:val="24"/>
+              </w:rPr>
+            </w:pPr>
+            <w:r>
+              <w:rPr>
+                <w:rFonts w:eastAsia="Times New Roman"/>
+              </w:rPr>
+              <w:t>Primary Actor</w:t>
+            </w:r>
+          </w:p>
+        </w:tc>
+        <w:tc>
+          <w:tcPr>
+            <w:tcW w:w="0" w:type="auto"/>
+            <w:tcBorders>
+              <w:top w:val="single" w:sz="8" w:space="0" w:color="000000"/>
+              <w:left w:val="single" w:sz="8" w:space="0" w:color="000000"/>
+              <w:bottom w:val="single" w:sz="8" w:space="0" w:color="000000"/>
+              <w:right w:val="single" w:sz="8" w:space="0" w:color="000000"/>
+            </w:tcBorders>
+            <w:tcMar>
+              <w:top w:w="100" w:type="dxa"/>
+              <w:left w:w="100" w:type="dxa"/>
+              <w:bottom w:w="100" w:type="dxa"/>
+              <w:right w:w="100" w:type="dxa"/>
+            </w:tcMar>
+            <w:hideMark/>
+          </w:tcPr>
+          <w:p>
+            <w:pPr>
+              <w:spacing w:line="240" w:lineRule="auto"/>
+              <w:rPr>
+                <w:rFonts w:ascii="Times New Roman" w:eastAsia="Times New Roman" w:hAnsi="Times New Roman" w:cs="Times New Roman"/>
+                <w:color w:val="auto"/>
+                <w:sz w:val="24"/>
+                <w:szCs w:val="24"/>
+              </w:rPr>
+            </w:pPr>
+            <w:r>
+              <w:rPr>
+                <w:rFonts w:eastAsia="Times New Roman"/>
+              </w:rPr>
+              <w:t>Current Player</w:t>
+            </w:r>
+          </w:p>
+        </w:tc>
+      </w:tr>
+      <w:tr>
+        <w:tc>
+          <w:tcPr>
+            <w:tcW w:w="0" w:type="auto"/>
+            <w:tcBorders>
+              <w:top w:val="single" w:sz="8" w:space="0" w:color="000000"/>
+              <w:left w:val="single" w:sz="8" w:space="0" w:color="000000"/>
+              <w:bottom w:val="single" w:sz="8" w:space="0" w:color="000000"/>
+              <w:right w:val="single" w:sz="8" w:space="0" w:color="000000"/>
+            </w:tcBorders>
+            <w:tcMar>
+              <w:top w:w="100" w:type="dxa"/>
+              <w:left w:w="100" w:type="dxa"/>
+              <w:bottom w:w="100" w:type="dxa"/>
+              <w:right w:w="100" w:type="dxa"/>
+            </w:tcMar>
+            <w:hideMark/>
+          </w:tcPr>
+          <w:p>
+            <w:pPr>
+              <w:spacing w:line="240" w:lineRule="auto"/>
+              <w:rPr>
+                <w:rFonts w:ascii="Times New Roman" w:eastAsia="Times New Roman" w:hAnsi="Times New Roman" w:cs="Times New Roman"/>
+                <w:color w:val="auto"/>
+                <w:sz w:val="24"/>
+                <w:szCs w:val="24"/>
+              </w:rPr>
+            </w:pPr>
+            <w:r>
+              <w:rPr>
+                <w:rFonts w:eastAsia="Times New Roman"/>
+              </w:rPr>
+              <w:t>Stakeholders</w:t>
+            </w:r>
+          </w:p>
+        </w:tc>
+        <w:tc>
+          <w:tcPr>
+            <w:tcW w:w="0" w:type="auto"/>
+            <w:tcBorders>
+              <w:top w:val="single" w:sz="8" w:space="0" w:color="000000"/>
+              <w:left w:val="single" w:sz="8" w:space="0" w:color="000000"/>
+              <w:bottom w:val="single" w:sz="8" w:space="0" w:color="000000"/>
+              <w:right w:val="single" w:sz="8" w:space="0" w:color="000000"/>
+            </w:tcBorders>
+            <w:tcMar>
+              <w:top w:w="100" w:type="dxa"/>
+              <w:left w:w="100" w:type="dxa"/>
+              <w:bottom w:w="100" w:type="dxa"/>
+              <w:right w:w="100" w:type="dxa"/>
+            </w:tcMar>
+            <w:hideMark/>
+          </w:tcPr>
+          <w:p>
+            <w:pPr>
+              <w:spacing w:line="240" w:lineRule="auto"/>
+              <w:rPr>
+                <w:rFonts w:ascii="Times New Roman" w:eastAsia="Times New Roman" w:hAnsi="Times New Roman" w:cs="Times New Roman"/>
+                <w:color w:val="auto"/>
+                <w:sz w:val="24"/>
+                <w:szCs w:val="24"/>
+              </w:rPr>
+            </w:pPr>
+            <w:r>
+              <w:rPr>
+                <w:rFonts w:eastAsia="Times New Roman"/>
+              </w:rPr>
+              <w:t>Other Players</w:t>
+            </w:r>
+          </w:p>
+        </w:tc>
+      </w:tr>
+      <w:tr>
+        <w:tc>
+          <w:tcPr>
+            <w:tcW w:w="0" w:type="auto"/>
+            <w:tcBorders>
+              <w:top w:val="single" w:sz="8" w:space="0" w:color="000000"/>
+              <w:left w:val="single" w:sz="8" w:space="0" w:color="000000"/>
+              <w:bottom w:val="single" w:sz="8" w:space="0" w:color="000000"/>
+              <w:right w:val="single" w:sz="8" w:space="0" w:color="000000"/>
+            </w:tcBorders>
+            <w:tcMar>
+              <w:top w:w="100" w:type="dxa"/>
+              <w:left w:w="100" w:type="dxa"/>
+              <w:bottom w:w="100" w:type="dxa"/>
+              <w:right w:w="100" w:type="dxa"/>
+            </w:tcMar>
+            <w:hideMark/>
+          </w:tcPr>
+          <w:p>
+            <w:pPr>
+              <w:spacing w:line="240" w:lineRule="auto"/>
+              <w:rPr>
+                <w:rFonts w:ascii="Times New Roman" w:eastAsia="Times New Roman" w:hAnsi="Times New Roman" w:cs="Times New Roman"/>
+                <w:color w:val="auto"/>
+                <w:sz w:val="24"/>
+                <w:szCs w:val="24"/>
+              </w:rPr>
+            </w:pPr>
+            <w:r>
+              <w:rPr>
+                <w:rFonts w:eastAsia="Times New Roman"/>
+              </w:rPr>
+              <w:t>Trigger</w:t>
+            </w:r>
+          </w:p>
+        </w:tc>
+        <w:tc>
+          <w:tcPr>
+            <w:tcW w:w="0" w:type="auto"/>
+            <w:tcBorders>
+              <w:top w:val="single" w:sz="8" w:space="0" w:color="000000"/>
+              <w:left w:val="single" w:sz="8" w:space="0" w:color="000000"/>
+              <w:bottom w:val="single" w:sz="8" w:space="0" w:color="000000"/>
+              <w:right w:val="single" w:sz="8" w:space="0" w:color="000000"/>
+            </w:tcBorders>
+            <w:tcMar>
+              <w:top w:w="100" w:type="dxa"/>
+              <w:left w:w="100" w:type="dxa"/>
+              <w:bottom w:w="100" w:type="dxa"/>
+              <w:right w:w="100" w:type="dxa"/>
+            </w:tcMar>
+            <w:hideMark/>
+          </w:tcPr>
+          <w:p>
+            <w:pPr>
+              <w:spacing w:line="240" w:lineRule="auto"/>
+              <w:rPr>
+                <w:rFonts w:eastAsia="Times New Roman"/>
+                <w:color w:val="auto"/>
+              </w:rPr>
+            </w:pPr>
+            <w:r>
+              <w:rPr>
+                <w:rFonts w:eastAsia="Times New Roman"/>
+                <w:color w:val="auto"/>
+              </w:rPr>
+              <w:t>Player builds Power Structure, Resistance Structure, or Income with Group.</w:t>
+            </w:r>
+          </w:p>
+        </w:tc>
+      </w:tr>
+      <w:tr>
+        <w:tc>
+          <w:tcPr>
+            <w:tcW w:w="0" w:type="auto"/>
+            <w:tcBorders>
+              <w:top w:val="single" w:sz="8" w:space="0" w:color="000000"/>
+              <w:left w:val="single" w:sz="8" w:space="0" w:color="000000"/>
+              <w:bottom w:val="single" w:sz="8" w:space="0" w:color="000000"/>
+              <w:right w:val="single" w:sz="8" w:space="0" w:color="000000"/>
+            </w:tcBorders>
+            <w:tcMar>
+              <w:top w:w="100" w:type="dxa"/>
+              <w:left w:w="100" w:type="dxa"/>
+              <w:bottom w:w="100" w:type="dxa"/>
+              <w:right w:w="100" w:type="dxa"/>
+            </w:tcMar>
+            <w:hideMark/>
+          </w:tcPr>
+          <w:p>
+            <w:pPr>
+              <w:spacing w:line="240" w:lineRule="auto"/>
+              <w:rPr>
+                <w:rFonts w:ascii="Times New Roman" w:eastAsia="Times New Roman" w:hAnsi="Times New Roman" w:cs="Times New Roman"/>
+                <w:color w:val="auto"/>
+                <w:sz w:val="24"/>
+                <w:szCs w:val="24"/>
+              </w:rPr>
+            </w:pPr>
+            <w:r>
+              <w:rPr>
+                <w:rFonts w:eastAsia="Times New Roman"/>
+              </w:rPr>
+              <w:t>Preconditions</w:t>
+            </w:r>
+          </w:p>
+        </w:tc>
+        <w:tc>
+          <w:tcPr>
+            <w:tcW w:w="0" w:type="auto"/>
+            <w:tcBorders>
+              <w:top w:val="single" w:sz="8" w:space="0" w:color="000000"/>
+              <w:left w:val="single" w:sz="8" w:space="0" w:color="000000"/>
+              <w:bottom w:val="single" w:sz="8" w:space="0" w:color="000000"/>
+              <w:right w:val="single" w:sz="8" w:space="0" w:color="000000"/>
+            </w:tcBorders>
+            <w:tcMar>
+              <w:top w:w="100" w:type="dxa"/>
+              <w:left w:w="100" w:type="dxa"/>
+              <w:bottom w:w="100" w:type="dxa"/>
+              <w:right w:w="100" w:type="dxa"/>
+            </w:tcMar>
+            <w:hideMark/>
+          </w:tcPr>
+          <w:p>
+            <w:pPr>
+              <w:spacing w:line="240" w:lineRule="auto"/>
+              <w:rPr>
+                <w:rFonts w:ascii="Times New Roman" w:eastAsia="Times New Roman" w:hAnsi="Times New Roman" w:cs="Times New Roman"/>
+                <w:color w:val="auto"/>
+                <w:sz w:val="24"/>
+                <w:szCs w:val="24"/>
+              </w:rPr>
+            </w:pPr>
+            <w:r>
+              <w:rPr>
+                <w:rFonts w:eastAsia="Times New Roman"/>
+              </w:rPr>
+              <w:t>Card is uncontrolled.</w:t>
+            </w:r>
+          </w:p>
+        </w:tc>
+      </w:tr>
+      <w:tr>
+        <w:tc>
+          <w:tcPr>
+            <w:tcW w:w="0" w:type="auto"/>
+            <w:tcBorders>
+              <w:top w:val="single" w:sz="8" w:space="0" w:color="000000"/>
+              <w:left w:val="single" w:sz="8" w:space="0" w:color="000000"/>
+              <w:bottom w:val="single" w:sz="8" w:space="0" w:color="000000"/>
+              <w:right w:val="single" w:sz="8" w:space="0" w:color="000000"/>
+            </w:tcBorders>
+            <w:tcMar>
+              <w:top w:w="100" w:type="dxa"/>
+              <w:left w:w="100" w:type="dxa"/>
+              <w:bottom w:w="100" w:type="dxa"/>
+              <w:right w:w="100" w:type="dxa"/>
+            </w:tcMar>
+            <w:hideMark/>
+          </w:tcPr>
+          <w:p>
+            <w:pPr>
+              <w:spacing w:line="240" w:lineRule="auto"/>
+              <w:rPr>
+                <w:rFonts w:ascii="Times New Roman" w:eastAsia="Times New Roman" w:hAnsi="Times New Roman" w:cs="Times New Roman"/>
+                <w:color w:val="auto"/>
+                <w:sz w:val="24"/>
+                <w:szCs w:val="24"/>
+              </w:rPr>
+            </w:pPr>
+            <w:r>
+              <w:rPr>
+                <w:rFonts w:eastAsia="Times New Roman"/>
+              </w:rPr>
+              <w:t>Postconditions</w:t>
+            </w:r>
+          </w:p>
+        </w:tc>
+        <w:tc>
+          <w:tcPr>
+            <w:tcW w:w="0" w:type="auto"/>
+            <w:tcBorders>
+              <w:top w:val="single" w:sz="8" w:space="0" w:color="000000"/>
+              <w:left w:val="single" w:sz="8" w:space="0" w:color="000000"/>
+              <w:bottom w:val="single" w:sz="8" w:space="0" w:color="000000"/>
+              <w:right w:val="single" w:sz="8" w:space="0" w:color="000000"/>
+            </w:tcBorders>
+            <w:tcMar>
+              <w:top w:w="100" w:type="dxa"/>
+              <w:left w:w="100" w:type="dxa"/>
+              <w:bottom w:w="100" w:type="dxa"/>
+              <w:right w:w="100" w:type="dxa"/>
+            </w:tcMar>
+            <w:hideMark/>
+          </w:tcPr>
+          <w:p>
+            <w:pPr>
+              <w:spacing w:line="240" w:lineRule="auto"/>
+              <w:rPr>
+                <w:rFonts w:ascii="Times New Roman" w:eastAsia="Times New Roman" w:hAnsi="Times New Roman" w:cs="Times New Roman"/>
+                <w:color w:val="auto"/>
+                <w:sz w:val="24"/>
+                <w:szCs w:val="24"/>
+              </w:rPr>
+            </w:pPr>
+            <w:r>
+              <w:rPr>
+                <w:rFonts w:eastAsia="Times New Roman"/>
+              </w:rPr>
+              <w:t xml:space="preserve">Player controls Group. </w:t>
+            </w:r>
+          </w:p>
+        </w:tc>
+      </w:tr>
+      <w:tr>
+        <w:tc>
+          <w:tcPr>
+            <w:tcW w:w="0" w:type="auto"/>
+            <w:tcBorders>
+              <w:top w:val="single" w:sz="8" w:space="0" w:color="000000"/>
+              <w:left w:val="single" w:sz="8" w:space="0" w:color="000000"/>
+              <w:bottom w:val="single" w:sz="8" w:space="0" w:color="000000"/>
+              <w:right w:val="single" w:sz="8" w:space="0" w:color="000000"/>
+            </w:tcBorders>
+            <w:tcMar>
+              <w:top w:w="100" w:type="dxa"/>
+              <w:left w:w="100" w:type="dxa"/>
+              <w:bottom w:w="100" w:type="dxa"/>
+              <w:right w:w="100" w:type="dxa"/>
+            </w:tcMar>
+            <w:hideMark/>
+          </w:tcPr>
+          <w:p>
+            <w:pPr>
+              <w:spacing w:line="240" w:lineRule="auto"/>
+              <w:rPr>
+                <w:rFonts w:ascii="Times New Roman" w:eastAsia="Times New Roman" w:hAnsi="Times New Roman" w:cs="Times New Roman"/>
+                <w:color w:val="auto"/>
+                <w:sz w:val="24"/>
+                <w:szCs w:val="24"/>
+              </w:rPr>
+            </w:pPr>
+            <w:r>
+              <w:rPr>
+                <w:rFonts w:eastAsia="Times New Roman"/>
+              </w:rPr>
+              <w:t>Main Success Scenario</w:t>
+            </w:r>
+          </w:p>
+        </w:tc>
+        <w:tc>
+          <w:tcPr>
+            <w:tcW w:w="0" w:type="auto"/>
+            <w:tcBorders>
+              <w:top w:val="single" w:sz="8" w:space="0" w:color="000000"/>
+              <w:left w:val="single" w:sz="8" w:space="0" w:color="000000"/>
+              <w:bottom w:val="single" w:sz="8" w:space="0" w:color="000000"/>
+              <w:right w:val="single" w:sz="8" w:space="0" w:color="000000"/>
+            </w:tcBorders>
+            <w:tcMar>
+              <w:top w:w="100" w:type="dxa"/>
+              <w:left w:w="100" w:type="dxa"/>
+              <w:bottom w:w="100" w:type="dxa"/>
+              <w:right w:w="100" w:type="dxa"/>
+            </w:tcMar>
+            <w:hideMark/>
+          </w:tcPr>
+          <w:p>
+            <w:pPr>
+              <w:pStyle w:val="ListParagraph"/>
+              <w:numPr>
+                <w:ilvl w:val="0"/>
+                <w:numId w:val="79"/>
+              </w:numPr>
+              <w:spacing w:line="240" w:lineRule="auto"/>
+              <w:textAlignment w:val="baseline"/>
+              <w:rPr>
+                <w:rFonts w:eastAsia="Times New Roman"/>
+              </w:rPr>
+            </w:pPr>
+            <w:r>
+              <w:rPr>
+                <w:rFonts w:eastAsia="Times New Roman"/>
+              </w:rPr>
+              <w:t>Player picks up card and is placed with other face-up uncontrolled groups</w:t>
+            </w:r>
+          </w:p>
+          <w:p>
+            <w:pPr>
+              <w:pStyle w:val="ListParagraph"/>
+              <w:numPr>
+                <w:ilvl w:val="0"/>
+                <w:numId w:val="79"/>
+              </w:numPr>
+              <w:spacing w:line="240" w:lineRule="auto"/>
+              <w:textAlignment w:val="baseline"/>
+              <w:rPr>
+                <w:rFonts w:eastAsia="Times New Roman"/>
+              </w:rPr>
+            </w:pPr>
+            <w:r>
+              <w:rPr>
+                <w:rFonts w:eastAsia="Times New Roman"/>
+              </w:rPr>
+              <w:t>The chosen attacking group’s power is greater than this group’s resistance and Player rolls dice to the total difference or less to control group.</w:t>
+            </w:r>
+          </w:p>
+        </w:tc>
+      </w:tr>
+      <w:tr>
+        <w:tc>
+          <w:tcPr>
+            <w:tcW w:w="0" w:type="auto"/>
+            <w:tcBorders>
+              <w:top w:val="single" w:sz="8" w:space="0" w:color="000000"/>
+              <w:left w:val="single" w:sz="8" w:space="0" w:color="000000"/>
+              <w:bottom w:val="single" w:sz="8" w:space="0" w:color="000000"/>
+              <w:right w:val="single" w:sz="8" w:space="0" w:color="000000"/>
+            </w:tcBorders>
+            <w:tcMar>
+              <w:top w:w="100" w:type="dxa"/>
+              <w:left w:w="100" w:type="dxa"/>
+              <w:bottom w:w="100" w:type="dxa"/>
+              <w:right w:w="100" w:type="dxa"/>
+            </w:tcMar>
+            <w:hideMark/>
+          </w:tcPr>
+          <w:p>
+            <w:pPr>
+              <w:spacing w:line="240" w:lineRule="auto"/>
+              <w:rPr>
+                <w:rFonts w:ascii="Times New Roman" w:eastAsia="Times New Roman" w:hAnsi="Times New Roman" w:cs="Times New Roman"/>
+                <w:color w:val="auto"/>
+                <w:sz w:val="24"/>
+                <w:szCs w:val="24"/>
+              </w:rPr>
+            </w:pPr>
+            <w:r>
+              <w:rPr>
+                <w:rFonts w:eastAsia="Times New Roman"/>
+              </w:rPr>
+              <w:t>Extensions</w:t>
+            </w:r>
+          </w:p>
+        </w:tc>
+        <w:tc>
+          <w:tcPr>
+            <w:tcW w:w="0" w:type="auto"/>
+            <w:tcBorders>
+              <w:top w:val="single" w:sz="8" w:space="0" w:color="000000"/>
+              <w:left w:val="single" w:sz="8" w:space="0" w:color="000000"/>
+              <w:bottom w:val="single" w:sz="8" w:space="0" w:color="000000"/>
+              <w:right w:val="single" w:sz="8" w:space="0" w:color="000000"/>
+            </w:tcBorders>
+            <w:tcMar>
+              <w:top w:w="100" w:type="dxa"/>
+              <w:left w:w="100" w:type="dxa"/>
+              <w:bottom w:w="100" w:type="dxa"/>
+              <w:right w:w="100" w:type="dxa"/>
+            </w:tcMar>
+            <w:hideMark/>
+          </w:tcPr>
+          <w:p>
+            <w:pPr>
+              <w:pStyle w:val="ListParagraph"/>
+              <w:numPr>
+                <w:ilvl w:val="0"/>
+                <w:numId w:val="80"/>
+              </w:numPr>
+              <w:spacing w:line="240" w:lineRule="auto"/>
+              <w:textAlignment w:val="baseline"/>
+              <w:rPr>
+                <w:rFonts w:eastAsia="Times New Roman"/>
+              </w:rPr>
+            </w:pPr>
+            <w:r>
+              <w:rPr>
+                <w:rFonts w:eastAsia="Times New Roman"/>
+              </w:rPr>
+              <w:t>Player rolls above the total difference.</w:t>
+            </w:r>
+          </w:p>
+          <w:p>
+            <w:pPr>
+              <w:pStyle w:val="ListParagraph"/>
+              <w:numPr>
+                <w:ilvl w:val="0"/>
+                <w:numId w:val="80"/>
+              </w:numPr>
+              <w:spacing w:line="240" w:lineRule="auto"/>
+              <w:textAlignment w:val="baseline"/>
+              <w:rPr>
+                <w:rFonts w:eastAsia="Times New Roman"/>
+              </w:rPr>
+            </w:pPr>
+            <w:r>
+              <w:rPr>
+                <w:rFonts w:eastAsia="Times New Roman"/>
+              </w:rPr>
+              <w:t>Group is destroyed or controlled by Other Player</w:t>
+            </w:r>
+          </w:p>
+        </w:tc>
+      </w:tr>
+      <w:tr>
+        <w:tc>
+          <w:tcPr>
+            <w:tcW w:w="0" w:type="auto"/>
+            <w:tcBorders>
+              <w:top w:val="single" w:sz="8" w:space="0" w:color="000000"/>
+              <w:left w:val="single" w:sz="8" w:space="0" w:color="000000"/>
+              <w:bottom w:val="single" w:sz="8" w:space="0" w:color="000000"/>
+              <w:right w:val="single" w:sz="8" w:space="0" w:color="000000"/>
+            </w:tcBorders>
+            <w:tcMar>
+              <w:top w:w="100" w:type="dxa"/>
+              <w:left w:w="100" w:type="dxa"/>
+              <w:bottom w:w="100" w:type="dxa"/>
+              <w:right w:w="100" w:type="dxa"/>
+            </w:tcMar>
+            <w:hideMark/>
+          </w:tcPr>
+          <w:p>
+            <w:pPr>
+              <w:spacing w:line="240" w:lineRule="auto"/>
+              <w:rPr>
+                <w:rFonts w:ascii="Times New Roman" w:eastAsia="Times New Roman" w:hAnsi="Times New Roman" w:cs="Times New Roman"/>
+                <w:color w:val="auto"/>
+                <w:sz w:val="24"/>
+                <w:szCs w:val="24"/>
+              </w:rPr>
+            </w:pPr>
+            <w:r>
+              <w:rPr>
+                <w:rFonts w:eastAsia="Times New Roman"/>
+              </w:rPr>
+              <w:t>Frequency of Use</w:t>
+            </w:r>
+          </w:p>
+        </w:tc>
+        <w:tc>
+          <w:tcPr>
+            <w:tcW w:w="0" w:type="auto"/>
+            <w:tcBorders>
+              <w:top w:val="single" w:sz="8" w:space="0" w:color="000000"/>
+              <w:left w:val="single" w:sz="8" w:space="0" w:color="000000"/>
+              <w:bottom w:val="single" w:sz="8" w:space="0" w:color="000000"/>
+              <w:right w:val="single" w:sz="8" w:space="0" w:color="000000"/>
+            </w:tcBorders>
+            <w:tcMar>
+              <w:top w:w="100" w:type="dxa"/>
+              <w:left w:w="100" w:type="dxa"/>
+              <w:bottom w:w="100" w:type="dxa"/>
+              <w:right w:w="100" w:type="dxa"/>
+            </w:tcMar>
+            <w:hideMark/>
+          </w:tcPr>
+          <w:p>
+            <w:pPr>
+              <w:spacing w:line="240" w:lineRule="auto"/>
+              <w:rPr>
+                <w:rFonts w:eastAsia="Times New Roman"/>
+                <w:color w:val="auto"/>
+              </w:rPr>
+            </w:pPr>
+            <w:r>
+              <w:rPr>
+                <w:rFonts w:eastAsia="Times New Roman"/>
+                <w:color w:val="auto"/>
+              </w:rPr>
+              <w:t>Occasionally</w:t>
+            </w:r>
+          </w:p>
+        </w:tc>
+      </w:tr>
+      <w:tr>
+        <w:tc>
+          <w:tcPr>
+            <w:tcW w:w="0" w:type="auto"/>
+            <w:tcBorders>
+              <w:top w:val="single" w:sz="8" w:space="0" w:color="000000"/>
+              <w:left w:val="single" w:sz="8" w:space="0" w:color="000000"/>
+              <w:bottom w:val="single" w:sz="8" w:space="0" w:color="000000"/>
+              <w:right w:val="single" w:sz="8" w:space="0" w:color="000000"/>
+            </w:tcBorders>
+            <w:tcMar>
+              <w:top w:w="100" w:type="dxa"/>
+              <w:left w:w="100" w:type="dxa"/>
+              <w:bottom w:w="100" w:type="dxa"/>
+              <w:right w:w="100" w:type="dxa"/>
+            </w:tcMar>
+            <w:hideMark/>
+          </w:tcPr>
+          <w:p>
+            <w:pPr>
+              <w:spacing w:line="240" w:lineRule="auto"/>
+              <w:rPr>
+                <w:rFonts w:ascii="Times New Roman" w:eastAsia="Times New Roman" w:hAnsi="Times New Roman" w:cs="Times New Roman"/>
+                <w:color w:val="auto"/>
+                <w:sz w:val="24"/>
+                <w:szCs w:val="24"/>
+              </w:rPr>
+            </w:pPr>
+            <w:r>
+              <w:rPr>
+                <w:rFonts w:eastAsia="Times New Roman"/>
+              </w:rPr>
+              <w:t>Status</w:t>
+            </w:r>
+          </w:p>
+        </w:tc>
+        <w:tc>
+          <w:tcPr>
+            <w:tcW w:w="0" w:type="auto"/>
+            <w:tcBorders>
+              <w:top w:val="single" w:sz="8" w:space="0" w:color="000000"/>
+              <w:left w:val="single" w:sz="8" w:space="0" w:color="000000"/>
+              <w:bottom w:val="single" w:sz="8" w:space="0" w:color="000000"/>
+              <w:right w:val="single" w:sz="8" w:space="0" w:color="000000"/>
+            </w:tcBorders>
+            <w:tcMar>
+              <w:top w:w="100" w:type="dxa"/>
+              <w:left w:w="100" w:type="dxa"/>
+              <w:bottom w:w="100" w:type="dxa"/>
+              <w:right w:w="100" w:type="dxa"/>
+            </w:tcMar>
+            <w:hideMark/>
+          </w:tcPr>
+          <w:p>
+            <w:pPr>
+              <w:rPr>
+                <w:rFonts w:ascii="Times New Roman" w:eastAsia="Times New Roman" w:hAnsi="Times New Roman" w:cs="Times New Roman"/>
+                <w:color w:val="auto"/>
+                <w:sz w:val="24"/>
+                <w:szCs w:val="24"/>
+              </w:rPr>
+            </w:pPr>
+          </w:p>
+        </w:tc>
+      </w:tr>
+      <w:tr>
+        <w:tc>
+          <w:tcPr>
+            <w:tcW w:w="0" w:type="auto"/>
+            <w:tcBorders>
+              <w:top w:val="single" w:sz="8" w:space="0" w:color="000000"/>
+              <w:left w:val="single" w:sz="8" w:space="0" w:color="000000"/>
+              <w:bottom w:val="single" w:sz="8" w:space="0" w:color="000000"/>
+              <w:right w:val="single" w:sz="8" w:space="0" w:color="000000"/>
+            </w:tcBorders>
+            <w:tcMar>
+              <w:top w:w="100" w:type="dxa"/>
+              <w:left w:w="100" w:type="dxa"/>
+              <w:bottom w:w="100" w:type="dxa"/>
+              <w:right w:w="100" w:type="dxa"/>
+            </w:tcMar>
+            <w:hideMark/>
+          </w:tcPr>
+          <w:p>
+            <w:pPr>
+              <w:spacing w:line="240" w:lineRule="auto"/>
+              <w:rPr>
+                <w:rFonts w:ascii="Times New Roman" w:eastAsia="Times New Roman" w:hAnsi="Times New Roman" w:cs="Times New Roman"/>
+                <w:color w:val="auto"/>
+                <w:sz w:val="24"/>
+                <w:szCs w:val="24"/>
+              </w:rPr>
+            </w:pPr>
+            <w:r>
+              <w:rPr>
+                <w:rFonts w:eastAsia="Times New Roman"/>
+              </w:rPr>
+              <w:t>Owner</w:t>
+            </w:r>
+          </w:p>
+        </w:tc>
+        <w:tc>
+          <w:tcPr>
+            <w:tcW w:w="0" w:type="auto"/>
+            <w:tcBorders>
+              <w:top w:val="single" w:sz="8" w:space="0" w:color="000000"/>
+              <w:left w:val="single" w:sz="8" w:space="0" w:color="000000"/>
+              <w:bottom w:val="single" w:sz="8" w:space="0" w:color="000000"/>
+              <w:right w:val="single" w:sz="8" w:space="0" w:color="000000"/>
+            </w:tcBorders>
+            <w:tcMar>
+              <w:top w:w="100" w:type="dxa"/>
+              <w:left w:w="100" w:type="dxa"/>
+              <w:bottom w:w="100" w:type="dxa"/>
+              <w:right w:w="100" w:type="dxa"/>
+            </w:tcMar>
+            <w:hideMark/>
+          </w:tcPr>
+          <w:p>
+            <w:pPr>
+              <w:spacing w:line="240" w:lineRule="auto"/>
+              <w:rPr>
+                <w:rFonts w:ascii="Times New Roman" w:eastAsia="Times New Roman" w:hAnsi="Times New Roman" w:cs="Times New Roman"/>
+                <w:color w:val="auto"/>
+                <w:sz w:val="24"/>
+                <w:szCs w:val="24"/>
+              </w:rPr>
+            </w:pPr>
+            <w:r>
+              <w:rPr>
+                <w:rFonts w:eastAsia="Times New Roman"/>
+              </w:rPr>
+              <w:t xml:space="preserve"> JT</w:t>
+            </w:r>
+          </w:p>
+        </w:tc>
+      </w:tr>
+    </w:tbl>
+    <w:p/>
+    <w:p/>
+    <w:p/>
+    <w:p/>
+    <w:p/>
+    <w:p/>
+    <w:p/>
+    <w:p/>
+    <w:p/>
+    <w:p/>
+    <w:p/>
+    <w:p/>
+    <w:p/>
+    <w:p/>
+    <w:p/>
+    <w:p/>
+    <w:p/>
+    <w:tbl>
+      <w:tblPr>
+        <w:tblW w:w="0" w:type="auto"/>
+        <w:tblLook w:val="04A0" w:firstRow="1" w:lastRow="0" w:firstColumn="1" w:lastColumn="0" w:noHBand="0" w:noVBand="1"/>
+      </w:tblPr>
+      <w:tblGrid>
+        <w:gridCol w:w="1916"/>
+        <w:gridCol w:w="7424"/>
+      </w:tblGrid>
+      <w:tr>
+        <w:tc>
+          <w:tcPr>
+            <w:tcW w:w="0" w:type="auto"/>
+            <w:tcBorders>
+              <w:top w:val="single" w:sz="8" w:space="0" w:color="000000"/>
+              <w:left w:val="single" w:sz="8" w:space="0" w:color="000000"/>
+              <w:bottom w:val="single" w:sz="8" w:space="0" w:color="000000"/>
+              <w:right w:val="single" w:sz="8" w:space="0" w:color="000000"/>
+            </w:tcBorders>
+            <w:tcMar>
+              <w:top w:w="100" w:type="dxa"/>
+              <w:left w:w="100" w:type="dxa"/>
+              <w:bottom w:w="100" w:type="dxa"/>
+              <w:right w:w="100" w:type="dxa"/>
+            </w:tcMar>
+            <w:hideMark/>
+          </w:tcPr>
+          <w:p>
+            <w:pPr>
+              <w:spacing w:line="240" w:lineRule="auto"/>
+              <w:rPr>
+                <w:rFonts w:ascii="Times New Roman" w:eastAsia="Times New Roman" w:hAnsi="Times New Roman" w:cs="Times New Roman"/>
+                <w:color w:val="auto"/>
+                <w:sz w:val="24"/>
+                <w:szCs w:val="24"/>
+              </w:rPr>
+            </w:pPr>
+            <w:r>
+              <w:rPr>
+                <w:rFonts w:eastAsia="Times New Roman"/>
+              </w:rPr>
+              <w:lastRenderedPageBreak/>
+              <w:t>ID</w:t>
+            </w:r>
+          </w:p>
+        </w:tc>
+        <w:tc>
+          <w:tcPr>
+            <w:tcW w:w="0" w:type="auto"/>
+            <w:tcBorders>
+              <w:top w:val="single" w:sz="8" w:space="0" w:color="000000"/>
+              <w:left w:val="single" w:sz="8" w:space="0" w:color="000000"/>
+              <w:bottom w:val="single" w:sz="8" w:space="0" w:color="000000"/>
+              <w:right w:val="single" w:sz="8" w:space="0" w:color="000000"/>
+            </w:tcBorders>
+            <w:tcMar>
+              <w:top w:w="100" w:type="dxa"/>
+              <w:left w:w="100" w:type="dxa"/>
+              <w:bottom w:w="100" w:type="dxa"/>
+              <w:right w:w="100" w:type="dxa"/>
+            </w:tcMar>
+            <w:hideMark/>
+          </w:tcPr>
+          <w:p>
+            <w:pPr>
+              <w:spacing w:line="240" w:lineRule="auto"/>
+              <w:rPr>
+                <w:rFonts w:ascii="Times New Roman" w:eastAsia="Times New Roman" w:hAnsi="Times New Roman" w:cs="Times New Roman"/>
+                <w:color w:val="auto"/>
+                <w:sz w:val="24"/>
+                <w:szCs w:val="24"/>
+              </w:rPr>
+            </w:pPr>
+            <w:r>
+              <w:rPr>
+                <w:rFonts w:eastAsia="Times New Roman"/>
+              </w:rPr>
+              <w:t>G – 18 (Group – 18)</w:t>
+            </w:r>
+          </w:p>
+        </w:tc>
+      </w:tr>
+      <w:tr>
+        <w:tc>
+          <w:tcPr>
+            <w:tcW w:w="0" w:type="auto"/>
+            <w:tcBorders>
+              <w:top w:val="single" w:sz="8" w:space="0" w:color="000000"/>
+              <w:left w:val="single" w:sz="8" w:space="0" w:color="000000"/>
+              <w:bottom w:val="single" w:sz="8" w:space="0" w:color="000000"/>
+              <w:right w:val="single" w:sz="8" w:space="0" w:color="000000"/>
+            </w:tcBorders>
+            <w:tcMar>
+              <w:top w:w="100" w:type="dxa"/>
+              <w:left w:w="100" w:type="dxa"/>
+              <w:bottom w:w="100" w:type="dxa"/>
+              <w:right w:w="100" w:type="dxa"/>
+            </w:tcMar>
+            <w:hideMark/>
+          </w:tcPr>
+          <w:p>
+            <w:pPr>
+              <w:spacing w:line="240" w:lineRule="auto"/>
+              <w:rPr>
+                <w:rFonts w:ascii="Times New Roman" w:eastAsia="Times New Roman" w:hAnsi="Times New Roman" w:cs="Times New Roman"/>
+                <w:color w:val="auto"/>
+                <w:sz w:val="24"/>
+                <w:szCs w:val="24"/>
+              </w:rPr>
+            </w:pPr>
+            <w:r>
+              <w:rPr>
+                <w:rFonts w:eastAsia="Times New Roman"/>
+              </w:rPr>
+              <w:t>Title</w:t>
+            </w:r>
+          </w:p>
+        </w:tc>
+        <w:tc>
+          <w:tcPr>
+            <w:tcW w:w="0" w:type="auto"/>
+            <w:tcBorders>
+              <w:top w:val="single" w:sz="8" w:space="0" w:color="000000"/>
+              <w:left w:val="single" w:sz="8" w:space="0" w:color="000000"/>
+              <w:bottom w:val="single" w:sz="8" w:space="0" w:color="000000"/>
+              <w:right w:val="single" w:sz="8" w:space="0" w:color="000000"/>
+            </w:tcBorders>
+            <w:tcMar>
+              <w:top w:w="100" w:type="dxa"/>
+              <w:left w:w="100" w:type="dxa"/>
+              <w:bottom w:w="100" w:type="dxa"/>
+              <w:right w:w="100" w:type="dxa"/>
+            </w:tcMar>
+            <w:hideMark/>
+          </w:tcPr>
+          <w:p>
+            <w:pPr>
+              <w:spacing w:line="240" w:lineRule="auto"/>
+              <w:rPr>
+                <w:rFonts w:ascii="Times New Roman" w:eastAsia="Times New Roman" w:hAnsi="Times New Roman" w:cs="Times New Roman"/>
+                <w:color w:val="auto"/>
+                <w:sz w:val="24"/>
+                <w:szCs w:val="24"/>
+              </w:rPr>
+            </w:pPr>
+            <w:r>
+              <w:rPr>
+                <w:rFonts w:eastAsia="Times New Roman"/>
+              </w:rPr>
+              <w:t>FBI</w:t>
+            </w:r>
+          </w:p>
+        </w:tc>
+      </w:tr>
+      <w:tr>
+        <w:tc>
+          <w:tcPr>
+            <w:tcW w:w="0" w:type="auto"/>
+            <w:tcBorders>
+              <w:top w:val="single" w:sz="8" w:space="0" w:color="000000"/>
+              <w:left w:val="single" w:sz="8" w:space="0" w:color="000000"/>
+              <w:bottom w:val="single" w:sz="8" w:space="0" w:color="000000"/>
+              <w:right w:val="single" w:sz="8" w:space="0" w:color="000000"/>
+            </w:tcBorders>
+            <w:tcMar>
+              <w:top w:w="100" w:type="dxa"/>
+              <w:left w:w="100" w:type="dxa"/>
+              <w:bottom w:w="100" w:type="dxa"/>
+              <w:right w:w="100" w:type="dxa"/>
+            </w:tcMar>
+            <w:hideMark/>
+          </w:tcPr>
+          <w:p>
+            <w:pPr>
+              <w:spacing w:line="240" w:lineRule="auto"/>
+              <w:rPr>
+                <w:rFonts w:ascii="Times New Roman" w:eastAsia="Times New Roman" w:hAnsi="Times New Roman" w:cs="Times New Roman"/>
+                <w:color w:val="auto"/>
+                <w:sz w:val="24"/>
+                <w:szCs w:val="24"/>
+              </w:rPr>
+            </w:pPr>
+            <w:r>
+              <w:rPr>
+                <w:rFonts w:eastAsia="Times New Roman"/>
+              </w:rPr>
+              <w:t>Description</w:t>
+            </w:r>
+          </w:p>
+        </w:tc>
+        <w:tc>
+          <w:tcPr>
+            <w:tcW w:w="0" w:type="auto"/>
+            <w:tcBorders>
+              <w:top w:val="single" w:sz="8" w:space="0" w:color="000000"/>
+              <w:left w:val="single" w:sz="8" w:space="0" w:color="000000"/>
+              <w:bottom w:val="single" w:sz="8" w:space="0" w:color="000000"/>
+              <w:right w:val="single" w:sz="8" w:space="0" w:color="000000"/>
+            </w:tcBorders>
+            <w:tcMar>
+              <w:top w:w="100" w:type="dxa"/>
+              <w:left w:w="100" w:type="dxa"/>
+              <w:bottom w:w="100" w:type="dxa"/>
+              <w:right w:w="100" w:type="dxa"/>
+            </w:tcMar>
+            <w:hideMark/>
+          </w:tcPr>
+          <w:p>
+            <w:pPr>
+              <w:spacing w:line="240" w:lineRule="auto"/>
+              <w:rPr>
+                <w:rFonts w:eastAsia="Times New Roman"/>
+              </w:rPr>
+            </w:pPr>
+            <w:r>
+              <w:rPr>
+                <w:rFonts w:eastAsia="Times New Roman"/>
+              </w:rPr>
+              <w:t>This group has a Power of 4, a Transferable Power of 2, Resistance of 6, and Income of 0. They are aligned as Government and Straight. They can be controlled and control two Groups.</w:t>
+            </w:r>
+          </w:p>
+        </w:tc>
+      </w:tr>
+      <w:tr>
+        <w:tc>
+          <w:tcPr>
+            <w:tcW w:w="0" w:type="auto"/>
+            <w:tcBorders>
+              <w:top w:val="single" w:sz="8" w:space="0" w:color="000000"/>
+              <w:left w:val="single" w:sz="8" w:space="0" w:color="000000"/>
+              <w:bottom w:val="single" w:sz="8" w:space="0" w:color="000000"/>
+              <w:right w:val="single" w:sz="8" w:space="0" w:color="000000"/>
+            </w:tcBorders>
+            <w:tcMar>
+              <w:top w:w="100" w:type="dxa"/>
+              <w:left w:w="100" w:type="dxa"/>
+              <w:bottom w:w="100" w:type="dxa"/>
+              <w:right w:w="100" w:type="dxa"/>
+            </w:tcMar>
+            <w:hideMark/>
+          </w:tcPr>
+          <w:p>
+            <w:pPr>
+              <w:spacing w:line="240" w:lineRule="auto"/>
+              <w:rPr>
+                <w:rFonts w:ascii="Times New Roman" w:eastAsia="Times New Roman" w:hAnsi="Times New Roman" w:cs="Times New Roman"/>
+                <w:color w:val="auto"/>
+                <w:sz w:val="24"/>
+                <w:szCs w:val="24"/>
+              </w:rPr>
+            </w:pPr>
+            <w:r>
+              <w:rPr>
+                <w:rFonts w:eastAsia="Times New Roman"/>
+              </w:rPr>
+              <w:t>Primary Actor</w:t>
+            </w:r>
+          </w:p>
+        </w:tc>
+        <w:tc>
+          <w:tcPr>
+            <w:tcW w:w="0" w:type="auto"/>
+            <w:tcBorders>
+              <w:top w:val="single" w:sz="8" w:space="0" w:color="000000"/>
+              <w:left w:val="single" w:sz="8" w:space="0" w:color="000000"/>
+              <w:bottom w:val="single" w:sz="8" w:space="0" w:color="000000"/>
+              <w:right w:val="single" w:sz="8" w:space="0" w:color="000000"/>
+            </w:tcBorders>
+            <w:tcMar>
+              <w:top w:w="100" w:type="dxa"/>
+              <w:left w:w="100" w:type="dxa"/>
+              <w:bottom w:w="100" w:type="dxa"/>
+              <w:right w:w="100" w:type="dxa"/>
+            </w:tcMar>
+            <w:hideMark/>
+          </w:tcPr>
+          <w:p>
+            <w:pPr>
+              <w:spacing w:line="240" w:lineRule="auto"/>
+              <w:rPr>
+                <w:rFonts w:ascii="Times New Roman" w:eastAsia="Times New Roman" w:hAnsi="Times New Roman" w:cs="Times New Roman"/>
+                <w:color w:val="auto"/>
+                <w:sz w:val="24"/>
+                <w:szCs w:val="24"/>
+              </w:rPr>
+            </w:pPr>
+            <w:r>
+              <w:rPr>
+                <w:rFonts w:eastAsia="Times New Roman"/>
+              </w:rPr>
+              <w:t>Current Player</w:t>
+            </w:r>
+          </w:p>
+        </w:tc>
+      </w:tr>
+      <w:tr>
+        <w:tc>
+          <w:tcPr>
+            <w:tcW w:w="0" w:type="auto"/>
+            <w:tcBorders>
+              <w:top w:val="single" w:sz="8" w:space="0" w:color="000000"/>
+              <w:left w:val="single" w:sz="8" w:space="0" w:color="000000"/>
+              <w:bottom w:val="single" w:sz="8" w:space="0" w:color="000000"/>
+              <w:right w:val="single" w:sz="8" w:space="0" w:color="000000"/>
+            </w:tcBorders>
+            <w:tcMar>
+              <w:top w:w="100" w:type="dxa"/>
+              <w:left w:w="100" w:type="dxa"/>
+              <w:bottom w:w="100" w:type="dxa"/>
+              <w:right w:w="100" w:type="dxa"/>
+            </w:tcMar>
+            <w:hideMark/>
+          </w:tcPr>
+          <w:p>
+            <w:pPr>
+              <w:spacing w:line="240" w:lineRule="auto"/>
+              <w:rPr>
+                <w:rFonts w:ascii="Times New Roman" w:eastAsia="Times New Roman" w:hAnsi="Times New Roman" w:cs="Times New Roman"/>
+                <w:color w:val="auto"/>
+                <w:sz w:val="24"/>
+                <w:szCs w:val="24"/>
+              </w:rPr>
+            </w:pPr>
+            <w:r>
+              <w:rPr>
+                <w:rFonts w:eastAsia="Times New Roman"/>
+              </w:rPr>
+              <w:t>Stakeholders</w:t>
+            </w:r>
+          </w:p>
+        </w:tc>
+        <w:tc>
+          <w:tcPr>
+            <w:tcW w:w="0" w:type="auto"/>
+            <w:tcBorders>
+              <w:top w:val="single" w:sz="8" w:space="0" w:color="000000"/>
+              <w:left w:val="single" w:sz="8" w:space="0" w:color="000000"/>
+              <w:bottom w:val="single" w:sz="8" w:space="0" w:color="000000"/>
+              <w:right w:val="single" w:sz="8" w:space="0" w:color="000000"/>
+            </w:tcBorders>
+            <w:tcMar>
+              <w:top w:w="100" w:type="dxa"/>
+              <w:left w:w="100" w:type="dxa"/>
+              <w:bottom w:w="100" w:type="dxa"/>
+              <w:right w:w="100" w:type="dxa"/>
+            </w:tcMar>
+            <w:hideMark/>
+          </w:tcPr>
+          <w:p>
+            <w:pPr>
+              <w:spacing w:line="240" w:lineRule="auto"/>
+              <w:rPr>
+                <w:rFonts w:ascii="Times New Roman" w:eastAsia="Times New Roman" w:hAnsi="Times New Roman" w:cs="Times New Roman"/>
+                <w:color w:val="auto"/>
+                <w:sz w:val="24"/>
+                <w:szCs w:val="24"/>
+              </w:rPr>
+            </w:pPr>
+            <w:r>
+              <w:rPr>
+                <w:rFonts w:eastAsia="Times New Roman"/>
+              </w:rPr>
+              <w:t>Other Players</w:t>
+            </w:r>
+          </w:p>
+        </w:tc>
+      </w:tr>
+      <w:tr>
+        <w:tc>
+          <w:tcPr>
+            <w:tcW w:w="0" w:type="auto"/>
+            <w:tcBorders>
+              <w:top w:val="single" w:sz="8" w:space="0" w:color="000000"/>
+              <w:left w:val="single" w:sz="8" w:space="0" w:color="000000"/>
+              <w:bottom w:val="single" w:sz="8" w:space="0" w:color="000000"/>
+              <w:right w:val="single" w:sz="8" w:space="0" w:color="000000"/>
+            </w:tcBorders>
+            <w:tcMar>
+              <w:top w:w="100" w:type="dxa"/>
+              <w:left w:w="100" w:type="dxa"/>
+              <w:bottom w:w="100" w:type="dxa"/>
+              <w:right w:w="100" w:type="dxa"/>
+            </w:tcMar>
+            <w:hideMark/>
+          </w:tcPr>
+          <w:p>
+            <w:pPr>
+              <w:spacing w:line="240" w:lineRule="auto"/>
+              <w:rPr>
+                <w:rFonts w:ascii="Times New Roman" w:eastAsia="Times New Roman" w:hAnsi="Times New Roman" w:cs="Times New Roman"/>
+                <w:color w:val="auto"/>
+                <w:sz w:val="24"/>
+                <w:szCs w:val="24"/>
+              </w:rPr>
+            </w:pPr>
+            <w:r>
+              <w:rPr>
+                <w:rFonts w:eastAsia="Times New Roman"/>
+              </w:rPr>
+              <w:t>Trigger</w:t>
+            </w:r>
+          </w:p>
+        </w:tc>
+        <w:tc>
+          <w:tcPr>
+            <w:tcW w:w="0" w:type="auto"/>
+            <w:tcBorders>
+              <w:top w:val="single" w:sz="8" w:space="0" w:color="000000"/>
+              <w:left w:val="single" w:sz="8" w:space="0" w:color="000000"/>
+              <w:bottom w:val="single" w:sz="8" w:space="0" w:color="000000"/>
+              <w:right w:val="single" w:sz="8" w:space="0" w:color="000000"/>
+            </w:tcBorders>
+            <w:tcMar>
+              <w:top w:w="100" w:type="dxa"/>
+              <w:left w:w="100" w:type="dxa"/>
+              <w:bottom w:w="100" w:type="dxa"/>
+              <w:right w:w="100" w:type="dxa"/>
+            </w:tcMar>
+            <w:hideMark/>
+          </w:tcPr>
+          <w:p>
+            <w:pPr>
+              <w:spacing w:line="240" w:lineRule="auto"/>
+              <w:rPr>
+                <w:rFonts w:eastAsia="Times New Roman"/>
+                <w:color w:val="auto"/>
+              </w:rPr>
+            </w:pPr>
+            <w:r>
+              <w:rPr>
+                <w:rFonts w:eastAsia="Times New Roman"/>
+                <w:color w:val="auto"/>
+              </w:rPr>
+              <w:t>Player builds Power Structure, Resistance Structure, or Income with Group.</w:t>
+            </w:r>
+          </w:p>
+        </w:tc>
+      </w:tr>
+      <w:tr>
+        <w:tc>
+          <w:tcPr>
+            <w:tcW w:w="0" w:type="auto"/>
+            <w:tcBorders>
+              <w:top w:val="single" w:sz="8" w:space="0" w:color="000000"/>
+              <w:left w:val="single" w:sz="8" w:space="0" w:color="000000"/>
+              <w:bottom w:val="single" w:sz="8" w:space="0" w:color="000000"/>
+              <w:right w:val="single" w:sz="8" w:space="0" w:color="000000"/>
+            </w:tcBorders>
+            <w:tcMar>
+              <w:top w:w="100" w:type="dxa"/>
+              <w:left w:w="100" w:type="dxa"/>
+              <w:bottom w:w="100" w:type="dxa"/>
+              <w:right w:w="100" w:type="dxa"/>
+            </w:tcMar>
+            <w:hideMark/>
+          </w:tcPr>
+          <w:p>
+            <w:pPr>
+              <w:spacing w:line="240" w:lineRule="auto"/>
+              <w:rPr>
+                <w:rFonts w:ascii="Times New Roman" w:eastAsia="Times New Roman" w:hAnsi="Times New Roman" w:cs="Times New Roman"/>
+                <w:color w:val="auto"/>
+                <w:sz w:val="24"/>
+                <w:szCs w:val="24"/>
+              </w:rPr>
+            </w:pPr>
+            <w:r>
+              <w:rPr>
+                <w:rFonts w:eastAsia="Times New Roman"/>
+              </w:rPr>
+              <w:t>Preconditions</w:t>
+            </w:r>
+          </w:p>
+        </w:tc>
+        <w:tc>
+          <w:tcPr>
+            <w:tcW w:w="0" w:type="auto"/>
+            <w:tcBorders>
+              <w:top w:val="single" w:sz="8" w:space="0" w:color="000000"/>
+              <w:left w:val="single" w:sz="8" w:space="0" w:color="000000"/>
+              <w:bottom w:val="single" w:sz="8" w:space="0" w:color="000000"/>
+              <w:right w:val="single" w:sz="8" w:space="0" w:color="000000"/>
+            </w:tcBorders>
+            <w:tcMar>
+              <w:top w:w="100" w:type="dxa"/>
+              <w:left w:w="100" w:type="dxa"/>
+              <w:bottom w:w="100" w:type="dxa"/>
+              <w:right w:w="100" w:type="dxa"/>
+            </w:tcMar>
+            <w:hideMark/>
+          </w:tcPr>
+          <w:p>
+            <w:pPr>
+              <w:spacing w:line="240" w:lineRule="auto"/>
+              <w:rPr>
+                <w:rFonts w:ascii="Times New Roman" w:eastAsia="Times New Roman" w:hAnsi="Times New Roman" w:cs="Times New Roman"/>
+                <w:color w:val="auto"/>
+                <w:sz w:val="24"/>
+                <w:szCs w:val="24"/>
+              </w:rPr>
+            </w:pPr>
+            <w:r>
+              <w:rPr>
+                <w:rFonts w:eastAsia="Times New Roman"/>
+              </w:rPr>
+              <w:t>Card is uncontrolled.</w:t>
+            </w:r>
+          </w:p>
+        </w:tc>
+      </w:tr>
+      <w:tr>
+        <w:tc>
+          <w:tcPr>
+            <w:tcW w:w="0" w:type="auto"/>
+            <w:tcBorders>
+              <w:top w:val="single" w:sz="8" w:space="0" w:color="000000"/>
+              <w:left w:val="single" w:sz="8" w:space="0" w:color="000000"/>
+              <w:bottom w:val="single" w:sz="8" w:space="0" w:color="000000"/>
+              <w:right w:val="single" w:sz="8" w:space="0" w:color="000000"/>
+            </w:tcBorders>
+            <w:tcMar>
+              <w:top w:w="100" w:type="dxa"/>
+              <w:left w:w="100" w:type="dxa"/>
+              <w:bottom w:w="100" w:type="dxa"/>
+              <w:right w:w="100" w:type="dxa"/>
+            </w:tcMar>
+            <w:hideMark/>
+          </w:tcPr>
+          <w:p>
+            <w:pPr>
+              <w:spacing w:line="240" w:lineRule="auto"/>
+              <w:rPr>
+                <w:rFonts w:ascii="Times New Roman" w:eastAsia="Times New Roman" w:hAnsi="Times New Roman" w:cs="Times New Roman"/>
+                <w:color w:val="auto"/>
+                <w:sz w:val="24"/>
+                <w:szCs w:val="24"/>
+              </w:rPr>
+            </w:pPr>
+            <w:r>
+              <w:rPr>
+                <w:rFonts w:eastAsia="Times New Roman"/>
+              </w:rPr>
+              <w:t>Postconditions</w:t>
+            </w:r>
+          </w:p>
+        </w:tc>
+        <w:tc>
+          <w:tcPr>
+            <w:tcW w:w="0" w:type="auto"/>
+            <w:tcBorders>
+              <w:top w:val="single" w:sz="8" w:space="0" w:color="000000"/>
+              <w:left w:val="single" w:sz="8" w:space="0" w:color="000000"/>
+              <w:bottom w:val="single" w:sz="8" w:space="0" w:color="000000"/>
+              <w:right w:val="single" w:sz="8" w:space="0" w:color="000000"/>
+            </w:tcBorders>
+            <w:tcMar>
+              <w:top w:w="100" w:type="dxa"/>
+              <w:left w:w="100" w:type="dxa"/>
+              <w:bottom w:w="100" w:type="dxa"/>
+              <w:right w:w="100" w:type="dxa"/>
+            </w:tcMar>
+            <w:hideMark/>
+          </w:tcPr>
+          <w:p>
+            <w:pPr>
+              <w:spacing w:line="240" w:lineRule="auto"/>
+              <w:rPr>
+                <w:rFonts w:ascii="Times New Roman" w:eastAsia="Times New Roman" w:hAnsi="Times New Roman" w:cs="Times New Roman"/>
+                <w:color w:val="auto"/>
+                <w:sz w:val="24"/>
+                <w:szCs w:val="24"/>
+              </w:rPr>
+            </w:pPr>
+            <w:r>
+              <w:rPr>
+                <w:rFonts w:eastAsia="Times New Roman"/>
+              </w:rPr>
+              <w:t xml:space="preserve">Player controls Group. </w:t>
+            </w:r>
+          </w:p>
+        </w:tc>
+      </w:tr>
+      <w:tr>
+        <w:tc>
+          <w:tcPr>
+            <w:tcW w:w="0" w:type="auto"/>
+            <w:tcBorders>
+              <w:top w:val="single" w:sz="8" w:space="0" w:color="000000"/>
+              <w:left w:val="single" w:sz="8" w:space="0" w:color="000000"/>
+              <w:bottom w:val="single" w:sz="8" w:space="0" w:color="000000"/>
+              <w:right w:val="single" w:sz="8" w:space="0" w:color="000000"/>
+            </w:tcBorders>
+            <w:tcMar>
+              <w:top w:w="100" w:type="dxa"/>
+              <w:left w:w="100" w:type="dxa"/>
+              <w:bottom w:w="100" w:type="dxa"/>
+              <w:right w:w="100" w:type="dxa"/>
+            </w:tcMar>
+            <w:hideMark/>
+          </w:tcPr>
+          <w:p>
+            <w:pPr>
+              <w:spacing w:line="240" w:lineRule="auto"/>
+              <w:rPr>
+                <w:rFonts w:ascii="Times New Roman" w:eastAsia="Times New Roman" w:hAnsi="Times New Roman" w:cs="Times New Roman"/>
+                <w:color w:val="auto"/>
+                <w:sz w:val="24"/>
+                <w:szCs w:val="24"/>
+              </w:rPr>
+            </w:pPr>
+            <w:r>
+              <w:rPr>
+                <w:rFonts w:eastAsia="Times New Roman"/>
+              </w:rPr>
+              <w:t>Main Success Scenario</w:t>
+            </w:r>
+          </w:p>
+        </w:tc>
+        <w:tc>
+          <w:tcPr>
+            <w:tcW w:w="0" w:type="auto"/>
+            <w:tcBorders>
+              <w:top w:val="single" w:sz="8" w:space="0" w:color="000000"/>
+              <w:left w:val="single" w:sz="8" w:space="0" w:color="000000"/>
+              <w:bottom w:val="single" w:sz="8" w:space="0" w:color="000000"/>
+              <w:right w:val="single" w:sz="8" w:space="0" w:color="000000"/>
+            </w:tcBorders>
+            <w:tcMar>
+              <w:top w:w="100" w:type="dxa"/>
+              <w:left w:w="100" w:type="dxa"/>
+              <w:bottom w:w="100" w:type="dxa"/>
+              <w:right w:w="100" w:type="dxa"/>
+            </w:tcMar>
+            <w:hideMark/>
+          </w:tcPr>
+          <w:p>
+            <w:pPr>
+              <w:pStyle w:val="ListParagraph"/>
+              <w:numPr>
+                <w:ilvl w:val="0"/>
+                <w:numId w:val="81"/>
+              </w:numPr>
+              <w:spacing w:line="240" w:lineRule="auto"/>
+              <w:textAlignment w:val="baseline"/>
+              <w:rPr>
+                <w:rFonts w:eastAsia="Times New Roman"/>
+              </w:rPr>
+            </w:pPr>
+            <w:r>
+              <w:rPr>
+                <w:rFonts w:eastAsia="Times New Roman"/>
+              </w:rPr>
+              <w:t>Player picks up card and is placed with other face-up uncontrolled groups</w:t>
+            </w:r>
+          </w:p>
+          <w:p>
+            <w:pPr>
+              <w:pStyle w:val="ListParagraph"/>
+              <w:numPr>
+                <w:ilvl w:val="0"/>
+                <w:numId w:val="81"/>
+              </w:numPr>
+              <w:spacing w:line="240" w:lineRule="auto"/>
+              <w:textAlignment w:val="baseline"/>
+              <w:rPr>
+                <w:rFonts w:eastAsia="Times New Roman"/>
+              </w:rPr>
+            </w:pPr>
+            <w:r>
+              <w:rPr>
+                <w:rFonts w:eastAsia="Times New Roman"/>
+              </w:rPr>
+              <w:t>The chosen attacking group’s power is greater than this group’s resistance and Player rolls dice to the total difference or less to control group.</w:t>
+            </w:r>
+          </w:p>
+        </w:tc>
+        <w:bookmarkStart w:id="0" w:name="_GoBack"/>
+        <w:bookmarkEnd w:id="0"/>
+      </w:tr>
+      <w:tr>
+        <w:tc>
+          <w:tcPr>
+            <w:tcW w:w="0" w:type="auto"/>
+            <w:tcBorders>
+              <w:top w:val="single" w:sz="8" w:space="0" w:color="000000"/>
+              <w:left w:val="single" w:sz="8" w:space="0" w:color="000000"/>
+              <w:bottom w:val="single" w:sz="8" w:space="0" w:color="000000"/>
+              <w:right w:val="single" w:sz="8" w:space="0" w:color="000000"/>
+            </w:tcBorders>
+            <w:tcMar>
+              <w:top w:w="100" w:type="dxa"/>
+              <w:left w:w="100" w:type="dxa"/>
+              <w:bottom w:w="100" w:type="dxa"/>
+              <w:right w:w="100" w:type="dxa"/>
+            </w:tcMar>
+            <w:hideMark/>
+          </w:tcPr>
+          <w:p>
+            <w:pPr>
+              <w:spacing w:line="240" w:lineRule="auto"/>
+              <w:rPr>
+                <w:rFonts w:ascii="Times New Roman" w:eastAsia="Times New Roman" w:hAnsi="Times New Roman" w:cs="Times New Roman"/>
+                <w:color w:val="auto"/>
+                <w:sz w:val="24"/>
+                <w:szCs w:val="24"/>
+              </w:rPr>
+            </w:pPr>
+            <w:r>
+              <w:rPr>
+                <w:rFonts w:eastAsia="Times New Roman"/>
+              </w:rPr>
+              <w:t>Extensions</w:t>
+            </w:r>
+          </w:p>
+        </w:tc>
+        <w:tc>
+          <w:tcPr>
+            <w:tcW w:w="0" w:type="auto"/>
+            <w:tcBorders>
+              <w:top w:val="single" w:sz="8" w:space="0" w:color="000000"/>
+              <w:left w:val="single" w:sz="8" w:space="0" w:color="000000"/>
+              <w:bottom w:val="single" w:sz="8" w:space="0" w:color="000000"/>
+              <w:right w:val="single" w:sz="8" w:space="0" w:color="000000"/>
+            </w:tcBorders>
+            <w:tcMar>
+              <w:top w:w="100" w:type="dxa"/>
+              <w:left w:w="100" w:type="dxa"/>
+              <w:bottom w:w="100" w:type="dxa"/>
+              <w:right w:w="100" w:type="dxa"/>
+            </w:tcMar>
+            <w:hideMark/>
+          </w:tcPr>
+          <w:p>
+            <w:pPr>
+              <w:pStyle w:val="ListParagraph"/>
+              <w:numPr>
+                <w:ilvl w:val="0"/>
+                <w:numId w:val="82"/>
+              </w:numPr>
+              <w:spacing w:line="240" w:lineRule="auto"/>
+              <w:textAlignment w:val="baseline"/>
+              <w:rPr>
+                <w:rFonts w:eastAsia="Times New Roman"/>
+              </w:rPr>
+            </w:pPr>
+            <w:r>
+              <w:rPr>
+                <w:rFonts w:eastAsia="Times New Roman"/>
+              </w:rPr>
+              <w:t>Player rolls above the total difference.</w:t>
+            </w:r>
+          </w:p>
+          <w:p>
+            <w:pPr>
+              <w:pStyle w:val="ListParagraph"/>
+              <w:numPr>
+                <w:ilvl w:val="0"/>
+                <w:numId w:val="82"/>
+              </w:numPr>
+              <w:spacing w:line="240" w:lineRule="auto"/>
+              <w:textAlignment w:val="baseline"/>
+              <w:rPr>
+                <w:rFonts w:eastAsia="Times New Roman"/>
+              </w:rPr>
+            </w:pPr>
+            <w:r>
+              <w:rPr>
+                <w:rFonts w:eastAsia="Times New Roman"/>
+              </w:rPr>
+              <w:t>Group is destroyed or controlled by Other Player</w:t>
+            </w:r>
+          </w:p>
+        </w:tc>
+      </w:tr>
+      <w:tr>
+        <w:tc>
+          <w:tcPr>
+            <w:tcW w:w="0" w:type="auto"/>
+            <w:tcBorders>
+              <w:top w:val="single" w:sz="8" w:space="0" w:color="000000"/>
+              <w:left w:val="single" w:sz="8" w:space="0" w:color="000000"/>
+              <w:bottom w:val="single" w:sz="8" w:space="0" w:color="000000"/>
+              <w:right w:val="single" w:sz="8" w:space="0" w:color="000000"/>
+            </w:tcBorders>
+            <w:tcMar>
+              <w:top w:w="100" w:type="dxa"/>
+              <w:left w:w="100" w:type="dxa"/>
+              <w:bottom w:w="100" w:type="dxa"/>
+              <w:right w:w="100" w:type="dxa"/>
+            </w:tcMar>
+            <w:hideMark/>
+          </w:tcPr>
+          <w:p>
+            <w:pPr>
+              <w:spacing w:line="240" w:lineRule="auto"/>
+              <w:rPr>
+                <w:rFonts w:ascii="Times New Roman" w:eastAsia="Times New Roman" w:hAnsi="Times New Roman" w:cs="Times New Roman"/>
+                <w:color w:val="auto"/>
+                <w:sz w:val="24"/>
+                <w:szCs w:val="24"/>
+              </w:rPr>
+            </w:pPr>
+            <w:r>
+              <w:rPr>
+                <w:rFonts w:eastAsia="Times New Roman"/>
+              </w:rPr>
+              <w:t>Frequency of Use</w:t>
+            </w:r>
+          </w:p>
+        </w:tc>
+        <w:tc>
+          <w:tcPr>
+            <w:tcW w:w="0" w:type="auto"/>
+            <w:tcBorders>
+              <w:top w:val="single" w:sz="8" w:space="0" w:color="000000"/>
+              <w:left w:val="single" w:sz="8" w:space="0" w:color="000000"/>
+              <w:bottom w:val="single" w:sz="8" w:space="0" w:color="000000"/>
+              <w:right w:val="single" w:sz="8" w:space="0" w:color="000000"/>
+            </w:tcBorders>
+            <w:tcMar>
+              <w:top w:w="100" w:type="dxa"/>
+              <w:left w:w="100" w:type="dxa"/>
+              <w:bottom w:w="100" w:type="dxa"/>
+              <w:right w:w="100" w:type="dxa"/>
+            </w:tcMar>
+            <w:hideMark/>
+          </w:tcPr>
+          <w:p>
+            <w:pPr>
+              <w:spacing w:line="240" w:lineRule="auto"/>
+              <w:rPr>
+                <w:rFonts w:eastAsia="Times New Roman"/>
+                <w:color w:val="auto"/>
+              </w:rPr>
+            </w:pPr>
+            <w:r>
+              <w:rPr>
+                <w:rFonts w:eastAsia="Times New Roman"/>
+                <w:color w:val="auto"/>
+              </w:rPr>
+              <w:t>Occasionally</w:t>
+            </w:r>
+          </w:p>
+        </w:tc>
+      </w:tr>
+      <w:tr>
+        <w:tc>
+          <w:tcPr>
+            <w:tcW w:w="0" w:type="auto"/>
+            <w:tcBorders>
+              <w:top w:val="single" w:sz="8" w:space="0" w:color="000000"/>
+              <w:left w:val="single" w:sz="8" w:space="0" w:color="000000"/>
+              <w:bottom w:val="single" w:sz="8" w:space="0" w:color="000000"/>
+              <w:right w:val="single" w:sz="8" w:space="0" w:color="000000"/>
+            </w:tcBorders>
+            <w:tcMar>
+              <w:top w:w="100" w:type="dxa"/>
+              <w:left w:w="100" w:type="dxa"/>
+              <w:bottom w:w="100" w:type="dxa"/>
+              <w:right w:w="100" w:type="dxa"/>
+            </w:tcMar>
+            <w:hideMark/>
+          </w:tcPr>
+          <w:p>
+            <w:pPr>
+              <w:spacing w:line="240" w:lineRule="auto"/>
+              <w:rPr>
+                <w:rFonts w:ascii="Times New Roman" w:eastAsia="Times New Roman" w:hAnsi="Times New Roman" w:cs="Times New Roman"/>
+                <w:color w:val="auto"/>
+                <w:sz w:val="24"/>
+                <w:szCs w:val="24"/>
+              </w:rPr>
+            </w:pPr>
+            <w:r>
+              <w:rPr>
+                <w:rFonts w:eastAsia="Times New Roman"/>
+              </w:rPr>
+              <w:t>Status</w:t>
+            </w:r>
+          </w:p>
+        </w:tc>
+        <w:tc>
+          <w:tcPr>
+            <w:tcW w:w="0" w:type="auto"/>
+            <w:tcBorders>
+              <w:top w:val="single" w:sz="8" w:space="0" w:color="000000"/>
+              <w:left w:val="single" w:sz="8" w:space="0" w:color="000000"/>
+              <w:bottom w:val="single" w:sz="8" w:space="0" w:color="000000"/>
+              <w:right w:val="single" w:sz="8" w:space="0" w:color="000000"/>
+            </w:tcBorders>
+            <w:tcMar>
+              <w:top w:w="100" w:type="dxa"/>
+              <w:left w:w="100" w:type="dxa"/>
+              <w:bottom w:w="100" w:type="dxa"/>
+              <w:right w:w="100" w:type="dxa"/>
+            </w:tcMar>
+            <w:hideMark/>
+          </w:tcPr>
+          <w:p>
+            <w:pPr>
+              <w:rPr>
+                <w:rFonts w:ascii="Times New Roman" w:eastAsia="Times New Roman" w:hAnsi="Times New Roman" w:cs="Times New Roman"/>
+                <w:color w:val="auto"/>
+                <w:sz w:val="24"/>
+                <w:szCs w:val="24"/>
+              </w:rPr>
+            </w:pPr>
+          </w:p>
+        </w:tc>
+      </w:tr>
+      <w:tr>
+        <w:tc>
+          <w:tcPr>
+            <w:tcW w:w="0" w:type="auto"/>
+            <w:tcBorders>
+              <w:top w:val="single" w:sz="8" w:space="0" w:color="000000"/>
+              <w:left w:val="single" w:sz="8" w:space="0" w:color="000000"/>
+              <w:bottom w:val="single" w:sz="8" w:space="0" w:color="000000"/>
+              <w:right w:val="single" w:sz="8" w:space="0" w:color="000000"/>
+            </w:tcBorders>
+            <w:tcMar>
+              <w:top w:w="100" w:type="dxa"/>
+              <w:left w:w="100" w:type="dxa"/>
+              <w:bottom w:w="100" w:type="dxa"/>
+              <w:right w:w="100" w:type="dxa"/>
+            </w:tcMar>
+            <w:hideMark/>
+          </w:tcPr>
+          <w:p>
+            <w:pPr>
+              <w:spacing w:line="240" w:lineRule="auto"/>
+              <w:rPr>
+                <w:rFonts w:ascii="Times New Roman" w:eastAsia="Times New Roman" w:hAnsi="Times New Roman" w:cs="Times New Roman"/>
+                <w:color w:val="auto"/>
+                <w:sz w:val="24"/>
+                <w:szCs w:val="24"/>
+              </w:rPr>
+            </w:pPr>
+            <w:r>
+              <w:rPr>
+                <w:rFonts w:eastAsia="Times New Roman"/>
+              </w:rPr>
+              <w:t>Owner</w:t>
+            </w:r>
+          </w:p>
+        </w:tc>
+        <w:tc>
+          <w:tcPr>
+            <w:tcW w:w="0" w:type="auto"/>
+            <w:tcBorders>
+              <w:top w:val="single" w:sz="8" w:space="0" w:color="000000"/>
+              <w:left w:val="single" w:sz="8" w:space="0" w:color="000000"/>
+              <w:bottom w:val="single" w:sz="8" w:space="0" w:color="000000"/>
+              <w:right w:val="single" w:sz="8" w:space="0" w:color="000000"/>
+            </w:tcBorders>
+            <w:tcMar>
+              <w:top w:w="100" w:type="dxa"/>
+              <w:left w:w="100" w:type="dxa"/>
+              <w:bottom w:w="100" w:type="dxa"/>
+              <w:right w:w="100" w:type="dxa"/>
+            </w:tcMar>
+            <w:hideMark/>
+          </w:tcPr>
+          <w:p>
+            <w:pPr>
+              <w:spacing w:line="240" w:lineRule="auto"/>
+              <w:rPr>
+                <w:rFonts w:ascii="Times New Roman" w:eastAsia="Times New Roman" w:hAnsi="Times New Roman" w:cs="Times New Roman"/>
+                <w:color w:val="auto"/>
+                <w:sz w:val="24"/>
+                <w:szCs w:val="24"/>
+              </w:rPr>
+            </w:pPr>
+            <w:r>
+              <w:rPr>
+                <w:rFonts w:eastAsia="Times New Roman"/>
+              </w:rPr>
+              <w:t xml:space="preserve"> JT</w:t>
+            </w:r>
+          </w:p>
+        </w:tc>
+      </w:tr>
+    </w:tbl>
+    <w:p/>
     <w:sectPr>
       <w:pgSz w:w="12240" w:h="15840"/>
       <w:pgMar w:top="1440" w:right="1440" w:bottom="1440" w:left="1440" w:header="0" w:footer="720" w:gutter="0"/>
@@ -43755,6 +45133,118 @@
     </w:lvl>
   </w:abstractNum>
   <w:abstractNum w:abstractNumId="10" w15:restartNumberingAfterBreak="0">
+    <w:nsid w:val="0AE17C2A"/>
+    <w:multiLevelType w:val="multilevel"/>
+    <w:tmpl w:val="711CDE58"/>
+    <w:lvl w:ilvl="0">
+      <w:start w:val="1"/>
+      <w:numFmt w:val="decimal"/>
+      <w:lvlText w:val="%1."/>
+      <w:lvlJc w:val="left"/>
+      <w:pPr>
+        <w:tabs>
+          <w:tab w:val="num" w:pos="720"/>
+        </w:tabs>
+        <w:ind w:left="720" w:hanging="360"/>
+      </w:pPr>
+    </w:lvl>
+    <w:lvl w:ilvl="1">
+      <w:numFmt w:val="bullet"/>
+      <w:lvlText w:val="-"/>
+      <w:lvlJc w:val="left"/>
+      <w:pPr>
+        <w:ind w:left="1440" w:hanging="360"/>
+      </w:pPr>
+      <w:rPr>
+        <w:rFonts w:ascii="Arial" w:eastAsia="Times New Roman" w:hAnsi="Arial" w:cs="Arial" w:hint="default"/>
+      </w:rPr>
+    </w:lvl>
+    <w:lvl w:ilvl="2">
+      <w:start w:val="8"/>
+      <w:numFmt w:val="bullet"/>
+      <w:lvlText w:val=""/>
+      <w:lvlJc w:val="left"/>
+      <w:pPr>
+        <w:ind w:left="2160" w:hanging="360"/>
+      </w:pPr>
+      <w:rPr>
+        <w:rFonts w:ascii="Wingdings" w:eastAsia="Times New Roman" w:hAnsi="Wingdings" w:cs="Arial" w:hint="default"/>
+      </w:rPr>
+    </w:lvl>
+    <w:lvl w:ilvl="3" w:tentative="1">
+      <w:start w:val="1"/>
+      <w:numFmt w:val="decimal"/>
+      <w:lvlText w:val="%4."/>
+      <w:lvlJc w:val="left"/>
+      <w:pPr>
+        <w:tabs>
+          <w:tab w:val="num" w:pos="2880"/>
+        </w:tabs>
+        <w:ind w:left="2880" w:hanging="360"/>
+      </w:pPr>
+    </w:lvl>
+    <w:lvl w:ilvl="4" w:tentative="1">
+      <w:start w:val="1"/>
+      <w:numFmt w:val="decimal"/>
+      <w:lvlText w:val="%5."/>
+      <w:lvlJc w:val="left"/>
+      <w:pPr>
+        <w:tabs>
+          <w:tab w:val="num" w:pos="3600"/>
+        </w:tabs>
+        <w:ind w:left="3600" w:hanging="360"/>
+      </w:pPr>
+    </w:lvl>
+    <w:lvl w:ilvl="5" w:tentative="1">
+      <w:start w:val="1"/>
+      <w:numFmt w:val="decimal"/>
+      <w:lvlText w:val="%6."/>
+      <w:lvlJc w:val="left"/>
+      <w:pPr>
+        <w:tabs>
+          <w:tab w:val="num" w:pos="4320"/>
+        </w:tabs>
+        <w:ind w:left="4320" w:hanging="360"/>
+      </w:pPr>
+    </w:lvl>
+    <w:lvl w:ilvl="6" w:tentative="1">
+      <w:start w:val="1"/>
+      <w:numFmt w:val="decimal"/>
+      <w:lvlText w:val="%7."/>
+      <w:lvlJc w:val="left"/>
+      <w:pPr>
+        <w:tabs>
+          <w:tab w:val="num" w:pos="5040"/>
+        </w:tabs>
+        <w:ind w:left="5040" w:hanging="360"/>
+      </w:pPr>
+    </w:lvl>
+    <w:lvl w:ilvl="7" w:tentative="1">
+      <w:start w:val="1"/>
+      <w:numFmt w:val="decimal"/>
+      <w:lvlText w:val="%8."/>
+      <w:lvlJc w:val="left"/>
+      <w:pPr>
+        <w:tabs>
+          <w:tab w:val="num" w:pos="5760"/>
+        </w:tabs>
+        <w:ind w:left="5760" w:hanging="360"/>
+      </w:pPr>
+    </w:lvl>
+    <w:lvl w:ilvl="8" w:tentative="1">
+      <w:start w:val="1"/>
+      <w:numFmt w:val="decimal"/>
+      <w:lvlText w:val="%9."/>
+      <w:lvlJc w:val="left"/>
+      <w:pPr>
+        <w:tabs>
+          <w:tab w:val="num" w:pos="6480"/>
+        </w:tabs>
+        <w:ind w:left="6480" w:hanging="360"/>
+      </w:pPr>
+    </w:lvl>
+  </w:abstractNum>
+  <w:abstractNum w:abstractNumId="11" w15:restartNumberingAfterBreak="0">
     <w:nsid w:val="0DE65EA3"/>
     <w:multiLevelType w:val="multilevel"/>
     <w:tmpl w:val="711CDE58"/>
@@ -43866,7 +45356,7 @@
       </w:pPr>
     </w:lvl>
   </w:abstractNum>
-  <w:abstractNum w:abstractNumId="11" w15:restartNumberingAfterBreak="0">
+  <w:abstractNum w:abstractNumId="12" w15:restartNumberingAfterBreak="0">
     <w:nsid w:val="0F206DF7"/>
     <w:multiLevelType w:val="multilevel"/>
     <w:tmpl w:val="711CDE58"/>
@@ -43978,7 +45468,7 @@
       </w:pPr>
     </w:lvl>
   </w:abstractNum>
-  <w:abstractNum w:abstractNumId="12" w15:restartNumberingAfterBreak="0">
+  <w:abstractNum w:abstractNumId="13" w15:restartNumberingAfterBreak="0">
     <w:nsid w:val="10937D1D"/>
     <w:multiLevelType w:val="multilevel"/>
     <w:tmpl w:val="711CDE58"/>
@@ -44090,7 +45580,7 @@
       </w:pPr>
     </w:lvl>
   </w:abstractNum>
-  <w:abstractNum w:abstractNumId="13" w15:restartNumberingAfterBreak="0">
+  <w:abstractNum w:abstractNumId="14" w15:restartNumberingAfterBreak="0">
     <w:nsid w:val="1335130D"/>
     <w:multiLevelType w:val="multilevel"/>
     <w:tmpl w:val="8FC04610"/>
@@ -44203,7 +45693,7 @@
       </w:pPr>
     </w:lvl>
   </w:abstractNum>
-  <w:abstractNum w:abstractNumId="14" w15:restartNumberingAfterBreak="0">
+  <w:abstractNum w:abstractNumId="15" w15:restartNumberingAfterBreak="0">
     <w:nsid w:val="13682F2A"/>
     <w:multiLevelType w:val="multilevel"/>
     <w:tmpl w:val="711CDE58"/>
@@ -44315,7 +45805,119 @@
       </w:pPr>
     </w:lvl>
   </w:abstractNum>
-  <w:abstractNum w:abstractNumId="15" w15:restartNumberingAfterBreak="0">
+  <w:abstractNum w:abstractNumId="16" w15:restartNumberingAfterBreak="0">
+    <w:nsid w:val="13D04B59"/>
+    <w:multiLevelType w:val="multilevel"/>
+    <w:tmpl w:val="711CDE58"/>
+    <w:lvl w:ilvl="0">
+      <w:start w:val="1"/>
+      <w:numFmt w:val="decimal"/>
+      <w:lvlText w:val="%1."/>
+      <w:lvlJc w:val="left"/>
+      <w:pPr>
+        <w:tabs>
+          <w:tab w:val="num" w:pos="720"/>
+        </w:tabs>
+        <w:ind w:left="720" w:hanging="360"/>
+      </w:pPr>
+    </w:lvl>
+    <w:lvl w:ilvl="1">
+      <w:numFmt w:val="bullet"/>
+      <w:lvlText w:val="-"/>
+      <w:lvlJc w:val="left"/>
+      <w:pPr>
+        <w:ind w:left="1440" w:hanging="360"/>
+      </w:pPr>
+      <w:rPr>
+        <w:rFonts w:ascii="Arial" w:eastAsia="Times New Roman" w:hAnsi="Arial" w:cs="Arial" w:hint="default"/>
+      </w:rPr>
+    </w:lvl>
+    <w:lvl w:ilvl="2">
+      <w:start w:val="8"/>
+      <w:numFmt w:val="bullet"/>
+      <w:lvlText w:val=""/>
+      <w:lvlJc w:val="left"/>
+      <w:pPr>
+        <w:ind w:left="2160" w:hanging="360"/>
+      </w:pPr>
+      <w:rPr>
+        <w:rFonts w:ascii="Wingdings" w:eastAsia="Times New Roman" w:hAnsi="Wingdings" w:cs="Arial" w:hint="default"/>
+      </w:rPr>
+    </w:lvl>
+    <w:lvl w:ilvl="3" w:tentative="1">
+      <w:start w:val="1"/>
+      <w:numFmt w:val="decimal"/>
+      <w:lvlText w:val="%4."/>
+      <w:lvlJc w:val="left"/>
+      <w:pPr>
+        <w:tabs>
+          <w:tab w:val="num" w:pos="2880"/>
+        </w:tabs>
+        <w:ind w:left="2880" w:hanging="360"/>
+      </w:pPr>
+    </w:lvl>
+    <w:lvl w:ilvl="4" w:tentative="1">
+      <w:start w:val="1"/>
+      <w:numFmt w:val="decimal"/>
+      <w:lvlText w:val="%5."/>
+      <w:lvlJc w:val="left"/>
+      <w:pPr>
+        <w:tabs>
+          <w:tab w:val="num" w:pos="3600"/>
+        </w:tabs>
+        <w:ind w:left="3600" w:hanging="360"/>
+      </w:pPr>
+    </w:lvl>
+    <w:lvl w:ilvl="5" w:tentative="1">
+      <w:start w:val="1"/>
+      <w:numFmt w:val="decimal"/>
+      <w:lvlText w:val="%6."/>
+      <w:lvlJc w:val="left"/>
+      <w:pPr>
+        <w:tabs>
+          <w:tab w:val="num" w:pos="4320"/>
+        </w:tabs>
+        <w:ind w:left="4320" w:hanging="360"/>
+      </w:pPr>
+    </w:lvl>
+    <w:lvl w:ilvl="6" w:tentative="1">
+      <w:start w:val="1"/>
+      <w:numFmt w:val="decimal"/>
+      <w:lvlText w:val="%7."/>
+      <w:lvlJc w:val="left"/>
+      <w:pPr>
+        <w:tabs>
+          <w:tab w:val="num" w:pos="5040"/>
+        </w:tabs>
+        <w:ind w:left="5040" w:hanging="360"/>
+      </w:pPr>
+    </w:lvl>
+    <w:lvl w:ilvl="7" w:tentative="1">
+      <w:start w:val="1"/>
+      <w:numFmt w:val="decimal"/>
+      <w:lvlText w:val="%8."/>
+      <w:lvlJc w:val="left"/>
+      <w:pPr>
+        <w:tabs>
+          <w:tab w:val="num" w:pos="5760"/>
+        </w:tabs>
+        <w:ind w:left="5760" w:hanging="360"/>
+      </w:pPr>
+    </w:lvl>
+    <w:lvl w:ilvl="8" w:tentative="1">
+      <w:start w:val="1"/>
+      <w:numFmt w:val="decimal"/>
+      <w:lvlText w:val="%9."/>
+      <w:lvlJc w:val="left"/>
+      <w:pPr>
+        <w:tabs>
+          <w:tab w:val="num" w:pos="6480"/>
+        </w:tabs>
+        <w:ind w:left="6480" w:hanging="360"/>
+      </w:pPr>
+    </w:lvl>
+  </w:abstractNum>
+  <w:abstractNum w:abstractNumId="17" w15:restartNumberingAfterBreak="0">
     <w:nsid w:val="13DC1358"/>
     <w:multiLevelType w:val="multilevel"/>
     <w:tmpl w:val="8FC04610"/>
@@ -44428,7 +46030,7 @@
       </w:pPr>
     </w:lvl>
   </w:abstractNum>
-  <w:abstractNum w:abstractNumId="16" w15:restartNumberingAfterBreak="0">
+  <w:abstractNum w:abstractNumId="18" w15:restartNumberingAfterBreak="0">
     <w:nsid w:val="15AA434E"/>
     <w:multiLevelType w:val="multilevel"/>
     <w:tmpl w:val="711CDE58"/>
@@ -44540,7 +46142,7 @@
       </w:pPr>
     </w:lvl>
   </w:abstractNum>
-  <w:abstractNum w:abstractNumId="17" w15:restartNumberingAfterBreak="0">
+  <w:abstractNum w:abstractNumId="19" w15:restartNumberingAfterBreak="0">
     <w:nsid w:val="18176471"/>
     <w:multiLevelType w:val="multilevel"/>
     <w:tmpl w:val="8FC04610"/>
@@ -44653,7 +46255,7 @@
       </w:pPr>
     </w:lvl>
   </w:abstractNum>
-  <w:abstractNum w:abstractNumId="18" w15:restartNumberingAfterBreak="0">
+  <w:abstractNum w:abstractNumId="20" w15:restartNumberingAfterBreak="0">
     <w:nsid w:val="19F76060"/>
     <w:multiLevelType w:val="multilevel"/>
     <w:tmpl w:val="8FC04610"/>
@@ -44766,7 +46368,7 @@
       </w:pPr>
     </w:lvl>
   </w:abstractNum>
-  <w:abstractNum w:abstractNumId="19" w15:restartNumberingAfterBreak="0">
+  <w:abstractNum w:abstractNumId="21" w15:restartNumberingAfterBreak="0">
     <w:nsid w:val="1A4325D8"/>
     <w:multiLevelType w:val="multilevel"/>
     <w:tmpl w:val="8FC04610"/>
@@ -44879,7 +46481,7 @@
       </w:pPr>
     </w:lvl>
   </w:abstractNum>
-  <w:abstractNum w:abstractNumId="20" w15:restartNumberingAfterBreak="0">
+  <w:abstractNum w:abstractNumId="22" w15:restartNumberingAfterBreak="0">
     <w:nsid w:val="1B386A32"/>
     <w:multiLevelType w:val="multilevel"/>
     <w:tmpl w:val="8FC04610"/>
@@ -44992,7 +46594,7 @@
       </w:pPr>
     </w:lvl>
   </w:abstractNum>
-  <w:abstractNum w:abstractNumId="21" w15:restartNumberingAfterBreak="0">
+  <w:abstractNum w:abstractNumId="23" w15:restartNumberingAfterBreak="0">
     <w:nsid w:val="1CBD292D"/>
     <w:multiLevelType w:val="multilevel"/>
     <w:tmpl w:val="711CDE58"/>
@@ -45104,7 +46706,7 @@
       </w:pPr>
     </w:lvl>
   </w:abstractNum>
-  <w:abstractNum w:abstractNumId="22" w15:restartNumberingAfterBreak="0">
+  <w:abstractNum w:abstractNumId="24" w15:restartNumberingAfterBreak="0">
     <w:nsid w:val="20290BA4"/>
     <w:multiLevelType w:val="multilevel"/>
     <w:tmpl w:val="711CDE58"/>
@@ -45216,7 +46818,7 @@
       </w:pPr>
     </w:lvl>
   </w:abstractNum>
-  <w:abstractNum w:abstractNumId="23" w15:restartNumberingAfterBreak="0">
+  <w:abstractNum w:abstractNumId="25" w15:restartNumberingAfterBreak="0">
     <w:nsid w:val="20AA59EB"/>
     <w:multiLevelType w:val="multilevel"/>
     <w:tmpl w:val="C040EBCC"/>
@@ -45329,7 +46931,7 @@
       </w:rPr>
     </w:lvl>
   </w:abstractNum>
-  <w:abstractNum w:abstractNumId="24" w15:restartNumberingAfterBreak="0">
+  <w:abstractNum w:abstractNumId="26" w15:restartNumberingAfterBreak="0">
     <w:nsid w:val="21741F8E"/>
     <w:multiLevelType w:val="multilevel"/>
     <w:tmpl w:val="711CDE58"/>
@@ -45441,7 +47043,7 @@
       </w:pPr>
     </w:lvl>
   </w:abstractNum>
-  <w:abstractNum w:abstractNumId="25" w15:restartNumberingAfterBreak="0">
+  <w:abstractNum w:abstractNumId="27" w15:restartNumberingAfterBreak="0">
     <w:nsid w:val="22350F0D"/>
     <w:multiLevelType w:val="multilevel"/>
     <w:tmpl w:val="711CDE58"/>
@@ -45553,7 +47155,7 @@
       </w:pPr>
     </w:lvl>
   </w:abstractNum>
-  <w:abstractNum w:abstractNumId="26" w15:restartNumberingAfterBreak="0">
+  <w:abstractNum w:abstractNumId="28" w15:restartNumberingAfterBreak="0">
     <w:nsid w:val="23DC7798"/>
     <w:multiLevelType w:val="multilevel"/>
     <w:tmpl w:val="711CDE58"/>
@@ -45665,7 +47267,7 @@
       </w:pPr>
     </w:lvl>
   </w:abstractNum>
-  <w:abstractNum w:abstractNumId="27" w15:restartNumberingAfterBreak="0">
+  <w:abstractNum w:abstractNumId="29" w15:restartNumberingAfterBreak="0">
     <w:nsid w:val="287835F4"/>
     <w:multiLevelType w:val="multilevel"/>
     <w:tmpl w:val="8FC04610"/>
@@ -45778,7 +47380,120 @@
       </w:pPr>
     </w:lvl>
   </w:abstractNum>
-  <w:abstractNum w:abstractNumId="28" w15:restartNumberingAfterBreak="0">
+  <w:abstractNum w:abstractNumId="30" w15:restartNumberingAfterBreak="0">
+    <w:nsid w:val="29571B37"/>
+    <w:multiLevelType w:val="multilevel"/>
+    <w:tmpl w:val="8FC04610"/>
+    <w:lvl w:ilvl="0">
+      <w:start w:val="1"/>
+      <w:numFmt w:val="decimal"/>
+      <w:lvlText w:val="%1."/>
+      <w:lvlJc w:val="left"/>
+      <w:pPr>
+        <w:tabs>
+          <w:tab w:val="num" w:pos="720"/>
+        </w:tabs>
+        <w:ind w:left="720" w:hanging="360"/>
+      </w:pPr>
+    </w:lvl>
+    <w:lvl w:ilvl="1" w:tentative="1">
+      <w:start w:val="1"/>
+      <w:numFmt w:val="decimal"/>
+      <w:lvlText w:val="%2."/>
+      <w:lvlJc w:val="left"/>
+      <w:pPr>
+        <w:tabs>
+          <w:tab w:val="num" w:pos="1440"/>
+        </w:tabs>
+        <w:ind w:left="1440" w:hanging="360"/>
+      </w:pPr>
+    </w:lvl>
+    <w:lvl w:ilvl="2" w:tentative="1">
+      <w:start w:val="1"/>
+      <w:numFmt w:val="decimal"/>
+      <w:lvlText w:val="%3."/>
+      <w:lvlJc w:val="left"/>
+      <w:pPr>
+        <w:tabs>
+          <w:tab w:val="num" w:pos="2160"/>
+        </w:tabs>
+        <w:ind w:left="2160" w:hanging="360"/>
+      </w:pPr>
+    </w:lvl>
+    <w:lvl w:ilvl="3" w:tentative="1">
+      <w:start w:val="1"/>
+      <w:numFmt w:val="decimal"/>
+      <w:lvlText w:val="%4."/>
+      <w:lvlJc w:val="left"/>
+      <w:pPr>
+        <w:tabs>
+          <w:tab w:val="num" w:pos="2880"/>
+        </w:tabs>
+        <w:ind w:left="2880" w:hanging="360"/>
+      </w:pPr>
+    </w:lvl>
+    <w:lvl w:ilvl="4" w:tentative="1">
+      <w:start w:val="1"/>
+      <w:numFmt w:val="decimal"/>
+      <w:lvlText w:val="%5."/>
+      <w:lvlJc w:val="left"/>
+      <w:pPr>
+        <w:tabs>
+          <w:tab w:val="num" w:pos="3600"/>
+        </w:tabs>
+        <w:ind w:left="3600" w:hanging="360"/>
+      </w:pPr>
+    </w:lvl>
+    <w:lvl w:ilvl="5" w:tentative="1">
+      <w:start w:val="1"/>
+      <w:numFmt w:val="decimal"/>
+      <w:lvlText w:val="%6."/>
+      <w:lvlJc w:val="left"/>
+      <w:pPr>
+        <w:tabs>
+          <w:tab w:val="num" w:pos="4320"/>
+        </w:tabs>
+        <w:ind w:left="4320" w:hanging="360"/>
+      </w:pPr>
+    </w:lvl>
+    <w:lvl w:ilvl="6" w:tentative="1">
+      <w:start w:val="1"/>
+      <w:numFmt w:val="decimal"/>
+      <w:lvlText w:val="%7."/>
+      <w:lvlJc w:val="left"/>
+      <w:pPr>
+        <w:tabs>
+          <w:tab w:val="num" w:pos="5040"/>
+        </w:tabs>
+        <w:ind w:left="5040" w:hanging="360"/>
+      </w:pPr>
+    </w:lvl>
+    <w:lvl w:ilvl="7" w:tentative="1">
+      <w:start w:val="1"/>
+      <w:numFmt w:val="decimal"/>
+      <w:lvlText w:val="%8."/>
+      <w:lvlJc w:val="left"/>
+      <w:pPr>
+        <w:tabs>
+          <w:tab w:val="num" w:pos="5760"/>
+        </w:tabs>
+        <w:ind w:left="5760" w:hanging="360"/>
+      </w:pPr>
+    </w:lvl>
+    <w:lvl w:ilvl="8" w:tentative="1">
+      <w:start w:val="1"/>
+      <w:numFmt w:val="decimal"/>
+      <w:lvlText w:val="%9."/>
+      <w:lvlJc w:val="left"/>
+      <w:pPr>
+        <w:tabs>
+          <w:tab w:val="num" w:pos="6480"/>
+        </w:tabs>
+        <w:ind w:left="6480" w:hanging="360"/>
+      </w:pPr>
+    </w:lvl>
+  </w:abstractNum>
+  <w:abstractNum w:abstractNumId="31" w15:restartNumberingAfterBreak="0">
     <w:nsid w:val="2BA93D3C"/>
     <w:multiLevelType w:val="multilevel"/>
     <w:tmpl w:val="E6D040B4"/>
@@ -45891,7 +47606,7 @@
       </w:rPr>
     </w:lvl>
   </w:abstractNum>
-  <w:abstractNum w:abstractNumId="29" w15:restartNumberingAfterBreak="0">
+  <w:abstractNum w:abstractNumId="32" w15:restartNumberingAfterBreak="0">
     <w:nsid w:val="2C027C1E"/>
     <w:multiLevelType w:val="multilevel"/>
     <w:tmpl w:val="711CDE58"/>
@@ -46003,7 +47718,7 @@
       </w:pPr>
     </w:lvl>
   </w:abstractNum>
-  <w:abstractNum w:abstractNumId="30" w15:restartNumberingAfterBreak="0">
+  <w:abstractNum w:abstractNumId="33" w15:restartNumberingAfterBreak="0">
     <w:nsid w:val="2ED14741"/>
     <w:multiLevelType w:val="multilevel"/>
     <w:tmpl w:val="8FC04610"/>
@@ -46116,7 +47831,7 @@
       </w:pPr>
     </w:lvl>
   </w:abstractNum>
-  <w:abstractNum w:abstractNumId="31" w15:restartNumberingAfterBreak="0">
+  <w:abstractNum w:abstractNumId="34" w15:restartNumberingAfterBreak="0">
     <w:nsid w:val="2FB44A6E"/>
     <w:multiLevelType w:val="multilevel"/>
     <w:tmpl w:val="711CDE58"/>
@@ -46228,7 +47943,7 @@
       </w:pPr>
     </w:lvl>
   </w:abstractNum>
-  <w:abstractNum w:abstractNumId="32" w15:restartNumberingAfterBreak="0">
+  <w:abstractNum w:abstractNumId="35" w15:restartNumberingAfterBreak="0">
     <w:nsid w:val="308C3195"/>
     <w:multiLevelType w:val="multilevel"/>
     <w:tmpl w:val="711CDE58"/>
@@ -46340,7 +48055,7 @@
       </w:pPr>
     </w:lvl>
   </w:abstractNum>
-  <w:abstractNum w:abstractNumId="33" w15:restartNumberingAfterBreak="0">
+  <w:abstractNum w:abstractNumId="36" w15:restartNumberingAfterBreak="0">
     <w:nsid w:val="30A7243D"/>
     <w:multiLevelType w:val="multilevel"/>
     <w:tmpl w:val="711CDE58"/>
@@ -46452,7 +48167,7 @@
       </w:pPr>
     </w:lvl>
   </w:abstractNum>
-  <w:abstractNum w:abstractNumId="34" w15:restartNumberingAfterBreak="0">
+  <w:abstractNum w:abstractNumId="37" w15:restartNumberingAfterBreak="0">
     <w:nsid w:val="322B6905"/>
     <w:multiLevelType w:val="multilevel"/>
     <w:tmpl w:val="8FC04610"/>
@@ -46565,7 +48280,7 @@
       </w:pPr>
     </w:lvl>
   </w:abstractNum>
-  <w:abstractNum w:abstractNumId="35" w15:restartNumberingAfterBreak="0">
+  <w:abstractNum w:abstractNumId="38" w15:restartNumberingAfterBreak="0">
     <w:nsid w:val="359A1290"/>
     <w:multiLevelType w:val="multilevel"/>
     <w:tmpl w:val="711CDE58"/>
@@ -46677,7 +48392,7 @@
       </w:pPr>
     </w:lvl>
   </w:abstractNum>
-  <w:abstractNum w:abstractNumId="36" w15:restartNumberingAfterBreak="0">
+  <w:abstractNum w:abstractNumId="39" w15:restartNumberingAfterBreak="0">
     <w:nsid w:val="364A7FFA"/>
     <w:multiLevelType w:val="multilevel"/>
     <w:tmpl w:val="8FC04610"/>
@@ -46790,7 +48505,7 @@
       </w:pPr>
     </w:lvl>
   </w:abstractNum>
-  <w:abstractNum w:abstractNumId="37" w15:restartNumberingAfterBreak="0">
+  <w:abstractNum w:abstractNumId="40" w15:restartNumberingAfterBreak="0">
     <w:nsid w:val="39B50B81"/>
     <w:multiLevelType w:val="multilevel"/>
     <w:tmpl w:val="BED8197A"/>
@@ -46902,7 +48617,7 @@
       </w:pPr>
     </w:lvl>
   </w:abstractNum>
-  <w:abstractNum w:abstractNumId="38" w15:restartNumberingAfterBreak="0">
+  <w:abstractNum w:abstractNumId="41" w15:restartNumberingAfterBreak="0">
     <w:nsid w:val="39D5505E"/>
     <w:multiLevelType w:val="multilevel"/>
     <w:tmpl w:val="711CDE58"/>
@@ -47014,7 +48729,7 @@
       </w:pPr>
     </w:lvl>
   </w:abstractNum>
-  <w:abstractNum w:abstractNumId="39" w15:restartNumberingAfterBreak="0">
+  <w:abstractNum w:abstractNumId="42" w15:restartNumberingAfterBreak="0">
     <w:nsid w:val="39D85D42"/>
     <w:multiLevelType w:val="multilevel"/>
     <w:tmpl w:val="8FC04610"/>
@@ -47127,7 +48842,7 @@
       </w:pPr>
     </w:lvl>
   </w:abstractNum>
-  <w:abstractNum w:abstractNumId="40" w15:restartNumberingAfterBreak="0">
+  <w:abstractNum w:abstractNumId="43" w15:restartNumberingAfterBreak="0">
     <w:nsid w:val="3A453442"/>
     <w:multiLevelType w:val="multilevel"/>
     <w:tmpl w:val="711CDE58"/>
@@ -47239,7 +48954,7 @@
       </w:pPr>
     </w:lvl>
   </w:abstractNum>
-  <w:abstractNum w:abstractNumId="41" w15:restartNumberingAfterBreak="0">
+  <w:abstractNum w:abstractNumId="44" w15:restartNumberingAfterBreak="0">
     <w:nsid w:val="3A7D17E5"/>
     <w:multiLevelType w:val="multilevel"/>
     <w:tmpl w:val="8FC04610"/>
@@ -47352,7 +49067,7 @@
       </w:pPr>
     </w:lvl>
   </w:abstractNum>
-  <w:abstractNum w:abstractNumId="42" w15:restartNumberingAfterBreak="0">
+  <w:abstractNum w:abstractNumId="45" w15:restartNumberingAfterBreak="0">
     <w:nsid w:val="3D7F603B"/>
     <w:multiLevelType w:val="multilevel"/>
     <w:tmpl w:val="711CDE58"/>
@@ -47464,7 +49179,7 @@
       </w:pPr>
     </w:lvl>
   </w:abstractNum>
-  <w:abstractNum w:abstractNumId="43" w15:restartNumberingAfterBreak="0">
+  <w:abstractNum w:abstractNumId="46" w15:restartNumberingAfterBreak="0">
     <w:nsid w:val="40287578"/>
     <w:multiLevelType w:val="multilevel"/>
     <w:tmpl w:val="8FC04610"/>
@@ -47577,7 +49292,7 @@
       </w:pPr>
     </w:lvl>
   </w:abstractNum>
-  <w:abstractNum w:abstractNumId="44" w15:restartNumberingAfterBreak="0">
+  <w:abstractNum w:abstractNumId="47" w15:restartNumberingAfterBreak="0">
     <w:nsid w:val="41423DA5"/>
     <w:multiLevelType w:val="multilevel"/>
     <w:tmpl w:val="66E01248"/>
@@ -47690,7 +49405,7 @@
       </w:rPr>
     </w:lvl>
   </w:abstractNum>
-  <w:abstractNum w:abstractNumId="45" w15:restartNumberingAfterBreak="0">
+  <w:abstractNum w:abstractNumId="48" w15:restartNumberingAfterBreak="0">
     <w:nsid w:val="432C3317"/>
     <w:multiLevelType w:val="multilevel"/>
     <w:tmpl w:val="711CDE58"/>
@@ -47802,7 +49517,7 @@
       </w:pPr>
     </w:lvl>
   </w:abstractNum>
-  <w:abstractNum w:abstractNumId="46" w15:restartNumberingAfterBreak="0">
+  <w:abstractNum w:abstractNumId="49" w15:restartNumberingAfterBreak="0">
     <w:nsid w:val="465454FF"/>
     <w:multiLevelType w:val="multilevel"/>
     <w:tmpl w:val="8FC04610"/>
@@ -47915,7 +49630,7 @@
       </w:pPr>
     </w:lvl>
   </w:abstractNum>
-  <w:abstractNum w:abstractNumId="47" w15:restartNumberingAfterBreak="0">
+  <w:abstractNum w:abstractNumId="50" w15:restartNumberingAfterBreak="0">
     <w:nsid w:val="484B2663"/>
     <w:multiLevelType w:val="multilevel"/>
     <w:tmpl w:val="711CDE58"/>
@@ -48027,7 +49742,7 @@
       </w:pPr>
     </w:lvl>
   </w:abstractNum>
-  <w:abstractNum w:abstractNumId="48" w15:restartNumberingAfterBreak="0">
+  <w:abstractNum w:abstractNumId="51" w15:restartNumberingAfterBreak="0">
     <w:nsid w:val="4B233902"/>
     <w:multiLevelType w:val="multilevel"/>
     <w:tmpl w:val="8FC04610"/>
@@ -48140,7 +49855,7 @@
       </w:pPr>
     </w:lvl>
   </w:abstractNum>
-  <w:abstractNum w:abstractNumId="49" w15:restartNumberingAfterBreak="0">
+  <w:abstractNum w:abstractNumId="52" w15:restartNumberingAfterBreak="0">
     <w:nsid w:val="4B400A09"/>
     <w:multiLevelType w:val="multilevel"/>
     <w:tmpl w:val="8FC04610"/>
@@ -48253,7 +49968,7 @@
       </w:pPr>
     </w:lvl>
   </w:abstractNum>
-  <w:abstractNum w:abstractNumId="50" w15:restartNumberingAfterBreak="0">
+  <w:abstractNum w:abstractNumId="53" w15:restartNumberingAfterBreak="0">
     <w:nsid w:val="4B764531"/>
     <w:multiLevelType w:val="multilevel"/>
     <w:tmpl w:val="711CDE58"/>
@@ -48365,7 +50080,120 @@
       </w:pPr>
     </w:lvl>
   </w:abstractNum>
-  <w:abstractNum w:abstractNumId="51" w15:restartNumberingAfterBreak="0">
+  <w:abstractNum w:abstractNumId="54" w15:restartNumberingAfterBreak="0">
+    <w:nsid w:val="4C0240E7"/>
+    <w:multiLevelType w:val="multilevel"/>
+    <w:tmpl w:val="8FC04610"/>
+    <w:lvl w:ilvl="0">
+      <w:start w:val="1"/>
+      <w:numFmt w:val="decimal"/>
+      <w:lvlText w:val="%1."/>
+      <w:lvlJc w:val="left"/>
+      <w:pPr>
+        <w:tabs>
+          <w:tab w:val="num" w:pos="720"/>
+        </w:tabs>
+        <w:ind w:left="720" w:hanging="360"/>
+      </w:pPr>
+    </w:lvl>
+    <w:lvl w:ilvl="1" w:tentative="1">
+      <w:start w:val="1"/>
+      <w:numFmt w:val="decimal"/>
+      <w:lvlText w:val="%2."/>
+      <w:lvlJc w:val="left"/>
+      <w:pPr>
+        <w:tabs>
+          <w:tab w:val="num" w:pos="1440"/>
+        </w:tabs>
+        <w:ind w:left="1440" w:hanging="360"/>
+      </w:pPr>
+    </w:lvl>
+    <w:lvl w:ilvl="2" w:tentative="1">
+      <w:start w:val="1"/>
+      <w:numFmt w:val="decimal"/>
+      <w:lvlText w:val="%3."/>
+      <w:lvlJc w:val="left"/>
+      <w:pPr>
+        <w:tabs>
+          <w:tab w:val="num" w:pos="2160"/>
+        </w:tabs>
+        <w:ind w:left="2160" w:hanging="360"/>
+      </w:pPr>
+    </w:lvl>
+    <w:lvl w:ilvl="3" w:tentative="1">
+      <w:start w:val="1"/>
+      <w:numFmt w:val="decimal"/>
+      <w:lvlText w:val="%4."/>
+      <w:lvlJc w:val="left"/>
+      <w:pPr>
+        <w:tabs>
+          <w:tab w:val="num" w:pos="2880"/>
+        </w:tabs>
+        <w:ind w:left="2880" w:hanging="360"/>
+      </w:pPr>
+    </w:lvl>
+    <w:lvl w:ilvl="4" w:tentative="1">
+      <w:start w:val="1"/>
+      <w:numFmt w:val="decimal"/>
+      <w:lvlText w:val="%5."/>
+      <w:lvlJc w:val="left"/>
+      <w:pPr>
+        <w:tabs>
+          <w:tab w:val="num" w:pos="3600"/>
+        </w:tabs>
+        <w:ind w:left="3600" w:hanging="360"/>
+      </w:pPr>
+    </w:lvl>
+    <w:lvl w:ilvl="5" w:tentative="1">
+      <w:start w:val="1"/>
+      <w:numFmt w:val="decimal"/>
+      <w:lvlText w:val="%6."/>
+      <w:lvlJc w:val="left"/>
+      <w:pPr>
+        <w:tabs>
+          <w:tab w:val="num" w:pos="4320"/>
+        </w:tabs>
+        <w:ind w:left="4320" w:hanging="360"/>
+      </w:pPr>
+    </w:lvl>
+    <w:lvl w:ilvl="6" w:tentative="1">
+      <w:start w:val="1"/>
+      <w:numFmt w:val="decimal"/>
+      <w:lvlText w:val="%7."/>
+      <w:lvlJc w:val="left"/>
+      <w:pPr>
+        <w:tabs>
+          <w:tab w:val="num" w:pos="5040"/>
+        </w:tabs>
+        <w:ind w:left="5040" w:hanging="360"/>
+      </w:pPr>
+    </w:lvl>
+    <w:lvl w:ilvl="7" w:tentative="1">
+      <w:start w:val="1"/>
+      <w:numFmt w:val="decimal"/>
+      <w:lvlText w:val="%8."/>
+      <w:lvlJc w:val="left"/>
+      <w:pPr>
+        <w:tabs>
+          <w:tab w:val="num" w:pos="5760"/>
+        </w:tabs>
+        <w:ind w:left="5760" w:hanging="360"/>
+      </w:pPr>
+    </w:lvl>
+    <w:lvl w:ilvl="8" w:tentative="1">
+      <w:start w:val="1"/>
+      <w:numFmt w:val="decimal"/>
+      <w:lvlText w:val="%9."/>
+      <w:lvlJc w:val="left"/>
+      <w:pPr>
+        <w:tabs>
+          <w:tab w:val="num" w:pos="6480"/>
+        </w:tabs>
+        <w:ind w:left="6480" w:hanging="360"/>
+      </w:pPr>
+    </w:lvl>
+  </w:abstractNum>
+  <w:abstractNum w:abstractNumId="55" w15:restartNumberingAfterBreak="0">
     <w:nsid w:val="50B73AD2"/>
     <w:multiLevelType w:val="multilevel"/>
     <w:tmpl w:val="788E5DBC"/>
@@ -48478,7 +50306,7 @@
       </w:rPr>
     </w:lvl>
   </w:abstractNum>
-  <w:abstractNum w:abstractNumId="52" w15:restartNumberingAfterBreak="0">
+  <w:abstractNum w:abstractNumId="56" w15:restartNumberingAfterBreak="0">
     <w:nsid w:val="51C941EE"/>
     <w:multiLevelType w:val="multilevel"/>
     <w:tmpl w:val="711CDE58"/>
@@ -48590,7 +50418,7 @@
       </w:pPr>
     </w:lvl>
   </w:abstractNum>
-  <w:abstractNum w:abstractNumId="53" w15:restartNumberingAfterBreak="0">
+  <w:abstractNum w:abstractNumId="57" w15:restartNumberingAfterBreak="0">
     <w:nsid w:val="56832365"/>
     <w:multiLevelType w:val="multilevel"/>
     <w:tmpl w:val="8FC04610"/>
@@ -48703,7 +50531,7 @@
       </w:pPr>
     </w:lvl>
   </w:abstractNum>
-  <w:abstractNum w:abstractNumId="54" w15:restartNumberingAfterBreak="0">
+  <w:abstractNum w:abstractNumId="58" w15:restartNumberingAfterBreak="0">
     <w:nsid w:val="56C62CD2"/>
     <w:multiLevelType w:val="multilevel"/>
     <w:tmpl w:val="8FC04610"/>
@@ -48816,7 +50644,7 @@
       </w:pPr>
     </w:lvl>
   </w:abstractNum>
-  <w:abstractNum w:abstractNumId="55" w15:restartNumberingAfterBreak="0">
+  <w:abstractNum w:abstractNumId="59" w15:restartNumberingAfterBreak="0">
     <w:nsid w:val="5A3D2337"/>
     <w:multiLevelType w:val="multilevel"/>
     <w:tmpl w:val="711CDE58"/>
@@ -48928,7 +50756,7 @@
       </w:pPr>
     </w:lvl>
   </w:abstractNum>
-  <w:abstractNum w:abstractNumId="56" w15:restartNumberingAfterBreak="0">
+  <w:abstractNum w:abstractNumId="60" w15:restartNumberingAfterBreak="0">
     <w:nsid w:val="5C347BAA"/>
     <w:multiLevelType w:val="multilevel"/>
     <w:tmpl w:val="8FC04610"/>
@@ -49041,7 +50869,7 @@
       </w:pPr>
     </w:lvl>
   </w:abstractNum>
-  <w:abstractNum w:abstractNumId="57" w15:restartNumberingAfterBreak="0">
+  <w:abstractNum w:abstractNumId="61" w15:restartNumberingAfterBreak="0">
     <w:nsid w:val="5C56185F"/>
     <w:multiLevelType w:val="multilevel"/>
     <w:tmpl w:val="BED8197A"/>
@@ -49153,7 +50981,7 @@
       </w:pPr>
     </w:lvl>
   </w:abstractNum>
-  <w:abstractNum w:abstractNumId="58" w15:restartNumberingAfterBreak="0">
+  <w:abstractNum w:abstractNumId="62" w15:restartNumberingAfterBreak="0">
     <w:nsid w:val="5EE94C3A"/>
     <w:multiLevelType w:val="multilevel"/>
     <w:tmpl w:val="711CDE58"/>
@@ -49265,7 +51093,7 @@
       </w:pPr>
     </w:lvl>
   </w:abstractNum>
-  <w:abstractNum w:abstractNumId="59" w15:restartNumberingAfterBreak="0">
+  <w:abstractNum w:abstractNumId="63" w15:restartNumberingAfterBreak="0">
     <w:nsid w:val="5FCF584B"/>
     <w:multiLevelType w:val="multilevel"/>
     <w:tmpl w:val="711CDE58"/>
@@ -49377,7 +51205,7 @@
       </w:pPr>
     </w:lvl>
   </w:abstractNum>
-  <w:abstractNum w:abstractNumId="60" w15:restartNumberingAfterBreak="0">
+  <w:abstractNum w:abstractNumId="64" w15:restartNumberingAfterBreak="0">
     <w:nsid w:val="6010033B"/>
     <w:multiLevelType w:val="multilevel"/>
     <w:tmpl w:val="BED8197A"/>
@@ -49489,7 +51317,7 @@
       </w:pPr>
     </w:lvl>
   </w:abstractNum>
-  <w:abstractNum w:abstractNumId="61" w15:restartNumberingAfterBreak="0">
+  <w:abstractNum w:abstractNumId="65" w15:restartNumberingAfterBreak="0">
     <w:nsid w:val="62C44E7B"/>
     <w:multiLevelType w:val="multilevel"/>
     <w:tmpl w:val="711CDE58"/>
@@ -49601,7 +51429,7 @@
       </w:pPr>
     </w:lvl>
   </w:abstractNum>
-  <w:abstractNum w:abstractNumId="62" w15:restartNumberingAfterBreak="0">
+  <w:abstractNum w:abstractNumId="66" w15:restartNumberingAfterBreak="0">
     <w:nsid w:val="66273CA4"/>
     <w:multiLevelType w:val="multilevel"/>
     <w:tmpl w:val="8FC04610"/>
@@ -49714,7 +51542,7 @@
       </w:pPr>
     </w:lvl>
   </w:abstractNum>
-  <w:abstractNum w:abstractNumId="63" w15:restartNumberingAfterBreak="0">
+  <w:abstractNum w:abstractNumId="67" w15:restartNumberingAfterBreak="0">
     <w:nsid w:val="663E1AC4"/>
     <w:multiLevelType w:val="multilevel"/>
     <w:tmpl w:val="2B28E452"/>
@@ -49827,7 +51655,7 @@
       </w:rPr>
     </w:lvl>
   </w:abstractNum>
-  <w:abstractNum w:abstractNumId="64" w15:restartNumberingAfterBreak="0">
+  <w:abstractNum w:abstractNumId="68" w15:restartNumberingAfterBreak="0">
     <w:nsid w:val="66407572"/>
     <w:multiLevelType w:val="multilevel"/>
     <w:tmpl w:val="711CDE58"/>
@@ -49939,7 +51767,7 @@
       </w:pPr>
     </w:lvl>
   </w:abstractNum>
-  <w:abstractNum w:abstractNumId="65" w15:restartNumberingAfterBreak="0">
+  <w:abstractNum w:abstractNumId="69" w15:restartNumberingAfterBreak="0">
     <w:nsid w:val="66CC7594"/>
     <w:multiLevelType w:val="multilevel"/>
     <w:tmpl w:val="8FC04610"/>
@@ -50052,7 +51880,7 @@
       </w:pPr>
     </w:lvl>
   </w:abstractNum>
-  <w:abstractNum w:abstractNumId="66" w15:restartNumberingAfterBreak="0">
+  <w:abstractNum w:abstractNumId="70" w15:restartNumberingAfterBreak="0">
     <w:nsid w:val="67520022"/>
     <w:multiLevelType w:val="multilevel"/>
     <w:tmpl w:val="711CDE58"/>
@@ -50164,7 +51992,7 @@
       </w:pPr>
     </w:lvl>
   </w:abstractNum>
-  <w:abstractNum w:abstractNumId="67" w15:restartNumberingAfterBreak="0">
+  <w:abstractNum w:abstractNumId="71" w15:restartNumberingAfterBreak="0">
     <w:nsid w:val="69E0065B"/>
     <w:multiLevelType w:val="multilevel"/>
     <w:tmpl w:val="8FC04610"/>
@@ -50277,7 +52105,7 @@
       </w:pPr>
     </w:lvl>
   </w:abstractNum>
-  <w:abstractNum w:abstractNumId="68" w15:restartNumberingAfterBreak="0">
+  <w:abstractNum w:abstractNumId="72" w15:restartNumberingAfterBreak="0">
     <w:nsid w:val="6A685E00"/>
     <w:multiLevelType w:val="multilevel"/>
     <w:tmpl w:val="8FC04610"/>
@@ -50390,7 +52218,7 @@
       </w:pPr>
     </w:lvl>
   </w:abstractNum>
-  <w:abstractNum w:abstractNumId="69" w15:restartNumberingAfterBreak="0">
+  <w:abstractNum w:abstractNumId="73" w15:restartNumberingAfterBreak="0">
     <w:nsid w:val="6F985B82"/>
     <w:multiLevelType w:val="multilevel"/>
     <w:tmpl w:val="8FC04610"/>
@@ -50503,7 +52331,7 @@
       </w:pPr>
     </w:lvl>
   </w:abstractNum>
-  <w:abstractNum w:abstractNumId="70" w15:restartNumberingAfterBreak="0">
+  <w:abstractNum w:abstractNumId="74" w15:restartNumberingAfterBreak="0">
     <w:nsid w:val="703D1A42"/>
     <w:multiLevelType w:val="multilevel"/>
     <w:tmpl w:val="8FC04610"/>
@@ -50616,7 +52444,7 @@
       </w:pPr>
     </w:lvl>
   </w:abstractNum>
-  <w:abstractNum w:abstractNumId="71" w15:restartNumberingAfterBreak="0">
+  <w:abstractNum w:abstractNumId="75" w15:restartNumberingAfterBreak="0">
     <w:nsid w:val="719063CA"/>
     <w:multiLevelType w:val="multilevel"/>
     <w:tmpl w:val="711CDE58"/>
@@ -50728,7 +52556,7 @@
       </w:pPr>
     </w:lvl>
   </w:abstractNum>
-  <w:abstractNum w:abstractNumId="72" w15:restartNumberingAfterBreak="0">
+  <w:abstractNum w:abstractNumId="76" w15:restartNumberingAfterBreak="0">
     <w:nsid w:val="73EC697E"/>
     <w:multiLevelType w:val="multilevel"/>
     <w:tmpl w:val="8FC04610"/>
@@ -50841,7 +52669,7 @@
       </w:pPr>
     </w:lvl>
   </w:abstractNum>
-  <w:abstractNum w:abstractNumId="73" w15:restartNumberingAfterBreak="0">
+  <w:abstractNum w:abstractNumId="77" w15:restartNumberingAfterBreak="0">
     <w:nsid w:val="75F03989"/>
     <w:multiLevelType w:val="multilevel"/>
     <w:tmpl w:val="8FC04610"/>
@@ -50954,7 +52782,7 @@
       </w:pPr>
     </w:lvl>
   </w:abstractNum>
-  <w:abstractNum w:abstractNumId="74" w15:restartNumberingAfterBreak="0">
+  <w:abstractNum w:abstractNumId="78" w15:restartNumberingAfterBreak="0">
     <w:nsid w:val="7C742F9F"/>
     <w:multiLevelType w:val="multilevel"/>
     <w:tmpl w:val="8FC04610"/>
@@ -51067,7 +52895,7 @@
       </w:pPr>
     </w:lvl>
   </w:abstractNum>
-  <w:abstractNum w:abstractNumId="75" w15:restartNumberingAfterBreak="0">
+  <w:abstractNum w:abstractNumId="79" w15:restartNumberingAfterBreak="0">
     <w:nsid w:val="7DDA64DD"/>
     <w:multiLevelType w:val="multilevel"/>
     <w:tmpl w:val="8FC04610"/>
@@ -51184,22 +53012,22 @@
     <w:abstractNumId w:val="1"/>
   </w:num>
   <w:num w:numId="2">
-    <w:abstractNumId w:val="23"/>
+    <w:abstractNumId w:val="25"/>
   </w:num>
   <w:num w:numId="3">
-    <w:abstractNumId w:val="44"/>
+    <w:abstractNumId w:val="47"/>
   </w:num>
   <w:num w:numId="4">
-    <w:abstractNumId w:val="51"/>
+    <w:abstractNumId w:val="55"/>
   </w:num>
   <w:num w:numId="5">
-    <w:abstractNumId w:val="28"/>
+    <w:abstractNumId w:val="31"/>
   </w:num>
   <w:num w:numId="6">
-    <w:abstractNumId w:val="63"/>
+    <w:abstractNumId w:val="67"/>
   </w:num>
   <w:num w:numId="7">
-    <w:abstractNumId w:val="60"/>
+    <w:abstractNumId w:val="64"/>
   </w:num>
   <w:num w:numId="8">
     <w:abstractNumId w:val="0"/>
@@ -51208,10 +53036,10 @@
     <w:abstractNumId w:val="8"/>
   </w:num>
   <w:num w:numId="10">
-    <w:abstractNumId w:val="34"/>
+    <w:abstractNumId w:val="37"/>
   </w:num>
   <w:num w:numId="11">
-    <w:abstractNumId w:val="57"/>
+    <w:abstractNumId w:val="61"/>
   </w:num>
   <w:num w:numId="12">
     <w:abstractNumId w:val="8"/>
@@ -51242,7 +53070,7 @@
     </w:lvlOverride>
   </w:num>
   <w:num w:numId="13">
-    <w:abstractNumId w:val="34"/>
+    <w:abstractNumId w:val="37"/>
     <w:lvlOverride w:ilvl="0">
       <w:startOverride w:val="1"/>
     </w:lvlOverride>
@@ -51272,201 +53100,213 @@
     </w:lvlOverride>
   </w:num>
   <w:num w:numId="14">
-    <w:abstractNumId w:val="37"/>
+    <w:abstractNumId w:val="40"/>
   </w:num>
   <w:num w:numId="15">
-    <w:abstractNumId w:val="61"/>
+    <w:abstractNumId w:val="65"/>
   </w:num>
   <w:num w:numId="16">
-    <w:abstractNumId w:val="71"/>
+    <w:abstractNumId w:val="75"/>
   </w:num>
   <w:num w:numId="17">
-    <w:abstractNumId w:val="33"/>
+    <w:abstractNumId w:val="36"/>
   </w:num>
   <w:num w:numId="18">
-    <w:abstractNumId w:val="31"/>
+    <w:abstractNumId w:val="34"/>
   </w:num>
   <w:num w:numId="19">
-    <w:abstractNumId w:val="19"/>
+    <w:abstractNumId w:val="21"/>
   </w:num>
   <w:num w:numId="20">
-    <w:abstractNumId w:val="12"/>
+    <w:abstractNumId w:val="13"/>
   </w:num>
   <w:num w:numId="21">
     <w:abstractNumId w:val="7"/>
   </w:num>
   <w:num w:numId="22">
-    <w:abstractNumId w:val="10"/>
+    <w:abstractNumId w:val="11"/>
   </w:num>
   <w:num w:numId="23">
+    <w:abstractNumId w:val="66"/>
+  </w:num>
+  <w:num w:numId="24">
+    <w:abstractNumId w:val="24"/>
+  </w:num>
+  <w:num w:numId="25">
+    <w:abstractNumId w:val="49"/>
+  </w:num>
+  <w:num w:numId="26">
+    <w:abstractNumId w:val="63"/>
+  </w:num>
+  <w:num w:numId="27">
+    <w:abstractNumId w:val="79"/>
+  </w:num>
+  <w:num w:numId="28">
     <w:abstractNumId w:val="62"/>
   </w:num>
-  <w:num w:numId="24">
+  <w:num w:numId="29">
     <w:abstractNumId w:val="22"/>
   </w:num>
-  <w:num w:numId="25">
-    <w:abstractNumId w:val="46"/>
-  </w:num>
-  <w:num w:numId="26">
-    <w:abstractNumId w:val="59"/>
-  </w:num>
-  <w:num w:numId="27">
-    <w:abstractNumId w:val="75"/>
-  </w:num>
-  <w:num w:numId="28">
-    <w:abstractNumId w:val="58"/>
-  </w:num>
-  <w:num w:numId="29">
-    <w:abstractNumId w:val="20"/>
-  </w:num>
   <w:num w:numId="30">
-    <w:abstractNumId w:val="66"/>
+    <w:abstractNumId w:val="70"/>
   </w:num>
   <w:num w:numId="31">
-    <w:abstractNumId w:val="39"/>
+    <w:abstractNumId w:val="42"/>
   </w:num>
   <w:num w:numId="32">
-    <w:abstractNumId w:val="16"/>
+    <w:abstractNumId w:val="18"/>
   </w:num>
   <w:num w:numId="33">
-    <w:abstractNumId w:val="48"/>
+    <w:abstractNumId w:val="51"/>
   </w:num>
   <w:num w:numId="34">
-    <w:abstractNumId w:val="30"/>
+    <w:abstractNumId w:val="33"/>
   </w:num>
   <w:num w:numId="35">
-    <w:abstractNumId w:val="24"/>
+    <w:abstractNumId w:val="26"/>
   </w:num>
   <w:num w:numId="36">
     <w:abstractNumId w:val="3"/>
   </w:num>
   <w:num w:numId="37">
-    <w:abstractNumId w:val="38"/>
+    <w:abstractNumId w:val="41"/>
   </w:num>
   <w:num w:numId="38">
-    <w:abstractNumId w:val="65"/>
+    <w:abstractNumId w:val="69"/>
   </w:num>
   <w:num w:numId="39">
     <w:abstractNumId w:val="9"/>
   </w:num>
   <w:num w:numId="40">
-    <w:abstractNumId w:val="18"/>
+    <w:abstractNumId w:val="20"/>
   </w:num>
   <w:num w:numId="41">
-    <w:abstractNumId w:val="52"/>
+    <w:abstractNumId w:val="56"/>
   </w:num>
   <w:num w:numId="42">
-    <w:abstractNumId w:val="74"/>
+    <w:abstractNumId w:val="78"/>
   </w:num>
   <w:num w:numId="43">
     <w:abstractNumId w:val="2"/>
   </w:num>
   <w:num w:numId="44">
-    <w:abstractNumId w:val="43"/>
+    <w:abstractNumId w:val="46"/>
   </w:num>
   <w:num w:numId="45">
-    <w:abstractNumId w:val="35"/>
+    <w:abstractNumId w:val="38"/>
   </w:num>
   <w:num w:numId="46">
-    <w:abstractNumId w:val="56"/>
+    <w:abstractNumId w:val="60"/>
   </w:num>
   <w:num w:numId="47">
-    <w:abstractNumId w:val="50"/>
+    <w:abstractNumId w:val="53"/>
   </w:num>
   <w:num w:numId="48">
-    <w:abstractNumId w:val="27"/>
+    <w:abstractNumId w:val="29"/>
   </w:num>
   <w:num w:numId="49">
-    <w:abstractNumId w:val="25"/>
+    <w:abstractNumId w:val="27"/>
   </w:num>
   <w:num w:numId="50">
     <w:abstractNumId w:val="6"/>
   </w:num>
   <w:num w:numId="51">
-    <w:abstractNumId w:val="64"/>
+    <w:abstractNumId w:val="68"/>
   </w:num>
   <w:num w:numId="52">
-    <w:abstractNumId w:val="70"/>
+    <w:abstractNumId w:val="74"/>
   </w:num>
   <w:num w:numId="53">
-    <w:abstractNumId w:val="26"/>
+    <w:abstractNumId w:val="28"/>
   </w:num>
   <w:num w:numId="54">
-    <w:abstractNumId w:val="49"/>
+    <w:abstractNumId w:val="52"/>
   </w:num>
   <w:num w:numId="55">
-    <w:abstractNumId w:val="47"/>
+    <w:abstractNumId w:val="50"/>
   </w:num>
   <w:num w:numId="56">
-    <w:abstractNumId w:val="69"/>
+    <w:abstractNumId w:val="73"/>
   </w:num>
   <w:num w:numId="57">
-    <w:abstractNumId w:val="29"/>
+    <w:abstractNumId w:val="32"/>
   </w:num>
   <w:num w:numId="58">
-    <w:abstractNumId w:val="67"/>
+    <w:abstractNumId w:val="71"/>
   </w:num>
   <w:num w:numId="59">
+    <w:abstractNumId w:val="15"/>
+  </w:num>
+  <w:num w:numId="60">
     <w:abstractNumId w:val="14"/>
   </w:num>
-  <w:num w:numId="60">
-    <w:abstractNumId w:val="13"/>
-  </w:num>
   <w:num w:numId="61">
-    <w:abstractNumId w:val="11"/>
+    <w:abstractNumId w:val="12"/>
   </w:num>
   <w:num w:numId="62">
-    <w:abstractNumId w:val="72"/>
+    <w:abstractNumId w:val="76"/>
   </w:num>
   <w:num w:numId="63">
-    <w:abstractNumId w:val="45"/>
+    <w:abstractNumId w:val="48"/>
   </w:num>
   <w:num w:numId="64">
-    <w:abstractNumId w:val="36"/>
+    <w:abstractNumId w:val="39"/>
   </w:num>
   <w:num w:numId="65">
     <w:abstractNumId w:val="5"/>
   </w:num>
   <w:num w:numId="66">
-    <w:abstractNumId w:val="68"/>
+    <w:abstractNumId w:val="72"/>
   </w:num>
   <w:num w:numId="67">
-    <w:abstractNumId w:val="21"/>
+    <w:abstractNumId w:val="23"/>
   </w:num>
   <w:num w:numId="68">
-    <w:abstractNumId w:val="53"/>
+    <w:abstractNumId w:val="57"/>
   </w:num>
   <w:num w:numId="69">
-    <w:abstractNumId w:val="32"/>
+    <w:abstractNumId w:val="35"/>
   </w:num>
   <w:num w:numId="70">
-    <w:abstractNumId w:val="54"/>
+    <w:abstractNumId w:val="58"/>
   </w:num>
   <w:num w:numId="71">
-    <w:abstractNumId w:val="40"/>
+    <w:abstractNumId w:val="43"/>
   </w:num>
   <w:num w:numId="72">
-    <w:abstractNumId w:val="17"/>
+    <w:abstractNumId w:val="19"/>
   </w:num>
   <w:num w:numId="73">
-    <w:abstractNumId w:val="55"/>
+    <w:abstractNumId w:val="59"/>
   </w:num>
   <w:num w:numId="74">
-    <w:abstractNumId w:val="41"/>
+    <w:abstractNumId w:val="44"/>
   </w:num>
   <w:num w:numId="75">
     <w:abstractNumId w:val="4"/>
   </w:num>
   <w:num w:numId="76">
-    <w:abstractNumId w:val="15"/>
+    <w:abstractNumId w:val="17"/>
   </w:num>
   <w:num w:numId="77">
-    <w:abstractNumId w:val="42"/>
+    <w:abstractNumId w:val="45"/>
   </w:num>
   <w:num w:numId="78">
-    <w:abstractNumId w:val="73"/>
+    <w:abstractNumId w:val="77"/>
   </w:num>
-  <w:numIdMacAtCleanup w:val="78"/>
+  <w:num w:numId="79">
+    <w:abstractNumId w:val="10"/>
+  </w:num>
+  <w:num w:numId="80">
+    <w:abstractNumId w:val="30"/>
+  </w:num>
+  <w:num w:numId="81">
+    <w:abstractNumId w:val="16"/>
+  </w:num>
+  <w:num w:numId="82">
+    <w:abstractNumId w:val="54"/>
+  </w:num>
+  <w:numIdMacAtCleanup w:val="82"/>
 </w:numbering>
 </file>
 
@@ -52418,7 +54258,7 @@
 </file>
 
 <file path=customXml/itemProps1.xml><?xml version="1.0" encoding="utf-8"?>
-<ds:datastoreItem xmlns:ds="http://schemas.openxmlformats.org/officeDocument/2006/customXml" ds:itemID="{D0AFA68A-D1BE-4BB4-9ED0-946950145203}">
+<ds:datastoreItem xmlns:ds="http://schemas.openxmlformats.org/officeDocument/2006/customXml" ds:itemID="{CFC3804A-335F-4234-9C02-8CAE15B53A58}">
   <ds:schemaRefs>
     <ds:schemaRef ds:uri="http://schemas.openxmlformats.org/officeDocument/2006/bibliography"/>
   </ds:schemaRefs>

</xml_diff>

<commit_message>
group 19, 20, 21 done
</commit_message>
<xml_diff>
--- a/Illuminati_Usecases.docx
+++ b/Illuminati_Usecases.docx
@@ -43637,8 +43637,6 @@
             </w:r>
           </w:p>
         </w:tc>
-        <w:bookmarkStart w:id="0" w:name="_GoBack"/>
-        <w:bookmarkEnd w:id="0"/>
       </w:tr>
       <w:tr>
         <w:tc>
@@ -43945,6 +43943,3236 @@
       </w:tr>
     </w:tbl>
     <w:p/>
+    <w:p/>
+    <w:p/>
+    <w:p/>
+    <w:p/>
+    <w:p/>
+    <w:p/>
+    <w:p/>
+    <w:p/>
+    <w:p/>
+    <w:p/>
+    <w:p/>
+    <w:p/>
+    <w:p/>
+    <w:p/>
+    <w:tbl>
+      <w:tblPr>
+        <w:tblW w:w="0" w:type="auto"/>
+        <w:tblLook w:val="04A0" w:firstRow="1" w:lastRow="0" w:firstColumn="1" w:lastColumn="0" w:noHBand="0" w:noVBand="1"/>
+      </w:tblPr>
+      <w:tblGrid>
+        <w:gridCol w:w="1833"/>
+        <w:gridCol w:w="7507"/>
+      </w:tblGrid>
+      <w:tr>
+        <w:tc>
+          <w:tcPr>
+            <w:tcW w:w="0" w:type="auto"/>
+            <w:tcBorders>
+              <w:top w:val="single" w:sz="8" w:space="0" w:color="000000"/>
+              <w:left w:val="single" w:sz="8" w:space="0" w:color="000000"/>
+              <w:bottom w:val="single" w:sz="8" w:space="0" w:color="000000"/>
+              <w:right w:val="single" w:sz="8" w:space="0" w:color="000000"/>
+            </w:tcBorders>
+            <w:tcMar>
+              <w:top w:w="100" w:type="dxa"/>
+              <w:left w:w="100" w:type="dxa"/>
+              <w:bottom w:w="100" w:type="dxa"/>
+              <w:right w:w="100" w:type="dxa"/>
+            </w:tcMar>
+            <w:hideMark/>
+          </w:tcPr>
+          <w:p>
+            <w:pPr>
+              <w:spacing w:line="240" w:lineRule="auto"/>
+              <w:rPr>
+                <w:rFonts w:ascii="Times New Roman" w:eastAsia="Times New Roman" w:hAnsi="Times New Roman" w:cs="Times New Roman"/>
+                <w:color w:val="auto"/>
+                <w:sz w:val="24"/>
+                <w:szCs w:val="24"/>
+              </w:rPr>
+            </w:pPr>
+            <w:r>
+              <w:rPr>
+                <w:rFonts w:eastAsia="Times New Roman"/>
+              </w:rPr>
+              <w:lastRenderedPageBreak/>
+              <w:t>ID</w:t>
+            </w:r>
+          </w:p>
+        </w:tc>
+        <w:tc>
+          <w:tcPr>
+            <w:tcW w:w="0" w:type="auto"/>
+            <w:tcBorders>
+              <w:top w:val="single" w:sz="8" w:space="0" w:color="000000"/>
+              <w:left w:val="single" w:sz="8" w:space="0" w:color="000000"/>
+              <w:bottom w:val="single" w:sz="8" w:space="0" w:color="000000"/>
+              <w:right w:val="single" w:sz="8" w:space="0" w:color="000000"/>
+            </w:tcBorders>
+            <w:tcMar>
+              <w:top w:w="100" w:type="dxa"/>
+              <w:left w:w="100" w:type="dxa"/>
+              <w:bottom w:w="100" w:type="dxa"/>
+              <w:right w:w="100" w:type="dxa"/>
+            </w:tcMar>
+            <w:hideMark/>
+          </w:tcPr>
+          <w:p>
+            <w:pPr>
+              <w:spacing w:line="240" w:lineRule="auto"/>
+              <w:rPr>
+                <w:rFonts w:ascii="Times New Roman" w:eastAsia="Times New Roman" w:hAnsi="Times New Roman" w:cs="Times New Roman"/>
+                <w:color w:val="auto"/>
+                <w:sz w:val="24"/>
+                <w:szCs w:val="24"/>
+              </w:rPr>
+            </w:pPr>
+            <w:r>
+              <w:rPr>
+                <w:rFonts w:eastAsia="Times New Roman"/>
+              </w:rPr>
+              <w:t>G – 1</w:t>
+            </w:r>
+            <w:r>
+              <w:rPr>
+                <w:rFonts w:eastAsia="Times New Roman"/>
+              </w:rPr>
+              <w:t>9</w:t>
+            </w:r>
+            <w:r>
+              <w:rPr>
+                <w:rFonts w:eastAsia="Times New Roman"/>
+              </w:rPr>
+              <w:t xml:space="preserve"> (Group – </w:t>
+            </w:r>
+            <w:r>
+              <w:rPr>
+                <w:rFonts w:eastAsia="Times New Roman"/>
+              </w:rPr>
+              <w:t>19</w:t>
+            </w:r>
+            <w:r>
+              <w:rPr>
+                <w:rFonts w:eastAsia="Times New Roman"/>
+              </w:rPr>
+              <w:t>)</w:t>
+            </w:r>
+          </w:p>
+        </w:tc>
+      </w:tr>
+      <w:tr>
+        <w:tc>
+          <w:tcPr>
+            <w:tcW w:w="0" w:type="auto"/>
+            <w:tcBorders>
+              <w:top w:val="single" w:sz="8" w:space="0" w:color="000000"/>
+              <w:left w:val="single" w:sz="8" w:space="0" w:color="000000"/>
+              <w:bottom w:val="single" w:sz="8" w:space="0" w:color="000000"/>
+              <w:right w:val="single" w:sz="8" w:space="0" w:color="000000"/>
+            </w:tcBorders>
+            <w:tcMar>
+              <w:top w:w="100" w:type="dxa"/>
+              <w:left w:w="100" w:type="dxa"/>
+              <w:bottom w:w="100" w:type="dxa"/>
+              <w:right w:w="100" w:type="dxa"/>
+            </w:tcMar>
+            <w:hideMark/>
+          </w:tcPr>
+          <w:p>
+            <w:pPr>
+              <w:spacing w:line="240" w:lineRule="auto"/>
+              <w:rPr>
+                <w:rFonts w:ascii="Times New Roman" w:eastAsia="Times New Roman" w:hAnsi="Times New Roman" w:cs="Times New Roman"/>
+                <w:color w:val="auto"/>
+                <w:sz w:val="24"/>
+                <w:szCs w:val="24"/>
+              </w:rPr>
+            </w:pPr>
+            <w:r>
+              <w:rPr>
+                <w:rFonts w:eastAsia="Times New Roman"/>
+              </w:rPr>
+              <w:t>Title</w:t>
+            </w:r>
+          </w:p>
+        </w:tc>
+        <w:tc>
+          <w:tcPr>
+            <w:tcW w:w="0" w:type="auto"/>
+            <w:tcBorders>
+              <w:top w:val="single" w:sz="8" w:space="0" w:color="000000"/>
+              <w:left w:val="single" w:sz="8" w:space="0" w:color="000000"/>
+              <w:bottom w:val="single" w:sz="8" w:space="0" w:color="000000"/>
+              <w:right w:val="single" w:sz="8" w:space="0" w:color="000000"/>
+            </w:tcBorders>
+            <w:tcMar>
+              <w:top w:w="100" w:type="dxa"/>
+              <w:left w:w="100" w:type="dxa"/>
+              <w:bottom w:w="100" w:type="dxa"/>
+              <w:right w:w="100" w:type="dxa"/>
+            </w:tcMar>
+            <w:hideMark/>
+          </w:tcPr>
+          <w:p>
+            <w:pPr>
+              <w:spacing w:line="240" w:lineRule="auto"/>
+              <w:rPr>
+                <w:rFonts w:ascii="Times New Roman" w:eastAsia="Times New Roman" w:hAnsi="Times New Roman" w:cs="Times New Roman"/>
+                <w:color w:val="auto"/>
+                <w:sz w:val="24"/>
+                <w:szCs w:val="24"/>
+              </w:rPr>
+            </w:pPr>
+            <w:r>
+              <w:rPr>
+                <w:rFonts w:eastAsia="Times New Roman"/>
+              </w:rPr>
+              <w:t>Federal Reserve</w:t>
+            </w:r>
+          </w:p>
+        </w:tc>
+      </w:tr>
+      <w:tr>
+        <w:tc>
+          <w:tcPr>
+            <w:tcW w:w="0" w:type="auto"/>
+            <w:tcBorders>
+              <w:top w:val="single" w:sz="8" w:space="0" w:color="000000"/>
+              <w:left w:val="single" w:sz="8" w:space="0" w:color="000000"/>
+              <w:bottom w:val="single" w:sz="8" w:space="0" w:color="000000"/>
+              <w:right w:val="single" w:sz="8" w:space="0" w:color="000000"/>
+            </w:tcBorders>
+            <w:tcMar>
+              <w:top w:w="100" w:type="dxa"/>
+              <w:left w:w="100" w:type="dxa"/>
+              <w:bottom w:w="100" w:type="dxa"/>
+              <w:right w:w="100" w:type="dxa"/>
+            </w:tcMar>
+            <w:hideMark/>
+          </w:tcPr>
+          <w:p>
+            <w:pPr>
+              <w:spacing w:line="240" w:lineRule="auto"/>
+              <w:rPr>
+                <w:rFonts w:ascii="Times New Roman" w:eastAsia="Times New Roman" w:hAnsi="Times New Roman" w:cs="Times New Roman"/>
+                <w:color w:val="auto"/>
+                <w:sz w:val="24"/>
+                <w:szCs w:val="24"/>
+              </w:rPr>
+            </w:pPr>
+            <w:r>
+              <w:rPr>
+                <w:rFonts w:eastAsia="Times New Roman"/>
+              </w:rPr>
+              <w:t>Description</w:t>
+            </w:r>
+          </w:p>
+        </w:tc>
+        <w:tc>
+          <w:tcPr>
+            <w:tcW w:w="0" w:type="auto"/>
+            <w:tcBorders>
+              <w:top w:val="single" w:sz="8" w:space="0" w:color="000000"/>
+              <w:left w:val="single" w:sz="8" w:space="0" w:color="000000"/>
+              <w:bottom w:val="single" w:sz="8" w:space="0" w:color="000000"/>
+              <w:right w:val="single" w:sz="8" w:space="0" w:color="000000"/>
+            </w:tcBorders>
+            <w:tcMar>
+              <w:top w:w="100" w:type="dxa"/>
+              <w:left w:w="100" w:type="dxa"/>
+              <w:bottom w:w="100" w:type="dxa"/>
+              <w:right w:w="100" w:type="dxa"/>
+            </w:tcMar>
+            <w:hideMark/>
+          </w:tcPr>
+          <w:p>
+            <w:pPr>
+              <w:spacing w:line="240" w:lineRule="auto"/>
+              <w:rPr>
+                <w:rFonts w:eastAsia="Times New Roman"/>
+              </w:rPr>
+            </w:pPr>
+            <w:r>
+              <w:rPr>
+                <w:rFonts w:eastAsia="Times New Roman"/>
+              </w:rPr>
+              <w:t xml:space="preserve">This group has a Power of </w:t>
+            </w:r>
+            <w:r>
+              <w:rPr>
+                <w:rFonts w:eastAsia="Times New Roman"/>
+              </w:rPr>
+              <w:t>5</w:t>
+            </w:r>
+            <w:r>
+              <w:rPr>
+                <w:rFonts w:eastAsia="Times New Roman"/>
+              </w:rPr>
+              <w:t>,</w:t>
+            </w:r>
+            <w:r>
+              <w:rPr>
+                <w:rFonts w:eastAsia="Times New Roman"/>
+              </w:rPr>
+              <w:t xml:space="preserve"> a Transferable Power of 3,</w:t>
+            </w:r>
+            <w:r>
+              <w:rPr>
+                <w:rFonts w:eastAsia="Times New Roman"/>
+              </w:rPr>
+              <w:t xml:space="preserve"> Resistance of </w:t>
+            </w:r>
+            <w:r>
+              <w:rPr>
+                <w:rFonts w:eastAsia="Times New Roman"/>
+              </w:rPr>
+              <w:t>7</w:t>
+            </w:r>
+            <w:r>
+              <w:rPr>
+                <w:rFonts w:eastAsia="Times New Roman"/>
+              </w:rPr>
+              <w:t xml:space="preserve">, and Income of </w:t>
+            </w:r>
+            <w:r>
+              <w:rPr>
+                <w:rFonts w:eastAsia="Times New Roman"/>
+              </w:rPr>
+              <w:t>6</w:t>
+            </w:r>
+            <w:r>
+              <w:rPr>
+                <w:rFonts w:eastAsia="Times New Roman"/>
+              </w:rPr>
+              <w:t xml:space="preserve">. They are aligned as </w:t>
+            </w:r>
+            <w:r>
+              <w:rPr>
+                <w:rFonts w:eastAsia="Times New Roman"/>
+              </w:rPr>
+              <w:t>Government</w:t>
+            </w:r>
+            <w:r>
+              <w:rPr>
+                <w:rFonts w:eastAsia="Times New Roman"/>
+              </w:rPr>
+              <w:t xml:space="preserve">. They can </w:t>
+            </w:r>
+            <w:r>
+              <w:rPr>
+                <w:rFonts w:eastAsia="Times New Roman"/>
+              </w:rPr>
+              <w:t>be controlled and control two Groups. Whenever it transfers money, that money can go to any group in the same Structure.</w:t>
+            </w:r>
+          </w:p>
+        </w:tc>
+      </w:tr>
+      <w:tr>
+        <w:tc>
+          <w:tcPr>
+            <w:tcW w:w="0" w:type="auto"/>
+            <w:tcBorders>
+              <w:top w:val="single" w:sz="8" w:space="0" w:color="000000"/>
+              <w:left w:val="single" w:sz="8" w:space="0" w:color="000000"/>
+              <w:bottom w:val="single" w:sz="8" w:space="0" w:color="000000"/>
+              <w:right w:val="single" w:sz="8" w:space="0" w:color="000000"/>
+            </w:tcBorders>
+            <w:tcMar>
+              <w:top w:w="100" w:type="dxa"/>
+              <w:left w:w="100" w:type="dxa"/>
+              <w:bottom w:w="100" w:type="dxa"/>
+              <w:right w:w="100" w:type="dxa"/>
+            </w:tcMar>
+            <w:hideMark/>
+          </w:tcPr>
+          <w:p>
+            <w:pPr>
+              <w:spacing w:line="240" w:lineRule="auto"/>
+              <w:rPr>
+                <w:rFonts w:ascii="Times New Roman" w:eastAsia="Times New Roman" w:hAnsi="Times New Roman" w:cs="Times New Roman"/>
+                <w:color w:val="auto"/>
+                <w:sz w:val="24"/>
+                <w:szCs w:val="24"/>
+              </w:rPr>
+            </w:pPr>
+            <w:r>
+              <w:rPr>
+                <w:rFonts w:eastAsia="Times New Roman"/>
+              </w:rPr>
+              <w:t>Primary Actor</w:t>
+            </w:r>
+          </w:p>
+        </w:tc>
+        <w:tc>
+          <w:tcPr>
+            <w:tcW w:w="0" w:type="auto"/>
+            <w:tcBorders>
+              <w:top w:val="single" w:sz="8" w:space="0" w:color="000000"/>
+              <w:left w:val="single" w:sz="8" w:space="0" w:color="000000"/>
+              <w:bottom w:val="single" w:sz="8" w:space="0" w:color="000000"/>
+              <w:right w:val="single" w:sz="8" w:space="0" w:color="000000"/>
+            </w:tcBorders>
+            <w:tcMar>
+              <w:top w:w="100" w:type="dxa"/>
+              <w:left w:w="100" w:type="dxa"/>
+              <w:bottom w:w="100" w:type="dxa"/>
+              <w:right w:w="100" w:type="dxa"/>
+            </w:tcMar>
+            <w:hideMark/>
+          </w:tcPr>
+          <w:p>
+            <w:pPr>
+              <w:spacing w:line="240" w:lineRule="auto"/>
+              <w:rPr>
+                <w:rFonts w:ascii="Times New Roman" w:eastAsia="Times New Roman" w:hAnsi="Times New Roman" w:cs="Times New Roman"/>
+                <w:color w:val="auto"/>
+                <w:sz w:val="24"/>
+                <w:szCs w:val="24"/>
+              </w:rPr>
+            </w:pPr>
+            <w:r>
+              <w:rPr>
+                <w:rFonts w:eastAsia="Times New Roman"/>
+              </w:rPr>
+              <w:t>Current Player</w:t>
+            </w:r>
+          </w:p>
+        </w:tc>
+      </w:tr>
+      <w:tr>
+        <w:tc>
+          <w:tcPr>
+            <w:tcW w:w="0" w:type="auto"/>
+            <w:tcBorders>
+              <w:top w:val="single" w:sz="8" w:space="0" w:color="000000"/>
+              <w:left w:val="single" w:sz="8" w:space="0" w:color="000000"/>
+              <w:bottom w:val="single" w:sz="8" w:space="0" w:color="000000"/>
+              <w:right w:val="single" w:sz="8" w:space="0" w:color="000000"/>
+            </w:tcBorders>
+            <w:tcMar>
+              <w:top w:w="100" w:type="dxa"/>
+              <w:left w:w="100" w:type="dxa"/>
+              <w:bottom w:w="100" w:type="dxa"/>
+              <w:right w:w="100" w:type="dxa"/>
+            </w:tcMar>
+            <w:hideMark/>
+          </w:tcPr>
+          <w:p>
+            <w:pPr>
+              <w:spacing w:line="240" w:lineRule="auto"/>
+              <w:rPr>
+                <w:rFonts w:ascii="Times New Roman" w:eastAsia="Times New Roman" w:hAnsi="Times New Roman" w:cs="Times New Roman"/>
+                <w:color w:val="auto"/>
+                <w:sz w:val="24"/>
+                <w:szCs w:val="24"/>
+              </w:rPr>
+            </w:pPr>
+            <w:r>
+              <w:rPr>
+                <w:rFonts w:eastAsia="Times New Roman"/>
+              </w:rPr>
+              <w:t>Stakeholders</w:t>
+            </w:r>
+          </w:p>
+        </w:tc>
+        <w:tc>
+          <w:tcPr>
+            <w:tcW w:w="0" w:type="auto"/>
+            <w:tcBorders>
+              <w:top w:val="single" w:sz="8" w:space="0" w:color="000000"/>
+              <w:left w:val="single" w:sz="8" w:space="0" w:color="000000"/>
+              <w:bottom w:val="single" w:sz="8" w:space="0" w:color="000000"/>
+              <w:right w:val="single" w:sz="8" w:space="0" w:color="000000"/>
+            </w:tcBorders>
+            <w:tcMar>
+              <w:top w:w="100" w:type="dxa"/>
+              <w:left w:w="100" w:type="dxa"/>
+              <w:bottom w:w="100" w:type="dxa"/>
+              <w:right w:w="100" w:type="dxa"/>
+            </w:tcMar>
+            <w:hideMark/>
+          </w:tcPr>
+          <w:p>
+            <w:pPr>
+              <w:spacing w:line="240" w:lineRule="auto"/>
+              <w:rPr>
+                <w:rFonts w:ascii="Times New Roman" w:eastAsia="Times New Roman" w:hAnsi="Times New Roman" w:cs="Times New Roman"/>
+                <w:color w:val="auto"/>
+                <w:sz w:val="24"/>
+                <w:szCs w:val="24"/>
+              </w:rPr>
+            </w:pPr>
+            <w:r>
+              <w:rPr>
+                <w:rFonts w:eastAsia="Times New Roman"/>
+              </w:rPr>
+              <w:t>Other Players</w:t>
+            </w:r>
+          </w:p>
+        </w:tc>
+      </w:tr>
+      <w:tr>
+        <w:tc>
+          <w:tcPr>
+            <w:tcW w:w="0" w:type="auto"/>
+            <w:tcBorders>
+              <w:top w:val="single" w:sz="8" w:space="0" w:color="000000"/>
+              <w:left w:val="single" w:sz="8" w:space="0" w:color="000000"/>
+              <w:bottom w:val="single" w:sz="8" w:space="0" w:color="000000"/>
+              <w:right w:val="single" w:sz="8" w:space="0" w:color="000000"/>
+            </w:tcBorders>
+            <w:tcMar>
+              <w:top w:w="100" w:type="dxa"/>
+              <w:left w:w="100" w:type="dxa"/>
+              <w:bottom w:w="100" w:type="dxa"/>
+              <w:right w:w="100" w:type="dxa"/>
+            </w:tcMar>
+            <w:hideMark/>
+          </w:tcPr>
+          <w:p>
+            <w:pPr>
+              <w:spacing w:line="240" w:lineRule="auto"/>
+              <w:rPr>
+                <w:rFonts w:ascii="Times New Roman" w:eastAsia="Times New Roman" w:hAnsi="Times New Roman" w:cs="Times New Roman"/>
+                <w:color w:val="auto"/>
+                <w:sz w:val="24"/>
+                <w:szCs w:val="24"/>
+              </w:rPr>
+            </w:pPr>
+            <w:r>
+              <w:rPr>
+                <w:rFonts w:eastAsia="Times New Roman"/>
+              </w:rPr>
+              <w:t>Trigger</w:t>
+            </w:r>
+          </w:p>
+        </w:tc>
+        <w:tc>
+          <w:tcPr>
+            <w:tcW w:w="0" w:type="auto"/>
+            <w:tcBorders>
+              <w:top w:val="single" w:sz="8" w:space="0" w:color="000000"/>
+              <w:left w:val="single" w:sz="8" w:space="0" w:color="000000"/>
+              <w:bottom w:val="single" w:sz="8" w:space="0" w:color="000000"/>
+              <w:right w:val="single" w:sz="8" w:space="0" w:color="000000"/>
+            </w:tcBorders>
+            <w:tcMar>
+              <w:top w:w="100" w:type="dxa"/>
+              <w:left w:w="100" w:type="dxa"/>
+              <w:bottom w:w="100" w:type="dxa"/>
+              <w:right w:w="100" w:type="dxa"/>
+            </w:tcMar>
+            <w:hideMark/>
+          </w:tcPr>
+          <w:p>
+            <w:pPr>
+              <w:spacing w:line="240" w:lineRule="auto"/>
+              <w:rPr>
+                <w:rFonts w:eastAsia="Times New Roman"/>
+                <w:color w:val="auto"/>
+              </w:rPr>
+            </w:pPr>
+            <w:r>
+              <w:rPr>
+                <w:rFonts w:eastAsia="Times New Roman"/>
+                <w:color w:val="auto"/>
+              </w:rPr>
+              <w:t>Player builds Power Structure, Resistance Structure, or Income with Group.</w:t>
+            </w:r>
+          </w:p>
+        </w:tc>
+      </w:tr>
+      <w:tr>
+        <w:tc>
+          <w:tcPr>
+            <w:tcW w:w="0" w:type="auto"/>
+            <w:tcBorders>
+              <w:top w:val="single" w:sz="8" w:space="0" w:color="000000"/>
+              <w:left w:val="single" w:sz="8" w:space="0" w:color="000000"/>
+              <w:bottom w:val="single" w:sz="8" w:space="0" w:color="000000"/>
+              <w:right w:val="single" w:sz="8" w:space="0" w:color="000000"/>
+            </w:tcBorders>
+            <w:tcMar>
+              <w:top w:w="100" w:type="dxa"/>
+              <w:left w:w="100" w:type="dxa"/>
+              <w:bottom w:w="100" w:type="dxa"/>
+              <w:right w:w="100" w:type="dxa"/>
+            </w:tcMar>
+            <w:hideMark/>
+          </w:tcPr>
+          <w:p>
+            <w:pPr>
+              <w:spacing w:line="240" w:lineRule="auto"/>
+              <w:rPr>
+                <w:rFonts w:ascii="Times New Roman" w:eastAsia="Times New Roman" w:hAnsi="Times New Roman" w:cs="Times New Roman"/>
+                <w:color w:val="auto"/>
+                <w:sz w:val="24"/>
+                <w:szCs w:val="24"/>
+              </w:rPr>
+            </w:pPr>
+            <w:r>
+              <w:rPr>
+                <w:rFonts w:eastAsia="Times New Roman"/>
+              </w:rPr>
+              <w:t>Preconditions</w:t>
+            </w:r>
+          </w:p>
+        </w:tc>
+        <w:tc>
+          <w:tcPr>
+            <w:tcW w:w="0" w:type="auto"/>
+            <w:tcBorders>
+              <w:top w:val="single" w:sz="8" w:space="0" w:color="000000"/>
+              <w:left w:val="single" w:sz="8" w:space="0" w:color="000000"/>
+              <w:bottom w:val="single" w:sz="8" w:space="0" w:color="000000"/>
+              <w:right w:val="single" w:sz="8" w:space="0" w:color="000000"/>
+            </w:tcBorders>
+            <w:tcMar>
+              <w:top w:w="100" w:type="dxa"/>
+              <w:left w:w="100" w:type="dxa"/>
+              <w:bottom w:w="100" w:type="dxa"/>
+              <w:right w:w="100" w:type="dxa"/>
+            </w:tcMar>
+            <w:hideMark/>
+          </w:tcPr>
+          <w:p>
+            <w:pPr>
+              <w:spacing w:line="240" w:lineRule="auto"/>
+              <w:rPr>
+                <w:rFonts w:ascii="Times New Roman" w:eastAsia="Times New Roman" w:hAnsi="Times New Roman" w:cs="Times New Roman"/>
+                <w:color w:val="auto"/>
+                <w:sz w:val="24"/>
+                <w:szCs w:val="24"/>
+              </w:rPr>
+            </w:pPr>
+            <w:r>
+              <w:rPr>
+                <w:rFonts w:eastAsia="Times New Roman"/>
+              </w:rPr>
+              <w:t>Card is uncontrolled.</w:t>
+            </w:r>
+          </w:p>
+        </w:tc>
+      </w:tr>
+      <w:tr>
+        <w:tc>
+          <w:tcPr>
+            <w:tcW w:w="0" w:type="auto"/>
+            <w:tcBorders>
+              <w:top w:val="single" w:sz="8" w:space="0" w:color="000000"/>
+              <w:left w:val="single" w:sz="8" w:space="0" w:color="000000"/>
+              <w:bottom w:val="single" w:sz="8" w:space="0" w:color="000000"/>
+              <w:right w:val="single" w:sz="8" w:space="0" w:color="000000"/>
+            </w:tcBorders>
+            <w:tcMar>
+              <w:top w:w="100" w:type="dxa"/>
+              <w:left w:w="100" w:type="dxa"/>
+              <w:bottom w:w="100" w:type="dxa"/>
+              <w:right w:w="100" w:type="dxa"/>
+            </w:tcMar>
+            <w:hideMark/>
+          </w:tcPr>
+          <w:p>
+            <w:pPr>
+              <w:spacing w:line="240" w:lineRule="auto"/>
+              <w:rPr>
+                <w:rFonts w:ascii="Times New Roman" w:eastAsia="Times New Roman" w:hAnsi="Times New Roman" w:cs="Times New Roman"/>
+                <w:color w:val="auto"/>
+                <w:sz w:val="24"/>
+                <w:szCs w:val="24"/>
+              </w:rPr>
+            </w:pPr>
+            <w:r>
+              <w:rPr>
+                <w:rFonts w:eastAsia="Times New Roman"/>
+              </w:rPr>
+              <w:t>Postconditions</w:t>
+            </w:r>
+          </w:p>
+        </w:tc>
+        <w:tc>
+          <w:tcPr>
+            <w:tcW w:w="0" w:type="auto"/>
+            <w:tcBorders>
+              <w:top w:val="single" w:sz="8" w:space="0" w:color="000000"/>
+              <w:left w:val="single" w:sz="8" w:space="0" w:color="000000"/>
+              <w:bottom w:val="single" w:sz="8" w:space="0" w:color="000000"/>
+              <w:right w:val="single" w:sz="8" w:space="0" w:color="000000"/>
+            </w:tcBorders>
+            <w:tcMar>
+              <w:top w:w="100" w:type="dxa"/>
+              <w:left w:w="100" w:type="dxa"/>
+              <w:bottom w:w="100" w:type="dxa"/>
+              <w:right w:w="100" w:type="dxa"/>
+            </w:tcMar>
+            <w:hideMark/>
+          </w:tcPr>
+          <w:p>
+            <w:pPr>
+              <w:spacing w:line="240" w:lineRule="auto"/>
+              <w:rPr>
+                <w:rFonts w:ascii="Times New Roman" w:eastAsia="Times New Roman" w:hAnsi="Times New Roman" w:cs="Times New Roman"/>
+                <w:color w:val="auto"/>
+                <w:sz w:val="24"/>
+                <w:szCs w:val="24"/>
+              </w:rPr>
+            </w:pPr>
+            <w:r>
+              <w:rPr>
+                <w:rFonts w:eastAsia="Times New Roman"/>
+              </w:rPr>
+              <w:t xml:space="preserve">Player controls Group. </w:t>
+            </w:r>
+          </w:p>
+        </w:tc>
+      </w:tr>
+      <w:tr>
+        <w:tc>
+          <w:tcPr>
+            <w:tcW w:w="0" w:type="auto"/>
+            <w:tcBorders>
+              <w:top w:val="single" w:sz="8" w:space="0" w:color="000000"/>
+              <w:left w:val="single" w:sz="8" w:space="0" w:color="000000"/>
+              <w:bottom w:val="single" w:sz="8" w:space="0" w:color="000000"/>
+              <w:right w:val="single" w:sz="8" w:space="0" w:color="000000"/>
+            </w:tcBorders>
+            <w:tcMar>
+              <w:top w:w="100" w:type="dxa"/>
+              <w:left w:w="100" w:type="dxa"/>
+              <w:bottom w:w="100" w:type="dxa"/>
+              <w:right w:w="100" w:type="dxa"/>
+            </w:tcMar>
+            <w:hideMark/>
+          </w:tcPr>
+          <w:p>
+            <w:pPr>
+              <w:spacing w:line="240" w:lineRule="auto"/>
+              <w:rPr>
+                <w:rFonts w:ascii="Times New Roman" w:eastAsia="Times New Roman" w:hAnsi="Times New Roman" w:cs="Times New Roman"/>
+                <w:color w:val="auto"/>
+                <w:sz w:val="24"/>
+                <w:szCs w:val="24"/>
+              </w:rPr>
+            </w:pPr>
+            <w:r>
+              <w:rPr>
+                <w:rFonts w:eastAsia="Times New Roman"/>
+              </w:rPr>
+              <w:t>Main Success Scenario</w:t>
+            </w:r>
+          </w:p>
+        </w:tc>
+        <w:tc>
+          <w:tcPr>
+            <w:tcW w:w="0" w:type="auto"/>
+            <w:tcBorders>
+              <w:top w:val="single" w:sz="8" w:space="0" w:color="000000"/>
+              <w:left w:val="single" w:sz="8" w:space="0" w:color="000000"/>
+              <w:bottom w:val="single" w:sz="8" w:space="0" w:color="000000"/>
+              <w:right w:val="single" w:sz="8" w:space="0" w:color="000000"/>
+            </w:tcBorders>
+            <w:tcMar>
+              <w:top w:w="100" w:type="dxa"/>
+              <w:left w:w="100" w:type="dxa"/>
+              <w:bottom w:w="100" w:type="dxa"/>
+              <w:right w:w="100" w:type="dxa"/>
+            </w:tcMar>
+            <w:hideMark/>
+          </w:tcPr>
+          <w:p>
+            <w:pPr>
+              <w:pStyle w:val="ListParagraph"/>
+              <w:numPr>
+                <w:ilvl w:val="0"/>
+                <w:numId w:val="83"/>
+              </w:numPr>
+              <w:spacing w:line="240" w:lineRule="auto"/>
+              <w:textAlignment w:val="baseline"/>
+              <w:rPr>
+                <w:rFonts w:eastAsia="Times New Roman"/>
+              </w:rPr>
+            </w:pPr>
+            <w:r>
+              <w:rPr>
+                <w:rFonts w:eastAsia="Times New Roman"/>
+              </w:rPr>
+              <w:t>Player picks up card and is placed with other face-up uncontrolled groups</w:t>
+            </w:r>
+          </w:p>
+          <w:p>
+            <w:pPr>
+              <w:pStyle w:val="ListParagraph"/>
+              <w:numPr>
+                <w:ilvl w:val="0"/>
+                <w:numId w:val="83"/>
+              </w:numPr>
+              <w:spacing w:line="240" w:lineRule="auto"/>
+              <w:textAlignment w:val="baseline"/>
+              <w:rPr>
+                <w:rFonts w:eastAsia="Times New Roman"/>
+              </w:rPr>
+            </w:pPr>
+            <w:r>
+              <w:rPr>
+                <w:rFonts w:eastAsia="Times New Roman"/>
+              </w:rPr>
+              <w:t>The chosen attacking group’s power is greater than this group’s resistance and Player rolls dice to the total difference or less to control group.</w:t>
+            </w:r>
+          </w:p>
+        </w:tc>
+      </w:tr>
+      <w:tr>
+        <w:tc>
+          <w:tcPr>
+            <w:tcW w:w="0" w:type="auto"/>
+            <w:tcBorders>
+              <w:top w:val="single" w:sz="8" w:space="0" w:color="000000"/>
+              <w:left w:val="single" w:sz="8" w:space="0" w:color="000000"/>
+              <w:bottom w:val="single" w:sz="8" w:space="0" w:color="000000"/>
+              <w:right w:val="single" w:sz="8" w:space="0" w:color="000000"/>
+            </w:tcBorders>
+            <w:tcMar>
+              <w:top w:w="100" w:type="dxa"/>
+              <w:left w:w="100" w:type="dxa"/>
+              <w:bottom w:w="100" w:type="dxa"/>
+              <w:right w:w="100" w:type="dxa"/>
+            </w:tcMar>
+            <w:hideMark/>
+          </w:tcPr>
+          <w:p>
+            <w:pPr>
+              <w:spacing w:line="240" w:lineRule="auto"/>
+              <w:rPr>
+                <w:rFonts w:ascii="Times New Roman" w:eastAsia="Times New Roman" w:hAnsi="Times New Roman" w:cs="Times New Roman"/>
+                <w:color w:val="auto"/>
+                <w:sz w:val="24"/>
+                <w:szCs w:val="24"/>
+              </w:rPr>
+            </w:pPr>
+            <w:r>
+              <w:rPr>
+                <w:rFonts w:eastAsia="Times New Roman"/>
+              </w:rPr>
+              <w:t>Extensions</w:t>
+            </w:r>
+          </w:p>
+        </w:tc>
+        <w:tc>
+          <w:tcPr>
+            <w:tcW w:w="0" w:type="auto"/>
+            <w:tcBorders>
+              <w:top w:val="single" w:sz="8" w:space="0" w:color="000000"/>
+              <w:left w:val="single" w:sz="8" w:space="0" w:color="000000"/>
+              <w:bottom w:val="single" w:sz="8" w:space="0" w:color="000000"/>
+              <w:right w:val="single" w:sz="8" w:space="0" w:color="000000"/>
+            </w:tcBorders>
+            <w:tcMar>
+              <w:top w:w="100" w:type="dxa"/>
+              <w:left w:w="100" w:type="dxa"/>
+              <w:bottom w:w="100" w:type="dxa"/>
+              <w:right w:w="100" w:type="dxa"/>
+            </w:tcMar>
+            <w:hideMark/>
+          </w:tcPr>
+          <w:p>
+            <w:pPr>
+              <w:pStyle w:val="ListParagraph"/>
+              <w:numPr>
+                <w:ilvl w:val="0"/>
+                <w:numId w:val="84"/>
+              </w:numPr>
+              <w:spacing w:line="240" w:lineRule="auto"/>
+              <w:textAlignment w:val="baseline"/>
+              <w:rPr>
+                <w:rFonts w:eastAsia="Times New Roman"/>
+              </w:rPr>
+            </w:pPr>
+            <w:r>
+              <w:rPr>
+                <w:rFonts w:eastAsia="Times New Roman"/>
+              </w:rPr>
+              <w:t>Player rolls above the total difference.</w:t>
+            </w:r>
+          </w:p>
+          <w:p>
+            <w:pPr>
+              <w:pStyle w:val="ListParagraph"/>
+              <w:numPr>
+                <w:ilvl w:val="0"/>
+                <w:numId w:val="84"/>
+              </w:numPr>
+              <w:spacing w:line="240" w:lineRule="auto"/>
+              <w:textAlignment w:val="baseline"/>
+              <w:rPr>
+                <w:rFonts w:eastAsia="Times New Roman"/>
+              </w:rPr>
+            </w:pPr>
+            <w:r>
+              <w:rPr>
+                <w:rFonts w:eastAsia="Times New Roman"/>
+              </w:rPr>
+              <w:t>Group is destroyed or controlled by Other Player</w:t>
+            </w:r>
+          </w:p>
+        </w:tc>
+      </w:tr>
+      <w:tr>
+        <w:tc>
+          <w:tcPr>
+            <w:tcW w:w="0" w:type="auto"/>
+            <w:tcBorders>
+              <w:top w:val="single" w:sz="8" w:space="0" w:color="000000"/>
+              <w:left w:val="single" w:sz="8" w:space="0" w:color="000000"/>
+              <w:bottom w:val="single" w:sz="8" w:space="0" w:color="000000"/>
+              <w:right w:val="single" w:sz="8" w:space="0" w:color="000000"/>
+            </w:tcBorders>
+            <w:tcMar>
+              <w:top w:w="100" w:type="dxa"/>
+              <w:left w:w="100" w:type="dxa"/>
+              <w:bottom w:w="100" w:type="dxa"/>
+              <w:right w:w="100" w:type="dxa"/>
+            </w:tcMar>
+            <w:hideMark/>
+          </w:tcPr>
+          <w:p>
+            <w:pPr>
+              <w:spacing w:line="240" w:lineRule="auto"/>
+              <w:rPr>
+                <w:rFonts w:ascii="Times New Roman" w:eastAsia="Times New Roman" w:hAnsi="Times New Roman" w:cs="Times New Roman"/>
+                <w:color w:val="auto"/>
+                <w:sz w:val="24"/>
+                <w:szCs w:val="24"/>
+              </w:rPr>
+            </w:pPr>
+            <w:r>
+              <w:rPr>
+                <w:rFonts w:eastAsia="Times New Roman"/>
+              </w:rPr>
+              <w:t>Frequency of Use</w:t>
+            </w:r>
+          </w:p>
+        </w:tc>
+        <w:tc>
+          <w:tcPr>
+            <w:tcW w:w="0" w:type="auto"/>
+            <w:tcBorders>
+              <w:top w:val="single" w:sz="8" w:space="0" w:color="000000"/>
+              <w:left w:val="single" w:sz="8" w:space="0" w:color="000000"/>
+              <w:bottom w:val="single" w:sz="8" w:space="0" w:color="000000"/>
+              <w:right w:val="single" w:sz="8" w:space="0" w:color="000000"/>
+            </w:tcBorders>
+            <w:tcMar>
+              <w:top w:w="100" w:type="dxa"/>
+              <w:left w:w="100" w:type="dxa"/>
+              <w:bottom w:w="100" w:type="dxa"/>
+              <w:right w:w="100" w:type="dxa"/>
+            </w:tcMar>
+            <w:hideMark/>
+          </w:tcPr>
+          <w:p>
+            <w:pPr>
+              <w:spacing w:line="240" w:lineRule="auto"/>
+              <w:rPr>
+                <w:rFonts w:eastAsia="Times New Roman"/>
+                <w:color w:val="auto"/>
+              </w:rPr>
+            </w:pPr>
+            <w:r>
+              <w:rPr>
+                <w:rFonts w:eastAsia="Times New Roman"/>
+                <w:color w:val="auto"/>
+              </w:rPr>
+              <w:t>Occasionally</w:t>
+            </w:r>
+          </w:p>
+        </w:tc>
+      </w:tr>
+      <w:tr>
+        <w:tc>
+          <w:tcPr>
+            <w:tcW w:w="0" w:type="auto"/>
+            <w:tcBorders>
+              <w:top w:val="single" w:sz="8" w:space="0" w:color="000000"/>
+              <w:left w:val="single" w:sz="8" w:space="0" w:color="000000"/>
+              <w:bottom w:val="single" w:sz="8" w:space="0" w:color="000000"/>
+              <w:right w:val="single" w:sz="8" w:space="0" w:color="000000"/>
+            </w:tcBorders>
+            <w:tcMar>
+              <w:top w:w="100" w:type="dxa"/>
+              <w:left w:w="100" w:type="dxa"/>
+              <w:bottom w:w="100" w:type="dxa"/>
+              <w:right w:w="100" w:type="dxa"/>
+            </w:tcMar>
+            <w:hideMark/>
+          </w:tcPr>
+          <w:p>
+            <w:pPr>
+              <w:spacing w:line="240" w:lineRule="auto"/>
+              <w:rPr>
+                <w:rFonts w:ascii="Times New Roman" w:eastAsia="Times New Roman" w:hAnsi="Times New Roman" w:cs="Times New Roman"/>
+                <w:color w:val="auto"/>
+                <w:sz w:val="24"/>
+                <w:szCs w:val="24"/>
+              </w:rPr>
+            </w:pPr>
+            <w:r>
+              <w:rPr>
+                <w:rFonts w:eastAsia="Times New Roman"/>
+              </w:rPr>
+              <w:t>Status</w:t>
+            </w:r>
+          </w:p>
+        </w:tc>
+        <w:tc>
+          <w:tcPr>
+            <w:tcW w:w="0" w:type="auto"/>
+            <w:tcBorders>
+              <w:top w:val="single" w:sz="8" w:space="0" w:color="000000"/>
+              <w:left w:val="single" w:sz="8" w:space="0" w:color="000000"/>
+              <w:bottom w:val="single" w:sz="8" w:space="0" w:color="000000"/>
+              <w:right w:val="single" w:sz="8" w:space="0" w:color="000000"/>
+            </w:tcBorders>
+            <w:tcMar>
+              <w:top w:w="100" w:type="dxa"/>
+              <w:left w:w="100" w:type="dxa"/>
+              <w:bottom w:w="100" w:type="dxa"/>
+              <w:right w:w="100" w:type="dxa"/>
+            </w:tcMar>
+            <w:hideMark/>
+          </w:tcPr>
+          <w:p>
+            <w:pPr>
+              <w:rPr>
+                <w:rFonts w:ascii="Times New Roman" w:eastAsia="Times New Roman" w:hAnsi="Times New Roman" w:cs="Times New Roman"/>
+                <w:color w:val="auto"/>
+                <w:sz w:val="24"/>
+                <w:szCs w:val="24"/>
+              </w:rPr>
+            </w:pPr>
+          </w:p>
+        </w:tc>
+      </w:tr>
+      <w:tr>
+        <w:tc>
+          <w:tcPr>
+            <w:tcW w:w="0" w:type="auto"/>
+            <w:tcBorders>
+              <w:top w:val="single" w:sz="8" w:space="0" w:color="000000"/>
+              <w:left w:val="single" w:sz="8" w:space="0" w:color="000000"/>
+              <w:bottom w:val="single" w:sz="8" w:space="0" w:color="000000"/>
+              <w:right w:val="single" w:sz="8" w:space="0" w:color="000000"/>
+            </w:tcBorders>
+            <w:tcMar>
+              <w:top w:w="100" w:type="dxa"/>
+              <w:left w:w="100" w:type="dxa"/>
+              <w:bottom w:w="100" w:type="dxa"/>
+              <w:right w:w="100" w:type="dxa"/>
+            </w:tcMar>
+            <w:hideMark/>
+          </w:tcPr>
+          <w:p>
+            <w:pPr>
+              <w:spacing w:line="240" w:lineRule="auto"/>
+              <w:rPr>
+                <w:rFonts w:ascii="Times New Roman" w:eastAsia="Times New Roman" w:hAnsi="Times New Roman" w:cs="Times New Roman"/>
+                <w:color w:val="auto"/>
+                <w:sz w:val="24"/>
+                <w:szCs w:val="24"/>
+              </w:rPr>
+            </w:pPr>
+            <w:r>
+              <w:rPr>
+                <w:rFonts w:eastAsia="Times New Roman"/>
+              </w:rPr>
+              <w:t>Owner</w:t>
+            </w:r>
+          </w:p>
+        </w:tc>
+        <w:tc>
+          <w:tcPr>
+            <w:tcW w:w="0" w:type="auto"/>
+            <w:tcBorders>
+              <w:top w:val="single" w:sz="8" w:space="0" w:color="000000"/>
+              <w:left w:val="single" w:sz="8" w:space="0" w:color="000000"/>
+              <w:bottom w:val="single" w:sz="8" w:space="0" w:color="000000"/>
+              <w:right w:val="single" w:sz="8" w:space="0" w:color="000000"/>
+            </w:tcBorders>
+            <w:tcMar>
+              <w:top w:w="100" w:type="dxa"/>
+              <w:left w:w="100" w:type="dxa"/>
+              <w:bottom w:w="100" w:type="dxa"/>
+              <w:right w:w="100" w:type="dxa"/>
+            </w:tcMar>
+            <w:hideMark/>
+          </w:tcPr>
+          <w:p>
+            <w:pPr>
+              <w:spacing w:line="240" w:lineRule="auto"/>
+              <w:rPr>
+                <w:rFonts w:ascii="Times New Roman" w:eastAsia="Times New Roman" w:hAnsi="Times New Roman" w:cs="Times New Roman"/>
+                <w:color w:val="auto"/>
+                <w:sz w:val="24"/>
+                <w:szCs w:val="24"/>
+              </w:rPr>
+            </w:pPr>
+            <w:r>
+              <w:rPr>
+                <w:rFonts w:eastAsia="Times New Roman"/>
+              </w:rPr>
+              <w:t xml:space="preserve"> JT</w:t>
+            </w:r>
+          </w:p>
+        </w:tc>
+      </w:tr>
+    </w:tbl>
+    <w:p/>
+    <w:p/>
+    <w:p/>
+    <w:p/>
+    <w:p/>
+    <w:p/>
+    <w:p/>
+    <w:p/>
+    <w:p/>
+    <w:p/>
+    <w:p/>
+    <w:p/>
+    <w:p/>
+    <w:p/>
+    <w:tbl>
+      <w:tblPr>
+        <w:tblW w:w="0" w:type="auto"/>
+        <w:tblLook w:val="04A0" w:firstRow="1" w:lastRow="0" w:firstColumn="1" w:lastColumn="0" w:noHBand="0" w:noVBand="1"/>
+      </w:tblPr>
+      <w:tblGrid>
+        <w:gridCol w:w="1880"/>
+        <w:gridCol w:w="7460"/>
+      </w:tblGrid>
+      <w:tr>
+        <w:tc>
+          <w:tcPr>
+            <w:tcW w:w="0" w:type="auto"/>
+            <w:tcBorders>
+              <w:top w:val="single" w:sz="8" w:space="0" w:color="000000"/>
+              <w:left w:val="single" w:sz="8" w:space="0" w:color="000000"/>
+              <w:bottom w:val="single" w:sz="8" w:space="0" w:color="000000"/>
+              <w:right w:val="single" w:sz="8" w:space="0" w:color="000000"/>
+            </w:tcBorders>
+            <w:tcMar>
+              <w:top w:w="100" w:type="dxa"/>
+              <w:left w:w="100" w:type="dxa"/>
+              <w:bottom w:w="100" w:type="dxa"/>
+              <w:right w:w="100" w:type="dxa"/>
+            </w:tcMar>
+            <w:hideMark/>
+          </w:tcPr>
+          <w:p>
+            <w:pPr>
+              <w:spacing w:line="240" w:lineRule="auto"/>
+              <w:rPr>
+                <w:rFonts w:ascii="Times New Roman" w:eastAsia="Times New Roman" w:hAnsi="Times New Roman" w:cs="Times New Roman"/>
+                <w:color w:val="auto"/>
+                <w:sz w:val="24"/>
+                <w:szCs w:val="24"/>
+              </w:rPr>
+            </w:pPr>
+            <w:r>
+              <w:rPr>
+                <w:rFonts w:eastAsia="Times New Roman"/>
+              </w:rPr>
+              <w:lastRenderedPageBreak/>
+              <w:t>ID</w:t>
+            </w:r>
+          </w:p>
+        </w:tc>
+        <w:tc>
+          <w:tcPr>
+            <w:tcW w:w="0" w:type="auto"/>
+            <w:tcBorders>
+              <w:top w:val="single" w:sz="8" w:space="0" w:color="000000"/>
+              <w:left w:val="single" w:sz="8" w:space="0" w:color="000000"/>
+              <w:bottom w:val="single" w:sz="8" w:space="0" w:color="000000"/>
+              <w:right w:val="single" w:sz="8" w:space="0" w:color="000000"/>
+            </w:tcBorders>
+            <w:tcMar>
+              <w:top w:w="100" w:type="dxa"/>
+              <w:left w:w="100" w:type="dxa"/>
+              <w:bottom w:w="100" w:type="dxa"/>
+              <w:right w:w="100" w:type="dxa"/>
+            </w:tcMar>
+            <w:hideMark/>
+          </w:tcPr>
+          <w:p>
+            <w:pPr>
+              <w:spacing w:line="240" w:lineRule="auto"/>
+              <w:rPr>
+                <w:rFonts w:ascii="Times New Roman" w:eastAsia="Times New Roman" w:hAnsi="Times New Roman" w:cs="Times New Roman"/>
+                <w:color w:val="auto"/>
+                <w:sz w:val="24"/>
+                <w:szCs w:val="24"/>
+              </w:rPr>
+            </w:pPr>
+            <w:r>
+              <w:rPr>
+                <w:rFonts w:eastAsia="Times New Roman"/>
+              </w:rPr>
+              <w:t xml:space="preserve">G – </w:t>
+            </w:r>
+            <w:r>
+              <w:rPr>
+                <w:rFonts w:eastAsia="Times New Roman"/>
+              </w:rPr>
+              <w:t>20</w:t>
+            </w:r>
+            <w:r>
+              <w:rPr>
+                <w:rFonts w:eastAsia="Times New Roman"/>
+              </w:rPr>
+              <w:t xml:space="preserve"> (Group – </w:t>
+            </w:r>
+            <w:r>
+              <w:rPr>
+                <w:rFonts w:eastAsia="Times New Roman"/>
+              </w:rPr>
+              <w:t>20</w:t>
+            </w:r>
+            <w:r>
+              <w:rPr>
+                <w:rFonts w:eastAsia="Times New Roman"/>
+              </w:rPr>
+              <w:t>)</w:t>
+            </w:r>
+          </w:p>
+        </w:tc>
+      </w:tr>
+      <w:tr>
+        <w:tc>
+          <w:tcPr>
+            <w:tcW w:w="0" w:type="auto"/>
+            <w:tcBorders>
+              <w:top w:val="single" w:sz="8" w:space="0" w:color="000000"/>
+              <w:left w:val="single" w:sz="8" w:space="0" w:color="000000"/>
+              <w:bottom w:val="single" w:sz="8" w:space="0" w:color="000000"/>
+              <w:right w:val="single" w:sz="8" w:space="0" w:color="000000"/>
+            </w:tcBorders>
+            <w:tcMar>
+              <w:top w:w="100" w:type="dxa"/>
+              <w:left w:w="100" w:type="dxa"/>
+              <w:bottom w:w="100" w:type="dxa"/>
+              <w:right w:w="100" w:type="dxa"/>
+            </w:tcMar>
+            <w:hideMark/>
+          </w:tcPr>
+          <w:p>
+            <w:pPr>
+              <w:spacing w:line="240" w:lineRule="auto"/>
+              <w:rPr>
+                <w:rFonts w:ascii="Times New Roman" w:eastAsia="Times New Roman" w:hAnsi="Times New Roman" w:cs="Times New Roman"/>
+                <w:color w:val="auto"/>
+                <w:sz w:val="24"/>
+                <w:szCs w:val="24"/>
+              </w:rPr>
+            </w:pPr>
+            <w:r>
+              <w:rPr>
+                <w:rFonts w:eastAsia="Times New Roman"/>
+              </w:rPr>
+              <w:t>Title</w:t>
+            </w:r>
+          </w:p>
+        </w:tc>
+        <w:tc>
+          <w:tcPr>
+            <w:tcW w:w="0" w:type="auto"/>
+            <w:tcBorders>
+              <w:top w:val="single" w:sz="8" w:space="0" w:color="000000"/>
+              <w:left w:val="single" w:sz="8" w:space="0" w:color="000000"/>
+              <w:bottom w:val="single" w:sz="8" w:space="0" w:color="000000"/>
+              <w:right w:val="single" w:sz="8" w:space="0" w:color="000000"/>
+            </w:tcBorders>
+            <w:tcMar>
+              <w:top w:w="100" w:type="dxa"/>
+              <w:left w:w="100" w:type="dxa"/>
+              <w:bottom w:w="100" w:type="dxa"/>
+              <w:right w:w="100" w:type="dxa"/>
+            </w:tcMar>
+            <w:hideMark/>
+          </w:tcPr>
+          <w:p>
+            <w:pPr>
+              <w:spacing w:line="240" w:lineRule="auto"/>
+              <w:rPr>
+                <w:rFonts w:ascii="Times New Roman" w:eastAsia="Times New Roman" w:hAnsi="Times New Roman" w:cs="Times New Roman"/>
+                <w:color w:val="auto"/>
+                <w:sz w:val="24"/>
+                <w:szCs w:val="24"/>
+              </w:rPr>
+            </w:pPr>
+            <w:r>
+              <w:rPr>
+                <w:rFonts w:eastAsia="Times New Roman"/>
+              </w:rPr>
+              <w:t>Feminists</w:t>
+            </w:r>
+          </w:p>
+        </w:tc>
+      </w:tr>
+      <w:tr>
+        <w:tc>
+          <w:tcPr>
+            <w:tcW w:w="0" w:type="auto"/>
+            <w:tcBorders>
+              <w:top w:val="single" w:sz="8" w:space="0" w:color="000000"/>
+              <w:left w:val="single" w:sz="8" w:space="0" w:color="000000"/>
+              <w:bottom w:val="single" w:sz="8" w:space="0" w:color="000000"/>
+              <w:right w:val="single" w:sz="8" w:space="0" w:color="000000"/>
+            </w:tcBorders>
+            <w:tcMar>
+              <w:top w:w="100" w:type="dxa"/>
+              <w:left w:w="100" w:type="dxa"/>
+              <w:bottom w:w="100" w:type="dxa"/>
+              <w:right w:w="100" w:type="dxa"/>
+            </w:tcMar>
+            <w:hideMark/>
+          </w:tcPr>
+          <w:p>
+            <w:pPr>
+              <w:spacing w:line="240" w:lineRule="auto"/>
+              <w:rPr>
+                <w:rFonts w:ascii="Times New Roman" w:eastAsia="Times New Roman" w:hAnsi="Times New Roman" w:cs="Times New Roman"/>
+                <w:color w:val="auto"/>
+                <w:sz w:val="24"/>
+                <w:szCs w:val="24"/>
+              </w:rPr>
+            </w:pPr>
+            <w:r>
+              <w:rPr>
+                <w:rFonts w:eastAsia="Times New Roman"/>
+              </w:rPr>
+              <w:t>Description</w:t>
+            </w:r>
+          </w:p>
+        </w:tc>
+        <w:tc>
+          <w:tcPr>
+            <w:tcW w:w="0" w:type="auto"/>
+            <w:tcBorders>
+              <w:top w:val="single" w:sz="8" w:space="0" w:color="000000"/>
+              <w:left w:val="single" w:sz="8" w:space="0" w:color="000000"/>
+              <w:bottom w:val="single" w:sz="8" w:space="0" w:color="000000"/>
+              <w:right w:val="single" w:sz="8" w:space="0" w:color="000000"/>
+            </w:tcBorders>
+            <w:tcMar>
+              <w:top w:w="100" w:type="dxa"/>
+              <w:left w:w="100" w:type="dxa"/>
+              <w:bottom w:w="100" w:type="dxa"/>
+              <w:right w:w="100" w:type="dxa"/>
+            </w:tcMar>
+            <w:hideMark/>
+          </w:tcPr>
+          <w:p>
+            <w:pPr>
+              <w:spacing w:line="240" w:lineRule="auto"/>
+              <w:rPr>
+                <w:rFonts w:eastAsia="Times New Roman"/>
+              </w:rPr>
+            </w:pPr>
+            <w:r>
+              <w:rPr>
+                <w:rFonts w:eastAsia="Times New Roman"/>
+              </w:rPr>
+              <w:t xml:space="preserve">This group has a Power of </w:t>
+            </w:r>
+            <w:r>
+              <w:rPr>
+                <w:rFonts w:eastAsia="Times New Roman"/>
+              </w:rPr>
+              <w:t>2</w:t>
+            </w:r>
+            <w:r>
+              <w:rPr>
+                <w:rFonts w:eastAsia="Times New Roman"/>
+              </w:rPr>
+              <w:t xml:space="preserve">, Resistance of </w:t>
+            </w:r>
+            <w:r>
+              <w:rPr>
+                <w:rFonts w:eastAsia="Times New Roman"/>
+              </w:rPr>
+              <w:t>2</w:t>
+            </w:r>
+            <w:r>
+              <w:rPr>
+                <w:rFonts w:eastAsia="Times New Roman"/>
+              </w:rPr>
+              <w:t xml:space="preserve">, and Income of 1. They are aligned as </w:t>
+            </w:r>
+            <w:r>
+              <w:rPr>
+                <w:rFonts w:eastAsia="Times New Roman"/>
+              </w:rPr>
+              <w:t xml:space="preserve">Liberal. </w:t>
+            </w:r>
+            <w:r>
+              <w:rPr>
+                <w:rFonts w:eastAsia="Times New Roman"/>
+              </w:rPr>
+              <w:t xml:space="preserve">They can </w:t>
+            </w:r>
+            <w:r>
+              <w:rPr>
+                <w:rFonts w:eastAsia="Times New Roman"/>
+              </w:rPr>
+              <w:t>be controlled and control one Group. They can obtain +3 Power on any attempt to control any Liberal Group.</w:t>
+            </w:r>
+          </w:p>
+        </w:tc>
+      </w:tr>
+      <w:tr>
+        <w:tc>
+          <w:tcPr>
+            <w:tcW w:w="0" w:type="auto"/>
+            <w:tcBorders>
+              <w:top w:val="single" w:sz="8" w:space="0" w:color="000000"/>
+              <w:left w:val="single" w:sz="8" w:space="0" w:color="000000"/>
+              <w:bottom w:val="single" w:sz="8" w:space="0" w:color="000000"/>
+              <w:right w:val="single" w:sz="8" w:space="0" w:color="000000"/>
+            </w:tcBorders>
+            <w:tcMar>
+              <w:top w:w="100" w:type="dxa"/>
+              <w:left w:w="100" w:type="dxa"/>
+              <w:bottom w:w="100" w:type="dxa"/>
+              <w:right w:w="100" w:type="dxa"/>
+            </w:tcMar>
+            <w:hideMark/>
+          </w:tcPr>
+          <w:p>
+            <w:pPr>
+              <w:spacing w:line="240" w:lineRule="auto"/>
+              <w:rPr>
+                <w:rFonts w:ascii="Times New Roman" w:eastAsia="Times New Roman" w:hAnsi="Times New Roman" w:cs="Times New Roman"/>
+                <w:color w:val="auto"/>
+                <w:sz w:val="24"/>
+                <w:szCs w:val="24"/>
+              </w:rPr>
+            </w:pPr>
+            <w:r>
+              <w:rPr>
+                <w:rFonts w:eastAsia="Times New Roman"/>
+              </w:rPr>
+              <w:t>Primary Actor</w:t>
+            </w:r>
+          </w:p>
+        </w:tc>
+        <w:tc>
+          <w:tcPr>
+            <w:tcW w:w="0" w:type="auto"/>
+            <w:tcBorders>
+              <w:top w:val="single" w:sz="8" w:space="0" w:color="000000"/>
+              <w:left w:val="single" w:sz="8" w:space="0" w:color="000000"/>
+              <w:bottom w:val="single" w:sz="8" w:space="0" w:color="000000"/>
+              <w:right w:val="single" w:sz="8" w:space="0" w:color="000000"/>
+            </w:tcBorders>
+            <w:tcMar>
+              <w:top w:w="100" w:type="dxa"/>
+              <w:left w:w="100" w:type="dxa"/>
+              <w:bottom w:w="100" w:type="dxa"/>
+              <w:right w:w="100" w:type="dxa"/>
+            </w:tcMar>
+            <w:hideMark/>
+          </w:tcPr>
+          <w:p>
+            <w:pPr>
+              <w:spacing w:line="240" w:lineRule="auto"/>
+              <w:rPr>
+                <w:rFonts w:ascii="Times New Roman" w:eastAsia="Times New Roman" w:hAnsi="Times New Roman" w:cs="Times New Roman"/>
+                <w:color w:val="auto"/>
+                <w:sz w:val="24"/>
+                <w:szCs w:val="24"/>
+              </w:rPr>
+            </w:pPr>
+            <w:r>
+              <w:rPr>
+                <w:rFonts w:eastAsia="Times New Roman"/>
+              </w:rPr>
+              <w:t>Current Player</w:t>
+            </w:r>
+          </w:p>
+        </w:tc>
+      </w:tr>
+      <w:tr>
+        <w:tc>
+          <w:tcPr>
+            <w:tcW w:w="0" w:type="auto"/>
+            <w:tcBorders>
+              <w:top w:val="single" w:sz="8" w:space="0" w:color="000000"/>
+              <w:left w:val="single" w:sz="8" w:space="0" w:color="000000"/>
+              <w:bottom w:val="single" w:sz="8" w:space="0" w:color="000000"/>
+              <w:right w:val="single" w:sz="8" w:space="0" w:color="000000"/>
+            </w:tcBorders>
+            <w:tcMar>
+              <w:top w:w="100" w:type="dxa"/>
+              <w:left w:w="100" w:type="dxa"/>
+              <w:bottom w:w="100" w:type="dxa"/>
+              <w:right w:w="100" w:type="dxa"/>
+            </w:tcMar>
+            <w:hideMark/>
+          </w:tcPr>
+          <w:p>
+            <w:pPr>
+              <w:spacing w:line="240" w:lineRule="auto"/>
+              <w:rPr>
+                <w:rFonts w:ascii="Times New Roman" w:eastAsia="Times New Roman" w:hAnsi="Times New Roman" w:cs="Times New Roman"/>
+                <w:color w:val="auto"/>
+                <w:sz w:val="24"/>
+                <w:szCs w:val="24"/>
+              </w:rPr>
+            </w:pPr>
+            <w:r>
+              <w:rPr>
+                <w:rFonts w:eastAsia="Times New Roman"/>
+              </w:rPr>
+              <w:t>Stakeholders</w:t>
+            </w:r>
+          </w:p>
+        </w:tc>
+        <w:tc>
+          <w:tcPr>
+            <w:tcW w:w="0" w:type="auto"/>
+            <w:tcBorders>
+              <w:top w:val="single" w:sz="8" w:space="0" w:color="000000"/>
+              <w:left w:val="single" w:sz="8" w:space="0" w:color="000000"/>
+              <w:bottom w:val="single" w:sz="8" w:space="0" w:color="000000"/>
+              <w:right w:val="single" w:sz="8" w:space="0" w:color="000000"/>
+            </w:tcBorders>
+            <w:tcMar>
+              <w:top w:w="100" w:type="dxa"/>
+              <w:left w:w="100" w:type="dxa"/>
+              <w:bottom w:w="100" w:type="dxa"/>
+              <w:right w:w="100" w:type="dxa"/>
+            </w:tcMar>
+            <w:hideMark/>
+          </w:tcPr>
+          <w:p>
+            <w:pPr>
+              <w:spacing w:line="240" w:lineRule="auto"/>
+              <w:rPr>
+                <w:rFonts w:ascii="Times New Roman" w:eastAsia="Times New Roman" w:hAnsi="Times New Roman" w:cs="Times New Roman"/>
+                <w:color w:val="auto"/>
+                <w:sz w:val="24"/>
+                <w:szCs w:val="24"/>
+              </w:rPr>
+            </w:pPr>
+            <w:r>
+              <w:rPr>
+                <w:rFonts w:eastAsia="Times New Roman"/>
+              </w:rPr>
+              <w:t>Other Players</w:t>
+            </w:r>
+          </w:p>
+        </w:tc>
+      </w:tr>
+      <w:tr>
+        <w:tc>
+          <w:tcPr>
+            <w:tcW w:w="0" w:type="auto"/>
+            <w:tcBorders>
+              <w:top w:val="single" w:sz="8" w:space="0" w:color="000000"/>
+              <w:left w:val="single" w:sz="8" w:space="0" w:color="000000"/>
+              <w:bottom w:val="single" w:sz="8" w:space="0" w:color="000000"/>
+              <w:right w:val="single" w:sz="8" w:space="0" w:color="000000"/>
+            </w:tcBorders>
+            <w:tcMar>
+              <w:top w:w="100" w:type="dxa"/>
+              <w:left w:w="100" w:type="dxa"/>
+              <w:bottom w:w="100" w:type="dxa"/>
+              <w:right w:w="100" w:type="dxa"/>
+            </w:tcMar>
+            <w:hideMark/>
+          </w:tcPr>
+          <w:p>
+            <w:pPr>
+              <w:spacing w:line="240" w:lineRule="auto"/>
+              <w:rPr>
+                <w:rFonts w:ascii="Times New Roman" w:eastAsia="Times New Roman" w:hAnsi="Times New Roman" w:cs="Times New Roman"/>
+                <w:color w:val="auto"/>
+                <w:sz w:val="24"/>
+                <w:szCs w:val="24"/>
+              </w:rPr>
+            </w:pPr>
+            <w:r>
+              <w:rPr>
+                <w:rFonts w:eastAsia="Times New Roman"/>
+              </w:rPr>
+              <w:t>Trigger</w:t>
+            </w:r>
+          </w:p>
+        </w:tc>
+        <w:tc>
+          <w:tcPr>
+            <w:tcW w:w="0" w:type="auto"/>
+            <w:tcBorders>
+              <w:top w:val="single" w:sz="8" w:space="0" w:color="000000"/>
+              <w:left w:val="single" w:sz="8" w:space="0" w:color="000000"/>
+              <w:bottom w:val="single" w:sz="8" w:space="0" w:color="000000"/>
+              <w:right w:val="single" w:sz="8" w:space="0" w:color="000000"/>
+            </w:tcBorders>
+            <w:tcMar>
+              <w:top w:w="100" w:type="dxa"/>
+              <w:left w:w="100" w:type="dxa"/>
+              <w:bottom w:w="100" w:type="dxa"/>
+              <w:right w:w="100" w:type="dxa"/>
+            </w:tcMar>
+            <w:hideMark/>
+          </w:tcPr>
+          <w:p>
+            <w:pPr>
+              <w:spacing w:line="240" w:lineRule="auto"/>
+              <w:rPr>
+                <w:rFonts w:eastAsia="Times New Roman"/>
+                <w:color w:val="auto"/>
+              </w:rPr>
+            </w:pPr>
+            <w:r>
+              <w:rPr>
+                <w:rFonts w:eastAsia="Times New Roman"/>
+                <w:color w:val="auto"/>
+              </w:rPr>
+              <w:t>Player builds Power Structure, Resistance Structure, or Income with Group.</w:t>
+            </w:r>
+          </w:p>
+        </w:tc>
+      </w:tr>
+      <w:tr>
+        <w:tc>
+          <w:tcPr>
+            <w:tcW w:w="0" w:type="auto"/>
+            <w:tcBorders>
+              <w:top w:val="single" w:sz="8" w:space="0" w:color="000000"/>
+              <w:left w:val="single" w:sz="8" w:space="0" w:color="000000"/>
+              <w:bottom w:val="single" w:sz="8" w:space="0" w:color="000000"/>
+              <w:right w:val="single" w:sz="8" w:space="0" w:color="000000"/>
+            </w:tcBorders>
+            <w:tcMar>
+              <w:top w:w="100" w:type="dxa"/>
+              <w:left w:w="100" w:type="dxa"/>
+              <w:bottom w:w="100" w:type="dxa"/>
+              <w:right w:w="100" w:type="dxa"/>
+            </w:tcMar>
+            <w:hideMark/>
+          </w:tcPr>
+          <w:p>
+            <w:pPr>
+              <w:spacing w:line="240" w:lineRule="auto"/>
+              <w:rPr>
+                <w:rFonts w:ascii="Times New Roman" w:eastAsia="Times New Roman" w:hAnsi="Times New Roman" w:cs="Times New Roman"/>
+                <w:color w:val="auto"/>
+                <w:sz w:val="24"/>
+                <w:szCs w:val="24"/>
+              </w:rPr>
+            </w:pPr>
+            <w:r>
+              <w:rPr>
+                <w:rFonts w:eastAsia="Times New Roman"/>
+              </w:rPr>
+              <w:t>Preconditions</w:t>
+            </w:r>
+          </w:p>
+        </w:tc>
+        <w:tc>
+          <w:tcPr>
+            <w:tcW w:w="0" w:type="auto"/>
+            <w:tcBorders>
+              <w:top w:val="single" w:sz="8" w:space="0" w:color="000000"/>
+              <w:left w:val="single" w:sz="8" w:space="0" w:color="000000"/>
+              <w:bottom w:val="single" w:sz="8" w:space="0" w:color="000000"/>
+              <w:right w:val="single" w:sz="8" w:space="0" w:color="000000"/>
+            </w:tcBorders>
+            <w:tcMar>
+              <w:top w:w="100" w:type="dxa"/>
+              <w:left w:w="100" w:type="dxa"/>
+              <w:bottom w:w="100" w:type="dxa"/>
+              <w:right w:w="100" w:type="dxa"/>
+            </w:tcMar>
+            <w:hideMark/>
+          </w:tcPr>
+          <w:p>
+            <w:pPr>
+              <w:spacing w:line="240" w:lineRule="auto"/>
+              <w:rPr>
+                <w:rFonts w:ascii="Times New Roman" w:eastAsia="Times New Roman" w:hAnsi="Times New Roman" w:cs="Times New Roman"/>
+                <w:color w:val="auto"/>
+                <w:sz w:val="24"/>
+                <w:szCs w:val="24"/>
+              </w:rPr>
+            </w:pPr>
+            <w:r>
+              <w:rPr>
+                <w:rFonts w:eastAsia="Times New Roman"/>
+              </w:rPr>
+              <w:t>Card is uncontrolled.</w:t>
+            </w:r>
+          </w:p>
+        </w:tc>
+      </w:tr>
+      <w:tr>
+        <w:tc>
+          <w:tcPr>
+            <w:tcW w:w="0" w:type="auto"/>
+            <w:tcBorders>
+              <w:top w:val="single" w:sz="8" w:space="0" w:color="000000"/>
+              <w:left w:val="single" w:sz="8" w:space="0" w:color="000000"/>
+              <w:bottom w:val="single" w:sz="8" w:space="0" w:color="000000"/>
+              <w:right w:val="single" w:sz="8" w:space="0" w:color="000000"/>
+            </w:tcBorders>
+            <w:tcMar>
+              <w:top w:w="100" w:type="dxa"/>
+              <w:left w:w="100" w:type="dxa"/>
+              <w:bottom w:w="100" w:type="dxa"/>
+              <w:right w:w="100" w:type="dxa"/>
+            </w:tcMar>
+            <w:hideMark/>
+          </w:tcPr>
+          <w:p>
+            <w:pPr>
+              <w:spacing w:line="240" w:lineRule="auto"/>
+              <w:rPr>
+                <w:rFonts w:ascii="Times New Roman" w:eastAsia="Times New Roman" w:hAnsi="Times New Roman" w:cs="Times New Roman"/>
+                <w:color w:val="auto"/>
+                <w:sz w:val="24"/>
+                <w:szCs w:val="24"/>
+              </w:rPr>
+            </w:pPr>
+            <w:r>
+              <w:rPr>
+                <w:rFonts w:eastAsia="Times New Roman"/>
+              </w:rPr>
+              <w:t>Postconditions</w:t>
+            </w:r>
+          </w:p>
+        </w:tc>
+        <w:tc>
+          <w:tcPr>
+            <w:tcW w:w="0" w:type="auto"/>
+            <w:tcBorders>
+              <w:top w:val="single" w:sz="8" w:space="0" w:color="000000"/>
+              <w:left w:val="single" w:sz="8" w:space="0" w:color="000000"/>
+              <w:bottom w:val="single" w:sz="8" w:space="0" w:color="000000"/>
+              <w:right w:val="single" w:sz="8" w:space="0" w:color="000000"/>
+            </w:tcBorders>
+            <w:tcMar>
+              <w:top w:w="100" w:type="dxa"/>
+              <w:left w:w="100" w:type="dxa"/>
+              <w:bottom w:w="100" w:type="dxa"/>
+              <w:right w:w="100" w:type="dxa"/>
+            </w:tcMar>
+            <w:hideMark/>
+          </w:tcPr>
+          <w:p>
+            <w:pPr>
+              <w:spacing w:line="240" w:lineRule="auto"/>
+              <w:rPr>
+                <w:rFonts w:ascii="Times New Roman" w:eastAsia="Times New Roman" w:hAnsi="Times New Roman" w:cs="Times New Roman"/>
+                <w:color w:val="auto"/>
+                <w:sz w:val="24"/>
+                <w:szCs w:val="24"/>
+              </w:rPr>
+            </w:pPr>
+            <w:r>
+              <w:rPr>
+                <w:rFonts w:eastAsia="Times New Roman"/>
+              </w:rPr>
+              <w:t xml:space="preserve">Player controls Group. </w:t>
+            </w:r>
+          </w:p>
+        </w:tc>
+      </w:tr>
+      <w:tr>
+        <w:tc>
+          <w:tcPr>
+            <w:tcW w:w="0" w:type="auto"/>
+            <w:tcBorders>
+              <w:top w:val="single" w:sz="8" w:space="0" w:color="000000"/>
+              <w:left w:val="single" w:sz="8" w:space="0" w:color="000000"/>
+              <w:bottom w:val="single" w:sz="8" w:space="0" w:color="000000"/>
+              <w:right w:val="single" w:sz="8" w:space="0" w:color="000000"/>
+            </w:tcBorders>
+            <w:tcMar>
+              <w:top w:w="100" w:type="dxa"/>
+              <w:left w:w="100" w:type="dxa"/>
+              <w:bottom w:w="100" w:type="dxa"/>
+              <w:right w:w="100" w:type="dxa"/>
+            </w:tcMar>
+            <w:hideMark/>
+          </w:tcPr>
+          <w:p>
+            <w:pPr>
+              <w:spacing w:line="240" w:lineRule="auto"/>
+              <w:rPr>
+                <w:rFonts w:ascii="Times New Roman" w:eastAsia="Times New Roman" w:hAnsi="Times New Roman" w:cs="Times New Roman"/>
+                <w:color w:val="auto"/>
+                <w:sz w:val="24"/>
+                <w:szCs w:val="24"/>
+              </w:rPr>
+            </w:pPr>
+            <w:r>
+              <w:rPr>
+                <w:rFonts w:eastAsia="Times New Roman"/>
+              </w:rPr>
+              <w:t>Main Success Scenario</w:t>
+            </w:r>
+          </w:p>
+        </w:tc>
+        <w:tc>
+          <w:tcPr>
+            <w:tcW w:w="0" w:type="auto"/>
+            <w:tcBorders>
+              <w:top w:val="single" w:sz="8" w:space="0" w:color="000000"/>
+              <w:left w:val="single" w:sz="8" w:space="0" w:color="000000"/>
+              <w:bottom w:val="single" w:sz="8" w:space="0" w:color="000000"/>
+              <w:right w:val="single" w:sz="8" w:space="0" w:color="000000"/>
+            </w:tcBorders>
+            <w:tcMar>
+              <w:top w:w="100" w:type="dxa"/>
+              <w:left w:w="100" w:type="dxa"/>
+              <w:bottom w:w="100" w:type="dxa"/>
+              <w:right w:w="100" w:type="dxa"/>
+            </w:tcMar>
+            <w:hideMark/>
+          </w:tcPr>
+          <w:p>
+            <w:pPr>
+              <w:pStyle w:val="ListParagraph"/>
+              <w:numPr>
+                <w:ilvl w:val="0"/>
+                <w:numId w:val="85"/>
+              </w:numPr>
+              <w:spacing w:line="240" w:lineRule="auto"/>
+              <w:textAlignment w:val="baseline"/>
+              <w:rPr>
+                <w:rFonts w:eastAsia="Times New Roman"/>
+              </w:rPr>
+            </w:pPr>
+            <w:r>
+              <w:rPr>
+                <w:rFonts w:eastAsia="Times New Roman"/>
+              </w:rPr>
+              <w:t>Player picks up card and is placed with other face-up uncontrolled groups</w:t>
+            </w:r>
+          </w:p>
+          <w:p>
+            <w:pPr>
+              <w:pStyle w:val="ListParagraph"/>
+              <w:numPr>
+                <w:ilvl w:val="0"/>
+                <w:numId w:val="85"/>
+              </w:numPr>
+              <w:spacing w:line="240" w:lineRule="auto"/>
+              <w:textAlignment w:val="baseline"/>
+              <w:rPr>
+                <w:rFonts w:eastAsia="Times New Roman"/>
+              </w:rPr>
+            </w:pPr>
+            <w:r>
+              <w:rPr>
+                <w:rFonts w:eastAsia="Times New Roman"/>
+              </w:rPr>
+              <w:t>The chosen attacking group’s power is greater than this group’s resistance and Player rolls dice to the total difference or less to control group.</w:t>
+            </w:r>
+          </w:p>
+        </w:tc>
+      </w:tr>
+      <w:tr>
+        <w:tc>
+          <w:tcPr>
+            <w:tcW w:w="0" w:type="auto"/>
+            <w:tcBorders>
+              <w:top w:val="single" w:sz="8" w:space="0" w:color="000000"/>
+              <w:left w:val="single" w:sz="8" w:space="0" w:color="000000"/>
+              <w:bottom w:val="single" w:sz="8" w:space="0" w:color="000000"/>
+              <w:right w:val="single" w:sz="8" w:space="0" w:color="000000"/>
+            </w:tcBorders>
+            <w:tcMar>
+              <w:top w:w="100" w:type="dxa"/>
+              <w:left w:w="100" w:type="dxa"/>
+              <w:bottom w:w="100" w:type="dxa"/>
+              <w:right w:w="100" w:type="dxa"/>
+            </w:tcMar>
+            <w:hideMark/>
+          </w:tcPr>
+          <w:p>
+            <w:pPr>
+              <w:spacing w:line="240" w:lineRule="auto"/>
+              <w:rPr>
+                <w:rFonts w:ascii="Times New Roman" w:eastAsia="Times New Roman" w:hAnsi="Times New Roman" w:cs="Times New Roman"/>
+                <w:color w:val="auto"/>
+                <w:sz w:val="24"/>
+                <w:szCs w:val="24"/>
+              </w:rPr>
+            </w:pPr>
+            <w:r>
+              <w:rPr>
+                <w:rFonts w:eastAsia="Times New Roman"/>
+              </w:rPr>
+              <w:t>Extensions</w:t>
+            </w:r>
+          </w:p>
+        </w:tc>
+        <w:tc>
+          <w:tcPr>
+            <w:tcW w:w="0" w:type="auto"/>
+            <w:tcBorders>
+              <w:top w:val="single" w:sz="8" w:space="0" w:color="000000"/>
+              <w:left w:val="single" w:sz="8" w:space="0" w:color="000000"/>
+              <w:bottom w:val="single" w:sz="8" w:space="0" w:color="000000"/>
+              <w:right w:val="single" w:sz="8" w:space="0" w:color="000000"/>
+            </w:tcBorders>
+            <w:tcMar>
+              <w:top w:w="100" w:type="dxa"/>
+              <w:left w:w="100" w:type="dxa"/>
+              <w:bottom w:w="100" w:type="dxa"/>
+              <w:right w:w="100" w:type="dxa"/>
+            </w:tcMar>
+            <w:hideMark/>
+          </w:tcPr>
+          <w:p>
+            <w:pPr>
+              <w:pStyle w:val="ListParagraph"/>
+              <w:numPr>
+                <w:ilvl w:val="0"/>
+                <w:numId w:val="86"/>
+              </w:numPr>
+              <w:spacing w:line="240" w:lineRule="auto"/>
+              <w:textAlignment w:val="baseline"/>
+              <w:rPr>
+                <w:rFonts w:eastAsia="Times New Roman"/>
+              </w:rPr>
+            </w:pPr>
+            <w:r>
+              <w:rPr>
+                <w:rFonts w:eastAsia="Times New Roman"/>
+              </w:rPr>
+              <w:t>Player rolls above the total difference.</w:t>
+            </w:r>
+          </w:p>
+          <w:p>
+            <w:pPr>
+              <w:pStyle w:val="ListParagraph"/>
+              <w:numPr>
+                <w:ilvl w:val="0"/>
+                <w:numId w:val="86"/>
+              </w:numPr>
+              <w:spacing w:line="240" w:lineRule="auto"/>
+              <w:textAlignment w:val="baseline"/>
+              <w:rPr>
+                <w:rFonts w:eastAsia="Times New Roman"/>
+              </w:rPr>
+            </w:pPr>
+            <w:r>
+              <w:rPr>
+                <w:rFonts w:eastAsia="Times New Roman"/>
+              </w:rPr>
+              <w:t>Group is destroyed or controlled by Other Player</w:t>
+            </w:r>
+          </w:p>
+        </w:tc>
+      </w:tr>
+      <w:tr>
+        <w:tc>
+          <w:tcPr>
+            <w:tcW w:w="0" w:type="auto"/>
+            <w:tcBorders>
+              <w:top w:val="single" w:sz="8" w:space="0" w:color="000000"/>
+              <w:left w:val="single" w:sz="8" w:space="0" w:color="000000"/>
+              <w:bottom w:val="single" w:sz="8" w:space="0" w:color="000000"/>
+              <w:right w:val="single" w:sz="8" w:space="0" w:color="000000"/>
+            </w:tcBorders>
+            <w:tcMar>
+              <w:top w:w="100" w:type="dxa"/>
+              <w:left w:w="100" w:type="dxa"/>
+              <w:bottom w:w="100" w:type="dxa"/>
+              <w:right w:w="100" w:type="dxa"/>
+            </w:tcMar>
+            <w:hideMark/>
+          </w:tcPr>
+          <w:p>
+            <w:pPr>
+              <w:spacing w:line="240" w:lineRule="auto"/>
+              <w:rPr>
+                <w:rFonts w:ascii="Times New Roman" w:eastAsia="Times New Roman" w:hAnsi="Times New Roman" w:cs="Times New Roman"/>
+                <w:color w:val="auto"/>
+                <w:sz w:val="24"/>
+                <w:szCs w:val="24"/>
+              </w:rPr>
+            </w:pPr>
+            <w:r>
+              <w:rPr>
+                <w:rFonts w:eastAsia="Times New Roman"/>
+              </w:rPr>
+              <w:t>Frequency of Use</w:t>
+            </w:r>
+          </w:p>
+        </w:tc>
+        <w:tc>
+          <w:tcPr>
+            <w:tcW w:w="0" w:type="auto"/>
+            <w:tcBorders>
+              <w:top w:val="single" w:sz="8" w:space="0" w:color="000000"/>
+              <w:left w:val="single" w:sz="8" w:space="0" w:color="000000"/>
+              <w:bottom w:val="single" w:sz="8" w:space="0" w:color="000000"/>
+              <w:right w:val="single" w:sz="8" w:space="0" w:color="000000"/>
+            </w:tcBorders>
+            <w:tcMar>
+              <w:top w:w="100" w:type="dxa"/>
+              <w:left w:w="100" w:type="dxa"/>
+              <w:bottom w:w="100" w:type="dxa"/>
+              <w:right w:w="100" w:type="dxa"/>
+            </w:tcMar>
+            <w:hideMark/>
+          </w:tcPr>
+          <w:p>
+            <w:pPr>
+              <w:spacing w:line="240" w:lineRule="auto"/>
+              <w:rPr>
+                <w:rFonts w:eastAsia="Times New Roman"/>
+                <w:color w:val="auto"/>
+              </w:rPr>
+            </w:pPr>
+            <w:r>
+              <w:rPr>
+                <w:rFonts w:eastAsia="Times New Roman"/>
+                <w:color w:val="auto"/>
+              </w:rPr>
+              <w:t>Occasionally</w:t>
+            </w:r>
+          </w:p>
+        </w:tc>
+      </w:tr>
+      <w:tr>
+        <w:tc>
+          <w:tcPr>
+            <w:tcW w:w="0" w:type="auto"/>
+            <w:tcBorders>
+              <w:top w:val="single" w:sz="8" w:space="0" w:color="000000"/>
+              <w:left w:val="single" w:sz="8" w:space="0" w:color="000000"/>
+              <w:bottom w:val="single" w:sz="8" w:space="0" w:color="000000"/>
+              <w:right w:val="single" w:sz="8" w:space="0" w:color="000000"/>
+            </w:tcBorders>
+            <w:tcMar>
+              <w:top w:w="100" w:type="dxa"/>
+              <w:left w:w="100" w:type="dxa"/>
+              <w:bottom w:w="100" w:type="dxa"/>
+              <w:right w:w="100" w:type="dxa"/>
+            </w:tcMar>
+            <w:hideMark/>
+          </w:tcPr>
+          <w:p>
+            <w:pPr>
+              <w:spacing w:line="240" w:lineRule="auto"/>
+              <w:rPr>
+                <w:rFonts w:ascii="Times New Roman" w:eastAsia="Times New Roman" w:hAnsi="Times New Roman" w:cs="Times New Roman"/>
+                <w:color w:val="auto"/>
+                <w:sz w:val="24"/>
+                <w:szCs w:val="24"/>
+              </w:rPr>
+            </w:pPr>
+            <w:r>
+              <w:rPr>
+                <w:rFonts w:eastAsia="Times New Roman"/>
+              </w:rPr>
+              <w:t>Status</w:t>
+            </w:r>
+          </w:p>
+        </w:tc>
+        <w:tc>
+          <w:tcPr>
+            <w:tcW w:w="0" w:type="auto"/>
+            <w:tcBorders>
+              <w:top w:val="single" w:sz="8" w:space="0" w:color="000000"/>
+              <w:left w:val="single" w:sz="8" w:space="0" w:color="000000"/>
+              <w:bottom w:val="single" w:sz="8" w:space="0" w:color="000000"/>
+              <w:right w:val="single" w:sz="8" w:space="0" w:color="000000"/>
+            </w:tcBorders>
+            <w:tcMar>
+              <w:top w:w="100" w:type="dxa"/>
+              <w:left w:w="100" w:type="dxa"/>
+              <w:bottom w:w="100" w:type="dxa"/>
+              <w:right w:w="100" w:type="dxa"/>
+            </w:tcMar>
+            <w:hideMark/>
+          </w:tcPr>
+          <w:p>
+            <w:pPr>
+              <w:rPr>
+                <w:rFonts w:ascii="Times New Roman" w:eastAsia="Times New Roman" w:hAnsi="Times New Roman" w:cs="Times New Roman"/>
+                <w:color w:val="auto"/>
+                <w:sz w:val="24"/>
+                <w:szCs w:val="24"/>
+              </w:rPr>
+            </w:pPr>
+          </w:p>
+        </w:tc>
+      </w:tr>
+      <w:tr>
+        <w:tc>
+          <w:tcPr>
+            <w:tcW w:w="0" w:type="auto"/>
+            <w:tcBorders>
+              <w:top w:val="single" w:sz="8" w:space="0" w:color="000000"/>
+              <w:left w:val="single" w:sz="8" w:space="0" w:color="000000"/>
+              <w:bottom w:val="single" w:sz="8" w:space="0" w:color="000000"/>
+              <w:right w:val="single" w:sz="8" w:space="0" w:color="000000"/>
+            </w:tcBorders>
+            <w:tcMar>
+              <w:top w:w="100" w:type="dxa"/>
+              <w:left w:w="100" w:type="dxa"/>
+              <w:bottom w:w="100" w:type="dxa"/>
+              <w:right w:w="100" w:type="dxa"/>
+            </w:tcMar>
+            <w:hideMark/>
+          </w:tcPr>
+          <w:p>
+            <w:pPr>
+              <w:spacing w:line="240" w:lineRule="auto"/>
+              <w:rPr>
+                <w:rFonts w:ascii="Times New Roman" w:eastAsia="Times New Roman" w:hAnsi="Times New Roman" w:cs="Times New Roman"/>
+                <w:color w:val="auto"/>
+                <w:sz w:val="24"/>
+                <w:szCs w:val="24"/>
+              </w:rPr>
+            </w:pPr>
+            <w:r>
+              <w:rPr>
+                <w:rFonts w:eastAsia="Times New Roman"/>
+              </w:rPr>
+              <w:t>Owner</w:t>
+            </w:r>
+          </w:p>
+        </w:tc>
+        <w:tc>
+          <w:tcPr>
+            <w:tcW w:w="0" w:type="auto"/>
+            <w:tcBorders>
+              <w:top w:val="single" w:sz="8" w:space="0" w:color="000000"/>
+              <w:left w:val="single" w:sz="8" w:space="0" w:color="000000"/>
+              <w:bottom w:val="single" w:sz="8" w:space="0" w:color="000000"/>
+              <w:right w:val="single" w:sz="8" w:space="0" w:color="000000"/>
+            </w:tcBorders>
+            <w:tcMar>
+              <w:top w:w="100" w:type="dxa"/>
+              <w:left w:w="100" w:type="dxa"/>
+              <w:bottom w:w="100" w:type="dxa"/>
+              <w:right w:w="100" w:type="dxa"/>
+            </w:tcMar>
+            <w:hideMark/>
+          </w:tcPr>
+          <w:p>
+            <w:pPr>
+              <w:spacing w:line="240" w:lineRule="auto"/>
+              <w:rPr>
+                <w:rFonts w:ascii="Times New Roman" w:eastAsia="Times New Roman" w:hAnsi="Times New Roman" w:cs="Times New Roman"/>
+                <w:color w:val="auto"/>
+                <w:sz w:val="24"/>
+                <w:szCs w:val="24"/>
+              </w:rPr>
+            </w:pPr>
+            <w:r>
+              <w:rPr>
+                <w:rFonts w:eastAsia="Times New Roman"/>
+              </w:rPr>
+              <w:t xml:space="preserve"> JT</w:t>
+            </w:r>
+          </w:p>
+        </w:tc>
+      </w:tr>
+    </w:tbl>
+    <w:p/>
+    <w:p/>
+    <w:p/>
+    <w:p/>
+    <w:p/>
+    <w:p/>
+    <w:p/>
+    <w:p/>
+    <w:p/>
+    <w:p/>
+    <w:p/>
+    <w:p/>
+    <w:p/>
+    <w:p/>
+    <w:p/>
+    <w:tbl>
+      <w:tblPr>
+        <w:tblW w:w="0" w:type="auto"/>
+        <w:tblLook w:val="04A0" w:firstRow="1" w:lastRow="0" w:firstColumn="1" w:lastColumn="0" w:noHBand="0" w:noVBand="1"/>
+      </w:tblPr>
+      <w:tblGrid>
+        <w:gridCol w:w="1972"/>
+        <w:gridCol w:w="7368"/>
+      </w:tblGrid>
+      <w:tr>
+        <w:tc>
+          <w:tcPr>
+            <w:tcW w:w="0" w:type="auto"/>
+            <w:tcBorders>
+              <w:top w:val="single" w:sz="8" w:space="0" w:color="000000"/>
+              <w:left w:val="single" w:sz="8" w:space="0" w:color="000000"/>
+              <w:bottom w:val="single" w:sz="8" w:space="0" w:color="000000"/>
+              <w:right w:val="single" w:sz="8" w:space="0" w:color="000000"/>
+            </w:tcBorders>
+            <w:tcMar>
+              <w:top w:w="100" w:type="dxa"/>
+              <w:left w:w="100" w:type="dxa"/>
+              <w:bottom w:w="100" w:type="dxa"/>
+              <w:right w:w="100" w:type="dxa"/>
+            </w:tcMar>
+            <w:hideMark/>
+          </w:tcPr>
+          <w:p>
+            <w:pPr>
+              <w:spacing w:line="240" w:lineRule="auto"/>
+              <w:rPr>
+                <w:rFonts w:ascii="Times New Roman" w:eastAsia="Times New Roman" w:hAnsi="Times New Roman" w:cs="Times New Roman"/>
+                <w:color w:val="auto"/>
+                <w:sz w:val="24"/>
+                <w:szCs w:val="24"/>
+              </w:rPr>
+            </w:pPr>
+            <w:r>
+              <w:rPr>
+                <w:rFonts w:eastAsia="Times New Roman"/>
+              </w:rPr>
+              <w:lastRenderedPageBreak/>
+              <w:t>ID</w:t>
+            </w:r>
+          </w:p>
+        </w:tc>
+        <w:tc>
+          <w:tcPr>
+            <w:tcW w:w="0" w:type="auto"/>
+            <w:tcBorders>
+              <w:top w:val="single" w:sz="8" w:space="0" w:color="000000"/>
+              <w:left w:val="single" w:sz="8" w:space="0" w:color="000000"/>
+              <w:bottom w:val="single" w:sz="8" w:space="0" w:color="000000"/>
+              <w:right w:val="single" w:sz="8" w:space="0" w:color="000000"/>
+            </w:tcBorders>
+            <w:tcMar>
+              <w:top w:w="100" w:type="dxa"/>
+              <w:left w:w="100" w:type="dxa"/>
+              <w:bottom w:w="100" w:type="dxa"/>
+              <w:right w:w="100" w:type="dxa"/>
+            </w:tcMar>
+            <w:hideMark/>
+          </w:tcPr>
+          <w:p>
+            <w:pPr>
+              <w:spacing w:line="240" w:lineRule="auto"/>
+              <w:rPr>
+                <w:rFonts w:ascii="Times New Roman" w:eastAsia="Times New Roman" w:hAnsi="Times New Roman" w:cs="Times New Roman"/>
+                <w:color w:val="auto"/>
+                <w:sz w:val="24"/>
+                <w:szCs w:val="24"/>
+              </w:rPr>
+            </w:pPr>
+            <w:r>
+              <w:rPr>
+                <w:rFonts w:eastAsia="Times New Roman"/>
+              </w:rPr>
+              <w:t xml:space="preserve">G – </w:t>
+            </w:r>
+            <w:r>
+              <w:rPr>
+                <w:rFonts w:eastAsia="Times New Roman"/>
+              </w:rPr>
+              <w:t>21</w:t>
+            </w:r>
+            <w:r>
+              <w:rPr>
+                <w:rFonts w:eastAsia="Times New Roman"/>
+              </w:rPr>
+              <w:t xml:space="preserve"> (Group – </w:t>
+            </w:r>
+            <w:r>
+              <w:rPr>
+                <w:rFonts w:eastAsia="Times New Roman"/>
+              </w:rPr>
+              <w:t>21</w:t>
+            </w:r>
+            <w:r>
+              <w:rPr>
+                <w:rFonts w:eastAsia="Times New Roman"/>
+              </w:rPr>
+              <w:t>)</w:t>
+            </w:r>
+          </w:p>
+        </w:tc>
+      </w:tr>
+      <w:tr>
+        <w:tc>
+          <w:tcPr>
+            <w:tcW w:w="0" w:type="auto"/>
+            <w:tcBorders>
+              <w:top w:val="single" w:sz="8" w:space="0" w:color="000000"/>
+              <w:left w:val="single" w:sz="8" w:space="0" w:color="000000"/>
+              <w:bottom w:val="single" w:sz="8" w:space="0" w:color="000000"/>
+              <w:right w:val="single" w:sz="8" w:space="0" w:color="000000"/>
+            </w:tcBorders>
+            <w:tcMar>
+              <w:top w:w="100" w:type="dxa"/>
+              <w:left w:w="100" w:type="dxa"/>
+              <w:bottom w:w="100" w:type="dxa"/>
+              <w:right w:w="100" w:type="dxa"/>
+            </w:tcMar>
+            <w:hideMark/>
+          </w:tcPr>
+          <w:p>
+            <w:pPr>
+              <w:spacing w:line="240" w:lineRule="auto"/>
+              <w:rPr>
+                <w:rFonts w:ascii="Times New Roman" w:eastAsia="Times New Roman" w:hAnsi="Times New Roman" w:cs="Times New Roman"/>
+                <w:color w:val="auto"/>
+                <w:sz w:val="24"/>
+                <w:szCs w:val="24"/>
+              </w:rPr>
+            </w:pPr>
+            <w:r>
+              <w:rPr>
+                <w:rFonts w:eastAsia="Times New Roman"/>
+              </w:rPr>
+              <w:t>Title</w:t>
+            </w:r>
+          </w:p>
+        </w:tc>
+        <w:tc>
+          <w:tcPr>
+            <w:tcW w:w="0" w:type="auto"/>
+            <w:tcBorders>
+              <w:top w:val="single" w:sz="8" w:space="0" w:color="000000"/>
+              <w:left w:val="single" w:sz="8" w:space="0" w:color="000000"/>
+              <w:bottom w:val="single" w:sz="8" w:space="0" w:color="000000"/>
+              <w:right w:val="single" w:sz="8" w:space="0" w:color="000000"/>
+            </w:tcBorders>
+            <w:tcMar>
+              <w:top w:w="100" w:type="dxa"/>
+              <w:left w:w="100" w:type="dxa"/>
+              <w:bottom w:w="100" w:type="dxa"/>
+              <w:right w:w="100" w:type="dxa"/>
+            </w:tcMar>
+            <w:hideMark/>
+          </w:tcPr>
+          <w:p>
+            <w:pPr>
+              <w:spacing w:line="240" w:lineRule="auto"/>
+              <w:rPr>
+                <w:rFonts w:ascii="Times New Roman" w:eastAsia="Times New Roman" w:hAnsi="Times New Roman" w:cs="Times New Roman"/>
+                <w:color w:val="auto"/>
+                <w:sz w:val="24"/>
+                <w:szCs w:val="24"/>
+              </w:rPr>
+            </w:pPr>
+            <w:r>
+              <w:rPr>
+                <w:rFonts w:eastAsia="Times New Roman"/>
+              </w:rPr>
+              <w:t>Fiendish Fluoridators</w:t>
+            </w:r>
+          </w:p>
+        </w:tc>
+      </w:tr>
+      <w:tr>
+        <w:tc>
+          <w:tcPr>
+            <w:tcW w:w="0" w:type="auto"/>
+            <w:tcBorders>
+              <w:top w:val="single" w:sz="8" w:space="0" w:color="000000"/>
+              <w:left w:val="single" w:sz="8" w:space="0" w:color="000000"/>
+              <w:bottom w:val="single" w:sz="8" w:space="0" w:color="000000"/>
+              <w:right w:val="single" w:sz="8" w:space="0" w:color="000000"/>
+            </w:tcBorders>
+            <w:tcMar>
+              <w:top w:w="100" w:type="dxa"/>
+              <w:left w:w="100" w:type="dxa"/>
+              <w:bottom w:w="100" w:type="dxa"/>
+              <w:right w:w="100" w:type="dxa"/>
+            </w:tcMar>
+            <w:hideMark/>
+          </w:tcPr>
+          <w:p>
+            <w:pPr>
+              <w:spacing w:line="240" w:lineRule="auto"/>
+              <w:rPr>
+                <w:rFonts w:ascii="Times New Roman" w:eastAsia="Times New Roman" w:hAnsi="Times New Roman" w:cs="Times New Roman"/>
+                <w:color w:val="auto"/>
+                <w:sz w:val="24"/>
+                <w:szCs w:val="24"/>
+              </w:rPr>
+            </w:pPr>
+            <w:r>
+              <w:rPr>
+                <w:rFonts w:eastAsia="Times New Roman"/>
+              </w:rPr>
+              <w:t>Description</w:t>
+            </w:r>
+          </w:p>
+        </w:tc>
+        <w:tc>
+          <w:tcPr>
+            <w:tcW w:w="0" w:type="auto"/>
+            <w:tcBorders>
+              <w:top w:val="single" w:sz="8" w:space="0" w:color="000000"/>
+              <w:left w:val="single" w:sz="8" w:space="0" w:color="000000"/>
+              <w:bottom w:val="single" w:sz="8" w:space="0" w:color="000000"/>
+              <w:right w:val="single" w:sz="8" w:space="0" w:color="000000"/>
+            </w:tcBorders>
+            <w:tcMar>
+              <w:top w:w="100" w:type="dxa"/>
+              <w:left w:w="100" w:type="dxa"/>
+              <w:bottom w:w="100" w:type="dxa"/>
+              <w:right w:w="100" w:type="dxa"/>
+            </w:tcMar>
+            <w:hideMark/>
+          </w:tcPr>
+          <w:p>
+            <w:pPr>
+              <w:spacing w:line="240" w:lineRule="auto"/>
+              <w:rPr>
+                <w:rFonts w:eastAsia="Times New Roman"/>
+              </w:rPr>
+            </w:pPr>
+            <w:r>
+              <w:rPr>
+                <w:rFonts w:eastAsia="Times New Roman"/>
+              </w:rPr>
+              <w:t xml:space="preserve">This group has a Power of </w:t>
+            </w:r>
+            <w:r>
+              <w:rPr>
+                <w:rFonts w:eastAsia="Times New Roman"/>
+              </w:rPr>
+              <w:t>3</w:t>
+            </w:r>
+            <w:r>
+              <w:rPr>
+                <w:rFonts w:eastAsia="Times New Roman"/>
+              </w:rPr>
+              <w:t xml:space="preserve">, Resistance </w:t>
+            </w:r>
+            <w:r>
+              <w:rPr>
+                <w:rFonts w:eastAsia="Times New Roman"/>
+              </w:rPr>
+              <w:t>of 5</w:t>
+            </w:r>
+            <w:r>
+              <w:rPr>
+                <w:rFonts w:eastAsia="Times New Roman"/>
+              </w:rPr>
+              <w:t xml:space="preserve">, and Income of 1. They are aligned as </w:t>
+            </w:r>
+            <w:r>
+              <w:rPr>
+                <w:rFonts w:eastAsia="Times New Roman"/>
+              </w:rPr>
+              <w:t>Communist and Fanatic</w:t>
+            </w:r>
+            <w:r>
+              <w:rPr>
+                <w:rFonts w:eastAsia="Times New Roman"/>
+              </w:rPr>
+              <w:t>.</w:t>
+            </w:r>
+            <w:r>
+              <w:rPr>
+                <w:rFonts w:eastAsia="Times New Roman"/>
+              </w:rPr>
+              <w:t xml:space="preserve"> They can</w:t>
+            </w:r>
+            <w:r>
+              <w:rPr>
+                <w:rFonts w:eastAsia="Times New Roman"/>
+              </w:rPr>
+              <w:t xml:space="preserve"> be controlled</w:t>
+            </w:r>
+            <w:r>
+              <w:rPr>
+                <w:rFonts w:eastAsia="Times New Roman"/>
+              </w:rPr>
+              <w:t xml:space="preserve"> and control two Groups.</w:t>
+            </w:r>
+            <w:r>
+              <w:rPr>
+                <w:rFonts w:eastAsia="Times New Roman"/>
+              </w:rPr>
+              <w:t xml:space="preserve"> </w:t>
+            </w:r>
+          </w:p>
+        </w:tc>
+      </w:tr>
+      <w:tr>
+        <w:tc>
+          <w:tcPr>
+            <w:tcW w:w="0" w:type="auto"/>
+            <w:tcBorders>
+              <w:top w:val="single" w:sz="8" w:space="0" w:color="000000"/>
+              <w:left w:val="single" w:sz="8" w:space="0" w:color="000000"/>
+              <w:bottom w:val="single" w:sz="8" w:space="0" w:color="000000"/>
+              <w:right w:val="single" w:sz="8" w:space="0" w:color="000000"/>
+            </w:tcBorders>
+            <w:tcMar>
+              <w:top w:w="100" w:type="dxa"/>
+              <w:left w:w="100" w:type="dxa"/>
+              <w:bottom w:w="100" w:type="dxa"/>
+              <w:right w:w="100" w:type="dxa"/>
+            </w:tcMar>
+            <w:hideMark/>
+          </w:tcPr>
+          <w:p>
+            <w:pPr>
+              <w:spacing w:line="240" w:lineRule="auto"/>
+              <w:rPr>
+                <w:rFonts w:ascii="Times New Roman" w:eastAsia="Times New Roman" w:hAnsi="Times New Roman" w:cs="Times New Roman"/>
+                <w:color w:val="auto"/>
+                <w:sz w:val="24"/>
+                <w:szCs w:val="24"/>
+              </w:rPr>
+            </w:pPr>
+            <w:r>
+              <w:rPr>
+                <w:rFonts w:eastAsia="Times New Roman"/>
+              </w:rPr>
+              <w:t>Primary Actor</w:t>
+            </w:r>
+          </w:p>
+        </w:tc>
+        <w:tc>
+          <w:tcPr>
+            <w:tcW w:w="0" w:type="auto"/>
+            <w:tcBorders>
+              <w:top w:val="single" w:sz="8" w:space="0" w:color="000000"/>
+              <w:left w:val="single" w:sz="8" w:space="0" w:color="000000"/>
+              <w:bottom w:val="single" w:sz="8" w:space="0" w:color="000000"/>
+              <w:right w:val="single" w:sz="8" w:space="0" w:color="000000"/>
+            </w:tcBorders>
+            <w:tcMar>
+              <w:top w:w="100" w:type="dxa"/>
+              <w:left w:w="100" w:type="dxa"/>
+              <w:bottom w:w="100" w:type="dxa"/>
+              <w:right w:w="100" w:type="dxa"/>
+            </w:tcMar>
+            <w:hideMark/>
+          </w:tcPr>
+          <w:p>
+            <w:pPr>
+              <w:spacing w:line="240" w:lineRule="auto"/>
+              <w:rPr>
+                <w:rFonts w:ascii="Times New Roman" w:eastAsia="Times New Roman" w:hAnsi="Times New Roman" w:cs="Times New Roman"/>
+                <w:color w:val="auto"/>
+                <w:sz w:val="24"/>
+                <w:szCs w:val="24"/>
+              </w:rPr>
+            </w:pPr>
+            <w:r>
+              <w:rPr>
+                <w:rFonts w:eastAsia="Times New Roman"/>
+              </w:rPr>
+              <w:t>Current Player</w:t>
+            </w:r>
+          </w:p>
+        </w:tc>
+      </w:tr>
+      <w:tr>
+        <w:tc>
+          <w:tcPr>
+            <w:tcW w:w="0" w:type="auto"/>
+            <w:tcBorders>
+              <w:top w:val="single" w:sz="8" w:space="0" w:color="000000"/>
+              <w:left w:val="single" w:sz="8" w:space="0" w:color="000000"/>
+              <w:bottom w:val="single" w:sz="8" w:space="0" w:color="000000"/>
+              <w:right w:val="single" w:sz="8" w:space="0" w:color="000000"/>
+            </w:tcBorders>
+            <w:tcMar>
+              <w:top w:w="100" w:type="dxa"/>
+              <w:left w:w="100" w:type="dxa"/>
+              <w:bottom w:w="100" w:type="dxa"/>
+              <w:right w:w="100" w:type="dxa"/>
+            </w:tcMar>
+            <w:hideMark/>
+          </w:tcPr>
+          <w:p>
+            <w:pPr>
+              <w:spacing w:line="240" w:lineRule="auto"/>
+              <w:rPr>
+                <w:rFonts w:ascii="Times New Roman" w:eastAsia="Times New Roman" w:hAnsi="Times New Roman" w:cs="Times New Roman"/>
+                <w:color w:val="auto"/>
+                <w:sz w:val="24"/>
+                <w:szCs w:val="24"/>
+              </w:rPr>
+            </w:pPr>
+            <w:r>
+              <w:rPr>
+                <w:rFonts w:eastAsia="Times New Roman"/>
+              </w:rPr>
+              <w:t>Stakeholders</w:t>
+            </w:r>
+          </w:p>
+        </w:tc>
+        <w:tc>
+          <w:tcPr>
+            <w:tcW w:w="0" w:type="auto"/>
+            <w:tcBorders>
+              <w:top w:val="single" w:sz="8" w:space="0" w:color="000000"/>
+              <w:left w:val="single" w:sz="8" w:space="0" w:color="000000"/>
+              <w:bottom w:val="single" w:sz="8" w:space="0" w:color="000000"/>
+              <w:right w:val="single" w:sz="8" w:space="0" w:color="000000"/>
+            </w:tcBorders>
+            <w:tcMar>
+              <w:top w:w="100" w:type="dxa"/>
+              <w:left w:w="100" w:type="dxa"/>
+              <w:bottom w:w="100" w:type="dxa"/>
+              <w:right w:w="100" w:type="dxa"/>
+            </w:tcMar>
+            <w:hideMark/>
+          </w:tcPr>
+          <w:p>
+            <w:pPr>
+              <w:spacing w:line="240" w:lineRule="auto"/>
+              <w:rPr>
+                <w:rFonts w:ascii="Times New Roman" w:eastAsia="Times New Roman" w:hAnsi="Times New Roman" w:cs="Times New Roman"/>
+                <w:color w:val="auto"/>
+                <w:sz w:val="24"/>
+                <w:szCs w:val="24"/>
+              </w:rPr>
+            </w:pPr>
+            <w:r>
+              <w:rPr>
+                <w:rFonts w:eastAsia="Times New Roman"/>
+              </w:rPr>
+              <w:t>Other Players</w:t>
+            </w:r>
+          </w:p>
+        </w:tc>
+      </w:tr>
+      <w:tr>
+        <w:tc>
+          <w:tcPr>
+            <w:tcW w:w="0" w:type="auto"/>
+            <w:tcBorders>
+              <w:top w:val="single" w:sz="8" w:space="0" w:color="000000"/>
+              <w:left w:val="single" w:sz="8" w:space="0" w:color="000000"/>
+              <w:bottom w:val="single" w:sz="8" w:space="0" w:color="000000"/>
+              <w:right w:val="single" w:sz="8" w:space="0" w:color="000000"/>
+            </w:tcBorders>
+            <w:tcMar>
+              <w:top w:w="100" w:type="dxa"/>
+              <w:left w:w="100" w:type="dxa"/>
+              <w:bottom w:w="100" w:type="dxa"/>
+              <w:right w:w="100" w:type="dxa"/>
+            </w:tcMar>
+            <w:hideMark/>
+          </w:tcPr>
+          <w:p>
+            <w:pPr>
+              <w:spacing w:line="240" w:lineRule="auto"/>
+              <w:rPr>
+                <w:rFonts w:ascii="Times New Roman" w:eastAsia="Times New Roman" w:hAnsi="Times New Roman" w:cs="Times New Roman"/>
+                <w:color w:val="auto"/>
+                <w:sz w:val="24"/>
+                <w:szCs w:val="24"/>
+              </w:rPr>
+            </w:pPr>
+            <w:r>
+              <w:rPr>
+                <w:rFonts w:eastAsia="Times New Roman"/>
+              </w:rPr>
+              <w:t>Trigger</w:t>
+            </w:r>
+          </w:p>
+        </w:tc>
+        <w:tc>
+          <w:tcPr>
+            <w:tcW w:w="0" w:type="auto"/>
+            <w:tcBorders>
+              <w:top w:val="single" w:sz="8" w:space="0" w:color="000000"/>
+              <w:left w:val="single" w:sz="8" w:space="0" w:color="000000"/>
+              <w:bottom w:val="single" w:sz="8" w:space="0" w:color="000000"/>
+              <w:right w:val="single" w:sz="8" w:space="0" w:color="000000"/>
+            </w:tcBorders>
+            <w:tcMar>
+              <w:top w:w="100" w:type="dxa"/>
+              <w:left w:w="100" w:type="dxa"/>
+              <w:bottom w:w="100" w:type="dxa"/>
+              <w:right w:w="100" w:type="dxa"/>
+            </w:tcMar>
+            <w:hideMark/>
+          </w:tcPr>
+          <w:p>
+            <w:pPr>
+              <w:spacing w:line="240" w:lineRule="auto"/>
+              <w:rPr>
+                <w:rFonts w:eastAsia="Times New Roman"/>
+                <w:color w:val="auto"/>
+              </w:rPr>
+            </w:pPr>
+            <w:r>
+              <w:rPr>
+                <w:rFonts w:eastAsia="Times New Roman"/>
+                <w:color w:val="auto"/>
+              </w:rPr>
+              <w:t>Player builds Power Structure, Resistance Structure, or Income with Group.</w:t>
+            </w:r>
+          </w:p>
+        </w:tc>
+      </w:tr>
+      <w:tr>
+        <w:tc>
+          <w:tcPr>
+            <w:tcW w:w="0" w:type="auto"/>
+            <w:tcBorders>
+              <w:top w:val="single" w:sz="8" w:space="0" w:color="000000"/>
+              <w:left w:val="single" w:sz="8" w:space="0" w:color="000000"/>
+              <w:bottom w:val="single" w:sz="8" w:space="0" w:color="000000"/>
+              <w:right w:val="single" w:sz="8" w:space="0" w:color="000000"/>
+            </w:tcBorders>
+            <w:tcMar>
+              <w:top w:w="100" w:type="dxa"/>
+              <w:left w:w="100" w:type="dxa"/>
+              <w:bottom w:w="100" w:type="dxa"/>
+              <w:right w:w="100" w:type="dxa"/>
+            </w:tcMar>
+            <w:hideMark/>
+          </w:tcPr>
+          <w:p>
+            <w:pPr>
+              <w:spacing w:line="240" w:lineRule="auto"/>
+              <w:rPr>
+                <w:rFonts w:ascii="Times New Roman" w:eastAsia="Times New Roman" w:hAnsi="Times New Roman" w:cs="Times New Roman"/>
+                <w:color w:val="auto"/>
+                <w:sz w:val="24"/>
+                <w:szCs w:val="24"/>
+              </w:rPr>
+            </w:pPr>
+            <w:r>
+              <w:rPr>
+                <w:rFonts w:eastAsia="Times New Roman"/>
+              </w:rPr>
+              <w:t>Preconditions</w:t>
+            </w:r>
+          </w:p>
+        </w:tc>
+        <w:tc>
+          <w:tcPr>
+            <w:tcW w:w="0" w:type="auto"/>
+            <w:tcBorders>
+              <w:top w:val="single" w:sz="8" w:space="0" w:color="000000"/>
+              <w:left w:val="single" w:sz="8" w:space="0" w:color="000000"/>
+              <w:bottom w:val="single" w:sz="8" w:space="0" w:color="000000"/>
+              <w:right w:val="single" w:sz="8" w:space="0" w:color="000000"/>
+            </w:tcBorders>
+            <w:tcMar>
+              <w:top w:w="100" w:type="dxa"/>
+              <w:left w:w="100" w:type="dxa"/>
+              <w:bottom w:w="100" w:type="dxa"/>
+              <w:right w:w="100" w:type="dxa"/>
+            </w:tcMar>
+            <w:hideMark/>
+          </w:tcPr>
+          <w:p>
+            <w:pPr>
+              <w:spacing w:line="240" w:lineRule="auto"/>
+              <w:rPr>
+                <w:rFonts w:ascii="Times New Roman" w:eastAsia="Times New Roman" w:hAnsi="Times New Roman" w:cs="Times New Roman"/>
+                <w:color w:val="auto"/>
+                <w:sz w:val="24"/>
+                <w:szCs w:val="24"/>
+              </w:rPr>
+            </w:pPr>
+            <w:r>
+              <w:rPr>
+                <w:rFonts w:eastAsia="Times New Roman"/>
+              </w:rPr>
+              <w:t>Card is uncontrolled.</w:t>
+            </w:r>
+          </w:p>
+        </w:tc>
+      </w:tr>
+      <w:tr>
+        <w:tc>
+          <w:tcPr>
+            <w:tcW w:w="0" w:type="auto"/>
+            <w:tcBorders>
+              <w:top w:val="single" w:sz="8" w:space="0" w:color="000000"/>
+              <w:left w:val="single" w:sz="8" w:space="0" w:color="000000"/>
+              <w:bottom w:val="single" w:sz="8" w:space="0" w:color="000000"/>
+              <w:right w:val="single" w:sz="8" w:space="0" w:color="000000"/>
+            </w:tcBorders>
+            <w:tcMar>
+              <w:top w:w="100" w:type="dxa"/>
+              <w:left w:w="100" w:type="dxa"/>
+              <w:bottom w:w="100" w:type="dxa"/>
+              <w:right w:w="100" w:type="dxa"/>
+            </w:tcMar>
+            <w:hideMark/>
+          </w:tcPr>
+          <w:p>
+            <w:pPr>
+              <w:spacing w:line="240" w:lineRule="auto"/>
+              <w:rPr>
+                <w:rFonts w:ascii="Times New Roman" w:eastAsia="Times New Roman" w:hAnsi="Times New Roman" w:cs="Times New Roman"/>
+                <w:color w:val="auto"/>
+                <w:sz w:val="24"/>
+                <w:szCs w:val="24"/>
+              </w:rPr>
+            </w:pPr>
+            <w:r>
+              <w:rPr>
+                <w:rFonts w:eastAsia="Times New Roman"/>
+              </w:rPr>
+              <w:t>Postconditions</w:t>
+            </w:r>
+          </w:p>
+        </w:tc>
+        <w:tc>
+          <w:tcPr>
+            <w:tcW w:w="0" w:type="auto"/>
+            <w:tcBorders>
+              <w:top w:val="single" w:sz="8" w:space="0" w:color="000000"/>
+              <w:left w:val="single" w:sz="8" w:space="0" w:color="000000"/>
+              <w:bottom w:val="single" w:sz="8" w:space="0" w:color="000000"/>
+              <w:right w:val="single" w:sz="8" w:space="0" w:color="000000"/>
+            </w:tcBorders>
+            <w:tcMar>
+              <w:top w:w="100" w:type="dxa"/>
+              <w:left w:w="100" w:type="dxa"/>
+              <w:bottom w:w="100" w:type="dxa"/>
+              <w:right w:w="100" w:type="dxa"/>
+            </w:tcMar>
+            <w:hideMark/>
+          </w:tcPr>
+          <w:p>
+            <w:pPr>
+              <w:spacing w:line="240" w:lineRule="auto"/>
+              <w:rPr>
+                <w:rFonts w:ascii="Times New Roman" w:eastAsia="Times New Roman" w:hAnsi="Times New Roman" w:cs="Times New Roman"/>
+                <w:color w:val="auto"/>
+                <w:sz w:val="24"/>
+                <w:szCs w:val="24"/>
+              </w:rPr>
+            </w:pPr>
+            <w:r>
+              <w:rPr>
+                <w:rFonts w:eastAsia="Times New Roman"/>
+              </w:rPr>
+              <w:t xml:space="preserve">Player controls Group. </w:t>
+            </w:r>
+          </w:p>
+        </w:tc>
+      </w:tr>
+      <w:tr>
+        <w:tc>
+          <w:tcPr>
+            <w:tcW w:w="0" w:type="auto"/>
+            <w:tcBorders>
+              <w:top w:val="single" w:sz="8" w:space="0" w:color="000000"/>
+              <w:left w:val="single" w:sz="8" w:space="0" w:color="000000"/>
+              <w:bottom w:val="single" w:sz="8" w:space="0" w:color="000000"/>
+              <w:right w:val="single" w:sz="8" w:space="0" w:color="000000"/>
+            </w:tcBorders>
+            <w:tcMar>
+              <w:top w:w="100" w:type="dxa"/>
+              <w:left w:w="100" w:type="dxa"/>
+              <w:bottom w:w="100" w:type="dxa"/>
+              <w:right w:w="100" w:type="dxa"/>
+            </w:tcMar>
+            <w:hideMark/>
+          </w:tcPr>
+          <w:p>
+            <w:pPr>
+              <w:spacing w:line="240" w:lineRule="auto"/>
+              <w:rPr>
+                <w:rFonts w:ascii="Times New Roman" w:eastAsia="Times New Roman" w:hAnsi="Times New Roman" w:cs="Times New Roman"/>
+                <w:color w:val="auto"/>
+                <w:sz w:val="24"/>
+                <w:szCs w:val="24"/>
+              </w:rPr>
+            </w:pPr>
+            <w:r>
+              <w:rPr>
+                <w:rFonts w:eastAsia="Times New Roman"/>
+              </w:rPr>
+              <w:t>Main Success Scenario</w:t>
+            </w:r>
+          </w:p>
+        </w:tc>
+        <w:tc>
+          <w:tcPr>
+            <w:tcW w:w="0" w:type="auto"/>
+            <w:tcBorders>
+              <w:top w:val="single" w:sz="8" w:space="0" w:color="000000"/>
+              <w:left w:val="single" w:sz="8" w:space="0" w:color="000000"/>
+              <w:bottom w:val="single" w:sz="8" w:space="0" w:color="000000"/>
+              <w:right w:val="single" w:sz="8" w:space="0" w:color="000000"/>
+            </w:tcBorders>
+            <w:tcMar>
+              <w:top w:w="100" w:type="dxa"/>
+              <w:left w:w="100" w:type="dxa"/>
+              <w:bottom w:w="100" w:type="dxa"/>
+              <w:right w:w="100" w:type="dxa"/>
+            </w:tcMar>
+            <w:hideMark/>
+          </w:tcPr>
+          <w:p>
+            <w:pPr>
+              <w:pStyle w:val="ListParagraph"/>
+              <w:numPr>
+                <w:ilvl w:val="0"/>
+                <w:numId w:val="87"/>
+              </w:numPr>
+              <w:spacing w:line="240" w:lineRule="auto"/>
+              <w:textAlignment w:val="baseline"/>
+              <w:rPr>
+                <w:rFonts w:eastAsia="Times New Roman"/>
+              </w:rPr>
+            </w:pPr>
+            <w:r>
+              <w:rPr>
+                <w:rFonts w:eastAsia="Times New Roman"/>
+              </w:rPr>
+              <w:t>Player picks up card and is placed with other face-up uncontrolled groups</w:t>
+            </w:r>
+          </w:p>
+          <w:p>
+            <w:pPr>
+              <w:pStyle w:val="ListParagraph"/>
+              <w:numPr>
+                <w:ilvl w:val="0"/>
+                <w:numId w:val="87"/>
+              </w:numPr>
+              <w:spacing w:line="240" w:lineRule="auto"/>
+              <w:textAlignment w:val="baseline"/>
+              <w:rPr>
+                <w:rFonts w:eastAsia="Times New Roman"/>
+              </w:rPr>
+            </w:pPr>
+            <w:r>
+              <w:rPr>
+                <w:rFonts w:eastAsia="Times New Roman"/>
+              </w:rPr>
+              <w:t>The chosen attacking group’s power is greater than this group’s resistance and Player rolls dice to the total difference or less to control group.</w:t>
+            </w:r>
+          </w:p>
+        </w:tc>
+      </w:tr>
+      <w:tr>
+        <w:tc>
+          <w:tcPr>
+            <w:tcW w:w="0" w:type="auto"/>
+            <w:tcBorders>
+              <w:top w:val="single" w:sz="8" w:space="0" w:color="000000"/>
+              <w:left w:val="single" w:sz="8" w:space="0" w:color="000000"/>
+              <w:bottom w:val="single" w:sz="8" w:space="0" w:color="000000"/>
+              <w:right w:val="single" w:sz="8" w:space="0" w:color="000000"/>
+            </w:tcBorders>
+            <w:tcMar>
+              <w:top w:w="100" w:type="dxa"/>
+              <w:left w:w="100" w:type="dxa"/>
+              <w:bottom w:w="100" w:type="dxa"/>
+              <w:right w:w="100" w:type="dxa"/>
+            </w:tcMar>
+            <w:hideMark/>
+          </w:tcPr>
+          <w:p>
+            <w:pPr>
+              <w:spacing w:line="240" w:lineRule="auto"/>
+              <w:rPr>
+                <w:rFonts w:ascii="Times New Roman" w:eastAsia="Times New Roman" w:hAnsi="Times New Roman" w:cs="Times New Roman"/>
+                <w:color w:val="auto"/>
+                <w:sz w:val="24"/>
+                <w:szCs w:val="24"/>
+              </w:rPr>
+            </w:pPr>
+            <w:r>
+              <w:rPr>
+                <w:rFonts w:eastAsia="Times New Roman"/>
+              </w:rPr>
+              <w:t>Extensions</w:t>
+            </w:r>
+          </w:p>
+        </w:tc>
+        <w:tc>
+          <w:tcPr>
+            <w:tcW w:w="0" w:type="auto"/>
+            <w:tcBorders>
+              <w:top w:val="single" w:sz="8" w:space="0" w:color="000000"/>
+              <w:left w:val="single" w:sz="8" w:space="0" w:color="000000"/>
+              <w:bottom w:val="single" w:sz="8" w:space="0" w:color="000000"/>
+              <w:right w:val="single" w:sz="8" w:space="0" w:color="000000"/>
+            </w:tcBorders>
+            <w:tcMar>
+              <w:top w:w="100" w:type="dxa"/>
+              <w:left w:w="100" w:type="dxa"/>
+              <w:bottom w:w="100" w:type="dxa"/>
+              <w:right w:w="100" w:type="dxa"/>
+            </w:tcMar>
+            <w:hideMark/>
+          </w:tcPr>
+          <w:p>
+            <w:pPr>
+              <w:pStyle w:val="ListParagraph"/>
+              <w:numPr>
+                <w:ilvl w:val="0"/>
+                <w:numId w:val="88"/>
+              </w:numPr>
+              <w:spacing w:line="240" w:lineRule="auto"/>
+              <w:textAlignment w:val="baseline"/>
+              <w:rPr>
+                <w:rFonts w:eastAsia="Times New Roman"/>
+              </w:rPr>
+            </w:pPr>
+            <w:r>
+              <w:rPr>
+                <w:rFonts w:eastAsia="Times New Roman"/>
+              </w:rPr>
+              <w:t>Player rolls above the total difference.</w:t>
+            </w:r>
+          </w:p>
+          <w:p>
+            <w:pPr>
+              <w:pStyle w:val="ListParagraph"/>
+              <w:numPr>
+                <w:ilvl w:val="0"/>
+                <w:numId w:val="88"/>
+              </w:numPr>
+              <w:spacing w:line="240" w:lineRule="auto"/>
+              <w:textAlignment w:val="baseline"/>
+              <w:rPr>
+                <w:rFonts w:eastAsia="Times New Roman"/>
+              </w:rPr>
+            </w:pPr>
+            <w:r>
+              <w:rPr>
+                <w:rFonts w:eastAsia="Times New Roman"/>
+              </w:rPr>
+              <w:t>Group is destroyed or controlled by Other Player</w:t>
+            </w:r>
+          </w:p>
+        </w:tc>
+      </w:tr>
+      <w:tr>
+        <w:tc>
+          <w:tcPr>
+            <w:tcW w:w="0" w:type="auto"/>
+            <w:tcBorders>
+              <w:top w:val="single" w:sz="8" w:space="0" w:color="000000"/>
+              <w:left w:val="single" w:sz="8" w:space="0" w:color="000000"/>
+              <w:bottom w:val="single" w:sz="8" w:space="0" w:color="000000"/>
+              <w:right w:val="single" w:sz="8" w:space="0" w:color="000000"/>
+            </w:tcBorders>
+            <w:tcMar>
+              <w:top w:w="100" w:type="dxa"/>
+              <w:left w:w="100" w:type="dxa"/>
+              <w:bottom w:w="100" w:type="dxa"/>
+              <w:right w:w="100" w:type="dxa"/>
+            </w:tcMar>
+            <w:hideMark/>
+          </w:tcPr>
+          <w:p>
+            <w:pPr>
+              <w:spacing w:line="240" w:lineRule="auto"/>
+              <w:rPr>
+                <w:rFonts w:ascii="Times New Roman" w:eastAsia="Times New Roman" w:hAnsi="Times New Roman" w:cs="Times New Roman"/>
+                <w:color w:val="auto"/>
+                <w:sz w:val="24"/>
+                <w:szCs w:val="24"/>
+              </w:rPr>
+            </w:pPr>
+            <w:r>
+              <w:rPr>
+                <w:rFonts w:eastAsia="Times New Roman"/>
+              </w:rPr>
+              <w:t>Frequency of Use</w:t>
+            </w:r>
+          </w:p>
+        </w:tc>
+        <w:tc>
+          <w:tcPr>
+            <w:tcW w:w="0" w:type="auto"/>
+            <w:tcBorders>
+              <w:top w:val="single" w:sz="8" w:space="0" w:color="000000"/>
+              <w:left w:val="single" w:sz="8" w:space="0" w:color="000000"/>
+              <w:bottom w:val="single" w:sz="8" w:space="0" w:color="000000"/>
+              <w:right w:val="single" w:sz="8" w:space="0" w:color="000000"/>
+            </w:tcBorders>
+            <w:tcMar>
+              <w:top w:w="100" w:type="dxa"/>
+              <w:left w:w="100" w:type="dxa"/>
+              <w:bottom w:w="100" w:type="dxa"/>
+              <w:right w:w="100" w:type="dxa"/>
+            </w:tcMar>
+            <w:hideMark/>
+          </w:tcPr>
+          <w:p>
+            <w:pPr>
+              <w:spacing w:line="240" w:lineRule="auto"/>
+              <w:rPr>
+                <w:rFonts w:eastAsia="Times New Roman"/>
+                <w:color w:val="auto"/>
+              </w:rPr>
+            </w:pPr>
+            <w:r>
+              <w:rPr>
+                <w:rFonts w:eastAsia="Times New Roman"/>
+                <w:color w:val="auto"/>
+              </w:rPr>
+              <w:t>Occasionally</w:t>
+            </w:r>
+          </w:p>
+        </w:tc>
+      </w:tr>
+      <w:tr>
+        <w:tc>
+          <w:tcPr>
+            <w:tcW w:w="0" w:type="auto"/>
+            <w:tcBorders>
+              <w:top w:val="single" w:sz="8" w:space="0" w:color="000000"/>
+              <w:left w:val="single" w:sz="8" w:space="0" w:color="000000"/>
+              <w:bottom w:val="single" w:sz="8" w:space="0" w:color="000000"/>
+              <w:right w:val="single" w:sz="8" w:space="0" w:color="000000"/>
+            </w:tcBorders>
+            <w:tcMar>
+              <w:top w:w="100" w:type="dxa"/>
+              <w:left w:w="100" w:type="dxa"/>
+              <w:bottom w:w="100" w:type="dxa"/>
+              <w:right w:w="100" w:type="dxa"/>
+            </w:tcMar>
+            <w:hideMark/>
+          </w:tcPr>
+          <w:p>
+            <w:pPr>
+              <w:spacing w:line="240" w:lineRule="auto"/>
+              <w:rPr>
+                <w:rFonts w:ascii="Times New Roman" w:eastAsia="Times New Roman" w:hAnsi="Times New Roman" w:cs="Times New Roman"/>
+                <w:color w:val="auto"/>
+                <w:sz w:val="24"/>
+                <w:szCs w:val="24"/>
+              </w:rPr>
+            </w:pPr>
+            <w:r>
+              <w:rPr>
+                <w:rFonts w:eastAsia="Times New Roman"/>
+              </w:rPr>
+              <w:t>Status</w:t>
+            </w:r>
+          </w:p>
+        </w:tc>
+        <w:tc>
+          <w:tcPr>
+            <w:tcW w:w="0" w:type="auto"/>
+            <w:tcBorders>
+              <w:top w:val="single" w:sz="8" w:space="0" w:color="000000"/>
+              <w:left w:val="single" w:sz="8" w:space="0" w:color="000000"/>
+              <w:bottom w:val="single" w:sz="8" w:space="0" w:color="000000"/>
+              <w:right w:val="single" w:sz="8" w:space="0" w:color="000000"/>
+            </w:tcBorders>
+            <w:tcMar>
+              <w:top w:w="100" w:type="dxa"/>
+              <w:left w:w="100" w:type="dxa"/>
+              <w:bottom w:w="100" w:type="dxa"/>
+              <w:right w:w="100" w:type="dxa"/>
+            </w:tcMar>
+            <w:hideMark/>
+          </w:tcPr>
+          <w:p>
+            <w:pPr>
+              <w:rPr>
+                <w:rFonts w:ascii="Times New Roman" w:eastAsia="Times New Roman" w:hAnsi="Times New Roman" w:cs="Times New Roman"/>
+                <w:color w:val="auto"/>
+                <w:sz w:val="24"/>
+                <w:szCs w:val="24"/>
+              </w:rPr>
+            </w:pPr>
+          </w:p>
+        </w:tc>
+      </w:tr>
+      <w:tr>
+        <w:tc>
+          <w:tcPr>
+            <w:tcW w:w="0" w:type="auto"/>
+            <w:tcBorders>
+              <w:top w:val="single" w:sz="8" w:space="0" w:color="000000"/>
+              <w:left w:val="single" w:sz="8" w:space="0" w:color="000000"/>
+              <w:bottom w:val="single" w:sz="8" w:space="0" w:color="000000"/>
+              <w:right w:val="single" w:sz="8" w:space="0" w:color="000000"/>
+            </w:tcBorders>
+            <w:tcMar>
+              <w:top w:w="100" w:type="dxa"/>
+              <w:left w:w="100" w:type="dxa"/>
+              <w:bottom w:w="100" w:type="dxa"/>
+              <w:right w:w="100" w:type="dxa"/>
+            </w:tcMar>
+            <w:hideMark/>
+          </w:tcPr>
+          <w:p>
+            <w:pPr>
+              <w:spacing w:line="240" w:lineRule="auto"/>
+              <w:rPr>
+                <w:rFonts w:ascii="Times New Roman" w:eastAsia="Times New Roman" w:hAnsi="Times New Roman" w:cs="Times New Roman"/>
+                <w:color w:val="auto"/>
+                <w:sz w:val="24"/>
+                <w:szCs w:val="24"/>
+              </w:rPr>
+            </w:pPr>
+            <w:r>
+              <w:rPr>
+                <w:rFonts w:eastAsia="Times New Roman"/>
+              </w:rPr>
+              <w:t>Owner</w:t>
+            </w:r>
+          </w:p>
+        </w:tc>
+        <w:tc>
+          <w:tcPr>
+            <w:tcW w:w="0" w:type="auto"/>
+            <w:tcBorders>
+              <w:top w:val="single" w:sz="8" w:space="0" w:color="000000"/>
+              <w:left w:val="single" w:sz="8" w:space="0" w:color="000000"/>
+              <w:bottom w:val="single" w:sz="8" w:space="0" w:color="000000"/>
+              <w:right w:val="single" w:sz="8" w:space="0" w:color="000000"/>
+            </w:tcBorders>
+            <w:tcMar>
+              <w:top w:w="100" w:type="dxa"/>
+              <w:left w:w="100" w:type="dxa"/>
+              <w:bottom w:w="100" w:type="dxa"/>
+              <w:right w:w="100" w:type="dxa"/>
+            </w:tcMar>
+            <w:hideMark/>
+          </w:tcPr>
+          <w:p>
+            <w:pPr>
+              <w:spacing w:line="240" w:lineRule="auto"/>
+              <w:rPr>
+                <w:rFonts w:ascii="Times New Roman" w:eastAsia="Times New Roman" w:hAnsi="Times New Roman" w:cs="Times New Roman"/>
+                <w:color w:val="auto"/>
+                <w:sz w:val="24"/>
+                <w:szCs w:val="24"/>
+              </w:rPr>
+            </w:pPr>
+            <w:r>
+              <w:rPr>
+                <w:rFonts w:eastAsia="Times New Roman"/>
+              </w:rPr>
+              <w:t xml:space="preserve"> JT</w:t>
+            </w:r>
+          </w:p>
+        </w:tc>
+      </w:tr>
+    </w:tbl>
+    <w:p>
+      <w:bookmarkStart w:id="0" w:name="_GoBack"/>
+      <w:bookmarkEnd w:id="0"/>
+    </w:p>
     <w:sectPr>
       <w:pgSz w:w="12240" w:h="15840"/>
       <w:pgMar w:top="1440" w:right="1440" w:bottom="1440" w:left="1440" w:header="0" w:footer="720" w:gutter="0"/>
@@ -45133,6 +48361,119 @@
     </w:lvl>
   </w:abstractNum>
   <w:abstractNum w:abstractNumId="10" w15:restartNumberingAfterBreak="0">
+    <w:nsid w:val="0ABB6147"/>
+    <w:multiLevelType w:val="multilevel"/>
+    <w:tmpl w:val="8FC04610"/>
+    <w:lvl w:ilvl="0">
+      <w:start w:val="1"/>
+      <w:numFmt w:val="decimal"/>
+      <w:lvlText w:val="%1."/>
+      <w:lvlJc w:val="left"/>
+      <w:pPr>
+        <w:tabs>
+          <w:tab w:val="num" w:pos="720"/>
+        </w:tabs>
+        <w:ind w:left="720" w:hanging="360"/>
+      </w:pPr>
+    </w:lvl>
+    <w:lvl w:ilvl="1" w:tentative="1">
+      <w:start w:val="1"/>
+      <w:numFmt w:val="decimal"/>
+      <w:lvlText w:val="%2."/>
+      <w:lvlJc w:val="left"/>
+      <w:pPr>
+        <w:tabs>
+          <w:tab w:val="num" w:pos="1440"/>
+        </w:tabs>
+        <w:ind w:left="1440" w:hanging="360"/>
+      </w:pPr>
+    </w:lvl>
+    <w:lvl w:ilvl="2" w:tentative="1">
+      <w:start w:val="1"/>
+      <w:numFmt w:val="decimal"/>
+      <w:lvlText w:val="%3."/>
+      <w:lvlJc w:val="left"/>
+      <w:pPr>
+        <w:tabs>
+          <w:tab w:val="num" w:pos="2160"/>
+        </w:tabs>
+        <w:ind w:left="2160" w:hanging="360"/>
+      </w:pPr>
+    </w:lvl>
+    <w:lvl w:ilvl="3" w:tentative="1">
+      <w:start w:val="1"/>
+      <w:numFmt w:val="decimal"/>
+      <w:lvlText w:val="%4."/>
+      <w:lvlJc w:val="left"/>
+      <w:pPr>
+        <w:tabs>
+          <w:tab w:val="num" w:pos="2880"/>
+        </w:tabs>
+        <w:ind w:left="2880" w:hanging="360"/>
+      </w:pPr>
+    </w:lvl>
+    <w:lvl w:ilvl="4" w:tentative="1">
+      <w:start w:val="1"/>
+      <w:numFmt w:val="decimal"/>
+      <w:lvlText w:val="%5."/>
+      <w:lvlJc w:val="left"/>
+      <w:pPr>
+        <w:tabs>
+          <w:tab w:val="num" w:pos="3600"/>
+        </w:tabs>
+        <w:ind w:left="3600" w:hanging="360"/>
+      </w:pPr>
+    </w:lvl>
+    <w:lvl w:ilvl="5" w:tentative="1">
+      <w:start w:val="1"/>
+      <w:numFmt w:val="decimal"/>
+      <w:lvlText w:val="%6."/>
+      <w:lvlJc w:val="left"/>
+      <w:pPr>
+        <w:tabs>
+          <w:tab w:val="num" w:pos="4320"/>
+        </w:tabs>
+        <w:ind w:left="4320" w:hanging="360"/>
+      </w:pPr>
+    </w:lvl>
+    <w:lvl w:ilvl="6" w:tentative="1">
+      <w:start w:val="1"/>
+      <w:numFmt w:val="decimal"/>
+      <w:lvlText w:val="%7."/>
+      <w:lvlJc w:val="left"/>
+      <w:pPr>
+        <w:tabs>
+          <w:tab w:val="num" w:pos="5040"/>
+        </w:tabs>
+        <w:ind w:left="5040" w:hanging="360"/>
+      </w:pPr>
+    </w:lvl>
+    <w:lvl w:ilvl="7" w:tentative="1">
+      <w:start w:val="1"/>
+      <w:numFmt w:val="decimal"/>
+      <w:lvlText w:val="%8."/>
+      <w:lvlJc w:val="left"/>
+      <w:pPr>
+        <w:tabs>
+          <w:tab w:val="num" w:pos="5760"/>
+        </w:tabs>
+        <w:ind w:left="5760" w:hanging="360"/>
+      </w:pPr>
+    </w:lvl>
+    <w:lvl w:ilvl="8" w:tentative="1">
+      <w:start w:val="1"/>
+      <w:numFmt w:val="decimal"/>
+      <w:lvlText w:val="%9."/>
+      <w:lvlJc w:val="left"/>
+      <w:pPr>
+        <w:tabs>
+          <w:tab w:val="num" w:pos="6480"/>
+        </w:tabs>
+        <w:ind w:left="6480" w:hanging="360"/>
+      </w:pPr>
+    </w:lvl>
+  </w:abstractNum>
+  <w:abstractNum w:abstractNumId="11" w15:restartNumberingAfterBreak="0">
     <w:nsid w:val="0AE17C2A"/>
     <w:multiLevelType w:val="multilevel"/>
     <w:tmpl w:val="711CDE58"/>
@@ -45244,7 +48585,119 @@
       </w:pPr>
     </w:lvl>
   </w:abstractNum>
-  <w:abstractNum w:abstractNumId="11" w15:restartNumberingAfterBreak="0">
+  <w:abstractNum w:abstractNumId="12" w15:restartNumberingAfterBreak="0">
+    <w:nsid w:val="0C6F20AB"/>
+    <w:multiLevelType w:val="multilevel"/>
+    <w:tmpl w:val="711CDE58"/>
+    <w:lvl w:ilvl="0">
+      <w:start w:val="1"/>
+      <w:numFmt w:val="decimal"/>
+      <w:lvlText w:val="%1."/>
+      <w:lvlJc w:val="left"/>
+      <w:pPr>
+        <w:tabs>
+          <w:tab w:val="num" w:pos="720"/>
+        </w:tabs>
+        <w:ind w:left="720" w:hanging="360"/>
+      </w:pPr>
+    </w:lvl>
+    <w:lvl w:ilvl="1">
+      <w:numFmt w:val="bullet"/>
+      <w:lvlText w:val="-"/>
+      <w:lvlJc w:val="left"/>
+      <w:pPr>
+        <w:ind w:left="1440" w:hanging="360"/>
+      </w:pPr>
+      <w:rPr>
+        <w:rFonts w:ascii="Arial" w:eastAsia="Times New Roman" w:hAnsi="Arial" w:cs="Arial" w:hint="default"/>
+      </w:rPr>
+    </w:lvl>
+    <w:lvl w:ilvl="2">
+      <w:start w:val="8"/>
+      <w:numFmt w:val="bullet"/>
+      <w:lvlText w:val=""/>
+      <w:lvlJc w:val="left"/>
+      <w:pPr>
+        <w:ind w:left="2160" w:hanging="360"/>
+      </w:pPr>
+      <w:rPr>
+        <w:rFonts w:ascii="Wingdings" w:eastAsia="Times New Roman" w:hAnsi="Wingdings" w:cs="Arial" w:hint="default"/>
+      </w:rPr>
+    </w:lvl>
+    <w:lvl w:ilvl="3" w:tentative="1">
+      <w:start w:val="1"/>
+      <w:numFmt w:val="decimal"/>
+      <w:lvlText w:val="%4."/>
+      <w:lvlJc w:val="left"/>
+      <w:pPr>
+        <w:tabs>
+          <w:tab w:val="num" w:pos="2880"/>
+        </w:tabs>
+        <w:ind w:left="2880" w:hanging="360"/>
+      </w:pPr>
+    </w:lvl>
+    <w:lvl w:ilvl="4" w:tentative="1">
+      <w:start w:val="1"/>
+      <w:numFmt w:val="decimal"/>
+      <w:lvlText w:val="%5."/>
+      <w:lvlJc w:val="left"/>
+      <w:pPr>
+        <w:tabs>
+          <w:tab w:val="num" w:pos="3600"/>
+        </w:tabs>
+        <w:ind w:left="3600" w:hanging="360"/>
+      </w:pPr>
+    </w:lvl>
+    <w:lvl w:ilvl="5" w:tentative="1">
+      <w:start w:val="1"/>
+      <w:numFmt w:val="decimal"/>
+      <w:lvlText w:val="%6."/>
+      <w:lvlJc w:val="left"/>
+      <w:pPr>
+        <w:tabs>
+          <w:tab w:val="num" w:pos="4320"/>
+        </w:tabs>
+        <w:ind w:left="4320" w:hanging="360"/>
+      </w:pPr>
+    </w:lvl>
+    <w:lvl w:ilvl="6" w:tentative="1">
+      <w:start w:val="1"/>
+      <w:numFmt w:val="decimal"/>
+      <w:lvlText w:val="%7."/>
+      <w:lvlJc w:val="left"/>
+      <w:pPr>
+        <w:tabs>
+          <w:tab w:val="num" w:pos="5040"/>
+        </w:tabs>
+        <w:ind w:left="5040" w:hanging="360"/>
+      </w:pPr>
+    </w:lvl>
+    <w:lvl w:ilvl="7" w:tentative="1">
+      <w:start w:val="1"/>
+      <w:numFmt w:val="decimal"/>
+      <w:lvlText w:val="%8."/>
+      <w:lvlJc w:val="left"/>
+      <w:pPr>
+        <w:tabs>
+          <w:tab w:val="num" w:pos="5760"/>
+        </w:tabs>
+        <w:ind w:left="5760" w:hanging="360"/>
+      </w:pPr>
+    </w:lvl>
+    <w:lvl w:ilvl="8" w:tentative="1">
+      <w:start w:val="1"/>
+      <w:numFmt w:val="decimal"/>
+      <w:lvlText w:val="%9."/>
+      <w:lvlJc w:val="left"/>
+      <w:pPr>
+        <w:tabs>
+          <w:tab w:val="num" w:pos="6480"/>
+        </w:tabs>
+        <w:ind w:left="6480" w:hanging="360"/>
+      </w:pPr>
+    </w:lvl>
+  </w:abstractNum>
+  <w:abstractNum w:abstractNumId="13" w15:restartNumberingAfterBreak="0">
     <w:nsid w:val="0DE65EA3"/>
     <w:multiLevelType w:val="multilevel"/>
     <w:tmpl w:val="711CDE58"/>
@@ -45356,7 +48809,119 @@
       </w:pPr>
     </w:lvl>
   </w:abstractNum>
-  <w:abstractNum w:abstractNumId="12" w15:restartNumberingAfterBreak="0">
+  <w:abstractNum w:abstractNumId="14" w15:restartNumberingAfterBreak="0">
+    <w:nsid w:val="0F0D1563"/>
+    <w:multiLevelType w:val="multilevel"/>
+    <w:tmpl w:val="711CDE58"/>
+    <w:lvl w:ilvl="0">
+      <w:start w:val="1"/>
+      <w:numFmt w:val="decimal"/>
+      <w:lvlText w:val="%1."/>
+      <w:lvlJc w:val="left"/>
+      <w:pPr>
+        <w:tabs>
+          <w:tab w:val="num" w:pos="720"/>
+        </w:tabs>
+        <w:ind w:left="720" w:hanging="360"/>
+      </w:pPr>
+    </w:lvl>
+    <w:lvl w:ilvl="1">
+      <w:numFmt w:val="bullet"/>
+      <w:lvlText w:val="-"/>
+      <w:lvlJc w:val="left"/>
+      <w:pPr>
+        <w:ind w:left="1440" w:hanging="360"/>
+      </w:pPr>
+      <w:rPr>
+        <w:rFonts w:ascii="Arial" w:eastAsia="Times New Roman" w:hAnsi="Arial" w:cs="Arial" w:hint="default"/>
+      </w:rPr>
+    </w:lvl>
+    <w:lvl w:ilvl="2">
+      <w:start w:val="8"/>
+      <w:numFmt w:val="bullet"/>
+      <w:lvlText w:val=""/>
+      <w:lvlJc w:val="left"/>
+      <w:pPr>
+        <w:ind w:left="2160" w:hanging="360"/>
+      </w:pPr>
+      <w:rPr>
+        <w:rFonts w:ascii="Wingdings" w:eastAsia="Times New Roman" w:hAnsi="Wingdings" w:cs="Arial" w:hint="default"/>
+      </w:rPr>
+    </w:lvl>
+    <w:lvl w:ilvl="3" w:tentative="1">
+      <w:start w:val="1"/>
+      <w:numFmt w:val="decimal"/>
+      <w:lvlText w:val="%4."/>
+      <w:lvlJc w:val="left"/>
+      <w:pPr>
+        <w:tabs>
+          <w:tab w:val="num" w:pos="2880"/>
+        </w:tabs>
+        <w:ind w:left="2880" w:hanging="360"/>
+      </w:pPr>
+    </w:lvl>
+    <w:lvl w:ilvl="4" w:tentative="1">
+      <w:start w:val="1"/>
+      <w:numFmt w:val="decimal"/>
+      <w:lvlText w:val="%5."/>
+      <w:lvlJc w:val="left"/>
+      <w:pPr>
+        <w:tabs>
+          <w:tab w:val="num" w:pos="3600"/>
+        </w:tabs>
+        <w:ind w:left="3600" w:hanging="360"/>
+      </w:pPr>
+    </w:lvl>
+    <w:lvl w:ilvl="5" w:tentative="1">
+      <w:start w:val="1"/>
+      <w:numFmt w:val="decimal"/>
+      <w:lvlText w:val="%6."/>
+      <w:lvlJc w:val="left"/>
+      <w:pPr>
+        <w:tabs>
+          <w:tab w:val="num" w:pos="4320"/>
+        </w:tabs>
+        <w:ind w:left="4320" w:hanging="360"/>
+      </w:pPr>
+    </w:lvl>
+    <w:lvl w:ilvl="6" w:tentative="1">
+      <w:start w:val="1"/>
+      <w:numFmt w:val="decimal"/>
+      <w:lvlText w:val="%7."/>
+      <w:lvlJc w:val="left"/>
+      <w:pPr>
+        <w:tabs>
+          <w:tab w:val="num" w:pos="5040"/>
+        </w:tabs>
+        <w:ind w:left="5040" w:hanging="360"/>
+      </w:pPr>
+    </w:lvl>
+    <w:lvl w:ilvl="7" w:tentative="1">
+      <w:start w:val="1"/>
+      <w:numFmt w:val="decimal"/>
+      <w:lvlText w:val="%8."/>
+      <w:lvlJc w:val="left"/>
+      <w:pPr>
+        <w:tabs>
+          <w:tab w:val="num" w:pos="5760"/>
+        </w:tabs>
+        <w:ind w:left="5760" w:hanging="360"/>
+      </w:pPr>
+    </w:lvl>
+    <w:lvl w:ilvl="8" w:tentative="1">
+      <w:start w:val="1"/>
+      <w:numFmt w:val="decimal"/>
+      <w:lvlText w:val="%9."/>
+      <w:lvlJc w:val="left"/>
+      <w:pPr>
+        <w:tabs>
+          <w:tab w:val="num" w:pos="6480"/>
+        </w:tabs>
+        <w:ind w:left="6480" w:hanging="360"/>
+      </w:pPr>
+    </w:lvl>
+  </w:abstractNum>
+  <w:abstractNum w:abstractNumId="15" w15:restartNumberingAfterBreak="0">
     <w:nsid w:val="0F206DF7"/>
     <w:multiLevelType w:val="multilevel"/>
     <w:tmpl w:val="711CDE58"/>
@@ -45468,7 +49033,7 @@
       </w:pPr>
     </w:lvl>
   </w:abstractNum>
-  <w:abstractNum w:abstractNumId="13" w15:restartNumberingAfterBreak="0">
+  <w:abstractNum w:abstractNumId="16" w15:restartNumberingAfterBreak="0">
     <w:nsid w:val="10937D1D"/>
     <w:multiLevelType w:val="multilevel"/>
     <w:tmpl w:val="711CDE58"/>
@@ -45580,7 +49145,7 @@
       </w:pPr>
     </w:lvl>
   </w:abstractNum>
-  <w:abstractNum w:abstractNumId="14" w15:restartNumberingAfterBreak="0">
+  <w:abstractNum w:abstractNumId="17" w15:restartNumberingAfterBreak="0">
     <w:nsid w:val="1335130D"/>
     <w:multiLevelType w:val="multilevel"/>
     <w:tmpl w:val="8FC04610"/>
@@ -45693,7 +49258,7 @@
       </w:pPr>
     </w:lvl>
   </w:abstractNum>
-  <w:abstractNum w:abstractNumId="15" w15:restartNumberingAfterBreak="0">
+  <w:abstractNum w:abstractNumId="18" w15:restartNumberingAfterBreak="0">
     <w:nsid w:val="13682F2A"/>
     <w:multiLevelType w:val="multilevel"/>
     <w:tmpl w:val="711CDE58"/>
@@ -45805,7 +49370,7 @@
       </w:pPr>
     </w:lvl>
   </w:abstractNum>
-  <w:abstractNum w:abstractNumId="16" w15:restartNumberingAfterBreak="0">
+  <w:abstractNum w:abstractNumId="19" w15:restartNumberingAfterBreak="0">
     <w:nsid w:val="13D04B59"/>
     <w:multiLevelType w:val="multilevel"/>
     <w:tmpl w:val="711CDE58"/>
@@ -45917,7 +49482,7 @@
       </w:pPr>
     </w:lvl>
   </w:abstractNum>
-  <w:abstractNum w:abstractNumId="17" w15:restartNumberingAfterBreak="0">
+  <w:abstractNum w:abstractNumId="20" w15:restartNumberingAfterBreak="0">
     <w:nsid w:val="13DC1358"/>
     <w:multiLevelType w:val="multilevel"/>
     <w:tmpl w:val="8FC04610"/>
@@ -46030,7 +49595,7 @@
       </w:pPr>
     </w:lvl>
   </w:abstractNum>
-  <w:abstractNum w:abstractNumId="18" w15:restartNumberingAfterBreak="0">
+  <w:abstractNum w:abstractNumId="21" w15:restartNumberingAfterBreak="0">
     <w:nsid w:val="15AA434E"/>
     <w:multiLevelType w:val="multilevel"/>
     <w:tmpl w:val="711CDE58"/>
@@ -46142,7 +49707,7 @@
       </w:pPr>
     </w:lvl>
   </w:abstractNum>
-  <w:abstractNum w:abstractNumId="19" w15:restartNumberingAfterBreak="0">
+  <w:abstractNum w:abstractNumId="22" w15:restartNumberingAfterBreak="0">
     <w:nsid w:val="18176471"/>
     <w:multiLevelType w:val="multilevel"/>
     <w:tmpl w:val="8FC04610"/>
@@ -46255,7 +49820,7 @@
       </w:pPr>
     </w:lvl>
   </w:abstractNum>
-  <w:abstractNum w:abstractNumId="20" w15:restartNumberingAfterBreak="0">
+  <w:abstractNum w:abstractNumId="23" w15:restartNumberingAfterBreak="0">
     <w:nsid w:val="19F76060"/>
     <w:multiLevelType w:val="multilevel"/>
     <w:tmpl w:val="8FC04610"/>
@@ -46368,7 +49933,7 @@
       </w:pPr>
     </w:lvl>
   </w:abstractNum>
-  <w:abstractNum w:abstractNumId="21" w15:restartNumberingAfterBreak="0">
+  <w:abstractNum w:abstractNumId="24" w15:restartNumberingAfterBreak="0">
     <w:nsid w:val="1A4325D8"/>
     <w:multiLevelType w:val="multilevel"/>
     <w:tmpl w:val="8FC04610"/>
@@ -46481,7 +50046,7 @@
       </w:pPr>
     </w:lvl>
   </w:abstractNum>
-  <w:abstractNum w:abstractNumId="22" w15:restartNumberingAfterBreak="0">
+  <w:abstractNum w:abstractNumId="25" w15:restartNumberingAfterBreak="0">
     <w:nsid w:val="1B386A32"/>
     <w:multiLevelType w:val="multilevel"/>
     <w:tmpl w:val="8FC04610"/>
@@ -46594,7 +50159,7 @@
       </w:pPr>
     </w:lvl>
   </w:abstractNum>
-  <w:abstractNum w:abstractNumId="23" w15:restartNumberingAfterBreak="0">
+  <w:abstractNum w:abstractNumId="26" w15:restartNumberingAfterBreak="0">
     <w:nsid w:val="1CBD292D"/>
     <w:multiLevelType w:val="multilevel"/>
     <w:tmpl w:val="711CDE58"/>
@@ -46706,7 +50271,7 @@
       </w:pPr>
     </w:lvl>
   </w:abstractNum>
-  <w:abstractNum w:abstractNumId="24" w15:restartNumberingAfterBreak="0">
+  <w:abstractNum w:abstractNumId="27" w15:restartNumberingAfterBreak="0">
     <w:nsid w:val="20290BA4"/>
     <w:multiLevelType w:val="multilevel"/>
     <w:tmpl w:val="711CDE58"/>
@@ -46818,7 +50383,7 @@
       </w:pPr>
     </w:lvl>
   </w:abstractNum>
-  <w:abstractNum w:abstractNumId="25" w15:restartNumberingAfterBreak="0">
+  <w:abstractNum w:abstractNumId="28" w15:restartNumberingAfterBreak="0">
     <w:nsid w:val="20AA59EB"/>
     <w:multiLevelType w:val="multilevel"/>
     <w:tmpl w:val="C040EBCC"/>
@@ -46931,7 +50496,7 @@
       </w:rPr>
     </w:lvl>
   </w:abstractNum>
-  <w:abstractNum w:abstractNumId="26" w15:restartNumberingAfterBreak="0">
+  <w:abstractNum w:abstractNumId="29" w15:restartNumberingAfterBreak="0">
     <w:nsid w:val="21741F8E"/>
     <w:multiLevelType w:val="multilevel"/>
     <w:tmpl w:val="711CDE58"/>
@@ -47043,7 +50608,7 @@
       </w:pPr>
     </w:lvl>
   </w:abstractNum>
-  <w:abstractNum w:abstractNumId="27" w15:restartNumberingAfterBreak="0">
+  <w:abstractNum w:abstractNumId="30" w15:restartNumberingAfterBreak="0">
     <w:nsid w:val="22350F0D"/>
     <w:multiLevelType w:val="multilevel"/>
     <w:tmpl w:val="711CDE58"/>
@@ -47155,7 +50720,7 @@
       </w:pPr>
     </w:lvl>
   </w:abstractNum>
-  <w:abstractNum w:abstractNumId="28" w15:restartNumberingAfterBreak="0">
+  <w:abstractNum w:abstractNumId="31" w15:restartNumberingAfterBreak="0">
     <w:nsid w:val="23DC7798"/>
     <w:multiLevelType w:val="multilevel"/>
     <w:tmpl w:val="711CDE58"/>
@@ -47267,7 +50832,7 @@
       </w:pPr>
     </w:lvl>
   </w:abstractNum>
-  <w:abstractNum w:abstractNumId="29" w15:restartNumberingAfterBreak="0">
+  <w:abstractNum w:abstractNumId="32" w15:restartNumberingAfterBreak="0">
     <w:nsid w:val="287835F4"/>
     <w:multiLevelType w:val="multilevel"/>
     <w:tmpl w:val="8FC04610"/>
@@ -47380,7 +50945,7 @@
       </w:pPr>
     </w:lvl>
   </w:abstractNum>
-  <w:abstractNum w:abstractNumId="30" w15:restartNumberingAfterBreak="0">
+  <w:abstractNum w:abstractNumId="33" w15:restartNumberingAfterBreak="0">
     <w:nsid w:val="29571B37"/>
     <w:multiLevelType w:val="multilevel"/>
     <w:tmpl w:val="8FC04610"/>
@@ -47493,7 +51058,7 @@
       </w:pPr>
     </w:lvl>
   </w:abstractNum>
-  <w:abstractNum w:abstractNumId="31" w15:restartNumberingAfterBreak="0">
+  <w:abstractNum w:abstractNumId="34" w15:restartNumberingAfterBreak="0">
     <w:nsid w:val="2BA93D3C"/>
     <w:multiLevelType w:val="multilevel"/>
     <w:tmpl w:val="E6D040B4"/>
@@ -47606,7 +51171,7 @@
       </w:rPr>
     </w:lvl>
   </w:abstractNum>
-  <w:abstractNum w:abstractNumId="32" w15:restartNumberingAfterBreak="0">
+  <w:abstractNum w:abstractNumId="35" w15:restartNumberingAfterBreak="0">
     <w:nsid w:val="2C027C1E"/>
     <w:multiLevelType w:val="multilevel"/>
     <w:tmpl w:val="711CDE58"/>
@@ -47718,7 +51283,7 @@
       </w:pPr>
     </w:lvl>
   </w:abstractNum>
-  <w:abstractNum w:abstractNumId="33" w15:restartNumberingAfterBreak="0">
+  <w:abstractNum w:abstractNumId="36" w15:restartNumberingAfterBreak="0">
     <w:nsid w:val="2ED14741"/>
     <w:multiLevelType w:val="multilevel"/>
     <w:tmpl w:val="8FC04610"/>
@@ -47831,7 +51396,7 @@
       </w:pPr>
     </w:lvl>
   </w:abstractNum>
-  <w:abstractNum w:abstractNumId="34" w15:restartNumberingAfterBreak="0">
+  <w:abstractNum w:abstractNumId="37" w15:restartNumberingAfterBreak="0">
     <w:nsid w:val="2FB44A6E"/>
     <w:multiLevelType w:val="multilevel"/>
     <w:tmpl w:val="711CDE58"/>
@@ -47943,7 +51508,7 @@
       </w:pPr>
     </w:lvl>
   </w:abstractNum>
-  <w:abstractNum w:abstractNumId="35" w15:restartNumberingAfterBreak="0">
+  <w:abstractNum w:abstractNumId="38" w15:restartNumberingAfterBreak="0">
     <w:nsid w:val="308C3195"/>
     <w:multiLevelType w:val="multilevel"/>
     <w:tmpl w:val="711CDE58"/>
@@ -48055,7 +51620,7 @@
       </w:pPr>
     </w:lvl>
   </w:abstractNum>
-  <w:abstractNum w:abstractNumId="36" w15:restartNumberingAfterBreak="0">
+  <w:abstractNum w:abstractNumId="39" w15:restartNumberingAfterBreak="0">
     <w:nsid w:val="30A7243D"/>
     <w:multiLevelType w:val="multilevel"/>
     <w:tmpl w:val="711CDE58"/>
@@ -48167,7 +51732,7 @@
       </w:pPr>
     </w:lvl>
   </w:abstractNum>
-  <w:abstractNum w:abstractNumId="37" w15:restartNumberingAfterBreak="0">
+  <w:abstractNum w:abstractNumId="40" w15:restartNumberingAfterBreak="0">
     <w:nsid w:val="322B6905"/>
     <w:multiLevelType w:val="multilevel"/>
     <w:tmpl w:val="8FC04610"/>
@@ -48280,7 +51845,7 @@
       </w:pPr>
     </w:lvl>
   </w:abstractNum>
-  <w:abstractNum w:abstractNumId="38" w15:restartNumberingAfterBreak="0">
+  <w:abstractNum w:abstractNumId="41" w15:restartNumberingAfterBreak="0">
     <w:nsid w:val="359A1290"/>
     <w:multiLevelType w:val="multilevel"/>
     <w:tmpl w:val="711CDE58"/>
@@ -48392,7 +51957,7 @@
       </w:pPr>
     </w:lvl>
   </w:abstractNum>
-  <w:abstractNum w:abstractNumId="39" w15:restartNumberingAfterBreak="0">
+  <w:abstractNum w:abstractNumId="42" w15:restartNumberingAfterBreak="0">
     <w:nsid w:val="364A7FFA"/>
     <w:multiLevelType w:val="multilevel"/>
     <w:tmpl w:val="8FC04610"/>
@@ -48505,7 +52070,120 @@
       </w:pPr>
     </w:lvl>
   </w:abstractNum>
-  <w:abstractNum w:abstractNumId="40" w15:restartNumberingAfterBreak="0">
+  <w:abstractNum w:abstractNumId="43" w15:restartNumberingAfterBreak="0">
+    <w:nsid w:val="39856EA0"/>
+    <w:multiLevelType w:val="multilevel"/>
+    <w:tmpl w:val="8FC04610"/>
+    <w:lvl w:ilvl="0">
+      <w:start w:val="1"/>
+      <w:numFmt w:val="decimal"/>
+      <w:lvlText w:val="%1."/>
+      <w:lvlJc w:val="left"/>
+      <w:pPr>
+        <w:tabs>
+          <w:tab w:val="num" w:pos="720"/>
+        </w:tabs>
+        <w:ind w:left="720" w:hanging="360"/>
+      </w:pPr>
+    </w:lvl>
+    <w:lvl w:ilvl="1" w:tentative="1">
+      <w:start w:val="1"/>
+      <w:numFmt w:val="decimal"/>
+      <w:lvlText w:val="%2."/>
+      <w:lvlJc w:val="left"/>
+      <w:pPr>
+        <w:tabs>
+          <w:tab w:val="num" w:pos="1440"/>
+        </w:tabs>
+        <w:ind w:left="1440" w:hanging="360"/>
+      </w:pPr>
+    </w:lvl>
+    <w:lvl w:ilvl="2" w:tentative="1">
+      <w:start w:val="1"/>
+      <w:numFmt w:val="decimal"/>
+      <w:lvlText w:val="%3."/>
+      <w:lvlJc w:val="left"/>
+      <w:pPr>
+        <w:tabs>
+          <w:tab w:val="num" w:pos="2160"/>
+        </w:tabs>
+        <w:ind w:left="2160" w:hanging="360"/>
+      </w:pPr>
+    </w:lvl>
+    <w:lvl w:ilvl="3" w:tentative="1">
+      <w:start w:val="1"/>
+      <w:numFmt w:val="decimal"/>
+      <w:lvlText w:val="%4."/>
+      <w:lvlJc w:val="left"/>
+      <w:pPr>
+        <w:tabs>
+          <w:tab w:val="num" w:pos="2880"/>
+        </w:tabs>
+        <w:ind w:left="2880" w:hanging="360"/>
+      </w:pPr>
+    </w:lvl>
+    <w:lvl w:ilvl="4" w:tentative="1">
+      <w:start w:val="1"/>
+      <w:numFmt w:val="decimal"/>
+      <w:lvlText w:val="%5."/>
+      <w:lvlJc w:val="left"/>
+      <w:pPr>
+        <w:tabs>
+          <w:tab w:val="num" w:pos="3600"/>
+        </w:tabs>
+        <w:ind w:left="3600" w:hanging="360"/>
+      </w:pPr>
+    </w:lvl>
+    <w:lvl w:ilvl="5" w:tentative="1">
+      <w:start w:val="1"/>
+      <w:numFmt w:val="decimal"/>
+      <w:lvlText w:val="%6."/>
+      <w:lvlJc w:val="left"/>
+      <w:pPr>
+        <w:tabs>
+          <w:tab w:val="num" w:pos="4320"/>
+        </w:tabs>
+        <w:ind w:left="4320" w:hanging="360"/>
+      </w:pPr>
+    </w:lvl>
+    <w:lvl w:ilvl="6" w:tentative="1">
+      <w:start w:val="1"/>
+      <w:numFmt w:val="decimal"/>
+      <w:lvlText w:val="%7."/>
+      <w:lvlJc w:val="left"/>
+      <w:pPr>
+        <w:tabs>
+          <w:tab w:val="num" w:pos="5040"/>
+        </w:tabs>
+        <w:ind w:left="5040" w:hanging="360"/>
+      </w:pPr>
+    </w:lvl>
+    <w:lvl w:ilvl="7" w:tentative="1">
+      <w:start w:val="1"/>
+      <w:numFmt w:val="decimal"/>
+      <w:lvlText w:val="%8."/>
+      <w:lvlJc w:val="left"/>
+      <w:pPr>
+        <w:tabs>
+          <w:tab w:val="num" w:pos="5760"/>
+        </w:tabs>
+        <w:ind w:left="5760" w:hanging="360"/>
+      </w:pPr>
+    </w:lvl>
+    <w:lvl w:ilvl="8" w:tentative="1">
+      <w:start w:val="1"/>
+      <w:numFmt w:val="decimal"/>
+      <w:lvlText w:val="%9."/>
+      <w:lvlJc w:val="left"/>
+      <w:pPr>
+        <w:tabs>
+          <w:tab w:val="num" w:pos="6480"/>
+        </w:tabs>
+        <w:ind w:left="6480" w:hanging="360"/>
+      </w:pPr>
+    </w:lvl>
+  </w:abstractNum>
+  <w:abstractNum w:abstractNumId="44" w15:restartNumberingAfterBreak="0">
     <w:nsid w:val="39B50B81"/>
     <w:multiLevelType w:val="multilevel"/>
     <w:tmpl w:val="BED8197A"/>
@@ -48617,7 +52295,7 @@
       </w:pPr>
     </w:lvl>
   </w:abstractNum>
-  <w:abstractNum w:abstractNumId="41" w15:restartNumberingAfterBreak="0">
+  <w:abstractNum w:abstractNumId="45" w15:restartNumberingAfterBreak="0">
     <w:nsid w:val="39D5505E"/>
     <w:multiLevelType w:val="multilevel"/>
     <w:tmpl w:val="711CDE58"/>
@@ -48729,7 +52407,7 @@
       </w:pPr>
     </w:lvl>
   </w:abstractNum>
-  <w:abstractNum w:abstractNumId="42" w15:restartNumberingAfterBreak="0">
+  <w:abstractNum w:abstractNumId="46" w15:restartNumberingAfterBreak="0">
     <w:nsid w:val="39D85D42"/>
     <w:multiLevelType w:val="multilevel"/>
     <w:tmpl w:val="8FC04610"/>
@@ -48842,7 +52520,7 @@
       </w:pPr>
     </w:lvl>
   </w:abstractNum>
-  <w:abstractNum w:abstractNumId="43" w15:restartNumberingAfterBreak="0">
+  <w:abstractNum w:abstractNumId="47" w15:restartNumberingAfterBreak="0">
     <w:nsid w:val="3A453442"/>
     <w:multiLevelType w:val="multilevel"/>
     <w:tmpl w:val="711CDE58"/>
@@ -48954,7 +52632,7 @@
       </w:pPr>
     </w:lvl>
   </w:abstractNum>
-  <w:abstractNum w:abstractNumId="44" w15:restartNumberingAfterBreak="0">
+  <w:abstractNum w:abstractNumId="48" w15:restartNumberingAfterBreak="0">
     <w:nsid w:val="3A7D17E5"/>
     <w:multiLevelType w:val="multilevel"/>
     <w:tmpl w:val="8FC04610"/>
@@ -49067,7 +52745,120 @@
       </w:pPr>
     </w:lvl>
   </w:abstractNum>
-  <w:abstractNum w:abstractNumId="45" w15:restartNumberingAfterBreak="0">
+  <w:abstractNum w:abstractNumId="49" w15:restartNumberingAfterBreak="0">
+    <w:nsid w:val="3C210536"/>
+    <w:multiLevelType w:val="multilevel"/>
+    <w:tmpl w:val="8FC04610"/>
+    <w:lvl w:ilvl="0">
+      <w:start w:val="1"/>
+      <w:numFmt w:val="decimal"/>
+      <w:lvlText w:val="%1."/>
+      <w:lvlJc w:val="left"/>
+      <w:pPr>
+        <w:tabs>
+          <w:tab w:val="num" w:pos="720"/>
+        </w:tabs>
+        <w:ind w:left="720" w:hanging="360"/>
+      </w:pPr>
+    </w:lvl>
+    <w:lvl w:ilvl="1" w:tentative="1">
+      <w:start w:val="1"/>
+      <w:numFmt w:val="decimal"/>
+      <w:lvlText w:val="%2."/>
+      <w:lvlJc w:val="left"/>
+      <w:pPr>
+        <w:tabs>
+          <w:tab w:val="num" w:pos="1440"/>
+        </w:tabs>
+        <w:ind w:left="1440" w:hanging="360"/>
+      </w:pPr>
+    </w:lvl>
+    <w:lvl w:ilvl="2" w:tentative="1">
+      <w:start w:val="1"/>
+      <w:numFmt w:val="decimal"/>
+      <w:lvlText w:val="%3."/>
+      <w:lvlJc w:val="left"/>
+      <w:pPr>
+        <w:tabs>
+          <w:tab w:val="num" w:pos="2160"/>
+        </w:tabs>
+        <w:ind w:left="2160" w:hanging="360"/>
+      </w:pPr>
+    </w:lvl>
+    <w:lvl w:ilvl="3" w:tentative="1">
+      <w:start w:val="1"/>
+      <w:numFmt w:val="decimal"/>
+      <w:lvlText w:val="%4."/>
+      <w:lvlJc w:val="left"/>
+      <w:pPr>
+        <w:tabs>
+          <w:tab w:val="num" w:pos="2880"/>
+        </w:tabs>
+        <w:ind w:left="2880" w:hanging="360"/>
+      </w:pPr>
+    </w:lvl>
+    <w:lvl w:ilvl="4" w:tentative="1">
+      <w:start w:val="1"/>
+      <w:numFmt w:val="decimal"/>
+      <w:lvlText w:val="%5."/>
+      <w:lvlJc w:val="left"/>
+      <w:pPr>
+        <w:tabs>
+          <w:tab w:val="num" w:pos="3600"/>
+        </w:tabs>
+        <w:ind w:left="3600" w:hanging="360"/>
+      </w:pPr>
+    </w:lvl>
+    <w:lvl w:ilvl="5" w:tentative="1">
+      <w:start w:val="1"/>
+      <w:numFmt w:val="decimal"/>
+      <w:lvlText w:val="%6."/>
+      <w:lvlJc w:val="left"/>
+      <w:pPr>
+        <w:tabs>
+          <w:tab w:val="num" w:pos="4320"/>
+        </w:tabs>
+        <w:ind w:left="4320" w:hanging="360"/>
+      </w:pPr>
+    </w:lvl>
+    <w:lvl w:ilvl="6" w:tentative="1">
+      <w:start w:val="1"/>
+      <w:numFmt w:val="decimal"/>
+      <w:lvlText w:val="%7."/>
+      <w:lvlJc w:val="left"/>
+      <w:pPr>
+        <w:tabs>
+          <w:tab w:val="num" w:pos="5040"/>
+        </w:tabs>
+        <w:ind w:left="5040" w:hanging="360"/>
+      </w:pPr>
+    </w:lvl>
+    <w:lvl w:ilvl="7" w:tentative="1">
+      <w:start w:val="1"/>
+      <w:numFmt w:val="decimal"/>
+      <w:lvlText w:val="%8."/>
+      <w:lvlJc w:val="left"/>
+      <w:pPr>
+        <w:tabs>
+          <w:tab w:val="num" w:pos="5760"/>
+        </w:tabs>
+        <w:ind w:left="5760" w:hanging="360"/>
+      </w:pPr>
+    </w:lvl>
+    <w:lvl w:ilvl="8" w:tentative="1">
+      <w:start w:val="1"/>
+      <w:numFmt w:val="decimal"/>
+      <w:lvlText w:val="%9."/>
+      <w:lvlJc w:val="left"/>
+      <w:pPr>
+        <w:tabs>
+          <w:tab w:val="num" w:pos="6480"/>
+        </w:tabs>
+        <w:ind w:left="6480" w:hanging="360"/>
+      </w:pPr>
+    </w:lvl>
+  </w:abstractNum>
+  <w:abstractNum w:abstractNumId="50" w15:restartNumberingAfterBreak="0">
     <w:nsid w:val="3D7F603B"/>
     <w:multiLevelType w:val="multilevel"/>
     <w:tmpl w:val="711CDE58"/>
@@ -49179,7 +52970,7 @@
       </w:pPr>
     </w:lvl>
   </w:abstractNum>
-  <w:abstractNum w:abstractNumId="46" w15:restartNumberingAfterBreak="0">
+  <w:abstractNum w:abstractNumId="51" w15:restartNumberingAfterBreak="0">
     <w:nsid w:val="40287578"/>
     <w:multiLevelType w:val="multilevel"/>
     <w:tmpl w:val="8FC04610"/>
@@ -49292,7 +53083,7 @@
       </w:pPr>
     </w:lvl>
   </w:abstractNum>
-  <w:abstractNum w:abstractNumId="47" w15:restartNumberingAfterBreak="0">
+  <w:abstractNum w:abstractNumId="52" w15:restartNumberingAfterBreak="0">
     <w:nsid w:val="41423DA5"/>
     <w:multiLevelType w:val="multilevel"/>
     <w:tmpl w:val="66E01248"/>
@@ -49405,7 +53196,7 @@
       </w:rPr>
     </w:lvl>
   </w:abstractNum>
-  <w:abstractNum w:abstractNumId="48" w15:restartNumberingAfterBreak="0">
+  <w:abstractNum w:abstractNumId="53" w15:restartNumberingAfterBreak="0">
     <w:nsid w:val="432C3317"/>
     <w:multiLevelType w:val="multilevel"/>
     <w:tmpl w:val="711CDE58"/>
@@ -49517,7 +53308,7 @@
       </w:pPr>
     </w:lvl>
   </w:abstractNum>
-  <w:abstractNum w:abstractNumId="49" w15:restartNumberingAfterBreak="0">
+  <w:abstractNum w:abstractNumId="54" w15:restartNumberingAfterBreak="0">
     <w:nsid w:val="465454FF"/>
     <w:multiLevelType w:val="multilevel"/>
     <w:tmpl w:val="8FC04610"/>
@@ -49630,7 +53421,119 @@
       </w:pPr>
     </w:lvl>
   </w:abstractNum>
-  <w:abstractNum w:abstractNumId="50" w15:restartNumberingAfterBreak="0">
+  <w:abstractNum w:abstractNumId="55" w15:restartNumberingAfterBreak="0">
+    <w:nsid w:val="47A00E17"/>
+    <w:multiLevelType w:val="multilevel"/>
+    <w:tmpl w:val="711CDE58"/>
+    <w:lvl w:ilvl="0">
+      <w:start w:val="1"/>
+      <w:numFmt w:val="decimal"/>
+      <w:lvlText w:val="%1."/>
+      <w:lvlJc w:val="left"/>
+      <w:pPr>
+        <w:tabs>
+          <w:tab w:val="num" w:pos="720"/>
+        </w:tabs>
+        <w:ind w:left="720" w:hanging="360"/>
+      </w:pPr>
+    </w:lvl>
+    <w:lvl w:ilvl="1">
+      <w:numFmt w:val="bullet"/>
+      <w:lvlText w:val="-"/>
+      <w:lvlJc w:val="left"/>
+      <w:pPr>
+        <w:ind w:left="1440" w:hanging="360"/>
+      </w:pPr>
+      <w:rPr>
+        <w:rFonts w:ascii="Arial" w:eastAsia="Times New Roman" w:hAnsi="Arial" w:cs="Arial" w:hint="default"/>
+      </w:rPr>
+    </w:lvl>
+    <w:lvl w:ilvl="2">
+      <w:start w:val="8"/>
+      <w:numFmt w:val="bullet"/>
+      <w:lvlText w:val=""/>
+      <w:lvlJc w:val="left"/>
+      <w:pPr>
+        <w:ind w:left="2160" w:hanging="360"/>
+      </w:pPr>
+      <w:rPr>
+        <w:rFonts w:ascii="Wingdings" w:eastAsia="Times New Roman" w:hAnsi="Wingdings" w:cs="Arial" w:hint="default"/>
+      </w:rPr>
+    </w:lvl>
+    <w:lvl w:ilvl="3" w:tentative="1">
+      <w:start w:val="1"/>
+      <w:numFmt w:val="decimal"/>
+      <w:lvlText w:val="%4."/>
+      <w:lvlJc w:val="left"/>
+      <w:pPr>
+        <w:tabs>
+          <w:tab w:val="num" w:pos="2880"/>
+        </w:tabs>
+        <w:ind w:left="2880" w:hanging="360"/>
+      </w:pPr>
+    </w:lvl>
+    <w:lvl w:ilvl="4" w:tentative="1">
+      <w:start w:val="1"/>
+      <w:numFmt w:val="decimal"/>
+      <w:lvlText w:val="%5."/>
+      <w:lvlJc w:val="left"/>
+      <w:pPr>
+        <w:tabs>
+          <w:tab w:val="num" w:pos="3600"/>
+        </w:tabs>
+        <w:ind w:left="3600" w:hanging="360"/>
+      </w:pPr>
+    </w:lvl>
+    <w:lvl w:ilvl="5" w:tentative="1">
+      <w:start w:val="1"/>
+      <w:numFmt w:val="decimal"/>
+      <w:lvlText w:val="%6."/>
+      <w:lvlJc w:val="left"/>
+      <w:pPr>
+        <w:tabs>
+          <w:tab w:val="num" w:pos="4320"/>
+        </w:tabs>
+        <w:ind w:left="4320" w:hanging="360"/>
+      </w:pPr>
+    </w:lvl>
+    <w:lvl w:ilvl="6" w:tentative="1">
+      <w:start w:val="1"/>
+      <w:numFmt w:val="decimal"/>
+      <w:lvlText w:val="%7."/>
+      <w:lvlJc w:val="left"/>
+      <w:pPr>
+        <w:tabs>
+          <w:tab w:val="num" w:pos="5040"/>
+        </w:tabs>
+        <w:ind w:left="5040" w:hanging="360"/>
+      </w:pPr>
+    </w:lvl>
+    <w:lvl w:ilvl="7" w:tentative="1">
+      <w:start w:val="1"/>
+      <w:numFmt w:val="decimal"/>
+      <w:lvlText w:val="%8."/>
+      <w:lvlJc w:val="left"/>
+      <w:pPr>
+        <w:tabs>
+          <w:tab w:val="num" w:pos="5760"/>
+        </w:tabs>
+        <w:ind w:left="5760" w:hanging="360"/>
+      </w:pPr>
+    </w:lvl>
+    <w:lvl w:ilvl="8" w:tentative="1">
+      <w:start w:val="1"/>
+      <w:numFmt w:val="decimal"/>
+      <w:lvlText w:val="%9."/>
+      <w:lvlJc w:val="left"/>
+      <w:pPr>
+        <w:tabs>
+          <w:tab w:val="num" w:pos="6480"/>
+        </w:tabs>
+        <w:ind w:left="6480" w:hanging="360"/>
+      </w:pPr>
+    </w:lvl>
+  </w:abstractNum>
+  <w:abstractNum w:abstractNumId="56" w15:restartNumberingAfterBreak="0">
     <w:nsid w:val="484B2663"/>
     <w:multiLevelType w:val="multilevel"/>
     <w:tmpl w:val="711CDE58"/>
@@ -49742,7 +53645,7 @@
       </w:pPr>
     </w:lvl>
   </w:abstractNum>
-  <w:abstractNum w:abstractNumId="51" w15:restartNumberingAfterBreak="0">
+  <w:abstractNum w:abstractNumId="57" w15:restartNumberingAfterBreak="0">
     <w:nsid w:val="4B233902"/>
     <w:multiLevelType w:val="multilevel"/>
     <w:tmpl w:val="8FC04610"/>
@@ -49855,7 +53758,7 @@
       </w:pPr>
     </w:lvl>
   </w:abstractNum>
-  <w:abstractNum w:abstractNumId="52" w15:restartNumberingAfterBreak="0">
+  <w:abstractNum w:abstractNumId="58" w15:restartNumberingAfterBreak="0">
     <w:nsid w:val="4B400A09"/>
     <w:multiLevelType w:val="multilevel"/>
     <w:tmpl w:val="8FC04610"/>
@@ -49968,7 +53871,7 @@
       </w:pPr>
     </w:lvl>
   </w:abstractNum>
-  <w:abstractNum w:abstractNumId="53" w15:restartNumberingAfterBreak="0">
+  <w:abstractNum w:abstractNumId="59" w15:restartNumberingAfterBreak="0">
     <w:nsid w:val="4B764531"/>
     <w:multiLevelType w:val="multilevel"/>
     <w:tmpl w:val="711CDE58"/>
@@ -50080,7 +53983,7 @@
       </w:pPr>
     </w:lvl>
   </w:abstractNum>
-  <w:abstractNum w:abstractNumId="54" w15:restartNumberingAfterBreak="0">
+  <w:abstractNum w:abstractNumId="60" w15:restartNumberingAfterBreak="0">
     <w:nsid w:val="4C0240E7"/>
     <w:multiLevelType w:val="multilevel"/>
     <w:tmpl w:val="8FC04610"/>
@@ -50193,7 +54096,7 @@
       </w:pPr>
     </w:lvl>
   </w:abstractNum>
-  <w:abstractNum w:abstractNumId="55" w15:restartNumberingAfterBreak="0">
+  <w:abstractNum w:abstractNumId="61" w15:restartNumberingAfterBreak="0">
     <w:nsid w:val="50B73AD2"/>
     <w:multiLevelType w:val="multilevel"/>
     <w:tmpl w:val="788E5DBC"/>
@@ -50306,7 +54209,7 @@
       </w:rPr>
     </w:lvl>
   </w:abstractNum>
-  <w:abstractNum w:abstractNumId="56" w15:restartNumberingAfterBreak="0">
+  <w:abstractNum w:abstractNumId="62" w15:restartNumberingAfterBreak="0">
     <w:nsid w:val="51C941EE"/>
     <w:multiLevelType w:val="multilevel"/>
     <w:tmpl w:val="711CDE58"/>
@@ -50418,7 +54321,7 @@
       </w:pPr>
     </w:lvl>
   </w:abstractNum>
-  <w:abstractNum w:abstractNumId="57" w15:restartNumberingAfterBreak="0">
+  <w:abstractNum w:abstractNumId="63" w15:restartNumberingAfterBreak="0">
     <w:nsid w:val="56832365"/>
     <w:multiLevelType w:val="multilevel"/>
     <w:tmpl w:val="8FC04610"/>
@@ -50531,7 +54434,7 @@
       </w:pPr>
     </w:lvl>
   </w:abstractNum>
-  <w:abstractNum w:abstractNumId="58" w15:restartNumberingAfterBreak="0">
+  <w:abstractNum w:abstractNumId="64" w15:restartNumberingAfterBreak="0">
     <w:nsid w:val="56C62CD2"/>
     <w:multiLevelType w:val="multilevel"/>
     <w:tmpl w:val="8FC04610"/>
@@ -50644,7 +54547,7 @@
       </w:pPr>
     </w:lvl>
   </w:abstractNum>
-  <w:abstractNum w:abstractNumId="59" w15:restartNumberingAfterBreak="0">
+  <w:abstractNum w:abstractNumId="65" w15:restartNumberingAfterBreak="0">
     <w:nsid w:val="5A3D2337"/>
     <w:multiLevelType w:val="multilevel"/>
     <w:tmpl w:val="711CDE58"/>
@@ -50756,7 +54659,7 @@
       </w:pPr>
     </w:lvl>
   </w:abstractNum>
-  <w:abstractNum w:abstractNumId="60" w15:restartNumberingAfterBreak="0">
+  <w:abstractNum w:abstractNumId="66" w15:restartNumberingAfterBreak="0">
     <w:nsid w:val="5C347BAA"/>
     <w:multiLevelType w:val="multilevel"/>
     <w:tmpl w:val="8FC04610"/>
@@ -50869,7 +54772,7 @@
       </w:pPr>
     </w:lvl>
   </w:abstractNum>
-  <w:abstractNum w:abstractNumId="61" w15:restartNumberingAfterBreak="0">
+  <w:abstractNum w:abstractNumId="67" w15:restartNumberingAfterBreak="0">
     <w:nsid w:val="5C56185F"/>
     <w:multiLevelType w:val="multilevel"/>
     <w:tmpl w:val="BED8197A"/>
@@ -50981,7 +54884,7 @@
       </w:pPr>
     </w:lvl>
   </w:abstractNum>
-  <w:abstractNum w:abstractNumId="62" w15:restartNumberingAfterBreak="0">
+  <w:abstractNum w:abstractNumId="68" w15:restartNumberingAfterBreak="0">
     <w:nsid w:val="5EE94C3A"/>
     <w:multiLevelType w:val="multilevel"/>
     <w:tmpl w:val="711CDE58"/>
@@ -51093,7 +54996,7 @@
       </w:pPr>
     </w:lvl>
   </w:abstractNum>
-  <w:abstractNum w:abstractNumId="63" w15:restartNumberingAfterBreak="0">
+  <w:abstractNum w:abstractNumId="69" w15:restartNumberingAfterBreak="0">
     <w:nsid w:val="5FCF584B"/>
     <w:multiLevelType w:val="multilevel"/>
     <w:tmpl w:val="711CDE58"/>
@@ -51205,7 +55108,7 @@
       </w:pPr>
     </w:lvl>
   </w:abstractNum>
-  <w:abstractNum w:abstractNumId="64" w15:restartNumberingAfterBreak="0">
+  <w:abstractNum w:abstractNumId="70" w15:restartNumberingAfterBreak="0">
     <w:nsid w:val="6010033B"/>
     <w:multiLevelType w:val="multilevel"/>
     <w:tmpl w:val="BED8197A"/>
@@ -51317,7 +55220,7 @@
       </w:pPr>
     </w:lvl>
   </w:abstractNum>
-  <w:abstractNum w:abstractNumId="65" w15:restartNumberingAfterBreak="0">
+  <w:abstractNum w:abstractNumId="71" w15:restartNumberingAfterBreak="0">
     <w:nsid w:val="62C44E7B"/>
     <w:multiLevelType w:val="multilevel"/>
     <w:tmpl w:val="711CDE58"/>
@@ -51429,7 +55332,7 @@
       </w:pPr>
     </w:lvl>
   </w:abstractNum>
-  <w:abstractNum w:abstractNumId="66" w15:restartNumberingAfterBreak="0">
+  <w:abstractNum w:abstractNumId="72" w15:restartNumberingAfterBreak="0">
     <w:nsid w:val="66273CA4"/>
     <w:multiLevelType w:val="multilevel"/>
     <w:tmpl w:val="8FC04610"/>
@@ -51542,7 +55445,7 @@
       </w:pPr>
     </w:lvl>
   </w:abstractNum>
-  <w:abstractNum w:abstractNumId="67" w15:restartNumberingAfterBreak="0">
+  <w:abstractNum w:abstractNumId="73" w15:restartNumberingAfterBreak="0">
     <w:nsid w:val="663E1AC4"/>
     <w:multiLevelType w:val="multilevel"/>
     <w:tmpl w:val="2B28E452"/>
@@ -51655,7 +55558,7 @@
       </w:rPr>
     </w:lvl>
   </w:abstractNum>
-  <w:abstractNum w:abstractNumId="68" w15:restartNumberingAfterBreak="0">
+  <w:abstractNum w:abstractNumId="74" w15:restartNumberingAfterBreak="0">
     <w:nsid w:val="66407572"/>
     <w:multiLevelType w:val="multilevel"/>
     <w:tmpl w:val="711CDE58"/>
@@ -51767,7 +55670,7 @@
       </w:pPr>
     </w:lvl>
   </w:abstractNum>
-  <w:abstractNum w:abstractNumId="69" w15:restartNumberingAfterBreak="0">
+  <w:abstractNum w:abstractNumId="75" w15:restartNumberingAfterBreak="0">
     <w:nsid w:val="66CC7594"/>
     <w:multiLevelType w:val="multilevel"/>
     <w:tmpl w:val="8FC04610"/>
@@ -51880,7 +55783,7 @@
       </w:pPr>
     </w:lvl>
   </w:abstractNum>
-  <w:abstractNum w:abstractNumId="70" w15:restartNumberingAfterBreak="0">
+  <w:abstractNum w:abstractNumId="76" w15:restartNumberingAfterBreak="0">
     <w:nsid w:val="67520022"/>
     <w:multiLevelType w:val="multilevel"/>
     <w:tmpl w:val="711CDE58"/>
@@ -51992,7 +55895,7 @@
       </w:pPr>
     </w:lvl>
   </w:abstractNum>
-  <w:abstractNum w:abstractNumId="71" w15:restartNumberingAfterBreak="0">
+  <w:abstractNum w:abstractNumId="77" w15:restartNumberingAfterBreak="0">
     <w:nsid w:val="69E0065B"/>
     <w:multiLevelType w:val="multilevel"/>
     <w:tmpl w:val="8FC04610"/>
@@ -52105,7 +56008,7 @@
       </w:pPr>
     </w:lvl>
   </w:abstractNum>
-  <w:abstractNum w:abstractNumId="72" w15:restartNumberingAfterBreak="0">
+  <w:abstractNum w:abstractNumId="78" w15:restartNumberingAfterBreak="0">
     <w:nsid w:val="6A685E00"/>
     <w:multiLevelType w:val="multilevel"/>
     <w:tmpl w:val="8FC04610"/>
@@ -52218,7 +56121,7 @@
       </w:pPr>
     </w:lvl>
   </w:abstractNum>
-  <w:abstractNum w:abstractNumId="73" w15:restartNumberingAfterBreak="0">
+  <w:abstractNum w:abstractNumId="79" w15:restartNumberingAfterBreak="0">
     <w:nsid w:val="6F985B82"/>
     <w:multiLevelType w:val="multilevel"/>
     <w:tmpl w:val="8FC04610"/>
@@ -52331,7 +56234,7 @@
       </w:pPr>
     </w:lvl>
   </w:abstractNum>
-  <w:abstractNum w:abstractNumId="74" w15:restartNumberingAfterBreak="0">
+  <w:abstractNum w:abstractNumId="80" w15:restartNumberingAfterBreak="0">
     <w:nsid w:val="703D1A42"/>
     <w:multiLevelType w:val="multilevel"/>
     <w:tmpl w:val="8FC04610"/>
@@ -52444,7 +56347,7 @@
       </w:pPr>
     </w:lvl>
   </w:abstractNum>
-  <w:abstractNum w:abstractNumId="75" w15:restartNumberingAfterBreak="0">
+  <w:abstractNum w:abstractNumId="81" w15:restartNumberingAfterBreak="0">
     <w:nsid w:val="719063CA"/>
     <w:multiLevelType w:val="multilevel"/>
     <w:tmpl w:val="711CDE58"/>
@@ -52556,7 +56459,7 @@
       </w:pPr>
     </w:lvl>
   </w:abstractNum>
-  <w:abstractNum w:abstractNumId="76" w15:restartNumberingAfterBreak="0">
+  <w:abstractNum w:abstractNumId="82" w15:restartNumberingAfterBreak="0">
     <w:nsid w:val="73EC697E"/>
     <w:multiLevelType w:val="multilevel"/>
     <w:tmpl w:val="8FC04610"/>
@@ -52669,7 +56572,7 @@
       </w:pPr>
     </w:lvl>
   </w:abstractNum>
-  <w:abstractNum w:abstractNumId="77" w15:restartNumberingAfterBreak="0">
+  <w:abstractNum w:abstractNumId="83" w15:restartNumberingAfterBreak="0">
     <w:nsid w:val="75F03989"/>
     <w:multiLevelType w:val="multilevel"/>
     <w:tmpl w:val="8FC04610"/>
@@ -52782,7 +56685,7 @@
       </w:pPr>
     </w:lvl>
   </w:abstractNum>
-  <w:abstractNum w:abstractNumId="78" w15:restartNumberingAfterBreak="0">
+  <w:abstractNum w:abstractNumId="84" w15:restartNumberingAfterBreak="0">
     <w:nsid w:val="7C742F9F"/>
     <w:multiLevelType w:val="multilevel"/>
     <w:tmpl w:val="8FC04610"/>
@@ -52895,7 +56798,7 @@
       </w:pPr>
     </w:lvl>
   </w:abstractNum>
-  <w:abstractNum w:abstractNumId="79" w15:restartNumberingAfterBreak="0">
+  <w:abstractNum w:abstractNumId="85" w15:restartNumberingAfterBreak="0">
     <w:nsid w:val="7DDA64DD"/>
     <w:multiLevelType w:val="multilevel"/>
     <w:tmpl w:val="8FC04610"/>
@@ -53012,22 +56915,22 @@
     <w:abstractNumId w:val="1"/>
   </w:num>
   <w:num w:numId="2">
-    <w:abstractNumId w:val="25"/>
+    <w:abstractNumId w:val="28"/>
   </w:num>
   <w:num w:numId="3">
-    <w:abstractNumId w:val="47"/>
+    <w:abstractNumId w:val="52"/>
   </w:num>
   <w:num w:numId="4">
-    <w:abstractNumId w:val="55"/>
+    <w:abstractNumId w:val="61"/>
   </w:num>
   <w:num w:numId="5">
-    <w:abstractNumId w:val="31"/>
+    <w:abstractNumId w:val="34"/>
   </w:num>
   <w:num w:numId="6">
-    <w:abstractNumId w:val="67"/>
+    <w:abstractNumId w:val="73"/>
   </w:num>
   <w:num w:numId="7">
-    <w:abstractNumId w:val="64"/>
+    <w:abstractNumId w:val="70"/>
   </w:num>
   <w:num w:numId="8">
     <w:abstractNumId w:val="0"/>
@@ -53036,10 +56939,10 @@
     <w:abstractNumId w:val="8"/>
   </w:num>
   <w:num w:numId="10">
-    <w:abstractNumId w:val="37"/>
+    <w:abstractNumId w:val="40"/>
   </w:num>
   <w:num w:numId="11">
-    <w:abstractNumId w:val="61"/>
+    <w:abstractNumId w:val="67"/>
   </w:num>
   <w:num w:numId="12">
     <w:abstractNumId w:val="8"/>
@@ -53070,7 +56973,7 @@
     </w:lvlOverride>
   </w:num>
   <w:num w:numId="13">
-    <w:abstractNumId w:val="37"/>
+    <w:abstractNumId w:val="40"/>
     <w:lvlOverride w:ilvl="0">
       <w:startOverride w:val="1"/>
     </w:lvlOverride>
@@ -53100,213 +57003,231 @@
     </w:lvlOverride>
   </w:num>
   <w:num w:numId="14">
-    <w:abstractNumId w:val="40"/>
+    <w:abstractNumId w:val="44"/>
   </w:num>
   <w:num w:numId="15">
-    <w:abstractNumId w:val="65"/>
+    <w:abstractNumId w:val="71"/>
   </w:num>
   <w:num w:numId="16">
-    <w:abstractNumId w:val="75"/>
+    <w:abstractNumId w:val="81"/>
   </w:num>
   <w:num w:numId="17">
-    <w:abstractNumId w:val="36"/>
+    <w:abstractNumId w:val="39"/>
   </w:num>
   <w:num w:numId="18">
-    <w:abstractNumId w:val="34"/>
+    <w:abstractNumId w:val="37"/>
   </w:num>
   <w:num w:numId="19">
-    <w:abstractNumId w:val="21"/>
+    <w:abstractNumId w:val="24"/>
   </w:num>
   <w:num w:numId="20">
-    <w:abstractNumId w:val="13"/>
+    <w:abstractNumId w:val="16"/>
   </w:num>
   <w:num w:numId="21">
     <w:abstractNumId w:val="7"/>
   </w:num>
   <w:num w:numId="22">
-    <w:abstractNumId w:val="11"/>
+    <w:abstractNumId w:val="13"/>
   </w:num>
   <w:num w:numId="23">
-    <w:abstractNumId w:val="66"/>
+    <w:abstractNumId w:val="72"/>
   </w:num>
   <w:num w:numId="24">
-    <w:abstractNumId w:val="24"/>
+    <w:abstractNumId w:val="27"/>
   </w:num>
   <w:num w:numId="25">
-    <w:abstractNumId w:val="49"/>
+    <w:abstractNumId w:val="54"/>
   </w:num>
   <w:num w:numId="26">
-    <w:abstractNumId w:val="63"/>
+    <w:abstractNumId w:val="69"/>
   </w:num>
   <w:num w:numId="27">
-    <w:abstractNumId w:val="79"/>
+    <w:abstractNumId w:val="85"/>
   </w:num>
   <w:num w:numId="28">
-    <w:abstractNumId w:val="62"/>
+    <w:abstractNumId w:val="68"/>
   </w:num>
   <w:num w:numId="29">
-    <w:abstractNumId w:val="22"/>
+    <w:abstractNumId w:val="25"/>
   </w:num>
   <w:num w:numId="30">
-    <w:abstractNumId w:val="70"/>
+    <w:abstractNumId w:val="76"/>
   </w:num>
   <w:num w:numId="31">
-    <w:abstractNumId w:val="42"/>
+    <w:abstractNumId w:val="46"/>
   </w:num>
   <w:num w:numId="32">
-    <w:abstractNumId w:val="18"/>
+    <w:abstractNumId w:val="21"/>
   </w:num>
   <w:num w:numId="33">
-    <w:abstractNumId w:val="51"/>
+    <w:abstractNumId w:val="57"/>
   </w:num>
   <w:num w:numId="34">
-    <w:abstractNumId w:val="33"/>
+    <w:abstractNumId w:val="36"/>
   </w:num>
   <w:num w:numId="35">
-    <w:abstractNumId w:val="26"/>
+    <w:abstractNumId w:val="29"/>
   </w:num>
   <w:num w:numId="36">
     <w:abstractNumId w:val="3"/>
   </w:num>
   <w:num w:numId="37">
-    <w:abstractNumId w:val="41"/>
+    <w:abstractNumId w:val="45"/>
   </w:num>
   <w:num w:numId="38">
-    <w:abstractNumId w:val="69"/>
+    <w:abstractNumId w:val="75"/>
   </w:num>
   <w:num w:numId="39">
     <w:abstractNumId w:val="9"/>
   </w:num>
   <w:num w:numId="40">
-    <w:abstractNumId w:val="20"/>
+    <w:abstractNumId w:val="23"/>
   </w:num>
   <w:num w:numId="41">
-    <w:abstractNumId w:val="56"/>
+    <w:abstractNumId w:val="62"/>
   </w:num>
   <w:num w:numId="42">
-    <w:abstractNumId w:val="78"/>
+    <w:abstractNumId w:val="84"/>
   </w:num>
   <w:num w:numId="43">
     <w:abstractNumId w:val="2"/>
   </w:num>
   <w:num w:numId="44">
-    <w:abstractNumId w:val="46"/>
+    <w:abstractNumId w:val="51"/>
   </w:num>
   <w:num w:numId="45">
-    <w:abstractNumId w:val="38"/>
+    <w:abstractNumId w:val="41"/>
   </w:num>
   <w:num w:numId="46">
-    <w:abstractNumId w:val="60"/>
+    <w:abstractNumId w:val="66"/>
   </w:num>
   <w:num w:numId="47">
-    <w:abstractNumId w:val="53"/>
+    <w:abstractNumId w:val="59"/>
   </w:num>
   <w:num w:numId="48">
-    <w:abstractNumId w:val="29"/>
+    <w:abstractNumId w:val="32"/>
   </w:num>
   <w:num w:numId="49">
-    <w:abstractNumId w:val="27"/>
+    <w:abstractNumId w:val="30"/>
   </w:num>
   <w:num w:numId="50">
     <w:abstractNumId w:val="6"/>
   </w:num>
   <w:num w:numId="51">
-    <w:abstractNumId w:val="68"/>
+    <w:abstractNumId w:val="74"/>
   </w:num>
   <w:num w:numId="52">
-    <w:abstractNumId w:val="74"/>
+    <w:abstractNumId w:val="80"/>
   </w:num>
   <w:num w:numId="53">
-    <w:abstractNumId w:val="28"/>
+    <w:abstractNumId w:val="31"/>
   </w:num>
   <w:num w:numId="54">
-    <w:abstractNumId w:val="52"/>
+    <w:abstractNumId w:val="58"/>
   </w:num>
   <w:num w:numId="55">
-    <w:abstractNumId w:val="50"/>
+    <w:abstractNumId w:val="56"/>
   </w:num>
   <w:num w:numId="56">
-    <w:abstractNumId w:val="73"/>
+    <w:abstractNumId w:val="79"/>
   </w:num>
   <w:num w:numId="57">
-    <w:abstractNumId w:val="32"/>
+    <w:abstractNumId w:val="35"/>
   </w:num>
   <w:num w:numId="58">
-    <w:abstractNumId w:val="71"/>
+    <w:abstractNumId w:val="77"/>
   </w:num>
   <w:num w:numId="59">
+    <w:abstractNumId w:val="18"/>
+  </w:num>
+  <w:num w:numId="60">
+    <w:abstractNumId w:val="17"/>
+  </w:num>
+  <w:num w:numId="61">
     <w:abstractNumId w:val="15"/>
   </w:num>
-  <w:num w:numId="60">
-    <w:abstractNumId w:val="14"/>
-  </w:num>
-  <w:num w:numId="61">
-    <w:abstractNumId w:val="12"/>
-  </w:num>
   <w:num w:numId="62">
-    <w:abstractNumId w:val="76"/>
+    <w:abstractNumId w:val="82"/>
   </w:num>
   <w:num w:numId="63">
-    <w:abstractNumId w:val="48"/>
+    <w:abstractNumId w:val="53"/>
   </w:num>
   <w:num w:numId="64">
-    <w:abstractNumId w:val="39"/>
+    <w:abstractNumId w:val="42"/>
   </w:num>
   <w:num w:numId="65">
     <w:abstractNumId w:val="5"/>
   </w:num>
   <w:num w:numId="66">
-    <w:abstractNumId w:val="72"/>
+    <w:abstractNumId w:val="78"/>
   </w:num>
   <w:num w:numId="67">
-    <w:abstractNumId w:val="23"/>
+    <w:abstractNumId w:val="26"/>
   </w:num>
   <w:num w:numId="68">
-    <w:abstractNumId w:val="57"/>
+    <w:abstractNumId w:val="63"/>
   </w:num>
   <w:num w:numId="69">
-    <w:abstractNumId w:val="35"/>
+    <w:abstractNumId w:val="38"/>
   </w:num>
   <w:num w:numId="70">
-    <w:abstractNumId w:val="58"/>
+    <w:abstractNumId w:val="64"/>
   </w:num>
   <w:num w:numId="71">
-    <w:abstractNumId w:val="43"/>
+    <w:abstractNumId w:val="47"/>
   </w:num>
   <w:num w:numId="72">
-    <w:abstractNumId w:val="19"/>
+    <w:abstractNumId w:val="22"/>
   </w:num>
   <w:num w:numId="73">
-    <w:abstractNumId w:val="59"/>
+    <w:abstractNumId w:val="65"/>
   </w:num>
   <w:num w:numId="74">
-    <w:abstractNumId w:val="44"/>
+    <w:abstractNumId w:val="48"/>
   </w:num>
   <w:num w:numId="75">
     <w:abstractNumId w:val="4"/>
   </w:num>
   <w:num w:numId="76">
-    <w:abstractNumId w:val="17"/>
+    <w:abstractNumId w:val="20"/>
   </w:num>
   <w:num w:numId="77">
-    <w:abstractNumId w:val="45"/>
+    <w:abstractNumId w:val="50"/>
   </w:num>
   <w:num w:numId="78">
-    <w:abstractNumId w:val="77"/>
+    <w:abstractNumId w:val="83"/>
   </w:num>
   <w:num w:numId="79">
+    <w:abstractNumId w:val="11"/>
+  </w:num>
+  <w:num w:numId="80">
+    <w:abstractNumId w:val="33"/>
+  </w:num>
+  <w:num w:numId="81">
+    <w:abstractNumId w:val="19"/>
+  </w:num>
+  <w:num w:numId="82">
+    <w:abstractNumId w:val="60"/>
+  </w:num>
+  <w:num w:numId="83">
+    <w:abstractNumId w:val="12"/>
+  </w:num>
+  <w:num w:numId="84">
     <w:abstractNumId w:val="10"/>
   </w:num>
-  <w:num w:numId="80">
-    <w:abstractNumId w:val="30"/>
+  <w:num w:numId="85">
+    <w:abstractNumId w:val="14"/>
   </w:num>
-  <w:num w:numId="81">
-    <w:abstractNumId w:val="16"/>
+  <w:num w:numId="86">
+    <w:abstractNumId w:val="43"/>
   </w:num>
-  <w:num w:numId="82">
-    <w:abstractNumId w:val="54"/>
+  <w:num w:numId="87">
+    <w:abstractNumId w:val="55"/>
   </w:num>
-  <w:numIdMacAtCleanup w:val="82"/>
+  <w:num w:numId="88">
+    <w:abstractNumId w:val="49"/>
+  </w:num>
+  <w:numIdMacAtCleanup w:val="88"/>
 </w:numbering>
 </file>
 
@@ -54258,7 +58179,7 @@
 </file>
 
 <file path=customXml/itemProps1.xml><?xml version="1.0" encoding="utf-8"?>
-<ds:datastoreItem xmlns:ds="http://schemas.openxmlformats.org/officeDocument/2006/customXml" ds:itemID="{CFC3804A-335F-4234-9C02-8CAE15B53A58}">
+<ds:datastoreItem xmlns:ds="http://schemas.openxmlformats.org/officeDocument/2006/customXml" ds:itemID="{C76504C6-F587-4E2A-8F0A-81E75F8AA8A0}">
   <ds:schemaRefs>
     <ds:schemaRef ds:uri="http://schemas.openxmlformats.org/officeDocument/2006/bibliography"/>
   </ds:schemaRefs>

</xml_diff>

<commit_message>
Revert "Formatting Return Spaces"
This reverts commit afd1bf9af35bb7c017e6de69277f2501e3150ec3.
</commit_message>
<xml_diff>
--- a/Illuminati_Usecases.docx
+++ b/Illuminati_Usecases.docx
@@ -1,6 +1,6 @@
 
 <file path=word/document.xml><?xml version="1.0" encoding="utf-8"?>
-<w:document xmlns:wpc="http://schemas.microsoft.com/office/word/2010/wordprocessingCanvas" xmlns:cx="http://schemas.microsoft.com/office/drawing/2014/chartex" xmlns:cx1="http://schemas.microsoft.com/office/drawing/2015/9/8/chartex" xmlns:cx2="http://schemas.microsoft.com/office/drawing/2015/10/21/chartex" xmlns:cx3="http://schemas.microsoft.com/office/drawing/2016/5/9/chartex" xmlns:cx4="http://schemas.microsoft.com/office/drawing/2016/5/10/chartex" xmlns:cx5="http://schemas.microsoft.com/office/drawing/2016/5/11/chartex" xmlns:cx6="http://schemas.microsoft.com/office/drawing/2016/5/12/chartex" xmlns:cx7="http://schemas.microsoft.com/office/drawing/2016/5/13/chartex" xmlns:cx8="http://schemas.microsoft.com/office/drawing/2016/5/14/chartex" xmlns:mc="http://schemas.openxmlformats.org/markup-compatibility/2006" xmlns:o="urn:schemas-microsoft-com:office:office" xmlns:r="http://schemas.openxmlformats.org/officeDocument/2006/relationships" xmlns:m="http://schemas.openxmlformats.org/officeDocument/2006/math" xmlns:v="urn:schemas-microsoft-com:vml" xmlns:wp14="http://schemas.microsoft.com/office/word/2010/wordprocessingDrawing" xmlns:wp="http://schemas.openxmlformats.org/drawingml/2006/wordprocessingDrawing" xmlns:w10="urn:schemas-microsoft-com:office:word" xmlns:w="http://schemas.openxmlformats.org/wordprocessingml/2006/main" xmlns:w14="http://schemas.microsoft.com/office/word/2010/wordml" xmlns:w15="http://schemas.microsoft.com/office/word/2012/wordml" xmlns:w16se="http://schemas.microsoft.com/office/word/2015/wordml/symex" xmlns:wpg="http://schemas.microsoft.com/office/word/2010/wordprocessingGroup" xmlns:wpi="http://schemas.microsoft.com/office/word/2010/wordprocessingInk" xmlns:wne="http://schemas.microsoft.com/office/word/2006/wordml" xmlns:wps="http://schemas.microsoft.com/office/word/2010/wordprocessingShape" mc:Ignorable="w14 w15 w16se wp14">
+<w:document xmlns:wpc="http://schemas.microsoft.com/office/word/2010/wordprocessingCanvas" xmlns:cx="http://schemas.microsoft.com/office/drawing/2014/chartex" xmlns:cx1="http://schemas.microsoft.com/office/drawing/2015/9/8/chartex" xmlns:cx2="http://schemas.microsoft.com/office/drawing/2015/10/21/chartex" xmlns:cx3="http://schemas.microsoft.com/office/drawing/2016/5/9/chartex" xmlns:cx4="http://schemas.microsoft.com/office/drawing/2016/5/10/chartex" xmlns:cx5="http://schemas.microsoft.com/office/drawing/2016/5/11/chartex" xmlns:mc="http://schemas.openxmlformats.org/markup-compatibility/2006" xmlns:o="urn:schemas-microsoft-com:office:office" xmlns:r="http://schemas.openxmlformats.org/officeDocument/2006/relationships" xmlns:m="http://schemas.openxmlformats.org/officeDocument/2006/math" xmlns:v="urn:schemas-microsoft-com:vml" xmlns:wp14="http://schemas.microsoft.com/office/word/2010/wordprocessingDrawing" xmlns:wp="http://schemas.openxmlformats.org/drawingml/2006/wordprocessingDrawing" xmlns:w10="urn:schemas-microsoft-com:office:word" xmlns:w="http://schemas.openxmlformats.org/wordprocessingml/2006/main" xmlns:w14="http://schemas.microsoft.com/office/word/2010/wordml" xmlns:w15="http://schemas.microsoft.com/office/word/2012/wordml" xmlns:w16se="http://schemas.microsoft.com/office/word/2015/wordml/symex" xmlns:wpg="http://schemas.microsoft.com/office/word/2010/wordprocessingGroup" xmlns:wpi="http://schemas.microsoft.com/office/word/2010/wordprocessingInk" xmlns:wne="http://schemas.microsoft.com/office/word/2006/wordml" xmlns:wps="http://schemas.microsoft.com/office/word/2010/wordprocessingShape" mc:Ignorable="w14 w15 w16se wp14">
   <w:body>
     <w:p>
       <w:pPr>
@@ -1841,10 +1841,44 @@
         </w:tc>
       </w:tr>
     </w:tbl>
+    <w:p/>
+    <w:p/>
+    <w:p/>
+    <w:p/>
+    <w:p/>
+    <w:p/>
+    <w:p/>
+    <w:p/>
+    <w:p/>
+    <w:p/>
+    <w:p/>
+    <w:p/>
+    <w:p/>
+    <w:p/>
+    <w:p/>
+    <w:p/>
+    <w:p/>
     <w:p>
-      <w:r>
-        <w:br w:type="page"/>
-      </w:r>
+      <w:pPr>
+        <w:spacing w:line="240" w:lineRule="auto"/>
+        <w:rPr>
+          <w:rFonts w:ascii="Times New Roman" w:eastAsia="Times New Roman" w:hAnsi="Times New Roman" w:cs="Times New Roman"/>
+          <w:color w:val="auto"/>
+          <w:sz w:val="24"/>
+          <w:szCs w:val="24"/>
+        </w:rPr>
+      </w:pPr>
+    </w:p>
+    <w:p>
+      <w:pPr>
+        <w:spacing w:line="240" w:lineRule="auto"/>
+        <w:rPr>
+          <w:rFonts w:ascii="Times New Roman" w:eastAsia="Times New Roman" w:hAnsi="Times New Roman" w:cs="Times New Roman"/>
+          <w:color w:val="auto"/>
+          <w:sz w:val="24"/>
+          <w:szCs w:val="24"/>
+        </w:rPr>
+      </w:pPr>
     </w:p>
     <w:tbl>
       <w:tblPr>
@@ -1893,7 +1927,6 @@
               <w:rPr>
                 <w:rFonts w:eastAsia="Times New Roman"/>
               </w:rPr>
-              <w:lastRenderedPageBreak/>
               <w:t>ID</w:t>
             </w:r>
           </w:p>
@@ -3002,11 +3035,11 @@
         </w:tc>
       </w:tr>
     </w:tbl>
-    <w:p>
-      <w:r>
-        <w:br w:type="page"/>
-      </w:r>
-    </w:p>
+    <w:p/>
+    <w:p/>
+    <w:p/>
+    <w:p/>
+    <w:p/>
     <w:tbl>
       <w:tblPr>
         <w:tblW w:w="0" w:type="auto"/>
@@ -4206,11 +4239,11 @@
         </w:tc>
       </w:tr>
     </w:tbl>
-    <w:p>
-      <w:r>
-        <w:br w:type="page"/>
-      </w:r>
-    </w:p>
+    <w:p/>
+    <w:p/>
+    <w:p/>
+    <w:p/>
+    <w:p/>
     <w:tbl>
       <w:tblPr>
         <w:tblW w:w="0" w:type="auto"/>
@@ -5383,11 +5416,12 @@
         </w:tc>
       </w:tr>
     </w:tbl>
-    <w:p>
-      <w:r>
-        <w:br w:type="page"/>
-      </w:r>
-    </w:p>
+    <w:p/>
+    <w:p/>
+    <w:p/>
+    <w:p/>
+    <w:p/>
+    <w:p/>
     <w:tbl>
       <w:tblPr>
         <w:tblW w:w="0" w:type="auto"/>
@@ -7695,11 +7729,15 @@
         </w:tc>
       </w:tr>
     </w:tbl>
-    <w:p>
-      <w:r>
-        <w:br w:type="page"/>
-      </w:r>
-    </w:p>
+    <w:p/>
+    <w:p/>
+    <w:p/>
+    <w:p/>
+    <w:p/>
+    <w:p/>
+    <w:p/>
+    <w:p/>
+    <w:p/>
     <w:tbl>
       <w:tblPr>
         <w:tblW w:w="0" w:type="auto"/>
@@ -8878,11 +8916,14 @@
         </w:tc>
       </w:tr>
     </w:tbl>
-    <w:p>
-      <w:r>
-        <w:br w:type="page"/>
-      </w:r>
-    </w:p>
+    <w:p/>
+    <w:p/>
+    <w:p/>
+    <w:p/>
+    <w:p/>
+    <w:p/>
+    <w:p/>
+    <w:p/>
     <w:tbl>
       <w:tblPr>
         <w:tblW w:w="0" w:type="auto"/>
@@ -10014,11 +10055,18 @@
         </w:tc>
       </w:tr>
     </w:tbl>
-    <w:p>
-      <w:r>
-        <w:br w:type="page"/>
-      </w:r>
-    </w:p>
+    <w:p/>
+    <w:p/>
+    <w:p/>
+    <w:p/>
+    <w:p/>
+    <w:p/>
+    <w:p/>
+    <w:p/>
+    <w:p/>
+    <w:p/>
+    <w:p/>
+    <w:p/>
     <w:tbl>
       <w:tblPr>
         <w:tblW w:w="0" w:type="auto"/>
@@ -11115,11 +11163,17 @@
         </w:tc>
       </w:tr>
     </w:tbl>
-    <w:p>
-      <w:r>
-        <w:br w:type="page"/>
-      </w:r>
-    </w:p>
+    <w:p/>
+    <w:p/>
+    <w:p/>
+    <w:p/>
+    <w:p/>
+    <w:p/>
+    <w:p/>
+    <w:p/>
+    <w:p/>
+    <w:p/>
+    <w:p/>
     <w:tbl>
       <w:tblPr>
         <w:tblW w:w="0" w:type="auto"/>
@@ -12163,11 +12217,26 @@
         </w:tc>
       </w:tr>
     </w:tbl>
-    <w:p>
-      <w:r>
-        <w:br w:type="page"/>
-      </w:r>
-    </w:p>
+    <w:p/>
+    <w:p/>
+    <w:p/>
+    <w:p/>
+    <w:p/>
+    <w:p/>
+    <w:p/>
+    <w:p/>
+    <w:p/>
+    <w:p/>
+    <w:p/>
+    <w:p/>
+    <w:p/>
+    <w:p/>
+    <w:p/>
+    <w:p/>
+    <w:p/>
+    <w:p/>
+    <w:p/>
+    <w:p/>
     <w:tbl>
       <w:tblPr>
         <w:tblW w:w="0" w:type="auto"/>
@@ -12209,7 +12278,6 @@
               <w:rPr>
                 <w:rFonts w:eastAsia="Times New Roman"/>
               </w:rPr>
-              <w:lastRenderedPageBreak/>
               <w:t>ID</w:t>
             </w:r>
           </w:p>
@@ -13205,11 +13273,27 @@
         </w:tc>
       </w:tr>
     </w:tbl>
-    <w:p>
-      <w:r>
-        <w:br w:type="page"/>
-      </w:r>
-    </w:p>
+    <w:p/>
+    <w:p/>
+    <w:p/>
+    <w:p/>
+    <w:p/>
+    <w:p/>
+    <w:p/>
+    <w:p/>
+    <w:p/>
+    <w:p/>
+    <w:p/>
+    <w:p/>
+    <w:p/>
+    <w:p/>
+    <w:p/>
+    <w:p/>
+    <w:p/>
+    <w:p/>
+    <w:p/>
+    <w:p/>
+    <w:p/>
     <w:tbl>
       <w:tblPr>
         <w:tblW w:w="0" w:type="auto"/>
@@ -13251,7 +13335,6 @@
               <w:rPr>
                 <w:rFonts w:eastAsia="Times New Roman"/>
               </w:rPr>
-              <w:lastRenderedPageBreak/>
               <w:t>ID</w:t>
             </w:r>
           </w:p>
@@ -14267,11 +14350,25 @@
         </w:tc>
       </w:tr>
     </w:tbl>
-    <w:p>
-      <w:r>
-        <w:br w:type="page"/>
-      </w:r>
-    </w:p>
+    <w:p/>
+    <w:p/>
+    <w:p/>
+    <w:p/>
+    <w:p/>
+    <w:p/>
+    <w:p/>
+    <w:p/>
+    <w:p/>
+    <w:p/>
+    <w:p/>
+    <w:p/>
+    <w:p/>
+    <w:p/>
+    <w:p/>
+    <w:p/>
+    <w:p/>
+    <w:p/>
+    <w:p/>
     <w:tbl>
       <w:tblPr>
         <w:tblW w:w="0" w:type="auto"/>
@@ -14313,7 +14410,6 @@
               <w:rPr>
                 <w:rFonts w:eastAsia="Times New Roman"/>
               </w:rPr>
-              <w:lastRenderedPageBreak/>
               <w:t>ID</w:t>
             </w:r>
           </w:p>
@@ -15335,11 +15431,26 @@
         </w:tc>
       </w:tr>
     </w:tbl>
-    <w:p>
-      <w:r>
-        <w:br w:type="page"/>
-      </w:r>
-    </w:p>
+    <w:p/>
+    <w:p/>
+    <w:p/>
+    <w:p/>
+    <w:p/>
+    <w:p/>
+    <w:p/>
+    <w:p/>
+    <w:p/>
+    <w:p/>
+    <w:p/>
+    <w:p/>
+    <w:p/>
+    <w:p/>
+    <w:p/>
+    <w:p/>
+    <w:p/>
+    <w:p/>
+    <w:p/>
+    <w:p/>
     <w:tbl>
       <w:tblPr>
         <w:tblW w:w="0" w:type="auto"/>
@@ -15381,7 +15492,6 @@
               <w:rPr>
                 <w:rFonts w:eastAsia="Times New Roman"/>
               </w:rPr>
-              <w:lastRenderedPageBreak/>
               <w:t>ID</w:t>
             </w:r>
           </w:p>
@@ -16348,11 +16458,27 @@
         </w:tc>
       </w:tr>
     </w:tbl>
-    <w:p>
-      <w:r>
-        <w:br w:type="page"/>
-      </w:r>
-    </w:p>
+    <w:p/>
+    <w:p/>
+    <w:p/>
+    <w:p/>
+    <w:p/>
+    <w:p/>
+    <w:p/>
+    <w:p/>
+    <w:p/>
+    <w:p/>
+    <w:p/>
+    <w:p/>
+    <w:p/>
+    <w:p/>
+    <w:p/>
+    <w:p/>
+    <w:p/>
+    <w:p/>
+    <w:p/>
+    <w:p/>
+    <w:p/>
     <w:tbl>
       <w:tblPr>
         <w:tblW w:w="0" w:type="auto"/>
@@ -16394,7 +16520,6 @@
               <w:rPr>
                 <w:rFonts w:eastAsia="Times New Roman"/>
               </w:rPr>
-              <w:lastRenderedPageBreak/>
               <w:t>ID</w:t>
             </w:r>
           </w:p>
@@ -17414,11 +17539,24 @@
         </w:tc>
       </w:tr>
     </w:tbl>
-    <w:p>
-      <w:r>
-        <w:br w:type="page"/>
-      </w:r>
-    </w:p>
+    <w:p/>
+    <w:p/>
+    <w:p/>
+    <w:p/>
+    <w:p/>
+    <w:p/>
+    <w:p/>
+    <w:p/>
+    <w:p/>
+    <w:p/>
+    <w:p/>
+    <w:p/>
+    <w:p/>
+    <w:p/>
+    <w:p/>
+    <w:p/>
+    <w:p/>
+    <w:p/>
     <w:tbl>
       <w:tblPr>
         <w:tblW w:w="0" w:type="auto"/>
@@ -17460,7 +17598,6 @@
               <w:rPr>
                 <w:rFonts w:eastAsia="Times New Roman"/>
               </w:rPr>
-              <w:lastRenderedPageBreak/>
               <w:t>ID</w:t>
             </w:r>
           </w:p>
@@ -18435,11 +18572,25 @@
         </w:tc>
       </w:tr>
     </w:tbl>
-    <w:p>
-      <w:r>
-        <w:br w:type="page"/>
-      </w:r>
-    </w:p>
+    <w:p/>
+    <w:p/>
+    <w:p/>
+    <w:p/>
+    <w:p/>
+    <w:p/>
+    <w:p/>
+    <w:p/>
+    <w:p/>
+    <w:p/>
+    <w:p/>
+    <w:p/>
+    <w:p/>
+    <w:p/>
+    <w:p/>
+    <w:p/>
+    <w:p/>
+    <w:p/>
+    <w:p/>
     <w:tbl>
       <w:tblPr>
         <w:tblW w:w="0" w:type="auto"/>
@@ -18481,7 +18632,6 @@
               <w:rPr>
                 <w:rFonts w:eastAsia="Times New Roman"/>
               </w:rPr>
-              <w:lastRenderedPageBreak/>
               <w:t>ID</w:t>
             </w:r>
           </w:p>
@@ -19496,11 +19646,11 @@
         </w:tc>
       </w:tr>
     </w:tbl>
-    <w:p>
-      <w:r>
-        <w:br w:type="page"/>
-      </w:r>
-    </w:p>
+    <w:p/>
+    <w:p/>
+    <w:p/>
+    <w:p/>
+    <w:p/>
     <w:tbl>
       <w:tblPr>
         <w:tblW w:w="0" w:type="auto"/>
@@ -20489,11 +20639,25 @@
         </w:tc>
       </w:tr>
     </w:tbl>
-    <w:p>
-      <w:r>
-        <w:br w:type="page"/>
-      </w:r>
-    </w:p>
+    <w:p/>
+    <w:p/>
+    <w:p/>
+    <w:p/>
+    <w:p/>
+    <w:p/>
+    <w:p/>
+    <w:p/>
+    <w:p/>
+    <w:p/>
+    <w:p/>
+    <w:p/>
+    <w:p/>
+    <w:p/>
+    <w:p/>
+    <w:p/>
+    <w:p/>
+    <w:p/>
+    <w:p/>
     <w:tbl>
       <w:tblPr>
         <w:tblW w:w="0" w:type="auto"/>
@@ -21514,11 +21678,25 @@
         </w:tc>
       </w:tr>
     </w:tbl>
-    <w:p>
-      <w:r>
-        <w:br w:type="page"/>
-      </w:r>
-    </w:p>
+    <w:p/>
+    <w:p/>
+    <w:p/>
+    <w:p/>
+    <w:p/>
+    <w:p/>
+    <w:p/>
+    <w:p/>
+    <w:p/>
+    <w:p/>
+    <w:p/>
+    <w:p/>
+    <w:p/>
+    <w:p/>
+    <w:p/>
+    <w:p/>
+    <w:p/>
+    <w:p/>
+    <w:p/>
     <w:tbl>
       <w:tblPr>
         <w:tblW w:w="0" w:type="auto"/>
@@ -22527,11 +22705,25 @@
         </w:tc>
       </w:tr>
     </w:tbl>
-    <w:p>
-      <w:r>
-        <w:br w:type="page"/>
-      </w:r>
-    </w:p>
+    <w:p/>
+    <w:p/>
+    <w:p/>
+    <w:p/>
+    <w:p/>
+    <w:p/>
+    <w:p/>
+    <w:p/>
+    <w:p/>
+    <w:p/>
+    <w:p/>
+    <w:p/>
+    <w:p/>
+    <w:p/>
+    <w:p/>
+    <w:p/>
+    <w:p/>
+    <w:p/>
+    <w:p/>
     <w:tbl>
       <w:tblPr>
         <w:tblW w:w="0" w:type="auto"/>
@@ -23540,11 +23732,25 @@
         </w:tc>
       </w:tr>
     </w:tbl>
-    <w:p>
-      <w:r>
-        <w:br w:type="page"/>
-      </w:r>
-    </w:p>
+    <w:p/>
+    <w:p/>
+    <w:p/>
+    <w:p/>
+    <w:p/>
+    <w:p/>
+    <w:p/>
+    <w:p/>
+    <w:p/>
+    <w:p/>
+    <w:p/>
+    <w:p/>
+    <w:p/>
+    <w:p/>
+    <w:p/>
+    <w:p/>
+    <w:p/>
+    <w:p/>
+    <w:p/>
     <w:tbl>
       <w:tblPr>
         <w:tblW w:w="0" w:type="auto"/>
@@ -24587,11 +24793,23 @@
         </w:tc>
       </w:tr>
     </w:tbl>
-    <w:p>
-      <w:r>
-        <w:br w:type="page"/>
-      </w:r>
-    </w:p>
+    <w:p/>
+    <w:p/>
+    <w:p/>
+    <w:p/>
+    <w:p/>
+    <w:p/>
+    <w:p/>
+    <w:p/>
+    <w:p/>
+    <w:p/>
+    <w:p/>
+    <w:p/>
+    <w:p/>
+    <w:p/>
+    <w:p/>
+    <w:p/>
+    <w:p/>
     <w:tbl>
       <w:tblPr>
         <w:tblW w:w="0" w:type="auto"/>
@@ -25613,11 +25831,23 @@
         </w:tc>
       </w:tr>
     </w:tbl>
-    <w:p>
-      <w:r>
-        <w:br w:type="page"/>
-      </w:r>
-    </w:p>
+    <w:p/>
+    <w:p/>
+    <w:p/>
+    <w:p/>
+    <w:p/>
+    <w:p/>
+    <w:p/>
+    <w:p/>
+    <w:p/>
+    <w:p/>
+    <w:p/>
+    <w:p/>
+    <w:p/>
+    <w:p/>
+    <w:p/>
+    <w:p/>
+    <w:p/>
     <w:tbl>
       <w:tblPr>
         <w:tblW w:w="0" w:type="auto"/>
@@ -25836,7 +26066,13 @@
               <w:rPr>
                 <w:rFonts w:eastAsia="Times New Roman"/>
               </w:rPr>
-              <w:t xml:space="preserve">This group has a Power of 1, Resistance of 5, and Income of 1. They are aligned as Violent and Weird. They can be controlled and control one Group.    </w:t>
+              <w:t>This group has a Power of 1, Resistance of 5, and Income of 1. They are aligned as Violent and Weird. They can be controlled and control one Group.</w:t>
+            </w:r>
+            <w:r>
+              <w:rPr>
+                <w:rFonts w:eastAsia="Times New Roman"/>
+              </w:rPr>
+              <w:t xml:space="preserve">    </w:t>
             </w:r>
           </w:p>
         </w:tc>
@@ -26272,6 +26508,8 @@
               </w:rPr>
               <w:t xml:space="preserve"> </w:t>
             </w:r>
+            <w:bookmarkStart w:id="0" w:name="_GoBack"/>
+            <w:bookmarkEnd w:id="0"/>
           </w:p>
         </w:tc>
       </w:tr>
@@ -26574,10 +26812,7 @@
         </w:tc>
       </w:tr>
     </w:tbl>
-    <w:p>
-      <w:bookmarkStart w:id="0" w:name="_GoBack"/>
-      <w:bookmarkEnd w:id="0"/>
-    </w:p>
+    <w:p/>
     <w:sectPr>
       <w:pgSz w:w="12240" w:h="15840"/>
       <w:pgMar w:top="1440" w:right="1440" w:bottom="1440" w:left="1440" w:header="0" w:footer="720" w:gutter="0"/>
@@ -26589,7 +26824,7 @@
 </file>
 
 <file path=word/endnotes.xml><?xml version="1.0" encoding="utf-8"?>
-<w:endnotes xmlns:wpc="http://schemas.microsoft.com/office/word/2010/wordprocessingCanvas" xmlns:cx="http://schemas.microsoft.com/office/drawing/2014/chartex" xmlns:cx1="http://schemas.microsoft.com/office/drawing/2015/9/8/chartex" xmlns:cx2="http://schemas.microsoft.com/office/drawing/2015/10/21/chartex" xmlns:cx3="http://schemas.microsoft.com/office/drawing/2016/5/9/chartex" xmlns:cx4="http://schemas.microsoft.com/office/drawing/2016/5/10/chartex" xmlns:cx5="http://schemas.microsoft.com/office/drawing/2016/5/11/chartex" xmlns:cx6="http://schemas.microsoft.com/office/drawing/2016/5/12/chartex" xmlns:cx7="http://schemas.microsoft.com/office/drawing/2016/5/13/chartex" xmlns:cx8="http://schemas.microsoft.com/office/drawing/2016/5/14/chartex" xmlns:mc="http://schemas.openxmlformats.org/markup-compatibility/2006" xmlns:o="urn:schemas-microsoft-com:office:office" xmlns:r="http://schemas.openxmlformats.org/officeDocument/2006/relationships" xmlns:m="http://schemas.openxmlformats.org/officeDocument/2006/math" xmlns:v="urn:schemas-microsoft-com:vml" xmlns:wp14="http://schemas.microsoft.com/office/word/2010/wordprocessingDrawing" xmlns:wp="http://schemas.openxmlformats.org/drawingml/2006/wordprocessingDrawing" xmlns:w10="urn:schemas-microsoft-com:office:word" xmlns:w="http://schemas.openxmlformats.org/wordprocessingml/2006/main" xmlns:w14="http://schemas.microsoft.com/office/word/2010/wordml" xmlns:w15="http://schemas.microsoft.com/office/word/2012/wordml" xmlns:w16se="http://schemas.microsoft.com/office/word/2015/wordml/symex" xmlns:wpg="http://schemas.microsoft.com/office/word/2010/wordprocessingGroup" xmlns:wpi="http://schemas.microsoft.com/office/word/2010/wordprocessingInk" xmlns:wne="http://schemas.microsoft.com/office/word/2006/wordml" xmlns:wps="http://schemas.microsoft.com/office/word/2010/wordprocessingShape" mc:Ignorable="w14 w15 w16se wp14">
+<w:endnotes xmlns:wpc="http://schemas.microsoft.com/office/word/2010/wordprocessingCanvas" xmlns:cx="http://schemas.microsoft.com/office/drawing/2014/chartex" xmlns:cx1="http://schemas.microsoft.com/office/drawing/2015/9/8/chartex" xmlns:cx2="http://schemas.microsoft.com/office/drawing/2015/10/21/chartex" xmlns:cx3="http://schemas.microsoft.com/office/drawing/2016/5/9/chartex" xmlns:cx4="http://schemas.microsoft.com/office/drawing/2016/5/10/chartex" xmlns:cx5="http://schemas.microsoft.com/office/drawing/2016/5/11/chartex" xmlns:mc="http://schemas.openxmlformats.org/markup-compatibility/2006" xmlns:o="urn:schemas-microsoft-com:office:office" xmlns:r="http://schemas.openxmlformats.org/officeDocument/2006/relationships" xmlns:m="http://schemas.openxmlformats.org/officeDocument/2006/math" xmlns:v="urn:schemas-microsoft-com:vml" xmlns:wp14="http://schemas.microsoft.com/office/word/2010/wordprocessingDrawing" xmlns:wp="http://schemas.openxmlformats.org/drawingml/2006/wordprocessingDrawing" xmlns:w10="urn:schemas-microsoft-com:office:word" xmlns:w="http://schemas.openxmlformats.org/wordprocessingml/2006/main" xmlns:w14="http://schemas.microsoft.com/office/word/2010/wordml" xmlns:w15="http://schemas.microsoft.com/office/word/2012/wordml" xmlns:w16se="http://schemas.microsoft.com/office/word/2015/wordml/symex" xmlns:wpg="http://schemas.microsoft.com/office/word/2010/wordprocessingGroup" xmlns:wpi="http://schemas.microsoft.com/office/word/2010/wordprocessingInk" xmlns:wne="http://schemas.microsoft.com/office/word/2006/wordml" xmlns:wps="http://schemas.microsoft.com/office/word/2010/wordprocessingShape" mc:Ignorable="w14 w15 w16se wp14">
   <w:endnote w:type="separator" w:id="-1">
     <w:p>
       <w:pPr>
@@ -26614,7 +26849,7 @@
 </file>
 
 <file path=word/footnotes.xml><?xml version="1.0" encoding="utf-8"?>
-<w:footnotes xmlns:wpc="http://schemas.microsoft.com/office/word/2010/wordprocessingCanvas" xmlns:cx="http://schemas.microsoft.com/office/drawing/2014/chartex" xmlns:cx1="http://schemas.microsoft.com/office/drawing/2015/9/8/chartex" xmlns:cx2="http://schemas.microsoft.com/office/drawing/2015/10/21/chartex" xmlns:cx3="http://schemas.microsoft.com/office/drawing/2016/5/9/chartex" xmlns:cx4="http://schemas.microsoft.com/office/drawing/2016/5/10/chartex" xmlns:cx5="http://schemas.microsoft.com/office/drawing/2016/5/11/chartex" xmlns:cx6="http://schemas.microsoft.com/office/drawing/2016/5/12/chartex" xmlns:cx7="http://schemas.microsoft.com/office/drawing/2016/5/13/chartex" xmlns:cx8="http://schemas.microsoft.com/office/drawing/2016/5/14/chartex" xmlns:mc="http://schemas.openxmlformats.org/markup-compatibility/2006" xmlns:o="urn:schemas-microsoft-com:office:office" xmlns:r="http://schemas.openxmlformats.org/officeDocument/2006/relationships" xmlns:m="http://schemas.openxmlformats.org/officeDocument/2006/math" xmlns:v="urn:schemas-microsoft-com:vml" xmlns:wp14="http://schemas.microsoft.com/office/word/2010/wordprocessingDrawing" xmlns:wp="http://schemas.openxmlformats.org/drawingml/2006/wordprocessingDrawing" xmlns:w10="urn:schemas-microsoft-com:office:word" xmlns:w="http://schemas.openxmlformats.org/wordprocessingml/2006/main" xmlns:w14="http://schemas.microsoft.com/office/word/2010/wordml" xmlns:w15="http://schemas.microsoft.com/office/word/2012/wordml" xmlns:w16se="http://schemas.microsoft.com/office/word/2015/wordml/symex" xmlns:wpg="http://schemas.microsoft.com/office/word/2010/wordprocessingGroup" xmlns:wpi="http://schemas.microsoft.com/office/word/2010/wordprocessingInk" xmlns:wne="http://schemas.microsoft.com/office/word/2006/wordml" xmlns:wps="http://schemas.microsoft.com/office/word/2010/wordprocessingShape" mc:Ignorable="w14 w15 w16se wp14">
+<w:footnotes xmlns:wpc="http://schemas.microsoft.com/office/word/2010/wordprocessingCanvas" xmlns:cx="http://schemas.microsoft.com/office/drawing/2014/chartex" xmlns:cx1="http://schemas.microsoft.com/office/drawing/2015/9/8/chartex" xmlns:cx2="http://schemas.microsoft.com/office/drawing/2015/10/21/chartex" xmlns:cx3="http://schemas.microsoft.com/office/drawing/2016/5/9/chartex" xmlns:cx4="http://schemas.microsoft.com/office/drawing/2016/5/10/chartex" xmlns:cx5="http://schemas.microsoft.com/office/drawing/2016/5/11/chartex" xmlns:mc="http://schemas.openxmlformats.org/markup-compatibility/2006" xmlns:o="urn:schemas-microsoft-com:office:office" xmlns:r="http://schemas.openxmlformats.org/officeDocument/2006/relationships" xmlns:m="http://schemas.openxmlformats.org/officeDocument/2006/math" xmlns:v="urn:schemas-microsoft-com:vml" xmlns:wp14="http://schemas.microsoft.com/office/word/2010/wordprocessingDrawing" xmlns:wp="http://schemas.openxmlformats.org/drawingml/2006/wordprocessingDrawing" xmlns:w10="urn:schemas-microsoft-com:office:word" xmlns:w="http://schemas.openxmlformats.org/wordprocessingml/2006/main" xmlns:w14="http://schemas.microsoft.com/office/word/2010/wordml" xmlns:w15="http://schemas.microsoft.com/office/word/2012/wordml" xmlns:w16se="http://schemas.microsoft.com/office/word/2015/wordml/symex" xmlns:wpg="http://schemas.microsoft.com/office/word/2010/wordprocessingGroup" xmlns:wpi="http://schemas.microsoft.com/office/word/2010/wordprocessingInk" xmlns:wne="http://schemas.microsoft.com/office/word/2006/wordml" xmlns:wps="http://schemas.microsoft.com/office/word/2010/wordprocessingShape" mc:Ignorable="w14 w15 w16se wp14">
   <w:footnote w:type="separator" w:id="-1">
     <w:p>
       <w:pPr>
@@ -26639,7 +26874,7 @@
 </file>
 
 <file path=word/numbering.xml><?xml version="1.0" encoding="utf-8"?>
-<w:numbering xmlns:wpc="http://schemas.microsoft.com/office/word/2010/wordprocessingCanvas" xmlns:cx="http://schemas.microsoft.com/office/drawing/2014/chartex" xmlns:cx1="http://schemas.microsoft.com/office/drawing/2015/9/8/chartex" xmlns:cx2="http://schemas.microsoft.com/office/drawing/2015/10/21/chartex" xmlns:cx3="http://schemas.microsoft.com/office/drawing/2016/5/9/chartex" xmlns:cx4="http://schemas.microsoft.com/office/drawing/2016/5/10/chartex" xmlns:cx5="http://schemas.microsoft.com/office/drawing/2016/5/11/chartex" xmlns:cx6="http://schemas.microsoft.com/office/drawing/2016/5/12/chartex" xmlns:cx7="http://schemas.microsoft.com/office/drawing/2016/5/13/chartex" xmlns:cx8="http://schemas.microsoft.com/office/drawing/2016/5/14/chartex" xmlns:mc="http://schemas.openxmlformats.org/markup-compatibility/2006" xmlns:o="urn:schemas-microsoft-com:office:office" xmlns:r="http://schemas.openxmlformats.org/officeDocument/2006/relationships" xmlns:m="http://schemas.openxmlformats.org/officeDocument/2006/math" xmlns:v="urn:schemas-microsoft-com:vml" xmlns:wp14="http://schemas.microsoft.com/office/word/2010/wordprocessingDrawing" xmlns:wp="http://schemas.openxmlformats.org/drawingml/2006/wordprocessingDrawing" xmlns:w10="urn:schemas-microsoft-com:office:word" xmlns:w="http://schemas.openxmlformats.org/wordprocessingml/2006/main" xmlns:w14="http://schemas.microsoft.com/office/word/2010/wordml" xmlns:w15="http://schemas.microsoft.com/office/word/2012/wordml" xmlns:w16se="http://schemas.microsoft.com/office/word/2015/wordml/symex" xmlns:wpg="http://schemas.microsoft.com/office/word/2010/wordprocessingGroup" xmlns:wpi="http://schemas.microsoft.com/office/word/2010/wordprocessingInk" xmlns:wne="http://schemas.microsoft.com/office/word/2006/wordml" xmlns:wps="http://schemas.microsoft.com/office/word/2010/wordprocessingShape" mc:Ignorable="w14 w15 w16se wp14">
+<w:numbering xmlns:wpc="http://schemas.microsoft.com/office/word/2010/wordprocessingCanvas" xmlns:cx="http://schemas.microsoft.com/office/drawing/2014/chartex" xmlns:cx1="http://schemas.microsoft.com/office/drawing/2015/9/8/chartex" xmlns:cx2="http://schemas.microsoft.com/office/drawing/2015/10/21/chartex" xmlns:cx3="http://schemas.microsoft.com/office/drawing/2016/5/9/chartex" xmlns:cx4="http://schemas.microsoft.com/office/drawing/2016/5/10/chartex" xmlns:cx5="http://schemas.microsoft.com/office/drawing/2016/5/11/chartex" xmlns:mc="http://schemas.openxmlformats.org/markup-compatibility/2006" xmlns:o="urn:schemas-microsoft-com:office:office" xmlns:r="http://schemas.openxmlformats.org/officeDocument/2006/relationships" xmlns:m="http://schemas.openxmlformats.org/officeDocument/2006/math" xmlns:v="urn:schemas-microsoft-com:vml" xmlns:wp14="http://schemas.microsoft.com/office/word/2010/wordprocessingDrawing" xmlns:wp="http://schemas.openxmlformats.org/drawingml/2006/wordprocessingDrawing" xmlns:w10="urn:schemas-microsoft-com:office:word" xmlns:w="http://schemas.openxmlformats.org/wordprocessingml/2006/main" xmlns:w14="http://schemas.microsoft.com/office/word/2010/wordml" xmlns:w15="http://schemas.microsoft.com/office/word/2012/wordml" xmlns:w16se="http://schemas.microsoft.com/office/word/2015/wordml/symex" xmlns:wpg="http://schemas.microsoft.com/office/word/2010/wordprocessingGroup" xmlns:wpi="http://schemas.microsoft.com/office/word/2010/wordprocessingInk" xmlns:wne="http://schemas.microsoft.com/office/word/2006/wordml" xmlns:wps="http://schemas.microsoft.com/office/word/2010/wordprocessingShape" mc:Ignorable="w14 w15 w16se wp14">
   <w:abstractNum w:abstractNumId="0" w15:restartNumberingAfterBreak="0">
     <w:nsid w:val="00C122FC"/>
     <w:multiLevelType w:val="multilevel"/>

</xml_diff>

<commit_message>
Attack to control alignments
</commit_message>
<xml_diff>
--- a/Illuminati_Usecases.docx
+++ b/Illuminati_Usecases.docx
@@ -9823,7 +9823,37 @@
               <w:spacing w:line="240" w:lineRule="auto"/>
             </w:pPr>
             <w:r>
-              <w:t>Describe the goal and context of this use case. This can be longer and multiple lines</w:t>
+              <w:t xml:space="preserve">Alignments are important when it comes to controlling. </w:t>
+            </w:r>
+          </w:p>
+          <w:p>
+            <w:pPr>
+              <w:widowControl w:val="0"/>
+              <w:spacing w:line="240" w:lineRule="auto"/>
+            </w:pPr>
+            <w:r>
+              <w:t xml:space="preserve">Identical alignments are easier to control, so add +4 to </w:t>
+            </w:r>
+            <w:r>
+              <w:t>power.</w:t>
+            </w:r>
+          </w:p>
+          <w:p>
+            <w:pPr>
+              <w:widowControl w:val="0"/>
+              <w:spacing w:line="240" w:lineRule="auto"/>
+            </w:pPr>
+            <w:r>
+              <w:t xml:space="preserve">Opposite alignments are harder to control, so subtract -4 to power. </w:t>
+            </w:r>
+          </w:p>
+          <w:p>
+            <w:pPr>
+              <w:widowControl w:val="0"/>
+              <w:spacing w:line="240" w:lineRule="auto"/>
+            </w:pPr>
+            <w:r>
+              <w:t>Example: A Weird, Communist Group is trying to control Straight, Government Group. There are two sets of opposite alignments, so -8 from attacking power.</w:t>
             </w:r>
           </w:p>
         </w:tc>
@@ -9865,7 +9895,7 @@
               <w:spacing w:line="240" w:lineRule="auto"/>
             </w:pPr>
             <w:r>
-              <w:t>The person who will be interacting with this usecase (the current player)</w:t>
+              <w:t>Current Player</w:t>
             </w:r>
           </w:p>
         </w:tc>
@@ -9907,7 +9937,7 @@
               <w:spacing w:line="240" w:lineRule="auto"/>
             </w:pPr>
             <w:r>
-              <w:t>Who will be affected and has an investment in this usecase (other players)</w:t>
+              <w:t>Other Players</w:t>
             </w:r>
           </w:p>
         </w:tc>
@@ -9949,7 +9979,7 @@
               <w:spacing w:line="240" w:lineRule="auto"/>
             </w:pPr>
             <w:r>
-              <w:t>What caused this usecase to be initiated.</w:t>
+              <w:t>Player needs to control group</w:t>
             </w:r>
           </w:p>
         </w:tc>
@@ -9991,7 +10021,7 @@
               <w:spacing w:line="240" w:lineRule="auto"/>
             </w:pPr>
             <w:r>
-              <w:t>Describe the state of the situation before the first event in this usecase</w:t>
+              <w:t>Player observes layout of Group structure to see what is needed</w:t>
             </w:r>
           </w:p>
         </w:tc>
@@ -10033,7 +10063,7 @@
               <w:spacing w:line="240" w:lineRule="auto"/>
             </w:pPr>
             <w:r>
-              <w:t>Describe the state of the situation after all the events in this usecase</w:t>
+              <w:t>Player attacks successfully and controls Group or player fails and nothing happens.</w:t>
             </w:r>
           </w:p>
         </w:tc>
@@ -10071,32 +10101,32 @@
           </w:tcPr>
           <w:p>
             <w:pPr>
+              <w:pStyle w:val="ListParagraph"/>
               <w:widowControl w:val="0"/>
               <w:numPr>
                 <w:ilvl w:val="0"/>
-                <w:numId w:val="1"/>
+                <w:numId w:val="141"/>
               </w:numPr>
               <w:spacing w:line="240" w:lineRule="auto"/>
-              <w:ind w:hanging="360"/>
-              <w:contextualSpacing/>
-            </w:pPr>
-            <w:r>
-              <w:t>The flow of events of from the preconditions to the postconditions, where nothing goes wrong</w:t>
-            </w:r>
-          </w:p>
-          <w:p>
-            <w:pPr>
+              <w:ind w:left="-44"/>
+            </w:pPr>
+            <w:r>
+              <w:t>Player has identical alignment, increase attack power</w:t>
+            </w:r>
+          </w:p>
+          <w:p>
+            <w:pPr>
+              <w:pStyle w:val="ListParagraph"/>
               <w:widowControl w:val="0"/>
               <w:numPr>
                 <w:ilvl w:val="0"/>
-                <w:numId w:val="1"/>
+                <w:numId w:val="141"/>
               </w:numPr>
               <w:spacing w:line="240" w:lineRule="auto"/>
-              <w:ind w:hanging="360"/>
-              <w:contextualSpacing/>
-            </w:pPr>
-            <w:r>
-              <w:t>Can be numbered like this</w:t>
+              <w:ind w:left="-44"/>
+            </w:pPr>
+            <w:r>
+              <w:t>This increases higher chance to control when rolling dice</w:t>
             </w:r>
           </w:p>
         </w:tc>
@@ -10137,14 +10167,14 @@
               <w:widowControl w:val="0"/>
               <w:numPr>
                 <w:ilvl w:val="0"/>
-                <w:numId w:val="6"/>
+                <w:numId w:val="140"/>
               </w:numPr>
               <w:spacing w:line="240" w:lineRule="auto"/>
               <w:ind w:hanging="360"/>
               <w:contextualSpacing/>
             </w:pPr>
             <w:r>
-              <w:t>Describe all other scenarios that can happen during this usecase</w:t>
+              <w:t>Player faces opposing alignment, decrease attack power</w:t>
             </w:r>
           </w:p>
           <w:p>
@@ -10152,29 +10182,56 @@
               <w:widowControl w:val="0"/>
               <w:numPr>
                 <w:ilvl w:val="0"/>
-                <w:numId w:val="6"/>
+                <w:numId w:val="140"/>
               </w:numPr>
               <w:spacing w:line="240" w:lineRule="auto"/>
               <w:ind w:hanging="360"/>
               <w:contextualSpacing/>
             </w:pPr>
             <w:r>
-              <w:t>Things that can go wrong</w:t>
-            </w:r>
-          </w:p>
+              <w:t>This lessens the chance of achieving control when rolling dice</w:t>
+            </w:r>
+          </w:p>
+        </w:tc>
+      </w:tr>
+      <w:tr>
+        <w:tc>
+          <w:tcPr>
+            <w:tcW w:w="2010" w:type="dxa"/>
+            <w:tcMar>
+              <w:top w:w="100" w:type="dxa"/>
+              <w:left w:w="100" w:type="dxa"/>
+              <w:bottom w:w="100" w:type="dxa"/>
+              <w:right w:w="100" w:type="dxa"/>
+            </w:tcMar>
+          </w:tcPr>
           <w:p>
             <w:pPr>
               <w:widowControl w:val="0"/>
-              <w:numPr>
-                <w:ilvl w:val="0"/>
-                <w:numId w:val="6"/>
-              </w:numPr>
-              <w:spacing w:line="240" w:lineRule="auto"/>
-              <w:ind w:hanging="360"/>
-              <w:contextualSpacing/>
-            </w:pPr>
-            <w:r>
-              <w:t>Can be numbered also</w:t>
+              <w:spacing w:line="240" w:lineRule="auto"/>
+            </w:pPr>
+            <w:r>
+              <w:t>Frequency of Use</w:t>
+            </w:r>
+          </w:p>
+        </w:tc>
+        <w:tc>
+          <w:tcPr>
+            <w:tcW w:w="7350" w:type="dxa"/>
+            <w:tcMar>
+              <w:top w:w="100" w:type="dxa"/>
+              <w:left w:w="100" w:type="dxa"/>
+              <w:bottom w:w="100" w:type="dxa"/>
+              <w:right w:w="100" w:type="dxa"/>
+            </w:tcMar>
+          </w:tcPr>
+          <w:p>
+            <w:pPr>
+              <w:widowControl w:val="0"/>
+              <w:spacing w:line="240" w:lineRule="auto"/>
+            </w:pPr>
+            <w:r>
+              <w:t>During attacks</w:t>
             </w:r>
           </w:p>
         </w:tc>
@@ -10196,7 +10253,7 @@
               <w:spacing w:line="240" w:lineRule="auto"/>
             </w:pPr>
             <w:r>
-              <w:t>Frequency of Use</w:t>
+              <w:t>Status</w:t>
             </w:r>
           </w:p>
         </w:tc>
@@ -10215,9 +10272,6 @@
               <w:widowControl w:val="0"/>
               <w:spacing w:line="240" w:lineRule="auto"/>
             </w:pPr>
-            <w:r>
-              <w:t>How often this will happen (ex. Start of every turn, during attacks, etc.)</w:t>
-            </w:r>
           </w:p>
         </w:tc>
       </w:tr>
@@ -10238,7 +10292,7 @@
               <w:spacing w:line="240" w:lineRule="auto"/>
             </w:pPr>
             <w:r>
-              <w:t>Status</w:t>
+              <w:t>Owner</w:t>
             </w:r>
           </w:p>
         </w:tc>
@@ -10258,50 +10312,10 @@
               <w:spacing w:line="240" w:lineRule="auto"/>
             </w:pPr>
             <w:r>
-              <w:t>Approved or Pending Review (or leave blank and I’ll look it over)</w:t>
-            </w:r>
-          </w:p>
-        </w:tc>
-      </w:tr>
-      <w:tr>
-        <w:tc>
-          <w:tcPr>
-            <w:tcW w:w="2010" w:type="dxa"/>
-            <w:tcMar>
-              <w:top w:w="100" w:type="dxa"/>
-              <w:left w:w="100" w:type="dxa"/>
-              <w:bottom w:w="100" w:type="dxa"/>
-              <w:right w:w="100" w:type="dxa"/>
-            </w:tcMar>
-          </w:tcPr>
-          <w:p>
-            <w:pPr>
-              <w:widowControl w:val="0"/>
-              <w:spacing w:line="240" w:lineRule="auto"/>
-            </w:pPr>
-            <w:r>
-              <w:t>Owner</w:t>
-            </w:r>
-          </w:p>
-        </w:tc>
-        <w:tc>
-          <w:tcPr>
-            <w:tcW w:w="7350" w:type="dxa"/>
-            <w:tcMar>
-              <w:top w:w="100" w:type="dxa"/>
-              <w:left w:w="100" w:type="dxa"/>
-              <w:bottom w:w="100" w:type="dxa"/>
-              <w:right w:w="100" w:type="dxa"/>
-            </w:tcMar>
-          </w:tcPr>
-          <w:p>
-            <w:pPr>
-              <w:widowControl w:val="0"/>
-              <w:spacing w:line="240" w:lineRule="auto"/>
-            </w:pPr>
-            <w:r>
-              <w:t>Your initials here</w:t>
-            </w:r>
+              <w:t>JT</w:t>
+            </w:r>
+            <w:bookmarkStart w:id="0" w:name="_GoBack"/>
+            <w:bookmarkEnd w:id="0"/>
           </w:p>
         </w:tc>
       </w:tr>
@@ -34643,10 +34657,7 @@
         </w:tc>
       </w:tr>
     </w:tbl>
-    <w:p>
-      <w:bookmarkStart w:id="0" w:name="_GoBack"/>
-      <w:bookmarkEnd w:id="0"/>
-    </w:p>
+    <w:p/>
     <w:sectPr>
       <w:pgSz w:w="12240" w:h="15840"/>
       <w:pgMar w:top="1440" w:right="1440" w:bottom="1440" w:left="1440" w:header="0" w:footer="720" w:gutter="0"/>
@@ -39897,6 +39908,119 @@
     </w:lvl>
   </w:abstractNum>
   <w:abstractNum w:abstractNumId="48" w15:restartNumberingAfterBreak="0">
+    <w:nsid w:val="27C73609"/>
+    <w:multiLevelType w:val="multilevel"/>
+    <w:tmpl w:val="2B28E452"/>
+    <w:lvl w:ilvl="0">
+      <w:start w:val="1"/>
+      <w:numFmt w:val="decimal"/>
+      <w:lvlText w:val="%1."/>
+      <w:lvlJc w:val="left"/>
+      <w:pPr>
+        <w:ind w:left="720" w:firstLine="360"/>
+      </w:pPr>
+      <w:rPr>
+        <w:u w:val="none"/>
+      </w:rPr>
+    </w:lvl>
+    <w:lvl w:ilvl="1">
+      <w:start w:val="1"/>
+      <w:numFmt w:val="lowerLetter"/>
+      <w:lvlText w:val="%2."/>
+      <w:lvlJc w:val="left"/>
+      <w:pPr>
+        <w:ind w:left="1440" w:firstLine="1080"/>
+      </w:pPr>
+      <w:rPr>
+        <w:u w:val="none"/>
+      </w:rPr>
+    </w:lvl>
+    <w:lvl w:ilvl="2">
+      <w:start w:val="1"/>
+      <w:numFmt w:val="lowerRoman"/>
+      <w:lvlText w:val="%3."/>
+      <w:lvlJc w:val="right"/>
+      <w:pPr>
+        <w:ind w:left="2160" w:firstLine="1800"/>
+      </w:pPr>
+      <w:rPr>
+        <w:u w:val="none"/>
+      </w:rPr>
+    </w:lvl>
+    <w:lvl w:ilvl="3">
+      <w:start w:val="1"/>
+      <w:numFmt w:val="decimal"/>
+      <w:lvlText w:val="%4."/>
+      <w:lvlJc w:val="left"/>
+      <w:pPr>
+        <w:ind w:left="2880" w:firstLine="2520"/>
+      </w:pPr>
+      <w:rPr>
+        <w:u w:val="none"/>
+      </w:rPr>
+    </w:lvl>
+    <w:lvl w:ilvl="4">
+      <w:start w:val="1"/>
+      <w:numFmt w:val="lowerLetter"/>
+      <w:lvlText w:val="%5."/>
+      <w:lvlJc w:val="left"/>
+      <w:pPr>
+        <w:ind w:left="3600" w:firstLine="3240"/>
+      </w:pPr>
+      <w:rPr>
+        <w:u w:val="none"/>
+      </w:rPr>
+    </w:lvl>
+    <w:lvl w:ilvl="5">
+      <w:start w:val="1"/>
+      <w:numFmt w:val="lowerRoman"/>
+      <w:lvlText w:val="%6."/>
+      <w:lvlJc w:val="right"/>
+      <w:pPr>
+        <w:ind w:left="4320" w:firstLine="3960"/>
+      </w:pPr>
+      <w:rPr>
+        <w:u w:val="none"/>
+      </w:rPr>
+    </w:lvl>
+    <w:lvl w:ilvl="6">
+      <w:start w:val="1"/>
+      <w:numFmt w:val="decimal"/>
+      <w:lvlText w:val="%7."/>
+      <w:lvlJc w:val="left"/>
+      <w:pPr>
+        <w:ind w:left="5040" w:firstLine="4680"/>
+      </w:pPr>
+      <w:rPr>
+        <w:u w:val="none"/>
+      </w:rPr>
+    </w:lvl>
+    <w:lvl w:ilvl="7">
+      <w:start w:val="1"/>
+      <w:numFmt w:val="lowerLetter"/>
+      <w:lvlText w:val="%8."/>
+      <w:lvlJc w:val="left"/>
+      <w:pPr>
+        <w:ind w:left="5760" w:firstLine="5400"/>
+      </w:pPr>
+      <w:rPr>
+        <w:u w:val="none"/>
+      </w:rPr>
+    </w:lvl>
+    <w:lvl w:ilvl="8">
+      <w:start w:val="1"/>
+      <w:numFmt w:val="lowerRoman"/>
+      <w:lvlText w:val="%9."/>
+      <w:lvlJc w:val="right"/>
+      <w:pPr>
+        <w:ind w:left="6480" w:firstLine="6120"/>
+      </w:pPr>
+      <w:rPr>
+        <w:u w:val="none"/>
+      </w:rPr>
+    </w:lvl>
+  </w:abstractNum>
+  <w:abstractNum w:abstractNumId="49" w15:restartNumberingAfterBreak="0">
     <w:nsid w:val="287835F4"/>
     <w:multiLevelType w:val="multilevel"/>
     <w:tmpl w:val="8FC04610"/>
@@ -40009,7 +40133,7 @@
       </w:pPr>
     </w:lvl>
   </w:abstractNum>
-  <w:abstractNum w:abstractNumId="49" w15:restartNumberingAfterBreak="0">
+  <w:abstractNum w:abstractNumId="50" w15:restartNumberingAfterBreak="0">
     <w:nsid w:val="29571B37"/>
     <w:multiLevelType w:val="multilevel"/>
     <w:tmpl w:val="8FC04610"/>
@@ -40122,7 +40246,7 @@
       </w:pPr>
     </w:lvl>
   </w:abstractNum>
-  <w:abstractNum w:abstractNumId="50" w15:restartNumberingAfterBreak="0">
+  <w:abstractNum w:abstractNumId="51" w15:restartNumberingAfterBreak="0">
     <w:nsid w:val="295B336C"/>
     <w:multiLevelType w:val="hybridMultilevel"/>
     <w:tmpl w:val="451A4F52"/>
@@ -40208,7 +40332,7 @@
       </w:pPr>
     </w:lvl>
   </w:abstractNum>
-  <w:abstractNum w:abstractNumId="51" w15:restartNumberingAfterBreak="0">
+  <w:abstractNum w:abstractNumId="52" w15:restartNumberingAfterBreak="0">
     <w:nsid w:val="29D626D5"/>
     <w:multiLevelType w:val="hybridMultilevel"/>
     <w:tmpl w:val="30661528"/>
@@ -40294,7 +40418,7 @@
       </w:pPr>
     </w:lvl>
   </w:abstractNum>
-  <w:abstractNum w:abstractNumId="52" w15:restartNumberingAfterBreak="0">
+  <w:abstractNum w:abstractNumId="53" w15:restartNumberingAfterBreak="0">
     <w:nsid w:val="2AAA63CC"/>
     <w:multiLevelType w:val="hybridMultilevel"/>
     <w:tmpl w:val="298E941C"/>
@@ -40380,7 +40504,7 @@
       </w:pPr>
     </w:lvl>
   </w:abstractNum>
-  <w:abstractNum w:abstractNumId="53" w15:restartNumberingAfterBreak="0">
+  <w:abstractNum w:abstractNumId="54" w15:restartNumberingAfterBreak="0">
     <w:nsid w:val="2BA93D3C"/>
     <w:multiLevelType w:val="multilevel"/>
     <w:tmpl w:val="E6D040B4"/>
@@ -40493,7 +40617,7 @@
       </w:rPr>
     </w:lvl>
   </w:abstractNum>
-  <w:abstractNum w:abstractNumId="54" w15:restartNumberingAfterBreak="0">
+  <w:abstractNum w:abstractNumId="55" w15:restartNumberingAfterBreak="0">
     <w:nsid w:val="2C027C1E"/>
     <w:multiLevelType w:val="multilevel"/>
     <w:tmpl w:val="711CDE58"/>
@@ -40605,7 +40729,7 @@
       </w:pPr>
     </w:lvl>
   </w:abstractNum>
-  <w:abstractNum w:abstractNumId="55" w15:restartNumberingAfterBreak="0">
+  <w:abstractNum w:abstractNumId="56" w15:restartNumberingAfterBreak="0">
     <w:nsid w:val="2E99595B"/>
     <w:multiLevelType w:val="multilevel"/>
     <w:tmpl w:val="711CDE58"/>
@@ -40717,7 +40841,7 @@
       </w:pPr>
     </w:lvl>
   </w:abstractNum>
-  <w:abstractNum w:abstractNumId="56" w15:restartNumberingAfterBreak="0">
+  <w:abstractNum w:abstractNumId="57" w15:restartNumberingAfterBreak="0">
     <w:nsid w:val="2ED14741"/>
     <w:multiLevelType w:val="multilevel"/>
     <w:tmpl w:val="8FC04610"/>
@@ -40830,7 +40954,7 @@
       </w:pPr>
     </w:lvl>
   </w:abstractNum>
-  <w:abstractNum w:abstractNumId="57" w15:restartNumberingAfterBreak="0">
+  <w:abstractNum w:abstractNumId="58" w15:restartNumberingAfterBreak="0">
     <w:nsid w:val="2FB44A6E"/>
     <w:multiLevelType w:val="multilevel"/>
     <w:tmpl w:val="711CDE58"/>
@@ -40942,7 +41066,7 @@
       </w:pPr>
     </w:lvl>
   </w:abstractNum>
-  <w:abstractNum w:abstractNumId="58" w15:restartNumberingAfterBreak="0">
+  <w:abstractNum w:abstractNumId="59" w15:restartNumberingAfterBreak="0">
     <w:nsid w:val="2FFB5C87"/>
     <w:multiLevelType w:val="hybridMultilevel"/>
     <w:tmpl w:val="2AA2D4FE"/>
@@ -41028,7 +41152,7 @@
       </w:pPr>
     </w:lvl>
   </w:abstractNum>
-  <w:abstractNum w:abstractNumId="59" w15:restartNumberingAfterBreak="0">
+  <w:abstractNum w:abstractNumId="60" w15:restartNumberingAfterBreak="0">
     <w:nsid w:val="308C3195"/>
     <w:multiLevelType w:val="multilevel"/>
     <w:tmpl w:val="711CDE58"/>
@@ -41140,7 +41264,7 @@
       </w:pPr>
     </w:lvl>
   </w:abstractNum>
-  <w:abstractNum w:abstractNumId="60" w15:restartNumberingAfterBreak="0">
+  <w:abstractNum w:abstractNumId="61" w15:restartNumberingAfterBreak="0">
     <w:nsid w:val="30A7243D"/>
     <w:multiLevelType w:val="multilevel"/>
     <w:tmpl w:val="711CDE58"/>
@@ -41252,7 +41376,7 @@
       </w:pPr>
     </w:lvl>
   </w:abstractNum>
-  <w:abstractNum w:abstractNumId="61" w15:restartNumberingAfterBreak="0">
+  <w:abstractNum w:abstractNumId="62" w15:restartNumberingAfterBreak="0">
     <w:nsid w:val="31636287"/>
     <w:multiLevelType w:val="multilevel"/>
     <w:tmpl w:val="8FC04610"/>
@@ -41365,7 +41489,7 @@
       </w:pPr>
     </w:lvl>
   </w:abstractNum>
-  <w:abstractNum w:abstractNumId="62" w15:restartNumberingAfterBreak="0">
+  <w:abstractNum w:abstractNumId="63" w15:restartNumberingAfterBreak="0">
     <w:nsid w:val="31E725C8"/>
     <w:multiLevelType w:val="hybridMultilevel"/>
     <w:tmpl w:val="CBD2B13E"/>
@@ -41451,7 +41575,7 @@
       </w:pPr>
     </w:lvl>
   </w:abstractNum>
-  <w:abstractNum w:abstractNumId="63" w15:restartNumberingAfterBreak="0">
+  <w:abstractNum w:abstractNumId="64" w15:restartNumberingAfterBreak="0">
     <w:nsid w:val="322B6905"/>
     <w:multiLevelType w:val="multilevel"/>
     <w:tmpl w:val="8FC04610"/>
@@ -41564,7 +41688,7 @@
       </w:pPr>
     </w:lvl>
   </w:abstractNum>
-  <w:abstractNum w:abstractNumId="64" w15:restartNumberingAfterBreak="0">
+  <w:abstractNum w:abstractNumId="65" w15:restartNumberingAfterBreak="0">
     <w:nsid w:val="32702A65"/>
     <w:multiLevelType w:val="hybridMultilevel"/>
     <w:tmpl w:val="32F8B00A"/>
@@ -41650,7 +41774,7 @@
       </w:pPr>
     </w:lvl>
   </w:abstractNum>
-  <w:abstractNum w:abstractNumId="65" w15:restartNumberingAfterBreak="0">
+  <w:abstractNum w:abstractNumId="66" w15:restartNumberingAfterBreak="0">
     <w:nsid w:val="359A1290"/>
     <w:multiLevelType w:val="multilevel"/>
     <w:tmpl w:val="711CDE58"/>
@@ -41762,7 +41886,7 @@
       </w:pPr>
     </w:lvl>
   </w:abstractNum>
-  <w:abstractNum w:abstractNumId="66" w15:restartNumberingAfterBreak="0">
+  <w:abstractNum w:abstractNumId="67" w15:restartNumberingAfterBreak="0">
     <w:nsid w:val="364A7FFA"/>
     <w:multiLevelType w:val="multilevel"/>
     <w:tmpl w:val="8FC04610"/>
@@ -41875,7 +41999,7 @@
       </w:pPr>
     </w:lvl>
   </w:abstractNum>
-  <w:abstractNum w:abstractNumId="67" w15:restartNumberingAfterBreak="0">
+  <w:abstractNum w:abstractNumId="68" w15:restartNumberingAfterBreak="0">
     <w:nsid w:val="37C531DD"/>
     <w:multiLevelType w:val="hybridMultilevel"/>
     <w:tmpl w:val="F364EE8E"/>
@@ -41961,7 +42085,7 @@
       </w:pPr>
     </w:lvl>
   </w:abstractNum>
-  <w:abstractNum w:abstractNumId="68" w15:restartNumberingAfterBreak="0">
+  <w:abstractNum w:abstractNumId="69" w15:restartNumberingAfterBreak="0">
     <w:nsid w:val="380C50E5"/>
     <w:multiLevelType w:val="hybridMultilevel"/>
     <w:tmpl w:val="F364EE8E"/>
@@ -42047,7 +42171,7 @@
       </w:pPr>
     </w:lvl>
   </w:abstractNum>
-  <w:abstractNum w:abstractNumId="69" w15:restartNumberingAfterBreak="0">
+  <w:abstractNum w:abstractNumId="70" w15:restartNumberingAfterBreak="0">
     <w:nsid w:val="39856EA0"/>
     <w:multiLevelType w:val="multilevel"/>
     <w:tmpl w:val="8FC04610"/>
@@ -42160,7 +42284,7 @@
       </w:pPr>
     </w:lvl>
   </w:abstractNum>
-  <w:abstractNum w:abstractNumId="70" w15:restartNumberingAfterBreak="0">
+  <w:abstractNum w:abstractNumId="71" w15:restartNumberingAfterBreak="0">
     <w:nsid w:val="39B50B81"/>
     <w:multiLevelType w:val="multilevel"/>
     <w:tmpl w:val="BED8197A"/>
@@ -42272,7 +42396,7 @@
       </w:pPr>
     </w:lvl>
   </w:abstractNum>
-  <w:abstractNum w:abstractNumId="71" w15:restartNumberingAfterBreak="0">
+  <w:abstractNum w:abstractNumId="72" w15:restartNumberingAfterBreak="0">
     <w:nsid w:val="39D5505E"/>
     <w:multiLevelType w:val="multilevel"/>
     <w:tmpl w:val="711CDE58"/>
@@ -42384,7 +42508,7 @@
       </w:pPr>
     </w:lvl>
   </w:abstractNum>
-  <w:abstractNum w:abstractNumId="72" w15:restartNumberingAfterBreak="0">
+  <w:abstractNum w:abstractNumId="73" w15:restartNumberingAfterBreak="0">
     <w:nsid w:val="39D85D42"/>
     <w:multiLevelType w:val="multilevel"/>
     <w:tmpl w:val="8FC04610"/>
@@ -42497,7 +42621,7 @@
       </w:pPr>
     </w:lvl>
   </w:abstractNum>
-  <w:abstractNum w:abstractNumId="73" w15:restartNumberingAfterBreak="0">
+  <w:abstractNum w:abstractNumId="74" w15:restartNumberingAfterBreak="0">
     <w:nsid w:val="3A453442"/>
     <w:multiLevelType w:val="multilevel"/>
     <w:tmpl w:val="711CDE58"/>
@@ -42609,7 +42733,7 @@
       </w:pPr>
     </w:lvl>
   </w:abstractNum>
-  <w:abstractNum w:abstractNumId="74" w15:restartNumberingAfterBreak="0">
+  <w:abstractNum w:abstractNumId="75" w15:restartNumberingAfterBreak="0">
     <w:nsid w:val="3A7D17E5"/>
     <w:multiLevelType w:val="multilevel"/>
     <w:tmpl w:val="8FC04610"/>
@@ -42722,7 +42846,7 @@
       </w:pPr>
     </w:lvl>
   </w:abstractNum>
-  <w:abstractNum w:abstractNumId="75" w15:restartNumberingAfterBreak="0">
+  <w:abstractNum w:abstractNumId="76" w15:restartNumberingAfterBreak="0">
     <w:nsid w:val="3C210536"/>
     <w:multiLevelType w:val="multilevel"/>
     <w:tmpl w:val="8FC04610"/>
@@ -42835,7 +42959,7 @@
       </w:pPr>
     </w:lvl>
   </w:abstractNum>
-  <w:abstractNum w:abstractNumId="76" w15:restartNumberingAfterBreak="0">
+  <w:abstractNum w:abstractNumId="77" w15:restartNumberingAfterBreak="0">
     <w:nsid w:val="3CC04059"/>
     <w:multiLevelType w:val="multilevel"/>
     <w:tmpl w:val="8FC04610"/>
@@ -42948,7 +43072,7 @@
       </w:pPr>
     </w:lvl>
   </w:abstractNum>
-  <w:abstractNum w:abstractNumId="77" w15:restartNumberingAfterBreak="0">
+  <w:abstractNum w:abstractNumId="78" w15:restartNumberingAfterBreak="0">
     <w:nsid w:val="3D7F603B"/>
     <w:multiLevelType w:val="multilevel"/>
     <w:tmpl w:val="711CDE58"/>
@@ -43060,7 +43184,7 @@
       </w:pPr>
     </w:lvl>
   </w:abstractNum>
-  <w:abstractNum w:abstractNumId="78" w15:restartNumberingAfterBreak="0">
+  <w:abstractNum w:abstractNumId="79" w15:restartNumberingAfterBreak="0">
     <w:nsid w:val="40287578"/>
     <w:multiLevelType w:val="multilevel"/>
     <w:tmpl w:val="8FC04610"/>
@@ -43173,7 +43297,7 @@
       </w:pPr>
     </w:lvl>
   </w:abstractNum>
-  <w:abstractNum w:abstractNumId="79" w15:restartNumberingAfterBreak="0">
+  <w:abstractNum w:abstractNumId="80" w15:restartNumberingAfterBreak="0">
     <w:nsid w:val="40D1597B"/>
     <w:multiLevelType w:val="multilevel"/>
     <w:tmpl w:val="711CDE58"/>
@@ -43285,7 +43409,7 @@
       </w:pPr>
     </w:lvl>
   </w:abstractNum>
-  <w:abstractNum w:abstractNumId="80" w15:restartNumberingAfterBreak="0">
+  <w:abstractNum w:abstractNumId="81" w15:restartNumberingAfterBreak="0">
     <w:nsid w:val="41423DA5"/>
     <w:multiLevelType w:val="multilevel"/>
     <w:tmpl w:val="66E01248"/>
@@ -43398,7 +43522,7 @@
       </w:rPr>
     </w:lvl>
   </w:abstractNum>
-  <w:abstractNum w:abstractNumId="81" w15:restartNumberingAfterBreak="0">
+  <w:abstractNum w:abstractNumId="82" w15:restartNumberingAfterBreak="0">
     <w:nsid w:val="430422ED"/>
     <w:multiLevelType w:val="hybridMultilevel"/>
     <w:tmpl w:val="20BE5A8C"/>
@@ -43484,7 +43608,7 @@
       </w:pPr>
     </w:lvl>
   </w:abstractNum>
-  <w:abstractNum w:abstractNumId="82" w15:restartNumberingAfterBreak="0">
+  <w:abstractNum w:abstractNumId="83" w15:restartNumberingAfterBreak="0">
     <w:nsid w:val="43252682"/>
     <w:multiLevelType w:val="hybridMultilevel"/>
     <w:tmpl w:val="93882CE8"/>
@@ -43570,7 +43694,7 @@
       </w:pPr>
     </w:lvl>
   </w:abstractNum>
-  <w:abstractNum w:abstractNumId="83" w15:restartNumberingAfterBreak="0">
+  <w:abstractNum w:abstractNumId="84" w15:restartNumberingAfterBreak="0">
     <w:nsid w:val="432C3317"/>
     <w:multiLevelType w:val="multilevel"/>
     <w:tmpl w:val="711CDE58"/>
@@ -43682,7 +43806,7 @@
       </w:pPr>
     </w:lvl>
   </w:abstractNum>
-  <w:abstractNum w:abstractNumId="84" w15:restartNumberingAfterBreak="0">
+  <w:abstractNum w:abstractNumId="85" w15:restartNumberingAfterBreak="0">
     <w:nsid w:val="45E23FB6"/>
     <w:multiLevelType w:val="multilevel"/>
     <w:tmpl w:val="8FC04610"/>
@@ -43795,7 +43919,7 @@
       </w:pPr>
     </w:lvl>
   </w:abstractNum>
-  <w:abstractNum w:abstractNumId="85" w15:restartNumberingAfterBreak="0">
+  <w:abstractNum w:abstractNumId="86" w15:restartNumberingAfterBreak="0">
     <w:nsid w:val="465454FF"/>
     <w:multiLevelType w:val="multilevel"/>
     <w:tmpl w:val="8FC04610"/>
@@ -43908,7 +44032,7 @@
       </w:pPr>
     </w:lvl>
   </w:abstractNum>
-  <w:abstractNum w:abstractNumId="86" w15:restartNumberingAfterBreak="0">
+  <w:abstractNum w:abstractNumId="87" w15:restartNumberingAfterBreak="0">
     <w:nsid w:val="47A00E17"/>
     <w:multiLevelType w:val="multilevel"/>
     <w:tmpl w:val="711CDE58"/>
@@ -44020,7 +44144,7 @@
       </w:pPr>
     </w:lvl>
   </w:abstractNum>
-  <w:abstractNum w:abstractNumId="87" w15:restartNumberingAfterBreak="0">
+  <w:abstractNum w:abstractNumId="88" w15:restartNumberingAfterBreak="0">
     <w:nsid w:val="484B2663"/>
     <w:multiLevelType w:val="multilevel"/>
     <w:tmpl w:val="711CDE58"/>
@@ -44132,7 +44256,7 @@
       </w:pPr>
     </w:lvl>
   </w:abstractNum>
-  <w:abstractNum w:abstractNumId="88" w15:restartNumberingAfterBreak="0">
+  <w:abstractNum w:abstractNumId="89" w15:restartNumberingAfterBreak="0">
     <w:nsid w:val="4B233902"/>
     <w:multiLevelType w:val="multilevel"/>
     <w:tmpl w:val="8FC04610"/>
@@ -44245,7 +44369,7 @@
       </w:pPr>
     </w:lvl>
   </w:abstractNum>
-  <w:abstractNum w:abstractNumId="89" w15:restartNumberingAfterBreak="0">
+  <w:abstractNum w:abstractNumId="90" w15:restartNumberingAfterBreak="0">
     <w:nsid w:val="4B400A09"/>
     <w:multiLevelType w:val="multilevel"/>
     <w:tmpl w:val="8FC04610"/>
@@ -44358,7 +44482,7 @@
       </w:pPr>
     </w:lvl>
   </w:abstractNum>
-  <w:abstractNum w:abstractNumId="90" w15:restartNumberingAfterBreak="0">
+  <w:abstractNum w:abstractNumId="91" w15:restartNumberingAfterBreak="0">
     <w:nsid w:val="4B764531"/>
     <w:multiLevelType w:val="multilevel"/>
     <w:tmpl w:val="711CDE58"/>
@@ -44470,7 +44594,7 @@
       </w:pPr>
     </w:lvl>
   </w:abstractNum>
-  <w:abstractNum w:abstractNumId="91" w15:restartNumberingAfterBreak="0">
+  <w:abstractNum w:abstractNumId="92" w15:restartNumberingAfterBreak="0">
     <w:nsid w:val="4C0240E7"/>
     <w:multiLevelType w:val="multilevel"/>
     <w:tmpl w:val="8FC04610"/>
@@ -44583,7 +44707,7 @@
       </w:pPr>
     </w:lvl>
   </w:abstractNum>
-  <w:abstractNum w:abstractNumId="92" w15:restartNumberingAfterBreak="0">
+  <w:abstractNum w:abstractNumId="93" w15:restartNumberingAfterBreak="0">
     <w:nsid w:val="4D2B36D1"/>
     <w:multiLevelType w:val="hybridMultilevel"/>
     <w:tmpl w:val="2AA2D4FE"/>
@@ -44669,7 +44793,7 @@
       </w:pPr>
     </w:lvl>
   </w:abstractNum>
-  <w:abstractNum w:abstractNumId="93" w15:restartNumberingAfterBreak="0">
+  <w:abstractNum w:abstractNumId="94" w15:restartNumberingAfterBreak="0">
     <w:nsid w:val="507F61D2"/>
     <w:multiLevelType w:val="hybridMultilevel"/>
     <w:tmpl w:val="7C0660B4"/>
@@ -44755,7 +44879,7 @@
       </w:pPr>
     </w:lvl>
   </w:abstractNum>
-  <w:abstractNum w:abstractNumId="94" w15:restartNumberingAfterBreak="0">
+  <w:abstractNum w:abstractNumId="95" w15:restartNumberingAfterBreak="0">
     <w:nsid w:val="50B73AD2"/>
     <w:multiLevelType w:val="multilevel"/>
     <w:tmpl w:val="788E5DBC"/>
@@ -44868,7 +44992,7 @@
       </w:rPr>
     </w:lvl>
   </w:abstractNum>
-  <w:abstractNum w:abstractNumId="95" w15:restartNumberingAfterBreak="0">
+  <w:abstractNum w:abstractNumId="96" w15:restartNumberingAfterBreak="0">
     <w:nsid w:val="51C941EE"/>
     <w:multiLevelType w:val="multilevel"/>
     <w:tmpl w:val="711CDE58"/>
@@ -44980,7 +45104,7 @@
       </w:pPr>
     </w:lvl>
   </w:abstractNum>
-  <w:abstractNum w:abstractNumId="96" w15:restartNumberingAfterBreak="0">
+  <w:abstractNum w:abstractNumId="97" w15:restartNumberingAfterBreak="0">
     <w:nsid w:val="52F260D8"/>
     <w:multiLevelType w:val="multilevel"/>
     <w:tmpl w:val="8FC04610"/>
@@ -45093,7 +45217,7 @@
       </w:pPr>
     </w:lvl>
   </w:abstractNum>
-  <w:abstractNum w:abstractNumId="97" w15:restartNumberingAfterBreak="0">
+  <w:abstractNum w:abstractNumId="98" w15:restartNumberingAfterBreak="0">
     <w:nsid w:val="532C04B7"/>
     <w:multiLevelType w:val="hybridMultilevel"/>
     <w:tmpl w:val="51E8B352"/>
@@ -45179,7 +45303,7 @@
       </w:pPr>
     </w:lvl>
   </w:abstractNum>
-  <w:abstractNum w:abstractNumId="98" w15:restartNumberingAfterBreak="0">
+  <w:abstractNum w:abstractNumId="99" w15:restartNumberingAfterBreak="0">
     <w:nsid w:val="55A266A8"/>
     <w:multiLevelType w:val="hybridMultilevel"/>
     <w:tmpl w:val="29E4788A"/>
@@ -45265,7 +45389,7 @@
       </w:pPr>
     </w:lvl>
   </w:abstractNum>
-  <w:abstractNum w:abstractNumId="99" w15:restartNumberingAfterBreak="0">
+  <w:abstractNum w:abstractNumId="100" w15:restartNumberingAfterBreak="0">
     <w:nsid w:val="56832365"/>
     <w:multiLevelType w:val="multilevel"/>
     <w:tmpl w:val="8FC04610"/>
@@ -45378,7 +45502,7 @@
       </w:pPr>
     </w:lvl>
   </w:abstractNum>
-  <w:abstractNum w:abstractNumId="100" w15:restartNumberingAfterBreak="0">
+  <w:abstractNum w:abstractNumId="101" w15:restartNumberingAfterBreak="0">
     <w:nsid w:val="56C62CD2"/>
     <w:multiLevelType w:val="multilevel"/>
     <w:tmpl w:val="8FC04610"/>
@@ -45491,7 +45615,7 @@
       </w:pPr>
     </w:lvl>
   </w:abstractNum>
-  <w:abstractNum w:abstractNumId="101" w15:restartNumberingAfterBreak="0">
+  <w:abstractNum w:abstractNumId="102" w15:restartNumberingAfterBreak="0">
     <w:nsid w:val="586D12DE"/>
     <w:multiLevelType w:val="multilevel"/>
     <w:tmpl w:val="711CDE58"/>
@@ -45603,7 +45727,7 @@
       </w:pPr>
     </w:lvl>
   </w:abstractNum>
-  <w:abstractNum w:abstractNumId="102" w15:restartNumberingAfterBreak="0">
+  <w:abstractNum w:abstractNumId="103" w15:restartNumberingAfterBreak="0">
     <w:nsid w:val="5A3D2337"/>
     <w:multiLevelType w:val="multilevel"/>
     <w:tmpl w:val="711CDE58"/>
@@ -45715,7 +45839,7 @@
       </w:pPr>
     </w:lvl>
   </w:abstractNum>
-  <w:abstractNum w:abstractNumId="103" w15:restartNumberingAfterBreak="0">
+  <w:abstractNum w:abstractNumId="104" w15:restartNumberingAfterBreak="0">
     <w:nsid w:val="5B157FCC"/>
     <w:multiLevelType w:val="hybridMultilevel"/>
     <w:tmpl w:val="0CC2ECF8"/>
@@ -45801,7 +45925,7 @@
       </w:pPr>
     </w:lvl>
   </w:abstractNum>
-  <w:abstractNum w:abstractNumId="104" w15:restartNumberingAfterBreak="0">
+  <w:abstractNum w:abstractNumId="105" w15:restartNumberingAfterBreak="0">
     <w:nsid w:val="5C347BAA"/>
     <w:multiLevelType w:val="multilevel"/>
     <w:tmpl w:val="8FC04610"/>
@@ -45914,7 +46038,7 @@
       </w:pPr>
     </w:lvl>
   </w:abstractNum>
-  <w:abstractNum w:abstractNumId="105" w15:restartNumberingAfterBreak="0">
+  <w:abstractNum w:abstractNumId="106" w15:restartNumberingAfterBreak="0">
     <w:nsid w:val="5C56185F"/>
     <w:multiLevelType w:val="multilevel"/>
     <w:tmpl w:val="BED8197A"/>
@@ -46026,7 +46150,7 @@
       </w:pPr>
     </w:lvl>
   </w:abstractNum>
-  <w:abstractNum w:abstractNumId="106" w15:restartNumberingAfterBreak="0">
+  <w:abstractNum w:abstractNumId="107" w15:restartNumberingAfterBreak="0">
     <w:nsid w:val="5E7E4754"/>
     <w:multiLevelType w:val="hybridMultilevel"/>
     <w:tmpl w:val="29E4788A"/>
@@ -46112,7 +46236,7 @@
       </w:pPr>
     </w:lvl>
   </w:abstractNum>
-  <w:abstractNum w:abstractNumId="107" w15:restartNumberingAfterBreak="0">
+  <w:abstractNum w:abstractNumId="108" w15:restartNumberingAfterBreak="0">
     <w:nsid w:val="5EE94C3A"/>
     <w:multiLevelType w:val="multilevel"/>
     <w:tmpl w:val="711CDE58"/>
@@ -46224,7 +46348,7 @@
       </w:pPr>
     </w:lvl>
   </w:abstractNum>
-  <w:abstractNum w:abstractNumId="108" w15:restartNumberingAfterBreak="0">
+  <w:abstractNum w:abstractNumId="109" w15:restartNumberingAfterBreak="0">
     <w:nsid w:val="5FCF584B"/>
     <w:multiLevelType w:val="multilevel"/>
     <w:tmpl w:val="711CDE58"/>
@@ -46336,7 +46460,7 @@
       </w:pPr>
     </w:lvl>
   </w:abstractNum>
-  <w:abstractNum w:abstractNumId="109" w15:restartNumberingAfterBreak="0">
+  <w:abstractNum w:abstractNumId="110" w15:restartNumberingAfterBreak="0">
     <w:nsid w:val="6010033B"/>
     <w:multiLevelType w:val="multilevel"/>
     <w:tmpl w:val="984C0F6C"/>
@@ -46451,7 +46575,7 @@
       </w:pPr>
     </w:lvl>
   </w:abstractNum>
-  <w:abstractNum w:abstractNumId="110" w15:restartNumberingAfterBreak="0">
+  <w:abstractNum w:abstractNumId="111" w15:restartNumberingAfterBreak="0">
     <w:nsid w:val="62C44E7B"/>
     <w:multiLevelType w:val="multilevel"/>
     <w:tmpl w:val="711CDE58"/>
@@ -46563,7 +46687,7 @@
       </w:pPr>
     </w:lvl>
   </w:abstractNum>
-  <w:abstractNum w:abstractNumId="111" w15:restartNumberingAfterBreak="0">
+  <w:abstractNum w:abstractNumId="112" w15:restartNumberingAfterBreak="0">
     <w:nsid w:val="66157E7A"/>
     <w:multiLevelType w:val="hybridMultilevel"/>
     <w:tmpl w:val="C376292C"/>
@@ -46649,7 +46773,7 @@
       </w:pPr>
     </w:lvl>
   </w:abstractNum>
-  <w:abstractNum w:abstractNumId="112" w15:restartNumberingAfterBreak="0">
+  <w:abstractNum w:abstractNumId="113" w15:restartNumberingAfterBreak="0">
     <w:nsid w:val="66273CA4"/>
     <w:multiLevelType w:val="multilevel"/>
     <w:tmpl w:val="8FC04610"/>
@@ -46762,7 +46886,7 @@
       </w:pPr>
     </w:lvl>
   </w:abstractNum>
-  <w:abstractNum w:abstractNumId="113" w15:restartNumberingAfterBreak="0">
+  <w:abstractNum w:abstractNumId="114" w15:restartNumberingAfterBreak="0">
     <w:nsid w:val="663E1AC4"/>
     <w:multiLevelType w:val="multilevel"/>
     <w:tmpl w:val="2B28E452"/>
@@ -46875,7 +46999,7 @@
       </w:rPr>
     </w:lvl>
   </w:abstractNum>
-  <w:abstractNum w:abstractNumId="114" w15:restartNumberingAfterBreak="0">
+  <w:abstractNum w:abstractNumId="115" w15:restartNumberingAfterBreak="0">
     <w:nsid w:val="66407572"/>
     <w:multiLevelType w:val="multilevel"/>
     <w:tmpl w:val="711CDE58"/>
@@ -46987,7 +47111,7 @@
       </w:pPr>
     </w:lvl>
   </w:abstractNum>
-  <w:abstractNum w:abstractNumId="115" w15:restartNumberingAfterBreak="0">
+  <w:abstractNum w:abstractNumId="116" w15:restartNumberingAfterBreak="0">
     <w:nsid w:val="66CC7594"/>
     <w:multiLevelType w:val="multilevel"/>
     <w:tmpl w:val="8FC04610"/>
@@ -47100,7 +47224,7 @@
       </w:pPr>
     </w:lvl>
   </w:abstractNum>
-  <w:abstractNum w:abstractNumId="116" w15:restartNumberingAfterBreak="0">
+  <w:abstractNum w:abstractNumId="117" w15:restartNumberingAfterBreak="0">
     <w:nsid w:val="67520022"/>
     <w:multiLevelType w:val="multilevel"/>
     <w:tmpl w:val="711CDE58"/>
@@ -47212,7 +47336,7 @@
       </w:pPr>
     </w:lvl>
   </w:abstractNum>
-  <w:abstractNum w:abstractNumId="117" w15:restartNumberingAfterBreak="0">
+  <w:abstractNum w:abstractNumId="118" w15:restartNumberingAfterBreak="0">
     <w:nsid w:val="69E0065B"/>
     <w:multiLevelType w:val="multilevel"/>
     <w:tmpl w:val="8FC04610"/>
@@ -47325,7 +47449,7 @@
       </w:pPr>
     </w:lvl>
   </w:abstractNum>
-  <w:abstractNum w:abstractNumId="118" w15:restartNumberingAfterBreak="0">
+  <w:abstractNum w:abstractNumId="119" w15:restartNumberingAfterBreak="0">
     <w:nsid w:val="6A685E00"/>
     <w:multiLevelType w:val="multilevel"/>
     <w:tmpl w:val="8FC04610"/>
@@ -47438,7 +47562,7 @@
       </w:pPr>
     </w:lvl>
   </w:abstractNum>
-  <w:abstractNum w:abstractNumId="119" w15:restartNumberingAfterBreak="0">
+  <w:abstractNum w:abstractNumId="120" w15:restartNumberingAfterBreak="0">
     <w:nsid w:val="6C2058EA"/>
     <w:multiLevelType w:val="multilevel"/>
     <w:tmpl w:val="711CDE58"/>
@@ -47550,7 +47674,7 @@
       </w:pPr>
     </w:lvl>
   </w:abstractNum>
-  <w:abstractNum w:abstractNumId="120" w15:restartNumberingAfterBreak="0">
+  <w:abstractNum w:abstractNumId="121" w15:restartNumberingAfterBreak="0">
     <w:nsid w:val="6F985B82"/>
     <w:multiLevelType w:val="multilevel"/>
     <w:tmpl w:val="8FC04610"/>
@@ -47663,7 +47787,7 @@
       </w:pPr>
     </w:lvl>
   </w:abstractNum>
-  <w:abstractNum w:abstractNumId="121" w15:restartNumberingAfterBreak="0">
+  <w:abstractNum w:abstractNumId="122" w15:restartNumberingAfterBreak="0">
     <w:nsid w:val="703D1A42"/>
     <w:multiLevelType w:val="multilevel"/>
     <w:tmpl w:val="8FC04610"/>
@@ -47776,7 +47900,7 @@
       </w:pPr>
     </w:lvl>
   </w:abstractNum>
-  <w:abstractNum w:abstractNumId="122" w15:restartNumberingAfterBreak="0">
+  <w:abstractNum w:abstractNumId="123" w15:restartNumberingAfterBreak="0">
     <w:nsid w:val="719063CA"/>
     <w:multiLevelType w:val="multilevel"/>
     <w:tmpl w:val="711CDE58"/>
@@ -47888,7 +48012,7 @@
       </w:pPr>
     </w:lvl>
   </w:abstractNum>
-  <w:abstractNum w:abstractNumId="123" w15:restartNumberingAfterBreak="0">
+  <w:abstractNum w:abstractNumId="124" w15:restartNumberingAfterBreak="0">
     <w:nsid w:val="723352E9"/>
     <w:multiLevelType w:val="multilevel"/>
     <w:tmpl w:val="8FC04610"/>
@@ -48001,7 +48125,7 @@
       </w:pPr>
     </w:lvl>
   </w:abstractNum>
-  <w:abstractNum w:abstractNumId="124" w15:restartNumberingAfterBreak="0">
+  <w:abstractNum w:abstractNumId="125" w15:restartNumberingAfterBreak="0">
     <w:nsid w:val="72ED501D"/>
     <w:multiLevelType w:val="multilevel"/>
     <w:tmpl w:val="711CDE58"/>
@@ -48113,7 +48237,7 @@
       </w:pPr>
     </w:lvl>
   </w:abstractNum>
-  <w:abstractNum w:abstractNumId="125" w15:restartNumberingAfterBreak="0">
+  <w:abstractNum w:abstractNumId="126" w15:restartNumberingAfterBreak="0">
     <w:nsid w:val="73E85F94"/>
     <w:multiLevelType w:val="hybridMultilevel"/>
     <w:tmpl w:val="E5D6E5D0"/>
@@ -48199,7 +48323,7 @@
       </w:pPr>
     </w:lvl>
   </w:abstractNum>
-  <w:abstractNum w:abstractNumId="126" w15:restartNumberingAfterBreak="0">
+  <w:abstractNum w:abstractNumId="127" w15:restartNumberingAfterBreak="0">
     <w:nsid w:val="73EC697E"/>
     <w:multiLevelType w:val="multilevel"/>
     <w:tmpl w:val="8FC04610"/>
@@ -48312,7 +48436,7 @@
       </w:pPr>
     </w:lvl>
   </w:abstractNum>
-  <w:abstractNum w:abstractNumId="127" w15:restartNumberingAfterBreak="0">
+  <w:abstractNum w:abstractNumId="128" w15:restartNumberingAfterBreak="0">
     <w:nsid w:val="7492621E"/>
     <w:multiLevelType w:val="multilevel"/>
     <w:tmpl w:val="8FC04610"/>
@@ -48425,7 +48549,7 @@
       </w:pPr>
     </w:lvl>
   </w:abstractNum>
-  <w:abstractNum w:abstractNumId="128" w15:restartNumberingAfterBreak="0">
+  <w:abstractNum w:abstractNumId="129" w15:restartNumberingAfterBreak="0">
     <w:nsid w:val="75F03989"/>
     <w:multiLevelType w:val="multilevel"/>
     <w:tmpl w:val="8FC04610"/>
@@ -48538,7 +48662,7 @@
       </w:pPr>
     </w:lvl>
   </w:abstractNum>
-  <w:abstractNum w:abstractNumId="129" w15:restartNumberingAfterBreak="0">
+  <w:abstractNum w:abstractNumId="130" w15:restartNumberingAfterBreak="0">
     <w:nsid w:val="769B5776"/>
     <w:multiLevelType w:val="multilevel"/>
     <w:tmpl w:val="711CDE58"/>
@@ -48650,7 +48774,7 @@
       </w:pPr>
     </w:lvl>
   </w:abstractNum>
-  <w:abstractNum w:abstractNumId="130" w15:restartNumberingAfterBreak="0">
+  <w:abstractNum w:abstractNumId="131" w15:restartNumberingAfterBreak="0">
     <w:nsid w:val="792E2C43"/>
     <w:multiLevelType w:val="multilevel"/>
     <w:tmpl w:val="711CDE58"/>
@@ -48762,7 +48886,7 @@
       </w:pPr>
     </w:lvl>
   </w:abstractNum>
-  <w:abstractNum w:abstractNumId="131" w15:restartNumberingAfterBreak="0">
+  <w:abstractNum w:abstractNumId="132" w15:restartNumberingAfterBreak="0">
     <w:nsid w:val="795E6C5A"/>
     <w:multiLevelType w:val="hybridMultilevel"/>
     <w:tmpl w:val="7DFE1446"/>
@@ -48848,7 +48972,7 @@
       </w:pPr>
     </w:lvl>
   </w:abstractNum>
-  <w:abstractNum w:abstractNumId="132" w15:restartNumberingAfterBreak="0">
+  <w:abstractNum w:abstractNumId="133" w15:restartNumberingAfterBreak="0">
     <w:nsid w:val="79B96FF5"/>
     <w:multiLevelType w:val="multilevel"/>
     <w:tmpl w:val="8FC04610"/>
@@ -48961,7 +49085,235 @@
       </w:pPr>
     </w:lvl>
   </w:abstractNum>
-  <w:abstractNum w:abstractNumId="133" w15:restartNumberingAfterBreak="0">
+  <w:abstractNum w:abstractNumId="134" w15:restartNumberingAfterBreak="0">
+    <w:nsid w:val="7A026B64"/>
+    <w:multiLevelType w:val="multilevel"/>
+    <w:tmpl w:val="C88AE15E"/>
+    <w:lvl w:ilvl="0">
+      <w:start w:val="1"/>
+      <w:numFmt w:val="decimal"/>
+      <w:lvlText w:val="%1."/>
+      <w:lvlJc w:val="left"/>
+      <w:pPr>
+        <w:ind w:left="720" w:firstLine="360"/>
+      </w:pPr>
+      <w:rPr>
+        <w:rFonts w:ascii="Arial" w:eastAsia="Arial" w:hAnsi="Arial" w:cs="Arial"/>
+        <w:u w:val="none"/>
+      </w:rPr>
+    </w:lvl>
+    <w:lvl w:ilvl="1">
+      <w:start w:val="1"/>
+      <w:numFmt w:val="lowerLetter"/>
+      <w:lvlText w:val="%2."/>
+      <w:lvlJc w:val="left"/>
+      <w:pPr>
+        <w:ind w:left="1440" w:firstLine="1080"/>
+      </w:pPr>
+      <w:rPr>
+        <w:u w:val="none"/>
+      </w:rPr>
+    </w:lvl>
+    <w:lvl w:ilvl="2">
+      <w:start w:val="1"/>
+      <w:numFmt w:val="lowerRoman"/>
+      <w:lvlText w:val="%3."/>
+      <w:lvlJc w:val="right"/>
+      <w:pPr>
+        <w:ind w:left="2160" w:firstLine="1800"/>
+      </w:pPr>
+      <w:rPr>
+        <w:u w:val="none"/>
+      </w:rPr>
+    </w:lvl>
+    <w:lvl w:ilvl="3">
+      <w:start w:val="1"/>
+      <w:numFmt w:val="decimal"/>
+      <w:lvlText w:val="%4."/>
+      <w:lvlJc w:val="left"/>
+      <w:pPr>
+        <w:ind w:left="2880" w:firstLine="2520"/>
+      </w:pPr>
+      <w:rPr>
+        <w:u w:val="none"/>
+      </w:rPr>
+    </w:lvl>
+    <w:lvl w:ilvl="4">
+      <w:start w:val="1"/>
+      <w:numFmt w:val="lowerLetter"/>
+      <w:lvlText w:val="%5."/>
+      <w:lvlJc w:val="left"/>
+      <w:pPr>
+        <w:ind w:left="3600" w:firstLine="3240"/>
+      </w:pPr>
+      <w:rPr>
+        <w:u w:val="none"/>
+      </w:rPr>
+    </w:lvl>
+    <w:lvl w:ilvl="5">
+      <w:start w:val="1"/>
+      <w:numFmt w:val="lowerRoman"/>
+      <w:lvlText w:val="%6."/>
+      <w:lvlJc w:val="right"/>
+      <w:pPr>
+        <w:ind w:left="4320" w:firstLine="3960"/>
+      </w:pPr>
+      <w:rPr>
+        <w:u w:val="none"/>
+      </w:rPr>
+    </w:lvl>
+    <w:lvl w:ilvl="6">
+      <w:start w:val="1"/>
+      <w:numFmt w:val="decimal"/>
+      <w:lvlText w:val="%7."/>
+      <w:lvlJc w:val="left"/>
+      <w:pPr>
+        <w:ind w:left="5040" w:firstLine="4680"/>
+      </w:pPr>
+      <w:rPr>
+        <w:u w:val="none"/>
+      </w:rPr>
+    </w:lvl>
+    <w:lvl w:ilvl="7">
+      <w:start w:val="1"/>
+      <w:numFmt w:val="lowerLetter"/>
+      <w:lvlText w:val="%8."/>
+      <w:lvlJc w:val="left"/>
+      <w:pPr>
+        <w:ind w:left="5760" w:firstLine="5400"/>
+      </w:pPr>
+      <w:rPr>
+        <w:u w:val="none"/>
+      </w:rPr>
+    </w:lvl>
+    <w:lvl w:ilvl="8">
+      <w:start w:val="1"/>
+      <w:numFmt w:val="lowerRoman"/>
+      <w:lvlText w:val="%9."/>
+      <w:lvlJc w:val="right"/>
+      <w:pPr>
+        <w:ind w:left="6480" w:firstLine="6120"/>
+      </w:pPr>
+      <w:rPr>
+        <w:u w:val="none"/>
+      </w:rPr>
+    </w:lvl>
+  </w:abstractNum>
+  <w:abstractNum w:abstractNumId="135" w15:restartNumberingAfterBreak="0">
+    <w:nsid w:val="7C650B32"/>
+    <w:multiLevelType w:val="multilevel"/>
+    <w:tmpl w:val="C88AE15E"/>
+    <w:lvl w:ilvl="0">
+      <w:start w:val="1"/>
+      <w:numFmt w:val="decimal"/>
+      <w:lvlText w:val="%1."/>
+      <w:lvlJc w:val="left"/>
+      <w:pPr>
+        <w:ind w:left="720" w:firstLine="360"/>
+      </w:pPr>
+      <w:rPr>
+        <w:rFonts w:ascii="Arial" w:eastAsia="Arial" w:hAnsi="Arial" w:cs="Arial"/>
+        <w:u w:val="none"/>
+      </w:rPr>
+    </w:lvl>
+    <w:lvl w:ilvl="1">
+      <w:start w:val="1"/>
+      <w:numFmt w:val="lowerLetter"/>
+      <w:lvlText w:val="%2."/>
+      <w:lvlJc w:val="left"/>
+      <w:pPr>
+        <w:ind w:left="1440" w:firstLine="1080"/>
+      </w:pPr>
+      <w:rPr>
+        <w:u w:val="none"/>
+      </w:rPr>
+    </w:lvl>
+    <w:lvl w:ilvl="2">
+      <w:start w:val="1"/>
+      <w:numFmt w:val="lowerRoman"/>
+      <w:lvlText w:val="%3."/>
+      <w:lvlJc w:val="right"/>
+      <w:pPr>
+        <w:ind w:left="2160" w:firstLine="1800"/>
+      </w:pPr>
+      <w:rPr>
+        <w:u w:val="none"/>
+      </w:rPr>
+    </w:lvl>
+    <w:lvl w:ilvl="3">
+      <w:start w:val="1"/>
+      <w:numFmt w:val="decimal"/>
+      <w:lvlText w:val="%4."/>
+      <w:lvlJc w:val="left"/>
+      <w:pPr>
+        <w:ind w:left="2880" w:firstLine="2520"/>
+      </w:pPr>
+      <w:rPr>
+        <w:u w:val="none"/>
+      </w:rPr>
+    </w:lvl>
+    <w:lvl w:ilvl="4">
+      <w:start w:val="1"/>
+      <w:numFmt w:val="lowerLetter"/>
+      <w:lvlText w:val="%5."/>
+      <w:lvlJc w:val="left"/>
+      <w:pPr>
+        <w:ind w:left="3600" w:firstLine="3240"/>
+      </w:pPr>
+      <w:rPr>
+        <w:u w:val="none"/>
+      </w:rPr>
+    </w:lvl>
+    <w:lvl w:ilvl="5">
+      <w:start w:val="1"/>
+      <w:numFmt w:val="lowerRoman"/>
+      <w:lvlText w:val="%6."/>
+      <w:lvlJc w:val="right"/>
+      <w:pPr>
+        <w:ind w:left="4320" w:firstLine="3960"/>
+      </w:pPr>
+      <w:rPr>
+        <w:u w:val="none"/>
+      </w:rPr>
+    </w:lvl>
+    <w:lvl w:ilvl="6">
+      <w:start w:val="1"/>
+      <w:numFmt w:val="decimal"/>
+      <w:lvlText w:val="%7."/>
+      <w:lvlJc w:val="left"/>
+      <w:pPr>
+        <w:ind w:left="5040" w:firstLine="4680"/>
+      </w:pPr>
+      <w:rPr>
+        <w:u w:val="none"/>
+      </w:rPr>
+    </w:lvl>
+    <w:lvl w:ilvl="7">
+      <w:start w:val="1"/>
+      <w:numFmt w:val="lowerLetter"/>
+      <w:lvlText w:val="%8."/>
+      <w:lvlJc w:val="left"/>
+      <w:pPr>
+        <w:ind w:left="5760" w:firstLine="5400"/>
+      </w:pPr>
+      <w:rPr>
+        <w:u w:val="none"/>
+      </w:rPr>
+    </w:lvl>
+    <w:lvl w:ilvl="8">
+      <w:start w:val="1"/>
+      <w:numFmt w:val="lowerRoman"/>
+      <w:lvlText w:val="%9."/>
+      <w:lvlJc w:val="right"/>
+      <w:pPr>
+        <w:ind w:left="6480" w:firstLine="6120"/>
+      </w:pPr>
+      <w:rPr>
+        <w:u w:val="none"/>
+      </w:rPr>
+    </w:lvl>
+  </w:abstractNum>
+  <w:abstractNum w:abstractNumId="136" w15:restartNumberingAfterBreak="0">
     <w:nsid w:val="7C742F9F"/>
     <w:multiLevelType w:val="multilevel"/>
     <w:tmpl w:val="8FC04610"/>
@@ -49074,7 +49426,7 @@
       </w:pPr>
     </w:lvl>
   </w:abstractNum>
-  <w:abstractNum w:abstractNumId="134" w15:restartNumberingAfterBreak="0">
+  <w:abstractNum w:abstractNumId="137" w15:restartNumberingAfterBreak="0">
     <w:nsid w:val="7DC963D6"/>
     <w:multiLevelType w:val="hybridMultilevel"/>
     <w:tmpl w:val="51E8B352"/>
@@ -49160,7 +49512,7 @@
       </w:pPr>
     </w:lvl>
   </w:abstractNum>
-  <w:abstractNum w:abstractNumId="135" w15:restartNumberingAfterBreak="0">
+  <w:abstractNum w:abstractNumId="138" w15:restartNumberingAfterBreak="0">
     <w:nsid w:val="7DDA64DD"/>
     <w:multiLevelType w:val="multilevel"/>
     <w:tmpl w:val="8FC04610"/>
@@ -49280,19 +49632,19 @@
     <w:abstractNumId w:val="42"/>
   </w:num>
   <w:num w:numId="3">
-    <w:abstractNumId w:val="80"/>
+    <w:abstractNumId w:val="81"/>
   </w:num>
   <w:num w:numId="4">
-    <w:abstractNumId w:val="94"/>
+    <w:abstractNumId w:val="95"/>
   </w:num>
   <w:num w:numId="5">
-    <w:abstractNumId w:val="53"/>
+    <w:abstractNumId w:val="54"/>
   </w:num>
   <w:num w:numId="6">
-    <w:abstractNumId w:val="113"/>
+    <w:abstractNumId w:val="114"/>
   </w:num>
   <w:num w:numId="7">
-    <w:abstractNumId w:val="109"/>
+    <w:abstractNumId w:val="110"/>
   </w:num>
   <w:num w:numId="8">
     <w:abstractNumId w:val="0"/>
@@ -49301,10 +49653,10 @@
     <w:abstractNumId w:val="11"/>
   </w:num>
   <w:num w:numId="10">
-    <w:abstractNumId w:val="63"/>
+    <w:abstractNumId w:val="64"/>
   </w:num>
   <w:num w:numId="11">
-    <w:abstractNumId w:val="105"/>
+    <w:abstractNumId w:val="106"/>
   </w:num>
   <w:num w:numId="12">
     <w:abstractNumId w:val="11"/>
@@ -49335,7 +49687,7 @@
     </w:lvlOverride>
   </w:num>
   <w:num w:numId="13">
-    <w:abstractNumId w:val="63"/>
+    <w:abstractNumId w:val="64"/>
     <w:lvlOverride w:ilvl="0">
       <w:startOverride w:val="1"/>
     </w:lvlOverride>
@@ -49365,19 +49717,19 @@
     </w:lvlOverride>
   </w:num>
   <w:num w:numId="14">
-    <w:abstractNumId w:val="70"/>
+    <w:abstractNumId w:val="71"/>
   </w:num>
   <w:num w:numId="15">
-    <w:abstractNumId w:val="110"/>
+    <w:abstractNumId w:val="111"/>
   </w:num>
   <w:num w:numId="16">
-    <w:abstractNumId w:val="122"/>
+    <w:abstractNumId w:val="123"/>
   </w:num>
   <w:num w:numId="17">
-    <w:abstractNumId w:val="60"/>
+    <w:abstractNumId w:val="61"/>
   </w:num>
   <w:num w:numId="18">
-    <w:abstractNumId w:val="57"/>
+    <w:abstractNumId w:val="58"/>
   </w:num>
   <w:num w:numId="19">
     <w:abstractNumId w:val="33"/>
@@ -49392,40 +49744,40 @@
     <w:abstractNumId w:val="19"/>
   </w:num>
   <w:num w:numId="23">
-    <w:abstractNumId w:val="112"/>
+    <w:abstractNumId w:val="113"/>
   </w:num>
   <w:num w:numId="24">
     <w:abstractNumId w:val="40"/>
   </w:num>
   <w:num w:numId="25">
-    <w:abstractNumId w:val="85"/>
+    <w:abstractNumId w:val="86"/>
   </w:num>
   <w:num w:numId="26">
-    <w:abstractNumId w:val="108"/>
+    <w:abstractNumId w:val="109"/>
   </w:num>
   <w:num w:numId="27">
-    <w:abstractNumId w:val="135"/>
+    <w:abstractNumId w:val="138"/>
   </w:num>
   <w:num w:numId="28">
-    <w:abstractNumId w:val="107"/>
+    <w:abstractNumId w:val="108"/>
   </w:num>
   <w:num w:numId="29">
     <w:abstractNumId w:val="35"/>
   </w:num>
   <w:num w:numId="30">
-    <w:abstractNumId w:val="116"/>
+    <w:abstractNumId w:val="117"/>
   </w:num>
   <w:num w:numId="31">
-    <w:abstractNumId w:val="72"/>
+    <w:abstractNumId w:val="73"/>
   </w:num>
   <w:num w:numId="32">
     <w:abstractNumId w:val="29"/>
   </w:num>
   <w:num w:numId="33">
-    <w:abstractNumId w:val="88"/>
+    <w:abstractNumId w:val="89"/>
   </w:num>
   <w:num w:numId="34">
-    <w:abstractNumId w:val="56"/>
+    <w:abstractNumId w:val="57"/>
   </w:num>
   <w:num w:numId="35">
     <w:abstractNumId w:val="44"/>
@@ -49434,10 +49786,10 @@
     <w:abstractNumId w:val="4"/>
   </w:num>
   <w:num w:numId="37">
-    <w:abstractNumId w:val="71"/>
+    <w:abstractNumId w:val="72"/>
   </w:num>
   <w:num w:numId="38">
-    <w:abstractNumId w:val="115"/>
+    <w:abstractNumId w:val="116"/>
   </w:num>
   <w:num w:numId="39">
     <w:abstractNumId w:val="13"/>
@@ -49446,28 +49798,28 @@
     <w:abstractNumId w:val="32"/>
   </w:num>
   <w:num w:numId="41">
-    <w:abstractNumId w:val="95"/>
+    <w:abstractNumId w:val="96"/>
   </w:num>
   <w:num w:numId="42">
-    <w:abstractNumId w:val="133"/>
+    <w:abstractNumId w:val="136"/>
   </w:num>
   <w:num w:numId="43">
     <w:abstractNumId w:val="3"/>
   </w:num>
   <w:num w:numId="44">
-    <w:abstractNumId w:val="78"/>
+    <w:abstractNumId w:val="79"/>
   </w:num>
   <w:num w:numId="45">
-    <w:abstractNumId w:val="65"/>
+    <w:abstractNumId w:val="66"/>
   </w:num>
   <w:num w:numId="46">
-    <w:abstractNumId w:val="104"/>
+    <w:abstractNumId w:val="105"/>
   </w:num>
   <w:num w:numId="47">
-    <w:abstractNumId w:val="90"/>
+    <w:abstractNumId w:val="91"/>
   </w:num>
   <w:num w:numId="48">
-    <w:abstractNumId w:val="48"/>
+    <w:abstractNumId w:val="49"/>
   </w:num>
   <w:num w:numId="49">
     <w:abstractNumId w:val="46"/>
@@ -49476,28 +49828,28 @@
     <w:abstractNumId w:val="9"/>
   </w:num>
   <w:num w:numId="51">
-    <w:abstractNumId w:val="114"/>
+    <w:abstractNumId w:val="115"/>
   </w:num>
   <w:num w:numId="52">
-    <w:abstractNumId w:val="121"/>
+    <w:abstractNumId w:val="122"/>
   </w:num>
   <w:num w:numId="53">
     <w:abstractNumId w:val="47"/>
   </w:num>
   <w:num w:numId="54">
-    <w:abstractNumId w:val="89"/>
+    <w:abstractNumId w:val="90"/>
   </w:num>
   <w:num w:numId="55">
-    <w:abstractNumId w:val="87"/>
+    <w:abstractNumId w:val="88"/>
   </w:num>
   <w:num w:numId="56">
-    <w:abstractNumId w:val="120"/>
+    <w:abstractNumId w:val="121"/>
   </w:num>
   <w:num w:numId="57">
-    <w:abstractNumId w:val="54"/>
+    <w:abstractNumId w:val="55"/>
   </w:num>
   <w:num w:numId="58">
-    <w:abstractNumId w:val="117"/>
+    <w:abstractNumId w:val="118"/>
   </w:num>
   <w:num w:numId="59">
     <w:abstractNumId w:val="25"/>
@@ -49509,43 +49861,43 @@
     <w:abstractNumId w:val="21"/>
   </w:num>
   <w:num w:numId="62">
-    <w:abstractNumId w:val="126"/>
+    <w:abstractNumId w:val="127"/>
   </w:num>
   <w:num w:numId="63">
-    <w:abstractNumId w:val="83"/>
+    <w:abstractNumId w:val="84"/>
   </w:num>
   <w:num w:numId="64">
-    <w:abstractNumId w:val="66"/>
+    <w:abstractNumId w:val="67"/>
   </w:num>
   <w:num w:numId="65">
     <w:abstractNumId w:val="6"/>
   </w:num>
   <w:num w:numId="66">
-    <w:abstractNumId w:val="118"/>
+    <w:abstractNumId w:val="119"/>
   </w:num>
   <w:num w:numId="67">
     <w:abstractNumId w:val="38"/>
   </w:num>
   <w:num w:numId="68">
-    <w:abstractNumId w:val="99"/>
+    <w:abstractNumId w:val="100"/>
   </w:num>
   <w:num w:numId="69">
-    <w:abstractNumId w:val="59"/>
+    <w:abstractNumId w:val="60"/>
   </w:num>
   <w:num w:numId="70">
-    <w:abstractNumId w:val="100"/>
+    <w:abstractNumId w:val="101"/>
   </w:num>
   <w:num w:numId="71">
-    <w:abstractNumId w:val="73"/>
+    <w:abstractNumId w:val="74"/>
   </w:num>
   <w:num w:numId="72">
     <w:abstractNumId w:val="31"/>
   </w:num>
   <w:num w:numId="73">
-    <w:abstractNumId w:val="102"/>
+    <w:abstractNumId w:val="103"/>
   </w:num>
   <w:num w:numId="74">
-    <w:abstractNumId w:val="74"/>
+    <w:abstractNumId w:val="75"/>
   </w:num>
   <w:num w:numId="75">
     <w:abstractNumId w:val="5"/>
@@ -49554,22 +49906,22 @@
     <w:abstractNumId w:val="27"/>
   </w:num>
   <w:num w:numId="77">
-    <w:abstractNumId w:val="77"/>
+    <w:abstractNumId w:val="78"/>
   </w:num>
   <w:num w:numId="78">
-    <w:abstractNumId w:val="128"/>
+    <w:abstractNumId w:val="129"/>
   </w:num>
   <w:num w:numId="79">
     <w:abstractNumId w:val="16"/>
   </w:num>
   <w:num w:numId="80">
-    <w:abstractNumId w:val="49"/>
+    <w:abstractNumId w:val="50"/>
   </w:num>
   <w:num w:numId="81">
     <w:abstractNumId w:val="26"/>
   </w:num>
   <w:num w:numId="82">
-    <w:abstractNumId w:val="91"/>
+    <w:abstractNumId w:val="92"/>
   </w:num>
   <w:num w:numId="83">
     <w:abstractNumId w:val="17"/>
@@ -49581,13 +49933,13 @@
     <w:abstractNumId w:val="20"/>
   </w:num>
   <w:num w:numId="86">
-    <w:abstractNumId w:val="69"/>
+    <w:abstractNumId w:val="70"/>
   </w:num>
   <w:num w:numId="87">
-    <w:abstractNumId w:val="86"/>
+    <w:abstractNumId w:val="87"/>
   </w:num>
   <w:num w:numId="88">
-    <w:abstractNumId w:val="75"/>
+    <w:abstractNumId w:val="76"/>
   </w:num>
   <w:num w:numId="89">
     <w:abstractNumId w:val="45"/>
@@ -49596,25 +49948,25 @@
     <w:abstractNumId w:val="36"/>
   </w:num>
   <w:num w:numId="91">
-    <w:abstractNumId w:val="55"/>
+    <w:abstractNumId w:val="56"/>
   </w:num>
   <w:num w:numId="92">
-    <w:abstractNumId w:val="96"/>
+    <w:abstractNumId w:val="97"/>
   </w:num>
   <w:num w:numId="93">
-    <w:abstractNumId w:val="129"/>
+    <w:abstractNumId w:val="130"/>
   </w:num>
   <w:num w:numId="94">
     <w:abstractNumId w:val="7"/>
   </w:num>
   <w:num w:numId="95">
-    <w:abstractNumId w:val="124"/>
+    <w:abstractNumId w:val="125"/>
   </w:num>
   <w:num w:numId="96">
-    <w:abstractNumId w:val="76"/>
+    <w:abstractNumId w:val="77"/>
   </w:num>
   <w:num w:numId="97">
-    <w:abstractNumId w:val="101"/>
+    <w:abstractNumId w:val="102"/>
   </w:num>
   <w:num w:numId="98">
     <w:abstractNumId w:val="2"/>
@@ -49626,34 +49978,34 @@
     <w:abstractNumId w:val="23"/>
   </w:num>
   <w:num w:numId="101">
-    <w:abstractNumId w:val="130"/>
+    <w:abstractNumId w:val="131"/>
   </w:num>
   <w:num w:numId="102">
-    <w:abstractNumId w:val="61"/>
+    <w:abstractNumId w:val="62"/>
   </w:num>
   <w:num w:numId="103">
-    <w:abstractNumId w:val="119"/>
+    <w:abstractNumId w:val="120"/>
   </w:num>
   <w:num w:numId="104">
-    <w:abstractNumId w:val="84"/>
+    <w:abstractNumId w:val="85"/>
   </w:num>
   <w:num w:numId="105">
-    <w:abstractNumId w:val="79"/>
+    <w:abstractNumId w:val="80"/>
   </w:num>
   <w:num w:numId="106">
-    <w:abstractNumId w:val="132"/>
+    <w:abstractNumId w:val="133"/>
   </w:num>
   <w:num w:numId="107">
-    <w:abstractNumId w:val="52"/>
+    <w:abstractNumId w:val="53"/>
   </w:num>
   <w:num w:numId="108">
-    <w:abstractNumId w:val="93"/>
+    <w:abstractNumId w:val="94"/>
   </w:num>
   <w:num w:numId="109">
     <w:abstractNumId w:val="43"/>
   </w:num>
   <w:num w:numId="110">
-    <w:abstractNumId w:val="81"/>
+    <w:abstractNumId w:val="82"/>
   </w:num>
   <w:num w:numId="111">
     <w:abstractNumId w:val="39"/>
@@ -49662,67 +50014,67 @@
     <w:abstractNumId w:val="18"/>
   </w:num>
   <w:num w:numId="113">
-    <w:abstractNumId w:val="92"/>
+    <w:abstractNumId w:val="93"/>
   </w:num>
   <w:num w:numId="114">
-    <w:abstractNumId w:val="58"/>
+    <w:abstractNumId w:val="59"/>
   </w:num>
   <w:num w:numId="115">
-    <w:abstractNumId w:val="51"/>
+    <w:abstractNumId w:val="52"/>
   </w:num>
   <w:num w:numId="116">
-    <w:abstractNumId w:val="82"/>
+    <w:abstractNumId w:val="83"/>
   </w:num>
   <w:num w:numId="117">
     <w:abstractNumId w:val="41"/>
   </w:num>
   <w:num w:numId="118">
-    <w:abstractNumId w:val="125"/>
+    <w:abstractNumId w:val="126"/>
   </w:num>
   <w:num w:numId="119">
-    <w:abstractNumId w:val="97"/>
+    <w:abstractNumId w:val="98"/>
   </w:num>
   <w:num w:numId="120">
-    <w:abstractNumId w:val="50"/>
+    <w:abstractNumId w:val="51"/>
   </w:num>
   <w:num w:numId="121">
-    <w:abstractNumId w:val="68"/>
+    <w:abstractNumId w:val="69"/>
   </w:num>
   <w:num w:numId="122">
-    <w:abstractNumId w:val="134"/>
+    <w:abstractNumId w:val="137"/>
   </w:num>
   <w:num w:numId="123">
     <w:abstractNumId w:val="14"/>
   </w:num>
   <w:num w:numId="124">
-    <w:abstractNumId w:val="67"/>
+    <w:abstractNumId w:val="68"/>
   </w:num>
   <w:num w:numId="125">
-    <w:abstractNumId w:val="106"/>
+    <w:abstractNumId w:val="107"/>
   </w:num>
   <w:num w:numId="126">
-    <w:abstractNumId w:val="98"/>
+    <w:abstractNumId w:val="99"/>
   </w:num>
   <w:num w:numId="127">
-    <w:abstractNumId w:val="131"/>
+    <w:abstractNumId w:val="132"/>
   </w:num>
   <w:num w:numId="128">
-    <w:abstractNumId w:val="103"/>
+    <w:abstractNumId w:val="104"/>
   </w:num>
   <w:num w:numId="129">
     <w:abstractNumId w:val="12"/>
   </w:num>
   <w:num w:numId="130">
-    <w:abstractNumId w:val="64"/>
+    <w:abstractNumId w:val="65"/>
   </w:num>
   <w:num w:numId="131">
-    <w:abstractNumId w:val="62"/>
+    <w:abstractNumId w:val="63"/>
   </w:num>
   <w:num w:numId="132">
     <w:abstractNumId w:val="8"/>
   </w:num>
   <w:num w:numId="133">
-    <w:abstractNumId w:val="111"/>
+    <w:abstractNumId w:val="112"/>
   </w:num>
   <w:num w:numId="134">
     <w:abstractNumId w:val="34"/>
@@ -49734,10 +50086,19 @@
     <w:abstractNumId w:val="30"/>
   </w:num>
   <w:num w:numId="137">
-    <w:abstractNumId w:val="123"/>
+    <w:abstractNumId w:val="124"/>
   </w:num>
   <w:num w:numId="138">
-    <w:abstractNumId w:val="127"/>
+    <w:abstractNumId w:val="128"/>
+  </w:num>
+  <w:num w:numId="139">
+    <w:abstractNumId w:val="134"/>
+  </w:num>
+  <w:num w:numId="140">
+    <w:abstractNumId w:val="48"/>
+  </w:num>
+  <w:num w:numId="141">
+    <w:abstractNumId w:val="135"/>
   </w:num>
   <w:numIdMacAtCleanup w:val="133"/>
 </w:numbering>
@@ -50397,6 +50758,18 @@
       <w:spacing w:line="240" w:lineRule="auto"/>
     </w:pPr>
   </w:style>
+  <w:style w:type="character" w:styleId="IntenseEmphasis">
+    <w:name w:val="Intense Emphasis"/>
+    <w:basedOn w:val="DefaultParagraphFont"/>
+    <w:uiPriority w:val="21"/>
+    <w:qFormat/>
+    <w:rsid w:val="00627801"/>
+    <w:rPr>
+      <w:i/>
+      <w:iCs/>
+      <w:color w:val="4472C4" w:themeColor="accent1"/>
+    </w:rPr>
+  </w:style>
 </w:styles>
 </file>
 
@@ -50700,7 +51073,7 @@
 </file>
 
 <file path=customXml/itemProps1.xml><?xml version="1.0" encoding="utf-8"?>
-<ds:datastoreItem xmlns:ds="http://schemas.openxmlformats.org/officeDocument/2006/customXml" ds:itemID="{C00B3E62-FBC5-4919-80CC-6F52BBCE8862}">
+<ds:datastoreItem xmlns:ds="http://schemas.openxmlformats.org/officeDocument/2006/customXml" ds:itemID="{3EEE0048-1D5F-4BF4-A419-5B54488B493A}">
   <ds:schemaRefs>
     <ds:schemaRef ds:uri="http://schemas.openxmlformats.org/officeDocument/2006/bibliography"/>
   </ds:schemaRefs>

</xml_diff>

<commit_message>
Special Power - 4
</commit_message>
<xml_diff>
--- a/Illuminati_Usecases.docx
+++ b/Illuminati_Usecases.docx
@@ -11709,7 +11709,7 @@
               <w:spacing w:line="240" w:lineRule="auto"/>
             </w:pPr>
             <w:r>
-              <w:t>This Communist Group becomes a Government Group when it attempts to control another Government Group</w:t>
+              <w:t>This Violent, Weird Group gets a +2 Power t</w:t>
             </w:r>
           </w:p>
         </w:tc>
@@ -12567,8 +12567,6 @@
             <w:r>
               <w:t xml:space="preserve"> 1</w:t>
             </w:r>
-            <w:bookmarkStart w:id="0" w:name="_GoBack"/>
-            <w:bookmarkEnd w:id="0"/>
           </w:p>
         </w:tc>
       </w:tr>
@@ -12771,6 +12769,631 @@
         <w:br w:type="page"/>
       </w:r>
     </w:p>
+    <w:tbl>
+      <w:tblPr>
+        <w:tblW w:w="9360" w:type="dxa"/>
+        <w:tblBorders>
+          <w:top w:val="single" w:sz="8" w:space="0" w:color="000000"/>
+          <w:left w:val="single" w:sz="8" w:space="0" w:color="000000"/>
+          <w:bottom w:val="single" w:sz="8" w:space="0" w:color="000000"/>
+          <w:right w:val="single" w:sz="8" w:space="0" w:color="000000"/>
+          <w:insideH w:val="single" w:sz="8" w:space="0" w:color="000000"/>
+          <w:insideV w:val="single" w:sz="8" w:space="0" w:color="000000"/>
+        </w:tblBorders>
+        <w:tblLayout w:type="fixed"/>
+        <w:tblLook w:val="0600" w:firstRow="0" w:lastRow="0" w:firstColumn="0" w:lastColumn="0" w:noHBand="1" w:noVBand="1"/>
+      </w:tblPr>
+      <w:tblGrid>
+        <w:gridCol w:w="2010"/>
+        <w:gridCol w:w="7350"/>
+      </w:tblGrid>
+      <w:tr>
+        <w:tc>
+          <w:tcPr>
+            <w:tcW w:w="2010" w:type="dxa"/>
+            <w:tcMar>
+              <w:top w:w="100" w:type="dxa"/>
+              <w:left w:w="100" w:type="dxa"/>
+              <w:bottom w:w="100" w:type="dxa"/>
+              <w:right w:w="100" w:type="dxa"/>
+            </w:tcMar>
+          </w:tcPr>
+          <w:p>
+            <w:pPr>
+              <w:widowControl w:val="0"/>
+              <w:spacing w:line="240" w:lineRule="auto"/>
+            </w:pPr>
+            <w:r>
+              <w:lastRenderedPageBreak/>
+              <w:t>ID</w:t>
+            </w:r>
+          </w:p>
+        </w:tc>
+        <w:tc>
+          <w:tcPr>
+            <w:tcW w:w="7350" w:type="dxa"/>
+            <w:tcMar>
+              <w:top w:w="100" w:type="dxa"/>
+              <w:left w:w="100" w:type="dxa"/>
+              <w:bottom w:w="100" w:type="dxa"/>
+              <w:right w:w="100" w:type="dxa"/>
+            </w:tcMar>
+          </w:tcPr>
+          <w:p>
+            <w:pPr>
+              <w:widowControl w:val="0"/>
+              <w:spacing w:line="240" w:lineRule="auto"/>
+            </w:pPr>
+            <w:r>
+              <w:t xml:space="preserve">SP – </w:t>
+            </w:r>
+            <w:r>
+              <w:t>4</w:t>
+            </w:r>
+            <w:r>
+              <w:t xml:space="preserve"> (Special Abil</w:t>
+            </w:r>
+            <w:r>
+              <w:t>ities – 4</w:t>
+            </w:r>
+            <w:r>
+              <w:t>)</w:t>
+            </w:r>
+          </w:p>
+        </w:tc>
+      </w:tr>
+      <w:tr>
+        <w:tc>
+          <w:tcPr>
+            <w:tcW w:w="2010" w:type="dxa"/>
+            <w:tcMar>
+              <w:top w:w="100" w:type="dxa"/>
+              <w:left w:w="100" w:type="dxa"/>
+              <w:bottom w:w="100" w:type="dxa"/>
+              <w:right w:w="100" w:type="dxa"/>
+            </w:tcMar>
+          </w:tcPr>
+          <w:p>
+            <w:pPr>
+              <w:widowControl w:val="0"/>
+              <w:spacing w:line="240" w:lineRule="auto"/>
+            </w:pPr>
+            <w:r>
+              <w:t>Title</w:t>
+            </w:r>
+          </w:p>
+        </w:tc>
+        <w:tc>
+          <w:tcPr>
+            <w:tcW w:w="7350" w:type="dxa"/>
+            <w:tcMar>
+              <w:top w:w="100" w:type="dxa"/>
+              <w:left w:w="100" w:type="dxa"/>
+              <w:bottom w:w="100" w:type="dxa"/>
+              <w:right w:w="100" w:type="dxa"/>
+            </w:tcMar>
+          </w:tcPr>
+          <w:p>
+            <w:pPr>
+              <w:widowControl w:val="0"/>
+              <w:spacing w:line="240" w:lineRule="auto"/>
+            </w:pPr>
+            <w:r>
+              <w:t xml:space="preserve">Special Powers – </w:t>
+            </w:r>
+            <w:r>
+              <w:t>Cycle Gangs</w:t>
+            </w:r>
+          </w:p>
+        </w:tc>
+      </w:tr>
+      <w:tr>
+        <w:tc>
+          <w:tcPr>
+            <w:tcW w:w="2010" w:type="dxa"/>
+            <w:tcMar>
+              <w:top w:w="100" w:type="dxa"/>
+              <w:left w:w="100" w:type="dxa"/>
+              <w:bottom w:w="100" w:type="dxa"/>
+              <w:right w:w="100" w:type="dxa"/>
+            </w:tcMar>
+          </w:tcPr>
+          <w:p>
+            <w:pPr>
+              <w:widowControl w:val="0"/>
+              <w:spacing w:line="240" w:lineRule="auto"/>
+            </w:pPr>
+            <w:r>
+              <w:t>Description</w:t>
+            </w:r>
+          </w:p>
+        </w:tc>
+        <w:tc>
+          <w:tcPr>
+            <w:tcW w:w="7350" w:type="dxa"/>
+            <w:tcMar>
+              <w:top w:w="100" w:type="dxa"/>
+              <w:left w:w="100" w:type="dxa"/>
+              <w:bottom w:w="100" w:type="dxa"/>
+              <w:right w:w="100" w:type="dxa"/>
+            </w:tcMar>
+          </w:tcPr>
+          <w:p>
+            <w:pPr>
+              <w:widowControl w:val="0"/>
+              <w:spacing w:line="240" w:lineRule="auto"/>
+            </w:pPr>
+            <w:r>
+              <w:t>This Violent, Weird has an additional +2</w:t>
+            </w:r>
+            <w:r>
+              <w:t xml:space="preserve"> Attack Power on any attempt to destroy any group.</w:t>
+            </w:r>
+          </w:p>
+        </w:tc>
+      </w:tr>
+      <w:tr>
+        <w:tc>
+          <w:tcPr>
+            <w:tcW w:w="2010" w:type="dxa"/>
+            <w:tcMar>
+              <w:top w:w="100" w:type="dxa"/>
+              <w:left w:w="100" w:type="dxa"/>
+              <w:bottom w:w="100" w:type="dxa"/>
+              <w:right w:w="100" w:type="dxa"/>
+            </w:tcMar>
+          </w:tcPr>
+          <w:p>
+            <w:pPr>
+              <w:widowControl w:val="0"/>
+              <w:spacing w:line="240" w:lineRule="auto"/>
+            </w:pPr>
+            <w:r>
+              <w:t>Primary Actor</w:t>
+            </w:r>
+          </w:p>
+        </w:tc>
+        <w:tc>
+          <w:tcPr>
+            <w:tcW w:w="7350" w:type="dxa"/>
+            <w:tcMar>
+              <w:top w:w="100" w:type="dxa"/>
+              <w:left w:w="100" w:type="dxa"/>
+              <w:bottom w:w="100" w:type="dxa"/>
+              <w:right w:w="100" w:type="dxa"/>
+            </w:tcMar>
+          </w:tcPr>
+          <w:p>
+            <w:pPr>
+              <w:widowControl w:val="0"/>
+              <w:spacing w:line="240" w:lineRule="auto"/>
+            </w:pPr>
+            <w:r>
+              <w:t>Current Holder</w:t>
+            </w:r>
+          </w:p>
+        </w:tc>
+      </w:tr>
+      <w:tr>
+        <w:tc>
+          <w:tcPr>
+            <w:tcW w:w="2010" w:type="dxa"/>
+            <w:tcMar>
+              <w:top w:w="100" w:type="dxa"/>
+              <w:left w:w="100" w:type="dxa"/>
+              <w:bottom w:w="100" w:type="dxa"/>
+              <w:right w:w="100" w:type="dxa"/>
+            </w:tcMar>
+          </w:tcPr>
+          <w:p>
+            <w:pPr>
+              <w:widowControl w:val="0"/>
+              <w:spacing w:line="240" w:lineRule="auto"/>
+            </w:pPr>
+            <w:r>
+              <w:t>Stakeholders</w:t>
+            </w:r>
+          </w:p>
+        </w:tc>
+        <w:tc>
+          <w:tcPr>
+            <w:tcW w:w="7350" w:type="dxa"/>
+            <w:tcMar>
+              <w:top w:w="100" w:type="dxa"/>
+              <w:left w:w="100" w:type="dxa"/>
+              <w:bottom w:w="100" w:type="dxa"/>
+              <w:right w:w="100" w:type="dxa"/>
+            </w:tcMar>
+          </w:tcPr>
+          <w:p>
+            <w:pPr>
+              <w:widowControl w:val="0"/>
+              <w:spacing w:line="240" w:lineRule="auto"/>
+            </w:pPr>
+            <w:r>
+              <w:t>Other Players</w:t>
+            </w:r>
+          </w:p>
+        </w:tc>
+      </w:tr>
+      <w:tr>
+        <w:tc>
+          <w:tcPr>
+            <w:tcW w:w="2010" w:type="dxa"/>
+            <w:tcMar>
+              <w:top w:w="100" w:type="dxa"/>
+              <w:left w:w="100" w:type="dxa"/>
+              <w:bottom w:w="100" w:type="dxa"/>
+              <w:right w:w="100" w:type="dxa"/>
+            </w:tcMar>
+          </w:tcPr>
+          <w:p>
+            <w:pPr>
+              <w:widowControl w:val="0"/>
+              <w:spacing w:line="240" w:lineRule="auto"/>
+            </w:pPr>
+            <w:r>
+              <w:t>Trigger</w:t>
+            </w:r>
+          </w:p>
+        </w:tc>
+        <w:tc>
+          <w:tcPr>
+            <w:tcW w:w="7350" w:type="dxa"/>
+            <w:tcMar>
+              <w:top w:w="100" w:type="dxa"/>
+              <w:left w:w="100" w:type="dxa"/>
+              <w:bottom w:w="100" w:type="dxa"/>
+              <w:right w:w="100" w:type="dxa"/>
+            </w:tcMar>
+          </w:tcPr>
+          <w:p>
+            <w:pPr>
+              <w:widowControl w:val="0"/>
+              <w:spacing w:line="240" w:lineRule="auto"/>
+            </w:pPr>
+            <w:r>
+              <w:t>Holder uses this Group to control a Government Group</w:t>
+            </w:r>
+          </w:p>
+        </w:tc>
+      </w:tr>
+      <w:tr>
+        <w:tc>
+          <w:tcPr>
+            <w:tcW w:w="2010" w:type="dxa"/>
+            <w:tcMar>
+              <w:top w:w="100" w:type="dxa"/>
+              <w:left w:w="100" w:type="dxa"/>
+              <w:bottom w:w="100" w:type="dxa"/>
+              <w:right w:w="100" w:type="dxa"/>
+            </w:tcMar>
+          </w:tcPr>
+          <w:p>
+            <w:pPr>
+              <w:widowControl w:val="0"/>
+              <w:spacing w:line="240" w:lineRule="auto"/>
+            </w:pPr>
+            <w:r>
+              <w:t>Preconditions</w:t>
+            </w:r>
+          </w:p>
+        </w:tc>
+        <w:tc>
+          <w:tcPr>
+            <w:tcW w:w="7350" w:type="dxa"/>
+            <w:tcMar>
+              <w:top w:w="100" w:type="dxa"/>
+              <w:left w:w="100" w:type="dxa"/>
+              <w:bottom w:w="100" w:type="dxa"/>
+              <w:right w:w="100" w:type="dxa"/>
+            </w:tcMar>
+          </w:tcPr>
+          <w:p>
+            <w:pPr>
+              <w:widowControl w:val="0"/>
+              <w:spacing w:line="240" w:lineRule="auto"/>
+            </w:pPr>
+            <w:r>
+              <w:t>Chinese Campaign Donors is a Communist Group</w:t>
+            </w:r>
+          </w:p>
+        </w:tc>
+      </w:tr>
+      <w:tr>
+        <w:tc>
+          <w:tcPr>
+            <w:tcW w:w="2010" w:type="dxa"/>
+            <w:tcMar>
+              <w:top w:w="100" w:type="dxa"/>
+              <w:left w:w="100" w:type="dxa"/>
+              <w:bottom w:w="100" w:type="dxa"/>
+              <w:right w:w="100" w:type="dxa"/>
+            </w:tcMar>
+          </w:tcPr>
+          <w:p>
+            <w:pPr>
+              <w:widowControl w:val="0"/>
+              <w:spacing w:line="240" w:lineRule="auto"/>
+            </w:pPr>
+            <w:r>
+              <w:t>Postconditions</w:t>
+            </w:r>
+          </w:p>
+        </w:tc>
+        <w:tc>
+          <w:tcPr>
+            <w:tcW w:w="7350" w:type="dxa"/>
+            <w:tcMar>
+              <w:top w:w="100" w:type="dxa"/>
+              <w:left w:w="100" w:type="dxa"/>
+              <w:bottom w:w="100" w:type="dxa"/>
+              <w:right w:w="100" w:type="dxa"/>
+            </w:tcMar>
+          </w:tcPr>
+          <w:p>
+            <w:pPr>
+              <w:widowControl w:val="0"/>
+              <w:spacing w:line="240" w:lineRule="auto"/>
+            </w:pPr>
+            <w:r>
+              <w:t xml:space="preserve">Successfully controls a Government Group </w:t>
+            </w:r>
+          </w:p>
+        </w:tc>
+      </w:tr>
+      <w:tr>
+        <w:tc>
+          <w:tcPr>
+            <w:tcW w:w="2010" w:type="dxa"/>
+            <w:tcMar>
+              <w:top w:w="100" w:type="dxa"/>
+              <w:left w:w="100" w:type="dxa"/>
+              <w:bottom w:w="100" w:type="dxa"/>
+              <w:right w:w="100" w:type="dxa"/>
+            </w:tcMar>
+          </w:tcPr>
+          <w:p>
+            <w:pPr>
+              <w:widowControl w:val="0"/>
+              <w:spacing w:line="240" w:lineRule="auto"/>
+            </w:pPr>
+            <w:r>
+              <w:t>Main Success Scenario</w:t>
+            </w:r>
+          </w:p>
+        </w:tc>
+        <w:tc>
+          <w:tcPr>
+            <w:tcW w:w="7350" w:type="dxa"/>
+            <w:tcMar>
+              <w:top w:w="100" w:type="dxa"/>
+              <w:left w:w="100" w:type="dxa"/>
+              <w:bottom w:w="100" w:type="dxa"/>
+              <w:right w:w="100" w:type="dxa"/>
+            </w:tcMar>
+          </w:tcPr>
+          <w:p>
+            <w:pPr>
+              <w:pStyle w:val="NoSpacing"/>
+              <w:numPr>
+                <w:ilvl w:val="0"/>
+                <w:numId w:val="88"/>
+              </w:numPr>
+            </w:pPr>
+            <w:r>
+              <w:t>See Attack to Destroy – 1</w:t>
+            </w:r>
+          </w:p>
+        </w:tc>
+      </w:tr>
+      <w:tr>
+        <w:tc>
+          <w:tcPr>
+            <w:tcW w:w="2010" w:type="dxa"/>
+            <w:tcMar>
+              <w:top w:w="100" w:type="dxa"/>
+              <w:left w:w="100" w:type="dxa"/>
+              <w:bottom w:w="100" w:type="dxa"/>
+              <w:right w:w="100" w:type="dxa"/>
+            </w:tcMar>
+          </w:tcPr>
+          <w:p>
+            <w:pPr>
+              <w:widowControl w:val="0"/>
+              <w:spacing w:line="240" w:lineRule="auto"/>
+            </w:pPr>
+            <w:r>
+              <w:t>Extensions</w:t>
+            </w:r>
+          </w:p>
+        </w:tc>
+        <w:tc>
+          <w:tcPr>
+            <w:tcW w:w="7350" w:type="dxa"/>
+            <w:tcMar>
+              <w:top w:w="100" w:type="dxa"/>
+              <w:left w:w="100" w:type="dxa"/>
+              <w:bottom w:w="100" w:type="dxa"/>
+              <w:right w:w="100" w:type="dxa"/>
+            </w:tcMar>
+          </w:tcPr>
+          <w:p>
+            <w:pPr>
+              <w:pStyle w:val="ListParagraph"/>
+              <w:widowControl w:val="0"/>
+              <w:numPr>
+                <w:ilvl w:val="0"/>
+                <w:numId w:val="89"/>
+              </w:numPr>
+              <w:spacing w:line="240" w:lineRule="auto"/>
+            </w:pPr>
+            <w:bookmarkStart w:id="0" w:name="_GoBack"/>
+            <w:bookmarkEnd w:id="0"/>
+            <w:r>
+              <w:t>See Attack to Destroy – 1</w:t>
+            </w:r>
+          </w:p>
+          <w:p>
+            <w:pPr>
+              <w:pStyle w:val="ListParagraph"/>
+              <w:widowControl w:val="0"/>
+              <w:numPr>
+                <w:ilvl w:val="0"/>
+                <w:numId w:val="89"/>
+              </w:numPr>
+              <w:spacing w:line="240" w:lineRule="auto"/>
+            </w:pPr>
+            <w:r>
+              <w:t xml:space="preserve">See Attack to Control – 5  (Should it be Attack to Destroy with Alignment instead?) </w:t>
+            </w:r>
+          </w:p>
+        </w:tc>
+      </w:tr>
+      <w:tr>
+        <w:tc>
+          <w:tcPr>
+            <w:tcW w:w="2010" w:type="dxa"/>
+            <w:tcMar>
+              <w:top w:w="100" w:type="dxa"/>
+              <w:left w:w="100" w:type="dxa"/>
+              <w:bottom w:w="100" w:type="dxa"/>
+              <w:right w:w="100" w:type="dxa"/>
+            </w:tcMar>
+          </w:tcPr>
+          <w:p>
+            <w:pPr>
+              <w:widowControl w:val="0"/>
+              <w:spacing w:line="240" w:lineRule="auto"/>
+            </w:pPr>
+            <w:r>
+              <w:t>Frequency of Use</w:t>
+            </w:r>
+          </w:p>
+        </w:tc>
+        <w:tc>
+          <w:tcPr>
+            <w:tcW w:w="7350" w:type="dxa"/>
+            <w:tcMar>
+              <w:top w:w="100" w:type="dxa"/>
+              <w:left w:w="100" w:type="dxa"/>
+              <w:bottom w:w="100" w:type="dxa"/>
+              <w:right w:w="100" w:type="dxa"/>
+            </w:tcMar>
+          </w:tcPr>
+          <w:p>
+            <w:pPr>
+              <w:widowControl w:val="0"/>
+              <w:spacing w:line="240" w:lineRule="auto"/>
+            </w:pPr>
+            <w:r>
+              <w:t>When in hand</w:t>
+            </w:r>
+          </w:p>
+        </w:tc>
+      </w:tr>
+      <w:tr>
+        <w:tc>
+          <w:tcPr>
+            <w:tcW w:w="2010" w:type="dxa"/>
+            <w:tcMar>
+              <w:top w:w="100" w:type="dxa"/>
+              <w:left w:w="100" w:type="dxa"/>
+              <w:bottom w:w="100" w:type="dxa"/>
+              <w:right w:w="100" w:type="dxa"/>
+            </w:tcMar>
+          </w:tcPr>
+          <w:p>
+            <w:pPr>
+              <w:widowControl w:val="0"/>
+              <w:spacing w:line="240" w:lineRule="auto"/>
+            </w:pPr>
+            <w:r>
+              <w:t>Status</w:t>
+            </w:r>
+          </w:p>
+        </w:tc>
+        <w:tc>
+          <w:tcPr>
+            <w:tcW w:w="7350" w:type="dxa"/>
+            <w:tcMar>
+              <w:top w:w="100" w:type="dxa"/>
+              <w:left w:w="100" w:type="dxa"/>
+              <w:bottom w:w="100" w:type="dxa"/>
+              <w:right w:w="100" w:type="dxa"/>
+            </w:tcMar>
+          </w:tcPr>
+          <w:p>
+            <w:pPr>
+              <w:widowControl w:val="0"/>
+              <w:spacing w:line="240" w:lineRule="auto"/>
+            </w:pPr>
+          </w:p>
+        </w:tc>
+      </w:tr>
+      <w:tr>
+        <w:tc>
+          <w:tcPr>
+            <w:tcW w:w="2010" w:type="dxa"/>
+            <w:tcMar>
+              <w:top w:w="100" w:type="dxa"/>
+              <w:left w:w="100" w:type="dxa"/>
+              <w:bottom w:w="100" w:type="dxa"/>
+              <w:right w:w="100" w:type="dxa"/>
+            </w:tcMar>
+          </w:tcPr>
+          <w:p>
+            <w:pPr>
+              <w:widowControl w:val="0"/>
+              <w:spacing w:line="240" w:lineRule="auto"/>
+            </w:pPr>
+            <w:r>
+              <w:t>Owner</w:t>
+            </w:r>
+          </w:p>
+        </w:tc>
+        <w:tc>
+          <w:tcPr>
+            <w:tcW w:w="7350" w:type="dxa"/>
+            <w:tcMar>
+              <w:top w:w="100" w:type="dxa"/>
+              <w:left w:w="100" w:type="dxa"/>
+              <w:bottom w:w="100" w:type="dxa"/>
+              <w:right w:w="100" w:type="dxa"/>
+            </w:tcMar>
+          </w:tcPr>
+          <w:p>
+            <w:pPr>
+              <w:widowControl w:val="0"/>
+              <w:spacing w:line="240" w:lineRule="auto"/>
+            </w:pPr>
+            <w:r>
+              <w:t>JT</w:t>
+            </w:r>
+          </w:p>
+        </w:tc>
+      </w:tr>
+    </w:tbl>
+    <w:p/>
+    <w:p/>
+    <w:p/>
+    <w:p/>
+    <w:p/>
+    <w:p/>
+    <w:p/>
+    <w:p/>
+    <w:p/>
+    <w:p/>
+    <w:p/>
+    <w:p/>
+    <w:p/>
+    <w:p/>
+    <w:p/>
+    <w:p/>
+    <w:p/>
+    <w:p/>
+    <w:p/>
+    <w:p/>
     <w:tbl>
       <w:tblPr>
         <w:tblStyle w:val="a1"/>
@@ -12807,7 +13430,6 @@
               <w:spacing w:line="240" w:lineRule="auto"/>
             </w:pPr>
             <w:r>
-              <w:lastRenderedPageBreak/>
               <w:t>ID</w:t>
             </w:r>
           </w:p>
@@ -41159,6 +41781,92 @@
     </w:lvl>
   </w:abstractNum>
   <w:abstractNum w:abstractNumId="39" w15:restartNumberingAfterBreak="0">
+    <w:nsid w:val="33A61E16"/>
+    <w:multiLevelType w:val="hybridMultilevel"/>
+    <w:tmpl w:val="C376292C"/>
+    <w:lvl w:ilvl="0" w:tplc="0409000F">
+      <w:start w:val="1"/>
+      <w:numFmt w:val="decimal"/>
+      <w:lvlText w:val="%1."/>
+      <w:lvlJc w:val="left"/>
+      <w:pPr>
+        <w:ind w:left="720" w:hanging="360"/>
+      </w:pPr>
+    </w:lvl>
+    <w:lvl w:ilvl="1" w:tplc="04090019" w:tentative="1">
+      <w:start w:val="1"/>
+      <w:numFmt w:val="lowerLetter"/>
+      <w:lvlText w:val="%2."/>
+      <w:lvlJc w:val="left"/>
+      <w:pPr>
+        <w:ind w:left="1440" w:hanging="360"/>
+      </w:pPr>
+    </w:lvl>
+    <w:lvl w:ilvl="2" w:tplc="0409001B" w:tentative="1">
+      <w:start w:val="1"/>
+      <w:numFmt w:val="lowerRoman"/>
+      <w:lvlText w:val="%3."/>
+      <w:lvlJc w:val="right"/>
+      <w:pPr>
+        <w:ind w:left="2160" w:hanging="180"/>
+      </w:pPr>
+    </w:lvl>
+    <w:lvl w:ilvl="3" w:tplc="0409000F" w:tentative="1">
+      <w:start w:val="1"/>
+      <w:numFmt w:val="decimal"/>
+      <w:lvlText w:val="%4."/>
+      <w:lvlJc w:val="left"/>
+      <w:pPr>
+        <w:ind w:left="2880" w:hanging="360"/>
+      </w:pPr>
+    </w:lvl>
+    <w:lvl w:ilvl="4" w:tplc="04090019" w:tentative="1">
+      <w:start w:val="1"/>
+      <w:numFmt w:val="lowerLetter"/>
+      <w:lvlText w:val="%5."/>
+      <w:lvlJc w:val="left"/>
+      <w:pPr>
+        <w:ind w:left="3600" w:hanging="360"/>
+      </w:pPr>
+    </w:lvl>
+    <w:lvl w:ilvl="5" w:tplc="0409001B" w:tentative="1">
+      <w:start w:val="1"/>
+      <w:numFmt w:val="lowerRoman"/>
+      <w:lvlText w:val="%6."/>
+      <w:lvlJc w:val="right"/>
+      <w:pPr>
+        <w:ind w:left="4320" w:hanging="180"/>
+      </w:pPr>
+    </w:lvl>
+    <w:lvl w:ilvl="6" w:tplc="0409000F" w:tentative="1">
+      <w:start w:val="1"/>
+      <w:numFmt w:val="decimal"/>
+      <w:lvlText w:val="%7."/>
+      <w:lvlJc w:val="left"/>
+      <w:pPr>
+        <w:ind w:left="5040" w:hanging="360"/>
+      </w:pPr>
+    </w:lvl>
+    <w:lvl w:ilvl="7" w:tplc="04090019" w:tentative="1">
+      <w:start w:val="1"/>
+      <w:numFmt w:val="lowerLetter"/>
+      <w:lvlText w:val="%8."/>
+      <w:lvlJc w:val="left"/>
+      <w:pPr>
+        <w:ind w:left="5760" w:hanging="360"/>
+      </w:pPr>
+    </w:lvl>
+    <w:lvl w:ilvl="8" w:tplc="0409001B" w:tentative="1">
+      <w:start w:val="1"/>
+      <w:numFmt w:val="lowerRoman"/>
+      <w:lvlText w:val="%9."/>
+      <w:lvlJc w:val="right"/>
+      <w:pPr>
+        <w:ind w:left="6480" w:hanging="180"/>
+      </w:pPr>
+    </w:lvl>
+  </w:abstractNum>
+  <w:abstractNum w:abstractNumId="40" w15:restartNumberingAfterBreak="0">
     <w:nsid w:val="359A1290"/>
     <w:multiLevelType w:val="multilevel"/>
     <w:tmpl w:val="711CDE58"/>
@@ -41270,7 +41978,7 @@
       </w:pPr>
     </w:lvl>
   </w:abstractNum>
-  <w:abstractNum w:abstractNumId="40" w15:restartNumberingAfterBreak="0">
+  <w:abstractNum w:abstractNumId="41" w15:restartNumberingAfterBreak="0">
     <w:nsid w:val="37C531DD"/>
     <w:multiLevelType w:val="hybridMultilevel"/>
     <w:tmpl w:val="F364EE8E"/>
@@ -41356,7 +42064,7 @@
       </w:pPr>
     </w:lvl>
   </w:abstractNum>
-  <w:abstractNum w:abstractNumId="41" w15:restartNumberingAfterBreak="0">
+  <w:abstractNum w:abstractNumId="42" w15:restartNumberingAfterBreak="0">
     <w:nsid w:val="380C50E5"/>
     <w:multiLevelType w:val="hybridMultilevel"/>
     <w:tmpl w:val="F364EE8E"/>
@@ -41442,7 +42150,7 @@
       </w:pPr>
     </w:lvl>
   </w:abstractNum>
-  <w:abstractNum w:abstractNumId="42" w15:restartNumberingAfterBreak="0">
+  <w:abstractNum w:abstractNumId="43" w15:restartNumberingAfterBreak="0">
     <w:nsid w:val="39B50B81"/>
     <w:multiLevelType w:val="multilevel"/>
     <w:tmpl w:val="BED8197A"/>
@@ -41554,7 +42262,7 @@
       </w:pPr>
     </w:lvl>
   </w:abstractNum>
-  <w:abstractNum w:abstractNumId="43" w15:restartNumberingAfterBreak="0">
+  <w:abstractNum w:abstractNumId="44" w15:restartNumberingAfterBreak="0">
     <w:nsid w:val="39D5505E"/>
     <w:multiLevelType w:val="multilevel"/>
     <w:tmpl w:val="711CDE58"/>
@@ -41666,7 +42374,7 @@
       </w:pPr>
     </w:lvl>
   </w:abstractNum>
-  <w:abstractNum w:abstractNumId="44" w15:restartNumberingAfterBreak="0">
+  <w:abstractNum w:abstractNumId="45" w15:restartNumberingAfterBreak="0">
     <w:nsid w:val="39D85D42"/>
     <w:multiLevelType w:val="multilevel"/>
     <w:tmpl w:val="8FC04610"/>
@@ -41779,7 +42487,7 @@
       </w:pPr>
     </w:lvl>
   </w:abstractNum>
-  <w:abstractNum w:abstractNumId="45" w15:restartNumberingAfterBreak="0">
+  <w:abstractNum w:abstractNumId="46" w15:restartNumberingAfterBreak="0">
     <w:nsid w:val="3A836143"/>
     <w:multiLevelType w:val="hybridMultilevel"/>
     <w:tmpl w:val="C376292C"/>
@@ -41865,7 +42573,7 @@
       </w:pPr>
     </w:lvl>
   </w:abstractNum>
-  <w:abstractNum w:abstractNumId="46" w15:restartNumberingAfterBreak="0">
+  <w:abstractNum w:abstractNumId="47" w15:restartNumberingAfterBreak="0">
     <w:nsid w:val="40287578"/>
     <w:multiLevelType w:val="multilevel"/>
     <w:tmpl w:val="8FC04610"/>
@@ -41978,7 +42686,7 @@
       </w:pPr>
     </w:lvl>
   </w:abstractNum>
-  <w:abstractNum w:abstractNumId="47" w15:restartNumberingAfterBreak="0">
+  <w:abstractNum w:abstractNumId="48" w15:restartNumberingAfterBreak="0">
     <w:nsid w:val="41423DA5"/>
     <w:multiLevelType w:val="multilevel"/>
     <w:tmpl w:val="66E01248"/>
@@ -42091,7 +42799,7 @@
       </w:rPr>
     </w:lvl>
   </w:abstractNum>
-  <w:abstractNum w:abstractNumId="48" w15:restartNumberingAfterBreak="0">
+  <w:abstractNum w:abstractNumId="49" w15:restartNumberingAfterBreak="0">
     <w:nsid w:val="430422ED"/>
     <w:multiLevelType w:val="hybridMultilevel"/>
     <w:tmpl w:val="20BE5A8C"/>
@@ -42177,7 +42885,7 @@
       </w:pPr>
     </w:lvl>
   </w:abstractNum>
-  <w:abstractNum w:abstractNumId="49" w15:restartNumberingAfterBreak="0">
+  <w:abstractNum w:abstractNumId="50" w15:restartNumberingAfterBreak="0">
     <w:nsid w:val="43252682"/>
     <w:multiLevelType w:val="hybridMultilevel"/>
     <w:tmpl w:val="93882CE8"/>
@@ -42263,7 +42971,7 @@
       </w:pPr>
     </w:lvl>
   </w:abstractNum>
-  <w:abstractNum w:abstractNumId="50" w15:restartNumberingAfterBreak="0">
+  <w:abstractNum w:abstractNumId="51" w15:restartNumberingAfterBreak="0">
     <w:nsid w:val="465454FF"/>
     <w:multiLevelType w:val="multilevel"/>
     <w:tmpl w:val="8FC04610"/>
@@ -42376,7 +43084,7 @@
       </w:pPr>
     </w:lvl>
   </w:abstractNum>
-  <w:abstractNum w:abstractNumId="51" w15:restartNumberingAfterBreak="0">
+  <w:abstractNum w:abstractNumId="52" w15:restartNumberingAfterBreak="0">
     <w:nsid w:val="46F033E1"/>
     <w:multiLevelType w:val="hybridMultilevel"/>
     <w:tmpl w:val="C376292C"/>
@@ -42462,7 +43170,7 @@
       </w:pPr>
     </w:lvl>
   </w:abstractNum>
-  <w:abstractNum w:abstractNumId="52" w15:restartNumberingAfterBreak="0">
+  <w:abstractNum w:abstractNumId="53" w15:restartNumberingAfterBreak="0">
     <w:nsid w:val="47FD6BB1"/>
     <w:multiLevelType w:val="hybridMultilevel"/>
     <w:tmpl w:val="CBD2B13E"/>
@@ -42548,7 +43256,7 @@
       </w:pPr>
     </w:lvl>
   </w:abstractNum>
-  <w:abstractNum w:abstractNumId="53" w15:restartNumberingAfterBreak="0">
+  <w:abstractNum w:abstractNumId="54" w15:restartNumberingAfterBreak="0">
     <w:nsid w:val="4B233902"/>
     <w:multiLevelType w:val="multilevel"/>
     <w:tmpl w:val="8FC04610"/>
@@ -42661,7 +43369,7 @@
       </w:pPr>
     </w:lvl>
   </w:abstractNum>
-  <w:abstractNum w:abstractNumId="54" w15:restartNumberingAfterBreak="0">
+  <w:abstractNum w:abstractNumId="55" w15:restartNumberingAfterBreak="0">
     <w:nsid w:val="4D2B36D1"/>
     <w:multiLevelType w:val="hybridMultilevel"/>
     <w:tmpl w:val="2AA2D4FE"/>
@@ -42747,7 +43455,7 @@
       </w:pPr>
     </w:lvl>
   </w:abstractNum>
-  <w:abstractNum w:abstractNumId="55" w15:restartNumberingAfterBreak="0">
+  <w:abstractNum w:abstractNumId="56" w15:restartNumberingAfterBreak="0">
     <w:nsid w:val="507F61D2"/>
     <w:multiLevelType w:val="hybridMultilevel"/>
     <w:tmpl w:val="7C0660B4"/>
@@ -42833,7 +43541,7 @@
       </w:pPr>
     </w:lvl>
   </w:abstractNum>
-  <w:abstractNum w:abstractNumId="56" w15:restartNumberingAfterBreak="0">
+  <w:abstractNum w:abstractNumId="57" w15:restartNumberingAfterBreak="0">
     <w:nsid w:val="50B73AD2"/>
     <w:multiLevelType w:val="multilevel"/>
     <w:tmpl w:val="788E5DBC"/>
@@ -42946,7 +43654,7 @@
       </w:rPr>
     </w:lvl>
   </w:abstractNum>
-  <w:abstractNum w:abstractNumId="57" w15:restartNumberingAfterBreak="0">
+  <w:abstractNum w:abstractNumId="58" w15:restartNumberingAfterBreak="0">
     <w:nsid w:val="51C941EE"/>
     <w:multiLevelType w:val="multilevel"/>
     <w:tmpl w:val="711CDE58"/>
@@ -43058,7 +43766,7 @@
       </w:pPr>
     </w:lvl>
   </w:abstractNum>
-  <w:abstractNum w:abstractNumId="58" w15:restartNumberingAfterBreak="0">
+  <w:abstractNum w:abstractNumId="59" w15:restartNumberingAfterBreak="0">
     <w:nsid w:val="532C04B7"/>
     <w:multiLevelType w:val="hybridMultilevel"/>
     <w:tmpl w:val="51E8B352"/>
@@ -43144,7 +43852,7 @@
       </w:pPr>
     </w:lvl>
   </w:abstractNum>
-  <w:abstractNum w:abstractNumId="59" w15:restartNumberingAfterBreak="0">
+  <w:abstractNum w:abstractNumId="60" w15:restartNumberingAfterBreak="0">
     <w:nsid w:val="55A266A8"/>
     <w:multiLevelType w:val="hybridMultilevel"/>
     <w:tmpl w:val="29E4788A"/>
@@ -43230,7 +43938,7 @@
       </w:pPr>
     </w:lvl>
   </w:abstractNum>
-  <w:abstractNum w:abstractNumId="60" w15:restartNumberingAfterBreak="0">
+  <w:abstractNum w:abstractNumId="61" w15:restartNumberingAfterBreak="0">
     <w:nsid w:val="5B157FCC"/>
     <w:multiLevelType w:val="hybridMultilevel"/>
     <w:tmpl w:val="0CC2ECF8"/>
@@ -43316,7 +44024,7 @@
       </w:pPr>
     </w:lvl>
   </w:abstractNum>
-  <w:abstractNum w:abstractNumId="61" w15:restartNumberingAfterBreak="0">
+  <w:abstractNum w:abstractNumId="62" w15:restartNumberingAfterBreak="0">
     <w:nsid w:val="5C347BAA"/>
     <w:multiLevelType w:val="multilevel"/>
     <w:tmpl w:val="8FC04610"/>
@@ -43429,7 +44137,7 @@
       </w:pPr>
     </w:lvl>
   </w:abstractNum>
-  <w:abstractNum w:abstractNumId="62" w15:restartNumberingAfterBreak="0">
+  <w:abstractNum w:abstractNumId="63" w15:restartNumberingAfterBreak="0">
     <w:nsid w:val="5C56185F"/>
     <w:multiLevelType w:val="multilevel"/>
     <w:tmpl w:val="BED8197A"/>
@@ -43541,7 +44249,7 @@
       </w:pPr>
     </w:lvl>
   </w:abstractNum>
-  <w:abstractNum w:abstractNumId="63" w15:restartNumberingAfterBreak="0">
+  <w:abstractNum w:abstractNumId="64" w15:restartNumberingAfterBreak="0">
     <w:nsid w:val="5E7E4754"/>
     <w:multiLevelType w:val="hybridMultilevel"/>
     <w:tmpl w:val="29E4788A"/>
@@ -43627,7 +44335,7 @@
       </w:pPr>
     </w:lvl>
   </w:abstractNum>
-  <w:abstractNum w:abstractNumId="64" w15:restartNumberingAfterBreak="0">
+  <w:abstractNum w:abstractNumId="65" w15:restartNumberingAfterBreak="0">
     <w:nsid w:val="5EE94C3A"/>
     <w:multiLevelType w:val="multilevel"/>
     <w:tmpl w:val="711CDE58"/>
@@ -43739,7 +44447,7 @@
       </w:pPr>
     </w:lvl>
   </w:abstractNum>
-  <w:abstractNum w:abstractNumId="65" w15:restartNumberingAfterBreak="0">
+  <w:abstractNum w:abstractNumId="66" w15:restartNumberingAfterBreak="0">
     <w:nsid w:val="5FCF584B"/>
     <w:multiLevelType w:val="multilevel"/>
     <w:tmpl w:val="711CDE58"/>
@@ -43851,7 +44559,7 @@
       </w:pPr>
     </w:lvl>
   </w:abstractNum>
-  <w:abstractNum w:abstractNumId="66" w15:restartNumberingAfterBreak="0">
+  <w:abstractNum w:abstractNumId="67" w15:restartNumberingAfterBreak="0">
     <w:nsid w:val="6010033B"/>
     <w:multiLevelType w:val="multilevel"/>
     <w:tmpl w:val="984C0F6C"/>
@@ -43966,7 +44674,7 @@
       </w:pPr>
     </w:lvl>
   </w:abstractNum>
-  <w:abstractNum w:abstractNumId="67" w15:restartNumberingAfterBreak="0">
+  <w:abstractNum w:abstractNumId="68" w15:restartNumberingAfterBreak="0">
     <w:nsid w:val="62C44E7B"/>
     <w:multiLevelType w:val="multilevel"/>
     <w:tmpl w:val="711CDE58"/>
@@ -44078,7 +44786,7 @@
       </w:pPr>
     </w:lvl>
   </w:abstractNum>
-  <w:abstractNum w:abstractNumId="68" w15:restartNumberingAfterBreak="0">
+  <w:abstractNum w:abstractNumId="69" w15:restartNumberingAfterBreak="0">
     <w:nsid w:val="65E852AB"/>
     <w:multiLevelType w:val="hybridMultilevel"/>
     <w:tmpl w:val="CBD2B13E"/>
@@ -44164,7 +44872,7 @@
       </w:pPr>
     </w:lvl>
   </w:abstractNum>
-  <w:abstractNum w:abstractNumId="69" w15:restartNumberingAfterBreak="0">
+  <w:abstractNum w:abstractNumId="70" w15:restartNumberingAfterBreak="0">
     <w:nsid w:val="66157E7A"/>
     <w:multiLevelType w:val="hybridMultilevel"/>
     <w:tmpl w:val="C376292C"/>
@@ -44250,7 +44958,7 @@
       </w:pPr>
     </w:lvl>
   </w:abstractNum>
-  <w:abstractNum w:abstractNumId="70" w15:restartNumberingAfterBreak="0">
+  <w:abstractNum w:abstractNumId="71" w15:restartNumberingAfterBreak="0">
     <w:nsid w:val="66273CA4"/>
     <w:multiLevelType w:val="multilevel"/>
     <w:tmpl w:val="8FC04610"/>
@@ -44363,7 +45071,7 @@
       </w:pPr>
     </w:lvl>
   </w:abstractNum>
-  <w:abstractNum w:abstractNumId="71" w15:restartNumberingAfterBreak="0">
+  <w:abstractNum w:abstractNumId="72" w15:restartNumberingAfterBreak="0">
     <w:nsid w:val="663E1AC4"/>
     <w:multiLevelType w:val="multilevel"/>
     <w:tmpl w:val="2B28E452"/>
@@ -44476,7 +45184,7 @@
       </w:rPr>
     </w:lvl>
   </w:abstractNum>
-  <w:abstractNum w:abstractNumId="72" w15:restartNumberingAfterBreak="0">
+  <w:abstractNum w:abstractNumId="73" w15:restartNumberingAfterBreak="0">
     <w:nsid w:val="66CC7594"/>
     <w:multiLevelType w:val="multilevel"/>
     <w:tmpl w:val="8FC04610"/>
@@ -44589,7 +45297,7 @@
       </w:pPr>
     </w:lvl>
   </w:abstractNum>
-  <w:abstractNum w:abstractNumId="73" w15:restartNumberingAfterBreak="0">
+  <w:abstractNum w:abstractNumId="74" w15:restartNumberingAfterBreak="0">
     <w:nsid w:val="67520022"/>
     <w:multiLevelType w:val="multilevel"/>
     <w:tmpl w:val="711CDE58"/>
@@ -44701,7 +45409,7 @@
       </w:pPr>
     </w:lvl>
   </w:abstractNum>
-  <w:abstractNum w:abstractNumId="74" w15:restartNumberingAfterBreak="0">
+  <w:abstractNum w:abstractNumId="75" w15:restartNumberingAfterBreak="0">
     <w:nsid w:val="698E3646"/>
     <w:multiLevelType w:val="hybridMultilevel"/>
     <w:tmpl w:val="CBD2B13E"/>
@@ -44787,7 +45495,7 @@
       </w:pPr>
     </w:lvl>
   </w:abstractNum>
-  <w:abstractNum w:abstractNumId="75" w15:restartNumberingAfterBreak="0">
+  <w:abstractNum w:abstractNumId="76" w15:restartNumberingAfterBreak="0">
     <w:nsid w:val="719063CA"/>
     <w:multiLevelType w:val="multilevel"/>
     <w:tmpl w:val="711CDE58"/>
@@ -44899,7 +45607,7 @@
       </w:pPr>
     </w:lvl>
   </w:abstractNum>
-  <w:abstractNum w:abstractNumId="76" w15:restartNumberingAfterBreak="0">
+  <w:abstractNum w:abstractNumId="77" w15:restartNumberingAfterBreak="0">
     <w:nsid w:val="723352E9"/>
     <w:multiLevelType w:val="multilevel"/>
     <w:tmpl w:val="8FC04610"/>
@@ -45012,7 +45720,7 @@
       </w:pPr>
     </w:lvl>
   </w:abstractNum>
-  <w:abstractNum w:abstractNumId="77" w15:restartNumberingAfterBreak="0">
+  <w:abstractNum w:abstractNumId="78" w15:restartNumberingAfterBreak="0">
     <w:nsid w:val="73E85F94"/>
     <w:multiLevelType w:val="hybridMultilevel"/>
     <w:tmpl w:val="E5D6E5D0"/>
@@ -45098,7 +45806,7 @@
       </w:pPr>
     </w:lvl>
   </w:abstractNum>
-  <w:abstractNum w:abstractNumId="78" w15:restartNumberingAfterBreak="0">
+  <w:abstractNum w:abstractNumId="79" w15:restartNumberingAfterBreak="0">
     <w:nsid w:val="7492621E"/>
     <w:multiLevelType w:val="multilevel"/>
     <w:tmpl w:val="8FC04610"/>
@@ -45211,7 +45919,7 @@
       </w:pPr>
     </w:lvl>
   </w:abstractNum>
-  <w:abstractNum w:abstractNumId="79" w15:restartNumberingAfterBreak="0">
+  <w:abstractNum w:abstractNumId="80" w15:restartNumberingAfterBreak="0">
     <w:nsid w:val="75FE6CA1"/>
     <w:multiLevelType w:val="hybridMultilevel"/>
     <w:tmpl w:val="C376292C"/>
@@ -45297,7 +46005,7 @@
       </w:pPr>
     </w:lvl>
   </w:abstractNum>
-  <w:abstractNum w:abstractNumId="80" w15:restartNumberingAfterBreak="0">
+  <w:abstractNum w:abstractNumId="81" w15:restartNumberingAfterBreak="0">
     <w:nsid w:val="795E6C5A"/>
     <w:multiLevelType w:val="hybridMultilevel"/>
     <w:tmpl w:val="7DFE1446"/>
@@ -45383,7 +46091,7 @@
       </w:pPr>
     </w:lvl>
   </w:abstractNum>
-  <w:abstractNum w:abstractNumId="81" w15:restartNumberingAfterBreak="0">
+  <w:abstractNum w:abstractNumId="82" w15:restartNumberingAfterBreak="0">
     <w:nsid w:val="7C650B32"/>
     <w:multiLevelType w:val="multilevel"/>
     <w:tmpl w:val="C88AE15E"/>
@@ -45497,7 +46205,7 @@
       </w:rPr>
     </w:lvl>
   </w:abstractNum>
-  <w:abstractNum w:abstractNumId="82" w15:restartNumberingAfterBreak="0">
+  <w:abstractNum w:abstractNumId="83" w15:restartNumberingAfterBreak="0">
     <w:nsid w:val="7C742F9F"/>
     <w:multiLevelType w:val="multilevel"/>
     <w:tmpl w:val="8FC04610"/>
@@ -45610,7 +46318,7 @@
       </w:pPr>
     </w:lvl>
   </w:abstractNum>
-  <w:abstractNum w:abstractNumId="83" w15:restartNumberingAfterBreak="0">
+  <w:abstractNum w:abstractNumId="84" w15:restartNumberingAfterBreak="0">
     <w:nsid w:val="7DC963D6"/>
     <w:multiLevelType w:val="hybridMultilevel"/>
     <w:tmpl w:val="51E8B352"/>
@@ -45696,7 +46404,7 @@
       </w:pPr>
     </w:lvl>
   </w:abstractNum>
-  <w:abstractNum w:abstractNumId="84" w15:restartNumberingAfterBreak="0">
+  <w:abstractNum w:abstractNumId="85" w15:restartNumberingAfterBreak="0">
     <w:nsid w:val="7DDA64DD"/>
     <w:multiLevelType w:val="multilevel"/>
     <w:tmpl w:val="8FC04610"/>
@@ -45806,6 +46514,92 @@
           <w:tab w:val="num" w:pos="6480"/>
         </w:tabs>
         <w:ind w:left="6480" w:hanging="360"/>
+      </w:pPr>
+    </w:lvl>
+  </w:abstractNum>
+  <w:abstractNum w:abstractNumId="86" w15:restartNumberingAfterBreak="0">
+    <w:nsid w:val="7ED15F7B"/>
+    <w:multiLevelType w:val="hybridMultilevel"/>
+    <w:tmpl w:val="CBD2B13E"/>
+    <w:lvl w:ilvl="0" w:tplc="0409000F">
+      <w:start w:val="1"/>
+      <w:numFmt w:val="decimal"/>
+      <w:lvlText w:val="%1."/>
+      <w:lvlJc w:val="left"/>
+      <w:pPr>
+        <w:ind w:left="720" w:hanging="360"/>
+      </w:pPr>
+    </w:lvl>
+    <w:lvl w:ilvl="1" w:tplc="04090019" w:tentative="1">
+      <w:start w:val="1"/>
+      <w:numFmt w:val="lowerLetter"/>
+      <w:lvlText w:val="%2."/>
+      <w:lvlJc w:val="left"/>
+      <w:pPr>
+        <w:ind w:left="1440" w:hanging="360"/>
+      </w:pPr>
+    </w:lvl>
+    <w:lvl w:ilvl="2" w:tplc="0409001B" w:tentative="1">
+      <w:start w:val="1"/>
+      <w:numFmt w:val="lowerRoman"/>
+      <w:lvlText w:val="%3."/>
+      <w:lvlJc w:val="right"/>
+      <w:pPr>
+        <w:ind w:left="2160" w:hanging="180"/>
+      </w:pPr>
+    </w:lvl>
+    <w:lvl w:ilvl="3" w:tplc="0409000F" w:tentative="1">
+      <w:start w:val="1"/>
+      <w:numFmt w:val="decimal"/>
+      <w:lvlText w:val="%4."/>
+      <w:lvlJc w:val="left"/>
+      <w:pPr>
+        <w:ind w:left="2880" w:hanging="360"/>
+      </w:pPr>
+    </w:lvl>
+    <w:lvl w:ilvl="4" w:tplc="04090019" w:tentative="1">
+      <w:start w:val="1"/>
+      <w:numFmt w:val="lowerLetter"/>
+      <w:lvlText w:val="%5."/>
+      <w:lvlJc w:val="left"/>
+      <w:pPr>
+        <w:ind w:left="3600" w:hanging="360"/>
+      </w:pPr>
+    </w:lvl>
+    <w:lvl w:ilvl="5" w:tplc="0409001B" w:tentative="1">
+      <w:start w:val="1"/>
+      <w:numFmt w:val="lowerRoman"/>
+      <w:lvlText w:val="%6."/>
+      <w:lvlJc w:val="right"/>
+      <w:pPr>
+        <w:ind w:left="4320" w:hanging="180"/>
+      </w:pPr>
+    </w:lvl>
+    <w:lvl w:ilvl="6" w:tplc="0409000F" w:tentative="1">
+      <w:start w:val="1"/>
+      <w:numFmt w:val="decimal"/>
+      <w:lvlText w:val="%7."/>
+      <w:lvlJc w:val="left"/>
+      <w:pPr>
+        <w:ind w:left="5040" w:hanging="360"/>
+      </w:pPr>
+    </w:lvl>
+    <w:lvl w:ilvl="7" w:tplc="04090019" w:tentative="1">
+      <w:start w:val="1"/>
+      <w:numFmt w:val="lowerLetter"/>
+      <w:lvlText w:val="%8."/>
+      <w:lvlJc w:val="left"/>
+      <w:pPr>
+        <w:ind w:left="5760" w:hanging="360"/>
+      </w:pPr>
+    </w:lvl>
+    <w:lvl w:ilvl="8" w:tplc="0409001B" w:tentative="1">
+      <w:start w:val="1"/>
+      <w:numFmt w:val="lowerRoman"/>
+      <w:lvlText w:val="%9."/>
+      <w:lvlJc w:val="right"/>
+      <w:pPr>
+        <w:ind w:left="6480" w:hanging="180"/>
       </w:pPr>
     </w:lvl>
   </w:abstractNum>
@@ -45816,19 +46610,19 @@
     <w:abstractNumId w:val="24"/>
   </w:num>
   <w:num w:numId="3">
-    <w:abstractNumId w:val="47"/>
+    <w:abstractNumId w:val="48"/>
   </w:num>
   <w:num w:numId="4">
-    <w:abstractNumId w:val="56"/>
+    <w:abstractNumId w:val="57"/>
   </w:num>
   <w:num w:numId="5">
     <w:abstractNumId w:val="31"/>
   </w:num>
   <w:num w:numId="6">
-    <w:abstractNumId w:val="71"/>
+    <w:abstractNumId w:val="72"/>
   </w:num>
   <w:num w:numId="7">
-    <w:abstractNumId w:val="66"/>
+    <w:abstractNumId w:val="67"/>
   </w:num>
   <w:num w:numId="8">
     <w:abstractNumId w:val="1"/>
@@ -45840,7 +46634,7 @@
     <w:abstractNumId w:val="37"/>
   </w:num>
   <w:num w:numId="11">
-    <w:abstractNumId w:val="62"/>
+    <w:abstractNumId w:val="63"/>
   </w:num>
   <w:num w:numId="12">
     <w:abstractNumId w:val="7"/>
@@ -45901,13 +46695,13 @@
     </w:lvlOverride>
   </w:num>
   <w:num w:numId="14">
-    <w:abstractNumId w:val="42"/>
+    <w:abstractNumId w:val="43"/>
   </w:num>
   <w:num w:numId="15">
-    <w:abstractNumId w:val="67"/>
+    <w:abstractNumId w:val="68"/>
   </w:num>
   <w:num w:numId="16">
-    <w:abstractNumId w:val="75"/>
+    <w:abstractNumId w:val="76"/>
   </w:num>
   <w:num w:numId="17">
     <w:abstractNumId w:val="35"/>
@@ -45928,37 +46722,37 @@
     <w:abstractNumId w:val="12"/>
   </w:num>
   <w:num w:numId="23">
-    <w:abstractNumId w:val="70"/>
+    <w:abstractNumId w:val="71"/>
   </w:num>
   <w:num w:numId="24">
     <w:abstractNumId w:val="22"/>
   </w:num>
   <w:num w:numId="25">
-    <w:abstractNumId w:val="50"/>
+    <w:abstractNumId w:val="51"/>
   </w:num>
   <w:num w:numId="26">
-    <w:abstractNumId w:val="65"/>
+    <w:abstractNumId w:val="66"/>
   </w:num>
   <w:num w:numId="27">
-    <w:abstractNumId w:val="84"/>
+    <w:abstractNumId w:val="85"/>
   </w:num>
   <w:num w:numId="28">
-    <w:abstractNumId w:val="64"/>
+    <w:abstractNumId w:val="65"/>
   </w:num>
   <w:num w:numId="29">
     <w:abstractNumId w:val="19"/>
   </w:num>
   <w:num w:numId="30">
-    <w:abstractNumId w:val="73"/>
+    <w:abstractNumId w:val="74"/>
   </w:num>
   <w:num w:numId="31">
-    <w:abstractNumId w:val="44"/>
+    <w:abstractNumId w:val="45"/>
   </w:num>
   <w:num w:numId="32">
     <w:abstractNumId w:val="14"/>
   </w:num>
   <w:num w:numId="33">
-    <w:abstractNumId w:val="53"/>
+    <w:abstractNumId w:val="54"/>
   </w:num>
   <w:num w:numId="34">
     <w:abstractNumId w:val="32"/>
@@ -45970,10 +46764,10 @@
     <w:abstractNumId w:val="4"/>
   </w:num>
   <w:num w:numId="37">
-    <w:abstractNumId w:val="43"/>
+    <w:abstractNumId w:val="44"/>
   </w:num>
   <w:num w:numId="38">
-    <w:abstractNumId w:val="72"/>
+    <w:abstractNumId w:val="73"/>
   </w:num>
   <w:num w:numId="39">
     <w:abstractNumId w:val="9"/>
@@ -45982,34 +46776,34 @@
     <w:abstractNumId w:val="16"/>
   </w:num>
   <w:num w:numId="41">
-    <w:abstractNumId w:val="57"/>
+    <w:abstractNumId w:val="58"/>
   </w:num>
   <w:num w:numId="42">
-    <w:abstractNumId w:val="82"/>
+    <w:abstractNumId w:val="83"/>
   </w:num>
   <w:num w:numId="43">
     <w:abstractNumId w:val="3"/>
   </w:num>
   <w:num w:numId="44">
-    <w:abstractNumId w:val="46"/>
+    <w:abstractNumId w:val="47"/>
   </w:num>
   <w:num w:numId="45">
-    <w:abstractNumId w:val="39"/>
+    <w:abstractNumId w:val="40"/>
   </w:num>
   <w:num w:numId="46">
-    <w:abstractNumId w:val="61"/>
+    <w:abstractNumId w:val="62"/>
   </w:num>
   <w:num w:numId="47">
     <w:abstractNumId w:val="30"/>
   </w:num>
   <w:num w:numId="48">
-    <w:abstractNumId w:val="55"/>
+    <w:abstractNumId w:val="56"/>
   </w:num>
   <w:num w:numId="49">
     <w:abstractNumId w:val="25"/>
   </w:num>
   <w:num w:numId="50">
-    <w:abstractNumId w:val="48"/>
+    <w:abstractNumId w:val="49"/>
   </w:num>
   <w:num w:numId="51">
     <w:abstractNumId w:val="21"/>
@@ -46018,7 +46812,7 @@
     <w:abstractNumId w:val="11"/>
   </w:num>
   <w:num w:numId="53">
-    <w:abstractNumId w:val="54"/>
+    <w:abstractNumId w:val="55"/>
   </w:num>
   <w:num w:numId="54">
     <w:abstractNumId w:val="34"/>
@@ -46027,43 +46821,43 @@
     <w:abstractNumId w:val="29"/>
   </w:num>
   <w:num w:numId="56">
-    <w:abstractNumId w:val="49"/>
+    <w:abstractNumId w:val="50"/>
   </w:num>
   <w:num w:numId="57">
     <w:abstractNumId w:val="23"/>
   </w:num>
   <w:num w:numId="58">
-    <w:abstractNumId w:val="77"/>
+    <w:abstractNumId w:val="78"/>
   </w:num>
   <w:num w:numId="59">
-    <w:abstractNumId w:val="58"/>
+    <w:abstractNumId w:val="59"/>
   </w:num>
   <w:num w:numId="60">
     <w:abstractNumId w:val="28"/>
   </w:num>
   <w:num w:numId="61">
-    <w:abstractNumId w:val="41"/>
+    <w:abstractNumId w:val="42"/>
   </w:num>
   <w:num w:numId="62">
-    <w:abstractNumId w:val="83"/>
+    <w:abstractNumId w:val="84"/>
   </w:num>
   <w:num w:numId="63">
     <w:abstractNumId w:val="10"/>
   </w:num>
   <w:num w:numId="64">
-    <w:abstractNumId w:val="40"/>
+    <w:abstractNumId w:val="41"/>
   </w:num>
   <w:num w:numId="65">
-    <w:abstractNumId w:val="63"/>
+    <w:abstractNumId w:val="64"/>
   </w:num>
   <w:num w:numId="66">
-    <w:abstractNumId w:val="59"/>
+    <w:abstractNumId w:val="60"/>
   </w:num>
   <w:num w:numId="67">
-    <w:abstractNumId w:val="80"/>
+    <w:abstractNumId w:val="81"/>
   </w:num>
   <w:num w:numId="68">
-    <w:abstractNumId w:val="60"/>
+    <w:abstractNumId w:val="61"/>
   </w:num>
   <w:num w:numId="69">
     <w:abstractNumId w:val="8"/>
@@ -46078,7 +46872,7 @@
     <w:abstractNumId w:val="5"/>
   </w:num>
   <w:num w:numId="73">
-    <w:abstractNumId w:val="69"/>
+    <w:abstractNumId w:val="70"/>
   </w:num>
   <w:num w:numId="74">
     <w:abstractNumId w:val="18"/>
@@ -46090,37 +46884,43 @@
     <w:abstractNumId w:val="15"/>
   </w:num>
   <w:num w:numId="77">
-    <w:abstractNumId w:val="76"/>
+    <w:abstractNumId w:val="77"/>
   </w:num>
   <w:num w:numId="78">
-    <w:abstractNumId w:val="78"/>
+    <w:abstractNumId w:val="79"/>
   </w:num>
   <w:num w:numId="79">
     <w:abstractNumId w:val="27"/>
   </w:num>
   <w:num w:numId="80">
-    <w:abstractNumId w:val="81"/>
+    <w:abstractNumId w:val="82"/>
   </w:num>
   <w:num w:numId="81">
-    <w:abstractNumId w:val="74"/>
+    <w:abstractNumId w:val="75"/>
   </w:num>
   <w:num w:numId="82">
-    <w:abstractNumId w:val="79"/>
+    <w:abstractNumId w:val="80"/>
   </w:num>
   <w:num w:numId="83">
-    <w:abstractNumId w:val="68"/>
+    <w:abstractNumId w:val="69"/>
   </w:num>
   <w:num w:numId="84">
-    <w:abstractNumId w:val="45"/>
+    <w:abstractNumId w:val="46"/>
   </w:num>
   <w:num w:numId="85">
     <w:abstractNumId w:val="0"/>
   </w:num>
   <w:num w:numId="86">
+    <w:abstractNumId w:val="53"/>
+  </w:num>
+  <w:num w:numId="87">
     <w:abstractNumId w:val="52"/>
   </w:num>
-  <w:num w:numId="87">
-    <w:abstractNumId w:val="51"/>
+  <w:num w:numId="88">
+    <w:abstractNumId w:val="86"/>
+  </w:num>
+  <w:num w:numId="89">
+    <w:abstractNumId w:val="39"/>
   </w:num>
   <w:numIdMacAtCleanup w:val="84"/>
 </w:numbering>
@@ -47095,7 +47895,7 @@
 </file>
 
 <file path=customXml/itemProps1.xml><?xml version="1.0" encoding="utf-8"?>
-<ds:datastoreItem xmlns:ds="http://schemas.openxmlformats.org/officeDocument/2006/customXml" ds:itemID="{EF0574B8-722B-421B-BEDA-071F8B2BF3C7}">
+<ds:datastoreItem xmlns:ds="http://schemas.openxmlformats.org/officeDocument/2006/customXml" ds:itemID="{24D61439-2B8D-43AC-90C1-E7855F35643F}">
   <ds:schemaRefs>
     <ds:schemaRef ds:uri="http://schemas.openxmlformats.org/officeDocument/2006/bibliography"/>
   </ds:schemaRefs>

</xml_diff>

<commit_message>
Fixed SP - 3 and added SP-4
</commit_message>
<xml_diff>
--- a/Illuminati_Usecases.docx
+++ b/Illuminati_Usecases.docx
@@ -13053,7 +13053,7 @@
               <w:spacing w:line="240" w:lineRule="auto"/>
             </w:pPr>
             <w:r>
-              <w:t>Holder uses this Group to control a Government Group</w:t>
+              <w:t>Player decides to Attack</w:t>
             </w:r>
           </w:p>
         </w:tc>
@@ -13095,7 +13095,7 @@
               <w:spacing w:line="240" w:lineRule="auto"/>
             </w:pPr>
             <w:r>
-              <w:t>Chinese Campaign Donors is a Communist Group</w:t>
+              <w:t>Other Player has a Group with an open arrow</w:t>
             </w:r>
           </w:p>
         </w:tc>
@@ -13137,7 +13137,13 @@
               <w:spacing w:line="240" w:lineRule="auto"/>
             </w:pPr>
             <w:r>
-              <w:t xml:space="preserve">Successfully controls a Government Group </w:t>
+              <w:t xml:space="preserve">Successfully </w:t>
+            </w:r>
+            <w:r>
+              <w:t>destroys a group or fails</w:t>
+            </w:r>
+            <w:r>
+              <w:t xml:space="preserve"> </w:t>
             </w:r>
           </w:p>
         </w:tc>
@@ -13228,8 +13234,6 @@
               </w:numPr>
               <w:spacing w:line="240" w:lineRule="auto"/>
             </w:pPr>
-            <w:bookmarkStart w:id="0" w:name="_GoBack"/>
-            <w:bookmarkEnd w:id="0"/>
             <w:r>
               <w:t>See Attack to Destroy – 1</w:t>
             </w:r>
@@ -13375,6 +13379,673 @@
       </w:tr>
     </w:tbl>
     <w:p/>
+    <w:p/>
+    <w:p/>
+    <w:p/>
+    <w:p/>
+    <w:p/>
+    <w:p/>
+    <w:p/>
+    <w:p/>
+    <w:p/>
+    <w:p/>
+    <w:p/>
+    <w:p/>
+    <w:p/>
+    <w:p/>
+    <w:p/>
+    <w:p/>
+    <w:p/>
+    <w:p/>
+    <w:tbl>
+      <w:tblPr>
+        <w:tblW w:w="9360" w:type="dxa"/>
+        <w:tblBorders>
+          <w:top w:val="single" w:sz="8" w:space="0" w:color="000000"/>
+          <w:left w:val="single" w:sz="8" w:space="0" w:color="000000"/>
+          <w:bottom w:val="single" w:sz="8" w:space="0" w:color="000000"/>
+          <w:right w:val="single" w:sz="8" w:space="0" w:color="000000"/>
+          <w:insideH w:val="single" w:sz="8" w:space="0" w:color="000000"/>
+          <w:insideV w:val="single" w:sz="8" w:space="0" w:color="000000"/>
+        </w:tblBorders>
+        <w:tblLayout w:type="fixed"/>
+        <w:tblLook w:val="0600" w:firstRow="0" w:lastRow="0" w:firstColumn="0" w:lastColumn="0" w:noHBand="1" w:noVBand="1"/>
+      </w:tblPr>
+      <w:tblGrid>
+        <w:gridCol w:w="2010"/>
+        <w:gridCol w:w="7350"/>
+      </w:tblGrid>
+      <w:tr>
+        <w:tc>
+          <w:tcPr>
+            <w:tcW w:w="2010" w:type="dxa"/>
+            <w:tcMar>
+              <w:top w:w="100" w:type="dxa"/>
+              <w:left w:w="100" w:type="dxa"/>
+              <w:bottom w:w="100" w:type="dxa"/>
+              <w:right w:w="100" w:type="dxa"/>
+            </w:tcMar>
+          </w:tcPr>
+          <w:p>
+            <w:pPr>
+              <w:widowControl w:val="0"/>
+              <w:spacing w:line="240" w:lineRule="auto"/>
+            </w:pPr>
+            <w:r>
+              <w:lastRenderedPageBreak/>
+              <w:t>ID</w:t>
+            </w:r>
+          </w:p>
+        </w:tc>
+        <w:tc>
+          <w:tcPr>
+            <w:tcW w:w="7350" w:type="dxa"/>
+            <w:tcMar>
+              <w:top w:w="100" w:type="dxa"/>
+              <w:left w:w="100" w:type="dxa"/>
+              <w:bottom w:w="100" w:type="dxa"/>
+              <w:right w:w="100" w:type="dxa"/>
+            </w:tcMar>
+          </w:tcPr>
+          <w:p>
+            <w:pPr>
+              <w:widowControl w:val="0"/>
+              <w:spacing w:line="240" w:lineRule="auto"/>
+            </w:pPr>
+            <w:r>
+              <w:t xml:space="preserve">SP – </w:t>
+            </w:r>
+            <w:r>
+              <w:t xml:space="preserve">4 </w:t>
+            </w:r>
+            <w:r>
+              <w:t>(Special Abil</w:t>
+            </w:r>
+            <w:r>
+              <w:t>ities – 4</w:t>
+            </w:r>
+            <w:r>
+              <w:t>)</w:t>
+            </w:r>
+          </w:p>
+        </w:tc>
+      </w:tr>
+      <w:tr>
+        <w:tc>
+          <w:tcPr>
+            <w:tcW w:w="2010" w:type="dxa"/>
+            <w:tcMar>
+              <w:top w:w="100" w:type="dxa"/>
+              <w:left w:w="100" w:type="dxa"/>
+              <w:bottom w:w="100" w:type="dxa"/>
+              <w:right w:w="100" w:type="dxa"/>
+            </w:tcMar>
+          </w:tcPr>
+          <w:p>
+            <w:pPr>
+              <w:widowControl w:val="0"/>
+              <w:spacing w:line="240" w:lineRule="auto"/>
+            </w:pPr>
+            <w:r>
+              <w:t>Title</w:t>
+            </w:r>
+          </w:p>
+        </w:tc>
+        <w:tc>
+          <w:tcPr>
+            <w:tcW w:w="7350" w:type="dxa"/>
+            <w:tcMar>
+              <w:top w:w="100" w:type="dxa"/>
+              <w:left w:w="100" w:type="dxa"/>
+              <w:bottom w:w="100" w:type="dxa"/>
+              <w:right w:w="100" w:type="dxa"/>
+            </w:tcMar>
+          </w:tcPr>
+          <w:p>
+            <w:pPr>
+              <w:widowControl w:val="0"/>
+              <w:spacing w:line="240" w:lineRule="auto"/>
+            </w:pPr>
+            <w:r>
+              <w:t xml:space="preserve">Special Powers – </w:t>
+            </w:r>
+            <w:r>
+              <w:t>Evil Geniuses for a Better Tomorrow</w:t>
+            </w:r>
+          </w:p>
+        </w:tc>
+      </w:tr>
+      <w:tr>
+        <w:tc>
+          <w:tcPr>
+            <w:tcW w:w="2010" w:type="dxa"/>
+            <w:tcMar>
+              <w:top w:w="100" w:type="dxa"/>
+              <w:left w:w="100" w:type="dxa"/>
+              <w:bottom w:w="100" w:type="dxa"/>
+              <w:right w:w="100" w:type="dxa"/>
+            </w:tcMar>
+          </w:tcPr>
+          <w:p>
+            <w:pPr>
+              <w:widowControl w:val="0"/>
+              <w:spacing w:line="240" w:lineRule="auto"/>
+            </w:pPr>
+            <w:r>
+              <w:t>Description</w:t>
+            </w:r>
+          </w:p>
+        </w:tc>
+        <w:tc>
+          <w:tcPr>
+            <w:tcW w:w="7350" w:type="dxa"/>
+            <w:tcMar>
+              <w:top w:w="100" w:type="dxa"/>
+              <w:left w:w="100" w:type="dxa"/>
+              <w:bottom w:w="100" w:type="dxa"/>
+              <w:right w:w="100" w:type="dxa"/>
+            </w:tcMar>
+          </w:tcPr>
+          <w:p>
+            <w:pPr>
+              <w:widowControl w:val="0"/>
+              <w:spacing w:line="240" w:lineRule="auto"/>
+            </w:pPr>
+            <w:r>
+              <w:t xml:space="preserve">This Violent, </w:t>
+            </w:r>
+            <w:r>
+              <w:t>Weird Group has an additional +4</w:t>
+            </w:r>
+            <w:r>
+              <w:t xml:space="preserve"> Attack Power on any attempt to </w:t>
+            </w:r>
+            <w:r>
+              <w:t>control neutralize or destroy the Orbital Mind Control Lasers</w:t>
+            </w:r>
+          </w:p>
+        </w:tc>
+      </w:tr>
+      <w:tr>
+        <w:tc>
+          <w:tcPr>
+            <w:tcW w:w="2010" w:type="dxa"/>
+            <w:tcMar>
+              <w:top w:w="100" w:type="dxa"/>
+              <w:left w:w="100" w:type="dxa"/>
+              <w:bottom w:w="100" w:type="dxa"/>
+              <w:right w:w="100" w:type="dxa"/>
+            </w:tcMar>
+          </w:tcPr>
+          <w:p>
+            <w:pPr>
+              <w:widowControl w:val="0"/>
+              <w:spacing w:line="240" w:lineRule="auto"/>
+            </w:pPr>
+            <w:r>
+              <w:t>Primary Actor</w:t>
+            </w:r>
+          </w:p>
+        </w:tc>
+        <w:tc>
+          <w:tcPr>
+            <w:tcW w:w="7350" w:type="dxa"/>
+            <w:tcMar>
+              <w:top w:w="100" w:type="dxa"/>
+              <w:left w:w="100" w:type="dxa"/>
+              <w:bottom w:w="100" w:type="dxa"/>
+              <w:right w:w="100" w:type="dxa"/>
+            </w:tcMar>
+          </w:tcPr>
+          <w:p>
+            <w:pPr>
+              <w:widowControl w:val="0"/>
+              <w:spacing w:line="240" w:lineRule="auto"/>
+            </w:pPr>
+            <w:r>
+              <w:t>Current Holder</w:t>
+            </w:r>
+          </w:p>
+        </w:tc>
+      </w:tr>
+      <w:tr>
+        <w:tc>
+          <w:tcPr>
+            <w:tcW w:w="2010" w:type="dxa"/>
+            <w:tcMar>
+              <w:top w:w="100" w:type="dxa"/>
+              <w:left w:w="100" w:type="dxa"/>
+              <w:bottom w:w="100" w:type="dxa"/>
+              <w:right w:w="100" w:type="dxa"/>
+            </w:tcMar>
+          </w:tcPr>
+          <w:p>
+            <w:pPr>
+              <w:widowControl w:val="0"/>
+              <w:spacing w:line="240" w:lineRule="auto"/>
+            </w:pPr>
+            <w:r>
+              <w:t>Stakeholders</w:t>
+            </w:r>
+          </w:p>
+        </w:tc>
+        <w:tc>
+          <w:tcPr>
+            <w:tcW w:w="7350" w:type="dxa"/>
+            <w:tcMar>
+              <w:top w:w="100" w:type="dxa"/>
+              <w:left w:w="100" w:type="dxa"/>
+              <w:bottom w:w="100" w:type="dxa"/>
+              <w:right w:w="100" w:type="dxa"/>
+            </w:tcMar>
+          </w:tcPr>
+          <w:p>
+            <w:pPr>
+              <w:widowControl w:val="0"/>
+              <w:spacing w:line="240" w:lineRule="auto"/>
+            </w:pPr>
+            <w:r>
+              <w:t>Other Players</w:t>
+            </w:r>
+          </w:p>
+        </w:tc>
+      </w:tr>
+      <w:tr>
+        <w:tc>
+          <w:tcPr>
+            <w:tcW w:w="2010" w:type="dxa"/>
+            <w:tcMar>
+              <w:top w:w="100" w:type="dxa"/>
+              <w:left w:w="100" w:type="dxa"/>
+              <w:bottom w:w="100" w:type="dxa"/>
+              <w:right w:w="100" w:type="dxa"/>
+            </w:tcMar>
+          </w:tcPr>
+          <w:p>
+            <w:pPr>
+              <w:widowControl w:val="0"/>
+              <w:spacing w:line="240" w:lineRule="auto"/>
+            </w:pPr>
+            <w:r>
+              <w:t>Trigger</w:t>
+            </w:r>
+          </w:p>
+        </w:tc>
+        <w:tc>
+          <w:tcPr>
+            <w:tcW w:w="7350" w:type="dxa"/>
+            <w:tcMar>
+              <w:top w:w="100" w:type="dxa"/>
+              <w:left w:w="100" w:type="dxa"/>
+              <w:bottom w:w="100" w:type="dxa"/>
+              <w:right w:w="100" w:type="dxa"/>
+            </w:tcMar>
+          </w:tcPr>
+          <w:p>
+            <w:pPr>
+              <w:widowControl w:val="0"/>
+              <w:spacing w:line="240" w:lineRule="auto"/>
+            </w:pPr>
+            <w:r>
+              <w:t>Player decides to attack</w:t>
+            </w:r>
+          </w:p>
+        </w:tc>
+      </w:tr>
+      <w:tr>
+        <w:tc>
+          <w:tcPr>
+            <w:tcW w:w="2010" w:type="dxa"/>
+            <w:tcMar>
+              <w:top w:w="100" w:type="dxa"/>
+              <w:left w:w="100" w:type="dxa"/>
+              <w:bottom w:w="100" w:type="dxa"/>
+              <w:right w:w="100" w:type="dxa"/>
+            </w:tcMar>
+          </w:tcPr>
+          <w:p>
+            <w:pPr>
+              <w:widowControl w:val="0"/>
+              <w:spacing w:line="240" w:lineRule="auto"/>
+            </w:pPr>
+            <w:r>
+              <w:t>Preconditions</w:t>
+            </w:r>
+          </w:p>
+        </w:tc>
+        <w:tc>
+          <w:tcPr>
+            <w:tcW w:w="7350" w:type="dxa"/>
+            <w:tcMar>
+              <w:top w:w="100" w:type="dxa"/>
+              <w:left w:w="100" w:type="dxa"/>
+              <w:bottom w:w="100" w:type="dxa"/>
+              <w:right w:w="100" w:type="dxa"/>
+            </w:tcMar>
+          </w:tcPr>
+          <w:p>
+            <w:pPr>
+              <w:widowControl w:val="0"/>
+              <w:spacing w:line="240" w:lineRule="auto"/>
+            </w:pPr>
+            <w:r>
+              <w:t>Other Player has Orbital Mind Control Lasers or is uncontrolled</w:t>
+            </w:r>
+          </w:p>
+        </w:tc>
+      </w:tr>
+      <w:tr>
+        <w:tc>
+          <w:tcPr>
+            <w:tcW w:w="2010" w:type="dxa"/>
+            <w:tcMar>
+              <w:top w:w="100" w:type="dxa"/>
+              <w:left w:w="100" w:type="dxa"/>
+              <w:bottom w:w="100" w:type="dxa"/>
+              <w:right w:w="100" w:type="dxa"/>
+            </w:tcMar>
+          </w:tcPr>
+          <w:p>
+            <w:pPr>
+              <w:widowControl w:val="0"/>
+              <w:spacing w:line="240" w:lineRule="auto"/>
+            </w:pPr>
+            <w:r>
+              <w:t>Postconditions</w:t>
+            </w:r>
+          </w:p>
+        </w:tc>
+        <w:tc>
+          <w:tcPr>
+            <w:tcW w:w="7350" w:type="dxa"/>
+            <w:tcMar>
+              <w:top w:w="100" w:type="dxa"/>
+              <w:left w:w="100" w:type="dxa"/>
+              <w:bottom w:w="100" w:type="dxa"/>
+              <w:right w:w="100" w:type="dxa"/>
+            </w:tcMar>
+          </w:tcPr>
+          <w:p>
+            <w:pPr>
+              <w:widowControl w:val="0"/>
+              <w:spacing w:line="240" w:lineRule="auto"/>
+            </w:pPr>
+            <w:r>
+              <w:t xml:space="preserve">Successfully </w:t>
+            </w:r>
+            <w:r>
+              <w:t>controls, neutralizes, or destroy Orbital Mind Control Lasers</w:t>
+            </w:r>
+            <w:r>
+              <w:t xml:space="preserve"> </w:t>
+            </w:r>
+          </w:p>
+        </w:tc>
+      </w:tr>
+      <w:tr>
+        <w:tc>
+          <w:tcPr>
+            <w:tcW w:w="2010" w:type="dxa"/>
+            <w:tcMar>
+              <w:top w:w="100" w:type="dxa"/>
+              <w:left w:w="100" w:type="dxa"/>
+              <w:bottom w:w="100" w:type="dxa"/>
+              <w:right w:w="100" w:type="dxa"/>
+            </w:tcMar>
+          </w:tcPr>
+          <w:p>
+            <w:pPr>
+              <w:widowControl w:val="0"/>
+              <w:spacing w:line="240" w:lineRule="auto"/>
+            </w:pPr>
+            <w:r>
+              <w:t>Main Success Scenario</w:t>
+            </w:r>
+          </w:p>
+        </w:tc>
+        <w:tc>
+          <w:tcPr>
+            <w:tcW w:w="7350" w:type="dxa"/>
+            <w:tcMar>
+              <w:top w:w="100" w:type="dxa"/>
+              <w:left w:w="100" w:type="dxa"/>
+              <w:bottom w:w="100" w:type="dxa"/>
+              <w:right w:w="100" w:type="dxa"/>
+            </w:tcMar>
+          </w:tcPr>
+          <w:p>
+            <w:pPr>
+              <w:pStyle w:val="NoSpacing"/>
+              <w:numPr>
+                <w:ilvl w:val="0"/>
+                <w:numId w:val="90"/>
+              </w:numPr>
+            </w:pPr>
+            <w:r>
+              <w:t xml:space="preserve">See Attack to Control – 1 </w:t>
+            </w:r>
+          </w:p>
+          <w:p>
+            <w:pPr>
+              <w:pStyle w:val="NoSpacing"/>
+              <w:numPr>
+                <w:ilvl w:val="0"/>
+                <w:numId w:val="90"/>
+              </w:numPr>
+            </w:pPr>
+            <w:r>
+              <w:t>See Attack to Destroy – 1</w:t>
+            </w:r>
+          </w:p>
+        </w:tc>
+      </w:tr>
+      <w:tr>
+        <w:tc>
+          <w:tcPr>
+            <w:tcW w:w="2010" w:type="dxa"/>
+            <w:tcMar>
+              <w:top w:w="100" w:type="dxa"/>
+              <w:left w:w="100" w:type="dxa"/>
+              <w:bottom w:w="100" w:type="dxa"/>
+              <w:right w:w="100" w:type="dxa"/>
+            </w:tcMar>
+          </w:tcPr>
+          <w:p>
+            <w:pPr>
+              <w:widowControl w:val="0"/>
+              <w:spacing w:line="240" w:lineRule="auto"/>
+            </w:pPr>
+            <w:r>
+              <w:t>Extensions</w:t>
+            </w:r>
+          </w:p>
+        </w:tc>
+        <w:tc>
+          <w:tcPr>
+            <w:tcW w:w="7350" w:type="dxa"/>
+            <w:tcMar>
+              <w:top w:w="100" w:type="dxa"/>
+              <w:left w:w="100" w:type="dxa"/>
+              <w:bottom w:w="100" w:type="dxa"/>
+              <w:right w:w="100" w:type="dxa"/>
+            </w:tcMar>
+          </w:tcPr>
+          <w:p>
+            <w:pPr>
+              <w:pStyle w:val="ListParagraph"/>
+              <w:widowControl w:val="0"/>
+              <w:numPr>
+                <w:ilvl w:val="0"/>
+                <w:numId w:val="91"/>
+              </w:numPr>
+              <w:spacing w:line="240" w:lineRule="auto"/>
+            </w:pPr>
+            <w:bookmarkStart w:id="0" w:name="_GoBack"/>
+            <w:bookmarkEnd w:id="0"/>
+            <w:r>
+              <w:t xml:space="preserve">See Attack to </w:t>
+            </w:r>
+            <w:r>
+              <w:t xml:space="preserve">Control </w:t>
+            </w:r>
+            <w:r>
+              <w:t>– 1</w:t>
+            </w:r>
+          </w:p>
+          <w:p>
+            <w:pPr>
+              <w:pStyle w:val="ListParagraph"/>
+              <w:widowControl w:val="0"/>
+              <w:numPr>
+                <w:ilvl w:val="0"/>
+                <w:numId w:val="91"/>
+              </w:numPr>
+              <w:spacing w:line="240" w:lineRule="auto"/>
+            </w:pPr>
+            <w:r>
+              <w:t xml:space="preserve">See Attack to Destroy – 1 </w:t>
+            </w:r>
+          </w:p>
+          <w:p>
+            <w:pPr>
+              <w:pStyle w:val="ListParagraph"/>
+              <w:widowControl w:val="0"/>
+              <w:numPr>
+                <w:ilvl w:val="0"/>
+                <w:numId w:val="91"/>
+              </w:numPr>
+              <w:spacing w:line="240" w:lineRule="auto"/>
+            </w:pPr>
+            <w:r>
+              <w:t xml:space="preserve">See Attack to Control – 5  (Should it be Attack to Destroy with Alignment instead?) </w:t>
+            </w:r>
+          </w:p>
+        </w:tc>
+      </w:tr>
+      <w:tr>
+        <w:tc>
+          <w:tcPr>
+            <w:tcW w:w="2010" w:type="dxa"/>
+            <w:tcMar>
+              <w:top w:w="100" w:type="dxa"/>
+              <w:left w:w="100" w:type="dxa"/>
+              <w:bottom w:w="100" w:type="dxa"/>
+              <w:right w:w="100" w:type="dxa"/>
+            </w:tcMar>
+          </w:tcPr>
+          <w:p>
+            <w:pPr>
+              <w:widowControl w:val="0"/>
+              <w:spacing w:line="240" w:lineRule="auto"/>
+            </w:pPr>
+            <w:r>
+              <w:t>Frequency of Use</w:t>
+            </w:r>
+          </w:p>
+        </w:tc>
+        <w:tc>
+          <w:tcPr>
+            <w:tcW w:w="7350" w:type="dxa"/>
+            <w:tcMar>
+              <w:top w:w="100" w:type="dxa"/>
+              <w:left w:w="100" w:type="dxa"/>
+              <w:bottom w:w="100" w:type="dxa"/>
+              <w:right w:w="100" w:type="dxa"/>
+            </w:tcMar>
+          </w:tcPr>
+          <w:p>
+            <w:pPr>
+              <w:widowControl w:val="0"/>
+              <w:spacing w:line="240" w:lineRule="auto"/>
+            </w:pPr>
+            <w:r>
+              <w:t>When in hand</w:t>
+            </w:r>
+          </w:p>
+        </w:tc>
+      </w:tr>
+      <w:tr>
+        <w:tc>
+          <w:tcPr>
+            <w:tcW w:w="2010" w:type="dxa"/>
+            <w:tcMar>
+              <w:top w:w="100" w:type="dxa"/>
+              <w:left w:w="100" w:type="dxa"/>
+              <w:bottom w:w="100" w:type="dxa"/>
+              <w:right w:w="100" w:type="dxa"/>
+            </w:tcMar>
+          </w:tcPr>
+          <w:p>
+            <w:pPr>
+              <w:widowControl w:val="0"/>
+              <w:spacing w:line="240" w:lineRule="auto"/>
+            </w:pPr>
+            <w:r>
+              <w:t>Status</w:t>
+            </w:r>
+          </w:p>
+        </w:tc>
+        <w:tc>
+          <w:tcPr>
+            <w:tcW w:w="7350" w:type="dxa"/>
+            <w:tcMar>
+              <w:top w:w="100" w:type="dxa"/>
+              <w:left w:w="100" w:type="dxa"/>
+              <w:bottom w:w="100" w:type="dxa"/>
+              <w:right w:w="100" w:type="dxa"/>
+            </w:tcMar>
+          </w:tcPr>
+          <w:p>
+            <w:pPr>
+              <w:widowControl w:val="0"/>
+              <w:spacing w:line="240" w:lineRule="auto"/>
+            </w:pPr>
+          </w:p>
+        </w:tc>
+      </w:tr>
+      <w:tr>
+        <w:tc>
+          <w:tcPr>
+            <w:tcW w:w="2010" w:type="dxa"/>
+            <w:tcMar>
+              <w:top w:w="100" w:type="dxa"/>
+              <w:left w:w="100" w:type="dxa"/>
+              <w:bottom w:w="100" w:type="dxa"/>
+              <w:right w:w="100" w:type="dxa"/>
+            </w:tcMar>
+          </w:tcPr>
+          <w:p>
+            <w:pPr>
+              <w:widowControl w:val="0"/>
+              <w:spacing w:line="240" w:lineRule="auto"/>
+            </w:pPr>
+            <w:r>
+              <w:t>Owner</w:t>
+            </w:r>
+          </w:p>
+        </w:tc>
+        <w:tc>
+          <w:tcPr>
+            <w:tcW w:w="7350" w:type="dxa"/>
+            <w:tcMar>
+              <w:top w:w="100" w:type="dxa"/>
+              <w:left w:w="100" w:type="dxa"/>
+              <w:bottom w:w="100" w:type="dxa"/>
+              <w:right w:w="100" w:type="dxa"/>
+            </w:tcMar>
+          </w:tcPr>
+          <w:p>
+            <w:pPr>
+              <w:widowControl w:val="0"/>
+              <w:spacing w:line="240" w:lineRule="auto"/>
+            </w:pPr>
+            <w:r>
+              <w:t>JT</w:t>
+            </w:r>
+          </w:p>
+        </w:tc>
+      </w:tr>
+    </w:tbl>
     <w:p/>
     <w:p/>
     <w:p/>
@@ -13430,6 +14101,7 @@
               <w:spacing w:line="240" w:lineRule="auto"/>
             </w:pPr>
             <w:r>
+              <w:lastRenderedPageBreak/>
               <w:t>ID</w:t>
             </w:r>
           </w:p>
@@ -43257,6 +43929,92 @@
     </w:lvl>
   </w:abstractNum>
   <w:abstractNum w:abstractNumId="54" w15:restartNumberingAfterBreak="0">
+    <w:nsid w:val="498B21C1"/>
+    <w:multiLevelType w:val="hybridMultilevel"/>
+    <w:tmpl w:val="C376292C"/>
+    <w:lvl w:ilvl="0" w:tplc="0409000F">
+      <w:start w:val="1"/>
+      <w:numFmt w:val="decimal"/>
+      <w:lvlText w:val="%1."/>
+      <w:lvlJc w:val="left"/>
+      <w:pPr>
+        <w:ind w:left="720" w:hanging="360"/>
+      </w:pPr>
+    </w:lvl>
+    <w:lvl w:ilvl="1" w:tplc="04090019" w:tentative="1">
+      <w:start w:val="1"/>
+      <w:numFmt w:val="lowerLetter"/>
+      <w:lvlText w:val="%2."/>
+      <w:lvlJc w:val="left"/>
+      <w:pPr>
+        <w:ind w:left="1440" w:hanging="360"/>
+      </w:pPr>
+    </w:lvl>
+    <w:lvl w:ilvl="2" w:tplc="0409001B" w:tentative="1">
+      <w:start w:val="1"/>
+      <w:numFmt w:val="lowerRoman"/>
+      <w:lvlText w:val="%3."/>
+      <w:lvlJc w:val="right"/>
+      <w:pPr>
+        <w:ind w:left="2160" w:hanging="180"/>
+      </w:pPr>
+    </w:lvl>
+    <w:lvl w:ilvl="3" w:tplc="0409000F" w:tentative="1">
+      <w:start w:val="1"/>
+      <w:numFmt w:val="decimal"/>
+      <w:lvlText w:val="%4."/>
+      <w:lvlJc w:val="left"/>
+      <w:pPr>
+        <w:ind w:left="2880" w:hanging="360"/>
+      </w:pPr>
+    </w:lvl>
+    <w:lvl w:ilvl="4" w:tplc="04090019" w:tentative="1">
+      <w:start w:val="1"/>
+      <w:numFmt w:val="lowerLetter"/>
+      <w:lvlText w:val="%5."/>
+      <w:lvlJc w:val="left"/>
+      <w:pPr>
+        <w:ind w:left="3600" w:hanging="360"/>
+      </w:pPr>
+    </w:lvl>
+    <w:lvl w:ilvl="5" w:tplc="0409001B" w:tentative="1">
+      <w:start w:val="1"/>
+      <w:numFmt w:val="lowerRoman"/>
+      <w:lvlText w:val="%6."/>
+      <w:lvlJc w:val="right"/>
+      <w:pPr>
+        <w:ind w:left="4320" w:hanging="180"/>
+      </w:pPr>
+    </w:lvl>
+    <w:lvl w:ilvl="6" w:tplc="0409000F" w:tentative="1">
+      <w:start w:val="1"/>
+      <w:numFmt w:val="decimal"/>
+      <w:lvlText w:val="%7."/>
+      <w:lvlJc w:val="left"/>
+      <w:pPr>
+        <w:ind w:left="5040" w:hanging="360"/>
+      </w:pPr>
+    </w:lvl>
+    <w:lvl w:ilvl="7" w:tplc="04090019" w:tentative="1">
+      <w:start w:val="1"/>
+      <w:numFmt w:val="lowerLetter"/>
+      <w:lvlText w:val="%8."/>
+      <w:lvlJc w:val="left"/>
+      <w:pPr>
+        <w:ind w:left="5760" w:hanging="360"/>
+      </w:pPr>
+    </w:lvl>
+    <w:lvl w:ilvl="8" w:tplc="0409001B" w:tentative="1">
+      <w:start w:val="1"/>
+      <w:numFmt w:val="lowerRoman"/>
+      <w:lvlText w:val="%9."/>
+      <w:lvlJc w:val="right"/>
+      <w:pPr>
+        <w:ind w:left="6480" w:hanging="180"/>
+      </w:pPr>
+    </w:lvl>
+  </w:abstractNum>
+  <w:abstractNum w:abstractNumId="55" w15:restartNumberingAfterBreak="0">
     <w:nsid w:val="4B233902"/>
     <w:multiLevelType w:val="multilevel"/>
     <w:tmpl w:val="8FC04610"/>
@@ -43369,7 +44127,7 @@
       </w:pPr>
     </w:lvl>
   </w:abstractNum>
-  <w:abstractNum w:abstractNumId="55" w15:restartNumberingAfterBreak="0">
+  <w:abstractNum w:abstractNumId="56" w15:restartNumberingAfterBreak="0">
     <w:nsid w:val="4D2B36D1"/>
     <w:multiLevelType w:val="hybridMultilevel"/>
     <w:tmpl w:val="2AA2D4FE"/>
@@ -43455,7 +44213,7 @@
       </w:pPr>
     </w:lvl>
   </w:abstractNum>
-  <w:abstractNum w:abstractNumId="56" w15:restartNumberingAfterBreak="0">
+  <w:abstractNum w:abstractNumId="57" w15:restartNumberingAfterBreak="0">
     <w:nsid w:val="507F61D2"/>
     <w:multiLevelType w:val="hybridMultilevel"/>
     <w:tmpl w:val="7C0660B4"/>
@@ -43541,7 +44299,7 @@
       </w:pPr>
     </w:lvl>
   </w:abstractNum>
-  <w:abstractNum w:abstractNumId="57" w15:restartNumberingAfterBreak="0">
+  <w:abstractNum w:abstractNumId="58" w15:restartNumberingAfterBreak="0">
     <w:nsid w:val="50B73AD2"/>
     <w:multiLevelType w:val="multilevel"/>
     <w:tmpl w:val="788E5DBC"/>
@@ -43654,7 +44412,7 @@
       </w:rPr>
     </w:lvl>
   </w:abstractNum>
-  <w:abstractNum w:abstractNumId="58" w15:restartNumberingAfterBreak="0">
+  <w:abstractNum w:abstractNumId="59" w15:restartNumberingAfterBreak="0">
     <w:nsid w:val="51C941EE"/>
     <w:multiLevelType w:val="multilevel"/>
     <w:tmpl w:val="711CDE58"/>
@@ -43766,7 +44524,7 @@
       </w:pPr>
     </w:lvl>
   </w:abstractNum>
-  <w:abstractNum w:abstractNumId="59" w15:restartNumberingAfterBreak="0">
+  <w:abstractNum w:abstractNumId="60" w15:restartNumberingAfterBreak="0">
     <w:nsid w:val="532C04B7"/>
     <w:multiLevelType w:val="hybridMultilevel"/>
     <w:tmpl w:val="51E8B352"/>
@@ -43852,7 +44610,7 @@
       </w:pPr>
     </w:lvl>
   </w:abstractNum>
-  <w:abstractNum w:abstractNumId="60" w15:restartNumberingAfterBreak="0">
+  <w:abstractNum w:abstractNumId="61" w15:restartNumberingAfterBreak="0">
     <w:nsid w:val="55A266A8"/>
     <w:multiLevelType w:val="hybridMultilevel"/>
     <w:tmpl w:val="29E4788A"/>
@@ -43938,7 +44696,93 @@
       </w:pPr>
     </w:lvl>
   </w:abstractNum>
-  <w:abstractNum w:abstractNumId="61" w15:restartNumberingAfterBreak="0">
+  <w:abstractNum w:abstractNumId="62" w15:restartNumberingAfterBreak="0">
+    <w:nsid w:val="57EC40D1"/>
+    <w:multiLevelType w:val="hybridMultilevel"/>
+    <w:tmpl w:val="CBD2B13E"/>
+    <w:lvl w:ilvl="0" w:tplc="0409000F">
+      <w:start w:val="1"/>
+      <w:numFmt w:val="decimal"/>
+      <w:lvlText w:val="%1."/>
+      <w:lvlJc w:val="left"/>
+      <w:pPr>
+        <w:ind w:left="720" w:hanging="360"/>
+      </w:pPr>
+    </w:lvl>
+    <w:lvl w:ilvl="1" w:tplc="04090019" w:tentative="1">
+      <w:start w:val="1"/>
+      <w:numFmt w:val="lowerLetter"/>
+      <w:lvlText w:val="%2."/>
+      <w:lvlJc w:val="left"/>
+      <w:pPr>
+        <w:ind w:left="1440" w:hanging="360"/>
+      </w:pPr>
+    </w:lvl>
+    <w:lvl w:ilvl="2" w:tplc="0409001B" w:tentative="1">
+      <w:start w:val="1"/>
+      <w:numFmt w:val="lowerRoman"/>
+      <w:lvlText w:val="%3."/>
+      <w:lvlJc w:val="right"/>
+      <w:pPr>
+        <w:ind w:left="2160" w:hanging="180"/>
+      </w:pPr>
+    </w:lvl>
+    <w:lvl w:ilvl="3" w:tplc="0409000F" w:tentative="1">
+      <w:start w:val="1"/>
+      <w:numFmt w:val="decimal"/>
+      <w:lvlText w:val="%4."/>
+      <w:lvlJc w:val="left"/>
+      <w:pPr>
+        <w:ind w:left="2880" w:hanging="360"/>
+      </w:pPr>
+    </w:lvl>
+    <w:lvl w:ilvl="4" w:tplc="04090019" w:tentative="1">
+      <w:start w:val="1"/>
+      <w:numFmt w:val="lowerLetter"/>
+      <w:lvlText w:val="%5."/>
+      <w:lvlJc w:val="left"/>
+      <w:pPr>
+        <w:ind w:left="3600" w:hanging="360"/>
+      </w:pPr>
+    </w:lvl>
+    <w:lvl w:ilvl="5" w:tplc="0409001B" w:tentative="1">
+      <w:start w:val="1"/>
+      <w:numFmt w:val="lowerRoman"/>
+      <w:lvlText w:val="%6."/>
+      <w:lvlJc w:val="right"/>
+      <w:pPr>
+        <w:ind w:left="4320" w:hanging="180"/>
+      </w:pPr>
+    </w:lvl>
+    <w:lvl w:ilvl="6" w:tplc="0409000F" w:tentative="1">
+      <w:start w:val="1"/>
+      <w:numFmt w:val="decimal"/>
+      <w:lvlText w:val="%7."/>
+      <w:lvlJc w:val="left"/>
+      <w:pPr>
+        <w:ind w:left="5040" w:hanging="360"/>
+      </w:pPr>
+    </w:lvl>
+    <w:lvl w:ilvl="7" w:tplc="04090019" w:tentative="1">
+      <w:start w:val="1"/>
+      <w:numFmt w:val="lowerLetter"/>
+      <w:lvlText w:val="%8."/>
+      <w:lvlJc w:val="left"/>
+      <w:pPr>
+        <w:ind w:left="5760" w:hanging="360"/>
+      </w:pPr>
+    </w:lvl>
+    <w:lvl w:ilvl="8" w:tplc="0409001B" w:tentative="1">
+      <w:start w:val="1"/>
+      <w:numFmt w:val="lowerRoman"/>
+      <w:lvlText w:val="%9."/>
+      <w:lvlJc w:val="right"/>
+      <w:pPr>
+        <w:ind w:left="6480" w:hanging="180"/>
+      </w:pPr>
+    </w:lvl>
+  </w:abstractNum>
+  <w:abstractNum w:abstractNumId="63" w15:restartNumberingAfterBreak="0">
     <w:nsid w:val="5B157FCC"/>
     <w:multiLevelType w:val="hybridMultilevel"/>
     <w:tmpl w:val="0CC2ECF8"/>
@@ -44024,7 +44868,7 @@
       </w:pPr>
     </w:lvl>
   </w:abstractNum>
-  <w:abstractNum w:abstractNumId="62" w15:restartNumberingAfterBreak="0">
+  <w:abstractNum w:abstractNumId="64" w15:restartNumberingAfterBreak="0">
     <w:nsid w:val="5C347BAA"/>
     <w:multiLevelType w:val="multilevel"/>
     <w:tmpl w:val="8FC04610"/>
@@ -44137,7 +44981,7 @@
       </w:pPr>
     </w:lvl>
   </w:abstractNum>
-  <w:abstractNum w:abstractNumId="63" w15:restartNumberingAfterBreak="0">
+  <w:abstractNum w:abstractNumId="65" w15:restartNumberingAfterBreak="0">
     <w:nsid w:val="5C56185F"/>
     <w:multiLevelType w:val="multilevel"/>
     <w:tmpl w:val="BED8197A"/>
@@ -44249,7 +45093,7 @@
       </w:pPr>
     </w:lvl>
   </w:abstractNum>
-  <w:abstractNum w:abstractNumId="64" w15:restartNumberingAfterBreak="0">
+  <w:abstractNum w:abstractNumId="66" w15:restartNumberingAfterBreak="0">
     <w:nsid w:val="5E7E4754"/>
     <w:multiLevelType w:val="hybridMultilevel"/>
     <w:tmpl w:val="29E4788A"/>
@@ -44335,7 +45179,7 @@
       </w:pPr>
     </w:lvl>
   </w:abstractNum>
-  <w:abstractNum w:abstractNumId="65" w15:restartNumberingAfterBreak="0">
+  <w:abstractNum w:abstractNumId="67" w15:restartNumberingAfterBreak="0">
     <w:nsid w:val="5EE94C3A"/>
     <w:multiLevelType w:val="multilevel"/>
     <w:tmpl w:val="711CDE58"/>
@@ -44447,7 +45291,7 @@
       </w:pPr>
     </w:lvl>
   </w:abstractNum>
-  <w:abstractNum w:abstractNumId="66" w15:restartNumberingAfterBreak="0">
+  <w:abstractNum w:abstractNumId="68" w15:restartNumberingAfterBreak="0">
     <w:nsid w:val="5FCF584B"/>
     <w:multiLevelType w:val="multilevel"/>
     <w:tmpl w:val="711CDE58"/>
@@ -44559,7 +45403,7 @@
       </w:pPr>
     </w:lvl>
   </w:abstractNum>
-  <w:abstractNum w:abstractNumId="67" w15:restartNumberingAfterBreak="0">
+  <w:abstractNum w:abstractNumId="69" w15:restartNumberingAfterBreak="0">
     <w:nsid w:val="6010033B"/>
     <w:multiLevelType w:val="multilevel"/>
     <w:tmpl w:val="984C0F6C"/>
@@ -44674,7 +45518,7 @@
       </w:pPr>
     </w:lvl>
   </w:abstractNum>
-  <w:abstractNum w:abstractNumId="68" w15:restartNumberingAfterBreak="0">
+  <w:abstractNum w:abstractNumId="70" w15:restartNumberingAfterBreak="0">
     <w:nsid w:val="62C44E7B"/>
     <w:multiLevelType w:val="multilevel"/>
     <w:tmpl w:val="711CDE58"/>
@@ -44786,7 +45630,7 @@
       </w:pPr>
     </w:lvl>
   </w:abstractNum>
-  <w:abstractNum w:abstractNumId="69" w15:restartNumberingAfterBreak="0">
+  <w:abstractNum w:abstractNumId="71" w15:restartNumberingAfterBreak="0">
     <w:nsid w:val="65E852AB"/>
     <w:multiLevelType w:val="hybridMultilevel"/>
     <w:tmpl w:val="CBD2B13E"/>
@@ -44872,7 +45716,7 @@
       </w:pPr>
     </w:lvl>
   </w:abstractNum>
-  <w:abstractNum w:abstractNumId="70" w15:restartNumberingAfterBreak="0">
+  <w:abstractNum w:abstractNumId="72" w15:restartNumberingAfterBreak="0">
     <w:nsid w:val="66157E7A"/>
     <w:multiLevelType w:val="hybridMultilevel"/>
     <w:tmpl w:val="C376292C"/>
@@ -44958,7 +45802,7 @@
       </w:pPr>
     </w:lvl>
   </w:abstractNum>
-  <w:abstractNum w:abstractNumId="71" w15:restartNumberingAfterBreak="0">
+  <w:abstractNum w:abstractNumId="73" w15:restartNumberingAfterBreak="0">
     <w:nsid w:val="66273CA4"/>
     <w:multiLevelType w:val="multilevel"/>
     <w:tmpl w:val="8FC04610"/>
@@ -45071,7 +45915,7 @@
       </w:pPr>
     </w:lvl>
   </w:abstractNum>
-  <w:abstractNum w:abstractNumId="72" w15:restartNumberingAfterBreak="0">
+  <w:abstractNum w:abstractNumId="74" w15:restartNumberingAfterBreak="0">
     <w:nsid w:val="663E1AC4"/>
     <w:multiLevelType w:val="multilevel"/>
     <w:tmpl w:val="2B28E452"/>
@@ -45184,7 +46028,7 @@
       </w:rPr>
     </w:lvl>
   </w:abstractNum>
-  <w:abstractNum w:abstractNumId="73" w15:restartNumberingAfterBreak="0">
+  <w:abstractNum w:abstractNumId="75" w15:restartNumberingAfterBreak="0">
     <w:nsid w:val="66CC7594"/>
     <w:multiLevelType w:val="multilevel"/>
     <w:tmpl w:val="8FC04610"/>
@@ -45297,7 +46141,7 @@
       </w:pPr>
     </w:lvl>
   </w:abstractNum>
-  <w:abstractNum w:abstractNumId="74" w15:restartNumberingAfterBreak="0">
+  <w:abstractNum w:abstractNumId="76" w15:restartNumberingAfterBreak="0">
     <w:nsid w:val="67520022"/>
     <w:multiLevelType w:val="multilevel"/>
     <w:tmpl w:val="711CDE58"/>
@@ -45409,7 +46253,7 @@
       </w:pPr>
     </w:lvl>
   </w:abstractNum>
-  <w:abstractNum w:abstractNumId="75" w15:restartNumberingAfterBreak="0">
+  <w:abstractNum w:abstractNumId="77" w15:restartNumberingAfterBreak="0">
     <w:nsid w:val="698E3646"/>
     <w:multiLevelType w:val="hybridMultilevel"/>
     <w:tmpl w:val="CBD2B13E"/>
@@ -45495,7 +46339,7 @@
       </w:pPr>
     </w:lvl>
   </w:abstractNum>
-  <w:abstractNum w:abstractNumId="76" w15:restartNumberingAfterBreak="0">
+  <w:abstractNum w:abstractNumId="78" w15:restartNumberingAfterBreak="0">
     <w:nsid w:val="719063CA"/>
     <w:multiLevelType w:val="multilevel"/>
     <w:tmpl w:val="711CDE58"/>
@@ -45607,7 +46451,7 @@
       </w:pPr>
     </w:lvl>
   </w:abstractNum>
-  <w:abstractNum w:abstractNumId="77" w15:restartNumberingAfterBreak="0">
+  <w:abstractNum w:abstractNumId="79" w15:restartNumberingAfterBreak="0">
     <w:nsid w:val="723352E9"/>
     <w:multiLevelType w:val="multilevel"/>
     <w:tmpl w:val="8FC04610"/>
@@ -45720,7 +46564,7 @@
       </w:pPr>
     </w:lvl>
   </w:abstractNum>
-  <w:abstractNum w:abstractNumId="78" w15:restartNumberingAfterBreak="0">
+  <w:abstractNum w:abstractNumId="80" w15:restartNumberingAfterBreak="0">
     <w:nsid w:val="73E85F94"/>
     <w:multiLevelType w:val="hybridMultilevel"/>
     <w:tmpl w:val="E5D6E5D0"/>
@@ -45806,7 +46650,7 @@
       </w:pPr>
     </w:lvl>
   </w:abstractNum>
-  <w:abstractNum w:abstractNumId="79" w15:restartNumberingAfterBreak="0">
+  <w:abstractNum w:abstractNumId="81" w15:restartNumberingAfterBreak="0">
     <w:nsid w:val="7492621E"/>
     <w:multiLevelType w:val="multilevel"/>
     <w:tmpl w:val="8FC04610"/>
@@ -45919,7 +46763,7 @@
       </w:pPr>
     </w:lvl>
   </w:abstractNum>
-  <w:abstractNum w:abstractNumId="80" w15:restartNumberingAfterBreak="0">
+  <w:abstractNum w:abstractNumId="82" w15:restartNumberingAfterBreak="0">
     <w:nsid w:val="75FE6CA1"/>
     <w:multiLevelType w:val="hybridMultilevel"/>
     <w:tmpl w:val="C376292C"/>
@@ -46005,7 +46849,7 @@
       </w:pPr>
     </w:lvl>
   </w:abstractNum>
-  <w:abstractNum w:abstractNumId="81" w15:restartNumberingAfterBreak="0">
+  <w:abstractNum w:abstractNumId="83" w15:restartNumberingAfterBreak="0">
     <w:nsid w:val="795E6C5A"/>
     <w:multiLevelType w:val="hybridMultilevel"/>
     <w:tmpl w:val="7DFE1446"/>
@@ -46091,7 +46935,7 @@
       </w:pPr>
     </w:lvl>
   </w:abstractNum>
-  <w:abstractNum w:abstractNumId="82" w15:restartNumberingAfterBreak="0">
+  <w:abstractNum w:abstractNumId="84" w15:restartNumberingAfterBreak="0">
     <w:nsid w:val="7C650B32"/>
     <w:multiLevelType w:val="multilevel"/>
     <w:tmpl w:val="C88AE15E"/>
@@ -46205,7 +47049,7 @@
       </w:rPr>
     </w:lvl>
   </w:abstractNum>
-  <w:abstractNum w:abstractNumId="83" w15:restartNumberingAfterBreak="0">
+  <w:abstractNum w:abstractNumId="85" w15:restartNumberingAfterBreak="0">
     <w:nsid w:val="7C742F9F"/>
     <w:multiLevelType w:val="multilevel"/>
     <w:tmpl w:val="8FC04610"/>
@@ -46318,7 +47162,7 @@
       </w:pPr>
     </w:lvl>
   </w:abstractNum>
-  <w:abstractNum w:abstractNumId="84" w15:restartNumberingAfterBreak="0">
+  <w:abstractNum w:abstractNumId="86" w15:restartNumberingAfterBreak="0">
     <w:nsid w:val="7DC963D6"/>
     <w:multiLevelType w:val="hybridMultilevel"/>
     <w:tmpl w:val="51E8B352"/>
@@ -46404,7 +47248,7 @@
       </w:pPr>
     </w:lvl>
   </w:abstractNum>
-  <w:abstractNum w:abstractNumId="85" w15:restartNumberingAfterBreak="0">
+  <w:abstractNum w:abstractNumId="87" w15:restartNumberingAfterBreak="0">
     <w:nsid w:val="7DDA64DD"/>
     <w:multiLevelType w:val="multilevel"/>
     <w:tmpl w:val="8FC04610"/>
@@ -46517,7 +47361,7 @@
       </w:pPr>
     </w:lvl>
   </w:abstractNum>
-  <w:abstractNum w:abstractNumId="86" w15:restartNumberingAfterBreak="0">
+  <w:abstractNum w:abstractNumId="88" w15:restartNumberingAfterBreak="0">
     <w:nsid w:val="7ED15F7B"/>
     <w:multiLevelType w:val="hybridMultilevel"/>
     <w:tmpl w:val="CBD2B13E"/>
@@ -46613,16 +47457,16 @@
     <w:abstractNumId w:val="48"/>
   </w:num>
   <w:num w:numId="4">
-    <w:abstractNumId w:val="57"/>
+    <w:abstractNumId w:val="58"/>
   </w:num>
   <w:num w:numId="5">
     <w:abstractNumId w:val="31"/>
   </w:num>
   <w:num w:numId="6">
-    <w:abstractNumId w:val="72"/>
+    <w:abstractNumId w:val="74"/>
   </w:num>
   <w:num w:numId="7">
-    <w:abstractNumId w:val="67"/>
+    <w:abstractNumId w:val="69"/>
   </w:num>
   <w:num w:numId="8">
     <w:abstractNumId w:val="1"/>
@@ -46634,7 +47478,7 @@
     <w:abstractNumId w:val="37"/>
   </w:num>
   <w:num w:numId="11">
-    <w:abstractNumId w:val="63"/>
+    <w:abstractNumId w:val="65"/>
   </w:num>
   <w:num w:numId="12">
     <w:abstractNumId w:val="7"/>
@@ -46698,10 +47542,10 @@
     <w:abstractNumId w:val="43"/>
   </w:num>
   <w:num w:numId="15">
-    <w:abstractNumId w:val="68"/>
+    <w:abstractNumId w:val="70"/>
   </w:num>
   <w:num w:numId="16">
-    <w:abstractNumId w:val="76"/>
+    <w:abstractNumId w:val="78"/>
   </w:num>
   <w:num w:numId="17">
     <w:abstractNumId w:val="35"/>
@@ -46722,7 +47566,7 @@
     <w:abstractNumId w:val="12"/>
   </w:num>
   <w:num w:numId="23">
-    <w:abstractNumId w:val="71"/>
+    <w:abstractNumId w:val="73"/>
   </w:num>
   <w:num w:numId="24">
     <w:abstractNumId w:val="22"/>
@@ -46731,19 +47575,19 @@
     <w:abstractNumId w:val="51"/>
   </w:num>
   <w:num w:numId="26">
-    <w:abstractNumId w:val="66"/>
+    <w:abstractNumId w:val="68"/>
   </w:num>
   <w:num w:numId="27">
-    <w:abstractNumId w:val="85"/>
+    <w:abstractNumId w:val="87"/>
   </w:num>
   <w:num w:numId="28">
-    <w:abstractNumId w:val="65"/>
+    <w:abstractNumId w:val="67"/>
   </w:num>
   <w:num w:numId="29">
     <w:abstractNumId w:val="19"/>
   </w:num>
   <w:num w:numId="30">
-    <w:abstractNumId w:val="74"/>
+    <w:abstractNumId w:val="76"/>
   </w:num>
   <w:num w:numId="31">
     <w:abstractNumId w:val="45"/>
@@ -46752,7 +47596,7 @@
     <w:abstractNumId w:val="14"/>
   </w:num>
   <w:num w:numId="33">
-    <w:abstractNumId w:val="54"/>
+    <w:abstractNumId w:val="55"/>
   </w:num>
   <w:num w:numId="34">
     <w:abstractNumId w:val="32"/>
@@ -46767,7 +47611,7 @@
     <w:abstractNumId w:val="44"/>
   </w:num>
   <w:num w:numId="38">
-    <w:abstractNumId w:val="73"/>
+    <w:abstractNumId w:val="75"/>
   </w:num>
   <w:num w:numId="39">
     <w:abstractNumId w:val="9"/>
@@ -46776,10 +47620,10 @@
     <w:abstractNumId w:val="16"/>
   </w:num>
   <w:num w:numId="41">
-    <w:abstractNumId w:val="58"/>
+    <w:abstractNumId w:val="59"/>
   </w:num>
   <w:num w:numId="42">
-    <w:abstractNumId w:val="83"/>
+    <w:abstractNumId w:val="85"/>
   </w:num>
   <w:num w:numId="43">
     <w:abstractNumId w:val="3"/>
@@ -46791,13 +47635,13 @@
     <w:abstractNumId w:val="40"/>
   </w:num>
   <w:num w:numId="46">
-    <w:abstractNumId w:val="62"/>
+    <w:abstractNumId w:val="64"/>
   </w:num>
   <w:num w:numId="47">
     <w:abstractNumId w:val="30"/>
   </w:num>
   <w:num w:numId="48">
-    <w:abstractNumId w:val="56"/>
+    <w:abstractNumId w:val="57"/>
   </w:num>
   <w:num w:numId="49">
     <w:abstractNumId w:val="25"/>
@@ -46812,7 +47656,7 @@
     <w:abstractNumId w:val="11"/>
   </w:num>
   <w:num w:numId="53">
-    <w:abstractNumId w:val="55"/>
+    <w:abstractNumId w:val="56"/>
   </w:num>
   <w:num w:numId="54">
     <w:abstractNumId w:val="34"/>
@@ -46827,10 +47671,10 @@
     <w:abstractNumId w:val="23"/>
   </w:num>
   <w:num w:numId="58">
-    <w:abstractNumId w:val="78"/>
+    <w:abstractNumId w:val="80"/>
   </w:num>
   <w:num w:numId="59">
-    <w:abstractNumId w:val="59"/>
+    <w:abstractNumId w:val="60"/>
   </w:num>
   <w:num w:numId="60">
     <w:abstractNumId w:val="28"/>
@@ -46839,7 +47683,7 @@
     <w:abstractNumId w:val="42"/>
   </w:num>
   <w:num w:numId="62">
-    <w:abstractNumId w:val="84"/>
+    <w:abstractNumId w:val="86"/>
   </w:num>
   <w:num w:numId="63">
     <w:abstractNumId w:val="10"/>
@@ -46848,16 +47692,16 @@
     <w:abstractNumId w:val="41"/>
   </w:num>
   <w:num w:numId="65">
-    <w:abstractNumId w:val="64"/>
+    <w:abstractNumId w:val="66"/>
   </w:num>
   <w:num w:numId="66">
-    <w:abstractNumId w:val="60"/>
+    <w:abstractNumId w:val="61"/>
   </w:num>
   <w:num w:numId="67">
-    <w:abstractNumId w:val="81"/>
+    <w:abstractNumId w:val="83"/>
   </w:num>
   <w:num w:numId="68">
-    <w:abstractNumId w:val="61"/>
+    <w:abstractNumId w:val="63"/>
   </w:num>
   <w:num w:numId="69">
     <w:abstractNumId w:val="8"/>
@@ -46872,7 +47716,7 @@
     <w:abstractNumId w:val="5"/>
   </w:num>
   <w:num w:numId="73">
-    <w:abstractNumId w:val="70"/>
+    <w:abstractNumId w:val="72"/>
   </w:num>
   <w:num w:numId="74">
     <w:abstractNumId w:val="18"/>
@@ -46884,25 +47728,25 @@
     <w:abstractNumId w:val="15"/>
   </w:num>
   <w:num w:numId="77">
-    <w:abstractNumId w:val="77"/>
+    <w:abstractNumId w:val="79"/>
   </w:num>
   <w:num w:numId="78">
-    <w:abstractNumId w:val="79"/>
+    <w:abstractNumId w:val="81"/>
   </w:num>
   <w:num w:numId="79">
     <w:abstractNumId w:val="27"/>
   </w:num>
   <w:num w:numId="80">
+    <w:abstractNumId w:val="84"/>
+  </w:num>
+  <w:num w:numId="81">
+    <w:abstractNumId w:val="77"/>
+  </w:num>
+  <w:num w:numId="82">
     <w:abstractNumId w:val="82"/>
   </w:num>
-  <w:num w:numId="81">
-    <w:abstractNumId w:val="75"/>
-  </w:num>
-  <w:num w:numId="82">
-    <w:abstractNumId w:val="80"/>
-  </w:num>
   <w:num w:numId="83">
-    <w:abstractNumId w:val="69"/>
+    <w:abstractNumId w:val="71"/>
   </w:num>
   <w:num w:numId="84">
     <w:abstractNumId w:val="46"/>
@@ -46917,10 +47761,16 @@
     <w:abstractNumId w:val="52"/>
   </w:num>
   <w:num w:numId="88">
-    <w:abstractNumId w:val="86"/>
+    <w:abstractNumId w:val="88"/>
   </w:num>
   <w:num w:numId="89">
     <w:abstractNumId w:val="39"/>
+  </w:num>
+  <w:num w:numId="90">
+    <w:abstractNumId w:val="62"/>
+  </w:num>
+  <w:num w:numId="91">
+    <w:abstractNumId w:val="54"/>
   </w:num>
   <w:numIdMacAtCleanup w:val="84"/>
 </w:numbering>
@@ -47895,7 +48745,7 @@
 </file>
 
 <file path=customXml/itemProps1.xml><?xml version="1.0" encoding="utf-8"?>
-<ds:datastoreItem xmlns:ds="http://schemas.openxmlformats.org/officeDocument/2006/customXml" ds:itemID="{24D61439-2B8D-43AC-90C1-E7855F35643F}">
+<ds:datastoreItem xmlns:ds="http://schemas.openxmlformats.org/officeDocument/2006/customXml" ds:itemID="{AD226A6D-D088-48DE-8340-3361CF49EB65}">
   <ds:schemaRefs>
     <ds:schemaRef ds:uri="http://schemas.openxmlformats.org/officeDocument/2006/bibliography"/>
   </ds:schemaRefs>

</xml_diff>

<commit_message>
SP 5, SP 6
</commit_message>
<xml_diff>
--- a/Illuminati_Usecases.docx
+++ b/Illuminati_Usecases.docx
@@ -13880,8 +13880,6 @@
               </w:numPr>
               <w:spacing w:line="240" w:lineRule="auto"/>
             </w:pPr>
-            <w:bookmarkStart w:id="0" w:name="_GoBack"/>
-            <w:bookmarkEnd w:id="0"/>
             <w:r>
               <w:t xml:space="preserve">See Attack to </w:t>
             </w:r>
@@ -14046,6 +14044,7 @@
         </w:tc>
       </w:tr>
     </w:tbl>
+    <w:p/>
     <w:p/>
     <w:p/>
     <w:p/>
@@ -14067,6 +14066,1219 @@
     <w:p/>
     <w:tbl>
       <w:tblPr>
+        <w:tblW w:w="9360" w:type="dxa"/>
+        <w:tblBorders>
+          <w:top w:val="single" w:sz="8" w:space="0" w:color="000000"/>
+          <w:left w:val="single" w:sz="8" w:space="0" w:color="000000"/>
+          <w:bottom w:val="single" w:sz="8" w:space="0" w:color="000000"/>
+          <w:right w:val="single" w:sz="8" w:space="0" w:color="000000"/>
+          <w:insideH w:val="single" w:sz="8" w:space="0" w:color="000000"/>
+          <w:insideV w:val="single" w:sz="8" w:space="0" w:color="000000"/>
+        </w:tblBorders>
+        <w:tblLayout w:type="fixed"/>
+        <w:tblLook w:val="0600" w:firstRow="0" w:lastRow="0" w:firstColumn="0" w:lastColumn="0" w:noHBand="1" w:noVBand="1"/>
+      </w:tblPr>
+      <w:tblGrid>
+        <w:gridCol w:w="2010"/>
+        <w:gridCol w:w="7350"/>
+      </w:tblGrid>
+      <w:tr>
+        <w:tc>
+          <w:tcPr>
+            <w:tcW w:w="2010" w:type="dxa"/>
+            <w:tcMar>
+              <w:top w:w="100" w:type="dxa"/>
+              <w:left w:w="100" w:type="dxa"/>
+              <w:bottom w:w="100" w:type="dxa"/>
+              <w:right w:w="100" w:type="dxa"/>
+            </w:tcMar>
+          </w:tcPr>
+          <w:p>
+            <w:pPr>
+              <w:widowControl w:val="0"/>
+              <w:spacing w:line="240" w:lineRule="auto"/>
+            </w:pPr>
+            <w:r>
+              <w:t>ID</w:t>
+            </w:r>
+          </w:p>
+        </w:tc>
+        <w:tc>
+          <w:tcPr>
+            <w:tcW w:w="7350" w:type="dxa"/>
+            <w:tcMar>
+              <w:top w:w="100" w:type="dxa"/>
+              <w:left w:w="100" w:type="dxa"/>
+              <w:bottom w:w="100" w:type="dxa"/>
+              <w:right w:w="100" w:type="dxa"/>
+            </w:tcMar>
+          </w:tcPr>
+          <w:p>
+            <w:pPr>
+              <w:widowControl w:val="0"/>
+              <w:spacing w:line="240" w:lineRule="auto"/>
+            </w:pPr>
+            <w:r>
+              <w:t xml:space="preserve">SP – </w:t>
+            </w:r>
+            <w:r>
+              <w:t>5</w:t>
+            </w:r>
+            <w:r>
+              <w:t xml:space="preserve"> (Special Abil</w:t>
+            </w:r>
+            <w:r>
+              <w:t>ities – 5)</w:t>
+            </w:r>
+          </w:p>
+        </w:tc>
+      </w:tr>
+      <w:tr>
+        <w:tc>
+          <w:tcPr>
+            <w:tcW w:w="2010" w:type="dxa"/>
+            <w:tcMar>
+              <w:top w:w="100" w:type="dxa"/>
+              <w:left w:w="100" w:type="dxa"/>
+              <w:bottom w:w="100" w:type="dxa"/>
+              <w:right w:w="100" w:type="dxa"/>
+            </w:tcMar>
+          </w:tcPr>
+          <w:p>
+            <w:pPr>
+              <w:widowControl w:val="0"/>
+              <w:spacing w:line="240" w:lineRule="auto"/>
+            </w:pPr>
+            <w:r>
+              <w:t>Title</w:t>
+            </w:r>
+          </w:p>
+        </w:tc>
+        <w:tc>
+          <w:tcPr>
+            <w:tcW w:w="7350" w:type="dxa"/>
+            <w:tcMar>
+              <w:top w:w="100" w:type="dxa"/>
+              <w:left w:w="100" w:type="dxa"/>
+              <w:bottom w:w="100" w:type="dxa"/>
+              <w:right w:w="100" w:type="dxa"/>
+            </w:tcMar>
+          </w:tcPr>
+          <w:p>
+            <w:pPr>
+              <w:widowControl w:val="0"/>
+              <w:spacing w:line="240" w:lineRule="auto"/>
+            </w:pPr>
+            <w:r>
+              <w:t xml:space="preserve">Special Powers – </w:t>
+            </w:r>
+            <w:r>
+              <w:t>Federal Reserves</w:t>
+            </w:r>
+          </w:p>
+        </w:tc>
+      </w:tr>
+      <w:tr>
+        <w:tc>
+          <w:tcPr>
+            <w:tcW w:w="2010" w:type="dxa"/>
+            <w:tcMar>
+              <w:top w:w="100" w:type="dxa"/>
+              <w:left w:w="100" w:type="dxa"/>
+              <w:bottom w:w="100" w:type="dxa"/>
+              <w:right w:w="100" w:type="dxa"/>
+            </w:tcMar>
+          </w:tcPr>
+          <w:p>
+            <w:pPr>
+              <w:widowControl w:val="0"/>
+              <w:spacing w:line="240" w:lineRule="auto"/>
+            </w:pPr>
+            <w:r>
+              <w:t>Description</w:t>
+            </w:r>
+          </w:p>
+        </w:tc>
+        <w:tc>
+          <w:tcPr>
+            <w:tcW w:w="7350" w:type="dxa"/>
+            <w:tcMar>
+              <w:top w:w="100" w:type="dxa"/>
+              <w:left w:w="100" w:type="dxa"/>
+              <w:bottom w:w="100" w:type="dxa"/>
+              <w:right w:w="100" w:type="dxa"/>
+            </w:tcMar>
+          </w:tcPr>
+          <w:p>
+            <w:pPr>
+              <w:widowControl w:val="0"/>
+              <w:spacing w:line="240" w:lineRule="auto"/>
+            </w:pPr>
+            <w:r>
+              <w:t>This Government group can have money transferred to any group in the same Power Structure</w:t>
+            </w:r>
+          </w:p>
+        </w:tc>
+      </w:tr>
+      <w:tr>
+        <w:tc>
+          <w:tcPr>
+            <w:tcW w:w="2010" w:type="dxa"/>
+            <w:tcMar>
+              <w:top w:w="100" w:type="dxa"/>
+              <w:left w:w="100" w:type="dxa"/>
+              <w:bottom w:w="100" w:type="dxa"/>
+              <w:right w:w="100" w:type="dxa"/>
+            </w:tcMar>
+          </w:tcPr>
+          <w:p>
+            <w:pPr>
+              <w:widowControl w:val="0"/>
+              <w:spacing w:line="240" w:lineRule="auto"/>
+            </w:pPr>
+            <w:r>
+              <w:t>Primary Actor</w:t>
+            </w:r>
+          </w:p>
+        </w:tc>
+        <w:tc>
+          <w:tcPr>
+            <w:tcW w:w="7350" w:type="dxa"/>
+            <w:tcMar>
+              <w:top w:w="100" w:type="dxa"/>
+              <w:left w:w="100" w:type="dxa"/>
+              <w:bottom w:w="100" w:type="dxa"/>
+              <w:right w:w="100" w:type="dxa"/>
+            </w:tcMar>
+          </w:tcPr>
+          <w:p>
+            <w:pPr>
+              <w:widowControl w:val="0"/>
+              <w:spacing w:line="240" w:lineRule="auto"/>
+            </w:pPr>
+            <w:r>
+              <w:t>Current Player</w:t>
+            </w:r>
+          </w:p>
+        </w:tc>
+      </w:tr>
+      <w:tr>
+        <w:tc>
+          <w:tcPr>
+            <w:tcW w:w="2010" w:type="dxa"/>
+            <w:tcMar>
+              <w:top w:w="100" w:type="dxa"/>
+              <w:left w:w="100" w:type="dxa"/>
+              <w:bottom w:w="100" w:type="dxa"/>
+              <w:right w:w="100" w:type="dxa"/>
+            </w:tcMar>
+          </w:tcPr>
+          <w:p>
+            <w:pPr>
+              <w:widowControl w:val="0"/>
+              <w:spacing w:line="240" w:lineRule="auto"/>
+            </w:pPr>
+            <w:r>
+              <w:t>Stakeholders</w:t>
+            </w:r>
+          </w:p>
+        </w:tc>
+        <w:tc>
+          <w:tcPr>
+            <w:tcW w:w="7350" w:type="dxa"/>
+            <w:tcMar>
+              <w:top w:w="100" w:type="dxa"/>
+              <w:left w:w="100" w:type="dxa"/>
+              <w:bottom w:w="100" w:type="dxa"/>
+              <w:right w:w="100" w:type="dxa"/>
+            </w:tcMar>
+          </w:tcPr>
+          <w:p>
+            <w:pPr>
+              <w:widowControl w:val="0"/>
+              <w:spacing w:line="240" w:lineRule="auto"/>
+            </w:pPr>
+            <w:r>
+              <w:t>Other Players</w:t>
+            </w:r>
+          </w:p>
+        </w:tc>
+      </w:tr>
+      <w:tr>
+        <w:tc>
+          <w:tcPr>
+            <w:tcW w:w="2010" w:type="dxa"/>
+            <w:tcMar>
+              <w:top w:w="100" w:type="dxa"/>
+              <w:left w:w="100" w:type="dxa"/>
+              <w:bottom w:w="100" w:type="dxa"/>
+              <w:right w:w="100" w:type="dxa"/>
+            </w:tcMar>
+          </w:tcPr>
+          <w:p>
+            <w:pPr>
+              <w:widowControl w:val="0"/>
+              <w:spacing w:line="240" w:lineRule="auto"/>
+            </w:pPr>
+            <w:r>
+              <w:t>Trigger</w:t>
+            </w:r>
+          </w:p>
+        </w:tc>
+        <w:tc>
+          <w:tcPr>
+            <w:tcW w:w="7350" w:type="dxa"/>
+            <w:tcMar>
+              <w:top w:w="100" w:type="dxa"/>
+              <w:left w:w="100" w:type="dxa"/>
+              <w:bottom w:w="100" w:type="dxa"/>
+              <w:right w:w="100" w:type="dxa"/>
+            </w:tcMar>
+          </w:tcPr>
+          <w:p>
+            <w:pPr>
+              <w:widowControl w:val="0"/>
+              <w:spacing w:line="240" w:lineRule="auto"/>
+            </w:pPr>
+            <w:r>
+              <w:t>Player decides to move Income</w:t>
+            </w:r>
+          </w:p>
+        </w:tc>
+      </w:tr>
+      <w:tr>
+        <w:tc>
+          <w:tcPr>
+            <w:tcW w:w="2010" w:type="dxa"/>
+            <w:tcMar>
+              <w:top w:w="100" w:type="dxa"/>
+              <w:left w:w="100" w:type="dxa"/>
+              <w:bottom w:w="100" w:type="dxa"/>
+              <w:right w:w="100" w:type="dxa"/>
+            </w:tcMar>
+          </w:tcPr>
+          <w:p>
+            <w:pPr>
+              <w:widowControl w:val="0"/>
+              <w:spacing w:line="240" w:lineRule="auto"/>
+            </w:pPr>
+            <w:r>
+              <w:t>Preconditions</w:t>
+            </w:r>
+          </w:p>
+        </w:tc>
+        <w:tc>
+          <w:tcPr>
+            <w:tcW w:w="7350" w:type="dxa"/>
+            <w:tcMar>
+              <w:top w:w="100" w:type="dxa"/>
+              <w:left w:w="100" w:type="dxa"/>
+              <w:bottom w:w="100" w:type="dxa"/>
+              <w:right w:w="100" w:type="dxa"/>
+            </w:tcMar>
+          </w:tcPr>
+          <w:p>
+            <w:pPr>
+              <w:widowControl w:val="0"/>
+              <w:spacing w:line="240" w:lineRule="auto"/>
+            </w:pPr>
+            <w:r>
+              <w:t>Player has a group with a large amount of income</w:t>
+            </w:r>
+          </w:p>
+        </w:tc>
+      </w:tr>
+      <w:tr>
+        <w:tc>
+          <w:tcPr>
+            <w:tcW w:w="2010" w:type="dxa"/>
+            <w:tcMar>
+              <w:top w:w="100" w:type="dxa"/>
+              <w:left w:w="100" w:type="dxa"/>
+              <w:bottom w:w="100" w:type="dxa"/>
+              <w:right w:w="100" w:type="dxa"/>
+            </w:tcMar>
+          </w:tcPr>
+          <w:p>
+            <w:pPr>
+              <w:widowControl w:val="0"/>
+              <w:spacing w:line="240" w:lineRule="auto"/>
+            </w:pPr>
+            <w:r>
+              <w:t>Postconditions</w:t>
+            </w:r>
+          </w:p>
+        </w:tc>
+        <w:tc>
+          <w:tcPr>
+            <w:tcW w:w="7350" w:type="dxa"/>
+            <w:tcMar>
+              <w:top w:w="100" w:type="dxa"/>
+              <w:left w:w="100" w:type="dxa"/>
+              <w:bottom w:w="100" w:type="dxa"/>
+              <w:right w:w="100" w:type="dxa"/>
+            </w:tcMar>
+          </w:tcPr>
+          <w:p>
+            <w:pPr>
+              <w:widowControl w:val="0"/>
+              <w:spacing w:line="240" w:lineRule="auto"/>
+            </w:pPr>
+            <w:r>
+              <w:t>Player moves that income to another group</w:t>
+            </w:r>
+            <w:r>
+              <w:t xml:space="preserve"> </w:t>
+            </w:r>
+          </w:p>
+        </w:tc>
+      </w:tr>
+      <w:tr>
+        <w:tc>
+          <w:tcPr>
+            <w:tcW w:w="2010" w:type="dxa"/>
+            <w:tcMar>
+              <w:top w:w="100" w:type="dxa"/>
+              <w:left w:w="100" w:type="dxa"/>
+              <w:bottom w:w="100" w:type="dxa"/>
+              <w:right w:w="100" w:type="dxa"/>
+            </w:tcMar>
+          </w:tcPr>
+          <w:p>
+            <w:pPr>
+              <w:widowControl w:val="0"/>
+              <w:spacing w:line="240" w:lineRule="auto"/>
+            </w:pPr>
+            <w:r>
+              <w:t>Main Success Scenario</w:t>
+            </w:r>
+          </w:p>
+        </w:tc>
+        <w:tc>
+          <w:tcPr>
+            <w:tcW w:w="7350" w:type="dxa"/>
+            <w:tcMar>
+              <w:top w:w="100" w:type="dxa"/>
+              <w:left w:w="100" w:type="dxa"/>
+              <w:bottom w:w="100" w:type="dxa"/>
+              <w:right w:w="100" w:type="dxa"/>
+            </w:tcMar>
+          </w:tcPr>
+          <w:p>
+            <w:pPr>
+              <w:pStyle w:val="NoSpacing"/>
+              <w:numPr>
+                <w:ilvl w:val="0"/>
+                <w:numId w:val="92"/>
+              </w:numPr>
+            </w:pPr>
+            <w:r>
+              <w:t>See Transfer Money - 1</w:t>
+            </w:r>
+          </w:p>
+        </w:tc>
+      </w:tr>
+      <w:tr>
+        <w:tc>
+          <w:tcPr>
+            <w:tcW w:w="2010" w:type="dxa"/>
+            <w:tcMar>
+              <w:top w:w="100" w:type="dxa"/>
+              <w:left w:w="100" w:type="dxa"/>
+              <w:bottom w:w="100" w:type="dxa"/>
+              <w:right w:w="100" w:type="dxa"/>
+            </w:tcMar>
+          </w:tcPr>
+          <w:p>
+            <w:pPr>
+              <w:widowControl w:val="0"/>
+              <w:spacing w:line="240" w:lineRule="auto"/>
+            </w:pPr>
+            <w:r>
+              <w:t>Extensions</w:t>
+            </w:r>
+          </w:p>
+        </w:tc>
+        <w:tc>
+          <w:tcPr>
+            <w:tcW w:w="7350" w:type="dxa"/>
+            <w:tcMar>
+              <w:top w:w="100" w:type="dxa"/>
+              <w:left w:w="100" w:type="dxa"/>
+              <w:bottom w:w="100" w:type="dxa"/>
+              <w:right w:w="100" w:type="dxa"/>
+            </w:tcMar>
+          </w:tcPr>
+          <w:p>
+            <w:pPr>
+              <w:pStyle w:val="ListParagraph"/>
+              <w:widowControl w:val="0"/>
+              <w:numPr>
+                <w:ilvl w:val="0"/>
+                <w:numId w:val="93"/>
+              </w:numPr>
+              <w:spacing w:line="240" w:lineRule="auto"/>
+            </w:pPr>
+            <w:r>
+              <w:t>See Transfer Money - 1</w:t>
+            </w:r>
+            <w:r>
+              <w:t xml:space="preserve"> </w:t>
+            </w:r>
+          </w:p>
+        </w:tc>
+      </w:tr>
+      <w:tr>
+        <w:tc>
+          <w:tcPr>
+            <w:tcW w:w="2010" w:type="dxa"/>
+            <w:tcMar>
+              <w:top w:w="100" w:type="dxa"/>
+              <w:left w:w="100" w:type="dxa"/>
+              <w:bottom w:w="100" w:type="dxa"/>
+              <w:right w:w="100" w:type="dxa"/>
+            </w:tcMar>
+          </w:tcPr>
+          <w:p>
+            <w:pPr>
+              <w:widowControl w:val="0"/>
+              <w:spacing w:line="240" w:lineRule="auto"/>
+            </w:pPr>
+            <w:r>
+              <w:t>Frequency of Use</w:t>
+            </w:r>
+          </w:p>
+        </w:tc>
+        <w:tc>
+          <w:tcPr>
+            <w:tcW w:w="7350" w:type="dxa"/>
+            <w:tcMar>
+              <w:top w:w="100" w:type="dxa"/>
+              <w:left w:w="100" w:type="dxa"/>
+              <w:bottom w:w="100" w:type="dxa"/>
+              <w:right w:w="100" w:type="dxa"/>
+            </w:tcMar>
+          </w:tcPr>
+          <w:p>
+            <w:pPr>
+              <w:widowControl w:val="0"/>
+              <w:spacing w:line="240" w:lineRule="auto"/>
+            </w:pPr>
+            <w:r>
+              <w:t>When in hand</w:t>
+            </w:r>
+          </w:p>
+        </w:tc>
+      </w:tr>
+      <w:tr>
+        <w:tc>
+          <w:tcPr>
+            <w:tcW w:w="2010" w:type="dxa"/>
+            <w:tcMar>
+              <w:top w:w="100" w:type="dxa"/>
+              <w:left w:w="100" w:type="dxa"/>
+              <w:bottom w:w="100" w:type="dxa"/>
+              <w:right w:w="100" w:type="dxa"/>
+            </w:tcMar>
+          </w:tcPr>
+          <w:p>
+            <w:pPr>
+              <w:widowControl w:val="0"/>
+              <w:spacing w:line="240" w:lineRule="auto"/>
+            </w:pPr>
+            <w:r>
+              <w:t>Status</w:t>
+            </w:r>
+          </w:p>
+        </w:tc>
+        <w:tc>
+          <w:tcPr>
+            <w:tcW w:w="7350" w:type="dxa"/>
+            <w:tcMar>
+              <w:top w:w="100" w:type="dxa"/>
+              <w:left w:w="100" w:type="dxa"/>
+              <w:bottom w:w="100" w:type="dxa"/>
+              <w:right w:w="100" w:type="dxa"/>
+            </w:tcMar>
+          </w:tcPr>
+          <w:p>
+            <w:pPr>
+              <w:widowControl w:val="0"/>
+              <w:spacing w:line="240" w:lineRule="auto"/>
+            </w:pPr>
+          </w:p>
+        </w:tc>
+      </w:tr>
+      <w:tr>
+        <w:tc>
+          <w:tcPr>
+            <w:tcW w:w="2010" w:type="dxa"/>
+            <w:tcMar>
+              <w:top w:w="100" w:type="dxa"/>
+              <w:left w:w="100" w:type="dxa"/>
+              <w:bottom w:w="100" w:type="dxa"/>
+              <w:right w:w="100" w:type="dxa"/>
+            </w:tcMar>
+          </w:tcPr>
+          <w:p>
+            <w:pPr>
+              <w:widowControl w:val="0"/>
+              <w:spacing w:line="240" w:lineRule="auto"/>
+            </w:pPr>
+            <w:r>
+              <w:t>Owner</w:t>
+            </w:r>
+          </w:p>
+        </w:tc>
+        <w:tc>
+          <w:tcPr>
+            <w:tcW w:w="7350" w:type="dxa"/>
+            <w:tcMar>
+              <w:top w:w="100" w:type="dxa"/>
+              <w:left w:w="100" w:type="dxa"/>
+              <w:bottom w:w="100" w:type="dxa"/>
+              <w:right w:w="100" w:type="dxa"/>
+            </w:tcMar>
+          </w:tcPr>
+          <w:p>
+            <w:pPr>
+              <w:widowControl w:val="0"/>
+              <w:spacing w:line="240" w:lineRule="auto"/>
+            </w:pPr>
+            <w:r>
+              <w:t>JT</w:t>
+            </w:r>
+          </w:p>
+        </w:tc>
+      </w:tr>
+    </w:tbl>
+    <w:p/>
+    <w:p/>
+    <w:p/>
+    <w:p/>
+    <w:p/>
+    <w:p/>
+    <w:p/>
+    <w:p/>
+    <w:p/>
+    <w:p/>
+    <w:p/>
+    <w:p/>
+    <w:p/>
+    <w:p/>
+    <w:p/>
+    <w:p/>
+    <w:p/>
+    <w:p/>
+    <w:p/>
+    <w:p/>
+    <w:tbl>
+      <w:tblPr>
+        <w:tblW w:w="9360" w:type="dxa"/>
+        <w:tblBorders>
+          <w:top w:val="single" w:sz="8" w:space="0" w:color="000000"/>
+          <w:left w:val="single" w:sz="8" w:space="0" w:color="000000"/>
+          <w:bottom w:val="single" w:sz="8" w:space="0" w:color="000000"/>
+          <w:right w:val="single" w:sz="8" w:space="0" w:color="000000"/>
+          <w:insideH w:val="single" w:sz="8" w:space="0" w:color="000000"/>
+          <w:insideV w:val="single" w:sz="8" w:space="0" w:color="000000"/>
+        </w:tblBorders>
+        <w:tblLayout w:type="fixed"/>
+        <w:tblLook w:val="0600" w:firstRow="0" w:lastRow="0" w:firstColumn="0" w:lastColumn="0" w:noHBand="1" w:noVBand="1"/>
+      </w:tblPr>
+      <w:tblGrid>
+        <w:gridCol w:w="2010"/>
+        <w:gridCol w:w="7350"/>
+      </w:tblGrid>
+      <w:tr>
+        <w:tc>
+          <w:tcPr>
+            <w:tcW w:w="2010" w:type="dxa"/>
+            <w:tcMar>
+              <w:top w:w="100" w:type="dxa"/>
+              <w:left w:w="100" w:type="dxa"/>
+              <w:bottom w:w="100" w:type="dxa"/>
+              <w:right w:w="100" w:type="dxa"/>
+            </w:tcMar>
+          </w:tcPr>
+          <w:p>
+            <w:pPr>
+              <w:widowControl w:val="0"/>
+              <w:spacing w:line="240" w:lineRule="auto"/>
+            </w:pPr>
+            <w:r>
+              <w:lastRenderedPageBreak/>
+              <w:t>ID</w:t>
+            </w:r>
+          </w:p>
+        </w:tc>
+        <w:tc>
+          <w:tcPr>
+            <w:tcW w:w="7350" w:type="dxa"/>
+            <w:tcMar>
+              <w:top w:w="100" w:type="dxa"/>
+              <w:left w:w="100" w:type="dxa"/>
+              <w:bottom w:w="100" w:type="dxa"/>
+              <w:right w:w="100" w:type="dxa"/>
+            </w:tcMar>
+          </w:tcPr>
+          <w:p>
+            <w:pPr>
+              <w:widowControl w:val="0"/>
+              <w:spacing w:line="240" w:lineRule="auto"/>
+            </w:pPr>
+            <w:r>
+              <w:t xml:space="preserve">SP – </w:t>
+            </w:r>
+            <w:r>
+              <w:t>6</w:t>
+            </w:r>
+            <w:r>
+              <w:t xml:space="preserve"> (Special Abilities – </w:t>
+            </w:r>
+            <w:r>
+              <w:t>6</w:t>
+            </w:r>
+            <w:r>
+              <w:t>)</w:t>
+            </w:r>
+          </w:p>
+        </w:tc>
+      </w:tr>
+      <w:tr>
+        <w:tc>
+          <w:tcPr>
+            <w:tcW w:w="2010" w:type="dxa"/>
+            <w:tcMar>
+              <w:top w:w="100" w:type="dxa"/>
+              <w:left w:w="100" w:type="dxa"/>
+              <w:bottom w:w="100" w:type="dxa"/>
+              <w:right w:w="100" w:type="dxa"/>
+            </w:tcMar>
+          </w:tcPr>
+          <w:p>
+            <w:pPr>
+              <w:widowControl w:val="0"/>
+              <w:spacing w:line="240" w:lineRule="auto"/>
+            </w:pPr>
+            <w:r>
+              <w:t>Title</w:t>
+            </w:r>
+          </w:p>
+        </w:tc>
+        <w:tc>
+          <w:tcPr>
+            <w:tcW w:w="7350" w:type="dxa"/>
+            <w:tcMar>
+              <w:top w:w="100" w:type="dxa"/>
+              <w:left w:w="100" w:type="dxa"/>
+              <w:bottom w:w="100" w:type="dxa"/>
+              <w:right w:w="100" w:type="dxa"/>
+            </w:tcMar>
+          </w:tcPr>
+          <w:p>
+            <w:pPr>
+              <w:widowControl w:val="0"/>
+              <w:spacing w:line="240" w:lineRule="auto"/>
+            </w:pPr>
+            <w:r>
+              <w:t xml:space="preserve">Special Powers – </w:t>
+            </w:r>
+            <w:r>
+              <w:t>Feminists</w:t>
+            </w:r>
+          </w:p>
+        </w:tc>
+      </w:tr>
+      <w:tr>
+        <w:tc>
+          <w:tcPr>
+            <w:tcW w:w="2010" w:type="dxa"/>
+            <w:tcMar>
+              <w:top w:w="100" w:type="dxa"/>
+              <w:left w:w="100" w:type="dxa"/>
+              <w:bottom w:w="100" w:type="dxa"/>
+              <w:right w:w="100" w:type="dxa"/>
+            </w:tcMar>
+          </w:tcPr>
+          <w:p>
+            <w:pPr>
+              <w:widowControl w:val="0"/>
+              <w:spacing w:line="240" w:lineRule="auto"/>
+            </w:pPr>
+            <w:r>
+              <w:t>Description</w:t>
+            </w:r>
+          </w:p>
+        </w:tc>
+        <w:tc>
+          <w:tcPr>
+            <w:tcW w:w="7350" w:type="dxa"/>
+            <w:tcMar>
+              <w:top w:w="100" w:type="dxa"/>
+              <w:left w:w="100" w:type="dxa"/>
+              <w:bottom w:w="100" w:type="dxa"/>
+              <w:right w:w="100" w:type="dxa"/>
+            </w:tcMar>
+          </w:tcPr>
+          <w:p>
+            <w:pPr>
+              <w:widowControl w:val="0"/>
+              <w:spacing w:line="240" w:lineRule="auto"/>
+            </w:pPr>
+            <w:r>
+              <w:t xml:space="preserve">This </w:t>
+            </w:r>
+            <w:r>
+              <w:t>Liberal gains an additional +3 Attack Power on any attempt to control any Liberal group</w:t>
+            </w:r>
+          </w:p>
+        </w:tc>
+      </w:tr>
+      <w:tr>
+        <w:tc>
+          <w:tcPr>
+            <w:tcW w:w="2010" w:type="dxa"/>
+            <w:tcMar>
+              <w:top w:w="100" w:type="dxa"/>
+              <w:left w:w="100" w:type="dxa"/>
+              <w:bottom w:w="100" w:type="dxa"/>
+              <w:right w:w="100" w:type="dxa"/>
+            </w:tcMar>
+          </w:tcPr>
+          <w:p>
+            <w:pPr>
+              <w:widowControl w:val="0"/>
+              <w:spacing w:line="240" w:lineRule="auto"/>
+            </w:pPr>
+            <w:r>
+              <w:t>Primary Actor</w:t>
+            </w:r>
+          </w:p>
+        </w:tc>
+        <w:tc>
+          <w:tcPr>
+            <w:tcW w:w="7350" w:type="dxa"/>
+            <w:tcMar>
+              <w:top w:w="100" w:type="dxa"/>
+              <w:left w:w="100" w:type="dxa"/>
+              <w:bottom w:w="100" w:type="dxa"/>
+              <w:right w:w="100" w:type="dxa"/>
+            </w:tcMar>
+          </w:tcPr>
+          <w:p>
+            <w:pPr>
+              <w:widowControl w:val="0"/>
+              <w:spacing w:line="240" w:lineRule="auto"/>
+            </w:pPr>
+            <w:r>
+              <w:t xml:space="preserve">Current </w:t>
+            </w:r>
+            <w:r>
+              <w:t>Player</w:t>
+            </w:r>
+          </w:p>
+        </w:tc>
+      </w:tr>
+      <w:tr>
+        <w:tc>
+          <w:tcPr>
+            <w:tcW w:w="2010" w:type="dxa"/>
+            <w:tcMar>
+              <w:top w:w="100" w:type="dxa"/>
+              <w:left w:w="100" w:type="dxa"/>
+              <w:bottom w:w="100" w:type="dxa"/>
+              <w:right w:w="100" w:type="dxa"/>
+            </w:tcMar>
+          </w:tcPr>
+          <w:p>
+            <w:pPr>
+              <w:widowControl w:val="0"/>
+              <w:spacing w:line="240" w:lineRule="auto"/>
+            </w:pPr>
+            <w:r>
+              <w:t>Stakeholders</w:t>
+            </w:r>
+          </w:p>
+        </w:tc>
+        <w:tc>
+          <w:tcPr>
+            <w:tcW w:w="7350" w:type="dxa"/>
+            <w:tcMar>
+              <w:top w:w="100" w:type="dxa"/>
+              <w:left w:w="100" w:type="dxa"/>
+              <w:bottom w:w="100" w:type="dxa"/>
+              <w:right w:w="100" w:type="dxa"/>
+            </w:tcMar>
+          </w:tcPr>
+          <w:p>
+            <w:pPr>
+              <w:widowControl w:val="0"/>
+              <w:spacing w:line="240" w:lineRule="auto"/>
+            </w:pPr>
+            <w:r>
+              <w:t>Other Players</w:t>
+            </w:r>
+          </w:p>
+        </w:tc>
+      </w:tr>
+      <w:tr>
+        <w:tc>
+          <w:tcPr>
+            <w:tcW w:w="2010" w:type="dxa"/>
+            <w:tcMar>
+              <w:top w:w="100" w:type="dxa"/>
+              <w:left w:w="100" w:type="dxa"/>
+              <w:bottom w:w="100" w:type="dxa"/>
+              <w:right w:w="100" w:type="dxa"/>
+            </w:tcMar>
+          </w:tcPr>
+          <w:p>
+            <w:pPr>
+              <w:widowControl w:val="0"/>
+              <w:spacing w:line="240" w:lineRule="auto"/>
+            </w:pPr>
+            <w:r>
+              <w:t>Trigger</w:t>
+            </w:r>
+          </w:p>
+        </w:tc>
+        <w:tc>
+          <w:tcPr>
+            <w:tcW w:w="7350" w:type="dxa"/>
+            <w:tcMar>
+              <w:top w:w="100" w:type="dxa"/>
+              <w:left w:w="100" w:type="dxa"/>
+              <w:bottom w:w="100" w:type="dxa"/>
+              <w:right w:w="100" w:type="dxa"/>
+            </w:tcMar>
+          </w:tcPr>
+          <w:p>
+            <w:pPr>
+              <w:widowControl w:val="0"/>
+              <w:spacing w:line="240" w:lineRule="auto"/>
+            </w:pPr>
+            <w:r>
+              <w:t>Player decides to attack</w:t>
+            </w:r>
+          </w:p>
+        </w:tc>
+      </w:tr>
+      <w:tr>
+        <w:tc>
+          <w:tcPr>
+            <w:tcW w:w="2010" w:type="dxa"/>
+            <w:tcMar>
+              <w:top w:w="100" w:type="dxa"/>
+              <w:left w:w="100" w:type="dxa"/>
+              <w:bottom w:w="100" w:type="dxa"/>
+              <w:right w:w="100" w:type="dxa"/>
+            </w:tcMar>
+          </w:tcPr>
+          <w:p>
+            <w:pPr>
+              <w:widowControl w:val="0"/>
+              <w:spacing w:line="240" w:lineRule="auto"/>
+            </w:pPr>
+            <w:r>
+              <w:t>Preconditions</w:t>
+            </w:r>
+          </w:p>
+        </w:tc>
+        <w:tc>
+          <w:tcPr>
+            <w:tcW w:w="7350" w:type="dxa"/>
+            <w:tcMar>
+              <w:top w:w="100" w:type="dxa"/>
+              <w:left w:w="100" w:type="dxa"/>
+              <w:bottom w:w="100" w:type="dxa"/>
+              <w:right w:w="100" w:type="dxa"/>
+            </w:tcMar>
+          </w:tcPr>
+          <w:p>
+            <w:pPr>
+              <w:widowControl w:val="0"/>
+              <w:spacing w:line="240" w:lineRule="auto"/>
+            </w:pPr>
+            <w:r>
+              <w:t>A Liberal Group is uncontrolled and has an open-arrow</w:t>
+            </w:r>
+          </w:p>
+        </w:tc>
+      </w:tr>
+      <w:tr>
+        <w:tc>
+          <w:tcPr>
+            <w:tcW w:w="2010" w:type="dxa"/>
+            <w:tcMar>
+              <w:top w:w="100" w:type="dxa"/>
+              <w:left w:w="100" w:type="dxa"/>
+              <w:bottom w:w="100" w:type="dxa"/>
+              <w:right w:w="100" w:type="dxa"/>
+            </w:tcMar>
+          </w:tcPr>
+          <w:p>
+            <w:pPr>
+              <w:widowControl w:val="0"/>
+              <w:spacing w:line="240" w:lineRule="auto"/>
+            </w:pPr>
+            <w:r>
+              <w:t>Postconditions</w:t>
+            </w:r>
+          </w:p>
+        </w:tc>
+        <w:tc>
+          <w:tcPr>
+            <w:tcW w:w="7350" w:type="dxa"/>
+            <w:tcMar>
+              <w:top w:w="100" w:type="dxa"/>
+              <w:left w:w="100" w:type="dxa"/>
+              <w:bottom w:w="100" w:type="dxa"/>
+              <w:right w:w="100" w:type="dxa"/>
+            </w:tcMar>
+          </w:tcPr>
+          <w:p>
+            <w:pPr>
+              <w:widowControl w:val="0"/>
+              <w:spacing w:line="240" w:lineRule="auto"/>
+            </w:pPr>
+            <w:r>
+              <w:t>Successfully controls a Liberal Group or fails</w:t>
+            </w:r>
+          </w:p>
+        </w:tc>
+      </w:tr>
+      <w:tr>
+        <w:tc>
+          <w:tcPr>
+            <w:tcW w:w="2010" w:type="dxa"/>
+            <w:tcMar>
+              <w:top w:w="100" w:type="dxa"/>
+              <w:left w:w="100" w:type="dxa"/>
+              <w:bottom w:w="100" w:type="dxa"/>
+              <w:right w:w="100" w:type="dxa"/>
+            </w:tcMar>
+          </w:tcPr>
+          <w:p>
+            <w:pPr>
+              <w:widowControl w:val="0"/>
+              <w:spacing w:line="240" w:lineRule="auto"/>
+            </w:pPr>
+            <w:r>
+              <w:t>Main Success Scenario</w:t>
+            </w:r>
+          </w:p>
+        </w:tc>
+        <w:tc>
+          <w:tcPr>
+            <w:tcW w:w="7350" w:type="dxa"/>
+            <w:tcMar>
+              <w:top w:w="100" w:type="dxa"/>
+              <w:left w:w="100" w:type="dxa"/>
+              <w:bottom w:w="100" w:type="dxa"/>
+              <w:right w:w="100" w:type="dxa"/>
+            </w:tcMar>
+          </w:tcPr>
+          <w:p>
+            <w:pPr>
+              <w:pStyle w:val="NoSpacing"/>
+              <w:numPr>
+                <w:ilvl w:val="0"/>
+                <w:numId w:val="94"/>
+              </w:numPr>
+            </w:pPr>
+            <w:r>
+              <w:t xml:space="preserve">See Attack to </w:t>
+            </w:r>
+            <w:r>
+              <w:t>Control</w:t>
+            </w:r>
+            <w:r>
+              <w:t xml:space="preserve"> – 1</w:t>
+            </w:r>
+            <w:bookmarkStart w:id="0" w:name="_GoBack"/>
+            <w:bookmarkEnd w:id="0"/>
+          </w:p>
+        </w:tc>
+      </w:tr>
+      <w:tr>
+        <w:tc>
+          <w:tcPr>
+            <w:tcW w:w="2010" w:type="dxa"/>
+            <w:tcMar>
+              <w:top w:w="100" w:type="dxa"/>
+              <w:left w:w="100" w:type="dxa"/>
+              <w:bottom w:w="100" w:type="dxa"/>
+              <w:right w:w="100" w:type="dxa"/>
+            </w:tcMar>
+          </w:tcPr>
+          <w:p>
+            <w:pPr>
+              <w:widowControl w:val="0"/>
+              <w:spacing w:line="240" w:lineRule="auto"/>
+            </w:pPr>
+            <w:r>
+              <w:t>Extensions</w:t>
+            </w:r>
+          </w:p>
+        </w:tc>
+        <w:tc>
+          <w:tcPr>
+            <w:tcW w:w="7350" w:type="dxa"/>
+            <w:tcMar>
+              <w:top w:w="100" w:type="dxa"/>
+              <w:left w:w="100" w:type="dxa"/>
+              <w:bottom w:w="100" w:type="dxa"/>
+              <w:right w:w="100" w:type="dxa"/>
+            </w:tcMar>
+          </w:tcPr>
+          <w:p>
+            <w:pPr>
+              <w:pStyle w:val="ListParagraph"/>
+              <w:widowControl w:val="0"/>
+              <w:numPr>
+                <w:ilvl w:val="0"/>
+                <w:numId w:val="95"/>
+              </w:numPr>
+              <w:spacing w:line="240" w:lineRule="auto"/>
+            </w:pPr>
+            <w:r>
+              <w:t>See Attack to Control - 1</w:t>
+            </w:r>
+            <w:r>
+              <w:t xml:space="preserve"> </w:t>
+            </w:r>
+          </w:p>
+        </w:tc>
+      </w:tr>
+      <w:tr>
+        <w:tc>
+          <w:tcPr>
+            <w:tcW w:w="2010" w:type="dxa"/>
+            <w:tcMar>
+              <w:top w:w="100" w:type="dxa"/>
+              <w:left w:w="100" w:type="dxa"/>
+              <w:bottom w:w="100" w:type="dxa"/>
+              <w:right w:w="100" w:type="dxa"/>
+            </w:tcMar>
+          </w:tcPr>
+          <w:p>
+            <w:pPr>
+              <w:widowControl w:val="0"/>
+              <w:spacing w:line="240" w:lineRule="auto"/>
+            </w:pPr>
+            <w:r>
+              <w:t>Frequency of Use</w:t>
+            </w:r>
+          </w:p>
+        </w:tc>
+        <w:tc>
+          <w:tcPr>
+            <w:tcW w:w="7350" w:type="dxa"/>
+            <w:tcMar>
+              <w:top w:w="100" w:type="dxa"/>
+              <w:left w:w="100" w:type="dxa"/>
+              <w:bottom w:w="100" w:type="dxa"/>
+              <w:right w:w="100" w:type="dxa"/>
+            </w:tcMar>
+          </w:tcPr>
+          <w:p>
+            <w:pPr>
+              <w:widowControl w:val="0"/>
+              <w:spacing w:line="240" w:lineRule="auto"/>
+            </w:pPr>
+            <w:r>
+              <w:t>When in hand</w:t>
+            </w:r>
+          </w:p>
+        </w:tc>
+      </w:tr>
+      <w:tr>
+        <w:tc>
+          <w:tcPr>
+            <w:tcW w:w="2010" w:type="dxa"/>
+            <w:tcMar>
+              <w:top w:w="100" w:type="dxa"/>
+              <w:left w:w="100" w:type="dxa"/>
+              <w:bottom w:w="100" w:type="dxa"/>
+              <w:right w:w="100" w:type="dxa"/>
+            </w:tcMar>
+          </w:tcPr>
+          <w:p>
+            <w:pPr>
+              <w:widowControl w:val="0"/>
+              <w:spacing w:line="240" w:lineRule="auto"/>
+            </w:pPr>
+            <w:r>
+              <w:t>Status</w:t>
+            </w:r>
+          </w:p>
+        </w:tc>
+        <w:tc>
+          <w:tcPr>
+            <w:tcW w:w="7350" w:type="dxa"/>
+            <w:tcMar>
+              <w:top w:w="100" w:type="dxa"/>
+              <w:left w:w="100" w:type="dxa"/>
+              <w:bottom w:w="100" w:type="dxa"/>
+              <w:right w:w="100" w:type="dxa"/>
+            </w:tcMar>
+          </w:tcPr>
+          <w:p>
+            <w:pPr>
+              <w:widowControl w:val="0"/>
+              <w:spacing w:line="240" w:lineRule="auto"/>
+            </w:pPr>
+          </w:p>
+        </w:tc>
+      </w:tr>
+      <w:tr>
+        <w:tc>
+          <w:tcPr>
+            <w:tcW w:w="2010" w:type="dxa"/>
+            <w:tcMar>
+              <w:top w:w="100" w:type="dxa"/>
+              <w:left w:w="100" w:type="dxa"/>
+              <w:bottom w:w="100" w:type="dxa"/>
+              <w:right w:w="100" w:type="dxa"/>
+            </w:tcMar>
+          </w:tcPr>
+          <w:p>
+            <w:pPr>
+              <w:widowControl w:val="0"/>
+              <w:spacing w:line="240" w:lineRule="auto"/>
+            </w:pPr>
+            <w:r>
+              <w:t>Owner</w:t>
+            </w:r>
+          </w:p>
+        </w:tc>
+        <w:tc>
+          <w:tcPr>
+            <w:tcW w:w="7350" w:type="dxa"/>
+            <w:tcMar>
+              <w:top w:w="100" w:type="dxa"/>
+              <w:left w:w="100" w:type="dxa"/>
+              <w:bottom w:w="100" w:type="dxa"/>
+              <w:right w:w="100" w:type="dxa"/>
+            </w:tcMar>
+          </w:tcPr>
+          <w:p>
+            <w:pPr>
+              <w:widowControl w:val="0"/>
+              <w:spacing w:line="240" w:lineRule="auto"/>
+            </w:pPr>
+            <w:r>
+              <w:t>JT</w:t>
+            </w:r>
+          </w:p>
+        </w:tc>
+      </w:tr>
+    </w:tbl>
+    <w:p/>
+    <w:p/>
+    <w:tbl>
+      <w:tblPr>
         <w:tblStyle w:val="a1"/>
         <w:tblW w:w="9360" w:type="dxa"/>
         <w:tblBorders>
@@ -14101,7 +15313,6 @@
               <w:spacing w:line="240" w:lineRule="auto"/>
             </w:pPr>
             <w:r>
-              <w:lastRenderedPageBreak/>
               <w:t>ID</w:t>
             </w:r>
           </w:p>
@@ -14542,6 +15753,7 @@
               <w:contextualSpacing/>
             </w:pPr>
             <w:r>
+              <w:lastRenderedPageBreak/>
               <w:t>Player loses control of groups due to other players</w:t>
             </w:r>
           </w:p>
@@ -14564,6 +15776,7 @@
               <w:spacing w:line="240" w:lineRule="auto"/>
             </w:pPr>
             <w:r>
+              <w:lastRenderedPageBreak/>
               <w:t>Frequency of Use</w:t>
             </w:r>
           </w:p>
@@ -40015,6 +41228,92 @@
     </w:lvl>
   </w:abstractNum>
   <w:abstractNum w:abstractNumId="15" w15:restartNumberingAfterBreak="0">
+    <w:nsid w:val="16DD4717"/>
+    <w:multiLevelType w:val="hybridMultilevel"/>
+    <w:tmpl w:val="C376292C"/>
+    <w:lvl w:ilvl="0" w:tplc="0409000F">
+      <w:start w:val="1"/>
+      <w:numFmt w:val="decimal"/>
+      <w:lvlText w:val="%1."/>
+      <w:lvlJc w:val="left"/>
+      <w:pPr>
+        <w:ind w:left="720" w:hanging="360"/>
+      </w:pPr>
+    </w:lvl>
+    <w:lvl w:ilvl="1" w:tplc="04090019" w:tentative="1">
+      <w:start w:val="1"/>
+      <w:numFmt w:val="lowerLetter"/>
+      <w:lvlText w:val="%2."/>
+      <w:lvlJc w:val="left"/>
+      <w:pPr>
+        <w:ind w:left="1440" w:hanging="360"/>
+      </w:pPr>
+    </w:lvl>
+    <w:lvl w:ilvl="2" w:tplc="0409001B" w:tentative="1">
+      <w:start w:val="1"/>
+      <w:numFmt w:val="lowerRoman"/>
+      <w:lvlText w:val="%3."/>
+      <w:lvlJc w:val="right"/>
+      <w:pPr>
+        <w:ind w:left="2160" w:hanging="180"/>
+      </w:pPr>
+    </w:lvl>
+    <w:lvl w:ilvl="3" w:tplc="0409000F" w:tentative="1">
+      <w:start w:val="1"/>
+      <w:numFmt w:val="decimal"/>
+      <w:lvlText w:val="%4."/>
+      <w:lvlJc w:val="left"/>
+      <w:pPr>
+        <w:ind w:left="2880" w:hanging="360"/>
+      </w:pPr>
+    </w:lvl>
+    <w:lvl w:ilvl="4" w:tplc="04090019" w:tentative="1">
+      <w:start w:val="1"/>
+      <w:numFmt w:val="lowerLetter"/>
+      <w:lvlText w:val="%5."/>
+      <w:lvlJc w:val="left"/>
+      <w:pPr>
+        <w:ind w:left="3600" w:hanging="360"/>
+      </w:pPr>
+    </w:lvl>
+    <w:lvl w:ilvl="5" w:tplc="0409001B" w:tentative="1">
+      <w:start w:val="1"/>
+      <w:numFmt w:val="lowerRoman"/>
+      <w:lvlText w:val="%6."/>
+      <w:lvlJc w:val="right"/>
+      <w:pPr>
+        <w:ind w:left="4320" w:hanging="180"/>
+      </w:pPr>
+    </w:lvl>
+    <w:lvl w:ilvl="6" w:tplc="0409000F" w:tentative="1">
+      <w:start w:val="1"/>
+      <w:numFmt w:val="decimal"/>
+      <w:lvlText w:val="%7."/>
+      <w:lvlJc w:val="left"/>
+      <w:pPr>
+        <w:ind w:left="5040" w:hanging="360"/>
+      </w:pPr>
+    </w:lvl>
+    <w:lvl w:ilvl="7" w:tplc="04090019" w:tentative="1">
+      <w:start w:val="1"/>
+      <w:numFmt w:val="lowerLetter"/>
+      <w:lvlText w:val="%8."/>
+      <w:lvlJc w:val="left"/>
+      <w:pPr>
+        <w:ind w:left="5760" w:hanging="360"/>
+      </w:pPr>
+    </w:lvl>
+    <w:lvl w:ilvl="8" w:tplc="0409001B" w:tentative="1">
+      <w:start w:val="1"/>
+      <w:numFmt w:val="lowerRoman"/>
+      <w:lvlText w:val="%9."/>
+      <w:lvlJc w:val="right"/>
+      <w:pPr>
+        <w:ind w:left="6480" w:hanging="180"/>
+      </w:pPr>
+    </w:lvl>
+  </w:abstractNum>
+  <w:abstractNum w:abstractNumId="16" w15:restartNumberingAfterBreak="0">
     <w:nsid w:val="18122B48"/>
     <w:multiLevelType w:val="multilevel"/>
     <w:tmpl w:val="8FC04610"/>
@@ -40127,7 +41426,7 @@
       </w:pPr>
     </w:lvl>
   </w:abstractNum>
-  <w:abstractNum w:abstractNumId="16" w15:restartNumberingAfterBreak="0">
+  <w:abstractNum w:abstractNumId="17" w15:restartNumberingAfterBreak="0">
     <w:nsid w:val="19F76060"/>
     <w:multiLevelType w:val="multilevel"/>
     <w:tmpl w:val="8FC04610"/>
@@ -40240,7 +41539,7 @@
       </w:pPr>
     </w:lvl>
   </w:abstractNum>
-  <w:abstractNum w:abstractNumId="17" w15:restartNumberingAfterBreak="0">
+  <w:abstractNum w:abstractNumId="18" w15:restartNumberingAfterBreak="0">
     <w:nsid w:val="1A4325D8"/>
     <w:multiLevelType w:val="multilevel"/>
     <w:tmpl w:val="8FC04610"/>
@@ -40353,7 +41652,7 @@
       </w:pPr>
     </w:lvl>
   </w:abstractNum>
-  <w:abstractNum w:abstractNumId="18" w15:restartNumberingAfterBreak="0">
+  <w:abstractNum w:abstractNumId="19" w15:restartNumberingAfterBreak="0">
     <w:nsid w:val="1A7105AC"/>
     <w:multiLevelType w:val="hybridMultilevel"/>
     <w:tmpl w:val="30661528"/>
@@ -40439,7 +41738,7 @@
       </w:pPr>
     </w:lvl>
   </w:abstractNum>
-  <w:abstractNum w:abstractNumId="19" w15:restartNumberingAfterBreak="0">
+  <w:abstractNum w:abstractNumId="20" w15:restartNumberingAfterBreak="0">
     <w:nsid w:val="1B386A32"/>
     <w:multiLevelType w:val="multilevel"/>
     <w:tmpl w:val="8FC04610"/>
@@ -40552,7 +41851,7 @@
       </w:pPr>
     </w:lvl>
   </w:abstractNum>
-  <w:abstractNum w:abstractNumId="20" w15:restartNumberingAfterBreak="0">
+  <w:abstractNum w:abstractNumId="21" w15:restartNumberingAfterBreak="0">
     <w:nsid w:val="1CBA3120"/>
     <w:multiLevelType w:val="multilevel"/>
     <w:tmpl w:val="8FC04610"/>
@@ -40665,7 +41964,7 @@
       </w:pPr>
     </w:lvl>
   </w:abstractNum>
-  <w:abstractNum w:abstractNumId="21" w15:restartNumberingAfterBreak="0">
+  <w:abstractNum w:abstractNumId="22" w15:restartNumberingAfterBreak="0">
     <w:nsid w:val="1E5E41B4"/>
     <w:multiLevelType w:val="hybridMultilevel"/>
     <w:tmpl w:val="90FA3344"/>
@@ -40751,7 +42050,7 @@
       </w:pPr>
     </w:lvl>
   </w:abstractNum>
-  <w:abstractNum w:abstractNumId="22" w15:restartNumberingAfterBreak="0">
+  <w:abstractNum w:abstractNumId="23" w15:restartNumberingAfterBreak="0">
     <w:nsid w:val="20290BA4"/>
     <w:multiLevelType w:val="multilevel"/>
     <w:tmpl w:val="711CDE58"/>
@@ -40863,7 +42162,7 @@
       </w:pPr>
     </w:lvl>
   </w:abstractNum>
-  <w:abstractNum w:abstractNumId="23" w15:restartNumberingAfterBreak="0">
+  <w:abstractNum w:abstractNumId="24" w15:restartNumberingAfterBreak="0">
     <w:nsid w:val="207B4676"/>
     <w:multiLevelType w:val="hybridMultilevel"/>
     <w:tmpl w:val="BC96627E"/>
@@ -40949,7 +42248,7 @@
       </w:pPr>
     </w:lvl>
   </w:abstractNum>
-  <w:abstractNum w:abstractNumId="24" w15:restartNumberingAfterBreak="0">
+  <w:abstractNum w:abstractNumId="25" w15:restartNumberingAfterBreak="0">
     <w:nsid w:val="20AA59EB"/>
     <w:multiLevelType w:val="multilevel"/>
     <w:tmpl w:val="C040EBCC"/>
@@ -41062,7 +42361,7 @@
       </w:rPr>
     </w:lvl>
   </w:abstractNum>
-  <w:abstractNum w:abstractNumId="25" w15:restartNumberingAfterBreak="0">
+  <w:abstractNum w:abstractNumId="26" w15:restartNumberingAfterBreak="0">
     <w:nsid w:val="211E454A"/>
     <w:multiLevelType w:val="hybridMultilevel"/>
     <w:tmpl w:val="C484B620"/>
@@ -41148,7 +42447,7 @@
       </w:pPr>
     </w:lvl>
   </w:abstractNum>
-  <w:abstractNum w:abstractNumId="26" w15:restartNumberingAfterBreak="0">
+  <w:abstractNum w:abstractNumId="27" w15:restartNumberingAfterBreak="0">
     <w:nsid w:val="21741F8E"/>
     <w:multiLevelType w:val="multilevel"/>
     <w:tmpl w:val="711CDE58"/>
@@ -41260,7 +42559,93 @@
       </w:pPr>
     </w:lvl>
   </w:abstractNum>
-  <w:abstractNum w:abstractNumId="27" w15:restartNumberingAfterBreak="0">
+  <w:abstractNum w:abstractNumId="28" w15:restartNumberingAfterBreak="0">
+    <w:nsid w:val="2711749F"/>
+    <w:multiLevelType w:val="hybridMultilevel"/>
+    <w:tmpl w:val="C376292C"/>
+    <w:lvl w:ilvl="0" w:tplc="0409000F">
+      <w:start w:val="1"/>
+      <w:numFmt w:val="decimal"/>
+      <w:lvlText w:val="%1."/>
+      <w:lvlJc w:val="left"/>
+      <w:pPr>
+        <w:ind w:left="720" w:hanging="360"/>
+      </w:pPr>
+    </w:lvl>
+    <w:lvl w:ilvl="1" w:tplc="04090019" w:tentative="1">
+      <w:start w:val="1"/>
+      <w:numFmt w:val="lowerLetter"/>
+      <w:lvlText w:val="%2."/>
+      <w:lvlJc w:val="left"/>
+      <w:pPr>
+        <w:ind w:left="1440" w:hanging="360"/>
+      </w:pPr>
+    </w:lvl>
+    <w:lvl w:ilvl="2" w:tplc="0409001B" w:tentative="1">
+      <w:start w:val="1"/>
+      <w:numFmt w:val="lowerRoman"/>
+      <w:lvlText w:val="%3."/>
+      <w:lvlJc w:val="right"/>
+      <w:pPr>
+        <w:ind w:left="2160" w:hanging="180"/>
+      </w:pPr>
+    </w:lvl>
+    <w:lvl w:ilvl="3" w:tplc="0409000F" w:tentative="1">
+      <w:start w:val="1"/>
+      <w:numFmt w:val="decimal"/>
+      <w:lvlText w:val="%4."/>
+      <w:lvlJc w:val="left"/>
+      <w:pPr>
+        <w:ind w:left="2880" w:hanging="360"/>
+      </w:pPr>
+    </w:lvl>
+    <w:lvl w:ilvl="4" w:tplc="04090019" w:tentative="1">
+      <w:start w:val="1"/>
+      <w:numFmt w:val="lowerLetter"/>
+      <w:lvlText w:val="%5."/>
+      <w:lvlJc w:val="left"/>
+      <w:pPr>
+        <w:ind w:left="3600" w:hanging="360"/>
+      </w:pPr>
+    </w:lvl>
+    <w:lvl w:ilvl="5" w:tplc="0409001B" w:tentative="1">
+      <w:start w:val="1"/>
+      <w:numFmt w:val="lowerRoman"/>
+      <w:lvlText w:val="%6."/>
+      <w:lvlJc w:val="right"/>
+      <w:pPr>
+        <w:ind w:left="4320" w:hanging="180"/>
+      </w:pPr>
+    </w:lvl>
+    <w:lvl w:ilvl="6" w:tplc="0409000F" w:tentative="1">
+      <w:start w:val="1"/>
+      <w:numFmt w:val="decimal"/>
+      <w:lvlText w:val="%7."/>
+      <w:lvlJc w:val="left"/>
+      <w:pPr>
+        <w:ind w:left="5040" w:hanging="360"/>
+      </w:pPr>
+    </w:lvl>
+    <w:lvl w:ilvl="7" w:tplc="04090019" w:tentative="1">
+      <w:start w:val="1"/>
+      <w:numFmt w:val="lowerLetter"/>
+      <w:lvlText w:val="%8."/>
+      <w:lvlJc w:val="left"/>
+      <w:pPr>
+        <w:ind w:left="5760" w:hanging="360"/>
+      </w:pPr>
+    </w:lvl>
+    <w:lvl w:ilvl="8" w:tplc="0409001B" w:tentative="1">
+      <w:start w:val="1"/>
+      <w:numFmt w:val="lowerRoman"/>
+      <w:lvlText w:val="%9."/>
+      <w:lvlJc w:val="right"/>
+      <w:pPr>
+        <w:ind w:left="6480" w:hanging="180"/>
+      </w:pPr>
+    </w:lvl>
+  </w:abstractNum>
+  <w:abstractNum w:abstractNumId="29" w15:restartNumberingAfterBreak="0">
     <w:nsid w:val="27C73609"/>
     <w:multiLevelType w:val="multilevel"/>
     <w:tmpl w:val="2B28E452"/>
@@ -41373,7 +42758,7 @@
       </w:rPr>
     </w:lvl>
   </w:abstractNum>
-  <w:abstractNum w:abstractNumId="28" w15:restartNumberingAfterBreak="0">
+  <w:abstractNum w:abstractNumId="30" w15:restartNumberingAfterBreak="0">
     <w:nsid w:val="295B336C"/>
     <w:multiLevelType w:val="hybridMultilevel"/>
     <w:tmpl w:val="451A4F52"/>
@@ -41459,7 +42844,7 @@
       </w:pPr>
     </w:lvl>
   </w:abstractNum>
-  <w:abstractNum w:abstractNumId="29" w15:restartNumberingAfterBreak="0">
+  <w:abstractNum w:abstractNumId="31" w15:restartNumberingAfterBreak="0">
     <w:nsid w:val="29D626D5"/>
     <w:multiLevelType w:val="hybridMultilevel"/>
     <w:tmpl w:val="30661528"/>
@@ -41545,7 +42930,7 @@
       </w:pPr>
     </w:lvl>
   </w:abstractNum>
-  <w:abstractNum w:abstractNumId="30" w15:restartNumberingAfterBreak="0">
+  <w:abstractNum w:abstractNumId="32" w15:restartNumberingAfterBreak="0">
     <w:nsid w:val="2AAA63CC"/>
     <w:multiLevelType w:val="hybridMultilevel"/>
     <w:tmpl w:val="298E941C"/>
@@ -41631,7 +43016,7 @@
       </w:pPr>
     </w:lvl>
   </w:abstractNum>
-  <w:abstractNum w:abstractNumId="31" w15:restartNumberingAfterBreak="0">
+  <w:abstractNum w:abstractNumId="33" w15:restartNumberingAfterBreak="0">
     <w:nsid w:val="2BA93D3C"/>
     <w:multiLevelType w:val="multilevel"/>
     <w:tmpl w:val="E6D040B4"/>
@@ -41744,7 +43129,7 @@
       </w:rPr>
     </w:lvl>
   </w:abstractNum>
-  <w:abstractNum w:abstractNumId="32" w15:restartNumberingAfterBreak="0">
+  <w:abstractNum w:abstractNumId="34" w15:restartNumberingAfterBreak="0">
     <w:nsid w:val="2ED14741"/>
     <w:multiLevelType w:val="multilevel"/>
     <w:tmpl w:val="8FC04610"/>
@@ -41857,7 +43242,7 @@
       </w:pPr>
     </w:lvl>
   </w:abstractNum>
-  <w:abstractNum w:abstractNumId="33" w15:restartNumberingAfterBreak="0">
+  <w:abstractNum w:abstractNumId="35" w15:restartNumberingAfterBreak="0">
     <w:nsid w:val="2FB44A6E"/>
     <w:multiLevelType w:val="multilevel"/>
     <w:tmpl w:val="711CDE58"/>
@@ -41969,7 +43354,7 @@
       </w:pPr>
     </w:lvl>
   </w:abstractNum>
-  <w:abstractNum w:abstractNumId="34" w15:restartNumberingAfterBreak="0">
+  <w:abstractNum w:abstractNumId="36" w15:restartNumberingAfterBreak="0">
     <w:nsid w:val="2FFB5C87"/>
     <w:multiLevelType w:val="hybridMultilevel"/>
     <w:tmpl w:val="2AA2D4FE"/>
@@ -42055,7 +43440,7 @@
       </w:pPr>
     </w:lvl>
   </w:abstractNum>
-  <w:abstractNum w:abstractNumId="35" w15:restartNumberingAfterBreak="0">
+  <w:abstractNum w:abstractNumId="37" w15:restartNumberingAfterBreak="0">
     <w:nsid w:val="30A7243D"/>
     <w:multiLevelType w:val="multilevel"/>
     <w:tmpl w:val="711CDE58"/>
@@ -42167,7 +43552,7 @@
       </w:pPr>
     </w:lvl>
   </w:abstractNum>
-  <w:abstractNum w:abstractNumId="36" w15:restartNumberingAfterBreak="0">
+  <w:abstractNum w:abstractNumId="38" w15:restartNumberingAfterBreak="0">
     <w:nsid w:val="31E725C8"/>
     <w:multiLevelType w:val="hybridMultilevel"/>
     <w:tmpl w:val="CBD2B13E"/>
@@ -42253,7 +43638,7 @@
       </w:pPr>
     </w:lvl>
   </w:abstractNum>
-  <w:abstractNum w:abstractNumId="37" w15:restartNumberingAfterBreak="0">
+  <w:abstractNum w:abstractNumId="39" w15:restartNumberingAfterBreak="0">
     <w:nsid w:val="322B6905"/>
     <w:multiLevelType w:val="multilevel"/>
     <w:tmpl w:val="8FC04610"/>
@@ -42366,7 +43751,7 @@
       </w:pPr>
     </w:lvl>
   </w:abstractNum>
-  <w:abstractNum w:abstractNumId="38" w15:restartNumberingAfterBreak="0">
+  <w:abstractNum w:abstractNumId="40" w15:restartNumberingAfterBreak="0">
     <w:nsid w:val="32702A65"/>
     <w:multiLevelType w:val="hybridMultilevel"/>
     <w:tmpl w:val="32F8B00A"/>
@@ -42452,7 +43837,7 @@
       </w:pPr>
     </w:lvl>
   </w:abstractNum>
-  <w:abstractNum w:abstractNumId="39" w15:restartNumberingAfterBreak="0">
+  <w:abstractNum w:abstractNumId="41" w15:restartNumberingAfterBreak="0">
     <w:nsid w:val="33A61E16"/>
     <w:multiLevelType w:val="hybridMultilevel"/>
     <w:tmpl w:val="C376292C"/>
@@ -42538,7 +43923,7 @@
       </w:pPr>
     </w:lvl>
   </w:abstractNum>
-  <w:abstractNum w:abstractNumId="40" w15:restartNumberingAfterBreak="0">
+  <w:abstractNum w:abstractNumId="42" w15:restartNumberingAfterBreak="0">
     <w:nsid w:val="359A1290"/>
     <w:multiLevelType w:val="multilevel"/>
     <w:tmpl w:val="711CDE58"/>
@@ -42650,7 +44035,7 @@
       </w:pPr>
     </w:lvl>
   </w:abstractNum>
-  <w:abstractNum w:abstractNumId="41" w15:restartNumberingAfterBreak="0">
+  <w:abstractNum w:abstractNumId="43" w15:restartNumberingAfterBreak="0">
     <w:nsid w:val="37C531DD"/>
     <w:multiLevelType w:val="hybridMultilevel"/>
     <w:tmpl w:val="F364EE8E"/>
@@ -42736,7 +44121,7 @@
       </w:pPr>
     </w:lvl>
   </w:abstractNum>
-  <w:abstractNum w:abstractNumId="42" w15:restartNumberingAfterBreak="0">
+  <w:abstractNum w:abstractNumId="44" w15:restartNumberingAfterBreak="0">
     <w:nsid w:val="380C50E5"/>
     <w:multiLevelType w:val="hybridMultilevel"/>
     <w:tmpl w:val="F364EE8E"/>
@@ -42822,7 +44207,7 @@
       </w:pPr>
     </w:lvl>
   </w:abstractNum>
-  <w:abstractNum w:abstractNumId="43" w15:restartNumberingAfterBreak="0">
+  <w:abstractNum w:abstractNumId="45" w15:restartNumberingAfterBreak="0">
     <w:nsid w:val="39B50B81"/>
     <w:multiLevelType w:val="multilevel"/>
     <w:tmpl w:val="BED8197A"/>
@@ -42934,7 +44319,7 @@
       </w:pPr>
     </w:lvl>
   </w:abstractNum>
-  <w:abstractNum w:abstractNumId="44" w15:restartNumberingAfterBreak="0">
+  <w:abstractNum w:abstractNumId="46" w15:restartNumberingAfterBreak="0">
     <w:nsid w:val="39D5505E"/>
     <w:multiLevelType w:val="multilevel"/>
     <w:tmpl w:val="711CDE58"/>
@@ -43046,7 +44431,7 @@
       </w:pPr>
     </w:lvl>
   </w:abstractNum>
-  <w:abstractNum w:abstractNumId="45" w15:restartNumberingAfterBreak="0">
+  <w:abstractNum w:abstractNumId="47" w15:restartNumberingAfterBreak="0">
     <w:nsid w:val="39D85D42"/>
     <w:multiLevelType w:val="multilevel"/>
     <w:tmpl w:val="8FC04610"/>
@@ -43159,7 +44544,7 @@
       </w:pPr>
     </w:lvl>
   </w:abstractNum>
-  <w:abstractNum w:abstractNumId="46" w15:restartNumberingAfterBreak="0">
+  <w:abstractNum w:abstractNumId="48" w15:restartNumberingAfterBreak="0">
     <w:nsid w:val="3A836143"/>
     <w:multiLevelType w:val="hybridMultilevel"/>
     <w:tmpl w:val="C376292C"/>
@@ -43245,7 +44630,93 @@
       </w:pPr>
     </w:lvl>
   </w:abstractNum>
-  <w:abstractNum w:abstractNumId="47" w15:restartNumberingAfterBreak="0">
+  <w:abstractNum w:abstractNumId="49" w15:restartNumberingAfterBreak="0">
+    <w:nsid w:val="3E812B02"/>
+    <w:multiLevelType w:val="hybridMultilevel"/>
+    <w:tmpl w:val="CBD2B13E"/>
+    <w:lvl w:ilvl="0" w:tplc="0409000F">
+      <w:start w:val="1"/>
+      <w:numFmt w:val="decimal"/>
+      <w:lvlText w:val="%1."/>
+      <w:lvlJc w:val="left"/>
+      <w:pPr>
+        <w:ind w:left="720" w:hanging="360"/>
+      </w:pPr>
+    </w:lvl>
+    <w:lvl w:ilvl="1" w:tplc="04090019" w:tentative="1">
+      <w:start w:val="1"/>
+      <w:numFmt w:val="lowerLetter"/>
+      <w:lvlText w:val="%2."/>
+      <w:lvlJc w:val="left"/>
+      <w:pPr>
+        <w:ind w:left="1440" w:hanging="360"/>
+      </w:pPr>
+    </w:lvl>
+    <w:lvl w:ilvl="2" w:tplc="0409001B" w:tentative="1">
+      <w:start w:val="1"/>
+      <w:numFmt w:val="lowerRoman"/>
+      <w:lvlText w:val="%3."/>
+      <w:lvlJc w:val="right"/>
+      <w:pPr>
+        <w:ind w:left="2160" w:hanging="180"/>
+      </w:pPr>
+    </w:lvl>
+    <w:lvl w:ilvl="3" w:tplc="0409000F" w:tentative="1">
+      <w:start w:val="1"/>
+      <w:numFmt w:val="decimal"/>
+      <w:lvlText w:val="%4."/>
+      <w:lvlJc w:val="left"/>
+      <w:pPr>
+        <w:ind w:left="2880" w:hanging="360"/>
+      </w:pPr>
+    </w:lvl>
+    <w:lvl w:ilvl="4" w:tplc="04090019" w:tentative="1">
+      <w:start w:val="1"/>
+      <w:numFmt w:val="lowerLetter"/>
+      <w:lvlText w:val="%5."/>
+      <w:lvlJc w:val="left"/>
+      <w:pPr>
+        <w:ind w:left="3600" w:hanging="360"/>
+      </w:pPr>
+    </w:lvl>
+    <w:lvl w:ilvl="5" w:tplc="0409001B" w:tentative="1">
+      <w:start w:val="1"/>
+      <w:numFmt w:val="lowerRoman"/>
+      <w:lvlText w:val="%6."/>
+      <w:lvlJc w:val="right"/>
+      <w:pPr>
+        <w:ind w:left="4320" w:hanging="180"/>
+      </w:pPr>
+    </w:lvl>
+    <w:lvl w:ilvl="6" w:tplc="0409000F" w:tentative="1">
+      <w:start w:val="1"/>
+      <w:numFmt w:val="decimal"/>
+      <w:lvlText w:val="%7."/>
+      <w:lvlJc w:val="left"/>
+      <w:pPr>
+        <w:ind w:left="5040" w:hanging="360"/>
+      </w:pPr>
+    </w:lvl>
+    <w:lvl w:ilvl="7" w:tplc="04090019" w:tentative="1">
+      <w:start w:val="1"/>
+      <w:numFmt w:val="lowerLetter"/>
+      <w:lvlText w:val="%8."/>
+      <w:lvlJc w:val="left"/>
+      <w:pPr>
+        <w:ind w:left="5760" w:hanging="360"/>
+      </w:pPr>
+    </w:lvl>
+    <w:lvl w:ilvl="8" w:tplc="0409001B" w:tentative="1">
+      <w:start w:val="1"/>
+      <w:numFmt w:val="lowerRoman"/>
+      <w:lvlText w:val="%9."/>
+      <w:lvlJc w:val="right"/>
+      <w:pPr>
+        <w:ind w:left="6480" w:hanging="180"/>
+      </w:pPr>
+    </w:lvl>
+  </w:abstractNum>
+  <w:abstractNum w:abstractNumId="50" w15:restartNumberingAfterBreak="0">
     <w:nsid w:val="40287578"/>
     <w:multiLevelType w:val="multilevel"/>
     <w:tmpl w:val="8FC04610"/>
@@ -43358,7 +44829,93 @@
       </w:pPr>
     </w:lvl>
   </w:abstractNum>
-  <w:abstractNum w:abstractNumId="48" w15:restartNumberingAfterBreak="0">
+  <w:abstractNum w:abstractNumId="51" w15:restartNumberingAfterBreak="0">
+    <w:nsid w:val="404D04EA"/>
+    <w:multiLevelType w:val="hybridMultilevel"/>
+    <w:tmpl w:val="CBD2B13E"/>
+    <w:lvl w:ilvl="0" w:tplc="0409000F">
+      <w:start w:val="1"/>
+      <w:numFmt w:val="decimal"/>
+      <w:lvlText w:val="%1."/>
+      <w:lvlJc w:val="left"/>
+      <w:pPr>
+        <w:ind w:left="720" w:hanging="360"/>
+      </w:pPr>
+    </w:lvl>
+    <w:lvl w:ilvl="1" w:tplc="04090019" w:tentative="1">
+      <w:start w:val="1"/>
+      <w:numFmt w:val="lowerLetter"/>
+      <w:lvlText w:val="%2."/>
+      <w:lvlJc w:val="left"/>
+      <w:pPr>
+        <w:ind w:left="1440" w:hanging="360"/>
+      </w:pPr>
+    </w:lvl>
+    <w:lvl w:ilvl="2" w:tplc="0409001B" w:tentative="1">
+      <w:start w:val="1"/>
+      <w:numFmt w:val="lowerRoman"/>
+      <w:lvlText w:val="%3."/>
+      <w:lvlJc w:val="right"/>
+      <w:pPr>
+        <w:ind w:left="2160" w:hanging="180"/>
+      </w:pPr>
+    </w:lvl>
+    <w:lvl w:ilvl="3" w:tplc="0409000F" w:tentative="1">
+      <w:start w:val="1"/>
+      <w:numFmt w:val="decimal"/>
+      <w:lvlText w:val="%4."/>
+      <w:lvlJc w:val="left"/>
+      <w:pPr>
+        <w:ind w:left="2880" w:hanging="360"/>
+      </w:pPr>
+    </w:lvl>
+    <w:lvl w:ilvl="4" w:tplc="04090019" w:tentative="1">
+      <w:start w:val="1"/>
+      <w:numFmt w:val="lowerLetter"/>
+      <w:lvlText w:val="%5."/>
+      <w:lvlJc w:val="left"/>
+      <w:pPr>
+        <w:ind w:left="3600" w:hanging="360"/>
+      </w:pPr>
+    </w:lvl>
+    <w:lvl w:ilvl="5" w:tplc="0409001B" w:tentative="1">
+      <w:start w:val="1"/>
+      <w:numFmt w:val="lowerRoman"/>
+      <w:lvlText w:val="%6."/>
+      <w:lvlJc w:val="right"/>
+      <w:pPr>
+        <w:ind w:left="4320" w:hanging="180"/>
+      </w:pPr>
+    </w:lvl>
+    <w:lvl w:ilvl="6" w:tplc="0409000F" w:tentative="1">
+      <w:start w:val="1"/>
+      <w:numFmt w:val="decimal"/>
+      <w:lvlText w:val="%7."/>
+      <w:lvlJc w:val="left"/>
+      <w:pPr>
+        <w:ind w:left="5040" w:hanging="360"/>
+      </w:pPr>
+    </w:lvl>
+    <w:lvl w:ilvl="7" w:tplc="04090019" w:tentative="1">
+      <w:start w:val="1"/>
+      <w:numFmt w:val="lowerLetter"/>
+      <w:lvlText w:val="%8."/>
+      <w:lvlJc w:val="left"/>
+      <w:pPr>
+        <w:ind w:left="5760" w:hanging="360"/>
+      </w:pPr>
+    </w:lvl>
+    <w:lvl w:ilvl="8" w:tplc="0409001B" w:tentative="1">
+      <w:start w:val="1"/>
+      <w:numFmt w:val="lowerRoman"/>
+      <w:lvlText w:val="%9."/>
+      <w:lvlJc w:val="right"/>
+      <w:pPr>
+        <w:ind w:left="6480" w:hanging="180"/>
+      </w:pPr>
+    </w:lvl>
+  </w:abstractNum>
+  <w:abstractNum w:abstractNumId="52" w15:restartNumberingAfterBreak="0">
     <w:nsid w:val="41423DA5"/>
     <w:multiLevelType w:val="multilevel"/>
     <w:tmpl w:val="66E01248"/>
@@ -43471,7 +45028,7 @@
       </w:rPr>
     </w:lvl>
   </w:abstractNum>
-  <w:abstractNum w:abstractNumId="49" w15:restartNumberingAfterBreak="0">
+  <w:abstractNum w:abstractNumId="53" w15:restartNumberingAfterBreak="0">
     <w:nsid w:val="430422ED"/>
     <w:multiLevelType w:val="hybridMultilevel"/>
     <w:tmpl w:val="20BE5A8C"/>
@@ -43557,7 +45114,7 @@
       </w:pPr>
     </w:lvl>
   </w:abstractNum>
-  <w:abstractNum w:abstractNumId="50" w15:restartNumberingAfterBreak="0">
+  <w:abstractNum w:abstractNumId="54" w15:restartNumberingAfterBreak="0">
     <w:nsid w:val="43252682"/>
     <w:multiLevelType w:val="hybridMultilevel"/>
     <w:tmpl w:val="93882CE8"/>
@@ -43643,7 +45200,7 @@
       </w:pPr>
     </w:lvl>
   </w:abstractNum>
-  <w:abstractNum w:abstractNumId="51" w15:restartNumberingAfterBreak="0">
+  <w:abstractNum w:abstractNumId="55" w15:restartNumberingAfterBreak="0">
     <w:nsid w:val="465454FF"/>
     <w:multiLevelType w:val="multilevel"/>
     <w:tmpl w:val="8FC04610"/>
@@ -43756,7 +45313,7 @@
       </w:pPr>
     </w:lvl>
   </w:abstractNum>
-  <w:abstractNum w:abstractNumId="52" w15:restartNumberingAfterBreak="0">
+  <w:abstractNum w:abstractNumId="56" w15:restartNumberingAfterBreak="0">
     <w:nsid w:val="46F033E1"/>
     <w:multiLevelType w:val="hybridMultilevel"/>
     <w:tmpl w:val="C376292C"/>
@@ -43842,7 +45399,7 @@
       </w:pPr>
     </w:lvl>
   </w:abstractNum>
-  <w:abstractNum w:abstractNumId="53" w15:restartNumberingAfterBreak="0">
+  <w:abstractNum w:abstractNumId="57" w15:restartNumberingAfterBreak="0">
     <w:nsid w:val="47FD6BB1"/>
     <w:multiLevelType w:val="hybridMultilevel"/>
     <w:tmpl w:val="CBD2B13E"/>
@@ -43928,7 +45485,7 @@
       </w:pPr>
     </w:lvl>
   </w:abstractNum>
-  <w:abstractNum w:abstractNumId="54" w15:restartNumberingAfterBreak="0">
+  <w:abstractNum w:abstractNumId="58" w15:restartNumberingAfterBreak="0">
     <w:nsid w:val="498B21C1"/>
     <w:multiLevelType w:val="hybridMultilevel"/>
     <w:tmpl w:val="C376292C"/>
@@ -44014,7 +45571,7 @@
       </w:pPr>
     </w:lvl>
   </w:abstractNum>
-  <w:abstractNum w:abstractNumId="55" w15:restartNumberingAfterBreak="0">
+  <w:abstractNum w:abstractNumId="59" w15:restartNumberingAfterBreak="0">
     <w:nsid w:val="4B233902"/>
     <w:multiLevelType w:val="multilevel"/>
     <w:tmpl w:val="8FC04610"/>
@@ -44127,7 +45684,7 @@
       </w:pPr>
     </w:lvl>
   </w:abstractNum>
-  <w:abstractNum w:abstractNumId="56" w15:restartNumberingAfterBreak="0">
+  <w:abstractNum w:abstractNumId="60" w15:restartNumberingAfterBreak="0">
     <w:nsid w:val="4D2B36D1"/>
     <w:multiLevelType w:val="hybridMultilevel"/>
     <w:tmpl w:val="2AA2D4FE"/>
@@ -44213,7 +45770,7 @@
       </w:pPr>
     </w:lvl>
   </w:abstractNum>
-  <w:abstractNum w:abstractNumId="57" w15:restartNumberingAfterBreak="0">
+  <w:abstractNum w:abstractNumId="61" w15:restartNumberingAfterBreak="0">
     <w:nsid w:val="507F61D2"/>
     <w:multiLevelType w:val="hybridMultilevel"/>
     <w:tmpl w:val="7C0660B4"/>
@@ -44299,7 +45856,7 @@
       </w:pPr>
     </w:lvl>
   </w:abstractNum>
-  <w:abstractNum w:abstractNumId="58" w15:restartNumberingAfterBreak="0">
+  <w:abstractNum w:abstractNumId="62" w15:restartNumberingAfterBreak="0">
     <w:nsid w:val="50B73AD2"/>
     <w:multiLevelType w:val="multilevel"/>
     <w:tmpl w:val="788E5DBC"/>
@@ -44412,7 +45969,7 @@
       </w:rPr>
     </w:lvl>
   </w:abstractNum>
-  <w:abstractNum w:abstractNumId="59" w15:restartNumberingAfterBreak="0">
+  <w:abstractNum w:abstractNumId="63" w15:restartNumberingAfterBreak="0">
     <w:nsid w:val="51C941EE"/>
     <w:multiLevelType w:val="multilevel"/>
     <w:tmpl w:val="711CDE58"/>
@@ -44524,7 +46081,7 @@
       </w:pPr>
     </w:lvl>
   </w:abstractNum>
-  <w:abstractNum w:abstractNumId="60" w15:restartNumberingAfterBreak="0">
+  <w:abstractNum w:abstractNumId="64" w15:restartNumberingAfterBreak="0">
     <w:nsid w:val="532C04B7"/>
     <w:multiLevelType w:val="hybridMultilevel"/>
     <w:tmpl w:val="51E8B352"/>
@@ -44610,7 +46167,7 @@
       </w:pPr>
     </w:lvl>
   </w:abstractNum>
-  <w:abstractNum w:abstractNumId="61" w15:restartNumberingAfterBreak="0">
+  <w:abstractNum w:abstractNumId="65" w15:restartNumberingAfterBreak="0">
     <w:nsid w:val="55A266A8"/>
     <w:multiLevelType w:val="hybridMultilevel"/>
     <w:tmpl w:val="29E4788A"/>
@@ -44696,7 +46253,7 @@
       </w:pPr>
     </w:lvl>
   </w:abstractNum>
-  <w:abstractNum w:abstractNumId="62" w15:restartNumberingAfterBreak="0">
+  <w:abstractNum w:abstractNumId="66" w15:restartNumberingAfterBreak="0">
     <w:nsid w:val="57EC40D1"/>
     <w:multiLevelType w:val="hybridMultilevel"/>
     <w:tmpl w:val="CBD2B13E"/>
@@ -44782,7 +46339,7 @@
       </w:pPr>
     </w:lvl>
   </w:abstractNum>
-  <w:abstractNum w:abstractNumId="63" w15:restartNumberingAfterBreak="0">
+  <w:abstractNum w:abstractNumId="67" w15:restartNumberingAfterBreak="0">
     <w:nsid w:val="5B157FCC"/>
     <w:multiLevelType w:val="hybridMultilevel"/>
     <w:tmpl w:val="0CC2ECF8"/>
@@ -44868,7 +46425,7 @@
       </w:pPr>
     </w:lvl>
   </w:abstractNum>
-  <w:abstractNum w:abstractNumId="64" w15:restartNumberingAfterBreak="0">
+  <w:abstractNum w:abstractNumId="68" w15:restartNumberingAfterBreak="0">
     <w:nsid w:val="5C347BAA"/>
     <w:multiLevelType w:val="multilevel"/>
     <w:tmpl w:val="8FC04610"/>
@@ -44981,7 +46538,7 @@
       </w:pPr>
     </w:lvl>
   </w:abstractNum>
-  <w:abstractNum w:abstractNumId="65" w15:restartNumberingAfterBreak="0">
+  <w:abstractNum w:abstractNumId="69" w15:restartNumberingAfterBreak="0">
     <w:nsid w:val="5C56185F"/>
     <w:multiLevelType w:val="multilevel"/>
     <w:tmpl w:val="BED8197A"/>
@@ -45093,7 +46650,7 @@
       </w:pPr>
     </w:lvl>
   </w:abstractNum>
-  <w:abstractNum w:abstractNumId="66" w15:restartNumberingAfterBreak="0">
+  <w:abstractNum w:abstractNumId="70" w15:restartNumberingAfterBreak="0">
     <w:nsid w:val="5E7E4754"/>
     <w:multiLevelType w:val="hybridMultilevel"/>
     <w:tmpl w:val="29E4788A"/>
@@ -45179,7 +46736,7 @@
       </w:pPr>
     </w:lvl>
   </w:abstractNum>
-  <w:abstractNum w:abstractNumId="67" w15:restartNumberingAfterBreak="0">
+  <w:abstractNum w:abstractNumId="71" w15:restartNumberingAfterBreak="0">
     <w:nsid w:val="5EE94C3A"/>
     <w:multiLevelType w:val="multilevel"/>
     <w:tmpl w:val="711CDE58"/>
@@ -45291,7 +46848,7 @@
       </w:pPr>
     </w:lvl>
   </w:abstractNum>
-  <w:abstractNum w:abstractNumId="68" w15:restartNumberingAfterBreak="0">
+  <w:abstractNum w:abstractNumId="72" w15:restartNumberingAfterBreak="0">
     <w:nsid w:val="5FCF584B"/>
     <w:multiLevelType w:val="multilevel"/>
     <w:tmpl w:val="711CDE58"/>
@@ -45403,7 +46960,7 @@
       </w:pPr>
     </w:lvl>
   </w:abstractNum>
-  <w:abstractNum w:abstractNumId="69" w15:restartNumberingAfterBreak="0">
+  <w:abstractNum w:abstractNumId="73" w15:restartNumberingAfterBreak="0">
     <w:nsid w:val="6010033B"/>
     <w:multiLevelType w:val="multilevel"/>
     <w:tmpl w:val="984C0F6C"/>
@@ -45518,7 +47075,7 @@
       </w:pPr>
     </w:lvl>
   </w:abstractNum>
-  <w:abstractNum w:abstractNumId="70" w15:restartNumberingAfterBreak="0">
+  <w:abstractNum w:abstractNumId="74" w15:restartNumberingAfterBreak="0">
     <w:nsid w:val="62C44E7B"/>
     <w:multiLevelType w:val="multilevel"/>
     <w:tmpl w:val="711CDE58"/>
@@ -45630,7 +47187,7 @@
       </w:pPr>
     </w:lvl>
   </w:abstractNum>
-  <w:abstractNum w:abstractNumId="71" w15:restartNumberingAfterBreak="0">
+  <w:abstractNum w:abstractNumId="75" w15:restartNumberingAfterBreak="0">
     <w:nsid w:val="65E852AB"/>
     <w:multiLevelType w:val="hybridMultilevel"/>
     <w:tmpl w:val="CBD2B13E"/>
@@ -45716,7 +47273,7 @@
       </w:pPr>
     </w:lvl>
   </w:abstractNum>
-  <w:abstractNum w:abstractNumId="72" w15:restartNumberingAfterBreak="0">
+  <w:abstractNum w:abstractNumId="76" w15:restartNumberingAfterBreak="0">
     <w:nsid w:val="66157E7A"/>
     <w:multiLevelType w:val="hybridMultilevel"/>
     <w:tmpl w:val="C376292C"/>
@@ -45802,7 +47359,7 @@
       </w:pPr>
     </w:lvl>
   </w:abstractNum>
-  <w:abstractNum w:abstractNumId="73" w15:restartNumberingAfterBreak="0">
+  <w:abstractNum w:abstractNumId="77" w15:restartNumberingAfterBreak="0">
     <w:nsid w:val="66273CA4"/>
     <w:multiLevelType w:val="multilevel"/>
     <w:tmpl w:val="8FC04610"/>
@@ -45915,7 +47472,7 @@
       </w:pPr>
     </w:lvl>
   </w:abstractNum>
-  <w:abstractNum w:abstractNumId="74" w15:restartNumberingAfterBreak="0">
+  <w:abstractNum w:abstractNumId="78" w15:restartNumberingAfterBreak="0">
     <w:nsid w:val="663E1AC4"/>
     <w:multiLevelType w:val="multilevel"/>
     <w:tmpl w:val="2B28E452"/>
@@ -46028,7 +47585,7 @@
       </w:rPr>
     </w:lvl>
   </w:abstractNum>
-  <w:abstractNum w:abstractNumId="75" w15:restartNumberingAfterBreak="0">
+  <w:abstractNum w:abstractNumId="79" w15:restartNumberingAfterBreak="0">
     <w:nsid w:val="66CC7594"/>
     <w:multiLevelType w:val="multilevel"/>
     <w:tmpl w:val="8FC04610"/>
@@ -46141,7 +47698,7 @@
       </w:pPr>
     </w:lvl>
   </w:abstractNum>
-  <w:abstractNum w:abstractNumId="76" w15:restartNumberingAfterBreak="0">
+  <w:abstractNum w:abstractNumId="80" w15:restartNumberingAfterBreak="0">
     <w:nsid w:val="67520022"/>
     <w:multiLevelType w:val="multilevel"/>
     <w:tmpl w:val="711CDE58"/>
@@ -46253,7 +47810,7 @@
       </w:pPr>
     </w:lvl>
   </w:abstractNum>
-  <w:abstractNum w:abstractNumId="77" w15:restartNumberingAfterBreak="0">
+  <w:abstractNum w:abstractNumId="81" w15:restartNumberingAfterBreak="0">
     <w:nsid w:val="698E3646"/>
     <w:multiLevelType w:val="hybridMultilevel"/>
     <w:tmpl w:val="CBD2B13E"/>
@@ -46339,7 +47896,7 @@
       </w:pPr>
     </w:lvl>
   </w:abstractNum>
-  <w:abstractNum w:abstractNumId="78" w15:restartNumberingAfterBreak="0">
+  <w:abstractNum w:abstractNumId="82" w15:restartNumberingAfterBreak="0">
     <w:nsid w:val="719063CA"/>
     <w:multiLevelType w:val="multilevel"/>
     <w:tmpl w:val="711CDE58"/>
@@ -46451,7 +48008,7 @@
       </w:pPr>
     </w:lvl>
   </w:abstractNum>
-  <w:abstractNum w:abstractNumId="79" w15:restartNumberingAfterBreak="0">
+  <w:abstractNum w:abstractNumId="83" w15:restartNumberingAfterBreak="0">
     <w:nsid w:val="723352E9"/>
     <w:multiLevelType w:val="multilevel"/>
     <w:tmpl w:val="8FC04610"/>
@@ -46564,7 +48121,7 @@
       </w:pPr>
     </w:lvl>
   </w:abstractNum>
-  <w:abstractNum w:abstractNumId="80" w15:restartNumberingAfterBreak="0">
+  <w:abstractNum w:abstractNumId="84" w15:restartNumberingAfterBreak="0">
     <w:nsid w:val="73E85F94"/>
     <w:multiLevelType w:val="hybridMultilevel"/>
     <w:tmpl w:val="E5D6E5D0"/>
@@ -46650,7 +48207,7 @@
       </w:pPr>
     </w:lvl>
   </w:abstractNum>
-  <w:abstractNum w:abstractNumId="81" w15:restartNumberingAfterBreak="0">
+  <w:abstractNum w:abstractNumId="85" w15:restartNumberingAfterBreak="0">
     <w:nsid w:val="7492621E"/>
     <w:multiLevelType w:val="multilevel"/>
     <w:tmpl w:val="8FC04610"/>
@@ -46763,7 +48320,7 @@
       </w:pPr>
     </w:lvl>
   </w:abstractNum>
-  <w:abstractNum w:abstractNumId="82" w15:restartNumberingAfterBreak="0">
+  <w:abstractNum w:abstractNumId="86" w15:restartNumberingAfterBreak="0">
     <w:nsid w:val="75FE6CA1"/>
     <w:multiLevelType w:val="hybridMultilevel"/>
     <w:tmpl w:val="C376292C"/>
@@ -46849,7 +48406,7 @@
       </w:pPr>
     </w:lvl>
   </w:abstractNum>
-  <w:abstractNum w:abstractNumId="83" w15:restartNumberingAfterBreak="0">
+  <w:abstractNum w:abstractNumId="87" w15:restartNumberingAfterBreak="0">
     <w:nsid w:val="795E6C5A"/>
     <w:multiLevelType w:val="hybridMultilevel"/>
     <w:tmpl w:val="7DFE1446"/>
@@ -46935,7 +48492,7 @@
       </w:pPr>
     </w:lvl>
   </w:abstractNum>
-  <w:abstractNum w:abstractNumId="84" w15:restartNumberingAfterBreak="0">
+  <w:abstractNum w:abstractNumId="88" w15:restartNumberingAfterBreak="0">
     <w:nsid w:val="7C650B32"/>
     <w:multiLevelType w:val="multilevel"/>
     <w:tmpl w:val="C88AE15E"/>
@@ -47049,7 +48606,7 @@
       </w:rPr>
     </w:lvl>
   </w:abstractNum>
-  <w:abstractNum w:abstractNumId="85" w15:restartNumberingAfterBreak="0">
+  <w:abstractNum w:abstractNumId="89" w15:restartNumberingAfterBreak="0">
     <w:nsid w:val="7C742F9F"/>
     <w:multiLevelType w:val="multilevel"/>
     <w:tmpl w:val="8FC04610"/>
@@ -47162,7 +48719,7 @@
       </w:pPr>
     </w:lvl>
   </w:abstractNum>
-  <w:abstractNum w:abstractNumId="86" w15:restartNumberingAfterBreak="0">
+  <w:abstractNum w:abstractNumId="90" w15:restartNumberingAfterBreak="0">
     <w:nsid w:val="7DC963D6"/>
     <w:multiLevelType w:val="hybridMultilevel"/>
     <w:tmpl w:val="51E8B352"/>
@@ -47248,7 +48805,7 @@
       </w:pPr>
     </w:lvl>
   </w:abstractNum>
-  <w:abstractNum w:abstractNumId="87" w15:restartNumberingAfterBreak="0">
+  <w:abstractNum w:abstractNumId="91" w15:restartNumberingAfterBreak="0">
     <w:nsid w:val="7DDA64DD"/>
     <w:multiLevelType w:val="multilevel"/>
     <w:tmpl w:val="8FC04610"/>
@@ -47361,7 +48918,7 @@
       </w:pPr>
     </w:lvl>
   </w:abstractNum>
-  <w:abstractNum w:abstractNumId="88" w15:restartNumberingAfterBreak="0">
+  <w:abstractNum w:abstractNumId="92" w15:restartNumberingAfterBreak="0">
     <w:nsid w:val="7ED15F7B"/>
     <w:multiLevelType w:val="hybridMultilevel"/>
     <w:tmpl w:val="CBD2B13E"/>
@@ -47451,22 +49008,22 @@
     <w:abstractNumId w:val="2"/>
   </w:num>
   <w:num w:numId="2">
-    <w:abstractNumId w:val="24"/>
+    <w:abstractNumId w:val="25"/>
   </w:num>
   <w:num w:numId="3">
-    <w:abstractNumId w:val="48"/>
+    <w:abstractNumId w:val="52"/>
   </w:num>
   <w:num w:numId="4">
-    <w:abstractNumId w:val="58"/>
+    <w:abstractNumId w:val="62"/>
   </w:num>
   <w:num w:numId="5">
-    <w:abstractNumId w:val="31"/>
+    <w:abstractNumId w:val="33"/>
   </w:num>
   <w:num w:numId="6">
-    <w:abstractNumId w:val="74"/>
+    <w:abstractNumId w:val="78"/>
   </w:num>
   <w:num w:numId="7">
-    <w:abstractNumId w:val="69"/>
+    <w:abstractNumId w:val="73"/>
   </w:num>
   <w:num w:numId="8">
     <w:abstractNumId w:val="1"/>
@@ -47475,10 +49032,10 @@
     <w:abstractNumId w:val="7"/>
   </w:num>
   <w:num w:numId="10">
-    <w:abstractNumId w:val="37"/>
+    <w:abstractNumId w:val="39"/>
   </w:num>
   <w:num w:numId="11">
-    <w:abstractNumId w:val="65"/>
+    <w:abstractNumId w:val="69"/>
   </w:num>
   <w:num w:numId="12">
     <w:abstractNumId w:val="7"/>
@@ -47509,7 +49066,7 @@
     </w:lvlOverride>
   </w:num>
   <w:num w:numId="13">
-    <w:abstractNumId w:val="37"/>
+    <w:abstractNumId w:val="39"/>
     <w:lvlOverride w:ilvl="0">
       <w:startOverride w:val="1"/>
     </w:lvlOverride>
@@ -47539,22 +49096,22 @@
     </w:lvlOverride>
   </w:num>
   <w:num w:numId="14">
-    <w:abstractNumId w:val="43"/>
+    <w:abstractNumId w:val="45"/>
   </w:num>
   <w:num w:numId="15">
-    <w:abstractNumId w:val="70"/>
+    <w:abstractNumId w:val="74"/>
   </w:num>
   <w:num w:numId="16">
-    <w:abstractNumId w:val="78"/>
+    <w:abstractNumId w:val="82"/>
   </w:num>
   <w:num w:numId="17">
+    <w:abstractNumId w:val="37"/>
+  </w:num>
+  <w:num w:numId="18">
     <w:abstractNumId w:val="35"/>
   </w:num>
-  <w:num w:numId="18">
-    <w:abstractNumId w:val="33"/>
-  </w:num>
   <w:num w:numId="19">
-    <w:abstractNumId w:val="17"/>
+    <w:abstractNumId w:val="18"/>
   </w:num>
   <w:num w:numId="20">
     <w:abstractNumId w:val="13"/>
@@ -47566,213 +49123,225 @@
     <w:abstractNumId w:val="12"/>
   </w:num>
   <w:num w:numId="23">
-    <w:abstractNumId w:val="73"/>
+    <w:abstractNumId w:val="77"/>
   </w:num>
   <w:num w:numId="24">
-    <w:abstractNumId w:val="22"/>
+    <w:abstractNumId w:val="23"/>
   </w:num>
   <w:num w:numId="25">
-    <w:abstractNumId w:val="51"/>
+    <w:abstractNumId w:val="55"/>
   </w:num>
   <w:num w:numId="26">
-    <w:abstractNumId w:val="68"/>
+    <w:abstractNumId w:val="72"/>
   </w:num>
   <w:num w:numId="27">
-    <w:abstractNumId w:val="87"/>
+    <w:abstractNumId w:val="91"/>
   </w:num>
   <w:num w:numId="28">
-    <w:abstractNumId w:val="67"/>
+    <w:abstractNumId w:val="71"/>
   </w:num>
   <w:num w:numId="29">
-    <w:abstractNumId w:val="19"/>
+    <w:abstractNumId w:val="20"/>
   </w:num>
   <w:num w:numId="30">
-    <w:abstractNumId w:val="76"/>
+    <w:abstractNumId w:val="80"/>
   </w:num>
   <w:num w:numId="31">
-    <w:abstractNumId w:val="45"/>
+    <w:abstractNumId w:val="47"/>
   </w:num>
   <w:num w:numId="32">
     <w:abstractNumId w:val="14"/>
   </w:num>
   <w:num w:numId="33">
-    <w:abstractNumId w:val="55"/>
+    <w:abstractNumId w:val="59"/>
   </w:num>
   <w:num w:numId="34">
-    <w:abstractNumId w:val="32"/>
+    <w:abstractNumId w:val="34"/>
   </w:num>
   <w:num w:numId="35">
-    <w:abstractNumId w:val="26"/>
+    <w:abstractNumId w:val="27"/>
   </w:num>
   <w:num w:numId="36">
     <w:abstractNumId w:val="4"/>
   </w:num>
   <w:num w:numId="37">
-    <w:abstractNumId w:val="44"/>
+    <w:abstractNumId w:val="46"/>
   </w:num>
   <w:num w:numId="38">
-    <w:abstractNumId w:val="75"/>
+    <w:abstractNumId w:val="79"/>
   </w:num>
   <w:num w:numId="39">
     <w:abstractNumId w:val="9"/>
   </w:num>
   <w:num w:numId="40">
-    <w:abstractNumId w:val="16"/>
+    <w:abstractNumId w:val="17"/>
   </w:num>
   <w:num w:numId="41">
-    <w:abstractNumId w:val="59"/>
+    <w:abstractNumId w:val="63"/>
   </w:num>
   <w:num w:numId="42">
-    <w:abstractNumId w:val="85"/>
+    <w:abstractNumId w:val="89"/>
   </w:num>
   <w:num w:numId="43">
     <w:abstractNumId w:val="3"/>
   </w:num>
   <w:num w:numId="44">
-    <w:abstractNumId w:val="47"/>
+    <w:abstractNumId w:val="50"/>
   </w:num>
   <w:num w:numId="45">
-    <w:abstractNumId w:val="40"/>
+    <w:abstractNumId w:val="42"/>
   </w:num>
   <w:num w:numId="46">
-    <w:abstractNumId w:val="64"/>
+    <w:abstractNumId w:val="68"/>
   </w:num>
   <w:num w:numId="47">
-    <w:abstractNumId w:val="30"/>
+    <w:abstractNumId w:val="32"/>
   </w:num>
   <w:num w:numId="48">
-    <w:abstractNumId w:val="57"/>
+    <w:abstractNumId w:val="61"/>
   </w:num>
   <w:num w:numId="49">
-    <w:abstractNumId w:val="25"/>
+    <w:abstractNumId w:val="26"/>
   </w:num>
   <w:num w:numId="50">
-    <w:abstractNumId w:val="49"/>
+    <w:abstractNumId w:val="53"/>
   </w:num>
   <w:num w:numId="51">
-    <w:abstractNumId w:val="21"/>
+    <w:abstractNumId w:val="22"/>
   </w:num>
   <w:num w:numId="52">
     <w:abstractNumId w:val="11"/>
   </w:num>
   <w:num w:numId="53">
-    <w:abstractNumId w:val="56"/>
+    <w:abstractNumId w:val="60"/>
   </w:num>
   <w:num w:numId="54">
-    <w:abstractNumId w:val="34"/>
+    <w:abstractNumId w:val="36"/>
   </w:num>
   <w:num w:numId="55">
-    <w:abstractNumId w:val="29"/>
+    <w:abstractNumId w:val="31"/>
   </w:num>
   <w:num w:numId="56">
-    <w:abstractNumId w:val="50"/>
+    <w:abstractNumId w:val="54"/>
   </w:num>
   <w:num w:numId="57">
-    <w:abstractNumId w:val="23"/>
+    <w:abstractNumId w:val="24"/>
   </w:num>
   <w:num w:numId="58">
-    <w:abstractNumId w:val="80"/>
+    <w:abstractNumId w:val="84"/>
   </w:num>
   <w:num w:numId="59">
-    <w:abstractNumId w:val="60"/>
+    <w:abstractNumId w:val="64"/>
   </w:num>
   <w:num w:numId="60">
-    <w:abstractNumId w:val="28"/>
+    <w:abstractNumId w:val="30"/>
   </w:num>
   <w:num w:numId="61">
-    <w:abstractNumId w:val="42"/>
+    <w:abstractNumId w:val="44"/>
   </w:num>
   <w:num w:numId="62">
-    <w:abstractNumId w:val="86"/>
+    <w:abstractNumId w:val="90"/>
   </w:num>
   <w:num w:numId="63">
     <w:abstractNumId w:val="10"/>
   </w:num>
   <w:num w:numId="64">
-    <w:abstractNumId w:val="41"/>
+    <w:abstractNumId w:val="43"/>
   </w:num>
   <w:num w:numId="65">
-    <w:abstractNumId w:val="66"/>
+    <w:abstractNumId w:val="70"/>
   </w:num>
   <w:num w:numId="66">
-    <w:abstractNumId w:val="61"/>
+    <w:abstractNumId w:val="65"/>
   </w:num>
   <w:num w:numId="67">
-    <w:abstractNumId w:val="83"/>
+    <w:abstractNumId w:val="87"/>
   </w:num>
   <w:num w:numId="68">
-    <w:abstractNumId w:val="63"/>
+    <w:abstractNumId w:val="67"/>
   </w:num>
   <w:num w:numId="69">
     <w:abstractNumId w:val="8"/>
   </w:num>
   <w:num w:numId="70">
-    <w:abstractNumId w:val="38"/>
+    <w:abstractNumId w:val="40"/>
   </w:num>
   <w:num w:numId="71">
-    <w:abstractNumId w:val="36"/>
+    <w:abstractNumId w:val="38"/>
   </w:num>
   <w:num w:numId="72">
     <w:abstractNumId w:val="5"/>
   </w:num>
   <w:num w:numId="73">
-    <w:abstractNumId w:val="72"/>
+    <w:abstractNumId w:val="76"/>
   </w:num>
   <w:num w:numId="74">
-    <w:abstractNumId w:val="18"/>
+    <w:abstractNumId w:val="19"/>
   </w:num>
   <w:num w:numId="75">
-    <w:abstractNumId w:val="20"/>
+    <w:abstractNumId w:val="21"/>
   </w:num>
   <w:num w:numId="76">
-    <w:abstractNumId w:val="15"/>
+    <w:abstractNumId w:val="16"/>
   </w:num>
   <w:num w:numId="77">
-    <w:abstractNumId w:val="79"/>
+    <w:abstractNumId w:val="83"/>
   </w:num>
   <w:num w:numId="78">
+    <w:abstractNumId w:val="85"/>
+  </w:num>
+  <w:num w:numId="79">
+    <w:abstractNumId w:val="29"/>
+  </w:num>
+  <w:num w:numId="80">
+    <w:abstractNumId w:val="88"/>
+  </w:num>
+  <w:num w:numId="81">
     <w:abstractNumId w:val="81"/>
   </w:num>
-  <w:num w:numId="79">
-    <w:abstractNumId w:val="27"/>
-  </w:num>
-  <w:num w:numId="80">
-    <w:abstractNumId w:val="84"/>
-  </w:num>
-  <w:num w:numId="81">
-    <w:abstractNumId w:val="77"/>
-  </w:num>
   <w:num w:numId="82">
-    <w:abstractNumId w:val="82"/>
+    <w:abstractNumId w:val="86"/>
   </w:num>
   <w:num w:numId="83">
-    <w:abstractNumId w:val="71"/>
+    <w:abstractNumId w:val="75"/>
   </w:num>
   <w:num w:numId="84">
-    <w:abstractNumId w:val="46"/>
+    <w:abstractNumId w:val="48"/>
   </w:num>
   <w:num w:numId="85">
     <w:abstractNumId w:val="0"/>
   </w:num>
   <w:num w:numId="86">
-    <w:abstractNumId w:val="53"/>
+    <w:abstractNumId w:val="57"/>
   </w:num>
   <w:num w:numId="87">
-    <w:abstractNumId w:val="52"/>
+    <w:abstractNumId w:val="56"/>
   </w:num>
   <w:num w:numId="88">
-    <w:abstractNumId w:val="88"/>
+    <w:abstractNumId w:val="92"/>
   </w:num>
   <w:num w:numId="89">
-    <w:abstractNumId w:val="39"/>
+    <w:abstractNumId w:val="41"/>
   </w:num>
   <w:num w:numId="90">
-    <w:abstractNumId w:val="62"/>
+    <w:abstractNumId w:val="66"/>
   </w:num>
   <w:num w:numId="91">
-    <w:abstractNumId w:val="54"/>
+    <w:abstractNumId w:val="58"/>
   </w:num>
-  <w:numIdMacAtCleanup w:val="84"/>
+  <w:num w:numId="92">
+    <w:abstractNumId w:val="49"/>
+  </w:num>
+  <w:num w:numId="93">
+    <w:abstractNumId w:val="15"/>
+  </w:num>
+  <w:num w:numId="94">
+    <w:abstractNumId w:val="51"/>
+  </w:num>
+  <w:num w:numId="95">
+    <w:abstractNumId w:val="28"/>
+  </w:num>
+  <w:numIdMacAtCleanup w:val="95"/>
 </w:numbering>
 </file>
 
@@ -48745,7 +50314,7 @@
 </file>
 
 <file path=customXml/itemProps1.xml><?xml version="1.0" encoding="utf-8"?>
-<ds:datastoreItem xmlns:ds="http://schemas.openxmlformats.org/officeDocument/2006/customXml" ds:itemID="{AD226A6D-D088-48DE-8340-3361CF49EB65}">
+<ds:datastoreItem xmlns:ds="http://schemas.openxmlformats.org/officeDocument/2006/customXml" ds:itemID="{31AA67F9-B263-4212-B290-41EA28652CD5}">
   <ds:schemaRefs>
     <ds:schemaRef ds:uri="http://schemas.openxmlformats.org/officeDocument/2006/bibliography"/>
   </ds:schemaRefs>

</xml_diff>

<commit_message>
Fixed git commit issues, merged Matt's changes
Fixed issues involving git commit conflicts due to file changes from
another branch.
Forced to create back up of file in local folder, discard git changes
and manually add new changes directly in file
Created nolan branch to start committing to master.

*See master commits by nmey for previous changes.
</commit_message>
<xml_diff>
--- a/Illuminati_Usecases.docx
+++ b/Illuminati_Usecases.docx
@@ -11973,10 +11973,7 @@
               </w:numPr>
             </w:pPr>
             <w:r>
-              <w:t>If dice roll number is equal to or less than the difference of the attacking Group’s power and the defending Group’s resistance, attack is successful an</w:t>
-            </w:r>
-            <w:r>
-              <w:t>d the Group is neutralized.</w:t>
+              <w:t>If dice roll number is equal to or less than the difference of the attacking Group’s power and the defending Group’s resistance, attack is successful and the Group is neutralized.</w:t>
             </w:r>
           </w:p>
           <w:p>
@@ -13865,10 +13862,7 @@
               </w:numPr>
             </w:pPr>
             <w:r>
-              <w:t>Player succeeds or fails depending on how much mon</w:t>
-            </w:r>
-            <w:r>
-              <w:t>ey is invested in the attack, how much is invested in the defending Player’s Resistance, and the roll of the dice.</w:t>
+              <w:t>Player succeeds or fails depending on how much money is invested in the attack, how much is invested in the defending Player’s Resistance, and the roll of the dice.</w:t>
             </w:r>
           </w:p>
         </w:tc>
@@ -18150,8 +18144,6 @@
             <w:r>
               <w:t>NM</w:t>
             </w:r>
-            <w:bookmarkStart w:id="0" w:name="_GoBack"/>
-            <w:bookmarkEnd w:id="0"/>
           </w:p>
         </w:tc>
       </w:tr>
@@ -20634,7 +20626,10 @@
               <w:spacing w:line="240" w:lineRule="auto"/>
             </w:pPr>
             <w:r>
-              <w:t>SP – 4 (Special Abilities – 4)</w:t>
+              <w:t>SP – 5 (Special Abilities – 5</w:t>
+            </w:r>
+            <w:r>
+              <w:t>)</w:t>
             </w:r>
           </w:p>
         </w:tc>
@@ -21270,7 +21265,10 @@
               <w:spacing w:line="240" w:lineRule="auto"/>
             </w:pPr>
             <w:r>
-              <w:t>SP – 5 (Special Abilities – 5)</w:t>
+              <w:t>SP – 6 (Special Abilities – 6</w:t>
+            </w:r>
+            <w:r>
+              <w:t>)</w:t>
             </w:r>
           </w:p>
         </w:tc>
@@ -21861,7 +21859,10 @@
               <w:spacing w:line="240" w:lineRule="auto"/>
             </w:pPr>
             <w:r>
-              <w:t>SP – 6 (Special Abilities – 6)</w:t>
+              <w:t>SP – 7 (Special Abilities – 7</w:t>
+            </w:r>
+            <w:r>
+              <w:t>)</w:t>
             </w:r>
           </w:p>
         </w:tc>
@@ -22371,6 +22372,1766 @@
             </w:pPr>
             <w:r>
               <w:t>JT</w:t>
+            </w:r>
+          </w:p>
+        </w:tc>
+      </w:tr>
+    </w:tbl>
+    <w:p/>
+    <w:p>
+      <w:r>
+        <w:br w:type="page"/>
+      </w:r>
+    </w:p>
+    <w:tbl>
+      <w:tblPr>
+        <w:tblStyle w:val="a"/>
+        <w:tblW w:w="9360" w:type="dxa"/>
+        <w:tblBorders>
+          <w:top w:val="single" w:sz="8" w:space="0" w:color="000000"/>
+          <w:left w:val="single" w:sz="8" w:space="0" w:color="000000"/>
+          <w:bottom w:val="single" w:sz="8" w:space="0" w:color="000000"/>
+          <w:right w:val="single" w:sz="8" w:space="0" w:color="000000"/>
+          <w:insideH w:val="single" w:sz="8" w:space="0" w:color="000000"/>
+          <w:insideV w:val="single" w:sz="8" w:space="0" w:color="000000"/>
+        </w:tblBorders>
+        <w:tblLayout w:type="fixed"/>
+        <w:tblLook w:val="0600" w:firstRow="0" w:lastRow="0" w:firstColumn="0" w:lastColumn="0" w:noHBand="1" w:noVBand="1"/>
+      </w:tblPr>
+      <w:tblGrid>
+        <w:gridCol w:w="2010"/>
+        <w:gridCol w:w="7350"/>
+      </w:tblGrid>
+      <w:tr>
+        <w:tc>
+          <w:tcPr>
+            <w:tcW w:w="2010" w:type="dxa"/>
+            <w:tcMar>
+              <w:top w:w="100" w:type="dxa"/>
+              <w:left w:w="100" w:type="dxa"/>
+              <w:bottom w:w="100" w:type="dxa"/>
+              <w:right w:w="100" w:type="dxa"/>
+            </w:tcMar>
+          </w:tcPr>
+          <w:p>
+            <w:pPr>
+              <w:widowControl w:val="0"/>
+              <w:spacing w:line="240" w:lineRule="auto"/>
+            </w:pPr>
+            <w:r>
+              <w:lastRenderedPageBreak/>
+              <w:t>ID</w:t>
+            </w:r>
+          </w:p>
+        </w:tc>
+        <w:tc>
+          <w:tcPr>
+            <w:tcW w:w="7350" w:type="dxa"/>
+            <w:tcMar>
+              <w:top w:w="100" w:type="dxa"/>
+              <w:left w:w="100" w:type="dxa"/>
+              <w:bottom w:w="100" w:type="dxa"/>
+              <w:right w:w="100" w:type="dxa"/>
+            </w:tcMar>
+          </w:tcPr>
+          <w:p>
+            <w:pPr>
+              <w:widowControl w:val="0"/>
+              <w:spacing w:line="240" w:lineRule="auto"/>
+            </w:pPr>
+            <w:r>
+              <w:t xml:space="preserve">SP – </w:t>
+            </w:r>
+            <w:r>
+              <w:t>8</w:t>
+            </w:r>
+            <w:r>
+              <w:t xml:space="preserve"> (Special Abilities – </w:t>
+            </w:r>
+            <w:r>
+              <w:t>8</w:t>
+            </w:r>
+            <w:r>
+              <w:t>)</w:t>
+            </w:r>
+          </w:p>
+        </w:tc>
+      </w:tr>
+      <w:tr>
+        <w:tc>
+          <w:tcPr>
+            <w:tcW w:w="2010" w:type="dxa"/>
+            <w:tcMar>
+              <w:top w:w="100" w:type="dxa"/>
+              <w:left w:w="100" w:type="dxa"/>
+              <w:bottom w:w="100" w:type="dxa"/>
+              <w:right w:w="100" w:type="dxa"/>
+            </w:tcMar>
+          </w:tcPr>
+          <w:p>
+            <w:pPr>
+              <w:widowControl w:val="0"/>
+              <w:spacing w:line="240" w:lineRule="auto"/>
+            </w:pPr>
+            <w:r>
+              <w:t>Title</w:t>
+            </w:r>
+          </w:p>
+        </w:tc>
+        <w:tc>
+          <w:tcPr>
+            <w:tcW w:w="7350" w:type="dxa"/>
+            <w:tcMar>
+              <w:top w:w="100" w:type="dxa"/>
+              <w:left w:w="100" w:type="dxa"/>
+              <w:bottom w:w="100" w:type="dxa"/>
+              <w:right w:w="100" w:type="dxa"/>
+            </w:tcMar>
+          </w:tcPr>
+          <w:p>
+            <w:pPr>
+              <w:widowControl w:val="0"/>
+              <w:spacing w:line="240" w:lineRule="auto"/>
+            </w:pPr>
+            <w:r>
+              <w:t xml:space="preserve">Special Powers – </w:t>
+            </w:r>
+            <w:r>
+              <w:t>I.R.S</w:t>
+            </w:r>
+          </w:p>
+        </w:tc>
+      </w:tr>
+      <w:tr>
+        <w:tc>
+          <w:tcPr>
+            <w:tcW w:w="2010" w:type="dxa"/>
+            <w:tcMar>
+              <w:top w:w="100" w:type="dxa"/>
+              <w:left w:w="100" w:type="dxa"/>
+              <w:bottom w:w="100" w:type="dxa"/>
+              <w:right w:w="100" w:type="dxa"/>
+            </w:tcMar>
+          </w:tcPr>
+          <w:p>
+            <w:pPr>
+              <w:widowControl w:val="0"/>
+              <w:spacing w:line="240" w:lineRule="auto"/>
+            </w:pPr>
+            <w:r>
+              <w:t>Description</w:t>
+            </w:r>
+          </w:p>
+        </w:tc>
+        <w:tc>
+          <w:tcPr>
+            <w:tcW w:w="7350" w:type="dxa"/>
+            <w:tcMar>
+              <w:top w:w="100" w:type="dxa"/>
+              <w:left w:w="100" w:type="dxa"/>
+              <w:bottom w:w="100" w:type="dxa"/>
+              <w:right w:w="100" w:type="dxa"/>
+            </w:tcMar>
+          </w:tcPr>
+          <w:p>
+            <w:pPr>
+              <w:widowControl w:val="0"/>
+              <w:spacing w:line="240" w:lineRule="auto"/>
+            </w:pPr>
+            <w:r>
+              <w:t xml:space="preserve">The play with this current card may tax each of his opponent 2MB on his own income phase. The tax may come from any group </w:t>
+            </w:r>
+          </w:p>
+        </w:tc>
+      </w:tr>
+      <w:tr>
+        <w:tc>
+          <w:tcPr>
+            <w:tcW w:w="2010" w:type="dxa"/>
+            <w:tcMar>
+              <w:top w:w="100" w:type="dxa"/>
+              <w:left w:w="100" w:type="dxa"/>
+              <w:bottom w:w="100" w:type="dxa"/>
+              <w:right w:w="100" w:type="dxa"/>
+            </w:tcMar>
+          </w:tcPr>
+          <w:p>
+            <w:pPr>
+              <w:widowControl w:val="0"/>
+              <w:spacing w:line="240" w:lineRule="auto"/>
+            </w:pPr>
+            <w:r>
+              <w:t>Primary Actor</w:t>
+            </w:r>
+          </w:p>
+        </w:tc>
+        <w:tc>
+          <w:tcPr>
+            <w:tcW w:w="7350" w:type="dxa"/>
+            <w:tcMar>
+              <w:top w:w="100" w:type="dxa"/>
+              <w:left w:w="100" w:type="dxa"/>
+              <w:bottom w:w="100" w:type="dxa"/>
+              <w:right w:w="100" w:type="dxa"/>
+            </w:tcMar>
+          </w:tcPr>
+          <w:p>
+            <w:pPr>
+              <w:widowControl w:val="0"/>
+              <w:spacing w:line="240" w:lineRule="auto"/>
+            </w:pPr>
+            <w:r>
+              <w:t>Current Player</w:t>
+            </w:r>
+          </w:p>
+        </w:tc>
+      </w:tr>
+      <w:tr>
+        <w:tc>
+          <w:tcPr>
+            <w:tcW w:w="2010" w:type="dxa"/>
+            <w:tcMar>
+              <w:top w:w="100" w:type="dxa"/>
+              <w:left w:w="100" w:type="dxa"/>
+              <w:bottom w:w="100" w:type="dxa"/>
+              <w:right w:w="100" w:type="dxa"/>
+            </w:tcMar>
+          </w:tcPr>
+          <w:p>
+            <w:pPr>
+              <w:widowControl w:val="0"/>
+              <w:spacing w:line="240" w:lineRule="auto"/>
+            </w:pPr>
+            <w:r>
+              <w:t>Stakeholders</w:t>
+            </w:r>
+          </w:p>
+        </w:tc>
+        <w:tc>
+          <w:tcPr>
+            <w:tcW w:w="7350" w:type="dxa"/>
+            <w:tcMar>
+              <w:top w:w="100" w:type="dxa"/>
+              <w:left w:w="100" w:type="dxa"/>
+              <w:bottom w:w="100" w:type="dxa"/>
+              <w:right w:w="100" w:type="dxa"/>
+            </w:tcMar>
+          </w:tcPr>
+          <w:p>
+            <w:pPr>
+              <w:widowControl w:val="0"/>
+              <w:spacing w:line="240" w:lineRule="auto"/>
+            </w:pPr>
+            <w:r>
+              <w:t>Other Players</w:t>
+            </w:r>
+          </w:p>
+        </w:tc>
+      </w:tr>
+      <w:tr>
+        <w:tc>
+          <w:tcPr>
+            <w:tcW w:w="2010" w:type="dxa"/>
+            <w:tcMar>
+              <w:top w:w="100" w:type="dxa"/>
+              <w:left w:w="100" w:type="dxa"/>
+              <w:bottom w:w="100" w:type="dxa"/>
+              <w:right w:w="100" w:type="dxa"/>
+            </w:tcMar>
+          </w:tcPr>
+          <w:p>
+            <w:pPr>
+              <w:widowControl w:val="0"/>
+              <w:spacing w:line="240" w:lineRule="auto"/>
+            </w:pPr>
+            <w:r>
+              <w:t>Trigger</w:t>
+            </w:r>
+          </w:p>
+        </w:tc>
+        <w:tc>
+          <w:tcPr>
+            <w:tcW w:w="7350" w:type="dxa"/>
+            <w:tcMar>
+              <w:top w:w="100" w:type="dxa"/>
+              <w:left w:w="100" w:type="dxa"/>
+              <w:bottom w:w="100" w:type="dxa"/>
+              <w:right w:w="100" w:type="dxa"/>
+            </w:tcMar>
+          </w:tcPr>
+          <w:p>
+            <w:pPr>
+              <w:widowControl w:val="0"/>
+              <w:spacing w:line="240" w:lineRule="auto"/>
+            </w:pPr>
+            <w:r>
+              <w:t>Player decides to use it</w:t>
+            </w:r>
+          </w:p>
+        </w:tc>
+      </w:tr>
+      <w:tr>
+        <w:tc>
+          <w:tcPr>
+            <w:tcW w:w="2010" w:type="dxa"/>
+            <w:tcMar>
+              <w:top w:w="100" w:type="dxa"/>
+              <w:left w:w="100" w:type="dxa"/>
+              <w:bottom w:w="100" w:type="dxa"/>
+              <w:right w:w="100" w:type="dxa"/>
+            </w:tcMar>
+          </w:tcPr>
+          <w:p>
+            <w:pPr>
+              <w:widowControl w:val="0"/>
+              <w:spacing w:line="240" w:lineRule="auto"/>
+            </w:pPr>
+            <w:r>
+              <w:t>Preconditions</w:t>
+            </w:r>
+          </w:p>
+        </w:tc>
+        <w:tc>
+          <w:tcPr>
+            <w:tcW w:w="7350" w:type="dxa"/>
+            <w:tcMar>
+              <w:top w:w="100" w:type="dxa"/>
+              <w:left w:w="100" w:type="dxa"/>
+              <w:bottom w:w="100" w:type="dxa"/>
+              <w:right w:w="100" w:type="dxa"/>
+            </w:tcMar>
+          </w:tcPr>
+          <w:p>
+            <w:pPr>
+              <w:widowControl w:val="0"/>
+              <w:spacing w:line="240" w:lineRule="auto"/>
+            </w:pPr>
+            <w:r>
+              <w:t>Play wants to obtain more MB</w:t>
+            </w:r>
+          </w:p>
+        </w:tc>
+      </w:tr>
+      <w:tr>
+        <w:tc>
+          <w:tcPr>
+            <w:tcW w:w="2010" w:type="dxa"/>
+            <w:tcMar>
+              <w:top w:w="100" w:type="dxa"/>
+              <w:left w:w="100" w:type="dxa"/>
+              <w:bottom w:w="100" w:type="dxa"/>
+              <w:right w:w="100" w:type="dxa"/>
+            </w:tcMar>
+          </w:tcPr>
+          <w:p>
+            <w:pPr>
+              <w:widowControl w:val="0"/>
+              <w:spacing w:line="240" w:lineRule="auto"/>
+            </w:pPr>
+            <w:r>
+              <w:t>Postconditions</w:t>
+            </w:r>
+          </w:p>
+        </w:tc>
+        <w:tc>
+          <w:tcPr>
+            <w:tcW w:w="7350" w:type="dxa"/>
+            <w:tcMar>
+              <w:top w:w="100" w:type="dxa"/>
+              <w:left w:w="100" w:type="dxa"/>
+              <w:bottom w:w="100" w:type="dxa"/>
+              <w:right w:w="100" w:type="dxa"/>
+            </w:tcMar>
+          </w:tcPr>
+          <w:p>
+            <w:pPr>
+              <w:widowControl w:val="0"/>
+              <w:spacing w:line="240" w:lineRule="auto"/>
+            </w:pPr>
+            <w:r>
+              <w:t>Play receives MB</w:t>
+            </w:r>
+          </w:p>
+        </w:tc>
+      </w:tr>
+      <w:tr>
+        <w:tc>
+          <w:tcPr>
+            <w:tcW w:w="2010" w:type="dxa"/>
+            <w:tcMar>
+              <w:top w:w="100" w:type="dxa"/>
+              <w:left w:w="100" w:type="dxa"/>
+              <w:bottom w:w="100" w:type="dxa"/>
+              <w:right w:w="100" w:type="dxa"/>
+            </w:tcMar>
+          </w:tcPr>
+          <w:p>
+            <w:pPr>
+              <w:widowControl w:val="0"/>
+              <w:spacing w:line="240" w:lineRule="auto"/>
+            </w:pPr>
+            <w:r>
+              <w:t>Main Success Scenario</w:t>
+            </w:r>
+          </w:p>
+        </w:tc>
+        <w:tc>
+          <w:tcPr>
+            <w:tcW w:w="7350" w:type="dxa"/>
+            <w:tcMar>
+              <w:top w:w="100" w:type="dxa"/>
+              <w:left w:w="100" w:type="dxa"/>
+              <w:bottom w:w="100" w:type="dxa"/>
+              <w:right w:w="100" w:type="dxa"/>
+            </w:tcMar>
+          </w:tcPr>
+          <w:p>
+            <w:pPr>
+              <w:widowControl w:val="0"/>
+              <w:spacing w:line="240" w:lineRule="auto"/>
+              <w:contextualSpacing/>
+            </w:pPr>
+            <w:r>
+              <w:t>Other players give Current plays MB</w:t>
+            </w:r>
+          </w:p>
+        </w:tc>
+      </w:tr>
+      <w:tr>
+        <w:tc>
+          <w:tcPr>
+            <w:tcW w:w="2010" w:type="dxa"/>
+            <w:tcMar>
+              <w:top w:w="100" w:type="dxa"/>
+              <w:left w:w="100" w:type="dxa"/>
+              <w:bottom w:w="100" w:type="dxa"/>
+              <w:right w:w="100" w:type="dxa"/>
+            </w:tcMar>
+          </w:tcPr>
+          <w:p>
+            <w:pPr>
+              <w:widowControl w:val="0"/>
+              <w:spacing w:line="240" w:lineRule="auto"/>
+            </w:pPr>
+            <w:r>
+              <w:t>Extensions</w:t>
+            </w:r>
+          </w:p>
+        </w:tc>
+        <w:tc>
+          <w:tcPr>
+            <w:tcW w:w="7350" w:type="dxa"/>
+            <w:tcMar>
+              <w:top w:w="100" w:type="dxa"/>
+              <w:left w:w="100" w:type="dxa"/>
+              <w:bottom w:w="100" w:type="dxa"/>
+              <w:right w:w="100" w:type="dxa"/>
+            </w:tcMar>
+          </w:tcPr>
+          <w:p>
+            <w:pPr>
+              <w:widowControl w:val="0"/>
+              <w:spacing w:line="240" w:lineRule="auto"/>
+              <w:contextualSpacing/>
+            </w:pPr>
+            <w:r>
+              <w:t>If a player being tax has no money, then he does not have to give the Current player MB</w:t>
+            </w:r>
+          </w:p>
+        </w:tc>
+      </w:tr>
+      <w:tr>
+        <w:tc>
+          <w:tcPr>
+            <w:tcW w:w="2010" w:type="dxa"/>
+            <w:tcMar>
+              <w:top w:w="100" w:type="dxa"/>
+              <w:left w:w="100" w:type="dxa"/>
+              <w:bottom w:w="100" w:type="dxa"/>
+              <w:right w:w="100" w:type="dxa"/>
+            </w:tcMar>
+          </w:tcPr>
+          <w:p>
+            <w:pPr>
+              <w:widowControl w:val="0"/>
+              <w:spacing w:line="240" w:lineRule="auto"/>
+            </w:pPr>
+            <w:r>
+              <w:t>Frequency of Use</w:t>
+            </w:r>
+          </w:p>
+        </w:tc>
+        <w:tc>
+          <w:tcPr>
+            <w:tcW w:w="7350" w:type="dxa"/>
+            <w:tcMar>
+              <w:top w:w="100" w:type="dxa"/>
+              <w:left w:w="100" w:type="dxa"/>
+              <w:bottom w:w="100" w:type="dxa"/>
+              <w:right w:w="100" w:type="dxa"/>
+            </w:tcMar>
+          </w:tcPr>
+          <w:p>
+            <w:pPr>
+              <w:widowControl w:val="0"/>
+              <w:spacing w:line="240" w:lineRule="auto"/>
+            </w:pPr>
+            <w:r>
+              <w:t>Can be use once</w:t>
+            </w:r>
+          </w:p>
+        </w:tc>
+      </w:tr>
+      <w:tr>
+        <w:tc>
+          <w:tcPr>
+            <w:tcW w:w="2010" w:type="dxa"/>
+            <w:tcMar>
+              <w:top w:w="100" w:type="dxa"/>
+              <w:left w:w="100" w:type="dxa"/>
+              <w:bottom w:w="100" w:type="dxa"/>
+              <w:right w:w="100" w:type="dxa"/>
+            </w:tcMar>
+          </w:tcPr>
+          <w:p>
+            <w:pPr>
+              <w:widowControl w:val="0"/>
+              <w:spacing w:line="240" w:lineRule="auto"/>
+            </w:pPr>
+            <w:r>
+              <w:t>Status</w:t>
+            </w:r>
+          </w:p>
+        </w:tc>
+        <w:tc>
+          <w:tcPr>
+            <w:tcW w:w="7350" w:type="dxa"/>
+            <w:tcMar>
+              <w:top w:w="100" w:type="dxa"/>
+              <w:left w:w="100" w:type="dxa"/>
+              <w:bottom w:w="100" w:type="dxa"/>
+              <w:right w:w="100" w:type="dxa"/>
+            </w:tcMar>
+          </w:tcPr>
+          <w:p>
+            <w:pPr>
+              <w:widowControl w:val="0"/>
+              <w:spacing w:line="240" w:lineRule="auto"/>
+            </w:pPr>
+          </w:p>
+        </w:tc>
+      </w:tr>
+      <w:tr>
+        <w:tc>
+          <w:tcPr>
+            <w:tcW w:w="2010" w:type="dxa"/>
+            <w:tcMar>
+              <w:top w:w="100" w:type="dxa"/>
+              <w:left w:w="100" w:type="dxa"/>
+              <w:bottom w:w="100" w:type="dxa"/>
+              <w:right w:w="100" w:type="dxa"/>
+            </w:tcMar>
+          </w:tcPr>
+          <w:p>
+            <w:pPr>
+              <w:widowControl w:val="0"/>
+              <w:spacing w:line="240" w:lineRule="auto"/>
+            </w:pPr>
+            <w:r>
+              <w:t>Owner</w:t>
+            </w:r>
+          </w:p>
+        </w:tc>
+        <w:tc>
+          <w:tcPr>
+            <w:tcW w:w="7350" w:type="dxa"/>
+            <w:tcMar>
+              <w:top w:w="100" w:type="dxa"/>
+              <w:left w:w="100" w:type="dxa"/>
+              <w:bottom w:w="100" w:type="dxa"/>
+              <w:right w:w="100" w:type="dxa"/>
+            </w:tcMar>
+          </w:tcPr>
+          <w:p>
+            <w:pPr>
+              <w:widowControl w:val="0"/>
+              <w:spacing w:line="240" w:lineRule="auto"/>
+            </w:pPr>
+            <w:r>
+              <w:t>ML</w:t>
+            </w:r>
+          </w:p>
+        </w:tc>
+      </w:tr>
+    </w:tbl>
+    <w:p/>
+    <w:p>
+      <w:r>
+        <w:br w:type="page"/>
+      </w:r>
+    </w:p>
+    <w:tbl>
+      <w:tblPr>
+        <w:tblStyle w:val="a"/>
+        <w:tblW w:w="9360" w:type="dxa"/>
+        <w:tblBorders>
+          <w:top w:val="single" w:sz="8" w:space="0" w:color="000000"/>
+          <w:left w:val="single" w:sz="8" w:space="0" w:color="000000"/>
+          <w:bottom w:val="single" w:sz="8" w:space="0" w:color="000000"/>
+          <w:right w:val="single" w:sz="8" w:space="0" w:color="000000"/>
+          <w:insideH w:val="single" w:sz="8" w:space="0" w:color="000000"/>
+          <w:insideV w:val="single" w:sz="8" w:space="0" w:color="000000"/>
+        </w:tblBorders>
+        <w:tblLayout w:type="fixed"/>
+        <w:tblLook w:val="0600" w:firstRow="0" w:lastRow="0" w:firstColumn="0" w:lastColumn="0" w:noHBand="1" w:noVBand="1"/>
+      </w:tblPr>
+      <w:tblGrid>
+        <w:gridCol w:w="2010"/>
+        <w:gridCol w:w="7350"/>
+      </w:tblGrid>
+      <w:tr>
+        <w:tc>
+          <w:tcPr>
+            <w:tcW w:w="2010" w:type="dxa"/>
+            <w:tcMar>
+              <w:top w:w="100" w:type="dxa"/>
+              <w:left w:w="100" w:type="dxa"/>
+              <w:bottom w:w="100" w:type="dxa"/>
+              <w:right w:w="100" w:type="dxa"/>
+            </w:tcMar>
+          </w:tcPr>
+          <w:p>
+            <w:pPr>
+              <w:widowControl w:val="0"/>
+              <w:spacing w:line="240" w:lineRule="auto"/>
+            </w:pPr>
+            <w:r>
+              <w:lastRenderedPageBreak/>
+              <w:t>ID</w:t>
+            </w:r>
+          </w:p>
+        </w:tc>
+        <w:tc>
+          <w:tcPr>
+            <w:tcW w:w="7350" w:type="dxa"/>
+            <w:tcMar>
+              <w:top w:w="100" w:type="dxa"/>
+              <w:left w:w="100" w:type="dxa"/>
+              <w:bottom w:w="100" w:type="dxa"/>
+              <w:right w:w="100" w:type="dxa"/>
+            </w:tcMar>
+          </w:tcPr>
+          <w:p>
+            <w:pPr>
+              <w:widowControl w:val="0"/>
+              <w:spacing w:line="240" w:lineRule="auto"/>
+            </w:pPr>
+            <w:r>
+              <w:t xml:space="preserve">SP – </w:t>
+            </w:r>
+            <w:r>
+              <w:t>9</w:t>
+            </w:r>
+            <w:r>
+              <w:t xml:space="preserve"> (Special Abilities – </w:t>
+            </w:r>
+            <w:r>
+              <w:t>9</w:t>
+            </w:r>
+            <w:r>
+              <w:t>)</w:t>
+            </w:r>
+          </w:p>
+        </w:tc>
+      </w:tr>
+      <w:tr>
+        <w:tc>
+          <w:tcPr>
+            <w:tcW w:w="2010" w:type="dxa"/>
+            <w:tcMar>
+              <w:top w:w="100" w:type="dxa"/>
+              <w:left w:w="100" w:type="dxa"/>
+              <w:bottom w:w="100" w:type="dxa"/>
+              <w:right w:w="100" w:type="dxa"/>
+            </w:tcMar>
+          </w:tcPr>
+          <w:p>
+            <w:pPr>
+              <w:widowControl w:val="0"/>
+              <w:spacing w:line="240" w:lineRule="auto"/>
+            </w:pPr>
+            <w:r>
+              <w:t>Title</w:t>
+            </w:r>
+          </w:p>
+        </w:tc>
+        <w:tc>
+          <w:tcPr>
+            <w:tcW w:w="7350" w:type="dxa"/>
+            <w:tcMar>
+              <w:top w:w="100" w:type="dxa"/>
+              <w:left w:w="100" w:type="dxa"/>
+              <w:bottom w:w="100" w:type="dxa"/>
+              <w:right w:w="100" w:type="dxa"/>
+            </w:tcMar>
+          </w:tcPr>
+          <w:p>
+            <w:pPr>
+              <w:widowControl w:val="0"/>
+              <w:spacing w:line="240" w:lineRule="auto"/>
+            </w:pPr>
+            <w:r>
+              <w:t>Special Powers—Orbital Mind Control Lasers</w:t>
+            </w:r>
+          </w:p>
+        </w:tc>
+      </w:tr>
+      <w:tr>
+        <w:tc>
+          <w:tcPr>
+            <w:tcW w:w="2010" w:type="dxa"/>
+            <w:tcMar>
+              <w:top w:w="100" w:type="dxa"/>
+              <w:left w:w="100" w:type="dxa"/>
+              <w:bottom w:w="100" w:type="dxa"/>
+              <w:right w:w="100" w:type="dxa"/>
+            </w:tcMar>
+          </w:tcPr>
+          <w:p>
+            <w:pPr>
+              <w:widowControl w:val="0"/>
+              <w:spacing w:line="240" w:lineRule="auto"/>
+            </w:pPr>
+            <w:r>
+              <w:t>Description</w:t>
+            </w:r>
+          </w:p>
+        </w:tc>
+        <w:tc>
+          <w:tcPr>
+            <w:tcW w:w="7350" w:type="dxa"/>
+            <w:tcMar>
+              <w:top w:w="100" w:type="dxa"/>
+              <w:left w:w="100" w:type="dxa"/>
+              <w:bottom w:w="100" w:type="dxa"/>
+              <w:right w:w="100" w:type="dxa"/>
+            </w:tcMar>
+          </w:tcPr>
+          <w:p>
+            <w:pPr>
+              <w:widowControl w:val="0"/>
+              <w:spacing w:line="240" w:lineRule="auto"/>
+            </w:pPr>
+            <w:r>
+              <w:t>The player that has this card, during his or her turn, the owner add, remove, or reverse an alignment of any one other group in play; the changes last for that turn only.</w:t>
+            </w:r>
+          </w:p>
+        </w:tc>
+      </w:tr>
+      <w:tr>
+        <w:tc>
+          <w:tcPr>
+            <w:tcW w:w="2010" w:type="dxa"/>
+            <w:tcMar>
+              <w:top w:w="100" w:type="dxa"/>
+              <w:left w:w="100" w:type="dxa"/>
+              <w:bottom w:w="100" w:type="dxa"/>
+              <w:right w:w="100" w:type="dxa"/>
+            </w:tcMar>
+          </w:tcPr>
+          <w:p>
+            <w:pPr>
+              <w:widowControl w:val="0"/>
+              <w:spacing w:line="240" w:lineRule="auto"/>
+            </w:pPr>
+            <w:r>
+              <w:t>Primary Actor</w:t>
+            </w:r>
+          </w:p>
+        </w:tc>
+        <w:tc>
+          <w:tcPr>
+            <w:tcW w:w="7350" w:type="dxa"/>
+            <w:tcMar>
+              <w:top w:w="100" w:type="dxa"/>
+              <w:left w:w="100" w:type="dxa"/>
+              <w:bottom w:w="100" w:type="dxa"/>
+              <w:right w:w="100" w:type="dxa"/>
+            </w:tcMar>
+          </w:tcPr>
+          <w:p>
+            <w:pPr>
+              <w:widowControl w:val="0"/>
+              <w:spacing w:line="240" w:lineRule="auto"/>
+            </w:pPr>
+            <w:r>
+              <w:t>Current Player</w:t>
+            </w:r>
+          </w:p>
+        </w:tc>
+      </w:tr>
+      <w:tr>
+        <w:tc>
+          <w:tcPr>
+            <w:tcW w:w="2010" w:type="dxa"/>
+            <w:tcMar>
+              <w:top w:w="100" w:type="dxa"/>
+              <w:left w:w="100" w:type="dxa"/>
+              <w:bottom w:w="100" w:type="dxa"/>
+              <w:right w:w="100" w:type="dxa"/>
+            </w:tcMar>
+          </w:tcPr>
+          <w:p>
+            <w:pPr>
+              <w:widowControl w:val="0"/>
+              <w:spacing w:line="240" w:lineRule="auto"/>
+            </w:pPr>
+            <w:r>
+              <w:t>Stakeholders</w:t>
+            </w:r>
+          </w:p>
+        </w:tc>
+        <w:tc>
+          <w:tcPr>
+            <w:tcW w:w="7350" w:type="dxa"/>
+            <w:tcMar>
+              <w:top w:w="100" w:type="dxa"/>
+              <w:left w:w="100" w:type="dxa"/>
+              <w:bottom w:w="100" w:type="dxa"/>
+              <w:right w:w="100" w:type="dxa"/>
+            </w:tcMar>
+          </w:tcPr>
+          <w:p>
+            <w:pPr>
+              <w:widowControl w:val="0"/>
+              <w:spacing w:line="240" w:lineRule="auto"/>
+            </w:pPr>
+            <w:r>
+              <w:t>Other players</w:t>
+            </w:r>
+          </w:p>
+        </w:tc>
+      </w:tr>
+      <w:tr>
+        <w:tc>
+          <w:tcPr>
+            <w:tcW w:w="2010" w:type="dxa"/>
+            <w:tcMar>
+              <w:top w:w="100" w:type="dxa"/>
+              <w:left w:w="100" w:type="dxa"/>
+              <w:bottom w:w="100" w:type="dxa"/>
+              <w:right w:w="100" w:type="dxa"/>
+            </w:tcMar>
+          </w:tcPr>
+          <w:p>
+            <w:pPr>
+              <w:widowControl w:val="0"/>
+              <w:spacing w:line="240" w:lineRule="auto"/>
+            </w:pPr>
+            <w:r>
+              <w:t>Trigger</w:t>
+            </w:r>
+          </w:p>
+        </w:tc>
+        <w:tc>
+          <w:tcPr>
+            <w:tcW w:w="7350" w:type="dxa"/>
+            <w:tcMar>
+              <w:top w:w="100" w:type="dxa"/>
+              <w:left w:w="100" w:type="dxa"/>
+              <w:bottom w:w="100" w:type="dxa"/>
+              <w:right w:w="100" w:type="dxa"/>
+            </w:tcMar>
+          </w:tcPr>
+          <w:p>
+            <w:pPr>
+              <w:widowControl w:val="0"/>
+              <w:spacing w:line="240" w:lineRule="auto"/>
+            </w:pPr>
+            <w:r>
+              <w:t>Current player decides to use the card</w:t>
+            </w:r>
+          </w:p>
+        </w:tc>
+      </w:tr>
+      <w:tr>
+        <w:tc>
+          <w:tcPr>
+            <w:tcW w:w="2010" w:type="dxa"/>
+            <w:tcMar>
+              <w:top w:w="100" w:type="dxa"/>
+              <w:left w:w="100" w:type="dxa"/>
+              <w:bottom w:w="100" w:type="dxa"/>
+              <w:right w:w="100" w:type="dxa"/>
+            </w:tcMar>
+          </w:tcPr>
+          <w:p>
+            <w:pPr>
+              <w:widowControl w:val="0"/>
+              <w:spacing w:line="240" w:lineRule="auto"/>
+            </w:pPr>
+            <w:r>
+              <w:t>Preconditions</w:t>
+            </w:r>
+          </w:p>
+        </w:tc>
+        <w:tc>
+          <w:tcPr>
+            <w:tcW w:w="7350" w:type="dxa"/>
+            <w:tcMar>
+              <w:top w:w="100" w:type="dxa"/>
+              <w:left w:w="100" w:type="dxa"/>
+              <w:bottom w:w="100" w:type="dxa"/>
+              <w:right w:w="100" w:type="dxa"/>
+            </w:tcMar>
+          </w:tcPr>
+          <w:p>
+            <w:pPr>
+              <w:widowControl w:val="0"/>
+              <w:spacing w:line="240" w:lineRule="auto"/>
+            </w:pPr>
+            <w:r>
+              <w:t>Alignments have to occurred in the past rounds</w:t>
+            </w:r>
+          </w:p>
+        </w:tc>
+      </w:tr>
+      <w:tr>
+        <w:tc>
+          <w:tcPr>
+            <w:tcW w:w="2010" w:type="dxa"/>
+            <w:tcMar>
+              <w:top w:w="100" w:type="dxa"/>
+              <w:left w:w="100" w:type="dxa"/>
+              <w:bottom w:w="100" w:type="dxa"/>
+              <w:right w:w="100" w:type="dxa"/>
+            </w:tcMar>
+          </w:tcPr>
+          <w:p>
+            <w:pPr>
+              <w:widowControl w:val="0"/>
+              <w:spacing w:line="240" w:lineRule="auto"/>
+            </w:pPr>
+            <w:r>
+              <w:t>Postconditions</w:t>
+            </w:r>
+          </w:p>
+        </w:tc>
+        <w:tc>
+          <w:tcPr>
+            <w:tcW w:w="7350" w:type="dxa"/>
+            <w:tcMar>
+              <w:top w:w="100" w:type="dxa"/>
+              <w:left w:w="100" w:type="dxa"/>
+              <w:bottom w:w="100" w:type="dxa"/>
+              <w:right w:w="100" w:type="dxa"/>
+            </w:tcMar>
+          </w:tcPr>
+          <w:p>
+            <w:pPr>
+              <w:widowControl w:val="0"/>
+              <w:spacing w:line="240" w:lineRule="auto"/>
+            </w:pPr>
+            <w:r>
+              <w:t>An alignment gets add, remove, or reversed</w:t>
+            </w:r>
+          </w:p>
+        </w:tc>
+      </w:tr>
+      <w:tr>
+        <w:tc>
+          <w:tcPr>
+            <w:tcW w:w="2010" w:type="dxa"/>
+            <w:tcMar>
+              <w:top w:w="100" w:type="dxa"/>
+              <w:left w:w="100" w:type="dxa"/>
+              <w:bottom w:w="100" w:type="dxa"/>
+              <w:right w:w="100" w:type="dxa"/>
+            </w:tcMar>
+          </w:tcPr>
+          <w:p>
+            <w:pPr>
+              <w:widowControl w:val="0"/>
+              <w:spacing w:line="240" w:lineRule="auto"/>
+            </w:pPr>
+            <w:r>
+              <w:t>Main Success Scenario</w:t>
+            </w:r>
+          </w:p>
+        </w:tc>
+        <w:tc>
+          <w:tcPr>
+            <w:tcW w:w="7350" w:type="dxa"/>
+            <w:tcMar>
+              <w:top w:w="100" w:type="dxa"/>
+              <w:left w:w="100" w:type="dxa"/>
+              <w:bottom w:w="100" w:type="dxa"/>
+              <w:right w:w="100" w:type="dxa"/>
+            </w:tcMar>
+          </w:tcPr>
+          <w:p>
+            <w:pPr>
+              <w:widowControl w:val="0"/>
+              <w:spacing w:line="240" w:lineRule="auto"/>
+              <w:contextualSpacing/>
+            </w:pPr>
+            <w:r>
+              <w:t>Alignments occurred and the play wants to add, remove, or reverse an alignment</w:t>
+            </w:r>
+          </w:p>
+        </w:tc>
+      </w:tr>
+      <w:tr>
+        <w:tc>
+          <w:tcPr>
+            <w:tcW w:w="2010" w:type="dxa"/>
+            <w:tcMar>
+              <w:top w:w="100" w:type="dxa"/>
+              <w:left w:w="100" w:type="dxa"/>
+              <w:bottom w:w="100" w:type="dxa"/>
+              <w:right w:w="100" w:type="dxa"/>
+            </w:tcMar>
+          </w:tcPr>
+          <w:p>
+            <w:pPr>
+              <w:widowControl w:val="0"/>
+              <w:spacing w:line="240" w:lineRule="auto"/>
+            </w:pPr>
+            <w:r>
+              <w:t>Extensions</w:t>
+            </w:r>
+          </w:p>
+        </w:tc>
+        <w:tc>
+          <w:tcPr>
+            <w:tcW w:w="7350" w:type="dxa"/>
+            <w:tcMar>
+              <w:top w:w="100" w:type="dxa"/>
+              <w:left w:w="100" w:type="dxa"/>
+              <w:bottom w:w="100" w:type="dxa"/>
+              <w:right w:w="100" w:type="dxa"/>
+            </w:tcMar>
+          </w:tcPr>
+          <w:p>
+            <w:pPr>
+              <w:widowControl w:val="0"/>
+              <w:spacing w:line="240" w:lineRule="auto"/>
+              <w:contextualSpacing/>
+            </w:pPr>
+            <w:r>
+              <w:t>If no Alignments have occurred than player cannot play this card</w:t>
+            </w:r>
+          </w:p>
+        </w:tc>
+      </w:tr>
+      <w:tr>
+        <w:tc>
+          <w:tcPr>
+            <w:tcW w:w="2010" w:type="dxa"/>
+            <w:tcMar>
+              <w:top w:w="100" w:type="dxa"/>
+              <w:left w:w="100" w:type="dxa"/>
+              <w:bottom w:w="100" w:type="dxa"/>
+              <w:right w:w="100" w:type="dxa"/>
+            </w:tcMar>
+          </w:tcPr>
+          <w:p>
+            <w:pPr>
+              <w:widowControl w:val="0"/>
+              <w:spacing w:line="240" w:lineRule="auto"/>
+            </w:pPr>
+            <w:r>
+              <w:t>Frequency of Use</w:t>
+            </w:r>
+          </w:p>
+        </w:tc>
+        <w:tc>
+          <w:tcPr>
+            <w:tcW w:w="7350" w:type="dxa"/>
+            <w:tcMar>
+              <w:top w:w="100" w:type="dxa"/>
+              <w:left w:w="100" w:type="dxa"/>
+              <w:bottom w:w="100" w:type="dxa"/>
+              <w:right w:w="100" w:type="dxa"/>
+            </w:tcMar>
+          </w:tcPr>
+          <w:p>
+            <w:pPr>
+              <w:widowControl w:val="0"/>
+              <w:spacing w:line="240" w:lineRule="auto"/>
+            </w:pPr>
+            <w:r>
+              <w:t>Once</w:t>
+            </w:r>
+          </w:p>
+        </w:tc>
+      </w:tr>
+      <w:tr>
+        <w:tc>
+          <w:tcPr>
+            <w:tcW w:w="2010" w:type="dxa"/>
+            <w:tcMar>
+              <w:top w:w="100" w:type="dxa"/>
+              <w:left w:w="100" w:type="dxa"/>
+              <w:bottom w:w="100" w:type="dxa"/>
+              <w:right w:w="100" w:type="dxa"/>
+            </w:tcMar>
+          </w:tcPr>
+          <w:p>
+            <w:pPr>
+              <w:widowControl w:val="0"/>
+              <w:spacing w:line="240" w:lineRule="auto"/>
+            </w:pPr>
+            <w:r>
+              <w:t>Status</w:t>
+            </w:r>
+          </w:p>
+        </w:tc>
+        <w:tc>
+          <w:tcPr>
+            <w:tcW w:w="7350" w:type="dxa"/>
+            <w:tcMar>
+              <w:top w:w="100" w:type="dxa"/>
+              <w:left w:w="100" w:type="dxa"/>
+              <w:bottom w:w="100" w:type="dxa"/>
+              <w:right w:w="100" w:type="dxa"/>
+            </w:tcMar>
+          </w:tcPr>
+          <w:p>
+            <w:pPr>
+              <w:widowControl w:val="0"/>
+              <w:spacing w:line="240" w:lineRule="auto"/>
+            </w:pPr>
+          </w:p>
+        </w:tc>
+      </w:tr>
+      <w:tr>
+        <w:tc>
+          <w:tcPr>
+            <w:tcW w:w="2010" w:type="dxa"/>
+            <w:tcMar>
+              <w:top w:w="100" w:type="dxa"/>
+              <w:left w:w="100" w:type="dxa"/>
+              <w:bottom w:w="100" w:type="dxa"/>
+              <w:right w:w="100" w:type="dxa"/>
+            </w:tcMar>
+          </w:tcPr>
+          <w:p>
+            <w:pPr>
+              <w:widowControl w:val="0"/>
+              <w:spacing w:line="240" w:lineRule="auto"/>
+            </w:pPr>
+            <w:r>
+              <w:t>Owner</w:t>
+            </w:r>
+          </w:p>
+        </w:tc>
+        <w:tc>
+          <w:tcPr>
+            <w:tcW w:w="7350" w:type="dxa"/>
+            <w:tcMar>
+              <w:top w:w="100" w:type="dxa"/>
+              <w:left w:w="100" w:type="dxa"/>
+              <w:bottom w:w="100" w:type="dxa"/>
+              <w:right w:w="100" w:type="dxa"/>
+            </w:tcMar>
+          </w:tcPr>
+          <w:p>
+            <w:pPr>
+              <w:widowControl w:val="0"/>
+              <w:spacing w:line="240" w:lineRule="auto"/>
+            </w:pPr>
+            <w:r>
+              <w:t>ML</w:t>
+            </w:r>
+          </w:p>
+        </w:tc>
+      </w:tr>
+    </w:tbl>
+    <w:p/>
+    <w:p>
+      <w:r>
+        <w:br w:type="page"/>
+      </w:r>
+    </w:p>
+    <w:tbl>
+      <w:tblPr>
+        <w:tblStyle w:val="a"/>
+        <w:tblW w:w="9360" w:type="dxa"/>
+        <w:tblBorders>
+          <w:top w:val="single" w:sz="8" w:space="0" w:color="000000"/>
+          <w:left w:val="single" w:sz="8" w:space="0" w:color="000000"/>
+          <w:bottom w:val="single" w:sz="8" w:space="0" w:color="000000"/>
+          <w:right w:val="single" w:sz="8" w:space="0" w:color="000000"/>
+          <w:insideH w:val="single" w:sz="8" w:space="0" w:color="000000"/>
+          <w:insideV w:val="single" w:sz="8" w:space="0" w:color="000000"/>
+        </w:tblBorders>
+        <w:tblLayout w:type="fixed"/>
+        <w:tblLook w:val="0600" w:firstRow="0" w:lastRow="0" w:firstColumn="0" w:lastColumn="0" w:noHBand="1" w:noVBand="1"/>
+      </w:tblPr>
+      <w:tblGrid>
+        <w:gridCol w:w="2010"/>
+        <w:gridCol w:w="7350"/>
+      </w:tblGrid>
+      <w:tr>
+        <w:tc>
+          <w:tcPr>
+            <w:tcW w:w="2010" w:type="dxa"/>
+            <w:tcMar>
+              <w:top w:w="100" w:type="dxa"/>
+              <w:left w:w="100" w:type="dxa"/>
+              <w:bottom w:w="100" w:type="dxa"/>
+              <w:right w:w="100" w:type="dxa"/>
+            </w:tcMar>
+          </w:tcPr>
+          <w:p>
+            <w:pPr>
+              <w:widowControl w:val="0"/>
+              <w:spacing w:line="240" w:lineRule="auto"/>
+            </w:pPr>
+            <w:r>
+              <w:lastRenderedPageBreak/>
+              <w:t>ID</w:t>
+            </w:r>
+          </w:p>
+        </w:tc>
+        <w:tc>
+          <w:tcPr>
+            <w:tcW w:w="7350" w:type="dxa"/>
+            <w:tcMar>
+              <w:top w:w="100" w:type="dxa"/>
+              <w:left w:w="100" w:type="dxa"/>
+              <w:bottom w:w="100" w:type="dxa"/>
+              <w:right w:w="100" w:type="dxa"/>
+            </w:tcMar>
+          </w:tcPr>
+          <w:p>
+            <w:pPr>
+              <w:widowControl w:val="0"/>
+              <w:spacing w:line="240" w:lineRule="auto"/>
+            </w:pPr>
+            <w:r>
+              <w:t xml:space="preserve">SP – </w:t>
+            </w:r>
+            <w:r>
+              <w:t>10</w:t>
+            </w:r>
+            <w:r>
+              <w:t xml:space="preserve"> (Special Abilities – </w:t>
+            </w:r>
+            <w:r>
+              <w:t>10</w:t>
+            </w:r>
+            <w:r>
+              <w:t>)</w:t>
+            </w:r>
+          </w:p>
+        </w:tc>
+      </w:tr>
+      <w:tr>
+        <w:tc>
+          <w:tcPr>
+            <w:tcW w:w="2010" w:type="dxa"/>
+            <w:tcMar>
+              <w:top w:w="100" w:type="dxa"/>
+              <w:left w:w="100" w:type="dxa"/>
+              <w:bottom w:w="100" w:type="dxa"/>
+              <w:right w:w="100" w:type="dxa"/>
+            </w:tcMar>
+          </w:tcPr>
+          <w:p>
+            <w:pPr>
+              <w:widowControl w:val="0"/>
+              <w:spacing w:line="240" w:lineRule="auto"/>
+            </w:pPr>
+            <w:r>
+              <w:t>Title</w:t>
+            </w:r>
+          </w:p>
+        </w:tc>
+        <w:tc>
+          <w:tcPr>
+            <w:tcW w:w="7350" w:type="dxa"/>
+            <w:tcMar>
+              <w:top w:w="100" w:type="dxa"/>
+              <w:left w:w="100" w:type="dxa"/>
+              <w:bottom w:w="100" w:type="dxa"/>
+              <w:right w:w="100" w:type="dxa"/>
+            </w:tcMar>
+          </w:tcPr>
+          <w:p>
+            <w:pPr>
+              <w:widowControl w:val="0"/>
+              <w:spacing w:line="240" w:lineRule="auto"/>
+            </w:pPr>
+            <w:r>
+              <w:t>Special Powers—Recyclers</w:t>
+            </w:r>
+          </w:p>
+        </w:tc>
+      </w:tr>
+      <w:tr>
+        <w:tc>
+          <w:tcPr>
+            <w:tcW w:w="2010" w:type="dxa"/>
+            <w:tcMar>
+              <w:top w:w="100" w:type="dxa"/>
+              <w:left w:w="100" w:type="dxa"/>
+              <w:bottom w:w="100" w:type="dxa"/>
+              <w:right w:w="100" w:type="dxa"/>
+            </w:tcMar>
+          </w:tcPr>
+          <w:p>
+            <w:pPr>
+              <w:widowControl w:val="0"/>
+              <w:spacing w:line="240" w:lineRule="auto"/>
+            </w:pPr>
+            <w:r>
+              <w:t>Description</w:t>
+            </w:r>
+          </w:p>
+        </w:tc>
+        <w:tc>
+          <w:tcPr>
+            <w:tcW w:w="7350" w:type="dxa"/>
+            <w:tcMar>
+              <w:top w:w="100" w:type="dxa"/>
+              <w:left w:w="100" w:type="dxa"/>
+              <w:bottom w:w="100" w:type="dxa"/>
+              <w:right w:w="100" w:type="dxa"/>
+            </w:tcMar>
+          </w:tcPr>
+          <w:p>
+            <w:pPr>
+              <w:widowControl w:val="0"/>
+              <w:spacing w:line="240" w:lineRule="auto"/>
+            </w:pPr>
+            <w:r>
+              <w:t>The player pays 5MB to the liberal group to draw an extra card on his or her turn.</w:t>
+            </w:r>
+          </w:p>
+        </w:tc>
+      </w:tr>
+      <w:tr>
+        <w:tc>
+          <w:tcPr>
+            <w:tcW w:w="2010" w:type="dxa"/>
+            <w:tcMar>
+              <w:top w:w="100" w:type="dxa"/>
+              <w:left w:w="100" w:type="dxa"/>
+              <w:bottom w:w="100" w:type="dxa"/>
+              <w:right w:w="100" w:type="dxa"/>
+            </w:tcMar>
+          </w:tcPr>
+          <w:p>
+            <w:pPr>
+              <w:widowControl w:val="0"/>
+              <w:spacing w:line="240" w:lineRule="auto"/>
+            </w:pPr>
+            <w:r>
+              <w:t>Primary Actor</w:t>
+            </w:r>
+          </w:p>
+        </w:tc>
+        <w:tc>
+          <w:tcPr>
+            <w:tcW w:w="7350" w:type="dxa"/>
+            <w:tcMar>
+              <w:top w:w="100" w:type="dxa"/>
+              <w:left w:w="100" w:type="dxa"/>
+              <w:bottom w:w="100" w:type="dxa"/>
+              <w:right w:w="100" w:type="dxa"/>
+            </w:tcMar>
+          </w:tcPr>
+          <w:p>
+            <w:pPr>
+              <w:widowControl w:val="0"/>
+              <w:spacing w:line="240" w:lineRule="auto"/>
+            </w:pPr>
+            <w:r>
+              <w:t>Current Playe</w:t>
+            </w:r>
+            <w:bookmarkStart w:id="0" w:name="_GoBack"/>
+            <w:bookmarkEnd w:id="0"/>
+            <w:r>
+              <w:t>r</w:t>
+            </w:r>
+          </w:p>
+        </w:tc>
+      </w:tr>
+      <w:tr>
+        <w:tc>
+          <w:tcPr>
+            <w:tcW w:w="2010" w:type="dxa"/>
+            <w:tcMar>
+              <w:top w:w="100" w:type="dxa"/>
+              <w:left w:w="100" w:type="dxa"/>
+              <w:bottom w:w="100" w:type="dxa"/>
+              <w:right w:w="100" w:type="dxa"/>
+            </w:tcMar>
+          </w:tcPr>
+          <w:p>
+            <w:pPr>
+              <w:widowControl w:val="0"/>
+              <w:spacing w:line="240" w:lineRule="auto"/>
+            </w:pPr>
+            <w:r>
+              <w:t>Stakeholders</w:t>
+            </w:r>
+          </w:p>
+        </w:tc>
+        <w:tc>
+          <w:tcPr>
+            <w:tcW w:w="7350" w:type="dxa"/>
+            <w:tcMar>
+              <w:top w:w="100" w:type="dxa"/>
+              <w:left w:w="100" w:type="dxa"/>
+              <w:bottom w:w="100" w:type="dxa"/>
+              <w:right w:w="100" w:type="dxa"/>
+            </w:tcMar>
+          </w:tcPr>
+          <w:p>
+            <w:pPr>
+              <w:widowControl w:val="0"/>
+              <w:spacing w:line="240" w:lineRule="auto"/>
+            </w:pPr>
+            <w:r>
+              <w:t>Other Players</w:t>
+            </w:r>
+          </w:p>
+        </w:tc>
+      </w:tr>
+      <w:tr>
+        <w:tc>
+          <w:tcPr>
+            <w:tcW w:w="2010" w:type="dxa"/>
+            <w:tcMar>
+              <w:top w:w="100" w:type="dxa"/>
+              <w:left w:w="100" w:type="dxa"/>
+              <w:bottom w:w="100" w:type="dxa"/>
+              <w:right w:w="100" w:type="dxa"/>
+            </w:tcMar>
+          </w:tcPr>
+          <w:p>
+            <w:pPr>
+              <w:widowControl w:val="0"/>
+              <w:spacing w:line="240" w:lineRule="auto"/>
+            </w:pPr>
+            <w:r>
+              <w:t>Trigger</w:t>
+            </w:r>
+          </w:p>
+        </w:tc>
+        <w:tc>
+          <w:tcPr>
+            <w:tcW w:w="7350" w:type="dxa"/>
+            <w:tcMar>
+              <w:top w:w="100" w:type="dxa"/>
+              <w:left w:w="100" w:type="dxa"/>
+              <w:bottom w:w="100" w:type="dxa"/>
+              <w:right w:w="100" w:type="dxa"/>
+            </w:tcMar>
+          </w:tcPr>
+          <w:p>
+            <w:pPr>
+              <w:widowControl w:val="0"/>
+              <w:spacing w:line="240" w:lineRule="auto"/>
+            </w:pPr>
+            <w:r>
+              <w:t>Current Player uses the card</w:t>
+            </w:r>
+          </w:p>
+        </w:tc>
+      </w:tr>
+      <w:tr>
+        <w:tc>
+          <w:tcPr>
+            <w:tcW w:w="2010" w:type="dxa"/>
+            <w:tcMar>
+              <w:top w:w="100" w:type="dxa"/>
+              <w:left w:w="100" w:type="dxa"/>
+              <w:bottom w:w="100" w:type="dxa"/>
+              <w:right w:w="100" w:type="dxa"/>
+            </w:tcMar>
+          </w:tcPr>
+          <w:p>
+            <w:pPr>
+              <w:widowControl w:val="0"/>
+              <w:spacing w:line="240" w:lineRule="auto"/>
+            </w:pPr>
+            <w:r>
+              <w:t>Preconditions</w:t>
+            </w:r>
+          </w:p>
+        </w:tc>
+        <w:tc>
+          <w:tcPr>
+            <w:tcW w:w="7350" w:type="dxa"/>
+            <w:tcMar>
+              <w:top w:w="100" w:type="dxa"/>
+              <w:left w:w="100" w:type="dxa"/>
+              <w:bottom w:w="100" w:type="dxa"/>
+              <w:right w:w="100" w:type="dxa"/>
+            </w:tcMar>
+          </w:tcPr>
+          <w:p>
+            <w:pPr>
+              <w:widowControl w:val="0"/>
+              <w:spacing w:line="240" w:lineRule="auto"/>
+            </w:pPr>
+            <w:r>
+              <w:t>Must be able to play card on field</w:t>
+            </w:r>
+          </w:p>
+        </w:tc>
+      </w:tr>
+      <w:tr>
+        <w:tc>
+          <w:tcPr>
+            <w:tcW w:w="2010" w:type="dxa"/>
+            <w:tcMar>
+              <w:top w:w="100" w:type="dxa"/>
+              <w:left w:w="100" w:type="dxa"/>
+              <w:bottom w:w="100" w:type="dxa"/>
+              <w:right w:w="100" w:type="dxa"/>
+            </w:tcMar>
+          </w:tcPr>
+          <w:p>
+            <w:pPr>
+              <w:widowControl w:val="0"/>
+              <w:spacing w:line="240" w:lineRule="auto"/>
+            </w:pPr>
+            <w:r>
+              <w:t>Postconditions</w:t>
+            </w:r>
+          </w:p>
+        </w:tc>
+        <w:tc>
+          <w:tcPr>
+            <w:tcW w:w="7350" w:type="dxa"/>
+            <w:tcMar>
+              <w:top w:w="100" w:type="dxa"/>
+              <w:left w:w="100" w:type="dxa"/>
+              <w:bottom w:w="100" w:type="dxa"/>
+              <w:right w:w="100" w:type="dxa"/>
+            </w:tcMar>
+          </w:tcPr>
+          <w:p>
+            <w:pPr>
+              <w:widowControl w:val="0"/>
+              <w:spacing w:line="240" w:lineRule="auto"/>
+            </w:pPr>
+            <w:r>
+              <w:t>The player receives an extra card on his or her turn</w:t>
+            </w:r>
+          </w:p>
+        </w:tc>
+      </w:tr>
+      <w:tr>
+        <w:tc>
+          <w:tcPr>
+            <w:tcW w:w="2010" w:type="dxa"/>
+            <w:tcMar>
+              <w:top w:w="100" w:type="dxa"/>
+              <w:left w:w="100" w:type="dxa"/>
+              <w:bottom w:w="100" w:type="dxa"/>
+              <w:right w:w="100" w:type="dxa"/>
+            </w:tcMar>
+          </w:tcPr>
+          <w:p>
+            <w:pPr>
+              <w:widowControl w:val="0"/>
+              <w:spacing w:line="240" w:lineRule="auto"/>
+            </w:pPr>
+            <w:r>
+              <w:t>Main Success Scenario</w:t>
+            </w:r>
+          </w:p>
+        </w:tc>
+        <w:tc>
+          <w:tcPr>
+            <w:tcW w:w="7350" w:type="dxa"/>
+            <w:tcMar>
+              <w:top w:w="100" w:type="dxa"/>
+              <w:left w:w="100" w:type="dxa"/>
+              <w:bottom w:w="100" w:type="dxa"/>
+              <w:right w:w="100" w:type="dxa"/>
+            </w:tcMar>
+          </w:tcPr>
+          <w:p>
+            <w:pPr>
+              <w:widowControl w:val="0"/>
+              <w:spacing w:line="240" w:lineRule="auto"/>
+              <w:contextualSpacing/>
+            </w:pPr>
+            <w:r>
+              <w:t>The player would pay 5MB and then receive an extra card</w:t>
+            </w:r>
+          </w:p>
+        </w:tc>
+      </w:tr>
+      <w:tr>
+        <w:tc>
+          <w:tcPr>
+            <w:tcW w:w="2010" w:type="dxa"/>
+            <w:tcMar>
+              <w:top w:w="100" w:type="dxa"/>
+              <w:left w:w="100" w:type="dxa"/>
+              <w:bottom w:w="100" w:type="dxa"/>
+              <w:right w:w="100" w:type="dxa"/>
+            </w:tcMar>
+          </w:tcPr>
+          <w:p>
+            <w:pPr>
+              <w:widowControl w:val="0"/>
+              <w:spacing w:line="240" w:lineRule="auto"/>
+            </w:pPr>
+            <w:r>
+              <w:t>Extensions</w:t>
+            </w:r>
+          </w:p>
+        </w:tc>
+        <w:tc>
+          <w:tcPr>
+            <w:tcW w:w="7350" w:type="dxa"/>
+            <w:tcMar>
+              <w:top w:w="100" w:type="dxa"/>
+              <w:left w:w="100" w:type="dxa"/>
+              <w:bottom w:w="100" w:type="dxa"/>
+              <w:right w:w="100" w:type="dxa"/>
+            </w:tcMar>
+          </w:tcPr>
+          <w:p>
+            <w:pPr>
+              <w:widowControl w:val="0"/>
+              <w:spacing w:line="240" w:lineRule="auto"/>
+              <w:contextualSpacing/>
+            </w:pPr>
+            <w:r>
+              <w:t>None</w:t>
+            </w:r>
+          </w:p>
+        </w:tc>
+      </w:tr>
+      <w:tr>
+        <w:tc>
+          <w:tcPr>
+            <w:tcW w:w="2010" w:type="dxa"/>
+            <w:tcMar>
+              <w:top w:w="100" w:type="dxa"/>
+              <w:left w:w="100" w:type="dxa"/>
+              <w:bottom w:w="100" w:type="dxa"/>
+              <w:right w:w="100" w:type="dxa"/>
+            </w:tcMar>
+          </w:tcPr>
+          <w:p>
+            <w:pPr>
+              <w:widowControl w:val="0"/>
+              <w:spacing w:line="240" w:lineRule="auto"/>
+            </w:pPr>
+            <w:r>
+              <w:t>Frequency of Use</w:t>
+            </w:r>
+          </w:p>
+        </w:tc>
+        <w:tc>
+          <w:tcPr>
+            <w:tcW w:w="7350" w:type="dxa"/>
+            <w:tcMar>
+              <w:top w:w="100" w:type="dxa"/>
+              <w:left w:w="100" w:type="dxa"/>
+              <w:bottom w:w="100" w:type="dxa"/>
+              <w:right w:w="100" w:type="dxa"/>
+            </w:tcMar>
+          </w:tcPr>
+          <w:p>
+            <w:pPr>
+              <w:widowControl w:val="0"/>
+              <w:spacing w:line="240" w:lineRule="auto"/>
+            </w:pPr>
+            <w:r>
+              <w:t>Once</w:t>
+            </w:r>
+          </w:p>
+        </w:tc>
+      </w:tr>
+      <w:tr>
+        <w:tc>
+          <w:tcPr>
+            <w:tcW w:w="2010" w:type="dxa"/>
+            <w:tcMar>
+              <w:top w:w="100" w:type="dxa"/>
+              <w:left w:w="100" w:type="dxa"/>
+              <w:bottom w:w="100" w:type="dxa"/>
+              <w:right w:w="100" w:type="dxa"/>
+            </w:tcMar>
+          </w:tcPr>
+          <w:p>
+            <w:pPr>
+              <w:widowControl w:val="0"/>
+              <w:spacing w:line="240" w:lineRule="auto"/>
+            </w:pPr>
+            <w:r>
+              <w:t>Status</w:t>
+            </w:r>
+          </w:p>
+        </w:tc>
+        <w:tc>
+          <w:tcPr>
+            <w:tcW w:w="7350" w:type="dxa"/>
+            <w:tcMar>
+              <w:top w:w="100" w:type="dxa"/>
+              <w:left w:w="100" w:type="dxa"/>
+              <w:bottom w:w="100" w:type="dxa"/>
+              <w:right w:w="100" w:type="dxa"/>
+            </w:tcMar>
+          </w:tcPr>
+          <w:p>
+            <w:pPr>
+              <w:widowControl w:val="0"/>
+              <w:spacing w:line="240" w:lineRule="auto"/>
+            </w:pPr>
+          </w:p>
+        </w:tc>
+      </w:tr>
+      <w:tr>
+        <w:tc>
+          <w:tcPr>
+            <w:tcW w:w="2010" w:type="dxa"/>
+            <w:tcMar>
+              <w:top w:w="100" w:type="dxa"/>
+              <w:left w:w="100" w:type="dxa"/>
+              <w:bottom w:w="100" w:type="dxa"/>
+              <w:right w:w="100" w:type="dxa"/>
+            </w:tcMar>
+          </w:tcPr>
+          <w:p>
+            <w:pPr>
+              <w:widowControl w:val="0"/>
+              <w:spacing w:line="240" w:lineRule="auto"/>
+            </w:pPr>
+            <w:r>
+              <w:t>Owner</w:t>
+            </w:r>
+          </w:p>
+        </w:tc>
+        <w:tc>
+          <w:tcPr>
+            <w:tcW w:w="7350" w:type="dxa"/>
+            <w:tcMar>
+              <w:top w:w="100" w:type="dxa"/>
+              <w:left w:w="100" w:type="dxa"/>
+              <w:bottom w:w="100" w:type="dxa"/>
+              <w:right w:w="100" w:type="dxa"/>
+            </w:tcMar>
+          </w:tcPr>
+          <w:p>
+            <w:pPr>
+              <w:widowControl w:val="0"/>
+              <w:spacing w:line="240" w:lineRule="auto"/>
+            </w:pPr>
+            <w:r>
+              <w:t>ML</w:t>
             </w:r>
           </w:p>
         </w:tc>
@@ -59553,7 +61314,7 @@
 </file>
 
 <file path=customXml/itemProps1.xml><?xml version="1.0" encoding="utf-8"?>
-<ds:datastoreItem xmlns:ds="http://schemas.openxmlformats.org/officeDocument/2006/customXml" ds:itemID="{B74AEDA8-924D-4D89-A7D4-DD5D599C41B8}">
+<ds:datastoreItem xmlns:ds="http://schemas.openxmlformats.org/officeDocument/2006/customXml" ds:itemID="{36C47D37-E07E-45DF-9386-1D7513E76A34}">
   <ds:schemaRefs>
     <ds:schemaRef ds:uri="http://schemas.openxmlformats.org/officeDocument/2006/bibliography"/>
   </ds:schemaRefs>

</xml_diff>